<commit_message>
updated DVB-S2 to DVB-S2X
</commit_message>
<xml_diff>
--- a/Engineering/Requirements/Air_Interface/Working_Copy_Air_Interface.docx
+++ b/Engineering/Requirements/Air_Interface/Working_Copy_Air_Interface.docx
@@ -317,6 +317,9 @@
         <w:t>Downlink is expected to be DVB-S2</w:t>
       </w:r>
       <w:r>
+        <w:t>X</w:t>
+      </w:r>
+      <w:r>
         <w:t>, and current activity is focused in this direction</w:t>
       </w:r>
       <w:r>
@@ -326,6 +329,9 @@
         <w:t>g DVB-S2</w:t>
       </w:r>
       <w:r>
+        <w:t>X</w:t>
+      </w:r>
+      <w:r>
         <w:t>.</w:t>
       </w:r>
       <w:r>
@@ -347,7 +353,12 @@
         <w:t xml:space="preserve">cussed. </w:t>
       </w:r>
       <w:r>
-        <w:t xml:space="preserve">The downlink shall be linearly polarized, and cross-polarized with respect to the uplink. </w:t>
+        <w:t>The downlink shall be linearly polarized, and cross-polarized with respect to the up</w:t>
+      </w:r>
+      <w:bookmarkStart w:id="0" w:name="_GoBack"/>
+      <w:bookmarkEnd w:id="0"/>
+      <w:r>
+        <w:t xml:space="preserve">link. </w:t>
       </w:r>
     </w:p>
     <w:p>
@@ -414,8 +425,6 @@
       <w:r>
         <w:t xml:space="preserve">Signal shall be linearly polarized, and cross-polarized with respect to the downlink. </w:t>
       </w:r>
-      <w:bookmarkStart w:id="0" w:name="_GoBack"/>
-      <w:bookmarkEnd w:id="0"/>
     </w:p>
     <w:p>
       <w:r>
@@ -423,8 +432,13 @@
       </w:r>
     </w:p>
     <w:p>
-      <w:r>
-        <w:t>SatChat 1k</w:t>
+      <w:proofErr w:type="spellStart"/>
+      <w:r>
+        <w:t>SatChat</w:t>
+      </w:r>
+      <w:proofErr w:type="spellEnd"/>
+      <w:r>
+        <w:t xml:space="preserve"> 1k</w:t>
       </w:r>
       <w:r>
         <w:t xml:space="preserve"> mode</w:t>
@@ -4276,49 +4290,49 @@
     </dgm:pt>
   </dgm:ptLst>
   <dgm:cxnLst>
-    <dgm:cxn modelId="{A1DEB5F9-CD64-5F4F-B3CA-2D1201951E35}" type="presOf" srcId="{642604E1-F913-2E40-83DF-6DDB1BAC96D4}" destId="{132D6BDB-B6A8-B24E-95F9-C03D610378B2}" srcOrd="0" destOrd="0" presId="urn:microsoft.com/office/officeart/2005/8/layout/list1"/>
+    <dgm:cxn modelId="{1A565BD6-643C-344B-A3CA-00E038DD4900}" type="presOf" srcId="{AE678755-34D9-7E4A-915C-FC2C63231EBB}" destId="{454CF7E0-0A36-5E4B-8969-4201E5A24B94}" srcOrd="0" destOrd="0" presId="urn:microsoft.com/office/officeart/2005/8/layout/list1"/>
+    <dgm:cxn modelId="{C76BFE4F-7CE7-9F48-BDD4-E8305DB5D4E1}" type="presOf" srcId="{3956EF87-1FB4-0248-8E81-1F7F0A1C44F2}" destId="{8945A6BC-BC77-564F-8548-3795AF595003}" srcOrd="0" destOrd="0" presId="urn:microsoft.com/office/officeart/2005/8/layout/list1"/>
+    <dgm:cxn modelId="{A6919668-0C9D-3A44-ADFB-9340DA814275}" type="presOf" srcId="{7DA90015-0604-1449-B99D-50AA37196E0E}" destId="{96989650-ADA7-124E-9358-E6D67E2D21AC}" srcOrd="0" destOrd="2" presId="urn:microsoft.com/office/officeart/2005/8/layout/list1"/>
     <dgm:cxn modelId="{CF04BB27-159F-1243-AD9D-104D3D4960F6}" srcId="{642604E1-F913-2E40-83DF-6DDB1BAC96D4}" destId="{AE678755-34D9-7E4A-915C-FC2C63231EBB}" srcOrd="0" destOrd="0" parTransId="{E60EE9F5-82D1-0649-AAAB-FF9F331161C5}" sibTransId="{EB01B92E-DF20-EF43-B1F5-8D2E8DCA29CD}"/>
     <dgm:cxn modelId="{4AE1066B-8222-3C4A-91FF-FB6F13C4D285}" srcId="{642604E1-F913-2E40-83DF-6DDB1BAC96D4}" destId="{DD8F5D97-B609-FD4B-BEAE-4A0D65577485}" srcOrd="1" destOrd="0" parTransId="{B07317E0-C287-AD46-93A3-AA93BD862BCB}" sibTransId="{84608136-4719-7B49-A220-F796F7B0C916}"/>
-    <dgm:cxn modelId="{0875472E-AD55-D449-8B90-2EC4F2F8A88E}" type="presOf" srcId="{7295F607-8437-7E4B-944F-3B8570FC5543}" destId="{96989650-ADA7-124E-9358-E6D67E2D21AC}" srcOrd="0" destOrd="1" presId="urn:microsoft.com/office/officeart/2005/8/layout/list1"/>
-    <dgm:cxn modelId="{EE76E503-661F-6742-8CAD-93DAE1FE4FE7}" type="presOf" srcId="{7DA90015-0604-1449-B99D-50AA37196E0E}" destId="{96989650-ADA7-124E-9358-E6D67E2D21AC}" srcOrd="0" destOrd="2" presId="urn:microsoft.com/office/officeart/2005/8/layout/list1"/>
-    <dgm:cxn modelId="{29752DB0-7CD8-3241-93C2-5E179FBB3949}" type="presOf" srcId="{AE678755-34D9-7E4A-915C-FC2C63231EBB}" destId="{454CF7E0-0A36-5E4B-8969-4201E5A24B94}" srcOrd="0" destOrd="0" presId="urn:microsoft.com/office/officeart/2005/8/layout/list1"/>
     <dgm:cxn modelId="{7302E069-BCD5-E848-AB4D-6FAB55AFE916}" srcId="{3956EF87-1FB4-0248-8E81-1F7F0A1C44F2}" destId="{10E895E9-1D48-C744-B86D-82FDA8149570}" srcOrd="1" destOrd="0" parTransId="{08EC74B8-12DE-5D4F-AF04-68ADC0FB6828}" sibTransId="{C26C1A16-C02A-9C41-8168-A057F3A10CDB}"/>
+    <dgm:cxn modelId="{29E77F48-8F60-C04D-AB10-4A4D7B47189E}" srcId="{43AACC1D-6F5B-8146-B673-48B509B05035}" destId="{642604E1-F913-2E40-83DF-6DDB1BAC96D4}" srcOrd="1" destOrd="0" parTransId="{CDBEF173-BBE8-6345-B070-6AAA122D7F01}" sibTransId="{5567C965-D5B9-F244-9A50-616F6B76B46F}"/>
     <dgm:cxn modelId="{18FACF75-CB7A-E149-9B9F-3390340B88AA}" srcId="{3956EF87-1FB4-0248-8E81-1F7F0A1C44F2}" destId="{FAB95D5D-69F5-7F48-A871-BC063A1EF591}" srcOrd="2" destOrd="0" parTransId="{C3600EAB-D95F-1943-983D-3DA2B5E37AE3}" sibTransId="{42A7B93E-6623-8A41-A5C7-FB114EDC9E38}"/>
-    <dgm:cxn modelId="{29E77F48-8F60-C04D-AB10-4A4D7B47189E}" srcId="{43AACC1D-6F5B-8146-B673-48B509B05035}" destId="{642604E1-F913-2E40-83DF-6DDB1BAC96D4}" srcOrd="1" destOrd="0" parTransId="{CDBEF173-BBE8-6345-B070-6AAA122D7F01}" sibTransId="{5567C965-D5B9-F244-9A50-616F6B76B46F}"/>
-    <dgm:cxn modelId="{9194AD34-257D-B848-8B35-E483BF3503D5}" type="presOf" srcId="{FAB95D5D-69F5-7F48-A871-BC063A1EF591}" destId="{8D954B33-1F07-1640-BABC-2F73259DB681}" srcOrd="0" destOrd="2" presId="urn:microsoft.com/office/officeart/2005/8/layout/list1"/>
     <dgm:cxn modelId="{684254B9-FA05-8040-9AC4-B7B7C09CE34E}" srcId="{C1246001-E9C1-484C-B1E5-E8C5A9335F6B}" destId="{7DA90015-0604-1449-B99D-50AA37196E0E}" srcOrd="2" destOrd="0" parTransId="{7C5067C1-229A-0D40-B432-B58A59B5FAF0}" sibTransId="{BD7EC4B4-D13B-1B4A-9CA3-CCF7EEBA77A2}"/>
-    <dgm:cxn modelId="{0D6D99A8-CC4A-F343-BE15-A50AF9D0DF18}" type="presOf" srcId="{3956EF87-1FB4-0248-8E81-1F7F0A1C44F2}" destId="{8945A6BC-BC77-564F-8548-3795AF595003}" srcOrd="0" destOrd="0" presId="urn:microsoft.com/office/officeart/2005/8/layout/list1"/>
-    <dgm:cxn modelId="{CA1726F0-1746-134D-9FF5-B0A31076A246}" type="presOf" srcId="{C1246001-E9C1-484C-B1E5-E8C5A9335F6B}" destId="{2B7A1C2C-3F8F-6B45-9076-B61E7B1CDE90}" srcOrd="1" destOrd="0" presId="urn:microsoft.com/office/officeart/2005/8/layout/list1"/>
-    <dgm:cxn modelId="{E7B77BFB-BE32-8A4D-8ED1-F7D0BF103BCC}" type="presOf" srcId="{3956EF87-1FB4-0248-8E81-1F7F0A1C44F2}" destId="{E16381AB-15D8-F445-AC18-294C8F0D32DD}" srcOrd="1" destOrd="0" presId="urn:microsoft.com/office/officeart/2005/8/layout/list1"/>
-    <dgm:cxn modelId="{9F1F43C1-2AC1-3C47-B326-258A4F087030}" type="presOf" srcId="{642604E1-F913-2E40-83DF-6DDB1BAC96D4}" destId="{EFD967CF-84EC-F648-B5D2-203DC61AADB4}" srcOrd="1" destOrd="0" presId="urn:microsoft.com/office/officeart/2005/8/layout/list1"/>
-    <dgm:cxn modelId="{3209C312-0EB9-DF45-809F-3989DD6BD2B1}" type="presOf" srcId="{DD8F5D97-B609-FD4B-BEAE-4A0D65577485}" destId="{454CF7E0-0A36-5E4B-8969-4201E5A24B94}" srcOrd="0" destOrd="1" presId="urn:microsoft.com/office/officeart/2005/8/layout/list1"/>
+    <dgm:cxn modelId="{67A83896-F4FC-8E49-A887-D242736F37E7}" type="presOf" srcId="{DD8F5D97-B609-FD4B-BEAE-4A0D65577485}" destId="{454CF7E0-0A36-5E4B-8969-4201E5A24B94}" srcOrd="0" destOrd="1" presId="urn:microsoft.com/office/officeart/2005/8/layout/list1"/>
+    <dgm:cxn modelId="{B6BD1003-53ED-BB47-BC1A-AD26DCABD573}" type="presOf" srcId="{10E895E9-1D48-C744-B86D-82FDA8149570}" destId="{8D954B33-1F07-1640-BABC-2F73259DB681}" srcOrd="0" destOrd="1" presId="urn:microsoft.com/office/officeart/2005/8/layout/list1"/>
+    <dgm:cxn modelId="{2C029319-2340-0745-82BD-0287D0033503}" type="presOf" srcId="{C1246001-E9C1-484C-B1E5-E8C5A9335F6B}" destId="{2B7A1C2C-3F8F-6B45-9076-B61E7B1CDE90}" srcOrd="1" destOrd="0" presId="urn:microsoft.com/office/officeart/2005/8/layout/list1"/>
+    <dgm:cxn modelId="{96688F89-22D4-D24D-807A-B6760707880E}" type="presOf" srcId="{3956EF87-1FB4-0248-8E81-1F7F0A1C44F2}" destId="{E16381AB-15D8-F445-AC18-294C8F0D32DD}" srcOrd="1" destOrd="0" presId="urn:microsoft.com/office/officeart/2005/8/layout/list1"/>
+    <dgm:cxn modelId="{D4733989-E8CB-8544-B581-59A16E1D2CC4}" type="presOf" srcId="{17A62F63-5FE3-5143-A872-F3C175C30110}" destId="{8D954B33-1F07-1640-BABC-2F73259DB681}" srcOrd="0" destOrd="0" presId="urn:microsoft.com/office/officeart/2005/8/layout/list1"/>
+    <dgm:cxn modelId="{101DC9B8-2FD6-454C-B99F-2237F66C52CF}" type="presOf" srcId="{7295F607-8437-7E4B-944F-3B8570FC5543}" destId="{96989650-ADA7-124E-9358-E6D67E2D21AC}" srcOrd="0" destOrd="1" presId="urn:microsoft.com/office/officeart/2005/8/layout/list1"/>
     <dgm:cxn modelId="{E4666D4B-1BD3-E44D-92F1-B8AA117CB826}" srcId="{3956EF87-1FB4-0248-8E81-1F7F0A1C44F2}" destId="{17A62F63-5FE3-5143-A872-F3C175C30110}" srcOrd="0" destOrd="0" parTransId="{213324C6-F059-8842-A997-58133E173CA0}" sibTransId="{DE649928-B10B-CD46-B1A8-511A68E73BCF}"/>
-    <dgm:cxn modelId="{A28D3B73-392D-3943-AD06-6257580A7E31}" type="presOf" srcId="{FC90DDFE-9D11-AB48-9901-6960A0161B9A}" destId="{96989650-ADA7-124E-9358-E6D67E2D21AC}" srcOrd="0" destOrd="0" presId="urn:microsoft.com/office/officeart/2005/8/layout/list1"/>
-    <dgm:cxn modelId="{4AA2B4A7-0143-3B45-9E37-F863BD69DEE9}" type="presOf" srcId="{C1246001-E9C1-484C-B1E5-E8C5A9335F6B}" destId="{38CCD804-8F5B-484C-861C-8BC41EA43119}" srcOrd="0" destOrd="0" presId="urn:microsoft.com/office/officeart/2005/8/layout/list1"/>
     <dgm:cxn modelId="{794DD02A-BD58-B743-AF2D-3634E06DAC01}" srcId="{C1246001-E9C1-484C-B1E5-E8C5A9335F6B}" destId="{7295F607-8437-7E4B-944F-3B8570FC5543}" srcOrd="1" destOrd="0" parTransId="{C37A35C9-C2D6-9649-A10B-48A90DDEB236}" sibTransId="{A22A101A-5BB4-1042-B755-301DCDE7EF37}"/>
-    <dgm:cxn modelId="{E372A4DC-6975-4046-AFEB-105AF07570BD}" type="presOf" srcId="{43AACC1D-6F5B-8146-B673-48B509B05035}" destId="{3D1795AF-BF6B-934D-9AAC-7B3342AB7163}" srcOrd="0" destOrd="0" presId="urn:microsoft.com/office/officeart/2005/8/layout/list1"/>
-    <dgm:cxn modelId="{25101124-055F-2549-AD61-AF1637CCDCC3}" type="presOf" srcId="{17A62F63-5FE3-5143-A872-F3C175C30110}" destId="{8D954B33-1F07-1640-BABC-2F73259DB681}" srcOrd="0" destOrd="0" presId="urn:microsoft.com/office/officeart/2005/8/layout/list1"/>
-    <dgm:cxn modelId="{0950C696-9BFC-A945-9FC3-C227FF89C459}" type="presOf" srcId="{10E895E9-1D48-C744-B86D-82FDA8149570}" destId="{8D954B33-1F07-1640-BABC-2F73259DB681}" srcOrd="0" destOrd="1" presId="urn:microsoft.com/office/officeart/2005/8/layout/list1"/>
+    <dgm:cxn modelId="{6FD2B75D-FDA1-414C-A8E1-F2ECABA1707D}" type="presOf" srcId="{FC90DDFE-9D11-AB48-9901-6960A0161B9A}" destId="{96989650-ADA7-124E-9358-E6D67E2D21AC}" srcOrd="0" destOrd="0" presId="urn:microsoft.com/office/officeart/2005/8/layout/list1"/>
+    <dgm:cxn modelId="{5E4B8B2E-FA87-2641-92F2-F354A6A23538}" type="presOf" srcId="{642604E1-F913-2E40-83DF-6DDB1BAC96D4}" destId="{EFD967CF-84EC-F648-B5D2-203DC61AADB4}" srcOrd="1" destOrd="0" presId="urn:microsoft.com/office/officeart/2005/8/layout/list1"/>
+    <dgm:cxn modelId="{67FA3358-46AE-E846-82A6-8E94222B6AF1}" type="presOf" srcId="{642604E1-F913-2E40-83DF-6DDB1BAC96D4}" destId="{132D6BDB-B6A8-B24E-95F9-C03D610378B2}" srcOrd="0" destOrd="0" presId="urn:microsoft.com/office/officeart/2005/8/layout/list1"/>
+    <dgm:cxn modelId="{73C5AABA-C81E-A643-83C0-180B16AF6570}" type="presOf" srcId="{43AACC1D-6F5B-8146-B673-48B509B05035}" destId="{3D1795AF-BF6B-934D-9AAC-7B3342AB7163}" srcOrd="0" destOrd="0" presId="urn:microsoft.com/office/officeart/2005/8/layout/list1"/>
+    <dgm:cxn modelId="{D6A0D5A4-B96B-B84C-BA80-9E94FE45CB09}" type="presOf" srcId="{C1246001-E9C1-484C-B1E5-E8C5A9335F6B}" destId="{38CCD804-8F5B-484C-861C-8BC41EA43119}" srcOrd="0" destOrd="0" presId="urn:microsoft.com/office/officeart/2005/8/layout/list1"/>
     <dgm:cxn modelId="{B50AE044-91A4-EB4E-843C-8DF72B2012A8}" srcId="{C1246001-E9C1-484C-B1E5-E8C5A9335F6B}" destId="{FC90DDFE-9D11-AB48-9901-6960A0161B9A}" srcOrd="0" destOrd="0" parTransId="{26071C56-A602-0441-9939-B1EB76E48577}" sibTransId="{2D2F31AA-F41E-374F-8C4A-D29D55FF1987}"/>
     <dgm:cxn modelId="{D16B866B-9FCE-EC43-88FA-80B0F3F62981}" srcId="{43AACC1D-6F5B-8146-B673-48B509B05035}" destId="{3956EF87-1FB4-0248-8E81-1F7F0A1C44F2}" srcOrd="0" destOrd="0" parTransId="{8C8B3416-DF81-A040-A0AE-71C44D615E84}" sibTransId="{8D26E07E-F2D2-E740-9429-BB3F9DBE2770}"/>
+    <dgm:cxn modelId="{BA5A9351-5CFC-9749-854D-0AEEBDDBFE02}" type="presOf" srcId="{FAB95D5D-69F5-7F48-A871-BC063A1EF591}" destId="{8D954B33-1F07-1640-BABC-2F73259DB681}" srcOrd="0" destOrd="2" presId="urn:microsoft.com/office/officeart/2005/8/layout/list1"/>
     <dgm:cxn modelId="{BBA6F6E3-1781-614E-AEA5-C5C1270D8E89}" srcId="{43AACC1D-6F5B-8146-B673-48B509B05035}" destId="{C1246001-E9C1-484C-B1E5-E8C5A9335F6B}" srcOrd="2" destOrd="0" parTransId="{71204C26-03B1-7B42-B19A-8C1DA0191B3C}" sibTransId="{BD1028C8-44E4-4443-A33C-FE2D30C41723}"/>
-    <dgm:cxn modelId="{6533736E-E294-9042-8248-5777ED4F53C4}" type="presParOf" srcId="{3D1795AF-BF6B-934D-9AAC-7B3342AB7163}" destId="{42F99426-8FF0-D14A-85D9-93CFBC766B40}" srcOrd="0" destOrd="0" presId="urn:microsoft.com/office/officeart/2005/8/layout/list1"/>
-    <dgm:cxn modelId="{D99A694A-3632-0F47-804B-45E9C7A19862}" type="presParOf" srcId="{42F99426-8FF0-D14A-85D9-93CFBC766B40}" destId="{8945A6BC-BC77-564F-8548-3795AF595003}" srcOrd="0" destOrd="0" presId="urn:microsoft.com/office/officeart/2005/8/layout/list1"/>
-    <dgm:cxn modelId="{6A5DC876-6F6E-EF4A-8A65-03C799DB4E4C}" type="presParOf" srcId="{42F99426-8FF0-D14A-85D9-93CFBC766B40}" destId="{E16381AB-15D8-F445-AC18-294C8F0D32DD}" srcOrd="1" destOrd="0" presId="urn:microsoft.com/office/officeart/2005/8/layout/list1"/>
-    <dgm:cxn modelId="{AD73CB33-2A72-0D47-A4AF-75B4FB978E8F}" type="presParOf" srcId="{3D1795AF-BF6B-934D-9AAC-7B3342AB7163}" destId="{BAF88751-8B26-7A41-B251-C14F60B61410}" srcOrd="1" destOrd="0" presId="urn:microsoft.com/office/officeart/2005/8/layout/list1"/>
-    <dgm:cxn modelId="{7DAE5093-FB0A-3549-B915-3239FF56C847}" type="presParOf" srcId="{3D1795AF-BF6B-934D-9AAC-7B3342AB7163}" destId="{8D954B33-1F07-1640-BABC-2F73259DB681}" srcOrd="2" destOrd="0" presId="urn:microsoft.com/office/officeart/2005/8/layout/list1"/>
-    <dgm:cxn modelId="{DE5C1A55-D66E-1147-AD41-489B726E8411}" type="presParOf" srcId="{3D1795AF-BF6B-934D-9AAC-7B3342AB7163}" destId="{C82E394B-4541-2344-A5D4-6062CF12A0D5}" srcOrd="3" destOrd="0" presId="urn:microsoft.com/office/officeart/2005/8/layout/list1"/>
-    <dgm:cxn modelId="{137F014D-5BC2-FC42-8C4B-A0EC51F52072}" type="presParOf" srcId="{3D1795AF-BF6B-934D-9AAC-7B3342AB7163}" destId="{10605AB3-D164-CE4A-A614-FDFC80BF9CC7}" srcOrd="4" destOrd="0" presId="urn:microsoft.com/office/officeart/2005/8/layout/list1"/>
-    <dgm:cxn modelId="{513816F9-37E1-3247-A8DD-D0DE55F33889}" type="presParOf" srcId="{10605AB3-D164-CE4A-A614-FDFC80BF9CC7}" destId="{132D6BDB-B6A8-B24E-95F9-C03D610378B2}" srcOrd="0" destOrd="0" presId="urn:microsoft.com/office/officeart/2005/8/layout/list1"/>
-    <dgm:cxn modelId="{CE986C5E-6231-2047-A717-752E295AB667}" type="presParOf" srcId="{10605AB3-D164-CE4A-A614-FDFC80BF9CC7}" destId="{EFD967CF-84EC-F648-B5D2-203DC61AADB4}" srcOrd="1" destOrd="0" presId="urn:microsoft.com/office/officeart/2005/8/layout/list1"/>
-    <dgm:cxn modelId="{ED8A153B-91E1-C742-B642-60D559A85FED}" type="presParOf" srcId="{3D1795AF-BF6B-934D-9AAC-7B3342AB7163}" destId="{1E7ACB98-92BF-0340-9C98-3D3012D837EB}" srcOrd="5" destOrd="0" presId="urn:microsoft.com/office/officeart/2005/8/layout/list1"/>
-    <dgm:cxn modelId="{4D36E4B3-7C37-A644-AC76-C2CA506A578C}" type="presParOf" srcId="{3D1795AF-BF6B-934D-9AAC-7B3342AB7163}" destId="{454CF7E0-0A36-5E4B-8969-4201E5A24B94}" srcOrd="6" destOrd="0" presId="urn:microsoft.com/office/officeart/2005/8/layout/list1"/>
-    <dgm:cxn modelId="{6414A01D-73E7-8A45-8559-80AB30214877}" type="presParOf" srcId="{3D1795AF-BF6B-934D-9AAC-7B3342AB7163}" destId="{CFE57042-C5CF-4F4B-9F5D-BE9977D99151}" srcOrd="7" destOrd="0" presId="urn:microsoft.com/office/officeart/2005/8/layout/list1"/>
-    <dgm:cxn modelId="{FA187607-3A9F-CC4E-8CBF-7765CAE2F451}" type="presParOf" srcId="{3D1795AF-BF6B-934D-9AAC-7B3342AB7163}" destId="{233ECD62-CA3B-DB47-BF41-06CF8DAC9DC5}" srcOrd="8" destOrd="0" presId="urn:microsoft.com/office/officeart/2005/8/layout/list1"/>
-    <dgm:cxn modelId="{CA002A04-F54C-244B-B423-1574B4720DDB}" type="presParOf" srcId="{233ECD62-CA3B-DB47-BF41-06CF8DAC9DC5}" destId="{38CCD804-8F5B-484C-861C-8BC41EA43119}" srcOrd="0" destOrd="0" presId="urn:microsoft.com/office/officeart/2005/8/layout/list1"/>
-    <dgm:cxn modelId="{B433AA16-3E8E-B144-959E-80511578086A}" type="presParOf" srcId="{233ECD62-CA3B-DB47-BF41-06CF8DAC9DC5}" destId="{2B7A1C2C-3F8F-6B45-9076-B61E7B1CDE90}" srcOrd="1" destOrd="0" presId="urn:microsoft.com/office/officeart/2005/8/layout/list1"/>
-    <dgm:cxn modelId="{FC6F2167-C155-FB45-8521-DA263A3D61E0}" type="presParOf" srcId="{3D1795AF-BF6B-934D-9AAC-7B3342AB7163}" destId="{74113B25-44B9-424D-94F8-E6F9696C869B}" srcOrd="9" destOrd="0" presId="urn:microsoft.com/office/officeart/2005/8/layout/list1"/>
-    <dgm:cxn modelId="{E3A4A546-9A7E-844A-BEE8-D718D3C16FDF}" type="presParOf" srcId="{3D1795AF-BF6B-934D-9AAC-7B3342AB7163}" destId="{96989650-ADA7-124E-9358-E6D67E2D21AC}" srcOrd="10" destOrd="0" presId="urn:microsoft.com/office/officeart/2005/8/layout/list1"/>
+    <dgm:cxn modelId="{ACA467C7-782E-6546-80E8-CDDA7B1DB4BC}" type="presParOf" srcId="{3D1795AF-BF6B-934D-9AAC-7B3342AB7163}" destId="{42F99426-8FF0-D14A-85D9-93CFBC766B40}" srcOrd="0" destOrd="0" presId="urn:microsoft.com/office/officeart/2005/8/layout/list1"/>
+    <dgm:cxn modelId="{831CC1D7-6C72-E64E-A732-95FECC6CCD07}" type="presParOf" srcId="{42F99426-8FF0-D14A-85D9-93CFBC766B40}" destId="{8945A6BC-BC77-564F-8548-3795AF595003}" srcOrd="0" destOrd="0" presId="urn:microsoft.com/office/officeart/2005/8/layout/list1"/>
+    <dgm:cxn modelId="{57AB092D-7154-3B49-B3CA-84F207377F41}" type="presParOf" srcId="{42F99426-8FF0-D14A-85D9-93CFBC766B40}" destId="{E16381AB-15D8-F445-AC18-294C8F0D32DD}" srcOrd="1" destOrd="0" presId="urn:microsoft.com/office/officeart/2005/8/layout/list1"/>
+    <dgm:cxn modelId="{D9E7A5F7-B5BA-3A49-95D7-4EA44C0E88A5}" type="presParOf" srcId="{3D1795AF-BF6B-934D-9AAC-7B3342AB7163}" destId="{BAF88751-8B26-7A41-B251-C14F60B61410}" srcOrd="1" destOrd="0" presId="urn:microsoft.com/office/officeart/2005/8/layout/list1"/>
+    <dgm:cxn modelId="{B4E356C5-BA44-274A-A531-13FB9ABC7F68}" type="presParOf" srcId="{3D1795AF-BF6B-934D-9AAC-7B3342AB7163}" destId="{8D954B33-1F07-1640-BABC-2F73259DB681}" srcOrd="2" destOrd="0" presId="urn:microsoft.com/office/officeart/2005/8/layout/list1"/>
+    <dgm:cxn modelId="{61023608-0628-294E-A2DB-4572027A0001}" type="presParOf" srcId="{3D1795AF-BF6B-934D-9AAC-7B3342AB7163}" destId="{C82E394B-4541-2344-A5D4-6062CF12A0D5}" srcOrd="3" destOrd="0" presId="urn:microsoft.com/office/officeart/2005/8/layout/list1"/>
+    <dgm:cxn modelId="{B9318620-B5E3-CE41-948C-6B31654E00EA}" type="presParOf" srcId="{3D1795AF-BF6B-934D-9AAC-7B3342AB7163}" destId="{10605AB3-D164-CE4A-A614-FDFC80BF9CC7}" srcOrd="4" destOrd="0" presId="urn:microsoft.com/office/officeart/2005/8/layout/list1"/>
+    <dgm:cxn modelId="{253A0EA8-CED0-6F47-AD3B-06593BDE034D}" type="presParOf" srcId="{10605AB3-D164-CE4A-A614-FDFC80BF9CC7}" destId="{132D6BDB-B6A8-B24E-95F9-C03D610378B2}" srcOrd="0" destOrd="0" presId="urn:microsoft.com/office/officeart/2005/8/layout/list1"/>
+    <dgm:cxn modelId="{9DBF86B5-87D3-4849-83A6-035434D99E4E}" type="presParOf" srcId="{10605AB3-D164-CE4A-A614-FDFC80BF9CC7}" destId="{EFD967CF-84EC-F648-B5D2-203DC61AADB4}" srcOrd="1" destOrd="0" presId="urn:microsoft.com/office/officeart/2005/8/layout/list1"/>
+    <dgm:cxn modelId="{A090203C-C4EC-A148-8992-A91857C8FF59}" type="presParOf" srcId="{3D1795AF-BF6B-934D-9AAC-7B3342AB7163}" destId="{1E7ACB98-92BF-0340-9C98-3D3012D837EB}" srcOrd="5" destOrd="0" presId="urn:microsoft.com/office/officeart/2005/8/layout/list1"/>
+    <dgm:cxn modelId="{120421AC-5E6B-B14D-B509-942AD362818A}" type="presParOf" srcId="{3D1795AF-BF6B-934D-9AAC-7B3342AB7163}" destId="{454CF7E0-0A36-5E4B-8969-4201E5A24B94}" srcOrd="6" destOrd="0" presId="urn:microsoft.com/office/officeart/2005/8/layout/list1"/>
+    <dgm:cxn modelId="{37C58B8D-7B71-7445-9897-7B371687E347}" type="presParOf" srcId="{3D1795AF-BF6B-934D-9AAC-7B3342AB7163}" destId="{CFE57042-C5CF-4F4B-9F5D-BE9977D99151}" srcOrd="7" destOrd="0" presId="urn:microsoft.com/office/officeart/2005/8/layout/list1"/>
+    <dgm:cxn modelId="{2786A324-FB48-8A48-AE4D-6FC3D1BC6D49}" type="presParOf" srcId="{3D1795AF-BF6B-934D-9AAC-7B3342AB7163}" destId="{233ECD62-CA3B-DB47-BF41-06CF8DAC9DC5}" srcOrd="8" destOrd="0" presId="urn:microsoft.com/office/officeart/2005/8/layout/list1"/>
+    <dgm:cxn modelId="{2CD23330-1AED-9B40-9B51-0BE169660FF0}" type="presParOf" srcId="{233ECD62-CA3B-DB47-BF41-06CF8DAC9DC5}" destId="{38CCD804-8F5B-484C-861C-8BC41EA43119}" srcOrd="0" destOrd="0" presId="urn:microsoft.com/office/officeart/2005/8/layout/list1"/>
+    <dgm:cxn modelId="{07D2F14F-9C67-8B48-8B5D-0070A2875BE0}" type="presParOf" srcId="{233ECD62-CA3B-DB47-BF41-06CF8DAC9DC5}" destId="{2B7A1C2C-3F8F-6B45-9076-B61E7B1CDE90}" srcOrd="1" destOrd="0" presId="urn:microsoft.com/office/officeart/2005/8/layout/list1"/>
+    <dgm:cxn modelId="{20C71793-5FB6-4947-9CF2-7D6524939ABA}" type="presParOf" srcId="{3D1795AF-BF6B-934D-9AAC-7B3342AB7163}" destId="{74113B25-44B9-424D-94F8-E6F9696C869B}" srcOrd="9" destOrd="0" presId="urn:microsoft.com/office/officeart/2005/8/layout/list1"/>
+    <dgm:cxn modelId="{B3103464-A57D-E74D-A2FF-E8A9F388D13F}" type="presParOf" srcId="{3D1795AF-BF6B-934D-9AAC-7B3342AB7163}" destId="{96989650-ADA7-124E-9358-E6D67E2D21AC}" srcOrd="10" destOrd="0" presId="urn:microsoft.com/office/officeart/2005/8/layout/list1"/>
   </dgm:cxnLst>
   <dgm:bg/>
   <dgm:whole/>
@@ -4611,28 +4625,28 @@
     </dgm:pt>
   </dgm:ptLst>
   <dgm:cxnLst>
-    <dgm:cxn modelId="{F0A8BF68-536B-A240-A49B-690DE75A64F0}" type="presOf" srcId="{AC9509FB-E11E-E249-B8E3-CF97BE77938E}" destId="{8D954B33-1F07-1640-BABC-2F73259DB681}" srcOrd="0" destOrd="0" presId="urn:microsoft.com/office/officeart/2005/8/layout/list1"/>
-    <dgm:cxn modelId="{10F6D58E-C81B-4E4C-8674-9A7420C9C505}" type="presOf" srcId="{D74F872D-E195-8F42-A612-9959D846D40C}" destId="{47B15D63-8B13-AE4F-BB9E-958608ECE3BF}" srcOrd="0" destOrd="0" presId="urn:microsoft.com/office/officeart/2005/8/layout/list1"/>
-    <dgm:cxn modelId="{6B8C4242-468D-544A-A615-258FABA74328}" type="presOf" srcId="{9E86E22E-ECF8-E24A-99AC-866CFFAA6D85}" destId="{504A7E33-3AC2-BA4A-A9D2-3FC0A26FB52C}" srcOrd="0" destOrd="0" presId="urn:microsoft.com/office/officeart/2005/8/layout/list1"/>
+    <dgm:cxn modelId="{D16B866B-9FCE-EC43-88FA-80B0F3F62981}" srcId="{43AACC1D-6F5B-8146-B673-48B509B05035}" destId="{3956EF87-1FB4-0248-8E81-1F7F0A1C44F2}" srcOrd="0" destOrd="0" parTransId="{8C8B3416-DF81-A040-A0AE-71C44D615E84}" sibTransId="{8D26E07E-F2D2-E740-9429-BB3F9DBE2770}"/>
+    <dgm:cxn modelId="{554420C6-EF5A-0F4B-B7F6-8FA82FC1F9E3}" type="presOf" srcId="{D74F872D-E195-8F42-A612-9959D846D40C}" destId="{47B15D63-8B13-AE4F-BB9E-958608ECE3BF}" srcOrd="0" destOrd="0" presId="urn:microsoft.com/office/officeart/2005/8/layout/list1"/>
+    <dgm:cxn modelId="{C36B1686-5203-CA4E-9DC8-4CE3604C41A0}" type="presOf" srcId="{9E86E22E-ECF8-E24A-99AC-866CFFAA6D85}" destId="{504A7E33-3AC2-BA4A-A9D2-3FC0A26FB52C}" srcOrd="0" destOrd="0" presId="urn:microsoft.com/office/officeart/2005/8/layout/list1"/>
     <dgm:cxn modelId="{6F65A5D5-7E02-DF48-8A50-9F61FEB3F2A1}" srcId="{9E86E22E-ECF8-E24A-99AC-866CFFAA6D85}" destId="{D74F872D-E195-8F42-A612-9959D846D40C}" srcOrd="0" destOrd="0" parTransId="{882FDF82-4256-924B-90C9-3536D75CF1A2}" sibTransId="{C6A741C5-53E4-CC40-921B-980770345CEC}"/>
-    <dgm:cxn modelId="{5B146453-58D8-0042-893B-F47B8DDE0528}" type="presOf" srcId="{3956EF87-1FB4-0248-8E81-1F7F0A1C44F2}" destId="{8945A6BC-BC77-564F-8548-3795AF595003}" srcOrd="0" destOrd="0" presId="urn:microsoft.com/office/officeart/2005/8/layout/list1"/>
-    <dgm:cxn modelId="{C45B9CC8-3D03-DB43-ADC4-FAF99C3A49C4}" type="presOf" srcId="{43AACC1D-6F5B-8146-B673-48B509B05035}" destId="{3D1795AF-BF6B-934D-9AAC-7B3342AB7163}" srcOrd="0" destOrd="0" presId="urn:microsoft.com/office/officeart/2005/8/layout/list1"/>
+    <dgm:cxn modelId="{40B95694-D2BA-4544-8E63-E3A4B1068CFF}" type="presOf" srcId="{AC9509FB-E11E-E249-B8E3-CF97BE77938E}" destId="{8D954B33-1F07-1640-BABC-2F73259DB681}" srcOrd="0" destOrd="0" presId="urn:microsoft.com/office/officeart/2005/8/layout/list1"/>
+    <dgm:cxn modelId="{0C0A59F1-59CD-B34A-8443-59695ED529C2}" srcId="{43AACC1D-6F5B-8146-B673-48B509B05035}" destId="{9E86E22E-ECF8-E24A-99AC-866CFFAA6D85}" srcOrd="1" destOrd="0" parTransId="{DEC6DC8D-51BA-134B-B216-B37A0A6F69CA}" sibTransId="{87C571C1-7A55-4E42-979D-E7A1A71A3CB9}"/>
+    <dgm:cxn modelId="{6C2280D1-5BCE-BB41-964B-0CCA3DD9ED16}" type="presOf" srcId="{3956EF87-1FB4-0248-8E81-1F7F0A1C44F2}" destId="{8945A6BC-BC77-564F-8548-3795AF595003}" srcOrd="0" destOrd="0" presId="urn:microsoft.com/office/officeart/2005/8/layout/list1"/>
+    <dgm:cxn modelId="{B61FA02F-1B1C-8343-B5CD-E2D5C1F8FE8E}" type="presOf" srcId="{3956EF87-1FB4-0248-8E81-1F7F0A1C44F2}" destId="{E16381AB-15D8-F445-AC18-294C8F0D32DD}" srcOrd="1" destOrd="0" presId="urn:microsoft.com/office/officeart/2005/8/layout/list1"/>
     <dgm:cxn modelId="{79BBE25C-3EFC-F641-80E4-CDC729F9DA4A}" srcId="{3956EF87-1FB4-0248-8E81-1F7F0A1C44F2}" destId="{AC9509FB-E11E-E249-B8E3-CF97BE77938E}" srcOrd="0" destOrd="0" parTransId="{C4C4DFB0-7585-C64E-AA90-1BFF4BC79690}" sibTransId="{9F470A9D-8674-FF42-B72E-CDED00652B76}"/>
-    <dgm:cxn modelId="{0C0A59F1-59CD-B34A-8443-59695ED529C2}" srcId="{43AACC1D-6F5B-8146-B673-48B509B05035}" destId="{9E86E22E-ECF8-E24A-99AC-866CFFAA6D85}" srcOrd="1" destOrd="0" parTransId="{DEC6DC8D-51BA-134B-B216-B37A0A6F69CA}" sibTransId="{87C571C1-7A55-4E42-979D-E7A1A71A3CB9}"/>
-    <dgm:cxn modelId="{A1468117-B493-894D-8600-7CC4B558574C}" type="presOf" srcId="{9E86E22E-ECF8-E24A-99AC-866CFFAA6D85}" destId="{B3A934E0-4DC2-AE4B-AF39-73A594A1198C}" srcOrd="1" destOrd="0" presId="urn:microsoft.com/office/officeart/2005/8/layout/list1"/>
-    <dgm:cxn modelId="{D16B866B-9FCE-EC43-88FA-80B0F3F62981}" srcId="{43AACC1D-6F5B-8146-B673-48B509B05035}" destId="{3956EF87-1FB4-0248-8E81-1F7F0A1C44F2}" srcOrd="0" destOrd="0" parTransId="{8C8B3416-DF81-A040-A0AE-71C44D615E84}" sibTransId="{8D26E07E-F2D2-E740-9429-BB3F9DBE2770}"/>
-    <dgm:cxn modelId="{005031BB-211E-B744-875D-61BBE8163302}" type="presOf" srcId="{3956EF87-1FB4-0248-8E81-1F7F0A1C44F2}" destId="{E16381AB-15D8-F445-AC18-294C8F0D32DD}" srcOrd="1" destOrd="0" presId="urn:microsoft.com/office/officeart/2005/8/layout/list1"/>
-    <dgm:cxn modelId="{15C33180-ECF7-3744-ACCE-8E3D7468668C}" type="presParOf" srcId="{3D1795AF-BF6B-934D-9AAC-7B3342AB7163}" destId="{42F99426-8FF0-D14A-85D9-93CFBC766B40}" srcOrd="0" destOrd="0" presId="urn:microsoft.com/office/officeart/2005/8/layout/list1"/>
-    <dgm:cxn modelId="{A4E9F681-16ED-F142-8902-1DE58FB14DA9}" type="presParOf" srcId="{42F99426-8FF0-D14A-85D9-93CFBC766B40}" destId="{8945A6BC-BC77-564F-8548-3795AF595003}" srcOrd="0" destOrd="0" presId="urn:microsoft.com/office/officeart/2005/8/layout/list1"/>
-    <dgm:cxn modelId="{E3CD5C5B-1C65-DD4B-B5C1-564FCA956529}" type="presParOf" srcId="{42F99426-8FF0-D14A-85D9-93CFBC766B40}" destId="{E16381AB-15D8-F445-AC18-294C8F0D32DD}" srcOrd="1" destOrd="0" presId="urn:microsoft.com/office/officeart/2005/8/layout/list1"/>
-    <dgm:cxn modelId="{C1010FB8-9C2F-4340-8A36-1136380F0568}" type="presParOf" srcId="{3D1795AF-BF6B-934D-9AAC-7B3342AB7163}" destId="{BAF88751-8B26-7A41-B251-C14F60B61410}" srcOrd="1" destOrd="0" presId="urn:microsoft.com/office/officeart/2005/8/layout/list1"/>
-    <dgm:cxn modelId="{B336437D-558B-F548-8C39-4479BD90D2D3}" type="presParOf" srcId="{3D1795AF-BF6B-934D-9AAC-7B3342AB7163}" destId="{8D954B33-1F07-1640-BABC-2F73259DB681}" srcOrd="2" destOrd="0" presId="urn:microsoft.com/office/officeart/2005/8/layout/list1"/>
-    <dgm:cxn modelId="{6B39D55B-5757-F54D-B792-753053AE8880}" type="presParOf" srcId="{3D1795AF-BF6B-934D-9AAC-7B3342AB7163}" destId="{C82E394B-4541-2344-A5D4-6062CF12A0D5}" srcOrd="3" destOrd="0" presId="urn:microsoft.com/office/officeart/2005/8/layout/list1"/>
-    <dgm:cxn modelId="{B6D7DCF7-BC09-DB41-A74E-0F602575429F}" type="presParOf" srcId="{3D1795AF-BF6B-934D-9AAC-7B3342AB7163}" destId="{2D790F4A-4BB9-7741-BB6F-218ACC27AE6F}" srcOrd="4" destOrd="0" presId="urn:microsoft.com/office/officeart/2005/8/layout/list1"/>
-    <dgm:cxn modelId="{7E25DFFD-30AA-364D-B9D6-6F7F1F9B4231}" type="presParOf" srcId="{2D790F4A-4BB9-7741-BB6F-218ACC27AE6F}" destId="{504A7E33-3AC2-BA4A-A9D2-3FC0A26FB52C}" srcOrd="0" destOrd="0" presId="urn:microsoft.com/office/officeart/2005/8/layout/list1"/>
-    <dgm:cxn modelId="{E8BBA629-7A58-1E4B-B474-676B5247AEF9}" type="presParOf" srcId="{2D790F4A-4BB9-7741-BB6F-218ACC27AE6F}" destId="{B3A934E0-4DC2-AE4B-AF39-73A594A1198C}" srcOrd="1" destOrd="0" presId="urn:microsoft.com/office/officeart/2005/8/layout/list1"/>
-    <dgm:cxn modelId="{93CAEEA6-F849-6E4B-9888-D8C54D0FB762}" type="presParOf" srcId="{3D1795AF-BF6B-934D-9AAC-7B3342AB7163}" destId="{CD157C77-F11F-EF42-989A-9363B5DFCB07}" srcOrd="5" destOrd="0" presId="urn:microsoft.com/office/officeart/2005/8/layout/list1"/>
-    <dgm:cxn modelId="{1969CD2C-A9ED-D94C-AE06-CA972B912A5C}" type="presParOf" srcId="{3D1795AF-BF6B-934D-9AAC-7B3342AB7163}" destId="{47B15D63-8B13-AE4F-BB9E-958608ECE3BF}" srcOrd="6" destOrd="0" presId="urn:microsoft.com/office/officeart/2005/8/layout/list1"/>
+    <dgm:cxn modelId="{A2E0DC3C-D48A-E242-96C9-5EBC2567787A}" type="presOf" srcId="{43AACC1D-6F5B-8146-B673-48B509B05035}" destId="{3D1795AF-BF6B-934D-9AAC-7B3342AB7163}" srcOrd="0" destOrd="0" presId="urn:microsoft.com/office/officeart/2005/8/layout/list1"/>
+    <dgm:cxn modelId="{F7619301-6808-7B41-B0BD-6EC2E7C7CCE2}" type="presOf" srcId="{9E86E22E-ECF8-E24A-99AC-866CFFAA6D85}" destId="{B3A934E0-4DC2-AE4B-AF39-73A594A1198C}" srcOrd="1" destOrd="0" presId="urn:microsoft.com/office/officeart/2005/8/layout/list1"/>
+    <dgm:cxn modelId="{99C79798-7884-CC45-BE64-6A3D54E4D9D5}" type="presParOf" srcId="{3D1795AF-BF6B-934D-9AAC-7B3342AB7163}" destId="{42F99426-8FF0-D14A-85D9-93CFBC766B40}" srcOrd="0" destOrd="0" presId="urn:microsoft.com/office/officeart/2005/8/layout/list1"/>
+    <dgm:cxn modelId="{4C97E121-C3F3-AD4E-942E-5E8197D76943}" type="presParOf" srcId="{42F99426-8FF0-D14A-85D9-93CFBC766B40}" destId="{8945A6BC-BC77-564F-8548-3795AF595003}" srcOrd="0" destOrd="0" presId="urn:microsoft.com/office/officeart/2005/8/layout/list1"/>
+    <dgm:cxn modelId="{62CB8E28-3041-7B47-B64D-1E6498584647}" type="presParOf" srcId="{42F99426-8FF0-D14A-85D9-93CFBC766B40}" destId="{E16381AB-15D8-F445-AC18-294C8F0D32DD}" srcOrd="1" destOrd="0" presId="urn:microsoft.com/office/officeart/2005/8/layout/list1"/>
+    <dgm:cxn modelId="{D340FA1C-EF64-B949-83F5-8BE9114EA13A}" type="presParOf" srcId="{3D1795AF-BF6B-934D-9AAC-7B3342AB7163}" destId="{BAF88751-8B26-7A41-B251-C14F60B61410}" srcOrd="1" destOrd="0" presId="urn:microsoft.com/office/officeart/2005/8/layout/list1"/>
+    <dgm:cxn modelId="{A0328036-9648-6D45-95E5-4B766FB1F5D1}" type="presParOf" srcId="{3D1795AF-BF6B-934D-9AAC-7B3342AB7163}" destId="{8D954B33-1F07-1640-BABC-2F73259DB681}" srcOrd="2" destOrd="0" presId="urn:microsoft.com/office/officeart/2005/8/layout/list1"/>
+    <dgm:cxn modelId="{798F937D-A82F-754D-A379-180E61AE7B6F}" type="presParOf" srcId="{3D1795AF-BF6B-934D-9AAC-7B3342AB7163}" destId="{C82E394B-4541-2344-A5D4-6062CF12A0D5}" srcOrd="3" destOrd="0" presId="urn:microsoft.com/office/officeart/2005/8/layout/list1"/>
+    <dgm:cxn modelId="{EFC4D4FB-622A-834A-A575-F2DC2E2E5EAB}" type="presParOf" srcId="{3D1795AF-BF6B-934D-9AAC-7B3342AB7163}" destId="{2D790F4A-4BB9-7741-BB6F-218ACC27AE6F}" srcOrd="4" destOrd="0" presId="urn:microsoft.com/office/officeart/2005/8/layout/list1"/>
+    <dgm:cxn modelId="{AD09300B-E02F-304B-A18B-3300524A3E4B}" type="presParOf" srcId="{2D790F4A-4BB9-7741-BB6F-218ACC27AE6F}" destId="{504A7E33-3AC2-BA4A-A9D2-3FC0A26FB52C}" srcOrd="0" destOrd="0" presId="urn:microsoft.com/office/officeart/2005/8/layout/list1"/>
+    <dgm:cxn modelId="{82551B6F-5876-9C41-A3D7-5B83894EB765}" type="presParOf" srcId="{2D790F4A-4BB9-7741-BB6F-218ACC27AE6F}" destId="{B3A934E0-4DC2-AE4B-AF39-73A594A1198C}" srcOrd="1" destOrd="0" presId="urn:microsoft.com/office/officeart/2005/8/layout/list1"/>
+    <dgm:cxn modelId="{C1AC62F5-E029-2E48-90CA-B427D8F54A48}" type="presParOf" srcId="{3D1795AF-BF6B-934D-9AAC-7B3342AB7163}" destId="{CD157C77-F11F-EF42-989A-9363B5DFCB07}" srcOrd="5" destOrd="0" presId="urn:microsoft.com/office/officeart/2005/8/layout/list1"/>
+    <dgm:cxn modelId="{5FD222BD-3F7E-B04A-819E-D197D5E80863}" type="presParOf" srcId="{3D1795AF-BF6B-934D-9AAC-7B3342AB7163}" destId="{47B15D63-8B13-AE4F-BB9E-958608ECE3BF}" srcOrd="6" destOrd="0" presId="urn:microsoft.com/office/officeart/2005/8/layout/list1"/>
   </dgm:cxnLst>
   <dgm:bg/>
   <dgm:whole/>
@@ -5051,39 +5065,39 @@
     </dgm:pt>
   </dgm:ptLst>
   <dgm:cxnLst>
-    <dgm:cxn modelId="{A9A3881A-8F2D-9A4A-9844-3EE0E59D6373}" type="presOf" srcId="{DD8AA7B8-68BF-D74C-B470-096D76EA8531}" destId="{1BC2A23D-E5BA-B749-8146-90C1EEADAA0E}" srcOrd="1" destOrd="0" presId="urn:microsoft.com/office/officeart/2005/8/layout/list1"/>
     <dgm:cxn modelId="{6F206EA6-9A4C-4F4E-944B-2C18D114D483}" srcId="{DD8AA7B8-68BF-D74C-B470-096D76EA8531}" destId="{5C7F60D6-A905-7347-82C9-7B023EEC90ED}" srcOrd="0" destOrd="0" parTransId="{86ADA4DC-12B8-8A44-B637-4428967CC29A}" sibTransId="{E77D06CD-7F4F-DF41-A1EE-A4713B07C50A}"/>
+    <dgm:cxn modelId="{E93C6A78-2B10-904D-AA62-8AB9106333F6}" type="presOf" srcId="{DC8E80C8-40F4-8D42-B70D-C58960E5F01C}" destId="{38A62B4C-9396-A84F-984A-D5179BB17AC5}" srcOrd="1" destOrd="0" presId="urn:microsoft.com/office/officeart/2005/8/layout/list1"/>
     <dgm:cxn modelId="{CE48D26D-CC48-5345-869B-B8E989608155}" srcId="{D48E0EB1-97AE-8140-AD1D-C43DF025171E}" destId="{DD8AA7B8-68BF-D74C-B470-096D76EA8531}" srcOrd="2" destOrd="0" parTransId="{5F0F9F19-7232-9B47-99F9-531EDBCE9790}" sibTransId="{9E2611A2-71C3-894C-B3DE-F1A111583052}"/>
-    <dgm:cxn modelId="{723E93E9-01A1-0C40-8AE5-22017DFEE154}" type="presOf" srcId="{DD8AA7B8-68BF-D74C-B470-096D76EA8531}" destId="{E75381EB-A056-474E-8B9A-8B981BD969F0}" srcOrd="0" destOrd="0" presId="urn:microsoft.com/office/officeart/2005/8/layout/list1"/>
     <dgm:cxn modelId="{15695461-9A11-834C-8490-CBB364FFC705}" srcId="{A0B4CDA9-EAAF-054D-B0A3-A53491DE6E8A}" destId="{1DCC08C4-2722-E240-86D6-F790EDD5F99C}" srcOrd="0" destOrd="0" parTransId="{23CE7628-1421-CC46-938D-5C6D92425E33}" sibTransId="{CC8613FF-1493-6D4C-9E84-AF52470EA395}"/>
-    <dgm:cxn modelId="{6538348C-CCF5-6244-B79F-C8F9D7B4DA67}" type="presOf" srcId="{DC8E80C8-40F4-8D42-B70D-C58960E5F01C}" destId="{38A62B4C-9396-A84F-984A-D5179BB17AC5}" srcOrd="1" destOrd="0" presId="urn:microsoft.com/office/officeart/2005/8/layout/list1"/>
-    <dgm:cxn modelId="{61DC9853-2EA0-6149-8858-C6A33C03971E}" type="presOf" srcId="{A0B4CDA9-EAAF-054D-B0A3-A53491DE6E8A}" destId="{2D40204E-2F61-C742-AA34-E815AC13EF04}" srcOrd="0" destOrd="0" presId="urn:microsoft.com/office/officeart/2005/8/layout/list1"/>
-    <dgm:cxn modelId="{034C075D-1A1A-E04F-B2F2-7B61AA617950}" type="presOf" srcId="{9925A379-769D-EC40-8DE2-6D11987E3C79}" destId="{D1CE88ED-2522-2E41-84AD-ED695DFC26CC}" srcOrd="0" destOrd="0" presId="urn:microsoft.com/office/officeart/2005/8/layout/list1"/>
-    <dgm:cxn modelId="{A25AE098-8E43-C24C-92E3-152194AC25D3}" type="presOf" srcId="{5C7F60D6-A905-7347-82C9-7B023EEC90ED}" destId="{AE7F4BB5-7428-E84F-A060-E8EE658FBA90}" srcOrd="0" destOrd="0" presId="urn:microsoft.com/office/officeart/2005/8/layout/list1"/>
+    <dgm:cxn modelId="{EAA915D8-C756-6446-B9F4-330417B123C5}" type="presOf" srcId="{A0B4CDA9-EAAF-054D-B0A3-A53491DE6E8A}" destId="{6F698DE6-B5B1-054D-A329-6A42616523DC}" srcOrd="1" destOrd="0" presId="urn:microsoft.com/office/officeart/2005/8/layout/list1"/>
+    <dgm:cxn modelId="{37FFCBB9-6B05-E243-BCF5-D76051CC1BC6}" type="presOf" srcId="{DC8E80C8-40F4-8D42-B70D-C58960E5F01C}" destId="{4B9C98D4-8D5D-5349-9BC2-C1A27605BFFB}" srcOrd="0" destOrd="0" presId="urn:microsoft.com/office/officeart/2005/8/layout/list1"/>
+    <dgm:cxn modelId="{3B062DA7-2FE5-8A4C-854E-A0D6B7952966}" type="presOf" srcId="{D48E0EB1-97AE-8140-AD1D-C43DF025171E}" destId="{8E1E8428-674E-A549-8358-418591F328A8}" srcOrd="0" destOrd="0" presId="urn:microsoft.com/office/officeart/2005/8/layout/list1"/>
     <dgm:cxn modelId="{360B65DD-5220-2E4D-A2B1-DEB0D3D0D894}" srcId="{D48E0EB1-97AE-8140-AD1D-C43DF025171E}" destId="{A0B4CDA9-EAAF-054D-B0A3-A53491DE6E8A}" srcOrd="0" destOrd="0" parTransId="{F7114D4C-FC03-2B4D-9BC3-6B039E8438E2}" sibTransId="{F6EB2555-B71E-3842-88B2-6F5D7CE1BE93}"/>
     <dgm:cxn modelId="{B9C3AFFC-DD20-3A41-B56E-1EC1A4E51D14}" srcId="{D48E0EB1-97AE-8140-AD1D-C43DF025171E}" destId="{DC8E80C8-40F4-8D42-B70D-C58960E5F01C}" srcOrd="1" destOrd="0" parTransId="{6CC77D5A-6AAC-3D4A-AB3E-0433FB87300A}" sibTransId="{D6616737-90DA-4F41-AD98-03FA2299DA78}"/>
     <dgm:cxn modelId="{0980D865-0E27-CE4E-A899-0B6500C6805C}" srcId="{DC8E80C8-40F4-8D42-B70D-C58960E5F01C}" destId="{9925A379-769D-EC40-8DE2-6D11987E3C79}" srcOrd="0" destOrd="0" parTransId="{C71C05A8-A03C-D04C-BFE6-3DDABA39548B}" sibTransId="{0A1F4903-7A05-C046-86B2-365DB94FDD82}"/>
-    <dgm:cxn modelId="{D6B862F9-AB6D-714E-B910-D0C9FEA8BBA5}" type="presOf" srcId="{DC8E80C8-40F4-8D42-B70D-C58960E5F01C}" destId="{4B9C98D4-8D5D-5349-9BC2-C1A27605BFFB}" srcOrd="0" destOrd="0" presId="urn:microsoft.com/office/officeart/2005/8/layout/list1"/>
-    <dgm:cxn modelId="{EAE616A2-D71E-AC45-BF0C-69844BC64B6F}" type="presOf" srcId="{A0B4CDA9-EAAF-054D-B0A3-A53491DE6E8A}" destId="{6F698DE6-B5B1-054D-A329-6A42616523DC}" srcOrd="1" destOrd="0" presId="urn:microsoft.com/office/officeart/2005/8/layout/list1"/>
-    <dgm:cxn modelId="{51C18B0E-E9DE-D34A-8FC0-AC8E8FC66C9E}" type="presOf" srcId="{1DCC08C4-2722-E240-86D6-F790EDD5F99C}" destId="{EE808AEE-D325-EF46-A073-9089B39B9D25}" srcOrd="0" destOrd="0" presId="urn:microsoft.com/office/officeart/2005/8/layout/list1"/>
-    <dgm:cxn modelId="{77F13F14-8229-F84E-8A58-D4067CBA957F}" type="presOf" srcId="{D48E0EB1-97AE-8140-AD1D-C43DF025171E}" destId="{8E1E8428-674E-A549-8358-418591F328A8}" srcOrd="0" destOrd="0" presId="urn:microsoft.com/office/officeart/2005/8/layout/list1"/>
-    <dgm:cxn modelId="{9A453A17-3ACA-B24B-AD2B-8E6875E60DD2}" type="presParOf" srcId="{8E1E8428-674E-A549-8358-418591F328A8}" destId="{01B536BD-800F-3943-A753-3853BCC2BC2C}" srcOrd="0" destOrd="0" presId="urn:microsoft.com/office/officeart/2005/8/layout/list1"/>
-    <dgm:cxn modelId="{7CCFA850-C991-9542-80C5-86AF1EB3764C}" type="presParOf" srcId="{01B536BD-800F-3943-A753-3853BCC2BC2C}" destId="{2D40204E-2F61-C742-AA34-E815AC13EF04}" srcOrd="0" destOrd="0" presId="urn:microsoft.com/office/officeart/2005/8/layout/list1"/>
-    <dgm:cxn modelId="{00D83D16-C4B3-7A43-BAA2-63F20FF13882}" type="presParOf" srcId="{01B536BD-800F-3943-A753-3853BCC2BC2C}" destId="{6F698DE6-B5B1-054D-A329-6A42616523DC}" srcOrd="1" destOrd="0" presId="urn:microsoft.com/office/officeart/2005/8/layout/list1"/>
-    <dgm:cxn modelId="{46B68E62-C4C7-864F-8873-E14CD9844BE1}" type="presParOf" srcId="{8E1E8428-674E-A549-8358-418591F328A8}" destId="{A26DBE55-F47C-8D42-9B1F-AAA430650258}" srcOrd="1" destOrd="0" presId="urn:microsoft.com/office/officeart/2005/8/layout/list1"/>
-    <dgm:cxn modelId="{4024DD3E-854D-504C-9824-BBCE839D5ED1}" type="presParOf" srcId="{8E1E8428-674E-A549-8358-418591F328A8}" destId="{EE808AEE-D325-EF46-A073-9089B39B9D25}" srcOrd="2" destOrd="0" presId="urn:microsoft.com/office/officeart/2005/8/layout/list1"/>
-    <dgm:cxn modelId="{936625AB-8E73-4343-96D2-839551B503FE}" type="presParOf" srcId="{8E1E8428-674E-A549-8358-418591F328A8}" destId="{137C75BE-1D9C-4D48-976C-5280320D9739}" srcOrd="3" destOrd="0" presId="urn:microsoft.com/office/officeart/2005/8/layout/list1"/>
-    <dgm:cxn modelId="{DD957CAB-A479-EB49-B005-F19A7E832DBC}" type="presParOf" srcId="{8E1E8428-674E-A549-8358-418591F328A8}" destId="{C2DB4BBF-8C99-7A4C-A707-5141DCFD8700}" srcOrd="4" destOrd="0" presId="urn:microsoft.com/office/officeart/2005/8/layout/list1"/>
-    <dgm:cxn modelId="{772FABD7-EDB5-2743-AB0A-51F48F05B0E2}" type="presParOf" srcId="{C2DB4BBF-8C99-7A4C-A707-5141DCFD8700}" destId="{4B9C98D4-8D5D-5349-9BC2-C1A27605BFFB}" srcOrd="0" destOrd="0" presId="urn:microsoft.com/office/officeart/2005/8/layout/list1"/>
-    <dgm:cxn modelId="{09A25A89-D5DB-2948-973E-501EECE5FF5C}" type="presParOf" srcId="{C2DB4BBF-8C99-7A4C-A707-5141DCFD8700}" destId="{38A62B4C-9396-A84F-984A-D5179BB17AC5}" srcOrd="1" destOrd="0" presId="urn:microsoft.com/office/officeart/2005/8/layout/list1"/>
-    <dgm:cxn modelId="{DF42408B-BADC-2E49-8BFA-9B8BF923D235}" type="presParOf" srcId="{8E1E8428-674E-A549-8358-418591F328A8}" destId="{B245E29D-18DB-7C4B-BB46-A123AF353479}" srcOrd="5" destOrd="0" presId="urn:microsoft.com/office/officeart/2005/8/layout/list1"/>
-    <dgm:cxn modelId="{737BC5FB-E496-924A-A68B-94E31502DC2C}" type="presParOf" srcId="{8E1E8428-674E-A549-8358-418591F328A8}" destId="{D1CE88ED-2522-2E41-84AD-ED695DFC26CC}" srcOrd="6" destOrd="0" presId="urn:microsoft.com/office/officeart/2005/8/layout/list1"/>
-    <dgm:cxn modelId="{340F1BA9-F511-5E4A-9862-E562FAC41AF5}" type="presParOf" srcId="{8E1E8428-674E-A549-8358-418591F328A8}" destId="{015F58EE-72FD-6046-A3B2-0383AFD0D223}" srcOrd="7" destOrd="0" presId="urn:microsoft.com/office/officeart/2005/8/layout/list1"/>
-    <dgm:cxn modelId="{C4D98BBF-A0A6-624A-8A7F-6D330D7114A3}" type="presParOf" srcId="{8E1E8428-674E-A549-8358-418591F328A8}" destId="{52DC8C31-98A5-5549-87F8-75A34176C676}" srcOrd="8" destOrd="0" presId="urn:microsoft.com/office/officeart/2005/8/layout/list1"/>
-    <dgm:cxn modelId="{64C5D8C2-E377-214A-BC45-C25A3A7BA81B}" type="presParOf" srcId="{52DC8C31-98A5-5549-87F8-75A34176C676}" destId="{E75381EB-A056-474E-8B9A-8B981BD969F0}" srcOrd="0" destOrd="0" presId="urn:microsoft.com/office/officeart/2005/8/layout/list1"/>
-    <dgm:cxn modelId="{D6998F46-5D80-5748-A43A-B129FD7529B9}" type="presParOf" srcId="{52DC8C31-98A5-5549-87F8-75A34176C676}" destId="{1BC2A23D-E5BA-B749-8146-90C1EEADAA0E}" srcOrd="1" destOrd="0" presId="urn:microsoft.com/office/officeart/2005/8/layout/list1"/>
-    <dgm:cxn modelId="{E44C4DEF-2668-E441-982B-66BF14FB1618}" type="presParOf" srcId="{8E1E8428-674E-A549-8358-418591F328A8}" destId="{D559FEC0-3810-E447-BA35-88EEE48F0461}" srcOrd="9" destOrd="0" presId="urn:microsoft.com/office/officeart/2005/8/layout/list1"/>
-    <dgm:cxn modelId="{83F35237-D344-D346-B7E3-202CFDD68B99}" type="presParOf" srcId="{8E1E8428-674E-A549-8358-418591F328A8}" destId="{AE7F4BB5-7428-E84F-A060-E8EE658FBA90}" srcOrd="10" destOrd="0" presId="urn:microsoft.com/office/officeart/2005/8/layout/list1"/>
+    <dgm:cxn modelId="{E06A12E1-98E0-C24D-9941-845F1EB71C50}" type="presOf" srcId="{DD8AA7B8-68BF-D74C-B470-096D76EA8531}" destId="{E75381EB-A056-474E-8B9A-8B981BD969F0}" srcOrd="0" destOrd="0" presId="urn:microsoft.com/office/officeart/2005/8/layout/list1"/>
+    <dgm:cxn modelId="{F1433069-BF0B-984A-A780-83186FF6C892}" type="presOf" srcId="{5C7F60D6-A905-7347-82C9-7B023EEC90ED}" destId="{AE7F4BB5-7428-E84F-A060-E8EE658FBA90}" srcOrd="0" destOrd="0" presId="urn:microsoft.com/office/officeart/2005/8/layout/list1"/>
+    <dgm:cxn modelId="{89973192-EBF1-1A45-8D73-FA88303695FD}" type="presOf" srcId="{9925A379-769D-EC40-8DE2-6D11987E3C79}" destId="{D1CE88ED-2522-2E41-84AD-ED695DFC26CC}" srcOrd="0" destOrd="0" presId="urn:microsoft.com/office/officeart/2005/8/layout/list1"/>
+    <dgm:cxn modelId="{F80B5E65-E3F9-C74A-8864-2429564C5BC2}" type="presOf" srcId="{1DCC08C4-2722-E240-86D6-F790EDD5F99C}" destId="{EE808AEE-D325-EF46-A073-9089B39B9D25}" srcOrd="0" destOrd="0" presId="urn:microsoft.com/office/officeart/2005/8/layout/list1"/>
+    <dgm:cxn modelId="{558E91B5-66E4-9948-84E3-C8968708807E}" type="presOf" srcId="{DD8AA7B8-68BF-D74C-B470-096D76EA8531}" destId="{1BC2A23D-E5BA-B749-8146-90C1EEADAA0E}" srcOrd="1" destOrd="0" presId="urn:microsoft.com/office/officeart/2005/8/layout/list1"/>
+    <dgm:cxn modelId="{1293AFCD-2190-2846-A376-4438906E293E}" type="presOf" srcId="{A0B4CDA9-EAAF-054D-B0A3-A53491DE6E8A}" destId="{2D40204E-2F61-C742-AA34-E815AC13EF04}" srcOrd="0" destOrd="0" presId="urn:microsoft.com/office/officeart/2005/8/layout/list1"/>
+    <dgm:cxn modelId="{13AD963C-D459-BD48-8A0D-6E5FD79046E9}" type="presParOf" srcId="{8E1E8428-674E-A549-8358-418591F328A8}" destId="{01B536BD-800F-3943-A753-3853BCC2BC2C}" srcOrd="0" destOrd="0" presId="urn:microsoft.com/office/officeart/2005/8/layout/list1"/>
+    <dgm:cxn modelId="{CA9F5658-1C7F-614B-BEAE-8AACB228200C}" type="presParOf" srcId="{01B536BD-800F-3943-A753-3853BCC2BC2C}" destId="{2D40204E-2F61-C742-AA34-E815AC13EF04}" srcOrd="0" destOrd="0" presId="urn:microsoft.com/office/officeart/2005/8/layout/list1"/>
+    <dgm:cxn modelId="{2BB91DCA-96DA-A54C-BFF2-1B8225878C80}" type="presParOf" srcId="{01B536BD-800F-3943-A753-3853BCC2BC2C}" destId="{6F698DE6-B5B1-054D-A329-6A42616523DC}" srcOrd="1" destOrd="0" presId="urn:microsoft.com/office/officeart/2005/8/layout/list1"/>
+    <dgm:cxn modelId="{36FB8D94-2B46-544B-9F77-0CA2A7483145}" type="presParOf" srcId="{8E1E8428-674E-A549-8358-418591F328A8}" destId="{A26DBE55-F47C-8D42-9B1F-AAA430650258}" srcOrd="1" destOrd="0" presId="urn:microsoft.com/office/officeart/2005/8/layout/list1"/>
+    <dgm:cxn modelId="{030D5556-A8EF-A441-8B08-8DB4967A0F6F}" type="presParOf" srcId="{8E1E8428-674E-A549-8358-418591F328A8}" destId="{EE808AEE-D325-EF46-A073-9089B39B9D25}" srcOrd="2" destOrd="0" presId="urn:microsoft.com/office/officeart/2005/8/layout/list1"/>
+    <dgm:cxn modelId="{209A06D4-4898-9548-AC71-4E00504AD3FF}" type="presParOf" srcId="{8E1E8428-674E-A549-8358-418591F328A8}" destId="{137C75BE-1D9C-4D48-976C-5280320D9739}" srcOrd="3" destOrd="0" presId="urn:microsoft.com/office/officeart/2005/8/layout/list1"/>
+    <dgm:cxn modelId="{D342DD3A-7EA6-DB4A-B43D-CC27421489FB}" type="presParOf" srcId="{8E1E8428-674E-A549-8358-418591F328A8}" destId="{C2DB4BBF-8C99-7A4C-A707-5141DCFD8700}" srcOrd="4" destOrd="0" presId="urn:microsoft.com/office/officeart/2005/8/layout/list1"/>
+    <dgm:cxn modelId="{F6E7251A-E0E7-CA45-AABA-F5E9B7F9AF40}" type="presParOf" srcId="{C2DB4BBF-8C99-7A4C-A707-5141DCFD8700}" destId="{4B9C98D4-8D5D-5349-9BC2-C1A27605BFFB}" srcOrd="0" destOrd="0" presId="urn:microsoft.com/office/officeart/2005/8/layout/list1"/>
+    <dgm:cxn modelId="{5D62E096-15E8-B846-82F3-010E1AC338A0}" type="presParOf" srcId="{C2DB4BBF-8C99-7A4C-A707-5141DCFD8700}" destId="{38A62B4C-9396-A84F-984A-D5179BB17AC5}" srcOrd="1" destOrd="0" presId="urn:microsoft.com/office/officeart/2005/8/layout/list1"/>
+    <dgm:cxn modelId="{C7BE6CF4-F61C-AF49-8B50-C0B5687153E7}" type="presParOf" srcId="{8E1E8428-674E-A549-8358-418591F328A8}" destId="{B245E29D-18DB-7C4B-BB46-A123AF353479}" srcOrd="5" destOrd="0" presId="urn:microsoft.com/office/officeart/2005/8/layout/list1"/>
+    <dgm:cxn modelId="{C03D7588-7F6D-9448-8CDB-6BE788555532}" type="presParOf" srcId="{8E1E8428-674E-A549-8358-418591F328A8}" destId="{D1CE88ED-2522-2E41-84AD-ED695DFC26CC}" srcOrd="6" destOrd="0" presId="urn:microsoft.com/office/officeart/2005/8/layout/list1"/>
+    <dgm:cxn modelId="{1C73433B-20F7-2C48-9885-440224862B04}" type="presParOf" srcId="{8E1E8428-674E-A549-8358-418591F328A8}" destId="{015F58EE-72FD-6046-A3B2-0383AFD0D223}" srcOrd="7" destOrd="0" presId="urn:microsoft.com/office/officeart/2005/8/layout/list1"/>
+    <dgm:cxn modelId="{F138431C-0D66-C84F-9D65-78402968F77D}" type="presParOf" srcId="{8E1E8428-674E-A549-8358-418591F328A8}" destId="{52DC8C31-98A5-5549-87F8-75A34176C676}" srcOrd="8" destOrd="0" presId="urn:microsoft.com/office/officeart/2005/8/layout/list1"/>
+    <dgm:cxn modelId="{046A2975-6E64-C042-BE75-6F9BBC15CD20}" type="presParOf" srcId="{52DC8C31-98A5-5549-87F8-75A34176C676}" destId="{E75381EB-A056-474E-8B9A-8B981BD969F0}" srcOrd="0" destOrd="0" presId="urn:microsoft.com/office/officeart/2005/8/layout/list1"/>
+    <dgm:cxn modelId="{E8154D02-7E80-D041-8D25-D180C83126D7}" type="presParOf" srcId="{52DC8C31-98A5-5549-87F8-75A34176C676}" destId="{1BC2A23D-E5BA-B749-8146-90C1EEADAA0E}" srcOrd="1" destOrd="0" presId="urn:microsoft.com/office/officeart/2005/8/layout/list1"/>
+    <dgm:cxn modelId="{66213125-61B3-D94C-8775-542E91FA7BB8}" type="presParOf" srcId="{8E1E8428-674E-A549-8358-418591F328A8}" destId="{D559FEC0-3810-E447-BA35-88EEE48F0461}" srcOrd="9" destOrd="0" presId="urn:microsoft.com/office/officeart/2005/8/layout/list1"/>
+    <dgm:cxn modelId="{D5B3E7D3-B453-764D-A4FB-1E3369381ECE}" type="presParOf" srcId="{8E1E8428-674E-A549-8358-418591F328A8}" destId="{AE7F4BB5-7428-E84F-A060-E8EE658FBA90}" srcOrd="10" destOrd="0" presId="urn:microsoft.com/office/officeart/2005/8/layout/list1"/>
   </dgm:cxnLst>
   <dgm:bg/>
   <dgm:whole/>

</xml_diff>

<commit_message>
Updated with preface and terms
Terms are from authentication and authorization discussion. Preface is
from AMSAT Journal overview article.
</commit_message>
<xml_diff>
--- a/Engineering/Requirements/Air_Interface/Working_Copy_Air_Interface.docx
+++ b/Engineering/Requirements/Air_Interface/Working_Copy_Air_Interface.docx
@@ -1,6 +1,6 @@
 
 <file path=word/document.xml><?xml version="1.0" encoding="utf-8"?>
-<w:document xmlns:wpc="http://schemas.microsoft.com/office/word/2010/wordprocessingCanvas" xmlns:mo="http://schemas.microsoft.com/office/mac/office/2008/main" xmlns:mc="http://schemas.openxmlformats.org/markup-compatibility/2006" xmlns:mv="urn:schemas-microsoft-com:mac:vml" xmlns:o="urn:schemas-microsoft-com:office:office" xmlns:r="http://schemas.openxmlformats.org/officeDocument/2006/relationships" xmlns:m="http://schemas.openxmlformats.org/officeDocument/2006/math" xmlns:v="urn:schemas-microsoft-com:vml" xmlns:wp14="http://schemas.microsoft.com/office/word/2010/wordprocessingDrawing" xmlns:wp="http://schemas.openxmlformats.org/drawingml/2006/wordprocessingDrawing" xmlns:w10="urn:schemas-microsoft-com:office:word" xmlns:w="http://schemas.openxmlformats.org/wordprocessingml/2006/main" xmlns:w14="http://schemas.microsoft.com/office/word/2010/wordml" xmlns:w15="http://schemas.microsoft.com/office/word/2012/wordml" xmlns:wpg="http://schemas.microsoft.com/office/word/2010/wordprocessingGroup" xmlns:wpi="http://schemas.microsoft.com/office/word/2010/wordprocessingInk" xmlns:wne="http://schemas.microsoft.com/office/word/2006/wordml" xmlns:wps="http://schemas.microsoft.com/office/word/2010/wordprocessingShape" mc:Ignorable="w14 w15 wp14">
+<w:document xmlns:wpc="http://schemas.microsoft.com/office/word/2010/wordprocessingCanvas" xmlns:mo="http://schemas.microsoft.com/office/mac/office/2008/main" xmlns:mc="http://schemas.openxmlformats.org/markup-compatibility/2006" xmlns:mv="urn:schemas-microsoft-com:mac:vml" xmlns:o="urn:schemas-microsoft-com:office:office" xmlns:r="http://schemas.openxmlformats.org/officeDocument/2006/relationships" xmlns:m="http://schemas.openxmlformats.org/officeDocument/2006/math" xmlns:v="urn:schemas-microsoft-com:vml" xmlns:wp14="http://schemas.microsoft.com/office/word/2010/wordprocessingDrawing" xmlns:wp="http://schemas.openxmlformats.org/drawingml/2006/wordprocessingDrawing" xmlns:w10="urn:schemas-microsoft-com:office:word" xmlns:w="http://schemas.openxmlformats.org/wordprocessingml/2006/main" xmlns:w14="http://schemas.microsoft.com/office/word/2010/wordml" xmlns:wpg="http://schemas.microsoft.com/office/word/2010/wordprocessingGroup" xmlns:wpi="http://schemas.microsoft.com/office/word/2010/wordprocessingInk" xmlns:wne="http://schemas.microsoft.com/office/word/2006/wordml" xmlns:wps="http://schemas.microsoft.com/office/word/2010/wordprocessingShape" mc:Ignorable="w14 wp14">
   <w:body>
     <w:p>
       <w:r>
@@ -82,25 +82,1146 @@
         <w:t>-=-=-=-=-=-=-=-=-=-=-</w:t>
       </w:r>
     </w:p>
-    <w:p/>
     <w:p>
-      <w:r>
-        <w:t>Common Air Interface Table of Contents</w:t>
+      <w:pPr>
+        <w:pStyle w:val="TOC1"/>
+        <w:tabs>
+          <w:tab w:val="right" w:pos="8630"/>
+        </w:tabs>
+        <w:rPr>
+          <w:rFonts w:asciiTheme="minorHAnsi" w:hAnsiTheme="minorHAnsi"/>
+          <w:b w:val="0"/>
+          <w:caps w:val="0"/>
+          <w:noProof/>
+        </w:rPr>
+      </w:pPr>
+      <w:r>
+        <w:fldChar w:fldCharType="begin"/>
+      </w:r>
+      <w:r>
+        <w:instrText xml:space="preserve"> TOC \o "1-3" </w:instrText>
+      </w:r>
+      <w:r>
+        <w:fldChar w:fldCharType="separate"/>
+      </w:r>
+      <w:bookmarkStart w:id="0" w:name="_GoBack"/>
+      <w:bookmarkEnd w:id="0"/>
+      <w:r>
+        <w:rPr>
+          <w:noProof/>
+        </w:rPr>
+        <w:t>Part 1 – General Information</w:t>
+      </w:r>
+      <w:r>
+        <w:rPr>
+          <w:noProof/>
+        </w:rPr>
+        <w:tab/>
+      </w:r>
+      <w:r>
+        <w:rPr>
+          <w:noProof/>
+        </w:rPr>
+        <w:fldChar w:fldCharType="begin"/>
+      </w:r>
+      <w:r>
+        <w:rPr>
+          <w:noProof/>
+        </w:rPr>
+        <w:instrText xml:space="preserve"> PAGEREF _Toc320198900 \h </w:instrText>
+      </w:r>
+      <w:r>
+        <w:rPr>
+          <w:noProof/>
+        </w:rPr>
+      </w:r>
+      <w:r>
+        <w:rPr>
+          <w:noProof/>
+        </w:rPr>
+        <w:fldChar w:fldCharType="separate"/>
+      </w:r>
+      <w:r>
+        <w:rPr>
+          <w:noProof/>
+        </w:rPr>
+        <w:t>2</w:t>
+      </w:r>
+      <w:r>
+        <w:rPr>
+          <w:noProof/>
+        </w:rPr>
+        <w:fldChar w:fldCharType="end"/>
+      </w:r>
+    </w:p>
+    <w:p>
+      <w:pPr>
+        <w:pStyle w:val="TOC2"/>
+        <w:tabs>
+          <w:tab w:val="right" w:pos="8630"/>
+        </w:tabs>
+        <w:rPr>
+          <w:b w:val="0"/>
+          <w:noProof/>
+          <w:sz w:val="24"/>
+          <w:szCs w:val="24"/>
+        </w:rPr>
+      </w:pPr>
+      <w:r>
+        <w:rPr>
+          <w:noProof/>
+        </w:rPr>
+        <w:t>Chapter 1 Necessary Overhead</w:t>
+      </w:r>
+      <w:r>
+        <w:rPr>
+          <w:noProof/>
+        </w:rPr>
+        <w:tab/>
+      </w:r>
+      <w:r>
+        <w:rPr>
+          <w:noProof/>
+        </w:rPr>
+        <w:fldChar w:fldCharType="begin"/>
+      </w:r>
+      <w:r>
+        <w:rPr>
+          <w:noProof/>
+        </w:rPr>
+        <w:instrText xml:space="preserve"> PAGEREF _Toc320198901 \h </w:instrText>
+      </w:r>
+      <w:r>
+        <w:rPr>
+          <w:noProof/>
+        </w:rPr>
+      </w:r>
+      <w:r>
+        <w:rPr>
+          <w:noProof/>
+        </w:rPr>
+        <w:fldChar w:fldCharType="separate"/>
+      </w:r>
+      <w:r>
+        <w:rPr>
+          <w:noProof/>
+        </w:rPr>
+        <w:t>2</w:t>
+      </w:r>
+      <w:r>
+        <w:rPr>
+          <w:noProof/>
+        </w:rPr>
+        <w:fldChar w:fldCharType="end"/>
+      </w:r>
+    </w:p>
+    <w:p>
+      <w:pPr>
+        <w:pStyle w:val="TOC3"/>
+        <w:tabs>
+          <w:tab w:val="right" w:pos="8630"/>
+        </w:tabs>
+        <w:rPr>
+          <w:noProof/>
+          <w:sz w:val="24"/>
+          <w:szCs w:val="24"/>
+        </w:rPr>
+      </w:pPr>
+      <w:r>
+        <w:rPr>
+          <w:noProof/>
+        </w:rPr>
+        <w:t>Terms</w:t>
+      </w:r>
+      <w:r>
+        <w:rPr>
+          <w:noProof/>
+        </w:rPr>
+        <w:tab/>
+      </w:r>
+      <w:r>
+        <w:rPr>
+          <w:noProof/>
+        </w:rPr>
+        <w:fldChar w:fldCharType="begin"/>
+      </w:r>
+      <w:r>
+        <w:rPr>
+          <w:noProof/>
+        </w:rPr>
+        <w:instrText xml:space="preserve"> PAGEREF _Toc320198902 \h </w:instrText>
+      </w:r>
+      <w:r>
+        <w:rPr>
+          <w:noProof/>
+        </w:rPr>
+      </w:r>
+      <w:r>
+        <w:rPr>
+          <w:noProof/>
+        </w:rPr>
+        <w:fldChar w:fldCharType="separate"/>
+      </w:r>
+      <w:r>
+        <w:rPr>
+          <w:noProof/>
+        </w:rPr>
+        <w:t>2</w:t>
+      </w:r>
+      <w:r>
+        <w:rPr>
+          <w:noProof/>
+        </w:rPr>
+        <w:fldChar w:fldCharType="end"/>
+      </w:r>
+    </w:p>
+    <w:p>
+      <w:pPr>
+        <w:pStyle w:val="TOC3"/>
+        <w:tabs>
+          <w:tab w:val="right" w:pos="8630"/>
+        </w:tabs>
+        <w:rPr>
+          <w:noProof/>
+          <w:sz w:val="24"/>
+          <w:szCs w:val="24"/>
+        </w:rPr>
+      </w:pPr>
+      <w:r>
+        <w:rPr>
+          <w:noProof/>
+        </w:rPr>
+        <w:t>Preface</w:t>
+      </w:r>
+      <w:r>
+        <w:rPr>
+          <w:noProof/>
+        </w:rPr>
+        <w:tab/>
+      </w:r>
+      <w:r>
+        <w:rPr>
+          <w:noProof/>
+        </w:rPr>
+        <w:fldChar w:fldCharType="begin"/>
+      </w:r>
+      <w:r>
+        <w:rPr>
+          <w:noProof/>
+        </w:rPr>
+        <w:instrText xml:space="preserve"> PAGEREF _Toc320198903 \h </w:instrText>
+      </w:r>
+      <w:r>
+        <w:rPr>
+          <w:noProof/>
+        </w:rPr>
+      </w:r>
+      <w:r>
+        <w:rPr>
+          <w:noProof/>
+        </w:rPr>
+        <w:fldChar w:fldCharType="separate"/>
+      </w:r>
+      <w:r>
+        <w:rPr>
+          <w:noProof/>
+        </w:rPr>
+        <w:t>3</w:t>
+      </w:r>
+      <w:r>
+        <w:rPr>
+          <w:noProof/>
+        </w:rPr>
+        <w:fldChar w:fldCharType="end"/>
+      </w:r>
+    </w:p>
+    <w:p>
+      <w:pPr>
+        <w:pStyle w:val="TOC2"/>
+        <w:tabs>
+          <w:tab w:val="right" w:pos="8630"/>
+        </w:tabs>
+        <w:rPr>
+          <w:b w:val="0"/>
+          <w:noProof/>
+          <w:sz w:val="24"/>
+          <w:szCs w:val="24"/>
+        </w:rPr>
+      </w:pPr>
+      <w:r>
+        <w:rPr>
+          <w:noProof/>
+        </w:rPr>
+        <w:t>Chapter 2 Link Budget</w:t>
+      </w:r>
+      <w:r>
+        <w:rPr>
+          <w:noProof/>
+        </w:rPr>
+        <w:tab/>
+      </w:r>
+      <w:r>
+        <w:rPr>
+          <w:noProof/>
+        </w:rPr>
+        <w:fldChar w:fldCharType="begin"/>
+      </w:r>
+      <w:r>
+        <w:rPr>
+          <w:noProof/>
+        </w:rPr>
+        <w:instrText xml:space="preserve"> PAGEREF _Toc320198904 \h </w:instrText>
+      </w:r>
+      <w:r>
+        <w:rPr>
+          <w:noProof/>
+        </w:rPr>
+      </w:r>
+      <w:r>
+        <w:rPr>
+          <w:noProof/>
+        </w:rPr>
+        <w:fldChar w:fldCharType="separate"/>
+      </w:r>
+      <w:r>
+        <w:rPr>
+          <w:noProof/>
+        </w:rPr>
+        <w:t>4</w:t>
+      </w:r>
+      <w:r>
+        <w:rPr>
+          <w:noProof/>
+        </w:rPr>
+        <w:fldChar w:fldCharType="end"/>
+      </w:r>
+    </w:p>
+    <w:p>
+      <w:pPr>
+        <w:pStyle w:val="TOC2"/>
+        <w:tabs>
+          <w:tab w:val="right" w:pos="8630"/>
+        </w:tabs>
+        <w:rPr>
+          <w:b w:val="0"/>
+          <w:noProof/>
+          <w:sz w:val="24"/>
+          <w:szCs w:val="24"/>
+        </w:rPr>
+      </w:pPr>
+      <w:r>
+        <w:rPr>
+          <w:noProof/>
+        </w:rPr>
+        <w:t>Chapter 3 System Time</w:t>
+      </w:r>
+      <w:r>
+        <w:rPr>
+          <w:noProof/>
+        </w:rPr>
+        <w:tab/>
+      </w:r>
+      <w:r>
+        <w:rPr>
+          <w:noProof/>
+        </w:rPr>
+        <w:fldChar w:fldCharType="begin"/>
+      </w:r>
+      <w:r>
+        <w:rPr>
+          <w:noProof/>
+        </w:rPr>
+        <w:instrText xml:space="preserve"> PAGEREF _Toc320198905 \h </w:instrText>
+      </w:r>
+      <w:r>
+        <w:rPr>
+          <w:noProof/>
+        </w:rPr>
+      </w:r>
+      <w:r>
+        <w:rPr>
+          <w:noProof/>
+        </w:rPr>
+        <w:fldChar w:fldCharType="separate"/>
+      </w:r>
+      <w:r>
+        <w:rPr>
+          <w:noProof/>
+        </w:rPr>
+        <w:t>4</w:t>
+      </w:r>
+      <w:r>
+        <w:rPr>
+          <w:noProof/>
+        </w:rPr>
+        <w:fldChar w:fldCharType="end"/>
+      </w:r>
+    </w:p>
+    <w:p>
+      <w:pPr>
+        <w:pStyle w:val="TOC2"/>
+        <w:tabs>
+          <w:tab w:val="right" w:pos="8630"/>
+        </w:tabs>
+        <w:rPr>
+          <w:b w:val="0"/>
+          <w:noProof/>
+          <w:sz w:val="24"/>
+          <w:szCs w:val="24"/>
+        </w:rPr>
+      </w:pPr>
+      <w:r>
+        <w:rPr>
+          <w:noProof/>
+        </w:rPr>
+        <w:t>Chapter 4 Tolerances</w:t>
+      </w:r>
+      <w:r>
+        <w:rPr>
+          <w:noProof/>
+        </w:rPr>
+        <w:tab/>
+      </w:r>
+      <w:r>
+        <w:rPr>
+          <w:noProof/>
+        </w:rPr>
+        <w:fldChar w:fldCharType="begin"/>
+      </w:r>
+      <w:r>
+        <w:rPr>
+          <w:noProof/>
+        </w:rPr>
+        <w:instrText xml:space="preserve"> PAGEREF _Toc320198906 \h </w:instrText>
+      </w:r>
+      <w:r>
+        <w:rPr>
+          <w:noProof/>
+        </w:rPr>
+      </w:r>
+      <w:r>
+        <w:rPr>
+          <w:noProof/>
+        </w:rPr>
+        <w:fldChar w:fldCharType="separate"/>
+      </w:r>
+      <w:r>
+        <w:rPr>
+          <w:noProof/>
+        </w:rPr>
+        <w:t>4</w:t>
+      </w:r>
+      <w:r>
+        <w:rPr>
+          <w:noProof/>
+        </w:rPr>
+        <w:fldChar w:fldCharType="end"/>
+      </w:r>
+    </w:p>
+    <w:p>
+      <w:pPr>
+        <w:pStyle w:val="TOC2"/>
+        <w:tabs>
+          <w:tab w:val="right" w:pos="8630"/>
+        </w:tabs>
+        <w:rPr>
+          <w:b w:val="0"/>
+          <w:noProof/>
+          <w:sz w:val="24"/>
+          <w:szCs w:val="24"/>
+        </w:rPr>
+      </w:pPr>
+      <w:r>
+        <w:rPr>
+          <w:noProof/>
+        </w:rPr>
+        <w:t>Chapter 5 Forward Compatibility Rules</w:t>
+      </w:r>
+      <w:r>
+        <w:rPr>
+          <w:noProof/>
+        </w:rPr>
+        <w:tab/>
+      </w:r>
+      <w:r>
+        <w:rPr>
+          <w:noProof/>
+        </w:rPr>
+        <w:fldChar w:fldCharType="begin"/>
+      </w:r>
+      <w:r>
+        <w:rPr>
+          <w:noProof/>
+        </w:rPr>
+        <w:instrText xml:space="preserve"> PAGEREF _Toc320198907 \h </w:instrText>
+      </w:r>
+      <w:r>
+        <w:rPr>
+          <w:noProof/>
+        </w:rPr>
+      </w:r>
+      <w:r>
+        <w:rPr>
+          <w:noProof/>
+        </w:rPr>
+        <w:fldChar w:fldCharType="separate"/>
+      </w:r>
+      <w:r>
+        <w:rPr>
+          <w:noProof/>
+        </w:rPr>
+        <w:t>4</w:t>
+      </w:r>
+      <w:r>
+        <w:rPr>
+          <w:noProof/>
+        </w:rPr>
+        <w:fldChar w:fldCharType="end"/>
+      </w:r>
+    </w:p>
+    <w:p>
+      <w:pPr>
+        <w:pStyle w:val="TOC1"/>
+        <w:tabs>
+          <w:tab w:val="right" w:pos="8630"/>
+        </w:tabs>
+        <w:rPr>
+          <w:rFonts w:asciiTheme="minorHAnsi" w:hAnsiTheme="minorHAnsi"/>
+          <w:b w:val="0"/>
+          <w:caps w:val="0"/>
+          <w:noProof/>
+        </w:rPr>
+      </w:pPr>
+      <w:r>
+        <w:rPr>
+          <w:noProof/>
+        </w:rPr>
+        <w:t>Part 2 – Requirements for Operation</w:t>
+      </w:r>
+      <w:r>
+        <w:rPr>
+          <w:noProof/>
+        </w:rPr>
+        <w:tab/>
+      </w:r>
+      <w:r>
+        <w:rPr>
+          <w:noProof/>
+        </w:rPr>
+        <w:fldChar w:fldCharType="begin"/>
+      </w:r>
+      <w:r>
+        <w:rPr>
+          <w:noProof/>
+        </w:rPr>
+        <w:instrText xml:space="preserve"> PAGEREF _Toc320198908 \h </w:instrText>
+      </w:r>
+      <w:r>
+        <w:rPr>
+          <w:noProof/>
+        </w:rPr>
+      </w:r>
+      <w:r>
+        <w:rPr>
+          <w:noProof/>
+        </w:rPr>
+        <w:fldChar w:fldCharType="separate"/>
+      </w:r>
+      <w:r>
+        <w:rPr>
+          <w:noProof/>
+        </w:rPr>
+        <w:t>4</w:t>
+      </w:r>
+      <w:r>
+        <w:rPr>
+          <w:noProof/>
+        </w:rPr>
+        <w:fldChar w:fldCharType="end"/>
+      </w:r>
+    </w:p>
+    <w:p>
+      <w:pPr>
+        <w:pStyle w:val="TOC2"/>
+        <w:tabs>
+          <w:tab w:val="right" w:pos="8630"/>
+        </w:tabs>
+        <w:rPr>
+          <w:b w:val="0"/>
+          <w:noProof/>
+          <w:sz w:val="24"/>
+          <w:szCs w:val="24"/>
+        </w:rPr>
+      </w:pPr>
+      <w:r>
+        <w:rPr>
+          <w:noProof/>
+        </w:rPr>
+        <w:lastRenderedPageBreak/>
+        <w:t>Chapter 6 Transmitters</w:t>
+      </w:r>
+      <w:r>
+        <w:rPr>
+          <w:noProof/>
+        </w:rPr>
+        <w:tab/>
+      </w:r>
+      <w:r>
+        <w:rPr>
+          <w:noProof/>
+        </w:rPr>
+        <w:fldChar w:fldCharType="begin"/>
+      </w:r>
+      <w:r>
+        <w:rPr>
+          <w:noProof/>
+        </w:rPr>
+        <w:instrText xml:space="preserve"> PAGEREF _Toc320198909 \h </w:instrText>
+      </w:r>
+      <w:r>
+        <w:rPr>
+          <w:noProof/>
+        </w:rPr>
+      </w:r>
+      <w:r>
+        <w:rPr>
+          <w:noProof/>
+        </w:rPr>
+        <w:fldChar w:fldCharType="separate"/>
+      </w:r>
+      <w:r>
+        <w:rPr>
+          <w:noProof/>
+        </w:rPr>
+        <w:t>5</w:t>
+      </w:r>
+      <w:r>
+        <w:rPr>
+          <w:noProof/>
+        </w:rPr>
+        <w:fldChar w:fldCharType="end"/>
+      </w:r>
+    </w:p>
+    <w:p>
+      <w:pPr>
+        <w:pStyle w:val="TOC2"/>
+        <w:tabs>
+          <w:tab w:val="right" w:pos="8630"/>
+        </w:tabs>
+        <w:rPr>
+          <w:b w:val="0"/>
+          <w:noProof/>
+          <w:sz w:val="24"/>
+          <w:szCs w:val="24"/>
+        </w:rPr>
+      </w:pPr>
+      <w:r>
+        <w:rPr>
+          <w:noProof/>
+        </w:rPr>
+        <w:t>Chapter 7 Receivers</w:t>
+      </w:r>
+      <w:r>
+        <w:rPr>
+          <w:noProof/>
+        </w:rPr>
+        <w:tab/>
+      </w:r>
+      <w:r>
+        <w:rPr>
+          <w:noProof/>
+        </w:rPr>
+        <w:fldChar w:fldCharType="begin"/>
+      </w:r>
+      <w:r>
+        <w:rPr>
+          <w:noProof/>
+        </w:rPr>
+        <w:instrText xml:space="preserve"> PAGEREF _Toc320198910 \h </w:instrText>
+      </w:r>
+      <w:r>
+        <w:rPr>
+          <w:noProof/>
+        </w:rPr>
+      </w:r>
+      <w:r>
+        <w:rPr>
+          <w:noProof/>
+        </w:rPr>
+        <w:fldChar w:fldCharType="separate"/>
+      </w:r>
+      <w:r>
+        <w:rPr>
+          <w:noProof/>
+        </w:rPr>
+        <w:t>10</w:t>
+      </w:r>
+      <w:r>
+        <w:rPr>
+          <w:noProof/>
+        </w:rPr>
+        <w:fldChar w:fldCharType="end"/>
+      </w:r>
+    </w:p>
+    <w:p>
+      <w:pPr>
+        <w:pStyle w:val="TOC2"/>
+        <w:tabs>
+          <w:tab w:val="right" w:pos="8630"/>
+        </w:tabs>
+        <w:rPr>
+          <w:b w:val="0"/>
+          <w:noProof/>
+          <w:sz w:val="24"/>
+          <w:szCs w:val="24"/>
+        </w:rPr>
+      </w:pPr>
+      <w:r>
+        <w:rPr>
+          <w:noProof/>
+        </w:rPr>
+        <w:t>Chapter 8 Supervision</w:t>
+      </w:r>
+      <w:r>
+        <w:rPr>
+          <w:noProof/>
+        </w:rPr>
+        <w:tab/>
+      </w:r>
+      <w:r>
+        <w:rPr>
+          <w:noProof/>
+        </w:rPr>
+        <w:fldChar w:fldCharType="begin"/>
+      </w:r>
+      <w:r>
+        <w:rPr>
+          <w:noProof/>
+        </w:rPr>
+        <w:instrText xml:space="preserve"> PAGEREF _Toc320198911 \h </w:instrText>
+      </w:r>
+      <w:r>
+        <w:rPr>
+          <w:noProof/>
+        </w:rPr>
+      </w:r>
+      <w:r>
+        <w:rPr>
+          <w:noProof/>
+        </w:rPr>
+        <w:fldChar w:fldCharType="separate"/>
+      </w:r>
+      <w:r>
+        <w:rPr>
+          <w:noProof/>
+        </w:rPr>
+        <w:t>10</w:t>
+      </w:r>
+      <w:r>
+        <w:rPr>
+          <w:noProof/>
+        </w:rPr>
+        <w:fldChar w:fldCharType="end"/>
+      </w:r>
+    </w:p>
+    <w:p>
+      <w:pPr>
+        <w:pStyle w:val="TOC2"/>
+        <w:tabs>
+          <w:tab w:val="right" w:pos="8630"/>
+        </w:tabs>
+        <w:rPr>
+          <w:b w:val="0"/>
+          <w:noProof/>
+          <w:sz w:val="24"/>
+          <w:szCs w:val="24"/>
+        </w:rPr>
+      </w:pPr>
+      <w:r>
+        <w:rPr>
+          <w:noProof/>
+        </w:rPr>
+        <w:t>Chapter 9 QSO Processing (System Access!)</w:t>
+      </w:r>
+      <w:r>
+        <w:rPr>
+          <w:noProof/>
+        </w:rPr>
+        <w:tab/>
+      </w:r>
+      <w:r>
+        <w:rPr>
+          <w:noProof/>
+        </w:rPr>
+        <w:fldChar w:fldCharType="begin"/>
+      </w:r>
+      <w:r>
+        <w:rPr>
+          <w:noProof/>
+        </w:rPr>
+        <w:instrText xml:space="preserve"> PAGEREF _Toc320198912 \h </w:instrText>
+      </w:r>
+      <w:r>
+        <w:rPr>
+          <w:noProof/>
+        </w:rPr>
+      </w:r>
+      <w:r>
+        <w:rPr>
+          <w:noProof/>
+        </w:rPr>
+        <w:fldChar w:fldCharType="separate"/>
+      </w:r>
+      <w:r>
+        <w:rPr>
+          <w:noProof/>
+        </w:rPr>
+        <w:t>11</w:t>
+      </w:r>
+      <w:r>
+        <w:rPr>
+          <w:noProof/>
+        </w:rPr>
+        <w:fldChar w:fldCharType="end"/>
+      </w:r>
+    </w:p>
+    <w:p>
+      <w:pPr>
+        <w:pStyle w:val="TOC2"/>
+        <w:tabs>
+          <w:tab w:val="right" w:pos="8630"/>
+        </w:tabs>
+        <w:rPr>
+          <w:b w:val="0"/>
+          <w:noProof/>
+          <w:sz w:val="24"/>
+          <w:szCs w:val="24"/>
+        </w:rPr>
+      </w:pPr>
+      <w:r>
+        <w:rPr>
+          <w:noProof/>
+        </w:rPr>
+        <w:t>Chapter 10 Reconfiguration</w:t>
+      </w:r>
+      <w:r>
+        <w:rPr>
+          <w:noProof/>
+        </w:rPr>
+        <w:tab/>
+      </w:r>
+      <w:r>
+        <w:rPr>
+          <w:noProof/>
+        </w:rPr>
+        <w:fldChar w:fldCharType="begin"/>
+      </w:r>
+      <w:r>
+        <w:rPr>
+          <w:noProof/>
+        </w:rPr>
+        <w:instrText xml:space="preserve"> PAGEREF _Toc320198913 \h </w:instrText>
+      </w:r>
+      <w:r>
+        <w:rPr>
+          <w:noProof/>
+        </w:rPr>
+      </w:r>
+      <w:r>
+        <w:rPr>
+          <w:noProof/>
+        </w:rPr>
+        <w:fldChar w:fldCharType="separate"/>
+      </w:r>
+      <w:r>
+        <w:rPr>
+          <w:noProof/>
+        </w:rPr>
+        <w:t>11</w:t>
+      </w:r>
+      <w:r>
+        <w:rPr>
+          <w:noProof/>
+        </w:rPr>
+        <w:fldChar w:fldCharType="end"/>
+      </w:r>
+    </w:p>
+    <w:p>
+      <w:pPr>
+        <w:pStyle w:val="TOC2"/>
+        <w:tabs>
+          <w:tab w:val="right" w:pos="8630"/>
+        </w:tabs>
+        <w:rPr>
+          <w:b w:val="0"/>
+          <w:noProof/>
+          <w:sz w:val="24"/>
+          <w:szCs w:val="24"/>
+        </w:rPr>
+      </w:pPr>
+      <w:r>
+        <w:rPr>
+          <w:noProof/>
+        </w:rPr>
+        <w:t>Chapter 11 Idle State</w:t>
+      </w:r>
+      <w:r>
+        <w:rPr>
+          <w:noProof/>
+        </w:rPr>
+        <w:tab/>
+      </w:r>
+      <w:r>
+        <w:rPr>
+          <w:noProof/>
+        </w:rPr>
+        <w:fldChar w:fldCharType="begin"/>
+      </w:r>
+      <w:r>
+        <w:rPr>
+          <w:noProof/>
+        </w:rPr>
+        <w:instrText xml:space="preserve"> PAGEREF _Toc320198914 \h </w:instrText>
+      </w:r>
+      <w:r>
+        <w:rPr>
+          <w:noProof/>
+        </w:rPr>
+      </w:r>
+      <w:r>
+        <w:rPr>
+          <w:noProof/>
+        </w:rPr>
+        <w:fldChar w:fldCharType="separate"/>
+      </w:r>
+      <w:r>
+        <w:rPr>
+          <w:noProof/>
+        </w:rPr>
+        <w:t>11</w:t>
+      </w:r>
+      <w:r>
+        <w:rPr>
+          <w:noProof/>
+        </w:rPr>
+        <w:fldChar w:fldCharType="end"/>
+      </w:r>
+    </w:p>
+    <w:p>
+      <w:pPr>
+        <w:pStyle w:val="TOC2"/>
+        <w:tabs>
+          <w:tab w:val="right" w:pos="8630"/>
+        </w:tabs>
+        <w:rPr>
+          <w:b w:val="0"/>
+          <w:noProof/>
+          <w:sz w:val="24"/>
+          <w:szCs w:val="24"/>
+        </w:rPr>
+      </w:pPr>
+      <w:r>
+        <w:rPr>
+          <w:noProof/>
+        </w:rPr>
+        <w:t>Chapter 12 Emergency Communications</w:t>
+      </w:r>
+      <w:r>
+        <w:rPr>
+          <w:noProof/>
+        </w:rPr>
+        <w:tab/>
+      </w:r>
+      <w:r>
+        <w:rPr>
+          <w:noProof/>
+        </w:rPr>
+        <w:fldChar w:fldCharType="begin"/>
+      </w:r>
+      <w:r>
+        <w:rPr>
+          <w:noProof/>
+        </w:rPr>
+        <w:instrText xml:space="preserve"> PAGEREF _Toc320198915 \h </w:instrText>
+      </w:r>
+      <w:r>
+        <w:rPr>
+          <w:noProof/>
+        </w:rPr>
+      </w:r>
+      <w:r>
+        <w:rPr>
+          <w:noProof/>
+        </w:rPr>
+        <w:fldChar w:fldCharType="separate"/>
+      </w:r>
+      <w:r>
+        <w:rPr>
+          <w:noProof/>
+        </w:rPr>
+        <w:t>11</w:t>
+      </w:r>
+      <w:r>
+        <w:rPr>
+          <w:noProof/>
+        </w:rPr>
+        <w:fldChar w:fldCharType="end"/>
+      </w:r>
+    </w:p>
+    <w:p>
+      <w:pPr>
+        <w:pStyle w:val="TOC2"/>
+        <w:tabs>
+          <w:tab w:val="right" w:pos="8630"/>
+        </w:tabs>
+        <w:rPr>
+          <w:b w:val="0"/>
+          <w:noProof/>
+          <w:sz w:val="24"/>
+          <w:szCs w:val="24"/>
+        </w:rPr>
+      </w:pPr>
+      <w:r>
+        <w:rPr>
+          <w:noProof/>
+        </w:rPr>
+        <w:t>Chapter 13 mesh operation</w:t>
+      </w:r>
+      <w:r>
+        <w:rPr>
+          <w:noProof/>
+        </w:rPr>
+        <w:tab/>
+      </w:r>
+      <w:r>
+        <w:rPr>
+          <w:noProof/>
+        </w:rPr>
+        <w:fldChar w:fldCharType="begin"/>
+      </w:r>
+      <w:r>
+        <w:rPr>
+          <w:noProof/>
+        </w:rPr>
+        <w:instrText xml:space="preserve"> PAGEREF _Toc320198916 \h </w:instrText>
+      </w:r>
+      <w:r>
+        <w:rPr>
+          <w:noProof/>
+        </w:rPr>
+      </w:r>
+      <w:r>
+        <w:rPr>
+          <w:noProof/>
+        </w:rPr>
+        <w:fldChar w:fldCharType="separate"/>
+      </w:r>
+      <w:r>
+        <w:rPr>
+          <w:noProof/>
+        </w:rPr>
+        <w:t>11</w:t>
+      </w:r>
+      <w:r>
+        <w:rPr>
+          <w:noProof/>
+        </w:rPr>
+        <w:fldChar w:fldCharType="end"/>
+      </w:r>
+    </w:p>
+    <w:p>
+      <w:pPr>
+        <w:pStyle w:val="TOC2"/>
+        <w:tabs>
+          <w:tab w:val="right" w:pos="8630"/>
+        </w:tabs>
+        <w:rPr>
+          <w:b w:val="0"/>
+          <w:noProof/>
+          <w:sz w:val="24"/>
+          <w:szCs w:val="24"/>
+        </w:rPr>
+      </w:pPr>
+      <w:r>
+        <w:rPr>
+          <w:noProof/>
+        </w:rPr>
+        <w:t>Chapter 14 Gateways to Other Services</w:t>
+      </w:r>
+      <w:r>
+        <w:rPr>
+          <w:noProof/>
+        </w:rPr>
+        <w:tab/>
+      </w:r>
+      <w:r>
+        <w:rPr>
+          <w:noProof/>
+        </w:rPr>
+        <w:fldChar w:fldCharType="begin"/>
+      </w:r>
+      <w:r>
+        <w:rPr>
+          <w:noProof/>
+        </w:rPr>
+        <w:instrText xml:space="preserve"> PAGEREF _Toc320198917 \h </w:instrText>
+      </w:r>
+      <w:r>
+        <w:rPr>
+          <w:noProof/>
+        </w:rPr>
+      </w:r>
+      <w:r>
+        <w:rPr>
+          <w:noProof/>
+        </w:rPr>
+        <w:fldChar w:fldCharType="separate"/>
+      </w:r>
+      <w:r>
+        <w:rPr>
+          <w:noProof/>
+        </w:rPr>
+        <w:t>12</w:t>
+      </w:r>
+      <w:r>
+        <w:rPr>
+          <w:noProof/>
+        </w:rPr>
+        <w:fldChar w:fldCharType="end"/>
+      </w:r>
+    </w:p>
+    <w:p>
+      <w:r>
+        <w:fldChar w:fldCharType="end"/>
+      </w:r>
+    </w:p>
+    <w:p>
+      <w:r>
+        <w:t>-=-=-=-=-=-=-=-=-=-=-</w:t>
       </w:r>
     </w:p>
     <w:p/>
     <w:p>
+      <w:pPr>
+        <w:pStyle w:val="Heading1"/>
+      </w:pPr>
+      <w:bookmarkStart w:id="1" w:name="_Toc320198900"/>
       <w:r>
         <w:t>Part</w:t>
       </w:r>
       <w:r>
         <w:t xml:space="preserve"> 1 – General Information</w:t>
       </w:r>
+      <w:bookmarkEnd w:id="1"/>
     </w:p>
     <w:p/>
     <w:p>
-      <w:r>
-        <w:t xml:space="preserve">Chapter 1 - </w:t>
+      <w:pPr>
+        <w:pStyle w:val="Heading2"/>
+      </w:pPr>
+      <w:bookmarkStart w:id="2" w:name="_Toc320198901"/>
+      <w:r>
+        <w:t xml:space="preserve">Chapter 1 </w:t>
       </w:r>
       <w:r>
         <w:t xml:space="preserve">Necessary </w:t>
@@ -108,37 +1229,314 @@
       <w:r>
         <w:t>Overhead</w:t>
       </w:r>
-      <w:r>
-        <w:t xml:space="preserve"> – terms, numeric information, domain specific definiti</w:t>
+      <w:bookmarkEnd w:id="2"/>
+      <w:r>
+        <w:t xml:space="preserve"> </w:t>
+      </w:r>
+    </w:p>
+    <w:p>
+      <w:proofErr w:type="gramStart"/>
+      <w:r>
+        <w:t>numeric</w:t>
+      </w:r>
+      <w:proofErr w:type="gramEnd"/>
+      <w:r>
+        <w:t xml:space="preserve"> information, domain specific definiti</w:t>
       </w:r>
       <w:r>
         <w:t xml:space="preserve">ons, preface, section summaries </w:t>
       </w:r>
       <w:r>
-        <w:t xml:space="preserve">so you know where to go quickly, how necessary it is for the system to be fun and easy to use while also allowing for advanced communications experiments. Motivation, why, where, how, when, and how long the system will be active. What you will be able to do with your equipment </w:t>
-      </w:r>
-      <w:r>
-        <w:lastRenderedPageBreak/>
-        <w:t xml:space="preserve">after the satellite </w:t>
+        <w:t xml:space="preserve">so you know where to go quickly, how necessary it is for the system to be fun and easy to use while also allowing for advanced communications experiments. Motivation, why, where, how, when, and how long the system will be active. What you will be able to do with your equipment after the satellite </w:t>
       </w:r>
       <w:r>
         <w:t>mission completes or changes</w:t>
       </w:r>
       <w:r>
-        <w:t xml:space="preserve">! This is very important! Reuse of equipment on other space systems, reuse of equipment in terrestrial applications. </w:t>
+        <w:t xml:space="preserve">! This is very important! </w:t>
+      </w:r>
+      <w:proofErr w:type="gramStart"/>
+      <w:r>
+        <w:t>Reuse of equipment on other space systems, reuse of equipment in terrestrial applications.</w:t>
+      </w:r>
+      <w:proofErr w:type="gramEnd"/>
+      <w:r>
+        <w:t xml:space="preserve"> </w:t>
       </w:r>
     </w:p>
     <w:p/>
     <w:p>
-      <w:r>
-        <w:t xml:space="preserve">Chapter 2 - </w:t>
-      </w:r>
-      <w:r>
-        <w:t xml:space="preserve">Link Budget – detailed description of our environment and link budget. </w:t>
-      </w:r>
+      <w:pPr>
+        <w:pStyle w:val="Heading3"/>
+      </w:pPr>
+      <w:bookmarkStart w:id="3" w:name="_Toc320198902"/>
+      <w:r>
+        <w:t>Terms</w:t>
+      </w:r>
+      <w:bookmarkEnd w:id="3"/>
     </w:p>
     <w:p>
       <w:r>
+        <w:t>Authentication is the process of confirming a licensee's declared identity.</w:t>
+      </w:r>
+    </w:p>
+    <w:p>
+      <w:r>
+        <w:t>Authorization is the process of allowing particular identities access to particular resources.</w:t>
+      </w:r>
+    </w:p>
+    <w:p>
+      <w:r>
+        <w:t>Satellite is any equipment that serves as the payload for any Phase 4 Ground system. This includes but is not limited to an orbiting satellite payload, satellite simulator (</w:t>
+      </w:r>
+      <w:proofErr w:type="spellStart"/>
+      <w:r>
+        <w:t>Groundsat</w:t>
+      </w:r>
+      <w:proofErr w:type="spellEnd"/>
+      <w:r>
+        <w:t xml:space="preserve">), or terrestrial hub. </w:t>
+      </w:r>
+    </w:p>
+    <w:p>
+      <w:r>
+        <w:t xml:space="preserve">Phase 4 Radio or ground station is equipment that complies with the Phase 4 Air Interface. </w:t>
+      </w:r>
+    </w:p>
+    <w:p>
+      <w:r>
+        <w:t xml:space="preserve">Black List is a list of stations that are positively not authorized to transmit through the satellite. There are probably at least two levels of blacklist: stations that have merely failed to authenticate, and </w:t>
+      </w:r>
+      <w:proofErr w:type="gramStart"/>
+      <w:r>
+        <w:t>stations which</w:t>
+      </w:r>
+      <w:proofErr w:type="gramEnd"/>
+      <w:r>
+        <w:t xml:space="preserve"> are permanently banned regardless of their authentication status.</w:t>
+      </w:r>
+    </w:p>
+    <w:p>
+      <w:r>
+        <w:t>White List is a list of stations that are positively authorized to transmit through the satellite.</w:t>
+      </w:r>
+    </w:p>
+    <w:p>
+      <w:r>
+        <w:t xml:space="preserve">Ground Control Station is a station that can command the satellite. </w:t>
+      </w:r>
+    </w:p>
+    <w:p>
+      <w:r>
+        <w:t xml:space="preserve">Misuse is communications that are illegal or damaging to the communications system. Harmful Interference. </w:t>
+      </w:r>
+    </w:p>
+    <w:p/>
+    <w:p>
+      <w:pPr>
+        <w:pStyle w:val="Heading3"/>
+      </w:pPr>
+      <w:bookmarkStart w:id="4" w:name="_Toc320198903"/>
+      <w:r>
+        <w:t>Preface</w:t>
+      </w:r>
+      <w:bookmarkEnd w:id="4"/>
+    </w:p>
+    <w:p>
+      <w:r>
+        <w:t xml:space="preserve">Phase 4 Ground is the name of an engineering effort sponsored by AMSAT. The focus of this effort is to </w:t>
+      </w:r>
+      <w:r>
+        <w:t>produce an ensemble of open source solutions for the radio problem</w:t>
+      </w:r>
+      <w:r>
+        <w:t>s</w:t>
+      </w:r>
+      <w:r>
+        <w:t xml:space="preserve"> that the AMSAT </w:t>
+      </w:r>
+      <w:r>
+        <w:t xml:space="preserve">digital </w:t>
+      </w:r>
+      <w:r>
+        <w:t xml:space="preserve">microwave </w:t>
+      </w:r>
+      <w:r>
+        <w:t xml:space="preserve">payload </w:t>
+      </w:r>
+      <w:r>
+        <w:t xml:space="preserve">strategy poses. </w:t>
+      </w:r>
+    </w:p>
+    <w:p>
+      <w:r>
+        <w:t>The amateur radio service has a space allocation in both 5GHz and 10GHz (“five and dime”), and that’s where AMSAT’s microwave satellite strategy is directed. AMSAT considered all the microwave bands, from 1.2 GHz through 24 GHz, and chose “five and dime” for a combination of technical and regulatory reasons. Choosing the right band for the job involves a lot of moving parts, with each alternative presenting various difficulties and challenges. The selection of “five and dime” resulted from substantial disc</w:t>
+      </w:r>
+      <w:r>
+        <w:t xml:space="preserve">ussion and consideration. The choice has technical repercussions that are discussed in this document. </w:t>
+      </w:r>
+    </w:p>
+    <w:p>
+      <w:r>
+        <w:t>Phase 4 Ground is pursuing both a</w:t>
+      </w:r>
+      <w:r>
+        <w:t xml:space="preserve"> manufactured solution and also </w:t>
+      </w:r>
+      <w:r>
+        <w:t>developing a</w:t>
+      </w:r>
+      <w:r>
+        <w:t xml:space="preserve"> set of documents. These documents must </w:t>
+      </w:r>
+      <w:r>
+        <w:t xml:space="preserve">fully enable motivated operators to build their own gear or assemble a station from commonly available parts and products. </w:t>
+      </w:r>
+    </w:p>
+    <w:p>
+      <w:r>
+        <w:t>This document provides the information necessary to create</w:t>
+      </w:r>
+      <w:r>
+        <w:t xml:space="preserve"> (or appreciate)</w:t>
+      </w:r>
+      <w:r>
+        <w:t xml:space="preserve"> the physical waveforms that the satellite will recognize. </w:t>
+      </w:r>
+      <w:r>
+        <w:t xml:space="preserve">This document also </w:t>
+      </w:r>
+      <w:r>
+        <w:t xml:space="preserve">describes what is required to be done by the operator in order to comply with the default </w:t>
+      </w:r>
+      <w:r>
+        <w:t xml:space="preserve">authentication </w:t>
+      </w:r>
+      <w:r>
+        <w:t>and authorization schemes</w:t>
+      </w:r>
+      <w:r>
+        <w:t>.</w:t>
+      </w:r>
+      <w:r>
+        <w:t xml:space="preserve"> For any particular deployment, additional steps may be necessary</w:t>
+      </w:r>
+      <w:r>
+        <w:t xml:space="preserve"> at the discretion of </w:t>
+      </w:r>
+      <w:r>
+        <w:t>the controlling organization or authority</w:t>
+      </w:r>
+      <w:r>
+        <w:t>. This document ful</w:t>
+      </w:r>
+      <w:r>
+        <w:t>ly describes</w:t>
+      </w:r>
+      <w:r>
+        <w:t xml:space="preserve"> what is required </w:t>
+      </w:r>
+      <w:r>
+        <w:t>in order to comply with the</w:t>
+      </w:r>
+      <w:r>
+        <w:t xml:space="preserve"> default set of </w:t>
+      </w:r>
+      <w:r>
+        <w:t>authentication and authorization conditions</w:t>
+      </w:r>
+      <w:r>
+        <w:t xml:space="preserve">. </w:t>
+      </w:r>
+    </w:p>
+    <w:p>
+      <w:r>
+        <w:t xml:space="preserve">Re-use of ground terminal equipment from one microwave digital payload to the next is accomplished </w:t>
+      </w:r>
+      <w:r>
+        <w:t>by</w:t>
+      </w:r>
+      <w:r>
+        <w:t xml:space="preserve"> standardization. DVB-S2/X was chosen for the downlink</w:t>
+      </w:r>
+      <w:r>
+        <w:t xml:space="preserve">. </w:t>
+      </w:r>
+    </w:p>
+    <w:p>
+      <w:r>
+        <w:t xml:space="preserve">The reasons </w:t>
+      </w:r>
+      <w:r>
+        <w:t>for this choice are</w:t>
+      </w:r>
+      <w:r>
+        <w:t xml:space="preserve"> as follows.</w:t>
+      </w:r>
+    </w:p>
+    <w:p>
+      <w:r>
+        <w:t xml:space="preserve">DVB-S2 is a widely adopted satellite standard. It is an open standard. The documentation is available free of charge from </w:t>
+      </w:r>
+      <w:hyperlink r:id="rId6" w:history="1">
+        <w:r>
+          <w:rPr>
+            <w:rStyle w:val="Hyperlink"/>
+          </w:rPr>
+          <w:t>https://www.dvb.org</w:t>
+        </w:r>
+      </w:hyperlink>
+      <w:r>
+        <w:t xml:space="preserve">. </w:t>
+      </w:r>
+    </w:p>
+    <w:p>
+      <w:r>
+        <w:t xml:space="preserve">By adopting this standard, we enable AMSAT technical volunteers to learn, implement, and engineer with an industry-standard methodology. This provides enormous educational opportunity. </w:t>
+      </w:r>
+    </w:p>
+    <w:p>
+      <w:r>
+        <w:t xml:space="preserve">By adopting this standard, we increase the amount of commercial gear that can receive our amateur signals. DVB-S2 receiver cards are widely available. </w:t>
+      </w:r>
+    </w:p>
+    <w:p>
+      <w:r>
+        <w:t>This document describes the functions and elements of DVB-S2/X that are selected for use by the payload</w:t>
+      </w:r>
+      <w:r>
+        <w:t>s in the Five and Dime program.</w:t>
+      </w:r>
+      <w:r>
+        <w:t xml:space="preserve"> </w:t>
+      </w:r>
+    </w:p>
+    <w:p/>
+    <w:p>
+      <w:pPr>
+        <w:pStyle w:val="Heading2"/>
+      </w:pPr>
+      <w:bookmarkStart w:id="5" w:name="_Toc320198904"/>
+      <w:r>
+        <w:t>Chapter 2 Link Budget</w:t>
+      </w:r>
+      <w:bookmarkEnd w:id="5"/>
+      <w:r>
+        <w:t xml:space="preserve"> </w:t>
+      </w:r>
+    </w:p>
+    <w:p>
+      <w:proofErr w:type="gramStart"/>
+      <w:r>
+        <w:t>detailed</w:t>
+      </w:r>
+      <w:proofErr w:type="gramEnd"/>
+      <w:r>
+        <w:t xml:space="preserve"> description of our environment and link budget. </w:t>
+      </w:r>
+    </w:p>
+    <w:p>
+      <w:r>
         <w:t xml:space="preserve">Current </w:t>
       </w:r>
       <w:r>
@@ -150,7 +1548,7 @@
       <w:r>
         <w:t xml:space="preserve">link budget folder at </w:t>
       </w:r>
-      <w:hyperlink r:id="rId5" w:history="1">
+      <w:hyperlink r:id="rId7" w:history="1">
         <w:r>
           <w:rPr>
             <w:rStyle w:val="Hyperlink"/>
@@ -168,11 +1566,26 @@
     </w:p>
     <w:p/>
     <w:p>
-      <w:r>
-        <w:t xml:space="preserve">Chapter 3 - </w:t>
-      </w:r>
-      <w:r>
-        <w:t>System Time – define system time and how it’s derived and used in the system</w:t>
+      <w:pPr>
+        <w:pStyle w:val="Heading2"/>
+      </w:pPr>
+      <w:bookmarkStart w:id="6" w:name="_Toc320198905"/>
+      <w:r>
+        <w:t>Chapter 3 System Time</w:t>
+      </w:r>
+      <w:bookmarkEnd w:id="6"/>
+      <w:r>
+        <w:t xml:space="preserve"> </w:t>
+      </w:r>
+    </w:p>
+    <w:p>
+      <w:proofErr w:type="gramStart"/>
+      <w:r>
+        <w:t>define</w:t>
+      </w:r>
+      <w:proofErr w:type="gramEnd"/>
+      <w:r>
+        <w:t xml:space="preserve"> system time and how it’s derived and used in the system</w:t>
       </w:r>
       <w:r>
         <w:t>.</w:t>
@@ -180,11 +1593,26 @@
     </w:p>
     <w:p/>
     <w:p>
-      <w:r>
-        <w:t xml:space="preserve">Chapter 4 - </w:t>
-      </w:r>
-      <w:r>
-        <w:t>Tolerances – what parts of the s</w:t>
+      <w:pPr>
+        <w:pStyle w:val="Heading2"/>
+      </w:pPr>
+      <w:bookmarkStart w:id="7" w:name="_Toc320198906"/>
+      <w:r>
+        <w:t>Chapter 4 Tolerances</w:t>
+      </w:r>
+      <w:bookmarkEnd w:id="7"/>
+      <w:r>
+        <w:t xml:space="preserve"> </w:t>
+      </w:r>
+    </w:p>
+    <w:p>
+      <w:proofErr w:type="gramStart"/>
+      <w:r>
+        <w:t>what</w:t>
+      </w:r>
+      <w:proofErr w:type="gramEnd"/>
+      <w:r>
+        <w:t xml:space="preserve"> parts of the s</w:t>
       </w:r>
       <w:r>
         <w:t>ystem have a lot of margin and what do not have a lot of margin</w:t>
@@ -207,11 +1635,23 @@
     </w:p>
     <w:p/>
     <w:p>
-      <w:r>
-        <w:t xml:space="preserve">Chapter 5 - </w:t>
-      </w:r>
-      <w:r>
-        <w:t xml:space="preserve">Forward Compatibility Rules – if there is extra room for future expansion in the message formats (and there better be) then extra bits are </w:t>
+      <w:pPr>
+        <w:pStyle w:val="Heading2"/>
+      </w:pPr>
+      <w:bookmarkStart w:id="8" w:name="_Toc320198907"/>
+      <w:r>
+        <w:t>Chapter 5 Forward Compatibility Rules</w:t>
+      </w:r>
+      <w:bookmarkEnd w:id="8"/>
+    </w:p>
+    <w:p>
+      <w:proofErr w:type="gramStart"/>
+      <w:r>
+        <w:t>if</w:t>
+      </w:r>
+      <w:proofErr w:type="gramEnd"/>
+      <w:r>
+        <w:t xml:space="preserve"> there is extra room for future expansion in the message formats (and there better be) then extra bits are </w:t>
       </w:r>
       <w:r>
         <w:t xml:space="preserve">defined and </w:t>
@@ -222,17 +1662,26 @@
     </w:p>
     <w:p/>
     <w:p>
+      <w:pPr>
+        <w:pStyle w:val="Heading1"/>
+      </w:pPr>
+      <w:bookmarkStart w:id="9" w:name="_Toc320198908"/>
       <w:r>
         <w:t>Part</w:t>
       </w:r>
       <w:r>
         <w:t xml:space="preserve"> 2 – Requirements for Operation</w:t>
       </w:r>
+      <w:bookmarkEnd w:id="9"/>
     </w:p>
     <w:p/>
     <w:p>
-      <w:r>
-        <w:t xml:space="preserve">Chapter 6 - </w:t>
+      <w:pPr>
+        <w:pStyle w:val="Heading2"/>
+      </w:pPr>
+      <w:bookmarkStart w:id="10" w:name="_Toc320198909"/>
+      <w:r>
+        <w:t xml:space="preserve">Chapter 6 </w:t>
       </w:r>
       <w:r>
         <w:t>Transmitter</w:t>
@@ -240,8 +1689,16 @@
       <w:r>
         <w:t>s</w:t>
       </w:r>
-      <w:r>
-        <w:t xml:space="preserve"> – frequency parameters, channel spacing and designation, frequency tolerance, power output characteristics, carrier on/off conditions, power output and power control, modulation</w:t>
+      <w:bookmarkEnd w:id="10"/>
+    </w:p>
+    <w:p>
+      <w:proofErr w:type="gramStart"/>
+      <w:r>
+        <w:t>frequency</w:t>
+      </w:r>
+      <w:proofErr w:type="gramEnd"/>
+      <w:r>
+        <w:t xml:space="preserve"> parameters, channel spacing and designation, frequency tolerance, power output characteristics, carrier on/off conditions, power output and power control, modulation</w:t>
       </w:r>
       <w:r>
         <w:t xml:space="preserve"> characteristics, voice signals…</w:t>
@@ -314,7 +1771,10 @@
     </w:p>
     <w:p>
       <w:r>
-        <w:t>Downlink is expected to be DVB-S2</w:t>
+        <w:t>Downlink shall</w:t>
+      </w:r>
+      <w:r>
+        <w:t xml:space="preserve"> be DVB-S2</w:t>
       </w:r>
       <w:r>
         <w:t>X</w:t>
@@ -353,12 +1813,7 @@
         <w:t xml:space="preserve">cussed. </w:t>
       </w:r>
       <w:r>
-        <w:t>The downlink shall be linearly polarized, and cross-polarized with respect to the up</w:t>
-      </w:r>
-      <w:bookmarkStart w:id="0" w:name="_GoBack"/>
-      <w:bookmarkEnd w:id="0"/>
-      <w:r>
-        <w:t xml:space="preserve">link. </w:t>
+        <w:t xml:space="preserve">The downlink shall be linearly polarized, and cross-polarized with respect to the uplink. </w:t>
       </w:r>
     </w:p>
     <w:p>
@@ -383,7 +1838,7 @@
                     <pic:cNvPicPr/>
                   </pic:nvPicPr>
                   <pic:blipFill>
-                    <a:blip r:embed="rId6">
+                    <a:blip r:embed="rId8">
                       <a:extLst>
                         <a:ext uri="{28A0092B-C50C-407E-A947-70E740481C1C}">
                           <a14:useLocalDpi xmlns:a14="http://schemas.microsoft.com/office/drawing/2010/main" val="0"/>
@@ -414,7 +1869,13 @@
     <w:p/>
     <w:p>
       <w:r>
-        <w:t xml:space="preserve">Uplink is expected to be 5kHz data rate MSK within 100kHz </w:t>
+        <w:t xml:space="preserve">Uplink is expected to be 5kHz data rate </w:t>
+      </w:r>
+      <w:r>
+        <w:t>OQPSK</w:t>
+      </w:r>
+      <w:r>
+        <w:t xml:space="preserve"> within 100kHz </w:t>
       </w:r>
       <w:r>
         <w:t xml:space="preserve">FDMA </w:t>
@@ -470,7 +1931,7 @@
                     <pic:cNvPicPr/>
                   </pic:nvPicPr>
                   <pic:blipFill>
-                    <a:blip r:embed="rId7">
+                    <a:blip r:embed="rId9">
                       <a:extLst>
                         <a:ext uri="{28A0092B-C50C-407E-A947-70E740481C1C}">
                           <a14:useLocalDpi xmlns:a14="http://schemas.microsoft.com/office/drawing/2010/main" val="0"/>
@@ -545,7 +2006,7 @@
             <wp:cNvGraphicFramePr/>
             <a:graphic xmlns:a="http://schemas.openxmlformats.org/drawingml/2006/main">
               <a:graphicData uri="http://schemas.openxmlformats.org/drawingml/2006/diagram">
-                <dgm:relIds xmlns:dgm="http://schemas.openxmlformats.org/drawingml/2006/diagram" xmlns:r="http://schemas.openxmlformats.org/officeDocument/2006/relationships" r:dm="rId8" r:lo="rId9" r:qs="rId10" r:cs="rId11"/>
+                <dgm:relIds xmlns:dgm="http://schemas.openxmlformats.org/drawingml/2006/diagram" xmlns:r="http://schemas.openxmlformats.org/officeDocument/2006/relationships" r:dm="rId10" r:lo="rId11" r:qs="rId12" r:cs="rId13"/>
               </a:graphicData>
             </a:graphic>
           </wp:inline>
@@ -570,12 +2031,12 @@
         <w:drawing>
           <wp:inline distT="0" distB="0" distL="0" distR="0" wp14:anchorId="565E8E70" wp14:editId="048B3156">
             <wp:extent cx="5486400" cy="3200400"/>
-            <wp:effectExtent l="0" t="25400" r="25400" b="25400"/>
+            <wp:effectExtent l="0" t="0" r="25400" b="0"/>
             <wp:docPr id="4" name="Diagram 4"/>
             <wp:cNvGraphicFramePr/>
             <a:graphic xmlns:a="http://schemas.openxmlformats.org/drawingml/2006/main">
               <a:graphicData uri="http://schemas.openxmlformats.org/drawingml/2006/diagram">
-                <dgm:relIds xmlns:dgm="http://schemas.openxmlformats.org/drawingml/2006/diagram" xmlns:r="http://schemas.openxmlformats.org/officeDocument/2006/relationships" r:dm="rId13" r:lo="rId14" r:qs="rId15" r:cs="rId16"/>
+                <dgm:relIds xmlns:dgm="http://schemas.openxmlformats.org/drawingml/2006/diagram" xmlns:r="http://schemas.openxmlformats.org/officeDocument/2006/relationships" r:dm="rId15" r:lo="rId16" r:qs="rId17" r:cs="rId18"/>
               </a:graphicData>
             </a:graphic>
           </wp:inline>
@@ -601,7 +2062,7 @@
             <wp:cNvGraphicFramePr/>
             <a:graphic xmlns:a="http://schemas.openxmlformats.org/drawingml/2006/main">
               <a:graphicData uri="http://schemas.openxmlformats.org/drawingml/2006/diagram">
-                <dgm:relIds xmlns:dgm="http://schemas.openxmlformats.org/drawingml/2006/diagram" xmlns:r="http://schemas.openxmlformats.org/officeDocument/2006/relationships" r:dm="rId18" r:lo="rId19" r:qs="rId20" r:cs="rId21"/>
+                <dgm:relIds xmlns:dgm="http://schemas.openxmlformats.org/drawingml/2006/diagram" xmlns:r="http://schemas.openxmlformats.org/officeDocument/2006/relationships" r:dm="rId20" r:lo="rId21" r:qs="rId22" r:cs="rId23"/>
               </a:graphicData>
             </a:graphic>
           </wp:inline>
@@ -613,8 +2074,12 @@
     <w:p/>
     <w:p/>
     <w:p>
-      <w:r>
-        <w:t xml:space="preserve">Chapter 7 - </w:t>
+      <w:pPr>
+        <w:pStyle w:val="Heading2"/>
+      </w:pPr>
+      <w:bookmarkStart w:id="11" w:name="_Toc320198910"/>
+      <w:r>
+        <w:t xml:space="preserve">Chapter 7 </w:t>
       </w:r>
       <w:r>
         <w:t>Receiver</w:t>
@@ -622,8 +2087,16 @@
       <w:r>
         <w:t>s</w:t>
       </w:r>
-      <w:r>
-        <w:t xml:space="preserve"> – frequency parameters, channel spacing and designation, demodulation characteristics, voice signal stuff, limitations on emissions, conducted spurious emission</w:t>
+      <w:bookmarkEnd w:id="11"/>
+    </w:p>
+    <w:p>
+      <w:proofErr w:type="gramStart"/>
+      <w:r>
+        <w:t>frequency</w:t>
+      </w:r>
+      <w:proofErr w:type="gramEnd"/>
+      <w:r>
+        <w:t xml:space="preserve"> parameters, channel spacing and designation, demodulation characteristics, voice signal stuff, limitations on emissions, conducted spurious emission</w:t>
       </w:r>
       <w:r>
         <w:t>s, radiated spurious emissions, security and identification, authentication, station ID, registration, registration memory, access overload (proposed quality of service scheme from 2008), storing and forwarding, MESH networking requirements.</w:t>
@@ -631,14 +2104,32 @@
     </w:p>
     <w:p/>
     <w:p>
-      <w:r>
-        <w:t xml:space="preserve">Chapter 8 - </w:t>
-      </w:r>
-      <w:r>
-        <w:t>Supervision – contro</w:t>
-      </w:r>
-      <w:r>
-        <w:t>l operation, failure detection</w:t>
+      <w:pPr>
+        <w:pStyle w:val="Heading2"/>
+      </w:pPr>
+      <w:bookmarkStart w:id="12" w:name="_Toc320198911"/>
+      <w:r>
+        <w:t>Chapter 8</w:t>
+      </w:r>
+      <w:r>
+        <w:t xml:space="preserve"> </w:t>
+      </w:r>
+      <w:r>
+        <w:t>Supervision</w:t>
+      </w:r>
+      <w:bookmarkEnd w:id="12"/>
+    </w:p>
+    <w:p>
+      <w:proofErr w:type="gramStart"/>
+      <w:r>
+        <w:t>contro</w:t>
+      </w:r>
+      <w:r>
+        <w:t>l</w:t>
+      </w:r>
+      <w:proofErr w:type="gramEnd"/>
+      <w:r>
+        <w:t xml:space="preserve"> operation, failure detection</w:t>
       </w:r>
       <w:r>
         <w:t xml:space="preserve">. </w:t>
@@ -652,8 +2143,12 @@
     </w:p>
     <w:p/>
     <w:p>
-      <w:r>
-        <w:t xml:space="preserve">Chapter 9 - </w:t>
+      <w:pPr>
+        <w:pStyle w:val="Heading2"/>
+      </w:pPr>
+      <w:bookmarkStart w:id="13" w:name="_Toc320198912"/>
+      <w:r>
+        <w:t xml:space="preserve">Chapter 9 </w:t>
       </w:r>
       <w:r>
         <w:t>QSO Processing</w:t>
@@ -667,8 +2162,16 @@
       <w:r>
         <w:t>)</w:t>
       </w:r>
-      <w:r>
-        <w:t xml:space="preserve"> – initialization, system paramete</w:t>
+      <w:bookmarkEnd w:id="13"/>
+    </w:p>
+    <w:p>
+      <w:proofErr w:type="gramStart"/>
+      <w:r>
+        <w:t>initialization</w:t>
+      </w:r>
+      <w:proofErr w:type="gramEnd"/>
+      <w:r>
+        <w:t>, system paramete</w:t>
       </w:r>
       <w:r>
         <w:t xml:space="preserve">rs, paging vs. traffic channels, </w:t>
@@ -685,11 +2188,32 @@
     </w:p>
     <w:p/>
     <w:p>
-      <w:r>
-        <w:t xml:space="preserve">Chapter 10 - </w:t>
-      </w:r>
-      <w:r>
-        <w:t>Reconfiguration – this is very important to get right</w:t>
+      <w:pPr>
+        <w:pStyle w:val="Heading2"/>
+      </w:pPr>
+      <w:bookmarkStart w:id="14" w:name="_Toc320198913"/>
+      <w:r>
+        <w:t>Chapter 10</w:t>
+      </w:r>
+      <w:r>
+        <w:t xml:space="preserve"> </w:t>
+      </w:r>
+      <w:r>
+        <w:t>Reconfiguration</w:t>
+      </w:r>
+      <w:bookmarkEnd w:id="14"/>
+      <w:r>
+        <w:t xml:space="preserve"> </w:t>
+      </w:r>
+    </w:p>
+    <w:p>
+      <w:proofErr w:type="gramStart"/>
+      <w:r>
+        <w:t>this</w:t>
+      </w:r>
+      <w:proofErr w:type="gramEnd"/>
+      <w:r>
+        <w:t xml:space="preserve"> is very important to get right</w:t>
       </w:r>
       <w:r>
         <w:t>, and it may need to be in a document that is logically above the Common Air Interface, as the Reconfiguration Definition drives the Common Air Interface</w:t>
@@ -727,11 +2251,29 @@
     </w:p>
     <w:p/>
     <w:p>
-      <w:r>
-        <w:t xml:space="preserve">Chapter 11 - </w:t>
-      </w:r>
-      <w:r>
-        <w:t xml:space="preserve">Idle State – power savings possibilities, </w:t>
+      <w:pPr>
+        <w:pStyle w:val="Heading2"/>
+      </w:pPr>
+      <w:bookmarkStart w:id="15" w:name="_Toc320198914"/>
+      <w:r>
+        <w:t>Chapter 11</w:t>
+      </w:r>
+      <w:r>
+        <w:t xml:space="preserve"> </w:t>
+      </w:r>
+      <w:r>
+        <w:t>Idle State</w:t>
+      </w:r>
+      <w:bookmarkEnd w:id="15"/>
+    </w:p>
+    <w:p>
+      <w:proofErr w:type="gramStart"/>
+      <w:r>
+        <w:t>power</w:t>
+      </w:r>
+      <w:proofErr w:type="gramEnd"/>
+      <w:r>
+        <w:t xml:space="preserve"> savings possibilities, </w:t>
       </w:r>
       <w:r>
         <w:t xml:space="preserve">or the ability to </w:t>
@@ -760,11 +2302,23 @@
     </w:p>
     <w:p/>
     <w:p>
-      <w:r>
-        <w:t xml:space="preserve">Chapter 12 - </w:t>
-      </w:r>
-      <w:r>
-        <w:t>Emergency Communications – what constitutes an emergency state for the system, what services are provided by both user terminals and space segment in an emergency.</w:t>
+      <w:pPr>
+        <w:pStyle w:val="Heading2"/>
+      </w:pPr>
+      <w:bookmarkStart w:id="16" w:name="_Toc320198915"/>
+      <w:r>
+        <w:t>Chapter 12 Emergency Communications</w:t>
+      </w:r>
+      <w:bookmarkEnd w:id="16"/>
+    </w:p>
+    <w:p>
+      <w:proofErr w:type="gramStart"/>
+      <w:r>
+        <w:t>what</w:t>
+      </w:r>
+      <w:proofErr w:type="gramEnd"/>
+      <w:r>
+        <w:t xml:space="preserve"> constitutes an emergency state for the system, what services are provided by both user terminals and space segment in an emergency.</w:t>
       </w:r>
       <w:r>
         <w:t xml:space="preserve"> There are at least two categories. A declared communications emergency changes the spacecraft state and may change user terminal state. A locally determined emergency does not change the spacecraft state. </w:t>
@@ -772,8 +2326,18 @@
     </w:p>
     <w:p/>
     <w:p>
-      <w:r>
-        <w:t>Chapter 13 – MESH operation – User terminals will operate as MESH stations. When they are close enough together, then will form ad-hoc networks on their own. This</w:t>
+      <w:pPr>
+        <w:pStyle w:val="Heading2"/>
+      </w:pPr>
+      <w:bookmarkStart w:id="17" w:name="_Toc320198916"/>
+      <w:r>
+        <w:t>Chapter 13 mesh operation</w:t>
+      </w:r>
+      <w:bookmarkEnd w:id="17"/>
+    </w:p>
+    <w:p>
+      <w:r>
+        <w:t>User terminals will operate as MESH stations. When they are close enough together, then will form ad-hoc networks on their own. This</w:t>
       </w:r>
       <w:r>
         <w:t xml:space="preserve"> mode</w:t>
@@ -799,17 +2363,24 @@
     </w:p>
     <w:p/>
     <w:p>
-      <w:r>
-        <w:t xml:space="preserve">Chapter 14 – </w:t>
+      <w:pPr>
+        <w:pStyle w:val="Heading2"/>
+      </w:pPr>
+      <w:bookmarkStart w:id="18" w:name="_Toc320198917"/>
+      <w:r>
+        <w:t>Chapter 14</w:t>
+      </w:r>
+      <w:r>
+        <w:t xml:space="preserve"> </w:t>
       </w:r>
       <w:r>
         <w:t>Gateways to Other Services</w:t>
       </w:r>
-      <w:r>
-        <w:t xml:space="preserve"> –</w:t>
-      </w:r>
-      <w:r>
-        <w:t xml:space="preserve"> User terminals will operate as gateways. For example,</w:t>
+      <w:bookmarkEnd w:id="18"/>
+    </w:p>
+    <w:p>
+      <w:r>
+        <w:t>User terminals will operate as gateways. For example,</w:t>
       </w:r>
       <w:r>
         <w:t xml:space="preserve"> Wi-Fi hotspots</w:t>
@@ -843,10 +2414,21 @@
     <w:p/>
     <w:p>
       <w:r>
-        <w:t>-Michelle Thompson</w:t>
+        <w:t xml:space="preserve">Editorial </w:t>
+      </w:r>
+      <w:r>
+        <w:t>Contact:</w:t>
+      </w:r>
+    </w:p>
+    <w:p>
+      <w:r>
+        <w:t>Michelle Thompson</w:t>
       </w:r>
       <w:r>
         <w:t xml:space="preserve"> (Phase 4 Ground)</w:t>
+      </w:r>
+      <w:r>
+        <w:t xml:space="preserve"> w5nyv@yahoo.com</w:t>
       </w:r>
     </w:p>
     <w:p/>
@@ -861,7 +2443,7 @@
 </file>
 
 <file path=word/numbering.xml><?xml version="1.0" encoding="utf-8"?>
-<w:numbering xmlns:wpc="http://schemas.microsoft.com/office/word/2010/wordprocessingCanvas" xmlns:mo="http://schemas.microsoft.com/office/mac/office/2008/main" xmlns:mc="http://schemas.openxmlformats.org/markup-compatibility/2006" xmlns:mv="urn:schemas-microsoft-com:mac:vml" xmlns:o="urn:schemas-microsoft-com:office:office" xmlns:r="http://schemas.openxmlformats.org/officeDocument/2006/relationships" xmlns:m="http://schemas.openxmlformats.org/officeDocument/2006/math" xmlns:v="urn:schemas-microsoft-com:vml" xmlns:wp14="http://schemas.microsoft.com/office/word/2010/wordprocessingDrawing" xmlns:wp="http://schemas.openxmlformats.org/drawingml/2006/wordprocessingDrawing" xmlns:w10="urn:schemas-microsoft-com:office:word" xmlns:w="http://schemas.openxmlformats.org/wordprocessingml/2006/main" xmlns:w14="http://schemas.microsoft.com/office/word/2010/wordml" xmlns:w15="http://schemas.microsoft.com/office/word/2012/wordml" xmlns:wpg="http://schemas.microsoft.com/office/word/2010/wordprocessingGroup" xmlns:wpi="http://schemas.microsoft.com/office/word/2010/wordprocessingInk" xmlns:wne="http://schemas.microsoft.com/office/word/2006/wordml" xmlns:wps="http://schemas.microsoft.com/office/word/2010/wordprocessingShape" mc:Ignorable="w14 w15 wp14">
+<w:numbering xmlns:wpc="http://schemas.microsoft.com/office/word/2010/wordprocessingCanvas" xmlns:mo="http://schemas.microsoft.com/office/mac/office/2008/main" xmlns:mc="http://schemas.openxmlformats.org/markup-compatibility/2006" xmlns:mv="urn:schemas-microsoft-com:mac:vml" xmlns:o="urn:schemas-microsoft-com:office:office" xmlns:r="http://schemas.openxmlformats.org/officeDocument/2006/relationships" xmlns:m="http://schemas.openxmlformats.org/officeDocument/2006/math" xmlns:v="urn:schemas-microsoft-com:vml" xmlns:wp14="http://schemas.microsoft.com/office/word/2010/wordprocessingDrawing" xmlns:wp="http://schemas.openxmlformats.org/drawingml/2006/wordprocessingDrawing" xmlns:w10="urn:schemas-microsoft-com:office:word" xmlns:w="http://schemas.openxmlformats.org/wordprocessingml/2006/main" xmlns:w14="http://schemas.microsoft.com/office/word/2010/wordml" xmlns:wpg="http://schemas.microsoft.com/office/word/2010/wordprocessingGroup" xmlns:wpi="http://schemas.microsoft.com/office/word/2010/wordprocessingInk" xmlns:wne="http://schemas.microsoft.com/office/word/2006/wordml" xmlns:wps="http://schemas.microsoft.com/office/word/2010/wordprocessingShape" mc:Ignorable="w14 wp14">
   <w:abstractNum w:abstractNumId="0">
     <w:nsid w:val="7A42073E"/>
     <w:multiLevelType w:val="hybridMultilevel"/>
@@ -958,7 +2540,7 @@
 </file>
 
 <file path=word/styles.xml><?xml version="1.0" encoding="utf-8"?>
-<w:styles xmlns:mc="http://schemas.openxmlformats.org/markup-compatibility/2006" xmlns:r="http://schemas.openxmlformats.org/officeDocument/2006/relationships" xmlns:w="http://schemas.openxmlformats.org/wordprocessingml/2006/main" xmlns:w14="http://schemas.microsoft.com/office/word/2010/wordml" xmlns:w15="http://schemas.microsoft.com/office/word/2012/wordml" mc:Ignorable="w14 w15">
+<w:styles xmlns:mc="http://schemas.openxmlformats.org/markup-compatibility/2006" xmlns:r="http://schemas.openxmlformats.org/officeDocument/2006/relationships" xmlns:w="http://schemas.openxmlformats.org/wordprocessingml/2006/main" xmlns:w14="http://schemas.microsoft.com/office/word/2010/wordml" mc:Ignorable="w14">
   <w:docDefaults>
     <w:rPrDefault>
       <w:rPr>
@@ -974,391 +2556,217 @@
       </w:pPr>
     </w:pPrDefault>
   </w:docDefaults>
-  <w:latentStyles w:defLockedState="0" w:defUIPriority="99" w:defSemiHidden="0" w:defUnhideWhenUsed="0" w:defQFormat="0" w:count="380">
-    <w:lsdException w:name="Normal" w:uiPriority="0" w:qFormat="1"/>
-    <w:lsdException w:name="heading 1" w:uiPriority="9" w:qFormat="1"/>
-    <w:lsdException w:name="heading 2" w:semiHidden="1" w:uiPriority="9" w:unhideWhenUsed="1" w:qFormat="1"/>
-    <w:lsdException w:name="heading 3" w:semiHidden="1" w:uiPriority="9" w:unhideWhenUsed="1" w:qFormat="1"/>
-    <w:lsdException w:name="heading 4" w:semiHidden="1" w:uiPriority="9" w:unhideWhenUsed="1" w:qFormat="1"/>
-    <w:lsdException w:name="heading 5" w:semiHidden="1" w:uiPriority="9" w:unhideWhenUsed="1" w:qFormat="1"/>
-    <w:lsdException w:name="heading 6" w:semiHidden="1" w:uiPriority="9" w:unhideWhenUsed="1" w:qFormat="1"/>
-    <w:lsdException w:name="heading 7" w:semiHidden="1" w:uiPriority="9" w:unhideWhenUsed="1" w:qFormat="1"/>
-    <w:lsdException w:name="heading 8" w:semiHidden="1" w:uiPriority="9" w:unhideWhenUsed="1" w:qFormat="1"/>
-    <w:lsdException w:name="heading 9" w:semiHidden="1" w:uiPriority="9" w:unhideWhenUsed="1" w:qFormat="1"/>
-    <w:lsdException w:name="index 1" w:semiHidden="1" w:unhideWhenUsed="1"/>
-    <w:lsdException w:name="index 2" w:semiHidden="1" w:unhideWhenUsed="1"/>
-    <w:lsdException w:name="index 3" w:semiHidden="1" w:unhideWhenUsed="1"/>
-    <w:lsdException w:name="index 4" w:semiHidden="1" w:unhideWhenUsed="1"/>
-    <w:lsdException w:name="index 5" w:semiHidden="1" w:unhideWhenUsed="1"/>
-    <w:lsdException w:name="index 6" w:semiHidden="1" w:unhideWhenUsed="1"/>
-    <w:lsdException w:name="index 7" w:semiHidden="1" w:unhideWhenUsed="1"/>
-    <w:lsdException w:name="index 8" w:semiHidden="1" w:unhideWhenUsed="1"/>
-    <w:lsdException w:name="index 9" w:semiHidden="1" w:unhideWhenUsed="1"/>
-    <w:lsdException w:name="toc 1" w:semiHidden="1" w:uiPriority="39" w:unhideWhenUsed="1"/>
-    <w:lsdException w:name="toc 2" w:semiHidden="1" w:uiPriority="39" w:unhideWhenUsed="1"/>
-    <w:lsdException w:name="toc 3" w:semiHidden="1" w:uiPriority="39" w:unhideWhenUsed="1"/>
-    <w:lsdException w:name="toc 4" w:semiHidden="1" w:uiPriority="39" w:unhideWhenUsed="1"/>
-    <w:lsdException w:name="toc 5" w:semiHidden="1" w:uiPriority="39" w:unhideWhenUsed="1"/>
-    <w:lsdException w:name="toc 6" w:semiHidden="1" w:uiPriority="39" w:unhideWhenUsed="1"/>
-    <w:lsdException w:name="toc 7" w:semiHidden="1" w:uiPriority="39" w:unhideWhenUsed="1"/>
-    <w:lsdException w:name="toc 8" w:semiHidden="1" w:uiPriority="39" w:unhideWhenUsed="1"/>
-    <w:lsdException w:name="toc 9" w:semiHidden="1" w:uiPriority="39" w:unhideWhenUsed="1"/>
-    <w:lsdException w:name="Normal Indent" w:semiHidden="1" w:unhideWhenUsed="1"/>
-    <w:lsdException w:name="footnote text" w:semiHidden="1" w:unhideWhenUsed="1"/>
-    <w:lsdException w:name="annotation text" w:semiHidden="1" w:unhideWhenUsed="1"/>
-    <w:lsdException w:name="header" w:semiHidden="1" w:unhideWhenUsed="1"/>
-    <w:lsdException w:name="footer" w:semiHidden="1" w:unhideWhenUsed="1"/>
-    <w:lsdException w:name="index heading" w:semiHidden="1" w:unhideWhenUsed="1"/>
-    <w:lsdException w:name="caption" w:semiHidden="1" w:uiPriority="35" w:unhideWhenUsed="1" w:qFormat="1"/>
-    <w:lsdException w:name="table of figures" w:semiHidden="1" w:unhideWhenUsed="1"/>
-    <w:lsdException w:name="envelope address" w:semiHidden="1" w:unhideWhenUsed="1"/>
-    <w:lsdException w:name="envelope return" w:semiHidden="1" w:unhideWhenUsed="1"/>
-    <w:lsdException w:name="footnote reference" w:semiHidden="1" w:unhideWhenUsed="1"/>
-    <w:lsdException w:name="annotation reference" w:semiHidden="1" w:unhideWhenUsed="1"/>
-    <w:lsdException w:name="line number" w:semiHidden="1" w:unhideWhenUsed="1"/>
-    <w:lsdException w:name="page number" w:semiHidden="1" w:unhideWhenUsed="1"/>
-    <w:lsdException w:name="endnote reference" w:semiHidden="1" w:unhideWhenUsed="1"/>
-    <w:lsdException w:name="endnote text" w:semiHidden="1" w:unhideWhenUsed="1"/>
-    <w:lsdException w:name="table of authorities" w:semiHidden="1" w:unhideWhenUsed="1"/>
-    <w:lsdException w:name="macro" w:semiHidden="1" w:unhideWhenUsed="1"/>
-    <w:lsdException w:name="toa heading" w:semiHidden="1" w:unhideWhenUsed="1"/>
-    <w:lsdException w:name="List" w:semiHidden="1" w:unhideWhenUsed="1"/>
-    <w:lsdException w:name="List Bullet" w:semiHidden="1" w:unhideWhenUsed="1"/>
-    <w:lsdException w:name="List Number" w:semiHidden="1" w:unhideWhenUsed="1"/>
-    <w:lsdException w:name="List 2" w:semiHidden="1" w:unhideWhenUsed="1"/>
-    <w:lsdException w:name="List 3" w:semiHidden="1" w:unhideWhenUsed="1"/>
-    <w:lsdException w:name="List 4" w:semiHidden="1" w:unhideWhenUsed="1"/>
-    <w:lsdException w:name="List 5" w:semiHidden="1" w:unhideWhenUsed="1"/>
-    <w:lsdException w:name="List Bullet 2" w:semiHidden="1" w:unhideWhenUsed="1"/>
-    <w:lsdException w:name="List Bullet 3" w:semiHidden="1" w:unhideWhenUsed="1"/>
-    <w:lsdException w:name="List Bullet 4" w:semiHidden="1" w:unhideWhenUsed="1"/>
-    <w:lsdException w:name="List Bullet 5" w:semiHidden="1" w:unhideWhenUsed="1"/>
-    <w:lsdException w:name="List Number 2" w:semiHidden="1" w:unhideWhenUsed="1"/>
-    <w:lsdException w:name="List Number 3" w:semiHidden="1" w:unhideWhenUsed="1"/>
-    <w:lsdException w:name="List Number 4" w:semiHidden="1" w:unhideWhenUsed="1"/>
-    <w:lsdException w:name="List Number 5" w:semiHidden="1" w:unhideWhenUsed="1"/>
-    <w:lsdException w:name="Title" w:uiPriority="10" w:qFormat="1"/>
-    <w:lsdException w:name="Closing" w:semiHidden="1" w:unhideWhenUsed="1"/>
-    <w:lsdException w:name="Signature" w:semiHidden="1" w:unhideWhenUsed="1"/>
-    <w:lsdException w:name="Default Paragraph Font" w:semiHidden="1" w:uiPriority="1" w:unhideWhenUsed="1"/>
-    <w:lsdException w:name="Body Text" w:semiHidden="1" w:unhideWhenUsed="1"/>
-    <w:lsdException w:name="Body Text Indent" w:semiHidden="1" w:unhideWhenUsed="1"/>
-    <w:lsdException w:name="List Continue" w:semiHidden="1" w:unhideWhenUsed="1"/>
-    <w:lsdException w:name="List Continue 2" w:semiHidden="1" w:unhideWhenUsed="1"/>
-    <w:lsdException w:name="List Continue 3" w:semiHidden="1" w:unhideWhenUsed="1"/>
-    <w:lsdException w:name="List Continue 4" w:semiHidden="1" w:unhideWhenUsed="1"/>
-    <w:lsdException w:name="List Continue 5" w:semiHidden="1" w:unhideWhenUsed="1"/>
-    <w:lsdException w:name="Message Header" w:semiHidden="1" w:unhideWhenUsed="1"/>
-    <w:lsdException w:name="Subtitle" w:uiPriority="11" w:qFormat="1"/>
-    <w:lsdException w:name="Salutation" w:semiHidden="1" w:unhideWhenUsed="1"/>
-    <w:lsdException w:name="Date" w:semiHidden="1" w:unhideWhenUsed="1"/>
-    <w:lsdException w:name="Body Text First Indent" w:semiHidden="1" w:unhideWhenUsed="1"/>
-    <w:lsdException w:name="Body Text First Indent 2" w:semiHidden="1" w:unhideWhenUsed="1"/>
-    <w:lsdException w:name="Note Heading" w:semiHidden="1" w:unhideWhenUsed="1"/>
-    <w:lsdException w:name="Body Text 2" w:semiHidden="1" w:unhideWhenUsed="1"/>
-    <w:lsdException w:name="Body Text 3" w:semiHidden="1" w:unhideWhenUsed="1"/>
-    <w:lsdException w:name="Body Text Indent 2" w:semiHidden="1" w:unhideWhenUsed="1"/>
-    <w:lsdException w:name="Body Text Indent 3" w:semiHidden="1" w:unhideWhenUsed="1"/>
-    <w:lsdException w:name="Block Text" w:semiHidden="1" w:unhideWhenUsed="1"/>
-    <w:lsdException w:name="Hyperlink" w:semiHidden="1" w:unhideWhenUsed="1"/>
-    <w:lsdException w:name="FollowedHyperlink" w:semiHidden="1" w:unhideWhenUsed="1"/>
-    <w:lsdException w:name="Strong" w:uiPriority="22" w:qFormat="1"/>
-    <w:lsdException w:name="Emphasis" w:uiPriority="20" w:qFormat="1"/>
-    <w:lsdException w:name="Document Map" w:semiHidden="1" w:unhideWhenUsed="1"/>
-    <w:lsdException w:name="Plain Text" w:semiHidden="1" w:unhideWhenUsed="1"/>
-    <w:lsdException w:name="E-mail Signature" w:semiHidden="1" w:unhideWhenUsed="1"/>
-    <w:lsdException w:name="HTML Top of Form" w:semiHidden="1" w:unhideWhenUsed="1"/>
-    <w:lsdException w:name="HTML Bottom of Form" w:semiHidden="1" w:unhideWhenUsed="1"/>
-    <w:lsdException w:name="Normal (Web)" w:semiHidden="1" w:unhideWhenUsed="1"/>
-    <w:lsdException w:name="HTML Acronym" w:semiHidden="1" w:unhideWhenUsed="1"/>
-    <w:lsdException w:name="HTML Address" w:semiHidden="1" w:unhideWhenUsed="1"/>
-    <w:lsdException w:name="HTML Cite" w:semiHidden="1" w:unhideWhenUsed="1"/>
-    <w:lsdException w:name="HTML Code" w:semiHidden="1" w:unhideWhenUsed="1"/>
-    <w:lsdException w:name="HTML Definition" w:semiHidden="1" w:unhideWhenUsed="1"/>
-    <w:lsdException w:name="HTML Keyboard" w:semiHidden="1" w:unhideWhenUsed="1"/>
-    <w:lsdException w:name="HTML Preformatted" w:semiHidden="1" w:unhideWhenUsed="1"/>
-    <w:lsdException w:name="HTML Sample" w:semiHidden="1" w:unhideWhenUsed="1"/>
-    <w:lsdException w:name="HTML Typewriter" w:semiHidden="1" w:unhideWhenUsed="1"/>
-    <w:lsdException w:name="HTML Variable" w:semiHidden="1" w:unhideWhenUsed="1"/>
-    <w:lsdException w:name="Normal Table" w:semiHidden="1" w:unhideWhenUsed="1"/>
-    <w:lsdException w:name="annotation subject" w:semiHidden="1" w:unhideWhenUsed="1"/>
-    <w:lsdException w:name="No List" w:semiHidden="1" w:unhideWhenUsed="1"/>
-    <w:lsdException w:name="Outline List 1" w:semiHidden="1" w:unhideWhenUsed="1"/>
-    <w:lsdException w:name="Outline List 2" w:semiHidden="1" w:unhideWhenUsed="1"/>
-    <w:lsdException w:name="Outline List 3" w:semiHidden="1" w:unhideWhenUsed="1"/>
-    <w:lsdException w:name="Table Simple 1" w:semiHidden="1" w:unhideWhenUsed="1"/>
-    <w:lsdException w:name="Table Simple 2" w:semiHidden="1" w:unhideWhenUsed="1"/>
-    <w:lsdException w:name="Table Simple 3" w:semiHidden="1" w:unhideWhenUsed="1"/>
-    <w:lsdException w:name="Table Classic 1" w:semiHidden="1" w:unhideWhenUsed="1"/>
-    <w:lsdException w:name="Table Classic 2" w:semiHidden="1" w:unhideWhenUsed="1"/>
-    <w:lsdException w:name="Table Classic 3" w:semiHidden="1" w:unhideWhenUsed="1"/>
-    <w:lsdException w:name="Table Classic 4" w:semiHidden="1" w:unhideWhenUsed="1"/>
-    <w:lsdException w:name="Table Colorful 1" w:semiHidden="1" w:unhideWhenUsed="1"/>
-    <w:lsdException w:name="Table Colorful 2" w:semiHidden="1" w:unhideWhenUsed="1"/>
-    <w:lsdException w:name="Table Colorful 3" w:semiHidden="1" w:unhideWhenUsed="1"/>
-    <w:lsdException w:name="Table Columns 1" w:semiHidden="1" w:unhideWhenUsed="1"/>
-    <w:lsdException w:name="Table Columns 2" w:semiHidden="1" w:unhideWhenUsed="1"/>
-    <w:lsdException w:name="Table Columns 3" w:semiHidden="1" w:unhideWhenUsed="1"/>
-    <w:lsdException w:name="Table Columns 4" w:semiHidden="1" w:unhideWhenUsed="1"/>
-    <w:lsdException w:name="Table Columns 5" w:semiHidden="1" w:unhideWhenUsed="1"/>
-    <w:lsdException w:name="Table Grid 1" w:semiHidden="1" w:unhideWhenUsed="1"/>
-    <w:lsdException w:name="Table Grid 2" w:semiHidden="1" w:unhideWhenUsed="1"/>
-    <w:lsdException w:name="Table Grid 3" w:semiHidden="1" w:unhideWhenUsed="1"/>
-    <w:lsdException w:name="Table Grid 4" w:semiHidden="1" w:unhideWhenUsed="1"/>
-    <w:lsdException w:name="Table Grid 5" w:semiHidden="1" w:unhideWhenUsed="1"/>
-    <w:lsdException w:name="Table Grid 6" w:semiHidden="1" w:unhideWhenUsed="1"/>
-    <w:lsdException w:name="Table Grid 7" w:semiHidden="1" w:unhideWhenUsed="1"/>
-    <w:lsdException w:name="Table Grid 8" w:semiHidden="1" w:unhideWhenUsed="1"/>
-    <w:lsdException w:name="Table List 1" w:semiHidden="1" w:unhideWhenUsed="1"/>
-    <w:lsdException w:name="Table List 2" w:semiHidden="1" w:unhideWhenUsed="1"/>
-    <w:lsdException w:name="Table List 3" w:semiHidden="1" w:unhideWhenUsed="1"/>
-    <w:lsdException w:name="Table List 4" w:semiHidden="1" w:unhideWhenUsed="1"/>
-    <w:lsdException w:name="Table List 5" w:semiHidden="1" w:unhideWhenUsed="1"/>
-    <w:lsdException w:name="Table List 6" w:semiHidden="1" w:unhideWhenUsed="1"/>
-    <w:lsdException w:name="Table List 7" w:semiHidden="1" w:unhideWhenUsed="1"/>
-    <w:lsdException w:name="Table List 8" w:semiHidden="1" w:unhideWhenUsed="1"/>
-    <w:lsdException w:name="Table 3D effects 1" w:semiHidden="1" w:unhideWhenUsed="1"/>
-    <w:lsdException w:name="Table 3D effects 2" w:semiHidden="1" w:unhideWhenUsed="1"/>
-    <w:lsdException w:name="Table 3D effects 3" w:semiHidden="1" w:unhideWhenUsed="1"/>
-    <w:lsdException w:name="Table Contemporary" w:semiHidden="1" w:unhideWhenUsed="1"/>
-    <w:lsdException w:name="Table Elegant" w:semiHidden="1" w:unhideWhenUsed="1"/>
-    <w:lsdException w:name="Table Professional" w:semiHidden="1" w:unhideWhenUsed="1"/>
-    <w:lsdException w:name="Table Subtle 1" w:semiHidden="1" w:unhideWhenUsed="1"/>
-    <w:lsdException w:name="Table Subtle 2" w:semiHidden="1" w:unhideWhenUsed="1"/>
-    <w:lsdException w:name="Table Web 1" w:semiHidden="1" w:unhideWhenUsed="1"/>
-    <w:lsdException w:name="Table Web 2" w:semiHidden="1" w:unhideWhenUsed="1"/>
-    <w:lsdException w:name="Table Web 3" w:semiHidden="1" w:unhideWhenUsed="1"/>
-    <w:lsdException w:name="Balloon Text" w:semiHidden="1" w:unhideWhenUsed="1"/>
-    <w:lsdException w:name="Table Grid" w:uiPriority="59"/>
-    <w:lsdException w:name="Table Theme" w:semiHidden="1" w:unhideWhenUsed="1"/>
-    <w:lsdException w:name="Note Level 1" w:semiHidden="1" w:unhideWhenUsed="1"/>
-    <w:lsdException w:name="Note Level 2" w:semiHidden="1" w:unhideWhenUsed="1"/>
-    <w:lsdException w:name="Note Level 3" w:semiHidden="1" w:unhideWhenUsed="1"/>
-    <w:lsdException w:name="Note Level 4" w:semiHidden="1" w:unhideWhenUsed="1"/>
-    <w:lsdException w:name="Note Level 5" w:semiHidden="1" w:unhideWhenUsed="1"/>
-    <w:lsdException w:name="Note Level 6" w:semiHidden="1" w:unhideWhenUsed="1"/>
-    <w:lsdException w:name="Note Level 7" w:semiHidden="1" w:unhideWhenUsed="1"/>
-    <w:lsdException w:name="Note Level 8" w:semiHidden="1" w:unhideWhenUsed="1"/>
-    <w:lsdException w:name="Note Level 9" w:semiHidden="1" w:unhideWhenUsed="1"/>
-    <w:lsdException w:name="Placeholder Text" w:semiHidden="1"/>
-    <w:lsdException w:name="No Spacing" w:uiPriority="1" w:qFormat="1"/>
-    <w:lsdException w:name="Light Shading" w:uiPriority="60"/>
-    <w:lsdException w:name="Light List" w:uiPriority="61"/>
-    <w:lsdException w:name="Light Grid" w:uiPriority="62"/>
-    <w:lsdException w:name="Medium Shading 1" w:uiPriority="63"/>
-    <w:lsdException w:name="Medium Shading 2" w:uiPriority="64"/>
-    <w:lsdException w:name="Medium List 1" w:uiPriority="65"/>
-    <w:lsdException w:name="Medium List 2" w:uiPriority="66"/>
-    <w:lsdException w:name="Medium Grid 1" w:uiPriority="67"/>
-    <w:lsdException w:name="Medium Grid 2" w:uiPriority="68"/>
-    <w:lsdException w:name="Medium Grid 3" w:uiPriority="69"/>
-    <w:lsdException w:name="Dark List" w:uiPriority="70"/>
-    <w:lsdException w:name="Colorful Shading" w:uiPriority="71"/>
-    <w:lsdException w:name="Colorful List" w:uiPriority="72"/>
-    <w:lsdException w:name="Colorful Grid" w:uiPriority="73"/>
-    <w:lsdException w:name="Light Shading Accent 1" w:uiPriority="60"/>
-    <w:lsdException w:name="Light List Accent 1" w:uiPriority="61"/>
-    <w:lsdException w:name="Light Grid Accent 1" w:uiPriority="62"/>
-    <w:lsdException w:name="Medium Shading 1 Accent 1" w:uiPriority="63"/>
-    <w:lsdException w:name="Medium Shading 2 Accent 1" w:uiPriority="64"/>
-    <w:lsdException w:name="Medium List 1 Accent 1" w:uiPriority="65"/>
-    <w:lsdException w:name="Revision" w:semiHidden="1"/>
-    <w:lsdException w:name="List Paragraph" w:uiPriority="34" w:qFormat="1"/>
-    <w:lsdException w:name="Quote" w:uiPriority="29" w:qFormat="1"/>
-    <w:lsdException w:name="Intense Quote" w:uiPriority="30" w:qFormat="1"/>
-    <w:lsdException w:name="Medium List 2 Accent 1" w:uiPriority="66"/>
-    <w:lsdException w:name="Medium Grid 1 Accent 1" w:uiPriority="67"/>
-    <w:lsdException w:name="Medium Grid 2 Accent 1" w:uiPriority="68"/>
-    <w:lsdException w:name="Medium Grid 3 Accent 1" w:uiPriority="69"/>
-    <w:lsdException w:name="Dark List Accent 1" w:uiPriority="70"/>
-    <w:lsdException w:name="Colorful Shading Accent 1" w:uiPriority="71"/>
-    <w:lsdException w:name="Colorful List Accent 1" w:uiPriority="72"/>
-    <w:lsdException w:name="Colorful Grid Accent 1" w:uiPriority="73"/>
-    <w:lsdException w:name="Light Shading Accent 2" w:uiPriority="60"/>
-    <w:lsdException w:name="Light List Accent 2" w:uiPriority="61"/>
-    <w:lsdException w:name="Light Grid Accent 2" w:uiPriority="62"/>
-    <w:lsdException w:name="Medium Shading 1 Accent 2" w:uiPriority="63"/>
-    <w:lsdException w:name="Medium Shading 2 Accent 2" w:uiPriority="64"/>
-    <w:lsdException w:name="Medium List 1 Accent 2" w:uiPriority="65"/>
-    <w:lsdException w:name="Medium List 2 Accent 2" w:uiPriority="66"/>
-    <w:lsdException w:name="Medium Grid 1 Accent 2" w:uiPriority="67"/>
-    <w:lsdException w:name="Medium Grid 2 Accent 2" w:uiPriority="68"/>
-    <w:lsdException w:name="Medium Grid 3 Accent 2" w:uiPriority="69"/>
-    <w:lsdException w:name="Dark List Accent 2" w:uiPriority="70"/>
-    <w:lsdException w:name="Colorful Shading Accent 2" w:uiPriority="71"/>
-    <w:lsdException w:name="Colorful List Accent 2" w:uiPriority="72"/>
-    <w:lsdException w:name="Colorful Grid Accent 2" w:uiPriority="73"/>
-    <w:lsdException w:name="Light Shading Accent 3" w:uiPriority="60"/>
-    <w:lsdException w:name="Light List Accent 3" w:uiPriority="61"/>
-    <w:lsdException w:name="Light Grid Accent 3" w:uiPriority="62"/>
-    <w:lsdException w:name="Medium Shading 1 Accent 3" w:uiPriority="63"/>
-    <w:lsdException w:name="Medium Shading 2 Accent 3" w:uiPriority="64"/>
-    <w:lsdException w:name="Medium List 1 Accent 3" w:uiPriority="65"/>
-    <w:lsdException w:name="Medium List 2 Accent 3" w:uiPriority="66"/>
-    <w:lsdException w:name="Medium Grid 1 Accent 3" w:uiPriority="67"/>
-    <w:lsdException w:name="Medium Grid 2 Accent 3" w:uiPriority="68"/>
-    <w:lsdException w:name="Medium Grid 3 Accent 3" w:uiPriority="69"/>
-    <w:lsdException w:name="Dark List Accent 3" w:uiPriority="70"/>
-    <w:lsdException w:name="Colorful Shading Accent 3" w:uiPriority="71"/>
-    <w:lsdException w:name="Colorful List Accent 3" w:uiPriority="72"/>
-    <w:lsdException w:name="Colorful Grid Accent 3" w:uiPriority="73"/>
-    <w:lsdException w:name="Light Shading Accent 4" w:uiPriority="60"/>
-    <w:lsdException w:name="Light List Accent 4" w:uiPriority="61"/>
-    <w:lsdException w:name="Light Grid Accent 4" w:uiPriority="62"/>
-    <w:lsdException w:name="Medium Shading 1 Accent 4" w:uiPriority="63"/>
-    <w:lsdException w:name="Medium Shading 2 Accent 4" w:uiPriority="64"/>
-    <w:lsdException w:name="Medium List 1 Accent 4" w:uiPriority="65"/>
-    <w:lsdException w:name="Medium List 2 Accent 4" w:uiPriority="66"/>
-    <w:lsdException w:name="Medium Grid 1 Accent 4" w:uiPriority="67"/>
-    <w:lsdException w:name="Medium Grid 2 Accent 4" w:uiPriority="68"/>
-    <w:lsdException w:name="Medium Grid 3 Accent 4" w:uiPriority="69"/>
-    <w:lsdException w:name="Dark List Accent 4" w:uiPriority="70"/>
-    <w:lsdException w:name="Colorful Shading Accent 4" w:uiPriority="71"/>
-    <w:lsdException w:name="Colorful List Accent 4" w:uiPriority="72"/>
-    <w:lsdException w:name="Colorful Grid Accent 4" w:uiPriority="73"/>
-    <w:lsdException w:name="Light Shading Accent 5" w:uiPriority="60"/>
-    <w:lsdException w:name="Light List Accent 5" w:uiPriority="61"/>
-    <w:lsdException w:name="Light Grid Accent 5" w:uiPriority="62"/>
-    <w:lsdException w:name="Medium Shading 1 Accent 5" w:uiPriority="63"/>
-    <w:lsdException w:name="Medium Shading 2 Accent 5" w:uiPriority="64"/>
-    <w:lsdException w:name="Medium List 1 Accent 5" w:uiPriority="65"/>
-    <w:lsdException w:name="Medium List 2 Accent 5" w:uiPriority="66"/>
-    <w:lsdException w:name="Medium Grid 1 Accent 5" w:uiPriority="67"/>
-    <w:lsdException w:name="Medium Grid 2 Accent 5" w:uiPriority="68"/>
-    <w:lsdException w:name="Medium Grid 3 Accent 5" w:uiPriority="69"/>
-    <w:lsdException w:name="Dark List Accent 5" w:uiPriority="70"/>
-    <w:lsdException w:name="Colorful Shading Accent 5" w:uiPriority="71"/>
-    <w:lsdException w:name="Colorful List Accent 5" w:uiPriority="72"/>
-    <w:lsdException w:name="Colorful Grid Accent 5" w:uiPriority="73"/>
-    <w:lsdException w:name="Light Shading Accent 6" w:uiPriority="60"/>
-    <w:lsdException w:name="Light List Accent 6" w:uiPriority="61"/>
-    <w:lsdException w:name="Light Grid Accent 6" w:uiPriority="62"/>
-    <w:lsdException w:name="Medium Shading 1 Accent 6" w:uiPriority="63"/>
-    <w:lsdException w:name="Medium Shading 2 Accent 6" w:uiPriority="64"/>
-    <w:lsdException w:name="Medium List 1 Accent 6" w:uiPriority="65"/>
-    <w:lsdException w:name="Medium List 2 Accent 6" w:uiPriority="66"/>
-    <w:lsdException w:name="Medium Grid 1 Accent 6" w:uiPriority="67"/>
-    <w:lsdException w:name="Medium Grid 2 Accent 6" w:uiPriority="68"/>
-    <w:lsdException w:name="Medium Grid 3 Accent 6" w:uiPriority="69"/>
-    <w:lsdException w:name="Dark List Accent 6" w:uiPriority="70"/>
-    <w:lsdException w:name="Colorful Shading Accent 6" w:uiPriority="71"/>
-    <w:lsdException w:name="Colorful List Accent 6" w:uiPriority="72"/>
-    <w:lsdException w:name="Colorful Grid Accent 6" w:uiPriority="73"/>
-    <w:lsdException w:name="Subtle Emphasis" w:uiPriority="19" w:qFormat="1"/>
-    <w:lsdException w:name="Intense Emphasis" w:uiPriority="21" w:qFormat="1"/>
-    <w:lsdException w:name="Subtle Reference" w:uiPriority="31" w:qFormat="1"/>
-    <w:lsdException w:name="Intense Reference" w:uiPriority="32" w:qFormat="1"/>
-    <w:lsdException w:name="Book Title" w:uiPriority="33" w:qFormat="1"/>
-    <w:lsdException w:name="Bibliography" w:semiHidden="1" w:uiPriority="37" w:unhideWhenUsed="1"/>
-    <w:lsdException w:name="TOC Heading" w:semiHidden="1" w:uiPriority="39" w:unhideWhenUsed="1" w:qFormat="1"/>
-    <w:lsdException w:name="Plain Table 1" w:uiPriority="41"/>
-    <w:lsdException w:name="Plain Table 2" w:uiPriority="42"/>
-    <w:lsdException w:name="Plain Table 3" w:uiPriority="43"/>
-    <w:lsdException w:name="Plain Table 4" w:uiPriority="44"/>
-    <w:lsdException w:name="Plain Table 5" w:uiPriority="45"/>
-    <w:lsdException w:name="Grid Table Light" w:uiPriority="40"/>
-    <w:lsdException w:name="Grid Table 1 Light" w:uiPriority="46"/>
-    <w:lsdException w:name="Grid Table 2" w:uiPriority="47"/>
-    <w:lsdException w:name="Grid Table 3" w:uiPriority="48"/>
-    <w:lsdException w:name="Grid Table 4" w:uiPriority="49"/>
-    <w:lsdException w:name="Grid Table 5 Dark" w:uiPriority="50"/>
-    <w:lsdException w:name="Grid Table 6 Colorful" w:uiPriority="51"/>
-    <w:lsdException w:name="Grid Table 7 Colorful" w:uiPriority="52"/>
-    <w:lsdException w:name="Grid Table 1 Light Accent 1" w:uiPriority="46"/>
-    <w:lsdException w:name="Grid Table 2 Accent 1" w:uiPriority="47"/>
-    <w:lsdException w:name="Grid Table 3 Accent 1" w:uiPriority="48"/>
-    <w:lsdException w:name="Grid Table 4 Accent 1" w:uiPriority="49"/>
-    <w:lsdException w:name="Grid Table 5 Dark Accent 1" w:uiPriority="50"/>
-    <w:lsdException w:name="Grid Table 6 Colorful Accent 1" w:uiPriority="51"/>
-    <w:lsdException w:name="Grid Table 7 Colorful Accent 1" w:uiPriority="52"/>
-    <w:lsdException w:name="Grid Table 1 Light Accent 2" w:uiPriority="46"/>
-    <w:lsdException w:name="Grid Table 2 Accent 2" w:uiPriority="47"/>
-    <w:lsdException w:name="Grid Table 3 Accent 2" w:uiPriority="48"/>
-    <w:lsdException w:name="Grid Table 4 Accent 2" w:uiPriority="49"/>
-    <w:lsdException w:name="Grid Table 5 Dark Accent 2" w:uiPriority="50"/>
-    <w:lsdException w:name="Grid Table 6 Colorful Accent 2" w:uiPriority="51"/>
-    <w:lsdException w:name="Grid Table 7 Colorful Accent 2" w:uiPriority="52"/>
-    <w:lsdException w:name="Grid Table 1 Light Accent 3" w:uiPriority="46"/>
-    <w:lsdException w:name="Grid Table 2 Accent 3" w:uiPriority="47"/>
-    <w:lsdException w:name="Grid Table 3 Accent 3" w:uiPriority="48"/>
-    <w:lsdException w:name="Grid Table 4 Accent 3" w:uiPriority="49"/>
-    <w:lsdException w:name="Grid Table 5 Dark Accent 3" w:uiPriority="50"/>
-    <w:lsdException w:name="Grid Table 6 Colorful Accent 3" w:uiPriority="51"/>
-    <w:lsdException w:name="Grid Table 7 Colorful Accent 3" w:uiPriority="52"/>
-    <w:lsdException w:name="Grid Table 1 Light Accent 4" w:uiPriority="46"/>
-    <w:lsdException w:name="Grid Table 2 Accent 4" w:uiPriority="47"/>
-    <w:lsdException w:name="Grid Table 3 Accent 4" w:uiPriority="48"/>
-    <w:lsdException w:name="Grid Table 4 Accent 4" w:uiPriority="49"/>
-    <w:lsdException w:name="Grid Table 5 Dark Accent 4" w:uiPriority="50"/>
-    <w:lsdException w:name="Grid Table 6 Colorful Accent 4" w:uiPriority="51"/>
-    <w:lsdException w:name="Grid Table 7 Colorful Accent 4" w:uiPriority="52"/>
-    <w:lsdException w:name="Grid Table 1 Light Accent 5" w:uiPriority="46"/>
-    <w:lsdException w:name="Grid Table 2 Accent 5" w:uiPriority="47"/>
-    <w:lsdException w:name="Grid Table 3 Accent 5" w:uiPriority="48"/>
-    <w:lsdException w:name="Grid Table 4 Accent 5" w:uiPriority="49"/>
-    <w:lsdException w:name="Grid Table 5 Dark Accent 5" w:uiPriority="50"/>
-    <w:lsdException w:name="Grid Table 6 Colorful Accent 5" w:uiPriority="51"/>
-    <w:lsdException w:name="Grid Table 7 Colorful Accent 5" w:uiPriority="52"/>
-    <w:lsdException w:name="Grid Table 1 Light Accent 6" w:uiPriority="46"/>
-    <w:lsdException w:name="Grid Table 2 Accent 6" w:uiPriority="47"/>
-    <w:lsdException w:name="Grid Table 3 Accent 6" w:uiPriority="48"/>
-    <w:lsdException w:name="Grid Table 4 Accent 6" w:uiPriority="49"/>
-    <w:lsdException w:name="Grid Table 5 Dark Accent 6" w:uiPriority="50"/>
-    <w:lsdException w:name="Grid Table 6 Colorful Accent 6" w:uiPriority="51"/>
-    <w:lsdException w:name="Grid Table 7 Colorful Accent 6" w:uiPriority="52"/>
-    <w:lsdException w:name="List Table 1 Light" w:uiPriority="46"/>
-    <w:lsdException w:name="List Table 2" w:uiPriority="47"/>
-    <w:lsdException w:name="List Table 3" w:uiPriority="48"/>
-    <w:lsdException w:name="List Table 4" w:uiPriority="49"/>
-    <w:lsdException w:name="List Table 5 Dark" w:uiPriority="50"/>
-    <w:lsdException w:name="List Table 6 Colorful" w:uiPriority="51"/>
-    <w:lsdException w:name="List Table 7 Colorful" w:uiPriority="52"/>
-    <w:lsdException w:name="List Table 1 Light Accent 1" w:uiPriority="46"/>
-    <w:lsdException w:name="List Table 2 Accent 1" w:uiPriority="47"/>
-    <w:lsdException w:name="List Table 3 Accent 1" w:uiPriority="48"/>
-    <w:lsdException w:name="List Table 4 Accent 1" w:uiPriority="49"/>
-    <w:lsdException w:name="List Table 5 Dark Accent 1" w:uiPriority="50"/>
-    <w:lsdException w:name="List Table 6 Colorful Accent 1" w:uiPriority="51"/>
-    <w:lsdException w:name="List Table 7 Colorful Accent 1" w:uiPriority="52"/>
-    <w:lsdException w:name="List Table 1 Light Accent 2" w:uiPriority="46"/>
-    <w:lsdException w:name="List Table 2 Accent 2" w:uiPriority="47"/>
-    <w:lsdException w:name="List Table 3 Accent 2" w:uiPriority="48"/>
-    <w:lsdException w:name="List Table 4 Accent 2" w:uiPriority="49"/>
-    <w:lsdException w:name="List Table 5 Dark Accent 2" w:uiPriority="50"/>
-    <w:lsdException w:name="List Table 6 Colorful Accent 2" w:uiPriority="51"/>
-    <w:lsdException w:name="List Table 7 Colorful Accent 2" w:uiPriority="52"/>
-    <w:lsdException w:name="List Table 1 Light Accent 3" w:uiPriority="46"/>
-    <w:lsdException w:name="List Table 2 Accent 3" w:uiPriority="47"/>
-    <w:lsdException w:name="List Table 3 Accent 3" w:uiPriority="48"/>
-    <w:lsdException w:name="List Table 4 Accent 3" w:uiPriority="49"/>
-    <w:lsdException w:name="List Table 5 Dark Accent 3" w:uiPriority="50"/>
-    <w:lsdException w:name="List Table 6 Colorful Accent 3" w:uiPriority="51"/>
-    <w:lsdException w:name="List Table 7 Colorful Accent 3" w:uiPriority="52"/>
-    <w:lsdException w:name="List Table 1 Light Accent 4" w:uiPriority="46"/>
-    <w:lsdException w:name="List Table 2 Accent 4" w:uiPriority="47"/>
-    <w:lsdException w:name="List Table 3 Accent 4" w:uiPriority="48"/>
-    <w:lsdException w:name="List Table 4 Accent 4" w:uiPriority="49"/>
-    <w:lsdException w:name="List Table 5 Dark Accent 4" w:uiPriority="50"/>
-    <w:lsdException w:name="List Table 6 Colorful Accent 4" w:uiPriority="51"/>
-    <w:lsdException w:name="List Table 7 Colorful Accent 4" w:uiPriority="52"/>
-    <w:lsdException w:name="List Table 1 Light Accent 5" w:uiPriority="46"/>
-    <w:lsdException w:name="List Table 2 Accent 5" w:uiPriority="47"/>
-    <w:lsdException w:name="List Table 3 Accent 5" w:uiPriority="48"/>
-    <w:lsdException w:name="List Table 4 Accent 5" w:uiPriority="49"/>
-    <w:lsdException w:name="List Table 5 Dark Accent 5" w:uiPriority="50"/>
-    <w:lsdException w:name="List Table 6 Colorful Accent 5" w:uiPriority="51"/>
-    <w:lsdException w:name="List Table 7 Colorful Accent 5" w:uiPriority="52"/>
-    <w:lsdException w:name="List Table 1 Light Accent 6" w:uiPriority="46"/>
-    <w:lsdException w:name="List Table 2 Accent 6" w:uiPriority="47"/>
-    <w:lsdException w:name="List Table 3 Accent 6" w:uiPriority="48"/>
-    <w:lsdException w:name="List Table 4 Accent 6" w:uiPriority="49"/>
-    <w:lsdException w:name="List Table 5 Dark Accent 6" w:uiPriority="50"/>
-    <w:lsdException w:name="List Table 6 Colorful Accent 6" w:uiPriority="51"/>
-    <w:lsdException w:name="List Table 7 Colorful Accent 6" w:uiPriority="52"/>
+  <w:latentStyles w:defLockedState="0" w:defUIPriority="99" w:defSemiHidden="1" w:defUnhideWhenUsed="1" w:defQFormat="0" w:count="276">
+    <w:lsdException w:name="Normal" w:semiHidden="0" w:uiPriority="0" w:unhideWhenUsed="0" w:qFormat="1"/>
+    <w:lsdException w:name="heading 1" w:semiHidden="0" w:uiPriority="9" w:unhideWhenUsed="0" w:qFormat="1"/>
+    <w:lsdException w:name="heading 2" w:uiPriority="9" w:qFormat="1"/>
+    <w:lsdException w:name="heading 3" w:uiPriority="9" w:qFormat="1"/>
+    <w:lsdException w:name="heading 4" w:uiPriority="9" w:qFormat="1"/>
+    <w:lsdException w:name="heading 5" w:uiPriority="9" w:qFormat="1"/>
+    <w:lsdException w:name="heading 6" w:uiPriority="9" w:qFormat="1"/>
+    <w:lsdException w:name="heading 7" w:uiPriority="9" w:qFormat="1"/>
+    <w:lsdException w:name="heading 8" w:uiPriority="9" w:qFormat="1"/>
+    <w:lsdException w:name="heading 9" w:uiPriority="9" w:qFormat="1"/>
+    <w:lsdException w:name="toc 1" w:uiPriority="39"/>
+    <w:lsdException w:name="toc 2" w:uiPriority="39"/>
+    <w:lsdException w:name="toc 3" w:uiPriority="39"/>
+    <w:lsdException w:name="toc 4" w:uiPriority="39"/>
+    <w:lsdException w:name="toc 5" w:uiPriority="39"/>
+    <w:lsdException w:name="toc 6" w:uiPriority="39"/>
+    <w:lsdException w:name="toc 7" w:uiPriority="39"/>
+    <w:lsdException w:name="toc 8" w:uiPriority="39"/>
+    <w:lsdException w:name="toc 9" w:uiPriority="39"/>
+    <w:lsdException w:name="caption" w:uiPriority="35" w:qFormat="1"/>
+    <w:lsdException w:name="Title" w:semiHidden="0" w:uiPriority="10" w:unhideWhenUsed="0" w:qFormat="1"/>
+    <w:lsdException w:name="Default Paragraph Font" w:uiPriority="1"/>
+    <w:lsdException w:name="Subtitle" w:semiHidden="0" w:uiPriority="11" w:unhideWhenUsed="0" w:qFormat="1"/>
+    <w:lsdException w:name="Strong" w:semiHidden="0" w:uiPriority="22" w:unhideWhenUsed="0" w:qFormat="1"/>
+    <w:lsdException w:name="Emphasis" w:semiHidden="0" w:uiPriority="20" w:unhideWhenUsed="0" w:qFormat="1"/>
+    <w:lsdException w:name="Table Grid" w:semiHidden="0" w:uiPriority="59" w:unhideWhenUsed="0"/>
+    <w:lsdException w:name="Placeholder Text" w:unhideWhenUsed="0"/>
+    <w:lsdException w:name="No Spacing" w:semiHidden="0" w:uiPriority="1" w:unhideWhenUsed="0" w:qFormat="1"/>
+    <w:lsdException w:name="Light Shading" w:semiHidden="0" w:uiPriority="60" w:unhideWhenUsed="0"/>
+    <w:lsdException w:name="Light List" w:semiHidden="0" w:uiPriority="61" w:unhideWhenUsed="0"/>
+    <w:lsdException w:name="Light Grid" w:semiHidden="0" w:uiPriority="62" w:unhideWhenUsed="0"/>
+    <w:lsdException w:name="Medium Shading 1" w:semiHidden="0" w:uiPriority="63" w:unhideWhenUsed="0"/>
+    <w:lsdException w:name="Medium Shading 2" w:semiHidden="0" w:uiPriority="64" w:unhideWhenUsed="0"/>
+    <w:lsdException w:name="Medium List 1" w:semiHidden="0" w:uiPriority="65" w:unhideWhenUsed="0"/>
+    <w:lsdException w:name="Medium List 2" w:semiHidden="0" w:uiPriority="66" w:unhideWhenUsed="0"/>
+    <w:lsdException w:name="Medium Grid 1" w:semiHidden="0" w:uiPriority="67" w:unhideWhenUsed="0"/>
+    <w:lsdException w:name="Medium Grid 2" w:semiHidden="0" w:uiPriority="68" w:unhideWhenUsed="0"/>
+    <w:lsdException w:name="Medium Grid 3" w:semiHidden="0" w:uiPriority="69" w:unhideWhenUsed="0"/>
+    <w:lsdException w:name="Dark List" w:semiHidden="0" w:uiPriority="70" w:unhideWhenUsed="0"/>
+    <w:lsdException w:name="Colorful Shading" w:semiHidden="0" w:uiPriority="71" w:unhideWhenUsed="0"/>
+    <w:lsdException w:name="Colorful List" w:semiHidden="0" w:uiPriority="72" w:unhideWhenUsed="0"/>
+    <w:lsdException w:name="Colorful Grid" w:semiHidden="0" w:uiPriority="73" w:unhideWhenUsed="0"/>
+    <w:lsdException w:name="Light Shading Accent 1" w:semiHidden="0" w:uiPriority="60" w:unhideWhenUsed="0"/>
+    <w:lsdException w:name="Light List Accent 1" w:semiHidden="0" w:uiPriority="61" w:unhideWhenUsed="0"/>
+    <w:lsdException w:name="Light Grid Accent 1" w:semiHidden="0" w:uiPriority="62" w:unhideWhenUsed="0"/>
+    <w:lsdException w:name="Medium Shading 1 Accent 1" w:semiHidden="0" w:uiPriority="63" w:unhideWhenUsed="0"/>
+    <w:lsdException w:name="Medium Shading 2 Accent 1" w:semiHidden="0" w:uiPriority="64" w:unhideWhenUsed="0"/>
+    <w:lsdException w:name="Medium List 1 Accent 1" w:semiHidden="0" w:uiPriority="65" w:unhideWhenUsed="0"/>
+    <w:lsdException w:name="Revision" w:unhideWhenUsed="0"/>
+    <w:lsdException w:name="List Paragraph" w:semiHidden="0" w:uiPriority="34" w:unhideWhenUsed="0" w:qFormat="1"/>
+    <w:lsdException w:name="Quote" w:semiHidden="0" w:uiPriority="29" w:unhideWhenUsed="0" w:qFormat="1"/>
+    <w:lsdException w:name="Intense Quote" w:semiHidden="0" w:uiPriority="30" w:unhideWhenUsed="0" w:qFormat="1"/>
+    <w:lsdException w:name="Medium List 2 Accent 1" w:semiHidden="0" w:uiPriority="66" w:unhideWhenUsed="0"/>
+    <w:lsdException w:name="Medium Grid 1 Accent 1" w:semiHidden="0" w:uiPriority="67" w:unhideWhenUsed="0"/>
+    <w:lsdException w:name="Medium Grid 2 Accent 1" w:semiHidden="0" w:uiPriority="68" w:unhideWhenUsed="0"/>
+    <w:lsdException w:name="Medium Grid 3 Accent 1" w:semiHidden="0" w:uiPriority="69" w:unhideWhenUsed="0"/>
+    <w:lsdException w:name="Dark List Accent 1" w:semiHidden="0" w:uiPriority="70" w:unhideWhenUsed="0"/>
+    <w:lsdException w:name="Colorful Shading Accent 1" w:semiHidden="0" w:uiPriority="71" w:unhideWhenUsed="0"/>
+    <w:lsdException w:name="Colorful List Accent 1" w:semiHidden="0" w:uiPriority="72" w:unhideWhenUsed="0"/>
+    <w:lsdException w:name="Colorful Grid Accent 1" w:semiHidden="0" w:uiPriority="73" w:unhideWhenUsed="0"/>
+    <w:lsdException w:name="Light Shading Accent 2" w:semiHidden="0" w:uiPriority="60" w:unhideWhenUsed="0"/>
+    <w:lsdException w:name="Light List Accent 2" w:semiHidden="0" w:uiPriority="61" w:unhideWhenUsed="0"/>
+    <w:lsdException w:name="Light Grid Accent 2" w:semiHidden="0" w:uiPriority="62" w:unhideWhenUsed="0"/>
+    <w:lsdException w:name="Medium Shading 1 Accent 2" w:semiHidden="0" w:uiPriority="63" w:unhideWhenUsed="0"/>
+    <w:lsdException w:name="Medium Shading 2 Accent 2" w:semiHidden="0" w:uiPriority="64" w:unhideWhenUsed="0"/>
+    <w:lsdException w:name="Medium List 1 Accent 2" w:semiHidden="0" w:uiPriority="65" w:unhideWhenUsed="0"/>
+    <w:lsdException w:name="Medium List 2 Accent 2" w:semiHidden="0" w:uiPriority="66" w:unhideWhenUsed="0"/>
+    <w:lsdException w:name="Medium Grid 1 Accent 2" w:semiHidden="0" w:uiPriority="67" w:unhideWhenUsed="0"/>
+    <w:lsdException w:name="Medium Grid 2 Accent 2" w:semiHidden="0" w:uiPriority="68" w:unhideWhenUsed="0"/>
+    <w:lsdException w:name="Medium Grid 3 Accent 2" w:semiHidden="0" w:uiPriority="69" w:unhideWhenUsed="0"/>
+    <w:lsdException w:name="Dark List Accent 2" w:semiHidden="0" w:uiPriority="70" w:unhideWhenUsed="0"/>
+    <w:lsdException w:name="Colorful Shading Accent 2" w:semiHidden="0" w:uiPriority="71" w:unhideWhenUsed="0"/>
+    <w:lsdException w:name="Colorful List Accent 2" w:semiHidden="0" w:uiPriority="72" w:unhideWhenUsed="0"/>
+    <w:lsdException w:name="Colorful Grid Accent 2" w:semiHidden="0" w:uiPriority="73" w:unhideWhenUsed="0"/>
+    <w:lsdException w:name="Light Shading Accent 3" w:semiHidden="0" w:uiPriority="60" w:unhideWhenUsed="0"/>
+    <w:lsdException w:name="Light List Accent 3" w:semiHidden="0" w:uiPriority="61" w:unhideWhenUsed="0"/>
+    <w:lsdException w:name="Light Grid Accent 3" w:semiHidden="0" w:uiPriority="62" w:unhideWhenUsed="0"/>
+    <w:lsdException w:name="Medium Shading 1 Accent 3" w:semiHidden="0" w:uiPriority="63" w:unhideWhenUsed="0"/>
+    <w:lsdException w:name="Medium Shading 2 Accent 3" w:semiHidden="0" w:uiPriority="64" w:unhideWhenUsed="0"/>
+    <w:lsdException w:name="Medium List 1 Accent 3" w:semiHidden="0" w:uiPriority="65" w:unhideWhenUsed="0"/>
+    <w:lsdException w:name="Medium List 2 Accent 3" w:semiHidden="0" w:uiPriority="66" w:unhideWhenUsed="0"/>
+    <w:lsdException w:name="Medium Grid 1 Accent 3" w:semiHidden="0" w:uiPriority="67" w:unhideWhenUsed="0"/>
+    <w:lsdException w:name="Medium Grid 2 Accent 3" w:semiHidden="0" w:uiPriority="68" w:unhideWhenUsed="0"/>
+    <w:lsdException w:name="Medium Grid 3 Accent 3" w:semiHidden="0" w:uiPriority="69" w:unhideWhenUsed="0"/>
+    <w:lsdException w:name="Dark List Accent 3" w:semiHidden="0" w:uiPriority="70" w:unhideWhenUsed="0"/>
+    <w:lsdException w:name="Colorful Shading Accent 3" w:semiHidden="0" w:uiPriority="71" w:unhideWhenUsed="0"/>
+    <w:lsdException w:name="Colorful List Accent 3" w:semiHidden="0" w:uiPriority="72" w:unhideWhenUsed="0"/>
+    <w:lsdException w:name="Colorful Grid Accent 3" w:semiHidden="0" w:uiPriority="73" w:unhideWhenUsed="0"/>
+    <w:lsdException w:name="Light Shading Accent 4" w:semiHidden="0" w:uiPriority="60" w:unhideWhenUsed="0"/>
+    <w:lsdException w:name="Light List Accent 4" w:semiHidden="0" w:uiPriority="61" w:unhideWhenUsed="0"/>
+    <w:lsdException w:name="Light Grid Accent 4" w:semiHidden="0" w:uiPriority="62" w:unhideWhenUsed="0"/>
+    <w:lsdException w:name="Medium Shading 1 Accent 4" w:semiHidden="0" w:uiPriority="63" w:unhideWhenUsed="0"/>
+    <w:lsdException w:name="Medium Shading 2 Accent 4" w:semiHidden="0" w:uiPriority="64" w:unhideWhenUsed="0"/>
+    <w:lsdException w:name="Medium List 1 Accent 4" w:semiHidden="0" w:uiPriority="65" w:unhideWhenUsed="0"/>
+    <w:lsdException w:name="Medium List 2 Accent 4" w:semiHidden="0" w:uiPriority="66" w:unhideWhenUsed="0"/>
+    <w:lsdException w:name="Medium Grid 1 Accent 4" w:semiHidden="0" w:uiPriority="67" w:unhideWhenUsed="0"/>
+    <w:lsdException w:name="Medium Grid 2 Accent 4" w:semiHidden="0" w:uiPriority="68" w:unhideWhenUsed="0"/>
+    <w:lsdException w:name="Medium Grid 3 Accent 4" w:semiHidden="0" w:uiPriority="69" w:unhideWhenUsed="0"/>
+    <w:lsdException w:name="Dark List Accent 4" w:semiHidden="0" w:uiPriority="70" w:unhideWhenUsed="0"/>
+    <w:lsdException w:name="Colorful Shading Accent 4" w:semiHidden="0" w:uiPriority="71" w:unhideWhenUsed="0"/>
+    <w:lsdException w:name="Colorful List Accent 4" w:semiHidden="0" w:uiPriority="72" w:unhideWhenUsed="0"/>
+    <w:lsdException w:name="Colorful Grid Accent 4" w:semiHidden="0" w:uiPriority="73" w:unhideWhenUsed="0"/>
+    <w:lsdException w:name="Light Shading Accent 5" w:semiHidden="0" w:uiPriority="60" w:unhideWhenUsed="0"/>
+    <w:lsdException w:name="Light List Accent 5" w:semiHidden="0" w:uiPriority="61" w:unhideWhenUsed="0"/>
+    <w:lsdException w:name="Light Grid Accent 5" w:semiHidden="0" w:uiPriority="62" w:unhideWhenUsed="0"/>
+    <w:lsdException w:name="Medium Shading 1 Accent 5" w:semiHidden="0" w:uiPriority="63" w:unhideWhenUsed="0"/>
+    <w:lsdException w:name="Medium Shading 2 Accent 5" w:semiHidden="0" w:uiPriority="64" w:unhideWhenUsed="0"/>
+    <w:lsdException w:name="Medium List 1 Accent 5" w:semiHidden="0" w:uiPriority="65" w:unhideWhenUsed="0"/>
+    <w:lsdException w:name="Medium List 2 Accent 5" w:semiHidden="0" w:uiPriority="66" w:unhideWhenUsed="0"/>
+    <w:lsdException w:name="Medium Grid 1 Accent 5" w:semiHidden="0" w:uiPriority="67" w:unhideWhenUsed="0"/>
+    <w:lsdException w:name="Medium Grid 2 Accent 5" w:semiHidden="0" w:uiPriority="68" w:unhideWhenUsed="0"/>
+    <w:lsdException w:name="Medium Grid 3 Accent 5" w:semiHidden="0" w:uiPriority="69" w:unhideWhenUsed="0"/>
+    <w:lsdException w:name="Dark List Accent 5" w:semiHidden="0" w:uiPriority="70" w:unhideWhenUsed="0"/>
+    <w:lsdException w:name="Colorful Shading Accent 5" w:semiHidden="0" w:uiPriority="71" w:unhideWhenUsed="0"/>
+    <w:lsdException w:name="Colorful List Accent 5" w:semiHidden="0" w:uiPriority="72" w:unhideWhenUsed="0"/>
+    <w:lsdException w:name="Colorful Grid Accent 5" w:semiHidden="0" w:uiPriority="73" w:unhideWhenUsed="0"/>
+    <w:lsdException w:name="Light Shading Accent 6" w:semiHidden="0" w:uiPriority="60" w:unhideWhenUsed="0"/>
+    <w:lsdException w:name="Light List Accent 6" w:semiHidden="0" w:uiPriority="61" w:unhideWhenUsed="0"/>
+    <w:lsdException w:name="Light Grid Accent 6" w:semiHidden="0" w:uiPriority="62" w:unhideWhenUsed="0"/>
+    <w:lsdException w:name="Medium Shading 1 Accent 6" w:semiHidden="0" w:uiPriority="63" w:unhideWhenUsed="0"/>
+    <w:lsdException w:name="Medium Shading 2 Accent 6" w:semiHidden="0" w:uiPriority="64" w:unhideWhenUsed="0"/>
+    <w:lsdException w:name="Medium List 1 Accent 6" w:semiHidden="0" w:uiPriority="65" w:unhideWhenUsed="0"/>
+    <w:lsdException w:name="Medium List 2 Accent 6" w:semiHidden="0" w:uiPriority="66" w:unhideWhenUsed="0"/>
+    <w:lsdException w:name="Medium Grid 1 Accent 6" w:semiHidden="0" w:uiPriority="67" w:unhideWhenUsed="0"/>
+    <w:lsdException w:name="Medium Grid 2 Accent 6" w:semiHidden="0" w:uiPriority="68" w:unhideWhenUsed="0"/>
+    <w:lsdException w:name="Medium Grid 3 Accent 6" w:semiHidden="0" w:uiPriority="69" w:unhideWhenUsed="0"/>
+    <w:lsdException w:name="Dark List Accent 6" w:semiHidden="0" w:uiPriority="70" w:unhideWhenUsed="0"/>
+    <w:lsdException w:name="Colorful Shading Accent 6" w:semiHidden="0" w:uiPriority="71" w:unhideWhenUsed="0"/>
+    <w:lsdException w:name="Colorful List Accent 6" w:semiHidden="0" w:uiPriority="72" w:unhideWhenUsed="0"/>
+    <w:lsdException w:name="Colorful Grid Accent 6" w:semiHidden="0" w:uiPriority="73" w:unhideWhenUsed="0"/>
+    <w:lsdException w:name="Subtle Emphasis" w:semiHidden="0" w:uiPriority="19" w:unhideWhenUsed="0" w:qFormat="1"/>
+    <w:lsdException w:name="Intense Emphasis" w:semiHidden="0" w:uiPriority="21" w:unhideWhenUsed="0" w:qFormat="1"/>
+    <w:lsdException w:name="Subtle Reference" w:semiHidden="0" w:uiPriority="31" w:unhideWhenUsed="0" w:qFormat="1"/>
+    <w:lsdException w:name="Intense Reference" w:semiHidden="0" w:uiPriority="32" w:unhideWhenUsed="0" w:qFormat="1"/>
+    <w:lsdException w:name="Book Title" w:semiHidden="0" w:uiPriority="33" w:unhideWhenUsed="0" w:qFormat="1"/>
+    <w:lsdException w:name="Bibliography" w:uiPriority="37"/>
+    <w:lsdException w:name="TOC Heading" w:uiPriority="39" w:qFormat="1"/>
   </w:latentStyles>
   <w:style w:type="paragraph" w:default="1" w:styleId="Normal">
     <w:name w:val="Normal"/>
     <w:qFormat/>
+  </w:style>
+  <w:style w:type="paragraph" w:styleId="Heading1">
+    <w:name w:val="heading 1"/>
+    <w:basedOn w:val="Normal"/>
+    <w:next w:val="Normal"/>
+    <w:link w:val="Heading1Char"/>
+    <w:uiPriority w:val="9"/>
+    <w:qFormat/>
+    <w:rsid w:val="00BB126D"/>
+    <w:pPr>
+      <w:keepNext/>
+      <w:keepLines/>
+      <w:spacing w:before="480" w:after="0"/>
+      <w:outlineLvl w:val="0"/>
+    </w:pPr>
+    <w:rPr>
+      <w:rFonts w:asciiTheme="majorHAnsi" w:eastAsiaTheme="majorEastAsia" w:hAnsiTheme="majorHAnsi" w:cstheme="majorBidi"/>
+      <w:b/>
+      <w:bCs/>
+      <w:color w:val="345A8A" w:themeColor="accent1" w:themeShade="B5"/>
+      <w:sz w:val="32"/>
+      <w:szCs w:val="32"/>
+    </w:rPr>
+  </w:style>
+  <w:style w:type="paragraph" w:styleId="Heading2">
+    <w:name w:val="heading 2"/>
+    <w:basedOn w:val="Normal"/>
+    <w:next w:val="Normal"/>
+    <w:link w:val="Heading2Char"/>
+    <w:uiPriority w:val="9"/>
+    <w:unhideWhenUsed/>
+    <w:qFormat/>
+    <w:rsid w:val="00BB126D"/>
+    <w:pPr>
+      <w:keepNext/>
+      <w:keepLines/>
+      <w:spacing w:before="200" w:after="0"/>
+      <w:outlineLvl w:val="1"/>
+    </w:pPr>
+    <w:rPr>
+      <w:rFonts w:asciiTheme="majorHAnsi" w:eastAsiaTheme="majorEastAsia" w:hAnsiTheme="majorHAnsi" w:cstheme="majorBidi"/>
+      <w:b/>
+      <w:bCs/>
+      <w:color w:val="4F81BD" w:themeColor="accent1"/>
+      <w:sz w:val="26"/>
+      <w:szCs w:val="26"/>
+    </w:rPr>
+  </w:style>
+  <w:style w:type="paragraph" w:styleId="Heading3">
+    <w:name w:val="heading 3"/>
+    <w:basedOn w:val="Normal"/>
+    <w:next w:val="Normal"/>
+    <w:link w:val="Heading3Char"/>
+    <w:uiPriority w:val="9"/>
+    <w:unhideWhenUsed/>
+    <w:qFormat/>
+    <w:rsid w:val="00BB126D"/>
+    <w:pPr>
+      <w:keepNext/>
+      <w:keepLines/>
+      <w:spacing w:before="200" w:after="0"/>
+      <w:outlineLvl w:val="2"/>
+    </w:pPr>
+    <w:rPr>
+      <w:rFonts w:asciiTheme="majorHAnsi" w:eastAsiaTheme="majorEastAsia" w:hAnsiTheme="majorHAnsi" w:cstheme="majorBidi"/>
+      <w:b/>
+      <w:bCs/>
+      <w:color w:val="4F81BD" w:themeColor="accent1"/>
+    </w:rPr>
   </w:style>
   <w:style w:type="character" w:default="1" w:styleId="DefaultParagraphFont">
     <w:name w:val="Default Paragraph Font"/>
@@ -1457,6 +2865,789 @@
       <w:kern w:val="28"/>
       <w:sz w:val="52"/>
       <w:szCs w:val="52"/>
+    </w:rPr>
+  </w:style>
+  <w:style w:type="character" w:customStyle="1" w:styleId="Heading1Char">
+    <w:name w:val="Heading 1 Char"/>
+    <w:basedOn w:val="DefaultParagraphFont"/>
+    <w:link w:val="Heading1"/>
+    <w:uiPriority w:val="9"/>
+    <w:rsid w:val="00BB126D"/>
+    <w:rPr>
+      <w:rFonts w:asciiTheme="majorHAnsi" w:eastAsiaTheme="majorEastAsia" w:hAnsiTheme="majorHAnsi" w:cstheme="majorBidi"/>
+      <w:b/>
+      <w:bCs/>
+      <w:color w:val="345A8A" w:themeColor="accent1" w:themeShade="B5"/>
+      <w:sz w:val="32"/>
+      <w:szCs w:val="32"/>
+    </w:rPr>
+  </w:style>
+  <w:style w:type="character" w:customStyle="1" w:styleId="Heading2Char">
+    <w:name w:val="Heading 2 Char"/>
+    <w:basedOn w:val="DefaultParagraphFont"/>
+    <w:link w:val="Heading2"/>
+    <w:uiPriority w:val="9"/>
+    <w:rsid w:val="00BB126D"/>
+    <w:rPr>
+      <w:rFonts w:asciiTheme="majorHAnsi" w:eastAsiaTheme="majorEastAsia" w:hAnsiTheme="majorHAnsi" w:cstheme="majorBidi"/>
+      <w:b/>
+      <w:bCs/>
+      <w:color w:val="4F81BD" w:themeColor="accent1"/>
+      <w:sz w:val="26"/>
+      <w:szCs w:val="26"/>
+    </w:rPr>
+  </w:style>
+  <w:style w:type="character" w:customStyle="1" w:styleId="Heading3Char">
+    <w:name w:val="Heading 3 Char"/>
+    <w:basedOn w:val="DefaultParagraphFont"/>
+    <w:link w:val="Heading3"/>
+    <w:uiPriority w:val="9"/>
+    <w:rsid w:val="00BB126D"/>
+    <w:rPr>
+      <w:rFonts w:asciiTheme="majorHAnsi" w:eastAsiaTheme="majorEastAsia" w:hAnsiTheme="majorHAnsi" w:cstheme="majorBidi"/>
+      <w:b/>
+      <w:bCs/>
+      <w:color w:val="4F81BD" w:themeColor="accent1"/>
+    </w:rPr>
+  </w:style>
+  <w:style w:type="paragraph" w:styleId="BalloonText">
+    <w:name w:val="Balloon Text"/>
+    <w:basedOn w:val="Normal"/>
+    <w:link w:val="BalloonTextChar"/>
+    <w:uiPriority w:val="99"/>
+    <w:semiHidden/>
+    <w:unhideWhenUsed/>
+    <w:rsid w:val="00801104"/>
+    <w:pPr>
+      <w:spacing w:after="0"/>
+    </w:pPr>
+    <w:rPr>
+      <w:rFonts w:ascii="Lucida Grande" w:hAnsi="Lucida Grande"/>
+      <w:sz w:val="18"/>
+      <w:szCs w:val="18"/>
+    </w:rPr>
+  </w:style>
+  <w:style w:type="character" w:customStyle="1" w:styleId="BalloonTextChar">
+    <w:name w:val="Balloon Text Char"/>
+    <w:basedOn w:val="DefaultParagraphFont"/>
+    <w:link w:val="BalloonText"/>
+    <w:uiPriority w:val="99"/>
+    <w:semiHidden/>
+    <w:rsid w:val="00801104"/>
+    <w:rPr>
+      <w:rFonts w:ascii="Lucida Grande" w:hAnsi="Lucida Grande"/>
+      <w:sz w:val="18"/>
+      <w:szCs w:val="18"/>
+    </w:rPr>
+  </w:style>
+  <w:style w:type="paragraph" w:styleId="TOC1">
+    <w:name w:val="toc 1"/>
+    <w:basedOn w:val="Normal"/>
+    <w:next w:val="Normal"/>
+    <w:autoRedefine/>
+    <w:uiPriority w:val="39"/>
+    <w:unhideWhenUsed/>
+    <w:rsid w:val="006D0C9D"/>
+    <w:pPr>
+      <w:spacing w:before="360" w:after="0"/>
+    </w:pPr>
+    <w:rPr>
+      <w:rFonts w:asciiTheme="majorHAnsi" w:hAnsiTheme="majorHAnsi"/>
+      <w:b/>
+      <w:caps/>
+    </w:rPr>
+  </w:style>
+  <w:style w:type="paragraph" w:styleId="TOC2">
+    <w:name w:val="toc 2"/>
+    <w:basedOn w:val="Normal"/>
+    <w:next w:val="Normal"/>
+    <w:autoRedefine/>
+    <w:uiPriority w:val="39"/>
+    <w:unhideWhenUsed/>
+    <w:rsid w:val="006D0C9D"/>
+    <w:pPr>
+      <w:spacing w:before="240" w:after="0"/>
+    </w:pPr>
+    <w:rPr>
+      <w:b/>
+      <w:sz w:val="20"/>
+      <w:szCs w:val="20"/>
+    </w:rPr>
+  </w:style>
+  <w:style w:type="paragraph" w:styleId="TOC3">
+    <w:name w:val="toc 3"/>
+    <w:basedOn w:val="Normal"/>
+    <w:next w:val="Normal"/>
+    <w:autoRedefine/>
+    <w:uiPriority w:val="39"/>
+    <w:unhideWhenUsed/>
+    <w:rsid w:val="006D0C9D"/>
+    <w:pPr>
+      <w:spacing w:after="0"/>
+      <w:ind w:left="240"/>
+    </w:pPr>
+    <w:rPr>
+      <w:sz w:val="20"/>
+      <w:szCs w:val="20"/>
+    </w:rPr>
+  </w:style>
+  <w:style w:type="paragraph" w:styleId="TOC4">
+    <w:name w:val="toc 4"/>
+    <w:basedOn w:val="Normal"/>
+    <w:next w:val="Normal"/>
+    <w:autoRedefine/>
+    <w:uiPriority w:val="39"/>
+    <w:unhideWhenUsed/>
+    <w:rsid w:val="006D0C9D"/>
+    <w:pPr>
+      <w:spacing w:after="0"/>
+      <w:ind w:left="480"/>
+    </w:pPr>
+    <w:rPr>
+      <w:sz w:val="20"/>
+      <w:szCs w:val="20"/>
+    </w:rPr>
+  </w:style>
+  <w:style w:type="paragraph" w:styleId="TOC5">
+    <w:name w:val="toc 5"/>
+    <w:basedOn w:val="Normal"/>
+    <w:next w:val="Normal"/>
+    <w:autoRedefine/>
+    <w:uiPriority w:val="39"/>
+    <w:unhideWhenUsed/>
+    <w:rsid w:val="006D0C9D"/>
+    <w:pPr>
+      <w:spacing w:after="0"/>
+      <w:ind w:left="720"/>
+    </w:pPr>
+    <w:rPr>
+      <w:sz w:val="20"/>
+      <w:szCs w:val="20"/>
+    </w:rPr>
+  </w:style>
+  <w:style w:type="paragraph" w:styleId="TOC6">
+    <w:name w:val="toc 6"/>
+    <w:basedOn w:val="Normal"/>
+    <w:next w:val="Normal"/>
+    <w:autoRedefine/>
+    <w:uiPriority w:val="39"/>
+    <w:unhideWhenUsed/>
+    <w:rsid w:val="006D0C9D"/>
+    <w:pPr>
+      <w:spacing w:after="0"/>
+      <w:ind w:left="960"/>
+    </w:pPr>
+    <w:rPr>
+      <w:sz w:val="20"/>
+      <w:szCs w:val="20"/>
+    </w:rPr>
+  </w:style>
+  <w:style w:type="paragraph" w:styleId="TOC7">
+    <w:name w:val="toc 7"/>
+    <w:basedOn w:val="Normal"/>
+    <w:next w:val="Normal"/>
+    <w:autoRedefine/>
+    <w:uiPriority w:val="39"/>
+    <w:unhideWhenUsed/>
+    <w:rsid w:val="006D0C9D"/>
+    <w:pPr>
+      <w:spacing w:after="0"/>
+      <w:ind w:left="1200"/>
+    </w:pPr>
+    <w:rPr>
+      <w:sz w:val="20"/>
+      <w:szCs w:val="20"/>
+    </w:rPr>
+  </w:style>
+  <w:style w:type="paragraph" w:styleId="TOC8">
+    <w:name w:val="toc 8"/>
+    <w:basedOn w:val="Normal"/>
+    <w:next w:val="Normal"/>
+    <w:autoRedefine/>
+    <w:uiPriority w:val="39"/>
+    <w:unhideWhenUsed/>
+    <w:rsid w:val="006D0C9D"/>
+    <w:pPr>
+      <w:spacing w:after="0"/>
+      <w:ind w:left="1440"/>
+    </w:pPr>
+    <w:rPr>
+      <w:sz w:val="20"/>
+      <w:szCs w:val="20"/>
+    </w:rPr>
+  </w:style>
+  <w:style w:type="paragraph" w:styleId="TOC9">
+    <w:name w:val="toc 9"/>
+    <w:basedOn w:val="Normal"/>
+    <w:next w:val="Normal"/>
+    <w:autoRedefine/>
+    <w:uiPriority w:val="39"/>
+    <w:unhideWhenUsed/>
+    <w:rsid w:val="006D0C9D"/>
+    <w:pPr>
+      <w:spacing w:after="0"/>
+      <w:ind w:left="1680"/>
+    </w:pPr>
+    <w:rPr>
+      <w:sz w:val="20"/>
+      <w:szCs w:val="20"/>
+    </w:rPr>
+  </w:style>
+</w:styles>
+</file>
+
+<file path=word/stylesWithEffects.xml><?xml version="1.0" encoding="utf-8"?>
+<w:styles xmlns:wpc="http://schemas.microsoft.com/office/word/2010/wordprocessingCanvas" xmlns:mo="http://schemas.microsoft.com/office/mac/office/2008/main" xmlns:mc="http://schemas.openxmlformats.org/markup-compatibility/2006" xmlns:mv="urn:schemas-microsoft-com:mac:vml" xmlns:o="urn:schemas-microsoft-com:office:office" xmlns:r="http://schemas.openxmlformats.org/officeDocument/2006/relationships" xmlns:m="http://schemas.openxmlformats.org/officeDocument/2006/math" xmlns:v="urn:schemas-microsoft-com:vml" xmlns:wp14="http://schemas.microsoft.com/office/word/2010/wordprocessingDrawing" xmlns:wp="http://schemas.openxmlformats.org/drawingml/2006/wordprocessingDrawing" xmlns:w10="urn:schemas-microsoft-com:office:word" xmlns:w="http://schemas.openxmlformats.org/wordprocessingml/2006/main" xmlns:w14="http://schemas.microsoft.com/office/word/2010/wordml" xmlns:wpg="http://schemas.microsoft.com/office/word/2010/wordprocessingGroup" xmlns:wpi="http://schemas.microsoft.com/office/word/2010/wordprocessingInk" xmlns:wne="http://schemas.microsoft.com/office/word/2006/wordml" xmlns:wps="http://schemas.microsoft.com/office/word/2010/wordprocessingShape" mc:Ignorable="w14 wp14">
+  <w:docDefaults>
+    <w:rPrDefault>
+      <w:rPr>
+        <w:rFonts w:asciiTheme="minorHAnsi" w:eastAsiaTheme="minorEastAsia" w:hAnsiTheme="minorHAnsi" w:cstheme="minorBidi"/>
+        <w:sz w:val="24"/>
+        <w:szCs w:val="24"/>
+        <w:lang w:val="en-US" w:eastAsia="ja-JP" w:bidi="ar-SA"/>
+      </w:rPr>
+    </w:rPrDefault>
+    <w:pPrDefault>
+      <w:pPr>
+        <w:spacing w:after="200"/>
+      </w:pPr>
+    </w:pPrDefault>
+  </w:docDefaults>
+  <w:latentStyles w:defLockedState="0" w:defUIPriority="99" w:defSemiHidden="1" w:defUnhideWhenUsed="1" w:defQFormat="0" w:count="276">
+    <w:lsdException w:name="Normal" w:semiHidden="0" w:uiPriority="0" w:unhideWhenUsed="0" w:qFormat="1"/>
+    <w:lsdException w:name="heading 1" w:semiHidden="0" w:uiPriority="9" w:unhideWhenUsed="0" w:qFormat="1"/>
+    <w:lsdException w:name="heading 2" w:uiPriority="9" w:qFormat="1"/>
+    <w:lsdException w:name="heading 3" w:uiPriority="9" w:qFormat="1"/>
+    <w:lsdException w:name="heading 4" w:uiPriority="9" w:qFormat="1"/>
+    <w:lsdException w:name="heading 5" w:uiPriority="9" w:qFormat="1"/>
+    <w:lsdException w:name="heading 6" w:uiPriority="9" w:qFormat="1"/>
+    <w:lsdException w:name="heading 7" w:uiPriority="9" w:qFormat="1"/>
+    <w:lsdException w:name="heading 8" w:uiPriority="9" w:qFormat="1"/>
+    <w:lsdException w:name="heading 9" w:uiPriority="9" w:qFormat="1"/>
+    <w:lsdException w:name="toc 1" w:uiPriority="39"/>
+    <w:lsdException w:name="toc 2" w:uiPriority="39"/>
+    <w:lsdException w:name="toc 3" w:uiPriority="39"/>
+    <w:lsdException w:name="toc 4" w:uiPriority="39"/>
+    <w:lsdException w:name="toc 5" w:uiPriority="39"/>
+    <w:lsdException w:name="toc 6" w:uiPriority="39"/>
+    <w:lsdException w:name="toc 7" w:uiPriority="39"/>
+    <w:lsdException w:name="toc 8" w:uiPriority="39"/>
+    <w:lsdException w:name="toc 9" w:uiPriority="39"/>
+    <w:lsdException w:name="caption" w:uiPriority="35" w:qFormat="1"/>
+    <w:lsdException w:name="Title" w:semiHidden="0" w:uiPriority="10" w:unhideWhenUsed="0" w:qFormat="1"/>
+    <w:lsdException w:name="Default Paragraph Font" w:uiPriority="1"/>
+    <w:lsdException w:name="Subtitle" w:semiHidden="0" w:uiPriority="11" w:unhideWhenUsed="0" w:qFormat="1"/>
+    <w:lsdException w:name="Strong" w:semiHidden="0" w:uiPriority="22" w:unhideWhenUsed="0" w:qFormat="1"/>
+    <w:lsdException w:name="Emphasis" w:semiHidden="0" w:uiPriority="20" w:unhideWhenUsed="0" w:qFormat="1"/>
+    <w:lsdException w:name="Table Grid" w:semiHidden="0" w:uiPriority="59" w:unhideWhenUsed="0"/>
+    <w:lsdException w:name="Placeholder Text" w:unhideWhenUsed="0"/>
+    <w:lsdException w:name="No Spacing" w:semiHidden="0" w:uiPriority="1" w:unhideWhenUsed="0" w:qFormat="1"/>
+    <w:lsdException w:name="Light Shading" w:semiHidden="0" w:uiPriority="60" w:unhideWhenUsed="0"/>
+    <w:lsdException w:name="Light List" w:semiHidden="0" w:uiPriority="61" w:unhideWhenUsed="0"/>
+    <w:lsdException w:name="Light Grid" w:semiHidden="0" w:uiPriority="62" w:unhideWhenUsed="0"/>
+    <w:lsdException w:name="Medium Shading 1" w:semiHidden="0" w:uiPriority="63" w:unhideWhenUsed="0"/>
+    <w:lsdException w:name="Medium Shading 2" w:semiHidden="0" w:uiPriority="64" w:unhideWhenUsed="0"/>
+    <w:lsdException w:name="Medium List 1" w:semiHidden="0" w:uiPriority="65" w:unhideWhenUsed="0"/>
+    <w:lsdException w:name="Medium List 2" w:semiHidden="0" w:uiPriority="66" w:unhideWhenUsed="0"/>
+    <w:lsdException w:name="Medium Grid 1" w:semiHidden="0" w:uiPriority="67" w:unhideWhenUsed="0"/>
+    <w:lsdException w:name="Medium Grid 2" w:semiHidden="0" w:uiPriority="68" w:unhideWhenUsed="0"/>
+    <w:lsdException w:name="Medium Grid 3" w:semiHidden="0" w:uiPriority="69" w:unhideWhenUsed="0"/>
+    <w:lsdException w:name="Dark List" w:semiHidden="0" w:uiPriority="70" w:unhideWhenUsed="0"/>
+    <w:lsdException w:name="Colorful Shading" w:semiHidden="0" w:uiPriority="71" w:unhideWhenUsed="0"/>
+    <w:lsdException w:name="Colorful List" w:semiHidden="0" w:uiPriority="72" w:unhideWhenUsed="0"/>
+    <w:lsdException w:name="Colorful Grid" w:semiHidden="0" w:uiPriority="73" w:unhideWhenUsed="0"/>
+    <w:lsdException w:name="Light Shading Accent 1" w:semiHidden="0" w:uiPriority="60" w:unhideWhenUsed="0"/>
+    <w:lsdException w:name="Light List Accent 1" w:semiHidden="0" w:uiPriority="61" w:unhideWhenUsed="0"/>
+    <w:lsdException w:name="Light Grid Accent 1" w:semiHidden="0" w:uiPriority="62" w:unhideWhenUsed="0"/>
+    <w:lsdException w:name="Medium Shading 1 Accent 1" w:semiHidden="0" w:uiPriority="63" w:unhideWhenUsed="0"/>
+    <w:lsdException w:name="Medium Shading 2 Accent 1" w:semiHidden="0" w:uiPriority="64" w:unhideWhenUsed="0"/>
+    <w:lsdException w:name="Medium List 1 Accent 1" w:semiHidden="0" w:uiPriority="65" w:unhideWhenUsed="0"/>
+    <w:lsdException w:name="Revision" w:unhideWhenUsed="0"/>
+    <w:lsdException w:name="List Paragraph" w:semiHidden="0" w:uiPriority="34" w:unhideWhenUsed="0" w:qFormat="1"/>
+    <w:lsdException w:name="Quote" w:semiHidden="0" w:uiPriority="29" w:unhideWhenUsed="0" w:qFormat="1"/>
+    <w:lsdException w:name="Intense Quote" w:semiHidden="0" w:uiPriority="30" w:unhideWhenUsed="0" w:qFormat="1"/>
+    <w:lsdException w:name="Medium List 2 Accent 1" w:semiHidden="0" w:uiPriority="66" w:unhideWhenUsed="0"/>
+    <w:lsdException w:name="Medium Grid 1 Accent 1" w:semiHidden="0" w:uiPriority="67" w:unhideWhenUsed="0"/>
+    <w:lsdException w:name="Medium Grid 2 Accent 1" w:semiHidden="0" w:uiPriority="68" w:unhideWhenUsed="0"/>
+    <w:lsdException w:name="Medium Grid 3 Accent 1" w:semiHidden="0" w:uiPriority="69" w:unhideWhenUsed="0"/>
+    <w:lsdException w:name="Dark List Accent 1" w:semiHidden="0" w:uiPriority="70" w:unhideWhenUsed="0"/>
+    <w:lsdException w:name="Colorful Shading Accent 1" w:semiHidden="0" w:uiPriority="71" w:unhideWhenUsed="0"/>
+    <w:lsdException w:name="Colorful List Accent 1" w:semiHidden="0" w:uiPriority="72" w:unhideWhenUsed="0"/>
+    <w:lsdException w:name="Colorful Grid Accent 1" w:semiHidden="0" w:uiPriority="73" w:unhideWhenUsed="0"/>
+    <w:lsdException w:name="Light Shading Accent 2" w:semiHidden="0" w:uiPriority="60" w:unhideWhenUsed="0"/>
+    <w:lsdException w:name="Light List Accent 2" w:semiHidden="0" w:uiPriority="61" w:unhideWhenUsed="0"/>
+    <w:lsdException w:name="Light Grid Accent 2" w:semiHidden="0" w:uiPriority="62" w:unhideWhenUsed="0"/>
+    <w:lsdException w:name="Medium Shading 1 Accent 2" w:semiHidden="0" w:uiPriority="63" w:unhideWhenUsed="0"/>
+    <w:lsdException w:name="Medium Shading 2 Accent 2" w:semiHidden="0" w:uiPriority="64" w:unhideWhenUsed="0"/>
+    <w:lsdException w:name="Medium List 1 Accent 2" w:semiHidden="0" w:uiPriority="65" w:unhideWhenUsed="0"/>
+    <w:lsdException w:name="Medium List 2 Accent 2" w:semiHidden="0" w:uiPriority="66" w:unhideWhenUsed="0"/>
+    <w:lsdException w:name="Medium Grid 1 Accent 2" w:semiHidden="0" w:uiPriority="67" w:unhideWhenUsed="0"/>
+    <w:lsdException w:name="Medium Grid 2 Accent 2" w:semiHidden="0" w:uiPriority="68" w:unhideWhenUsed="0"/>
+    <w:lsdException w:name="Medium Grid 3 Accent 2" w:semiHidden="0" w:uiPriority="69" w:unhideWhenUsed="0"/>
+    <w:lsdException w:name="Dark List Accent 2" w:semiHidden="0" w:uiPriority="70" w:unhideWhenUsed="0"/>
+    <w:lsdException w:name="Colorful Shading Accent 2" w:semiHidden="0" w:uiPriority="71" w:unhideWhenUsed="0"/>
+    <w:lsdException w:name="Colorful List Accent 2" w:semiHidden="0" w:uiPriority="72" w:unhideWhenUsed="0"/>
+    <w:lsdException w:name="Colorful Grid Accent 2" w:semiHidden="0" w:uiPriority="73" w:unhideWhenUsed="0"/>
+    <w:lsdException w:name="Light Shading Accent 3" w:semiHidden="0" w:uiPriority="60" w:unhideWhenUsed="0"/>
+    <w:lsdException w:name="Light List Accent 3" w:semiHidden="0" w:uiPriority="61" w:unhideWhenUsed="0"/>
+    <w:lsdException w:name="Light Grid Accent 3" w:semiHidden="0" w:uiPriority="62" w:unhideWhenUsed="0"/>
+    <w:lsdException w:name="Medium Shading 1 Accent 3" w:semiHidden="0" w:uiPriority="63" w:unhideWhenUsed="0"/>
+    <w:lsdException w:name="Medium Shading 2 Accent 3" w:semiHidden="0" w:uiPriority="64" w:unhideWhenUsed="0"/>
+    <w:lsdException w:name="Medium List 1 Accent 3" w:semiHidden="0" w:uiPriority="65" w:unhideWhenUsed="0"/>
+    <w:lsdException w:name="Medium List 2 Accent 3" w:semiHidden="0" w:uiPriority="66" w:unhideWhenUsed="0"/>
+    <w:lsdException w:name="Medium Grid 1 Accent 3" w:semiHidden="0" w:uiPriority="67" w:unhideWhenUsed="0"/>
+    <w:lsdException w:name="Medium Grid 2 Accent 3" w:semiHidden="0" w:uiPriority="68" w:unhideWhenUsed="0"/>
+    <w:lsdException w:name="Medium Grid 3 Accent 3" w:semiHidden="0" w:uiPriority="69" w:unhideWhenUsed="0"/>
+    <w:lsdException w:name="Dark List Accent 3" w:semiHidden="0" w:uiPriority="70" w:unhideWhenUsed="0"/>
+    <w:lsdException w:name="Colorful Shading Accent 3" w:semiHidden="0" w:uiPriority="71" w:unhideWhenUsed="0"/>
+    <w:lsdException w:name="Colorful List Accent 3" w:semiHidden="0" w:uiPriority="72" w:unhideWhenUsed="0"/>
+    <w:lsdException w:name="Colorful Grid Accent 3" w:semiHidden="0" w:uiPriority="73" w:unhideWhenUsed="0"/>
+    <w:lsdException w:name="Light Shading Accent 4" w:semiHidden="0" w:uiPriority="60" w:unhideWhenUsed="0"/>
+    <w:lsdException w:name="Light List Accent 4" w:semiHidden="0" w:uiPriority="61" w:unhideWhenUsed="0"/>
+    <w:lsdException w:name="Light Grid Accent 4" w:semiHidden="0" w:uiPriority="62" w:unhideWhenUsed="0"/>
+    <w:lsdException w:name="Medium Shading 1 Accent 4" w:semiHidden="0" w:uiPriority="63" w:unhideWhenUsed="0"/>
+    <w:lsdException w:name="Medium Shading 2 Accent 4" w:semiHidden="0" w:uiPriority="64" w:unhideWhenUsed="0"/>
+    <w:lsdException w:name="Medium List 1 Accent 4" w:semiHidden="0" w:uiPriority="65" w:unhideWhenUsed="0"/>
+    <w:lsdException w:name="Medium List 2 Accent 4" w:semiHidden="0" w:uiPriority="66" w:unhideWhenUsed="0"/>
+    <w:lsdException w:name="Medium Grid 1 Accent 4" w:semiHidden="0" w:uiPriority="67" w:unhideWhenUsed="0"/>
+    <w:lsdException w:name="Medium Grid 2 Accent 4" w:semiHidden="0" w:uiPriority="68" w:unhideWhenUsed="0"/>
+    <w:lsdException w:name="Medium Grid 3 Accent 4" w:semiHidden="0" w:uiPriority="69" w:unhideWhenUsed="0"/>
+    <w:lsdException w:name="Dark List Accent 4" w:semiHidden="0" w:uiPriority="70" w:unhideWhenUsed="0"/>
+    <w:lsdException w:name="Colorful Shading Accent 4" w:semiHidden="0" w:uiPriority="71" w:unhideWhenUsed="0"/>
+    <w:lsdException w:name="Colorful List Accent 4" w:semiHidden="0" w:uiPriority="72" w:unhideWhenUsed="0"/>
+    <w:lsdException w:name="Colorful Grid Accent 4" w:semiHidden="0" w:uiPriority="73" w:unhideWhenUsed="0"/>
+    <w:lsdException w:name="Light Shading Accent 5" w:semiHidden="0" w:uiPriority="60" w:unhideWhenUsed="0"/>
+    <w:lsdException w:name="Light List Accent 5" w:semiHidden="0" w:uiPriority="61" w:unhideWhenUsed="0"/>
+    <w:lsdException w:name="Light Grid Accent 5" w:semiHidden="0" w:uiPriority="62" w:unhideWhenUsed="0"/>
+    <w:lsdException w:name="Medium Shading 1 Accent 5" w:semiHidden="0" w:uiPriority="63" w:unhideWhenUsed="0"/>
+    <w:lsdException w:name="Medium Shading 2 Accent 5" w:semiHidden="0" w:uiPriority="64" w:unhideWhenUsed="0"/>
+    <w:lsdException w:name="Medium List 1 Accent 5" w:semiHidden="0" w:uiPriority="65" w:unhideWhenUsed="0"/>
+    <w:lsdException w:name="Medium List 2 Accent 5" w:semiHidden="0" w:uiPriority="66" w:unhideWhenUsed="0"/>
+    <w:lsdException w:name="Medium Grid 1 Accent 5" w:semiHidden="0" w:uiPriority="67" w:unhideWhenUsed="0"/>
+    <w:lsdException w:name="Medium Grid 2 Accent 5" w:semiHidden="0" w:uiPriority="68" w:unhideWhenUsed="0"/>
+    <w:lsdException w:name="Medium Grid 3 Accent 5" w:semiHidden="0" w:uiPriority="69" w:unhideWhenUsed="0"/>
+    <w:lsdException w:name="Dark List Accent 5" w:semiHidden="0" w:uiPriority="70" w:unhideWhenUsed="0"/>
+    <w:lsdException w:name="Colorful Shading Accent 5" w:semiHidden="0" w:uiPriority="71" w:unhideWhenUsed="0"/>
+    <w:lsdException w:name="Colorful List Accent 5" w:semiHidden="0" w:uiPriority="72" w:unhideWhenUsed="0"/>
+    <w:lsdException w:name="Colorful Grid Accent 5" w:semiHidden="0" w:uiPriority="73" w:unhideWhenUsed="0"/>
+    <w:lsdException w:name="Light Shading Accent 6" w:semiHidden="0" w:uiPriority="60" w:unhideWhenUsed="0"/>
+    <w:lsdException w:name="Light List Accent 6" w:semiHidden="0" w:uiPriority="61" w:unhideWhenUsed="0"/>
+    <w:lsdException w:name="Light Grid Accent 6" w:semiHidden="0" w:uiPriority="62" w:unhideWhenUsed="0"/>
+    <w:lsdException w:name="Medium Shading 1 Accent 6" w:semiHidden="0" w:uiPriority="63" w:unhideWhenUsed="0"/>
+    <w:lsdException w:name="Medium Shading 2 Accent 6" w:semiHidden="0" w:uiPriority="64" w:unhideWhenUsed="0"/>
+    <w:lsdException w:name="Medium List 1 Accent 6" w:semiHidden="0" w:uiPriority="65" w:unhideWhenUsed="0"/>
+    <w:lsdException w:name="Medium List 2 Accent 6" w:semiHidden="0" w:uiPriority="66" w:unhideWhenUsed="0"/>
+    <w:lsdException w:name="Medium Grid 1 Accent 6" w:semiHidden="0" w:uiPriority="67" w:unhideWhenUsed="0"/>
+    <w:lsdException w:name="Medium Grid 2 Accent 6" w:semiHidden="0" w:uiPriority="68" w:unhideWhenUsed="0"/>
+    <w:lsdException w:name="Medium Grid 3 Accent 6" w:semiHidden="0" w:uiPriority="69" w:unhideWhenUsed="0"/>
+    <w:lsdException w:name="Dark List Accent 6" w:semiHidden="0" w:uiPriority="70" w:unhideWhenUsed="0"/>
+    <w:lsdException w:name="Colorful Shading Accent 6" w:semiHidden="0" w:uiPriority="71" w:unhideWhenUsed="0"/>
+    <w:lsdException w:name="Colorful List Accent 6" w:semiHidden="0" w:uiPriority="72" w:unhideWhenUsed="0"/>
+    <w:lsdException w:name="Colorful Grid Accent 6" w:semiHidden="0" w:uiPriority="73" w:unhideWhenUsed="0"/>
+    <w:lsdException w:name="Subtle Emphasis" w:semiHidden="0" w:uiPriority="19" w:unhideWhenUsed="0" w:qFormat="1"/>
+    <w:lsdException w:name="Intense Emphasis" w:semiHidden="0" w:uiPriority="21" w:unhideWhenUsed="0" w:qFormat="1"/>
+    <w:lsdException w:name="Subtle Reference" w:semiHidden="0" w:uiPriority="31" w:unhideWhenUsed="0" w:qFormat="1"/>
+    <w:lsdException w:name="Intense Reference" w:semiHidden="0" w:uiPriority="32" w:unhideWhenUsed="0" w:qFormat="1"/>
+    <w:lsdException w:name="Book Title" w:semiHidden="0" w:uiPriority="33" w:unhideWhenUsed="0" w:qFormat="1"/>
+    <w:lsdException w:name="Bibliography" w:uiPriority="37"/>
+    <w:lsdException w:name="TOC Heading" w:uiPriority="39" w:qFormat="1"/>
+  </w:latentStyles>
+  <w:style w:type="paragraph" w:default="1" w:styleId="Normal">
+    <w:name w:val="Normal"/>
+    <w:qFormat/>
+  </w:style>
+  <w:style w:type="paragraph" w:styleId="Heading1">
+    <w:name w:val="heading 1"/>
+    <w:basedOn w:val="Normal"/>
+    <w:next w:val="Normal"/>
+    <w:link w:val="Heading1Char"/>
+    <w:uiPriority w:val="9"/>
+    <w:qFormat/>
+    <w:rsid w:val="00BB126D"/>
+    <w:pPr>
+      <w:keepNext/>
+      <w:keepLines/>
+      <w:spacing w:before="480" w:after="0"/>
+      <w:outlineLvl w:val="0"/>
+    </w:pPr>
+    <w:rPr>
+      <w:rFonts w:asciiTheme="majorHAnsi" w:eastAsiaTheme="majorEastAsia" w:hAnsiTheme="majorHAnsi" w:cstheme="majorBidi"/>
+      <w:b/>
+      <w:bCs/>
+      <w:color w:val="345A8A" w:themeColor="accent1" w:themeShade="B5"/>
+      <w:sz w:val="32"/>
+      <w:szCs w:val="32"/>
+    </w:rPr>
+  </w:style>
+  <w:style w:type="paragraph" w:styleId="Heading2">
+    <w:name w:val="heading 2"/>
+    <w:basedOn w:val="Normal"/>
+    <w:next w:val="Normal"/>
+    <w:link w:val="Heading2Char"/>
+    <w:uiPriority w:val="9"/>
+    <w:unhideWhenUsed/>
+    <w:qFormat/>
+    <w:rsid w:val="00BB126D"/>
+    <w:pPr>
+      <w:keepNext/>
+      <w:keepLines/>
+      <w:spacing w:before="200" w:after="0"/>
+      <w:outlineLvl w:val="1"/>
+    </w:pPr>
+    <w:rPr>
+      <w:rFonts w:asciiTheme="majorHAnsi" w:eastAsiaTheme="majorEastAsia" w:hAnsiTheme="majorHAnsi" w:cstheme="majorBidi"/>
+      <w:b/>
+      <w:bCs/>
+      <w:color w:val="4F81BD" w:themeColor="accent1"/>
+      <w:sz w:val="26"/>
+      <w:szCs w:val="26"/>
+    </w:rPr>
+  </w:style>
+  <w:style w:type="paragraph" w:styleId="Heading3">
+    <w:name w:val="heading 3"/>
+    <w:basedOn w:val="Normal"/>
+    <w:next w:val="Normal"/>
+    <w:link w:val="Heading3Char"/>
+    <w:uiPriority w:val="9"/>
+    <w:unhideWhenUsed/>
+    <w:qFormat/>
+    <w:rsid w:val="00BB126D"/>
+    <w:pPr>
+      <w:keepNext/>
+      <w:keepLines/>
+      <w:spacing w:before="200" w:after="0"/>
+      <w:outlineLvl w:val="2"/>
+    </w:pPr>
+    <w:rPr>
+      <w:rFonts w:asciiTheme="majorHAnsi" w:eastAsiaTheme="majorEastAsia" w:hAnsiTheme="majorHAnsi" w:cstheme="majorBidi"/>
+      <w:b/>
+      <w:bCs/>
+      <w:color w:val="4F81BD" w:themeColor="accent1"/>
+    </w:rPr>
+  </w:style>
+  <w:style w:type="character" w:default="1" w:styleId="DefaultParagraphFont">
+    <w:name w:val="Default Paragraph Font"/>
+    <w:uiPriority w:val="1"/>
+    <w:semiHidden/>
+    <w:unhideWhenUsed/>
+  </w:style>
+  <w:style w:type="table" w:default="1" w:styleId="TableNormal">
+    <w:name w:val="Normal Table"/>
+    <w:uiPriority w:val="99"/>
+    <w:semiHidden/>
+    <w:unhideWhenUsed/>
+    <w:tblPr>
+      <w:tblInd w:w="0" w:type="dxa"/>
+      <w:tblCellMar>
+        <w:top w:w="0" w:type="dxa"/>
+        <w:left w:w="108" w:type="dxa"/>
+        <w:bottom w:w="0" w:type="dxa"/>
+        <w:right w:w="108" w:type="dxa"/>
+      </w:tblCellMar>
+    </w:tblPr>
+  </w:style>
+  <w:style w:type="numbering" w:default="1" w:styleId="NoList">
+    <w:name w:val="No List"/>
+    <w:uiPriority w:val="99"/>
+    <w:semiHidden/>
+    <w:unhideWhenUsed/>
+  </w:style>
+  <w:style w:type="paragraph" w:styleId="ListParagraph">
+    <w:name w:val="List Paragraph"/>
+    <w:basedOn w:val="Normal"/>
+    <w:uiPriority w:val="34"/>
+    <w:qFormat/>
+    <w:rsid w:val="00AC5742"/>
+    <w:pPr>
+      <w:ind w:left="720"/>
+      <w:contextualSpacing/>
+    </w:pPr>
+  </w:style>
+  <w:style w:type="character" w:styleId="Strong">
+    <w:name w:val="Strong"/>
+    <w:basedOn w:val="DefaultParagraphFont"/>
+    <w:uiPriority w:val="22"/>
+    <w:qFormat/>
+    <w:rsid w:val="003C6205"/>
+    <w:rPr>
+      <w:b/>
+      <w:bCs/>
+    </w:rPr>
+  </w:style>
+  <w:style w:type="character" w:styleId="Hyperlink">
+    <w:name w:val="Hyperlink"/>
+    <w:basedOn w:val="DefaultParagraphFont"/>
+    <w:uiPriority w:val="99"/>
+    <w:unhideWhenUsed/>
+    <w:rsid w:val="00F11E1B"/>
+    <w:rPr>
+      <w:color w:val="0000FF" w:themeColor="hyperlink"/>
+      <w:u w:val="single"/>
+    </w:rPr>
+  </w:style>
+  <w:style w:type="paragraph" w:styleId="Title">
+    <w:name w:val="Title"/>
+    <w:basedOn w:val="Normal"/>
+    <w:next w:val="Normal"/>
+    <w:link w:val="TitleChar"/>
+    <w:uiPriority w:val="10"/>
+    <w:qFormat/>
+    <w:rsid w:val="000F6AEB"/>
+    <w:pPr>
+      <w:pBdr>
+        <w:bottom w:val="single" w:sz="8" w:space="4" w:color="4F81BD" w:themeColor="accent1"/>
+      </w:pBdr>
+      <w:spacing w:after="300"/>
+      <w:contextualSpacing/>
+    </w:pPr>
+    <w:rPr>
+      <w:rFonts w:asciiTheme="majorHAnsi" w:eastAsiaTheme="majorEastAsia" w:hAnsiTheme="majorHAnsi" w:cstheme="majorBidi"/>
+      <w:color w:val="17365D" w:themeColor="text2" w:themeShade="BF"/>
+      <w:spacing w:val="5"/>
+      <w:kern w:val="28"/>
+      <w:sz w:val="52"/>
+      <w:szCs w:val="52"/>
+    </w:rPr>
+  </w:style>
+  <w:style w:type="character" w:customStyle="1" w:styleId="TitleChar">
+    <w:name w:val="Title Char"/>
+    <w:basedOn w:val="DefaultParagraphFont"/>
+    <w:link w:val="Title"/>
+    <w:uiPriority w:val="10"/>
+    <w:rsid w:val="000F6AEB"/>
+    <w:rPr>
+      <w:rFonts w:asciiTheme="majorHAnsi" w:eastAsiaTheme="majorEastAsia" w:hAnsiTheme="majorHAnsi" w:cstheme="majorBidi"/>
+      <w:color w:val="17365D" w:themeColor="text2" w:themeShade="BF"/>
+      <w:spacing w:val="5"/>
+      <w:kern w:val="28"/>
+      <w:sz w:val="52"/>
+      <w:szCs w:val="52"/>
+    </w:rPr>
+  </w:style>
+  <w:style w:type="character" w:customStyle="1" w:styleId="Heading1Char">
+    <w:name w:val="Heading 1 Char"/>
+    <w:basedOn w:val="DefaultParagraphFont"/>
+    <w:link w:val="Heading1"/>
+    <w:uiPriority w:val="9"/>
+    <w:rsid w:val="00BB126D"/>
+    <w:rPr>
+      <w:rFonts w:asciiTheme="majorHAnsi" w:eastAsiaTheme="majorEastAsia" w:hAnsiTheme="majorHAnsi" w:cstheme="majorBidi"/>
+      <w:b/>
+      <w:bCs/>
+      <w:color w:val="345A8A" w:themeColor="accent1" w:themeShade="B5"/>
+      <w:sz w:val="32"/>
+      <w:szCs w:val="32"/>
+    </w:rPr>
+  </w:style>
+  <w:style w:type="character" w:customStyle="1" w:styleId="Heading2Char">
+    <w:name w:val="Heading 2 Char"/>
+    <w:basedOn w:val="DefaultParagraphFont"/>
+    <w:link w:val="Heading2"/>
+    <w:uiPriority w:val="9"/>
+    <w:rsid w:val="00BB126D"/>
+    <w:rPr>
+      <w:rFonts w:asciiTheme="majorHAnsi" w:eastAsiaTheme="majorEastAsia" w:hAnsiTheme="majorHAnsi" w:cstheme="majorBidi"/>
+      <w:b/>
+      <w:bCs/>
+      <w:color w:val="4F81BD" w:themeColor="accent1"/>
+      <w:sz w:val="26"/>
+      <w:szCs w:val="26"/>
+    </w:rPr>
+  </w:style>
+  <w:style w:type="character" w:customStyle="1" w:styleId="Heading3Char">
+    <w:name w:val="Heading 3 Char"/>
+    <w:basedOn w:val="DefaultParagraphFont"/>
+    <w:link w:val="Heading3"/>
+    <w:uiPriority w:val="9"/>
+    <w:rsid w:val="00BB126D"/>
+    <w:rPr>
+      <w:rFonts w:asciiTheme="majorHAnsi" w:eastAsiaTheme="majorEastAsia" w:hAnsiTheme="majorHAnsi" w:cstheme="majorBidi"/>
+      <w:b/>
+      <w:bCs/>
+      <w:color w:val="4F81BD" w:themeColor="accent1"/>
+    </w:rPr>
+  </w:style>
+  <w:style w:type="paragraph" w:styleId="BalloonText">
+    <w:name w:val="Balloon Text"/>
+    <w:basedOn w:val="Normal"/>
+    <w:link w:val="BalloonTextChar"/>
+    <w:uiPriority w:val="99"/>
+    <w:semiHidden/>
+    <w:unhideWhenUsed/>
+    <w:rsid w:val="00801104"/>
+    <w:pPr>
+      <w:spacing w:after="0"/>
+    </w:pPr>
+    <w:rPr>
+      <w:rFonts w:ascii="Lucida Grande" w:hAnsi="Lucida Grande"/>
+      <w:sz w:val="18"/>
+      <w:szCs w:val="18"/>
+    </w:rPr>
+  </w:style>
+  <w:style w:type="character" w:customStyle="1" w:styleId="BalloonTextChar">
+    <w:name w:val="Balloon Text Char"/>
+    <w:basedOn w:val="DefaultParagraphFont"/>
+    <w:link w:val="BalloonText"/>
+    <w:uiPriority w:val="99"/>
+    <w:semiHidden/>
+    <w:rsid w:val="00801104"/>
+    <w:rPr>
+      <w:rFonts w:ascii="Lucida Grande" w:hAnsi="Lucida Grande"/>
+      <w:sz w:val="18"/>
+      <w:szCs w:val="18"/>
+    </w:rPr>
+  </w:style>
+  <w:style w:type="paragraph" w:styleId="TOC1">
+    <w:name w:val="toc 1"/>
+    <w:basedOn w:val="Normal"/>
+    <w:next w:val="Normal"/>
+    <w:autoRedefine/>
+    <w:uiPriority w:val="39"/>
+    <w:unhideWhenUsed/>
+    <w:rsid w:val="006D0C9D"/>
+    <w:pPr>
+      <w:spacing w:before="360" w:after="0"/>
+    </w:pPr>
+    <w:rPr>
+      <w:rFonts w:asciiTheme="majorHAnsi" w:hAnsiTheme="majorHAnsi"/>
+      <w:b/>
+      <w:caps/>
+    </w:rPr>
+  </w:style>
+  <w:style w:type="paragraph" w:styleId="TOC2">
+    <w:name w:val="toc 2"/>
+    <w:basedOn w:val="Normal"/>
+    <w:next w:val="Normal"/>
+    <w:autoRedefine/>
+    <w:uiPriority w:val="39"/>
+    <w:unhideWhenUsed/>
+    <w:rsid w:val="006D0C9D"/>
+    <w:pPr>
+      <w:spacing w:before="240" w:after="0"/>
+    </w:pPr>
+    <w:rPr>
+      <w:b/>
+      <w:sz w:val="20"/>
+      <w:szCs w:val="20"/>
+    </w:rPr>
+  </w:style>
+  <w:style w:type="paragraph" w:styleId="TOC3">
+    <w:name w:val="toc 3"/>
+    <w:basedOn w:val="Normal"/>
+    <w:next w:val="Normal"/>
+    <w:autoRedefine/>
+    <w:uiPriority w:val="39"/>
+    <w:unhideWhenUsed/>
+    <w:rsid w:val="006D0C9D"/>
+    <w:pPr>
+      <w:spacing w:after="0"/>
+      <w:ind w:left="240"/>
+    </w:pPr>
+    <w:rPr>
+      <w:sz w:val="20"/>
+      <w:szCs w:val="20"/>
+    </w:rPr>
+  </w:style>
+  <w:style w:type="paragraph" w:styleId="TOC4">
+    <w:name w:val="toc 4"/>
+    <w:basedOn w:val="Normal"/>
+    <w:next w:val="Normal"/>
+    <w:autoRedefine/>
+    <w:uiPriority w:val="39"/>
+    <w:unhideWhenUsed/>
+    <w:rsid w:val="006D0C9D"/>
+    <w:pPr>
+      <w:spacing w:after="0"/>
+      <w:ind w:left="480"/>
+    </w:pPr>
+    <w:rPr>
+      <w:sz w:val="20"/>
+      <w:szCs w:val="20"/>
+    </w:rPr>
+  </w:style>
+  <w:style w:type="paragraph" w:styleId="TOC5">
+    <w:name w:val="toc 5"/>
+    <w:basedOn w:val="Normal"/>
+    <w:next w:val="Normal"/>
+    <w:autoRedefine/>
+    <w:uiPriority w:val="39"/>
+    <w:unhideWhenUsed/>
+    <w:rsid w:val="006D0C9D"/>
+    <w:pPr>
+      <w:spacing w:after="0"/>
+      <w:ind w:left="720"/>
+    </w:pPr>
+    <w:rPr>
+      <w:sz w:val="20"/>
+      <w:szCs w:val="20"/>
+    </w:rPr>
+  </w:style>
+  <w:style w:type="paragraph" w:styleId="TOC6">
+    <w:name w:val="toc 6"/>
+    <w:basedOn w:val="Normal"/>
+    <w:next w:val="Normal"/>
+    <w:autoRedefine/>
+    <w:uiPriority w:val="39"/>
+    <w:unhideWhenUsed/>
+    <w:rsid w:val="006D0C9D"/>
+    <w:pPr>
+      <w:spacing w:after="0"/>
+      <w:ind w:left="960"/>
+    </w:pPr>
+    <w:rPr>
+      <w:sz w:val="20"/>
+      <w:szCs w:val="20"/>
+    </w:rPr>
+  </w:style>
+  <w:style w:type="paragraph" w:styleId="TOC7">
+    <w:name w:val="toc 7"/>
+    <w:basedOn w:val="Normal"/>
+    <w:next w:val="Normal"/>
+    <w:autoRedefine/>
+    <w:uiPriority w:val="39"/>
+    <w:unhideWhenUsed/>
+    <w:rsid w:val="006D0C9D"/>
+    <w:pPr>
+      <w:spacing w:after="0"/>
+      <w:ind w:left="1200"/>
+    </w:pPr>
+    <w:rPr>
+      <w:sz w:val="20"/>
+      <w:szCs w:val="20"/>
+    </w:rPr>
+  </w:style>
+  <w:style w:type="paragraph" w:styleId="TOC8">
+    <w:name w:val="toc 8"/>
+    <w:basedOn w:val="Normal"/>
+    <w:next w:val="Normal"/>
+    <w:autoRedefine/>
+    <w:uiPriority w:val="39"/>
+    <w:unhideWhenUsed/>
+    <w:rsid w:val="006D0C9D"/>
+    <w:pPr>
+      <w:spacing w:after="0"/>
+      <w:ind w:left="1440"/>
+    </w:pPr>
+    <w:rPr>
+      <w:sz w:val="20"/>
+      <w:szCs w:val="20"/>
+    </w:rPr>
+  </w:style>
+  <w:style w:type="paragraph" w:styleId="TOC9">
+    <w:name w:val="toc 9"/>
+    <w:basedOn w:val="Normal"/>
+    <w:next w:val="Normal"/>
+    <w:autoRedefine/>
+    <w:uiPriority w:val="39"/>
+    <w:unhideWhenUsed/>
+    <w:rsid w:val="006D0C9D"/>
+    <w:pPr>
+      <w:spacing w:after="0"/>
+      <w:ind w:left="1680"/>
+    </w:pPr>
+    <w:rPr>
+      <w:sz w:val="20"/>
+      <w:szCs w:val="20"/>
     </w:rPr>
   </w:style>
 </w:styles>
@@ -4338,7 +6529,7 @@
   <dgm:whole/>
   <dgm:extLst>
     <a:ext uri="http://schemas.microsoft.com/office/drawing/2008/diagram">
-      <dsp:dataModelExt xmlns:dsp="http://schemas.microsoft.com/office/drawing/2008/diagram" relId="rId12" minVer="http://schemas.openxmlformats.org/drawingml/2006/diagram"/>
+      <dsp:dataModelExt xmlns:dsp="http://schemas.microsoft.com/office/drawing/2008/diagram" relId="rId14" minVer="http://schemas.openxmlformats.org/drawingml/2006/diagram"/>
     </a:ext>
   </dgm:extLst>
 </dgm:dataModel>
@@ -4652,7 +6843,7 @@
   <dgm:whole/>
   <dgm:extLst>
     <a:ext uri="http://schemas.microsoft.com/office/drawing/2008/diagram">
-      <dsp:dataModelExt xmlns:dsp="http://schemas.microsoft.com/office/drawing/2008/diagram" relId="rId17" minVer="http://schemas.openxmlformats.org/drawingml/2006/diagram"/>
+      <dsp:dataModelExt xmlns:dsp="http://schemas.microsoft.com/office/drawing/2008/diagram" relId="rId19" minVer="http://schemas.openxmlformats.org/drawingml/2006/diagram"/>
     </a:ext>
   </dgm:extLst>
 </dgm:dataModel>
@@ -5103,7 +7294,7 @@
   <dgm:whole/>
   <dgm:extLst>
     <a:ext uri="http://schemas.microsoft.com/office/drawing/2008/diagram">
-      <dsp:dataModelExt xmlns:dsp="http://schemas.microsoft.com/office/drawing/2008/diagram" relId="rId22" minVer="http://schemas.openxmlformats.org/drawingml/2006/diagram"/>
+      <dsp:dataModelExt xmlns:dsp="http://schemas.microsoft.com/office/drawing/2008/diagram" relId="rId24" minVer="http://schemas.openxmlformats.org/drawingml/2006/diagram"/>
     </a:ext>
   </dgm:extLst>
 </dgm:dataModel>
@@ -5733,8 +7924,8 @@
       </dsp:nvSpPr>
       <dsp:spPr>
         <a:xfrm>
-          <a:off x="0" y="328050"/>
-          <a:ext cx="5486400" cy="1212750"/>
+          <a:off x="0" y="352799"/>
+          <a:ext cx="5486400" cy="1190700"/>
         </a:xfrm>
         <a:prstGeom prst="rect">
           <a:avLst/>
@@ -5774,12 +7965,12 @@
         <a:fontRef idx="minor"/>
       </dsp:style>
       <dsp:txBody>
-        <a:bodyPr spcFirstLastPara="0" vert="horz" wrap="square" lIns="425806" tIns="458216" rIns="425806" bIns="156464" numCol="1" spcCol="1270" anchor="t" anchorCtr="0">
+        <a:bodyPr spcFirstLastPara="0" vert="horz" wrap="square" lIns="425806" tIns="437388" rIns="425806" bIns="149352" numCol="1" spcCol="1270" anchor="t" anchorCtr="0">
           <a:noAutofit/>
         </a:bodyPr>
         <a:lstStyle/>
         <a:p>
-          <a:pPr marL="228600" lvl="1" indent="-228600" algn="l" defTabSz="977900">
+          <a:pPr marL="228600" lvl="1" indent="-228600" algn="l" defTabSz="933450">
             <a:lnSpc>
               <a:spcPct val="90000"/>
             </a:lnSpc>
@@ -5792,14 +7983,14 @@
             <a:buChar char="••"/>
           </a:pPr>
           <a:r>
-            <a:rPr lang="en-US" sz="2200" kern="1200"/>
+            <a:rPr lang="en-US" sz="2100" kern="1200"/>
             <a:t>having a header version provides a safety valve</a:t>
           </a:r>
         </a:p>
       </dsp:txBody>
       <dsp:txXfrm>
-        <a:off x="0" y="328050"/>
-        <a:ext cx="5486400" cy="1212750"/>
+        <a:off x="0" y="352799"/>
+        <a:ext cx="5486400" cy="1190700"/>
       </dsp:txXfrm>
     </dsp:sp>
     <dsp:sp modelId="{E16381AB-15D8-F445-AC18-294C8F0D32DD}">
@@ -5809,8 +8000,8 @@
       </dsp:nvSpPr>
       <dsp:spPr>
         <a:xfrm>
-          <a:off x="274320" y="3330"/>
-          <a:ext cx="3840480" cy="649440"/>
+          <a:off x="274320" y="42839"/>
+          <a:ext cx="3840480" cy="619920"/>
         </a:xfrm>
         <a:prstGeom prst="roundRect">
           <a:avLst/>
@@ -5873,7 +8064,7 @@
         </a:bodyPr>
         <a:lstStyle/>
         <a:p>
-          <a:pPr lvl="0" algn="l" defTabSz="977900">
+          <a:pPr lvl="0" algn="l" defTabSz="933450">
             <a:lnSpc>
               <a:spcPct val="90000"/>
             </a:lnSpc>
@@ -5885,14 +8076,14 @@
             </a:spcAft>
           </a:pPr>
           <a:r>
-            <a:rPr lang="en-US" sz="2200" kern="1200"/>
+            <a:rPr lang="en-US" sz="2100" kern="1200"/>
             <a:t>header version number</a:t>
           </a:r>
         </a:p>
       </dsp:txBody>
       <dsp:txXfrm>
-        <a:off x="306023" y="35033"/>
-        <a:ext cx="3777074" cy="586034"/>
+        <a:off x="304582" y="73101"/>
+        <a:ext cx="3779956" cy="559396"/>
       </dsp:txXfrm>
     </dsp:sp>
     <dsp:sp modelId="{47B15D63-8B13-AE4F-BB9E-958608ECE3BF}">
@@ -5902,8 +8093,8 @@
       </dsp:nvSpPr>
       <dsp:spPr>
         <a:xfrm>
-          <a:off x="0" y="1984320"/>
-          <a:ext cx="5486400" cy="1212750"/>
+          <a:off x="0" y="1966860"/>
+          <a:ext cx="5486400" cy="1190700"/>
         </a:xfrm>
         <a:prstGeom prst="rect">
           <a:avLst/>
@@ -5943,12 +8134,12 @@
         <a:fontRef idx="minor"/>
       </dsp:style>
       <dsp:txBody>
-        <a:bodyPr spcFirstLastPara="0" vert="horz" wrap="square" lIns="425806" tIns="458216" rIns="425806" bIns="156464" numCol="1" spcCol="1270" anchor="t" anchorCtr="0">
+        <a:bodyPr spcFirstLastPara="0" vert="horz" wrap="square" lIns="425806" tIns="437388" rIns="425806" bIns="149352" numCol="1" spcCol="1270" anchor="t" anchorCtr="0">
           <a:noAutofit/>
         </a:bodyPr>
         <a:lstStyle/>
         <a:p>
-          <a:pPr marL="228600" lvl="1" indent="-228600" algn="l" defTabSz="977900">
+          <a:pPr marL="228600" lvl="1" indent="-228600" algn="l" defTabSz="933450">
             <a:lnSpc>
               <a:spcPct val="90000"/>
             </a:lnSpc>
@@ -5961,14 +8152,14 @@
             <a:buChar char="••"/>
           </a:pPr>
           <a:r>
-            <a:rPr lang="en-US" sz="2200" kern="1200"/>
+            <a:rPr lang="en-US" sz="2100" kern="1200"/>
             <a:t>provides details on how to demodulate what follows</a:t>
           </a:r>
         </a:p>
       </dsp:txBody>
       <dsp:txXfrm>
-        <a:off x="0" y="1984320"/>
-        <a:ext cx="5486400" cy="1212750"/>
+        <a:off x="0" y="1966860"/>
+        <a:ext cx="5486400" cy="1190700"/>
       </dsp:txXfrm>
     </dsp:sp>
     <dsp:sp modelId="{B3A934E0-4DC2-AE4B-AF39-73A594A1198C}">
@@ -5978,8 +8169,8 @@
       </dsp:nvSpPr>
       <dsp:spPr>
         <a:xfrm>
-          <a:off x="274320" y="1659600"/>
-          <a:ext cx="3840480" cy="649440"/>
+          <a:off x="274320" y="1656900"/>
+          <a:ext cx="3840480" cy="619920"/>
         </a:xfrm>
         <a:prstGeom prst="roundRect">
           <a:avLst/>
@@ -6042,7 +8233,7 @@
         </a:bodyPr>
         <a:lstStyle/>
         <a:p>
-          <a:pPr lvl="0" algn="l" defTabSz="977900">
+          <a:pPr lvl="0" algn="l" defTabSz="933450">
             <a:lnSpc>
               <a:spcPct val="90000"/>
             </a:lnSpc>
@@ -6054,14 +8245,14 @@
             </a:spcAft>
           </a:pPr>
           <a:r>
-            <a:rPr lang="en-US" sz="2200" kern="1200"/>
+            <a:rPr lang="en-US" sz="2100" kern="1200"/>
             <a:t>next header field</a:t>
           </a:r>
         </a:p>
       </dsp:txBody>
       <dsp:txXfrm>
-        <a:off x="306023" y="1691303"/>
-        <a:ext cx="3777074" cy="586034"/>
+        <a:off x="304582" y="1687162"/>
+        <a:ext cx="3779956" cy="559396"/>
       </dsp:txXfrm>
     </dsp:sp>
   </dsp:spTree>
@@ -6083,8 +8274,8 @@
       </dsp:nvSpPr>
       <dsp:spPr>
         <a:xfrm>
-          <a:off x="0" y="394020"/>
-          <a:ext cx="5486400" cy="667800"/>
+          <a:off x="0" y="375120"/>
+          <a:ext cx="5486400" cy="680400"/>
         </a:xfrm>
         <a:prstGeom prst="rect">
           <a:avLst/>
@@ -6148,8 +8339,8 @@
         </a:p>
       </dsp:txBody>
       <dsp:txXfrm>
-        <a:off x="0" y="394020"/>
-        <a:ext cx="5486400" cy="667800"/>
+        <a:off x="0" y="375120"/>
+        <a:ext cx="5486400" cy="680400"/>
       </dsp:txXfrm>
     </dsp:sp>
     <dsp:sp modelId="{6F698DE6-B5B1-054D-A329-6A42616523DC}">
@@ -6159,7 +8350,7 @@
       </dsp:nvSpPr>
       <dsp:spPr>
         <a:xfrm>
-          <a:off x="274320" y="157860"/>
+          <a:off x="274320" y="138959"/>
           <a:ext cx="3840480" cy="472320"/>
         </a:xfrm>
         <a:prstGeom prst="roundRect">
@@ -6241,7 +8432,7 @@
         </a:p>
       </dsp:txBody>
       <dsp:txXfrm>
-        <a:off x="297377" y="180917"/>
+        <a:off x="297377" y="162016"/>
         <a:ext cx="3794366" cy="426206"/>
       </dsp:txXfrm>
     </dsp:sp>
@@ -6252,8 +8443,8 @@
       </dsp:nvSpPr>
       <dsp:spPr>
         <a:xfrm>
-          <a:off x="0" y="1384380"/>
-          <a:ext cx="5486400" cy="667800"/>
+          <a:off x="0" y="1378080"/>
+          <a:ext cx="5486400" cy="680400"/>
         </a:xfrm>
         <a:prstGeom prst="rect">
           <a:avLst/>
@@ -6317,8 +8508,8 @@
         </a:p>
       </dsp:txBody>
       <dsp:txXfrm>
-        <a:off x="0" y="1384380"/>
-        <a:ext cx="5486400" cy="667800"/>
+        <a:off x="0" y="1378080"/>
+        <a:ext cx="5486400" cy="680400"/>
       </dsp:txXfrm>
     </dsp:sp>
     <dsp:sp modelId="{38A62B4C-9396-A84F-984A-D5179BB17AC5}">
@@ -6328,7 +8519,7 @@
       </dsp:nvSpPr>
       <dsp:spPr>
         <a:xfrm>
-          <a:off x="274320" y="1148220"/>
+          <a:off x="274320" y="1141920"/>
           <a:ext cx="3840480" cy="472320"/>
         </a:xfrm>
         <a:prstGeom prst="roundRect">
@@ -6410,7 +8601,7 @@
         </a:p>
       </dsp:txBody>
       <dsp:txXfrm>
-        <a:off x="297377" y="1171277"/>
+        <a:off x="297377" y="1164977"/>
         <a:ext cx="3794366" cy="426206"/>
       </dsp:txXfrm>
     </dsp:sp>
@@ -6421,8 +8612,8 @@
       </dsp:nvSpPr>
       <dsp:spPr>
         <a:xfrm>
-          <a:off x="0" y="2374740"/>
-          <a:ext cx="5486400" cy="667800"/>
+          <a:off x="0" y="2381040"/>
+          <a:ext cx="5486400" cy="680400"/>
         </a:xfrm>
         <a:prstGeom prst="rect">
           <a:avLst/>
@@ -6486,8 +8677,8 @@
         </a:p>
       </dsp:txBody>
       <dsp:txXfrm>
-        <a:off x="0" y="2374740"/>
-        <a:ext cx="5486400" cy="667800"/>
+        <a:off x="0" y="2381040"/>
+        <a:ext cx="5486400" cy="680400"/>
       </dsp:txXfrm>
     </dsp:sp>
     <dsp:sp modelId="{1BC2A23D-E5BA-B749-8146-90C1EEADAA0E}">
@@ -6497,7 +8688,7 @@
       </dsp:nvSpPr>
       <dsp:spPr>
         <a:xfrm>
-          <a:off x="274320" y="2138580"/>
+          <a:off x="274320" y="2144880"/>
           <a:ext cx="3840480" cy="472320"/>
         </a:xfrm>
         <a:prstGeom prst="roundRect">
@@ -6579,7 +8770,7 @@
         </a:p>
       </dsp:txBody>
       <dsp:txXfrm>
-        <a:off x="297377" y="2161637"/>
+        <a:off x="297377" y="2167937"/>
         <a:ext cx="3794366" cy="426206"/>
       </dsp:txXfrm>
     </dsp:sp>

</xml_diff>

<commit_message>
Added additional justification for DVB-S2
</commit_message>
<xml_diff>
--- a/Engineering/Requirements/Air_Interface/Working_Copy_Air_Interface.docx
+++ b/Engineering/Requirements/Air_Interface/Working_Copy_Air_Interface.docx
@@ -1257,25 +1257,7 @@
     </w:p>
     <w:p>
       <w:r>
-        <w:t xml:space="preserve">This document </w:t>
-      </w:r>
-      <w:r>
-        <w:t>originated with</w:t>
-      </w:r>
-      <w:r>
-        <w:t xml:space="preserve"> the Proposed Table of Contents for the Phase4 Requirements Definition Project</w:t>
-      </w:r>
-      <w:r>
-        <w:t xml:space="preserve">. </w:t>
-      </w:r>
-      <w:r>
-        <w:t xml:space="preserve">What documents </w:t>
-      </w:r>
-      <w:r>
-        <w:t>were</w:t>
-      </w:r>
-      <w:r>
-        <w:t xml:space="preserve"> produced from this content?</w:t>
+        <w:t>This document originated with the Proposed Table of Contents for the Phase4 Requirements Definition Project. What documents were produced from this content?</w:t>
       </w:r>
     </w:p>
     <w:p>
@@ -1295,16 +1277,7 @@
     </w:p>
     <w:p>
       <w:r>
-        <w:t xml:space="preserve">The </w:t>
-      </w:r>
-      <w:r>
-        <w:t xml:space="preserve">Common Air Interface drives the other two. So, we </w:t>
-      </w:r>
-      <w:r>
-        <w:t>began</w:t>
-      </w:r>
-      <w:r>
-        <w:t xml:space="preserve"> with that.</w:t>
+        <w:t>The Common Air Interface drives the other two. So, we began with that.</w:t>
       </w:r>
     </w:p>
     <w:p>
@@ -1539,6 +1512,21 @@
     </w:p>
     <w:p>
       <w:r>
+        <w:t xml:space="preserve">By adopting a well-known, </w:t>
+      </w:r>
+      <w:proofErr w:type="gramStart"/>
+      <w:r>
+        <w:t>widely-deployed</w:t>
+      </w:r>
+      <w:proofErr w:type="gramEnd"/>
+      <w:r>
+        <w:t xml:space="preserve"> standard, we minimize the risk of a critical design error that could cripple the mission, or unnecessarily restrict future flexibility.</w:t>
+      </w:r>
+      <w:bookmarkStart w:id="5" w:name="_GoBack"/>
+      <w:bookmarkEnd w:id="5"/>
+    </w:p>
+    <w:p>
+      <w:r>
         <w:t xml:space="preserve">By adopting this standard, we increase the amount of commercial gear that can receive our amateur signals. DVB-S2 receiver cards are widely available. </w:t>
       </w:r>
     </w:p>
@@ -1558,11 +1546,11 @@
       <w:pPr>
         <w:pStyle w:val="Heading2"/>
       </w:pPr>
-      <w:bookmarkStart w:id="5" w:name="_Toc320199395"/>
+      <w:bookmarkStart w:id="6" w:name="_Toc320199395"/>
       <w:r>
         <w:t>Chapter 2 Link Budget</w:t>
       </w:r>
-      <w:bookmarkEnd w:id="5"/>
+      <w:bookmarkEnd w:id="6"/>
       <w:r>
         <w:t xml:space="preserve"> </w:t>
       </w:r>
@@ -1611,11 +1599,11 @@
       <w:pPr>
         <w:pStyle w:val="Heading2"/>
       </w:pPr>
-      <w:bookmarkStart w:id="6" w:name="_Toc320199396"/>
+      <w:bookmarkStart w:id="7" w:name="_Toc320199396"/>
       <w:r>
         <w:t>Chapter 3 System Time</w:t>
       </w:r>
-      <w:bookmarkEnd w:id="6"/>
+      <w:bookmarkEnd w:id="7"/>
       <w:r>
         <w:t xml:space="preserve"> </w:t>
       </w:r>
@@ -1638,11 +1626,11 @@
       <w:pPr>
         <w:pStyle w:val="Heading2"/>
       </w:pPr>
-      <w:bookmarkStart w:id="7" w:name="_Toc320199397"/>
+      <w:bookmarkStart w:id="8" w:name="_Toc320199397"/>
       <w:r>
         <w:t>Chapter 4 Tolerances</w:t>
       </w:r>
-      <w:bookmarkEnd w:id="7"/>
+      <w:bookmarkEnd w:id="8"/>
       <w:r>
         <w:t xml:space="preserve"> </w:t>
       </w:r>
@@ -1680,11 +1668,11 @@
       <w:pPr>
         <w:pStyle w:val="Heading2"/>
       </w:pPr>
-      <w:bookmarkStart w:id="8" w:name="_Toc320199398"/>
+      <w:bookmarkStart w:id="9" w:name="_Toc320199398"/>
       <w:r>
         <w:t>Chapter 5 Forward Compatibility Rules</w:t>
       </w:r>
-      <w:bookmarkEnd w:id="8"/>
+      <w:bookmarkEnd w:id="9"/>
     </w:p>
     <w:p>
       <w:proofErr w:type="gramStart"/>
@@ -1707,16 +1695,14 @@
       <w:pPr>
         <w:pStyle w:val="Heading1"/>
       </w:pPr>
-      <w:bookmarkStart w:id="9" w:name="_Toc320199399"/>
-      <w:bookmarkStart w:id="10" w:name="_GoBack"/>
+      <w:bookmarkStart w:id="10" w:name="_Toc320199399"/>
+      <w:r>
+        <w:t>Part</w:t>
+      </w:r>
+      <w:r>
+        <w:t xml:space="preserve"> 2 – Requirements for Operation</w:t>
+      </w:r>
       <w:bookmarkEnd w:id="10"/>
-      <w:r>
-        <w:t>Part</w:t>
-      </w:r>
-      <w:r>
-        <w:t xml:space="preserve"> 2 – Requirements for Operation</w:t>
-      </w:r>
-      <w:bookmarkEnd w:id="9"/>
     </w:p>
     <w:p/>
     <w:p>

</xml_diff>

<commit_message>
Alphabetical order for Terms
</commit_message>
<xml_diff>
--- a/Engineering/Requirements/Air_Interface/Working_Copy_Air_Interface.docx
+++ b/Engineering/Requirements/Air_Interface/Working_Copy_Air_Interface.docx
@@ -269,15 +269,7 @@
         <w:rPr>
           <w:noProof/>
         </w:rPr>
-        <w:t>Prefac</w:t>
-      </w:r>
-      <w:bookmarkStart w:id="0" w:name="_GoBack"/>
-      <w:bookmarkEnd w:id="0"/>
-      <w:r>
-        <w:rPr>
-          <w:noProof/>
-        </w:rPr>
-        <w:t>e</w:t>
+        <w:t>Preface</w:t>
       </w:r>
       <w:r>
         <w:rPr>
@@ -1190,21 +1182,21 @@
       <w:pPr>
         <w:pStyle w:val="Heading1"/>
       </w:pPr>
-      <w:bookmarkStart w:id="1" w:name="_Toc320199390"/>
+      <w:bookmarkStart w:id="0" w:name="_Toc320199390"/>
       <w:r>
         <w:t>Part</w:t>
       </w:r>
       <w:r>
         <w:t xml:space="preserve"> 1 – General Information</w:t>
       </w:r>
-      <w:bookmarkEnd w:id="1"/>
+      <w:bookmarkEnd w:id="0"/>
     </w:p>
     <w:p/>
     <w:p>
       <w:pPr>
         <w:pStyle w:val="Heading2"/>
       </w:pPr>
-      <w:bookmarkStart w:id="2" w:name="_Toc320199391"/>
+      <w:bookmarkStart w:id="1" w:name="_Toc320199391"/>
       <w:r>
         <w:t xml:space="preserve">Chapter 1 </w:t>
       </w:r>
@@ -1214,19 +1206,14 @@
       <w:r>
         <w:t>Overhead</w:t>
       </w:r>
-      <w:bookmarkEnd w:id="2"/>
+      <w:bookmarkEnd w:id="1"/>
       <w:r>
         <w:t xml:space="preserve"> </w:t>
       </w:r>
     </w:p>
     <w:p>
-      <w:proofErr w:type="gramStart"/>
-      <w:r>
-        <w:t>numeric</w:t>
-      </w:r>
-      <w:proofErr w:type="gramEnd"/>
-      <w:r>
-        <w:t xml:space="preserve"> information, domain specific definiti</w:t>
+      <w:r>
+        <w:t>numeric information, domain specific definiti</w:t>
       </w:r>
       <w:r>
         <w:t xml:space="preserve">ons, preface, section summaries </w:t>
@@ -1242,26 +1229,18 @@
         <w:t>mission completes or changes</w:t>
       </w:r>
       <w:r>
-        <w:t xml:space="preserve">! This is very important! </w:t>
-      </w:r>
-      <w:proofErr w:type="gramStart"/>
-      <w:r>
-        <w:t>Reuse of equipment on other space systems, reuse of equipment in terrestrial applications.</w:t>
-      </w:r>
-      <w:proofErr w:type="gramEnd"/>
-      <w:r>
-        <w:t xml:space="preserve"> </w:t>
+        <w:t xml:space="preserve">! This is very important! Reuse of equipment on other space systems, reuse of equipment in terrestrial applications. </w:t>
       </w:r>
     </w:p>
     <w:p>
       <w:pPr>
         <w:pStyle w:val="Heading3"/>
       </w:pPr>
-      <w:bookmarkStart w:id="3" w:name="_Toc320199392"/>
+      <w:bookmarkStart w:id="2" w:name="_Toc320199392"/>
       <w:r>
         <w:t>Origin of this Document</w:t>
       </w:r>
-      <w:bookmarkEnd w:id="3"/>
+      <w:bookmarkEnd w:id="2"/>
     </w:p>
     <w:p>
       <w:r>
@@ -1292,66 +1271,58 @@
       <w:pPr>
         <w:pStyle w:val="Heading3"/>
       </w:pPr>
-      <w:bookmarkStart w:id="4" w:name="_Toc320199393"/>
+      <w:bookmarkStart w:id="3" w:name="_Toc320199393"/>
       <w:r>
         <w:t>Terms</w:t>
       </w:r>
+      <w:bookmarkEnd w:id="3"/>
+    </w:p>
+    <w:p>
+      <w:r>
+        <w:t>Authentication is the process of confirming a licensee's declared identity.</w:t>
+      </w:r>
+    </w:p>
+    <w:p>
+      <w:r>
+        <w:t>Authorization is the process of allowing particular identities access to particular resources.</w:t>
+      </w:r>
+    </w:p>
+    <w:p>
+      <w:r>
+        <w:t>Black List is a list of stations that are positively not authorized to transmit through the satellite. There are probably at least two levels of blacklist: stations that have merely failed to authenticate, and stations which are permanently banned regardless of their authentication status.</w:t>
+      </w:r>
+    </w:p>
+    <w:p>
+      <w:r>
+        <w:t xml:space="preserve">Ground Control Station is a station that can command the satellite. </w:t>
+      </w:r>
+    </w:p>
+    <w:p>
+      <w:r>
+        <w:t xml:space="preserve">Misuse is communications that are illegal or damaging to the communications system. This includes but is not limited to Harmful Interference. </w:t>
+      </w:r>
+      <w:bookmarkStart w:id="4" w:name="_GoBack"/>
       <w:bookmarkEnd w:id="4"/>
     </w:p>
     <w:p>
       <w:r>
-        <w:t>Authentication is the process of confirming a licensee's declared identity.</w:t>
+        <w:t xml:space="preserve">Phase 4 Radio or ground </w:t>
+      </w:r>
+      <w:r>
+        <w:t>terminal</w:t>
+      </w:r>
+      <w:r>
+        <w:t xml:space="preserve"> is equipment that complies with the Phase 4 Air Interface. </w:t>
       </w:r>
     </w:p>
     <w:p>
       <w:r>
-        <w:t>Authorization is the process of allowing particular identities access to particular resources.</w:t>
+        <w:t xml:space="preserve">Satellite is any equipment that serves as the payload for any Phase 4 Ground system. This includes but is not limited to an orbiting satellite payload, satellite simulator (Groundsat), or terrestrial hub. </w:t>
       </w:r>
     </w:p>
     <w:p>
       <w:r>
-        <w:t>Satellite is any equipment that serves as the payload for any Phase 4 Ground system. This includes but is not limited to an orbiting satellite payload, satellite simulator (</w:t>
-      </w:r>
-      <w:proofErr w:type="spellStart"/>
-      <w:r>
-        <w:t>Groundsat</w:t>
-      </w:r>
-      <w:proofErr w:type="spellEnd"/>
-      <w:r>
-        <w:t xml:space="preserve">), or terrestrial hub. </w:t>
-      </w:r>
-    </w:p>
-    <w:p>
-      <w:r>
-        <w:t xml:space="preserve">Phase 4 Radio or ground station is equipment that complies with the Phase 4 Air Interface. </w:t>
-      </w:r>
-    </w:p>
-    <w:p>
-      <w:r>
-        <w:t xml:space="preserve">Black List is a list of stations that are positively not authorized to transmit through the satellite. There are probably at least two levels of blacklist: stations that have merely failed to authenticate, and </w:t>
-      </w:r>
-      <w:proofErr w:type="gramStart"/>
-      <w:r>
-        <w:t>stations which</w:t>
-      </w:r>
-      <w:proofErr w:type="gramEnd"/>
-      <w:r>
-        <w:t xml:space="preserve"> are permanently banned regardless of their authentication status.</w:t>
-      </w:r>
-    </w:p>
-    <w:p>
-      <w:r>
         <w:t>White List is a list of stations that are positively authorized to transmit through the satellite.</w:t>
-      </w:r>
-    </w:p>
-    <w:p>
-      <w:r>
-        <w:t xml:space="preserve">Ground Control Station is a station that can command the satellite. </w:t>
-      </w:r>
-    </w:p>
-    <w:p>
-      <w:r>
-        <w:t xml:space="preserve">Misuse is communications that are illegal or damaging to the communications system. Harmful Interference. </w:t>
       </w:r>
     </w:p>
     <w:p/>
@@ -1520,15 +1491,7 @@
     </w:p>
     <w:p>
       <w:r>
-        <w:t xml:space="preserve">By adopting a well-known, </w:t>
-      </w:r>
-      <w:proofErr w:type="gramStart"/>
-      <w:r>
-        <w:t>widely-deployed</w:t>
-      </w:r>
-      <w:proofErr w:type="gramEnd"/>
-      <w:r>
-        <w:t xml:space="preserve"> standard, we minimize the risk of a critical design error that could cripple the mission, or unnecessarily restrict future flexibility.</w:t>
+        <w:t>By adopting a well-known, widely-deployed standard, we minimize the risk of a critical design error that could cripple the mission, or unnecessarily restrict future flexibility.</w:t>
       </w:r>
     </w:p>
     <w:p>
@@ -1562,13 +1525,8 @@
       </w:r>
     </w:p>
     <w:p>
-      <w:proofErr w:type="gramStart"/>
-      <w:r>
-        <w:t>detailed</w:t>
-      </w:r>
-      <w:proofErr w:type="gramEnd"/>
-      <w:r>
-        <w:t xml:space="preserve"> description of our environment and link budget. </w:t>
+      <w:r>
+        <w:t xml:space="preserve">detailed description of our environment and link budget. </w:t>
       </w:r>
     </w:p>
     <w:p>
@@ -1615,13 +1573,8 @@
       </w:r>
     </w:p>
     <w:p>
-      <w:proofErr w:type="gramStart"/>
-      <w:r>
-        <w:t>define</w:t>
-      </w:r>
-      <w:proofErr w:type="gramEnd"/>
-      <w:r>
-        <w:t xml:space="preserve"> system time and how it’s derived and used in the system</w:t>
+      <w:r>
+        <w:t>define system time and how it’s derived and used in the system</w:t>
       </w:r>
       <w:r>
         <w:t>.</w:t>
@@ -1642,13 +1595,8 @@
       </w:r>
     </w:p>
     <w:p>
-      <w:proofErr w:type="gramStart"/>
-      <w:r>
-        <w:t>what</w:t>
-      </w:r>
-      <w:proofErr w:type="gramEnd"/>
-      <w:r>
-        <w:t xml:space="preserve"> parts of the s</w:t>
+      <w:r>
+        <w:t>what parts of the s</w:t>
       </w:r>
       <w:r>
         <w:t>ystem have a lot of margin and what do not have a lot of margin</w:t>
@@ -1681,13 +1629,8 @@
       <w:bookmarkEnd w:id="9"/>
     </w:p>
     <w:p>
-      <w:proofErr w:type="gramStart"/>
-      <w:r>
-        <w:t>if</w:t>
-      </w:r>
-      <w:proofErr w:type="gramEnd"/>
-      <w:r>
-        <w:t xml:space="preserve"> there is extra room for future expansion in the message formats (and there better be) then extra bits are </w:t>
+      <w:r>
+        <w:t xml:space="preserve">if there is extra room for future expansion in the message formats (and there better be) then extra bits are </w:t>
       </w:r>
       <w:r>
         <w:t xml:space="preserve">defined and </w:t>
@@ -1728,13 +1671,8 @@
       <w:bookmarkEnd w:id="11"/>
     </w:p>
     <w:p>
-      <w:proofErr w:type="gramStart"/>
-      <w:r>
-        <w:t>frequency</w:t>
-      </w:r>
-      <w:proofErr w:type="gramEnd"/>
-      <w:r>
-        <w:t xml:space="preserve"> parameters, channel spacing and designation, frequency tolerance, power output characteristics, carrier on/off conditions, power output and power control, modulation</w:t>
+      <w:r>
+        <w:t>frequency parameters, channel spacing and designation, frequency tolerance, power output characteristics, carrier on/off conditions, power output and power control, modulation</w:t>
       </w:r>
       <w:r>
         <w:t xml:space="preserve"> characteristics, voice signals…</w:t>
@@ -1929,13 +1867,8 @@
       </w:r>
     </w:p>
     <w:p>
-      <w:proofErr w:type="spellStart"/>
-      <w:r>
-        <w:t>SatChat</w:t>
-      </w:r>
-      <w:proofErr w:type="spellEnd"/>
-      <w:r>
-        <w:t xml:space="preserve"> 1k</w:t>
+      <w:r>
+        <w:t>SatChat 1k</w:t>
       </w:r>
       <w:r>
         <w:t xml:space="preserve"> mode</w:t>
@@ -2126,13 +2059,8 @@
       <w:bookmarkEnd w:id="12"/>
     </w:p>
     <w:p>
-      <w:proofErr w:type="gramStart"/>
-      <w:r>
-        <w:t>frequency</w:t>
-      </w:r>
-      <w:proofErr w:type="gramEnd"/>
-      <w:r>
-        <w:t xml:space="preserve"> parameters, channel spacing and designation, demodulation characteristics, voice signal stuff, limitations on emissions, conducted spurious emission</w:t>
+      <w:r>
+        <w:t>frequency parameters, channel spacing and designation, demodulation characteristics, voice signal stuff, limitations on emissions, conducted spurious emission</w:t>
       </w:r>
       <w:r>
         <w:t>s, radiated spurious emissions, security and identification, authentication, station ID, registration, registration memory, access overload (proposed quality of service scheme from 2008), storing and forwarding, MESH networking requirements.</w:t>
@@ -2156,16 +2084,11 @@
       <w:bookmarkEnd w:id="13"/>
     </w:p>
     <w:p>
-      <w:proofErr w:type="gramStart"/>
       <w:r>
         <w:t>contro</w:t>
       </w:r>
       <w:r>
-        <w:t>l</w:t>
-      </w:r>
-      <w:proofErr w:type="gramEnd"/>
-      <w:r>
-        <w:t xml:space="preserve"> operation, failure detection</w:t>
+        <w:t>l operation, failure detection</w:t>
       </w:r>
       <w:r>
         <w:t xml:space="preserve">. </w:t>
@@ -2201,13 +2124,8 @@
       <w:bookmarkEnd w:id="14"/>
     </w:p>
     <w:p>
-      <w:proofErr w:type="gramStart"/>
-      <w:r>
-        <w:t>initialization</w:t>
-      </w:r>
-      <w:proofErr w:type="gramEnd"/>
-      <w:r>
-        <w:t>, system paramete</w:t>
+      <w:r>
+        <w:t>initialization, system paramete</w:t>
       </w:r>
       <w:r>
         <w:t xml:space="preserve">rs, paging vs. traffic channels, </w:t>
@@ -2243,13 +2161,8 @@
       </w:r>
     </w:p>
     <w:p>
-      <w:proofErr w:type="gramStart"/>
-      <w:r>
-        <w:t>this</w:t>
-      </w:r>
-      <w:proofErr w:type="gramEnd"/>
-      <w:r>
-        <w:t xml:space="preserve"> is very important to get right</w:t>
+      <w:r>
+        <w:t>this is very important to get right</w:t>
       </w:r>
       <w:r>
         <w:t>, and it may need to be in a document that is logically above the Common Air Interface, as the Reconfiguration Definition drives the Common Air Interface</w:t>
@@ -2303,13 +2216,8 @@
       <w:bookmarkEnd w:id="16"/>
     </w:p>
     <w:p>
-      <w:proofErr w:type="gramStart"/>
-      <w:r>
-        <w:t>power</w:t>
-      </w:r>
-      <w:proofErr w:type="gramEnd"/>
-      <w:r>
-        <w:t xml:space="preserve"> savings possibilities, </w:t>
+      <w:r>
+        <w:t xml:space="preserve">power savings possibilities, </w:t>
       </w:r>
       <w:r>
         <w:t xml:space="preserve">or the ability to </w:t>
@@ -2348,13 +2256,8 @@
       <w:bookmarkEnd w:id="17"/>
     </w:p>
     <w:p>
-      <w:proofErr w:type="gramStart"/>
-      <w:r>
-        <w:t>what</w:t>
-      </w:r>
-      <w:proofErr w:type="gramEnd"/>
-      <w:r>
-        <w:t xml:space="preserve"> constitutes an emergency state for the system, what services are provided by both user terminals and space segment in an emergency.</w:t>
+      <w:r>
+        <w:t>what constitutes an emergency state for the system, what services are provided by both user terminals and space segment in an emergency.</w:t>
       </w:r>
       <w:r>
         <w:t xml:space="preserve"> There are at least two categories. A declared communications emergency changes the spacecraft state and may change user terminal state. A locally determined emergency does not change the spacecraft state. </w:t>

</xml_diff>

<commit_message>
Changed "five and dime" to Five and Dime
</commit_message>
<xml_diff>
--- a/Engineering/Requirements/Air_Interface/Working_Copy_Air_Interface.docx
+++ b/Engineering/Requirements/Air_Interface/Working_Copy_Air_Interface.docx
@@ -1212,8 +1212,13 @@
       </w:r>
     </w:p>
     <w:p>
-      <w:r>
-        <w:t>numeric information, domain specific definiti</w:t>
+      <w:proofErr w:type="gramStart"/>
+      <w:r>
+        <w:t>numeric</w:t>
+      </w:r>
+      <w:proofErr w:type="gramEnd"/>
+      <w:r>
+        <w:t xml:space="preserve"> information, domain specific definiti</w:t>
       </w:r>
       <w:r>
         <w:t xml:space="preserve">ons, preface, section summaries </w:t>
@@ -1229,7 +1234,15 @@
         <w:t>mission completes or changes</w:t>
       </w:r>
       <w:r>
-        <w:t xml:space="preserve">! This is very important! Reuse of equipment on other space systems, reuse of equipment in terrestrial applications. </w:t>
+        <w:t xml:space="preserve">! This is very important! </w:t>
+      </w:r>
+      <w:proofErr w:type="gramStart"/>
+      <w:r>
+        <w:t>Reuse of equipment on other space systems, reuse of equipment in terrestrial applications.</w:t>
+      </w:r>
+      <w:proofErr w:type="gramEnd"/>
+      <w:r>
+        <w:t xml:space="preserve"> </w:t>
       </w:r>
     </w:p>
     <w:p>
@@ -1289,7 +1302,15 @@
     </w:p>
     <w:p>
       <w:r>
-        <w:t>Black List is a list of stations that are positively not authorized to transmit through the satellite. There are probably at least two levels of blacklist: stations that have merely failed to authenticate, and stations which are permanently banned regardless of their authentication status.</w:t>
+        <w:t xml:space="preserve">Black List is a list of stations that are positively not authorized to transmit through the satellite. There are probably at least two levels of blacklist: stations that have merely failed to authenticate, and </w:t>
+      </w:r>
+      <w:proofErr w:type="gramStart"/>
+      <w:r>
+        <w:t>stations which</w:t>
+      </w:r>
+      <w:proofErr w:type="gramEnd"/>
+      <w:r>
+        <w:t xml:space="preserve"> are permanently banned regardless of their authentication status.</w:t>
       </w:r>
     </w:p>
     <w:p>
@@ -1301,8 +1322,6 @@
       <w:r>
         <w:t xml:space="preserve">Misuse is communications that are illegal or damaging to the communications system. This includes but is not limited to Harmful Interference. </w:t>
       </w:r>
-      <w:bookmarkStart w:id="4" w:name="_GoBack"/>
-      <w:bookmarkEnd w:id="4"/>
     </w:p>
     <w:p>
       <w:r>
@@ -1317,7 +1336,15 @@
     </w:p>
     <w:p>
       <w:r>
-        <w:t xml:space="preserve">Satellite is any equipment that serves as the payload for any Phase 4 Ground system. This includes but is not limited to an orbiting satellite payload, satellite simulator (Groundsat), or terrestrial hub. </w:t>
+        <w:t>Satellite is any equipment that serves as the payload for any Phase 4 Ground system. This includes but is not limited to an orbiting satellite payload, satellite simulator (</w:t>
+      </w:r>
+      <w:proofErr w:type="spellStart"/>
+      <w:r>
+        <w:t>Groundsat</w:t>
+      </w:r>
+      <w:proofErr w:type="spellEnd"/>
+      <w:r>
+        <w:t xml:space="preserve">), or terrestrial hub. </w:t>
       </w:r>
     </w:p>
     <w:p>
@@ -1330,11 +1357,11 @@
       <w:pPr>
         <w:pStyle w:val="Heading3"/>
       </w:pPr>
-      <w:bookmarkStart w:id="5" w:name="_Toc320199394"/>
+      <w:bookmarkStart w:id="4" w:name="_Toc320199394"/>
       <w:r>
         <w:t>Preface</w:t>
       </w:r>
-      <w:bookmarkEnd w:id="5"/>
+      <w:bookmarkEnd w:id="4"/>
     </w:p>
     <w:p>
       <w:r>
@@ -1364,11 +1391,31 @@
     </w:p>
     <w:p>
       <w:r>
-        <w:t>The amateur radio service has a space allocation in both 5GHz and 10GHz (“five and dime”), and that’s where AMSAT’s microwave satellite strategy is directed. AMSAT considered all the microwave bands, from 1.2 GHz through 24 GHz, and chose “five and dime” for a combination of technical and regulatory reasons. Choosing the right band for the job involves a lot of moving parts, with each alternative presenting various difficulties and challenges. The selection of “five and dime” resulted from substantial disc</w:t>
+        <w:t>The amateur radio service has a space alloc</w:t>
+      </w:r>
+      <w:r>
+        <w:t>ation in both 5GHz and 10GHz (Five and Dime</w:t>
+      </w:r>
+      <w:r>
+        <w:t xml:space="preserve">), and that’s where AMSAT’s microwave satellite strategy is directed. AMSAT considered all the microwave bands, from 1.2 GHz through 24 GHz, and chose </w:t>
+      </w:r>
+      <w:r>
+        <w:t>Five and Dime</w:t>
+      </w:r>
+      <w:r>
+        <w:t xml:space="preserve"> for a combination of technical and regulatory reasons. Choosing the right band for the job involves a lot of moving parts, with each alternative presenting various difficulties and challenges. The selection of </w:t>
+      </w:r>
+      <w:r>
+        <w:t>Five and Dime</w:t>
+      </w:r>
+      <w:r>
+        <w:t xml:space="preserve"> resulted from substantial disc</w:t>
       </w:r>
       <w:r>
         <w:t xml:space="preserve">ussion and consideration. The choice has technical repercussions that are discussed in this document. </w:t>
       </w:r>
+      <w:bookmarkStart w:id="5" w:name="_GoBack"/>
+      <w:bookmarkEnd w:id="5"/>
     </w:p>
     <w:p>
       <w:r>
@@ -1491,7 +1538,15 @@
     </w:p>
     <w:p>
       <w:r>
-        <w:t>By adopting a well-known, widely-deployed standard, we minimize the risk of a critical design error that could cripple the mission, or unnecessarily restrict future flexibility.</w:t>
+        <w:t xml:space="preserve">By adopting a well-known, </w:t>
+      </w:r>
+      <w:proofErr w:type="gramStart"/>
+      <w:r>
+        <w:t>widely-deployed</w:t>
+      </w:r>
+      <w:proofErr w:type="gramEnd"/>
+      <w:r>
+        <w:t xml:space="preserve"> standard, we minimize the risk of a critical design error that could cripple the mission, or unnecessarily restrict future flexibility.</w:t>
       </w:r>
     </w:p>
     <w:p>
@@ -1525,8 +1580,13 @@
       </w:r>
     </w:p>
     <w:p>
-      <w:r>
-        <w:t xml:space="preserve">detailed description of our environment and link budget. </w:t>
+      <w:proofErr w:type="gramStart"/>
+      <w:r>
+        <w:t>detailed</w:t>
+      </w:r>
+      <w:proofErr w:type="gramEnd"/>
+      <w:r>
+        <w:t xml:space="preserve"> description of our environment and link budget. </w:t>
       </w:r>
     </w:p>
     <w:p>
@@ -1573,8 +1633,13 @@
       </w:r>
     </w:p>
     <w:p>
-      <w:r>
-        <w:t>define system time and how it’s derived and used in the system</w:t>
+      <w:proofErr w:type="gramStart"/>
+      <w:r>
+        <w:t>define</w:t>
+      </w:r>
+      <w:proofErr w:type="gramEnd"/>
+      <w:r>
+        <w:t xml:space="preserve"> system time and how it’s derived and used in the system</w:t>
       </w:r>
       <w:r>
         <w:t>.</w:t>
@@ -1595,8 +1660,13 @@
       </w:r>
     </w:p>
     <w:p>
-      <w:r>
-        <w:t>what parts of the s</w:t>
+      <w:proofErr w:type="gramStart"/>
+      <w:r>
+        <w:t>what</w:t>
+      </w:r>
+      <w:proofErr w:type="gramEnd"/>
+      <w:r>
+        <w:t xml:space="preserve"> parts of the s</w:t>
       </w:r>
       <w:r>
         <w:t>ystem have a lot of margin and what do not have a lot of margin</w:t>
@@ -1629,8 +1699,13 @@
       <w:bookmarkEnd w:id="9"/>
     </w:p>
     <w:p>
-      <w:r>
-        <w:t xml:space="preserve">if there is extra room for future expansion in the message formats (and there better be) then extra bits are </w:t>
+      <w:proofErr w:type="gramStart"/>
+      <w:r>
+        <w:t>if</w:t>
+      </w:r>
+      <w:proofErr w:type="gramEnd"/>
+      <w:r>
+        <w:t xml:space="preserve"> there is extra room for future expansion in the message formats (and there better be) then extra bits are </w:t>
       </w:r>
       <w:r>
         <w:t xml:space="preserve">defined and </w:t>
@@ -1671,8 +1746,13 @@
       <w:bookmarkEnd w:id="11"/>
     </w:p>
     <w:p>
-      <w:r>
-        <w:t>frequency parameters, channel spacing and designation, frequency tolerance, power output characteristics, carrier on/off conditions, power output and power control, modulation</w:t>
+      <w:proofErr w:type="gramStart"/>
+      <w:r>
+        <w:t>frequency</w:t>
+      </w:r>
+      <w:proofErr w:type="gramEnd"/>
+      <w:r>
+        <w:t xml:space="preserve"> parameters, channel spacing and designation, frequency tolerance, power output characteristics, carrier on/off conditions, power output and power control, modulation</w:t>
       </w:r>
       <w:r>
         <w:t xml:space="preserve"> characteristics, voice signals…</w:t>
@@ -1867,8 +1947,13 @@
       </w:r>
     </w:p>
     <w:p>
-      <w:r>
-        <w:t>SatChat 1k</w:t>
+      <w:proofErr w:type="spellStart"/>
+      <w:r>
+        <w:t>SatChat</w:t>
+      </w:r>
+      <w:proofErr w:type="spellEnd"/>
+      <w:r>
+        <w:t xml:space="preserve"> 1k</w:t>
       </w:r>
       <w:r>
         <w:t xml:space="preserve"> mode</w:t>
@@ -2059,8 +2144,13 @@
       <w:bookmarkEnd w:id="12"/>
     </w:p>
     <w:p>
-      <w:r>
-        <w:t>frequency parameters, channel spacing and designation, demodulation characteristics, voice signal stuff, limitations on emissions, conducted spurious emission</w:t>
+      <w:proofErr w:type="gramStart"/>
+      <w:r>
+        <w:t>frequency</w:t>
+      </w:r>
+      <w:proofErr w:type="gramEnd"/>
+      <w:r>
+        <w:t xml:space="preserve"> parameters, channel spacing and designation, demodulation characteristics, voice signal stuff, limitations on emissions, conducted spurious emission</w:t>
       </w:r>
       <w:r>
         <w:t>s, radiated spurious emissions, security and identification, authentication, station ID, registration, registration memory, access overload (proposed quality of service scheme from 2008), storing and forwarding, MESH networking requirements.</w:t>
@@ -2084,11 +2174,16 @@
       <w:bookmarkEnd w:id="13"/>
     </w:p>
     <w:p>
+      <w:proofErr w:type="gramStart"/>
       <w:r>
         <w:t>contro</w:t>
       </w:r>
       <w:r>
-        <w:t>l operation, failure detection</w:t>
+        <w:t>l</w:t>
+      </w:r>
+      <w:proofErr w:type="gramEnd"/>
+      <w:r>
+        <w:t xml:space="preserve"> operation, failure detection</w:t>
       </w:r>
       <w:r>
         <w:t xml:space="preserve">. </w:t>
@@ -2124,8 +2219,13 @@
       <w:bookmarkEnd w:id="14"/>
     </w:p>
     <w:p>
-      <w:r>
-        <w:t>initialization, system paramete</w:t>
+      <w:proofErr w:type="gramStart"/>
+      <w:r>
+        <w:t>initialization</w:t>
+      </w:r>
+      <w:proofErr w:type="gramEnd"/>
+      <w:r>
+        <w:t>, system paramete</w:t>
       </w:r>
       <w:r>
         <w:t xml:space="preserve">rs, paging vs. traffic channels, </w:t>
@@ -2161,8 +2261,13 @@
       </w:r>
     </w:p>
     <w:p>
-      <w:r>
-        <w:t>this is very important to get right</w:t>
+      <w:proofErr w:type="gramStart"/>
+      <w:r>
+        <w:t>this</w:t>
+      </w:r>
+      <w:proofErr w:type="gramEnd"/>
+      <w:r>
+        <w:t xml:space="preserve"> is very important to get right</w:t>
       </w:r>
       <w:r>
         <w:t>, and it may need to be in a document that is logically above the Common Air Interface, as the Reconfiguration Definition drives the Common Air Interface</w:t>
@@ -2216,8 +2321,13 @@
       <w:bookmarkEnd w:id="16"/>
     </w:p>
     <w:p>
-      <w:r>
-        <w:t xml:space="preserve">power savings possibilities, </w:t>
+      <w:proofErr w:type="gramStart"/>
+      <w:r>
+        <w:t>power</w:t>
+      </w:r>
+      <w:proofErr w:type="gramEnd"/>
+      <w:r>
+        <w:t xml:space="preserve"> savings possibilities, </w:t>
       </w:r>
       <w:r>
         <w:t xml:space="preserve">or the ability to </w:t>
@@ -2256,8 +2366,13 @@
       <w:bookmarkEnd w:id="17"/>
     </w:p>
     <w:p>
-      <w:r>
-        <w:t>what constitutes an emergency state for the system, what services are provided by both user terminals and space segment in an emergency.</w:t>
+      <w:proofErr w:type="gramStart"/>
+      <w:r>
+        <w:t>what</w:t>
+      </w:r>
+      <w:proofErr w:type="gramEnd"/>
+      <w:r>
+        <w:t xml:space="preserve"> constitutes an emergency state for the system, what services are provided by both user terminals and space segment in an emergency.</w:t>
       </w:r>
       <w:r>
         <w:t xml:space="preserve"> There are at least two categories. A declared communications emergency changes the spacecraft state and may change user terminal state. A locally determined emergency does not change the spacecraft state. </w:t>

</xml_diff>

<commit_message>
Updated Tx and Rx
</commit_message>
<xml_diff>
--- a/Engineering/Requirements/Air_Interface/Working_Copy_Air_Interface.docx
+++ b/Engineering/Requirements/Air_Interface/Working_Copy_Air_Interface.docx
@@ -24,8 +24,6 @@
       <w:r>
         <w:fldChar w:fldCharType="separate"/>
       </w:r>
-      <w:bookmarkStart w:id="0" w:name="_GoBack"/>
-      <w:bookmarkEnd w:id="0"/>
       <w:r>
         <w:rPr>
           <w:noProof/>
@@ -48,7 +46,7 @@
         <w:rPr>
           <w:noProof/>
         </w:rPr>
-        <w:instrText xml:space="preserve"> PAGEREF _Toc320543083 \h </w:instrText>
+        <w:instrText xml:space="preserve"> PAGEREF _Toc320603433 \h </w:instrText>
       </w:r>
       <w:r>
         <w:rPr>
@@ -109,7 +107,7 @@
         <w:rPr>
           <w:noProof/>
         </w:rPr>
-        <w:instrText xml:space="preserve"> PAGEREF _Toc320543084 \h </w:instrText>
+        <w:instrText xml:space="preserve"> PAGEREF _Toc320603434 \h </w:instrText>
       </w:r>
       <w:r>
         <w:rPr>
@@ -126,7 +124,7 @@
         <w:rPr>
           <w:noProof/>
         </w:rPr>
-        <w:t>1</w:t>
+        <w:t>2</w:t>
       </w:r>
       <w:r>
         <w:rPr>
@@ -169,7 +167,7 @@
         <w:rPr>
           <w:noProof/>
         </w:rPr>
-        <w:instrText xml:space="preserve"> PAGEREF _Toc320543085 \h </w:instrText>
+        <w:instrText xml:space="preserve"> PAGEREF _Toc320603435 \h </w:instrText>
       </w:r>
       <w:r>
         <w:rPr>
@@ -229,7 +227,7 @@
         <w:rPr>
           <w:noProof/>
         </w:rPr>
-        <w:instrText xml:space="preserve"> PAGEREF _Toc320543086 \h </w:instrText>
+        <w:instrText xml:space="preserve"> PAGEREF _Toc320603436 \h </w:instrText>
       </w:r>
       <w:r>
         <w:rPr>
@@ -289,7 +287,7 @@
         <w:rPr>
           <w:noProof/>
         </w:rPr>
-        <w:instrText xml:space="preserve"> PAGEREF _Toc320543087 \h </w:instrText>
+        <w:instrText xml:space="preserve"> PAGEREF _Toc320603437 \h </w:instrText>
       </w:r>
       <w:r>
         <w:rPr>
@@ -350,7 +348,7 @@
         <w:rPr>
           <w:noProof/>
         </w:rPr>
-        <w:instrText xml:space="preserve"> PAGEREF _Toc320543088 \h </w:instrText>
+        <w:instrText xml:space="preserve"> PAGEREF _Toc320603438 \h </w:instrText>
       </w:r>
       <w:r>
         <w:rPr>
@@ -411,7 +409,7 @@
         <w:rPr>
           <w:noProof/>
         </w:rPr>
-        <w:instrText xml:space="preserve"> PAGEREF _Toc320543089 \h </w:instrText>
+        <w:instrText xml:space="preserve"> PAGEREF _Toc320603439 \h </w:instrText>
       </w:r>
       <w:r>
         <w:rPr>
@@ -472,7 +470,7 @@
         <w:rPr>
           <w:noProof/>
         </w:rPr>
-        <w:instrText xml:space="preserve"> PAGEREF _Toc320543090 \h </w:instrText>
+        <w:instrText xml:space="preserve"> PAGEREF _Toc320603440 \h </w:instrText>
       </w:r>
       <w:r>
         <w:rPr>
@@ -533,7 +531,7 @@
         <w:rPr>
           <w:noProof/>
         </w:rPr>
-        <w:instrText xml:space="preserve"> PAGEREF _Toc320543091 \h </w:instrText>
+        <w:instrText xml:space="preserve"> PAGEREF _Toc320603441 \h </w:instrText>
       </w:r>
       <w:r>
         <w:rPr>
@@ -594,7 +592,7 @@
         <w:rPr>
           <w:noProof/>
         </w:rPr>
-        <w:instrText xml:space="preserve"> PAGEREF _Toc320543092 \h </w:instrText>
+        <w:instrText xml:space="preserve"> PAGEREF _Toc320603442 \h </w:instrText>
       </w:r>
       <w:r>
         <w:rPr>
@@ -655,7 +653,7 @@
         <w:rPr>
           <w:noProof/>
         </w:rPr>
-        <w:instrText xml:space="preserve"> PAGEREF _Toc320543093 \h </w:instrText>
+        <w:instrText xml:space="preserve"> PAGEREF _Toc320603443 \h </w:instrText>
       </w:r>
       <w:r>
         <w:rPr>
@@ -672,7 +670,247 @@
         <w:rPr>
           <w:noProof/>
         </w:rPr>
-        <w:t>4</w:t>
+        <w:t>5</w:t>
+      </w:r>
+      <w:r>
+        <w:rPr>
+          <w:noProof/>
+        </w:rPr>
+        <w:fldChar w:fldCharType="end"/>
+      </w:r>
+    </w:p>
+    <w:p>
+      <w:pPr>
+        <w:pStyle w:val="TOC3"/>
+        <w:tabs>
+          <w:tab w:val="right" w:pos="8630"/>
+        </w:tabs>
+        <w:rPr>
+          <w:noProof/>
+          <w:sz w:val="24"/>
+          <w:szCs w:val="24"/>
+        </w:rPr>
+      </w:pPr>
+      <w:r>
+        <w:rPr>
+          <w:noProof/>
+        </w:rPr>
+        <w:t>Frequencies</w:t>
+      </w:r>
+      <w:r>
+        <w:rPr>
+          <w:noProof/>
+        </w:rPr>
+        <w:tab/>
+      </w:r>
+      <w:r>
+        <w:rPr>
+          <w:noProof/>
+        </w:rPr>
+        <w:fldChar w:fldCharType="begin"/>
+      </w:r>
+      <w:r>
+        <w:rPr>
+          <w:noProof/>
+        </w:rPr>
+        <w:instrText xml:space="preserve"> PAGEREF _Toc320603444 \h </w:instrText>
+      </w:r>
+      <w:r>
+        <w:rPr>
+          <w:noProof/>
+        </w:rPr>
+      </w:r>
+      <w:r>
+        <w:rPr>
+          <w:noProof/>
+        </w:rPr>
+        <w:fldChar w:fldCharType="separate"/>
+      </w:r>
+      <w:r>
+        <w:rPr>
+          <w:noProof/>
+        </w:rPr>
+        <w:t>5</w:t>
+      </w:r>
+      <w:r>
+        <w:rPr>
+          <w:noProof/>
+        </w:rPr>
+        <w:fldChar w:fldCharType="end"/>
+      </w:r>
+    </w:p>
+    <w:p>
+      <w:pPr>
+        <w:pStyle w:val="TOC3"/>
+        <w:tabs>
+          <w:tab w:val="right" w:pos="8630"/>
+        </w:tabs>
+        <w:rPr>
+          <w:noProof/>
+          <w:sz w:val="24"/>
+          <w:szCs w:val="24"/>
+        </w:rPr>
+      </w:pPr>
+      <w:r>
+        <w:rPr>
+          <w:noProof/>
+        </w:rPr>
+        <w:t>Voice Signal Quality</w:t>
+      </w:r>
+      <w:r>
+        <w:rPr>
+          <w:noProof/>
+        </w:rPr>
+        <w:tab/>
+      </w:r>
+      <w:r>
+        <w:rPr>
+          <w:noProof/>
+        </w:rPr>
+        <w:fldChar w:fldCharType="begin"/>
+      </w:r>
+      <w:r>
+        <w:rPr>
+          <w:noProof/>
+        </w:rPr>
+        <w:instrText xml:space="preserve"> PAGEREF _Toc320603445 \h </w:instrText>
+      </w:r>
+      <w:r>
+        <w:rPr>
+          <w:noProof/>
+        </w:rPr>
+      </w:r>
+      <w:r>
+        <w:rPr>
+          <w:noProof/>
+        </w:rPr>
+        <w:fldChar w:fldCharType="separate"/>
+      </w:r>
+      <w:r>
+        <w:rPr>
+          <w:noProof/>
+        </w:rPr>
+        <w:t>5</w:t>
+      </w:r>
+      <w:r>
+        <w:rPr>
+          <w:noProof/>
+        </w:rPr>
+        <w:fldChar w:fldCharType="end"/>
+      </w:r>
+    </w:p>
+    <w:p>
+      <w:pPr>
+        <w:pStyle w:val="TOC3"/>
+        <w:tabs>
+          <w:tab w:val="right" w:pos="8630"/>
+        </w:tabs>
+        <w:rPr>
+          <w:noProof/>
+          <w:sz w:val="24"/>
+          <w:szCs w:val="24"/>
+        </w:rPr>
+      </w:pPr>
+      <w:r>
+        <w:rPr>
+          <w:noProof/>
+        </w:rPr>
+        <w:t>Emission Type</w:t>
+      </w:r>
+      <w:r>
+        <w:rPr>
+          <w:noProof/>
+        </w:rPr>
+        <w:tab/>
+      </w:r>
+      <w:r>
+        <w:rPr>
+          <w:noProof/>
+        </w:rPr>
+        <w:fldChar w:fldCharType="begin"/>
+      </w:r>
+      <w:r>
+        <w:rPr>
+          <w:noProof/>
+        </w:rPr>
+        <w:instrText xml:space="preserve"> PAGEREF _Toc320603446 \h </w:instrText>
+      </w:r>
+      <w:r>
+        <w:rPr>
+          <w:noProof/>
+        </w:rPr>
+      </w:r>
+      <w:r>
+        <w:rPr>
+          <w:noProof/>
+        </w:rPr>
+        <w:fldChar w:fldCharType="separate"/>
+      </w:r>
+      <w:r>
+        <w:rPr>
+          <w:noProof/>
+        </w:rPr>
+        <w:t>5</w:t>
+      </w:r>
+      <w:r>
+        <w:rPr>
+          <w:noProof/>
+        </w:rPr>
+        <w:fldChar w:fldCharType="end"/>
+      </w:r>
+    </w:p>
+    <w:p>
+      <w:pPr>
+        <w:pStyle w:val="TOC3"/>
+        <w:tabs>
+          <w:tab w:val="right" w:pos="8630"/>
+        </w:tabs>
+        <w:rPr>
+          <w:noProof/>
+          <w:sz w:val="24"/>
+          <w:szCs w:val="24"/>
+        </w:rPr>
+      </w:pPr>
+      <w:r>
+        <w:rPr>
+          <w:noProof/>
+        </w:rPr>
+        <w:t>Emission Type Designation</w:t>
+      </w:r>
+      <w:r>
+        <w:rPr>
+          <w:noProof/>
+        </w:rPr>
+        <w:tab/>
+      </w:r>
+      <w:r>
+        <w:rPr>
+          <w:noProof/>
+        </w:rPr>
+        <w:fldChar w:fldCharType="begin"/>
+      </w:r>
+      <w:r>
+        <w:rPr>
+          <w:noProof/>
+        </w:rPr>
+        <w:instrText xml:space="preserve"> PAGEREF _Toc320603447 \h </w:instrText>
+      </w:r>
+      <w:r>
+        <w:rPr>
+          <w:noProof/>
+        </w:rPr>
+      </w:r>
+      <w:r>
+        <w:rPr>
+          <w:noProof/>
+        </w:rPr>
+        <w:fldChar w:fldCharType="separate"/>
+      </w:r>
+      <w:r>
+        <w:rPr>
+          <w:noProof/>
+        </w:rPr>
+        <w:t>5</w:t>
       </w:r>
       <w:r>
         <w:rPr>
@@ -716,7 +954,187 @@
         <w:rPr>
           <w:noProof/>
         </w:rPr>
-        <w:instrText xml:space="preserve"> PAGEREF _Toc320543094 \h </w:instrText>
+        <w:instrText xml:space="preserve"> PAGEREF _Toc320603448 \h </w:instrText>
+      </w:r>
+      <w:r>
+        <w:rPr>
+          <w:noProof/>
+        </w:rPr>
+      </w:r>
+      <w:r>
+        <w:rPr>
+          <w:noProof/>
+        </w:rPr>
+        <w:fldChar w:fldCharType="separate"/>
+      </w:r>
+      <w:r>
+        <w:rPr>
+          <w:noProof/>
+        </w:rPr>
+        <w:t>10</w:t>
+      </w:r>
+      <w:r>
+        <w:rPr>
+          <w:noProof/>
+        </w:rPr>
+        <w:fldChar w:fldCharType="end"/>
+      </w:r>
+    </w:p>
+    <w:p>
+      <w:pPr>
+        <w:pStyle w:val="TOC3"/>
+        <w:tabs>
+          <w:tab w:val="right" w:pos="8630"/>
+        </w:tabs>
+        <w:rPr>
+          <w:noProof/>
+          <w:sz w:val="24"/>
+          <w:szCs w:val="24"/>
+        </w:rPr>
+      </w:pPr>
+      <w:r>
+        <w:rPr>
+          <w:noProof/>
+        </w:rPr>
+        <w:t>Frequencies</w:t>
+      </w:r>
+      <w:r>
+        <w:rPr>
+          <w:noProof/>
+        </w:rPr>
+        <w:tab/>
+      </w:r>
+      <w:r>
+        <w:rPr>
+          <w:noProof/>
+        </w:rPr>
+        <w:fldChar w:fldCharType="begin"/>
+      </w:r>
+      <w:r>
+        <w:rPr>
+          <w:noProof/>
+        </w:rPr>
+        <w:instrText xml:space="preserve"> PAGEREF _Toc320603449 \h </w:instrText>
+      </w:r>
+      <w:r>
+        <w:rPr>
+          <w:noProof/>
+        </w:rPr>
+      </w:r>
+      <w:r>
+        <w:rPr>
+          <w:noProof/>
+        </w:rPr>
+        <w:fldChar w:fldCharType="separate"/>
+      </w:r>
+      <w:r>
+        <w:rPr>
+          <w:noProof/>
+        </w:rPr>
+        <w:t>10</w:t>
+      </w:r>
+      <w:r>
+        <w:rPr>
+          <w:noProof/>
+        </w:rPr>
+        <w:fldChar w:fldCharType="end"/>
+      </w:r>
+    </w:p>
+    <w:p>
+      <w:pPr>
+        <w:pStyle w:val="TOC3"/>
+        <w:tabs>
+          <w:tab w:val="right" w:pos="8630"/>
+        </w:tabs>
+        <w:rPr>
+          <w:noProof/>
+          <w:sz w:val="24"/>
+          <w:szCs w:val="24"/>
+        </w:rPr>
+      </w:pPr>
+      <w:r>
+        <w:rPr>
+          <w:noProof/>
+        </w:rPr>
+        <w:t>Emission Type</w:t>
+      </w:r>
+      <w:r>
+        <w:rPr>
+          <w:noProof/>
+        </w:rPr>
+        <w:tab/>
+      </w:r>
+      <w:r>
+        <w:rPr>
+          <w:noProof/>
+        </w:rPr>
+        <w:fldChar w:fldCharType="begin"/>
+      </w:r>
+      <w:r>
+        <w:rPr>
+          <w:noProof/>
+        </w:rPr>
+        <w:instrText xml:space="preserve"> PAGEREF _Toc320603450 \h </w:instrText>
+      </w:r>
+      <w:r>
+        <w:rPr>
+          <w:noProof/>
+        </w:rPr>
+      </w:r>
+      <w:r>
+        <w:rPr>
+          <w:noProof/>
+        </w:rPr>
+        <w:fldChar w:fldCharType="separate"/>
+      </w:r>
+      <w:r>
+        <w:rPr>
+          <w:noProof/>
+        </w:rPr>
+        <w:t>10</w:t>
+      </w:r>
+      <w:r>
+        <w:rPr>
+          <w:noProof/>
+        </w:rPr>
+        <w:fldChar w:fldCharType="end"/>
+      </w:r>
+    </w:p>
+    <w:p>
+      <w:pPr>
+        <w:pStyle w:val="TOC3"/>
+        <w:tabs>
+          <w:tab w:val="right" w:pos="8630"/>
+        </w:tabs>
+        <w:rPr>
+          <w:noProof/>
+          <w:sz w:val="24"/>
+          <w:szCs w:val="24"/>
+        </w:rPr>
+      </w:pPr>
+      <w:r>
+        <w:rPr>
+          <w:noProof/>
+        </w:rPr>
+        <w:t>Emission Type Designation</w:t>
+      </w:r>
+      <w:r>
+        <w:rPr>
+          <w:noProof/>
+        </w:rPr>
+        <w:tab/>
+      </w:r>
+      <w:r>
+        <w:rPr>
+          <w:noProof/>
+        </w:rPr>
+        <w:fldChar w:fldCharType="begin"/>
+      </w:r>
+      <w:r>
+        <w:rPr>
+          <w:noProof/>
+        </w:rPr>
+        <w:instrText xml:space="preserve"> PAGEREF _Toc320603451 \h </w:instrText>
       </w:r>
       <w:r>
         <w:rPr>
@@ -777,7 +1195,7 @@
         <w:rPr>
           <w:noProof/>
         </w:rPr>
-        <w:instrText xml:space="preserve"> PAGEREF _Toc320543095 \h </w:instrText>
+        <w:instrText xml:space="preserve"> PAGEREF _Toc320603452 \h </w:instrText>
       </w:r>
       <w:r>
         <w:rPr>
@@ -794,7 +1212,7 @@
         <w:rPr>
           <w:noProof/>
         </w:rPr>
-        <w:t>10</w:t>
+        <w:t>11</w:t>
       </w:r>
       <w:r>
         <w:rPr>
@@ -838,7 +1256,7 @@
         <w:rPr>
           <w:noProof/>
         </w:rPr>
-        <w:instrText xml:space="preserve"> PAGEREF _Toc320543096 \h </w:instrText>
+        <w:instrText xml:space="preserve"> PAGEREF _Toc320603453 \h </w:instrText>
       </w:r>
       <w:r>
         <w:rPr>
@@ -899,7 +1317,7 @@
         <w:rPr>
           <w:noProof/>
         </w:rPr>
-        <w:instrText xml:space="preserve"> PAGEREF _Toc320543097 \h </w:instrText>
+        <w:instrText xml:space="preserve"> PAGEREF _Toc320603454 \h </w:instrText>
       </w:r>
       <w:r>
         <w:rPr>
@@ -960,7 +1378,7 @@
         <w:rPr>
           <w:noProof/>
         </w:rPr>
-        <w:instrText xml:space="preserve"> PAGEREF _Toc320543098 \h </w:instrText>
+        <w:instrText xml:space="preserve"> PAGEREF _Toc320603455 \h </w:instrText>
       </w:r>
       <w:r>
         <w:rPr>
@@ -1021,7 +1439,7 @@
         <w:rPr>
           <w:noProof/>
         </w:rPr>
-        <w:instrText xml:space="preserve"> PAGEREF _Toc320543099 \h </w:instrText>
+        <w:instrText xml:space="preserve"> PAGEREF _Toc320603456 \h </w:instrText>
       </w:r>
       <w:r>
         <w:rPr>
@@ -1038,7 +1456,7 @@
         <w:rPr>
           <w:noProof/>
         </w:rPr>
-        <w:t>11</w:t>
+        <w:t>12</w:t>
       </w:r>
       <w:r>
         <w:rPr>
@@ -1082,7 +1500,7 @@
         <w:rPr>
           <w:noProof/>
         </w:rPr>
-        <w:instrText xml:space="preserve"> PAGEREF _Toc320543100 \h </w:instrText>
+        <w:instrText xml:space="preserve"> PAGEREF _Toc320603457 \h </w:instrText>
       </w:r>
       <w:r>
         <w:rPr>
@@ -1099,7 +1517,7 @@
         <w:rPr>
           <w:noProof/>
         </w:rPr>
-        <w:t>11</w:t>
+        <w:t>12</w:t>
       </w:r>
       <w:r>
         <w:rPr>
@@ -1143,7 +1561,7 @@
         <w:rPr>
           <w:noProof/>
         </w:rPr>
-        <w:instrText xml:space="preserve"> PAGEREF _Toc320543101 \h </w:instrText>
+        <w:instrText xml:space="preserve"> PAGEREF _Toc320603458 \h </w:instrText>
       </w:r>
       <w:r>
         <w:rPr>
@@ -1184,22 +1602,23 @@
       <w:pPr>
         <w:pStyle w:val="Heading1"/>
       </w:pPr>
-      <w:bookmarkStart w:id="1" w:name="_Toc320543083"/>
+      <w:bookmarkStart w:id="0" w:name="_Toc320603433"/>
       <w:r>
         <w:t>Part</w:t>
       </w:r>
       <w:r>
         <w:t xml:space="preserve"> 1 – General Information</w:t>
       </w:r>
-      <w:bookmarkEnd w:id="1"/>
+      <w:bookmarkEnd w:id="0"/>
     </w:p>
     <w:p/>
     <w:p>
       <w:pPr>
         <w:pStyle w:val="Heading2"/>
       </w:pPr>
-      <w:bookmarkStart w:id="2" w:name="_Toc320543084"/>
-      <w:r>
+      <w:bookmarkStart w:id="1" w:name="_Toc320603434"/>
+      <w:r>
+        <w:lastRenderedPageBreak/>
         <w:t xml:space="preserve">Chapter 1 </w:t>
       </w:r>
       <w:r>
@@ -1208,7 +1627,7 @@
       <w:r>
         <w:t>Overhead</w:t>
       </w:r>
-      <w:bookmarkEnd w:id="2"/>
+      <w:bookmarkEnd w:id="1"/>
       <w:r>
         <w:t xml:space="preserve"> </w:t>
       </w:r>
@@ -1226,11 +1645,7 @@
         <w:t xml:space="preserve">ons, preface, section summaries </w:t>
       </w:r>
       <w:r>
-        <w:t xml:space="preserve">so you know where to go quickly, how necessary it is for the system to be fun and easy to use while also allowing for advanced communications experiments. Motivation, why, where, how, when, and how long the system will be active. What you will be able to </w:t>
-      </w:r>
-      <w:r>
-        <w:lastRenderedPageBreak/>
-        <w:t xml:space="preserve">do with your equipment after the satellite </w:t>
+        <w:t xml:space="preserve">so you know where to go quickly, how necessary it is for the system to be fun and easy to use while also allowing for advanced communications experiments. Motivation, why, where, how, when, and how long the system will be active. What you will be able to do with your equipment after the satellite </w:t>
       </w:r>
       <w:r>
         <w:t>mission completes or changes</w:t>
@@ -1251,11 +1666,11 @@
       <w:pPr>
         <w:pStyle w:val="Heading3"/>
       </w:pPr>
-      <w:bookmarkStart w:id="3" w:name="_Toc320543085"/>
+      <w:bookmarkStart w:id="2" w:name="_Toc320603435"/>
       <w:r>
         <w:t>Origin of this Document</w:t>
       </w:r>
-      <w:bookmarkEnd w:id="3"/>
+      <w:bookmarkEnd w:id="2"/>
     </w:p>
     <w:p>
       <w:r>
@@ -1286,14 +1701,14 @@
       <w:pPr>
         <w:pStyle w:val="Heading3"/>
       </w:pPr>
-      <w:bookmarkStart w:id="4" w:name="_Toc320543086"/>
+      <w:bookmarkStart w:id="3" w:name="_Toc320603436"/>
       <w:r>
         <w:t>Terms</w:t>
       </w:r>
       <w:r>
         <w:t xml:space="preserve"> and Definitions</w:t>
       </w:r>
-      <w:bookmarkEnd w:id="4"/>
+      <w:bookmarkEnd w:id="3"/>
     </w:p>
     <w:p>
       <w:r>
@@ -1362,11 +1777,11 @@
       <w:pPr>
         <w:pStyle w:val="Heading3"/>
       </w:pPr>
-      <w:bookmarkStart w:id="5" w:name="_Toc320543087"/>
+      <w:bookmarkStart w:id="4" w:name="_Toc320603437"/>
       <w:r>
         <w:t>Preface</w:t>
       </w:r>
-      <w:bookmarkEnd w:id="5"/>
+      <w:bookmarkEnd w:id="4"/>
     </w:p>
     <w:p>
       <w:r>
@@ -1573,11 +1988,11 @@
       <w:pPr>
         <w:pStyle w:val="Heading2"/>
       </w:pPr>
-      <w:bookmarkStart w:id="6" w:name="_Toc320543088"/>
+      <w:bookmarkStart w:id="5" w:name="_Toc320603438"/>
       <w:r>
         <w:t>Chapter 2 Link Budget</w:t>
       </w:r>
-      <w:bookmarkEnd w:id="6"/>
+      <w:bookmarkEnd w:id="5"/>
       <w:r>
         <w:t xml:space="preserve"> </w:t>
       </w:r>
@@ -1639,11 +2054,11 @@
       <w:pPr>
         <w:pStyle w:val="Heading2"/>
       </w:pPr>
-      <w:bookmarkStart w:id="7" w:name="_Toc320543089"/>
+      <w:bookmarkStart w:id="6" w:name="_Toc320603439"/>
       <w:r>
         <w:t>Chapter 3 System Time</w:t>
       </w:r>
-      <w:bookmarkEnd w:id="7"/>
+      <w:bookmarkEnd w:id="6"/>
       <w:r>
         <w:t xml:space="preserve"> </w:t>
       </w:r>
@@ -1669,11 +2084,11 @@
       <w:pPr>
         <w:pStyle w:val="Heading2"/>
       </w:pPr>
-      <w:bookmarkStart w:id="8" w:name="_Toc320543090"/>
+      <w:bookmarkStart w:id="7" w:name="_Toc320603440"/>
       <w:r>
         <w:t>Chapter 4 Tolerances</w:t>
       </w:r>
-      <w:bookmarkEnd w:id="8"/>
+      <w:bookmarkEnd w:id="7"/>
       <w:r>
         <w:t xml:space="preserve"> </w:t>
       </w:r>
@@ -1711,11 +2126,11 @@
       <w:pPr>
         <w:pStyle w:val="Heading2"/>
       </w:pPr>
-      <w:bookmarkStart w:id="9" w:name="_Toc320543091"/>
+      <w:bookmarkStart w:id="8" w:name="_Toc320603441"/>
       <w:r>
         <w:t>Chapter 5 Forward Compatibility Rules</w:t>
       </w:r>
-      <w:bookmarkEnd w:id="9"/>
+      <w:bookmarkEnd w:id="8"/>
     </w:p>
     <w:p>
       <w:proofErr w:type="gramStart"/>
@@ -1738,21 +2153,21 @@
       <w:pPr>
         <w:pStyle w:val="Heading1"/>
       </w:pPr>
-      <w:bookmarkStart w:id="10" w:name="_Toc320543092"/>
+      <w:bookmarkStart w:id="9" w:name="_Toc320603442"/>
       <w:r>
         <w:t>Part</w:t>
       </w:r>
       <w:r>
         <w:t xml:space="preserve"> 2 – Requirements for Operation</w:t>
       </w:r>
-      <w:bookmarkEnd w:id="10"/>
+      <w:bookmarkEnd w:id="9"/>
     </w:p>
     <w:p/>
     <w:p>
       <w:pPr>
         <w:pStyle w:val="Heading2"/>
       </w:pPr>
-      <w:bookmarkStart w:id="11" w:name="_Toc320543093"/>
+      <w:bookmarkStart w:id="10" w:name="_Toc320603443"/>
       <w:r>
         <w:t xml:space="preserve">Chapter 6 </w:t>
       </w:r>
@@ -1762,7 +2177,236 @@
       <w:r>
         <w:t>s</w:t>
       </w:r>
+      <w:bookmarkEnd w:id="10"/>
+    </w:p>
+    <w:p>
+      <w:pPr>
+        <w:pStyle w:val="Heading3"/>
+      </w:pPr>
+      <w:bookmarkStart w:id="11" w:name="_Toc320603444"/>
+      <w:r>
+        <w:t>Frequencies</w:t>
+      </w:r>
       <w:bookmarkEnd w:id="11"/>
+    </w:p>
+    <w:tbl>
+      <w:tblPr>
+        <w:tblStyle w:val="TableGrid"/>
+        <w:tblW w:w="8928" w:type="dxa"/>
+        <w:tblLayout w:type="fixed"/>
+        <w:tblLook w:val="04A0" w:firstRow="1" w:lastRow="0" w:firstColumn="1" w:lastColumn="0" w:noHBand="0" w:noVBand="1"/>
+      </w:tblPr>
+      <w:tblGrid>
+        <w:gridCol w:w="1476"/>
+        <w:gridCol w:w="2682"/>
+        <w:gridCol w:w="1440"/>
+        <w:gridCol w:w="3330"/>
+      </w:tblGrid>
+      <w:tr>
+        <w:tc>
+          <w:tcPr>
+            <w:tcW w:w="1476" w:type="dxa"/>
+          </w:tcPr>
+          <w:p>
+            <w:r>
+              <w:t>Mission</w:t>
+            </w:r>
+          </w:p>
+        </w:tc>
+        <w:tc>
+          <w:tcPr>
+            <w:tcW w:w="2682" w:type="dxa"/>
+          </w:tcPr>
+          <w:p>
+            <w:r>
+              <w:t>Uplink Frequency Band</w:t>
+            </w:r>
+          </w:p>
+        </w:tc>
+        <w:tc>
+          <w:tcPr>
+            <w:tcW w:w="1440" w:type="dxa"/>
+          </w:tcPr>
+          <w:p>
+            <w:r>
+              <w:t>Bandwidth</w:t>
+            </w:r>
+          </w:p>
+        </w:tc>
+        <w:tc>
+          <w:tcPr>
+            <w:tcW w:w="3330" w:type="dxa"/>
+          </w:tcPr>
+          <w:p>
+            <w:r>
+              <w:t>Access Type</w:t>
+            </w:r>
+          </w:p>
+        </w:tc>
+      </w:tr>
+      <w:tr>
+        <w:tc>
+          <w:tcPr>
+            <w:tcW w:w="1476" w:type="dxa"/>
+          </w:tcPr>
+          <w:p>
+            <w:r>
+              <w:t>Phase 4B</w:t>
+            </w:r>
+          </w:p>
+        </w:tc>
+        <w:tc>
+          <w:tcPr>
+            <w:tcW w:w="2682" w:type="dxa"/>
+          </w:tcPr>
+          <w:p>
+            <w:r>
+              <w:t>5650 – 5660 MHz</w:t>
+            </w:r>
+          </w:p>
+        </w:tc>
+        <w:tc>
+          <w:tcPr>
+            <w:tcW w:w="1440" w:type="dxa"/>
+          </w:tcPr>
+          <w:p>
+            <w:r>
+              <w:t>10MHz</w:t>
+            </w:r>
+          </w:p>
+        </w:tc>
+        <w:tc>
+          <w:tcPr>
+            <w:tcW w:w="3330" w:type="dxa"/>
+          </w:tcPr>
+          <w:p>
+            <w:r>
+              <w:t>F</w:t>
+            </w:r>
+            <w:r>
+              <w:t>D</w:t>
+            </w:r>
+            <w:r>
+              <w:t>M</w:t>
+            </w:r>
+            <w:r>
+              <w:t>A 100kHz channelized</w:t>
+            </w:r>
+          </w:p>
+        </w:tc>
+      </w:tr>
+      <w:tr>
+        <w:tc>
+          <w:tcPr>
+            <w:tcW w:w="1476" w:type="dxa"/>
+          </w:tcPr>
+          <w:p>
+            <w:r>
+              <w:t>Phase 3E</w:t>
+            </w:r>
+          </w:p>
+        </w:tc>
+        <w:tc>
+          <w:tcPr>
+            <w:tcW w:w="2682" w:type="dxa"/>
+          </w:tcPr>
+          <w:p>
+            <w:r>
+              <w:t>5650 – 5660 MHz</w:t>
+            </w:r>
+          </w:p>
+        </w:tc>
+        <w:tc>
+          <w:tcPr>
+            <w:tcW w:w="1440" w:type="dxa"/>
+          </w:tcPr>
+          <w:p>
+            <w:r>
+              <w:t>10M</w:t>
+            </w:r>
+            <w:r>
+              <w:t>Hz</w:t>
+            </w:r>
+          </w:p>
+        </w:tc>
+        <w:tc>
+          <w:tcPr>
+            <w:tcW w:w="3330" w:type="dxa"/>
+          </w:tcPr>
+          <w:p>
+            <w:r>
+              <w:t>TBD</w:t>
+            </w:r>
+          </w:p>
+        </w:tc>
+      </w:tr>
+      <w:tr>
+        <w:tc>
+          <w:tcPr>
+            <w:tcW w:w="1476" w:type="dxa"/>
+          </w:tcPr>
+          <w:p>
+            <w:proofErr w:type="spellStart"/>
+            <w:r>
+              <w:t>Groundsat</w:t>
+            </w:r>
+            <w:proofErr w:type="spellEnd"/>
+          </w:p>
+        </w:tc>
+        <w:tc>
+          <w:tcPr>
+            <w:tcW w:w="2682" w:type="dxa"/>
+          </w:tcPr>
+          <w:p>
+            <w:r>
+              <w:t>5650 – 5660 MHz</w:t>
+            </w:r>
+          </w:p>
+        </w:tc>
+        <w:tc>
+          <w:tcPr>
+            <w:tcW w:w="1440" w:type="dxa"/>
+          </w:tcPr>
+          <w:p>
+            <w:r>
+              <w:t>10MHz</w:t>
+            </w:r>
+          </w:p>
+        </w:tc>
+        <w:tc>
+          <w:tcPr>
+            <w:tcW w:w="3330" w:type="dxa"/>
+          </w:tcPr>
+          <w:p>
+            <w:r>
+              <w:t>F</w:t>
+            </w:r>
+            <w:r>
+              <w:t>D</w:t>
+            </w:r>
+            <w:r>
+              <w:t>M</w:t>
+            </w:r>
+            <w:r>
+              <w:t>A 100kHz channelized</w:t>
+            </w:r>
+          </w:p>
+        </w:tc>
+      </w:tr>
+    </w:tbl>
+    <w:p/>
+    <w:p>
+      <w:proofErr w:type="gramStart"/>
+      <w:r>
+        <w:t>c</w:t>
+      </w:r>
+      <w:r>
+        <w:t>hannel</w:t>
+      </w:r>
+      <w:proofErr w:type="gramEnd"/>
+      <w:r>
+        <w:t xml:space="preserve"> spacing and designation</w:t>
+      </w:r>
     </w:p>
     <w:p>
       <w:proofErr w:type="gramStart"/>
@@ -1771,75 +2415,122 @@
       </w:r>
       <w:proofErr w:type="gramEnd"/>
       <w:r>
-        <w:t xml:space="preserve"> parameters, channel spacing and designation, frequency tolerance, power output characteristics, carrier on/off conditions, power output and power control, modulation</w:t>
-      </w:r>
-      <w:r>
-        <w:t xml:space="preserve"> characteristics, voice signals…</w:t>
+        <w:t xml:space="preserve"> tolerance</w:t>
+      </w:r>
+    </w:p>
+    <w:p>
+      <w:proofErr w:type="gramStart"/>
+      <w:r>
+        <w:t>power</w:t>
+      </w:r>
+      <w:proofErr w:type="gramEnd"/>
+      <w:r>
+        <w:t xml:space="preserve"> output characteristics</w:t>
+      </w:r>
+    </w:p>
+    <w:p>
+      <w:proofErr w:type="gramStart"/>
+      <w:r>
+        <w:t>carrier</w:t>
+      </w:r>
+      <w:proofErr w:type="gramEnd"/>
+      <w:r>
+        <w:t xml:space="preserve"> on/off conditions, power output and power control, modulation</w:t>
+      </w:r>
+      <w:r>
+        <w:t xml:space="preserve"> characteristics, </w:t>
+      </w:r>
+    </w:p>
+    <w:p>
+      <w:pPr>
+        <w:pStyle w:val="Heading3"/>
+      </w:pPr>
+      <w:bookmarkStart w:id="12" w:name="_Toc320603445"/>
+      <w:r>
+        <w:t>Voice Signal Quality</w:t>
+      </w:r>
+      <w:bookmarkEnd w:id="12"/>
+    </w:p>
+    <w:p>
+      <w:r>
+        <w:t>There is unhappiness</w:t>
+      </w:r>
+      <w:r>
+        <w:t xml:space="preserve"> with the lack of attention paid to voice quality in most</w:t>
+      </w:r>
+      <w:r>
+        <w:t xml:space="preserve"> CODECs borrowed from industry. Voice codecs literally are the voice of the system. A radio design can be exemplary, but if the codec sounds harsh, the entire system will be harshly judged.</w:t>
+      </w:r>
+    </w:p>
+    <w:p>
+      <w:r>
+        <w:t>There are many factors in quality voice coding and decoding. Things like</w:t>
+      </w:r>
+      <w:r>
+        <w:t xml:space="preserve"> compression, pre-emphasis, deviation limitation, limit filters, and transmit level adjustments</w:t>
+      </w:r>
+      <w:r>
+        <w:t xml:space="preserve"> all affect voice signal quality.</w:t>
+      </w:r>
+    </w:p>
+    <w:p>
+      <w:r>
+        <w:t xml:space="preserve">Phase 4 Ground recommends and implements the following. </w:t>
+      </w:r>
+    </w:p>
+    <w:p>
+      <w:r>
+        <w:t>CODEC2</w:t>
+      </w:r>
+    </w:p>
+    <w:p>
+      <w:r>
+        <w:t>OPUS</w:t>
       </w:r>
     </w:p>
     <w:p/>
     <w:p>
       <w:r>
-        <w:t>(Yes, we’re building a digital system, and it’s all data</w:t>
-      </w:r>
-      <w:r>
-        <w:t xml:space="preserve">, but the proper treatment of the voice signals will make for better quality. </w:t>
-      </w:r>
-      <w:r>
-        <w:t xml:space="preserve"> </w:t>
-      </w:r>
-      <w:r>
-        <w:t>There is unhappiness</w:t>
-      </w:r>
-      <w:r>
-        <w:t xml:space="preserve"> with the lack of attention paid to voice quality in most CODECs borrowed from industry. </w:t>
-      </w:r>
-      <w:r>
-        <w:t xml:space="preserve">This </w:t>
-      </w:r>
-      <w:r>
-        <w:t>may mean we should care about and give</w:t>
-      </w:r>
-      <w:r>
-        <w:t xml:space="preserve"> guidance on</w:t>
-      </w:r>
-      <w:r>
-        <w:t xml:space="preserve"> things like</w:t>
-      </w:r>
-      <w:r>
-        <w:t xml:space="preserve"> compression, pre-emphasis, deviation limitation, limit filters, and transmit level adjustments</w:t>
-      </w:r>
-      <w:r>
-        <w:t>.</w:t>
-      </w:r>
-      <w:r>
-        <w:t xml:space="preserve"> This </w:t>
-      </w:r>
-      <w:r>
-        <w:t>mean</w:t>
-      </w:r>
-      <w:r>
-        <w:t>s</w:t>
-      </w:r>
-      <w:r>
-        <w:t xml:space="preserve"> </w:t>
-      </w:r>
-      <w:r>
-        <w:t>content</w:t>
-      </w:r>
-      <w:r>
-        <w:t xml:space="preserve"> devoted to Baseband Design Guidance.</w:t>
-      </w:r>
-      <w:r>
-        <w:t>)</w:t>
+        <w:t>…</w:t>
+      </w:r>
+      <w:proofErr w:type="gramStart"/>
+      <w:r>
+        <w:t>wideband</w:t>
+      </w:r>
+      <w:proofErr w:type="gramEnd"/>
+      <w:r>
+        <w:t xml:space="preserve"> data characteristics, encoding, modulation, limitations on bandwidth, </w:t>
       </w:r>
     </w:p>
     <w:p>
-      <w:r>
-        <w:t>…</w:t>
-      </w:r>
-      <w:r>
-        <w:t>wideband data characteristics, encoding, modulation, limitations on bandwidth, emission designation, conducted and radiated spurious emissions.</w:t>
+      <w:pPr>
+        <w:pStyle w:val="Heading3"/>
+      </w:pPr>
+      <w:bookmarkStart w:id="13" w:name="_Toc320603446"/>
+      <w:r>
+        <w:t>Emission Type</w:t>
+      </w:r>
+      <w:bookmarkEnd w:id="13"/>
+    </w:p>
+    <w:p/>
+    <w:p>
+      <w:pPr>
+        <w:pStyle w:val="Heading3"/>
+      </w:pPr>
+      <w:bookmarkStart w:id="14" w:name="_Toc320603447"/>
+      <w:r>
+        <w:t>Emission Type Designation</w:t>
+      </w:r>
+      <w:bookmarkEnd w:id="14"/>
+    </w:p>
+    <w:p>
+      <w:proofErr w:type="gramStart"/>
+      <w:r>
+        <w:t>emission</w:t>
+      </w:r>
+      <w:proofErr w:type="gramEnd"/>
+      <w:r>
+        <w:t xml:space="preserve"> designation, conducted and radiated spurious emissions.</w:t>
       </w:r>
     </w:p>
     <w:p>
@@ -1945,7 +2636,7 @@
         <w:t xml:space="preserve">Uplink is expected to be 5kHz data rate </w:t>
       </w:r>
       <w:r>
-        <w:t>OQPSK</w:t>
+        <w:t>(modulation TBD)</w:t>
       </w:r>
       <w:r>
         <w:t xml:space="preserve"> within 100kHz </w:t>
@@ -1978,7 +2669,13 @@
         <w:t xml:space="preserve"> mode</w:t>
       </w:r>
       <w:r>
-        <w:t xml:space="preserve"> is expected to be 1kHz MSK within a subdivided 100kHz channel. </w:t>
+        <w:t xml:space="preserve"> is expected to be 1kHz </w:t>
+      </w:r>
+      <w:r>
+        <w:t>(modulation TBD)</w:t>
+      </w:r>
+      <w:r>
+        <w:t xml:space="preserve"> within a subdivided 100kHz channel. </w:t>
       </w:r>
     </w:p>
     <w:p/>
@@ -2150,7 +2847,7 @@
       <w:pPr>
         <w:pStyle w:val="Heading2"/>
       </w:pPr>
-      <w:bookmarkStart w:id="12" w:name="_Toc320543094"/>
+      <w:bookmarkStart w:id="15" w:name="_Toc320603448"/>
       <w:r>
         <w:t xml:space="preserve">Chapter 7 </w:t>
       </w:r>
@@ -2160,16 +2857,269 @@
       <w:r>
         <w:t>s</w:t>
       </w:r>
-      <w:bookmarkEnd w:id="12"/>
+      <w:bookmarkEnd w:id="15"/>
     </w:p>
     <w:p>
+      <w:pPr>
+        <w:pStyle w:val="Heading3"/>
+      </w:pPr>
+      <w:bookmarkStart w:id="16" w:name="_Toc320603449"/>
+      <w:r>
+        <w:t>Frequencies</w:t>
+      </w:r>
+      <w:bookmarkEnd w:id="16"/>
+    </w:p>
+    <w:tbl>
+      <w:tblPr>
+        <w:tblStyle w:val="TableGrid"/>
+        <w:tblW w:w="8388" w:type="dxa"/>
+        <w:tblLayout w:type="fixed"/>
+        <w:tblLook w:val="04A0" w:firstRow="1" w:lastRow="0" w:firstColumn="1" w:lastColumn="0" w:noHBand="0" w:noVBand="1"/>
+      </w:tblPr>
+      <w:tblGrid>
+        <w:gridCol w:w="1368"/>
+        <w:gridCol w:w="2970"/>
+        <w:gridCol w:w="1710"/>
+        <w:gridCol w:w="2340"/>
+      </w:tblGrid>
+      <w:tr>
+        <w:tc>
+          <w:tcPr>
+            <w:tcW w:w="1368" w:type="dxa"/>
+          </w:tcPr>
+          <w:p>
+            <w:r>
+              <w:t>Mission</w:t>
+            </w:r>
+          </w:p>
+        </w:tc>
+        <w:tc>
+          <w:tcPr>
+            <w:tcW w:w="2970" w:type="dxa"/>
+          </w:tcPr>
+          <w:p>
+            <w:r>
+              <w:t>Downlink</w:t>
+            </w:r>
+            <w:r>
+              <w:t xml:space="preserve"> Frequency Band</w:t>
+            </w:r>
+          </w:p>
+        </w:tc>
+        <w:tc>
+          <w:tcPr>
+            <w:tcW w:w="1710" w:type="dxa"/>
+          </w:tcPr>
+          <w:p>
+            <w:r>
+              <w:t>Bandwidth</w:t>
+            </w:r>
+          </w:p>
+        </w:tc>
+        <w:tc>
+          <w:tcPr>
+            <w:tcW w:w="2340" w:type="dxa"/>
+          </w:tcPr>
+          <w:p>
+            <w:r>
+              <w:t>Access Type</w:t>
+            </w:r>
+          </w:p>
+        </w:tc>
+      </w:tr>
+      <w:tr>
+        <w:tc>
+          <w:tcPr>
+            <w:tcW w:w="1368" w:type="dxa"/>
+          </w:tcPr>
+          <w:p>
+            <w:r>
+              <w:t>Phase 4B</w:t>
+            </w:r>
+          </w:p>
+        </w:tc>
+        <w:tc>
+          <w:tcPr>
+            <w:tcW w:w="2970" w:type="dxa"/>
+          </w:tcPr>
+          <w:p>
+            <w:r>
+              <w:t>10450-10460</w:t>
+            </w:r>
+            <w:r>
+              <w:t xml:space="preserve"> MHz</w:t>
+            </w:r>
+          </w:p>
+        </w:tc>
+        <w:tc>
+          <w:tcPr>
+            <w:tcW w:w="1710" w:type="dxa"/>
+          </w:tcPr>
+          <w:p>
+            <w:r>
+              <w:t>10MHz</w:t>
+            </w:r>
+          </w:p>
+        </w:tc>
+        <w:tc>
+          <w:tcPr>
+            <w:tcW w:w="2340" w:type="dxa"/>
+          </w:tcPr>
+          <w:p>
+            <w:r>
+              <w:t>TDM</w:t>
+            </w:r>
+          </w:p>
+        </w:tc>
+      </w:tr>
+      <w:tr>
+        <w:tc>
+          <w:tcPr>
+            <w:tcW w:w="1368" w:type="dxa"/>
+          </w:tcPr>
+          <w:p>
+            <w:r>
+              <w:t>Phase 3E</w:t>
+            </w:r>
+          </w:p>
+        </w:tc>
+        <w:tc>
+          <w:tcPr>
+            <w:tcW w:w="2970" w:type="dxa"/>
+          </w:tcPr>
+          <w:p>
+            <w:r>
+              <w:t>10450-10460</w:t>
+            </w:r>
+            <w:r>
+              <w:t xml:space="preserve"> MHz</w:t>
+            </w:r>
+          </w:p>
+        </w:tc>
+        <w:tc>
+          <w:tcPr>
+            <w:tcW w:w="1710" w:type="dxa"/>
+          </w:tcPr>
+          <w:p>
+            <w:r>
+              <w:t>10M</w:t>
+            </w:r>
+            <w:r>
+              <w:t>Hz</w:t>
+            </w:r>
+          </w:p>
+        </w:tc>
+        <w:tc>
+          <w:tcPr>
+            <w:tcW w:w="2340" w:type="dxa"/>
+          </w:tcPr>
+          <w:p>
+            <w:r>
+              <w:t>TBD</w:t>
+            </w:r>
+          </w:p>
+        </w:tc>
+      </w:tr>
+      <w:tr>
+        <w:tc>
+          <w:tcPr>
+            <w:tcW w:w="1368" w:type="dxa"/>
+          </w:tcPr>
+          <w:p>
+            <w:proofErr w:type="spellStart"/>
+            <w:r>
+              <w:t>Groundsat</w:t>
+            </w:r>
+            <w:proofErr w:type="spellEnd"/>
+          </w:p>
+        </w:tc>
+        <w:tc>
+          <w:tcPr>
+            <w:tcW w:w="2970" w:type="dxa"/>
+          </w:tcPr>
+          <w:p>
+            <w:r>
+              <w:t>10440-10450</w:t>
+            </w:r>
+            <w:r>
+              <w:t xml:space="preserve"> MHz</w:t>
+            </w:r>
+          </w:p>
+        </w:tc>
+        <w:tc>
+          <w:tcPr>
+            <w:tcW w:w="1710" w:type="dxa"/>
+          </w:tcPr>
+          <w:p>
+            <w:proofErr w:type="gramStart"/>
+            <w:r>
+              <w:t>up</w:t>
+            </w:r>
+            <w:proofErr w:type="gramEnd"/>
+            <w:r>
+              <w:t xml:space="preserve"> to 10MHz</w:t>
+            </w:r>
+          </w:p>
+        </w:tc>
+        <w:tc>
+          <w:tcPr>
+            <w:tcW w:w="2340" w:type="dxa"/>
+          </w:tcPr>
+          <w:p>
+            <w:r>
+              <w:t>TDM</w:t>
+            </w:r>
+          </w:p>
+        </w:tc>
+      </w:tr>
+    </w:tbl>
+    <w:p/>
+    <w:p>
       <w:proofErr w:type="gramStart"/>
       <w:r>
-        <w:t>frequency</w:t>
+        <w:t>channel</w:t>
       </w:r>
       <w:proofErr w:type="gramEnd"/>
       <w:r>
-        <w:t xml:space="preserve"> parameters, channel spacing and designation, demodulation characteristics, voice signal stuff, limitations on emissions, conducted spurious emission</w:t>
+        <w:t xml:space="preserve"> spacing and designation, demodulation characteristics, voice signal stuff, </w:t>
+      </w:r>
+    </w:p>
+    <w:p>
+      <w:pPr>
+        <w:pStyle w:val="Heading3"/>
+      </w:pPr>
+      <w:bookmarkStart w:id="17" w:name="_Toc320603450"/>
+      <w:bookmarkStart w:id="18" w:name="_GoBack"/>
+      <w:bookmarkEnd w:id="18"/>
+      <w:r>
+        <w:t>Emission Type</w:t>
+      </w:r>
+      <w:bookmarkEnd w:id="17"/>
+    </w:p>
+    <w:p>
+      <w:r>
+        <w:t xml:space="preserve">The emission type is a single-channel digital time-division multiplex downlink. The possible modulations include 90° BPSK, QPSK, and 8QPSK. Frames are encoded using LDPC-BCH. </w:t>
+      </w:r>
+    </w:p>
+    <w:p>
+      <w:pPr>
+        <w:pStyle w:val="Heading3"/>
+      </w:pPr>
+      <w:bookmarkStart w:id="19" w:name="_Toc320603451"/>
+      <w:r>
+        <w:t>Emission Type Designation</w:t>
+      </w:r>
+      <w:bookmarkEnd w:id="19"/>
+    </w:p>
+    <w:p/>
+    <w:p>
+      <w:proofErr w:type="gramStart"/>
+      <w:r>
+        <w:t>limitations</w:t>
+      </w:r>
+      <w:proofErr w:type="gramEnd"/>
+      <w:r>
+        <w:t xml:space="preserve"> on emissions, conducted spurious emission</w:t>
       </w:r>
       <w:r>
         <w:t>s, radiated spurious emissions, security and identification, authentication, station ID, registration, registration memory, access overload (proposed quality of service scheme from 2008), storing and forwarding, MESH networking requirements.</w:t>
@@ -2180,7 +3130,7 @@
       <w:pPr>
         <w:pStyle w:val="Heading2"/>
       </w:pPr>
-      <w:bookmarkStart w:id="13" w:name="_Toc320543095"/>
+      <w:bookmarkStart w:id="20" w:name="_Toc320603452"/>
       <w:r>
         <w:t>Chapter 8</w:t>
       </w:r>
@@ -2190,7 +3140,7 @@
       <w:r>
         <w:t>Supervision</w:t>
       </w:r>
-      <w:bookmarkEnd w:id="13"/>
+      <w:bookmarkEnd w:id="20"/>
     </w:p>
     <w:p>
       <w:proofErr w:type="gramStart"/>
@@ -2219,7 +3169,7 @@
       <w:pPr>
         <w:pStyle w:val="Heading2"/>
       </w:pPr>
-      <w:bookmarkStart w:id="14" w:name="_Toc320543096"/>
+      <w:bookmarkStart w:id="21" w:name="_Toc320603453"/>
       <w:r>
         <w:t xml:space="preserve">Chapter 9 </w:t>
       </w:r>
@@ -2235,7 +3185,7 @@
       <w:r>
         <w:t>)</w:t>
       </w:r>
-      <w:bookmarkEnd w:id="14"/>
+      <w:bookmarkEnd w:id="21"/>
     </w:p>
     <w:p>
       <w:proofErr w:type="gramStart"/>
@@ -2264,7 +3214,7 @@
       <w:pPr>
         <w:pStyle w:val="Heading2"/>
       </w:pPr>
-      <w:bookmarkStart w:id="15" w:name="_Toc320543097"/>
+      <w:bookmarkStart w:id="22" w:name="_Toc320603454"/>
       <w:r>
         <w:t>Chapter 10</w:t>
       </w:r>
@@ -2274,7 +3224,7 @@
       <w:r>
         <w:t>Reconfiguration</w:t>
       </w:r>
-      <w:bookmarkEnd w:id="15"/>
+      <w:bookmarkEnd w:id="22"/>
       <w:r>
         <w:t xml:space="preserve"> </w:t>
       </w:r>
@@ -2327,7 +3277,7 @@
       <w:pPr>
         <w:pStyle w:val="Heading2"/>
       </w:pPr>
-      <w:bookmarkStart w:id="16" w:name="_Toc320543098"/>
+      <w:bookmarkStart w:id="23" w:name="_Toc320603455"/>
       <w:r>
         <w:t>Chapter 11</w:t>
       </w:r>
@@ -2337,7 +3287,7 @@
       <w:r>
         <w:t>Idle State</w:t>
       </w:r>
-      <w:bookmarkEnd w:id="16"/>
+      <w:bookmarkEnd w:id="23"/>
     </w:p>
     <w:p>
       <w:proofErr w:type="gramStart"/>
@@ -2378,11 +3328,11 @@
       <w:pPr>
         <w:pStyle w:val="Heading2"/>
       </w:pPr>
-      <w:bookmarkStart w:id="17" w:name="_Toc320543099"/>
+      <w:bookmarkStart w:id="24" w:name="_Toc320603456"/>
       <w:r>
         <w:t>Chapter 12 Emergency Communications</w:t>
       </w:r>
-      <w:bookmarkEnd w:id="17"/>
+      <w:bookmarkEnd w:id="24"/>
     </w:p>
     <w:p>
       <w:proofErr w:type="gramStart"/>
@@ -2402,11 +3352,11 @@
       <w:pPr>
         <w:pStyle w:val="Heading2"/>
       </w:pPr>
-      <w:bookmarkStart w:id="18" w:name="_Toc320543100"/>
+      <w:bookmarkStart w:id="25" w:name="_Toc320603457"/>
       <w:r>
         <w:t>Chapter 13 mesh operation</w:t>
       </w:r>
-      <w:bookmarkEnd w:id="18"/>
+      <w:bookmarkEnd w:id="25"/>
     </w:p>
     <w:p>
       <w:r>
@@ -2439,7 +3389,7 @@
       <w:pPr>
         <w:pStyle w:val="Heading2"/>
       </w:pPr>
-      <w:bookmarkStart w:id="19" w:name="_Toc320543101"/>
+      <w:bookmarkStart w:id="26" w:name="_Toc320603458"/>
       <w:r>
         <w:t>Chapter 14</w:t>
       </w:r>
@@ -2449,7 +3399,7 @@
       <w:r>
         <w:t>Gateways to Other Services</w:t>
       </w:r>
-      <w:bookmarkEnd w:id="19"/>
+      <w:bookmarkEnd w:id="26"/>
     </w:p>
     <w:p>
       <w:r>
@@ -3166,6 +4116,32 @@
       <w:szCs w:val="20"/>
     </w:rPr>
   </w:style>
+  <w:style w:type="table" w:styleId="TableGrid">
+    <w:name w:val="Table Grid"/>
+    <w:basedOn w:val="TableNormal"/>
+    <w:uiPriority w:val="59"/>
+    <w:rsid w:val="00C56A1D"/>
+    <w:pPr>
+      <w:spacing w:after="0"/>
+    </w:pPr>
+    <w:tblPr>
+      <w:tblInd w:w="0" w:type="dxa"/>
+      <w:tblBorders>
+        <w:top w:val="single" w:sz="4" w:space="0" w:color="auto"/>
+        <w:left w:val="single" w:sz="4" w:space="0" w:color="auto"/>
+        <w:bottom w:val="single" w:sz="4" w:space="0" w:color="auto"/>
+        <w:right w:val="single" w:sz="4" w:space="0" w:color="auto"/>
+        <w:insideH w:val="single" w:sz="4" w:space="0" w:color="auto"/>
+        <w:insideV w:val="single" w:sz="4" w:space="0" w:color="auto"/>
+      </w:tblBorders>
+      <w:tblCellMar>
+        <w:top w:w="0" w:type="dxa"/>
+        <w:left w:w="108" w:type="dxa"/>
+        <w:bottom w:w="0" w:type="dxa"/>
+        <w:right w:w="108" w:type="dxa"/>
+      </w:tblCellMar>
+    </w:tblPr>
+  </w:style>
 </w:styles>
 </file>
 
@@ -3722,6 +4698,32 @@
       <w:sz w:val="20"/>
       <w:szCs w:val="20"/>
     </w:rPr>
+  </w:style>
+  <w:style w:type="table" w:styleId="TableGrid">
+    <w:name w:val="Table Grid"/>
+    <w:basedOn w:val="TableNormal"/>
+    <w:uiPriority w:val="59"/>
+    <w:rsid w:val="00C56A1D"/>
+    <w:pPr>
+      <w:spacing w:after="0"/>
+    </w:pPr>
+    <w:tblPr>
+      <w:tblInd w:w="0" w:type="dxa"/>
+      <w:tblBorders>
+        <w:top w:val="single" w:sz="4" w:space="0" w:color="auto"/>
+        <w:left w:val="single" w:sz="4" w:space="0" w:color="auto"/>
+        <w:bottom w:val="single" w:sz="4" w:space="0" w:color="auto"/>
+        <w:right w:val="single" w:sz="4" w:space="0" w:color="auto"/>
+        <w:insideH w:val="single" w:sz="4" w:space="0" w:color="auto"/>
+        <w:insideV w:val="single" w:sz="4" w:space="0" w:color="auto"/>
+      </w:tblBorders>
+      <w:tblCellMar>
+        <w:top w:w="0" w:type="dxa"/>
+        <w:left w:w="108" w:type="dxa"/>
+        <w:bottom w:w="0" w:type="dxa"/>
+        <w:right w:w="108" w:type="dxa"/>
+      </w:tblCellMar>
+    </w:tblPr>
   </w:style>
 </w:styles>
 </file>

</xml_diff>

<commit_message>
minor edits for clarity and improved vocabulary
</commit_message>
<xml_diff>
--- a/Engineering/Requirements/Air_Interface/Working_Copy_Air_Interface.docx
+++ b/Engineering/Requirements/Air_Interface/Working_Copy_Air_Interface.docx
@@ -1573,20 +1573,41 @@
       </w:r>
     </w:p>
     <w:p>
-      <w:r>
-        <w:t>numeric information, domain specific definiti</w:t>
+      <w:proofErr w:type="gramStart"/>
+      <w:r>
+        <w:t>numeric</w:t>
+      </w:r>
+      <w:proofErr w:type="gramEnd"/>
+      <w:r>
+        <w:t xml:space="preserve"> information, domain specific definiti</w:t>
       </w:r>
       <w:r>
         <w:t xml:space="preserve">ons, preface, section summaries </w:t>
       </w:r>
       <w:r>
-        <w:t xml:space="preserve">so you know where to go quickly, how necessary it is for the system to be fun and easy to use while also allowing for advanced communications experiments. Motivation, why, where, how, when, and how long the system will be active. What you will be able to do with your equipment after the satellite </w:t>
+        <w:t xml:space="preserve">so you know where to go quickly, how necessary it is for the system to be fun and easy to use while also allowing for advanced communications experiments. </w:t>
+      </w:r>
+      <w:proofErr w:type="gramStart"/>
+      <w:r>
+        <w:t>Motivation, why, where, how, when, and how long the system will be active.</w:t>
+      </w:r>
+      <w:proofErr w:type="gramEnd"/>
+      <w:r>
+        <w:t xml:space="preserve"> What you will be able to do with your equipment after the satellite </w:t>
       </w:r>
       <w:r>
         <w:t>mission completes or changes</w:t>
       </w:r>
       <w:r>
-        <w:t xml:space="preserve">! This is very important! Reuse of equipment on other space systems, reuse of equipment in terrestrial applications. </w:t>
+        <w:t xml:space="preserve">! This is very important! </w:t>
+      </w:r>
+      <w:proofErr w:type="gramStart"/>
+      <w:r>
+        <w:t>Reuse of equipment on other space systems, reuse of equipment in terrestrial applications.</w:t>
+      </w:r>
+      <w:proofErr w:type="gramEnd"/>
+      <w:r>
+        <w:t xml:space="preserve"> </w:t>
       </w:r>
     </w:p>
     <w:p>
@@ -1626,7 +1647,7 @@
     </w:p>
     <w:p>
       <w:r>
-        <w:object w:dxaOrig="8640" w:dyaOrig="8880" w14:anchorId="26D46A8B">
+        <w:object w:dxaOrig="8640" w:dyaOrig="12500" w14:anchorId="26D46A8B">
           <v:shapetype id="_x0000_t75" coordsize="21600,21600" o:spt="75" o:preferrelative="t" path="m@4@5l@4@11@9@11@9@5xe" filled="f" stroked="f">
             <v:stroke joinstyle="miter"/>
             <v:formulas>
@@ -1646,7 +1667,7 @@
             <v:path o:extrusionok="f" gradientshapeok="t" o:connecttype="rect"/>
             <o:lock v:ext="edit" aspectratio="t"/>
           </v:shapetype>
-          <v:shape id="_x0000_i1027" type="#_x0000_t75" style="width:6in;height:444pt" o:ole="">
+          <v:shape id="_x0000_i1027" type="#_x0000_t75" style="width:6in;height:624.95pt" o:ole="">
             <v:imagedata r:id="rId6" o:title=""/>
           </v:shape>
           <o:OLEObject Type="Link" ProgID="Word.Document.12" ShapeID="_x0000_i1027" DrawAspect="Content" r:id="rId7" UpdateMode="Always">
@@ -1835,12 +1856,26 @@
     </w:p>
     <w:p>
       <w:r>
-        <w:t xml:space="preserve">By adopting this standard, we enable AMSAT technical volunteers to learn, implement, and engineer with an industry-standard methodology. This provides enormous educational opportunity. </w:t>
+        <w:t xml:space="preserve">By adopting this standard, we enable technical volunteers to learn, implement, and engineer with an industry-standard methodology. This provides </w:t>
+      </w:r>
+      <w:r>
+        <w:t xml:space="preserve">an </w:t>
+      </w:r>
+      <w:r>
+        <w:t xml:space="preserve">enormous educational opportunity. </w:t>
       </w:r>
     </w:p>
     <w:p>
       <w:r>
-        <w:t>By adopting a well-known, widely-deployed standard, we minimize the risk of a critical design error that could cripple the mission, or unnecessarily restrict future flexibility.</w:t>
+        <w:t xml:space="preserve">By adopting a well-known, </w:t>
+      </w:r>
+      <w:proofErr w:type="gramStart"/>
+      <w:r>
+        <w:t>widely-deployed</w:t>
+      </w:r>
+      <w:proofErr w:type="gramEnd"/>
+      <w:r>
+        <w:t xml:space="preserve"> standard, we minimize the risk of a critical design error that could cripple the mission, or unnecessarily restrict future flexibility.</w:t>
       </w:r>
     </w:p>
     <w:p>
@@ -1874,8 +1909,13 @@
       </w:r>
     </w:p>
     <w:p>
-      <w:r>
-        <w:t xml:space="preserve">detailed description of our environment and link budget. </w:t>
+      <w:proofErr w:type="gramStart"/>
+      <w:r>
+        <w:t>detailed</w:t>
+      </w:r>
+      <w:proofErr w:type="gramEnd"/>
+      <w:r>
+        <w:t xml:space="preserve"> description of our environment and link budget. </w:t>
       </w:r>
     </w:p>
     <w:p>
@@ -1931,26 +1971,29 @@
       <w:r>
         <w:t xml:space="preserve">Since station types will vary, adaptive coding and modulation is employed in order to allow each station to achieve optimal throughput. </w:t>
       </w:r>
-      <w:bookmarkStart w:id="5" w:name="_GoBack"/>
-      <w:bookmarkEnd w:id="5"/>
     </w:p>
     <w:p/>
     <w:p>
       <w:pPr>
         <w:pStyle w:val="Heading2"/>
       </w:pPr>
-      <w:bookmarkStart w:id="6" w:name="_Toc321576688"/>
+      <w:bookmarkStart w:id="5" w:name="_Toc321576688"/>
       <w:r>
         <w:t>Chapter 3 System Time</w:t>
       </w:r>
-      <w:bookmarkEnd w:id="6"/>
+      <w:bookmarkEnd w:id="5"/>
       <w:r>
         <w:t xml:space="preserve"> </w:t>
       </w:r>
     </w:p>
     <w:p>
-      <w:r>
-        <w:t>define system time and how it’s derived and used in the system</w:t>
+      <w:proofErr w:type="gramStart"/>
+      <w:r>
+        <w:t>define</w:t>
+      </w:r>
+      <w:proofErr w:type="gramEnd"/>
+      <w:r>
+        <w:t xml:space="preserve"> system time and how it’s derived and used in the system</w:t>
       </w:r>
       <w:r>
         <w:t>.</w:t>
@@ -1964,18 +2007,23 @@
       <w:pPr>
         <w:pStyle w:val="Heading2"/>
       </w:pPr>
-      <w:bookmarkStart w:id="7" w:name="_Toc321576689"/>
+      <w:bookmarkStart w:id="6" w:name="_Toc321576689"/>
       <w:r>
         <w:t>Chapter 4 Tolerances</w:t>
       </w:r>
-      <w:bookmarkEnd w:id="7"/>
+      <w:bookmarkEnd w:id="6"/>
       <w:r>
         <w:t xml:space="preserve"> </w:t>
       </w:r>
     </w:p>
     <w:p>
-      <w:r>
-        <w:t>what parts of the s</w:t>
+      <w:proofErr w:type="gramStart"/>
+      <w:r>
+        <w:t>what</w:t>
+      </w:r>
+      <w:proofErr w:type="gramEnd"/>
+      <w:r>
+        <w:t xml:space="preserve"> parts of the s</w:t>
       </w:r>
       <w:r>
         <w:t>ystem have a lot of margin and what do not have a lot of margin</w:t>
@@ -2001,15 +2049,20 @@
       <w:pPr>
         <w:pStyle w:val="Heading2"/>
       </w:pPr>
-      <w:bookmarkStart w:id="8" w:name="_Toc321576690"/>
+      <w:bookmarkStart w:id="7" w:name="_Toc321576690"/>
       <w:r>
         <w:t>Chapter 5 Forward Compatibility Rules</w:t>
       </w:r>
-      <w:bookmarkEnd w:id="8"/>
+      <w:bookmarkEnd w:id="7"/>
     </w:p>
     <w:p>
-      <w:r>
-        <w:t xml:space="preserve">if there is extra room for future expansion in the message formats (and there better be) then extra bits are </w:t>
+      <w:proofErr w:type="gramStart"/>
+      <w:r>
+        <w:t>if</w:t>
+      </w:r>
+      <w:proofErr w:type="gramEnd"/>
+      <w:r>
+        <w:t xml:space="preserve"> there is extra room for future expansion in the message formats (and there better be) then extra bits are </w:t>
       </w:r>
       <w:r>
         <w:t xml:space="preserve">defined and </w:t>
@@ -2023,21 +2076,21 @@
       <w:pPr>
         <w:pStyle w:val="Heading1"/>
       </w:pPr>
-      <w:bookmarkStart w:id="9" w:name="_Toc321576691"/>
+      <w:bookmarkStart w:id="8" w:name="_Toc321576691"/>
       <w:r>
         <w:t>Part</w:t>
       </w:r>
       <w:r>
         <w:t xml:space="preserve"> 2 – Requirements for Operation</w:t>
       </w:r>
-      <w:bookmarkEnd w:id="9"/>
+      <w:bookmarkEnd w:id="8"/>
     </w:p>
     <w:p/>
     <w:p>
       <w:pPr>
         <w:pStyle w:val="Heading2"/>
       </w:pPr>
-      <w:bookmarkStart w:id="10" w:name="_Toc321576692"/>
+      <w:bookmarkStart w:id="9" w:name="_Toc321576692"/>
       <w:r>
         <w:t xml:space="preserve">Chapter 6 </w:t>
       </w:r>
@@ -2047,17 +2100,17 @@
       <w:r>
         <w:t>s</w:t>
       </w:r>
-      <w:bookmarkEnd w:id="10"/>
+      <w:bookmarkEnd w:id="9"/>
     </w:p>
     <w:p>
       <w:pPr>
         <w:pStyle w:val="Heading3"/>
       </w:pPr>
-      <w:bookmarkStart w:id="11" w:name="_Toc321576693"/>
+      <w:bookmarkStart w:id="10" w:name="_Toc321576693"/>
       <w:r>
         <w:t>Frequencies</w:t>
       </w:r>
-      <w:bookmarkEnd w:id="11"/>
+      <w:bookmarkEnd w:id="10"/>
     </w:p>
     <w:tbl>
       <w:tblPr>
@@ -2216,9 +2269,11 @@
             <w:tcW w:w="1476" w:type="dxa"/>
           </w:tcPr>
           <w:p>
+            <w:proofErr w:type="spellStart"/>
             <w:r>
               <w:t>Groundsat</w:t>
             </w:r>
+            <w:proofErr w:type="spellEnd"/>
           </w:p>
         </w:tc>
         <w:tc>
@@ -2264,26 +2319,46 @@
     </w:tbl>
     <w:p/>
     <w:p>
+      <w:proofErr w:type="gramStart"/>
       <w:r>
         <w:t>c</w:t>
       </w:r>
       <w:r>
-        <w:t>hannel spacing and designation</w:t>
+        <w:t>hannel</w:t>
+      </w:r>
+      <w:proofErr w:type="gramEnd"/>
+      <w:r>
+        <w:t xml:space="preserve"> spacing and designation</w:t>
       </w:r>
     </w:p>
     <w:p>
-      <w:r>
-        <w:t>frequency tolerance</w:t>
+      <w:proofErr w:type="gramStart"/>
+      <w:r>
+        <w:t>frequency</w:t>
+      </w:r>
+      <w:proofErr w:type="gramEnd"/>
+      <w:r>
+        <w:t xml:space="preserve"> tolerance</w:t>
       </w:r>
     </w:p>
     <w:p>
-      <w:r>
-        <w:t>power output characteristics</w:t>
+      <w:proofErr w:type="gramStart"/>
+      <w:r>
+        <w:t>power</w:t>
+      </w:r>
+      <w:proofErr w:type="gramEnd"/>
+      <w:r>
+        <w:t xml:space="preserve"> output characteristics</w:t>
       </w:r>
     </w:p>
     <w:p>
-      <w:r>
-        <w:t>carrier on/off conditions, power output and power control, modulation</w:t>
+      <w:proofErr w:type="gramStart"/>
+      <w:r>
+        <w:t>carrier</w:t>
+      </w:r>
+      <w:proofErr w:type="gramEnd"/>
+      <w:r>
+        <w:t xml:space="preserve"> on/off conditions, power output and power control, modulation</w:t>
       </w:r>
       <w:r>
         <w:t xml:space="preserve"> characteristics, </w:t>
@@ -2293,21 +2368,36 @@
       <w:pPr>
         <w:pStyle w:val="Heading3"/>
       </w:pPr>
-      <w:bookmarkStart w:id="12" w:name="_Toc321576694"/>
+      <w:bookmarkStart w:id="11" w:name="_Toc321576694"/>
       <w:r>
         <w:t>Voice Signal Quality</w:t>
       </w:r>
-      <w:bookmarkEnd w:id="12"/>
+      <w:bookmarkEnd w:id="11"/>
     </w:p>
     <w:p>
       <w:r>
-        <w:t>There is unhappiness</w:t>
-      </w:r>
-      <w:r>
-        <w:t xml:space="preserve"> with the lack of attention paid to voice quality in most</w:t>
-      </w:r>
-      <w:r>
-        <w:t xml:space="preserve"> CODECs borrowed from industry. Voice codecs literally are the voice of the system. A radio design can be exemplary, but if the codec sounds harsh, the entire system will be harshly judged.</w:t>
+        <w:t xml:space="preserve">There is </w:t>
+      </w:r>
+      <w:r>
+        <w:t>widespread disappointment</w:t>
+      </w:r>
+      <w:r>
+        <w:t xml:space="preserve"> with </w:t>
+      </w:r>
+      <w:r>
+        <w:t xml:space="preserve">perceived </w:t>
+      </w:r>
+      <w:r>
+        <w:t>voice quality in most</w:t>
+      </w:r>
+      <w:r>
+        <w:t xml:space="preserve"> CODECs borrowed from industry. Voice codecs literally are the voice of the system. A radio design can be exemplar</w:t>
+      </w:r>
+      <w:r>
+        <w:t>y, but if the codec has low intelligibility</w:t>
+      </w:r>
+      <w:r>
+        <w:t>, the entire system will be harshly judged.</w:t>
       </w:r>
     </w:p>
     <w:p>
@@ -2323,7 +2413,10 @@
     </w:p>
     <w:p>
       <w:r>
-        <w:t xml:space="preserve">Phase 4 Ground recommends and implements the following. </w:t>
+        <w:t>Phase 4 Ground recommend</w:t>
+      </w:r>
+      <w:r>
+        <w:t xml:space="preserve">s and implements the following CODECs. </w:t>
       </w:r>
     </w:p>
     <w:p>
@@ -2341,34 +2434,44 @@
       <w:r>
         <w:t>…</w:t>
       </w:r>
-      <w:r>
-        <w:t xml:space="preserve">wideband data characteristics, encoding, modulation, limitations on bandwidth, </w:t>
+      <w:proofErr w:type="gramStart"/>
+      <w:r>
+        <w:t>wideband</w:t>
+      </w:r>
+      <w:proofErr w:type="gramEnd"/>
+      <w:r>
+        <w:t xml:space="preserve"> data characteristics, encoding, modulation, limitations on bandwidth, </w:t>
       </w:r>
     </w:p>
     <w:p>
       <w:pPr>
         <w:pStyle w:val="Heading3"/>
       </w:pPr>
-      <w:bookmarkStart w:id="13" w:name="_Toc321576695"/>
+      <w:bookmarkStart w:id="12" w:name="_Toc321576695"/>
       <w:r>
         <w:t>Emission Type</w:t>
       </w:r>
-      <w:bookmarkEnd w:id="13"/>
+      <w:bookmarkEnd w:id="12"/>
     </w:p>
     <w:p/>
     <w:p>
       <w:pPr>
         <w:pStyle w:val="Heading3"/>
       </w:pPr>
-      <w:bookmarkStart w:id="14" w:name="_Toc321576696"/>
+      <w:bookmarkStart w:id="13" w:name="_Toc321576696"/>
       <w:r>
         <w:t>Emission Type Designation</w:t>
       </w:r>
-      <w:bookmarkEnd w:id="14"/>
+      <w:bookmarkEnd w:id="13"/>
     </w:p>
     <w:p>
-      <w:r>
-        <w:t>emission designation, conducted and radiated spurious emissions.</w:t>
+      <w:proofErr w:type="gramStart"/>
+      <w:r>
+        <w:t>emission</w:t>
+      </w:r>
+      <w:proofErr w:type="gramEnd"/>
+      <w:r>
+        <w:t xml:space="preserve"> designation, conducted and radiated spurious emissions.</w:t>
       </w:r>
     </w:p>
     <w:p>
@@ -2409,7 +2512,12 @@
         <w:t>, BPSK, and QPSK have</w:t>
       </w:r>
       <w:r>
-        <w:t xml:space="preserve"> also been dis</w:t>
+        <w:t xml:space="preserve"> also be</w:t>
+      </w:r>
+      <w:bookmarkStart w:id="14" w:name="_GoBack"/>
+      <w:bookmarkEnd w:id="14"/>
+      <w:r>
+        <w:t>en dis</w:t>
       </w:r>
       <w:r>
         <w:t xml:space="preserve">cussed. </w:t>
@@ -2495,8 +2603,13 @@
       </w:r>
     </w:p>
     <w:p>
-      <w:r>
-        <w:t>SatChat 1k</w:t>
+      <w:proofErr w:type="spellStart"/>
+      <w:r>
+        <w:t>SatChat</w:t>
+      </w:r>
+      <w:proofErr w:type="spellEnd"/>
+      <w:r>
+        <w:t xml:space="preserve"> 1k</w:t>
       </w:r>
       <w:r>
         <w:t xml:space="preserve"> mode</w:t>
@@ -2859,9 +2972,11 @@
             <w:tcW w:w="1368" w:type="dxa"/>
           </w:tcPr>
           <w:p>
+            <w:proofErr w:type="spellStart"/>
             <w:r>
               <w:t>Groundsat</w:t>
             </w:r>
+            <w:proofErr w:type="spellEnd"/>
           </w:p>
         </w:tc>
         <w:tc>
@@ -2882,8 +2997,13 @@
             <w:tcW w:w="1710" w:type="dxa"/>
           </w:tcPr>
           <w:p>
+            <w:proofErr w:type="gramStart"/>
             <w:r>
-              <w:t>up to 10MHz</w:t>
+              <w:t>up</w:t>
+            </w:r>
+            <w:proofErr w:type="gramEnd"/>
+            <w:r>
+              <w:t xml:space="preserve"> to 10MHz</w:t>
             </w:r>
           </w:p>
         </w:tc>
@@ -2901,8 +3021,13 @@
     </w:tbl>
     <w:p/>
     <w:p>
-      <w:r>
-        <w:t xml:space="preserve">channel spacing and designation, demodulation characteristics, voice signal stuff, </w:t>
+      <w:proofErr w:type="gramStart"/>
+      <w:r>
+        <w:t>channel</w:t>
+      </w:r>
+      <w:proofErr w:type="gramEnd"/>
+      <w:r>
+        <w:t xml:space="preserve"> spacing and designation, demodulation characteristics, voice signal stuff, </w:t>
       </w:r>
     </w:p>
     <w:p>
@@ -2932,8 +3057,13 @@
     </w:p>
     <w:p/>
     <w:p>
-      <w:r>
-        <w:t>limitations on emissions, conducted spurious emission</w:t>
+      <w:proofErr w:type="gramStart"/>
+      <w:r>
+        <w:t>limitations</w:t>
+      </w:r>
+      <w:proofErr w:type="gramEnd"/>
+      <w:r>
+        <w:t xml:space="preserve"> on emissions, conducted spurious emission</w:t>
       </w:r>
       <w:r>
         <w:t>s, radiated spurious emissions, security and identification, authentication, station ID, registration, registration memory, access overload (proposed quality of service scheme from 2008), storing and forwarding, MESH networking requirements.</w:t>
@@ -2957,11 +3087,16 @@
       <w:bookmarkEnd w:id="19"/>
     </w:p>
     <w:p>
+      <w:proofErr w:type="gramStart"/>
       <w:r>
         <w:t>contro</w:t>
       </w:r>
       <w:r>
-        <w:t>l operation, failure detection</w:t>
+        <w:t>l</w:t>
+      </w:r>
+      <w:proofErr w:type="gramEnd"/>
+      <w:r>
+        <w:t xml:space="preserve"> operation, failure detection</w:t>
       </w:r>
       <w:r>
         <w:t xml:space="preserve">. </w:t>
@@ -2997,8 +3132,13 @@
       <w:bookmarkEnd w:id="20"/>
     </w:p>
     <w:p>
-      <w:r>
-        <w:t>initialization, system paramete</w:t>
+      <w:proofErr w:type="gramStart"/>
+      <w:r>
+        <w:t>initialization</w:t>
+      </w:r>
+      <w:proofErr w:type="gramEnd"/>
+      <w:r>
+        <w:t>, system paramete</w:t>
       </w:r>
       <w:r>
         <w:t xml:space="preserve">rs, paging vs. traffic channels, </w:t>
@@ -3034,8 +3174,13 @@
       </w:r>
     </w:p>
     <w:p>
-      <w:r>
-        <w:t>this is very important to get right</w:t>
+      <w:proofErr w:type="gramStart"/>
+      <w:r>
+        <w:t>this</w:t>
+      </w:r>
+      <w:proofErr w:type="gramEnd"/>
+      <w:r>
+        <w:t xml:space="preserve"> is very important to get right</w:t>
       </w:r>
       <w:r>
         <w:t>, and it may need to be in a document that is logically above the Common Air Interface, as the Reconfiguration Definition drives the Common Air Interface</w:t>
@@ -3089,8 +3234,13 @@
       <w:bookmarkEnd w:id="22"/>
     </w:p>
     <w:p>
-      <w:r>
-        <w:t xml:space="preserve">power savings possibilities, </w:t>
+      <w:proofErr w:type="gramStart"/>
+      <w:r>
+        <w:t>power</w:t>
+      </w:r>
+      <w:proofErr w:type="gramEnd"/>
+      <w:r>
+        <w:t xml:space="preserve"> savings possibilities, </w:t>
       </w:r>
       <w:r>
         <w:t xml:space="preserve">or the ability to </w:t>
@@ -3114,7 +3264,15 @@
         <w:t>Using idle cycles</w:t>
       </w:r>
       <w:r>
-        <w:t xml:space="preserve"> could be super useful, but is optional. </w:t>
+        <w:t xml:space="preserve"> could be </w:t>
+      </w:r>
+      <w:proofErr w:type="gramStart"/>
+      <w:r>
+        <w:t>super</w:t>
+      </w:r>
+      <w:proofErr w:type="gramEnd"/>
+      <w:r>
+        <w:t xml:space="preserve"> useful, but is optional. </w:t>
       </w:r>
     </w:p>
     <w:p/>
@@ -3129,8 +3287,13 @@
       <w:bookmarkEnd w:id="23"/>
     </w:p>
     <w:p>
-      <w:r>
-        <w:t>what constitutes an emergency state for the system, what services are provided by both user terminals and space segment in an emergency.</w:t>
+      <w:proofErr w:type="gramStart"/>
+      <w:r>
+        <w:t>what</w:t>
+      </w:r>
+      <w:proofErr w:type="gramEnd"/>
+      <w:r>
+        <w:t xml:space="preserve"> constitutes an emergency state for the system, what services are provided by both user terminals and space segment in an emergency.</w:t>
       </w:r>
       <w:r>
         <w:t xml:space="preserve"> There are at least two categories. A declared communications emergency changes the spacecraft state and may change user terminal state. A locally determined emergency does not change the spacecraft state. </w:t>
@@ -3192,13 +3355,21 @@
     </w:p>
     <w:p>
       <w:r>
-        <w:t>User terminals will operate as gateways. For example,</w:t>
+        <w:t xml:space="preserve">User terminals will operate as gateways. </w:t>
+      </w:r>
+      <w:proofErr w:type="gramStart"/>
+      <w:r>
+        <w:t>For example,</w:t>
       </w:r>
       <w:r>
         <w:t xml:space="preserve"> Wi-Fi hotspots</w:t>
       </w:r>
       <w:r>
-        <w:t xml:space="preserve">. This mode should require the user to opt-in and should require minimal configuration. </w:t>
+        <w:t>.</w:t>
+      </w:r>
+      <w:proofErr w:type="gramEnd"/>
+      <w:r>
+        <w:t xml:space="preserve"> This mode should require the user to opt-in and should require minimal configuration. </w:t>
       </w:r>
       <w:r>
         <w:t xml:space="preserve">Discuss security implications in detail. </w:t>

</xml_diff>

<commit_message>
updated air interface terms and definitions
</commit_message>
<xml_diff>
--- a/Engineering/Requirements/Air_Interface/Working_Copy_Air_Interface.docx
+++ b/Engineering/Requirements/Air_Interface/Working_Copy_Air_Interface.docx
@@ -1667,7 +1667,7 @@
             <v:path o:extrusionok="f" gradientshapeok="t" o:connecttype="rect"/>
             <o:lock v:ext="edit" aspectratio="t"/>
           </v:shapetype>
-          <v:shape id="_x0000_i1027" type="#_x0000_t75" style="width:6in;height:624.95pt" o:ole="">
+          <v:shape id="_x0000_i1027" type="#_x0000_t75" style="width:6in;height:625pt" o:ole="">
             <v:imagedata r:id="rId6" o:title=""/>
           </v:shape>
           <o:OLEObject Type="Link" ProgID="Word.Document.12" ShapeID="_x0000_i1027" DrawAspect="Content" r:id="rId7" UpdateMode="Always">
@@ -2184,7 +2184,10 @@
           </w:tcPr>
           <w:p>
             <w:r>
-              <w:t>5650 – 5660 MHz</w:t>
+              <w:t>5655 – 5665</w:t>
+            </w:r>
+            <w:r>
+              <w:t xml:space="preserve"> MHz</w:t>
             </w:r>
           </w:p>
         </w:tc>
@@ -2235,7 +2238,10 @@
           </w:tcPr>
           <w:p>
             <w:r>
-              <w:t>5650 – 5660 MHz</w:t>
+              <w:t>5655 – 5665</w:t>
+            </w:r>
+            <w:r>
+              <w:t xml:space="preserve"> MHz</w:t>
             </w:r>
           </w:p>
         </w:tc>
@@ -2282,7 +2288,15 @@
           </w:tcPr>
           <w:p>
             <w:r>
-              <w:t>5650 – 5660 MHz</w:t>
+              <w:t>5655</w:t>
+            </w:r>
+            <w:bookmarkStart w:id="11" w:name="_GoBack"/>
+            <w:bookmarkEnd w:id="11"/>
+            <w:r>
+              <w:t xml:space="preserve"> – 5665</w:t>
+            </w:r>
+            <w:r>
+              <w:t xml:space="preserve"> MHz</w:t>
             </w:r>
           </w:p>
         </w:tc>
@@ -2368,11 +2382,11 @@
       <w:pPr>
         <w:pStyle w:val="Heading3"/>
       </w:pPr>
-      <w:bookmarkStart w:id="11" w:name="_Toc321576694"/>
+      <w:bookmarkStart w:id="12" w:name="_Toc321576694"/>
       <w:r>
         <w:t>Voice Signal Quality</w:t>
       </w:r>
-      <w:bookmarkEnd w:id="11"/>
+      <w:bookmarkEnd w:id="12"/>
     </w:p>
     <w:p>
       <w:r>
@@ -2447,22 +2461,22 @@
       <w:pPr>
         <w:pStyle w:val="Heading3"/>
       </w:pPr>
-      <w:bookmarkStart w:id="12" w:name="_Toc321576695"/>
+      <w:bookmarkStart w:id="13" w:name="_Toc321576695"/>
       <w:r>
         <w:t>Emission Type</w:t>
       </w:r>
-      <w:bookmarkEnd w:id="12"/>
+      <w:bookmarkEnd w:id="13"/>
     </w:p>
     <w:p/>
     <w:p>
       <w:pPr>
         <w:pStyle w:val="Heading3"/>
       </w:pPr>
-      <w:bookmarkStart w:id="13" w:name="_Toc321576696"/>
+      <w:bookmarkStart w:id="14" w:name="_Toc321576696"/>
       <w:r>
         <w:t>Emission Type Designation</w:t>
       </w:r>
-      <w:bookmarkEnd w:id="13"/>
+      <w:bookmarkEnd w:id="14"/>
     </w:p>
     <w:p>
       <w:proofErr w:type="gramStart"/>
@@ -2512,12 +2526,7 @@
         <w:t>, BPSK, and QPSK have</w:t>
       </w:r>
       <w:r>
-        <w:t xml:space="preserve"> also be</w:t>
-      </w:r>
-      <w:bookmarkStart w:id="14" w:name="_GoBack"/>
-      <w:bookmarkEnd w:id="14"/>
-      <w:r>
-        <w:t>en dis</w:t>
+        <w:t xml:space="preserve"> also been dis</w:t>
       </w:r>
       <w:r>
         <w:t xml:space="preserve">cussed. </w:t>

</xml_diff>

<commit_message>
Gateways to ATN, AREDN discussion
</commit_message>
<xml_diff>
--- a/Engineering/Requirements/Air_Interface/Working_Copy_Air_Interface.docx
+++ b/Engineering/Requirements/Air_Interface/Working_Copy_Air_Interface.docx
@@ -1,6 +1,6 @@
 
 <file path=word/document.xml><?xml version="1.0" encoding="utf-8"?>
-<w:document xmlns:wpc="http://schemas.microsoft.com/office/word/2010/wordprocessingCanvas" xmlns:mo="http://schemas.microsoft.com/office/mac/office/2008/main" xmlns:mc="http://schemas.openxmlformats.org/markup-compatibility/2006" xmlns:mv="urn:schemas-microsoft-com:mac:vml" xmlns:o="urn:schemas-microsoft-com:office:office" xmlns:r="http://schemas.openxmlformats.org/officeDocument/2006/relationships" xmlns:m="http://schemas.openxmlformats.org/officeDocument/2006/math" xmlns:v="urn:schemas-microsoft-com:vml" xmlns:wp14="http://schemas.microsoft.com/office/word/2010/wordprocessingDrawing" xmlns:wp="http://schemas.openxmlformats.org/drawingml/2006/wordprocessingDrawing" xmlns:w10="urn:schemas-microsoft-com:office:word" xmlns:w="http://schemas.openxmlformats.org/wordprocessingml/2006/main" xmlns:w14="http://schemas.microsoft.com/office/word/2010/wordml" xmlns:wpg="http://schemas.microsoft.com/office/word/2010/wordprocessingGroup" xmlns:wpi="http://schemas.microsoft.com/office/word/2010/wordprocessingInk" xmlns:wne="http://schemas.microsoft.com/office/word/2006/wordml" xmlns:wps="http://schemas.microsoft.com/office/word/2010/wordprocessingShape" mc:Ignorable="w14 wp14">
+<w:document xmlns:wpc="http://schemas.microsoft.com/office/word/2010/wordprocessingCanvas" xmlns:mo="http://schemas.microsoft.com/office/mac/office/2008/main" xmlns:mc="http://schemas.openxmlformats.org/markup-compatibility/2006" xmlns:mv="urn:schemas-microsoft-com:mac:vml" xmlns:o="urn:schemas-microsoft-com:office:office" xmlns:r="http://schemas.openxmlformats.org/officeDocument/2006/relationships" xmlns:m="http://schemas.openxmlformats.org/officeDocument/2006/math" xmlns:v="urn:schemas-microsoft-com:vml" xmlns:wp14="http://schemas.microsoft.com/office/word/2010/wordprocessingDrawing" xmlns:wp="http://schemas.openxmlformats.org/drawingml/2006/wordprocessingDrawing" xmlns:w10="urn:schemas-microsoft-com:office:word" xmlns:w="http://schemas.openxmlformats.org/wordprocessingml/2006/main" xmlns:w14="http://schemas.microsoft.com/office/word/2010/wordml" xmlns:w15="http://schemas.microsoft.com/office/word/2012/wordml" xmlns:wpg="http://schemas.microsoft.com/office/word/2010/wordprocessingGroup" xmlns:wpi="http://schemas.microsoft.com/office/word/2010/wordprocessingInk" xmlns:wne="http://schemas.microsoft.com/office/word/2006/wordml" xmlns:wps="http://schemas.microsoft.com/office/word/2010/wordprocessingShape" mc:Ignorable="w14 w15 wp14">
   <w:body>
     <w:p>
       <w:pPr>
@@ -1573,41 +1573,20 @@
       </w:r>
     </w:p>
     <w:p>
-      <w:proofErr w:type="gramStart"/>
-      <w:r>
-        <w:t>numeric</w:t>
-      </w:r>
-      <w:proofErr w:type="gramEnd"/>
-      <w:r>
-        <w:t xml:space="preserve"> information, domain specific definiti</w:t>
+      <w:r>
+        <w:t>numeric information, domain specific definiti</w:t>
       </w:r>
       <w:r>
         <w:t xml:space="preserve">ons, preface, section summaries </w:t>
       </w:r>
       <w:r>
-        <w:t xml:space="preserve">so you know where to go quickly, how necessary it is for the system to be fun and easy to use while also allowing for advanced communications experiments. </w:t>
-      </w:r>
-      <w:proofErr w:type="gramStart"/>
-      <w:r>
-        <w:t>Motivation, why, where, how, when, and how long the system will be active.</w:t>
-      </w:r>
-      <w:proofErr w:type="gramEnd"/>
-      <w:r>
-        <w:t xml:space="preserve"> What you will be able to do with your equipment after the satellite </w:t>
+        <w:t xml:space="preserve">so you know where to go quickly, how necessary it is for the system to be fun and easy to use while also allowing for advanced communications experiments. Motivation, why, where, how, when, and how long the system will be active. What you will be able to do with your equipment after the satellite </w:t>
       </w:r>
       <w:r>
         <w:t>mission completes or changes</w:t>
       </w:r>
       <w:r>
-        <w:t xml:space="preserve">! This is very important! </w:t>
-      </w:r>
-      <w:proofErr w:type="gramStart"/>
-      <w:r>
-        <w:t>Reuse of equipment on other space systems, reuse of equipment in terrestrial applications.</w:t>
-      </w:r>
-      <w:proofErr w:type="gramEnd"/>
-      <w:r>
-        <w:t xml:space="preserve"> </w:t>
+        <w:t xml:space="preserve">! This is very important! Reuse of equipment on other space systems, reuse of equipment in terrestrial applications. </w:t>
       </w:r>
     </w:p>
     <w:p>
@@ -1646,6 +1625,15 @@
       </w:r>
     </w:p>
     <w:p>
+      <w:r>
+        <w:fldChar w:fldCharType="begin"/>
+      </w:r>
+      <w:r>
+        <w:instrText xml:space="preserve"> LINK Word.Document.12 "Macintosh HD:Users:w5nyv:Documents:documents:Engineering:Requirements:Phase_4_Terms_and_Definitions.docx" "" \a \p \f 0 </w:instrText>
+      </w:r>
+      <w:r>
+        <w:fldChar w:fldCharType="separate"/>
+      </w:r>
       <w:r>
         <w:object w:dxaOrig="8640" w:dyaOrig="12500" w14:anchorId="26D46A8B">
           <v:shapetype id="_x0000_t75" coordsize="21600,21600" o:spt="75" o:preferrelative="t" path="m@4@5l@4@11@9@11@9@5xe" filled="f" stroked="f">
@@ -1667,15 +1655,13 @@
             <v:path o:extrusionok="f" gradientshapeok="t" o:connecttype="rect"/>
             <o:lock v:ext="edit" aspectratio="t"/>
           </v:shapetype>
-          <v:shape id="_x0000_i1027" type="#_x0000_t75" style="width:6in;height:625pt" o:ole="">
-            <v:imagedata r:id="rId6" o:title=""/>
+          <v:shape id="_x0000_i1025" type="#_x0000_t75" style="width:6in;height:624.85pt">
+            <v:imagedata r:id="rId5" o:title=""/>
           </v:shape>
-          <o:OLEObject Type="Link" ProgID="Word.Document.12" ShapeID="_x0000_i1027" DrawAspect="Content" r:id="rId7" UpdateMode="Always">
-            <o:LinkType>Picture</o:LinkType>
-            <o:LockedField>false</o:LockedField>
-            <o:FieldCodes>\f 0</o:FieldCodes>
-          </o:OLEObject>
         </w:object>
+      </w:r>
+      <w:r>
+        <w:fldChar w:fldCharType="end"/>
       </w:r>
     </w:p>
     <w:p>
@@ -1745,16 +1731,22 @@
         <w:t>Phase 4 Ground is pursuing both a</w:t>
       </w:r>
       <w:r>
-        <w:t xml:space="preserve"> manufactured solution and also </w:t>
+        <w:t xml:space="preserve"> manufactured solution. We are</w:t>
+      </w:r>
+      <w:r>
+        <w:t xml:space="preserve"> also </w:t>
+      </w:r>
+      <w:r>
+        <w:t xml:space="preserve">committed to </w:t>
       </w:r>
       <w:r>
         <w:t>developing a</w:t>
       </w:r>
       <w:r>
-        <w:t xml:space="preserve"> set of documents. These documents must </w:t>
-      </w:r>
-      <w:r>
-        <w:t xml:space="preserve">fully enable motivated operators to build their own gear or assemble a station from commonly available parts and products. </w:t>
+        <w:t xml:space="preserve"> set of documents</w:t>
+      </w:r>
+      <w:r>
+        <w:t xml:space="preserve"> to enable motivated operators in assembling their own stations. These stations can range from completely custom rigs to systems integrated from commonly available SDRs and RF chains. </w:t>
       </w:r>
     </w:p>
     <w:p>
@@ -1821,10 +1813,16 @@
         <w:t>by</w:t>
       </w:r>
       <w:r>
-        <w:t xml:space="preserve"> standardization. DVB-S2/X was chosen for the downlink</w:t>
-      </w:r>
-      <w:r>
-        <w:t xml:space="preserve">. </w:t>
+        <w:t xml:space="preserve"> standardization. DVB-S2/X was chosen for the </w:t>
+      </w:r>
+      <w:r>
+        <w:t xml:space="preserve">satellite </w:t>
+      </w:r>
+      <w:r>
+        <w:t>downlink</w:t>
+      </w:r>
+      <w:r>
+        <w:t>. DVB-T/2 was chosen for terrestrial deployments.</w:t>
       </w:r>
     </w:p>
     <w:p>
@@ -1842,7 +1840,7 @@
       <w:r>
         <w:t xml:space="preserve">DVB-S2 is a widely adopted satellite standard. It is an open standard. The documentation is available free of charge from </w:t>
       </w:r>
-      <w:hyperlink r:id="rId8" w:history="1">
+      <w:hyperlink r:id="rId6" w:history="1">
         <w:r>
           <w:rPr>
             <w:rStyle w:val="Hyperlink"/>
@@ -1867,15 +1865,7 @@
     </w:p>
     <w:p>
       <w:r>
-        <w:t xml:space="preserve">By adopting a well-known, </w:t>
-      </w:r>
-      <w:proofErr w:type="gramStart"/>
-      <w:r>
-        <w:t>widely-deployed</w:t>
-      </w:r>
-      <w:proofErr w:type="gramEnd"/>
-      <w:r>
-        <w:t xml:space="preserve"> standard, we minimize the risk of a critical design error that could cripple the mission, or unnecessarily restrict future flexibility.</w:t>
+        <w:t>By adopting a well-known, widely-deployed standard, we minimize the risk of a critical design error that could cripple the mission, or unnecessarily restrict future flexibility.</w:t>
       </w:r>
     </w:p>
     <w:p>
@@ -1892,6 +1882,11 @@
       </w:r>
       <w:r>
         <w:t xml:space="preserve"> </w:t>
+      </w:r>
+    </w:p>
+    <w:p>
+      <w:r>
+        <w:t>This document describes the functions and elements of DVB-T/2 that are selected for use by payloads in terrestrial deployment. Terrestrial microwave communications have substantially more multipath. DVB-T/2 is designed to deal with multipath.</w:t>
       </w:r>
     </w:p>
     <w:p/>
@@ -1909,13 +1904,8 @@
       </w:r>
     </w:p>
     <w:p>
-      <w:proofErr w:type="gramStart"/>
-      <w:r>
-        <w:t>detailed</w:t>
-      </w:r>
-      <w:proofErr w:type="gramEnd"/>
-      <w:r>
-        <w:t xml:space="preserve"> description of our environment and link budget. </w:t>
+      <w:r>
+        <w:t xml:space="preserve">detailed description of our environment and link budget. </w:t>
       </w:r>
     </w:p>
     <w:p>
@@ -1931,7 +1921,7 @@
       <w:r>
         <w:t xml:space="preserve">link budget folder at </w:t>
       </w:r>
-      <w:hyperlink r:id="rId9" w:history="1">
+      <w:hyperlink r:id="rId7" w:history="1">
         <w:r>
           <w:rPr>
             <w:rStyle w:val="Hyperlink"/>
@@ -1987,13 +1977,8 @@
       </w:r>
     </w:p>
     <w:p>
-      <w:proofErr w:type="gramStart"/>
-      <w:r>
-        <w:t>define</w:t>
-      </w:r>
-      <w:proofErr w:type="gramEnd"/>
-      <w:r>
-        <w:t xml:space="preserve"> system time and how it’s derived and used in the system</w:t>
+      <w:r>
+        <w:t>define system time and how it’s derived and used in the system</w:t>
       </w:r>
       <w:r>
         <w:t>.</w:t>
@@ -2017,19 +2002,22 @@
       </w:r>
     </w:p>
     <w:p>
+      <w:r>
+        <w:t>what parts of the s</w:t>
+      </w:r>
+      <w:r>
+        <w:t xml:space="preserve">ystem have a lot of margin and what do not have a lot of </w:t>
+      </w:r>
       <w:proofErr w:type="gramStart"/>
       <w:r>
-        <w:t>what</w:t>
+        <w:t>margin</w:t>
+      </w:r>
+      <w:r>
+        <w:t>.</w:t>
       </w:r>
       <w:proofErr w:type="gramEnd"/>
       <w:r>
-        <w:t xml:space="preserve"> parts of the s</w:t>
-      </w:r>
-      <w:r>
-        <w:t>ystem have a lot of margin and what do not have a lot of margin</w:t>
-      </w:r>
-      <w:r>
-        <w:t>. In SDR-based systems, some parts of the system are high performance so that other parts don’t have to be. This chapter defines what those are and how much slop we have.</w:t>
+        <w:t xml:space="preserve"> In SDR-based systems, some parts of the system are high performance so that other parts don’t have to be. This chapter defines what those are and how much slop we have.</w:t>
       </w:r>
       <w:r>
         <w:t xml:space="preserve"> </w:t>
@@ -2056,13 +2044,8 @@
       <w:bookmarkEnd w:id="7"/>
     </w:p>
     <w:p>
-      <w:proofErr w:type="gramStart"/>
-      <w:r>
-        <w:t>if</w:t>
-      </w:r>
-      <w:proofErr w:type="gramEnd"/>
-      <w:r>
-        <w:t xml:space="preserve"> there is extra room for future expansion in the message formats (and there better be) then extra bits are </w:t>
+      <w:r>
+        <w:t xml:space="preserve">if there is extra room for future expansion in the message formats (and there better be) then extra bits are </w:t>
       </w:r>
       <w:r>
         <w:t xml:space="preserve">defined and </w:t>
@@ -2275,11 +2258,9 @@
             <w:tcW w:w="1476" w:type="dxa"/>
           </w:tcPr>
           <w:p>
-            <w:proofErr w:type="spellStart"/>
             <w:r>
               <w:t>Groundsat</w:t>
             </w:r>
-            <w:proofErr w:type="spellEnd"/>
           </w:p>
         </w:tc>
         <w:tc>
@@ -2288,12 +2269,7 @@
           </w:tcPr>
           <w:p>
             <w:r>
-              <w:t>5655</w:t>
-            </w:r>
-            <w:bookmarkStart w:id="11" w:name="_GoBack"/>
-            <w:bookmarkEnd w:id="11"/>
-            <w:r>
-              <w:t xml:space="preserve"> – 5665</w:t>
+              <w:t>5655 – 5665</w:t>
             </w:r>
             <w:r>
               <w:t xml:space="preserve"> MHz</w:t>
@@ -2333,46 +2309,31 @@
     </w:tbl>
     <w:p/>
     <w:p>
-      <w:proofErr w:type="gramStart"/>
       <w:r>
         <w:t>c</w:t>
       </w:r>
       <w:r>
-        <w:t>hannel</w:t>
-      </w:r>
-      <w:proofErr w:type="gramEnd"/>
-      <w:r>
-        <w:t xml:space="preserve"> spacing and designation</w:t>
+        <w:t>hannel spacing and designation</w:t>
       </w:r>
     </w:p>
     <w:p>
-      <w:proofErr w:type="gramStart"/>
-      <w:r>
-        <w:t>frequency</w:t>
-      </w:r>
-      <w:proofErr w:type="gramEnd"/>
-      <w:r>
-        <w:t xml:space="preserve"> tolerance</w:t>
+      <w:r>
+        <w:t>frequency tolerance</w:t>
       </w:r>
     </w:p>
     <w:p>
-      <w:proofErr w:type="gramStart"/>
-      <w:r>
-        <w:t>power</w:t>
-      </w:r>
-      <w:proofErr w:type="gramEnd"/>
-      <w:r>
-        <w:t xml:space="preserve"> output characteristics</w:t>
+      <w:r>
+        <w:t>phase noise</w:t>
       </w:r>
     </w:p>
     <w:p>
-      <w:proofErr w:type="gramStart"/>
-      <w:r>
-        <w:t>carrier</w:t>
-      </w:r>
-      <w:proofErr w:type="gramEnd"/>
-      <w:r>
-        <w:t xml:space="preserve"> on/off conditions, power output and power control, modulation</w:t>
+      <w:r>
+        <w:t>power output characteristics</w:t>
+      </w:r>
+    </w:p>
+    <w:p>
+      <w:r>
+        <w:t>carrier on/off conditions, power output and power control, modulation</w:t>
       </w:r>
       <w:r>
         <w:t xml:space="preserve"> characteristics, </w:t>
@@ -2382,11 +2343,11 @@
       <w:pPr>
         <w:pStyle w:val="Heading3"/>
       </w:pPr>
-      <w:bookmarkStart w:id="12" w:name="_Toc321576694"/>
+      <w:bookmarkStart w:id="11" w:name="_Toc321576694"/>
       <w:r>
         <w:t>Voice Signal Quality</w:t>
       </w:r>
-      <w:bookmarkEnd w:id="12"/>
+      <w:bookmarkEnd w:id="11"/>
     </w:p>
     <w:p>
       <w:r>
@@ -2448,44 +2409,34 @@
       <w:r>
         <w:t>…</w:t>
       </w:r>
-      <w:proofErr w:type="gramStart"/>
-      <w:r>
-        <w:t>wideband</w:t>
-      </w:r>
-      <w:proofErr w:type="gramEnd"/>
-      <w:r>
-        <w:t xml:space="preserve"> data characteristics, encoding, modulation, limitations on bandwidth, </w:t>
+      <w:r>
+        <w:t xml:space="preserve">wideband data characteristics, encoding, modulation, limitations on bandwidth, </w:t>
       </w:r>
     </w:p>
     <w:p>
       <w:pPr>
         <w:pStyle w:val="Heading3"/>
       </w:pPr>
-      <w:bookmarkStart w:id="13" w:name="_Toc321576695"/>
+      <w:bookmarkStart w:id="12" w:name="_Toc321576695"/>
       <w:r>
         <w:t>Emission Type</w:t>
       </w:r>
-      <w:bookmarkEnd w:id="13"/>
+      <w:bookmarkEnd w:id="12"/>
     </w:p>
     <w:p/>
     <w:p>
       <w:pPr>
         <w:pStyle w:val="Heading3"/>
       </w:pPr>
-      <w:bookmarkStart w:id="14" w:name="_Toc321576696"/>
+      <w:bookmarkStart w:id="13" w:name="_Toc321576696"/>
       <w:r>
         <w:t>Emission Type Designation</w:t>
       </w:r>
-      <w:bookmarkEnd w:id="14"/>
+      <w:bookmarkEnd w:id="13"/>
     </w:p>
     <w:p>
-      <w:proofErr w:type="gramStart"/>
-      <w:r>
-        <w:t>emission</w:t>
-      </w:r>
-      <w:proofErr w:type="gramEnd"/>
-      <w:r>
-        <w:t xml:space="preserve"> designation, conducted and radiated spurious emissions.</w:t>
+      <w:r>
+        <w:t>emission designation, conducted and radiated spurious emissions.</w:t>
       </w:r>
     </w:p>
     <w:p>
@@ -2499,9 +2450,6 @@
         <w:t>X</w:t>
       </w:r>
       <w:r>
-        <w:t>, and current activity is focused in this direction</w:t>
-      </w:r>
-      <w:r>
         <w:t>. Cube Quest Challenge, which Phase 4 Ground also supports, is pursuin</w:t>
       </w:r>
       <w:r>
@@ -2514,7 +2462,13 @@
         <w:t>.</w:t>
       </w:r>
       <w:r>
-        <w:t xml:space="preserve"> Phase 4 Ground terrestrial efforts are experimenting with DVB-T2.</w:t>
+        <w:t xml:space="preserve"> Phase 4 Ground terrestrial effor</w:t>
+      </w:r>
+      <w:r>
+        <w:t>ts are experimenting with DVB-T and DVB-T2</w:t>
+      </w:r>
+      <w:r>
+        <w:t>.</w:t>
       </w:r>
       <w:r>
         <w:t xml:space="preserve"> </w:t>
@@ -2557,7 +2511,7 @@
                     <pic:cNvPicPr/>
                   </pic:nvPicPr>
                   <pic:blipFill>
-                    <a:blip r:embed="rId10">
+                    <a:blip r:embed="rId8">
                       <a:extLst>
                         <a:ext uri="{28A0092B-C50C-407E-A947-70E740481C1C}">
                           <a14:useLocalDpi xmlns:a14="http://schemas.microsoft.com/office/drawing/2010/main" val="0"/>
@@ -2656,7 +2610,7 @@
                     <pic:cNvPicPr/>
                   </pic:nvPicPr>
                   <pic:blipFill>
-                    <a:blip r:embed="rId11">
+                    <a:blip r:embed="rId9">
                       <a:extLst>
                         <a:ext uri="{28A0092B-C50C-407E-A947-70E740481C1C}">
                           <a14:useLocalDpi xmlns:a14="http://schemas.microsoft.com/office/drawing/2010/main" val="0"/>
@@ -2731,7 +2685,7 @@
             <wp:cNvGraphicFramePr/>
             <a:graphic xmlns:a="http://schemas.openxmlformats.org/drawingml/2006/main">
               <a:graphicData uri="http://schemas.openxmlformats.org/drawingml/2006/diagram">
-                <dgm:relIds xmlns:dgm="http://schemas.openxmlformats.org/drawingml/2006/diagram" xmlns:r="http://schemas.openxmlformats.org/officeDocument/2006/relationships" r:dm="rId12" r:lo="rId13" r:qs="rId14" r:cs="rId15"/>
+                <dgm:relIds xmlns:dgm="http://schemas.openxmlformats.org/drawingml/2006/diagram" xmlns:r="http://schemas.openxmlformats.org/officeDocument/2006/relationships" r:dm="rId10" r:lo="rId11" r:qs="rId12" r:cs="rId13"/>
               </a:graphicData>
             </a:graphic>
           </wp:inline>
@@ -2756,12 +2710,12 @@
         <w:drawing>
           <wp:inline distT="0" distB="0" distL="0" distR="0" wp14:anchorId="565E8E70" wp14:editId="048B3156">
             <wp:extent cx="5486400" cy="3200400"/>
-            <wp:effectExtent l="0" t="0" r="25400" b="0"/>
+            <wp:effectExtent l="0" t="25400" r="25400" b="25400"/>
             <wp:docPr id="4" name="Diagram 4"/>
             <wp:cNvGraphicFramePr/>
             <a:graphic xmlns:a="http://schemas.openxmlformats.org/drawingml/2006/main">
               <a:graphicData uri="http://schemas.openxmlformats.org/drawingml/2006/diagram">
-                <dgm:relIds xmlns:dgm="http://schemas.openxmlformats.org/drawingml/2006/diagram" xmlns:r="http://schemas.openxmlformats.org/officeDocument/2006/relationships" r:dm="rId17" r:lo="rId18" r:qs="rId19" r:cs="rId20"/>
+                <dgm:relIds xmlns:dgm="http://schemas.openxmlformats.org/drawingml/2006/diagram" xmlns:r="http://schemas.openxmlformats.org/officeDocument/2006/relationships" r:dm="rId15" r:lo="rId16" r:qs="rId17" r:cs="rId18"/>
               </a:graphicData>
             </a:graphic>
           </wp:inline>
@@ -2787,7 +2741,7 @@
             <wp:cNvGraphicFramePr/>
             <a:graphic xmlns:a="http://schemas.openxmlformats.org/drawingml/2006/main">
               <a:graphicData uri="http://schemas.openxmlformats.org/drawingml/2006/diagram">
-                <dgm:relIds xmlns:dgm="http://schemas.openxmlformats.org/drawingml/2006/diagram" xmlns:r="http://schemas.openxmlformats.org/officeDocument/2006/relationships" r:dm="rId22" r:lo="rId23" r:qs="rId24" r:cs="rId25"/>
+                <dgm:relIds xmlns:dgm="http://schemas.openxmlformats.org/drawingml/2006/diagram" xmlns:r="http://schemas.openxmlformats.org/officeDocument/2006/relationships" r:dm="rId20" r:lo="rId21" r:qs="rId22" r:cs="rId23"/>
               </a:graphicData>
             </a:graphic>
           </wp:inline>
@@ -2802,7 +2756,7 @@
       <w:pPr>
         <w:pStyle w:val="Heading2"/>
       </w:pPr>
-      <w:bookmarkStart w:id="15" w:name="_Toc321576697"/>
+      <w:bookmarkStart w:id="14" w:name="_Toc321576697"/>
       <w:r>
         <w:t xml:space="preserve">Chapter 7 </w:t>
       </w:r>
@@ -2812,17 +2766,17 @@
       <w:r>
         <w:t>s</w:t>
       </w:r>
-      <w:bookmarkEnd w:id="15"/>
+      <w:bookmarkEnd w:id="14"/>
     </w:p>
     <w:p>
       <w:pPr>
         <w:pStyle w:val="Heading3"/>
       </w:pPr>
-      <w:bookmarkStart w:id="16" w:name="_Toc321576698"/>
+      <w:bookmarkStart w:id="15" w:name="_Toc321576698"/>
       <w:r>
         <w:t>Frequencies</w:t>
       </w:r>
-      <w:bookmarkEnd w:id="16"/>
+      <w:bookmarkEnd w:id="15"/>
     </w:p>
     <w:tbl>
       <w:tblPr>
@@ -2981,11 +2935,9 @@
             <w:tcW w:w="1368" w:type="dxa"/>
           </w:tcPr>
           <w:p>
-            <w:proofErr w:type="spellStart"/>
             <w:r>
               <w:t>Groundsat</w:t>
             </w:r>
-            <w:proofErr w:type="spellEnd"/>
           </w:p>
         </w:tc>
         <w:tc>
@@ -3006,13 +2958,8 @@
             <w:tcW w:w="1710" w:type="dxa"/>
           </w:tcPr>
           <w:p>
-            <w:proofErr w:type="gramStart"/>
             <w:r>
-              <w:t>up</w:t>
-            </w:r>
-            <w:proofErr w:type="gramEnd"/>
-            <w:r>
-              <w:t xml:space="preserve"> to 10MHz</w:t>
+              <w:t>up to 10MHz</w:t>
             </w:r>
           </w:p>
         </w:tc>
@@ -3030,49 +2977,45 @@
     </w:tbl>
     <w:p/>
     <w:p>
-      <w:proofErr w:type="gramStart"/>
-      <w:r>
-        <w:t>channel</w:t>
-      </w:r>
-      <w:proofErr w:type="gramEnd"/>
-      <w:r>
-        <w:t xml:space="preserve"> spacing and designation, demodulation characteristics, voice signal stuff, </w:t>
+      <w:r>
+        <w:t xml:space="preserve">channel spacing and designation, demodulation characteristics, voice signal stuff, </w:t>
       </w:r>
     </w:p>
     <w:p>
       <w:pPr>
         <w:pStyle w:val="Heading3"/>
       </w:pPr>
-      <w:bookmarkStart w:id="17" w:name="_Toc321576699"/>
+      <w:bookmarkStart w:id="16" w:name="_Toc321576699"/>
       <w:r>
         <w:t>Emission Type</w:t>
       </w:r>
-      <w:bookmarkEnd w:id="17"/>
+      <w:bookmarkEnd w:id="16"/>
     </w:p>
     <w:p>
       <w:r>
-        <w:t xml:space="preserve">The emission type is a single-channel digital time-division multiplex downlink. The possible modulations include 90° BPSK, QPSK, and 8QPSK. Frames are encoded using LDPC-BCH. </w:t>
+        <w:t xml:space="preserve">The emission type is a single-channel digital time-division multiplex downlink. </w:t>
+      </w:r>
+      <w:r>
+        <w:t>Modulations for 4B are</w:t>
+      </w:r>
+      <w:r>
+        <w:t xml:space="preserve"> include 90° BPSK, QPSK, and 8QPSK. Frames are encoded using LDPC-BCH. </w:t>
       </w:r>
     </w:p>
     <w:p>
       <w:pPr>
         <w:pStyle w:val="Heading3"/>
       </w:pPr>
-      <w:bookmarkStart w:id="18" w:name="_Toc321576700"/>
+      <w:bookmarkStart w:id="17" w:name="_Toc321576700"/>
       <w:r>
         <w:t>Emission Type Designation</w:t>
       </w:r>
-      <w:bookmarkEnd w:id="18"/>
+      <w:bookmarkEnd w:id="17"/>
     </w:p>
     <w:p/>
     <w:p>
-      <w:proofErr w:type="gramStart"/>
-      <w:r>
-        <w:t>limitations</w:t>
-      </w:r>
-      <w:proofErr w:type="gramEnd"/>
-      <w:r>
-        <w:t xml:space="preserve"> on emissions, conducted spurious emission</w:t>
+      <w:r>
+        <w:t>limitations on emissions, conducted spurious emission</w:t>
       </w:r>
       <w:r>
         <w:t>s, radiated spurious emissions, security and identification, authentication, station ID, registration, registration memory, access overload (proposed quality of service scheme from 2008), storing and forwarding, MESH networking requirements.</w:t>
@@ -3083,7 +3026,7 @@
       <w:pPr>
         <w:pStyle w:val="Heading2"/>
       </w:pPr>
-      <w:bookmarkStart w:id="19" w:name="_Toc321576701"/>
+      <w:bookmarkStart w:id="18" w:name="_Toc321576701"/>
       <w:r>
         <w:t>Chapter 8</w:t>
       </w:r>
@@ -3093,19 +3036,14 @@
       <w:r>
         <w:t>Supervision</w:t>
       </w:r>
-      <w:bookmarkEnd w:id="19"/>
+      <w:bookmarkEnd w:id="18"/>
     </w:p>
     <w:p>
-      <w:proofErr w:type="gramStart"/>
       <w:r>
         <w:t>contro</w:t>
       </w:r>
       <w:r>
-        <w:t>l</w:t>
-      </w:r>
-      <w:proofErr w:type="gramEnd"/>
-      <w:r>
-        <w:t xml:space="preserve"> operation, failure detection</w:t>
+        <w:t>l operation, failure detection</w:t>
       </w:r>
       <w:r>
         <w:t xml:space="preserve">. </w:t>
@@ -3122,7 +3060,7 @@
       <w:pPr>
         <w:pStyle w:val="Heading2"/>
       </w:pPr>
-      <w:bookmarkStart w:id="20" w:name="_Toc321576702"/>
+      <w:bookmarkStart w:id="19" w:name="_Toc321576702"/>
       <w:r>
         <w:t xml:space="preserve">Chapter 9 </w:t>
       </w:r>
@@ -3138,16 +3076,11 @@
       <w:r>
         <w:t>)</w:t>
       </w:r>
-      <w:bookmarkEnd w:id="20"/>
+      <w:bookmarkEnd w:id="19"/>
     </w:p>
     <w:p>
-      <w:proofErr w:type="gramStart"/>
-      <w:r>
-        <w:t>initialization</w:t>
-      </w:r>
-      <w:proofErr w:type="gramEnd"/>
-      <w:r>
-        <w:t>, system paramete</w:t>
+      <w:r>
+        <w:t>initialization, system paramete</w:t>
       </w:r>
       <w:r>
         <w:t xml:space="preserve">rs, paging vs. traffic channels, </w:t>
@@ -3167,7 +3100,7 @@
       <w:pPr>
         <w:pStyle w:val="Heading2"/>
       </w:pPr>
-      <w:bookmarkStart w:id="21" w:name="_Toc321576703"/>
+      <w:bookmarkStart w:id="20" w:name="_Toc321576703"/>
       <w:r>
         <w:t>Chapter 10</w:t>
       </w:r>
@@ -3177,19 +3110,14 @@
       <w:r>
         <w:t>Reconfiguration</w:t>
       </w:r>
-      <w:bookmarkEnd w:id="21"/>
+      <w:bookmarkEnd w:id="20"/>
       <w:r>
         <w:t xml:space="preserve"> </w:t>
       </w:r>
     </w:p>
     <w:p>
-      <w:proofErr w:type="gramStart"/>
-      <w:r>
-        <w:t>this</w:t>
-      </w:r>
-      <w:proofErr w:type="gramEnd"/>
-      <w:r>
-        <w:t xml:space="preserve"> is very important to get right</w:t>
+      <w:r>
+        <w:t>this is very important to get right</w:t>
       </w:r>
       <w:r>
         <w:t>, and it may need to be in a document that is logically above the Common Air Interface, as the Reconfiguration Definition drives the Common Air Interface</w:t>
@@ -3230,7 +3158,7 @@
       <w:pPr>
         <w:pStyle w:val="Heading2"/>
       </w:pPr>
-      <w:bookmarkStart w:id="22" w:name="_Toc321576704"/>
+      <w:bookmarkStart w:id="21" w:name="_Toc321576704"/>
       <w:r>
         <w:t>Chapter 11</w:t>
       </w:r>
@@ -3240,16 +3168,11 @@
       <w:r>
         <w:t>Idle State</w:t>
       </w:r>
-      <w:bookmarkEnd w:id="22"/>
+      <w:bookmarkEnd w:id="21"/>
     </w:p>
     <w:p>
-      <w:proofErr w:type="gramStart"/>
-      <w:r>
-        <w:t>power</w:t>
-      </w:r>
-      <w:proofErr w:type="gramEnd"/>
-      <w:r>
-        <w:t xml:space="preserve"> savings possibilities, </w:t>
+      <w:r>
+        <w:t xml:space="preserve">power savings possibilities, </w:t>
       </w:r>
       <w:r>
         <w:t xml:space="preserve">or the ability to </w:t>
@@ -3273,15 +3196,7 @@
         <w:t>Using idle cycles</w:t>
       </w:r>
       <w:r>
-        <w:t xml:space="preserve"> could be </w:t>
-      </w:r>
-      <w:proofErr w:type="gramStart"/>
-      <w:r>
-        <w:t>super</w:t>
-      </w:r>
-      <w:proofErr w:type="gramEnd"/>
-      <w:r>
-        <w:t xml:space="preserve"> useful, but is optional. </w:t>
+        <w:t xml:space="preserve"> could be super useful, but is optional. </w:t>
       </w:r>
     </w:p>
     <w:p/>
@@ -3289,20 +3204,15 @@
       <w:pPr>
         <w:pStyle w:val="Heading2"/>
       </w:pPr>
-      <w:bookmarkStart w:id="23" w:name="_Toc321576705"/>
+      <w:bookmarkStart w:id="22" w:name="_Toc321576705"/>
       <w:r>
         <w:t>Chapter 12 Emergency Communications</w:t>
       </w:r>
-      <w:bookmarkEnd w:id="23"/>
+      <w:bookmarkEnd w:id="22"/>
     </w:p>
     <w:p>
-      <w:proofErr w:type="gramStart"/>
-      <w:r>
-        <w:t>what</w:t>
-      </w:r>
-      <w:proofErr w:type="gramEnd"/>
-      <w:r>
-        <w:t xml:space="preserve"> constitutes an emergency state for the system, what services are provided by both user terminals and space segment in an emergency.</w:t>
+      <w:r>
+        <w:t>what constitutes an emergency state for the system, what services are provided by both user terminals and space segment in an emergency.</w:t>
       </w:r>
       <w:r>
         <w:t xml:space="preserve"> There are at least two categories. A declared communications emergency changes the spacecraft state and may change user terminal state. A locally determined emergency does not change the spacecraft state. </w:t>
@@ -3313,11 +3223,11 @@
       <w:pPr>
         <w:pStyle w:val="Heading2"/>
       </w:pPr>
-      <w:bookmarkStart w:id="24" w:name="_Toc321576706"/>
+      <w:bookmarkStart w:id="23" w:name="_Toc321576706"/>
       <w:r>
         <w:t>Chapter 13 mesh operation</w:t>
       </w:r>
-      <w:bookmarkEnd w:id="24"/>
+      <w:bookmarkEnd w:id="23"/>
     </w:p>
     <w:p>
       <w:r>
@@ -3350,7 +3260,7 @@
       <w:pPr>
         <w:pStyle w:val="Heading2"/>
       </w:pPr>
-      <w:bookmarkStart w:id="25" w:name="_Toc321576707"/>
+      <w:bookmarkStart w:id="24" w:name="_Toc321576707"/>
       <w:r>
         <w:t>Chapter 14</w:t>
       </w:r>
@@ -3360,29 +3270,199 @@
       <w:r>
         <w:t>Gateways to Other Services</w:t>
       </w:r>
-      <w:bookmarkEnd w:id="25"/>
+      <w:bookmarkEnd w:id="24"/>
     </w:p>
     <w:p>
       <w:r>
-        <w:t xml:space="preserve">User terminals will operate as gateways. </w:t>
-      </w:r>
-      <w:proofErr w:type="gramStart"/>
-      <w:r>
-        <w:t>For example,</w:t>
-      </w:r>
-      <w:r>
-        <w:t xml:space="preserve"> Wi-Fi hotspots</w:t>
-      </w:r>
+        <w:t xml:space="preserve">User terminals </w:t>
+      </w:r>
+      <w:r>
+        <w:t>are capable of operating</w:t>
+      </w:r>
+      <w:r>
+        <w:t xml:space="preserve"> as gateways.</w:t>
+      </w:r>
+      <w:r>
+        <w:t xml:space="preserve"> This mode should require the user to opt-in and should require minimal configuration.</w:t>
+      </w:r>
+      <w:r>
+        <w:t xml:space="preserve"> Regulatory compliance and security are important considerations for any gateway. </w:t>
+      </w:r>
+    </w:p>
+    <w:p>
+      <w:pPr>
+        <w:pStyle w:val="Heading3"/>
+      </w:pPr>
+      <w:r>
+        <w:t>Amateur Television Network</w:t>
+      </w:r>
+    </w:p>
+    <w:p>
+      <w:r>
+        <w:t xml:space="preserve">The Amateur Television Network </w:t>
+      </w:r>
+      <w:hyperlink r:id="rId25" w:history="1">
+        <w:r>
+          <w:rPr>
+            <w:rStyle w:val="Hyperlink"/>
+          </w:rPr>
+          <w:t>http://atn-tv.org/</w:t>
+        </w:r>
+      </w:hyperlink>
+      <w:r>
+        <w:t xml:space="preserve"> is in the process of transitioning to DVB-T at some </w:t>
+      </w:r>
+      <w:r>
+        <w:t xml:space="preserve">of their stations. Providing interoperability to this service </w:t>
+      </w:r>
+      <w:r>
+        <w:t xml:space="preserve">should be relatively straightforward. </w:t>
+      </w:r>
+      <w:r>
+        <w:t xml:space="preserve"> </w:t>
+      </w:r>
+    </w:p>
+    <w:p>
+      <w:pPr>
+        <w:pStyle w:val="Heading3"/>
+      </w:pPr>
+      <w:r>
+        <w:t>Amateur Radio Emergency Data Network</w:t>
+      </w:r>
+    </w:p>
+    <w:p>
+      <w:r>
+        <w:t>Amateur Radio Emergency Data Network provides</w:t>
+      </w:r>
+      <w:r>
+        <w:t xml:space="preserve"> terrestrial</w:t>
+      </w:r>
+      <w:r>
+        <w:t xml:space="preserve"> </w:t>
+      </w:r>
+      <w:r>
+        <w:t>broadband digital service. Phase 4 Ground rad</w:t>
+      </w:r>
+      <w:r>
+        <w:t>ios could provide WAN access to connect</w:t>
+      </w:r>
+      <w:r>
+        <w:t xml:space="preserve"> AREDN networks. Learn more about AREDN at </w:t>
+      </w:r>
+      <w:hyperlink r:id="rId26" w:history="1">
+        <w:r>
+          <w:rPr>
+            <w:rStyle w:val="Hyperlink"/>
+          </w:rPr>
+          <w:t>http://www.aredn.org/</w:t>
+        </w:r>
+      </w:hyperlink>
+      <w:r>
+        <w:t>. As AREDN is an amateur servic</w:t>
+      </w:r>
+      <w:r>
+        <w:t>e, then providing a gateway</w:t>
+      </w:r>
+      <w:r>
+        <w:t xml:space="preserve"> to this service</w:t>
+      </w:r>
+      <w:r>
+        <w:t xml:space="preserve"> is relatively straightforward from a regulatory and secur</w:t>
+      </w:r>
+      <w:r>
+        <w:t xml:space="preserve">ity point of view. </w:t>
+      </w:r>
+    </w:p>
+    <w:p>
+      <w:r>
+        <w:t xml:space="preserve">Interconnection could be achieved with </w:t>
+      </w:r>
+      <w:proofErr w:type="spellStart"/>
+      <w:r>
+        <w:t>olsrd</w:t>
+      </w:r>
+      <w:proofErr w:type="spellEnd"/>
+      <w:r>
+        <w:t xml:space="preserve">, which </w:t>
+      </w:r>
+      <w:r>
+        <w:t xml:space="preserve">stands for Optimized Link State Routing Protocol. It was designed to help establish and maintain routes in mobile ad hoc networks. Read more about it here </w:t>
+      </w:r>
+      <w:hyperlink r:id="rId27" w:history="1">
+        <w:r>
+          <w:rPr>
+            <w:rStyle w:val="Hyperlink"/>
+          </w:rPr>
+          <w:t>https://en.wikipedia.org/wiki/Optimized_Link_State_Routing_Protocol</w:t>
+        </w:r>
+      </w:hyperlink>
       <w:r>
         <w:t>.</w:t>
       </w:r>
-      <w:proofErr w:type="gramEnd"/>
-      <w:r>
-        <w:t xml:space="preserve"> This mode should require the user to opt-in and should require minimal configuration. </w:t>
-      </w:r>
-      <w:r>
-        <w:t xml:space="preserve">Discuss security implications in detail. </w:t>
-      </w:r>
+    </w:p>
+    <w:p>
+      <w:r>
+        <w:t>AREDN is IPv4</w:t>
+      </w:r>
+      <w:r>
+        <w:t>.</w:t>
+      </w:r>
+      <w:r>
+        <w:t xml:space="preserve"> Phase 4 Ground is IPv6.</w:t>
+      </w:r>
+      <w:r>
+        <w:t xml:space="preserve"> If Phase 4 Ground </w:t>
+      </w:r>
+      <w:r>
+        <w:t>uses</w:t>
+      </w:r>
+      <w:r>
+        <w:t xml:space="preserve"> </w:t>
+      </w:r>
+      <w:proofErr w:type="spellStart"/>
+      <w:r>
+        <w:t>olsrd</w:t>
+      </w:r>
+      <w:proofErr w:type="spellEnd"/>
+      <w:r>
+        <w:t>, then the networ</w:t>
+      </w:r>
+      <w:r>
+        <w:t xml:space="preserve">king interface can be achieved. </w:t>
+      </w:r>
+      <w:r>
+        <w:t xml:space="preserve">Not all implementations of </w:t>
+      </w:r>
+      <w:proofErr w:type="spellStart"/>
+      <w:r>
+        <w:t>olsrd</w:t>
+      </w:r>
+      <w:proofErr w:type="spellEnd"/>
+      <w:r>
+        <w:t xml:space="preserve"> support IPv6. Therefore, some care is required in selecting the implementation. </w:t>
+      </w:r>
+    </w:p>
+    <w:p>
+      <w:r>
+        <w:t xml:space="preserve">The recommended implementation is </w:t>
+      </w:r>
+      <w:r>
+        <w:t>olsrd2</w:t>
+      </w:r>
+      <w:r>
+        <w:t>. It</w:t>
+      </w:r>
+      <w:r>
+        <w:t xml:space="preserve"> can handle both </w:t>
+      </w:r>
+      <w:r>
+        <w:t xml:space="preserve">IPv4 and IPv6 at the same time. We </w:t>
+      </w:r>
+      <w:r>
+        <w:t>don't need a configuration file for this setup.</w:t>
+      </w:r>
+      <w:bookmarkStart w:id="25" w:name="_GoBack"/>
+      <w:bookmarkEnd w:id="25"/>
     </w:p>
     <w:p/>
     <w:p>
@@ -3435,7 +3515,7 @@
 </file>
 
 <file path=word/numbering.xml><?xml version="1.0" encoding="utf-8"?>
-<w:numbering xmlns:wpc="http://schemas.microsoft.com/office/word/2010/wordprocessingCanvas" xmlns:mo="http://schemas.microsoft.com/office/mac/office/2008/main" xmlns:mc="http://schemas.openxmlformats.org/markup-compatibility/2006" xmlns:mv="urn:schemas-microsoft-com:mac:vml" xmlns:o="urn:schemas-microsoft-com:office:office" xmlns:r="http://schemas.openxmlformats.org/officeDocument/2006/relationships" xmlns:m="http://schemas.openxmlformats.org/officeDocument/2006/math" xmlns:v="urn:schemas-microsoft-com:vml" xmlns:wp14="http://schemas.microsoft.com/office/word/2010/wordprocessingDrawing" xmlns:wp="http://schemas.openxmlformats.org/drawingml/2006/wordprocessingDrawing" xmlns:w10="urn:schemas-microsoft-com:office:word" xmlns:w="http://schemas.openxmlformats.org/wordprocessingml/2006/main" xmlns:w14="http://schemas.microsoft.com/office/word/2010/wordml" xmlns:wpg="http://schemas.microsoft.com/office/word/2010/wordprocessingGroup" xmlns:wpi="http://schemas.microsoft.com/office/word/2010/wordprocessingInk" xmlns:wne="http://schemas.microsoft.com/office/word/2006/wordml" xmlns:wps="http://schemas.microsoft.com/office/word/2010/wordprocessingShape" mc:Ignorable="w14 wp14">
+<w:numbering xmlns:wpc="http://schemas.microsoft.com/office/word/2010/wordprocessingCanvas" xmlns:mo="http://schemas.microsoft.com/office/mac/office/2008/main" xmlns:mc="http://schemas.openxmlformats.org/markup-compatibility/2006" xmlns:mv="urn:schemas-microsoft-com:mac:vml" xmlns:o="urn:schemas-microsoft-com:office:office" xmlns:r="http://schemas.openxmlformats.org/officeDocument/2006/relationships" xmlns:m="http://schemas.openxmlformats.org/officeDocument/2006/math" xmlns:v="urn:schemas-microsoft-com:vml" xmlns:wp14="http://schemas.microsoft.com/office/word/2010/wordprocessingDrawing" xmlns:wp="http://schemas.openxmlformats.org/drawingml/2006/wordprocessingDrawing" xmlns:w10="urn:schemas-microsoft-com:office:word" xmlns:w="http://schemas.openxmlformats.org/wordprocessingml/2006/main" xmlns:w14="http://schemas.microsoft.com/office/word/2010/wordml" xmlns:w15="http://schemas.microsoft.com/office/word/2012/wordml" xmlns:wpg="http://schemas.microsoft.com/office/word/2010/wordprocessingGroup" xmlns:wpi="http://schemas.microsoft.com/office/word/2010/wordprocessingInk" xmlns:wne="http://schemas.microsoft.com/office/word/2006/wordml" xmlns:wps="http://schemas.microsoft.com/office/word/2010/wordprocessingShape" mc:Ignorable="w14 w15 wp14">
   <w:abstractNum w:abstractNumId="0">
     <w:nsid w:val="7A42073E"/>
     <w:multiLevelType w:val="hybridMultilevel"/>
@@ -3532,7 +3612,7 @@
 </file>
 
 <file path=word/styles.xml><?xml version="1.0" encoding="utf-8"?>
-<w:styles xmlns:mc="http://schemas.openxmlformats.org/markup-compatibility/2006" xmlns:r="http://schemas.openxmlformats.org/officeDocument/2006/relationships" xmlns:w="http://schemas.openxmlformats.org/wordprocessingml/2006/main" xmlns:w14="http://schemas.microsoft.com/office/word/2010/wordml" mc:Ignorable="w14">
+<w:styles xmlns:mc="http://schemas.openxmlformats.org/markup-compatibility/2006" xmlns:r="http://schemas.openxmlformats.org/officeDocument/2006/relationships" xmlns:w="http://schemas.openxmlformats.org/wordprocessingml/2006/main" xmlns:w14="http://schemas.microsoft.com/office/word/2010/wordml" xmlns:w15="http://schemas.microsoft.com/office/word/2012/wordml" mc:Ignorable="w14 w15">
   <w:docDefaults>
     <w:rPrDefault>
       <w:rPr>
@@ -3548,727 +3628,387 @@
       </w:pPr>
     </w:pPrDefault>
   </w:docDefaults>
-  <w:latentStyles w:defLockedState="0" w:defUIPriority="99" w:defSemiHidden="1" w:defUnhideWhenUsed="1" w:defQFormat="0" w:count="276">
-    <w:lsdException w:name="Normal" w:semiHidden="0" w:uiPriority="0" w:unhideWhenUsed="0" w:qFormat="1"/>
-    <w:lsdException w:name="heading 1" w:semiHidden="0" w:uiPriority="9" w:unhideWhenUsed="0" w:qFormat="1"/>
-    <w:lsdException w:name="heading 2" w:uiPriority="9" w:qFormat="1"/>
-    <w:lsdException w:name="heading 3" w:uiPriority="9" w:qFormat="1"/>
-    <w:lsdException w:name="heading 4" w:uiPriority="9" w:qFormat="1"/>
-    <w:lsdException w:name="heading 5" w:uiPriority="9" w:qFormat="1"/>
-    <w:lsdException w:name="heading 6" w:uiPriority="9" w:qFormat="1"/>
-    <w:lsdException w:name="heading 7" w:uiPriority="9" w:qFormat="1"/>
-    <w:lsdException w:name="heading 8" w:uiPriority="9" w:qFormat="1"/>
-    <w:lsdException w:name="heading 9" w:uiPriority="9" w:qFormat="1"/>
-    <w:lsdException w:name="toc 1" w:uiPriority="39"/>
-    <w:lsdException w:name="toc 2" w:uiPriority="39"/>
-    <w:lsdException w:name="toc 3" w:uiPriority="39"/>
-    <w:lsdException w:name="toc 4" w:uiPriority="39"/>
-    <w:lsdException w:name="toc 5" w:uiPriority="39"/>
-    <w:lsdException w:name="toc 6" w:uiPriority="39"/>
-    <w:lsdException w:name="toc 7" w:uiPriority="39"/>
-    <w:lsdException w:name="toc 8" w:uiPriority="39"/>
-    <w:lsdException w:name="toc 9" w:uiPriority="39"/>
-    <w:lsdException w:name="caption" w:uiPriority="35" w:qFormat="1"/>
-    <w:lsdException w:name="Title" w:semiHidden="0" w:uiPriority="10" w:unhideWhenUsed="0" w:qFormat="1"/>
-    <w:lsdException w:name="Default Paragraph Font" w:uiPriority="1"/>
-    <w:lsdException w:name="Subtitle" w:semiHidden="0" w:uiPriority="11" w:unhideWhenUsed="0" w:qFormat="1"/>
-    <w:lsdException w:name="Strong" w:semiHidden="0" w:uiPriority="22" w:unhideWhenUsed="0" w:qFormat="1"/>
-    <w:lsdException w:name="Emphasis" w:semiHidden="0" w:uiPriority="20" w:unhideWhenUsed="0" w:qFormat="1"/>
-    <w:lsdException w:name="Table Grid" w:semiHidden="0" w:uiPriority="59" w:unhideWhenUsed="0"/>
-    <w:lsdException w:name="Placeholder Text" w:unhideWhenUsed="0"/>
-    <w:lsdException w:name="No Spacing" w:semiHidden="0" w:uiPriority="1" w:unhideWhenUsed="0" w:qFormat="1"/>
-    <w:lsdException w:name="Light Shading" w:semiHidden="0" w:uiPriority="60" w:unhideWhenUsed="0"/>
-    <w:lsdException w:name="Light List" w:semiHidden="0" w:uiPriority="61" w:unhideWhenUsed="0"/>
-    <w:lsdException w:name="Light Grid" w:semiHidden="0" w:uiPriority="62" w:unhideWhenUsed="0"/>
-    <w:lsdException w:name="Medium Shading 1" w:semiHidden="0" w:uiPriority="63" w:unhideWhenUsed="0"/>
-    <w:lsdException w:name="Medium Shading 2" w:semiHidden="0" w:uiPriority="64" w:unhideWhenUsed="0"/>
-    <w:lsdException w:name="Medium List 1" w:semiHidden="0" w:uiPriority="65" w:unhideWhenUsed="0"/>
-    <w:lsdException w:name="Medium List 2" w:semiHidden="0" w:uiPriority="66" w:unhideWhenUsed="0"/>
-    <w:lsdException w:name="Medium Grid 1" w:semiHidden="0" w:uiPriority="67" w:unhideWhenUsed="0"/>
-    <w:lsdException w:name="Medium Grid 2" w:semiHidden="0" w:uiPriority="68" w:unhideWhenUsed="0"/>
-    <w:lsdException w:name="Medium Grid 3" w:semiHidden="0" w:uiPriority="69" w:unhideWhenUsed="0"/>
-    <w:lsdException w:name="Dark List" w:semiHidden="0" w:uiPriority="70" w:unhideWhenUsed="0"/>
-    <w:lsdException w:name="Colorful Shading" w:semiHidden="0" w:uiPriority="71" w:unhideWhenUsed="0"/>
-    <w:lsdException w:name="Colorful List" w:semiHidden="0" w:uiPriority="72" w:unhideWhenUsed="0"/>
-    <w:lsdException w:name="Colorful Grid" w:semiHidden="0" w:uiPriority="73" w:unhideWhenUsed="0"/>
-    <w:lsdException w:name="Light Shading Accent 1" w:semiHidden="0" w:uiPriority="60" w:unhideWhenUsed="0"/>
-    <w:lsdException w:name="Light List Accent 1" w:semiHidden="0" w:uiPriority="61" w:unhideWhenUsed="0"/>
-    <w:lsdException w:name="Light Grid Accent 1" w:semiHidden="0" w:uiPriority="62" w:unhideWhenUsed="0"/>
-    <w:lsdException w:name="Medium Shading 1 Accent 1" w:semiHidden="0" w:uiPriority="63" w:unhideWhenUsed="0"/>
-    <w:lsdException w:name="Medium Shading 2 Accent 1" w:semiHidden="0" w:uiPriority="64" w:unhideWhenUsed="0"/>
-    <w:lsdException w:name="Medium List 1 Accent 1" w:semiHidden="0" w:uiPriority="65" w:unhideWhenUsed="0"/>
-    <w:lsdException w:name="Revision" w:unhideWhenUsed="0"/>
-    <w:lsdException w:name="List Paragraph" w:semiHidden="0" w:uiPriority="34" w:unhideWhenUsed="0" w:qFormat="1"/>
-    <w:lsdException w:name="Quote" w:semiHidden="0" w:uiPriority="29" w:unhideWhenUsed="0" w:qFormat="1"/>
-    <w:lsdException w:name="Intense Quote" w:semiHidden="0" w:uiPriority="30" w:unhideWhenUsed="0" w:qFormat="1"/>
-    <w:lsdException w:name="Medium List 2 Accent 1" w:semiHidden="0" w:uiPriority="66" w:unhideWhenUsed="0"/>
-    <w:lsdException w:name="Medium Grid 1 Accent 1" w:semiHidden="0" w:uiPriority="67" w:unhideWhenUsed="0"/>
-    <w:lsdException w:name="Medium Grid 2 Accent 1" w:semiHidden="0" w:uiPriority="68" w:unhideWhenUsed="0"/>
-    <w:lsdException w:name="Medium Grid 3 Accent 1" w:semiHidden="0" w:uiPriority="69" w:unhideWhenUsed="0"/>
-    <w:lsdException w:name="Dark List Accent 1" w:semiHidden="0" w:uiPriority="70" w:unhideWhenUsed="0"/>
-    <w:lsdException w:name="Colorful Shading Accent 1" w:semiHidden="0" w:uiPriority="71" w:unhideWhenUsed="0"/>
-    <w:lsdException w:name="Colorful List Accent 1" w:semiHidden="0" w:uiPriority="72" w:unhideWhenUsed="0"/>
-    <w:lsdException w:name="Colorful Grid Accent 1" w:semiHidden="0" w:uiPriority="73" w:unhideWhenUsed="0"/>
-    <w:lsdException w:name="Light Shading Accent 2" w:semiHidden="0" w:uiPriority="60" w:unhideWhenUsed="0"/>
-    <w:lsdException w:name="Light List Accent 2" w:semiHidden="0" w:uiPriority="61" w:unhideWhenUsed="0"/>
-    <w:lsdException w:name="Light Grid Accent 2" w:semiHidden="0" w:uiPriority="62" w:unhideWhenUsed="0"/>
-    <w:lsdException w:name="Medium Shading 1 Accent 2" w:semiHidden="0" w:uiPriority="63" w:unhideWhenUsed="0"/>
-    <w:lsdException w:name="Medium Shading 2 Accent 2" w:semiHidden="0" w:uiPriority="64" w:unhideWhenUsed="0"/>
-    <w:lsdException w:name="Medium List 1 Accent 2" w:semiHidden="0" w:uiPriority="65" w:unhideWhenUsed="0"/>
-    <w:lsdException w:name="Medium List 2 Accent 2" w:semiHidden="0" w:uiPriority="66" w:unhideWhenUsed="0"/>
-    <w:lsdException w:name="Medium Grid 1 Accent 2" w:semiHidden="0" w:uiPriority="67" w:unhideWhenUsed="0"/>
-    <w:lsdException w:name="Medium Grid 2 Accent 2" w:semiHidden="0" w:uiPriority="68" w:unhideWhenUsed="0"/>
-    <w:lsdException w:name="Medium Grid 3 Accent 2" w:semiHidden="0" w:uiPriority="69" w:unhideWhenUsed="0"/>
-    <w:lsdException w:name="Dark List Accent 2" w:semiHidden="0" w:uiPriority="70" w:unhideWhenUsed="0"/>
-    <w:lsdException w:name="Colorful Shading Accent 2" w:semiHidden="0" w:uiPriority="71" w:unhideWhenUsed="0"/>
-    <w:lsdException w:name="Colorful List Accent 2" w:semiHidden="0" w:uiPriority="72" w:unhideWhenUsed="0"/>
-    <w:lsdException w:name="Colorful Grid Accent 2" w:semiHidden="0" w:uiPriority="73" w:unhideWhenUsed="0"/>
-    <w:lsdException w:name="Light Shading Accent 3" w:semiHidden="0" w:uiPriority="60" w:unhideWhenUsed="0"/>
-    <w:lsdException w:name="Light List Accent 3" w:semiHidden="0" w:uiPriority="61" w:unhideWhenUsed="0"/>
-    <w:lsdException w:name="Light Grid Accent 3" w:semiHidden="0" w:uiPriority="62" w:unhideWhenUsed="0"/>
-    <w:lsdException w:name="Medium Shading 1 Accent 3" w:semiHidden="0" w:uiPriority="63" w:unhideWhenUsed="0"/>
-    <w:lsdException w:name="Medium Shading 2 Accent 3" w:semiHidden="0" w:uiPriority="64" w:unhideWhenUsed="0"/>
-    <w:lsdException w:name="Medium List 1 Accent 3" w:semiHidden="0" w:uiPriority="65" w:unhideWhenUsed="0"/>
-    <w:lsdException w:name="Medium List 2 Accent 3" w:semiHidden="0" w:uiPriority="66" w:unhideWhenUsed="0"/>
-    <w:lsdException w:name="Medium Grid 1 Accent 3" w:semiHidden="0" w:uiPriority="67" w:unhideWhenUsed="0"/>
-    <w:lsdException w:name="Medium Grid 2 Accent 3" w:semiHidden="0" w:uiPriority="68" w:unhideWhenUsed="0"/>
-    <w:lsdException w:name="Medium Grid 3 Accent 3" w:semiHidden="0" w:uiPriority="69" w:unhideWhenUsed="0"/>
-    <w:lsdException w:name="Dark List Accent 3" w:semiHidden="0" w:uiPriority="70" w:unhideWhenUsed="0"/>
-    <w:lsdException w:name="Colorful Shading Accent 3" w:semiHidden="0" w:uiPriority="71" w:unhideWhenUsed="0"/>
-    <w:lsdException w:name="Colorful List Accent 3" w:semiHidden="0" w:uiPriority="72" w:unhideWhenUsed="0"/>
-    <w:lsdException w:name="Colorful Grid Accent 3" w:semiHidden="0" w:uiPriority="73" w:unhideWhenUsed="0"/>
-    <w:lsdException w:name="Light Shading Accent 4" w:semiHidden="0" w:uiPriority="60" w:unhideWhenUsed="0"/>
-    <w:lsdException w:name="Light List Accent 4" w:semiHidden="0" w:uiPriority="61" w:unhideWhenUsed="0"/>
-    <w:lsdException w:name="Light Grid Accent 4" w:semiHidden="0" w:uiPriority="62" w:unhideWhenUsed="0"/>
-    <w:lsdException w:name="Medium Shading 1 Accent 4" w:semiHidden="0" w:uiPriority="63" w:unhideWhenUsed="0"/>
-    <w:lsdException w:name="Medium Shading 2 Accent 4" w:semiHidden="0" w:uiPriority="64" w:unhideWhenUsed="0"/>
-    <w:lsdException w:name="Medium List 1 Accent 4" w:semiHidden="0" w:uiPriority="65" w:unhideWhenUsed="0"/>
-    <w:lsdException w:name="Medium List 2 Accent 4" w:semiHidden="0" w:uiPriority="66" w:unhideWhenUsed="0"/>
-    <w:lsdException w:name="Medium Grid 1 Accent 4" w:semiHidden="0" w:uiPriority="67" w:unhideWhenUsed="0"/>
-    <w:lsdException w:name="Medium Grid 2 Accent 4" w:semiHidden="0" w:uiPriority="68" w:unhideWhenUsed="0"/>
-    <w:lsdException w:name="Medium Grid 3 Accent 4" w:semiHidden="0" w:uiPriority="69" w:unhideWhenUsed="0"/>
-    <w:lsdException w:name="Dark List Accent 4" w:semiHidden="0" w:uiPriority="70" w:unhideWhenUsed="0"/>
-    <w:lsdException w:name="Colorful Shading Accent 4" w:semiHidden="0" w:uiPriority="71" w:unhideWhenUsed="0"/>
-    <w:lsdException w:name="Colorful List Accent 4" w:semiHidden="0" w:uiPriority="72" w:unhideWhenUsed="0"/>
-    <w:lsdException w:name="Colorful Grid Accent 4" w:semiHidden="0" w:uiPriority="73" w:unhideWhenUsed="0"/>
-    <w:lsdException w:name="Light Shading Accent 5" w:semiHidden="0" w:uiPriority="60" w:unhideWhenUsed="0"/>
-    <w:lsdException w:name="Light List Accent 5" w:semiHidden="0" w:uiPriority="61" w:unhideWhenUsed="0"/>
-    <w:lsdException w:name="Light Grid Accent 5" w:semiHidden="0" w:uiPriority="62" w:unhideWhenUsed="0"/>
-    <w:lsdException w:name="Medium Shading 1 Accent 5" w:semiHidden="0" w:uiPriority="63" w:unhideWhenUsed="0"/>
-    <w:lsdException w:name="Medium Shading 2 Accent 5" w:semiHidden="0" w:uiPriority="64" w:unhideWhenUsed="0"/>
-    <w:lsdException w:name="Medium List 1 Accent 5" w:semiHidden="0" w:uiPriority="65" w:unhideWhenUsed="0"/>
-    <w:lsdException w:name="Medium List 2 Accent 5" w:semiHidden="0" w:uiPriority="66" w:unhideWhenUsed="0"/>
-    <w:lsdException w:name="Medium Grid 1 Accent 5" w:semiHidden="0" w:uiPriority="67" w:unhideWhenUsed="0"/>
-    <w:lsdException w:name="Medium Grid 2 Accent 5" w:semiHidden="0" w:uiPriority="68" w:unhideWhenUsed="0"/>
-    <w:lsdException w:name="Medium Grid 3 Accent 5" w:semiHidden="0" w:uiPriority="69" w:unhideWhenUsed="0"/>
-    <w:lsdException w:name="Dark List Accent 5" w:semiHidden="0" w:uiPriority="70" w:unhideWhenUsed="0"/>
-    <w:lsdException w:name="Colorful Shading Accent 5" w:semiHidden="0" w:uiPriority="71" w:unhideWhenUsed="0"/>
-    <w:lsdException w:name="Colorful List Accent 5" w:semiHidden="0" w:uiPriority="72" w:unhideWhenUsed="0"/>
-    <w:lsdException w:name="Colorful Grid Accent 5" w:semiHidden="0" w:uiPriority="73" w:unhideWhenUsed="0"/>
-    <w:lsdException w:name="Light Shading Accent 6" w:semiHidden="0" w:uiPriority="60" w:unhideWhenUsed="0"/>
-    <w:lsdException w:name="Light List Accent 6" w:semiHidden="0" w:uiPriority="61" w:unhideWhenUsed="0"/>
-    <w:lsdException w:name="Light Grid Accent 6" w:semiHidden="0" w:uiPriority="62" w:unhideWhenUsed="0"/>
-    <w:lsdException w:name="Medium Shading 1 Accent 6" w:semiHidden="0" w:uiPriority="63" w:unhideWhenUsed="0"/>
-    <w:lsdException w:name="Medium Shading 2 Accent 6" w:semiHidden="0" w:uiPriority="64" w:unhideWhenUsed="0"/>
-    <w:lsdException w:name="Medium List 1 Accent 6" w:semiHidden="0" w:uiPriority="65" w:unhideWhenUsed="0"/>
-    <w:lsdException w:name="Medium List 2 Accent 6" w:semiHidden="0" w:uiPriority="66" w:unhideWhenUsed="0"/>
-    <w:lsdException w:name="Medium Grid 1 Accent 6" w:semiHidden="0" w:uiPriority="67" w:unhideWhenUsed="0"/>
-    <w:lsdException w:name="Medium Grid 2 Accent 6" w:semiHidden="0" w:uiPriority="68" w:unhideWhenUsed="0"/>
-    <w:lsdException w:name="Medium Grid 3 Accent 6" w:semiHidden="0" w:uiPriority="69" w:unhideWhenUsed="0"/>
-    <w:lsdException w:name="Dark List Accent 6" w:semiHidden="0" w:uiPriority="70" w:unhideWhenUsed="0"/>
-    <w:lsdException w:name="Colorful Shading Accent 6" w:semiHidden="0" w:uiPriority="71" w:unhideWhenUsed="0"/>
-    <w:lsdException w:name="Colorful List Accent 6" w:semiHidden="0" w:uiPriority="72" w:unhideWhenUsed="0"/>
-    <w:lsdException w:name="Colorful Grid Accent 6" w:semiHidden="0" w:uiPriority="73" w:unhideWhenUsed="0"/>
-    <w:lsdException w:name="Subtle Emphasis" w:semiHidden="0" w:uiPriority="19" w:unhideWhenUsed="0" w:qFormat="1"/>
-    <w:lsdException w:name="Intense Emphasis" w:semiHidden="0" w:uiPriority="21" w:unhideWhenUsed="0" w:qFormat="1"/>
-    <w:lsdException w:name="Subtle Reference" w:semiHidden="0" w:uiPriority="31" w:unhideWhenUsed="0" w:qFormat="1"/>
-    <w:lsdException w:name="Intense Reference" w:semiHidden="0" w:uiPriority="32" w:unhideWhenUsed="0" w:qFormat="1"/>
-    <w:lsdException w:name="Book Title" w:semiHidden="0" w:uiPriority="33" w:unhideWhenUsed="0" w:qFormat="1"/>
-    <w:lsdException w:name="Bibliography" w:uiPriority="37"/>
-    <w:lsdException w:name="TOC Heading" w:uiPriority="39" w:qFormat="1"/>
-  </w:latentStyles>
-  <w:style w:type="paragraph" w:default="1" w:styleId="Normal">
-    <w:name w:val="Normal"/>
-    <w:qFormat/>
-  </w:style>
-  <w:style w:type="paragraph" w:styleId="Heading1">
-    <w:name w:val="heading 1"/>
-    <w:basedOn w:val="Normal"/>
-    <w:next w:val="Normal"/>
-    <w:link w:val="Heading1Char"/>
-    <w:uiPriority w:val="9"/>
-    <w:qFormat/>
-    <w:rsid w:val="00BB126D"/>
-    <w:pPr>
-      <w:keepNext/>
-      <w:keepLines/>
-      <w:spacing w:before="480" w:after="0"/>
-      <w:outlineLvl w:val="0"/>
-    </w:pPr>
-    <w:rPr>
-      <w:rFonts w:asciiTheme="majorHAnsi" w:eastAsiaTheme="majorEastAsia" w:hAnsiTheme="majorHAnsi" w:cstheme="majorBidi"/>
-      <w:b/>
-      <w:bCs/>
-      <w:color w:val="345A8A" w:themeColor="accent1" w:themeShade="B5"/>
-      <w:sz w:val="32"/>
-      <w:szCs w:val="32"/>
-    </w:rPr>
-  </w:style>
-  <w:style w:type="paragraph" w:styleId="Heading2">
-    <w:name w:val="heading 2"/>
-    <w:basedOn w:val="Normal"/>
-    <w:next w:val="Normal"/>
-    <w:link w:val="Heading2Char"/>
-    <w:uiPriority w:val="9"/>
-    <w:unhideWhenUsed/>
-    <w:qFormat/>
-    <w:rsid w:val="00BB126D"/>
-    <w:pPr>
-      <w:keepNext/>
-      <w:keepLines/>
-      <w:spacing w:before="200" w:after="0"/>
-      <w:outlineLvl w:val="1"/>
-    </w:pPr>
-    <w:rPr>
-      <w:rFonts w:asciiTheme="majorHAnsi" w:eastAsiaTheme="majorEastAsia" w:hAnsiTheme="majorHAnsi" w:cstheme="majorBidi"/>
-      <w:b/>
-      <w:bCs/>
-      <w:color w:val="4F81BD" w:themeColor="accent1"/>
-      <w:sz w:val="26"/>
-      <w:szCs w:val="26"/>
-    </w:rPr>
-  </w:style>
-  <w:style w:type="paragraph" w:styleId="Heading3">
-    <w:name w:val="heading 3"/>
-    <w:basedOn w:val="Normal"/>
-    <w:next w:val="Normal"/>
-    <w:link w:val="Heading3Char"/>
-    <w:uiPriority w:val="9"/>
-    <w:unhideWhenUsed/>
-    <w:qFormat/>
-    <w:rsid w:val="00BB126D"/>
-    <w:pPr>
-      <w:keepNext/>
-      <w:keepLines/>
-      <w:spacing w:before="200" w:after="0"/>
-      <w:outlineLvl w:val="2"/>
-    </w:pPr>
-    <w:rPr>
-      <w:rFonts w:asciiTheme="majorHAnsi" w:eastAsiaTheme="majorEastAsia" w:hAnsiTheme="majorHAnsi" w:cstheme="majorBidi"/>
-      <w:b/>
-      <w:bCs/>
-      <w:color w:val="4F81BD" w:themeColor="accent1"/>
-    </w:rPr>
-  </w:style>
-  <w:style w:type="character" w:default="1" w:styleId="DefaultParagraphFont">
-    <w:name w:val="Default Paragraph Font"/>
-    <w:uiPriority w:val="1"/>
-    <w:semiHidden/>
-    <w:unhideWhenUsed/>
-  </w:style>
-  <w:style w:type="table" w:default="1" w:styleId="TableNormal">
-    <w:name w:val="Normal Table"/>
-    <w:uiPriority w:val="99"/>
-    <w:semiHidden/>
-    <w:unhideWhenUsed/>
-    <w:tblPr>
-      <w:tblInd w:w="0" w:type="dxa"/>
-      <w:tblCellMar>
-        <w:top w:w="0" w:type="dxa"/>
-        <w:left w:w="108" w:type="dxa"/>
-        <w:bottom w:w="0" w:type="dxa"/>
-        <w:right w:w="108" w:type="dxa"/>
-      </w:tblCellMar>
-    </w:tblPr>
-  </w:style>
-  <w:style w:type="numbering" w:default="1" w:styleId="NoList">
-    <w:name w:val="No List"/>
-    <w:uiPriority w:val="99"/>
-    <w:semiHidden/>
-    <w:unhideWhenUsed/>
-  </w:style>
-  <w:style w:type="paragraph" w:styleId="ListParagraph">
-    <w:name w:val="List Paragraph"/>
-    <w:basedOn w:val="Normal"/>
-    <w:uiPriority w:val="34"/>
-    <w:qFormat/>
-    <w:rsid w:val="00AC5742"/>
-    <w:pPr>
-      <w:ind w:left="720"/>
-      <w:contextualSpacing/>
-    </w:pPr>
-  </w:style>
-  <w:style w:type="character" w:styleId="Strong">
-    <w:name w:val="Strong"/>
-    <w:basedOn w:val="DefaultParagraphFont"/>
-    <w:uiPriority w:val="22"/>
-    <w:qFormat/>
-    <w:rsid w:val="003C6205"/>
-    <w:rPr>
-      <w:b/>
-      <w:bCs/>
-    </w:rPr>
-  </w:style>
-  <w:style w:type="character" w:styleId="Hyperlink">
-    <w:name w:val="Hyperlink"/>
-    <w:basedOn w:val="DefaultParagraphFont"/>
-    <w:uiPriority w:val="99"/>
-    <w:unhideWhenUsed/>
-    <w:rsid w:val="00F11E1B"/>
-    <w:rPr>
-      <w:color w:val="0000FF" w:themeColor="hyperlink"/>
-      <w:u w:val="single"/>
-    </w:rPr>
-  </w:style>
-  <w:style w:type="paragraph" w:styleId="Title">
-    <w:name w:val="Title"/>
-    <w:basedOn w:val="Normal"/>
-    <w:next w:val="Normal"/>
-    <w:link w:val="TitleChar"/>
-    <w:uiPriority w:val="10"/>
-    <w:qFormat/>
-    <w:rsid w:val="000F6AEB"/>
-    <w:pPr>
-      <w:pBdr>
-        <w:bottom w:val="single" w:sz="8" w:space="4" w:color="4F81BD" w:themeColor="accent1"/>
-      </w:pBdr>
-      <w:spacing w:after="300"/>
-      <w:contextualSpacing/>
-    </w:pPr>
-    <w:rPr>
-      <w:rFonts w:asciiTheme="majorHAnsi" w:eastAsiaTheme="majorEastAsia" w:hAnsiTheme="majorHAnsi" w:cstheme="majorBidi"/>
-      <w:color w:val="17365D" w:themeColor="text2" w:themeShade="BF"/>
-      <w:spacing w:val="5"/>
-      <w:kern w:val="28"/>
-      <w:sz w:val="52"/>
-      <w:szCs w:val="52"/>
-    </w:rPr>
-  </w:style>
-  <w:style w:type="character" w:customStyle="1" w:styleId="TitleChar">
-    <w:name w:val="Title Char"/>
-    <w:basedOn w:val="DefaultParagraphFont"/>
-    <w:link w:val="Title"/>
-    <w:uiPriority w:val="10"/>
-    <w:rsid w:val="000F6AEB"/>
-    <w:rPr>
-      <w:rFonts w:asciiTheme="majorHAnsi" w:eastAsiaTheme="majorEastAsia" w:hAnsiTheme="majorHAnsi" w:cstheme="majorBidi"/>
-      <w:color w:val="17365D" w:themeColor="text2" w:themeShade="BF"/>
-      <w:spacing w:val="5"/>
-      <w:kern w:val="28"/>
-      <w:sz w:val="52"/>
-      <w:szCs w:val="52"/>
-    </w:rPr>
-  </w:style>
-  <w:style w:type="character" w:customStyle="1" w:styleId="Heading1Char">
-    <w:name w:val="Heading 1 Char"/>
-    <w:basedOn w:val="DefaultParagraphFont"/>
-    <w:link w:val="Heading1"/>
-    <w:uiPriority w:val="9"/>
-    <w:rsid w:val="00BB126D"/>
-    <w:rPr>
-      <w:rFonts w:asciiTheme="majorHAnsi" w:eastAsiaTheme="majorEastAsia" w:hAnsiTheme="majorHAnsi" w:cstheme="majorBidi"/>
-      <w:b/>
-      <w:bCs/>
-      <w:color w:val="345A8A" w:themeColor="accent1" w:themeShade="B5"/>
-      <w:sz w:val="32"/>
-      <w:szCs w:val="32"/>
-    </w:rPr>
-  </w:style>
-  <w:style w:type="character" w:customStyle="1" w:styleId="Heading2Char">
-    <w:name w:val="Heading 2 Char"/>
-    <w:basedOn w:val="DefaultParagraphFont"/>
-    <w:link w:val="Heading2"/>
-    <w:uiPriority w:val="9"/>
-    <w:rsid w:val="00BB126D"/>
-    <w:rPr>
-      <w:rFonts w:asciiTheme="majorHAnsi" w:eastAsiaTheme="majorEastAsia" w:hAnsiTheme="majorHAnsi" w:cstheme="majorBidi"/>
-      <w:b/>
-      <w:bCs/>
-      <w:color w:val="4F81BD" w:themeColor="accent1"/>
-      <w:sz w:val="26"/>
-      <w:szCs w:val="26"/>
-    </w:rPr>
-  </w:style>
-  <w:style w:type="character" w:customStyle="1" w:styleId="Heading3Char">
-    <w:name w:val="Heading 3 Char"/>
-    <w:basedOn w:val="DefaultParagraphFont"/>
-    <w:link w:val="Heading3"/>
-    <w:uiPriority w:val="9"/>
-    <w:rsid w:val="00BB126D"/>
-    <w:rPr>
-      <w:rFonts w:asciiTheme="majorHAnsi" w:eastAsiaTheme="majorEastAsia" w:hAnsiTheme="majorHAnsi" w:cstheme="majorBidi"/>
-      <w:b/>
-      <w:bCs/>
-      <w:color w:val="4F81BD" w:themeColor="accent1"/>
-    </w:rPr>
-  </w:style>
-  <w:style w:type="paragraph" w:styleId="BalloonText">
-    <w:name w:val="Balloon Text"/>
-    <w:basedOn w:val="Normal"/>
-    <w:link w:val="BalloonTextChar"/>
-    <w:uiPriority w:val="99"/>
-    <w:semiHidden/>
-    <w:unhideWhenUsed/>
-    <w:rsid w:val="00801104"/>
-    <w:pPr>
-      <w:spacing w:after="0"/>
-    </w:pPr>
-    <w:rPr>
-      <w:rFonts w:ascii="Lucida Grande" w:hAnsi="Lucida Grande"/>
-      <w:sz w:val="18"/>
-      <w:szCs w:val="18"/>
-    </w:rPr>
-  </w:style>
-  <w:style w:type="character" w:customStyle="1" w:styleId="BalloonTextChar">
-    <w:name w:val="Balloon Text Char"/>
-    <w:basedOn w:val="DefaultParagraphFont"/>
-    <w:link w:val="BalloonText"/>
-    <w:uiPriority w:val="99"/>
-    <w:semiHidden/>
-    <w:rsid w:val="00801104"/>
-    <w:rPr>
-      <w:rFonts w:ascii="Lucida Grande" w:hAnsi="Lucida Grande"/>
-      <w:sz w:val="18"/>
-      <w:szCs w:val="18"/>
-    </w:rPr>
-  </w:style>
-  <w:style w:type="paragraph" w:styleId="TOC1">
-    <w:name w:val="toc 1"/>
-    <w:basedOn w:val="Normal"/>
-    <w:next w:val="Normal"/>
-    <w:autoRedefine/>
-    <w:uiPriority w:val="39"/>
-    <w:unhideWhenUsed/>
-    <w:rsid w:val="006D0C9D"/>
-    <w:pPr>
-      <w:spacing w:before="360" w:after="0"/>
-    </w:pPr>
-    <w:rPr>
-      <w:rFonts w:asciiTheme="majorHAnsi" w:hAnsiTheme="majorHAnsi"/>
-      <w:b/>
-      <w:caps/>
-    </w:rPr>
-  </w:style>
-  <w:style w:type="paragraph" w:styleId="TOC2">
-    <w:name w:val="toc 2"/>
-    <w:basedOn w:val="Normal"/>
-    <w:next w:val="Normal"/>
-    <w:autoRedefine/>
-    <w:uiPriority w:val="39"/>
-    <w:unhideWhenUsed/>
-    <w:rsid w:val="006D0C9D"/>
-    <w:pPr>
-      <w:spacing w:before="240" w:after="0"/>
-    </w:pPr>
-    <w:rPr>
-      <w:b/>
-      <w:sz w:val="20"/>
-      <w:szCs w:val="20"/>
-    </w:rPr>
-  </w:style>
-  <w:style w:type="paragraph" w:styleId="TOC3">
-    <w:name w:val="toc 3"/>
-    <w:basedOn w:val="Normal"/>
-    <w:next w:val="Normal"/>
-    <w:autoRedefine/>
-    <w:uiPriority w:val="39"/>
-    <w:unhideWhenUsed/>
-    <w:rsid w:val="006D0C9D"/>
-    <w:pPr>
-      <w:spacing w:after="0"/>
-      <w:ind w:left="240"/>
-    </w:pPr>
-    <w:rPr>
-      <w:sz w:val="20"/>
-      <w:szCs w:val="20"/>
-    </w:rPr>
-  </w:style>
-  <w:style w:type="paragraph" w:styleId="TOC4">
-    <w:name w:val="toc 4"/>
-    <w:basedOn w:val="Normal"/>
-    <w:next w:val="Normal"/>
-    <w:autoRedefine/>
-    <w:uiPriority w:val="39"/>
-    <w:unhideWhenUsed/>
-    <w:rsid w:val="006D0C9D"/>
-    <w:pPr>
-      <w:spacing w:after="0"/>
-      <w:ind w:left="480"/>
-    </w:pPr>
-    <w:rPr>
-      <w:sz w:val="20"/>
-      <w:szCs w:val="20"/>
-    </w:rPr>
-  </w:style>
-  <w:style w:type="paragraph" w:styleId="TOC5">
-    <w:name w:val="toc 5"/>
-    <w:basedOn w:val="Normal"/>
-    <w:next w:val="Normal"/>
-    <w:autoRedefine/>
-    <w:uiPriority w:val="39"/>
-    <w:unhideWhenUsed/>
-    <w:rsid w:val="006D0C9D"/>
-    <w:pPr>
-      <w:spacing w:after="0"/>
-      <w:ind w:left="720"/>
-    </w:pPr>
-    <w:rPr>
-      <w:sz w:val="20"/>
-      <w:szCs w:val="20"/>
-    </w:rPr>
-  </w:style>
-  <w:style w:type="paragraph" w:styleId="TOC6">
-    <w:name w:val="toc 6"/>
-    <w:basedOn w:val="Normal"/>
-    <w:next w:val="Normal"/>
-    <w:autoRedefine/>
-    <w:uiPriority w:val="39"/>
-    <w:unhideWhenUsed/>
-    <w:rsid w:val="006D0C9D"/>
-    <w:pPr>
-      <w:spacing w:after="0"/>
-      <w:ind w:left="960"/>
-    </w:pPr>
-    <w:rPr>
-      <w:sz w:val="20"/>
-      <w:szCs w:val="20"/>
-    </w:rPr>
-  </w:style>
-  <w:style w:type="paragraph" w:styleId="TOC7">
-    <w:name w:val="toc 7"/>
-    <w:basedOn w:val="Normal"/>
-    <w:next w:val="Normal"/>
-    <w:autoRedefine/>
-    <w:uiPriority w:val="39"/>
-    <w:unhideWhenUsed/>
-    <w:rsid w:val="006D0C9D"/>
-    <w:pPr>
-      <w:spacing w:after="0"/>
-      <w:ind w:left="1200"/>
-    </w:pPr>
-    <w:rPr>
-      <w:sz w:val="20"/>
-      <w:szCs w:val="20"/>
-    </w:rPr>
-  </w:style>
-  <w:style w:type="paragraph" w:styleId="TOC8">
-    <w:name w:val="toc 8"/>
-    <w:basedOn w:val="Normal"/>
-    <w:next w:val="Normal"/>
-    <w:autoRedefine/>
-    <w:uiPriority w:val="39"/>
-    <w:unhideWhenUsed/>
-    <w:rsid w:val="006D0C9D"/>
-    <w:pPr>
-      <w:spacing w:after="0"/>
-      <w:ind w:left="1440"/>
-    </w:pPr>
-    <w:rPr>
-      <w:sz w:val="20"/>
-      <w:szCs w:val="20"/>
-    </w:rPr>
-  </w:style>
-  <w:style w:type="paragraph" w:styleId="TOC9">
-    <w:name w:val="toc 9"/>
-    <w:basedOn w:val="Normal"/>
-    <w:next w:val="Normal"/>
-    <w:autoRedefine/>
-    <w:uiPriority w:val="39"/>
-    <w:unhideWhenUsed/>
-    <w:rsid w:val="006D0C9D"/>
-    <w:pPr>
-      <w:spacing w:after="0"/>
-      <w:ind w:left="1680"/>
-    </w:pPr>
-    <w:rPr>
-      <w:sz w:val="20"/>
-      <w:szCs w:val="20"/>
-    </w:rPr>
-  </w:style>
-  <w:style w:type="table" w:styleId="TableGrid">
-    <w:name w:val="Table Grid"/>
-    <w:basedOn w:val="TableNormal"/>
-    <w:uiPriority w:val="59"/>
-    <w:rsid w:val="00C56A1D"/>
-    <w:pPr>
-      <w:spacing w:after="0"/>
-    </w:pPr>
-    <w:tblPr>
-      <w:tblInd w:w="0" w:type="dxa"/>
-      <w:tblBorders>
-        <w:top w:val="single" w:sz="4" w:space="0" w:color="auto"/>
-        <w:left w:val="single" w:sz="4" w:space="0" w:color="auto"/>
-        <w:bottom w:val="single" w:sz="4" w:space="0" w:color="auto"/>
-        <w:right w:val="single" w:sz="4" w:space="0" w:color="auto"/>
-        <w:insideH w:val="single" w:sz="4" w:space="0" w:color="auto"/>
-        <w:insideV w:val="single" w:sz="4" w:space="0" w:color="auto"/>
-      </w:tblBorders>
-      <w:tblCellMar>
-        <w:top w:w="0" w:type="dxa"/>
-        <w:left w:w="108" w:type="dxa"/>
-        <w:bottom w:w="0" w:type="dxa"/>
-        <w:right w:w="108" w:type="dxa"/>
-      </w:tblCellMar>
-    </w:tblPr>
-  </w:style>
-</w:styles>
-</file>
-
-<file path=word/stylesWithEffects.xml><?xml version="1.0" encoding="utf-8"?>
-<w:styles xmlns:wpc="http://schemas.microsoft.com/office/word/2010/wordprocessingCanvas" xmlns:mo="http://schemas.microsoft.com/office/mac/office/2008/main" xmlns:mc="http://schemas.openxmlformats.org/markup-compatibility/2006" xmlns:mv="urn:schemas-microsoft-com:mac:vml" xmlns:o="urn:schemas-microsoft-com:office:office" xmlns:r="http://schemas.openxmlformats.org/officeDocument/2006/relationships" xmlns:m="http://schemas.openxmlformats.org/officeDocument/2006/math" xmlns:v="urn:schemas-microsoft-com:vml" xmlns:wp14="http://schemas.microsoft.com/office/word/2010/wordprocessingDrawing" xmlns:wp="http://schemas.openxmlformats.org/drawingml/2006/wordprocessingDrawing" xmlns:w10="urn:schemas-microsoft-com:office:word" xmlns:w="http://schemas.openxmlformats.org/wordprocessingml/2006/main" xmlns:w14="http://schemas.microsoft.com/office/word/2010/wordml" xmlns:wpg="http://schemas.microsoft.com/office/word/2010/wordprocessingGroup" xmlns:wpi="http://schemas.microsoft.com/office/word/2010/wordprocessingInk" xmlns:wne="http://schemas.microsoft.com/office/word/2006/wordml" xmlns:wps="http://schemas.microsoft.com/office/word/2010/wordprocessingShape" mc:Ignorable="w14 wp14">
-  <w:docDefaults>
-    <w:rPrDefault>
-      <w:rPr>
-        <w:rFonts w:asciiTheme="minorHAnsi" w:eastAsiaTheme="minorEastAsia" w:hAnsiTheme="minorHAnsi" w:cstheme="minorBidi"/>
-        <w:sz w:val="24"/>
-        <w:szCs w:val="24"/>
-        <w:lang w:val="en-US" w:eastAsia="ja-JP" w:bidi="ar-SA"/>
-      </w:rPr>
-    </w:rPrDefault>
-    <w:pPrDefault>
-      <w:pPr>
-        <w:spacing w:after="200"/>
-      </w:pPr>
-    </w:pPrDefault>
-  </w:docDefaults>
-  <w:latentStyles w:defLockedState="0" w:defUIPriority="99" w:defSemiHidden="1" w:defUnhideWhenUsed="1" w:defQFormat="0" w:count="276">
-    <w:lsdException w:name="Normal" w:semiHidden="0" w:uiPriority="0" w:unhideWhenUsed="0" w:qFormat="1"/>
-    <w:lsdException w:name="heading 1" w:semiHidden="0" w:uiPriority="9" w:unhideWhenUsed="0" w:qFormat="1"/>
-    <w:lsdException w:name="heading 2" w:uiPriority="9" w:qFormat="1"/>
-    <w:lsdException w:name="heading 3" w:uiPriority="9" w:qFormat="1"/>
-    <w:lsdException w:name="heading 4" w:uiPriority="9" w:qFormat="1"/>
-    <w:lsdException w:name="heading 5" w:uiPriority="9" w:qFormat="1"/>
-    <w:lsdException w:name="heading 6" w:uiPriority="9" w:qFormat="1"/>
-    <w:lsdException w:name="heading 7" w:uiPriority="9" w:qFormat="1"/>
-    <w:lsdException w:name="heading 8" w:uiPriority="9" w:qFormat="1"/>
-    <w:lsdException w:name="heading 9" w:uiPriority="9" w:qFormat="1"/>
-    <w:lsdException w:name="toc 1" w:uiPriority="39"/>
-    <w:lsdException w:name="toc 2" w:uiPriority="39"/>
-    <w:lsdException w:name="toc 3" w:uiPriority="39"/>
-    <w:lsdException w:name="toc 4" w:uiPriority="39"/>
-    <w:lsdException w:name="toc 5" w:uiPriority="39"/>
-    <w:lsdException w:name="toc 6" w:uiPriority="39"/>
-    <w:lsdException w:name="toc 7" w:uiPriority="39"/>
-    <w:lsdException w:name="toc 8" w:uiPriority="39"/>
-    <w:lsdException w:name="toc 9" w:uiPriority="39"/>
-    <w:lsdException w:name="caption" w:uiPriority="35" w:qFormat="1"/>
-    <w:lsdException w:name="Title" w:semiHidden="0" w:uiPriority="10" w:unhideWhenUsed="0" w:qFormat="1"/>
-    <w:lsdException w:name="Default Paragraph Font" w:uiPriority="1"/>
-    <w:lsdException w:name="Subtitle" w:semiHidden="0" w:uiPriority="11" w:unhideWhenUsed="0" w:qFormat="1"/>
-    <w:lsdException w:name="Strong" w:semiHidden="0" w:uiPriority="22" w:unhideWhenUsed="0" w:qFormat="1"/>
-    <w:lsdException w:name="Emphasis" w:semiHidden="0" w:uiPriority="20" w:unhideWhenUsed="0" w:qFormat="1"/>
-    <w:lsdException w:name="Table Grid" w:semiHidden="0" w:uiPriority="59" w:unhideWhenUsed="0"/>
-    <w:lsdException w:name="Placeholder Text" w:unhideWhenUsed="0"/>
-    <w:lsdException w:name="No Spacing" w:semiHidden="0" w:uiPriority="1" w:unhideWhenUsed="0" w:qFormat="1"/>
-    <w:lsdException w:name="Light Shading" w:semiHidden="0" w:uiPriority="60" w:unhideWhenUsed="0"/>
-    <w:lsdException w:name="Light List" w:semiHidden="0" w:uiPriority="61" w:unhideWhenUsed="0"/>
-    <w:lsdException w:name="Light Grid" w:semiHidden="0" w:uiPriority="62" w:unhideWhenUsed="0"/>
-    <w:lsdException w:name="Medium Shading 1" w:semiHidden="0" w:uiPriority="63" w:unhideWhenUsed="0"/>
-    <w:lsdException w:name="Medium Shading 2" w:semiHidden="0" w:uiPriority="64" w:unhideWhenUsed="0"/>
-    <w:lsdException w:name="Medium List 1" w:semiHidden="0" w:uiPriority="65" w:unhideWhenUsed="0"/>
-    <w:lsdException w:name="Medium List 2" w:semiHidden="0" w:uiPriority="66" w:unhideWhenUsed="0"/>
-    <w:lsdException w:name="Medium Grid 1" w:semiHidden="0" w:uiPriority="67" w:unhideWhenUsed="0"/>
-    <w:lsdException w:name="Medium Grid 2" w:semiHidden="0" w:uiPriority="68" w:unhideWhenUsed="0"/>
-    <w:lsdException w:name="Medium Grid 3" w:semiHidden="0" w:uiPriority="69" w:unhideWhenUsed="0"/>
-    <w:lsdException w:name="Dark List" w:semiHidden="0" w:uiPriority="70" w:unhideWhenUsed="0"/>
-    <w:lsdException w:name="Colorful Shading" w:semiHidden="0" w:uiPriority="71" w:unhideWhenUsed="0"/>
-    <w:lsdException w:name="Colorful List" w:semiHidden="0" w:uiPriority="72" w:unhideWhenUsed="0"/>
-    <w:lsdException w:name="Colorful Grid" w:semiHidden="0" w:uiPriority="73" w:unhideWhenUsed="0"/>
-    <w:lsdException w:name="Light Shading Accent 1" w:semiHidden="0" w:uiPriority="60" w:unhideWhenUsed="0"/>
-    <w:lsdException w:name="Light List Accent 1" w:semiHidden="0" w:uiPriority="61" w:unhideWhenUsed="0"/>
-    <w:lsdException w:name="Light Grid Accent 1" w:semiHidden="0" w:uiPriority="62" w:unhideWhenUsed="0"/>
-    <w:lsdException w:name="Medium Shading 1 Accent 1" w:semiHidden="0" w:uiPriority="63" w:unhideWhenUsed="0"/>
-    <w:lsdException w:name="Medium Shading 2 Accent 1" w:semiHidden="0" w:uiPriority="64" w:unhideWhenUsed="0"/>
-    <w:lsdException w:name="Medium List 1 Accent 1" w:semiHidden="0" w:uiPriority="65" w:unhideWhenUsed="0"/>
-    <w:lsdException w:name="Revision" w:unhideWhenUsed="0"/>
-    <w:lsdException w:name="List Paragraph" w:semiHidden="0" w:uiPriority="34" w:unhideWhenUsed="0" w:qFormat="1"/>
-    <w:lsdException w:name="Quote" w:semiHidden="0" w:uiPriority="29" w:unhideWhenUsed="0" w:qFormat="1"/>
-    <w:lsdException w:name="Intense Quote" w:semiHidden="0" w:uiPriority="30" w:unhideWhenUsed="0" w:qFormat="1"/>
-    <w:lsdException w:name="Medium List 2 Accent 1" w:semiHidden="0" w:uiPriority="66" w:unhideWhenUsed="0"/>
-    <w:lsdException w:name="Medium Grid 1 Accent 1" w:semiHidden="0" w:uiPriority="67" w:unhideWhenUsed="0"/>
-    <w:lsdException w:name="Medium Grid 2 Accent 1" w:semiHidden="0" w:uiPriority="68" w:unhideWhenUsed="0"/>
-    <w:lsdException w:name="Medium Grid 3 Accent 1" w:semiHidden="0" w:uiPriority="69" w:unhideWhenUsed="0"/>
-    <w:lsdException w:name="Dark List Accent 1" w:semiHidden="0" w:uiPriority="70" w:unhideWhenUsed="0"/>
-    <w:lsdException w:name="Colorful Shading Accent 1" w:semiHidden="0" w:uiPriority="71" w:unhideWhenUsed="0"/>
-    <w:lsdException w:name="Colorful List Accent 1" w:semiHidden="0" w:uiPriority="72" w:unhideWhenUsed="0"/>
-    <w:lsdException w:name="Colorful Grid Accent 1" w:semiHidden="0" w:uiPriority="73" w:unhideWhenUsed="0"/>
-    <w:lsdException w:name="Light Shading Accent 2" w:semiHidden="0" w:uiPriority="60" w:unhideWhenUsed="0"/>
-    <w:lsdException w:name="Light List Accent 2" w:semiHidden="0" w:uiPriority="61" w:unhideWhenUsed="0"/>
-    <w:lsdException w:name="Light Grid Accent 2" w:semiHidden="0" w:uiPriority="62" w:unhideWhenUsed="0"/>
-    <w:lsdException w:name="Medium Shading 1 Accent 2" w:semiHidden="0" w:uiPriority="63" w:unhideWhenUsed="0"/>
-    <w:lsdException w:name="Medium Shading 2 Accent 2" w:semiHidden="0" w:uiPriority="64" w:unhideWhenUsed="0"/>
-    <w:lsdException w:name="Medium List 1 Accent 2" w:semiHidden="0" w:uiPriority="65" w:unhideWhenUsed="0"/>
-    <w:lsdException w:name="Medium List 2 Accent 2" w:semiHidden="0" w:uiPriority="66" w:unhideWhenUsed="0"/>
-    <w:lsdException w:name="Medium Grid 1 Accent 2" w:semiHidden="0" w:uiPriority="67" w:unhideWhenUsed="0"/>
-    <w:lsdException w:name="Medium Grid 2 Accent 2" w:semiHidden="0" w:uiPriority="68" w:unhideWhenUsed="0"/>
-    <w:lsdException w:name="Medium Grid 3 Accent 2" w:semiHidden="0" w:uiPriority="69" w:unhideWhenUsed="0"/>
-    <w:lsdException w:name="Dark List Accent 2" w:semiHidden="0" w:uiPriority="70" w:unhideWhenUsed="0"/>
-    <w:lsdException w:name="Colorful Shading Accent 2" w:semiHidden="0" w:uiPriority="71" w:unhideWhenUsed="0"/>
-    <w:lsdException w:name="Colorful List Accent 2" w:semiHidden="0" w:uiPriority="72" w:unhideWhenUsed="0"/>
-    <w:lsdException w:name="Colorful Grid Accent 2" w:semiHidden="0" w:uiPriority="73" w:unhideWhenUsed="0"/>
-    <w:lsdException w:name="Light Shading Accent 3" w:semiHidden="0" w:uiPriority="60" w:unhideWhenUsed="0"/>
-    <w:lsdException w:name="Light List Accent 3" w:semiHidden="0" w:uiPriority="61" w:unhideWhenUsed="0"/>
-    <w:lsdException w:name="Light Grid Accent 3" w:semiHidden="0" w:uiPriority="62" w:unhideWhenUsed="0"/>
-    <w:lsdException w:name="Medium Shading 1 Accent 3" w:semiHidden="0" w:uiPriority="63" w:unhideWhenUsed="0"/>
-    <w:lsdException w:name="Medium Shading 2 Accent 3" w:semiHidden="0" w:uiPriority="64" w:unhideWhenUsed="0"/>
-    <w:lsdException w:name="Medium List 1 Accent 3" w:semiHidden="0" w:uiPriority="65" w:unhideWhenUsed="0"/>
-    <w:lsdException w:name="Medium List 2 Accent 3" w:semiHidden="0" w:uiPriority="66" w:unhideWhenUsed="0"/>
-    <w:lsdException w:name="Medium Grid 1 Accent 3" w:semiHidden="0" w:uiPriority="67" w:unhideWhenUsed="0"/>
-    <w:lsdException w:name="Medium Grid 2 Accent 3" w:semiHidden="0" w:uiPriority="68" w:unhideWhenUsed="0"/>
-    <w:lsdException w:name="Medium Grid 3 Accent 3" w:semiHidden="0" w:uiPriority="69" w:unhideWhenUsed="0"/>
-    <w:lsdException w:name="Dark List Accent 3" w:semiHidden="0" w:uiPriority="70" w:unhideWhenUsed="0"/>
-    <w:lsdException w:name="Colorful Shading Accent 3" w:semiHidden="0" w:uiPriority="71" w:unhideWhenUsed="0"/>
-    <w:lsdException w:name="Colorful List Accent 3" w:semiHidden="0" w:uiPriority="72" w:unhideWhenUsed="0"/>
-    <w:lsdException w:name="Colorful Grid Accent 3" w:semiHidden="0" w:uiPriority="73" w:unhideWhenUsed="0"/>
-    <w:lsdException w:name="Light Shading Accent 4" w:semiHidden="0" w:uiPriority="60" w:unhideWhenUsed="0"/>
-    <w:lsdException w:name="Light List Accent 4" w:semiHidden="0" w:uiPriority="61" w:unhideWhenUsed="0"/>
-    <w:lsdException w:name="Light Grid Accent 4" w:semiHidden="0" w:uiPriority="62" w:unhideWhenUsed="0"/>
-    <w:lsdException w:name="Medium Shading 1 Accent 4" w:semiHidden="0" w:uiPriority="63" w:unhideWhenUsed="0"/>
-    <w:lsdException w:name="Medium Shading 2 Accent 4" w:semiHidden="0" w:uiPriority="64" w:unhideWhenUsed="0"/>
-    <w:lsdException w:name="Medium List 1 Accent 4" w:semiHidden="0" w:uiPriority="65" w:unhideWhenUsed="0"/>
-    <w:lsdException w:name="Medium List 2 Accent 4" w:semiHidden="0" w:uiPriority="66" w:unhideWhenUsed="0"/>
-    <w:lsdException w:name="Medium Grid 1 Accent 4" w:semiHidden="0" w:uiPriority="67" w:unhideWhenUsed="0"/>
-    <w:lsdException w:name="Medium Grid 2 Accent 4" w:semiHidden="0" w:uiPriority="68" w:unhideWhenUsed="0"/>
-    <w:lsdException w:name="Medium Grid 3 Accent 4" w:semiHidden="0" w:uiPriority="69" w:unhideWhenUsed="0"/>
-    <w:lsdException w:name="Dark List Accent 4" w:semiHidden="0" w:uiPriority="70" w:unhideWhenUsed="0"/>
-    <w:lsdException w:name="Colorful Shading Accent 4" w:semiHidden="0" w:uiPriority="71" w:unhideWhenUsed="0"/>
-    <w:lsdException w:name="Colorful List Accent 4" w:semiHidden="0" w:uiPriority="72" w:unhideWhenUsed="0"/>
-    <w:lsdException w:name="Colorful Grid Accent 4" w:semiHidden="0" w:uiPriority="73" w:unhideWhenUsed="0"/>
-    <w:lsdException w:name="Light Shading Accent 5" w:semiHidden="0" w:uiPriority="60" w:unhideWhenUsed="0"/>
-    <w:lsdException w:name="Light List Accent 5" w:semiHidden="0" w:uiPriority="61" w:unhideWhenUsed="0"/>
-    <w:lsdException w:name="Light Grid Accent 5" w:semiHidden="0" w:uiPriority="62" w:unhideWhenUsed="0"/>
-    <w:lsdException w:name="Medium Shading 1 Accent 5" w:semiHidden="0" w:uiPriority="63" w:unhideWhenUsed="0"/>
-    <w:lsdException w:name="Medium Shading 2 Accent 5" w:semiHidden="0" w:uiPriority="64" w:unhideWhenUsed="0"/>
-    <w:lsdException w:name="Medium List 1 Accent 5" w:semiHidden="0" w:uiPriority="65" w:unhideWhenUsed="0"/>
-    <w:lsdException w:name="Medium List 2 Accent 5" w:semiHidden="0" w:uiPriority="66" w:unhideWhenUsed="0"/>
-    <w:lsdException w:name="Medium Grid 1 Accent 5" w:semiHidden="0" w:uiPriority="67" w:unhideWhenUsed="0"/>
-    <w:lsdException w:name="Medium Grid 2 Accent 5" w:semiHidden="0" w:uiPriority="68" w:unhideWhenUsed="0"/>
-    <w:lsdException w:name="Medium Grid 3 Accent 5" w:semiHidden="0" w:uiPriority="69" w:unhideWhenUsed="0"/>
-    <w:lsdException w:name="Dark List Accent 5" w:semiHidden="0" w:uiPriority="70" w:unhideWhenUsed="0"/>
-    <w:lsdException w:name="Colorful Shading Accent 5" w:semiHidden="0" w:uiPriority="71" w:unhideWhenUsed="0"/>
-    <w:lsdException w:name="Colorful List Accent 5" w:semiHidden="0" w:uiPriority="72" w:unhideWhenUsed="0"/>
-    <w:lsdException w:name="Colorful Grid Accent 5" w:semiHidden="0" w:uiPriority="73" w:unhideWhenUsed="0"/>
-    <w:lsdException w:name="Light Shading Accent 6" w:semiHidden="0" w:uiPriority="60" w:unhideWhenUsed="0"/>
-    <w:lsdException w:name="Light List Accent 6" w:semiHidden="0" w:uiPriority="61" w:unhideWhenUsed="0"/>
-    <w:lsdException w:name="Light Grid Accent 6" w:semiHidden="0" w:uiPriority="62" w:unhideWhenUsed="0"/>
-    <w:lsdException w:name="Medium Shading 1 Accent 6" w:semiHidden="0" w:uiPriority="63" w:unhideWhenUsed="0"/>
-    <w:lsdException w:name="Medium Shading 2 Accent 6" w:semiHidden="0" w:uiPriority="64" w:unhideWhenUsed="0"/>
-    <w:lsdException w:name="Medium List 1 Accent 6" w:semiHidden="0" w:uiPriority="65" w:unhideWhenUsed="0"/>
-    <w:lsdException w:name="Medium List 2 Accent 6" w:semiHidden="0" w:uiPriority="66" w:unhideWhenUsed="0"/>
-    <w:lsdException w:name="Medium Grid 1 Accent 6" w:semiHidden="0" w:uiPriority="67" w:unhideWhenUsed="0"/>
-    <w:lsdException w:name="Medium Grid 2 Accent 6" w:semiHidden="0" w:uiPriority="68" w:unhideWhenUsed="0"/>
-    <w:lsdException w:name="Medium Grid 3 Accent 6" w:semiHidden="0" w:uiPriority="69" w:unhideWhenUsed="0"/>
-    <w:lsdException w:name="Dark List Accent 6" w:semiHidden="0" w:uiPriority="70" w:unhideWhenUsed="0"/>
-    <w:lsdException w:name="Colorful Shading Accent 6" w:semiHidden="0" w:uiPriority="71" w:unhideWhenUsed="0"/>
-    <w:lsdException w:name="Colorful List Accent 6" w:semiHidden="0" w:uiPriority="72" w:unhideWhenUsed="0"/>
-    <w:lsdException w:name="Colorful Grid Accent 6" w:semiHidden="0" w:uiPriority="73" w:unhideWhenUsed="0"/>
-    <w:lsdException w:name="Subtle Emphasis" w:semiHidden="0" w:uiPriority="19" w:unhideWhenUsed="0" w:qFormat="1"/>
-    <w:lsdException w:name="Intense Emphasis" w:semiHidden="0" w:uiPriority="21" w:unhideWhenUsed="0" w:qFormat="1"/>
-    <w:lsdException w:name="Subtle Reference" w:semiHidden="0" w:uiPriority="31" w:unhideWhenUsed="0" w:qFormat="1"/>
-    <w:lsdException w:name="Intense Reference" w:semiHidden="0" w:uiPriority="32" w:unhideWhenUsed="0" w:qFormat="1"/>
-    <w:lsdException w:name="Book Title" w:semiHidden="0" w:uiPriority="33" w:unhideWhenUsed="0" w:qFormat="1"/>
-    <w:lsdException w:name="Bibliography" w:uiPriority="37"/>
-    <w:lsdException w:name="TOC Heading" w:uiPriority="39" w:qFormat="1"/>
+  <w:latentStyles w:defLockedState="0" w:defUIPriority="99" w:defSemiHidden="0" w:defUnhideWhenUsed="0" w:defQFormat="0" w:count="380">
+    <w:lsdException w:name="Normal" w:uiPriority="0" w:qFormat="1"/>
+    <w:lsdException w:name="heading 1" w:uiPriority="9" w:qFormat="1"/>
+    <w:lsdException w:name="heading 2" w:semiHidden="1" w:uiPriority="9" w:unhideWhenUsed="1" w:qFormat="1"/>
+    <w:lsdException w:name="heading 3" w:semiHidden="1" w:uiPriority="9" w:unhideWhenUsed="1" w:qFormat="1"/>
+    <w:lsdException w:name="heading 4" w:semiHidden="1" w:uiPriority="9" w:unhideWhenUsed="1" w:qFormat="1"/>
+    <w:lsdException w:name="heading 5" w:semiHidden="1" w:uiPriority="9" w:unhideWhenUsed="1" w:qFormat="1"/>
+    <w:lsdException w:name="heading 6" w:semiHidden="1" w:uiPriority="9" w:unhideWhenUsed="1" w:qFormat="1"/>
+    <w:lsdException w:name="heading 7" w:semiHidden="1" w:uiPriority="9" w:unhideWhenUsed="1" w:qFormat="1"/>
+    <w:lsdException w:name="heading 8" w:semiHidden="1" w:uiPriority="9" w:unhideWhenUsed="1" w:qFormat="1"/>
+    <w:lsdException w:name="heading 9" w:semiHidden="1" w:uiPriority="9" w:unhideWhenUsed="1" w:qFormat="1"/>
+    <w:lsdException w:name="index 1" w:semiHidden="1" w:unhideWhenUsed="1"/>
+    <w:lsdException w:name="index 2" w:semiHidden="1" w:unhideWhenUsed="1"/>
+    <w:lsdException w:name="index 3" w:semiHidden="1" w:unhideWhenUsed="1"/>
+    <w:lsdException w:name="index 4" w:semiHidden="1" w:unhideWhenUsed="1"/>
+    <w:lsdException w:name="index 5" w:semiHidden="1" w:unhideWhenUsed="1"/>
+    <w:lsdException w:name="index 6" w:semiHidden="1" w:unhideWhenUsed="1"/>
+    <w:lsdException w:name="index 7" w:semiHidden="1" w:unhideWhenUsed="1"/>
+    <w:lsdException w:name="index 8" w:semiHidden="1" w:unhideWhenUsed="1"/>
+    <w:lsdException w:name="index 9" w:semiHidden="1" w:unhideWhenUsed="1"/>
+    <w:lsdException w:name="toc 1" w:semiHidden="1" w:uiPriority="39" w:unhideWhenUsed="1"/>
+    <w:lsdException w:name="toc 2" w:semiHidden="1" w:uiPriority="39" w:unhideWhenUsed="1"/>
+    <w:lsdException w:name="toc 3" w:semiHidden="1" w:uiPriority="39" w:unhideWhenUsed="1"/>
+    <w:lsdException w:name="toc 4" w:semiHidden="1" w:uiPriority="39" w:unhideWhenUsed="1"/>
+    <w:lsdException w:name="toc 5" w:semiHidden="1" w:uiPriority="39" w:unhideWhenUsed="1"/>
+    <w:lsdException w:name="toc 6" w:semiHidden="1" w:uiPriority="39" w:unhideWhenUsed="1"/>
+    <w:lsdException w:name="toc 7" w:semiHidden="1" w:uiPriority="39" w:unhideWhenUsed="1"/>
+    <w:lsdException w:name="toc 8" w:semiHidden="1" w:uiPriority="39" w:unhideWhenUsed="1"/>
+    <w:lsdException w:name="toc 9" w:semiHidden="1" w:uiPriority="39" w:unhideWhenUsed="1"/>
+    <w:lsdException w:name="Normal Indent" w:semiHidden="1" w:unhideWhenUsed="1"/>
+    <w:lsdException w:name="footnote text" w:semiHidden="1" w:unhideWhenUsed="1"/>
+    <w:lsdException w:name="annotation text" w:semiHidden="1" w:unhideWhenUsed="1"/>
+    <w:lsdException w:name="header" w:semiHidden="1" w:unhideWhenUsed="1"/>
+    <w:lsdException w:name="footer" w:semiHidden="1" w:unhideWhenUsed="1"/>
+    <w:lsdException w:name="index heading" w:semiHidden="1" w:unhideWhenUsed="1"/>
+    <w:lsdException w:name="caption" w:semiHidden="1" w:uiPriority="35" w:unhideWhenUsed="1" w:qFormat="1"/>
+    <w:lsdException w:name="table of figures" w:semiHidden="1" w:unhideWhenUsed="1"/>
+    <w:lsdException w:name="envelope address" w:semiHidden="1" w:unhideWhenUsed="1"/>
+    <w:lsdException w:name="envelope return" w:semiHidden="1" w:unhideWhenUsed="1"/>
+    <w:lsdException w:name="footnote reference" w:semiHidden="1" w:unhideWhenUsed="1"/>
+    <w:lsdException w:name="annotation reference" w:semiHidden="1" w:unhideWhenUsed="1"/>
+    <w:lsdException w:name="line number" w:semiHidden="1" w:unhideWhenUsed="1"/>
+    <w:lsdException w:name="page number" w:semiHidden="1" w:unhideWhenUsed="1"/>
+    <w:lsdException w:name="endnote reference" w:semiHidden="1" w:unhideWhenUsed="1"/>
+    <w:lsdException w:name="endnote text" w:semiHidden="1" w:unhideWhenUsed="1"/>
+    <w:lsdException w:name="table of authorities" w:semiHidden="1" w:unhideWhenUsed="1"/>
+    <w:lsdException w:name="macro" w:semiHidden="1" w:unhideWhenUsed="1"/>
+    <w:lsdException w:name="toa heading" w:semiHidden="1" w:unhideWhenUsed="1"/>
+    <w:lsdException w:name="List" w:semiHidden="1" w:unhideWhenUsed="1"/>
+    <w:lsdException w:name="List Bullet" w:semiHidden="1" w:unhideWhenUsed="1"/>
+    <w:lsdException w:name="List Number" w:semiHidden="1" w:unhideWhenUsed="1"/>
+    <w:lsdException w:name="List 2" w:semiHidden="1" w:unhideWhenUsed="1"/>
+    <w:lsdException w:name="List 3" w:semiHidden="1" w:unhideWhenUsed="1"/>
+    <w:lsdException w:name="List 4" w:semiHidden="1" w:unhideWhenUsed="1"/>
+    <w:lsdException w:name="List 5" w:semiHidden="1" w:unhideWhenUsed="1"/>
+    <w:lsdException w:name="List Bullet 2" w:semiHidden="1" w:unhideWhenUsed="1"/>
+    <w:lsdException w:name="List Bullet 3" w:semiHidden="1" w:unhideWhenUsed="1"/>
+    <w:lsdException w:name="List Bullet 4" w:semiHidden="1" w:unhideWhenUsed="1"/>
+    <w:lsdException w:name="List Bullet 5" w:semiHidden="1" w:unhideWhenUsed="1"/>
+    <w:lsdException w:name="List Number 2" w:semiHidden="1" w:unhideWhenUsed="1"/>
+    <w:lsdException w:name="List Number 3" w:semiHidden="1" w:unhideWhenUsed="1"/>
+    <w:lsdException w:name="List Number 4" w:semiHidden="1" w:unhideWhenUsed="1"/>
+    <w:lsdException w:name="List Number 5" w:semiHidden="1" w:unhideWhenUsed="1"/>
+    <w:lsdException w:name="Title" w:uiPriority="10" w:qFormat="1"/>
+    <w:lsdException w:name="Closing" w:semiHidden="1" w:unhideWhenUsed="1"/>
+    <w:lsdException w:name="Signature" w:semiHidden="1" w:unhideWhenUsed="1"/>
+    <w:lsdException w:name="Default Paragraph Font" w:semiHidden="1" w:uiPriority="1" w:unhideWhenUsed="1"/>
+    <w:lsdException w:name="Body Text" w:semiHidden="1" w:unhideWhenUsed="1"/>
+    <w:lsdException w:name="Body Text Indent" w:semiHidden="1" w:unhideWhenUsed="1"/>
+    <w:lsdException w:name="List Continue" w:semiHidden="1" w:unhideWhenUsed="1"/>
+    <w:lsdException w:name="List Continue 2" w:semiHidden="1" w:unhideWhenUsed="1"/>
+    <w:lsdException w:name="List Continue 3" w:semiHidden="1" w:unhideWhenUsed="1"/>
+    <w:lsdException w:name="List Continue 4" w:semiHidden="1" w:unhideWhenUsed="1"/>
+    <w:lsdException w:name="List Continue 5" w:semiHidden="1" w:unhideWhenUsed="1"/>
+    <w:lsdException w:name="Message Header" w:semiHidden="1" w:unhideWhenUsed="1"/>
+    <w:lsdException w:name="Subtitle" w:uiPriority="11" w:qFormat="1"/>
+    <w:lsdException w:name="Salutation" w:semiHidden="1" w:unhideWhenUsed="1"/>
+    <w:lsdException w:name="Date" w:semiHidden="1" w:unhideWhenUsed="1"/>
+    <w:lsdException w:name="Body Text First Indent" w:semiHidden="1" w:unhideWhenUsed="1"/>
+    <w:lsdException w:name="Body Text First Indent 2" w:semiHidden="1" w:unhideWhenUsed="1"/>
+    <w:lsdException w:name="Note Heading" w:semiHidden="1" w:unhideWhenUsed="1"/>
+    <w:lsdException w:name="Body Text 2" w:semiHidden="1" w:unhideWhenUsed="1"/>
+    <w:lsdException w:name="Body Text 3" w:semiHidden="1" w:unhideWhenUsed="1"/>
+    <w:lsdException w:name="Body Text Indent 2" w:semiHidden="1" w:unhideWhenUsed="1"/>
+    <w:lsdException w:name="Body Text Indent 3" w:semiHidden="1" w:unhideWhenUsed="1"/>
+    <w:lsdException w:name="Block Text" w:semiHidden="1" w:unhideWhenUsed="1"/>
+    <w:lsdException w:name="Hyperlink" w:semiHidden="1" w:unhideWhenUsed="1"/>
+    <w:lsdException w:name="FollowedHyperlink" w:semiHidden="1" w:unhideWhenUsed="1"/>
+    <w:lsdException w:name="Strong" w:uiPriority="22" w:qFormat="1"/>
+    <w:lsdException w:name="Emphasis" w:uiPriority="20" w:qFormat="1"/>
+    <w:lsdException w:name="Document Map" w:semiHidden="1" w:unhideWhenUsed="1"/>
+    <w:lsdException w:name="Plain Text" w:semiHidden="1" w:unhideWhenUsed="1"/>
+    <w:lsdException w:name="E-mail Signature" w:semiHidden="1" w:unhideWhenUsed="1"/>
+    <w:lsdException w:name="HTML Top of Form" w:semiHidden="1" w:unhideWhenUsed="1"/>
+    <w:lsdException w:name="HTML Bottom of Form" w:semiHidden="1" w:unhideWhenUsed="1"/>
+    <w:lsdException w:name="Normal (Web)" w:semiHidden="1" w:unhideWhenUsed="1"/>
+    <w:lsdException w:name="HTML Acronym" w:semiHidden="1" w:unhideWhenUsed="1"/>
+    <w:lsdException w:name="HTML Address" w:semiHidden="1" w:unhideWhenUsed="1"/>
+    <w:lsdException w:name="HTML Cite" w:semiHidden="1" w:unhideWhenUsed="1"/>
+    <w:lsdException w:name="HTML Code" w:semiHidden="1" w:unhideWhenUsed="1"/>
+    <w:lsdException w:name="HTML Definition" w:semiHidden="1" w:unhideWhenUsed="1"/>
+    <w:lsdException w:name="HTML Keyboard" w:semiHidden="1" w:unhideWhenUsed="1"/>
+    <w:lsdException w:name="HTML Preformatted" w:semiHidden="1" w:unhideWhenUsed="1"/>
+    <w:lsdException w:name="HTML Sample" w:semiHidden="1" w:unhideWhenUsed="1"/>
+    <w:lsdException w:name="HTML Typewriter" w:semiHidden="1" w:unhideWhenUsed="1"/>
+    <w:lsdException w:name="HTML Variable" w:semiHidden="1" w:unhideWhenUsed="1"/>
+    <w:lsdException w:name="Normal Table" w:semiHidden="1" w:unhideWhenUsed="1"/>
+    <w:lsdException w:name="annotation subject" w:semiHidden="1" w:unhideWhenUsed="1"/>
+    <w:lsdException w:name="No List" w:semiHidden="1" w:unhideWhenUsed="1"/>
+    <w:lsdException w:name="Outline List 1" w:semiHidden="1" w:unhideWhenUsed="1"/>
+    <w:lsdException w:name="Outline List 2" w:semiHidden="1" w:unhideWhenUsed="1"/>
+    <w:lsdException w:name="Outline List 3" w:semiHidden="1" w:unhideWhenUsed="1"/>
+    <w:lsdException w:name="Table Simple 1" w:semiHidden="1" w:unhideWhenUsed="1"/>
+    <w:lsdException w:name="Table Simple 2" w:semiHidden="1" w:unhideWhenUsed="1"/>
+    <w:lsdException w:name="Table Simple 3" w:semiHidden="1" w:unhideWhenUsed="1"/>
+    <w:lsdException w:name="Table Classic 1" w:semiHidden="1" w:unhideWhenUsed="1"/>
+    <w:lsdException w:name="Table Classic 2" w:semiHidden="1" w:unhideWhenUsed="1"/>
+    <w:lsdException w:name="Table Classic 3" w:semiHidden="1" w:unhideWhenUsed="1"/>
+    <w:lsdException w:name="Table Classic 4" w:semiHidden="1" w:unhideWhenUsed="1"/>
+    <w:lsdException w:name="Table Colorful 1" w:semiHidden="1" w:unhideWhenUsed="1"/>
+    <w:lsdException w:name="Table Colorful 2" w:semiHidden="1" w:unhideWhenUsed="1"/>
+    <w:lsdException w:name="Table Colorful 3" w:semiHidden="1" w:unhideWhenUsed="1"/>
+    <w:lsdException w:name="Table Columns 1" w:semiHidden="1" w:unhideWhenUsed="1"/>
+    <w:lsdException w:name="Table Columns 2" w:semiHidden="1" w:unhideWhenUsed="1"/>
+    <w:lsdException w:name="Table Columns 3" w:semiHidden="1" w:unhideWhenUsed="1"/>
+    <w:lsdException w:name="Table Columns 4" w:semiHidden="1" w:unhideWhenUsed="1"/>
+    <w:lsdException w:name="Table Columns 5" w:semiHidden="1" w:unhideWhenUsed="1"/>
+    <w:lsdException w:name="Table Grid 1" w:semiHidden="1" w:unhideWhenUsed="1"/>
+    <w:lsdException w:name="Table Grid 2" w:semiHidden="1" w:unhideWhenUsed="1"/>
+    <w:lsdException w:name="Table Grid 3" w:semiHidden="1" w:unhideWhenUsed="1"/>
+    <w:lsdException w:name="Table Grid 4" w:semiHidden="1" w:unhideWhenUsed="1"/>
+    <w:lsdException w:name="Table Grid 5" w:semiHidden="1" w:unhideWhenUsed="1"/>
+    <w:lsdException w:name="Table Grid 6" w:semiHidden="1" w:unhideWhenUsed="1"/>
+    <w:lsdException w:name="Table Grid 7" w:semiHidden="1" w:unhideWhenUsed="1"/>
+    <w:lsdException w:name="Table Grid 8" w:semiHidden="1" w:unhideWhenUsed="1"/>
+    <w:lsdException w:name="Table List 1" w:semiHidden="1" w:unhideWhenUsed="1"/>
+    <w:lsdException w:name="Table List 2" w:semiHidden="1" w:unhideWhenUsed="1"/>
+    <w:lsdException w:name="Table List 3" w:semiHidden="1" w:unhideWhenUsed="1"/>
+    <w:lsdException w:name="Table List 4" w:semiHidden="1" w:unhideWhenUsed="1"/>
+    <w:lsdException w:name="Table List 5" w:semiHidden="1" w:unhideWhenUsed="1"/>
+    <w:lsdException w:name="Table List 6" w:semiHidden="1" w:unhideWhenUsed="1"/>
+    <w:lsdException w:name="Table List 7" w:semiHidden="1" w:unhideWhenUsed="1"/>
+    <w:lsdException w:name="Table List 8" w:semiHidden="1" w:unhideWhenUsed="1"/>
+    <w:lsdException w:name="Table 3D effects 1" w:semiHidden="1" w:unhideWhenUsed="1"/>
+    <w:lsdException w:name="Table 3D effects 2" w:semiHidden="1" w:unhideWhenUsed="1"/>
+    <w:lsdException w:name="Table 3D effects 3" w:semiHidden="1" w:unhideWhenUsed="1"/>
+    <w:lsdException w:name="Table Contemporary" w:semiHidden="1" w:unhideWhenUsed="1"/>
+    <w:lsdException w:name="Table Elegant" w:semiHidden="1" w:unhideWhenUsed="1"/>
+    <w:lsdException w:name="Table Professional" w:semiHidden="1" w:unhideWhenUsed="1"/>
+    <w:lsdException w:name="Table Subtle 1" w:semiHidden="1" w:unhideWhenUsed="1"/>
+    <w:lsdException w:name="Table Subtle 2" w:semiHidden="1" w:unhideWhenUsed="1"/>
+    <w:lsdException w:name="Table Web 1" w:semiHidden="1" w:unhideWhenUsed="1"/>
+    <w:lsdException w:name="Table Web 2" w:semiHidden="1" w:unhideWhenUsed="1"/>
+    <w:lsdException w:name="Table Web 3" w:semiHidden="1" w:unhideWhenUsed="1"/>
+    <w:lsdException w:name="Balloon Text" w:semiHidden="1" w:unhideWhenUsed="1"/>
+    <w:lsdException w:name="Table Grid" w:uiPriority="59"/>
+    <w:lsdException w:name="Table Theme" w:semiHidden="1" w:unhideWhenUsed="1"/>
+    <w:lsdException w:name="Note Level 1" w:semiHidden="1" w:unhideWhenUsed="1"/>
+    <w:lsdException w:name="Note Level 2" w:semiHidden="1" w:unhideWhenUsed="1"/>
+    <w:lsdException w:name="Note Level 3" w:semiHidden="1" w:unhideWhenUsed="1"/>
+    <w:lsdException w:name="Note Level 4" w:semiHidden="1" w:unhideWhenUsed="1"/>
+    <w:lsdException w:name="Note Level 5" w:semiHidden="1" w:unhideWhenUsed="1"/>
+    <w:lsdException w:name="Note Level 6" w:semiHidden="1" w:unhideWhenUsed="1"/>
+    <w:lsdException w:name="Note Level 7" w:semiHidden="1" w:unhideWhenUsed="1"/>
+    <w:lsdException w:name="Note Level 8" w:semiHidden="1" w:unhideWhenUsed="1"/>
+    <w:lsdException w:name="Note Level 9" w:semiHidden="1" w:unhideWhenUsed="1"/>
+    <w:lsdException w:name="Placeholder Text" w:semiHidden="1"/>
+    <w:lsdException w:name="No Spacing" w:uiPriority="1" w:qFormat="1"/>
+    <w:lsdException w:name="Light Shading" w:uiPriority="60"/>
+    <w:lsdException w:name="Light List" w:uiPriority="61"/>
+    <w:lsdException w:name="Light Grid" w:uiPriority="62"/>
+    <w:lsdException w:name="Medium Shading 1" w:uiPriority="63"/>
+    <w:lsdException w:name="Medium Shading 2" w:uiPriority="64"/>
+    <w:lsdException w:name="Medium List 1" w:uiPriority="65"/>
+    <w:lsdException w:name="Medium List 2" w:uiPriority="66"/>
+    <w:lsdException w:name="Medium Grid 1" w:uiPriority="67"/>
+    <w:lsdException w:name="Medium Grid 2" w:uiPriority="68"/>
+    <w:lsdException w:name="Medium Grid 3" w:uiPriority="69"/>
+    <w:lsdException w:name="Dark List" w:uiPriority="70"/>
+    <w:lsdException w:name="Colorful Shading" w:uiPriority="71"/>
+    <w:lsdException w:name="Colorful List" w:uiPriority="72"/>
+    <w:lsdException w:name="Colorful Grid" w:uiPriority="73"/>
+    <w:lsdException w:name="Light Shading Accent 1" w:uiPriority="60"/>
+    <w:lsdException w:name="Light List Accent 1" w:uiPriority="61"/>
+    <w:lsdException w:name="Light Grid Accent 1" w:uiPriority="62"/>
+    <w:lsdException w:name="Medium Shading 1 Accent 1" w:uiPriority="63"/>
+    <w:lsdException w:name="Medium Shading 2 Accent 1" w:uiPriority="64"/>
+    <w:lsdException w:name="Medium List 1 Accent 1" w:uiPriority="65"/>
+    <w:lsdException w:name="Revision" w:semiHidden="1"/>
+    <w:lsdException w:name="List Paragraph" w:uiPriority="34" w:qFormat="1"/>
+    <w:lsdException w:name="Quote" w:uiPriority="29" w:qFormat="1"/>
+    <w:lsdException w:name="Intense Quote" w:uiPriority="30" w:qFormat="1"/>
+    <w:lsdException w:name="Medium List 2 Accent 1" w:uiPriority="66"/>
+    <w:lsdException w:name="Medium Grid 1 Accent 1" w:uiPriority="67"/>
+    <w:lsdException w:name="Medium Grid 2 Accent 1" w:uiPriority="68"/>
+    <w:lsdException w:name="Medium Grid 3 Accent 1" w:uiPriority="69"/>
+    <w:lsdException w:name="Dark List Accent 1" w:uiPriority="70"/>
+    <w:lsdException w:name="Colorful Shading Accent 1" w:uiPriority="71"/>
+    <w:lsdException w:name="Colorful List Accent 1" w:uiPriority="72"/>
+    <w:lsdException w:name="Colorful Grid Accent 1" w:uiPriority="73"/>
+    <w:lsdException w:name="Light Shading Accent 2" w:uiPriority="60"/>
+    <w:lsdException w:name="Light List Accent 2" w:uiPriority="61"/>
+    <w:lsdException w:name="Light Grid Accent 2" w:uiPriority="62"/>
+    <w:lsdException w:name="Medium Shading 1 Accent 2" w:uiPriority="63"/>
+    <w:lsdException w:name="Medium Shading 2 Accent 2" w:uiPriority="64"/>
+    <w:lsdException w:name="Medium List 1 Accent 2" w:uiPriority="65"/>
+    <w:lsdException w:name="Medium List 2 Accent 2" w:uiPriority="66"/>
+    <w:lsdException w:name="Medium Grid 1 Accent 2" w:uiPriority="67"/>
+    <w:lsdException w:name="Medium Grid 2 Accent 2" w:uiPriority="68"/>
+    <w:lsdException w:name="Medium Grid 3 Accent 2" w:uiPriority="69"/>
+    <w:lsdException w:name="Dark List Accent 2" w:uiPriority="70"/>
+    <w:lsdException w:name="Colorful Shading Accent 2" w:uiPriority="71"/>
+    <w:lsdException w:name="Colorful List Accent 2" w:uiPriority="72"/>
+    <w:lsdException w:name="Colorful Grid Accent 2" w:uiPriority="73"/>
+    <w:lsdException w:name="Light Shading Accent 3" w:uiPriority="60"/>
+    <w:lsdException w:name="Light List Accent 3" w:uiPriority="61"/>
+    <w:lsdException w:name="Light Grid Accent 3" w:uiPriority="62"/>
+    <w:lsdException w:name="Medium Shading 1 Accent 3" w:uiPriority="63"/>
+    <w:lsdException w:name="Medium Shading 2 Accent 3" w:uiPriority="64"/>
+    <w:lsdException w:name="Medium List 1 Accent 3" w:uiPriority="65"/>
+    <w:lsdException w:name="Medium List 2 Accent 3" w:uiPriority="66"/>
+    <w:lsdException w:name="Medium Grid 1 Accent 3" w:uiPriority="67"/>
+    <w:lsdException w:name="Medium Grid 2 Accent 3" w:uiPriority="68"/>
+    <w:lsdException w:name="Medium Grid 3 Accent 3" w:uiPriority="69"/>
+    <w:lsdException w:name="Dark List Accent 3" w:uiPriority="70"/>
+    <w:lsdException w:name="Colorful Shading Accent 3" w:uiPriority="71"/>
+    <w:lsdException w:name="Colorful List Accent 3" w:uiPriority="72"/>
+    <w:lsdException w:name="Colorful Grid Accent 3" w:uiPriority="73"/>
+    <w:lsdException w:name="Light Shading Accent 4" w:uiPriority="60"/>
+    <w:lsdException w:name="Light List Accent 4" w:uiPriority="61"/>
+    <w:lsdException w:name="Light Grid Accent 4" w:uiPriority="62"/>
+    <w:lsdException w:name="Medium Shading 1 Accent 4" w:uiPriority="63"/>
+    <w:lsdException w:name="Medium Shading 2 Accent 4" w:uiPriority="64"/>
+    <w:lsdException w:name="Medium List 1 Accent 4" w:uiPriority="65"/>
+    <w:lsdException w:name="Medium List 2 Accent 4" w:uiPriority="66"/>
+    <w:lsdException w:name="Medium Grid 1 Accent 4" w:uiPriority="67"/>
+    <w:lsdException w:name="Medium Grid 2 Accent 4" w:uiPriority="68"/>
+    <w:lsdException w:name="Medium Grid 3 Accent 4" w:uiPriority="69"/>
+    <w:lsdException w:name="Dark List Accent 4" w:uiPriority="70"/>
+    <w:lsdException w:name="Colorful Shading Accent 4" w:uiPriority="71"/>
+    <w:lsdException w:name="Colorful List Accent 4" w:uiPriority="72"/>
+    <w:lsdException w:name="Colorful Grid Accent 4" w:uiPriority="73"/>
+    <w:lsdException w:name="Light Shading Accent 5" w:uiPriority="60"/>
+    <w:lsdException w:name="Light List Accent 5" w:uiPriority="61"/>
+    <w:lsdException w:name="Light Grid Accent 5" w:uiPriority="62"/>
+    <w:lsdException w:name="Medium Shading 1 Accent 5" w:uiPriority="63"/>
+    <w:lsdException w:name="Medium Shading 2 Accent 5" w:uiPriority="64"/>
+    <w:lsdException w:name="Medium List 1 Accent 5" w:uiPriority="65"/>
+    <w:lsdException w:name="Medium List 2 Accent 5" w:uiPriority="66"/>
+    <w:lsdException w:name="Medium Grid 1 Accent 5" w:uiPriority="67"/>
+    <w:lsdException w:name="Medium Grid 2 Accent 5" w:uiPriority="68"/>
+    <w:lsdException w:name="Medium Grid 3 Accent 5" w:uiPriority="69"/>
+    <w:lsdException w:name="Dark List Accent 5" w:uiPriority="70"/>
+    <w:lsdException w:name="Colorful Shading Accent 5" w:uiPriority="71"/>
+    <w:lsdException w:name="Colorful List Accent 5" w:uiPriority="72"/>
+    <w:lsdException w:name="Colorful Grid Accent 5" w:uiPriority="73"/>
+    <w:lsdException w:name="Light Shading Accent 6" w:uiPriority="60"/>
+    <w:lsdException w:name="Light List Accent 6" w:uiPriority="61"/>
+    <w:lsdException w:name="Light Grid Accent 6" w:uiPriority="62"/>
+    <w:lsdException w:name="Medium Shading 1 Accent 6" w:uiPriority="63"/>
+    <w:lsdException w:name="Medium Shading 2 Accent 6" w:uiPriority="64"/>
+    <w:lsdException w:name="Medium List 1 Accent 6" w:uiPriority="65"/>
+    <w:lsdException w:name="Medium List 2 Accent 6" w:uiPriority="66"/>
+    <w:lsdException w:name="Medium Grid 1 Accent 6" w:uiPriority="67"/>
+    <w:lsdException w:name="Medium Grid 2 Accent 6" w:uiPriority="68"/>
+    <w:lsdException w:name="Medium Grid 3 Accent 6" w:uiPriority="69"/>
+    <w:lsdException w:name="Dark List Accent 6" w:uiPriority="70"/>
+    <w:lsdException w:name="Colorful Shading Accent 6" w:uiPriority="71"/>
+    <w:lsdException w:name="Colorful List Accent 6" w:uiPriority="72"/>
+    <w:lsdException w:name="Colorful Grid Accent 6" w:uiPriority="73"/>
+    <w:lsdException w:name="Subtle Emphasis" w:uiPriority="19" w:qFormat="1"/>
+    <w:lsdException w:name="Intense Emphasis" w:uiPriority="21" w:qFormat="1"/>
+    <w:lsdException w:name="Subtle Reference" w:uiPriority="31" w:qFormat="1"/>
+    <w:lsdException w:name="Intense Reference" w:uiPriority="32" w:qFormat="1"/>
+    <w:lsdException w:name="Book Title" w:uiPriority="33" w:qFormat="1"/>
+    <w:lsdException w:name="Bibliography" w:semiHidden="1" w:uiPriority="37" w:unhideWhenUsed="1"/>
+    <w:lsdException w:name="TOC Heading" w:semiHidden="1" w:uiPriority="39" w:unhideWhenUsed="1" w:qFormat="1"/>
+    <w:lsdException w:name="Plain Table 1" w:uiPriority="41"/>
+    <w:lsdException w:name="Plain Table 2" w:uiPriority="42"/>
+    <w:lsdException w:name="Plain Table 3" w:uiPriority="43"/>
+    <w:lsdException w:name="Plain Table 4" w:uiPriority="44"/>
+    <w:lsdException w:name="Plain Table 5" w:uiPriority="45"/>
+    <w:lsdException w:name="Grid Table Light" w:uiPriority="40"/>
+    <w:lsdException w:name="Grid Table 1 Light" w:uiPriority="46"/>
+    <w:lsdException w:name="Grid Table 2" w:uiPriority="47"/>
+    <w:lsdException w:name="Grid Table 3" w:uiPriority="48"/>
+    <w:lsdException w:name="Grid Table 4" w:uiPriority="49"/>
+    <w:lsdException w:name="Grid Table 5 Dark" w:uiPriority="50"/>
+    <w:lsdException w:name="Grid Table 6 Colorful" w:uiPriority="51"/>
+    <w:lsdException w:name="Grid Table 7 Colorful" w:uiPriority="52"/>
+    <w:lsdException w:name="Grid Table 1 Light Accent 1" w:uiPriority="46"/>
+    <w:lsdException w:name="Grid Table 2 Accent 1" w:uiPriority="47"/>
+    <w:lsdException w:name="Grid Table 3 Accent 1" w:uiPriority="48"/>
+    <w:lsdException w:name="Grid Table 4 Accent 1" w:uiPriority="49"/>
+    <w:lsdException w:name="Grid Table 5 Dark Accent 1" w:uiPriority="50"/>
+    <w:lsdException w:name="Grid Table 6 Colorful Accent 1" w:uiPriority="51"/>
+    <w:lsdException w:name="Grid Table 7 Colorful Accent 1" w:uiPriority="52"/>
+    <w:lsdException w:name="Grid Table 1 Light Accent 2" w:uiPriority="46"/>
+    <w:lsdException w:name="Grid Table 2 Accent 2" w:uiPriority="47"/>
+    <w:lsdException w:name="Grid Table 3 Accent 2" w:uiPriority="48"/>
+    <w:lsdException w:name="Grid Table 4 Accent 2" w:uiPriority="49"/>
+    <w:lsdException w:name="Grid Table 5 Dark Accent 2" w:uiPriority="50"/>
+    <w:lsdException w:name="Grid Table 6 Colorful Accent 2" w:uiPriority="51"/>
+    <w:lsdException w:name="Grid Table 7 Colorful Accent 2" w:uiPriority="52"/>
+    <w:lsdException w:name="Grid Table 1 Light Accent 3" w:uiPriority="46"/>
+    <w:lsdException w:name="Grid Table 2 Accent 3" w:uiPriority="47"/>
+    <w:lsdException w:name="Grid Table 3 Accent 3" w:uiPriority="48"/>
+    <w:lsdException w:name="Grid Table 4 Accent 3" w:uiPriority="49"/>
+    <w:lsdException w:name="Grid Table 5 Dark Accent 3" w:uiPriority="50"/>
+    <w:lsdException w:name="Grid Table 6 Colorful Accent 3" w:uiPriority="51"/>
+    <w:lsdException w:name="Grid Table 7 Colorful Accent 3" w:uiPriority="52"/>
+    <w:lsdException w:name="Grid Table 1 Light Accent 4" w:uiPriority="46"/>
+    <w:lsdException w:name="Grid Table 2 Accent 4" w:uiPriority="47"/>
+    <w:lsdException w:name="Grid Table 3 Accent 4" w:uiPriority="48"/>
+    <w:lsdException w:name="Grid Table 4 Accent 4" w:uiPriority="49"/>
+    <w:lsdException w:name="Grid Table 5 Dark Accent 4" w:uiPriority="50"/>
+    <w:lsdException w:name="Grid Table 6 Colorful Accent 4" w:uiPriority="51"/>
+    <w:lsdException w:name="Grid Table 7 Colorful Accent 4" w:uiPriority="52"/>
+    <w:lsdException w:name="Grid Table 1 Light Accent 5" w:uiPriority="46"/>
+    <w:lsdException w:name="Grid Table 2 Accent 5" w:uiPriority="47"/>
+    <w:lsdException w:name="Grid Table 3 Accent 5" w:uiPriority="48"/>
+    <w:lsdException w:name="Grid Table 4 Accent 5" w:uiPriority="49"/>
+    <w:lsdException w:name="Grid Table 5 Dark Accent 5" w:uiPriority="50"/>
+    <w:lsdException w:name="Grid Table 6 Colorful Accent 5" w:uiPriority="51"/>
+    <w:lsdException w:name="Grid Table 7 Colorful Accent 5" w:uiPriority="52"/>
+    <w:lsdException w:name="Grid Table 1 Light Accent 6" w:uiPriority="46"/>
+    <w:lsdException w:name="Grid Table 2 Accent 6" w:uiPriority="47"/>
+    <w:lsdException w:name="Grid Table 3 Accent 6" w:uiPriority="48"/>
+    <w:lsdException w:name="Grid Table 4 Accent 6" w:uiPriority="49"/>
+    <w:lsdException w:name="Grid Table 5 Dark Accent 6" w:uiPriority="50"/>
+    <w:lsdException w:name="Grid Table 6 Colorful Accent 6" w:uiPriority="51"/>
+    <w:lsdException w:name="Grid Table 7 Colorful Accent 6" w:uiPriority="52"/>
+    <w:lsdException w:name="List Table 1 Light" w:uiPriority="46"/>
+    <w:lsdException w:name="List Table 2" w:uiPriority="47"/>
+    <w:lsdException w:name="List Table 3" w:uiPriority="48"/>
+    <w:lsdException w:name="List Table 4" w:uiPriority="49"/>
+    <w:lsdException w:name="List Table 5 Dark" w:uiPriority="50"/>
+    <w:lsdException w:name="List Table 6 Colorful" w:uiPriority="51"/>
+    <w:lsdException w:name="List Table 7 Colorful" w:uiPriority="52"/>
+    <w:lsdException w:name="List Table 1 Light Accent 1" w:uiPriority="46"/>
+    <w:lsdException w:name="List Table 2 Accent 1" w:uiPriority="47"/>
+    <w:lsdException w:name="List Table 3 Accent 1" w:uiPriority="48"/>
+    <w:lsdException w:name="List Table 4 Accent 1" w:uiPriority="49"/>
+    <w:lsdException w:name="List Table 5 Dark Accent 1" w:uiPriority="50"/>
+    <w:lsdException w:name="List Table 6 Colorful Accent 1" w:uiPriority="51"/>
+    <w:lsdException w:name="List Table 7 Colorful Accent 1" w:uiPriority="52"/>
+    <w:lsdException w:name="List Table 1 Light Accent 2" w:uiPriority="46"/>
+    <w:lsdException w:name="List Table 2 Accent 2" w:uiPriority="47"/>
+    <w:lsdException w:name="List Table 3 Accent 2" w:uiPriority="48"/>
+    <w:lsdException w:name="List Table 4 Accent 2" w:uiPriority="49"/>
+    <w:lsdException w:name="List Table 5 Dark Accent 2" w:uiPriority="50"/>
+    <w:lsdException w:name="List Table 6 Colorful Accent 2" w:uiPriority="51"/>
+    <w:lsdException w:name="List Table 7 Colorful Accent 2" w:uiPriority="52"/>
+    <w:lsdException w:name="List Table 1 Light Accent 3" w:uiPriority="46"/>
+    <w:lsdException w:name="List Table 2 Accent 3" w:uiPriority="47"/>
+    <w:lsdException w:name="List Table 3 Accent 3" w:uiPriority="48"/>
+    <w:lsdException w:name="List Table 4 Accent 3" w:uiPriority="49"/>
+    <w:lsdException w:name="List Table 5 Dark Accent 3" w:uiPriority="50"/>
+    <w:lsdException w:name="List Table 6 Colorful Accent 3" w:uiPriority="51"/>
+    <w:lsdException w:name="List Table 7 Colorful Accent 3" w:uiPriority="52"/>
+    <w:lsdException w:name="List Table 1 Light Accent 4" w:uiPriority="46"/>
+    <w:lsdException w:name="List Table 2 Accent 4" w:uiPriority="47"/>
+    <w:lsdException w:name="List Table 3 Accent 4" w:uiPriority="48"/>
+    <w:lsdException w:name="List Table 4 Accent 4" w:uiPriority="49"/>
+    <w:lsdException w:name="List Table 5 Dark Accent 4" w:uiPriority="50"/>
+    <w:lsdException w:name="List Table 6 Colorful Accent 4" w:uiPriority="51"/>
+    <w:lsdException w:name="List Table 7 Colorful Accent 4" w:uiPriority="52"/>
+    <w:lsdException w:name="List Table 1 Light Accent 5" w:uiPriority="46"/>
+    <w:lsdException w:name="List Table 2 Accent 5" w:uiPriority="47"/>
+    <w:lsdException w:name="List Table 3 Accent 5" w:uiPriority="48"/>
+    <w:lsdException w:name="List Table 4 Accent 5" w:uiPriority="49"/>
+    <w:lsdException w:name="List Table 5 Dark Accent 5" w:uiPriority="50"/>
+    <w:lsdException w:name="List Table 6 Colorful Accent 5" w:uiPriority="51"/>
+    <w:lsdException w:name="List Table 7 Colorful Accent 5" w:uiPriority="52"/>
+    <w:lsdException w:name="List Table 1 Light Accent 6" w:uiPriority="46"/>
+    <w:lsdException w:name="List Table 2 Accent 6" w:uiPriority="47"/>
+    <w:lsdException w:name="List Table 3 Accent 6" w:uiPriority="48"/>
+    <w:lsdException w:name="List Table 4 Accent 6" w:uiPriority="49"/>
+    <w:lsdException w:name="List Table 5 Dark Accent 6" w:uiPriority="50"/>
+    <w:lsdException w:name="List Table 6 Colorful Accent 6" w:uiPriority="51"/>
+    <w:lsdException w:name="List Table 7 Colorful Accent 6" w:uiPriority="52"/>
   </w:latentStyles>
   <w:style w:type="paragraph" w:default="1" w:styleId="Normal">
     <w:name w:val="Normal"/>
@@ -7525,55 +7265,55 @@
     </dgm:pt>
   </dgm:ptLst>
   <dgm:cxnLst>
-    <dgm:cxn modelId="{1A565BD6-643C-344B-A3CA-00E038DD4900}" type="presOf" srcId="{AE678755-34D9-7E4A-915C-FC2C63231EBB}" destId="{454CF7E0-0A36-5E4B-8969-4201E5A24B94}" srcOrd="0" destOrd="0" presId="urn:microsoft.com/office/officeart/2005/8/layout/list1"/>
-    <dgm:cxn modelId="{C76BFE4F-7CE7-9F48-BDD4-E8305DB5D4E1}" type="presOf" srcId="{3956EF87-1FB4-0248-8E81-1F7F0A1C44F2}" destId="{8945A6BC-BC77-564F-8548-3795AF595003}" srcOrd="0" destOrd="0" presId="urn:microsoft.com/office/officeart/2005/8/layout/list1"/>
-    <dgm:cxn modelId="{A6919668-0C9D-3A44-ADFB-9340DA814275}" type="presOf" srcId="{7DA90015-0604-1449-B99D-50AA37196E0E}" destId="{96989650-ADA7-124E-9358-E6D67E2D21AC}" srcOrd="0" destOrd="2" presId="urn:microsoft.com/office/officeart/2005/8/layout/list1"/>
     <dgm:cxn modelId="{CF04BB27-159F-1243-AD9D-104D3D4960F6}" srcId="{642604E1-F913-2E40-83DF-6DDB1BAC96D4}" destId="{AE678755-34D9-7E4A-915C-FC2C63231EBB}" srcOrd="0" destOrd="0" parTransId="{E60EE9F5-82D1-0649-AAAB-FF9F331161C5}" sibTransId="{EB01B92E-DF20-EF43-B1F5-8D2E8DCA29CD}"/>
+    <dgm:cxn modelId="{85BCA6D1-8BD9-DD4D-A809-849640BD0DB9}" type="presOf" srcId="{642604E1-F913-2E40-83DF-6DDB1BAC96D4}" destId="{EFD967CF-84EC-F648-B5D2-203DC61AADB4}" srcOrd="1" destOrd="0" presId="urn:microsoft.com/office/officeart/2005/8/layout/list1"/>
     <dgm:cxn modelId="{4AE1066B-8222-3C4A-91FF-FB6F13C4D285}" srcId="{642604E1-F913-2E40-83DF-6DDB1BAC96D4}" destId="{DD8F5D97-B609-FD4B-BEAE-4A0D65577485}" srcOrd="1" destOrd="0" parTransId="{B07317E0-C287-AD46-93A3-AA93BD862BCB}" sibTransId="{84608136-4719-7B49-A220-F796F7B0C916}"/>
+    <dgm:cxn modelId="{358209D0-ED5A-944B-A936-A3E310BDD589}" type="presOf" srcId="{10E895E9-1D48-C744-B86D-82FDA8149570}" destId="{8D954B33-1F07-1640-BABC-2F73259DB681}" srcOrd="0" destOrd="1" presId="urn:microsoft.com/office/officeart/2005/8/layout/list1"/>
     <dgm:cxn modelId="{7302E069-BCD5-E848-AB4D-6FAB55AFE916}" srcId="{3956EF87-1FB4-0248-8E81-1F7F0A1C44F2}" destId="{10E895E9-1D48-C744-B86D-82FDA8149570}" srcOrd="1" destOrd="0" parTransId="{08EC74B8-12DE-5D4F-AF04-68ADC0FB6828}" sibTransId="{C26C1A16-C02A-9C41-8168-A057F3A10CDB}"/>
     <dgm:cxn modelId="{29E77F48-8F60-C04D-AB10-4A4D7B47189E}" srcId="{43AACC1D-6F5B-8146-B673-48B509B05035}" destId="{642604E1-F913-2E40-83DF-6DDB1BAC96D4}" srcOrd="1" destOrd="0" parTransId="{CDBEF173-BBE8-6345-B070-6AAA122D7F01}" sibTransId="{5567C965-D5B9-F244-9A50-616F6B76B46F}"/>
     <dgm:cxn modelId="{18FACF75-CB7A-E149-9B9F-3390340B88AA}" srcId="{3956EF87-1FB4-0248-8E81-1F7F0A1C44F2}" destId="{FAB95D5D-69F5-7F48-A871-BC063A1EF591}" srcOrd="2" destOrd="0" parTransId="{C3600EAB-D95F-1943-983D-3DA2B5E37AE3}" sibTransId="{42A7B93E-6623-8A41-A5C7-FB114EDC9E38}"/>
     <dgm:cxn modelId="{684254B9-FA05-8040-9AC4-B7B7C09CE34E}" srcId="{C1246001-E9C1-484C-B1E5-E8C5A9335F6B}" destId="{7DA90015-0604-1449-B99D-50AA37196E0E}" srcOrd="2" destOrd="0" parTransId="{7C5067C1-229A-0D40-B432-B58A59B5FAF0}" sibTransId="{BD7EC4B4-D13B-1B4A-9CA3-CCF7EEBA77A2}"/>
-    <dgm:cxn modelId="{67A83896-F4FC-8E49-A887-D242736F37E7}" type="presOf" srcId="{DD8F5D97-B609-FD4B-BEAE-4A0D65577485}" destId="{454CF7E0-0A36-5E4B-8969-4201E5A24B94}" srcOrd="0" destOrd="1" presId="urn:microsoft.com/office/officeart/2005/8/layout/list1"/>
-    <dgm:cxn modelId="{B6BD1003-53ED-BB47-BC1A-AD26DCABD573}" type="presOf" srcId="{10E895E9-1D48-C744-B86D-82FDA8149570}" destId="{8D954B33-1F07-1640-BABC-2F73259DB681}" srcOrd="0" destOrd="1" presId="urn:microsoft.com/office/officeart/2005/8/layout/list1"/>
-    <dgm:cxn modelId="{2C029319-2340-0745-82BD-0287D0033503}" type="presOf" srcId="{C1246001-E9C1-484C-B1E5-E8C5A9335F6B}" destId="{2B7A1C2C-3F8F-6B45-9076-B61E7B1CDE90}" srcOrd="1" destOrd="0" presId="urn:microsoft.com/office/officeart/2005/8/layout/list1"/>
-    <dgm:cxn modelId="{96688F89-22D4-D24D-807A-B6760707880E}" type="presOf" srcId="{3956EF87-1FB4-0248-8E81-1F7F0A1C44F2}" destId="{E16381AB-15D8-F445-AC18-294C8F0D32DD}" srcOrd="1" destOrd="0" presId="urn:microsoft.com/office/officeart/2005/8/layout/list1"/>
-    <dgm:cxn modelId="{D4733989-E8CB-8544-B581-59A16E1D2CC4}" type="presOf" srcId="{17A62F63-5FE3-5143-A872-F3C175C30110}" destId="{8D954B33-1F07-1640-BABC-2F73259DB681}" srcOrd="0" destOrd="0" presId="urn:microsoft.com/office/officeart/2005/8/layout/list1"/>
-    <dgm:cxn modelId="{101DC9B8-2FD6-454C-B99F-2237F66C52CF}" type="presOf" srcId="{7295F607-8437-7E4B-944F-3B8570FC5543}" destId="{96989650-ADA7-124E-9358-E6D67E2D21AC}" srcOrd="0" destOrd="1" presId="urn:microsoft.com/office/officeart/2005/8/layout/list1"/>
+    <dgm:cxn modelId="{7FEBFA0D-69ED-DC4D-B031-95E8ECCD319B}" type="presOf" srcId="{7295F607-8437-7E4B-944F-3B8570FC5543}" destId="{96989650-ADA7-124E-9358-E6D67E2D21AC}" srcOrd="0" destOrd="1" presId="urn:microsoft.com/office/officeart/2005/8/layout/list1"/>
+    <dgm:cxn modelId="{1AA264C5-8D8F-B349-9B03-D60C51CF64B2}" type="presOf" srcId="{FC90DDFE-9D11-AB48-9901-6960A0161B9A}" destId="{96989650-ADA7-124E-9358-E6D67E2D21AC}" srcOrd="0" destOrd="0" presId="urn:microsoft.com/office/officeart/2005/8/layout/list1"/>
+    <dgm:cxn modelId="{10BAF85C-9DA9-C94A-BFD9-AC7186148215}" type="presOf" srcId="{C1246001-E9C1-484C-B1E5-E8C5A9335F6B}" destId="{38CCD804-8F5B-484C-861C-8BC41EA43119}" srcOrd="0" destOrd="0" presId="urn:microsoft.com/office/officeart/2005/8/layout/list1"/>
+    <dgm:cxn modelId="{6CDB5C10-A38D-884A-9ED5-D31D9772C823}" type="presOf" srcId="{DD8F5D97-B609-FD4B-BEAE-4A0D65577485}" destId="{454CF7E0-0A36-5E4B-8969-4201E5A24B94}" srcOrd="0" destOrd="1" presId="urn:microsoft.com/office/officeart/2005/8/layout/list1"/>
+    <dgm:cxn modelId="{00CFE23B-D651-AB47-AF8C-0D81A8B3C899}" type="presOf" srcId="{7DA90015-0604-1449-B99D-50AA37196E0E}" destId="{96989650-ADA7-124E-9358-E6D67E2D21AC}" srcOrd="0" destOrd="2" presId="urn:microsoft.com/office/officeart/2005/8/layout/list1"/>
+    <dgm:cxn modelId="{26034641-BB5F-F64A-ADF9-731F4426A40A}" type="presOf" srcId="{C1246001-E9C1-484C-B1E5-E8C5A9335F6B}" destId="{2B7A1C2C-3F8F-6B45-9076-B61E7B1CDE90}" srcOrd="1" destOrd="0" presId="urn:microsoft.com/office/officeart/2005/8/layout/list1"/>
+    <dgm:cxn modelId="{2AD7479A-BCEF-5446-9146-B903B955B802}" type="presOf" srcId="{FAB95D5D-69F5-7F48-A871-BC063A1EF591}" destId="{8D954B33-1F07-1640-BABC-2F73259DB681}" srcOrd="0" destOrd="2" presId="urn:microsoft.com/office/officeart/2005/8/layout/list1"/>
+    <dgm:cxn modelId="{16938FC8-FAA8-6740-A465-92B3A98AE0A4}" type="presOf" srcId="{642604E1-F913-2E40-83DF-6DDB1BAC96D4}" destId="{132D6BDB-B6A8-B24E-95F9-C03D610378B2}" srcOrd="0" destOrd="0" presId="urn:microsoft.com/office/officeart/2005/8/layout/list1"/>
     <dgm:cxn modelId="{E4666D4B-1BD3-E44D-92F1-B8AA117CB826}" srcId="{3956EF87-1FB4-0248-8E81-1F7F0A1C44F2}" destId="{17A62F63-5FE3-5143-A872-F3C175C30110}" srcOrd="0" destOrd="0" parTransId="{213324C6-F059-8842-A997-58133E173CA0}" sibTransId="{DE649928-B10B-CD46-B1A8-511A68E73BCF}"/>
     <dgm:cxn modelId="{794DD02A-BD58-B743-AF2D-3634E06DAC01}" srcId="{C1246001-E9C1-484C-B1E5-E8C5A9335F6B}" destId="{7295F607-8437-7E4B-944F-3B8570FC5543}" srcOrd="1" destOrd="0" parTransId="{C37A35C9-C2D6-9649-A10B-48A90DDEB236}" sibTransId="{A22A101A-5BB4-1042-B755-301DCDE7EF37}"/>
-    <dgm:cxn modelId="{6FD2B75D-FDA1-414C-A8E1-F2ECABA1707D}" type="presOf" srcId="{FC90DDFE-9D11-AB48-9901-6960A0161B9A}" destId="{96989650-ADA7-124E-9358-E6D67E2D21AC}" srcOrd="0" destOrd="0" presId="urn:microsoft.com/office/officeart/2005/8/layout/list1"/>
-    <dgm:cxn modelId="{5E4B8B2E-FA87-2641-92F2-F354A6A23538}" type="presOf" srcId="{642604E1-F913-2E40-83DF-6DDB1BAC96D4}" destId="{EFD967CF-84EC-F648-B5D2-203DC61AADB4}" srcOrd="1" destOrd="0" presId="urn:microsoft.com/office/officeart/2005/8/layout/list1"/>
-    <dgm:cxn modelId="{67FA3358-46AE-E846-82A6-8E94222B6AF1}" type="presOf" srcId="{642604E1-F913-2E40-83DF-6DDB1BAC96D4}" destId="{132D6BDB-B6A8-B24E-95F9-C03D610378B2}" srcOrd="0" destOrd="0" presId="urn:microsoft.com/office/officeart/2005/8/layout/list1"/>
-    <dgm:cxn modelId="{73C5AABA-C81E-A643-83C0-180B16AF6570}" type="presOf" srcId="{43AACC1D-6F5B-8146-B673-48B509B05035}" destId="{3D1795AF-BF6B-934D-9AAC-7B3342AB7163}" srcOrd="0" destOrd="0" presId="urn:microsoft.com/office/officeart/2005/8/layout/list1"/>
-    <dgm:cxn modelId="{D6A0D5A4-B96B-B84C-BA80-9E94FE45CB09}" type="presOf" srcId="{C1246001-E9C1-484C-B1E5-E8C5A9335F6B}" destId="{38CCD804-8F5B-484C-861C-8BC41EA43119}" srcOrd="0" destOrd="0" presId="urn:microsoft.com/office/officeart/2005/8/layout/list1"/>
+    <dgm:cxn modelId="{3CDFCFD0-7348-9944-9D90-4A1B1B45D434}" type="presOf" srcId="{43AACC1D-6F5B-8146-B673-48B509B05035}" destId="{3D1795AF-BF6B-934D-9AAC-7B3342AB7163}" srcOrd="0" destOrd="0" presId="urn:microsoft.com/office/officeart/2005/8/layout/list1"/>
+    <dgm:cxn modelId="{234EFE03-60E0-4246-9CCF-6677DF98B1C7}" type="presOf" srcId="{17A62F63-5FE3-5143-A872-F3C175C30110}" destId="{8D954B33-1F07-1640-BABC-2F73259DB681}" srcOrd="0" destOrd="0" presId="urn:microsoft.com/office/officeart/2005/8/layout/list1"/>
+    <dgm:cxn modelId="{C2AE9DCB-B51E-FF49-8B1D-252C0D589C58}" type="presOf" srcId="{AE678755-34D9-7E4A-915C-FC2C63231EBB}" destId="{454CF7E0-0A36-5E4B-8969-4201E5A24B94}" srcOrd="0" destOrd="0" presId="urn:microsoft.com/office/officeart/2005/8/layout/list1"/>
+    <dgm:cxn modelId="{069075D8-3ECE-3047-8152-073B6947935F}" type="presOf" srcId="{3956EF87-1FB4-0248-8E81-1F7F0A1C44F2}" destId="{E16381AB-15D8-F445-AC18-294C8F0D32DD}" srcOrd="1" destOrd="0" presId="urn:microsoft.com/office/officeart/2005/8/layout/list1"/>
     <dgm:cxn modelId="{B50AE044-91A4-EB4E-843C-8DF72B2012A8}" srcId="{C1246001-E9C1-484C-B1E5-E8C5A9335F6B}" destId="{FC90DDFE-9D11-AB48-9901-6960A0161B9A}" srcOrd="0" destOrd="0" parTransId="{26071C56-A602-0441-9939-B1EB76E48577}" sibTransId="{2D2F31AA-F41E-374F-8C4A-D29D55FF1987}"/>
     <dgm:cxn modelId="{D16B866B-9FCE-EC43-88FA-80B0F3F62981}" srcId="{43AACC1D-6F5B-8146-B673-48B509B05035}" destId="{3956EF87-1FB4-0248-8E81-1F7F0A1C44F2}" srcOrd="0" destOrd="0" parTransId="{8C8B3416-DF81-A040-A0AE-71C44D615E84}" sibTransId="{8D26E07E-F2D2-E740-9429-BB3F9DBE2770}"/>
-    <dgm:cxn modelId="{BA5A9351-5CFC-9749-854D-0AEEBDDBFE02}" type="presOf" srcId="{FAB95D5D-69F5-7F48-A871-BC063A1EF591}" destId="{8D954B33-1F07-1640-BABC-2F73259DB681}" srcOrd="0" destOrd="2" presId="urn:microsoft.com/office/officeart/2005/8/layout/list1"/>
+    <dgm:cxn modelId="{06E992C5-18F4-8345-9523-27675333D960}" type="presOf" srcId="{3956EF87-1FB4-0248-8E81-1F7F0A1C44F2}" destId="{8945A6BC-BC77-564F-8548-3795AF595003}" srcOrd="0" destOrd="0" presId="urn:microsoft.com/office/officeart/2005/8/layout/list1"/>
     <dgm:cxn modelId="{BBA6F6E3-1781-614E-AEA5-C5C1270D8E89}" srcId="{43AACC1D-6F5B-8146-B673-48B509B05035}" destId="{C1246001-E9C1-484C-B1E5-E8C5A9335F6B}" srcOrd="2" destOrd="0" parTransId="{71204C26-03B1-7B42-B19A-8C1DA0191B3C}" sibTransId="{BD1028C8-44E4-4443-A33C-FE2D30C41723}"/>
-    <dgm:cxn modelId="{ACA467C7-782E-6546-80E8-CDDA7B1DB4BC}" type="presParOf" srcId="{3D1795AF-BF6B-934D-9AAC-7B3342AB7163}" destId="{42F99426-8FF0-D14A-85D9-93CFBC766B40}" srcOrd="0" destOrd="0" presId="urn:microsoft.com/office/officeart/2005/8/layout/list1"/>
-    <dgm:cxn modelId="{831CC1D7-6C72-E64E-A732-95FECC6CCD07}" type="presParOf" srcId="{42F99426-8FF0-D14A-85D9-93CFBC766B40}" destId="{8945A6BC-BC77-564F-8548-3795AF595003}" srcOrd="0" destOrd="0" presId="urn:microsoft.com/office/officeart/2005/8/layout/list1"/>
-    <dgm:cxn modelId="{57AB092D-7154-3B49-B3CA-84F207377F41}" type="presParOf" srcId="{42F99426-8FF0-D14A-85D9-93CFBC766B40}" destId="{E16381AB-15D8-F445-AC18-294C8F0D32DD}" srcOrd="1" destOrd="0" presId="urn:microsoft.com/office/officeart/2005/8/layout/list1"/>
-    <dgm:cxn modelId="{D9E7A5F7-B5BA-3A49-95D7-4EA44C0E88A5}" type="presParOf" srcId="{3D1795AF-BF6B-934D-9AAC-7B3342AB7163}" destId="{BAF88751-8B26-7A41-B251-C14F60B61410}" srcOrd="1" destOrd="0" presId="urn:microsoft.com/office/officeart/2005/8/layout/list1"/>
-    <dgm:cxn modelId="{B4E356C5-BA44-274A-A531-13FB9ABC7F68}" type="presParOf" srcId="{3D1795AF-BF6B-934D-9AAC-7B3342AB7163}" destId="{8D954B33-1F07-1640-BABC-2F73259DB681}" srcOrd="2" destOrd="0" presId="urn:microsoft.com/office/officeart/2005/8/layout/list1"/>
-    <dgm:cxn modelId="{61023608-0628-294E-A2DB-4572027A0001}" type="presParOf" srcId="{3D1795AF-BF6B-934D-9AAC-7B3342AB7163}" destId="{C82E394B-4541-2344-A5D4-6062CF12A0D5}" srcOrd="3" destOrd="0" presId="urn:microsoft.com/office/officeart/2005/8/layout/list1"/>
-    <dgm:cxn modelId="{B9318620-B5E3-CE41-948C-6B31654E00EA}" type="presParOf" srcId="{3D1795AF-BF6B-934D-9AAC-7B3342AB7163}" destId="{10605AB3-D164-CE4A-A614-FDFC80BF9CC7}" srcOrd="4" destOrd="0" presId="urn:microsoft.com/office/officeart/2005/8/layout/list1"/>
-    <dgm:cxn modelId="{253A0EA8-CED0-6F47-AD3B-06593BDE034D}" type="presParOf" srcId="{10605AB3-D164-CE4A-A614-FDFC80BF9CC7}" destId="{132D6BDB-B6A8-B24E-95F9-C03D610378B2}" srcOrd="0" destOrd="0" presId="urn:microsoft.com/office/officeart/2005/8/layout/list1"/>
-    <dgm:cxn modelId="{9DBF86B5-87D3-4849-83A6-035434D99E4E}" type="presParOf" srcId="{10605AB3-D164-CE4A-A614-FDFC80BF9CC7}" destId="{EFD967CF-84EC-F648-B5D2-203DC61AADB4}" srcOrd="1" destOrd="0" presId="urn:microsoft.com/office/officeart/2005/8/layout/list1"/>
-    <dgm:cxn modelId="{A090203C-C4EC-A148-8992-A91857C8FF59}" type="presParOf" srcId="{3D1795AF-BF6B-934D-9AAC-7B3342AB7163}" destId="{1E7ACB98-92BF-0340-9C98-3D3012D837EB}" srcOrd="5" destOrd="0" presId="urn:microsoft.com/office/officeart/2005/8/layout/list1"/>
-    <dgm:cxn modelId="{120421AC-5E6B-B14D-B509-942AD362818A}" type="presParOf" srcId="{3D1795AF-BF6B-934D-9AAC-7B3342AB7163}" destId="{454CF7E0-0A36-5E4B-8969-4201E5A24B94}" srcOrd="6" destOrd="0" presId="urn:microsoft.com/office/officeart/2005/8/layout/list1"/>
-    <dgm:cxn modelId="{37C58B8D-7B71-7445-9897-7B371687E347}" type="presParOf" srcId="{3D1795AF-BF6B-934D-9AAC-7B3342AB7163}" destId="{CFE57042-C5CF-4F4B-9F5D-BE9977D99151}" srcOrd="7" destOrd="0" presId="urn:microsoft.com/office/officeart/2005/8/layout/list1"/>
-    <dgm:cxn modelId="{2786A324-FB48-8A48-AE4D-6FC3D1BC6D49}" type="presParOf" srcId="{3D1795AF-BF6B-934D-9AAC-7B3342AB7163}" destId="{233ECD62-CA3B-DB47-BF41-06CF8DAC9DC5}" srcOrd="8" destOrd="0" presId="urn:microsoft.com/office/officeart/2005/8/layout/list1"/>
-    <dgm:cxn modelId="{2CD23330-1AED-9B40-9B51-0BE169660FF0}" type="presParOf" srcId="{233ECD62-CA3B-DB47-BF41-06CF8DAC9DC5}" destId="{38CCD804-8F5B-484C-861C-8BC41EA43119}" srcOrd="0" destOrd="0" presId="urn:microsoft.com/office/officeart/2005/8/layout/list1"/>
-    <dgm:cxn modelId="{07D2F14F-9C67-8B48-8B5D-0070A2875BE0}" type="presParOf" srcId="{233ECD62-CA3B-DB47-BF41-06CF8DAC9DC5}" destId="{2B7A1C2C-3F8F-6B45-9076-B61E7B1CDE90}" srcOrd="1" destOrd="0" presId="urn:microsoft.com/office/officeart/2005/8/layout/list1"/>
-    <dgm:cxn modelId="{20C71793-5FB6-4947-9CF2-7D6524939ABA}" type="presParOf" srcId="{3D1795AF-BF6B-934D-9AAC-7B3342AB7163}" destId="{74113B25-44B9-424D-94F8-E6F9696C869B}" srcOrd="9" destOrd="0" presId="urn:microsoft.com/office/officeart/2005/8/layout/list1"/>
-    <dgm:cxn modelId="{B3103464-A57D-E74D-A2FF-E8A9F388D13F}" type="presParOf" srcId="{3D1795AF-BF6B-934D-9AAC-7B3342AB7163}" destId="{96989650-ADA7-124E-9358-E6D67E2D21AC}" srcOrd="10" destOrd="0" presId="urn:microsoft.com/office/officeart/2005/8/layout/list1"/>
+    <dgm:cxn modelId="{46BE3B0D-88C2-684C-BD64-079A616E941B}" type="presParOf" srcId="{3D1795AF-BF6B-934D-9AAC-7B3342AB7163}" destId="{42F99426-8FF0-D14A-85D9-93CFBC766B40}" srcOrd="0" destOrd="0" presId="urn:microsoft.com/office/officeart/2005/8/layout/list1"/>
+    <dgm:cxn modelId="{CBCF2699-5B9E-ED44-8D0F-0FBA37947462}" type="presParOf" srcId="{42F99426-8FF0-D14A-85D9-93CFBC766B40}" destId="{8945A6BC-BC77-564F-8548-3795AF595003}" srcOrd="0" destOrd="0" presId="urn:microsoft.com/office/officeart/2005/8/layout/list1"/>
+    <dgm:cxn modelId="{3712613C-2F58-BF4D-85B4-F677B0517963}" type="presParOf" srcId="{42F99426-8FF0-D14A-85D9-93CFBC766B40}" destId="{E16381AB-15D8-F445-AC18-294C8F0D32DD}" srcOrd="1" destOrd="0" presId="urn:microsoft.com/office/officeart/2005/8/layout/list1"/>
+    <dgm:cxn modelId="{DCAFCD06-5A49-F74E-BAD6-B4BEAAB07ECD}" type="presParOf" srcId="{3D1795AF-BF6B-934D-9AAC-7B3342AB7163}" destId="{BAF88751-8B26-7A41-B251-C14F60B61410}" srcOrd="1" destOrd="0" presId="urn:microsoft.com/office/officeart/2005/8/layout/list1"/>
+    <dgm:cxn modelId="{F6184774-3C82-A64F-A35B-810624DDBA6F}" type="presParOf" srcId="{3D1795AF-BF6B-934D-9AAC-7B3342AB7163}" destId="{8D954B33-1F07-1640-BABC-2F73259DB681}" srcOrd="2" destOrd="0" presId="urn:microsoft.com/office/officeart/2005/8/layout/list1"/>
+    <dgm:cxn modelId="{5AFDFCFB-09FF-C04A-91E8-8AE9F7ECD79C}" type="presParOf" srcId="{3D1795AF-BF6B-934D-9AAC-7B3342AB7163}" destId="{C82E394B-4541-2344-A5D4-6062CF12A0D5}" srcOrd="3" destOrd="0" presId="urn:microsoft.com/office/officeart/2005/8/layout/list1"/>
+    <dgm:cxn modelId="{894C78A7-00BB-9A4C-88EE-6629DC9B6743}" type="presParOf" srcId="{3D1795AF-BF6B-934D-9AAC-7B3342AB7163}" destId="{10605AB3-D164-CE4A-A614-FDFC80BF9CC7}" srcOrd="4" destOrd="0" presId="urn:microsoft.com/office/officeart/2005/8/layout/list1"/>
+    <dgm:cxn modelId="{67551105-5E3C-6B47-BE8B-38AB9F4EA55F}" type="presParOf" srcId="{10605AB3-D164-CE4A-A614-FDFC80BF9CC7}" destId="{132D6BDB-B6A8-B24E-95F9-C03D610378B2}" srcOrd="0" destOrd="0" presId="urn:microsoft.com/office/officeart/2005/8/layout/list1"/>
+    <dgm:cxn modelId="{20B9146A-DC33-1346-95EB-226A1AAC5C13}" type="presParOf" srcId="{10605AB3-D164-CE4A-A614-FDFC80BF9CC7}" destId="{EFD967CF-84EC-F648-B5D2-203DC61AADB4}" srcOrd="1" destOrd="0" presId="urn:microsoft.com/office/officeart/2005/8/layout/list1"/>
+    <dgm:cxn modelId="{5D36EA63-6B83-1B4F-BE8F-BBF630251465}" type="presParOf" srcId="{3D1795AF-BF6B-934D-9AAC-7B3342AB7163}" destId="{1E7ACB98-92BF-0340-9C98-3D3012D837EB}" srcOrd="5" destOrd="0" presId="urn:microsoft.com/office/officeart/2005/8/layout/list1"/>
+    <dgm:cxn modelId="{D15FAD29-9A88-6246-900F-A1B7981522E0}" type="presParOf" srcId="{3D1795AF-BF6B-934D-9AAC-7B3342AB7163}" destId="{454CF7E0-0A36-5E4B-8969-4201E5A24B94}" srcOrd="6" destOrd="0" presId="urn:microsoft.com/office/officeart/2005/8/layout/list1"/>
+    <dgm:cxn modelId="{9EDE719C-C2B6-6E4C-B63E-9740D55B556C}" type="presParOf" srcId="{3D1795AF-BF6B-934D-9AAC-7B3342AB7163}" destId="{CFE57042-C5CF-4F4B-9F5D-BE9977D99151}" srcOrd="7" destOrd="0" presId="urn:microsoft.com/office/officeart/2005/8/layout/list1"/>
+    <dgm:cxn modelId="{57345906-969B-4C42-8002-A32E6C7D298E}" type="presParOf" srcId="{3D1795AF-BF6B-934D-9AAC-7B3342AB7163}" destId="{233ECD62-CA3B-DB47-BF41-06CF8DAC9DC5}" srcOrd="8" destOrd="0" presId="urn:microsoft.com/office/officeart/2005/8/layout/list1"/>
+    <dgm:cxn modelId="{C4B3A0F0-0785-1644-8EC0-6B2A363E383F}" type="presParOf" srcId="{233ECD62-CA3B-DB47-BF41-06CF8DAC9DC5}" destId="{38CCD804-8F5B-484C-861C-8BC41EA43119}" srcOrd="0" destOrd="0" presId="urn:microsoft.com/office/officeart/2005/8/layout/list1"/>
+    <dgm:cxn modelId="{0B975544-0C45-EB4E-A83B-2400444DDAA3}" type="presParOf" srcId="{233ECD62-CA3B-DB47-BF41-06CF8DAC9DC5}" destId="{2B7A1C2C-3F8F-6B45-9076-B61E7B1CDE90}" srcOrd="1" destOrd="0" presId="urn:microsoft.com/office/officeart/2005/8/layout/list1"/>
+    <dgm:cxn modelId="{C78AFBC3-268B-E043-B0A8-1BDD530F352F}" type="presParOf" srcId="{3D1795AF-BF6B-934D-9AAC-7B3342AB7163}" destId="{74113B25-44B9-424D-94F8-E6F9696C869B}" srcOrd="9" destOrd="0" presId="urn:microsoft.com/office/officeart/2005/8/layout/list1"/>
+    <dgm:cxn modelId="{837D3D72-5D6D-994E-B9FD-D2A913EBBBEA}" type="presParOf" srcId="{3D1795AF-BF6B-934D-9AAC-7B3342AB7163}" destId="{96989650-ADA7-124E-9358-E6D67E2D21AC}" srcOrd="10" destOrd="0" presId="urn:microsoft.com/office/officeart/2005/8/layout/list1"/>
   </dgm:cxnLst>
   <dgm:bg/>
   <dgm:whole/>
   <dgm:extLst>
     <a:ext uri="http://schemas.microsoft.com/office/drawing/2008/diagram">
-      <dsp:dataModelExt xmlns:dsp="http://schemas.microsoft.com/office/drawing/2008/diagram" relId="rId16" minVer="http://schemas.openxmlformats.org/drawingml/2006/diagram"/>
+      <dsp:dataModelExt xmlns:dsp="http://schemas.microsoft.com/office/drawing/2008/diagram" relId="rId14" minVer="http://schemas.openxmlformats.org/drawingml/2006/diagram"/>
     </a:ext>
   </dgm:extLst>
 </dgm:dataModel>
@@ -7860,34 +7600,34 @@
     </dgm:pt>
   </dgm:ptLst>
   <dgm:cxnLst>
+    <dgm:cxn modelId="{6F65A5D5-7E02-DF48-8A50-9F61FEB3F2A1}" srcId="{9E86E22E-ECF8-E24A-99AC-866CFFAA6D85}" destId="{D74F872D-E195-8F42-A612-9959D846D40C}" srcOrd="0" destOrd="0" parTransId="{882FDF82-4256-924B-90C9-3536D75CF1A2}" sibTransId="{C6A741C5-53E4-CC40-921B-980770345CEC}"/>
+    <dgm:cxn modelId="{014D72E6-4149-E941-B288-09CDA91BF0EB}" type="presOf" srcId="{43AACC1D-6F5B-8146-B673-48B509B05035}" destId="{3D1795AF-BF6B-934D-9AAC-7B3342AB7163}" srcOrd="0" destOrd="0" presId="urn:microsoft.com/office/officeart/2005/8/layout/list1"/>
+    <dgm:cxn modelId="{0C0A59F1-59CD-B34A-8443-59695ED529C2}" srcId="{43AACC1D-6F5B-8146-B673-48B509B05035}" destId="{9E86E22E-ECF8-E24A-99AC-866CFFAA6D85}" srcOrd="1" destOrd="0" parTransId="{DEC6DC8D-51BA-134B-B216-B37A0A6F69CA}" sibTransId="{87C571C1-7A55-4E42-979D-E7A1A71A3CB9}"/>
+    <dgm:cxn modelId="{04CA34F3-3C62-584E-AC80-D61466C3C7A6}" type="presOf" srcId="{D74F872D-E195-8F42-A612-9959D846D40C}" destId="{47B15D63-8B13-AE4F-BB9E-958608ECE3BF}" srcOrd="0" destOrd="0" presId="urn:microsoft.com/office/officeart/2005/8/layout/list1"/>
     <dgm:cxn modelId="{D16B866B-9FCE-EC43-88FA-80B0F3F62981}" srcId="{43AACC1D-6F5B-8146-B673-48B509B05035}" destId="{3956EF87-1FB4-0248-8E81-1F7F0A1C44F2}" srcOrd="0" destOrd="0" parTransId="{8C8B3416-DF81-A040-A0AE-71C44D615E84}" sibTransId="{8D26E07E-F2D2-E740-9429-BB3F9DBE2770}"/>
-    <dgm:cxn modelId="{554420C6-EF5A-0F4B-B7F6-8FA82FC1F9E3}" type="presOf" srcId="{D74F872D-E195-8F42-A612-9959D846D40C}" destId="{47B15D63-8B13-AE4F-BB9E-958608ECE3BF}" srcOrd="0" destOrd="0" presId="urn:microsoft.com/office/officeart/2005/8/layout/list1"/>
-    <dgm:cxn modelId="{C36B1686-5203-CA4E-9DC8-4CE3604C41A0}" type="presOf" srcId="{9E86E22E-ECF8-E24A-99AC-866CFFAA6D85}" destId="{504A7E33-3AC2-BA4A-A9D2-3FC0A26FB52C}" srcOrd="0" destOrd="0" presId="urn:microsoft.com/office/officeart/2005/8/layout/list1"/>
-    <dgm:cxn modelId="{6F65A5D5-7E02-DF48-8A50-9F61FEB3F2A1}" srcId="{9E86E22E-ECF8-E24A-99AC-866CFFAA6D85}" destId="{D74F872D-E195-8F42-A612-9959D846D40C}" srcOrd="0" destOrd="0" parTransId="{882FDF82-4256-924B-90C9-3536D75CF1A2}" sibTransId="{C6A741C5-53E4-CC40-921B-980770345CEC}"/>
-    <dgm:cxn modelId="{40B95694-D2BA-4544-8E63-E3A4B1068CFF}" type="presOf" srcId="{AC9509FB-E11E-E249-B8E3-CF97BE77938E}" destId="{8D954B33-1F07-1640-BABC-2F73259DB681}" srcOrd="0" destOrd="0" presId="urn:microsoft.com/office/officeart/2005/8/layout/list1"/>
-    <dgm:cxn modelId="{0C0A59F1-59CD-B34A-8443-59695ED529C2}" srcId="{43AACC1D-6F5B-8146-B673-48B509B05035}" destId="{9E86E22E-ECF8-E24A-99AC-866CFFAA6D85}" srcOrd="1" destOrd="0" parTransId="{DEC6DC8D-51BA-134B-B216-B37A0A6F69CA}" sibTransId="{87C571C1-7A55-4E42-979D-E7A1A71A3CB9}"/>
-    <dgm:cxn modelId="{6C2280D1-5BCE-BB41-964B-0CCA3DD9ED16}" type="presOf" srcId="{3956EF87-1FB4-0248-8E81-1F7F0A1C44F2}" destId="{8945A6BC-BC77-564F-8548-3795AF595003}" srcOrd="0" destOrd="0" presId="urn:microsoft.com/office/officeart/2005/8/layout/list1"/>
-    <dgm:cxn modelId="{B61FA02F-1B1C-8343-B5CD-E2D5C1F8FE8E}" type="presOf" srcId="{3956EF87-1FB4-0248-8E81-1F7F0A1C44F2}" destId="{E16381AB-15D8-F445-AC18-294C8F0D32DD}" srcOrd="1" destOrd="0" presId="urn:microsoft.com/office/officeart/2005/8/layout/list1"/>
+    <dgm:cxn modelId="{CDCC113D-653F-E548-8646-78BA6FEC0A45}" type="presOf" srcId="{3956EF87-1FB4-0248-8E81-1F7F0A1C44F2}" destId="{8945A6BC-BC77-564F-8548-3795AF595003}" srcOrd="0" destOrd="0" presId="urn:microsoft.com/office/officeart/2005/8/layout/list1"/>
     <dgm:cxn modelId="{79BBE25C-3EFC-F641-80E4-CDC729F9DA4A}" srcId="{3956EF87-1FB4-0248-8E81-1F7F0A1C44F2}" destId="{AC9509FB-E11E-E249-B8E3-CF97BE77938E}" srcOrd="0" destOrd="0" parTransId="{C4C4DFB0-7585-C64E-AA90-1BFF4BC79690}" sibTransId="{9F470A9D-8674-FF42-B72E-CDED00652B76}"/>
-    <dgm:cxn modelId="{A2E0DC3C-D48A-E242-96C9-5EBC2567787A}" type="presOf" srcId="{43AACC1D-6F5B-8146-B673-48B509B05035}" destId="{3D1795AF-BF6B-934D-9AAC-7B3342AB7163}" srcOrd="0" destOrd="0" presId="urn:microsoft.com/office/officeart/2005/8/layout/list1"/>
-    <dgm:cxn modelId="{F7619301-6808-7B41-B0BD-6EC2E7C7CCE2}" type="presOf" srcId="{9E86E22E-ECF8-E24A-99AC-866CFFAA6D85}" destId="{B3A934E0-4DC2-AE4B-AF39-73A594A1198C}" srcOrd="1" destOrd="0" presId="urn:microsoft.com/office/officeart/2005/8/layout/list1"/>
-    <dgm:cxn modelId="{99C79798-7884-CC45-BE64-6A3D54E4D9D5}" type="presParOf" srcId="{3D1795AF-BF6B-934D-9AAC-7B3342AB7163}" destId="{42F99426-8FF0-D14A-85D9-93CFBC766B40}" srcOrd="0" destOrd="0" presId="urn:microsoft.com/office/officeart/2005/8/layout/list1"/>
-    <dgm:cxn modelId="{4C97E121-C3F3-AD4E-942E-5E8197D76943}" type="presParOf" srcId="{42F99426-8FF0-D14A-85D9-93CFBC766B40}" destId="{8945A6BC-BC77-564F-8548-3795AF595003}" srcOrd="0" destOrd="0" presId="urn:microsoft.com/office/officeart/2005/8/layout/list1"/>
-    <dgm:cxn modelId="{62CB8E28-3041-7B47-B64D-1E6498584647}" type="presParOf" srcId="{42F99426-8FF0-D14A-85D9-93CFBC766B40}" destId="{E16381AB-15D8-F445-AC18-294C8F0D32DD}" srcOrd="1" destOrd="0" presId="urn:microsoft.com/office/officeart/2005/8/layout/list1"/>
-    <dgm:cxn modelId="{D340FA1C-EF64-B949-83F5-8BE9114EA13A}" type="presParOf" srcId="{3D1795AF-BF6B-934D-9AAC-7B3342AB7163}" destId="{BAF88751-8B26-7A41-B251-C14F60B61410}" srcOrd="1" destOrd="0" presId="urn:microsoft.com/office/officeart/2005/8/layout/list1"/>
-    <dgm:cxn modelId="{A0328036-9648-6D45-95E5-4B766FB1F5D1}" type="presParOf" srcId="{3D1795AF-BF6B-934D-9AAC-7B3342AB7163}" destId="{8D954B33-1F07-1640-BABC-2F73259DB681}" srcOrd="2" destOrd="0" presId="urn:microsoft.com/office/officeart/2005/8/layout/list1"/>
-    <dgm:cxn modelId="{798F937D-A82F-754D-A379-180E61AE7B6F}" type="presParOf" srcId="{3D1795AF-BF6B-934D-9AAC-7B3342AB7163}" destId="{C82E394B-4541-2344-A5D4-6062CF12A0D5}" srcOrd="3" destOrd="0" presId="urn:microsoft.com/office/officeart/2005/8/layout/list1"/>
-    <dgm:cxn modelId="{EFC4D4FB-622A-834A-A575-F2DC2E2E5EAB}" type="presParOf" srcId="{3D1795AF-BF6B-934D-9AAC-7B3342AB7163}" destId="{2D790F4A-4BB9-7741-BB6F-218ACC27AE6F}" srcOrd="4" destOrd="0" presId="urn:microsoft.com/office/officeart/2005/8/layout/list1"/>
-    <dgm:cxn modelId="{AD09300B-E02F-304B-A18B-3300524A3E4B}" type="presParOf" srcId="{2D790F4A-4BB9-7741-BB6F-218ACC27AE6F}" destId="{504A7E33-3AC2-BA4A-A9D2-3FC0A26FB52C}" srcOrd="0" destOrd="0" presId="urn:microsoft.com/office/officeart/2005/8/layout/list1"/>
-    <dgm:cxn modelId="{82551B6F-5876-9C41-A3D7-5B83894EB765}" type="presParOf" srcId="{2D790F4A-4BB9-7741-BB6F-218ACC27AE6F}" destId="{B3A934E0-4DC2-AE4B-AF39-73A594A1198C}" srcOrd="1" destOrd="0" presId="urn:microsoft.com/office/officeart/2005/8/layout/list1"/>
-    <dgm:cxn modelId="{C1AC62F5-E029-2E48-90CA-B427D8F54A48}" type="presParOf" srcId="{3D1795AF-BF6B-934D-9AAC-7B3342AB7163}" destId="{CD157C77-F11F-EF42-989A-9363B5DFCB07}" srcOrd="5" destOrd="0" presId="urn:microsoft.com/office/officeart/2005/8/layout/list1"/>
-    <dgm:cxn modelId="{5FD222BD-3F7E-B04A-819E-D197D5E80863}" type="presParOf" srcId="{3D1795AF-BF6B-934D-9AAC-7B3342AB7163}" destId="{47B15D63-8B13-AE4F-BB9E-958608ECE3BF}" srcOrd="6" destOrd="0" presId="urn:microsoft.com/office/officeart/2005/8/layout/list1"/>
+    <dgm:cxn modelId="{669D1E98-7480-174C-8008-F47C7F4D4CC7}" type="presOf" srcId="{9E86E22E-ECF8-E24A-99AC-866CFFAA6D85}" destId="{B3A934E0-4DC2-AE4B-AF39-73A594A1198C}" srcOrd="1" destOrd="0" presId="urn:microsoft.com/office/officeart/2005/8/layout/list1"/>
+    <dgm:cxn modelId="{DA887531-CAD2-8D48-9B5F-05FBB3DC7241}" type="presOf" srcId="{AC9509FB-E11E-E249-B8E3-CF97BE77938E}" destId="{8D954B33-1F07-1640-BABC-2F73259DB681}" srcOrd="0" destOrd="0" presId="urn:microsoft.com/office/officeart/2005/8/layout/list1"/>
+    <dgm:cxn modelId="{155E78C4-5179-C348-832B-7F30DB5C4920}" type="presOf" srcId="{3956EF87-1FB4-0248-8E81-1F7F0A1C44F2}" destId="{E16381AB-15D8-F445-AC18-294C8F0D32DD}" srcOrd="1" destOrd="0" presId="urn:microsoft.com/office/officeart/2005/8/layout/list1"/>
+    <dgm:cxn modelId="{3B645062-46E4-9E43-8B15-74E1689E8532}" type="presOf" srcId="{9E86E22E-ECF8-E24A-99AC-866CFFAA6D85}" destId="{504A7E33-3AC2-BA4A-A9D2-3FC0A26FB52C}" srcOrd="0" destOrd="0" presId="urn:microsoft.com/office/officeart/2005/8/layout/list1"/>
+    <dgm:cxn modelId="{49BB8DC6-3141-BF43-BF71-FF06FAC5366E}" type="presParOf" srcId="{3D1795AF-BF6B-934D-9AAC-7B3342AB7163}" destId="{42F99426-8FF0-D14A-85D9-93CFBC766B40}" srcOrd="0" destOrd="0" presId="urn:microsoft.com/office/officeart/2005/8/layout/list1"/>
+    <dgm:cxn modelId="{E23B2CAE-6DB2-3147-B1E2-CB2E9FACC208}" type="presParOf" srcId="{42F99426-8FF0-D14A-85D9-93CFBC766B40}" destId="{8945A6BC-BC77-564F-8548-3795AF595003}" srcOrd="0" destOrd="0" presId="urn:microsoft.com/office/officeart/2005/8/layout/list1"/>
+    <dgm:cxn modelId="{A146432E-AD71-1D44-950B-1267ED7115B7}" type="presParOf" srcId="{42F99426-8FF0-D14A-85D9-93CFBC766B40}" destId="{E16381AB-15D8-F445-AC18-294C8F0D32DD}" srcOrd="1" destOrd="0" presId="urn:microsoft.com/office/officeart/2005/8/layout/list1"/>
+    <dgm:cxn modelId="{B97AA8DA-1035-F440-8BEB-8A389550751E}" type="presParOf" srcId="{3D1795AF-BF6B-934D-9AAC-7B3342AB7163}" destId="{BAF88751-8B26-7A41-B251-C14F60B61410}" srcOrd="1" destOrd="0" presId="urn:microsoft.com/office/officeart/2005/8/layout/list1"/>
+    <dgm:cxn modelId="{750B7DB6-690F-ED4B-903B-081718B40785}" type="presParOf" srcId="{3D1795AF-BF6B-934D-9AAC-7B3342AB7163}" destId="{8D954B33-1F07-1640-BABC-2F73259DB681}" srcOrd="2" destOrd="0" presId="urn:microsoft.com/office/officeart/2005/8/layout/list1"/>
+    <dgm:cxn modelId="{E3154654-EEDB-1B4A-B2D7-B2DCDB7EB60C}" type="presParOf" srcId="{3D1795AF-BF6B-934D-9AAC-7B3342AB7163}" destId="{C82E394B-4541-2344-A5D4-6062CF12A0D5}" srcOrd="3" destOrd="0" presId="urn:microsoft.com/office/officeart/2005/8/layout/list1"/>
+    <dgm:cxn modelId="{D85E8D02-9F6A-BA41-A4E8-3A1A6A46DC7E}" type="presParOf" srcId="{3D1795AF-BF6B-934D-9AAC-7B3342AB7163}" destId="{2D790F4A-4BB9-7741-BB6F-218ACC27AE6F}" srcOrd="4" destOrd="0" presId="urn:microsoft.com/office/officeart/2005/8/layout/list1"/>
+    <dgm:cxn modelId="{CB40CF02-5675-E14E-8B46-904CE33A6042}" type="presParOf" srcId="{2D790F4A-4BB9-7741-BB6F-218ACC27AE6F}" destId="{504A7E33-3AC2-BA4A-A9D2-3FC0A26FB52C}" srcOrd="0" destOrd="0" presId="urn:microsoft.com/office/officeart/2005/8/layout/list1"/>
+    <dgm:cxn modelId="{5CE5E8B3-FF44-A449-AA7D-259036A53050}" type="presParOf" srcId="{2D790F4A-4BB9-7741-BB6F-218ACC27AE6F}" destId="{B3A934E0-4DC2-AE4B-AF39-73A594A1198C}" srcOrd="1" destOrd="0" presId="urn:microsoft.com/office/officeart/2005/8/layout/list1"/>
+    <dgm:cxn modelId="{4C1DC3E5-E169-ED4F-B425-9CD61B9480E7}" type="presParOf" srcId="{3D1795AF-BF6B-934D-9AAC-7B3342AB7163}" destId="{CD157C77-F11F-EF42-989A-9363B5DFCB07}" srcOrd="5" destOrd="0" presId="urn:microsoft.com/office/officeart/2005/8/layout/list1"/>
+    <dgm:cxn modelId="{3F26F012-BAEF-A449-847C-26233F833C12}" type="presParOf" srcId="{3D1795AF-BF6B-934D-9AAC-7B3342AB7163}" destId="{47B15D63-8B13-AE4F-BB9E-958608ECE3BF}" srcOrd="6" destOrd="0" presId="urn:microsoft.com/office/officeart/2005/8/layout/list1"/>
   </dgm:cxnLst>
   <dgm:bg/>
   <dgm:whole/>
   <dgm:extLst>
     <a:ext uri="http://schemas.microsoft.com/office/drawing/2008/diagram">
-      <dsp:dataModelExt xmlns:dsp="http://schemas.microsoft.com/office/drawing/2008/diagram" relId="rId21" minVer="http://schemas.openxmlformats.org/drawingml/2006/diagram"/>
+      <dsp:dataModelExt xmlns:dsp="http://schemas.microsoft.com/office/drawing/2008/diagram" relId="rId19" minVer="http://schemas.openxmlformats.org/drawingml/2006/diagram"/>
     </a:ext>
   </dgm:extLst>
 </dgm:dataModel>
@@ -8300,45 +8040,45 @@
     </dgm:pt>
   </dgm:ptLst>
   <dgm:cxnLst>
+    <dgm:cxn modelId="{0980D865-0E27-CE4E-A899-0B6500C6805C}" srcId="{DC8E80C8-40F4-8D42-B70D-C58960E5F01C}" destId="{9925A379-769D-EC40-8DE2-6D11987E3C79}" srcOrd="0" destOrd="0" parTransId="{C71C05A8-A03C-D04C-BFE6-3DDABA39548B}" sibTransId="{0A1F4903-7A05-C046-86B2-365DB94FDD82}"/>
+    <dgm:cxn modelId="{360B65DD-5220-2E4D-A2B1-DEB0D3D0D894}" srcId="{D48E0EB1-97AE-8140-AD1D-C43DF025171E}" destId="{A0B4CDA9-EAAF-054D-B0A3-A53491DE6E8A}" srcOrd="0" destOrd="0" parTransId="{F7114D4C-FC03-2B4D-9BC3-6B039E8438E2}" sibTransId="{F6EB2555-B71E-3842-88B2-6F5D7CE1BE93}"/>
+    <dgm:cxn modelId="{B530ED8D-041B-2C4E-8895-BF2BAFADE5DA}" type="presOf" srcId="{5C7F60D6-A905-7347-82C9-7B023EEC90ED}" destId="{AE7F4BB5-7428-E84F-A060-E8EE658FBA90}" srcOrd="0" destOrd="0" presId="urn:microsoft.com/office/officeart/2005/8/layout/list1"/>
+    <dgm:cxn modelId="{15695461-9A11-834C-8490-CBB364FFC705}" srcId="{A0B4CDA9-EAAF-054D-B0A3-A53491DE6E8A}" destId="{1DCC08C4-2722-E240-86D6-F790EDD5F99C}" srcOrd="0" destOrd="0" parTransId="{23CE7628-1421-CC46-938D-5C6D92425E33}" sibTransId="{CC8613FF-1493-6D4C-9E84-AF52470EA395}"/>
+    <dgm:cxn modelId="{ACDF5137-A3FC-5C49-8230-5266AD7E3DFC}" type="presOf" srcId="{A0B4CDA9-EAAF-054D-B0A3-A53491DE6E8A}" destId="{2D40204E-2F61-C742-AA34-E815AC13EF04}" srcOrd="0" destOrd="0" presId="urn:microsoft.com/office/officeart/2005/8/layout/list1"/>
+    <dgm:cxn modelId="{B9C3AFFC-DD20-3A41-B56E-1EC1A4E51D14}" srcId="{D48E0EB1-97AE-8140-AD1D-C43DF025171E}" destId="{DC8E80C8-40F4-8D42-B70D-C58960E5F01C}" srcOrd="1" destOrd="0" parTransId="{6CC77D5A-6AAC-3D4A-AB3E-0433FB87300A}" sibTransId="{D6616737-90DA-4F41-AD98-03FA2299DA78}"/>
+    <dgm:cxn modelId="{5B90D405-C24D-434D-A784-A9D208C7FC7D}" type="presOf" srcId="{DC8E80C8-40F4-8D42-B70D-C58960E5F01C}" destId="{38A62B4C-9396-A84F-984A-D5179BB17AC5}" srcOrd="1" destOrd="0" presId="urn:microsoft.com/office/officeart/2005/8/layout/list1"/>
+    <dgm:cxn modelId="{75B9AB3F-A4B6-F145-844C-86F38FF594FE}" type="presOf" srcId="{1DCC08C4-2722-E240-86D6-F790EDD5F99C}" destId="{EE808AEE-D325-EF46-A073-9089B39B9D25}" srcOrd="0" destOrd="0" presId="urn:microsoft.com/office/officeart/2005/8/layout/list1"/>
     <dgm:cxn modelId="{6F206EA6-9A4C-4F4E-944B-2C18D114D483}" srcId="{DD8AA7B8-68BF-D74C-B470-096D76EA8531}" destId="{5C7F60D6-A905-7347-82C9-7B023EEC90ED}" srcOrd="0" destOrd="0" parTransId="{86ADA4DC-12B8-8A44-B637-4428967CC29A}" sibTransId="{E77D06CD-7F4F-DF41-A1EE-A4713B07C50A}"/>
-    <dgm:cxn modelId="{E93C6A78-2B10-904D-AA62-8AB9106333F6}" type="presOf" srcId="{DC8E80C8-40F4-8D42-B70D-C58960E5F01C}" destId="{38A62B4C-9396-A84F-984A-D5179BB17AC5}" srcOrd="1" destOrd="0" presId="urn:microsoft.com/office/officeart/2005/8/layout/list1"/>
+    <dgm:cxn modelId="{4BD45874-B4E4-1A41-8324-9A05043643EC}" type="presOf" srcId="{D48E0EB1-97AE-8140-AD1D-C43DF025171E}" destId="{8E1E8428-674E-A549-8358-418591F328A8}" srcOrd="0" destOrd="0" presId="urn:microsoft.com/office/officeart/2005/8/layout/list1"/>
+    <dgm:cxn modelId="{7666A38C-765C-3E42-93D3-66F43B7DC7AE}" type="presOf" srcId="{9925A379-769D-EC40-8DE2-6D11987E3C79}" destId="{D1CE88ED-2522-2E41-84AD-ED695DFC26CC}" srcOrd="0" destOrd="0" presId="urn:microsoft.com/office/officeart/2005/8/layout/list1"/>
+    <dgm:cxn modelId="{10E32CEC-3E01-1D48-962D-0CE4C41B3038}" type="presOf" srcId="{A0B4CDA9-EAAF-054D-B0A3-A53491DE6E8A}" destId="{6F698DE6-B5B1-054D-A329-6A42616523DC}" srcOrd="1" destOrd="0" presId="urn:microsoft.com/office/officeart/2005/8/layout/list1"/>
+    <dgm:cxn modelId="{B7C903E7-D30D-414B-BE82-348E06724A2F}" type="presOf" srcId="{DC8E80C8-40F4-8D42-B70D-C58960E5F01C}" destId="{4B9C98D4-8D5D-5349-9BC2-C1A27605BFFB}" srcOrd="0" destOrd="0" presId="urn:microsoft.com/office/officeart/2005/8/layout/list1"/>
+    <dgm:cxn modelId="{6E4101C9-38D1-224B-B96C-EAEEB94BA4C8}" type="presOf" srcId="{DD8AA7B8-68BF-D74C-B470-096D76EA8531}" destId="{1BC2A23D-E5BA-B749-8146-90C1EEADAA0E}" srcOrd="1" destOrd="0" presId="urn:microsoft.com/office/officeart/2005/8/layout/list1"/>
     <dgm:cxn modelId="{CE48D26D-CC48-5345-869B-B8E989608155}" srcId="{D48E0EB1-97AE-8140-AD1D-C43DF025171E}" destId="{DD8AA7B8-68BF-D74C-B470-096D76EA8531}" srcOrd="2" destOrd="0" parTransId="{5F0F9F19-7232-9B47-99F9-531EDBCE9790}" sibTransId="{9E2611A2-71C3-894C-B3DE-F1A111583052}"/>
-    <dgm:cxn modelId="{15695461-9A11-834C-8490-CBB364FFC705}" srcId="{A0B4CDA9-EAAF-054D-B0A3-A53491DE6E8A}" destId="{1DCC08C4-2722-E240-86D6-F790EDD5F99C}" srcOrd="0" destOrd="0" parTransId="{23CE7628-1421-CC46-938D-5C6D92425E33}" sibTransId="{CC8613FF-1493-6D4C-9E84-AF52470EA395}"/>
-    <dgm:cxn modelId="{EAA915D8-C756-6446-B9F4-330417B123C5}" type="presOf" srcId="{A0B4CDA9-EAAF-054D-B0A3-A53491DE6E8A}" destId="{6F698DE6-B5B1-054D-A329-6A42616523DC}" srcOrd="1" destOrd="0" presId="urn:microsoft.com/office/officeart/2005/8/layout/list1"/>
-    <dgm:cxn modelId="{37FFCBB9-6B05-E243-BCF5-D76051CC1BC6}" type="presOf" srcId="{DC8E80C8-40F4-8D42-B70D-C58960E5F01C}" destId="{4B9C98D4-8D5D-5349-9BC2-C1A27605BFFB}" srcOrd="0" destOrd="0" presId="urn:microsoft.com/office/officeart/2005/8/layout/list1"/>
-    <dgm:cxn modelId="{3B062DA7-2FE5-8A4C-854E-A0D6B7952966}" type="presOf" srcId="{D48E0EB1-97AE-8140-AD1D-C43DF025171E}" destId="{8E1E8428-674E-A549-8358-418591F328A8}" srcOrd="0" destOrd="0" presId="urn:microsoft.com/office/officeart/2005/8/layout/list1"/>
-    <dgm:cxn modelId="{360B65DD-5220-2E4D-A2B1-DEB0D3D0D894}" srcId="{D48E0EB1-97AE-8140-AD1D-C43DF025171E}" destId="{A0B4CDA9-EAAF-054D-B0A3-A53491DE6E8A}" srcOrd="0" destOrd="0" parTransId="{F7114D4C-FC03-2B4D-9BC3-6B039E8438E2}" sibTransId="{F6EB2555-B71E-3842-88B2-6F5D7CE1BE93}"/>
-    <dgm:cxn modelId="{B9C3AFFC-DD20-3A41-B56E-1EC1A4E51D14}" srcId="{D48E0EB1-97AE-8140-AD1D-C43DF025171E}" destId="{DC8E80C8-40F4-8D42-B70D-C58960E5F01C}" srcOrd="1" destOrd="0" parTransId="{6CC77D5A-6AAC-3D4A-AB3E-0433FB87300A}" sibTransId="{D6616737-90DA-4F41-AD98-03FA2299DA78}"/>
-    <dgm:cxn modelId="{0980D865-0E27-CE4E-A899-0B6500C6805C}" srcId="{DC8E80C8-40F4-8D42-B70D-C58960E5F01C}" destId="{9925A379-769D-EC40-8DE2-6D11987E3C79}" srcOrd="0" destOrd="0" parTransId="{C71C05A8-A03C-D04C-BFE6-3DDABA39548B}" sibTransId="{0A1F4903-7A05-C046-86B2-365DB94FDD82}"/>
-    <dgm:cxn modelId="{E06A12E1-98E0-C24D-9941-845F1EB71C50}" type="presOf" srcId="{DD8AA7B8-68BF-D74C-B470-096D76EA8531}" destId="{E75381EB-A056-474E-8B9A-8B981BD969F0}" srcOrd="0" destOrd="0" presId="urn:microsoft.com/office/officeart/2005/8/layout/list1"/>
-    <dgm:cxn modelId="{F1433069-BF0B-984A-A780-83186FF6C892}" type="presOf" srcId="{5C7F60D6-A905-7347-82C9-7B023EEC90ED}" destId="{AE7F4BB5-7428-E84F-A060-E8EE658FBA90}" srcOrd="0" destOrd="0" presId="urn:microsoft.com/office/officeart/2005/8/layout/list1"/>
-    <dgm:cxn modelId="{89973192-EBF1-1A45-8D73-FA88303695FD}" type="presOf" srcId="{9925A379-769D-EC40-8DE2-6D11987E3C79}" destId="{D1CE88ED-2522-2E41-84AD-ED695DFC26CC}" srcOrd="0" destOrd="0" presId="urn:microsoft.com/office/officeart/2005/8/layout/list1"/>
-    <dgm:cxn modelId="{F80B5E65-E3F9-C74A-8864-2429564C5BC2}" type="presOf" srcId="{1DCC08C4-2722-E240-86D6-F790EDD5F99C}" destId="{EE808AEE-D325-EF46-A073-9089B39B9D25}" srcOrd="0" destOrd="0" presId="urn:microsoft.com/office/officeart/2005/8/layout/list1"/>
-    <dgm:cxn modelId="{558E91B5-66E4-9948-84E3-C8968708807E}" type="presOf" srcId="{DD8AA7B8-68BF-D74C-B470-096D76EA8531}" destId="{1BC2A23D-E5BA-B749-8146-90C1EEADAA0E}" srcOrd="1" destOrd="0" presId="urn:microsoft.com/office/officeart/2005/8/layout/list1"/>
-    <dgm:cxn modelId="{1293AFCD-2190-2846-A376-4438906E293E}" type="presOf" srcId="{A0B4CDA9-EAAF-054D-B0A3-A53491DE6E8A}" destId="{2D40204E-2F61-C742-AA34-E815AC13EF04}" srcOrd="0" destOrd="0" presId="urn:microsoft.com/office/officeart/2005/8/layout/list1"/>
-    <dgm:cxn modelId="{13AD963C-D459-BD48-8A0D-6E5FD79046E9}" type="presParOf" srcId="{8E1E8428-674E-A549-8358-418591F328A8}" destId="{01B536BD-800F-3943-A753-3853BCC2BC2C}" srcOrd="0" destOrd="0" presId="urn:microsoft.com/office/officeart/2005/8/layout/list1"/>
-    <dgm:cxn modelId="{CA9F5658-1C7F-614B-BEAE-8AACB228200C}" type="presParOf" srcId="{01B536BD-800F-3943-A753-3853BCC2BC2C}" destId="{2D40204E-2F61-C742-AA34-E815AC13EF04}" srcOrd="0" destOrd="0" presId="urn:microsoft.com/office/officeart/2005/8/layout/list1"/>
-    <dgm:cxn modelId="{2BB91DCA-96DA-A54C-BFF2-1B8225878C80}" type="presParOf" srcId="{01B536BD-800F-3943-A753-3853BCC2BC2C}" destId="{6F698DE6-B5B1-054D-A329-6A42616523DC}" srcOrd="1" destOrd="0" presId="urn:microsoft.com/office/officeart/2005/8/layout/list1"/>
-    <dgm:cxn modelId="{36FB8D94-2B46-544B-9F77-0CA2A7483145}" type="presParOf" srcId="{8E1E8428-674E-A549-8358-418591F328A8}" destId="{A26DBE55-F47C-8D42-9B1F-AAA430650258}" srcOrd="1" destOrd="0" presId="urn:microsoft.com/office/officeart/2005/8/layout/list1"/>
-    <dgm:cxn modelId="{030D5556-A8EF-A441-8B08-8DB4967A0F6F}" type="presParOf" srcId="{8E1E8428-674E-A549-8358-418591F328A8}" destId="{EE808AEE-D325-EF46-A073-9089B39B9D25}" srcOrd="2" destOrd="0" presId="urn:microsoft.com/office/officeart/2005/8/layout/list1"/>
-    <dgm:cxn modelId="{209A06D4-4898-9548-AC71-4E00504AD3FF}" type="presParOf" srcId="{8E1E8428-674E-A549-8358-418591F328A8}" destId="{137C75BE-1D9C-4D48-976C-5280320D9739}" srcOrd="3" destOrd="0" presId="urn:microsoft.com/office/officeart/2005/8/layout/list1"/>
-    <dgm:cxn modelId="{D342DD3A-7EA6-DB4A-B43D-CC27421489FB}" type="presParOf" srcId="{8E1E8428-674E-A549-8358-418591F328A8}" destId="{C2DB4BBF-8C99-7A4C-A707-5141DCFD8700}" srcOrd="4" destOrd="0" presId="urn:microsoft.com/office/officeart/2005/8/layout/list1"/>
-    <dgm:cxn modelId="{F6E7251A-E0E7-CA45-AABA-F5E9B7F9AF40}" type="presParOf" srcId="{C2DB4BBF-8C99-7A4C-A707-5141DCFD8700}" destId="{4B9C98D4-8D5D-5349-9BC2-C1A27605BFFB}" srcOrd="0" destOrd="0" presId="urn:microsoft.com/office/officeart/2005/8/layout/list1"/>
-    <dgm:cxn modelId="{5D62E096-15E8-B846-82F3-010E1AC338A0}" type="presParOf" srcId="{C2DB4BBF-8C99-7A4C-A707-5141DCFD8700}" destId="{38A62B4C-9396-A84F-984A-D5179BB17AC5}" srcOrd="1" destOrd="0" presId="urn:microsoft.com/office/officeart/2005/8/layout/list1"/>
-    <dgm:cxn modelId="{C7BE6CF4-F61C-AF49-8B50-C0B5687153E7}" type="presParOf" srcId="{8E1E8428-674E-A549-8358-418591F328A8}" destId="{B245E29D-18DB-7C4B-BB46-A123AF353479}" srcOrd="5" destOrd="0" presId="urn:microsoft.com/office/officeart/2005/8/layout/list1"/>
-    <dgm:cxn modelId="{C03D7588-7F6D-9448-8CDB-6BE788555532}" type="presParOf" srcId="{8E1E8428-674E-A549-8358-418591F328A8}" destId="{D1CE88ED-2522-2E41-84AD-ED695DFC26CC}" srcOrd="6" destOrd="0" presId="urn:microsoft.com/office/officeart/2005/8/layout/list1"/>
-    <dgm:cxn modelId="{1C73433B-20F7-2C48-9885-440224862B04}" type="presParOf" srcId="{8E1E8428-674E-A549-8358-418591F328A8}" destId="{015F58EE-72FD-6046-A3B2-0383AFD0D223}" srcOrd="7" destOrd="0" presId="urn:microsoft.com/office/officeart/2005/8/layout/list1"/>
-    <dgm:cxn modelId="{F138431C-0D66-C84F-9D65-78402968F77D}" type="presParOf" srcId="{8E1E8428-674E-A549-8358-418591F328A8}" destId="{52DC8C31-98A5-5549-87F8-75A34176C676}" srcOrd="8" destOrd="0" presId="urn:microsoft.com/office/officeart/2005/8/layout/list1"/>
-    <dgm:cxn modelId="{046A2975-6E64-C042-BE75-6F9BBC15CD20}" type="presParOf" srcId="{52DC8C31-98A5-5549-87F8-75A34176C676}" destId="{E75381EB-A056-474E-8B9A-8B981BD969F0}" srcOrd="0" destOrd="0" presId="urn:microsoft.com/office/officeart/2005/8/layout/list1"/>
-    <dgm:cxn modelId="{E8154D02-7E80-D041-8D25-D180C83126D7}" type="presParOf" srcId="{52DC8C31-98A5-5549-87F8-75A34176C676}" destId="{1BC2A23D-E5BA-B749-8146-90C1EEADAA0E}" srcOrd="1" destOrd="0" presId="urn:microsoft.com/office/officeart/2005/8/layout/list1"/>
-    <dgm:cxn modelId="{66213125-61B3-D94C-8775-542E91FA7BB8}" type="presParOf" srcId="{8E1E8428-674E-A549-8358-418591F328A8}" destId="{D559FEC0-3810-E447-BA35-88EEE48F0461}" srcOrd="9" destOrd="0" presId="urn:microsoft.com/office/officeart/2005/8/layout/list1"/>
-    <dgm:cxn modelId="{D5B3E7D3-B453-764D-A4FB-1E3369381ECE}" type="presParOf" srcId="{8E1E8428-674E-A549-8358-418591F328A8}" destId="{AE7F4BB5-7428-E84F-A060-E8EE658FBA90}" srcOrd="10" destOrd="0" presId="urn:microsoft.com/office/officeart/2005/8/layout/list1"/>
+    <dgm:cxn modelId="{4804B817-65B1-8E4A-BCDB-AA9EF49B7361}" type="presOf" srcId="{DD8AA7B8-68BF-D74C-B470-096D76EA8531}" destId="{E75381EB-A056-474E-8B9A-8B981BD969F0}" srcOrd="0" destOrd="0" presId="urn:microsoft.com/office/officeart/2005/8/layout/list1"/>
+    <dgm:cxn modelId="{81E384D6-9C3C-4240-8657-4C1F98767797}" type="presParOf" srcId="{8E1E8428-674E-A549-8358-418591F328A8}" destId="{01B536BD-800F-3943-A753-3853BCC2BC2C}" srcOrd="0" destOrd="0" presId="urn:microsoft.com/office/officeart/2005/8/layout/list1"/>
+    <dgm:cxn modelId="{3DBC77D7-AF29-0742-A557-DFE5502DA5C8}" type="presParOf" srcId="{01B536BD-800F-3943-A753-3853BCC2BC2C}" destId="{2D40204E-2F61-C742-AA34-E815AC13EF04}" srcOrd="0" destOrd="0" presId="urn:microsoft.com/office/officeart/2005/8/layout/list1"/>
+    <dgm:cxn modelId="{0A464E00-120B-7444-9AF9-A0B0480530A9}" type="presParOf" srcId="{01B536BD-800F-3943-A753-3853BCC2BC2C}" destId="{6F698DE6-B5B1-054D-A329-6A42616523DC}" srcOrd="1" destOrd="0" presId="urn:microsoft.com/office/officeart/2005/8/layout/list1"/>
+    <dgm:cxn modelId="{C5376145-363F-AB42-B26A-BD2AD26F24DA}" type="presParOf" srcId="{8E1E8428-674E-A549-8358-418591F328A8}" destId="{A26DBE55-F47C-8D42-9B1F-AAA430650258}" srcOrd="1" destOrd="0" presId="urn:microsoft.com/office/officeart/2005/8/layout/list1"/>
+    <dgm:cxn modelId="{BFFBE394-EEFE-2B4F-A702-0E6AA0DB7BC2}" type="presParOf" srcId="{8E1E8428-674E-A549-8358-418591F328A8}" destId="{EE808AEE-D325-EF46-A073-9089B39B9D25}" srcOrd="2" destOrd="0" presId="urn:microsoft.com/office/officeart/2005/8/layout/list1"/>
+    <dgm:cxn modelId="{A938B1D7-E9CF-5841-8159-78A6CDA9829E}" type="presParOf" srcId="{8E1E8428-674E-A549-8358-418591F328A8}" destId="{137C75BE-1D9C-4D48-976C-5280320D9739}" srcOrd="3" destOrd="0" presId="urn:microsoft.com/office/officeart/2005/8/layout/list1"/>
+    <dgm:cxn modelId="{E1072FEA-0F30-424C-A37C-BDE5510CD5EC}" type="presParOf" srcId="{8E1E8428-674E-A549-8358-418591F328A8}" destId="{C2DB4BBF-8C99-7A4C-A707-5141DCFD8700}" srcOrd="4" destOrd="0" presId="urn:microsoft.com/office/officeart/2005/8/layout/list1"/>
+    <dgm:cxn modelId="{390D2BFD-43E6-4D45-93F3-E5BA34A887D8}" type="presParOf" srcId="{C2DB4BBF-8C99-7A4C-A707-5141DCFD8700}" destId="{4B9C98D4-8D5D-5349-9BC2-C1A27605BFFB}" srcOrd="0" destOrd="0" presId="urn:microsoft.com/office/officeart/2005/8/layout/list1"/>
+    <dgm:cxn modelId="{0EDCD7C3-89E8-0D45-8670-435DAB990F72}" type="presParOf" srcId="{C2DB4BBF-8C99-7A4C-A707-5141DCFD8700}" destId="{38A62B4C-9396-A84F-984A-D5179BB17AC5}" srcOrd="1" destOrd="0" presId="urn:microsoft.com/office/officeart/2005/8/layout/list1"/>
+    <dgm:cxn modelId="{AD613C38-64A3-FC4E-AC1E-E06A7E15DEF5}" type="presParOf" srcId="{8E1E8428-674E-A549-8358-418591F328A8}" destId="{B245E29D-18DB-7C4B-BB46-A123AF353479}" srcOrd="5" destOrd="0" presId="urn:microsoft.com/office/officeart/2005/8/layout/list1"/>
+    <dgm:cxn modelId="{6575B7F1-5E9D-D049-B5AD-EC5FF813FE82}" type="presParOf" srcId="{8E1E8428-674E-A549-8358-418591F328A8}" destId="{D1CE88ED-2522-2E41-84AD-ED695DFC26CC}" srcOrd="6" destOrd="0" presId="urn:microsoft.com/office/officeart/2005/8/layout/list1"/>
+    <dgm:cxn modelId="{D10989A0-695C-0147-A4C2-4680E84DECCB}" type="presParOf" srcId="{8E1E8428-674E-A549-8358-418591F328A8}" destId="{015F58EE-72FD-6046-A3B2-0383AFD0D223}" srcOrd="7" destOrd="0" presId="urn:microsoft.com/office/officeart/2005/8/layout/list1"/>
+    <dgm:cxn modelId="{BCDB1920-466B-8B41-B8D3-5A1350DA8002}" type="presParOf" srcId="{8E1E8428-674E-A549-8358-418591F328A8}" destId="{52DC8C31-98A5-5549-87F8-75A34176C676}" srcOrd="8" destOrd="0" presId="urn:microsoft.com/office/officeart/2005/8/layout/list1"/>
+    <dgm:cxn modelId="{F4BB5401-9B06-A545-AA0A-6CAD7B8BA4B3}" type="presParOf" srcId="{52DC8C31-98A5-5549-87F8-75A34176C676}" destId="{E75381EB-A056-474E-8B9A-8B981BD969F0}" srcOrd="0" destOrd="0" presId="urn:microsoft.com/office/officeart/2005/8/layout/list1"/>
+    <dgm:cxn modelId="{A820350A-4E24-0A43-B2F9-D8616194C5FC}" type="presParOf" srcId="{52DC8C31-98A5-5549-87F8-75A34176C676}" destId="{1BC2A23D-E5BA-B749-8146-90C1EEADAA0E}" srcOrd="1" destOrd="0" presId="urn:microsoft.com/office/officeart/2005/8/layout/list1"/>
+    <dgm:cxn modelId="{7534974C-7C1B-5D46-926A-B0E4B4C56ADB}" type="presParOf" srcId="{8E1E8428-674E-A549-8358-418591F328A8}" destId="{D559FEC0-3810-E447-BA35-88EEE48F0461}" srcOrd="9" destOrd="0" presId="urn:microsoft.com/office/officeart/2005/8/layout/list1"/>
+    <dgm:cxn modelId="{34591281-7939-1E49-B3CC-09E1C85881A6}" type="presParOf" srcId="{8E1E8428-674E-A549-8358-418591F328A8}" destId="{AE7F4BB5-7428-E84F-A060-E8EE658FBA90}" srcOrd="10" destOrd="0" presId="urn:microsoft.com/office/officeart/2005/8/layout/list1"/>
   </dgm:cxnLst>
   <dgm:bg/>
   <dgm:whole/>
   <dgm:extLst>
     <a:ext uri="http://schemas.microsoft.com/office/drawing/2008/diagram">
-      <dsp:dataModelExt xmlns:dsp="http://schemas.microsoft.com/office/drawing/2008/diagram" relId="rId26" minVer="http://schemas.openxmlformats.org/drawingml/2006/diagram"/>
+      <dsp:dataModelExt xmlns:dsp="http://schemas.microsoft.com/office/drawing/2008/diagram" relId="rId24" minVer="http://schemas.openxmlformats.org/drawingml/2006/diagram"/>
     </a:ext>
   </dgm:extLst>
 </dgm:dataModel>
@@ -8968,8 +8708,8 @@
       </dsp:nvSpPr>
       <dsp:spPr>
         <a:xfrm>
-          <a:off x="0" y="352799"/>
-          <a:ext cx="5486400" cy="1190700"/>
+          <a:off x="0" y="328050"/>
+          <a:ext cx="5486400" cy="1212750"/>
         </a:xfrm>
         <a:prstGeom prst="rect">
           <a:avLst/>
@@ -9009,12 +8749,12 @@
         <a:fontRef idx="minor"/>
       </dsp:style>
       <dsp:txBody>
-        <a:bodyPr spcFirstLastPara="0" vert="horz" wrap="square" lIns="425806" tIns="437388" rIns="425806" bIns="149352" numCol="1" spcCol="1270" anchor="t" anchorCtr="0">
+        <a:bodyPr spcFirstLastPara="0" vert="horz" wrap="square" lIns="425806" tIns="458216" rIns="425806" bIns="156464" numCol="1" spcCol="1270" anchor="t" anchorCtr="0">
           <a:noAutofit/>
         </a:bodyPr>
         <a:lstStyle/>
         <a:p>
-          <a:pPr marL="228600" lvl="1" indent="-228600" algn="l" defTabSz="933450">
+          <a:pPr marL="228600" lvl="1" indent="-228600" algn="l" defTabSz="977900">
             <a:lnSpc>
               <a:spcPct val="90000"/>
             </a:lnSpc>
@@ -9027,14 +8767,14 @@
             <a:buChar char="••"/>
           </a:pPr>
           <a:r>
-            <a:rPr lang="en-US" sz="2100" kern="1200"/>
+            <a:rPr lang="en-US" sz="2200" kern="1200"/>
             <a:t>having a header version provides a safety valve</a:t>
           </a:r>
         </a:p>
       </dsp:txBody>
       <dsp:txXfrm>
-        <a:off x="0" y="352799"/>
-        <a:ext cx="5486400" cy="1190700"/>
+        <a:off x="0" y="328050"/>
+        <a:ext cx="5486400" cy="1212750"/>
       </dsp:txXfrm>
     </dsp:sp>
     <dsp:sp modelId="{E16381AB-15D8-F445-AC18-294C8F0D32DD}">
@@ -9044,8 +8784,8 @@
       </dsp:nvSpPr>
       <dsp:spPr>
         <a:xfrm>
-          <a:off x="274320" y="42839"/>
-          <a:ext cx="3840480" cy="619920"/>
+          <a:off x="274320" y="3330"/>
+          <a:ext cx="3840480" cy="649440"/>
         </a:xfrm>
         <a:prstGeom prst="roundRect">
           <a:avLst/>
@@ -9108,7 +8848,7 @@
         </a:bodyPr>
         <a:lstStyle/>
         <a:p>
-          <a:pPr lvl="0" algn="l" defTabSz="933450">
+          <a:pPr lvl="0" algn="l" defTabSz="977900">
             <a:lnSpc>
               <a:spcPct val="90000"/>
             </a:lnSpc>
@@ -9120,14 +8860,14 @@
             </a:spcAft>
           </a:pPr>
           <a:r>
-            <a:rPr lang="en-US" sz="2100" kern="1200"/>
+            <a:rPr lang="en-US" sz="2200" kern="1200"/>
             <a:t>header version number</a:t>
           </a:r>
         </a:p>
       </dsp:txBody>
       <dsp:txXfrm>
-        <a:off x="304582" y="73101"/>
-        <a:ext cx="3779956" cy="559396"/>
+        <a:off x="306023" y="35033"/>
+        <a:ext cx="3777074" cy="586034"/>
       </dsp:txXfrm>
     </dsp:sp>
     <dsp:sp modelId="{47B15D63-8B13-AE4F-BB9E-958608ECE3BF}">
@@ -9137,8 +8877,8 @@
       </dsp:nvSpPr>
       <dsp:spPr>
         <a:xfrm>
-          <a:off x="0" y="1966860"/>
-          <a:ext cx="5486400" cy="1190700"/>
+          <a:off x="0" y="1984320"/>
+          <a:ext cx="5486400" cy="1212750"/>
         </a:xfrm>
         <a:prstGeom prst="rect">
           <a:avLst/>
@@ -9178,12 +8918,12 @@
         <a:fontRef idx="minor"/>
       </dsp:style>
       <dsp:txBody>
-        <a:bodyPr spcFirstLastPara="0" vert="horz" wrap="square" lIns="425806" tIns="437388" rIns="425806" bIns="149352" numCol="1" spcCol="1270" anchor="t" anchorCtr="0">
+        <a:bodyPr spcFirstLastPara="0" vert="horz" wrap="square" lIns="425806" tIns="458216" rIns="425806" bIns="156464" numCol="1" spcCol="1270" anchor="t" anchorCtr="0">
           <a:noAutofit/>
         </a:bodyPr>
         <a:lstStyle/>
         <a:p>
-          <a:pPr marL="228600" lvl="1" indent="-228600" algn="l" defTabSz="933450">
+          <a:pPr marL="228600" lvl="1" indent="-228600" algn="l" defTabSz="977900">
             <a:lnSpc>
               <a:spcPct val="90000"/>
             </a:lnSpc>
@@ -9196,14 +8936,14 @@
             <a:buChar char="••"/>
           </a:pPr>
           <a:r>
-            <a:rPr lang="en-US" sz="2100" kern="1200"/>
+            <a:rPr lang="en-US" sz="2200" kern="1200"/>
             <a:t>provides details on how to demodulate what follows</a:t>
           </a:r>
         </a:p>
       </dsp:txBody>
       <dsp:txXfrm>
-        <a:off x="0" y="1966860"/>
-        <a:ext cx="5486400" cy="1190700"/>
+        <a:off x="0" y="1984320"/>
+        <a:ext cx="5486400" cy="1212750"/>
       </dsp:txXfrm>
     </dsp:sp>
     <dsp:sp modelId="{B3A934E0-4DC2-AE4B-AF39-73A594A1198C}">
@@ -9213,8 +8953,8 @@
       </dsp:nvSpPr>
       <dsp:spPr>
         <a:xfrm>
-          <a:off x="274320" y="1656900"/>
-          <a:ext cx="3840480" cy="619920"/>
+          <a:off x="274320" y="1659600"/>
+          <a:ext cx="3840480" cy="649440"/>
         </a:xfrm>
         <a:prstGeom prst="roundRect">
           <a:avLst/>
@@ -9277,7 +9017,7 @@
         </a:bodyPr>
         <a:lstStyle/>
         <a:p>
-          <a:pPr lvl="0" algn="l" defTabSz="933450">
+          <a:pPr lvl="0" algn="l" defTabSz="977900">
             <a:lnSpc>
               <a:spcPct val="90000"/>
             </a:lnSpc>
@@ -9289,14 +9029,14 @@
             </a:spcAft>
           </a:pPr>
           <a:r>
-            <a:rPr lang="en-US" sz="2100" kern="1200"/>
+            <a:rPr lang="en-US" sz="2200" kern="1200"/>
             <a:t>next header field</a:t>
           </a:r>
         </a:p>
       </dsp:txBody>
       <dsp:txXfrm>
-        <a:off x="304582" y="1687162"/>
-        <a:ext cx="3779956" cy="559396"/>
+        <a:off x="306023" y="1691303"/>
+        <a:ext cx="3777074" cy="586034"/>
       </dsp:txXfrm>
     </dsp:sp>
   </dsp:spTree>
@@ -9318,8 +9058,8 @@
       </dsp:nvSpPr>
       <dsp:spPr>
         <a:xfrm>
-          <a:off x="0" y="375120"/>
-          <a:ext cx="5486400" cy="680400"/>
+          <a:off x="0" y="394020"/>
+          <a:ext cx="5486400" cy="667800"/>
         </a:xfrm>
         <a:prstGeom prst="rect">
           <a:avLst/>
@@ -9383,8 +9123,8 @@
         </a:p>
       </dsp:txBody>
       <dsp:txXfrm>
-        <a:off x="0" y="375120"/>
-        <a:ext cx="5486400" cy="680400"/>
+        <a:off x="0" y="394020"/>
+        <a:ext cx="5486400" cy="667800"/>
       </dsp:txXfrm>
     </dsp:sp>
     <dsp:sp modelId="{6F698DE6-B5B1-054D-A329-6A42616523DC}">
@@ -9394,7 +9134,7 @@
       </dsp:nvSpPr>
       <dsp:spPr>
         <a:xfrm>
-          <a:off x="274320" y="138959"/>
+          <a:off x="274320" y="157860"/>
           <a:ext cx="3840480" cy="472320"/>
         </a:xfrm>
         <a:prstGeom prst="roundRect">
@@ -9476,7 +9216,7 @@
         </a:p>
       </dsp:txBody>
       <dsp:txXfrm>
-        <a:off x="297377" y="162016"/>
+        <a:off x="297377" y="180917"/>
         <a:ext cx="3794366" cy="426206"/>
       </dsp:txXfrm>
     </dsp:sp>
@@ -9487,8 +9227,8 @@
       </dsp:nvSpPr>
       <dsp:spPr>
         <a:xfrm>
-          <a:off x="0" y="1378080"/>
-          <a:ext cx="5486400" cy="680400"/>
+          <a:off x="0" y="1384380"/>
+          <a:ext cx="5486400" cy="667800"/>
         </a:xfrm>
         <a:prstGeom prst="rect">
           <a:avLst/>
@@ -9552,8 +9292,8 @@
         </a:p>
       </dsp:txBody>
       <dsp:txXfrm>
-        <a:off x="0" y="1378080"/>
-        <a:ext cx="5486400" cy="680400"/>
+        <a:off x="0" y="1384380"/>
+        <a:ext cx="5486400" cy="667800"/>
       </dsp:txXfrm>
     </dsp:sp>
     <dsp:sp modelId="{38A62B4C-9396-A84F-984A-D5179BB17AC5}">
@@ -9563,7 +9303,7 @@
       </dsp:nvSpPr>
       <dsp:spPr>
         <a:xfrm>
-          <a:off x="274320" y="1141920"/>
+          <a:off x="274320" y="1148220"/>
           <a:ext cx="3840480" cy="472320"/>
         </a:xfrm>
         <a:prstGeom prst="roundRect">
@@ -9645,7 +9385,7 @@
         </a:p>
       </dsp:txBody>
       <dsp:txXfrm>
-        <a:off x="297377" y="1164977"/>
+        <a:off x="297377" y="1171277"/>
         <a:ext cx="3794366" cy="426206"/>
       </dsp:txXfrm>
     </dsp:sp>
@@ -9656,8 +9396,8 @@
       </dsp:nvSpPr>
       <dsp:spPr>
         <a:xfrm>
-          <a:off x="0" y="2381040"/>
-          <a:ext cx="5486400" cy="680400"/>
+          <a:off x="0" y="2374740"/>
+          <a:ext cx="5486400" cy="667800"/>
         </a:xfrm>
         <a:prstGeom prst="rect">
           <a:avLst/>
@@ -9721,8 +9461,8 @@
         </a:p>
       </dsp:txBody>
       <dsp:txXfrm>
-        <a:off x="0" y="2381040"/>
-        <a:ext cx="5486400" cy="680400"/>
+        <a:off x="0" y="2374740"/>
+        <a:ext cx="5486400" cy="667800"/>
       </dsp:txXfrm>
     </dsp:sp>
     <dsp:sp modelId="{1BC2A23D-E5BA-B749-8146-90C1EEADAA0E}">
@@ -9732,7 +9472,7 @@
       </dsp:nvSpPr>
       <dsp:spPr>
         <a:xfrm>
-          <a:off x="274320" y="2144880"/>
+          <a:off x="274320" y="2138580"/>
           <a:ext cx="3840480" cy="472320"/>
         </a:xfrm>
         <a:prstGeom prst="roundRect">
@@ -9814,7 +9554,7 @@
         </a:p>
       </dsp:txBody>
       <dsp:txXfrm>
-        <a:off x="297377" y="2167937"/>
+        <a:off x="297377" y="2161637"/>
         <a:ext cx="3794366" cy="426206"/>
       </dsp:txXfrm>
     </dsp:sp>

</xml_diff>

<commit_message>
Link budget ACM explication
</commit_message>
<xml_diff>
--- a/Engineering/Requirements/Air_Interface/Working_Copy_Air_Interface.docx
+++ b/Engineering/Requirements/Air_Interface/Working_Copy_Air_Interface.docx
@@ -13,6 +13,7 @@
           <w:b w:val="0"/>
           <w:caps w:val="0"/>
           <w:noProof/>
+          <w:lang w:eastAsia="en-US"/>
         </w:rPr>
       </w:pPr>
       <w:r>
@@ -46,7 +47,7 @@
         <w:rPr>
           <w:noProof/>
         </w:rPr>
-        <w:instrText xml:space="preserve"> PAGEREF _Toc321576683 \h </w:instrText>
+        <w:instrText xml:space="preserve"> PAGEREF _Toc452196085 \h </w:instrText>
       </w:r>
       <w:r>
         <w:rPr>
@@ -83,6 +84,7 @@
           <w:noProof/>
           <w:sz w:val="24"/>
           <w:szCs w:val="24"/>
+          <w:lang w:eastAsia="en-US"/>
         </w:rPr>
       </w:pPr>
       <w:r>
@@ -107,7 +109,7 @@
         <w:rPr>
           <w:noProof/>
         </w:rPr>
-        <w:instrText xml:space="preserve"> PAGEREF _Toc321576684 \h </w:instrText>
+        <w:instrText xml:space="preserve"> PAGEREF _Toc452196086 \h </w:instrText>
       </w:r>
       <w:r>
         <w:rPr>
@@ -143,6 +145,7 @@
           <w:noProof/>
           <w:sz w:val="24"/>
           <w:szCs w:val="24"/>
+          <w:lang w:eastAsia="en-US"/>
         </w:rPr>
       </w:pPr>
       <w:r>
@@ -167,7 +170,7 @@
         <w:rPr>
           <w:noProof/>
         </w:rPr>
-        <w:instrText xml:space="preserve"> PAGEREF _Toc321576685 \h </w:instrText>
+        <w:instrText xml:space="preserve"> PAGEREF _Toc452196087 \h </w:instrText>
       </w:r>
       <w:r>
         <w:rPr>
@@ -203,6 +206,7 @@
           <w:noProof/>
           <w:sz w:val="24"/>
           <w:szCs w:val="24"/>
+          <w:lang w:eastAsia="en-US"/>
         </w:rPr>
       </w:pPr>
       <w:r>
@@ -227,7 +231,7 @@
         <w:rPr>
           <w:noProof/>
         </w:rPr>
-        <w:instrText xml:space="preserve"> PAGEREF _Toc321576686 \h </w:instrText>
+        <w:instrText xml:space="preserve"> PAGEREF _Toc452196088 \h </w:instrText>
       </w:r>
       <w:r>
         <w:rPr>
@@ -244,7 +248,7 @@
         <w:rPr>
           <w:noProof/>
         </w:rPr>
-        <w:t>3</w:t>
+        <w:t>4</w:t>
       </w:r>
       <w:r>
         <w:rPr>
@@ -264,6 +268,7 @@
           <w:noProof/>
           <w:sz w:val="24"/>
           <w:szCs w:val="24"/>
+          <w:lang w:eastAsia="en-US"/>
         </w:rPr>
       </w:pPr>
       <w:r>
@@ -288,7 +293,7 @@
         <w:rPr>
           <w:noProof/>
         </w:rPr>
-        <w:instrText xml:space="preserve"> PAGEREF _Toc321576687 \h </w:instrText>
+        <w:instrText xml:space="preserve"> PAGEREF _Toc452196089 \h </w:instrText>
       </w:r>
       <w:r>
         <w:rPr>
@@ -305,7 +310,7 @@
         <w:rPr>
           <w:noProof/>
         </w:rPr>
-        <w:t>4</w:t>
+        <w:t>5</w:t>
       </w:r>
       <w:r>
         <w:rPr>
@@ -325,6 +330,7 @@
           <w:noProof/>
           <w:sz w:val="24"/>
           <w:szCs w:val="24"/>
+          <w:lang w:eastAsia="en-US"/>
         </w:rPr>
       </w:pPr>
       <w:r>
@@ -349,7 +355,7 @@
         <w:rPr>
           <w:noProof/>
         </w:rPr>
-        <w:instrText xml:space="preserve"> PAGEREF _Toc321576688 \h </w:instrText>
+        <w:instrText xml:space="preserve"> PAGEREF _Toc452196090 \h </w:instrText>
       </w:r>
       <w:r>
         <w:rPr>
@@ -386,6 +392,7 @@
           <w:noProof/>
           <w:sz w:val="24"/>
           <w:szCs w:val="24"/>
+          <w:lang w:eastAsia="en-US"/>
         </w:rPr>
       </w:pPr>
       <w:r>
@@ -410,7 +417,7 @@
         <w:rPr>
           <w:noProof/>
         </w:rPr>
-        <w:instrText xml:space="preserve"> PAGEREF _Toc321576689 \h </w:instrText>
+        <w:instrText xml:space="preserve"> PAGEREF _Toc452196091 \h </w:instrText>
       </w:r>
       <w:r>
         <w:rPr>
@@ -447,6 +454,7 @@
           <w:noProof/>
           <w:sz w:val="24"/>
           <w:szCs w:val="24"/>
+          <w:lang w:eastAsia="en-US"/>
         </w:rPr>
       </w:pPr>
       <w:r>
@@ -471,7 +479,7 @@
         <w:rPr>
           <w:noProof/>
         </w:rPr>
-        <w:instrText xml:space="preserve"> PAGEREF _Toc321576690 \h </w:instrText>
+        <w:instrText xml:space="preserve"> PAGEREF _Toc452196092 \h </w:instrText>
       </w:r>
       <w:r>
         <w:rPr>
@@ -508,6 +516,7 @@
           <w:b w:val="0"/>
           <w:caps w:val="0"/>
           <w:noProof/>
+          <w:lang w:eastAsia="en-US"/>
         </w:rPr>
       </w:pPr>
       <w:r>
@@ -532,7 +541,7 @@
         <w:rPr>
           <w:noProof/>
         </w:rPr>
-        <w:instrText xml:space="preserve"> PAGEREF _Toc321576691 \h </w:instrText>
+        <w:instrText xml:space="preserve"> PAGEREF _Toc452196093 \h </w:instrText>
       </w:r>
       <w:r>
         <w:rPr>
@@ -549,7 +558,7 @@
         <w:rPr>
           <w:noProof/>
         </w:rPr>
-        <w:t>5</w:t>
+        <w:t>6</w:t>
       </w:r>
       <w:r>
         <w:rPr>
@@ -569,6 +578,7 @@
           <w:noProof/>
           <w:sz w:val="24"/>
           <w:szCs w:val="24"/>
+          <w:lang w:eastAsia="en-US"/>
         </w:rPr>
       </w:pPr>
       <w:r>
@@ -593,7 +603,7 @@
         <w:rPr>
           <w:noProof/>
         </w:rPr>
-        <w:instrText xml:space="preserve"> PAGEREF _Toc321576692 \h </w:instrText>
+        <w:instrText xml:space="preserve"> PAGEREF _Toc452196094 \h </w:instrText>
       </w:r>
       <w:r>
         <w:rPr>
@@ -610,7 +620,7 @@
         <w:rPr>
           <w:noProof/>
         </w:rPr>
-        <w:t>5</w:t>
+        <w:t>6</w:t>
       </w:r>
       <w:r>
         <w:rPr>
@@ -629,6 +639,7 @@
           <w:noProof/>
           <w:sz w:val="24"/>
           <w:szCs w:val="24"/>
+          <w:lang w:eastAsia="en-US"/>
         </w:rPr>
       </w:pPr>
       <w:r>
@@ -653,7 +664,7 @@
         <w:rPr>
           <w:noProof/>
         </w:rPr>
-        <w:instrText xml:space="preserve"> PAGEREF _Toc321576693 \h </w:instrText>
+        <w:instrText xml:space="preserve"> PAGEREF _Toc452196095 \h </w:instrText>
       </w:r>
       <w:r>
         <w:rPr>
@@ -670,7 +681,7 @@
         <w:rPr>
           <w:noProof/>
         </w:rPr>
-        <w:t>5</w:t>
+        <w:t>6</w:t>
       </w:r>
       <w:r>
         <w:rPr>
@@ -689,6 +700,7 @@
           <w:noProof/>
           <w:sz w:val="24"/>
           <w:szCs w:val="24"/>
+          <w:lang w:eastAsia="en-US"/>
         </w:rPr>
       </w:pPr>
       <w:r>
@@ -713,7 +725,7 @@
         <w:rPr>
           <w:noProof/>
         </w:rPr>
-        <w:instrText xml:space="preserve"> PAGEREF _Toc321576694 \h </w:instrText>
+        <w:instrText xml:space="preserve"> PAGEREF _Toc452196096 \h </w:instrText>
       </w:r>
       <w:r>
         <w:rPr>
@@ -730,7 +742,7 @@
         <w:rPr>
           <w:noProof/>
         </w:rPr>
-        <w:t>5</w:t>
+        <w:t>6</w:t>
       </w:r>
       <w:r>
         <w:rPr>
@@ -749,6 +761,7 @@
           <w:noProof/>
           <w:sz w:val="24"/>
           <w:szCs w:val="24"/>
+          <w:lang w:eastAsia="en-US"/>
         </w:rPr>
       </w:pPr>
       <w:r>
@@ -773,7 +786,7 @@
         <w:rPr>
           <w:noProof/>
         </w:rPr>
-        <w:instrText xml:space="preserve"> PAGEREF _Toc321576695 \h </w:instrText>
+        <w:instrText xml:space="preserve"> PAGEREF _Toc452196097 \h </w:instrText>
       </w:r>
       <w:r>
         <w:rPr>
@@ -809,6 +822,7 @@
           <w:noProof/>
           <w:sz w:val="24"/>
           <w:szCs w:val="24"/>
+          <w:lang w:eastAsia="en-US"/>
         </w:rPr>
       </w:pPr>
       <w:r>
@@ -833,7 +847,7 @@
         <w:rPr>
           <w:noProof/>
         </w:rPr>
-        <w:instrText xml:space="preserve"> PAGEREF _Toc321576696 \h </w:instrText>
+        <w:instrText xml:space="preserve"> PAGEREF _Toc452196098 \h </w:instrText>
       </w:r>
       <w:r>
         <w:rPr>
@@ -870,6 +884,7 @@
           <w:noProof/>
           <w:sz w:val="24"/>
           <w:szCs w:val="24"/>
+          <w:lang w:eastAsia="en-US"/>
         </w:rPr>
       </w:pPr>
       <w:r>
@@ -894,7 +909,7 @@
         <w:rPr>
           <w:noProof/>
         </w:rPr>
-        <w:instrText xml:space="preserve"> PAGEREF _Toc321576697 \h </w:instrText>
+        <w:instrText xml:space="preserve"> PAGEREF _Toc452196099 \h </w:instrText>
       </w:r>
       <w:r>
         <w:rPr>
@@ -911,7 +926,7 @@
         <w:rPr>
           <w:noProof/>
         </w:rPr>
-        <w:t>11</w:t>
+        <w:t>12</w:t>
       </w:r>
       <w:r>
         <w:rPr>
@@ -930,6 +945,7 @@
           <w:noProof/>
           <w:sz w:val="24"/>
           <w:szCs w:val="24"/>
+          <w:lang w:eastAsia="en-US"/>
         </w:rPr>
       </w:pPr>
       <w:r>
@@ -954,7 +970,7 @@
         <w:rPr>
           <w:noProof/>
         </w:rPr>
-        <w:instrText xml:space="preserve"> PAGEREF _Toc321576698 \h </w:instrText>
+        <w:instrText xml:space="preserve"> PAGEREF _Toc452196100 \h </w:instrText>
       </w:r>
       <w:r>
         <w:rPr>
@@ -971,7 +987,7 @@
         <w:rPr>
           <w:noProof/>
         </w:rPr>
-        <w:t>11</w:t>
+        <w:t>12</w:t>
       </w:r>
       <w:r>
         <w:rPr>
@@ -990,6 +1006,7 @@
           <w:noProof/>
           <w:sz w:val="24"/>
           <w:szCs w:val="24"/>
+          <w:lang w:eastAsia="en-US"/>
         </w:rPr>
       </w:pPr>
       <w:r>
@@ -1014,7 +1031,7 @@
         <w:rPr>
           <w:noProof/>
         </w:rPr>
-        <w:instrText xml:space="preserve"> PAGEREF _Toc321576699 \h </w:instrText>
+        <w:instrText xml:space="preserve"> PAGEREF _Toc452196101 \h </w:instrText>
       </w:r>
       <w:r>
         <w:rPr>
@@ -1031,7 +1048,7 @@
         <w:rPr>
           <w:noProof/>
         </w:rPr>
-        <w:t>11</w:t>
+        <w:t>12</w:t>
       </w:r>
       <w:r>
         <w:rPr>
@@ -1050,6 +1067,7 @@
           <w:noProof/>
           <w:sz w:val="24"/>
           <w:szCs w:val="24"/>
+          <w:lang w:eastAsia="en-US"/>
         </w:rPr>
       </w:pPr>
       <w:r>
@@ -1074,7 +1092,7 @@
         <w:rPr>
           <w:noProof/>
         </w:rPr>
-        <w:instrText xml:space="preserve"> PAGEREF _Toc321576700 \h </w:instrText>
+        <w:instrText xml:space="preserve"> PAGEREF _Toc452196102 \h </w:instrText>
       </w:r>
       <w:r>
         <w:rPr>
@@ -1091,7 +1109,7 @@
         <w:rPr>
           <w:noProof/>
         </w:rPr>
-        <w:t>12</w:t>
+        <w:t>13</w:t>
       </w:r>
       <w:r>
         <w:rPr>
@@ -1111,6 +1129,7 @@
           <w:noProof/>
           <w:sz w:val="24"/>
           <w:szCs w:val="24"/>
+          <w:lang w:eastAsia="en-US"/>
         </w:rPr>
       </w:pPr>
       <w:r>
@@ -1135,7 +1154,7 @@
         <w:rPr>
           <w:noProof/>
         </w:rPr>
-        <w:instrText xml:space="preserve"> PAGEREF _Toc321576701 \h </w:instrText>
+        <w:instrText xml:space="preserve"> PAGEREF _Toc452196103 \h </w:instrText>
       </w:r>
       <w:r>
         <w:rPr>
@@ -1152,7 +1171,7 @@
         <w:rPr>
           <w:noProof/>
         </w:rPr>
-        <w:t>12</w:t>
+        <w:t>13</w:t>
       </w:r>
       <w:r>
         <w:rPr>
@@ -1172,6 +1191,7 @@
           <w:noProof/>
           <w:sz w:val="24"/>
           <w:szCs w:val="24"/>
+          <w:lang w:eastAsia="en-US"/>
         </w:rPr>
       </w:pPr>
       <w:r>
@@ -1196,7 +1216,7 @@
         <w:rPr>
           <w:noProof/>
         </w:rPr>
-        <w:instrText xml:space="preserve"> PAGEREF _Toc321576702 \h </w:instrText>
+        <w:instrText xml:space="preserve"> PAGEREF _Toc452196104 \h </w:instrText>
       </w:r>
       <w:r>
         <w:rPr>
@@ -1213,7 +1233,7 @@
         <w:rPr>
           <w:noProof/>
         </w:rPr>
-        <w:t>12</w:t>
+        <w:t>13</w:t>
       </w:r>
       <w:r>
         <w:rPr>
@@ -1233,6 +1253,7 @@
           <w:noProof/>
           <w:sz w:val="24"/>
           <w:szCs w:val="24"/>
+          <w:lang w:eastAsia="en-US"/>
         </w:rPr>
       </w:pPr>
       <w:r>
@@ -1257,7 +1278,7 @@
         <w:rPr>
           <w:noProof/>
         </w:rPr>
-        <w:instrText xml:space="preserve"> PAGEREF _Toc321576703 \h </w:instrText>
+        <w:instrText xml:space="preserve"> PAGEREF _Toc452196105 \h </w:instrText>
       </w:r>
       <w:r>
         <w:rPr>
@@ -1274,7 +1295,7 @@
         <w:rPr>
           <w:noProof/>
         </w:rPr>
-        <w:t>12</w:t>
+        <w:t>13</w:t>
       </w:r>
       <w:r>
         <w:rPr>
@@ -1294,6 +1315,7 @@
           <w:noProof/>
           <w:sz w:val="24"/>
           <w:szCs w:val="24"/>
+          <w:lang w:eastAsia="en-US"/>
         </w:rPr>
       </w:pPr>
       <w:r>
@@ -1318,7 +1340,7 @@
         <w:rPr>
           <w:noProof/>
         </w:rPr>
-        <w:instrText xml:space="preserve"> PAGEREF _Toc321576704 \h </w:instrText>
+        <w:instrText xml:space="preserve"> PAGEREF _Toc452196106 \h </w:instrText>
       </w:r>
       <w:r>
         <w:rPr>
@@ -1335,7 +1357,7 @@
         <w:rPr>
           <w:noProof/>
         </w:rPr>
-        <w:t>12</w:t>
+        <w:t>13</w:t>
       </w:r>
       <w:r>
         <w:rPr>
@@ -1355,6 +1377,7 @@
           <w:noProof/>
           <w:sz w:val="24"/>
           <w:szCs w:val="24"/>
+          <w:lang w:eastAsia="en-US"/>
         </w:rPr>
       </w:pPr>
       <w:r>
@@ -1379,7 +1402,7 @@
         <w:rPr>
           <w:noProof/>
         </w:rPr>
-        <w:instrText xml:space="preserve"> PAGEREF _Toc321576705 \h </w:instrText>
+        <w:instrText xml:space="preserve"> PAGEREF _Toc452196107 \h </w:instrText>
       </w:r>
       <w:r>
         <w:rPr>
@@ -1396,7 +1419,7 @@
         <w:rPr>
           <w:noProof/>
         </w:rPr>
-        <w:t>13</w:t>
+        <w:t>14</w:t>
       </w:r>
       <w:r>
         <w:rPr>
@@ -1416,6 +1439,7 @@
           <w:noProof/>
           <w:sz w:val="24"/>
           <w:szCs w:val="24"/>
+          <w:lang w:eastAsia="en-US"/>
         </w:rPr>
       </w:pPr>
       <w:r>
@@ -1440,7 +1464,7 @@
         <w:rPr>
           <w:noProof/>
         </w:rPr>
-        <w:instrText xml:space="preserve"> PAGEREF _Toc321576706 \h </w:instrText>
+        <w:instrText xml:space="preserve"> PAGEREF _Toc452196108 \h </w:instrText>
       </w:r>
       <w:r>
         <w:rPr>
@@ -1457,7 +1481,7 @@
         <w:rPr>
           <w:noProof/>
         </w:rPr>
-        <w:t>13</w:t>
+        <w:t>14</w:t>
       </w:r>
       <w:r>
         <w:rPr>
@@ -1477,6 +1501,7 @@
           <w:noProof/>
           <w:sz w:val="24"/>
           <w:szCs w:val="24"/>
+          <w:lang w:eastAsia="en-US"/>
         </w:rPr>
       </w:pPr>
       <w:r>
@@ -1501,7 +1526,7 @@
         <w:rPr>
           <w:noProof/>
         </w:rPr>
-        <w:instrText xml:space="preserve"> PAGEREF _Toc321576707 \h </w:instrText>
+        <w:instrText xml:space="preserve"> PAGEREF _Toc452196109 \h </w:instrText>
       </w:r>
       <w:r>
         <w:rPr>
@@ -1518,7 +1543,129 @@
         <w:rPr>
           <w:noProof/>
         </w:rPr>
-        <w:t>13</w:t>
+        <w:t>14</w:t>
+      </w:r>
+      <w:r>
+        <w:rPr>
+          <w:noProof/>
+        </w:rPr>
+        <w:fldChar w:fldCharType="end"/>
+      </w:r>
+    </w:p>
+    <w:p>
+      <w:pPr>
+        <w:pStyle w:val="TOC3"/>
+        <w:tabs>
+          <w:tab w:val="right" w:pos="8630"/>
+        </w:tabs>
+        <w:rPr>
+          <w:noProof/>
+          <w:sz w:val="24"/>
+          <w:szCs w:val="24"/>
+          <w:lang w:eastAsia="en-US"/>
+        </w:rPr>
+      </w:pPr>
+      <w:r>
+        <w:rPr>
+          <w:noProof/>
+        </w:rPr>
+        <w:t>Amateur Television Network</w:t>
+      </w:r>
+      <w:r>
+        <w:rPr>
+          <w:noProof/>
+        </w:rPr>
+        <w:tab/>
+      </w:r>
+      <w:r>
+        <w:rPr>
+          <w:noProof/>
+        </w:rPr>
+        <w:fldChar w:fldCharType="begin"/>
+      </w:r>
+      <w:r>
+        <w:rPr>
+          <w:noProof/>
+        </w:rPr>
+        <w:instrText xml:space="preserve"> PAGEREF _Toc452196110 \h </w:instrText>
+      </w:r>
+      <w:r>
+        <w:rPr>
+          <w:noProof/>
+        </w:rPr>
+      </w:r>
+      <w:r>
+        <w:rPr>
+          <w:noProof/>
+        </w:rPr>
+        <w:fldChar w:fldCharType="separate"/>
+      </w:r>
+      <w:r>
+        <w:rPr>
+          <w:noProof/>
+        </w:rPr>
+        <w:t>14</w:t>
+      </w:r>
+      <w:r>
+        <w:rPr>
+          <w:noProof/>
+        </w:rPr>
+        <w:fldChar w:fldCharType="end"/>
+      </w:r>
+    </w:p>
+    <w:p>
+      <w:pPr>
+        <w:pStyle w:val="TOC3"/>
+        <w:tabs>
+          <w:tab w:val="right" w:pos="8630"/>
+        </w:tabs>
+        <w:rPr>
+          <w:noProof/>
+          <w:sz w:val="24"/>
+          <w:szCs w:val="24"/>
+          <w:lang w:eastAsia="en-US"/>
+        </w:rPr>
+      </w:pPr>
+      <w:r>
+        <w:rPr>
+          <w:noProof/>
+        </w:rPr>
+        <w:t>Amateur Radio Emergency Data Network</w:t>
+      </w:r>
+      <w:r>
+        <w:rPr>
+          <w:noProof/>
+        </w:rPr>
+        <w:tab/>
+      </w:r>
+      <w:r>
+        <w:rPr>
+          <w:noProof/>
+        </w:rPr>
+        <w:fldChar w:fldCharType="begin"/>
+      </w:r>
+      <w:r>
+        <w:rPr>
+          <w:noProof/>
+        </w:rPr>
+        <w:instrText xml:space="preserve"> PAGEREF _Toc452196111 \h </w:instrText>
+      </w:r>
+      <w:r>
+        <w:rPr>
+          <w:noProof/>
+        </w:rPr>
+      </w:r>
+      <w:r>
+        <w:rPr>
+          <w:noProof/>
+        </w:rPr>
+        <w:fldChar w:fldCharType="separate"/>
+      </w:r>
+      <w:r>
+        <w:rPr>
+          <w:noProof/>
+        </w:rPr>
+        <w:t>14</w:t>
       </w:r>
       <w:r>
         <w:rPr>
@@ -1542,7 +1689,7 @@
       <w:pPr>
         <w:pStyle w:val="Heading1"/>
       </w:pPr>
-      <w:bookmarkStart w:id="0" w:name="_Toc321576683"/>
+      <w:bookmarkStart w:id="0" w:name="_Toc452196085"/>
       <w:r>
         <w:t>Part</w:t>
       </w:r>
@@ -1556,7 +1703,7 @@
       <w:pPr>
         <w:pStyle w:val="Heading2"/>
       </w:pPr>
-      <w:bookmarkStart w:id="1" w:name="_Toc321576684"/>
+      <w:bookmarkStart w:id="1" w:name="_Toc452196086"/>
       <w:r>
         <w:lastRenderedPageBreak/>
         <w:t xml:space="preserve">Chapter 1 </w:t>
@@ -1593,7 +1740,7 @@
       <w:pPr>
         <w:pStyle w:val="Heading3"/>
       </w:pPr>
-      <w:bookmarkStart w:id="2" w:name="_Toc321576685"/>
+      <w:bookmarkStart w:id="2" w:name="_Toc452196087"/>
       <w:r>
         <w:t>Origin of this Document</w:t>
       </w:r>
@@ -1668,7 +1815,7 @@
       <w:pPr>
         <w:pStyle w:val="Heading3"/>
       </w:pPr>
-      <w:bookmarkStart w:id="3" w:name="_Toc321576686"/>
+      <w:bookmarkStart w:id="3" w:name="_Toc452196088"/>
       <w:r>
         <w:t>Preface</w:t>
       </w:r>
@@ -1894,7 +2041,7 @@
       <w:pPr>
         <w:pStyle w:val="Heading2"/>
       </w:pPr>
-      <w:bookmarkStart w:id="4" w:name="_Toc321576687"/>
+      <w:bookmarkStart w:id="4" w:name="_Toc452196089"/>
       <w:r>
         <w:t>Chapter 2 Link Budget</w:t>
       </w:r>
@@ -1959,19 +2106,35 @@
     </w:p>
     <w:p>
       <w:r>
-        <w:t xml:space="preserve">Since station types will vary, adaptive coding and modulation is employed in order to allow each station to achieve optimal throughput. </w:t>
-      </w:r>
+        <w:t>Since station types will vary, adaptive coding and modulation is employed in order to allow each station to achieve optimal throughput.</w:t>
+      </w:r>
+      <w:r>
+        <w:t xml:space="preserve"> </w:t>
+      </w:r>
+    </w:p>
+    <w:p>
+      <w:r>
+        <w:t xml:space="preserve">Adaptive coding and modulation means a dynamic link budget. Instead of a single modulation and coding </w:t>
+      </w:r>
+      <w:r>
+        <w:t xml:space="preserve">selected to close a worst-case link, we can provide a set of modulations and codes that allow for dynamic link budgeting. This increases the complexity of the link budget. The benefit is a higher performance system that provides </w:t>
+      </w:r>
+      <w:r>
+        <w:t>an educational opportunity in advanced wireless digital communications techniques.</w:t>
+      </w:r>
+      <w:bookmarkStart w:id="5" w:name="_GoBack"/>
+      <w:bookmarkEnd w:id="5"/>
     </w:p>
     <w:p/>
     <w:p>
       <w:pPr>
         <w:pStyle w:val="Heading2"/>
       </w:pPr>
-      <w:bookmarkStart w:id="5" w:name="_Toc321576688"/>
+      <w:bookmarkStart w:id="6" w:name="_Toc452196090"/>
       <w:r>
         <w:t>Chapter 3 System Time</w:t>
       </w:r>
-      <w:bookmarkEnd w:id="5"/>
+      <w:bookmarkEnd w:id="6"/>
       <w:r>
         <w:t xml:space="preserve"> </w:t>
       </w:r>
@@ -1992,11 +2155,11 @@
       <w:pPr>
         <w:pStyle w:val="Heading2"/>
       </w:pPr>
-      <w:bookmarkStart w:id="6" w:name="_Toc321576689"/>
+      <w:bookmarkStart w:id="7" w:name="_Toc452196091"/>
       <w:r>
         <w:t>Chapter 4 Tolerances</w:t>
       </w:r>
-      <w:bookmarkEnd w:id="6"/>
+      <w:bookmarkEnd w:id="7"/>
       <w:r>
         <w:t xml:space="preserve"> </w:t>
       </w:r>
@@ -2006,18 +2169,10 @@
         <w:t>what parts of the s</w:t>
       </w:r>
       <w:r>
-        <w:t xml:space="preserve">ystem have a lot of margin and what do not have a lot of </w:t>
-      </w:r>
-      <w:proofErr w:type="gramStart"/>
-      <w:r>
-        <w:t>margin</w:t>
-      </w:r>
-      <w:r>
-        <w:t>.</w:t>
-      </w:r>
-      <w:proofErr w:type="gramEnd"/>
-      <w:r>
-        <w:t xml:space="preserve"> In SDR-based systems, some parts of the system are high performance so that other parts don’t have to be. This chapter defines what those are and how much slop we have.</w:t>
+        <w:t>ystem have a lot of margin and what do not have a lot of margin</w:t>
+      </w:r>
+      <w:r>
+        <w:t>. In SDR-based systems, some parts of the system are high performance so that other parts don’t have to be. This chapter defines what those are and how much slop we have.</w:t>
       </w:r>
       <w:r>
         <w:t xml:space="preserve"> </w:t>
@@ -2037,11 +2192,11 @@
       <w:pPr>
         <w:pStyle w:val="Heading2"/>
       </w:pPr>
-      <w:bookmarkStart w:id="7" w:name="_Toc321576690"/>
+      <w:bookmarkStart w:id="8" w:name="_Toc452196092"/>
       <w:r>
         <w:t>Chapter 5 Forward Compatibility Rules</w:t>
       </w:r>
-      <w:bookmarkEnd w:id="7"/>
+      <w:bookmarkEnd w:id="8"/>
     </w:p>
     <w:p>
       <w:r>
@@ -2059,21 +2214,21 @@
       <w:pPr>
         <w:pStyle w:val="Heading1"/>
       </w:pPr>
-      <w:bookmarkStart w:id="8" w:name="_Toc321576691"/>
+      <w:bookmarkStart w:id="9" w:name="_Toc452196093"/>
       <w:r>
         <w:t>Part</w:t>
       </w:r>
       <w:r>
         <w:t xml:space="preserve"> 2 – Requirements for Operation</w:t>
       </w:r>
-      <w:bookmarkEnd w:id="8"/>
+      <w:bookmarkEnd w:id="9"/>
     </w:p>
     <w:p/>
     <w:p>
       <w:pPr>
         <w:pStyle w:val="Heading2"/>
       </w:pPr>
-      <w:bookmarkStart w:id="9" w:name="_Toc321576692"/>
+      <w:bookmarkStart w:id="10" w:name="_Toc452196094"/>
       <w:r>
         <w:t xml:space="preserve">Chapter 6 </w:t>
       </w:r>
@@ -2083,17 +2238,17 @@
       <w:r>
         <w:t>s</w:t>
       </w:r>
-      <w:bookmarkEnd w:id="9"/>
+      <w:bookmarkEnd w:id="10"/>
     </w:p>
     <w:p>
       <w:pPr>
         <w:pStyle w:val="Heading3"/>
       </w:pPr>
-      <w:bookmarkStart w:id="10" w:name="_Toc321576693"/>
+      <w:bookmarkStart w:id="11" w:name="_Toc452196095"/>
       <w:r>
         <w:t>Frequencies</w:t>
       </w:r>
-      <w:bookmarkEnd w:id="10"/>
+      <w:bookmarkEnd w:id="11"/>
     </w:p>
     <w:tbl>
       <w:tblPr>
@@ -2343,11 +2498,11 @@
       <w:pPr>
         <w:pStyle w:val="Heading3"/>
       </w:pPr>
-      <w:bookmarkStart w:id="11" w:name="_Toc321576694"/>
+      <w:bookmarkStart w:id="12" w:name="_Toc452196096"/>
       <w:r>
         <w:t>Voice Signal Quality</w:t>
       </w:r>
-      <w:bookmarkEnd w:id="11"/>
+      <w:bookmarkEnd w:id="12"/>
     </w:p>
     <w:p>
       <w:r>
@@ -2417,22 +2572,22 @@
       <w:pPr>
         <w:pStyle w:val="Heading3"/>
       </w:pPr>
-      <w:bookmarkStart w:id="12" w:name="_Toc321576695"/>
+      <w:bookmarkStart w:id="13" w:name="_Toc452196097"/>
       <w:r>
         <w:t>Emission Type</w:t>
       </w:r>
-      <w:bookmarkEnd w:id="12"/>
+      <w:bookmarkEnd w:id="13"/>
     </w:p>
     <w:p/>
     <w:p>
       <w:pPr>
         <w:pStyle w:val="Heading3"/>
       </w:pPr>
-      <w:bookmarkStart w:id="13" w:name="_Toc321576696"/>
+      <w:bookmarkStart w:id="14" w:name="_Toc452196098"/>
       <w:r>
         <w:t>Emission Type Designation</w:t>
       </w:r>
-      <w:bookmarkEnd w:id="13"/>
+      <w:bookmarkEnd w:id="14"/>
     </w:p>
     <w:p>
       <w:r>
@@ -2566,13 +2721,8 @@
       </w:r>
     </w:p>
     <w:p>
-      <w:proofErr w:type="spellStart"/>
-      <w:r>
-        <w:t>SatChat</w:t>
-      </w:r>
-      <w:proofErr w:type="spellEnd"/>
-      <w:r>
-        <w:t xml:space="preserve"> 1k</w:t>
+      <w:r>
+        <w:t>SatChat 1k</w:t>
       </w:r>
       <w:r>
         <w:t xml:space="preserve"> mode</w:t>
@@ -2756,7 +2906,7 @@
       <w:pPr>
         <w:pStyle w:val="Heading2"/>
       </w:pPr>
-      <w:bookmarkStart w:id="14" w:name="_Toc321576697"/>
+      <w:bookmarkStart w:id="15" w:name="_Toc452196099"/>
       <w:r>
         <w:t xml:space="preserve">Chapter 7 </w:t>
       </w:r>
@@ -2766,17 +2916,17 @@
       <w:r>
         <w:t>s</w:t>
       </w:r>
-      <w:bookmarkEnd w:id="14"/>
+      <w:bookmarkEnd w:id="15"/>
     </w:p>
     <w:p>
       <w:pPr>
         <w:pStyle w:val="Heading3"/>
       </w:pPr>
-      <w:bookmarkStart w:id="15" w:name="_Toc321576698"/>
+      <w:bookmarkStart w:id="16" w:name="_Toc452196100"/>
       <w:r>
         <w:t>Frequencies</w:t>
       </w:r>
-      <w:bookmarkEnd w:id="15"/>
+      <w:bookmarkEnd w:id="16"/>
     </w:p>
     <w:tbl>
       <w:tblPr>
@@ -2985,11 +3135,11 @@
       <w:pPr>
         <w:pStyle w:val="Heading3"/>
       </w:pPr>
-      <w:bookmarkStart w:id="16" w:name="_Toc321576699"/>
+      <w:bookmarkStart w:id="17" w:name="_Toc452196101"/>
       <w:r>
         <w:t>Emission Type</w:t>
       </w:r>
-      <w:bookmarkEnd w:id="16"/>
+      <w:bookmarkEnd w:id="17"/>
     </w:p>
     <w:p>
       <w:r>
@@ -3006,11 +3156,11 @@
       <w:pPr>
         <w:pStyle w:val="Heading3"/>
       </w:pPr>
-      <w:bookmarkStart w:id="17" w:name="_Toc321576700"/>
+      <w:bookmarkStart w:id="18" w:name="_Toc452196102"/>
       <w:r>
         <w:t>Emission Type Designation</w:t>
       </w:r>
-      <w:bookmarkEnd w:id="17"/>
+      <w:bookmarkEnd w:id="18"/>
     </w:p>
     <w:p/>
     <w:p>
@@ -3026,7 +3176,7 @@
       <w:pPr>
         <w:pStyle w:val="Heading2"/>
       </w:pPr>
-      <w:bookmarkStart w:id="18" w:name="_Toc321576701"/>
+      <w:bookmarkStart w:id="19" w:name="_Toc452196103"/>
       <w:r>
         <w:t>Chapter 8</w:t>
       </w:r>
@@ -3036,7 +3186,7 @@
       <w:r>
         <w:t>Supervision</w:t>
       </w:r>
-      <w:bookmarkEnd w:id="18"/>
+      <w:bookmarkEnd w:id="19"/>
     </w:p>
     <w:p>
       <w:r>
@@ -3060,7 +3210,7 @@
       <w:pPr>
         <w:pStyle w:val="Heading2"/>
       </w:pPr>
-      <w:bookmarkStart w:id="19" w:name="_Toc321576702"/>
+      <w:bookmarkStart w:id="20" w:name="_Toc452196104"/>
       <w:r>
         <w:t xml:space="preserve">Chapter 9 </w:t>
       </w:r>
@@ -3076,7 +3226,7 @@
       <w:r>
         <w:t>)</w:t>
       </w:r>
-      <w:bookmarkEnd w:id="19"/>
+      <w:bookmarkEnd w:id="20"/>
     </w:p>
     <w:p>
       <w:r>
@@ -3100,7 +3250,7 @@
       <w:pPr>
         <w:pStyle w:val="Heading2"/>
       </w:pPr>
-      <w:bookmarkStart w:id="20" w:name="_Toc321576703"/>
+      <w:bookmarkStart w:id="21" w:name="_Toc452196105"/>
       <w:r>
         <w:t>Chapter 10</w:t>
       </w:r>
@@ -3110,7 +3260,7 @@
       <w:r>
         <w:t>Reconfiguration</w:t>
       </w:r>
-      <w:bookmarkEnd w:id="20"/>
+      <w:bookmarkEnd w:id="21"/>
       <w:r>
         <w:t xml:space="preserve"> </w:t>
       </w:r>
@@ -3158,7 +3308,7 @@
       <w:pPr>
         <w:pStyle w:val="Heading2"/>
       </w:pPr>
-      <w:bookmarkStart w:id="21" w:name="_Toc321576704"/>
+      <w:bookmarkStart w:id="22" w:name="_Toc452196106"/>
       <w:r>
         <w:t>Chapter 11</w:t>
       </w:r>
@@ -3168,7 +3318,7 @@
       <w:r>
         <w:t>Idle State</w:t>
       </w:r>
-      <w:bookmarkEnd w:id="21"/>
+      <w:bookmarkEnd w:id="22"/>
     </w:p>
     <w:p>
       <w:r>
@@ -3204,11 +3354,11 @@
       <w:pPr>
         <w:pStyle w:val="Heading2"/>
       </w:pPr>
-      <w:bookmarkStart w:id="22" w:name="_Toc321576705"/>
+      <w:bookmarkStart w:id="23" w:name="_Toc452196107"/>
       <w:r>
         <w:t>Chapter 12 Emergency Communications</w:t>
       </w:r>
-      <w:bookmarkEnd w:id="22"/>
+      <w:bookmarkEnd w:id="23"/>
     </w:p>
     <w:p>
       <w:r>
@@ -3223,11 +3373,11 @@
       <w:pPr>
         <w:pStyle w:val="Heading2"/>
       </w:pPr>
-      <w:bookmarkStart w:id="23" w:name="_Toc321576706"/>
+      <w:bookmarkStart w:id="24" w:name="_Toc452196108"/>
       <w:r>
         <w:t>Chapter 13 mesh operation</w:t>
       </w:r>
-      <w:bookmarkEnd w:id="23"/>
+      <w:bookmarkEnd w:id="24"/>
     </w:p>
     <w:p>
       <w:r>
@@ -3260,7 +3410,7 @@
       <w:pPr>
         <w:pStyle w:val="Heading2"/>
       </w:pPr>
-      <w:bookmarkStart w:id="24" w:name="_Toc321576707"/>
+      <w:bookmarkStart w:id="25" w:name="_Toc452196109"/>
       <w:r>
         <w:t>Chapter 14</w:t>
       </w:r>
@@ -3270,7 +3420,7 @@
       <w:r>
         <w:t>Gateways to Other Services</w:t>
       </w:r>
-      <w:bookmarkEnd w:id="24"/>
+      <w:bookmarkEnd w:id="25"/>
     </w:p>
     <w:p>
       <w:r>
@@ -3293,9 +3443,11 @@
       <w:pPr>
         <w:pStyle w:val="Heading3"/>
       </w:pPr>
+      <w:bookmarkStart w:id="26" w:name="_Toc452196110"/>
       <w:r>
         <w:t>Amateur Television Network</w:t>
       </w:r>
+      <w:bookmarkEnd w:id="26"/>
     </w:p>
     <w:p>
       <w:r>
@@ -3326,9 +3478,11 @@
       <w:pPr>
         <w:pStyle w:val="Heading3"/>
       </w:pPr>
+      <w:bookmarkStart w:id="27" w:name="_Toc452196111"/>
       <w:r>
         <w:t>Amateur Radio Emergency Data Network</w:t>
       </w:r>
+      <w:bookmarkEnd w:id="27"/>
     </w:p>
     <w:p>
       <w:r>
@@ -3375,15 +3529,7 @@
     </w:p>
     <w:p>
       <w:r>
-        <w:t xml:space="preserve">Interconnection could be achieved with </w:t>
-      </w:r>
-      <w:proofErr w:type="spellStart"/>
-      <w:r>
-        <w:t>olsrd</w:t>
-      </w:r>
-      <w:proofErr w:type="spellEnd"/>
-      <w:r>
-        <w:t xml:space="preserve">, which </w:t>
+        <w:t xml:space="preserve">Interconnection could be achieved with olsrd, which </w:t>
       </w:r>
       <w:r>
         <w:t xml:space="preserve">stands for Optimized Link State Routing Protocol. It was designed to help establish and maintain routes in mobile ad hoc networks. Read more about it here </w:t>
@@ -3417,29 +3563,13 @@
         <w:t>uses</w:t>
       </w:r>
       <w:r>
-        <w:t xml:space="preserve"> </w:t>
-      </w:r>
-      <w:proofErr w:type="spellStart"/>
-      <w:r>
-        <w:t>olsrd</w:t>
-      </w:r>
-      <w:proofErr w:type="spellEnd"/>
-      <w:r>
-        <w:t>, then the networ</w:t>
+        <w:t xml:space="preserve"> olsrd, then the networ</w:t>
       </w:r>
       <w:r>
         <w:t xml:space="preserve">king interface can be achieved. </w:t>
       </w:r>
       <w:r>
-        <w:t xml:space="preserve">Not all implementations of </w:t>
-      </w:r>
-      <w:proofErr w:type="spellStart"/>
-      <w:r>
-        <w:t>olsrd</w:t>
-      </w:r>
-      <w:proofErr w:type="spellEnd"/>
-      <w:r>
-        <w:t xml:space="preserve"> support IPv6. Therefore, some care is required in selecting the implementation. </w:t>
+        <w:t xml:space="preserve">Not all implementations of olsrd support IPv6. Therefore, some care is required in selecting the implementation. </w:t>
       </w:r>
     </w:p>
     <w:p>
@@ -3461,8 +3591,6 @@
       <w:r>
         <w:t>don't need a configuration file for this setup.</w:t>
       </w:r>
-      <w:bookmarkStart w:id="25" w:name="_GoBack"/>
-      <w:bookmarkEnd w:id="25"/>
     </w:p>
     <w:p/>
     <w:p>
@@ -7266,48 +7394,48 @@
   </dgm:ptLst>
   <dgm:cxnLst>
     <dgm:cxn modelId="{CF04BB27-159F-1243-AD9D-104D3D4960F6}" srcId="{642604E1-F913-2E40-83DF-6DDB1BAC96D4}" destId="{AE678755-34D9-7E4A-915C-FC2C63231EBB}" srcOrd="0" destOrd="0" parTransId="{E60EE9F5-82D1-0649-AAAB-FF9F331161C5}" sibTransId="{EB01B92E-DF20-EF43-B1F5-8D2E8DCA29CD}"/>
-    <dgm:cxn modelId="{85BCA6D1-8BD9-DD4D-A809-849640BD0DB9}" type="presOf" srcId="{642604E1-F913-2E40-83DF-6DDB1BAC96D4}" destId="{EFD967CF-84EC-F648-B5D2-203DC61AADB4}" srcOrd="1" destOrd="0" presId="urn:microsoft.com/office/officeart/2005/8/layout/list1"/>
+    <dgm:cxn modelId="{C8864E79-7AE0-7841-B6F2-DB2551512DAC}" type="presOf" srcId="{DD8F5D97-B609-FD4B-BEAE-4A0D65577485}" destId="{454CF7E0-0A36-5E4B-8969-4201E5A24B94}" srcOrd="0" destOrd="1" presId="urn:microsoft.com/office/officeart/2005/8/layout/list1"/>
+    <dgm:cxn modelId="{C79CA8AE-C366-7E43-990B-F584D14D0505}" type="presOf" srcId="{AE678755-34D9-7E4A-915C-FC2C63231EBB}" destId="{454CF7E0-0A36-5E4B-8969-4201E5A24B94}" srcOrd="0" destOrd="0" presId="urn:microsoft.com/office/officeart/2005/8/layout/list1"/>
+    <dgm:cxn modelId="{5F08DBE0-1A38-9B4D-B1D9-A6FBEC58BE28}" type="presOf" srcId="{642604E1-F913-2E40-83DF-6DDB1BAC96D4}" destId="{132D6BDB-B6A8-B24E-95F9-C03D610378B2}" srcOrd="0" destOrd="0" presId="urn:microsoft.com/office/officeart/2005/8/layout/list1"/>
+    <dgm:cxn modelId="{74A2B6D9-10B9-4B46-B478-7DE7792ADBCA}" type="presOf" srcId="{C1246001-E9C1-484C-B1E5-E8C5A9335F6B}" destId="{38CCD804-8F5B-484C-861C-8BC41EA43119}" srcOrd="0" destOrd="0" presId="urn:microsoft.com/office/officeart/2005/8/layout/list1"/>
+    <dgm:cxn modelId="{C2C19D4F-F53B-ED4A-886F-426D58EBFD82}" type="presOf" srcId="{7DA90015-0604-1449-B99D-50AA37196E0E}" destId="{96989650-ADA7-124E-9358-E6D67E2D21AC}" srcOrd="0" destOrd="2" presId="urn:microsoft.com/office/officeart/2005/8/layout/list1"/>
+    <dgm:cxn modelId="{B50AE044-91A4-EB4E-843C-8DF72B2012A8}" srcId="{C1246001-E9C1-484C-B1E5-E8C5A9335F6B}" destId="{FC90DDFE-9D11-AB48-9901-6960A0161B9A}" srcOrd="0" destOrd="0" parTransId="{26071C56-A602-0441-9939-B1EB76E48577}" sibTransId="{2D2F31AA-F41E-374F-8C4A-D29D55FF1987}"/>
+    <dgm:cxn modelId="{CB6E486E-DDD7-5C4D-BAF7-BDA400C56BD3}" type="presOf" srcId="{7295F607-8437-7E4B-944F-3B8570FC5543}" destId="{96989650-ADA7-124E-9358-E6D67E2D21AC}" srcOrd="0" destOrd="1" presId="urn:microsoft.com/office/officeart/2005/8/layout/list1"/>
+    <dgm:cxn modelId="{18FACF75-CB7A-E149-9B9F-3390340B88AA}" srcId="{3956EF87-1FB4-0248-8E81-1F7F0A1C44F2}" destId="{FAB95D5D-69F5-7F48-A871-BC063A1EF591}" srcOrd="2" destOrd="0" parTransId="{C3600EAB-D95F-1943-983D-3DA2B5E37AE3}" sibTransId="{42A7B93E-6623-8A41-A5C7-FB114EDC9E38}"/>
+    <dgm:cxn modelId="{BBA6F6E3-1781-614E-AEA5-C5C1270D8E89}" srcId="{43AACC1D-6F5B-8146-B673-48B509B05035}" destId="{C1246001-E9C1-484C-B1E5-E8C5A9335F6B}" srcOrd="2" destOrd="0" parTransId="{71204C26-03B1-7B42-B19A-8C1DA0191B3C}" sibTransId="{BD1028C8-44E4-4443-A33C-FE2D30C41723}"/>
+    <dgm:cxn modelId="{D16B866B-9FCE-EC43-88FA-80B0F3F62981}" srcId="{43AACC1D-6F5B-8146-B673-48B509B05035}" destId="{3956EF87-1FB4-0248-8E81-1F7F0A1C44F2}" srcOrd="0" destOrd="0" parTransId="{8C8B3416-DF81-A040-A0AE-71C44D615E84}" sibTransId="{8D26E07E-F2D2-E740-9429-BB3F9DBE2770}"/>
+    <dgm:cxn modelId="{28542003-28C6-8A41-8001-775D2147AA22}" type="presOf" srcId="{C1246001-E9C1-484C-B1E5-E8C5A9335F6B}" destId="{2B7A1C2C-3F8F-6B45-9076-B61E7B1CDE90}" srcOrd="1" destOrd="0" presId="urn:microsoft.com/office/officeart/2005/8/layout/list1"/>
+    <dgm:cxn modelId="{05E29BBC-C78E-9D4B-A954-C9B9C1A66E1F}" type="presOf" srcId="{10E895E9-1D48-C744-B86D-82FDA8149570}" destId="{8D954B33-1F07-1640-BABC-2F73259DB681}" srcOrd="0" destOrd="1" presId="urn:microsoft.com/office/officeart/2005/8/layout/list1"/>
+    <dgm:cxn modelId="{85D37DE3-DF80-A546-9585-EC9B219291CC}" type="presOf" srcId="{43AACC1D-6F5B-8146-B673-48B509B05035}" destId="{3D1795AF-BF6B-934D-9AAC-7B3342AB7163}" srcOrd="0" destOrd="0" presId="urn:microsoft.com/office/officeart/2005/8/layout/list1"/>
+    <dgm:cxn modelId="{D3E679E4-FF48-1143-847B-27450D65A8D1}" type="presOf" srcId="{3956EF87-1FB4-0248-8E81-1F7F0A1C44F2}" destId="{8945A6BC-BC77-564F-8548-3795AF595003}" srcOrd="0" destOrd="0" presId="urn:microsoft.com/office/officeart/2005/8/layout/list1"/>
+    <dgm:cxn modelId="{C1334D19-A881-654E-9182-B098FAB655BE}" type="presOf" srcId="{FAB95D5D-69F5-7F48-A871-BC063A1EF591}" destId="{8D954B33-1F07-1640-BABC-2F73259DB681}" srcOrd="0" destOrd="2" presId="urn:microsoft.com/office/officeart/2005/8/layout/list1"/>
+    <dgm:cxn modelId="{A5EA0B4F-B72A-4648-A9DD-76B86B8109DE}" type="presOf" srcId="{17A62F63-5FE3-5143-A872-F3C175C30110}" destId="{8D954B33-1F07-1640-BABC-2F73259DB681}" srcOrd="0" destOrd="0" presId="urn:microsoft.com/office/officeart/2005/8/layout/list1"/>
+    <dgm:cxn modelId="{684254B9-FA05-8040-9AC4-B7B7C09CE34E}" srcId="{C1246001-E9C1-484C-B1E5-E8C5A9335F6B}" destId="{7DA90015-0604-1449-B99D-50AA37196E0E}" srcOrd="2" destOrd="0" parTransId="{7C5067C1-229A-0D40-B432-B58A59B5FAF0}" sibTransId="{BD7EC4B4-D13B-1B4A-9CA3-CCF7EEBA77A2}"/>
+    <dgm:cxn modelId="{29E77F48-8F60-C04D-AB10-4A4D7B47189E}" srcId="{43AACC1D-6F5B-8146-B673-48B509B05035}" destId="{642604E1-F913-2E40-83DF-6DDB1BAC96D4}" srcOrd="1" destOrd="0" parTransId="{CDBEF173-BBE8-6345-B070-6AAA122D7F01}" sibTransId="{5567C965-D5B9-F244-9A50-616F6B76B46F}"/>
+    <dgm:cxn modelId="{895B31C2-6928-A243-A9A0-27374BF79E78}" type="presOf" srcId="{642604E1-F913-2E40-83DF-6DDB1BAC96D4}" destId="{EFD967CF-84EC-F648-B5D2-203DC61AADB4}" srcOrd="1" destOrd="0" presId="urn:microsoft.com/office/officeart/2005/8/layout/list1"/>
     <dgm:cxn modelId="{4AE1066B-8222-3C4A-91FF-FB6F13C4D285}" srcId="{642604E1-F913-2E40-83DF-6DDB1BAC96D4}" destId="{DD8F5D97-B609-FD4B-BEAE-4A0D65577485}" srcOrd="1" destOrd="0" parTransId="{B07317E0-C287-AD46-93A3-AA93BD862BCB}" sibTransId="{84608136-4719-7B49-A220-F796F7B0C916}"/>
-    <dgm:cxn modelId="{358209D0-ED5A-944B-A936-A3E310BDD589}" type="presOf" srcId="{10E895E9-1D48-C744-B86D-82FDA8149570}" destId="{8D954B33-1F07-1640-BABC-2F73259DB681}" srcOrd="0" destOrd="1" presId="urn:microsoft.com/office/officeart/2005/8/layout/list1"/>
+    <dgm:cxn modelId="{E4666D4B-1BD3-E44D-92F1-B8AA117CB826}" srcId="{3956EF87-1FB4-0248-8E81-1F7F0A1C44F2}" destId="{17A62F63-5FE3-5143-A872-F3C175C30110}" srcOrd="0" destOrd="0" parTransId="{213324C6-F059-8842-A997-58133E173CA0}" sibTransId="{DE649928-B10B-CD46-B1A8-511A68E73BCF}"/>
+    <dgm:cxn modelId="{41AEAF12-9E26-1947-9F6A-138E63807733}" type="presOf" srcId="{FC90DDFE-9D11-AB48-9901-6960A0161B9A}" destId="{96989650-ADA7-124E-9358-E6D67E2D21AC}" srcOrd="0" destOrd="0" presId="urn:microsoft.com/office/officeart/2005/8/layout/list1"/>
+    <dgm:cxn modelId="{2DB2CBD4-0DB8-B046-B52B-9F4396E003A1}" type="presOf" srcId="{3956EF87-1FB4-0248-8E81-1F7F0A1C44F2}" destId="{E16381AB-15D8-F445-AC18-294C8F0D32DD}" srcOrd="1" destOrd="0" presId="urn:microsoft.com/office/officeart/2005/8/layout/list1"/>
     <dgm:cxn modelId="{7302E069-BCD5-E848-AB4D-6FAB55AFE916}" srcId="{3956EF87-1FB4-0248-8E81-1F7F0A1C44F2}" destId="{10E895E9-1D48-C744-B86D-82FDA8149570}" srcOrd="1" destOrd="0" parTransId="{08EC74B8-12DE-5D4F-AF04-68ADC0FB6828}" sibTransId="{C26C1A16-C02A-9C41-8168-A057F3A10CDB}"/>
-    <dgm:cxn modelId="{29E77F48-8F60-C04D-AB10-4A4D7B47189E}" srcId="{43AACC1D-6F5B-8146-B673-48B509B05035}" destId="{642604E1-F913-2E40-83DF-6DDB1BAC96D4}" srcOrd="1" destOrd="0" parTransId="{CDBEF173-BBE8-6345-B070-6AAA122D7F01}" sibTransId="{5567C965-D5B9-F244-9A50-616F6B76B46F}"/>
-    <dgm:cxn modelId="{18FACF75-CB7A-E149-9B9F-3390340B88AA}" srcId="{3956EF87-1FB4-0248-8E81-1F7F0A1C44F2}" destId="{FAB95D5D-69F5-7F48-A871-BC063A1EF591}" srcOrd="2" destOrd="0" parTransId="{C3600EAB-D95F-1943-983D-3DA2B5E37AE3}" sibTransId="{42A7B93E-6623-8A41-A5C7-FB114EDC9E38}"/>
-    <dgm:cxn modelId="{684254B9-FA05-8040-9AC4-B7B7C09CE34E}" srcId="{C1246001-E9C1-484C-B1E5-E8C5A9335F6B}" destId="{7DA90015-0604-1449-B99D-50AA37196E0E}" srcOrd="2" destOrd="0" parTransId="{7C5067C1-229A-0D40-B432-B58A59B5FAF0}" sibTransId="{BD7EC4B4-D13B-1B4A-9CA3-CCF7EEBA77A2}"/>
-    <dgm:cxn modelId="{7FEBFA0D-69ED-DC4D-B031-95E8ECCD319B}" type="presOf" srcId="{7295F607-8437-7E4B-944F-3B8570FC5543}" destId="{96989650-ADA7-124E-9358-E6D67E2D21AC}" srcOrd="0" destOrd="1" presId="urn:microsoft.com/office/officeart/2005/8/layout/list1"/>
-    <dgm:cxn modelId="{1AA264C5-8D8F-B349-9B03-D60C51CF64B2}" type="presOf" srcId="{FC90DDFE-9D11-AB48-9901-6960A0161B9A}" destId="{96989650-ADA7-124E-9358-E6D67E2D21AC}" srcOrd="0" destOrd="0" presId="urn:microsoft.com/office/officeart/2005/8/layout/list1"/>
-    <dgm:cxn modelId="{10BAF85C-9DA9-C94A-BFD9-AC7186148215}" type="presOf" srcId="{C1246001-E9C1-484C-B1E5-E8C5A9335F6B}" destId="{38CCD804-8F5B-484C-861C-8BC41EA43119}" srcOrd="0" destOrd="0" presId="urn:microsoft.com/office/officeart/2005/8/layout/list1"/>
-    <dgm:cxn modelId="{6CDB5C10-A38D-884A-9ED5-D31D9772C823}" type="presOf" srcId="{DD8F5D97-B609-FD4B-BEAE-4A0D65577485}" destId="{454CF7E0-0A36-5E4B-8969-4201E5A24B94}" srcOrd="0" destOrd="1" presId="urn:microsoft.com/office/officeart/2005/8/layout/list1"/>
-    <dgm:cxn modelId="{00CFE23B-D651-AB47-AF8C-0D81A8B3C899}" type="presOf" srcId="{7DA90015-0604-1449-B99D-50AA37196E0E}" destId="{96989650-ADA7-124E-9358-E6D67E2D21AC}" srcOrd="0" destOrd="2" presId="urn:microsoft.com/office/officeart/2005/8/layout/list1"/>
-    <dgm:cxn modelId="{26034641-BB5F-F64A-ADF9-731F4426A40A}" type="presOf" srcId="{C1246001-E9C1-484C-B1E5-E8C5A9335F6B}" destId="{2B7A1C2C-3F8F-6B45-9076-B61E7B1CDE90}" srcOrd="1" destOrd="0" presId="urn:microsoft.com/office/officeart/2005/8/layout/list1"/>
-    <dgm:cxn modelId="{2AD7479A-BCEF-5446-9146-B903B955B802}" type="presOf" srcId="{FAB95D5D-69F5-7F48-A871-BC063A1EF591}" destId="{8D954B33-1F07-1640-BABC-2F73259DB681}" srcOrd="0" destOrd="2" presId="urn:microsoft.com/office/officeart/2005/8/layout/list1"/>
-    <dgm:cxn modelId="{16938FC8-FAA8-6740-A465-92B3A98AE0A4}" type="presOf" srcId="{642604E1-F913-2E40-83DF-6DDB1BAC96D4}" destId="{132D6BDB-B6A8-B24E-95F9-C03D610378B2}" srcOrd="0" destOrd="0" presId="urn:microsoft.com/office/officeart/2005/8/layout/list1"/>
-    <dgm:cxn modelId="{E4666D4B-1BD3-E44D-92F1-B8AA117CB826}" srcId="{3956EF87-1FB4-0248-8E81-1F7F0A1C44F2}" destId="{17A62F63-5FE3-5143-A872-F3C175C30110}" srcOrd="0" destOrd="0" parTransId="{213324C6-F059-8842-A997-58133E173CA0}" sibTransId="{DE649928-B10B-CD46-B1A8-511A68E73BCF}"/>
     <dgm:cxn modelId="{794DD02A-BD58-B743-AF2D-3634E06DAC01}" srcId="{C1246001-E9C1-484C-B1E5-E8C5A9335F6B}" destId="{7295F607-8437-7E4B-944F-3B8570FC5543}" srcOrd="1" destOrd="0" parTransId="{C37A35C9-C2D6-9649-A10B-48A90DDEB236}" sibTransId="{A22A101A-5BB4-1042-B755-301DCDE7EF37}"/>
-    <dgm:cxn modelId="{3CDFCFD0-7348-9944-9D90-4A1B1B45D434}" type="presOf" srcId="{43AACC1D-6F5B-8146-B673-48B509B05035}" destId="{3D1795AF-BF6B-934D-9AAC-7B3342AB7163}" srcOrd="0" destOrd="0" presId="urn:microsoft.com/office/officeart/2005/8/layout/list1"/>
-    <dgm:cxn modelId="{234EFE03-60E0-4246-9CCF-6677DF98B1C7}" type="presOf" srcId="{17A62F63-5FE3-5143-A872-F3C175C30110}" destId="{8D954B33-1F07-1640-BABC-2F73259DB681}" srcOrd="0" destOrd="0" presId="urn:microsoft.com/office/officeart/2005/8/layout/list1"/>
-    <dgm:cxn modelId="{C2AE9DCB-B51E-FF49-8B1D-252C0D589C58}" type="presOf" srcId="{AE678755-34D9-7E4A-915C-FC2C63231EBB}" destId="{454CF7E0-0A36-5E4B-8969-4201E5A24B94}" srcOrd="0" destOrd="0" presId="urn:microsoft.com/office/officeart/2005/8/layout/list1"/>
-    <dgm:cxn modelId="{069075D8-3ECE-3047-8152-073B6947935F}" type="presOf" srcId="{3956EF87-1FB4-0248-8E81-1F7F0A1C44F2}" destId="{E16381AB-15D8-F445-AC18-294C8F0D32DD}" srcOrd="1" destOrd="0" presId="urn:microsoft.com/office/officeart/2005/8/layout/list1"/>
-    <dgm:cxn modelId="{B50AE044-91A4-EB4E-843C-8DF72B2012A8}" srcId="{C1246001-E9C1-484C-B1E5-E8C5A9335F6B}" destId="{FC90DDFE-9D11-AB48-9901-6960A0161B9A}" srcOrd="0" destOrd="0" parTransId="{26071C56-A602-0441-9939-B1EB76E48577}" sibTransId="{2D2F31AA-F41E-374F-8C4A-D29D55FF1987}"/>
-    <dgm:cxn modelId="{D16B866B-9FCE-EC43-88FA-80B0F3F62981}" srcId="{43AACC1D-6F5B-8146-B673-48B509B05035}" destId="{3956EF87-1FB4-0248-8E81-1F7F0A1C44F2}" srcOrd="0" destOrd="0" parTransId="{8C8B3416-DF81-A040-A0AE-71C44D615E84}" sibTransId="{8D26E07E-F2D2-E740-9429-BB3F9DBE2770}"/>
-    <dgm:cxn modelId="{06E992C5-18F4-8345-9523-27675333D960}" type="presOf" srcId="{3956EF87-1FB4-0248-8E81-1F7F0A1C44F2}" destId="{8945A6BC-BC77-564F-8548-3795AF595003}" srcOrd="0" destOrd="0" presId="urn:microsoft.com/office/officeart/2005/8/layout/list1"/>
-    <dgm:cxn modelId="{BBA6F6E3-1781-614E-AEA5-C5C1270D8E89}" srcId="{43AACC1D-6F5B-8146-B673-48B509B05035}" destId="{C1246001-E9C1-484C-B1E5-E8C5A9335F6B}" srcOrd="2" destOrd="0" parTransId="{71204C26-03B1-7B42-B19A-8C1DA0191B3C}" sibTransId="{BD1028C8-44E4-4443-A33C-FE2D30C41723}"/>
-    <dgm:cxn modelId="{46BE3B0D-88C2-684C-BD64-079A616E941B}" type="presParOf" srcId="{3D1795AF-BF6B-934D-9AAC-7B3342AB7163}" destId="{42F99426-8FF0-D14A-85D9-93CFBC766B40}" srcOrd="0" destOrd="0" presId="urn:microsoft.com/office/officeart/2005/8/layout/list1"/>
-    <dgm:cxn modelId="{CBCF2699-5B9E-ED44-8D0F-0FBA37947462}" type="presParOf" srcId="{42F99426-8FF0-D14A-85D9-93CFBC766B40}" destId="{8945A6BC-BC77-564F-8548-3795AF595003}" srcOrd="0" destOrd="0" presId="urn:microsoft.com/office/officeart/2005/8/layout/list1"/>
-    <dgm:cxn modelId="{3712613C-2F58-BF4D-85B4-F677B0517963}" type="presParOf" srcId="{42F99426-8FF0-D14A-85D9-93CFBC766B40}" destId="{E16381AB-15D8-F445-AC18-294C8F0D32DD}" srcOrd="1" destOrd="0" presId="urn:microsoft.com/office/officeart/2005/8/layout/list1"/>
-    <dgm:cxn modelId="{DCAFCD06-5A49-F74E-BAD6-B4BEAAB07ECD}" type="presParOf" srcId="{3D1795AF-BF6B-934D-9AAC-7B3342AB7163}" destId="{BAF88751-8B26-7A41-B251-C14F60B61410}" srcOrd="1" destOrd="0" presId="urn:microsoft.com/office/officeart/2005/8/layout/list1"/>
-    <dgm:cxn modelId="{F6184774-3C82-A64F-A35B-810624DDBA6F}" type="presParOf" srcId="{3D1795AF-BF6B-934D-9AAC-7B3342AB7163}" destId="{8D954B33-1F07-1640-BABC-2F73259DB681}" srcOrd="2" destOrd="0" presId="urn:microsoft.com/office/officeart/2005/8/layout/list1"/>
-    <dgm:cxn modelId="{5AFDFCFB-09FF-C04A-91E8-8AE9F7ECD79C}" type="presParOf" srcId="{3D1795AF-BF6B-934D-9AAC-7B3342AB7163}" destId="{C82E394B-4541-2344-A5D4-6062CF12A0D5}" srcOrd="3" destOrd="0" presId="urn:microsoft.com/office/officeart/2005/8/layout/list1"/>
-    <dgm:cxn modelId="{894C78A7-00BB-9A4C-88EE-6629DC9B6743}" type="presParOf" srcId="{3D1795AF-BF6B-934D-9AAC-7B3342AB7163}" destId="{10605AB3-D164-CE4A-A614-FDFC80BF9CC7}" srcOrd="4" destOrd="0" presId="urn:microsoft.com/office/officeart/2005/8/layout/list1"/>
-    <dgm:cxn modelId="{67551105-5E3C-6B47-BE8B-38AB9F4EA55F}" type="presParOf" srcId="{10605AB3-D164-CE4A-A614-FDFC80BF9CC7}" destId="{132D6BDB-B6A8-B24E-95F9-C03D610378B2}" srcOrd="0" destOrd="0" presId="urn:microsoft.com/office/officeart/2005/8/layout/list1"/>
-    <dgm:cxn modelId="{20B9146A-DC33-1346-95EB-226A1AAC5C13}" type="presParOf" srcId="{10605AB3-D164-CE4A-A614-FDFC80BF9CC7}" destId="{EFD967CF-84EC-F648-B5D2-203DC61AADB4}" srcOrd="1" destOrd="0" presId="urn:microsoft.com/office/officeart/2005/8/layout/list1"/>
-    <dgm:cxn modelId="{5D36EA63-6B83-1B4F-BE8F-BBF630251465}" type="presParOf" srcId="{3D1795AF-BF6B-934D-9AAC-7B3342AB7163}" destId="{1E7ACB98-92BF-0340-9C98-3D3012D837EB}" srcOrd="5" destOrd="0" presId="urn:microsoft.com/office/officeart/2005/8/layout/list1"/>
-    <dgm:cxn modelId="{D15FAD29-9A88-6246-900F-A1B7981522E0}" type="presParOf" srcId="{3D1795AF-BF6B-934D-9AAC-7B3342AB7163}" destId="{454CF7E0-0A36-5E4B-8969-4201E5A24B94}" srcOrd="6" destOrd="0" presId="urn:microsoft.com/office/officeart/2005/8/layout/list1"/>
-    <dgm:cxn modelId="{9EDE719C-C2B6-6E4C-B63E-9740D55B556C}" type="presParOf" srcId="{3D1795AF-BF6B-934D-9AAC-7B3342AB7163}" destId="{CFE57042-C5CF-4F4B-9F5D-BE9977D99151}" srcOrd="7" destOrd="0" presId="urn:microsoft.com/office/officeart/2005/8/layout/list1"/>
-    <dgm:cxn modelId="{57345906-969B-4C42-8002-A32E6C7D298E}" type="presParOf" srcId="{3D1795AF-BF6B-934D-9AAC-7B3342AB7163}" destId="{233ECD62-CA3B-DB47-BF41-06CF8DAC9DC5}" srcOrd="8" destOrd="0" presId="urn:microsoft.com/office/officeart/2005/8/layout/list1"/>
-    <dgm:cxn modelId="{C4B3A0F0-0785-1644-8EC0-6B2A363E383F}" type="presParOf" srcId="{233ECD62-CA3B-DB47-BF41-06CF8DAC9DC5}" destId="{38CCD804-8F5B-484C-861C-8BC41EA43119}" srcOrd="0" destOrd="0" presId="urn:microsoft.com/office/officeart/2005/8/layout/list1"/>
-    <dgm:cxn modelId="{0B975544-0C45-EB4E-A83B-2400444DDAA3}" type="presParOf" srcId="{233ECD62-CA3B-DB47-BF41-06CF8DAC9DC5}" destId="{2B7A1C2C-3F8F-6B45-9076-B61E7B1CDE90}" srcOrd="1" destOrd="0" presId="urn:microsoft.com/office/officeart/2005/8/layout/list1"/>
-    <dgm:cxn modelId="{C78AFBC3-268B-E043-B0A8-1BDD530F352F}" type="presParOf" srcId="{3D1795AF-BF6B-934D-9AAC-7B3342AB7163}" destId="{74113B25-44B9-424D-94F8-E6F9696C869B}" srcOrd="9" destOrd="0" presId="urn:microsoft.com/office/officeart/2005/8/layout/list1"/>
-    <dgm:cxn modelId="{837D3D72-5D6D-994E-B9FD-D2A913EBBBEA}" type="presParOf" srcId="{3D1795AF-BF6B-934D-9AAC-7B3342AB7163}" destId="{96989650-ADA7-124E-9358-E6D67E2D21AC}" srcOrd="10" destOrd="0" presId="urn:microsoft.com/office/officeart/2005/8/layout/list1"/>
+    <dgm:cxn modelId="{5CD92E32-33C9-9E4C-A103-BD6415FB3353}" type="presParOf" srcId="{3D1795AF-BF6B-934D-9AAC-7B3342AB7163}" destId="{42F99426-8FF0-D14A-85D9-93CFBC766B40}" srcOrd="0" destOrd="0" presId="urn:microsoft.com/office/officeart/2005/8/layout/list1"/>
+    <dgm:cxn modelId="{94F36B87-2850-9B4E-A249-85785D5089BD}" type="presParOf" srcId="{42F99426-8FF0-D14A-85D9-93CFBC766B40}" destId="{8945A6BC-BC77-564F-8548-3795AF595003}" srcOrd="0" destOrd="0" presId="urn:microsoft.com/office/officeart/2005/8/layout/list1"/>
+    <dgm:cxn modelId="{5F13BBA9-AEE0-2447-8F2A-A8B47C326B89}" type="presParOf" srcId="{42F99426-8FF0-D14A-85D9-93CFBC766B40}" destId="{E16381AB-15D8-F445-AC18-294C8F0D32DD}" srcOrd="1" destOrd="0" presId="urn:microsoft.com/office/officeart/2005/8/layout/list1"/>
+    <dgm:cxn modelId="{F74CB630-A1FB-4343-BE49-A047C7B6216B}" type="presParOf" srcId="{3D1795AF-BF6B-934D-9AAC-7B3342AB7163}" destId="{BAF88751-8B26-7A41-B251-C14F60B61410}" srcOrd="1" destOrd="0" presId="urn:microsoft.com/office/officeart/2005/8/layout/list1"/>
+    <dgm:cxn modelId="{1039B224-DA84-CF43-BD1B-035B064D3FBF}" type="presParOf" srcId="{3D1795AF-BF6B-934D-9AAC-7B3342AB7163}" destId="{8D954B33-1F07-1640-BABC-2F73259DB681}" srcOrd="2" destOrd="0" presId="urn:microsoft.com/office/officeart/2005/8/layout/list1"/>
+    <dgm:cxn modelId="{53CC6EB3-371A-C945-BA3D-80B2C3A6178D}" type="presParOf" srcId="{3D1795AF-BF6B-934D-9AAC-7B3342AB7163}" destId="{C82E394B-4541-2344-A5D4-6062CF12A0D5}" srcOrd="3" destOrd="0" presId="urn:microsoft.com/office/officeart/2005/8/layout/list1"/>
+    <dgm:cxn modelId="{2B69F1FD-AA05-D74C-AF3E-9444C2627AC1}" type="presParOf" srcId="{3D1795AF-BF6B-934D-9AAC-7B3342AB7163}" destId="{10605AB3-D164-CE4A-A614-FDFC80BF9CC7}" srcOrd="4" destOrd="0" presId="urn:microsoft.com/office/officeart/2005/8/layout/list1"/>
+    <dgm:cxn modelId="{6381C07E-0989-2346-882F-705F32E8801A}" type="presParOf" srcId="{10605AB3-D164-CE4A-A614-FDFC80BF9CC7}" destId="{132D6BDB-B6A8-B24E-95F9-C03D610378B2}" srcOrd="0" destOrd="0" presId="urn:microsoft.com/office/officeart/2005/8/layout/list1"/>
+    <dgm:cxn modelId="{324B24B6-70E4-EE47-B173-28172CF080D3}" type="presParOf" srcId="{10605AB3-D164-CE4A-A614-FDFC80BF9CC7}" destId="{EFD967CF-84EC-F648-B5D2-203DC61AADB4}" srcOrd="1" destOrd="0" presId="urn:microsoft.com/office/officeart/2005/8/layout/list1"/>
+    <dgm:cxn modelId="{C553DC11-47C8-3F40-A4A2-3C38347D39E8}" type="presParOf" srcId="{3D1795AF-BF6B-934D-9AAC-7B3342AB7163}" destId="{1E7ACB98-92BF-0340-9C98-3D3012D837EB}" srcOrd="5" destOrd="0" presId="urn:microsoft.com/office/officeart/2005/8/layout/list1"/>
+    <dgm:cxn modelId="{F1250A22-E155-BE4D-99F5-DA799F60C282}" type="presParOf" srcId="{3D1795AF-BF6B-934D-9AAC-7B3342AB7163}" destId="{454CF7E0-0A36-5E4B-8969-4201E5A24B94}" srcOrd="6" destOrd="0" presId="urn:microsoft.com/office/officeart/2005/8/layout/list1"/>
+    <dgm:cxn modelId="{2FD24922-7749-C847-B3A7-1A5A32918BC3}" type="presParOf" srcId="{3D1795AF-BF6B-934D-9AAC-7B3342AB7163}" destId="{CFE57042-C5CF-4F4B-9F5D-BE9977D99151}" srcOrd="7" destOrd="0" presId="urn:microsoft.com/office/officeart/2005/8/layout/list1"/>
+    <dgm:cxn modelId="{8B606C04-BE21-1D4F-AB56-CB4DB300C94E}" type="presParOf" srcId="{3D1795AF-BF6B-934D-9AAC-7B3342AB7163}" destId="{233ECD62-CA3B-DB47-BF41-06CF8DAC9DC5}" srcOrd="8" destOrd="0" presId="urn:microsoft.com/office/officeart/2005/8/layout/list1"/>
+    <dgm:cxn modelId="{3EF632C8-8B94-EE48-B615-F8075339FA1B}" type="presParOf" srcId="{233ECD62-CA3B-DB47-BF41-06CF8DAC9DC5}" destId="{38CCD804-8F5B-484C-861C-8BC41EA43119}" srcOrd="0" destOrd="0" presId="urn:microsoft.com/office/officeart/2005/8/layout/list1"/>
+    <dgm:cxn modelId="{DC6A50AF-1FB0-F144-AC2C-EA0D1A36B545}" type="presParOf" srcId="{233ECD62-CA3B-DB47-BF41-06CF8DAC9DC5}" destId="{2B7A1C2C-3F8F-6B45-9076-B61E7B1CDE90}" srcOrd="1" destOrd="0" presId="urn:microsoft.com/office/officeart/2005/8/layout/list1"/>
+    <dgm:cxn modelId="{40245E5E-F9A8-464B-8668-E3904A4D4F24}" type="presParOf" srcId="{3D1795AF-BF6B-934D-9AAC-7B3342AB7163}" destId="{74113B25-44B9-424D-94F8-E6F9696C869B}" srcOrd="9" destOrd="0" presId="urn:microsoft.com/office/officeart/2005/8/layout/list1"/>
+    <dgm:cxn modelId="{496443D5-193C-2844-8B3C-05EC567CE315}" type="presParOf" srcId="{3D1795AF-BF6B-934D-9AAC-7B3342AB7163}" destId="{96989650-ADA7-124E-9358-E6D67E2D21AC}" srcOrd="10" destOrd="0" presId="urn:microsoft.com/office/officeart/2005/8/layout/list1"/>
   </dgm:cxnLst>
   <dgm:bg/>
   <dgm:whole/>
@@ -7600,28 +7728,28 @@
     </dgm:pt>
   </dgm:ptLst>
   <dgm:cxnLst>
+    <dgm:cxn modelId="{D16B866B-9FCE-EC43-88FA-80B0F3F62981}" srcId="{43AACC1D-6F5B-8146-B673-48B509B05035}" destId="{3956EF87-1FB4-0248-8E81-1F7F0A1C44F2}" srcOrd="0" destOrd="0" parTransId="{8C8B3416-DF81-A040-A0AE-71C44D615E84}" sibTransId="{8D26E07E-F2D2-E740-9429-BB3F9DBE2770}"/>
+    <dgm:cxn modelId="{792F0CF4-7096-2747-B006-4CB9C853973B}" type="presOf" srcId="{3956EF87-1FB4-0248-8E81-1F7F0A1C44F2}" destId="{8945A6BC-BC77-564F-8548-3795AF595003}" srcOrd="0" destOrd="0" presId="urn:microsoft.com/office/officeart/2005/8/layout/list1"/>
+    <dgm:cxn modelId="{6DDDAB2B-EF52-F743-982F-893D61816E1B}" type="presOf" srcId="{9E86E22E-ECF8-E24A-99AC-866CFFAA6D85}" destId="{504A7E33-3AC2-BA4A-A9D2-3FC0A26FB52C}" srcOrd="0" destOrd="0" presId="urn:microsoft.com/office/officeart/2005/8/layout/list1"/>
+    <dgm:cxn modelId="{76E24F49-EF00-7146-9273-E74B64A08B44}" type="presOf" srcId="{D74F872D-E195-8F42-A612-9959D846D40C}" destId="{47B15D63-8B13-AE4F-BB9E-958608ECE3BF}" srcOrd="0" destOrd="0" presId="urn:microsoft.com/office/officeart/2005/8/layout/list1"/>
+    <dgm:cxn modelId="{B5047913-69CC-8743-A076-30789CCF500F}" type="presOf" srcId="{43AACC1D-6F5B-8146-B673-48B509B05035}" destId="{3D1795AF-BF6B-934D-9AAC-7B3342AB7163}" srcOrd="0" destOrd="0" presId="urn:microsoft.com/office/officeart/2005/8/layout/list1"/>
     <dgm:cxn modelId="{6F65A5D5-7E02-DF48-8A50-9F61FEB3F2A1}" srcId="{9E86E22E-ECF8-E24A-99AC-866CFFAA6D85}" destId="{D74F872D-E195-8F42-A612-9959D846D40C}" srcOrd="0" destOrd="0" parTransId="{882FDF82-4256-924B-90C9-3536D75CF1A2}" sibTransId="{C6A741C5-53E4-CC40-921B-980770345CEC}"/>
-    <dgm:cxn modelId="{014D72E6-4149-E941-B288-09CDA91BF0EB}" type="presOf" srcId="{43AACC1D-6F5B-8146-B673-48B509B05035}" destId="{3D1795AF-BF6B-934D-9AAC-7B3342AB7163}" srcOrd="0" destOrd="0" presId="urn:microsoft.com/office/officeart/2005/8/layout/list1"/>
+    <dgm:cxn modelId="{3926C713-0459-FB49-9610-F8C4B7839448}" type="presOf" srcId="{3956EF87-1FB4-0248-8E81-1F7F0A1C44F2}" destId="{E16381AB-15D8-F445-AC18-294C8F0D32DD}" srcOrd="1" destOrd="0" presId="urn:microsoft.com/office/officeart/2005/8/layout/list1"/>
     <dgm:cxn modelId="{0C0A59F1-59CD-B34A-8443-59695ED529C2}" srcId="{43AACC1D-6F5B-8146-B673-48B509B05035}" destId="{9E86E22E-ECF8-E24A-99AC-866CFFAA6D85}" srcOrd="1" destOrd="0" parTransId="{DEC6DC8D-51BA-134B-B216-B37A0A6F69CA}" sibTransId="{87C571C1-7A55-4E42-979D-E7A1A71A3CB9}"/>
-    <dgm:cxn modelId="{04CA34F3-3C62-584E-AC80-D61466C3C7A6}" type="presOf" srcId="{D74F872D-E195-8F42-A612-9959D846D40C}" destId="{47B15D63-8B13-AE4F-BB9E-958608ECE3BF}" srcOrd="0" destOrd="0" presId="urn:microsoft.com/office/officeart/2005/8/layout/list1"/>
-    <dgm:cxn modelId="{D16B866B-9FCE-EC43-88FA-80B0F3F62981}" srcId="{43AACC1D-6F5B-8146-B673-48B509B05035}" destId="{3956EF87-1FB4-0248-8E81-1F7F0A1C44F2}" srcOrd="0" destOrd="0" parTransId="{8C8B3416-DF81-A040-A0AE-71C44D615E84}" sibTransId="{8D26E07E-F2D2-E740-9429-BB3F9DBE2770}"/>
-    <dgm:cxn modelId="{CDCC113D-653F-E548-8646-78BA6FEC0A45}" type="presOf" srcId="{3956EF87-1FB4-0248-8E81-1F7F0A1C44F2}" destId="{8945A6BC-BC77-564F-8548-3795AF595003}" srcOrd="0" destOrd="0" presId="urn:microsoft.com/office/officeart/2005/8/layout/list1"/>
+    <dgm:cxn modelId="{4E89385C-96CF-5146-824E-5CB6CE9DC844}" type="presOf" srcId="{AC9509FB-E11E-E249-B8E3-CF97BE77938E}" destId="{8D954B33-1F07-1640-BABC-2F73259DB681}" srcOrd="0" destOrd="0" presId="urn:microsoft.com/office/officeart/2005/8/layout/list1"/>
     <dgm:cxn modelId="{79BBE25C-3EFC-F641-80E4-CDC729F9DA4A}" srcId="{3956EF87-1FB4-0248-8E81-1F7F0A1C44F2}" destId="{AC9509FB-E11E-E249-B8E3-CF97BE77938E}" srcOrd="0" destOrd="0" parTransId="{C4C4DFB0-7585-C64E-AA90-1BFF4BC79690}" sibTransId="{9F470A9D-8674-FF42-B72E-CDED00652B76}"/>
-    <dgm:cxn modelId="{669D1E98-7480-174C-8008-F47C7F4D4CC7}" type="presOf" srcId="{9E86E22E-ECF8-E24A-99AC-866CFFAA6D85}" destId="{B3A934E0-4DC2-AE4B-AF39-73A594A1198C}" srcOrd="1" destOrd="0" presId="urn:microsoft.com/office/officeart/2005/8/layout/list1"/>
-    <dgm:cxn modelId="{DA887531-CAD2-8D48-9B5F-05FBB3DC7241}" type="presOf" srcId="{AC9509FB-E11E-E249-B8E3-CF97BE77938E}" destId="{8D954B33-1F07-1640-BABC-2F73259DB681}" srcOrd="0" destOrd="0" presId="urn:microsoft.com/office/officeart/2005/8/layout/list1"/>
-    <dgm:cxn modelId="{155E78C4-5179-C348-832B-7F30DB5C4920}" type="presOf" srcId="{3956EF87-1FB4-0248-8E81-1F7F0A1C44F2}" destId="{E16381AB-15D8-F445-AC18-294C8F0D32DD}" srcOrd="1" destOrd="0" presId="urn:microsoft.com/office/officeart/2005/8/layout/list1"/>
-    <dgm:cxn modelId="{3B645062-46E4-9E43-8B15-74E1689E8532}" type="presOf" srcId="{9E86E22E-ECF8-E24A-99AC-866CFFAA6D85}" destId="{504A7E33-3AC2-BA4A-A9D2-3FC0A26FB52C}" srcOrd="0" destOrd="0" presId="urn:microsoft.com/office/officeart/2005/8/layout/list1"/>
-    <dgm:cxn modelId="{49BB8DC6-3141-BF43-BF71-FF06FAC5366E}" type="presParOf" srcId="{3D1795AF-BF6B-934D-9AAC-7B3342AB7163}" destId="{42F99426-8FF0-D14A-85D9-93CFBC766B40}" srcOrd="0" destOrd="0" presId="urn:microsoft.com/office/officeart/2005/8/layout/list1"/>
-    <dgm:cxn modelId="{E23B2CAE-6DB2-3147-B1E2-CB2E9FACC208}" type="presParOf" srcId="{42F99426-8FF0-D14A-85D9-93CFBC766B40}" destId="{8945A6BC-BC77-564F-8548-3795AF595003}" srcOrd="0" destOrd="0" presId="urn:microsoft.com/office/officeart/2005/8/layout/list1"/>
-    <dgm:cxn modelId="{A146432E-AD71-1D44-950B-1267ED7115B7}" type="presParOf" srcId="{42F99426-8FF0-D14A-85D9-93CFBC766B40}" destId="{E16381AB-15D8-F445-AC18-294C8F0D32DD}" srcOrd="1" destOrd="0" presId="urn:microsoft.com/office/officeart/2005/8/layout/list1"/>
-    <dgm:cxn modelId="{B97AA8DA-1035-F440-8BEB-8A389550751E}" type="presParOf" srcId="{3D1795AF-BF6B-934D-9AAC-7B3342AB7163}" destId="{BAF88751-8B26-7A41-B251-C14F60B61410}" srcOrd="1" destOrd="0" presId="urn:microsoft.com/office/officeart/2005/8/layout/list1"/>
-    <dgm:cxn modelId="{750B7DB6-690F-ED4B-903B-081718B40785}" type="presParOf" srcId="{3D1795AF-BF6B-934D-9AAC-7B3342AB7163}" destId="{8D954B33-1F07-1640-BABC-2F73259DB681}" srcOrd="2" destOrd="0" presId="urn:microsoft.com/office/officeart/2005/8/layout/list1"/>
-    <dgm:cxn modelId="{E3154654-EEDB-1B4A-B2D7-B2DCDB7EB60C}" type="presParOf" srcId="{3D1795AF-BF6B-934D-9AAC-7B3342AB7163}" destId="{C82E394B-4541-2344-A5D4-6062CF12A0D5}" srcOrd="3" destOrd="0" presId="urn:microsoft.com/office/officeart/2005/8/layout/list1"/>
-    <dgm:cxn modelId="{D85E8D02-9F6A-BA41-A4E8-3A1A6A46DC7E}" type="presParOf" srcId="{3D1795AF-BF6B-934D-9AAC-7B3342AB7163}" destId="{2D790F4A-4BB9-7741-BB6F-218ACC27AE6F}" srcOrd="4" destOrd="0" presId="urn:microsoft.com/office/officeart/2005/8/layout/list1"/>
-    <dgm:cxn modelId="{CB40CF02-5675-E14E-8B46-904CE33A6042}" type="presParOf" srcId="{2D790F4A-4BB9-7741-BB6F-218ACC27AE6F}" destId="{504A7E33-3AC2-BA4A-A9D2-3FC0A26FB52C}" srcOrd="0" destOrd="0" presId="urn:microsoft.com/office/officeart/2005/8/layout/list1"/>
-    <dgm:cxn modelId="{5CE5E8B3-FF44-A449-AA7D-259036A53050}" type="presParOf" srcId="{2D790F4A-4BB9-7741-BB6F-218ACC27AE6F}" destId="{B3A934E0-4DC2-AE4B-AF39-73A594A1198C}" srcOrd="1" destOrd="0" presId="urn:microsoft.com/office/officeart/2005/8/layout/list1"/>
-    <dgm:cxn modelId="{4C1DC3E5-E169-ED4F-B425-9CD61B9480E7}" type="presParOf" srcId="{3D1795AF-BF6B-934D-9AAC-7B3342AB7163}" destId="{CD157C77-F11F-EF42-989A-9363B5DFCB07}" srcOrd="5" destOrd="0" presId="urn:microsoft.com/office/officeart/2005/8/layout/list1"/>
-    <dgm:cxn modelId="{3F26F012-BAEF-A449-847C-26233F833C12}" type="presParOf" srcId="{3D1795AF-BF6B-934D-9AAC-7B3342AB7163}" destId="{47B15D63-8B13-AE4F-BB9E-958608ECE3BF}" srcOrd="6" destOrd="0" presId="urn:microsoft.com/office/officeart/2005/8/layout/list1"/>
+    <dgm:cxn modelId="{FC48529F-5A1E-9645-A3B9-E41E68C763BA}" type="presOf" srcId="{9E86E22E-ECF8-E24A-99AC-866CFFAA6D85}" destId="{B3A934E0-4DC2-AE4B-AF39-73A594A1198C}" srcOrd="1" destOrd="0" presId="urn:microsoft.com/office/officeart/2005/8/layout/list1"/>
+    <dgm:cxn modelId="{62754010-9088-8143-84A6-5CE869782DAC}" type="presParOf" srcId="{3D1795AF-BF6B-934D-9AAC-7B3342AB7163}" destId="{42F99426-8FF0-D14A-85D9-93CFBC766B40}" srcOrd="0" destOrd="0" presId="urn:microsoft.com/office/officeart/2005/8/layout/list1"/>
+    <dgm:cxn modelId="{0BBDDD00-17BC-D340-B7A4-413E54A59643}" type="presParOf" srcId="{42F99426-8FF0-D14A-85D9-93CFBC766B40}" destId="{8945A6BC-BC77-564F-8548-3795AF595003}" srcOrd="0" destOrd="0" presId="urn:microsoft.com/office/officeart/2005/8/layout/list1"/>
+    <dgm:cxn modelId="{959A0F1D-3C6C-0E4C-94DA-6F4353E0E4A8}" type="presParOf" srcId="{42F99426-8FF0-D14A-85D9-93CFBC766B40}" destId="{E16381AB-15D8-F445-AC18-294C8F0D32DD}" srcOrd="1" destOrd="0" presId="urn:microsoft.com/office/officeart/2005/8/layout/list1"/>
+    <dgm:cxn modelId="{A0EBF269-B372-8E43-B5A1-14FF1455A8E4}" type="presParOf" srcId="{3D1795AF-BF6B-934D-9AAC-7B3342AB7163}" destId="{BAF88751-8B26-7A41-B251-C14F60B61410}" srcOrd="1" destOrd="0" presId="urn:microsoft.com/office/officeart/2005/8/layout/list1"/>
+    <dgm:cxn modelId="{B342ACA1-B677-3E43-81CE-47940F236DD9}" type="presParOf" srcId="{3D1795AF-BF6B-934D-9AAC-7B3342AB7163}" destId="{8D954B33-1F07-1640-BABC-2F73259DB681}" srcOrd="2" destOrd="0" presId="urn:microsoft.com/office/officeart/2005/8/layout/list1"/>
+    <dgm:cxn modelId="{60D6A939-1B71-F447-B2AF-225963833BA5}" type="presParOf" srcId="{3D1795AF-BF6B-934D-9AAC-7B3342AB7163}" destId="{C82E394B-4541-2344-A5D4-6062CF12A0D5}" srcOrd="3" destOrd="0" presId="urn:microsoft.com/office/officeart/2005/8/layout/list1"/>
+    <dgm:cxn modelId="{7C9FC446-01A8-854B-A12B-BECEDDE5E2D7}" type="presParOf" srcId="{3D1795AF-BF6B-934D-9AAC-7B3342AB7163}" destId="{2D790F4A-4BB9-7741-BB6F-218ACC27AE6F}" srcOrd="4" destOrd="0" presId="urn:microsoft.com/office/officeart/2005/8/layout/list1"/>
+    <dgm:cxn modelId="{89B0A47F-1B87-3842-8FFD-C4794CFCB3A5}" type="presParOf" srcId="{2D790F4A-4BB9-7741-BB6F-218ACC27AE6F}" destId="{504A7E33-3AC2-BA4A-A9D2-3FC0A26FB52C}" srcOrd="0" destOrd="0" presId="urn:microsoft.com/office/officeart/2005/8/layout/list1"/>
+    <dgm:cxn modelId="{FDF1821D-F903-3F43-A94F-37FCA05B5EB3}" type="presParOf" srcId="{2D790F4A-4BB9-7741-BB6F-218ACC27AE6F}" destId="{B3A934E0-4DC2-AE4B-AF39-73A594A1198C}" srcOrd="1" destOrd="0" presId="urn:microsoft.com/office/officeart/2005/8/layout/list1"/>
+    <dgm:cxn modelId="{62A8A399-BA70-D54F-B8EE-163C506B1BB3}" type="presParOf" srcId="{3D1795AF-BF6B-934D-9AAC-7B3342AB7163}" destId="{CD157C77-F11F-EF42-989A-9363B5DFCB07}" srcOrd="5" destOrd="0" presId="urn:microsoft.com/office/officeart/2005/8/layout/list1"/>
+    <dgm:cxn modelId="{A371444C-EA31-6146-B639-4B642F30B599}" type="presParOf" srcId="{3D1795AF-BF6B-934D-9AAC-7B3342AB7163}" destId="{47B15D63-8B13-AE4F-BB9E-958608ECE3BF}" srcOrd="6" destOrd="0" presId="urn:microsoft.com/office/officeart/2005/8/layout/list1"/>
   </dgm:cxnLst>
   <dgm:bg/>
   <dgm:whole/>
@@ -8040,39 +8168,39 @@
     </dgm:pt>
   </dgm:ptLst>
   <dgm:cxnLst>
+    <dgm:cxn modelId="{B27D859E-4643-9C44-8715-B9B16DDECF5E}" type="presOf" srcId="{A0B4CDA9-EAAF-054D-B0A3-A53491DE6E8A}" destId="{6F698DE6-B5B1-054D-A329-6A42616523DC}" srcOrd="1" destOrd="0" presId="urn:microsoft.com/office/officeart/2005/8/layout/list1"/>
+    <dgm:cxn modelId="{1AFD2582-9C30-1247-B58A-B0069650B03E}" type="presOf" srcId="{D48E0EB1-97AE-8140-AD1D-C43DF025171E}" destId="{8E1E8428-674E-A549-8358-418591F328A8}" srcOrd="0" destOrd="0" presId="urn:microsoft.com/office/officeart/2005/8/layout/list1"/>
+    <dgm:cxn modelId="{8F931F68-BB6B-984E-9A1B-9912E0B02374}" type="presOf" srcId="{9925A379-769D-EC40-8DE2-6D11987E3C79}" destId="{D1CE88ED-2522-2E41-84AD-ED695DFC26CC}" srcOrd="0" destOrd="0" presId="urn:microsoft.com/office/officeart/2005/8/layout/list1"/>
+    <dgm:cxn modelId="{6F206EA6-9A4C-4F4E-944B-2C18D114D483}" srcId="{DD8AA7B8-68BF-D74C-B470-096D76EA8531}" destId="{5C7F60D6-A905-7347-82C9-7B023EEC90ED}" srcOrd="0" destOrd="0" parTransId="{86ADA4DC-12B8-8A44-B637-4428967CC29A}" sibTransId="{E77D06CD-7F4F-DF41-A1EE-A4713B07C50A}"/>
+    <dgm:cxn modelId="{CE48D26D-CC48-5345-869B-B8E989608155}" srcId="{D48E0EB1-97AE-8140-AD1D-C43DF025171E}" destId="{DD8AA7B8-68BF-D74C-B470-096D76EA8531}" srcOrd="2" destOrd="0" parTransId="{5F0F9F19-7232-9B47-99F9-531EDBCE9790}" sibTransId="{9E2611A2-71C3-894C-B3DE-F1A111583052}"/>
+    <dgm:cxn modelId="{15695461-9A11-834C-8490-CBB364FFC705}" srcId="{A0B4CDA9-EAAF-054D-B0A3-A53491DE6E8A}" destId="{1DCC08C4-2722-E240-86D6-F790EDD5F99C}" srcOrd="0" destOrd="0" parTransId="{23CE7628-1421-CC46-938D-5C6D92425E33}" sibTransId="{CC8613FF-1493-6D4C-9E84-AF52470EA395}"/>
+    <dgm:cxn modelId="{9DBB1F48-6EBC-9940-8440-CF8B8D6521CA}" type="presOf" srcId="{DC8E80C8-40F4-8D42-B70D-C58960E5F01C}" destId="{4B9C98D4-8D5D-5349-9BC2-C1A27605BFFB}" srcOrd="0" destOrd="0" presId="urn:microsoft.com/office/officeart/2005/8/layout/list1"/>
+    <dgm:cxn modelId="{360B65DD-5220-2E4D-A2B1-DEB0D3D0D894}" srcId="{D48E0EB1-97AE-8140-AD1D-C43DF025171E}" destId="{A0B4CDA9-EAAF-054D-B0A3-A53491DE6E8A}" srcOrd="0" destOrd="0" parTransId="{F7114D4C-FC03-2B4D-9BC3-6B039E8438E2}" sibTransId="{F6EB2555-B71E-3842-88B2-6F5D7CE1BE93}"/>
+    <dgm:cxn modelId="{B9C3AFFC-DD20-3A41-B56E-1EC1A4E51D14}" srcId="{D48E0EB1-97AE-8140-AD1D-C43DF025171E}" destId="{DC8E80C8-40F4-8D42-B70D-C58960E5F01C}" srcOrd="1" destOrd="0" parTransId="{6CC77D5A-6AAC-3D4A-AB3E-0433FB87300A}" sibTransId="{D6616737-90DA-4F41-AD98-03FA2299DA78}"/>
+    <dgm:cxn modelId="{A14D7951-4453-4547-B203-E49422466E5C}" type="presOf" srcId="{5C7F60D6-A905-7347-82C9-7B023EEC90ED}" destId="{AE7F4BB5-7428-E84F-A060-E8EE658FBA90}" srcOrd="0" destOrd="0" presId="urn:microsoft.com/office/officeart/2005/8/layout/list1"/>
+    <dgm:cxn modelId="{E5C37363-2489-2C4A-B005-D41FE2356CF4}" type="presOf" srcId="{DD8AA7B8-68BF-D74C-B470-096D76EA8531}" destId="{1BC2A23D-E5BA-B749-8146-90C1EEADAA0E}" srcOrd="1" destOrd="0" presId="urn:microsoft.com/office/officeart/2005/8/layout/list1"/>
     <dgm:cxn modelId="{0980D865-0E27-CE4E-A899-0B6500C6805C}" srcId="{DC8E80C8-40F4-8D42-B70D-C58960E5F01C}" destId="{9925A379-769D-EC40-8DE2-6D11987E3C79}" srcOrd="0" destOrd="0" parTransId="{C71C05A8-A03C-D04C-BFE6-3DDABA39548B}" sibTransId="{0A1F4903-7A05-C046-86B2-365DB94FDD82}"/>
-    <dgm:cxn modelId="{360B65DD-5220-2E4D-A2B1-DEB0D3D0D894}" srcId="{D48E0EB1-97AE-8140-AD1D-C43DF025171E}" destId="{A0B4CDA9-EAAF-054D-B0A3-A53491DE6E8A}" srcOrd="0" destOrd="0" parTransId="{F7114D4C-FC03-2B4D-9BC3-6B039E8438E2}" sibTransId="{F6EB2555-B71E-3842-88B2-6F5D7CE1BE93}"/>
-    <dgm:cxn modelId="{B530ED8D-041B-2C4E-8895-BF2BAFADE5DA}" type="presOf" srcId="{5C7F60D6-A905-7347-82C9-7B023EEC90ED}" destId="{AE7F4BB5-7428-E84F-A060-E8EE658FBA90}" srcOrd="0" destOrd="0" presId="urn:microsoft.com/office/officeart/2005/8/layout/list1"/>
-    <dgm:cxn modelId="{15695461-9A11-834C-8490-CBB364FFC705}" srcId="{A0B4CDA9-EAAF-054D-B0A3-A53491DE6E8A}" destId="{1DCC08C4-2722-E240-86D6-F790EDD5F99C}" srcOrd="0" destOrd="0" parTransId="{23CE7628-1421-CC46-938D-5C6D92425E33}" sibTransId="{CC8613FF-1493-6D4C-9E84-AF52470EA395}"/>
-    <dgm:cxn modelId="{ACDF5137-A3FC-5C49-8230-5266AD7E3DFC}" type="presOf" srcId="{A0B4CDA9-EAAF-054D-B0A3-A53491DE6E8A}" destId="{2D40204E-2F61-C742-AA34-E815AC13EF04}" srcOrd="0" destOrd="0" presId="urn:microsoft.com/office/officeart/2005/8/layout/list1"/>
-    <dgm:cxn modelId="{B9C3AFFC-DD20-3A41-B56E-1EC1A4E51D14}" srcId="{D48E0EB1-97AE-8140-AD1D-C43DF025171E}" destId="{DC8E80C8-40F4-8D42-B70D-C58960E5F01C}" srcOrd="1" destOrd="0" parTransId="{6CC77D5A-6AAC-3D4A-AB3E-0433FB87300A}" sibTransId="{D6616737-90DA-4F41-AD98-03FA2299DA78}"/>
-    <dgm:cxn modelId="{5B90D405-C24D-434D-A784-A9D208C7FC7D}" type="presOf" srcId="{DC8E80C8-40F4-8D42-B70D-C58960E5F01C}" destId="{38A62B4C-9396-A84F-984A-D5179BB17AC5}" srcOrd="1" destOrd="0" presId="urn:microsoft.com/office/officeart/2005/8/layout/list1"/>
-    <dgm:cxn modelId="{75B9AB3F-A4B6-F145-844C-86F38FF594FE}" type="presOf" srcId="{1DCC08C4-2722-E240-86D6-F790EDD5F99C}" destId="{EE808AEE-D325-EF46-A073-9089B39B9D25}" srcOrd="0" destOrd="0" presId="urn:microsoft.com/office/officeart/2005/8/layout/list1"/>
-    <dgm:cxn modelId="{6F206EA6-9A4C-4F4E-944B-2C18D114D483}" srcId="{DD8AA7B8-68BF-D74C-B470-096D76EA8531}" destId="{5C7F60D6-A905-7347-82C9-7B023EEC90ED}" srcOrd="0" destOrd="0" parTransId="{86ADA4DC-12B8-8A44-B637-4428967CC29A}" sibTransId="{E77D06CD-7F4F-DF41-A1EE-A4713B07C50A}"/>
-    <dgm:cxn modelId="{4BD45874-B4E4-1A41-8324-9A05043643EC}" type="presOf" srcId="{D48E0EB1-97AE-8140-AD1D-C43DF025171E}" destId="{8E1E8428-674E-A549-8358-418591F328A8}" srcOrd="0" destOrd="0" presId="urn:microsoft.com/office/officeart/2005/8/layout/list1"/>
-    <dgm:cxn modelId="{7666A38C-765C-3E42-93D3-66F43B7DC7AE}" type="presOf" srcId="{9925A379-769D-EC40-8DE2-6D11987E3C79}" destId="{D1CE88ED-2522-2E41-84AD-ED695DFC26CC}" srcOrd="0" destOrd="0" presId="urn:microsoft.com/office/officeart/2005/8/layout/list1"/>
-    <dgm:cxn modelId="{10E32CEC-3E01-1D48-962D-0CE4C41B3038}" type="presOf" srcId="{A0B4CDA9-EAAF-054D-B0A3-A53491DE6E8A}" destId="{6F698DE6-B5B1-054D-A329-6A42616523DC}" srcOrd="1" destOrd="0" presId="urn:microsoft.com/office/officeart/2005/8/layout/list1"/>
-    <dgm:cxn modelId="{B7C903E7-D30D-414B-BE82-348E06724A2F}" type="presOf" srcId="{DC8E80C8-40F4-8D42-B70D-C58960E5F01C}" destId="{4B9C98D4-8D5D-5349-9BC2-C1A27605BFFB}" srcOrd="0" destOrd="0" presId="urn:microsoft.com/office/officeart/2005/8/layout/list1"/>
-    <dgm:cxn modelId="{6E4101C9-38D1-224B-B96C-EAEEB94BA4C8}" type="presOf" srcId="{DD8AA7B8-68BF-D74C-B470-096D76EA8531}" destId="{1BC2A23D-E5BA-B749-8146-90C1EEADAA0E}" srcOrd="1" destOrd="0" presId="urn:microsoft.com/office/officeart/2005/8/layout/list1"/>
-    <dgm:cxn modelId="{CE48D26D-CC48-5345-869B-B8E989608155}" srcId="{D48E0EB1-97AE-8140-AD1D-C43DF025171E}" destId="{DD8AA7B8-68BF-D74C-B470-096D76EA8531}" srcOrd="2" destOrd="0" parTransId="{5F0F9F19-7232-9B47-99F9-531EDBCE9790}" sibTransId="{9E2611A2-71C3-894C-B3DE-F1A111583052}"/>
-    <dgm:cxn modelId="{4804B817-65B1-8E4A-BCDB-AA9EF49B7361}" type="presOf" srcId="{DD8AA7B8-68BF-D74C-B470-096D76EA8531}" destId="{E75381EB-A056-474E-8B9A-8B981BD969F0}" srcOrd="0" destOrd="0" presId="urn:microsoft.com/office/officeart/2005/8/layout/list1"/>
-    <dgm:cxn modelId="{81E384D6-9C3C-4240-8657-4C1F98767797}" type="presParOf" srcId="{8E1E8428-674E-A549-8358-418591F328A8}" destId="{01B536BD-800F-3943-A753-3853BCC2BC2C}" srcOrd="0" destOrd="0" presId="urn:microsoft.com/office/officeart/2005/8/layout/list1"/>
-    <dgm:cxn modelId="{3DBC77D7-AF29-0742-A557-DFE5502DA5C8}" type="presParOf" srcId="{01B536BD-800F-3943-A753-3853BCC2BC2C}" destId="{2D40204E-2F61-C742-AA34-E815AC13EF04}" srcOrd="0" destOrd="0" presId="urn:microsoft.com/office/officeart/2005/8/layout/list1"/>
-    <dgm:cxn modelId="{0A464E00-120B-7444-9AF9-A0B0480530A9}" type="presParOf" srcId="{01B536BD-800F-3943-A753-3853BCC2BC2C}" destId="{6F698DE6-B5B1-054D-A329-6A42616523DC}" srcOrd="1" destOrd="0" presId="urn:microsoft.com/office/officeart/2005/8/layout/list1"/>
-    <dgm:cxn modelId="{C5376145-363F-AB42-B26A-BD2AD26F24DA}" type="presParOf" srcId="{8E1E8428-674E-A549-8358-418591F328A8}" destId="{A26DBE55-F47C-8D42-9B1F-AAA430650258}" srcOrd="1" destOrd="0" presId="urn:microsoft.com/office/officeart/2005/8/layout/list1"/>
-    <dgm:cxn modelId="{BFFBE394-EEFE-2B4F-A702-0E6AA0DB7BC2}" type="presParOf" srcId="{8E1E8428-674E-A549-8358-418591F328A8}" destId="{EE808AEE-D325-EF46-A073-9089B39B9D25}" srcOrd="2" destOrd="0" presId="urn:microsoft.com/office/officeart/2005/8/layout/list1"/>
-    <dgm:cxn modelId="{A938B1D7-E9CF-5841-8159-78A6CDA9829E}" type="presParOf" srcId="{8E1E8428-674E-A549-8358-418591F328A8}" destId="{137C75BE-1D9C-4D48-976C-5280320D9739}" srcOrd="3" destOrd="0" presId="urn:microsoft.com/office/officeart/2005/8/layout/list1"/>
-    <dgm:cxn modelId="{E1072FEA-0F30-424C-A37C-BDE5510CD5EC}" type="presParOf" srcId="{8E1E8428-674E-A549-8358-418591F328A8}" destId="{C2DB4BBF-8C99-7A4C-A707-5141DCFD8700}" srcOrd="4" destOrd="0" presId="urn:microsoft.com/office/officeart/2005/8/layout/list1"/>
-    <dgm:cxn modelId="{390D2BFD-43E6-4D45-93F3-E5BA34A887D8}" type="presParOf" srcId="{C2DB4BBF-8C99-7A4C-A707-5141DCFD8700}" destId="{4B9C98D4-8D5D-5349-9BC2-C1A27605BFFB}" srcOrd="0" destOrd="0" presId="urn:microsoft.com/office/officeart/2005/8/layout/list1"/>
-    <dgm:cxn modelId="{0EDCD7C3-89E8-0D45-8670-435DAB990F72}" type="presParOf" srcId="{C2DB4BBF-8C99-7A4C-A707-5141DCFD8700}" destId="{38A62B4C-9396-A84F-984A-D5179BB17AC5}" srcOrd="1" destOrd="0" presId="urn:microsoft.com/office/officeart/2005/8/layout/list1"/>
-    <dgm:cxn modelId="{AD613C38-64A3-FC4E-AC1E-E06A7E15DEF5}" type="presParOf" srcId="{8E1E8428-674E-A549-8358-418591F328A8}" destId="{B245E29D-18DB-7C4B-BB46-A123AF353479}" srcOrd="5" destOrd="0" presId="urn:microsoft.com/office/officeart/2005/8/layout/list1"/>
-    <dgm:cxn modelId="{6575B7F1-5E9D-D049-B5AD-EC5FF813FE82}" type="presParOf" srcId="{8E1E8428-674E-A549-8358-418591F328A8}" destId="{D1CE88ED-2522-2E41-84AD-ED695DFC26CC}" srcOrd="6" destOrd="0" presId="urn:microsoft.com/office/officeart/2005/8/layout/list1"/>
-    <dgm:cxn modelId="{D10989A0-695C-0147-A4C2-4680E84DECCB}" type="presParOf" srcId="{8E1E8428-674E-A549-8358-418591F328A8}" destId="{015F58EE-72FD-6046-A3B2-0383AFD0D223}" srcOrd="7" destOrd="0" presId="urn:microsoft.com/office/officeart/2005/8/layout/list1"/>
-    <dgm:cxn modelId="{BCDB1920-466B-8B41-B8D3-5A1350DA8002}" type="presParOf" srcId="{8E1E8428-674E-A549-8358-418591F328A8}" destId="{52DC8C31-98A5-5549-87F8-75A34176C676}" srcOrd="8" destOrd="0" presId="urn:microsoft.com/office/officeart/2005/8/layout/list1"/>
-    <dgm:cxn modelId="{F4BB5401-9B06-A545-AA0A-6CAD7B8BA4B3}" type="presParOf" srcId="{52DC8C31-98A5-5549-87F8-75A34176C676}" destId="{E75381EB-A056-474E-8B9A-8B981BD969F0}" srcOrd="0" destOrd="0" presId="urn:microsoft.com/office/officeart/2005/8/layout/list1"/>
-    <dgm:cxn modelId="{A820350A-4E24-0A43-B2F9-D8616194C5FC}" type="presParOf" srcId="{52DC8C31-98A5-5549-87F8-75A34176C676}" destId="{1BC2A23D-E5BA-B749-8146-90C1EEADAA0E}" srcOrd="1" destOrd="0" presId="urn:microsoft.com/office/officeart/2005/8/layout/list1"/>
-    <dgm:cxn modelId="{7534974C-7C1B-5D46-926A-B0E4B4C56ADB}" type="presParOf" srcId="{8E1E8428-674E-A549-8358-418591F328A8}" destId="{D559FEC0-3810-E447-BA35-88EEE48F0461}" srcOrd="9" destOrd="0" presId="urn:microsoft.com/office/officeart/2005/8/layout/list1"/>
-    <dgm:cxn modelId="{34591281-7939-1E49-B3CC-09E1C85881A6}" type="presParOf" srcId="{8E1E8428-674E-A549-8358-418591F328A8}" destId="{AE7F4BB5-7428-E84F-A060-E8EE658FBA90}" srcOrd="10" destOrd="0" presId="urn:microsoft.com/office/officeart/2005/8/layout/list1"/>
+    <dgm:cxn modelId="{6D864546-32E8-874B-B45A-B202645E0F04}" type="presOf" srcId="{DD8AA7B8-68BF-D74C-B470-096D76EA8531}" destId="{E75381EB-A056-474E-8B9A-8B981BD969F0}" srcOrd="0" destOrd="0" presId="urn:microsoft.com/office/officeart/2005/8/layout/list1"/>
+    <dgm:cxn modelId="{1615E7C7-CD32-3F45-B0F2-095E725B5CD7}" type="presOf" srcId="{DC8E80C8-40F4-8D42-B70D-C58960E5F01C}" destId="{38A62B4C-9396-A84F-984A-D5179BB17AC5}" srcOrd="1" destOrd="0" presId="urn:microsoft.com/office/officeart/2005/8/layout/list1"/>
+    <dgm:cxn modelId="{F749F2E3-4C50-3F47-8635-74D4952FDBA7}" type="presOf" srcId="{1DCC08C4-2722-E240-86D6-F790EDD5F99C}" destId="{EE808AEE-D325-EF46-A073-9089B39B9D25}" srcOrd="0" destOrd="0" presId="urn:microsoft.com/office/officeart/2005/8/layout/list1"/>
+    <dgm:cxn modelId="{2254B626-0C94-E34C-A948-F009ACBFCE35}" type="presOf" srcId="{A0B4CDA9-EAAF-054D-B0A3-A53491DE6E8A}" destId="{2D40204E-2F61-C742-AA34-E815AC13EF04}" srcOrd="0" destOrd="0" presId="urn:microsoft.com/office/officeart/2005/8/layout/list1"/>
+    <dgm:cxn modelId="{94780B82-3D57-3E45-8E81-6C655465D97C}" type="presParOf" srcId="{8E1E8428-674E-A549-8358-418591F328A8}" destId="{01B536BD-800F-3943-A753-3853BCC2BC2C}" srcOrd="0" destOrd="0" presId="urn:microsoft.com/office/officeart/2005/8/layout/list1"/>
+    <dgm:cxn modelId="{1003E13E-4529-344C-A572-4784D8DF93A1}" type="presParOf" srcId="{01B536BD-800F-3943-A753-3853BCC2BC2C}" destId="{2D40204E-2F61-C742-AA34-E815AC13EF04}" srcOrd="0" destOrd="0" presId="urn:microsoft.com/office/officeart/2005/8/layout/list1"/>
+    <dgm:cxn modelId="{1E673BF1-F72D-2342-B709-5C3DAE44DC46}" type="presParOf" srcId="{01B536BD-800F-3943-A753-3853BCC2BC2C}" destId="{6F698DE6-B5B1-054D-A329-6A42616523DC}" srcOrd="1" destOrd="0" presId="urn:microsoft.com/office/officeart/2005/8/layout/list1"/>
+    <dgm:cxn modelId="{F0F83FF1-36F0-514C-A2F7-444CD17AE978}" type="presParOf" srcId="{8E1E8428-674E-A549-8358-418591F328A8}" destId="{A26DBE55-F47C-8D42-9B1F-AAA430650258}" srcOrd="1" destOrd="0" presId="urn:microsoft.com/office/officeart/2005/8/layout/list1"/>
+    <dgm:cxn modelId="{D2905084-1C18-EE4F-96E1-812009CE1846}" type="presParOf" srcId="{8E1E8428-674E-A549-8358-418591F328A8}" destId="{EE808AEE-D325-EF46-A073-9089B39B9D25}" srcOrd="2" destOrd="0" presId="urn:microsoft.com/office/officeart/2005/8/layout/list1"/>
+    <dgm:cxn modelId="{8300311B-3F3B-7740-B892-7E2B6970756A}" type="presParOf" srcId="{8E1E8428-674E-A549-8358-418591F328A8}" destId="{137C75BE-1D9C-4D48-976C-5280320D9739}" srcOrd="3" destOrd="0" presId="urn:microsoft.com/office/officeart/2005/8/layout/list1"/>
+    <dgm:cxn modelId="{D349C2E0-3534-824C-8FA2-461A791D271E}" type="presParOf" srcId="{8E1E8428-674E-A549-8358-418591F328A8}" destId="{C2DB4BBF-8C99-7A4C-A707-5141DCFD8700}" srcOrd="4" destOrd="0" presId="urn:microsoft.com/office/officeart/2005/8/layout/list1"/>
+    <dgm:cxn modelId="{95D09CD2-6773-4646-9F35-1325BB76C71C}" type="presParOf" srcId="{C2DB4BBF-8C99-7A4C-A707-5141DCFD8700}" destId="{4B9C98D4-8D5D-5349-9BC2-C1A27605BFFB}" srcOrd="0" destOrd="0" presId="urn:microsoft.com/office/officeart/2005/8/layout/list1"/>
+    <dgm:cxn modelId="{8686E70D-81B8-5B44-AB9A-27A67AEF62C5}" type="presParOf" srcId="{C2DB4BBF-8C99-7A4C-A707-5141DCFD8700}" destId="{38A62B4C-9396-A84F-984A-D5179BB17AC5}" srcOrd="1" destOrd="0" presId="urn:microsoft.com/office/officeart/2005/8/layout/list1"/>
+    <dgm:cxn modelId="{94D0CD87-696D-6247-A95E-CDCA1CC03E1A}" type="presParOf" srcId="{8E1E8428-674E-A549-8358-418591F328A8}" destId="{B245E29D-18DB-7C4B-BB46-A123AF353479}" srcOrd="5" destOrd="0" presId="urn:microsoft.com/office/officeart/2005/8/layout/list1"/>
+    <dgm:cxn modelId="{25A0FA15-D448-9743-9F3C-9F1078005E7C}" type="presParOf" srcId="{8E1E8428-674E-A549-8358-418591F328A8}" destId="{D1CE88ED-2522-2E41-84AD-ED695DFC26CC}" srcOrd="6" destOrd="0" presId="urn:microsoft.com/office/officeart/2005/8/layout/list1"/>
+    <dgm:cxn modelId="{F3F7AE56-D2EF-9B46-B7FB-73318FEA8FA7}" type="presParOf" srcId="{8E1E8428-674E-A549-8358-418591F328A8}" destId="{015F58EE-72FD-6046-A3B2-0383AFD0D223}" srcOrd="7" destOrd="0" presId="urn:microsoft.com/office/officeart/2005/8/layout/list1"/>
+    <dgm:cxn modelId="{2A58312B-4854-4A43-A26C-57507F31EFA5}" type="presParOf" srcId="{8E1E8428-674E-A549-8358-418591F328A8}" destId="{52DC8C31-98A5-5549-87F8-75A34176C676}" srcOrd="8" destOrd="0" presId="urn:microsoft.com/office/officeart/2005/8/layout/list1"/>
+    <dgm:cxn modelId="{9294325B-9F64-464C-B9DA-28EE4E37C84D}" type="presParOf" srcId="{52DC8C31-98A5-5549-87F8-75A34176C676}" destId="{E75381EB-A056-474E-8B9A-8B981BD969F0}" srcOrd="0" destOrd="0" presId="urn:microsoft.com/office/officeart/2005/8/layout/list1"/>
+    <dgm:cxn modelId="{38530E6A-D6E7-8747-B7AB-5A74B8CD62DD}" type="presParOf" srcId="{52DC8C31-98A5-5549-87F8-75A34176C676}" destId="{1BC2A23D-E5BA-B749-8146-90C1EEADAA0E}" srcOrd="1" destOrd="0" presId="urn:microsoft.com/office/officeart/2005/8/layout/list1"/>
+    <dgm:cxn modelId="{A0F71ACA-FCEC-C64B-B755-D8231188A2C9}" type="presParOf" srcId="{8E1E8428-674E-A549-8358-418591F328A8}" destId="{D559FEC0-3810-E447-BA35-88EEE48F0461}" srcOrd="9" destOrd="0" presId="urn:microsoft.com/office/officeart/2005/8/layout/list1"/>
+    <dgm:cxn modelId="{4B774966-5AB8-104F-B4BB-3262CF58E1CF}" type="presParOf" srcId="{8E1E8428-674E-A549-8358-418591F328A8}" destId="{AE7F4BB5-7428-E84F-A060-E8EE658FBA90}" srcOrd="10" destOrd="0" presId="urn:microsoft.com/office/officeart/2005/8/layout/list1"/>
   </dgm:cxnLst>
   <dgm:bg/>
   <dgm:whole/>

</xml_diff>

<commit_message>
Added Justification section to CAI and Justification graphic to supporting graphics folder
</commit_message>
<xml_diff>
--- a/Engineering/Requirements/Air_Interface/Working_Copy_Air_Interface.docx
+++ b/Engineering/Requirements/Air_Interface/Working_Copy_Air_Interface.docx
@@ -1817,6 +1817,82 @@
       </w:pPr>
       <w:bookmarkStart w:id="3" w:name="_Toc452196088"/>
       <w:r>
+        <w:t>Justification</w:t>
+      </w:r>
+    </w:p>
+    <w:p>
+      <w:r>
+        <w:t>Phase 4 Ground finds justification in part 97 of the United States Code of Federal Regulations. In all aspects, Phase 4 Ground serves the public good. The project provides emergency communications support, contributes to international goodwill, increases the quality of the technical corps, advances the radio arts, and can be employed in a variety of public service roles, whether directly</w:t>
+      </w:r>
+      <w:r>
+        <w:t xml:space="preserve"> as a communications resource</w:t>
+      </w:r>
+      <w:r>
+        <w:t xml:space="preserve"> or as a gateway for other </w:t>
+      </w:r>
+      <w:r>
+        <w:t xml:space="preserve">communication </w:t>
+      </w:r>
+      <w:bookmarkStart w:id="4" w:name="_GoBack"/>
+      <w:bookmarkEnd w:id="4"/>
+      <w:r>
+        <w:t xml:space="preserve">services. </w:t>
+      </w:r>
+    </w:p>
+    <w:p>
+      <w:r>
+        <w:rPr>
+          <w:noProof/>
+          <w:lang w:eastAsia="en-US"/>
+        </w:rPr>
+        <w:drawing>
+          <wp:inline distT="0" distB="0" distL="0" distR="0" wp14:anchorId="43D7BA33" wp14:editId="5423DEFB">
+            <wp:extent cx="5486400" cy="6369685"/>
+            <wp:effectExtent l="0" t="0" r="0" b="5715"/>
+            <wp:docPr id="6" name="Picture 6"/>
+            <wp:cNvGraphicFramePr>
+              <a:graphicFrameLocks xmlns:a="http://schemas.openxmlformats.org/drawingml/2006/main" noChangeAspect="1"/>
+            </wp:cNvGraphicFramePr>
+            <a:graphic xmlns:a="http://schemas.openxmlformats.org/drawingml/2006/main">
+              <a:graphicData uri="http://schemas.openxmlformats.org/drawingml/2006/picture">
+                <pic:pic xmlns:pic="http://schemas.openxmlformats.org/drawingml/2006/picture">
+                  <pic:nvPicPr>
+                    <pic:cNvPr id="6" name="justification.jpg"/>
+                    <pic:cNvPicPr/>
+                  </pic:nvPicPr>
+                  <pic:blipFill>
+                    <a:blip r:embed="rId6">
+                      <a:extLst>
+                        <a:ext uri="{28A0092B-C50C-407E-A947-70E740481C1C}">
+                          <a14:useLocalDpi xmlns:a14="http://schemas.microsoft.com/office/drawing/2010/main" val="0"/>
+                        </a:ext>
+                      </a:extLst>
+                    </a:blip>
+                    <a:stretch>
+                      <a:fillRect/>
+                    </a:stretch>
+                  </pic:blipFill>
+                  <pic:spPr>
+                    <a:xfrm>
+                      <a:off x="0" y="0"/>
+                      <a:ext cx="5486400" cy="6369685"/>
+                    </a:xfrm>
+                    <a:prstGeom prst="rect">
+                      <a:avLst/>
+                    </a:prstGeom>
+                  </pic:spPr>
+                </pic:pic>
+              </a:graphicData>
+            </a:graphic>
+          </wp:inline>
+        </w:drawing>
+      </w:r>
+    </w:p>
+    <w:p>
+      <w:pPr>
+        <w:pStyle w:val="Heading3"/>
+      </w:pPr>
+      <w:r>
         <w:t>Preface</w:t>
       </w:r>
       <w:bookmarkEnd w:id="3"/>
@@ -1987,7 +2063,7 @@
       <w:r>
         <w:t xml:space="preserve">DVB-S2 is a widely adopted satellite standard. It is an open standard. The documentation is available free of charge from </w:t>
       </w:r>
-      <w:hyperlink r:id="rId6" w:history="1">
+      <w:hyperlink r:id="rId7" w:history="1">
         <w:r>
           <w:rPr>
             <w:rStyle w:val="Hyperlink"/>
@@ -2041,11 +2117,11 @@
       <w:pPr>
         <w:pStyle w:val="Heading2"/>
       </w:pPr>
-      <w:bookmarkStart w:id="4" w:name="_Toc452196089"/>
+      <w:bookmarkStart w:id="5" w:name="_Toc452196089"/>
       <w:r>
         <w:t>Chapter 2 Link Budget</w:t>
       </w:r>
-      <w:bookmarkEnd w:id="4"/>
+      <w:bookmarkEnd w:id="5"/>
       <w:r>
         <w:t xml:space="preserve"> </w:t>
       </w:r>
@@ -2068,7 +2144,7 @@
       <w:r>
         <w:t xml:space="preserve">link budget folder at </w:t>
       </w:r>
-      <w:hyperlink r:id="rId7" w:history="1">
+      <w:hyperlink r:id="rId8" w:history="1">
         <w:r>
           <w:rPr>
             <w:rStyle w:val="Hyperlink"/>
@@ -2086,7 +2162,13 @@
         <w:t>For example, w</w:t>
       </w:r>
       <w:r>
-        <w:t xml:space="preserve">e expect a common station type to consist of a 5GHz </w:t>
+        <w:t xml:space="preserve">e expect a common station type to consist of a </w:t>
+      </w:r>
+      <w:r>
+        <w:t xml:space="preserve">2W </w:t>
+      </w:r>
+      <w:r>
+        <w:t xml:space="preserve">5GHz </w:t>
       </w:r>
       <w:r>
         <w:t xml:space="preserve">uplink </w:t>
@@ -2111,8 +2193,6 @@
       <w:r>
         <w:t>available</w:t>
       </w:r>
-      <w:bookmarkStart w:id="5" w:name="_GoBack"/>
-      <w:bookmarkEnd w:id="5"/>
       <w:r>
         <w:t xml:space="preserve"> in order to allow each station to achieve optimal throughput.</w:t>
       </w:r>
@@ -2125,10 +2205,30 @@
         <w:t xml:space="preserve">Adaptive coding and modulation means a dynamic link budget. Instead of a single modulation and coding </w:t>
       </w:r>
       <w:r>
-        <w:t xml:space="preserve">selected to close a worst-case link, we can provide a set of modulations and codes that allow for dynamic link budgeting. This increases the complexity of the link budget. The benefit is a higher performance system that provides </w:t>
-      </w:r>
-      <w:r>
-        <w:t>an educational opportunity in advanced wireless digital communications techniques.</w:t>
+        <w:t>selected to close a worst-case link, we can provide a set of modulations and codes that al</w:t>
+      </w:r>
+      <w:r>
+        <w:t xml:space="preserve">low for a range of </w:t>
+      </w:r>
+      <w:r>
+        <w:t xml:space="preserve">link budgeting. This increases the complexity of the link budget. </w:t>
+      </w:r>
+    </w:p>
+    <w:p>
+      <w:r>
+        <w:t>The benefit</w:t>
+      </w:r>
+      <w:r>
+        <w:t xml:space="preserve"> of the added complexity</w:t>
+      </w:r>
+      <w:r>
+        <w:t xml:space="preserve"> is a higher performance system that provides </w:t>
+      </w:r>
+      <w:r>
+        <w:t>an educational opportunity in advanced wireless digital communication</w:t>
+      </w:r>
+      <w:r>
+        <w:t xml:space="preserve">s techniques like variable and adaptive coding and modulation. </w:t>
       </w:r>
     </w:p>
     <w:p/>
@@ -2672,7 +2772,7 @@
                     <pic:cNvPicPr/>
                   </pic:nvPicPr>
                   <pic:blipFill>
-                    <a:blip r:embed="rId8">
+                    <a:blip r:embed="rId9">
                       <a:extLst>
                         <a:ext uri="{28A0092B-C50C-407E-A947-70E740481C1C}">
                           <a14:useLocalDpi xmlns:a14="http://schemas.microsoft.com/office/drawing/2010/main" val="0"/>
@@ -2766,7 +2866,7 @@
                     <pic:cNvPicPr/>
                   </pic:nvPicPr>
                   <pic:blipFill>
-                    <a:blip r:embed="rId9">
+                    <a:blip r:embed="rId10">
                       <a:extLst>
                         <a:ext uri="{28A0092B-C50C-407E-A947-70E740481C1C}">
                           <a14:useLocalDpi xmlns:a14="http://schemas.microsoft.com/office/drawing/2010/main" val="0"/>
@@ -2841,7 +2941,7 @@
             <wp:cNvGraphicFramePr/>
             <a:graphic xmlns:a="http://schemas.openxmlformats.org/drawingml/2006/main">
               <a:graphicData uri="http://schemas.openxmlformats.org/drawingml/2006/diagram">
-                <dgm:relIds xmlns:dgm="http://schemas.openxmlformats.org/drawingml/2006/diagram" xmlns:r="http://schemas.openxmlformats.org/officeDocument/2006/relationships" r:dm="rId10" r:lo="rId11" r:qs="rId12" r:cs="rId13"/>
+                <dgm:relIds xmlns:dgm="http://schemas.openxmlformats.org/drawingml/2006/diagram" xmlns:r="http://schemas.openxmlformats.org/officeDocument/2006/relationships" r:dm="rId11" r:lo="rId12" r:qs="rId13" r:cs="rId14"/>
               </a:graphicData>
             </a:graphic>
           </wp:inline>
@@ -2871,7 +2971,7 @@
             <wp:cNvGraphicFramePr/>
             <a:graphic xmlns:a="http://schemas.openxmlformats.org/drawingml/2006/main">
               <a:graphicData uri="http://schemas.openxmlformats.org/drawingml/2006/diagram">
-                <dgm:relIds xmlns:dgm="http://schemas.openxmlformats.org/drawingml/2006/diagram" xmlns:r="http://schemas.openxmlformats.org/officeDocument/2006/relationships" r:dm="rId15" r:lo="rId16" r:qs="rId17" r:cs="rId18"/>
+                <dgm:relIds xmlns:dgm="http://schemas.openxmlformats.org/drawingml/2006/diagram" xmlns:r="http://schemas.openxmlformats.org/officeDocument/2006/relationships" r:dm="rId16" r:lo="rId17" r:qs="rId18" r:cs="rId19"/>
               </a:graphicData>
             </a:graphic>
           </wp:inline>
@@ -2897,7 +2997,7 @@
             <wp:cNvGraphicFramePr/>
             <a:graphic xmlns:a="http://schemas.openxmlformats.org/drawingml/2006/main">
               <a:graphicData uri="http://schemas.openxmlformats.org/drawingml/2006/diagram">
-                <dgm:relIds xmlns:dgm="http://schemas.openxmlformats.org/drawingml/2006/diagram" xmlns:r="http://schemas.openxmlformats.org/officeDocument/2006/relationships" r:dm="rId20" r:lo="rId21" r:qs="rId22" r:cs="rId23"/>
+                <dgm:relIds xmlns:dgm="http://schemas.openxmlformats.org/drawingml/2006/diagram" xmlns:r="http://schemas.openxmlformats.org/officeDocument/2006/relationships" r:dm="rId21" r:lo="rId22" r:qs="rId23" r:cs="rId24"/>
               </a:graphicData>
             </a:graphic>
           </wp:inline>
@@ -3459,7 +3559,7 @@
       <w:r>
         <w:t xml:space="preserve">The Amateur Television Network </w:t>
       </w:r>
-      <w:hyperlink r:id="rId25" w:history="1">
+      <w:hyperlink r:id="rId26" w:history="1">
         <w:r>
           <w:rPr>
             <w:rStyle w:val="Hyperlink"/>
@@ -3509,7 +3609,7 @@
       <w:r>
         <w:t xml:space="preserve"> AREDN networks. Learn more about AREDN at </w:t>
       </w:r>
-      <w:hyperlink r:id="rId26" w:history="1">
+      <w:hyperlink r:id="rId27" w:history="1">
         <w:r>
           <w:rPr>
             <w:rStyle w:val="Hyperlink"/>
@@ -3540,7 +3640,7 @@
       <w:r>
         <w:t xml:space="preserve">stands for Optimized Link State Routing Protocol. It was designed to help establish and maintain routes in mobile ad hoc networks. Read more about it here </w:t>
       </w:r>
-      <w:hyperlink r:id="rId27" w:history="1">
+      <w:hyperlink r:id="rId28" w:history="1">
         <w:r>
           <w:rPr>
             <w:rStyle w:val="Hyperlink"/>
@@ -7399,55 +7499,55 @@
     </dgm:pt>
   </dgm:ptLst>
   <dgm:cxnLst>
-    <dgm:cxn modelId="{6A9C5E1A-91D9-5247-ADEB-209D7AA23665}" type="presOf" srcId="{C1246001-E9C1-484C-B1E5-E8C5A9335F6B}" destId="{2B7A1C2C-3F8F-6B45-9076-B61E7B1CDE90}" srcOrd="1" destOrd="0" presId="urn:microsoft.com/office/officeart/2005/8/layout/list1"/>
-    <dgm:cxn modelId="{18E76521-9E6B-394A-9673-022ADEFAC78C}" type="presOf" srcId="{C1246001-E9C1-484C-B1E5-E8C5A9335F6B}" destId="{38CCD804-8F5B-484C-861C-8BC41EA43119}" srcOrd="0" destOrd="0" presId="urn:microsoft.com/office/officeart/2005/8/layout/list1"/>
+    <dgm:cxn modelId="{5A4AFA43-74D7-FE4A-91FD-B06A3EDC51F1}" type="presOf" srcId="{642604E1-F913-2E40-83DF-6DDB1BAC96D4}" destId="{132D6BDB-B6A8-B24E-95F9-C03D610378B2}" srcOrd="0" destOrd="0" presId="urn:microsoft.com/office/officeart/2005/8/layout/list1"/>
     <dgm:cxn modelId="{CF04BB27-159F-1243-AD9D-104D3D4960F6}" srcId="{642604E1-F913-2E40-83DF-6DDB1BAC96D4}" destId="{AE678755-34D9-7E4A-915C-FC2C63231EBB}" srcOrd="0" destOrd="0" parTransId="{E60EE9F5-82D1-0649-AAAB-FF9F331161C5}" sibTransId="{EB01B92E-DF20-EF43-B1F5-8D2E8DCA29CD}"/>
-    <dgm:cxn modelId="{E1832B52-0369-6D41-A5C0-9479714B139D}" type="presOf" srcId="{FAB95D5D-69F5-7F48-A871-BC063A1EF591}" destId="{8D954B33-1F07-1640-BABC-2F73259DB681}" srcOrd="0" destOrd="2" presId="urn:microsoft.com/office/officeart/2005/8/layout/list1"/>
-    <dgm:cxn modelId="{56C32C8B-B007-C549-9A41-24CC5B8A81BB}" type="presOf" srcId="{7DA90015-0604-1449-B99D-50AA37196E0E}" destId="{96989650-ADA7-124E-9358-E6D67E2D21AC}" srcOrd="0" destOrd="2" presId="urn:microsoft.com/office/officeart/2005/8/layout/list1"/>
-    <dgm:cxn modelId="{5FC6A891-F24A-484F-B0AD-8D2D6BC7B05C}" type="presOf" srcId="{43AACC1D-6F5B-8146-B673-48B509B05035}" destId="{3D1795AF-BF6B-934D-9AAC-7B3342AB7163}" srcOrd="0" destOrd="0" presId="urn:microsoft.com/office/officeart/2005/8/layout/list1"/>
-    <dgm:cxn modelId="{2FC24E64-99EE-0D41-81AB-1D4B3FA71F79}" type="presOf" srcId="{FC90DDFE-9D11-AB48-9901-6960A0161B9A}" destId="{96989650-ADA7-124E-9358-E6D67E2D21AC}" srcOrd="0" destOrd="0" presId="urn:microsoft.com/office/officeart/2005/8/layout/list1"/>
-    <dgm:cxn modelId="{DB58CCE0-5751-A349-9E1F-DFF810C884E1}" type="presOf" srcId="{DD8F5D97-B609-FD4B-BEAE-4A0D65577485}" destId="{454CF7E0-0A36-5E4B-8969-4201E5A24B94}" srcOrd="0" destOrd="1" presId="urn:microsoft.com/office/officeart/2005/8/layout/list1"/>
-    <dgm:cxn modelId="{E70AB2D8-5CE2-A142-A8BB-5A29F7E2654F}" type="presOf" srcId="{17A62F63-5FE3-5143-A872-F3C175C30110}" destId="{8D954B33-1F07-1640-BABC-2F73259DB681}" srcOrd="0" destOrd="0" presId="urn:microsoft.com/office/officeart/2005/8/layout/list1"/>
+    <dgm:cxn modelId="{4AE1066B-8222-3C4A-91FF-FB6F13C4D285}" srcId="{642604E1-F913-2E40-83DF-6DDB1BAC96D4}" destId="{DD8F5D97-B609-FD4B-BEAE-4A0D65577485}" srcOrd="1" destOrd="0" parTransId="{B07317E0-C287-AD46-93A3-AA93BD862BCB}" sibTransId="{84608136-4719-7B49-A220-F796F7B0C916}"/>
+    <dgm:cxn modelId="{7302E069-BCD5-E848-AB4D-6FAB55AFE916}" srcId="{3956EF87-1FB4-0248-8E81-1F7F0A1C44F2}" destId="{10E895E9-1D48-C744-B86D-82FDA8149570}" srcOrd="1" destOrd="0" parTransId="{08EC74B8-12DE-5D4F-AF04-68ADC0FB6828}" sibTransId="{C26C1A16-C02A-9C41-8168-A057F3A10CDB}"/>
+    <dgm:cxn modelId="{C52D402A-AC64-E342-8AF2-59C16060A0A7}" type="presOf" srcId="{C1246001-E9C1-484C-B1E5-E8C5A9335F6B}" destId="{38CCD804-8F5B-484C-861C-8BC41EA43119}" srcOrd="0" destOrd="0" presId="urn:microsoft.com/office/officeart/2005/8/layout/list1"/>
+    <dgm:cxn modelId="{D082248C-3562-C84D-B2AE-26D299928673}" type="presOf" srcId="{C1246001-E9C1-484C-B1E5-E8C5A9335F6B}" destId="{2B7A1C2C-3F8F-6B45-9076-B61E7B1CDE90}" srcOrd="1" destOrd="0" presId="urn:microsoft.com/office/officeart/2005/8/layout/list1"/>
+    <dgm:cxn modelId="{18FACF75-CB7A-E149-9B9F-3390340B88AA}" srcId="{3956EF87-1FB4-0248-8E81-1F7F0A1C44F2}" destId="{FAB95D5D-69F5-7F48-A871-BC063A1EF591}" srcOrd="2" destOrd="0" parTransId="{C3600EAB-D95F-1943-983D-3DA2B5E37AE3}" sibTransId="{42A7B93E-6623-8A41-A5C7-FB114EDC9E38}"/>
+    <dgm:cxn modelId="{29E77F48-8F60-C04D-AB10-4A4D7B47189E}" srcId="{43AACC1D-6F5B-8146-B673-48B509B05035}" destId="{642604E1-F913-2E40-83DF-6DDB1BAC96D4}" srcOrd="1" destOrd="0" parTransId="{CDBEF173-BBE8-6345-B070-6AAA122D7F01}" sibTransId="{5567C965-D5B9-F244-9A50-616F6B76B46F}"/>
+    <dgm:cxn modelId="{684254B9-FA05-8040-9AC4-B7B7C09CE34E}" srcId="{C1246001-E9C1-484C-B1E5-E8C5A9335F6B}" destId="{7DA90015-0604-1449-B99D-50AA37196E0E}" srcOrd="2" destOrd="0" parTransId="{7C5067C1-229A-0D40-B432-B58A59B5FAF0}" sibTransId="{BD7EC4B4-D13B-1B4A-9CA3-CCF7EEBA77A2}"/>
+    <dgm:cxn modelId="{2130B7AC-E31A-6140-82EB-78E5325531D0}" type="presOf" srcId="{10E895E9-1D48-C744-B86D-82FDA8149570}" destId="{8D954B33-1F07-1640-BABC-2F73259DB681}" srcOrd="0" destOrd="1" presId="urn:microsoft.com/office/officeart/2005/8/layout/list1"/>
+    <dgm:cxn modelId="{84EAE69F-A839-154F-8E02-0CE111340CF8}" type="presOf" srcId="{3956EF87-1FB4-0248-8E81-1F7F0A1C44F2}" destId="{8945A6BC-BC77-564F-8548-3795AF595003}" srcOrd="0" destOrd="0" presId="urn:microsoft.com/office/officeart/2005/8/layout/list1"/>
+    <dgm:cxn modelId="{7682F165-7AB6-F146-8ECB-9D6C20C3E242}" type="presOf" srcId="{FC90DDFE-9D11-AB48-9901-6960A0161B9A}" destId="{96989650-ADA7-124E-9358-E6D67E2D21AC}" srcOrd="0" destOrd="0" presId="urn:microsoft.com/office/officeart/2005/8/layout/list1"/>
+    <dgm:cxn modelId="{D90DABD0-5027-614E-9D19-C756AAF45C33}" type="presOf" srcId="{7DA90015-0604-1449-B99D-50AA37196E0E}" destId="{96989650-ADA7-124E-9358-E6D67E2D21AC}" srcOrd="0" destOrd="2" presId="urn:microsoft.com/office/officeart/2005/8/layout/list1"/>
+    <dgm:cxn modelId="{91D71673-A41F-894C-B01B-FFC1BDC12A65}" type="presOf" srcId="{3956EF87-1FB4-0248-8E81-1F7F0A1C44F2}" destId="{E16381AB-15D8-F445-AC18-294C8F0D32DD}" srcOrd="1" destOrd="0" presId="urn:microsoft.com/office/officeart/2005/8/layout/list1"/>
+    <dgm:cxn modelId="{E4666D4B-1BD3-E44D-92F1-B8AA117CB826}" srcId="{3956EF87-1FB4-0248-8E81-1F7F0A1C44F2}" destId="{17A62F63-5FE3-5143-A872-F3C175C30110}" srcOrd="0" destOrd="0" parTransId="{213324C6-F059-8842-A997-58133E173CA0}" sibTransId="{DE649928-B10B-CD46-B1A8-511A68E73BCF}"/>
+    <dgm:cxn modelId="{794DD02A-BD58-B743-AF2D-3634E06DAC01}" srcId="{C1246001-E9C1-484C-B1E5-E8C5A9335F6B}" destId="{7295F607-8437-7E4B-944F-3B8570FC5543}" srcOrd="1" destOrd="0" parTransId="{C37A35C9-C2D6-9649-A10B-48A90DDEB236}" sibTransId="{A22A101A-5BB4-1042-B755-301DCDE7EF37}"/>
+    <dgm:cxn modelId="{11BB109D-E110-114F-921C-7E750E3DD37E}" type="presOf" srcId="{43AACC1D-6F5B-8146-B673-48B509B05035}" destId="{3D1795AF-BF6B-934D-9AAC-7B3342AB7163}" srcOrd="0" destOrd="0" presId="urn:microsoft.com/office/officeart/2005/8/layout/list1"/>
+    <dgm:cxn modelId="{D9F8BFE9-3D47-D84A-AD17-D551DC993EEB}" type="presOf" srcId="{DD8F5D97-B609-FD4B-BEAE-4A0D65577485}" destId="{454CF7E0-0A36-5E4B-8969-4201E5A24B94}" srcOrd="0" destOrd="1" presId="urn:microsoft.com/office/officeart/2005/8/layout/list1"/>
+    <dgm:cxn modelId="{EE37C5C1-7AEE-FE42-86CA-FF7694FD2FEC}" type="presOf" srcId="{17A62F63-5FE3-5143-A872-F3C175C30110}" destId="{8D954B33-1F07-1640-BABC-2F73259DB681}" srcOrd="0" destOrd="0" presId="urn:microsoft.com/office/officeart/2005/8/layout/list1"/>
+    <dgm:cxn modelId="{48733665-11B4-5442-AF65-7D3A5BC418F4}" type="presOf" srcId="{FAB95D5D-69F5-7F48-A871-BC063A1EF591}" destId="{8D954B33-1F07-1640-BABC-2F73259DB681}" srcOrd="0" destOrd="2" presId="urn:microsoft.com/office/officeart/2005/8/layout/list1"/>
+    <dgm:cxn modelId="{7C9E0C74-1D8C-0B46-AEAC-054FDC996A25}" type="presOf" srcId="{642604E1-F913-2E40-83DF-6DDB1BAC96D4}" destId="{EFD967CF-84EC-F648-B5D2-203DC61AADB4}" srcOrd="1" destOrd="0" presId="urn:microsoft.com/office/officeart/2005/8/layout/list1"/>
     <dgm:cxn modelId="{B50AE044-91A4-EB4E-843C-8DF72B2012A8}" srcId="{C1246001-E9C1-484C-B1E5-E8C5A9335F6B}" destId="{FC90DDFE-9D11-AB48-9901-6960A0161B9A}" srcOrd="0" destOrd="0" parTransId="{26071C56-A602-0441-9939-B1EB76E48577}" sibTransId="{2D2F31AA-F41E-374F-8C4A-D29D55FF1987}"/>
-    <dgm:cxn modelId="{A40FD447-E9C4-984A-A72B-AAD3C265A015}" type="presOf" srcId="{3956EF87-1FB4-0248-8E81-1F7F0A1C44F2}" destId="{E16381AB-15D8-F445-AC18-294C8F0D32DD}" srcOrd="1" destOrd="0" presId="urn:microsoft.com/office/officeart/2005/8/layout/list1"/>
-    <dgm:cxn modelId="{78E592F4-540A-D94D-881A-FB1435B374B4}" type="presOf" srcId="{3956EF87-1FB4-0248-8E81-1F7F0A1C44F2}" destId="{8945A6BC-BC77-564F-8548-3795AF595003}" srcOrd="0" destOrd="0" presId="urn:microsoft.com/office/officeart/2005/8/layout/list1"/>
-    <dgm:cxn modelId="{A5069659-2ABD-7349-BBA6-B2D4D8942742}" type="presOf" srcId="{AE678755-34D9-7E4A-915C-FC2C63231EBB}" destId="{454CF7E0-0A36-5E4B-8969-4201E5A24B94}" srcOrd="0" destOrd="0" presId="urn:microsoft.com/office/officeart/2005/8/layout/list1"/>
-    <dgm:cxn modelId="{F5D92D1D-2CFC-0B4B-8F59-DF92FF06A10D}" type="presOf" srcId="{642604E1-F913-2E40-83DF-6DDB1BAC96D4}" destId="{EFD967CF-84EC-F648-B5D2-203DC61AADB4}" srcOrd="1" destOrd="0" presId="urn:microsoft.com/office/officeart/2005/8/layout/list1"/>
-    <dgm:cxn modelId="{18FACF75-CB7A-E149-9B9F-3390340B88AA}" srcId="{3956EF87-1FB4-0248-8E81-1F7F0A1C44F2}" destId="{FAB95D5D-69F5-7F48-A871-BC063A1EF591}" srcOrd="2" destOrd="0" parTransId="{C3600EAB-D95F-1943-983D-3DA2B5E37AE3}" sibTransId="{42A7B93E-6623-8A41-A5C7-FB114EDC9E38}"/>
+    <dgm:cxn modelId="{D16B866B-9FCE-EC43-88FA-80B0F3F62981}" srcId="{43AACC1D-6F5B-8146-B673-48B509B05035}" destId="{3956EF87-1FB4-0248-8E81-1F7F0A1C44F2}" srcOrd="0" destOrd="0" parTransId="{8C8B3416-DF81-A040-A0AE-71C44D615E84}" sibTransId="{8D26E07E-F2D2-E740-9429-BB3F9DBE2770}"/>
+    <dgm:cxn modelId="{93CA1AB5-677F-F94E-9897-DD1D6D8BDB64}" type="presOf" srcId="{AE678755-34D9-7E4A-915C-FC2C63231EBB}" destId="{454CF7E0-0A36-5E4B-8969-4201E5A24B94}" srcOrd="0" destOrd="0" presId="urn:microsoft.com/office/officeart/2005/8/layout/list1"/>
+    <dgm:cxn modelId="{803E3030-338B-0E42-899C-970EB85815F0}" type="presOf" srcId="{7295F607-8437-7E4B-944F-3B8570FC5543}" destId="{96989650-ADA7-124E-9358-E6D67E2D21AC}" srcOrd="0" destOrd="1" presId="urn:microsoft.com/office/officeart/2005/8/layout/list1"/>
     <dgm:cxn modelId="{BBA6F6E3-1781-614E-AEA5-C5C1270D8E89}" srcId="{43AACC1D-6F5B-8146-B673-48B509B05035}" destId="{C1246001-E9C1-484C-B1E5-E8C5A9335F6B}" srcOrd="2" destOrd="0" parTransId="{71204C26-03B1-7B42-B19A-8C1DA0191B3C}" sibTransId="{BD1028C8-44E4-4443-A33C-FE2D30C41723}"/>
-    <dgm:cxn modelId="{D16B866B-9FCE-EC43-88FA-80B0F3F62981}" srcId="{43AACC1D-6F5B-8146-B673-48B509B05035}" destId="{3956EF87-1FB4-0248-8E81-1F7F0A1C44F2}" srcOrd="0" destOrd="0" parTransId="{8C8B3416-DF81-A040-A0AE-71C44D615E84}" sibTransId="{8D26E07E-F2D2-E740-9429-BB3F9DBE2770}"/>
-    <dgm:cxn modelId="{684254B9-FA05-8040-9AC4-B7B7C09CE34E}" srcId="{C1246001-E9C1-484C-B1E5-E8C5A9335F6B}" destId="{7DA90015-0604-1449-B99D-50AA37196E0E}" srcOrd="2" destOrd="0" parTransId="{7C5067C1-229A-0D40-B432-B58A59B5FAF0}" sibTransId="{BD7EC4B4-D13B-1B4A-9CA3-CCF7EEBA77A2}"/>
-    <dgm:cxn modelId="{EA5456D4-C27D-AF48-AA99-2542333C643E}" type="presOf" srcId="{7295F607-8437-7E4B-944F-3B8570FC5543}" destId="{96989650-ADA7-124E-9358-E6D67E2D21AC}" srcOrd="0" destOrd="1" presId="urn:microsoft.com/office/officeart/2005/8/layout/list1"/>
-    <dgm:cxn modelId="{29E77F48-8F60-C04D-AB10-4A4D7B47189E}" srcId="{43AACC1D-6F5B-8146-B673-48B509B05035}" destId="{642604E1-F913-2E40-83DF-6DDB1BAC96D4}" srcOrd="1" destOrd="0" parTransId="{CDBEF173-BBE8-6345-B070-6AAA122D7F01}" sibTransId="{5567C965-D5B9-F244-9A50-616F6B76B46F}"/>
-    <dgm:cxn modelId="{4AE1066B-8222-3C4A-91FF-FB6F13C4D285}" srcId="{642604E1-F913-2E40-83DF-6DDB1BAC96D4}" destId="{DD8F5D97-B609-FD4B-BEAE-4A0D65577485}" srcOrd="1" destOrd="0" parTransId="{B07317E0-C287-AD46-93A3-AA93BD862BCB}" sibTransId="{84608136-4719-7B49-A220-F796F7B0C916}"/>
-    <dgm:cxn modelId="{E4666D4B-1BD3-E44D-92F1-B8AA117CB826}" srcId="{3956EF87-1FB4-0248-8E81-1F7F0A1C44F2}" destId="{17A62F63-5FE3-5143-A872-F3C175C30110}" srcOrd="0" destOrd="0" parTransId="{213324C6-F059-8842-A997-58133E173CA0}" sibTransId="{DE649928-B10B-CD46-B1A8-511A68E73BCF}"/>
-    <dgm:cxn modelId="{FAC8C8FD-3B68-A34D-BF29-FF8A59953C50}" type="presOf" srcId="{642604E1-F913-2E40-83DF-6DDB1BAC96D4}" destId="{132D6BDB-B6A8-B24E-95F9-C03D610378B2}" srcOrd="0" destOrd="0" presId="urn:microsoft.com/office/officeart/2005/8/layout/list1"/>
-    <dgm:cxn modelId="{D03999C9-0FC2-C244-A4E6-B2F648028326}" type="presOf" srcId="{10E895E9-1D48-C744-B86D-82FDA8149570}" destId="{8D954B33-1F07-1640-BABC-2F73259DB681}" srcOrd="0" destOrd="1" presId="urn:microsoft.com/office/officeart/2005/8/layout/list1"/>
-    <dgm:cxn modelId="{7302E069-BCD5-E848-AB4D-6FAB55AFE916}" srcId="{3956EF87-1FB4-0248-8E81-1F7F0A1C44F2}" destId="{10E895E9-1D48-C744-B86D-82FDA8149570}" srcOrd="1" destOrd="0" parTransId="{08EC74B8-12DE-5D4F-AF04-68ADC0FB6828}" sibTransId="{C26C1A16-C02A-9C41-8168-A057F3A10CDB}"/>
-    <dgm:cxn modelId="{794DD02A-BD58-B743-AF2D-3634E06DAC01}" srcId="{C1246001-E9C1-484C-B1E5-E8C5A9335F6B}" destId="{7295F607-8437-7E4B-944F-3B8570FC5543}" srcOrd="1" destOrd="0" parTransId="{C37A35C9-C2D6-9649-A10B-48A90DDEB236}" sibTransId="{A22A101A-5BB4-1042-B755-301DCDE7EF37}"/>
-    <dgm:cxn modelId="{1934409C-DE4E-E049-84F1-CBF4C92560A7}" type="presParOf" srcId="{3D1795AF-BF6B-934D-9AAC-7B3342AB7163}" destId="{42F99426-8FF0-D14A-85D9-93CFBC766B40}" srcOrd="0" destOrd="0" presId="urn:microsoft.com/office/officeart/2005/8/layout/list1"/>
-    <dgm:cxn modelId="{CFFCAFEE-1C47-3944-95D4-0088D9829619}" type="presParOf" srcId="{42F99426-8FF0-D14A-85D9-93CFBC766B40}" destId="{8945A6BC-BC77-564F-8548-3795AF595003}" srcOrd="0" destOrd="0" presId="urn:microsoft.com/office/officeart/2005/8/layout/list1"/>
-    <dgm:cxn modelId="{FB71E50F-AE74-D54C-A2EB-5250B29CED8A}" type="presParOf" srcId="{42F99426-8FF0-D14A-85D9-93CFBC766B40}" destId="{E16381AB-15D8-F445-AC18-294C8F0D32DD}" srcOrd="1" destOrd="0" presId="urn:microsoft.com/office/officeart/2005/8/layout/list1"/>
-    <dgm:cxn modelId="{8A429523-402C-4E49-BEE9-5A48D0F582E6}" type="presParOf" srcId="{3D1795AF-BF6B-934D-9AAC-7B3342AB7163}" destId="{BAF88751-8B26-7A41-B251-C14F60B61410}" srcOrd="1" destOrd="0" presId="urn:microsoft.com/office/officeart/2005/8/layout/list1"/>
-    <dgm:cxn modelId="{70E94BC5-7F70-AC4C-990E-9B9AEE50C0E9}" type="presParOf" srcId="{3D1795AF-BF6B-934D-9AAC-7B3342AB7163}" destId="{8D954B33-1F07-1640-BABC-2F73259DB681}" srcOrd="2" destOrd="0" presId="urn:microsoft.com/office/officeart/2005/8/layout/list1"/>
-    <dgm:cxn modelId="{033CCDAA-4BC5-344F-8E59-BA46B68B6D8B}" type="presParOf" srcId="{3D1795AF-BF6B-934D-9AAC-7B3342AB7163}" destId="{C82E394B-4541-2344-A5D4-6062CF12A0D5}" srcOrd="3" destOrd="0" presId="urn:microsoft.com/office/officeart/2005/8/layout/list1"/>
-    <dgm:cxn modelId="{A675A545-DE75-8745-A54A-B0CB99ACAD29}" type="presParOf" srcId="{3D1795AF-BF6B-934D-9AAC-7B3342AB7163}" destId="{10605AB3-D164-CE4A-A614-FDFC80BF9CC7}" srcOrd="4" destOrd="0" presId="urn:microsoft.com/office/officeart/2005/8/layout/list1"/>
-    <dgm:cxn modelId="{DF3CBE46-E363-EB47-9479-9CFA47988457}" type="presParOf" srcId="{10605AB3-D164-CE4A-A614-FDFC80BF9CC7}" destId="{132D6BDB-B6A8-B24E-95F9-C03D610378B2}" srcOrd="0" destOrd="0" presId="urn:microsoft.com/office/officeart/2005/8/layout/list1"/>
-    <dgm:cxn modelId="{7CB437E8-E16A-924B-BC2A-ABF5D3222DC3}" type="presParOf" srcId="{10605AB3-D164-CE4A-A614-FDFC80BF9CC7}" destId="{EFD967CF-84EC-F648-B5D2-203DC61AADB4}" srcOrd="1" destOrd="0" presId="urn:microsoft.com/office/officeart/2005/8/layout/list1"/>
-    <dgm:cxn modelId="{3C304AAB-BA82-3843-886F-C7D2820143B9}" type="presParOf" srcId="{3D1795AF-BF6B-934D-9AAC-7B3342AB7163}" destId="{1E7ACB98-92BF-0340-9C98-3D3012D837EB}" srcOrd="5" destOrd="0" presId="urn:microsoft.com/office/officeart/2005/8/layout/list1"/>
-    <dgm:cxn modelId="{5DCF55B2-A3C7-3347-8774-4C4B53F0FB03}" type="presParOf" srcId="{3D1795AF-BF6B-934D-9AAC-7B3342AB7163}" destId="{454CF7E0-0A36-5E4B-8969-4201E5A24B94}" srcOrd="6" destOrd="0" presId="urn:microsoft.com/office/officeart/2005/8/layout/list1"/>
-    <dgm:cxn modelId="{61F5DAAE-2505-AF4C-B83B-03BB3D10A72A}" type="presParOf" srcId="{3D1795AF-BF6B-934D-9AAC-7B3342AB7163}" destId="{CFE57042-C5CF-4F4B-9F5D-BE9977D99151}" srcOrd="7" destOrd="0" presId="urn:microsoft.com/office/officeart/2005/8/layout/list1"/>
-    <dgm:cxn modelId="{D8C2802B-CA2E-B448-8044-60301867ECFC}" type="presParOf" srcId="{3D1795AF-BF6B-934D-9AAC-7B3342AB7163}" destId="{233ECD62-CA3B-DB47-BF41-06CF8DAC9DC5}" srcOrd="8" destOrd="0" presId="urn:microsoft.com/office/officeart/2005/8/layout/list1"/>
-    <dgm:cxn modelId="{ED7A410D-7C4E-5241-8422-86928884E6D6}" type="presParOf" srcId="{233ECD62-CA3B-DB47-BF41-06CF8DAC9DC5}" destId="{38CCD804-8F5B-484C-861C-8BC41EA43119}" srcOrd="0" destOrd="0" presId="urn:microsoft.com/office/officeart/2005/8/layout/list1"/>
-    <dgm:cxn modelId="{83FC7ECD-7365-4A43-8D39-B50812BCDC8A}" type="presParOf" srcId="{233ECD62-CA3B-DB47-BF41-06CF8DAC9DC5}" destId="{2B7A1C2C-3F8F-6B45-9076-B61E7B1CDE90}" srcOrd="1" destOrd="0" presId="urn:microsoft.com/office/officeart/2005/8/layout/list1"/>
-    <dgm:cxn modelId="{BE493BB4-D68A-7045-AFFA-447EDF1D9BBA}" type="presParOf" srcId="{3D1795AF-BF6B-934D-9AAC-7B3342AB7163}" destId="{74113B25-44B9-424D-94F8-E6F9696C869B}" srcOrd="9" destOrd="0" presId="urn:microsoft.com/office/officeart/2005/8/layout/list1"/>
-    <dgm:cxn modelId="{CFCB68C8-4D3F-6645-BE28-F5FE936B7BCF}" type="presParOf" srcId="{3D1795AF-BF6B-934D-9AAC-7B3342AB7163}" destId="{96989650-ADA7-124E-9358-E6D67E2D21AC}" srcOrd="10" destOrd="0" presId="urn:microsoft.com/office/officeart/2005/8/layout/list1"/>
+    <dgm:cxn modelId="{70E5983A-4460-F34F-9004-7D7BE5F3CCB1}" type="presParOf" srcId="{3D1795AF-BF6B-934D-9AAC-7B3342AB7163}" destId="{42F99426-8FF0-D14A-85D9-93CFBC766B40}" srcOrd="0" destOrd="0" presId="urn:microsoft.com/office/officeart/2005/8/layout/list1"/>
+    <dgm:cxn modelId="{13E5C1BF-A869-C748-A201-98DB7E788FFB}" type="presParOf" srcId="{42F99426-8FF0-D14A-85D9-93CFBC766B40}" destId="{8945A6BC-BC77-564F-8548-3795AF595003}" srcOrd="0" destOrd="0" presId="urn:microsoft.com/office/officeart/2005/8/layout/list1"/>
+    <dgm:cxn modelId="{3633FCFE-3CB5-EB47-8843-3C877C821E6D}" type="presParOf" srcId="{42F99426-8FF0-D14A-85D9-93CFBC766B40}" destId="{E16381AB-15D8-F445-AC18-294C8F0D32DD}" srcOrd="1" destOrd="0" presId="urn:microsoft.com/office/officeart/2005/8/layout/list1"/>
+    <dgm:cxn modelId="{10E0A4CC-7977-264C-9B34-0212A2DB2C35}" type="presParOf" srcId="{3D1795AF-BF6B-934D-9AAC-7B3342AB7163}" destId="{BAF88751-8B26-7A41-B251-C14F60B61410}" srcOrd="1" destOrd="0" presId="urn:microsoft.com/office/officeart/2005/8/layout/list1"/>
+    <dgm:cxn modelId="{2C62FAFF-BCDD-A34A-8565-72CDF067ECA8}" type="presParOf" srcId="{3D1795AF-BF6B-934D-9AAC-7B3342AB7163}" destId="{8D954B33-1F07-1640-BABC-2F73259DB681}" srcOrd="2" destOrd="0" presId="urn:microsoft.com/office/officeart/2005/8/layout/list1"/>
+    <dgm:cxn modelId="{187789D1-F726-9A41-80D4-BDD7DF2B4067}" type="presParOf" srcId="{3D1795AF-BF6B-934D-9AAC-7B3342AB7163}" destId="{C82E394B-4541-2344-A5D4-6062CF12A0D5}" srcOrd="3" destOrd="0" presId="urn:microsoft.com/office/officeart/2005/8/layout/list1"/>
+    <dgm:cxn modelId="{04A37BB2-6AC3-9349-8F22-18ED55588CAF}" type="presParOf" srcId="{3D1795AF-BF6B-934D-9AAC-7B3342AB7163}" destId="{10605AB3-D164-CE4A-A614-FDFC80BF9CC7}" srcOrd="4" destOrd="0" presId="urn:microsoft.com/office/officeart/2005/8/layout/list1"/>
+    <dgm:cxn modelId="{48B25240-1C26-4843-9E2E-06B8DE33879F}" type="presParOf" srcId="{10605AB3-D164-CE4A-A614-FDFC80BF9CC7}" destId="{132D6BDB-B6A8-B24E-95F9-C03D610378B2}" srcOrd="0" destOrd="0" presId="urn:microsoft.com/office/officeart/2005/8/layout/list1"/>
+    <dgm:cxn modelId="{4CB721B4-910D-214E-9501-FC664F3BD7FA}" type="presParOf" srcId="{10605AB3-D164-CE4A-A614-FDFC80BF9CC7}" destId="{EFD967CF-84EC-F648-B5D2-203DC61AADB4}" srcOrd="1" destOrd="0" presId="urn:microsoft.com/office/officeart/2005/8/layout/list1"/>
+    <dgm:cxn modelId="{FC2B20F5-4190-594A-9610-DA2CBCD33BC5}" type="presParOf" srcId="{3D1795AF-BF6B-934D-9AAC-7B3342AB7163}" destId="{1E7ACB98-92BF-0340-9C98-3D3012D837EB}" srcOrd="5" destOrd="0" presId="urn:microsoft.com/office/officeart/2005/8/layout/list1"/>
+    <dgm:cxn modelId="{8810B3F7-84BA-4F40-9659-3D76A5ED99A9}" type="presParOf" srcId="{3D1795AF-BF6B-934D-9AAC-7B3342AB7163}" destId="{454CF7E0-0A36-5E4B-8969-4201E5A24B94}" srcOrd="6" destOrd="0" presId="urn:microsoft.com/office/officeart/2005/8/layout/list1"/>
+    <dgm:cxn modelId="{9E97123C-42BE-1A45-917A-342690F2F98C}" type="presParOf" srcId="{3D1795AF-BF6B-934D-9AAC-7B3342AB7163}" destId="{CFE57042-C5CF-4F4B-9F5D-BE9977D99151}" srcOrd="7" destOrd="0" presId="urn:microsoft.com/office/officeart/2005/8/layout/list1"/>
+    <dgm:cxn modelId="{D13CF399-D6BF-1147-BE1B-5B0F48B441F7}" type="presParOf" srcId="{3D1795AF-BF6B-934D-9AAC-7B3342AB7163}" destId="{233ECD62-CA3B-DB47-BF41-06CF8DAC9DC5}" srcOrd="8" destOrd="0" presId="urn:microsoft.com/office/officeart/2005/8/layout/list1"/>
+    <dgm:cxn modelId="{9FC35B43-42E1-4D44-A8E2-FE9FAE3BB1C7}" type="presParOf" srcId="{233ECD62-CA3B-DB47-BF41-06CF8DAC9DC5}" destId="{38CCD804-8F5B-484C-861C-8BC41EA43119}" srcOrd="0" destOrd="0" presId="urn:microsoft.com/office/officeart/2005/8/layout/list1"/>
+    <dgm:cxn modelId="{B8F8F7AB-1C25-C446-926A-FE785D60F01B}" type="presParOf" srcId="{233ECD62-CA3B-DB47-BF41-06CF8DAC9DC5}" destId="{2B7A1C2C-3F8F-6B45-9076-B61E7B1CDE90}" srcOrd="1" destOrd="0" presId="urn:microsoft.com/office/officeart/2005/8/layout/list1"/>
+    <dgm:cxn modelId="{CC96E9BC-F4D7-404C-AA27-8D8C27B0C143}" type="presParOf" srcId="{3D1795AF-BF6B-934D-9AAC-7B3342AB7163}" destId="{74113B25-44B9-424D-94F8-E6F9696C869B}" srcOrd="9" destOrd="0" presId="urn:microsoft.com/office/officeart/2005/8/layout/list1"/>
+    <dgm:cxn modelId="{48CF7E5A-8C7A-F443-8239-3F510EBE4104}" type="presParOf" srcId="{3D1795AF-BF6B-934D-9AAC-7B3342AB7163}" destId="{96989650-ADA7-124E-9358-E6D67E2D21AC}" srcOrd="10" destOrd="0" presId="urn:microsoft.com/office/officeart/2005/8/layout/list1"/>
   </dgm:cxnLst>
   <dgm:bg/>
   <dgm:whole/>
   <dgm:extLst>
     <a:ext uri="http://schemas.microsoft.com/office/drawing/2008/diagram">
-      <dsp:dataModelExt xmlns:dsp="http://schemas.microsoft.com/office/drawing/2008/diagram" relId="rId14" minVer="http://schemas.openxmlformats.org/drawingml/2006/diagram"/>
+      <dsp:dataModelExt xmlns:dsp="http://schemas.microsoft.com/office/drawing/2008/diagram" relId="rId15" minVer="http://schemas.openxmlformats.org/drawingml/2006/diagram"/>
     </a:ext>
   </dgm:extLst>
 </dgm:dataModel>
@@ -7734,34 +7834,34 @@
     </dgm:pt>
   </dgm:ptLst>
   <dgm:cxnLst>
-    <dgm:cxn modelId="{7AB2EA2C-16A9-F24E-B25B-7B699375EC6D}" type="presOf" srcId="{D74F872D-E195-8F42-A612-9959D846D40C}" destId="{47B15D63-8B13-AE4F-BB9E-958608ECE3BF}" srcOrd="0" destOrd="0" presId="urn:microsoft.com/office/officeart/2005/8/layout/list1"/>
+    <dgm:cxn modelId="{D16B866B-9FCE-EC43-88FA-80B0F3F62981}" srcId="{43AACC1D-6F5B-8146-B673-48B509B05035}" destId="{3956EF87-1FB4-0248-8E81-1F7F0A1C44F2}" srcOrd="0" destOrd="0" parTransId="{8C8B3416-DF81-A040-A0AE-71C44D615E84}" sibTransId="{8D26E07E-F2D2-E740-9429-BB3F9DBE2770}"/>
+    <dgm:cxn modelId="{1578CA9B-2761-3346-905B-CAF7FCDD31BD}" type="presOf" srcId="{D74F872D-E195-8F42-A612-9959D846D40C}" destId="{47B15D63-8B13-AE4F-BB9E-958608ECE3BF}" srcOrd="0" destOrd="0" presId="urn:microsoft.com/office/officeart/2005/8/layout/list1"/>
+    <dgm:cxn modelId="{090E6139-EEC6-5C43-BBE8-E10246ABB103}" type="presOf" srcId="{AC9509FB-E11E-E249-B8E3-CF97BE77938E}" destId="{8D954B33-1F07-1640-BABC-2F73259DB681}" srcOrd="0" destOrd="0" presId="urn:microsoft.com/office/officeart/2005/8/layout/list1"/>
+    <dgm:cxn modelId="{AD9968F7-1ABB-A94A-A089-BD5FFC524025}" type="presOf" srcId="{9E86E22E-ECF8-E24A-99AC-866CFFAA6D85}" destId="{504A7E33-3AC2-BA4A-A9D2-3FC0A26FB52C}" srcOrd="0" destOrd="0" presId="urn:microsoft.com/office/officeart/2005/8/layout/list1"/>
+    <dgm:cxn modelId="{5E5C9A34-2136-424A-A2ED-8DBDB427EFB1}" type="presOf" srcId="{3956EF87-1FB4-0248-8E81-1F7F0A1C44F2}" destId="{E16381AB-15D8-F445-AC18-294C8F0D32DD}" srcOrd="1" destOrd="0" presId="urn:microsoft.com/office/officeart/2005/8/layout/list1"/>
+    <dgm:cxn modelId="{D7A3E587-3F0D-A349-ADCF-624567C4EF39}" type="presOf" srcId="{3956EF87-1FB4-0248-8E81-1F7F0A1C44F2}" destId="{8945A6BC-BC77-564F-8548-3795AF595003}" srcOrd="0" destOrd="0" presId="urn:microsoft.com/office/officeart/2005/8/layout/list1"/>
     <dgm:cxn modelId="{6F65A5D5-7E02-DF48-8A50-9F61FEB3F2A1}" srcId="{9E86E22E-ECF8-E24A-99AC-866CFFAA6D85}" destId="{D74F872D-E195-8F42-A612-9959D846D40C}" srcOrd="0" destOrd="0" parTransId="{882FDF82-4256-924B-90C9-3536D75CF1A2}" sibTransId="{C6A741C5-53E4-CC40-921B-980770345CEC}"/>
     <dgm:cxn modelId="{0C0A59F1-59CD-B34A-8443-59695ED529C2}" srcId="{43AACC1D-6F5B-8146-B673-48B509B05035}" destId="{9E86E22E-ECF8-E24A-99AC-866CFFAA6D85}" srcOrd="1" destOrd="0" parTransId="{DEC6DC8D-51BA-134B-B216-B37A0A6F69CA}" sibTransId="{87C571C1-7A55-4E42-979D-E7A1A71A3CB9}"/>
-    <dgm:cxn modelId="{A14658F7-78C5-5140-8C39-F82A6DF3EC3E}" type="presOf" srcId="{3956EF87-1FB4-0248-8E81-1F7F0A1C44F2}" destId="{8945A6BC-BC77-564F-8548-3795AF595003}" srcOrd="0" destOrd="0" presId="urn:microsoft.com/office/officeart/2005/8/layout/list1"/>
-    <dgm:cxn modelId="{2880BDC5-A6F4-E64F-8916-174DE1C09AA7}" type="presOf" srcId="{AC9509FB-E11E-E249-B8E3-CF97BE77938E}" destId="{8D954B33-1F07-1640-BABC-2F73259DB681}" srcOrd="0" destOrd="0" presId="urn:microsoft.com/office/officeart/2005/8/layout/list1"/>
-    <dgm:cxn modelId="{9D07BC19-E3FE-E944-B837-A2782E66FB71}" type="presOf" srcId="{9E86E22E-ECF8-E24A-99AC-866CFFAA6D85}" destId="{504A7E33-3AC2-BA4A-A9D2-3FC0A26FB52C}" srcOrd="0" destOrd="0" presId="urn:microsoft.com/office/officeart/2005/8/layout/list1"/>
-    <dgm:cxn modelId="{D16B866B-9FCE-EC43-88FA-80B0F3F62981}" srcId="{43AACC1D-6F5B-8146-B673-48B509B05035}" destId="{3956EF87-1FB4-0248-8E81-1F7F0A1C44F2}" srcOrd="0" destOrd="0" parTransId="{8C8B3416-DF81-A040-A0AE-71C44D615E84}" sibTransId="{8D26E07E-F2D2-E740-9429-BB3F9DBE2770}"/>
+    <dgm:cxn modelId="{AFAFC66B-5E47-3F44-B0D8-E50ACB4AD5B6}" type="presOf" srcId="{9E86E22E-ECF8-E24A-99AC-866CFFAA6D85}" destId="{B3A934E0-4DC2-AE4B-AF39-73A594A1198C}" srcOrd="1" destOrd="0" presId="urn:microsoft.com/office/officeart/2005/8/layout/list1"/>
     <dgm:cxn modelId="{79BBE25C-3EFC-F641-80E4-CDC729F9DA4A}" srcId="{3956EF87-1FB4-0248-8E81-1F7F0A1C44F2}" destId="{AC9509FB-E11E-E249-B8E3-CF97BE77938E}" srcOrd="0" destOrd="0" parTransId="{C4C4DFB0-7585-C64E-AA90-1BFF4BC79690}" sibTransId="{9F470A9D-8674-FF42-B72E-CDED00652B76}"/>
-    <dgm:cxn modelId="{D0D6153E-A687-5348-84C6-B21A666E4C17}" type="presOf" srcId="{43AACC1D-6F5B-8146-B673-48B509B05035}" destId="{3D1795AF-BF6B-934D-9AAC-7B3342AB7163}" srcOrd="0" destOrd="0" presId="urn:microsoft.com/office/officeart/2005/8/layout/list1"/>
-    <dgm:cxn modelId="{17D9519B-A368-6B43-B97F-F5BACCC6FF73}" type="presOf" srcId="{3956EF87-1FB4-0248-8E81-1F7F0A1C44F2}" destId="{E16381AB-15D8-F445-AC18-294C8F0D32DD}" srcOrd="1" destOrd="0" presId="urn:microsoft.com/office/officeart/2005/8/layout/list1"/>
-    <dgm:cxn modelId="{5921EBB5-C49A-DB45-B1A9-844B5185B83B}" type="presOf" srcId="{9E86E22E-ECF8-E24A-99AC-866CFFAA6D85}" destId="{B3A934E0-4DC2-AE4B-AF39-73A594A1198C}" srcOrd="1" destOrd="0" presId="urn:microsoft.com/office/officeart/2005/8/layout/list1"/>
-    <dgm:cxn modelId="{69183582-D059-D64D-9191-F1953D6ED0A6}" type="presParOf" srcId="{3D1795AF-BF6B-934D-9AAC-7B3342AB7163}" destId="{42F99426-8FF0-D14A-85D9-93CFBC766B40}" srcOrd="0" destOrd="0" presId="urn:microsoft.com/office/officeart/2005/8/layout/list1"/>
-    <dgm:cxn modelId="{60C18397-6F54-3844-B474-E928BEF4A1E8}" type="presParOf" srcId="{42F99426-8FF0-D14A-85D9-93CFBC766B40}" destId="{8945A6BC-BC77-564F-8548-3795AF595003}" srcOrd="0" destOrd="0" presId="urn:microsoft.com/office/officeart/2005/8/layout/list1"/>
-    <dgm:cxn modelId="{40B81374-9D84-304D-BE55-C3606588E81E}" type="presParOf" srcId="{42F99426-8FF0-D14A-85D9-93CFBC766B40}" destId="{E16381AB-15D8-F445-AC18-294C8F0D32DD}" srcOrd="1" destOrd="0" presId="urn:microsoft.com/office/officeart/2005/8/layout/list1"/>
-    <dgm:cxn modelId="{12D8E5DD-575F-BD45-9AB2-E18D716B8F9F}" type="presParOf" srcId="{3D1795AF-BF6B-934D-9AAC-7B3342AB7163}" destId="{BAF88751-8B26-7A41-B251-C14F60B61410}" srcOrd="1" destOrd="0" presId="urn:microsoft.com/office/officeart/2005/8/layout/list1"/>
-    <dgm:cxn modelId="{5903EA1A-9880-4D46-BD76-F014D209D5A5}" type="presParOf" srcId="{3D1795AF-BF6B-934D-9AAC-7B3342AB7163}" destId="{8D954B33-1F07-1640-BABC-2F73259DB681}" srcOrd="2" destOrd="0" presId="urn:microsoft.com/office/officeart/2005/8/layout/list1"/>
-    <dgm:cxn modelId="{AA9B003C-BF97-624F-BCA4-C5F732D27825}" type="presParOf" srcId="{3D1795AF-BF6B-934D-9AAC-7B3342AB7163}" destId="{C82E394B-4541-2344-A5D4-6062CF12A0D5}" srcOrd="3" destOrd="0" presId="urn:microsoft.com/office/officeart/2005/8/layout/list1"/>
-    <dgm:cxn modelId="{E2B7901D-ABCD-1742-A2E7-3A6489C9128D}" type="presParOf" srcId="{3D1795AF-BF6B-934D-9AAC-7B3342AB7163}" destId="{2D790F4A-4BB9-7741-BB6F-218ACC27AE6F}" srcOrd="4" destOrd="0" presId="urn:microsoft.com/office/officeart/2005/8/layout/list1"/>
-    <dgm:cxn modelId="{053BFDAF-8400-BD41-8A3B-65A5388FE686}" type="presParOf" srcId="{2D790F4A-4BB9-7741-BB6F-218ACC27AE6F}" destId="{504A7E33-3AC2-BA4A-A9D2-3FC0A26FB52C}" srcOrd="0" destOrd="0" presId="urn:microsoft.com/office/officeart/2005/8/layout/list1"/>
-    <dgm:cxn modelId="{6C0D48D7-F075-B44A-8C2F-82006C13FBEA}" type="presParOf" srcId="{2D790F4A-4BB9-7741-BB6F-218ACC27AE6F}" destId="{B3A934E0-4DC2-AE4B-AF39-73A594A1198C}" srcOrd="1" destOrd="0" presId="urn:microsoft.com/office/officeart/2005/8/layout/list1"/>
-    <dgm:cxn modelId="{F6D2C56D-1684-C140-AAA2-BFC06E4DCF44}" type="presParOf" srcId="{3D1795AF-BF6B-934D-9AAC-7B3342AB7163}" destId="{CD157C77-F11F-EF42-989A-9363B5DFCB07}" srcOrd="5" destOrd="0" presId="urn:microsoft.com/office/officeart/2005/8/layout/list1"/>
-    <dgm:cxn modelId="{2548D7CD-651E-F343-B2F4-A02AF6CFABF6}" type="presParOf" srcId="{3D1795AF-BF6B-934D-9AAC-7B3342AB7163}" destId="{47B15D63-8B13-AE4F-BB9E-958608ECE3BF}" srcOrd="6" destOrd="0" presId="urn:microsoft.com/office/officeart/2005/8/layout/list1"/>
+    <dgm:cxn modelId="{DEEAB0F9-3E55-4B42-9C87-01BD70AE42B1}" type="presOf" srcId="{43AACC1D-6F5B-8146-B673-48B509B05035}" destId="{3D1795AF-BF6B-934D-9AAC-7B3342AB7163}" srcOrd="0" destOrd="0" presId="urn:microsoft.com/office/officeart/2005/8/layout/list1"/>
+    <dgm:cxn modelId="{A227F368-7C31-DC40-B62D-D24A39E16441}" type="presParOf" srcId="{3D1795AF-BF6B-934D-9AAC-7B3342AB7163}" destId="{42F99426-8FF0-D14A-85D9-93CFBC766B40}" srcOrd="0" destOrd="0" presId="urn:microsoft.com/office/officeart/2005/8/layout/list1"/>
+    <dgm:cxn modelId="{6CE6DA77-9D51-BB40-BE63-AD297815F0FD}" type="presParOf" srcId="{42F99426-8FF0-D14A-85D9-93CFBC766B40}" destId="{8945A6BC-BC77-564F-8548-3795AF595003}" srcOrd="0" destOrd="0" presId="urn:microsoft.com/office/officeart/2005/8/layout/list1"/>
+    <dgm:cxn modelId="{8E6CD0B8-1763-E149-B244-A6CC6424684E}" type="presParOf" srcId="{42F99426-8FF0-D14A-85D9-93CFBC766B40}" destId="{E16381AB-15D8-F445-AC18-294C8F0D32DD}" srcOrd="1" destOrd="0" presId="urn:microsoft.com/office/officeart/2005/8/layout/list1"/>
+    <dgm:cxn modelId="{A2B82CC3-236F-3644-88F5-C9ED68D4A44F}" type="presParOf" srcId="{3D1795AF-BF6B-934D-9AAC-7B3342AB7163}" destId="{BAF88751-8B26-7A41-B251-C14F60B61410}" srcOrd="1" destOrd="0" presId="urn:microsoft.com/office/officeart/2005/8/layout/list1"/>
+    <dgm:cxn modelId="{8ED14E65-2618-5E4D-BCCC-B4300884067C}" type="presParOf" srcId="{3D1795AF-BF6B-934D-9AAC-7B3342AB7163}" destId="{8D954B33-1F07-1640-BABC-2F73259DB681}" srcOrd="2" destOrd="0" presId="urn:microsoft.com/office/officeart/2005/8/layout/list1"/>
+    <dgm:cxn modelId="{E63A4228-DFE9-5A4C-8AE7-65850653FC4C}" type="presParOf" srcId="{3D1795AF-BF6B-934D-9AAC-7B3342AB7163}" destId="{C82E394B-4541-2344-A5D4-6062CF12A0D5}" srcOrd="3" destOrd="0" presId="urn:microsoft.com/office/officeart/2005/8/layout/list1"/>
+    <dgm:cxn modelId="{58689F72-7304-1240-B610-7F8A8AA3B452}" type="presParOf" srcId="{3D1795AF-BF6B-934D-9AAC-7B3342AB7163}" destId="{2D790F4A-4BB9-7741-BB6F-218ACC27AE6F}" srcOrd="4" destOrd="0" presId="urn:microsoft.com/office/officeart/2005/8/layout/list1"/>
+    <dgm:cxn modelId="{AF62C894-1EEA-A14E-88A5-5C39B5A1C0D3}" type="presParOf" srcId="{2D790F4A-4BB9-7741-BB6F-218ACC27AE6F}" destId="{504A7E33-3AC2-BA4A-A9D2-3FC0A26FB52C}" srcOrd="0" destOrd="0" presId="urn:microsoft.com/office/officeart/2005/8/layout/list1"/>
+    <dgm:cxn modelId="{E1CE98E3-9EFB-894C-941C-E5026D0AA037}" type="presParOf" srcId="{2D790F4A-4BB9-7741-BB6F-218ACC27AE6F}" destId="{B3A934E0-4DC2-AE4B-AF39-73A594A1198C}" srcOrd="1" destOrd="0" presId="urn:microsoft.com/office/officeart/2005/8/layout/list1"/>
+    <dgm:cxn modelId="{BD5A40D3-A309-894A-B9A4-FCE2295202D8}" type="presParOf" srcId="{3D1795AF-BF6B-934D-9AAC-7B3342AB7163}" destId="{CD157C77-F11F-EF42-989A-9363B5DFCB07}" srcOrd="5" destOrd="0" presId="urn:microsoft.com/office/officeart/2005/8/layout/list1"/>
+    <dgm:cxn modelId="{930A5594-EE58-7340-862C-F3C1458C246B}" type="presParOf" srcId="{3D1795AF-BF6B-934D-9AAC-7B3342AB7163}" destId="{47B15D63-8B13-AE4F-BB9E-958608ECE3BF}" srcOrd="6" destOrd="0" presId="urn:microsoft.com/office/officeart/2005/8/layout/list1"/>
   </dgm:cxnLst>
   <dgm:bg/>
   <dgm:whole/>
   <dgm:extLst>
     <a:ext uri="http://schemas.microsoft.com/office/drawing/2008/diagram">
-      <dsp:dataModelExt xmlns:dsp="http://schemas.microsoft.com/office/drawing/2008/diagram" relId="rId19" minVer="http://schemas.openxmlformats.org/drawingml/2006/diagram"/>
+      <dsp:dataModelExt xmlns:dsp="http://schemas.microsoft.com/office/drawing/2008/diagram" relId="rId20" minVer="http://schemas.openxmlformats.org/drawingml/2006/diagram"/>
     </a:ext>
   </dgm:extLst>
 </dgm:dataModel>
@@ -8174,45 +8274,45 @@
     </dgm:pt>
   </dgm:ptLst>
   <dgm:cxnLst>
-    <dgm:cxn modelId="{F6077166-9548-0948-B109-69DAAAD8F6F5}" type="presOf" srcId="{1DCC08C4-2722-E240-86D6-F790EDD5F99C}" destId="{EE808AEE-D325-EF46-A073-9089B39B9D25}" srcOrd="0" destOrd="0" presId="urn:microsoft.com/office/officeart/2005/8/layout/list1"/>
-    <dgm:cxn modelId="{EB11580A-7226-D94D-9BB5-49182A5B524B}" type="presOf" srcId="{DC8E80C8-40F4-8D42-B70D-C58960E5F01C}" destId="{38A62B4C-9396-A84F-984A-D5179BB17AC5}" srcOrd="1" destOrd="0" presId="urn:microsoft.com/office/officeart/2005/8/layout/list1"/>
-    <dgm:cxn modelId="{C48C89A6-9E11-3A48-A76D-7340E8CEF1A1}" type="presOf" srcId="{DD8AA7B8-68BF-D74C-B470-096D76EA8531}" destId="{E75381EB-A056-474E-8B9A-8B981BD969F0}" srcOrd="0" destOrd="0" presId="urn:microsoft.com/office/officeart/2005/8/layout/list1"/>
     <dgm:cxn modelId="{6F206EA6-9A4C-4F4E-944B-2C18D114D483}" srcId="{DD8AA7B8-68BF-D74C-B470-096D76EA8531}" destId="{5C7F60D6-A905-7347-82C9-7B023EEC90ED}" srcOrd="0" destOrd="0" parTransId="{86ADA4DC-12B8-8A44-B637-4428967CC29A}" sibTransId="{E77D06CD-7F4F-DF41-A1EE-A4713B07C50A}"/>
     <dgm:cxn modelId="{CE48D26D-CC48-5345-869B-B8E989608155}" srcId="{D48E0EB1-97AE-8140-AD1D-C43DF025171E}" destId="{DD8AA7B8-68BF-D74C-B470-096D76EA8531}" srcOrd="2" destOrd="0" parTransId="{5F0F9F19-7232-9B47-99F9-531EDBCE9790}" sibTransId="{9E2611A2-71C3-894C-B3DE-F1A111583052}"/>
-    <dgm:cxn modelId="{83A993F3-84CA-4F46-9288-E1B0EA309746}" type="presOf" srcId="{A0B4CDA9-EAAF-054D-B0A3-A53491DE6E8A}" destId="{6F698DE6-B5B1-054D-A329-6A42616523DC}" srcOrd="1" destOrd="0" presId="urn:microsoft.com/office/officeart/2005/8/layout/list1"/>
-    <dgm:cxn modelId="{17D48A5C-52BF-A443-A51D-AD43BABF3993}" type="presOf" srcId="{D48E0EB1-97AE-8140-AD1D-C43DF025171E}" destId="{8E1E8428-674E-A549-8358-418591F328A8}" srcOrd="0" destOrd="0" presId="urn:microsoft.com/office/officeart/2005/8/layout/list1"/>
+    <dgm:cxn modelId="{D79E039C-F119-CD4C-A687-B0B8721C1A2D}" type="presOf" srcId="{DC8E80C8-40F4-8D42-B70D-C58960E5F01C}" destId="{38A62B4C-9396-A84F-984A-D5179BB17AC5}" srcOrd="1" destOrd="0" presId="urn:microsoft.com/office/officeart/2005/8/layout/list1"/>
     <dgm:cxn modelId="{15695461-9A11-834C-8490-CBB364FFC705}" srcId="{A0B4CDA9-EAAF-054D-B0A3-A53491DE6E8A}" destId="{1DCC08C4-2722-E240-86D6-F790EDD5F99C}" srcOrd="0" destOrd="0" parTransId="{23CE7628-1421-CC46-938D-5C6D92425E33}" sibTransId="{CC8613FF-1493-6D4C-9E84-AF52470EA395}"/>
-    <dgm:cxn modelId="{46F467ED-1FA4-C04E-A4B7-8206E25C43BB}" type="presOf" srcId="{DC8E80C8-40F4-8D42-B70D-C58960E5F01C}" destId="{4B9C98D4-8D5D-5349-9BC2-C1A27605BFFB}" srcOrd="0" destOrd="0" presId="urn:microsoft.com/office/officeart/2005/8/layout/list1"/>
+    <dgm:cxn modelId="{01D76B97-2704-8044-A523-D7D841FC5D83}" type="presOf" srcId="{DD8AA7B8-68BF-D74C-B470-096D76EA8531}" destId="{E75381EB-A056-474E-8B9A-8B981BD969F0}" srcOrd="0" destOrd="0" presId="urn:microsoft.com/office/officeart/2005/8/layout/list1"/>
+    <dgm:cxn modelId="{18755DB9-86DD-F04A-846B-D83308BD7263}" type="presOf" srcId="{1DCC08C4-2722-E240-86D6-F790EDD5F99C}" destId="{EE808AEE-D325-EF46-A073-9089B39B9D25}" srcOrd="0" destOrd="0" presId="urn:microsoft.com/office/officeart/2005/8/layout/list1"/>
     <dgm:cxn modelId="{360B65DD-5220-2E4D-A2B1-DEB0D3D0D894}" srcId="{D48E0EB1-97AE-8140-AD1D-C43DF025171E}" destId="{A0B4CDA9-EAAF-054D-B0A3-A53491DE6E8A}" srcOrd="0" destOrd="0" parTransId="{F7114D4C-FC03-2B4D-9BC3-6B039E8438E2}" sibTransId="{F6EB2555-B71E-3842-88B2-6F5D7CE1BE93}"/>
     <dgm:cxn modelId="{B9C3AFFC-DD20-3A41-B56E-1EC1A4E51D14}" srcId="{D48E0EB1-97AE-8140-AD1D-C43DF025171E}" destId="{DC8E80C8-40F4-8D42-B70D-C58960E5F01C}" srcOrd="1" destOrd="0" parTransId="{6CC77D5A-6AAC-3D4A-AB3E-0433FB87300A}" sibTransId="{D6616737-90DA-4F41-AD98-03FA2299DA78}"/>
+    <dgm:cxn modelId="{3B770DAB-8C49-A646-A3F2-38AACDC1E76E}" type="presOf" srcId="{A0B4CDA9-EAAF-054D-B0A3-A53491DE6E8A}" destId="{2D40204E-2F61-C742-AA34-E815AC13EF04}" srcOrd="0" destOrd="0" presId="urn:microsoft.com/office/officeart/2005/8/layout/list1"/>
     <dgm:cxn modelId="{0980D865-0E27-CE4E-A899-0B6500C6805C}" srcId="{DC8E80C8-40F4-8D42-B70D-C58960E5F01C}" destId="{9925A379-769D-EC40-8DE2-6D11987E3C79}" srcOrd="0" destOrd="0" parTransId="{C71C05A8-A03C-D04C-BFE6-3DDABA39548B}" sibTransId="{0A1F4903-7A05-C046-86B2-365DB94FDD82}"/>
-    <dgm:cxn modelId="{F909F8F4-863C-E445-907F-A03436231097}" type="presOf" srcId="{5C7F60D6-A905-7347-82C9-7B023EEC90ED}" destId="{AE7F4BB5-7428-E84F-A060-E8EE658FBA90}" srcOrd="0" destOrd="0" presId="urn:microsoft.com/office/officeart/2005/8/layout/list1"/>
-    <dgm:cxn modelId="{1A067009-D9E4-7C4A-8994-B6B9174DB12E}" type="presOf" srcId="{9925A379-769D-EC40-8DE2-6D11987E3C79}" destId="{D1CE88ED-2522-2E41-84AD-ED695DFC26CC}" srcOrd="0" destOrd="0" presId="urn:microsoft.com/office/officeart/2005/8/layout/list1"/>
-    <dgm:cxn modelId="{314ADD8C-AF47-E347-B36B-734EFD91569A}" type="presOf" srcId="{A0B4CDA9-EAAF-054D-B0A3-A53491DE6E8A}" destId="{2D40204E-2F61-C742-AA34-E815AC13EF04}" srcOrd="0" destOrd="0" presId="urn:microsoft.com/office/officeart/2005/8/layout/list1"/>
-    <dgm:cxn modelId="{510399FC-0532-1841-97DC-6D7EB7E39882}" type="presOf" srcId="{DD8AA7B8-68BF-D74C-B470-096D76EA8531}" destId="{1BC2A23D-E5BA-B749-8146-90C1EEADAA0E}" srcOrd="1" destOrd="0" presId="urn:microsoft.com/office/officeart/2005/8/layout/list1"/>
-    <dgm:cxn modelId="{04B978F4-C2C3-7A4C-997D-7175D2795945}" type="presParOf" srcId="{8E1E8428-674E-A549-8358-418591F328A8}" destId="{01B536BD-800F-3943-A753-3853BCC2BC2C}" srcOrd="0" destOrd="0" presId="urn:microsoft.com/office/officeart/2005/8/layout/list1"/>
-    <dgm:cxn modelId="{5E7E5BE0-30AE-EF4E-8BA0-E1FB558BF703}" type="presParOf" srcId="{01B536BD-800F-3943-A753-3853BCC2BC2C}" destId="{2D40204E-2F61-C742-AA34-E815AC13EF04}" srcOrd="0" destOrd="0" presId="urn:microsoft.com/office/officeart/2005/8/layout/list1"/>
-    <dgm:cxn modelId="{A31ECA33-D08C-D345-B74D-A0C4232B87ED}" type="presParOf" srcId="{01B536BD-800F-3943-A753-3853BCC2BC2C}" destId="{6F698DE6-B5B1-054D-A329-6A42616523DC}" srcOrd="1" destOrd="0" presId="urn:microsoft.com/office/officeart/2005/8/layout/list1"/>
-    <dgm:cxn modelId="{C268C124-69BC-7340-B8D4-B16863ED9376}" type="presParOf" srcId="{8E1E8428-674E-A549-8358-418591F328A8}" destId="{A26DBE55-F47C-8D42-9B1F-AAA430650258}" srcOrd="1" destOrd="0" presId="urn:microsoft.com/office/officeart/2005/8/layout/list1"/>
-    <dgm:cxn modelId="{DABEEC4B-A185-614A-A431-166FCF0721C5}" type="presParOf" srcId="{8E1E8428-674E-A549-8358-418591F328A8}" destId="{EE808AEE-D325-EF46-A073-9089B39B9D25}" srcOrd="2" destOrd="0" presId="urn:microsoft.com/office/officeart/2005/8/layout/list1"/>
-    <dgm:cxn modelId="{CDF10936-7C95-AD49-A43F-D7B99796B8FF}" type="presParOf" srcId="{8E1E8428-674E-A549-8358-418591F328A8}" destId="{137C75BE-1D9C-4D48-976C-5280320D9739}" srcOrd="3" destOrd="0" presId="urn:microsoft.com/office/officeart/2005/8/layout/list1"/>
-    <dgm:cxn modelId="{771BF126-376E-404E-95F9-DE07CEFE5A3D}" type="presParOf" srcId="{8E1E8428-674E-A549-8358-418591F328A8}" destId="{C2DB4BBF-8C99-7A4C-A707-5141DCFD8700}" srcOrd="4" destOrd="0" presId="urn:microsoft.com/office/officeart/2005/8/layout/list1"/>
-    <dgm:cxn modelId="{2D6673D4-933E-2A42-BE50-47D378BC1AEC}" type="presParOf" srcId="{C2DB4BBF-8C99-7A4C-A707-5141DCFD8700}" destId="{4B9C98D4-8D5D-5349-9BC2-C1A27605BFFB}" srcOrd="0" destOrd="0" presId="urn:microsoft.com/office/officeart/2005/8/layout/list1"/>
-    <dgm:cxn modelId="{81FEC2D8-9B81-3B4A-A31F-B7B0BDC9C721}" type="presParOf" srcId="{C2DB4BBF-8C99-7A4C-A707-5141DCFD8700}" destId="{38A62B4C-9396-A84F-984A-D5179BB17AC5}" srcOrd="1" destOrd="0" presId="urn:microsoft.com/office/officeart/2005/8/layout/list1"/>
-    <dgm:cxn modelId="{43D7ECD4-79FB-B245-95C6-42A514880A65}" type="presParOf" srcId="{8E1E8428-674E-A549-8358-418591F328A8}" destId="{B245E29D-18DB-7C4B-BB46-A123AF353479}" srcOrd="5" destOrd="0" presId="urn:microsoft.com/office/officeart/2005/8/layout/list1"/>
-    <dgm:cxn modelId="{29CE74D5-8BB2-5240-BB0E-A5637BA68393}" type="presParOf" srcId="{8E1E8428-674E-A549-8358-418591F328A8}" destId="{D1CE88ED-2522-2E41-84AD-ED695DFC26CC}" srcOrd="6" destOrd="0" presId="urn:microsoft.com/office/officeart/2005/8/layout/list1"/>
-    <dgm:cxn modelId="{D1D20FE3-B850-FB4C-9BF0-FBA68F52F778}" type="presParOf" srcId="{8E1E8428-674E-A549-8358-418591F328A8}" destId="{015F58EE-72FD-6046-A3B2-0383AFD0D223}" srcOrd="7" destOrd="0" presId="urn:microsoft.com/office/officeart/2005/8/layout/list1"/>
-    <dgm:cxn modelId="{2396B126-1DC0-1443-979B-79C4EF9E5CF4}" type="presParOf" srcId="{8E1E8428-674E-A549-8358-418591F328A8}" destId="{52DC8C31-98A5-5549-87F8-75A34176C676}" srcOrd="8" destOrd="0" presId="urn:microsoft.com/office/officeart/2005/8/layout/list1"/>
-    <dgm:cxn modelId="{05CAF260-2A8B-624C-A6AF-200CB1A23342}" type="presParOf" srcId="{52DC8C31-98A5-5549-87F8-75A34176C676}" destId="{E75381EB-A056-474E-8B9A-8B981BD969F0}" srcOrd="0" destOrd="0" presId="urn:microsoft.com/office/officeart/2005/8/layout/list1"/>
-    <dgm:cxn modelId="{E372510E-682F-0348-980F-663360C429C4}" type="presParOf" srcId="{52DC8C31-98A5-5549-87F8-75A34176C676}" destId="{1BC2A23D-E5BA-B749-8146-90C1EEADAA0E}" srcOrd="1" destOrd="0" presId="urn:microsoft.com/office/officeart/2005/8/layout/list1"/>
-    <dgm:cxn modelId="{7B4E6E97-B8C5-374A-A11A-48A83AE1D051}" type="presParOf" srcId="{8E1E8428-674E-A549-8358-418591F328A8}" destId="{D559FEC0-3810-E447-BA35-88EEE48F0461}" srcOrd="9" destOrd="0" presId="urn:microsoft.com/office/officeart/2005/8/layout/list1"/>
-    <dgm:cxn modelId="{91B3706E-F67A-6C4A-A596-12D7D12B1750}" type="presParOf" srcId="{8E1E8428-674E-A549-8358-418591F328A8}" destId="{AE7F4BB5-7428-E84F-A060-E8EE658FBA90}" srcOrd="10" destOrd="0" presId="urn:microsoft.com/office/officeart/2005/8/layout/list1"/>
+    <dgm:cxn modelId="{A36BC3DC-824B-8043-98ED-4344B73D3A6D}" type="presOf" srcId="{DC8E80C8-40F4-8D42-B70D-C58960E5F01C}" destId="{4B9C98D4-8D5D-5349-9BC2-C1A27605BFFB}" srcOrd="0" destOrd="0" presId="urn:microsoft.com/office/officeart/2005/8/layout/list1"/>
+    <dgm:cxn modelId="{0B168123-6101-0442-8348-9BB8CE45F0DB}" type="presOf" srcId="{9925A379-769D-EC40-8DE2-6D11987E3C79}" destId="{D1CE88ED-2522-2E41-84AD-ED695DFC26CC}" srcOrd="0" destOrd="0" presId="urn:microsoft.com/office/officeart/2005/8/layout/list1"/>
+    <dgm:cxn modelId="{4DB091C2-5968-6C46-9444-56C32D755A74}" type="presOf" srcId="{DD8AA7B8-68BF-D74C-B470-096D76EA8531}" destId="{1BC2A23D-E5BA-B749-8146-90C1EEADAA0E}" srcOrd="1" destOrd="0" presId="urn:microsoft.com/office/officeart/2005/8/layout/list1"/>
+    <dgm:cxn modelId="{B212912E-4C6F-4B43-B6B1-013EC2E88836}" type="presOf" srcId="{5C7F60D6-A905-7347-82C9-7B023EEC90ED}" destId="{AE7F4BB5-7428-E84F-A060-E8EE658FBA90}" srcOrd="0" destOrd="0" presId="urn:microsoft.com/office/officeart/2005/8/layout/list1"/>
+    <dgm:cxn modelId="{56B087FB-0FC5-D04F-AA94-53A124A5E017}" type="presOf" srcId="{A0B4CDA9-EAAF-054D-B0A3-A53491DE6E8A}" destId="{6F698DE6-B5B1-054D-A329-6A42616523DC}" srcOrd="1" destOrd="0" presId="urn:microsoft.com/office/officeart/2005/8/layout/list1"/>
+    <dgm:cxn modelId="{68CA1FD5-63FB-5540-A5D9-D0036F332B1E}" type="presOf" srcId="{D48E0EB1-97AE-8140-AD1D-C43DF025171E}" destId="{8E1E8428-674E-A549-8358-418591F328A8}" srcOrd="0" destOrd="0" presId="urn:microsoft.com/office/officeart/2005/8/layout/list1"/>
+    <dgm:cxn modelId="{5734B904-B8BC-AB41-989E-04FCF86E736F}" type="presParOf" srcId="{8E1E8428-674E-A549-8358-418591F328A8}" destId="{01B536BD-800F-3943-A753-3853BCC2BC2C}" srcOrd="0" destOrd="0" presId="urn:microsoft.com/office/officeart/2005/8/layout/list1"/>
+    <dgm:cxn modelId="{1C3FD338-075A-824A-BF2A-CC417966B840}" type="presParOf" srcId="{01B536BD-800F-3943-A753-3853BCC2BC2C}" destId="{2D40204E-2F61-C742-AA34-E815AC13EF04}" srcOrd="0" destOrd="0" presId="urn:microsoft.com/office/officeart/2005/8/layout/list1"/>
+    <dgm:cxn modelId="{945DE56A-7958-624A-A78E-244399330C4C}" type="presParOf" srcId="{01B536BD-800F-3943-A753-3853BCC2BC2C}" destId="{6F698DE6-B5B1-054D-A329-6A42616523DC}" srcOrd="1" destOrd="0" presId="urn:microsoft.com/office/officeart/2005/8/layout/list1"/>
+    <dgm:cxn modelId="{9C5C7547-4765-5E45-9AF3-AB067B6A7CDF}" type="presParOf" srcId="{8E1E8428-674E-A549-8358-418591F328A8}" destId="{A26DBE55-F47C-8D42-9B1F-AAA430650258}" srcOrd="1" destOrd="0" presId="urn:microsoft.com/office/officeart/2005/8/layout/list1"/>
+    <dgm:cxn modelId="{2EEA80DB-8B07-8C42-A1BD-E5BB9D7336CE}" type="presParOf" srcId="{8E1E8428-674E-A549-8358-418591F328A8}" destId="{EE808AEE-D325-EF46-A073-9089B39B9D25}" srcOrd="2" destOrd="0" presId="urn:microsoft.com/office/officeart/2005/8/layout/list1"/>
+    <dgm:cxn modelId="{3CEC64DB-20CC-E043-B12A-7562941244A2}" type="presParOf" srcId="{8E1E8428-674E-A549-8358-418591F328A8}" destId="{137C75BE-1D9C-4D48-976C-5280320D9739}" srcOrd="3" destOrd="0" presId="urn:microsoft.com/office/officeart/2005/8/layout/list1"/>
+    <dgm:cxn modelId="{A8D02E07-5262-5C49-9CAF-5CCCDFFBF9BE}" type="presParOf" srcId="{8E1E8428-674E-A549-8358-418591F328A8}" destId="{C2DB4BBF-8C99-7A4C-A707-5141DCFD8700}" srcOrd="4" destOrd="0" presId="urn:microsoft.com/office/officeart/2005/8/layout/list1"/>
+    <dgm:cxn modelId="{6DE42013-5E35-144C-87DF-12539E4BB665}" type="presParOf" srcId="{C2DB4BBF-8C99-7A4C-A707-5141DCFD8700}" destId="{4B9C98D4-8D5D-5349-9BC2-C1A27605BFFB}" srcOrd="0" destOrd="0" presId="urn:microsoft.com/office/officeart/2005/8/layout/list1"/>
+    <dgm:cxn modelId="{3669DA01-6B59-D148-9E91-9A4281BBFFB6}" type="presParOf" srcId="{C2DB4BBF-8C99-7A4C-A707-5141DCFD8700}" destId="{38A62B4C-9396-A84F-984A-D5179BB17AC5}" srcOrd="1" destOrd="0" presId="urn:microsoft.com/office/officeart/2005/8/layout/list1"/>
+    <dgm:cxn modelId="{D47A54DF-BDDD-DE4B-916B-47F0E9A1D629}" type="presParOf" srcId="{8E1E8428-674E-A549-8358-418591F328A8}" destId="{B245E29D-18DB-7C4B-BB46-A123AF353479}" srcOrd="5" destOrd="0" presId="urn:microsoft.com/office/officeart/2005/8/layout/list1"/>
+    <dgm:cxn modelId="{BFC293CD-96A2-5245-8D43-84453A7AD89B}" type="presParOf" srcId="{8E1E8428-674E-A549-8358-418591F328A8}" destId="{D1CE88ED-2522-2E41-84AD-ED695DFC26CC}" srcOrd="6" destOrd="0" presId="urn:microsoft.com/office/officeart/2005/8/layout/list1"/>
+    <dgm:cxn modelId="{DB39F7D7-1BC5-7E45-BB05-EA2B6955E720}" type="presParOf" srcId="{8E1E8428-674E-A549-8358-418591F328A8}" destId="{015F58EE-72FD-6046-A3B2-0383AFD0D223}" srcOrd="7" destOrd="0" presId="urn:microsoft.com/office/officeart/2005/8/layout/list1"/>
+    <dgm:cxn modelId="{1518A0D5-74CB-0342-9D97-3802C056DB15}" type="presParOf" srcId="{8E1E8428-674E-A549-8358-418591F328A8}" destId="{52DC8C31-98A5-5549-87F8-75A34176C676}" srcOrd="8" destOrd="0" presId="urn:microsoft.com/office/officeart/2005/8/layout/list1"/>
+    <dgm:cxn modelId="{24134294-420B-4E4A-B99D-9C1F2218CC13}" type="presParOf" srcId="{52DC8C31-98A5-5549-87F8-75A34176C676}" destId="{E75381EB-A056-474E-8B9A-8B981BD969F0}" srcOrd="0" destOrd="0" presId="urn:microsoft.com/office/officeart/2005/8/layout/list1"/>
+    <dgm:cxn modelId="{F2E957F3-5463-FF48-8D71-B73A9402F690}" type="presParOf" srcId="{52DC8C31-98A5-5549-87F8-75A34176C676}" destId="{1BC2A23D-E5BA-B749-8146-90C1EEADAA0E}" srcOrd="1" destOrd="0" presId="urn:microsoft.com/office/officeart/2005/8/layout/list1"/>
+    <dgm:cxn modelId="{7E182CD9-9F90-1D46-A75B-AB52FE3478FC}" type="presParOf" srcId="{8E1E8428-674E-A549-8358-418591F328A8}" destId="{D559FEC0-3810-E447-BA35-88EEE48F0461}" srcOrd="9" destOrd="0" presId="urn:microsoft.com/office/officeart/2005/8/layout/list1"/>
+    <dgm:cxn modelId="{45BF9675-B21C-5F47-B517-95597C31B1D3}" type="presParOf" srcId="{8E1E8428-674E-A549-8358-418591F328A8}" destId="{AE7F4BB5-7428-E84F-A060-E8EE658FBA90}" srcOrd="10" destOrd="0" presId="urn:microsoft.com/office/officeart/2005/8/layout/list1"/>
   </dgm:cxnLst>
   <dgm:bg/>
   <dgm:whole/>
   <dgm:extLst>
     <a:ext uri="http://schemas.microsoft.com/office/drawing/2008/diagram">
-      <dsp:dataModelExt xmlns:dsp="http://schemas.microsoft.com/office/drawing/2008/diagram" relId="rId24" minVer="http://schemas.openxmlformats.org/drawingml/2006/diagram"/>
+      <dsp:dataModelExt xmlns:dsp="http://schemas.microsoft.com/office/drawing/2008/diagram" relId="rId25" minVer="http://schemas.openxmlformats.org/drawingml/2006/diagram"/>
     </a:ext>
   </dgm:extLst>
 </dgm:dataModel>

</xml_diff>

<commit_message>
General comments and adding some info
Not at all from anyone else on the payload team, just some general things I'm noting.  Somewhat testing out being able to collaborate via github...
</commit_message>
<xml_diff>
--- a/Engineering/Requirements/Air_Interface/Working_Copy_Air_Interface.docx
+++ b/Engineering/Requirements/Air_Interface/Working_Copy_Air_Interface.docx
@@ -1,9 +1,7 @@
 
 <file path=word/document.xml><?xml version="1.0" encoding="utf-8"?>
-<w:document xmlns:wpc="http://schemas.microsoft.com/office/word/2010/wordprocessingCanvas" xmlns:mo="http://schemas.microsoft.com/office/mac/office/2008/main" xmlns:mc="http://schemas.openxmlformats.org/markup-compatibility/2006" xmlns:mv="urn:schemas-microsoft-com:mac:vml" xmlns:o="urn:schemas-microsoft-com:office:office" xmlns:r="http://schemas.openxmlformats.org/officeDocument/2006/relationships" xmlns:m="http://schemas.openxmlformats.org/officeDocument/2006/math" xmlns:v="urn:schemas-microsoft-com:vml" xmlns:wp14="http://schemas.microsoft.com/office/word/2010/wordprocessingDrawing" xmlns:wp="http://schemas.openxmlformats.org/drawingml/2006/wordprocessingDrawing" xmlns:w10="urn:schemas-microsoft-com:office:word" xmlns:w="http://schemas.openxmlformats.org/wordprocessingml/2006/main" xmlns:w14="http://schemas.microsoft.com/office/word/2010/wordml" xmlns:wpg="http://schemas.microsoft.com/office/word/2010/wordprocessingGroup" xmlns:wpi="http://schemas.microsoft.com/office/word/2010/wordprocessingInk" xmlns:wne="http://schemas.microsoft.com/office/word/2006/wordml" xmlns:wps="http://schemas.microsoft.com/office/word/2010/wordprocessingShape" mc:Ignorable="w14 wp14">
+<w:document xmlns:wpc="http://schemas.microsoft.com/office/word/2010/wordprocessingCanvas" xmlns:mc="http://schemas.openxmlformats.org/markup-compatibility/2006" xmlns:o="urn:schemas-microsoft-com:office:office" xmlns:r="http://schemas.openxmlformats.org/officeDocument/2006/relationships" xmlns:m="http://schemas.openxmlformats.org/officeDocument/2006/math" xmlns:v="urn:schemas-microsoft-com:vml" xmlns:wp14="http://schemas.microsoft.com/office/word/2010/wordprocessingDrawing" xmlns:wp="http://schemas.openxmlformats.org/drawingml/2006/wordprocessingDrawing" xmlns:w10="urn:schemas-microsoft-com:office:word" xmlns:w="http://schemas.openxmlformats.org/wordprocessingml/2006/main" xmlns:w14="http://schemas.microsoft.com/office/word/2010/wordml" xmlns:w15="http://schemas.microsoft.com/office/word/2012/wordml" xmlns:wpg="http://schemas.microsoft.com/office/word/2010/wordprocessingGroup" xmlns:wpi="http://schemas.microsoft.com/office/word/2010/wordprocessingInk" xmlns:wne="http://schemas.microsoft.com/office/word/2006/wordml" xmlns:wps="http://schemas.microsoft.com/office/word/2010/wordprocessingShape" mc:Ignorable="w14 w15 wp14">
   <w:body>
-    <w:bookmarkStart w:id="0" w:name="_GoBack"/>
-    <w:bookmarkEnd w:id="0"/>
     <w:p>
       <w:pPr>
         <w:pStyle w:val="TOC1"/>
@@ -1691,21 +1689,21 @@
       <w:pPr>
         <w:pStyle w:val="Heading1"/>
       </w:pPr>
-      <w:bookmarkStart w:id="1" w:name="_Toc452196085"/>
+      <w:bookmarkStart w:id="0" w:name="_Toc452196085"/>
       <w:r>
         <w:t>Part</w:t>
       </w:r>
       <w:r>
         <w:t xml:space="preserve"> 1 – General Information</w:t>
       </w:r>
-      <w:bookmarkEnd w:id="1"/>
+      <w:bookmarkEnd w:id="0"/>
     </w:p>
     <w:p/>
     <w:p>
       <w:pPr>
         <w:pStyle w:val="Heading2"/>
       </w:pPr>
-      <w:bookmarkStart w:id="2" w:name="_Toc452196086"/>
+      <w:bookmarkStart w:id="1" w:name="_Toc452196086"/>
       <w:r>
         <w:lastRenderedPageBreak/>
         <w:t xml:space="preserve">Chapter 1 </w:t>
@@ -1716,7 +1714,7 @@
       <w:r>
         <w:t>Overhead</w:t>
       </w:r>
-      <w:bookmarkEnd w:id="2"/>
+      <w:bookmarkEnd w:id="1"/>
       <w:r>
         <w:t xml:space="preserve"> </w:t>
       </w:r>
@@ -1742,11 +1740,11 @@
       <w:pPr>
         <w:pStyle w:val="Heading3"/>
       </w:pPr>
-      <w:bookmarkStart w:id="3" w:name="_Toc452196087"/>
+      <w:bookmarkStart w:id="2" w:name="_Toc452196087"/>
       <w:r>
         <w:t>Origin of this Document</w:t>
       </w:r>
-      <w:bookmarkEnd w:id="3"/>
+      <w:bookmarkEnd w:id="2"/>
     </w:p>
     <w:p>
       <w:r>
@@ -1774,6 +1772,16 @@
       </w:r>
     </w:p>
     <w:p>
+      <w:r>
+        <w:lastRenderedPageBreak/>
+        <w:fldChar w:fldCharType="begin"/>
+      </w:r>
+      <w:r>
+        <w:instrText xml:space="preserve"> LINK Word.Document.12 "Macintosh HD:Users:w5nyv:Documents:documents:Engineering:Requirements:Phase_4_Terms_and_Definitions.docx" "" \a \p \f 0 </w:instrText>
+      </w:r>
+      <w:r>
+        <w:fldChar w:fldCharType="separate"/>
+      </w:r>
       <w:r>
         <w:object w:dxaOrig="8640" w:dyaOrig="12500" w14:anchorId="26D46A8B">
           <v:shapetype id="_x0000_t75" coordsize="21600,21600" o:spt="75" o:preferrelative="t" path="m@4@5l@4@11@9@11@9@5xe" filled="f" stroked="f">
@@ -1795,23 +1803,22 @@
             <v:path o:extrusionok="f" gradientshapeok="t" o:connecttype="rect"/>
             <o:lock v:ext="edit" aspectratio="t"/>
           </v:shapetype>
-          <v:shape id="_x0000_i1027" type="#_x0000_t75" style="width:6in;height:625pt" o:ole="">
-            <v:imagedata r:id="rId6" o:title=""/>
+          <v:shape id="_x0000_i1025" type="#_x0000_t75" style="width:6in;height:624.75pt">
+            <v:imagedata r:id="rId5" o:title=""/>
           </v:shape>
-          <o:OLEObject Type="Link" ProgID="Word.Document.12" ShapeID="_x0000_i1027" DrawAspect="Content" r:id="rId7" UpdateMode="Always">
-            <o:LinkType>Picture</o:LinkType>
-            <o:LockedField>false</o:LockedField>
-            <o:FieldCodes>\f 0</o:FieldCodes>
-          </o:OLEObject>
         </w:object>
+      </w:r>
+      <w:r>
+        <w:fldChar w:fldCharType="end"/>
       </w:r>
     </w:p>
     <w:p>
       <w:pPr>
         <w:pStyle w:val="Heading3"/>
       </w:pPr>
-      <w:bookmarkStart w:id="4" w:name="_Toc452196088"/>
-      <w:r>
+      <w:bookmarkStart w:id="3" w:name="_Toc452196088"/>
+      <w:r>
+        <w:lastRenderedPageBreak/>
         <w:t>Justification</w:t>
       </w:r>
     </w:p>
@@ -1854,7 +1861,7 @@
                     <pic:cNvPicPr/>
                   </pic:nvPicPr>
                   <pic:blipFill>
-                    <a:blip r:embed="rId8">
+                    <a:blip r:embed="rId6">
                       <a:extLst>
                         <a:ext uri="{28A0092B-C50C-407E-A947-70E740481C1C}">
                           <a14:useLocalDpi xmlns:a14="http://schemas.microsoft.com/office/drawing/2010/main" val="0"/>
@@ -1886,9 +1893,10 @@
         <w:pStyle w:val="Heading3"/>
       </w:pPr>
       <w:r>
+        <w:lastRenderedPageBreak/>
         <w:t>Preface</w:t>
       </w:r>
-      <w:bookmarkEnd w:id="4"/>
+      <w:bookmarkEnd w:id="3"/>
     </w:p>
     <w:p>
       <w:r>
@@ -2056,7 +2064,7 @@
       <w:r>
         <w:t xml:space="preserve">DVB-S2 is a widely adopted satellite standard. It is an open standard. The documentation is available free of charge from </w:t>
       </w:r>
-      <w:hyperlink r:id="rId9" w:history="1">
+      <w:hyperlink r:id="rId7" w:history="1">
         <w:r>
           <w:rPr>
             <w:rStyle w:val="Hyperlink"/>
@@ -2091,6 +2099,7 @@
     </w:p>
     <w:p>
       <w:r>
+        <w:lastRenderedPageBreak/>
         <w:t>This document describes the functions and elements of DVB-S2/X that are selected for use by the payload</w:t>
       </w:r>
       <w:r>
@@ -2110,21 +2119,27 @@
       <w:pPr>
         <w:pStyle w:val="Heading2"/>
       </w:pPr>
-      <w:bookmarkStart w:id="5" w:name="_Toc452196089"/>
+      <w:bookmarkStart w:id="4" w:name="_Toc452196089"/>
       <w:r>
         <w:t>Chapter 2 Link Budget</w:t>
       </w:r>
-      <w:bookmarkEnd w:id="5"/>
+      <w:bookmarkEnd w:id="4"/>
       <w:r>
         <w:t xml:space="preserve"> </w:t>
       </w:r>
     </w:p>
     <w:p>
-      <w:r>
-        <w:t xml:space="preserve">detailed description of our environment and link budget. </w:t>
+      <w:proofErr w:type="gramStart"/>
+      <w:r>
+        <w:t>detailed</w:t>
+      </w:r>
+      <w:proofErr w:type="gramEnd"/>
+      <w:r>
+        <w:t xml:space="preserve"> description of our environment and link budget. </w:t>
       </w:r>
     </w:p>
     <w:p>
+      <w:commentRangeStart w:id="5"/>
       <w:r>
         <w:t xml:space="preserve">Current </w:t>
       </w:r>
@@ -2137,14 +2152,33 @@
       <w:r>
         <w:t xml:space="preserve">link budget folder at </w:t>
       </w:r>
-      <w:hyperlink r:id="rId10" w:history="1">
+      <w:hyperlink r:id="rId8" w:history="1">
         <w:r>
           <w:rPr>
             <w:rStyle w:val="Hyperlink"/>
           </w:rPr>
-          <w:t>https://github.com/phase4ground/documents/tree/master/Engineering/Requirements/Air_Interface</w:t>
+          <w:t>http</w:t>
+        </w:r>
+        <w:r>
+          <w:rPr>
+            <w:rStyle w:val="Hyperlink"/>
+          </w:rPr>
+          <w:t>s</w:t>
+        </w:r>
+        <w:r>
+          <w:rPr>
+            <w:rStyle w:val="Hyperlink"/>
+          </w:rPr>
+          <w:t>://github.com/phase4ground/documents/tree/master/Engineering/Requirements/Air_Interface</w:t>
         </w:r>
       </w:hyperlink>
+      <w:commentRangeEnd w:id="5"/>
+      <w:r>
+        <w:rPr>
+          <w:rStyle w:val="CommentReference"/>
+        </w:rPr>
+        <w:commentReference w:id="5"/>
+      </w:r>
       <w:r>
         <w:br/>
       </w:r>
@@ -2167,7 +2201,15 @@
         <w:t xml:space="preserve">uplink </w:t>
       </w:r>
       <w:r>
-        <w:t>with a 5kHz data rate from</w:t>
+        <w:t xml:space="preserve">with a </w:t>
+      </w:r>
+      <w:proofErr w:type="gramStart"/>
+      <w:r>
+        <w:t>5kHz</w:t>
+      </w:r>
+      <w:proofErr w:type="gramEnd"/>
+      <w:r>
+        <w:t xml:space="preserve"> data rate from</w:t>
       </w:r>
       <w:r>
         <w:t xml:space="preserve"> an</w:t>
@@ -2180,6 +2222,7 @@
       </w:r>
     </w:p>
     <w:p>
+      <w:commentRangeStart w:id="6"/>
       <w:r>
         <w:t xml:space="preserve">Since station types will vary, adaptive coding and modulation is </w:t>
       </w:r>
@@ -2205,6 +2248,13 @@
       </w:r>
       <w:r>
         <w:t xml:space="preserve">link budgeting. This increases the complexity of the link budget. </w:t>
+      </w:r>
+      <w:commentRangeEnd w:id="6"/>
+      <w:r>
+        <w:rPr>
+          <w:rStyle w:val="CommentReference"/>
+        </w:rPr>
+        <w:commentReference w:id="6"/>
       </w:r>
     </w:p>
     <w:p>
@@ -2229,18 +2279,23 @@
       <w:pPr>
         <w:pStyle w:val="Heading2"/>
       </w:pPr>
-      <w:bookmarkStart w:id="6" w:name="_Toc452196090"/>
+      <w:bookmarkStart w:id="7" w:name="_Toc452196090"/>
       <w:r>
         <w:t>Chapter 3 System Time</w:t>
       </w:r>
-      <w:bookmarkEnd w:id="6"/>
+      <w:bookmarkEnd w:id="7"/>
       <w:r>
         <w:t xml:space="preserve"> </w:t>
       </w:r>
     </w:p>
     <w:p>
-      <w:r>
-        <w:t>define system time and how it’s derived and used in the system</w:t>
+      <w:proofErr w:type="gramStart"/>
+      <w:r>
+        <w:t>define</w:t>
+      </w:r>
+      <w:proofErr w:type="gramEnd"/>
+      <w:r>
+        <w:t xml:space="preserve"> system time and how it’s derived and used in the system</w:t>
       </w:r>
       <w:r>
         <w:t>.</w:t>
@@ -2254,18 +2309,23 @@
       <w:pPr>
         <w:pStyle w:val="Heading2"/>
       </w:pPr>
-      <w:bookmarkStart w:id="7" w:name="_Toc452196091"/>
+      <w:bookmarkStart w:id="8" w:name="_Toc452196091"/>
       <w:r>
         <w:t>Chapter 4 Tolerances</w:t>
       </w:r>
-      <w:bookmarkEnd w:id="7"/>
+      <w:bookmarkEnd w:id="8"/>
       <w:r>
         <w:t xml:space="preserve"> </w:t>
       </w:r>
     </w:p>
     <w:p>
-      <w:r>
-        <w:t>what parts of the s</w:t>
+      <w:proofErr w:type="gramStart"/>
+      <w:r>
+        <w:t>what</w:t>
+      </w:r>
+      <w:proofErr w:type="gramEnd"/>
+      <w:r>
+        <w:t xml:space="preserve"> parts of the s</w:t>
       </w:r>
       <w:r>
         <w:t>ystem have a lot of margin and what do not have a lot of margin</w:t>
@@ -2291,15 +2351,21 @@
       <w:pPr>
         <w:pStyle w:val="Heading2"/>
       </w:pPr>
-      <w:bookmarkStart w:id="8" w:name="_Toc452196092"/>
-      <w:r>
+      <w:bookmarkStart w:id="9" w:name="_Toc452196092"/>
+      <w:r>
+        <w:lastRenderedPageBreak/>
         <w:t>Chapter 5 Forward Compatibility Rules</w:t>
       </w:r>
-      <w:bookmarkEnd w:id="8"/>
+      <w:bookmarkEnd w:id="9"/>
     </w:p>
     <w:p>
-      <w:r>
-        <w:t xml:space="preserve">if there is extra room for future expansion in the message formats (and there better be) then extra bits are </w:t>
+      <w:proofErr w:type="gramStart"/>
+      <w:r>
+        <w:t>if</w:t>
+      </w:r>
+      <w:proofErr w:type="gramEnd"/>
+      <w:r>
+        <w:t xml:space="preserve"> there is extra room for future expansion in the message formats (and there better be) then extra bits are </w:t>
       </w:r>
       <w:r>
         <w:t xml:space="preserve">defined and </w:t>
@@ -2313,21 +2379,21 @@
       <w:pPr>
         <w:pStyle w:val="Heading1"/>
       </w:pPr>
-      <w:bookmarkStart w:id="9" w:name="_Toc452196093"/>
+      <w:bookmarkStart w:id="10" w:name="_Toc452196093"/>
       <w:r>
         <w:t>Part</w:t>
       </w:r>
       <w:r>
         <w:t xml:space="preserve"> 2 – Requirements for Operation</w:t>
       </w:r>
-      <w:bookmarkEnd w:id="9"/>
+      <w:bookmarkEnd w:id="10"/>
     </w:p>
     <w:p/>
     <w:p>
       <w:pPr>
         <w:pStyle w:val="Heading2"/>
       </w:pPr>
-      <w:bookmarkStart w:id="10" w:name="_Toc452196094"/>
+      <w:bookmarkStart w:id="11" w:name="_Toc452196094"/>
       <w:r>
         <w:t xml:space="preserve">Chapter 6 </w:t>
       </w:r>
@@ -2337,17 +2403,17 @@
       <w:r>
         <w:t>s</w:t>
       </w:r>
-      <w:bookmarkEnd w:id="10"/>
+      <w:bookmarkEnd w:id="11"/>
     </w:p>
     <w:p>
       <w:pPr>
         <w:pStyle w:val="Heading3"/>
       </w:pPr>
-      <w:bookmarkStart w:id="11" w:name="_Toc452196095"/>
+      <w:bookmarkStart w:id="12" w:name="_Toc452196095"/>
       <w:r>
         <w:t>Frequencies</w:t>
       </w:r>
-      <w:bookmarkEnd w:id="11"/>
+      <w:bookmarkEnd w:id="12"/>
     </w:p>
     <w:tbl>
       <w:tblPr>
@@ -2433,6 +2499,7 @@
             <w:tcW w:w="1440" w:type="dxa"/>
           </w:tcPr>
           <w:p>
+            <w:commentRangeStart w:id="13"/>
             <w:r>
               <w:t>10MHz</w:t>
             </w:r>
@@ -2454,6 +2521,13 @@
             </w:r>
             <w:r>
               <w:t>A 100kHz channelized</w:t>
+            </w:r>
+            <w:commentRangeEnd w:id="13"/>
+            <w:r>
+              <w:rPr>
+                <w:rStyle w:val="CommentReference"/>
+              </w:rPr>
+              <w:commentReference w:id="13"/>
             </w:r>
           </w:p>
         </w:tc>
@@ -2512,9 +2586,11 @@
             <w:tcW w:w="1476" w:type="dxa"/>
           </w:tcPr>
           <w:p>
+            <w:proofErr w:type="spellStart"/>
             <w:r>
               <w:t>Groundsat</w:t>
             </w:r>
+            <w:proofErr w:type="spellEnd"/>
           </w:p>
         </w:tc>
         <w:tc>
@@ -2563,31 +2639,86 @@
     </w:tbl>
     <w:p/>
     <w:p>
+      <w:proofErr w:type="gramStart"/>
       <w:r>
         <w:t>c</w:t>
       </w:r>
       <w:r>
-        <w:t>hannel spacing and designation</w:t>
+        <w:t>hannel</w:t>
+      </w:r>
+      <w:proofErr w:type="gramEnd"/>
+      <w:r>
+        <w:t xml:space="preserve"> spacing and designation</w:t>
       </w:r>
     </w:p>
     <w:p>
-      <w:r>
-        <w:t>frequency tolerance</w:t>
+      <w:proofErr w:type="gramStart"/>
+      <w:r>
+        <w:t>frequency</w:t>
+      </w:r>
+      <w:proofErr w:type="gramEnd"/>
+      <w:r>
+        <w:t xml:space="preserve"> tolerance</w:t>
       </w:r>
     </w:p>
     <w:p>
-      <w:r>
-        <w:t>phase noise</w:t>
+      <w:proofErr w:type="gramStart"/>
+      <w:r>
+        <w:t>phase</w:t>
+      </w:r>
+      <w:proofErr w:type="gramEnd"/>
+      <w:r>
+        <w:t xml:space="preserve"> noise</w:t>
       </w:r>
     </w:p>
     <w:p>
-      <w:r>
-        <w:t>power output characteristics</w:t>
-      </w:r>
+      <w:proofErr w:type="gramStart"/>
+      <w:r>
+        <w:t>power</w:t>
+      </w:r>
+      <w:proofErr w:type="gramEnd"/>
+      <w:r>
+        <w:t xml:space="preserve"> output characteristics</w:t>
+      </w:r>
+      <w:ins w:id="14" w:author="Kevin Sterne" w:date="2016-06-20T10:56:00Z">
+        <w:r>
+          <w:t>:</w:t>
+        </w:r>
+      </w:ins>
+      <w:ins w:id="15" w:author="Kevin Sterne" w:date="2016-06-20T10:55:00Z">
+        <w:r>
+          <w:t xml:space="preserve">  </w:t>
+        </w:r>
+      </w:ins>
+      <w:ins w:id="16" w:author="Kevin Sterne" w:date="2016-06-20T10:56:00Z">
+        <w:r>
+          <w:t>T</w:t>
+        </w:r>
+      </w:ins>
+      <w:ins w:id="17" w:author="Kevin Sterne" w:date="2016-06-20T10:55:00Z">
+        <w:r>
+          <w:t xml:space="preserve">his could be a table of estimated EIRPs that will close the link depending on the coding/modulation used.  </w:t>
+        </w:r>
+      </w:ins>
+      <w:ins w:id="18" w:author="Kevin Sterne" w:date="2016-06-20T10:56:00Z">
+        <w:r>
+          <w:t>This could be helpful for operators planning a station and knowing t</w:t>
+        </w:r>
+        <w:bookmarkStart w:id="19" w:name="_GoBack"/>
+        <w:bookmarkEnd w:id="19"/>
+        <w:r>
+          <w:t>he amount of power out plus the antenna gain needed be able to get up to the payload.</w:t>
+        </w:r>
+      </w:ins>
     </w:p>
     <w:p>
-      <w:r>
-        <w:t>carrier on/off conditions, power output and power control, modulation</w:t>
+      <w:proofErr w:type="gramStart"/>
+      <w:r>
+        <w:t>carrier</w:t>
+      </w:r>
+      <w:proofErr w:type="gramEnd"/>
+      <w:r>
+        <w:t xml:space="preserve"> on/off conditions, power output and power control, modulation</w:t>
       </w:r>
       <w:r>
         <w:t xml:space="preserve"> characteristics, </w:t>
@@ -2597,11 +2728,11 @@
       <w:pPr>
         <w:pStyle w:val="Heading3"/>
       </w:pPr>
-      <w:bookmarkStart w:id="12" w:name="_Toc452196096"/>
+      <w:bookmarkStart w:id="20" w:name="_Toc452196096"/>
       <w:r>
         <w:t>Voice Signal Quality</w:t>
       </w:r>
-      <w:bookmarkEnd w:id="12"/>
+      <w:bookmarkEnd w:id="20"/>
     </w:p>
     <w:p>
       <w:r>
@@ -2671,26 +2802,31 @@
       <w:pPr>
         <w:pStyle w:val="Heading3"/>
       </w:pPr>
-      <w:bookmarkStart w:id="13" w:name="_Toc452196097"/>
+      <w:bookmarkStart w:id="21" w:name="_Toc452196097"/>
       <w:r>
         <w:t>Emission Type</w:t>
       </w:r>
-      <w:bookmarkEnd w:id="13"/>
+      <w:bookmarkEnd w:id="21"/>
     </w:p>
     <w:p/>
     <w:p>
       <w:pPr>
         <w:pStyle w:val="Heading3"/>
       </w:pPr>
-      <w:bookmarkStart w:id="14" w:name="_Toc452196098"/>
+      <w:bookmarkStart w:id="22" w:name="_Toc452196098"/>
       <w:r>
         <w:t>Emission Type Designation</w:t>
       </w:r>
-      <w:bookmarkEnd w:id="14"/>
+      <w:bookmarkEnd w:id="22"/>
     </w:p>
     <w:p>
-      <w:r>
-        <w:t>emission designation, conducted and radiated spurious emissions.</w:t>
+      <w:proofErr w:type="gramStart"/>
+      <w:r>
+        <w:t>emission</w:t>
+      </w:r>
+      <w:proofErr w:type="gramEnd"/>
+      <w:r>
+        <w:t xml:space="preserve"> designation, conducted and radiated spurious emissions.</w:t>
       </w:r>
     </w:p>
     <w:p>
@@ -2749,6 +2885,7 @@
           <w:noProof/>
           <w:lang w:eastAsia="en-US"/>
         </w:rPr>
+        <w:lastRenderedPageBreak/>
         <w:drawing>
           <wp:inline distT="0" distB="0" distL="0" distR="0" wp14:anchorId="0DDD72F9" wp14:editId="40C374CA">
             <wp:extent cx="5486400" cy="7861935"/>
@@ -2796,7 +2933,15 @@
     <w:p/>
     <w:p>
       <w:r>
-        <w:t xml:space="preserve">Uplink is expected to be 5kHz data rate </w:t>
+        <w:t xml:space="preserve">Uplink is expected to be </w:t>
+      </w:r>
+      <w:proofErr w:type="gramStart"/>
+      <w:r>
+        <w:t>5kHz</w:t>
+      </w:r>
+      <w:proofErr w:type="gramEnd"/>
+      <w:r>
+        <w:t xml:space="preserve"> data rate </w:t>
       </w:r>
       <w:r>
         <w:t>(modulation TBD)</w:t>
@@ -2820,14 +2965,27 @@
       </w:r>
     </w:p>
     <w:p>
-      <w:r>
-        <w:t>SatChat 1k</w:t>
+      <w:proofErr w:type="spellStart"/>
+      <w:r>
+        <w:t>SatChat</w:t>
+      </w:r>
+      <w:proofErr w:type="spellEnd"/>
+      <w:r>
+        <w:t xml:space="preserve"> 1k</w:t>
       </w:r>
       <w:r>
         <w:t xml:space="preserve"> mode</w:t>
       </w:r>
       <w:r>
-        <w:t xml:space="preserve"> is expected to be 1kHz </w:t>
+        <w:t xml:space="preserve"> is expected to be </w:t>
+      </w:r>
+      <w:proofErr w:type="gramStart"/>
+      <w:r>
+        <w:t>1kHz</w:t>
+      </w:r>
+      <w:proofErr w:type="gramEnd"/>
+      <w:r>
+        <w:t xml:space="preserve"> </w:t>
       </w:r>
       <w:r>
         <w:t>(modulation TBD)</w:t>
@@ -2893,7 +3051,16 @@
     </w:p>
     <w:p>
       <w:r>
-        <w:t xml:space="preserve">The Phase 4 FDMA uplink channel is currently assumed to be 10MHz wide, consisting of one hundred 100kHz channels. </w:t>
+        <w:lastRenderedPageBreak/>
+        <w:t xml:space="preserve">The Phase 4 FDMA uplink channel is currently assumed to be 10MHz wide, consisting of one hundred </w:t>
+      </w:r>
+      <w:proofErr w:type="gramStart"/>
+      <w:r>
+        <w:t>100kHz</w:t>
+      </w:r>
+      <w:proofErr w:type="gramEnd"/>
+      <w:r>
+        <w:t xml:space="preserve"> channels. </w:t>
       </w:r>
     </w:p>
     <w:p>
@@ -2929,7 +3096,7 @@
         <w:drawing>
           <wp:inline distT="0" distB="0" distL="0" distR="0" wp14:anchorId="323D1750" wp14:editId="6CB4278F">
             <wp:extent cx="5486400" cy="3200400"/>
-            <wp:effectExtent l="0" t="0" r="25400" b="0"/>
+            <wp:effectExtent l="0" t="0" r="19050" b="0"/>
             <wp:docPr id="3" name="Diagram 3"/>
             <wp:cNvGraphicFramePr/>
             <a:graphic xmlns:a="http://schemas.openxmlformats.org/drawingml/2006/main">
@@ -2959,7 +3126,7 @@
         <w:drawing>
           <wp:inline distT="0" distB="0" distL="0" distR="0" wp14:anchorId="565E8E70" wp14:editId="048B3156">
             <wp:extent cx="5486400" cy="3200400"/>
-            <wp:effectExtent l="0" t="0" r="25400" b="0"/>
+            <wp:effectExtent l="0" t="19050" r="19050" b="19050"/>
             <wp:docPr id="4" name="Diagram 4"/>
             <wp:cNvGraphicFramePr/>
             <a:graphic xmlns:a="http://schemas.openxmlformats.org/drawingml/2006/main">
@@ -2973,6 +3140,7 @@
     </w:p>
     <w:p>
       <w:r>
+        <w:lastRenderedPageBreak/>
         <w:t xml:space="preserve">The next header field contains the following information. The modulation, coding, and data rate combinations may be encoded in order to make them as compact as possible. </w:t>
       </w:r>
     </w:p>
@@ -2985,7 +3153,7 @@
         <w:drawing>
           <wp:inline distT="0" distB="0" distL="0" distR="0" wp14:anchorId="6AF07121" wp14:editId="2530E45E">
             <wp:extent cx="5486400" cy="3200400"/>
-            <wp:effectExtent l="0" t="0" r="25400" b="0"/>
+            <wp:effectExtent l="0" t="0" r="19050" b="0"/>
             <wp:docPr id="5" name="Diagram 5"/>
             <wp:cNvGraphicFramePr/>
             <a:graphic xmlns:a="http://schemas.openxmlformats.org/drawingml/2006/main">
@@ -3005,7 +3173,7 @@
       <w:pPr>
         <w:pStyle w:val="Heading2"/>
       </w:pPr>
-      <w:bookmarkStart w:id="15" w:name="_Toc452196099"/>
+      <w:bookmarkStart w:id="23" w:name="_Toc452196099"/>
       <w:r>
         <w:t xml:space="preserve">Chapter 7 </w:t>
       </w:r>
@@ -3015,17 +3183,17 @@
       <w:r>
         <w:t>s</w:t>
       </w:r>
-      <w:bookmarkEnd w:id="15"/>
+      <w:bookmarkEnd w:id="23"/>
     </w:p>
     <w:p>
       <w:pPr>
         <w:pStyle w:val="Heading3"/>
       </w:pPr>
-      <w:bookmarkStart w:id="16" w:name="_Toc452196100"/>
+      <w:bookmarkStart w:id="24" w:name="_Toc452196100"/>
       <w:r>
         <w:t>Frequencies</w:t>
       </w:r>
-      <w:bookmarkEnd w:id="16"/>
+      <w:bookmarkEnd w:id="24"/>
     </w:p>
     <w:tbl>
       <w:tblPr>
@@ -3114,8 +3282,16 @@
             <w:tcW w:w="1710" w:type="dxa"/>
           </w:tcPr>
           <w:p>
+            <w:commentRangeStart w:id="25"/>
             <w:r>
               <w:t>10MHz</w:t>
+            </w:r>
+            <w:commentRangeEnd w:id="25"/>
+            <w:r>
+              <w:rPr>
+                <w:rStyle w:val="CommentReference"/>
+              </w:rPr>
+              <w:commentReference w:id="25"/>
             </w:r>
           </w:p>
         </w:tc>
@@ -3184,9 +3360,11 @@
             <w:tcW w:w="1368" w:type="dxa"/>
           </w:tcPr>
           <w:p>
+            <w:proofErr w:type="spellStart"/>
             <w:r>
               <w:t>Groundsat</w:t>
             </w:r>
+            <w:proofErr w:type="spellEnd"/>
           </w:p>
         </w:tc>
         <w:tc>
@@ -3226,19 +3404,24 @@
     </w:tbl>
     <w:p/>
     <w:p>
-      <w:r>
-        <w:t xml:space="preserve">channel spacing and designation, demodulation characteristics, voice signal stuff, </w:t>
+      <w:proofErr w:type="gramStart"/>
+      <w:r>
+        <w:t>channel</w:t>
+      </w:r>
+      <w:proofErr w:type="gramEnd"/>
+      <w:r>
+        <w:t xml:space="preserve"> spacing and designation, demodulation characteristics, voice signal stuff, </w:t>
       </w:r>
     </w:p>
     <w:p>
       <w:pPr>
         <w:pStyle w:val="Heading3"/>
       </w:pPr>
-      <w:bookmarkStart w:id="17" w:name="_Toc452196101"/>
+      <w:bookmarkStart w:id="26" w:name="_Toc452196101"/>
       <w:r>
         <w:t>Emission Type</w:t>
       </w:r>
-      <w:bookmarkEnd w:id="17"/>
+      <w:bookmarkEnd w:id="26"/>
     </w:p>
     <w:p>
       <w:r>
@@ -3255,16 +3438,22 @@
       <w:pPr>
         <w:pStyle w:val="Heading3"/>
       </w:pPr>
-      <w:bookmarkStart w:id="18" w:name="_Toc452196102"/>
-      <w:r>
+      <w:bookmarkStart w:id="27" w:name="_Toc452196102"/>
+      <w:r>
+        <w:lastRenderedPageBreak/>
         <w:t>Emission Type Designation</w:t>
       </w:r>
-      <w:bookmarkEnd w:id="18"/>
+      <w:bookmarkEnd w:id="27"/>
     </w:p>
     <w:p/>
     <w:p>
-      <w:r>
-        <w:t>limitations on emissions, conducted spurious emission</w:t>
+      <w:proofErr w:type="gramStart"/>
+      <w:r>
+        <w:t>limitations</w:t>
+      </w:r>
+      <w:proofErr w:type="gramEnd"/>
+      <w:r>
+        <w:t xml:space="preserve"> on emissions, conducted spurious emission</w:t>
       </w:r>
       <w:r>
         <w:t>s, radiated spurious emissions, security and identification, authentication, station ID, registration, registration memory, access overload (proposed quality of service scheme from 2008), storing and forwarding, MESH networking requirements.</w:t>
@@ -3275,7 +3464,7 @@
       <w:pPr>
         <w:pStyle w:val="Heading2"/>
       </w:pPr>
-      <w:bookmarkStart w:id="19" w:name="_Toc452196103"/>
+      <w:bookmarkStart w:id="28" w:name="_Toc452196103"/>
       <w:r>
         <w:t>Chapter 8</w:t>
       </w:r>
@@ -3285,14 +3474,19 @@
       <w:r>
         <w:t>Supervision</w:t>
       </w:r>
-      <w:bookmarkEnd w:id="19"/>
+      <w:bookmarkEnd w:id="28"/>
     </w:p>
     <w:p>
+      <w:proofErr w:type="gramStart"/>
       <w:r>
         <w:t>contro</w:t>
       </w:r>
       <w:r>
-        <w:t>l operation, failure detection</w:t>
+        <w:t>l</w:t>
+      </w:r>
+      <w:proofErr w:type="gramEnd"/>
+      <w:r>
+        <w:t xml:space="preserve"> operation, failure detection</w:t>
       </w:r>
       <w:r>
         <w:t xml:space="preserve">. </w:t>
@@ -3309,7 +3503,7 @@
       <w:pPr>
         <w:pStyle w:val="Heading2"/>
       </w:pPr>
-      <w:bookmarkStart w:id="20" w:name="_Toc452196104"/>
+      <w:bookmarkStart w:id="29" w:name="_Toc452196104"/>
       <w:r>
         <w:t xml:space="preserve">Chapter 9 </w:t>
       </w:r>
@@ -3325,7 +3519,7 @@
       <w:r>
         <w:t>)</w:t>
       </w:r>
-      <w:bookmarkEnd w:id="20"/>
+      <w:bookmarkEnd w:id="29"/>
     </w:p>
     <w:p>
       <w:r>
@@ -3349,7 +3543,7 @@
       <w:pPr>
         <w:pStyle w:val="Heading2"/>
       </w:pPr>
-      <w:bookmarkStart w:id="21" w:name="_Toc452196105"/>
+      <w:bookmarkStart w:id="30" w:name="_Toc452196105"/>
       <w:r>
         <w:t>Chapter 10</w:t>
       </w:r>
@@ -3359,14 +3553,19 @@
       <w:r>
         <w:t>Reconfiguration</w:t>
       </w:r>
-      <w:bookmarkEnd w:id="21"/>
+      <w:bookmarkEnd w:id="30"/>
       <w:r>
         <w:t xml:space="preserve"> </w:t>
       </w:r>
     </w:p>
     <w:p>
-      <w:r>
-        <w:t>this is very important to get right</w:t>
+      <w:proofErr w:type="gramStart"/>
+      <w:r>
+        <w:t>this</w:t>
+      </w:r>
+      <w:proofErr w:type="gramEnd"/>
+      <w:r>
+        <w:t xml:space="preserve"> is very important to get right</w:t>
       </w:r>
       <w:r>
         <w:t>, and it may need to be in a document that is logically above the Common Air Interface, as the Reconfiguration Definition drives the Common Air Interface</w:t>
@@ -3400,6 +3599,87 @@
       </w:r>
       <w:r>
         <w:t xml:space="preserve">This is a political and technical area with great potential, that needs to be fully explored and agreements need to be in place. </w:t>
+      </w:r>
+    </w:p>
+    <w:p>
+      <w:pPr>
+        <w:rPr>
+          <w:ins w:id="31" w:author="Kevin Sterne" w:date="2016-06-20T10:45:00Z"/>
+        </w:rPr>
+      </w:pPr>
+    </w:p>
+    <w:p>
+      <w:pPr>
+        <w:rPr>
+          <w:del w:id="32" w:author="Kevin Sterne" w:date="2016-06-20T10:45:00Z"/>
+        </w:rPr>
+      </w:pPr>
+      <w:ins w:id="33" w:author="Kevin Sterne" w:date="2016-06-20T10:45:00Z">
+        <w:r>
+          <w:t xml:space="preserve">Virginia Tech should be a gate-keeper in the reconfiguration process as they will have an engineering model that will be as close to an identical copy to the flight unit as possible.  New software packages can be uploaded to the engineering model and test performed in order to assess and test key parameters for </w:t>
+        </w:r>
+        <w:proofErr w:type="spellStart"/>
+        <w:r>
+          <w:t>operations.</w:t>
+        </w:r>
+      </w:ins>
+    </w:p>
+    <w:p>
+      <w:pPr>
+        <w:pStyle w:val="Heading2"/>
+      </w:pPr>
+      <w:bookmarkStart w:id="34" w:name="_Toc452196106"/>
+      <w:r>
+        <w:t>Chapter</w:t>
+      </w:r>
+      <w:proofErr w:type="spellEnd"/>
+      <w:r>
+        <w:t xml:space="preserve"> 11</w:t>
+      </w:r>
+      <w:r>
+        <w:t xml:space="preserve"> </w:t>
+      </w:r>
+      <w:r>
+        <w:t>Idle State</w:t>
+      </w:r>
+      <w:bookmarkEnd w:id="34"/>
+    </w:p>
+    <w:p>
+      <w:proofErr w:type="gramStart"/>
+      <w:r>
+        <w:t>power</w:t>
+      </w:r>
+      <w:proofErr w:type="gramEnd"/>
+      <w:r>
+        <w:t xml:space="preserve"> savings possibilities, </w:t>
+      </w:r>
+      <w:r>
+        <w:t xml:space="preserve">or the ability to </w:t>
+      </w:r>
+      <w:r>
+        <w:t>swap in science projects when traffic is low enough</w:t>
+      </w:r>
+      <w:r>
+        <w:t xml:space="preserve"> and processing power is available</w:t>
+      </w:r>
+      <w:r>
+        <w:t xml:space="preserve">. Defining how to get into and out of </w:t>
+      </w:r>
+      <w:r>
+        <w:lastRenderedPageBreak/>
+        <w:t>idle in order to be able to use the idle state for either just savin</w:t>
+      </w:r>
+      <w:r>
+        <w:t>g power, or some other purpose that we haven’t thought up y</w:t>
+      </w:r>
+      <w:r>
+        <w:t xml:space="preserve">et. </w:t>
+      </w:r>
+      <w:r>
+        <w:t>Using idle cycles</w:t>
+      </w:r>
+      <w:r>
+        <w:t xml:space="preserve"> could be super useful, but is optional. </w:t>
       </w:r>
     </w:p>
     <w:p/>
@@ -3407,45 +3687,23 @@
       <w:pPr>
         <w:pStyle w:val="Heading2"/>
       </w:pPr>
-      <w:bookmarkStart w:id="22" w:name="_Toc452196106"/>
-      <w:r>
-        <w:t>Chapter 11</w:t>
-      </w:r>
-      <w:r>
-        <w:t xml:space="preserve"> </w:t>
-      </w:r>
-      <w:r>
-        <w:t>Idle State</w:t>
-      </w:r>
-      <w:bookmarkEnd w:id="22"/>
+      <w:bookmarkStart w:id="35" w:name="_Toc452196107"/>
+      <w:r>
+        <w:t>Chapter 12 Emergency Communications</w:t>
+      </w:r>
+      <w:bookmarkEnd w:id="35"/>
     </w:p>
     <w:p>
-      <w:r>
-        <w:t xml:space="preserve">power savings possibilities, </w:t>
-      </w:r>
-      <w:r>
-        <w:t xml:space="preserve">or the ability to </w:t>
-      </w:r>
-      <w:r>
-        <w:t>swap in science projects when traffic is low enough</w:t>
-      </w:r>
-      <w:r>
-        <w:t xml:space="preserve"> and processing power is available</w:t>
-      </w:r>
-      <w:r>
-        <w:t>. Defining how to get into and out of idle in order to be able to use the idle state for either just savin</w:t>
-      </w:r>
-      <w:r>
-        <w:t>g power, or some other purpose that we haven’t thought up y</w:t>
-      </w:r>
-      <w:r>
-        <w:t xml:space="preserve">et. </w:t>
-      </w:r>
-      <w:r>
-        <w:t>Using idle cycles</w:t>
-      </w:r>
-      <w:r>
-        <w:t xml:space="preserve"> could be super useful, but is optional. </w:t>
+      <w:proofErr w:type="gramStart"/>
+      <w:r>
+        <w:t>what</w:t>
+      </w:r>
+      <w:proofErr w:type="gramEnd"/>
+      <w:r>
+        <w:t xml:space="preserve"> constitutes an emergency state for the system, what services are provided by both user terminals and space segment in an emergency.</w:t>
+      </w:r>
+      <w:r>
+        <w:t xml:space="preserve"> There are at least two categories. A declared communications emergency changes the spacecraft state and may change user terminal state. A locally determined emergency does not change the spacecraft state. </w:t>
       </w:r>
     </w:p>
     <w:p/>
@@ -3453,18 +3711,36 @@
       <w:pPr>
         <w:pStyle w:val="Heading2"/>
       </w:pPr>
-      <w:bookmarkStart w:id="23" w:name="_Toc452196107"/>
-      <w:r>
-        <w:t>Chapter 12 Emergency Communications</w:t>
-      </w:r>
-      <w:bookmarkEnd w:id="23"/>
+      <w:bookmarkStart w:id="36" w:name="_Toc452196108"/>
+      <w:r>
+        <w:t>Chapter 13 mesh operation</w:t>
+      </w:r>
+      <w:bookmarkEnd w:id="36"/>
     </w:p>
     <w:p>
       <w:r>
-        <w:t>what constitutes an emergency state for the system, what services are provided by both user terminals and space segment in an emergency.</w:t>
-      </w:r>
-      <w:r>
-        <w:t xml:space="preserve"> There are at least two categories. A declared communications emergency changes the spacecraft state and may change user terminal state. A locally determined emergency does not change the spacecraft state. </w:t>
+        <w:t>User terminals will operate as MESH stations. When they are close enough together, then will form ad-hoc networks on their own. This</w:t>
+      </w:r>
+      <w:r>
+        <w:t xml:space="preserve"> mode</w:t>
+      </w:r>
+      <w:r>
+        <w:t xml:space="preserve"> </w:t>
+      </w:r>
+      <w:r>
+        <w:t>should require</w:t>
+      </w:r>
+      <w:r>
+        <w:t xml:space="preserve"> </w:t>
+      </w:r>
+      <w:r>
+        <w:t xml:space="preserve">the </w:t>
+      </w:r>
+      <w:r>
+        <w:t xml:space="preserve">user to opt-in and should require minimal configuration. </w:t>
+      </w:r>
+      <w:r>
+        <w:t xml:space="preserve">Discuss security implications in detail. </w:t>
       </w:r>
     </w:p>
     <w:p/>
@@ -3472,54 +3748,17 @@
       <w:pPr>
         <w:pStyle w:val="Heading2"/>
       </w:pPr>
-      <w:bookmarkStart w:id="24" w:name="_Toc452196108"/>
-      <w:r>
-        <w:t>Chapter 13 mesh operation</w:t>
-      </w:r>
-      <w:bookmarkEnd w:id="24"/>
-    </w:p>
-    <w:p>
-      <w:r>
-        <w:t>User terminals will operate as MESH stations. When they are close enough together, then will form ad-hoc networks on their own. This</w:t>
-      </w:r>
-      <w:r>
-        <w:t xml:space="preserve"> mode</w:t>
+      <w:bookmarkStart w:id="37" w:name="_Toc452196109"/>
+      <w:r>
+        <w:t>Chapter 14</w:t>
       </w:r>
       <w:r>
         <w:t xml:space="preserve"> </w:t>
       </w:r>
       <w:r>
-        <w:t>should require</w:t>
-      </w:r>
-      <w:r>
-        <w:t xml:space="preserve"> </w:t>
-      </w:r>
-      <w:r>
-        <w:t xml:space="preserve">the </w:t>
-      </w:r>
-      <w:r>
-        <w:t xml:space="preserve">user to opt-in and should require minimal configuration. </w:t>
-      </w:r>
-      <w:r>
-        <w:t xml:space="preserve">Discuss security implications in detail. </w:t>
-      </w:r>
-    </w:p>
-    <w:p/>
-    <w:p>
-      <w:pPr>
-        <w:pStyle w:val="Heading2"/>
-      </w:pPr>
-      <w:bookmarkStart w:id="25" w:name="_Toc452196109"/>
-      <w:r>
-        <w:t>Chapter 14</w:t>
-      </w:r>
-      <w:r>
-        <w:t xml:space="preserve"> </w:t>
-      </w:r>
-      <w:r>
         <w:t>Gateways to Other Services</w:t>
       </w:r>
-      <w:bookmarkEnd w:id="25"/>
+      <w:bookmarkEnd w:id="37"/>
     </w:p>
     <w:p>
       <w:r>
@@ -3542,11 +3781,11 @@
       <w:pPr>
         <w:pStyle w:val="Heading3"/>
       </w:pPr>
-      <w:bookmarkStart w:id="26" w:name="_Toc452196110"/>
+      <w:bookmarkStart w:id="38" w:name="_Toc452196110"/>
       <w:r>
         <w:t>Amateur Television Network</w:t>
       </w:r>
-      <w:bookmarkEnd w:id="26"/>
+      <w:bookmarkEnd w:id="38"/>
     </w:p>
     <w:p>
       <w:r>
@@ -3577,11 +3816,11 @@
       <w:pPr>
         <w:pStyle w:val="Heading3"/>
       </w:pPr>
-      <w:bookmarkStart w:id="27" w:name="_Toc452196111"/>
+      <w:bookmarkStart w:id="39" w:name="_Toc452196111"/>
       <w:r>
         <w:t>Amateur Radio Emergency Data Network</w:t>
       </w:r>
-      <w:bookmarkEnd w:id="27"/>
+      <w:bookmarkEnd w:id="39"/>
     </w:p>
     <w:p>
       <w:r>
@@ -3628,7 +3867,15 @@
     </w:p>
     <w:p>
       <w:r>
-        <w:t xml:space="preserve">Interconnection could be achieved with olsrd, which stands for Optimized Link State Routing Protocol. It was designed to help establish and maintain routes in mobile ad hoc networks. Read more about it here </w:t>
+        <w:t xml:space="preserve">Interconnection could be achieved with </w:t>
+      </w:r>
+      <w:proofErr w:type="spellStart"/>
+      <w:r>
+        <w:t>olsrd</w:t>
+      </w:r>
+      <w:proofErr w:type="spellEnd"/>
+      <w:r>
+        <w:t xml:space="preserve">, which stands for Optimized Link State Routing Protocol. It was designed to help establish and maintain routes in mobile ad hoc networks. Read more about it here </w:t>
       </w:r>
       <w:hyperlink r:id="rId30" w:history="1">
         <w:r>
@@ -3659,17 +3906,34 @@
         <w:t>uses</w:t>
       </w:r>
       <w:r>
-        <w:t xml:space="preserve"> olsrd, then the networ</w:t>
+        <w:t xml:space="preserve"> </w:t>
+      </w:r>
+      <w:proofErr w:type="spellStart"/>
+      <w:r>
+        <w:t>olsrd</w:t>
+      </w:r>
+      <w:proofErr w:type="spellEnd"/>
+      <w:r>
+        <w:t>, then the networ</w:t>
       </w:r>
       <w:r>
         <w:t xml:space="preserve">king interface can be achieved. </w:t>
       </w:r>
       <w:r>
-        <w:t xml:space="preserve">Not all implementations of olsrd support IPv6. Therefore, some care is required in selecting the implementation. </w:t>
+        <w:t xml:space="preserve">Not all implementations of </w:t>
+      </w:r>
+      <w:proofErr w:type="spellStart"/>
+      <w:r>
+        <w:t>olsrd</w:t>
+      </w:r>
+      <w:proofErr w:type="spellEnd"/>
+      <w:r>
+        <w:t xml:space="preserve"> support IPv6. Therefore, some care is required in selecting the implementation. </w:t>
       </w:r>
     </w:p>
     <w:p>
       <w:r>
+        <w:lastRenderedPageBreak/>
         <w:t xml:space="preserve">The recommended implementation is </w:t>
       </w:r>
       <w:r>
@@ -3738,9 +4002,95 @@
 </w:document>
 </file>
 
+<file path=word/comments.xml><?xml version="1.0" encoding="utf-8"?>
+<w:comments xmlns:wpc="http://schemas.microsoft.com/office/word/2010/wordprocessingCanvas" xmlns:mc="http://schemas.openxmlformats.org/markup-compatibility/2006" xmlns:o="urn:schemas-microsoft-com:office:office" xmlns:r="http://schemas.openxmlformats.org/officeDocument/2006/relationships" xmlns:m="http://schemas.openxmlformats.org/officeDocument/2006/math" xmlns:v="urn:schemas-microsoft-com:vml" xmlns:wp14="http://schemas.microsoft.com/office/word/2010/wordprocessingDrawing" xmlns:wp="http://schemas.openxmlformats.org/drawingml/2006/wordprocessingDrawing" xmlns:w10="urn:schemas-microsoft-com:office:word" xmlns:w="http://schemas.openxmlformats.org/wordprocessingml/2006/main" xmlns:w14="http://schemas.microsoft.com/office/word/2010/wordml" xmlns:w15="http://schemas.microsoft.com/office/word/2012/wordml" xmlns:wpg="http://schemas.microsoft.com/office/word/2010/wordprocessingGroup" xmlns:wpi="http://schemas.microsoft.com/office/word/2010/wordprocessingInk" xmlns:wne="http://schemas.microsoft.com/office/word/2006/wordml" xmlns:wps="http://schemas.microsoft.com/office/word/2010/wordprocessingShape" mc:Ignorable="w14 w15 wp14">
+  <w:comment w:id="5" w:author="Kevin Sterne" w:date="2016-06-20T10:32:00Z" w:initials="KS">
+    <w:p>
+      <w:pPr>
+        <w:pStyle w:val="CommentText"/>
+      </w:pPr>
+      <w:r>
+        <w:rPr>
+          <w:rStyle w:val="CommentReference"/>
+        </w:rPr>
+        <w:annotationRef/>
+      </w:r>
+      <w:r>
+        <w:t>Believe this is old information.  Is this now in Engineering/</w:t>
+      </w:r>
+      <w:proofErr w:type="spellStart"/>
+      <w:r>
+        <w:t>Link_Budget</w:t>
+      </w:r>
+      <w:proofErr w:type="spellEnd"/>
+      <w:r>
+        <w:t>?</w:t>
+      </w:r>
+    </w:p>
+  </w:comment>
+  <w:comment w:id="6" w:author="Kevin Sterne" w:date="2016-06-20T10:34:00Z" w:initials="KS">
+    <w:p>
+      <w:pPr>
+        <w:pStyle w:val="CommentText"/>
+      </w:pPr>
+      <w:r>
+        <w:rPr>
+          <w:rStyle w:val="CommentReference"/>
+        </w:rPr>
+        <w:annotationRef/>
+      </w:r>
+      <w:r>
+        <w:t>Is this the section where we’ll iron out what kind of adaptive coding/modulation scheme we’ll use?  There is some work at VT that could be useful for this.</w:t>
+      </w:r>
+    </w:p>
+  </w:comment>
+  <w:comment w:id="13" w:author="Kevin Sterne" w:date="2016-06-20T10:43:00Z" w:initials="KS">
+    <w:p>
+      <w:pPr>
+        <w:pStyle w:val="CommentText"/>
+      </w:pPr>
+      <w:r>
+        <w:rPr>
+          <w:rStyle w:val="CommentReference"/>
+        </w:rPr>
+        <w:annotationRef/>
+      </w:r>
+      <w:r>
+        <w:t>TBR pending link budget analysis</w:t>
+      </w:r>
+    </w:p>
+  </w:comment>
+  <w:comment w:id="25" w:author="Kevin Sterne" w:date="2016-06-20T10:42:00Z" w:initials="KS">
+    <w:p>
+      <w:pPr>
+        <w:pStyle w:val="CommentText"/>
+      </w:pPr>
+      <w:r>
+        <w:rPr>
+          <w:rStyle w:val="CommentReference"/>
+        </w:rPr>
+        <w:annotationRef/>
+      </w:r>
+      <w:r>
+        <w:t>TBR pending link budget analysis</w:t>
+      </w:r>
+    </w:p>
+  </w:comment>
+</w:comments>
+</file>
+
+<file path=word/commentsExtended.xml><?xml version="1.0" encoding="utf-8"?>
+<w15:commentsEx xmlns:wpc="http://schemas.microsoft.com/office/word/2010/wordprocessingCanvas" xmlns:mc="http://schemas.openxmlformats.org/markup-compatibility/2006" xmlns:o="urn:schemas-microsoft-com:office:office" xmlns:r="http://schemas.openxmlformats.org/officeDocument/2006/relationships" xmlns:m="http://schemas.openxmlformats.org/officeDocument/2006/math" xmlns:v="urn:schemas-microsoft-com:vml" xmlns:wp14="http://schemas.microsoft.com/office/word/2010/wordprocessingDrawing" xmlns:wp="http://schemas.openxmlformats.org/drawingml/2006/wordprocessingDrawing" xmlns:w10="urn:schemas-microsoft-com:office:word" xmlns:w="http://schemas.openxmlformats.org/wordprocessingml/2006/main" xmlns:w14="http://schemas.microsoft.com/office/word/2010/wordml" xmlns:w15="http://schemas.microsoft.com/office/word/2012/wordml" xmlns:wpg="http://schemas.microsoft.com/office/word/2010/wordprocessingGroup" xmlns:wpi="http://schemas.microsoft.com/office/word/2010/wordprocessingInk" xmlns:wne="http://schemas.microsoft.com/office/word/2006/wordml" xmlns:wps="http://schemas.microsoft.com/office/word/2010/wordprocessingShape" mc:Ignorable="w14 w15 wp14">
+  <w15:commentEx w15:paraId="0201B054" w15:done="0"/>
+  <w15:commentEx w15:paraId="0D7B9C24" w15:done="0"/>
+  <w15:commentEx w15:paraId="0F0A0010" w15:done="0"/>
+  <w15:commentEx w15:paraId="322A2477" w15:done="0"/>
+</w15:commentsEx>
+</file>
+
 <file path=word/numbering.xml><?xml version="1.0" encoding="utf-8"?>
-<w:numbering xmlns:wpc="http://schemas.microsoft.com/office/word/2010/wordprocessingCanvas" xmlns:mo="http://schemas.microsoft.com/office/mac/office/2008/main" xmlns:mc="http://schemas.openxmlformats.org/markup-compatibility/2006" xmlns:mv="urn:schemas-microsoft-com:mac:vml" xmlns:o="urn:schemas-microsoft-com:office:office" xmlns:r="http://schemas.openxmlformats.org/officeDocument/2006/relationships" xmlns:m="http://schemas.openxmlformats.org/officeDocument/2006/math" xmlns:v="urn:schemas-microsoft-com:vml" xmlns:wp14="http://schemas.microsoft.com/office/word/2010/wordprocessingDrawing" xmlns:wp="http://schemas.openxmlformats.org/drawingml/2006/wordprocessingDrawing" xmlns:w10="urn:schemas-microsoft-com:office:word" xmlns:w="http://schemas.openxmlformats.org/wordprocessingml/2006/main" xmlns:w14="http://schemas.microsoft.com/office/word/2010/wordml" xmlns:wpg="http://schemas.microsoft.com/office/word/2010/wordprocessingGroup" xmlns:wpi="http://schemas.microsoft.com/office/word/2010/wordprocessingInk" xmlns:wne="http://schemas.microsoft.com/office/word/2006/wordml" xmlns:wps="http://schemas.microsoft.com/office/word/2010/wordprocessingShape" mc:Ignorable="w14 wp14">
-  <w:abstractNum w:abstractNumId="0">
+<w:numbering xmlns:wpc="http://schemas.microsoft.com/office/word/2010/wordprocessingCanvas" xmlns:mc="http://schemas.openxmlformats.org/markup-compatibility/2006" xmlns:o="urn:schemas-microsoft-com:office:office" xmlns:r="http://schemas.openxmlformats.org/officeDocument/2006/relationships" xmlns:m="http://schemas.openxmlformats.org/officeDocument/2006/math" xmlns:v="urn:schemas-microsoft-com:vml" xmlns:wp14="http://schemas.microsoft.com/office/word/2010/wordprocessingDrawing" xmlns:wp="http://schemas.openxmlformats.org/drawingml/2006/wordprocessingDrawing" xmlns:w10="urn:schemas-microsoft-com:office:word" xmlns:w="http://schemas.openxmlformats.org/wordprocessingml/2006/main" xmlns:w14="http://schemas.microsoft.com/office/word/2010/wordml" xmlns:w15="http://schemas.microsoft.com/office/word/2012/wordml" xmlns:wpg="http://schemas.microsoft.com/office/word/2010/wordprocessingGroup" xmlns:wpi="http://schemas.microsoft.com/office/word/2010/wordprocessingInk" xmlns:wne="http://schemas.microsoft.com/office/word/2006/wordml" xmlns:wps="http://schemas.microsoft.com/office/word/2010/wordprocessingShape" mc:Ignorable="w14 w15 wp14">
+  <w:abstractNum w:abstractNumId="0" w15:restartNumberingAfterBreak="0">
     <w:nsid w:val="7A42073E"/>
     <w:multiLevelType w:val="hybridMultilevel"/>
     <w:tmpl w:val="E596546E"/>
@@ -3835,8 +4185,16 @@
 </w:numbering>
 </file>
 
+<file path=word/people.xml><?xml version="1.0" encoding="utf-8"?>
+<w15:people xmlns:wpc="http://schemas.microsoft.com/office/word/2010/wordprocessingCanvas" xmlns:mc="http://schemas.openxmlformats.org/markup-compatibility/2006" xmlns:o="urn:schemas-microsoft-com:office:office" xmlns:r="http://schemas.openxmlformats.org/officeDocument/2006/relationships" xmlns:m="http://schemas.openxmlformats.org/officeDocument/2006/math" xmlns:v="urn:schemas-microsoft-com:vml" xmlns:wp14="http://schemas.microsoft.com/office/word/2010/wordprocessingDrawing" xmlns:wp="http://schemas.openxmlformats.org/drawingml/2006/wordprocessingDrawing" xmlns:w10="urn:schemas-microsoft-com:office:word" xmlns:w="http://schemas.openxmlformats.org/wordprocessingml/2006/main" xmlns:w14="http://schemas.microsoft.com/office/word/2010/wordml" xmlns:w15="http://schemas.microsoft.com/office/word/2012/wordml" xmlns:wpg="http://schemas.microsoft.com/office/word/2010/wordprocessingGroup" xmlns:wpi="http://schemas.microsoft.com/office/word/2010/wordprocessingInk" xmlns:wne="http://schemas.microsoft.com/office/word/2006/wordml" xmlns:wps="http://schemas.microsoft.com/office/word/2010/wordprocessingShape" mc:Ignorable="w14 w15 wp14">
+  <w15:person w15:author="Kevin Sterne">
+    <w15:presenceInfo w15:providerId="AD" w15:userId="S-1-5-21-4011480752-3806629830-1581444313-1154"/>
+  </w15:person>
+</w15:people>
+</file>
+
 <file path=word/styles.xml><?xml version="1.0" encoding="utf-8"?>
-<w:styles xmlns:mc="http://schemas.openxmlformats.org/markup-compatibility/2006" xmlns:r="http://schemas.openxmlformats.org/officeDocument/2006/relationships" xmlns:w="http://schemas.openxmlformats.org/wordprocessingml/2006/main" xmlns:w14="http://schemas.microsoft.com/office/word/2010/wordml" mc:Ignorable="w14">
+<w:styles xmlns:mc="http://schemas.openxmlformats.org/markup-compatibility/2006" xmlns:r="http://schemas.openxmlformats.org/officeDocument/2006/relationships" xmlns:w="http://schemas.openxmlformats.org/wordprocessingml/2006/main" xmlns:w14="http://schemas.microsoft.com/office/word/2010/wordml" xmlns:w15="http://schemas.microsoft.com/office/word/2012/wordml" mc:Ignorable="w14 w15">
   <w:docDefaults>
     <w:rPrDefault>
       <w:rPr>
@@ -3852,144 +4210,369 @@
       </w:pPr>
     </w:pPrDefault>
   </w:docDefaults>
-  <w:latentStyles w:defLockedState="0" w:defUIPriority="99" w:defSemiHidden="1" w:defUnhideWhenUsed="1" w:defQFormat="0" w:count="276">
-    <w:lsdException w:name="Normal" w:semiHidden="0" w:uiPriority="0" w:unhideWhenUsed="0" w:qFormat="1"/>
-    <w:lsdException w:name="heading 1" w:semiHidden="0" w:uiPriority="9" w:unhideWhenUsed="0" w:qFormat="1"/>
-    <w:lsdException w:name="heading 2" w:uiPriority="9" w:qFormat="1"/>
-    <w:lsdException w:name="heading 3" w:uiPriority="9" w:qFormat="1"/>
-    <w:lsdException w:name="heading 4" w:uiPriority="9" w:qFormat="1"/>
-    <w:lsdException w:name="heading 5" w:uiPriority="9" w:qFormat="1"/>
-    <w:lsdException w:name="heading 6" w:uiPriority="9" w:qFormat="1"/>
-    <w:lsdException w:name="heading 7" w:uiPriority="9" w:qFormat="1"/>
-    <w:lsdException w:name="heading 8" w:uiPriority="9" w:qFormat="1"/>
-    <w:lsdException w:name="heading 9" w:uiPriority="9" w:qFormat="1"/>
-    <w:lsdException w:name="toc 1" w:uiPriority="39"/>
-    <w:lsdException w:name="toc 2" w:uiPriority="39"/>
-    <w:lsdException w:name="toc 3" w:uiPriority="39"/>
-    <w:lsdException w:name="toc 4" w:uiPriority="39"/>
-    <w:lsdException w:name="toc 5" w:uiPriority="39"/>
-    <w:lsdException w:name="toc 6" w:uiPriority="39"/>
-    <w:lsdException w:name="toc 7" w:uiPriority="39"/>
-    <w:lsdException w:name="toc 8" w:uiPriority="39"/>
-    <w:lsdException w:name="toc 9" w:uiPriority="39"/>
-    <w:lsdException w:name="caption" w:uiPriority="35" w:qFormat="1"/>
-    <w:lsdException w:name="Title" w:semiHidden="0" w:uiPriority="10" w:unhideWhenUsed="0" w:qFormat="1"/>
-    <w:lsdException w:name="Default Paragraph Font" w:uiPriority="1"/>
-    <w:lsdException w:name="Subtitle" w:semiHidden="0" w:uiPriority="11" w:unhideWhenUsed="0" w:qFormat="1"/>
-    <w:lsdException w:name="Strong" w:semiHidden="0" w:uiPriority="22" w:unhideWhenUsed="0" w:qFormat="1"/>
-    <w:lsdException w:name="Emphasis" w:semiHidden="0" w:uiPriority="20" w:unhideWhenUsed="0" w:qFormat="1"/>
-    <w:lsdException w:name="Table Grid" w:semiHidden="0" w:uiPriority="59" w:unhideWhenUsed="0"/>
-    <w:lsdException w:name="Placeholder Text" w:unhideWhenUsed="0"/>
-    <w:lsdException w:name="No Spacing" w:semiHidden="0" w:uiPriority="1" w:unhideWhenUsed="0" w:qFormat="1"/>
-    <w:lsdException w:name="Light Shading" w:semiHidden="0" w:uiPriority="60" w:unhideWhenUsed="0"/>
-    <w:lsdException w:name="Light List" w:semiHidden="0" w:uiPriority="61" w:unhideWhenUsed="0"/>
-    <w:lsdException w:name="Light Grid" w:semiHidden="0" w:uiPriority="62" w:unhideWhenUsed="0"/>
-    <w:lsdException w:name="Medium Shading 1" w:semiHidden="0" w:uiPriority="63" w:unhideWhenUsed="0"/>
-    <w:lsdException w:name="Medium Shading 2" w:semiHidden="0" w:uiPriority="64" w:unhideWhenUsed="0"/>
-    <w:lsdException w:name="Medium List 1" w:semiHidden="0" w:uiPriority="65" w:unhideWhenUsed="0"/>
-    <w:lsdException w:name="Medium List 2" w:semiHidden="0" w:uiPriority="66" w:unhideWhenUsed="0"/>
-    <w:lsdException w:name="Medium Grid 1" w:semiHidden="0" w:uiPriority="67" w:unhideWhenUsed="0"/>
-    <w:lsdException w:name="Medium Grid 2" w:semiHidden="0" w:uiPriority="68" w:unhideWhenUsed="0"/>
-    <w:lsdException w:name="Medium Grid 3" w:semiHidden="0" w:uiPriority="69" w:unhideWhenUsed="0"/>
-    <w:lsdException w:name="Dark List" w:semiHidden="0" w:uiPriority="70" w:unhideWhenUsed="0"/>
-    <w:lsdException w:name="Colorful Shading" w:semiHidden="0" w:uiPriority="71" w:unhideWhenUsed="0"/>
-    <w:lsdException w:name="Colorful List" w:semiHidden="0" w:uiPriority="72" w:unhideWhenUsed="0"/>
-    <w:lsdException w:name="Colorful Grid" w:semiHidden="0" w:uiPriority="73" w:unhideWhenUsed="0"/>
-    <w:lsdException w:name="Light Shading Accent 1" w:semiHidden="0" w:uiPriority="60" w:unhideWhenUsed="0"/>
-    <w:lsdException w:name="Light List Accent 1" w:semiHidden="0" w:uiPriority="61" w:unhideWhenUsed="0"/>
-    <w:lsdException w:name="Light Grid Accent 1" w:semiHidden="0" w:uiPriority="62" w:unhideWhenUsed="0"/>
-    <w:lsdException w:name="Medium Shading 1 Accent 1" w:semiHidden="0" w:uiPriority="63" w:unhideWhenUsed="0"/>
-    <w:lsdException w:name="Medium Shading 2 Accent 1" w:semiHidden="0" w:uiPriority="64" w:unhideWhenUsed="0"/>
-    <w:lsdException w:name="Medium List 1 Accent 1" w:semiHidden="0" w:uiPriority="65" w:unhideWhenUsed="0"/>
-    <w:lsdException w:name="Revision" w:unhideWhenUsed="0"/>
-    <w:lsdException w:name="List Paragraph" w:semiHidden="0" w:uiPriority="34" w:unhideWhenUsed="0" w:qFormat="1"/>
-    <w:lsdException w:name="Quote" w:semiHidden="0" w:uiPriority="29" w:unhideWhenUsed="0" w:qFormat="1"/>
-    <w:lsdException w:name="Intense Quote" w:semiHidden="0" w:uiPriority="30" w:unhideWhenUsed="0" w:qFormat="1"/>
-    <w:lsdException w:name="Medium List 2 Accent 1" w:semiHidden="0" w:uiPriority="66" w:unhideWhenUsed="0"/>
-    <w:lsdException w:name="Medium Grid 1 Accent 1" w:semiHidden="0" w:uiPriority="67" w:unhideWhenUsed="0"/>
-    <w:lsdException w:name="Medium Grid 2 Accent 1" w:semiHidden="0" w:uiPriority="68" w:unhideWhenUsed="0"/>
-    <w:lsdException w:name="Medium Grid 3 Accent 1" w:semiHidden="0" w:uiPriority="69" w:unhideWhenUsed="0"/>
-    <w:lsdException w:name="Dark List Accent 1" w:semiHidden="0" w:uiPriority="70" w:unhideWhenUsed="0"/>
-    <w:lsdException w:name="Colorful Shading Accent 1" w:semiHidden="0" w:uiPriority="71" w:unhideWhenUsed="0"/>
-    <w:lsdException w:name="Colorful List Accent 1" w:semiHidden="0" w:uiPriority="72" w:unhideWhenUsed="0"/>
-    <w:lsdException w:name="Colorful Grid Accent 1" w:semiHidden="0" w:uiPriority="73" w:unhideWhenUsed="0"/>
-    <w:lsdException w:name="Light Shading Accent 2" w:semiHidden="0" w:uiPriority="60" w:unhideWhenUsed="0"/>
-    <w:lsdException w:name="Light List Accent 2" w:semiHidden="0" w:uiPriority="61" w:unhideWhenUsed="0"/>
-    <w:lsdException w:name="Light Grid Accent 2" w:semiHidden="0" w:uiPriority="62" w:unhideWhenUsed="0"/>
-    <w:lsdException w:name="Medium Shading 1 Accent 2" w:semiHidden="0" w:uiPriority="63" w:unhideWhenUsed="0"/>
-    <w:lsdException w:name="Medium Shading 2 Accent 2" w:semiHidden="0" w:uiPriority="64" w:unhideWhenUsed="0"/>
-    <w:lsdException w:name="Medium List 1 Accent 2" w:semiHidden="0" w:uiPriority="65" w:unhideWhenUsed="0"/>
-    <w:lsdException w:name="Medium List 2 Accent 2" w:semiHidden="0" w:uiPriority="66" w:unhideWhenUsed="0"/>
-    <w:lsdException w:name="Medium Grid 1 Accent 2" w:semiHidden="0" w:uiPriority="67" w:unhideWhenUsed="0"/>
-    <w:lsdException w:name="Medium Grid 2 Accent 2" w:semiHidden="0" w:uiPriority="68" w:unhideWhenUsed="0"/>
-    <w:lsdException w:name="Medium Grid 3 Accent 2" w:semiHidden="0" w:uiPriority="69" w:unhideWhenUsed="0"/>
-    <w:lsdException w:name="Dark List Accent 2" w:semiHidden="0" w:uiPriority="70" w:unhideWhenUsed="0"/>
-    <w:lsdException w:name="Colorful Shading Accent 2" w:semiHidden="0" w:uiPriority="71" w:unhideWhenUsed="0"/>
-    <w:lsdException w:name="Colorful List Accent 2" w:semiHidden="0" w:uiPriority="72" w:unhideWhenUsed="0"/>
-    <w:lsdException w:name="Colorful Grid Accent 2" w:semiHidden="0" w:uiPriority="73" w:unhideWhenUsed="0"/>
-    <w:lsdException w:name="Light Shading Accent 3" w:semiHidden="0" w:uiPriority="60" w:unhideWhenUsed="0"/>
-    <w:lsdException w:name="Light List Accent 3" w:semiHidden="0" w:uiPriority="61" w:unhideWhenUsed="0"/>
-    <w:lsdException w:name="Light Grid Accent 3" w:semiHidden="0" w:uiPriority="62" w:unhideWhenUsed="0"/>
-    <w:lsdException w:name="Medium Shading 1 Accent 3" w:semiHidden="0" w:uiPriority="63" w:unhideWhenUsed="0"/>
-    <w:lsdException w:name="Medium Shading 2 Accent 3" w:semiHidden="0" w:uiPriority="64" w:unhideWhenUsed="0"/>
-    <w:lsdException w:name="Medium List 1 Accent 3" w:semiHidden="0" w:uiPriority="65" w:unhideWhenUsed="0"/>
-    <w:lsdException w:name="Medium List 2 Accent 3" w:semiHidden="0" w:uiPriority="66" w:unhideWhenUsed="0"/>
-    <w:lsdException w:name="Medium Grid 1 Accent 3" w:semiHidden="0" w:uiPriority="67" w:unhideWhenUsed="0"/>
-    <w:lsdException w:name="Medium Grid 2 Accent 3" w:semiHidden="0" w:uiPriority="68" w:unhideWhenUsed="0"/>
-    <w:lsdException w:name="Medium Grid 3 Accent 3" w:semiHidden="0" w:uiPriority="69" w:unhideWhenUsed="0"/>
-    <w:lsdException w:name="Dark List Accent 3" w:semiHidden="0" w:uiPriority="70" w:unhideWhenUsed="0"/>
-    <w:lsdException w:name="Colorful Shading Accent 3" w:semiHidden="0" w:uiPriority="71" w:unhideWhenUsed="0"/>
-    <w:lsdException w:name="Colorful List Accent 3" w:semiHidden="0" w:uiPriority="72" w:unhideWhenUsed="0"/>
-    <w:lsdException w:name="Colorful Grid Accent 3" w:semiHidden="0" w:uiPriority="73" w:unhideWhenUsed="0"/>
-    <w:lsdException w:name="Light Shading Accent 4" w:semiHidden="0" w:uiPriority="60" w:unhideWhenUsed="0"/>
-    <w:lsdException w:name="Light List Accent 4" w:semiHidden="0" w:uiPriority="61" w:unhideWhenUsed="0"/>
-    <w:lsdException w:name="Light Grid Accent 4" w:semiHidden="0" w:uiPriority="62" w:unhideWhenUsed="0"/>
-    <w:lsdException w:name="Medium Shading 1 Accent 4" w:semiHidden="0" w:uiPriority="63" w:unhideWhenUsed="0"/>
-    <w:lsdException w:name="Medium Shading 2 Accent 4" w:semiHidden="0" w:uiPriority="64" w:unhideWhenUsed="0"/>
-    <w:lsdException w:name="Medium List 1 Accent 4" w:semiHidden="0" w:uiPriority="65" w:unhideWhenUsed="0"/>
-    <w:lsdException w:name="Medium List 2 Accent 4" w:semiHidden="0" w:uiPriority="66" w:unhideWhenUsed="0"/>
-    <w:lsdException w:name="Medium Grid 1 Accent 4" w:semiHidden="0" w:uiPriority="67" w:unhideWhenUsed="0"/>
-    <w:lsdException w:name="Medium Grid 2 Accent 4" w:semiHidden="0" w:uiPriority="68" w:unhideWhenUsed="0"/>
-    <w:lsdException w:name="Medium Grid 3 Accent 4" w:semiHidden="0" w:uiPriority="69" w:unhideWhenUsed="0"/>
-    <w:lsdException w:name="Dark List Accent 4" w:semiHidden="0" w:uiPriority="70" w:unhideWhenUsed="0"/>
-    <w:lsdException w:name="Colorful Shading Accent 4" w:semiHidden="0" w:uiPriority="71" w:unhideWhenUsed="0"/>
-    <w:lsdException w:name="Colorful List Accent 4" w:semiHidden="0" w:uiPriority="72" w:unhideWhenUsed="0"/>
-    <w:lsdException w:name="Colorful Grid Accent 4" w:semiHidden="0" w:uiPriority="73" w:unhideWhenUsed="0"/>
-    <w:lsdException w:name="Light Shading Accent 5" w:semiHidden="0" w:uiPriority="60" w:unhideWhenUsed="0"/>
-    <w:lsdException w:name="Light List Accent 5" w:semiHidden="0" w:uiPriority="61" w:unhideWhenUsed="0"/>
-    <w:lsdException w:name="Light Grid Accent 5" w:semiHidden="0" w:uiPriority="62" w:unhideWhenUsed="0"/>
-    <w:lsdException w:name="Medium Shading 1 Accent 5" w:semiHidden="0" w:uiPriority="63" w:unhideWhenUsed="0"/>
-    <w:lsdException w:name="Medium Shading 2 Accent 5" w:semiHidden="0" w:uiPriority="64" w:unhideWhenUsed="0"/>
-    <w:lsdException w:name="Medium List 1 Accent 5" w:semiHidden="0" w:uiPriority="65" w:unhideWhenUsed="0"/>
-    <w:lsdException w:name="Medium List 2 Accent 5" w:semiHidden="0" w:uiPriority="66" w:unhideWhenUsed="0"/>
-    <w:lsdException w:name="Medium Grid 1 Accent 5" w:semiHidden="0" w:uiPriority="67" w:unhideWhenUsed="0"/>
-    <w:lsdException w:name="Medium Grid 2 Accent 5" w:semiHidden="0" w:uiPriority="68" w:unhideWhenUsed="0"/>
-    <w:lsdException w:name="Medium Grid 3 Accent 5" w:semiHidden="0" w:uiPriority="69" w:unhideWhenUsed="0"/>
-    <w:lsdException w:name="Dark List Accent 5" w:semiHidden="0" w:uiPriority="70" w:unhideWhenUsed="0"/>
-    <w:lsdException w:name="Colorful Shading Accent 5" w:semiHidden="0" w:uiPriority="71" w:unhideWhenUsed="0"/>
-    <w:lsdException w:name="Colorful List Accent 5" w:semiHidden="0" w:uiPriority="72" w:unhideWhenUsed="0"/>
-    <w:lsdException w:name="Colorful Grid Accent 5" w:semiHidden="0" w:uiPriority="73" w:unhideWhenUsed="0"/>
-    <w:lsdException w:name="Light Shading Accent 6" w:semiHidden="0" w:uiPriority="60" w:unhideWhenUsed="0"/>
-    <w:lsdException w:name="Light List Accent 6" w:semiHidden="0" w:uiPriority="61" w:unhideWhenUsed="0"/>
-    <w:lsdException w:name="Light Grid Accent 6" w:semiHidden="0" w:uiPriority="62" w:unhideWhenUsed="0"/>
-    <w:lsdException w:name="Medium Shading 1 Accent 6" w:semiHidden="0" w:uiPriority="63" w:unhideWhenUsed="0"/>
-    <w:lsdException w:name="Medium Shading 2 Accent 6" w:semiHidden="0" w:uiPriority="64" w:unhideWhenUsed="0"/>
-    <w:lsdException w:name="Medium List 1 Accent 6" w:semiHidden="0" w:uiPriority="65" w:unhideWhenUsed="0"/>
-    <w:lsdException w:name="Medium List 2 Accent 6" w:semiHidden="0" w:uiPriority="66" w:unhideWhenUsed="0"/>
-    <w:lsdException w:name="Medium Grid 1 Accent 6" w:semiHidden="0" w:uiPriority="67" w:unhideWhenUsed="0"/>
-    <w:lsdException w:name="Medium Grid 2 Accent 6" w:semiHidden="0" w:uiPriority="68" w:unhideWhenUsed="0"/>
-    <w:lsdException w:name="Medium Grid 3 Accent 6" w:semiHidden="0" w:uiPriority="69" w:unhideWhenUsed="0"/>
-    <w:lsdException w:name="Dark List Accent 6" w:semiHidden="0" w:uiPriority="70" w:unhideWhenUsed="0"/>
-    <w:lsdException w:name="Colorful Shading Accent 6" w:semiHidden="0" w:uiPriority="71" w:unhideWhenUsed="0"/>
-    <w:lsdException w:name="Colorful List Accent 6" w:semiHidden="0" w:uiPriority="72" w:unhideWhenUsed="0"/>
-    <w:lsdException w:name="Colorful Grid Accent 6" w:semiHidden="0" w:uiPriority="73" w:unhideWhenUsed="0"/>
-    <w:lsdException w:name="Subtle Emphasis" w:semiHidden="0" w:uiPriority="19" w:unhideWhenUsed="0" w:qFormat="1"/>
-    <w:lsdException w:name="Intense Emphasis" w:semiHidden="0" w:uiPriority="21" w:unhideWhenUsed="0" w:qFormat="1"/>
-    <w:lsdException w:name="Subtle Reference" w:semiHidden="0" w:uiPriority="31" w:unhideWhenUsed="0" w:qFormat="1"/>
-    <w:lsdException w:name="Intense Reference" w:semiHidden="0" w:uiPriority="32" w:unhideWhenUsed="0" w:qFormat="1"/>
-    <w:lsdException w:name="Book Title" w:semiHidden="0" w:uiPriority="33" w:unhideWhenUsed="0" w:qFormat="1"/>
-    <w:lsdException w:name="Bibliography" w:uiPriority="37"/>
-    <w:lsdException w:name="TOC Heading" w:uiPriority="39" w:qFormat="1"/>
+  <w:latentStyles w:defLockedState="0" w:defUIPriority="99" w:defSemiHidden="0" w:defUnhideWhenUsed="0" w:defQFormat="0" w:count="371">
+    <w:lsdException w:name="Normal" w:uiPriority="0" w:qFormat="1"/>
+    <w:lsdException w:name="heading 1" w:uiPriority="9" w:qFormat="1"/>
+    <w:lsdException w:name="heading 2" w:semiHidden="1" w:uiPriority="9" w:unhideWhenUsed="1" w:qFormat="1"/>
+    <w:lsdException w:name="heading 3" w:semiHidden="1" w:uiPriority="9" w:unhideWhenUsed="1" w:qFormat="1"/>
+    <w:lsdException w:name="heading 4" w:semiHidden="1" w:uiPriority="9" w:unhideWhenUsed="1" w:qFormat="1"/>
+    <w:lsdException w:name="heading 5" w:semiHidden="1" w:uiPriority="9" w:unhideWhenUsed="1" w:qFormat="1"/>
+    <w:lsdException w:name="heading 6" w:semiHidden="1" w:uiPriority="9" w:unhideWhenUsed="1" w:qFormat="1"/>
+    <w:lsdException w:name="heading 7" w:semiHidden="1" w:uiPriority="9" w:unhideWhenUsed="1" w:qFormat="1"/>
+    <w:lsdException w:name="heading 8" w:semiHidden="1" w:uiPriority="9" w:unhideWhenUsed="1" w:qFormat="1"/>
+    <w:lsdException w:name="heading 9" w:semiHidden="1" w:uiPriority="9" w:unhideWhenUsed="1" w:qFormat="1"/>
+    <w:lsdException w:name="index 1" w:semiHidden="1" w:unhideWhenUsed="1"/>
+    <w:lsdException w:name="index 2" w:semiHidden="1" w:unhideWhenUsed="1"/>
+    <w:lsdException w:name="index 3" w:semiHidden="1" w:unhideWhenUsed="1"/>
+    <w:lsdException w:name="index 4" w:semiHidden="1" w:unhideWhenUsed="1"/>
+    <w:lsdException w:name="index 5" w:semiHidden="1" w:unhideWhenUsed="1"/>
+    <w:lsdException w:name="index 6" w:semiHidden="1" w:unhideWhenUsed="1"/>
+    <w:lsdException w:name="index 7" w:semiHidden="1" w:unhideWhenUsed="1"/>
+    <w:lsdException w:name="index 8" w:semiHidden="1" w:unhideWhenUsed="1"/>
+    <w:lsdException w:name="index 9" w:semiHidden="1" w:unhideWhenUsed="1"/>
+    <w:lsdException w:name="toc 1" w:semiHidden="1" w:uiPriority="39" w:unhideWhenUsed="1"/>
+    <w:lsdException w:name="toc 2" w:semiHidden="1" w:uiPriority="39" w:unhideWhenUsed="1"/>
+    <w:lsdException w:name="toc 3" w:semiHidden="1" w:uiPriority="39" w:unhideWhenUsed="1"/>
+    <w:lsdException w:name="toc 4" w:semiHidden="1" w:uiPriority="39" w:unhideWhenUsed="1"/>
+    <w:lsdException w:name="toc 5" w:semiHidden="1" w:uiPriority="39" w:unhideWhenUsed="1"/>
+    <w:lsdException w:name="toc 6" w:semiHidden="1" w:uiPriority="39" w:unhideWhenUsed="1"/>
+    <w:lsdException w:name="toc 7" w:semiHidden="1" w:uiPriority="39" w:unhideWhenUsed="1"/>
+    <w:lsdException w:name="toc 8" w:semiHidden="1" w:uiPriority="39" w:unhideWhenUsed="1"/>
+    <w:lsdException w:name="toc 9" w:semiHidden="1" w:uiPriority="39" w:unhideWhenUsed="1"/>
+    <w:lsdException w:name="Normal Indent" w:semiHidden="1" w:unhideWhenUsed="1"/>
+    <w:lsdException w:name="footnote text" w:semiHidden="1" w:unhideWhenUsed="1"/>
+    <w:lsdException w:name="annotation text" w:semiHidden="1" w:unhideWhenUsed="1"/>
+    <w:lsdException w:name="header" w:semiHidden="1" w:unhideWhenUsed="1"/>
+    <w:lsdException w:name="footer" w:semiHidden="1" w:unhideWhenUsed="1"/>
+    <w:lsdException w:name="index heading" w:semiHidden="1" w:unhideWhenUsed="1"/>
+    <w:lsdException w:name="caption" w:semiHidden="1" w:uiPriority="35" w:unhideWhenUsed="1" w:qFormat="1"/>
+    <w:lsdException w:name="table of figures" w:semiHidden="1" w:unhideWhenUsed="1"/>
+    <w:lsdException w:name="envelope address" w:semiHidden="1" w:unhideWhenUsed="1"/>
+    <w:lsdException w:name="envelope return" w:semiHidden="1" w:unhideWhenUsed="1"/>
+    <w:lsdException w:name="footnote reference" w:semiHidden="1" w:unhideWhenUsed="1"/>
+    <w:lsdException w:name="annotation reference" w:semiHidden="1" w:unhideWhenUsed="1"/>
+    <w:lsdException w:name="line number" w:semiHidden="1" w:unhideWhenUsed="1"/>
+    <w:lsdException w:name="page number" w:semiHidden="1" w:unhideWhenUsed="1"/>
+    <w:lsdException w:name="endnote reference" w:semiHidden="1" w:unhideWhenUsed="1"/>
+    <w:lsdException w:name="endnote text" w:semiHidden="1" w:unhideWhenUsed="1"/>
+    <w:lsdException w:name="table of authorities" w:semiHidden="1" w:unhideWhenUsed="1"/>
+    <w:lsdException w:name="macro" w:semiHidden="1" w:unhideWhenUsed="1"/>
+    <w:lsdException w:name="toa heading" w:semiHidden="1" w:unhideWhenUsed="1"/>
+    <w:lsdException w:name="List" w:semiHidden="1" w:unhideWhenUsed="1"/>
+    <w:lsdException w:name="List Bullet" w:semiHidden="1" w:unhideWhenUsed="1"/>
+    <w:lsdException w:name="List Number" w:semiHidden="1" w:unhideWhenUsed="1"/>
+    <w:lsdException w:name="List 2" w:semiHidden="1" w:unhideWhenUsed="1"/>
+    <w:lsdException w:name="List 3" w:semiHidden="1" w:unhideWhenUsed="1"/>
+    <w:lsdException w:name="List 4" w:semiHidden="1" w:unhideWhenUsed="1"/>
+    <w:lsdException w:name="List 5" w:semiHidden="1" w:unhideWhenUsed="1"/>
+    <w:lsdException w:name="List Bullet 2" w:semiHidden="1" w:unhideWhenUsed="1"/>
+    <w:lsdException w:name="List Bullet 3" w:semiHidden="1" w:unhideWhenUsed="1"/>
+    <w:lsdException w:name="List Bullet 4" w:semiHidden="1" w:unhideWhenUsed="1"/>
+    <w:lsdException w:name="List Bullet 5" w:semiHidden="1" w:unhideWhenUsed="1"/>
+    <w:lsdException w:name="List Number 2" w:semiHidden="1" w:unhideWhenUsed="1"/>
+    <w:lsdException w:name="List Number 3" w:semiHidden="1" w:unhideWhenUsed="1"/>
+    <w:lsdException w:name="List Number 4" w:semiHidden="1" w:unhideWhenUsed="1"/>
+    <w:lsdException w:name="List Number 5" w:semiHidden="1" w:unhideWhenUsed="1"/>
+    <w:lsdException w:name="Title" w:uiPriority="10" w:qFormat="1"/>
+    <w:lsdException w:name="Closing" w:semiHidden="1" w:unhideWhenUsed="1"/>
+    <w:lsdException w:name="Signature" w:semiHidden="1" w:unhideWhenUsed="1"/>
+    <w:lsdException w:name="Default Paragraph Font" w:semiHidden="1" w:uiPriority="1" w:unhideWhenUsed="1"/>
+    <w:lsdException w:name="Body Text" w:semiHidden="1" w:unhideWhenUsed="1"/>
+    <w:lsdException w:name="Body Text Indent" w:semiHidden="1" w:unhideWhenUsed="1"/>
+    <w:lsdException w:name="List Continue" w:semiHidden="1" w:unhideWhenUsed="1"/>
+    <w:lsdException w:name="List Continue 2" w:semiHidden="1" w:unhideWhenUsed="1"/>
+    <w:lsdException w:name="List Continue 3" w:semiHidden="1" w:unhideWhenUsed="1"/>
+    <w:lsdException w:name="List Continue 4" w:semiHidden="1" w:unhideWhenUsed="1"/>
+    <w:lsdException w:name="List Continue 5" w:semiHidden="1" w:unhideWhenUsed="1"/>
+    <w:lsdException w:name="Message Header" w:semiHidden="1" w:unhideWhenUsed="1"/>
+    <w:lsdException w:name="Subtitle" w:uiPriority="11" w:qFormat="1"/>
+    <w:lsdException w:name="Salutation" w:semiHidden="1" w:unhideWhenUsed="1"/>
+    <w:lsdException w:name="Date" w:semiHidden="1" w:unhideWhenUsed="1"/>
+    <w:lsdException w:name="Body Text First Indent" w:semiHidden="1" w:unhideWhenUsed="1"/>
+    <w:lsdException w:name="Body Text First Indent 2" w:semiHidden="1" w:unhideWhenUsed="1"/>
+    <w:lsdException w:name="Note Heading" w:semiHidden="1" w:unhideWhenUsed="1"/>
+    <w:lsdException w:name="Body Text 2" w:semiHidden="1" w:unhideWhenUsed="1"/>
+    <w:lsdException w:name="Body Text 3" w:semiHidden="1" w:unhideWhenUsed="1"/>
+    <w:lsdException w:name="Body Text Indent 2" w:semiHidden="1" w:unhideWhenUsed="1"/>
+    <w:lsdException w:name="Body Text Indent 3" w:semiHidden="1" w:unhideWhenUsed="1"/>
+    <w:lsdException w:name="Block Text" w:semiHidden="1" w:unhideWhenUsed="1"/>
+    <w:lsdException w:name="Hyperlink" w:semiHidden="1" w:unhideWhenUsed="1"/>
+    <w:lsdException w:name="FollowedHyperlink" w:semiHidden="1" w:unhideWhenUsed="1"/>
+    <w:lsdException w:name="Strong" w:uiPriority="22" w:qFormat="1"/>
+    <w:lsdException w:name="Emphasis" w:uiPriority="20" w:qFormat="1"/>
+    <w:lsdException w:name="Document Map" w:semiHidden="1" w:unhideWhenUsed="1"/>
+    <w:lsdException w:name="Plain Text" w:semiHidden="1" w:unhideWhenUsed="1"/>
+    <w:lsdException w:name="E-mail Signature" w:semiHidden="1" w:unhideWhenUsed="1"/>
+    <w:lsdException w:name="HTML Top of Form" w:semiHidden="1" w:unhideWhenUsed="1"/>
+    <w:lsdException w:name="HTML Bottom of Form" w:semiHidden="1" w:unhideWhenUsed="1"/>
+    <w:lsdException w:name="Normal (Web)" w:semiHidden="1" w:unhideWhenUsed="1"/>
+    <w:lsdException w:name="HTML Acronym" w:semiHidden="1" w:unhideWhenUsed="1"/>
+    <w:lsdException w:name="HTML Address" w:semiHidden="1" w:unhideWhenUsed="1"/>
+    <w:lsdException w:name="HTML Cite" w:semiHidden="1" w:unhideWhenUsed="1"/>
+    <w:lsdException w:name="HTML Code" w:semiHidden="1" w:unhideWhenUsed="1"/>
+    <w:lsdException w:name="HTML Definition" w:semiHidden="1" w:unhideWhenUsed="1"/>
+    <w:lsdException w:name="HTML Keyboard" w:semiHidden="1" w:unhideWhenUsed="1"/>
+    <w:lsdException w:name="HTML Preformatted" w:semiHidden="1" w:unhideWhenUsed="1"/>
+    <w:lsdException w:name="HTML Sample" w:semiHidden="1" w:unhideWhenUsed="1"/>
+    <w:lsdException w:name="HTML Typewriter" w:semiHidden="1" w:unhideWhenUsed="1"/>
+    <w:lsdException w:name="HTML Variable" w:semiHidden="1" w:unhideWhenUsed="1"/>
+    <w:lsdException w:name="Normal Table" w:semiHidden="1" w:unhideWhenUsed="1"/>
+    <w:lsdException w:name="annotation subject" w:semiHidden="1" w:unhideWhenUsed="1"/>
+    <w:lsdException w:name="No List" w:semiHidden="1" w:unhideWhenUsed="1"/>
+    <w:lsdException w:name="Outline List 1" w:semiHidden="1" w:unhideWhenUsed="1"/>
+    <w:lsdException w:name="Outline List 2" w:semiHidden="1" w:unhideWhenUsed="1"/>
+    <w:lsdException w:name="Outline List 3" w:semiHidden="1" w:unhideWhenUsed="1"/>
+    <w:lsdException w:name="Table Simple 1" w:semiHidden="1" w:unhideWhenUsed="1"/>
+    <w:lsdException w:name="Table Simple 2" w:semiHidden="1" w:unhideWhenUsed="1"/>
+    <w:lsdException w:name="Table Simple 3" w:semiHidden="1" w:unhideWhenUsed="1"/>
+    <w:lsdException w:name="Table Classic 1" w:semiHidden="1" w:unhideWhenUsed="1"/>
+    <w:lsdException w:name="Table Classic 2" w:semiHidden="1" w:unhideWhenUsed="1"/>
+    <w:lsdException w:name="Table Classic 3" w:semiHidden="1" w:unhideWhenUsed="1"/>
+    <w:lsdException w:name="Table Classic 4" w:semiHidden="1" w:unhideWhenUsed="1"/>
+    <w:lsdException w:name="Table Colorful 1" w:semiHidden="1" w:unhideWhenUsed="1"/>
+    <w:lsdException w:name="Table Colorful 2" w:semiHidden="1" w:unhideWhenUsed="1"/>
+    <w:lsdException w:name="Table Colorful 3" w:semiHidden="1" w:unhideWhenUsed="1"/>
+    <w:lsdException w:name="Table Columns 1" w:semiHidden="1" w:unhideWhenUsed="1"/>
+    <w:lsdException w:name="Table Columns 2" w:semiHidden="1" w:unhideWhenUsed="1"/>
+    <w:lsdException w:name="Table Columns 3" w:semiHidden="1" w:unhideWhenUsed="1"/>
+    <w:lsdException w:name="Table Columns 4" w:semiHidden="1" w:unhideWhenUsed="1"/>
+    <w:lsdException w:name="Table Columns 5" w:semiHidden="1" w:unhideWhenUsed="1"/>
+    <w:lsdException w:name="Table Grid 1" w:semiHidden="1" w:unhideWhenUsed="1"/>
+    <w:lsdException w:name="Table Grid 2" w:semiHidden="1" w:unhideWhenUsed="1"/>
+    <w:lsdException w:name="Table Grid 3" w:semiHidden="1" w:unhideWhenUsed="1"/>
+    <w:lsdException w:name="Table Grid 4" w:semiHidden="1" w:unhideWhenUsed="1"/>
+    <w:lsdException w:name="Table Grid 5" w:semiHidden="1" w:unhideWhenUsed="1"/>
+    <w:lsdException w:name="Table Grid 6" w:semiHidden="1" w:unhideWhenUsed="1"/>
+    <w:lsdException w:name="Table Grid 7" w:semiHidden="1" w:unhideWhenUsed="1"/>
+    <w:lsdException w:name="Table Grid 8" w:semiHidden="1" w:unhideWhenUsed="1"/>
+    <w:lsdException w:name="Table List 1" w:semiHidden="1" w:unhideWhenUsed="1"/>
+    <w:lsdException w:name="Table List 2" w:semiHidden="1" w:unhideWhenUsed="1"/>
+    <w:lsdException w:name="Table List 3" w:semiHidden="1" w:unhideWhenUsed="1"/>
+    <w:lsdException w:name="Table List 4" w:semiHidden="1" w:unhideWhenUsed="1"/>
+    <w:lsdException w:name="Table List 5" w:semiHidden="1" w:unhideWhenUsed="1"/>
+    <w:lsdException w:name="Table List 6" w:semiHidden="1" w:unhideWhenUsed="1"/>
+    <w:lsdException w:name="Table List 7" w:semiHidden="1" w:unhideWhenUsed="1"/>
+    <w:lsdException w:name="Table List 8" w:semiHidden="1" w:unhideWhenUsed="1"/>
+    <w:lsdException w:name="Table 3D effects 1" w:semiHidden="1" w:unhideWhenUsed="1"/>
+    <w:lsdException w:name="Table 3D effects 2" w:semiHidden="1" w:unhideWhenUsed="1"/>
+    <w:lsdException w:name="Table 3D effects 3" w:semiHidden="1" w:unhideWhenUsed="1"/>
+    <w:lsdException w:name="Table Contemporary" w:semiHidden="1" w:unhideWhenUsed="1"/>
+    <w:lsdException w:name="Table Elegant" w:semiHidden="1" w:unhideWhenUsed="1"/>
+    <w:lsdException w:name="Table Professional" w:semiHidden="1" w:unhideWhenUsed="1"/>
+    <w:lsdException w:name="Table Subtle 1" w:semiHidden="1" w:unhideWhenUsed="1"/>
+    <w:lsdException w:name="Table Subtle 2" w:semiHidden="1" w:unhideWhenUsed="1"/>
+    <w:lsdException w:name="Table Web 1" w:semiHidden="1" w:unhideWhenUsed="1"/>
+    <w:lsdException w:name="Table Web 2" w:semiHidden="1" w:unhideWhenUsed="1"/>
+    <w:lsdException w:name="Table Web 3" w:semiHidden="1" w:unhideWhenUsed="1"/>
+    <w:lsdException w:name="Balloon Text" w:semiHidden="1" w:unhideWhenUsed="1"/>
+    <w:lsdException w:name="Table Grid" w:uiPriority="59"/>
+    <w:lsdException w:name="Table Theme" w:semiHidden="1" w:unhideWhenUsed="1"/>
+    <w:lsdException w:name="Placeholder Text" w:semiHidden="1"/>
+    <w:lsdException w:name="No Spacing" w:uiPriority="1" w:qFormat="1"/>
+    <w:lsdException w:name="Light Shading" w:uiPriority="60"/>
+    <w:lsdException w:name="Light List" w:uiPriority="61"/>
+    <w:lsdException w:name="Light Grid" w:uiPriority="62"/>
+    <w:lsdException w:name="Medium Shading 1" w:uiPriority="63"/>
+    <w:lsdException w:name="Medium Shading 2" w:uiPriority="64"/>
+    <w:lsdException w:name="Medium List 1" w:uiPriority="65"/>
+    <w:lsdException w:name="Medium List 2" w:uiPriority="66"/>
+    <w:lsdException w:name="Medium Grid 1" w:uiPriority="67"/>
+    <w:lsdException w:name="Medium Grid 2" w:uiPriority="68"/>
+    <w:lsdException w:name="Medium Grid 3" w:uiPriority="69"/>
+    <w:lsdException w:name="Dark List" w:uiPriority="70"/>
+    <w:lsdException w:name="Colorful Shading" w:uiPriority="71"/>
+    <w:lsdException w:name="Colorful List" w:uiPriority="72"/>
+    <w:lsdException w:name="Colorful Grid" w:uiPriority="73"/>
+    <w:lsdException w:name="Light Shading Accent 1" w:uiPriority="60"/>
+    <w:lsdException w:name="Light List Accent 1" w:uiPriority="61"/>
+    <w:lsdException w:name="Light Grid Accent 1" w:uiPriority="62"/>
+    <w:lsdException w:name="Medium Shading 1 Accent 1" w:uiPriority="63"/>
+    <w:lsdException w:name="Medium Shading 2 Accent 1" w:uiPriority="64"/>
+    <w:lsdException w:name="Medium List 1 Accent 1" w:uiPriority="65"/>
+    <w:lsdException w:name="Revision" w:semiHidden="1"/>
+    <w:lsdException w:name="List Paragraph" w:uiPriority="34" w:qFormat="1"/>
+    <w:lsdException w:name="Quote" w:uiPriority="29" w:qFormat="1"/>
+    <w:lsdException w:name="Intense Quote" w:uiPriority="30" w:qFormat="1"/>
+    <w:lsdException w:name="Medium List 2 Accent 1" w:uiPriority="66"/>
+    <w:lsdException w:name="Medium Grid 1 Accent 1" w:uiPriority="67"/>
+    <w:lsdException w:name="Medium Grid 2 Accent 1" w:uiPriority="68"/>
+    <w:lsdException w:name="Medium Grid 3 Accent 1" w:uiPriority="69"/>
+    <w:lsdException w:name="Dark List Accent 1" w:uiPriority="70"/>
+    <w:lsdException w:name="Colorful Shading Accent 1" w:uiPriority="71"/>
+    <w:lsdException w:name="Colorful List Accent 1" w:uiPriority="72"/>
+    <w:lsdException w:name="Colorful Grid Accent 1" w:uiPriority="73"/>
+    <w:lsdException w:name="Light Shading Accent 2" w:uiPriority="60"/>
+    <w:lsdException w:name="Light List Accent 2" w:uiPriority="61"/>
+    <w:lsdException w:name="Light Grid Accent 2" w:uiPriority="62"/>
+    <w:lsdException w:name="Medium Shading 1 Accent 2" w:uiPriority="63"/>
+    <w:lsdException w:name="Medium Shading 2 Accent 2" w:uiPriority="64"/>
+    <w:lsdException w:name="Medium List 1 Accent 2" w:uiPriority="65"/>
+    <w:lsdException w:name="Medium List 2 Accent 2" w:uiPriority="66"/>
+    <w:lsdException w:name="Medium Grid 1 Accent 2" w:uiPriority="67"/>
+    <w:lsdException w:name="Medium Grid 2 Accent 2" w:uiPriority="68"/>
+    <w:lsdException w:name="Medium Grid 3 Accent 2" w:uiPriority="69"/>
+    <w:lsdException w:name="Dark List Accent 2" w:uiPriority="70"/>
+    <w:lsdException w:name="Colorful Shading Accent 2" w:uiPriority="71"/>
+    <w:lsdException w:name="Colorful List Accent 2" w:uiPriority="72"/>
+    <w:lsdException w:name="Colorful Grid Accent 2" w:uiPriority="73"/>
+    <w:lsdException w:name="Light Shading Accent 3" w:uiPriority="60"/>
+    <w:lsdException w:name="Light List Accent 3" w:uiPriority="61"/>
+    <w:lsdException w:name="Light Grid Accent 3" w:uiPriority="62"/>
+    <w:lsdException w:name="Medium Shading 1 Accent 3" w:uiPriority="63"/>
+    <w:lsdException w:name="Medium Shading 2 Accent 3" w:uiPriority="64"/>
+    <w:lsdException w:name="Medium List 1 Accent 3" w:uiPriority="65"/>
+    <w:lsdException w:name="Medium List 2 Accent 3" w:uiPriority="66"/>
+    <w:lsdException w:name="Medium Grid 1 Accent 3" w:uiPriority="67"/>
+    <w:lsdException w:name="Medium Grid 2 Accent 3" w:uiPriority="68"/>
+    <w:lsdException w:name="Medium Grid 3 Accent 3" w:uiPriority="69"/>
+    <w:lsdException w:name="Dark List Accent 3" w:uiPriority="70"/>
+    <w:lsdException w:name="Colorful Shading Accent 3" w:uiPriority="71"/>
+    <w:lsdException w:name="Colorful List Accent 3" w:uiPriority="72"/>
+    <w:lsdException w:name="Colorful Grid Accent 3" w:uiPriority="73"/>
+    <w:lsdException w:name="Light Shading Accent 4" w:uiPriority="60"/>
+    <w:lsdException w:name="Light List Accent 4" w:uiPriority="61"/>
+    <w:lsdException w:name="Light Grid Accent 4" w:uiPriority="62"/>
+    <w:lsdException w:name="Medium Shading 1 Accent 4" w:uiPriority="63"/>
+    <w:lsdException w:name="Medium Shading 2 Accent 4" w:uiPriority="64"/>
+    <w:lsdException w:name="Medium List 1 Accent 4" w:uiPriority="65"/>
+    <w:lsdException w:name="Medium List 2 Accent 4" w:uiPriority="66"/>
+    <w:lsdException w:name="Medium Grid 1 Accent 4" w:uiPriority="67"/>
+    <w:lsdException w:name="Medium Grid 2 Accent 4" w:uiPriority="68"/>
+    <w:lsdException w:name="Medium Grid 3 Accent 4" w:uiPriority="69"/>
+    <w:lsdException w:name="Dark List Accent 4" w:uiPriority="70"/>
+    <w:lsdException w:name="Colorful Shading Accent 4" w:uiPriority="71"/>
+    <w:lsdException w:name="Colorful List Accent 4" w:uiPriority="72"/>
+    <w:lsdException w:name="Colorful Grid Accent 4" w:uiPriority="73"/>
+    <w:lsdException w:name="Light Shading Accent 5" w:uiPriority="60"/>
+    <w:lsdException w:name="Light List Accent 5" w:uiPriority="61"/>
+    <w:lsdException w:name="Light Grid Accent 5" w:uiPriority="62"/>
+    <w:lsdException w:name="Medium Shading 1 Accent 5" w:uiPriority="63"/>
+    <w:lsdException w:name="Medium Shading 2 Accent 5" w:uiPriority="64"/>
+    <w:lsdException w:name="Medium List 1 Accent 5" w:uiPriority="65"/>
+    <w:lsdException w:name="Medium List 2 Accent 5" w:uiPriority="66"/>
+    <w:lsdException w:name="Medium Grid 1 Accent 5" w:uiPriority="67"/>
+    <w:lsdException w:name="Medium Grid 2 Accent 5" w:uiPriority="68"/>
+    <w:lsdException w:name="Medium Grid 3 Accent 5" w:uiPriority="69"/>
+    <w:lsdException w:name="Dark List Accent 5" w:uiPriority="70"/>
+    <w:lsdException w:name="Colorful Shading Accent 5" w:uiPriority="71"/>
+    <w:lsdException w:name="Colorful List Accent 5" w:uiPriority="72"/>
+    <w:lsdException w:name="Colorful Grid Accent 5" w:uiPriority="73"/>
+    <w:lsdException w:name="Light Shading Accent 6" w:uiPriority="60"/>
+    <w:lsdException w:name="Light List Accent 6" w:uiPriority="61"/>
+    <w:lsdException w:name="Light Grid Accent 6" w:uiPriority="62"/>
+    <w:lsdException w:name="Medium Shading 1 Accent 6" w:uiPriority="63"/>
+    <w:lsdException w:name="Medium Shading 2 Accent 6" w:uiPriority="64"/>
+    <w:lsdException w:name="Medium List 1 Accent 6" w:uiPriority="65"/>
+    <w:lsdException w:name="Medium List 2 Accent 6" w:uiPriority="66"/>
+    <w:lsdException w:name="Medium Grid 1 Accent 6" w:uiPriority="67"/>
+    <w:lsdException w:name="Medium Grid 2 Accent 6" w:uiPriority="68"/>
+    <w:lsdException w:name="Medium Grid 3 Accent 6" w:uiPriority="69"/>
+    <w:lsdException w:name="Dark List Accent 6" w:uiPriority="70"/>
+    <w:lsdException w:name="Colorful Shading Accent 6" w:uiPriority="71"/>
+    <w:lsdException w:name="Colorful List Accent 6" w:uiPriority="72"/>
+    <w:lsdException w:name="Colorful Grid Accent 6" w:uiPriority="73"/>
+    <w:lsdException w:name="Subtle Emphasis" w:uiPriority="19" w:qFormat="1"/>
+    <w:lsdException w:name="Intense Emphasis" w:uiPriority="21" w:qFormat="1"/>
+    <w:lsdException w:name="Subtle Reference" w:uiPriority="31" w:qFormat="1"/>
+    <w:lsdException w:name="Intense Reference" w:uiPriority="32" w:qFormat="1"/>
+    <w:lsdException w:name="Book Title" w:uiPriority="33" w:qFormat="1"/>
+    <w:lsdException w:name="Bibliography" w:semiHidden="1" w:uiPriority="37" w:unhideWhenUsed="1"/>
+    <w:lsdException w:name="TOC Heading" w:semiHidden="1" w:uiPriority="39" w:unhideWhenUsed="1" w:qFormat="1"/>
+    <w:lsdException w:name="Grid Table 4" w:uiPriority="49"/>
+    <w:lsdException w:name="Grid Table 5 Dark" w:uiPriority="50"/>
+    <w:lsdException w:name="Grid Table 6 Colorful" w:uiPriority="51"/>
+    <w:lsdException w:name="Grid Table 7 Colorful" w:uiPriority="52"/>
+    <w:lsdException w:name="Grid Table 1 Light Accent 1" w:uiPriority="46"/>
+    <w:lsdException w:name="Grid Table 2 Accent 1" w:uiPriority="47"/>
+    <w:lsdException w:name="Grid Table 3 Accent 1" w:uiPriority="48"/>
+    <w:lsdException w:name="Grid Table 4 Accent 1" w:uiPriority="49"/>
+    <w:lsdException w:name="Grid Table 5 Dark Accent 1" w:uiPriority="50"/>
+    <w:lsdException w:name="Grid Table 6 Colorful Accent 1" w:uiPriority="51"/>
+    <w:lsdException w:name="Grid Table 7 Colorful Accent 1" w:uiPriority="52"/>
+    <w:lsdException w:name="Grid Table 1 Light Accent 2" w:uiPriority="46"/>
+    <w:lsdException w:name="Grid Table 2 Accent 2" w:uiPriority="47"/>
+    <w:lsdException w:name="Grid Table 3 Accent 2" w:uiPriority="48"/>
+    <w:lsdException w:name="Grid Table 4 Accent 2" w:uiPriority="49"/>
+    <w:lsdException w:name="Grid Table 5 Dark Accent 2" w:uiPriority="50"/>
+    <w:lsdException w:name="Grid Table 6 Colorful Accent 2" w:uiPriority="51"/>
+    <w:lsdException w:name="Grid Table 7 Colorful Accent 2" w:uiPriority="52"/>
+    <w:lsdException w:name="Grid Table 1 Light Accent 3" w:uiPriority="46"/>
+    <w:lsdException w:name="Grid Table 2 Accent 3" w:uiPriority="47"/>
+    <w:lsdException w:name="Grid Table 3 Accent 3" w:uiPriority="48"/>
+    <w:lsdException w:name="Grid Table 4 Accent 3" w:uiPriority="49"/>
+    <w:lsdException w:name="Grid Table 5 Dark Accent 3" w:uiPriority="50"/>
+    <w:lsdException w:name="Grid Table 6 Colorful Accent 3" w:uiPriority="51"/>
+    <w:lsdException w:name="Grid Table 7 Colorful Accent 3" w:uiPriority="52"/>
+    <w:lsdException w:name="Grid Table 1 Light Accent 4" w:uiPriority="46"/>
+    <w:lsdException w:name="Grid Table 2 Accent 4" w:uiPriority="47"/>
+    <w:lsdException w:name="Grid Table 3 Accent 4" w:uiPriority="48"/>
+    <w:lsdException w:name="Grid Table 4 Accent 4" w:uiPriority="49"/>
+    <w:lsdException w:name="Grid Table 5 Dark Accent 4" w:uiPriority="50"/>
+    <w:lsdException w:name="Grid Table 6 Colorful Accent 4" w:uiPriority="51"/>
+    <w:lsdException w:name="Grid Table 7 Colorful Accent 4" w:uiPriority="52"/>
+    <w:lsdException w:name="Grid Table 1 Light Accent 5" w:uiPriority="46"/>
+    <w:lsdException w:name="Grid Table 2 Accent 5" w:uiPriority="47"/>
+    <w:lsdException w:name="Grid Table 3 Accent 5" w:uiPriority="48"/>
+    <w:lsdException w:name="Grid Table 4 Accent 5" w:uiPriority="49"/>
+    <w:lsdException w:name="Grid Table 5 Dark Accent 5" w:uiPriority="50"/>
+    <w:lsdException w:name="Grid Table 6 Colorful Accent 5" w:uiPriority="51"/>
+    <w:lsdException w:name="Grid Table 7 Colorful Accent 5" w:uiPriority="52"/>
+    <w:lsdException w:name="Grid Table 1 Light Accent 6" w:uiPriority="46"/>
+    <w:lsdException w:name="Grid Table 2 Accent 6" w:uiPriority="47"/>
+    <w:lsdException w:name="Grid Table 3 Accent 6" w:uiPriority="48"/>
+    <w:lsdException w:name="Grid Table 4 Accent 6" w:uiPriority="49"/>
+    <w:lsdException w:name="Grid Table 5 Dark Accent 6" w:uiPriority="50"/>
+    <w:lsdException w:name="Grid Table 6 Colorful Accent 6" w:uiPriority="51"/>
+    <w:lsdException w:name="Grid Table 7 Colorful Accent 6" w:uiPriority="52"/>
+    <w:lsdException w:name="List Table 1 Light" w:uiPriority="46"/>
+    <w:lsdException w:name="List Table 2" w:uiPriority="47"/>
+    <w:lsdException w:name="List Table 3" w:uiPriority="48"/>
+    <w:lsdException w:name="List Table 4" w:uiPriority="49"/>
+    <w:lsdException w:name="List Table 5 Dark" w:uiPriority="50"/>
+    <w:lsdException w:name="List Table 6 Colorful" w:uiPriority="51"/>
+    <w:lsdException w:name="List Table 7 Colorful" w:uiPriority="52"/>
+    <w:lsdException w:name="List Table 1 Light Accent 1" w:uiPriority="46"/>
+    <w:lsdException w:name="List Table 2 Accent 1" w:uiPriority="47"/>
+    <w:lsdException w:name="List Table 3 Accent 1" w:uiPriority="48"/>
+    <w:lsdException w:name="List Table 4 Accent 1" w:uiPriority="49"/>
+    <w:lsdException w:name="List Table 5 Dark Accent 1" w:uiPriority="50"/>
+    <w:lsdException w:name="List Table 6 Colorful Accent 1" w:uiPriority="51"/>
+    <w:lsdException w:name="List Table 7 Colorful Accent 1" w:uiPriority="52"/>
+    <w:lsdException w:name="List Table 1 Light Accent 2" w:uiPriority="46"/>
+    <w:lsdException w:name="List Table 2 Accent 2" w:uiPriority="47"/>
+    <w:lsdException w:name="List Table 3 Accent 2" w:uiPriority="48"/>
+    <w:lsdException w:name="List Table 4 Accent 2" w:uiPriority="49"/>
+    <w:lsdException w:name="List Table 5 Dark Accent 2" w:uiPriority="50"/>
+    <w:lsdException w:name="List Table 6 Colorful Accent 2" w:uiPriority="51"/>
+    <w:lsdException w:name="List Table 7 Colorful Accent 2" w:uiPriority="52"/>
+    <w:lsdException w:name="List Table 1 Light Accent 3" w:uiPriority="46"/>
+    <w:lsdException w:name="List Table 2 Accent 3" w:uiPriority="47"/>
+    <w:lsdException w:name="List Table 3 Accent 3" w:uiPriority="48"/>
+    <w:lsdException w:name="List Table 4 Accent 3" w:uiPriority="49"/>
+    <w:lsdException w:name="List Table 5 Dark Accent 3" w:uiPriority="50"/>
+    <w:lsdException w:name="List Table 6 Colorful Accent 3" w:uiPriority="51"/>
+    <w:lsdException w:name="List Table 7 Colorful Accent 3" w:uiPriority="52"/>
+    <w:lsdException w:name="List Table 1 Light Accent 4" w:uiPriority="46"/>
+    <w:lsdException w:name="List Table 2 Accent 4" w:uiPriority="47"/>
+    <w:lsdException w:name="List Table 3 Accent 4" w:uiPriority="48"/>
+    <w:lsdException w:name="List Table 4 Accent 4" w:uiPriority="49"/>
+    <w:lsdException w:name="List Table 5 Dark Accent 4" w:uiPriority="50"/>
+    <w:lsdException w:name="List Table 6 Colorful Accent 4" w:uiPriority="51"/>
+    <w:lsdException w:name="List Table 7 Colorful Accent 4" w:uiPriority="52"/>
+    <w:lsdException w:name="List Table 1 Light Accent 5" w:uiPriority="46"/>
+    <w:lsdException w:name="List Table 2 Accent 5" w:uiPriority="47"/>
+    <w:lsdException w:name="List Table 3 Accent 5" w:uiPriority="48"/>
+    <w:lsdException w:name="List Table 4 Accent 5" w:uiPriority="49"/>
+    <w:lsdException w:name="List Table 5 Dark Accent 5" w:uiPriority="50"/>
+    <w:lsdException w:name="List Table 6 Colorful Accent 5" w:uiPriority="51"/>
+    <w:lsdException w:name="List Table 7 Colorful Accent 5" w:uiPriority="52"/>
+    <w:lsdException w:name="List Table 1 Light Accent 6" w:uiPriority="46"/>
+    <w:lsdException w:name="List Table 2 Accent 6" w:uiPriority="47"/>
+    <w:lsdException w:name="List Table 3 Accent 6" w:uiPriority="48"/>
+    <w:lsdException w:name="List Table 4 Accent 6" w:uiPriority="49"/>
+    <w:lsdException w:name="List Table 5 Dark Accent 6" w:uiPriority="50"/>
+    <w:lsdException w:name="List Table 6 Colorful Accent 6" w:uiPriority="51"/>
+    <w:lsdException w:name="List Table 7 Colorful Accent 6" w:uiPriority="52"/>
   </w:latentStyles>
   <w:style w:type="paragraph" w:default="1" w:styleId="Normal">
     <w:name w:val="Normal"/>
@@ -4398,7 +4981,6 @@
       <w:spacing w:after="0"/>
     </w:pPr>
     <w:tblPr>
-      <w:tblInd w:w="0" w:type="dxa"/>
       <w:tblBorders>
         <w:top w:val="single" w:sz="4" w:space="0" w:color="auto"/>
         <w:left w:val="single" w:sz="4" w:space="0" w:color="auto"/>
@@ -4407,596 +4989,84 @@
         <w:insideH w:val="single" w:sz="4" w:space="0" w:color="auto"/>
         <w:insideV w:val="single" w:sz="4" w:space="0" w:color="auto"/>
       </w:tblBorders>
-      <w:tblCellMar>
-        <w:top w:w="0" w:type="dxa"/>
-        <w:left w:w="108" w:type="dxa"/>
-        <w:bottom w:w="0" w:type="dxa"/>
-        <w:right w:w="108" w:type="dxa"/>
-      </w:tblCellMar>
     </w:tblPr>
   </w:style>
-</w:styles>
-</file>
-
-<file path=word/stylesWithEffects.xml><?xml version="1.0" encoding="utf-8"?>
-<w:styles xmlns:wpc="http://schemas.microsoft.com/office/word/2010/wordprocessingCanvas" xmlns:mo="http://schemas.microsoft.com/office/mac/office/2008/main" xmlns:mc="http://schemas.openxmlformats.org/markup-compatibility/2006" xmlns:mv="urn:schemas-microsoft-com:mac:vml" xmlns:o="urn:schemas-microsoft-com:office:office" xmlns:r="http://schemas.openxmlformats.org/officeDocument/2006/relationships" xmlns:m="http://schemas.openxmlformats.org/officeDocument/2006/math" xmlns:v="urn:schemas-microsoft-com:vml" xmlns:wp14="http://schemas.microsoft.com/office/word/2010/wordprocessingDrawing" xmlns:wp="http://schemas.openxmlformats.org/drawingml/2006/wordprocessingDrawing" xmlns:w10="urn:schemas-microsoft-com:office:word" xmlns:w="http://schemas.openxmlformats.org/wordprocessingml/2006/main" xmlns:w14="http://schemas.microsoft.com/office/word/2010/wordml" xmlns:wpg="http://schemas.microsoft.com/office/word/2010/wordprocessingGroup" xmlns:wpi="http://schemas.microsoft.com/office/word/2010/wordprocessingInk" xmlns:wne="http://schemas.microsoft.com/office/word/2006/wordml" xmlns:wps="http://schemas.microsoft.com/office/word/2010/wordprocessingShape" mc:Ignorable="w14 wp14">
-  <w:docDefaults>
-    <w:rPrDefault>
-      <w:rPr>
-        <w:rFonts w:asciiTheme="minorHAnsi" w:eastAsiaTheme="minorEastAsia" w:hAnsiTheme="minorHAnsi" w:cstheme="minorBidi"/>
-        <w:sz w:val="24"/>
-        <w:szCs w:val="24"/>
-        <w:lang w:val="en-US" w:eastAsia="ja-JP" w:bidi="ar-SA"/>
-      </w:rPr>
-    </w:rPrDefault>
-    <w:pPrDefault>
-      <w:pPr>
-        <w:spacing w:after="200"/>
-      </w:pPr>
-    </w:pPrDefault>
-  </w:docDefaults>
-  <w:latentStyles w:defLockedState="0" w:defUIPriority="99" w:defSemiHidden="1" w:defUnhideWhenUsed="1" w:defQFormat="0" w:count="276">
-    <w:lsdException w:name="Normal" w:semiHidden="0" w:uiPriority="0" w:unhideWhenUsed="0" w:qFormat="1"/>
-    <w:lsdException w:name="heading 1" w:semiHidden="0" w:uiPriority="9" w:unhideWhenUsed="0" w:qFormat="1"/>
-    <w:lsdException w:name="heading 2" w:uiPriority="9" w:qFormat="1"/>
-    <w:lsdException w:name="heading 3" w:uiPriority="9" w:qFormat="1"/>
-    <w:lsdException w:name="heading 4" w:uiPriority="9" w:qFormat="1"/>
-    <w:lsdException w:name="heading 5" w:uiPriority="9" w:qFormat="1"/>
-    <w:lsdException w:name="heading 6" w:uiPriority="9" w:qFormat="1"/>
-    <w:lsdException w:name="heading 7" w:uiPriority="9" w:qFormat="1"/>
-    <w:lsdException w:name="heading 8" w:uiPriority="9" w:qFormat="1"/>
-    <w:lsdException w:name="heading 9" w:uiPriority="9" w:qFormat="1"/>
-    <w:lsdException w:name="toc 1" w:uiPriority="39"/>
-    <w:lsdException w:name="toc 2" w:uiPriority="39"/>
-    <w:lsdException w:name="toc 3" w:uiPriority="39"/>
-    <w:lsdException w:name="toc 4" w:uiPriority="39"/>
-    <w:lsdException w:name="toc 5" w:uiPriority="39"/>
-    <w:lsdException w:name="toc 6" w:uiPriority="39"/>
-    <w:lsdException w:name="toc 7" w:uiPriority="39"/>
-    <w:lsdException w:name="toc 8" w:uiPriority="39"/>
-    <w:lsdException w:name="toc 9" w:uiPriority="39"/>
-    <w:lsdException w:name="caption" w:uiPriority="35" w:qFormat="1"/>
-    <w:lsdException w:name="Title" w:semiHidden="0" w:uiPriority="10" w:unhideWhenUsed="0" w:qFormat="1"/>
-    <w:lsdException w:name="Default Paragraph Font" w:uiPriority="1"/>
-    <w:lsdException w:name="Subtitle" w:semiHidden="0" w:uiPriority="11" w:unhideWhenUsed="0" w:qFormat="1"/>
-    <w:lsdException w:name="Strong" w:semiHidden="0" w:uiPriority="22" w:unhideWhenUsed="0" w:qFormat="1"/>
-    <w:lsdException w:name="Emphasis" w:semiHidden="0" w:uiPriority="20" w:unhideWhenUsed="0" w:qFormat="1"/>
-    <w:lsdException w:name="Table Grid" w:semiHidden="0" w:uiPriority="59" w:unhideWhenUsed="0"/>
-    <w:lsdException w:name="Placeholder Text" w:unhideWhenUsed="0"/>
-    <w:lsdException w:name="No Spacing" w:semiHidden="0" w:uiPriority="1" w:unhideWhenUsed="0" w:qFormat="1"/>
-    <w:lsdException w:name="Light Shading" w:semiHidden="0" w:uiPriority="60" w:unhideWhenUsed="0"/>
-    <w:lsdException w:name="Light List" w:semiHidden="0" w:uiPriority="61" w:unhideWhenUsed="0"/>
-    <w:lsdException w:name="Light Grid" w:semiHidden="0" w:uiPriority="62" w:unhideWhenUsed="0"/>
-    <w:lsdException w:name="Medium Shading 1" w:semiHidden="0" w:uiPriority="63" w:unhideWhenUsed="0"/>
-    <w:lsdException w:name="Medium Shading 2" w:semiHidden="0" w:uiPriority="64" w:unhideWhenUsed="0"/>
-    <w:lsdException w:name="Medium List 1" w:semiHidden="0" w:uiPriority="65" w:unhideWhenUsed="0"/>
-    <w:lsdException w:name="Medium List 2" w:semiHidden="0" w:uiPriority="66" w:unhideWhenUsed="0"/>
-    <w:lsdException w:name="Medium Grid 1" w:semiHidden="0" w:uiPriority="67" w:unhideWhenUsed="0"/>
-    <w:lsdException w:name="Medium Grid 2" w:semiHidden="0" w:uiPriority="68" w:unhideWhenUsed="0"/>
-    <w:lsdException w:name="Medium Grid 3" w:semiHidden="0" w:uiPriority="69" w:unhideWhenUsed="0"/>
-    <w:lsdException w:name="Dark List" w:semiHidden="0" w:uiPriority="70" w:unhideWhenUsed="0"/>
-    <w:lsdException w:name="Colorful Shading" w:semiHidden="0" w:uiPriority="71" w:unhideWhenUsed="0"/>
-    <w:lsdException w:name="Colorful List" w:semiHidden="0" w:uiPriority="72" w:unhideWhenUsed="0"/>
-    <w:lsdException w:name="Colorful Grid" w:semiHidden="0" w:uiPriority="73" w:unhideWhenUsed="0"/>
-    <w:lsdException w:name="Light Shading Accent 1" w:semiHidden="0" w:uiPriority="60" w:unhideWhenUsed="0"/>
-    <w:lsdException w:name="Light List Accent 1" w:semiHidden="0" w:uiPriority="61" w:unhideWhenUsed="0"/>
-    <w:lsdException w:name="Light Grid Accent 1" w:semiHidden="0" w:uiPriority="62" w:unhideWhenUsed="0"/>
-    <w:lsdException w:name="Medium Shading 1 Accent 1" w:semiHidden="0" w:uiPriority="63" w:unhideWhenUsed="0"/>
-    <w:lsdException w:name="Medium Shading 2 Accent 1" w:semiHidden="0" w:uiPriority="64" w:unhideWhenUsed="0"/>
-    <w:lsdException w:name="Medium List 1 Accent 1" w:semiHidden="0" w:uiPriority="65" w:unhideWhenUsed="0"/>
-    <w:lsdException w:name="Revision" w:unhideWhenUsed="0"/>
-    <w:lsdException w:name="List Paragraph" w:semiHidden="0" w:uiPriority="34" w:unhideWhenUsed="0" w:qFormat="1"/>
-    <w:lsdException w:name="Quote" w:semiHidden="0" w:uiPriority="29" w:unhideWhenUsed="0" w:qFormat="1"/>
-    <w:lsdException w:name="Intense Quote" w:semiHidden="0" w:uiPriority="30" w:unhideWhenUsed="0" w:qFormat="1"/>
-    <w:lsdException w:name="Medium List 2 Accent 1" w:semiHidden="0" w:uiPriority="66" w:unhideWhenUsed="0"/>
-    <w:lsdException w:name="Medium Grid 1 Accent 1" w:semiHidden="0" w:uiPriority="67" w:unhideWhenUsed="0"/>
-    <w:lsdException w:name="Medium Grid 2 Accent 1" w:semiHidden="0" w:uiPriority="68" w:unhideWhenUsed="0"/>
-    <w:lsdException w:name="Medium Grid 3 Accent 1" w:semiHidden="0" w:uiPriority="69" w:unhideWhenUsed="0"/>
-    <w:lsdException w:name="Dark List Accent 1" w:semiHidden="0" w:uiPriority="70" w:unhideWhenUsed="0"/>
-    <w:lsdException w:name="Colorful Shading Accent 1" w:semiHidden="0" w:uiPriority="71" w:unhideWhenUsed="0"/>
-    <w:lsdException w:name="Colorful List Accent 1" w:semiHidden="0" w:uiPriority="72" w:unhideWhenUsed="0"/>
-    <w:lsdException w:name="Colorful Grid Accent 1" w:semiHidden="0" w:uiPriority="73" w:unhideWhenUsed="0"/>
-    <w:lsdException w:name="Light Shading Accent 2" w:semiHidden="0" w:uiPriority="60" w:unhideWhenUsed="0"/>
-    <w:lsdException w:name="Light List Accent 2" w:semiHidden="0" w:uiPriority="61" w:unhideWhenUsed="0"/>
-    <w:lsdException w:name="Light Grid Accent 2" w:semiHidden="0" w:uiPriority="62" w:unhideWhenUsed="0"/>
-    <w:lsdException w:name="Medium Shading 1 Accent 2" w:semiHidden="0" w:uiPriority="63" w:unhideWhenUsed="0"/>
-    <w:lsdException w:name="Medium Shading 2 Accent 2" w:semiHidden="0" w:uiPriority="64" w:unhideWhenUsed="0"/>
-    <w:lsdException w:name="Medium List 1 Accent 2" w:semiHidden="0" w:uiPriority="65" w:unhideWhenUsed="0"/>
-    <w:lsdException w:name="Medium List 2 Accent 2" w:semiHidden="0" w:uiPriority="66" w:unhideWhenUsed="0"/>
-    <w:lsdException w:name="Medium Grid 1 Accent 2" w:semiHidden="0" w:uiPriority="67" w:unhideWhenUsed="0"/>
-    <w:lsdException w:name="Medium Grid 2 Accent 2" w:semiHidden="0" w:uiPriority="68" w:unhideWhenUsed="0"/>
-    <w:lsdException w:name="Medium Grid 3 Accent 2" w:semiHidden="0" w:uiPriority="69" w:unhideWhenUsed="0"/>
-    <w:lsdException w:name="Dark List Accent 2" w:semiHidden="0" w:uiPriority="70" w:unhideWhenUsed="0"/>
-    <w:lsdException w:name="Colorful Shading Accent 2" w:semiHidden="0" w:uiPriority="71" w:unhideWhenUsed="0"/>
-    <w:lsdException w:name="Colorful List Accent 2" w:semiHidden="0" w:uiPriority="72" w:unhideWhenUsed="0"/>
-    <w:lsdException w:name="Colorful Grid Accent 2" w:semiHidden="0" w:uiPriority="73" w:unhideWhenUsed="0"/>
-    <w:lsdException w:name="Light Shading Accent 3" w:semiHidden="0" w:uiPriority="60" w:unhideWhenUsed="0"/>
-    <w:lsdException w:name="Light List Accent 3" w:semiHidden="0" w:uiPriority="61" w:unhideWhenUsed="0"/>
-    <w:lsdException w:name="Light Grid Accent 3" w:semiHidden="0" w:uiPriority="62" w:unhideWhenUsed="0"/>
-    <w:lsdException w:name="Medium Shading 1 Accent 3" w:semiHidden="0" w:uiPriority="63" w:unhideWhenUsed="0"/>
-    <w:lsdException w:name="Medium Shading 2 Accent 3" w:semiHidden="0" w:uiPriority="64" w:unhideWhenUsed="0"/>
-    <w:lsdException w:name="Medium List 1 Accent 3" w:semiHidden="0" w:uiPriority="65" w:unhideWhenUsed="0"/>
-    <w:lsdException w:name="Medium List 2 Accent 3" w:semiHidden="0" w:uiPriority="66" w:unhideWhenUsed="0"/>
-    <w:lsdException w:name="Medium Grid 1 Accent 3" w:semiHidden="0" w:uiPriority="67" w:unhideWhenUsed="0"/>
-    <w:lsdException w:name="Medium Grid 2 Accent 3" w:semiHidden="0" w:uiPriority="68" w:unhideWhenUsed="0"/>
-    <w:lsdException w:name="Medium Grid 3 Accent 3" w:semiHidden="0" w:uiPriority="69" w:unhideWhenUsed="0"/>
-    <w:lsdException w:name="Dark List Accent 3" w:semiHidden="0" w:uiPriority="70" w:unhideWhenUsed="0"/>
-    <w:lsdException w:name="Colorful Shading Accent 3" w:semiHidden="0" w:uiPriority="71" w:unhideWhenUsed="0"/>
-    <w:lsdException w:name="Colorful List Accent 3" w:semiHidden="0" w:uiPriority="72" w:unhideWhenUsed="0"/>
-    <w:lsdException w:name="Colorful Grid Accent 3" w:semiHidden="0" w:uiPriority="73" w:unhideWhenUsed="0"/>
-    <w:lsdException w:name="Light Shading Accent 4" w:semiHidden="0" w:uiPriority="60" w:unhideWhenUsed="0"/>
-    <w:lsdException w:name="Light List Accent 4" w:semiHidden="0" w:uiPriority="61" w:unhideWhenUsed="0"/>
-    <w:lsdException w:name="Light Grid Accent 4" w:semiHidden="0" w:uiPriority="62" w:unhideWhenUsed="0"/>
-    <w:lsdException w:name="Medium Shading 1 Accent 4" w:semiHidden="0" w:uiPriority="63" w:unhideWhenUsed="0"/>
-    <w:lsdException w:name="Medium Shading 2 Accent 4" w:semiHidden="0" w:uiPriority="64" w:unhideWhenUsed="0"/>
-    <w:lsdException w:name="Medium List 1 Accent 4" w:semiHidden="0" w:uiPriority="65" w:unhideWhenUsed="0"/>
-    <w:lsdException w:name="Medium List 2 Accent 4" w:semiHidden="0" w:uiPriority="66" w:unhideWhenUsed="0"/>
-    <w:lsdException w:name="Medium Grid 1 Accent 4" w:semiHidden="0" w:uiPriority="67" w:unhideWhenUsed="0"/>
-    <w:lsdException w:name="Medium Grid 2 Accent 4" w:semiHidden="0" w:uiPriority="68" w:unhideWhenUsed="0"/>
-    <w:lsdException w:name="Medium Grid 3 Accent 4" w:semiHidden="0" w:uiPriority="69" w:unhideWhenUsed="0"/>
-    <w:lsdException w:name="Dark List Accent 4" w:semiHidden="0" w:uiPriority="70" w:unhideWhenUsed="0"/>
-    <w:lsdException w:name="Colorful Shading Accent 4" w:semiHidden="0" w:uiPriority="71" w:unhideWhenUsed="0"/>
-    <w:lsdException w:name="Colorful List Accent 4" w:semiHidden="0" w:uiPriority="72" w:unhideWhenUsed="0"/>
-    <w:lsdException w:name="Colorful Grid Accent 4" w:semiHidden="0" w:uiPriority="73" w:unhideWhenUsed="0"/>
-    <w:lsdException w:name="Light Shading Accent 5" w:semiHidden="0" w:uiPriority="60" w:unhideWhenUsed="0"/>
-    <w:lsdException w:name="Light List Accent 5" w:semiHidden="0" w:uiPriority="61" w:unhideWhenUsed="0"/>
-    <w:lsdException w:name="Light Grid Accent 5" w:semiHidden="0" w:uiPriority="62" w:unhideWhenUsed="0"/>
-    <w:lsdException w:name="Medium Shading 1 Accent 5" w:semiHidden="0" w:uiPriority="63" w:unhideWhenUsed="0"/>
-    <w:lsdException w:name="Medium Shading 2 Accent 5" w:semiHidden="0" w:uiPriority="64" w:unhideWhenUsed="0"/>
-    <w:lsdException w:name="Medium List 1 Accent 5" w:semiHidden="0" w:uiPriority="65" w:unhideWhenUsed="0"/>
-    <w:lsdException w:name="Medium List 2 Accent 5" w:semiHidden="0" w:uiPriority="66" w:unhideWhenUsed="0"/>
-    <w:lsdException w:name="Medium Grid 1 Accent 5" w:semiHidden="0" w:uiPriority="67" w:unhideWhenUsed="0"/>
-    <w:lsdException w:name="Medium Grid 2 Accent 5" w:semiHidden="0" w:uiPriority="68" w:unhideWhenUsed="0"/>
-    <w:lsdException w:name="Medium Grid 3 Accent 5" w:semiHidden="0" w:uiPriority="69" w:unhideWhenUsed="0"/>
-    <w:lsdException w:name="Dark List Accent 5" w:semiHidden="0" w:uiPriority="70" w:unhideWhenUsed="0"/>
-    <w:lsdException w:name="Colorful Shading Accent 5" w:semiHidden="0" w:uiPriority="71" w:unhideWhenUsed="0"/>
-    <w:lsdException w:name="Colorful List Accent 5" w:semiHidden="0" w:uiPriority="72" w:unhideWhenUsed="0"/>
-    <w:lsdException w:name="Colorful Grid Accent 5" w:semiHidden="0" w:uiPriority="73" w:unhideWhenUsed="0"/>
-    <w:lsdException w:name="Light Shading Accent 6" w:semiHidden="0" w:uiPriority="60" w:unhideWhenUsed="0"/>
-    <w:lsdException w:name="Light List Accent 6" w:semiHidden="0" w:uiPriority="61" w:unhideWhenUsed="0"/>
-    <w:lsdException w:name="Light Grid Accent 6" w:semiHidden="0" w:uiPriority="62" w:unhideWhenUsed="0"/>
-    <w:lsdException w:name="Medium Shading 1 Accent 6" w:semiHidden="0" w:uiPriority="63" w:unhideWhenUsed="0"/>
-    <w:lsdException w:name="Medium Shading 2 Accent 6" w:semiHidden="0" w:uiPriority="64" w:unhideWhenUsed="0"/>
-    <w:lsdException w:name="Medium List 1 Accent 6" w:semiHidden="0" w:uiPriority="65" w:unhideWhenUsed="0"/>
-    <w:lsdException w:name="Medium List 2 Accent 6" w:semiHidden="0" w:uiPriority="66" w:unhideWhenUsed="0"/>
-    <w:lsdException w:name="Medium Grid 1 Accent 6" w:semiHidden="0" w:uiPriority="67" w:unhideWhenUsed="0"/>
-    <w:lsdException w:name="Medium Grid 2 Accent 6" w:semiHidden="0" w:uiPriority="68" w:unhideWhenUsed="0"/>
-    <w:lsdException w:name="Medium Grid 3 Accent 6" w:semiHidden="0" w:uiPriority="69" w:unhideWhenUsed="0"/>
-    <w:lsdException w:name="Dark List Accent 6" w:semiHidden="0" w:uiPriority="70" w:unhideWhenUsed="0"/>
-    <w:lsdException w:name="Colorful Shading Accent 6" w:semiHidden="0" w:uiPriority="71" w:unhideWhenUsed="0"/>
-    <w:lsdException w:name="Colorful List Accent 6" w:semiHidden="0" w:uiPriority="72" w:unhideWhenUsed="0"/>
-    <w:lsdException w:name="Colorful Grid Accent 6" w:semiHidden="0" w:uiPriority="73" w:unhideWhenUsed="0"/>
-    <w:lsdException w:name="Subtle Emphasis" w:semiHidden="0" w:uiPriority="19" w:unhideWhenUsed="0" w:qFormat="1"/>
-    <w:lsdException w:name="Intense Emphasis" w:semiHidden="0" w:uiPriority="21" w:unhideWhenUsed="0" w:qFormat="1"/>
-    <w:lsdException w:name="Subtle Reference" w:semiHidden="0" w:uiPriority="31" w:unhideWhenUsed="0" w:qFormat="1"/>
-    <w:lsdException w:name="Intense Reference" w:semiHidden="0" w:uiPriority="32" w:unhideWhenUsed="0" w:qFormat="1"/>
-    <w:lsdException w:name="Book Title" w:semiHidden="0" w:uiPriority="33" w:unhideWhenUsed="0" w:qFormat="1"/>
-    <w:lsdException w:name="Bibliography" w:uiPriority="37"/>
-    <w:lsdException w:name="TOC Heading" w:uiPriority="39" w:qFormat="1"/>
-  </w:latentStyles>
-  <w:style w:type="paragraph" w:default="1" w:styleId="Normal">
-    <w:name w:val="Normal"/>
-    <w:qFormat/>
-  </w:style>
-  <w:style w:type="paragraph" w:styleId="Heading1">
-    <w:name w:val="heading 1"/>
-    <w:basedOn w:val="Normal"/>
-    <w:next w:val="Normal"/>
-    <w:link w:val="Heading1Char"/>
-    <w:uiPriority w:val="9"/>
-    <w:qFormat/>
-    <w:rsid w:val="00BB126D"/>
-    <w:pPr>
-      <w:keepNext/>
-      <w:keepLines/>
-      <w:spacing w:before="480" w:after="0"/>
-      <w:outlineLvl w:val="0"/>
-    </w:pPr>
-    <w:rPr>
-      <w:rFonts w:asciiTheme="majorHAnsi" w:eastAsiaTheme="majorEastAsia" w:hAnsiTheme="majorHAnsi" w:cstheme="majorBidi"/>
-      <w:b/>
-      <w:bCs/>
-      <w:color w:val="345A8A" w:themeColor="accent1" w:themeShade="B5"/>
-      <w:sz w:val="32"/>
-      <w:szCs w:val="32"/>
-    </w:rPr>
-  </w:style>
-  <w:style w:type="paragraph" w:styleId="Heading2">
-    <w:name w:val="heading 2"/>
-    <w:basedOn w:val="Normal"/>
-    <w:next w:val="Normal"/>
-    <w:link w:val="Heading2Char"/>
-    <w:uiPriority w:val="9"/>
-    <w:unhideWhenUsed/>
-    <w:qFormat/>
-    <w:rsid w:val="00BB126D"/>
-    <w:pPr>
-      <w:keepNext/>
-      <w:keepLines/>
-      <w:spacing w:before="200" w:after="0"/>
-      <w:outlineLvl w:val="1"/>
-    </w:pPr>
-    <w:rPr>
-      <w:rFonts w:asciiTheme="majorHAnsi" w:eastAsiaTheme="majorEastAsia" w:hAnsiTheme="majorHAnsi" w:cstheme="majorBidi"/>
-      <w:b/>
-      <w:bCs/>
-      <w:color w:val="4F81BD" w:themeColor="accent1"/>
-      <w:sz w:val="26"/>
-      <w:szCs w:val="26"/>
-    </w:rPr>
-  </w:style>
-  <w:style w:type="paragraph" w:styleId="Heading3">
-    <w:name w:val="heading 3"/>
-    <w:basedOn w:val="Normal"/>
-    <w:next w:val="Normal"/>
-    <w:link w:val="Heading3Char"/>
-    <w:uiPriority w:val="9"/>
-    <w:unhideWhenUsed/>
-    <w:qFormat/>
-    <w:rsid w:val="00BB126D"/>
-    <w:pPr>
-      <w:keepNext/>
-      <w:keepLines/>
-      <w:spacing w:before="200" w:after="0"/>
-      <w:outlineLvl w:val="2"/>
-    </w:pPr>
-    <w:rPr>
-      <w:rFonts w:asciiTheme="majorHAnsi" w:eastAsiaTheme="majorEastAsia" w:hAnsiTheme="majorHAnsi" w:cstheme="majorBidi"/>
-      <w:b/>
-      <w:bCs/>
-      <w:color w:val="4F81BD" w:themeColor="accent1"/>
-    </w:rPr>
-  </w:style>
-  <w:style w:type="character" w:default="1" w:styleId="DefaultParagraphFont">
-    <w:name w:val="Default Paragraph Font"/>
-    <w:uiPriority w:val="1"/>
-    <w:semiHidden/>
-    <w:unhideWhenUsed/>
-  </w:style>
-  <w:style w:type="table" w:default="1" w:styleId="TableNormal">
-    <w:name w:val="Normal Table"/>
+  <w:style w:type="character" w:styleId="FollowedHyperlink">
+    <w:name w:val="FollowedHyperlink"/>
+    <w:basedOn w:val="DefaultParagraphFont"/>
     <w:uiPriority w:val="99"/>
     <w:semiHidden/>
     <w:unhideWhenUsed/>
-    <w:tblPr>
-      <w:tblInd w:w="0" w:type="dxa"/>
-      <w:tblCellMar>
-        <w:top w:w="0" w:type="dxa"/>
-        <w:left w:w="108" w:type="dxa"/>
-        <w:bottom w:w="0" w:type="dxa"/>
-        <w:right w:w="108" w:type="dxa"/>
-      </w:tblCellMar>
-    </w:tblPr>
+    <w:rsid w:val="000D2842"/>
+    <w:rPr>
+      <w:color w:val="800080" w:themeColor="followedHyperlink"/>
+      <w:u w:val="single"/>
+    </w:rPr>
   </w:style>
-  <w:style w:type="numbering" w:default="1" w:styleId="NoList">
-    <w:name w:val="No List"/>
+  <w:style w:type="character" w:styleId="CommentReference">
+    <w:name w:val="annotation reference"/>
+    <w:basedOn w:val="DefaultParagraphFont"/>
     <w:uiPriority w:val="99"/>
     <w:semiHidden/>
     <w:unhideWhenUsed/>
+    <w:rsid w:val="000D2842"/>
+    <w:rPr>
+      <w:sz w:val="16"/>
+      <w:szCs w:val="16"/>
+    </w:rPr>
   </w:style>
-  <w:style w:type="paragraph" w:styleId="ListParagraph">
-    <w:name w:val="List Paragraph"/>
+  <w:style w:type="paragraph" w:styleId="CommentText">
+    <w:name w:val="annotation text"/>
     <w:basedOn w:val="Normal"/>
-    <w:uiPriority w:val="34"/>
-    <w:qFormat/>
-    <w:rsid w:val="00AC5742"/>
-    <w:pPr>
-      <w:ind w:left="720"/>
-      <w:contextualSpacing/>
-    </w:pPr>
+    <w:link w:val="CommentTextChar"/>
+    <w:uiPriority w:val="99"/>
+    <w:semiHidden/>
+    <w:unhideWhenUsed/>
+    <w:rsid w:val="000D2842"/>
+    <w:rPr>
+      <w:sz w:val="20"/>
+      <w:szCs w:val="20"/>
+    </w:rPr>
   </w:style>
-  <w:style w:type="character" w:styleId="Strong">
-    <w:name w:val="Strong"/>
+  <w:style w:type="character" w:customStyle="1" w:styleId="CommentTextChar">
+    <w:name w:val="Comment Text Char"/>
     <w:basedOn w:val="DefaultParagraphFont"/>
-    <w:uiPriority w:val="22"/>
-    <w:qFormat/>
-    <w:rsid w:val="003C6205"/>
+    <w:link w:val="CommentText"/>
+    <w:uiPriority w:val="99"/>
+    <w:semiHidden/>
+    <w:rsid w:val="000D2842"/>
+    <w:rPr>
+      <w:sz w:val="20"/>
+      <w:szCs w:val="20"/>
+    </w:rPr>
+  </w:style>
+  <w:style w:type="paragraph" w:styleId="CommentSubject">
+    <w:name w:val="annotation subject"/>
+    <w:basedOn w:val="CommentText"/>
+    <w:next w:val="CommentText"/>
+    <w:link w:val="CommentSubjectChar"/>
+    <w:uiPriority w:val="99"/>
+    <w:semiHidden/>
+    <w:unhideWhenUsed/>
+    <w:rsid w:val="000D2842"/>
     <w:rPr>
       <w:b/>
       <w:bCs/>
     </w:rPr>
   </w:style>
-  <w:style w:type="character" w:styleId="Hyperlink">
-    <w:name w:val="Hyperlink"/>
-    <w:basedOn w:val="DefaultParagraphFont"/>
+  <w:style w:type="character" w:customStyle="1" w:styleId="CommentSubjectChar">
+    <w:name w:val="Comment Subject Char"/>
+    <w:basedOn w:val="CommentTextChar"/>
+    <w:link w:val="CommentSubject"/>
     <w:uiPriority w:val="99"/>
-    <w:unhideWhenUsed/>
-    <w:rsid w:val="00F11E1B"/>
+    <w:semiHidden/>
+    <w:rsid w:val="000D2842"/>
     <w:rPr>
-      <w:color w:val="0000FF" w:themeColor="hyperlink"/>
-      <w:u w:val="single"/>
-    </w:rPr>
-  </w:style>
-  <w:style w:type="paragraph" w:styleId="Title">
-    <w:name w:val="Title"/>
-    <w:basedOn w:val="Normal"/>
-    <w:next w:val="Normal"/>
-    <w:link w:val="TitleChar"/>
-    <w:uiPriority w:val="10"/>
-    <w:qFormat/>
-    <w:rsid w:val="000F6AEB"/>
-    <w:pPr>
-      <w:pBdr>
-        <w:bottom w:val="single" w:sz="8" w:space="4" w:color="4F81BD" w:themeColor="accent1"/>
-      </w:pBdr>
-      <w:spacing w:after="300"/>
-      <w:contextualSpacing/>
-    </w:pPr>
-    <w:rPr>
-      <w:rFonts w:asciiTheme="majorHAnsi" w:eastAsiaTheme="majorEastAsia" w:hAnsiTheme="majorHAnsi" w:cstheme="majorBidi"/>
-      <w:color w:val="17365D" w:themeColor="text2" w:themeShade="BF"/>
-      <w:spacing w:val="5"/>
-      <w:kern w:val="28"/>
-      <w:sz w:val="52"/>
-      <w:szCs w:val="52"/>
-    </w:rPr>
-  </w:style>
-  <w:style w:type="character" w:customStyle="1" w:styleId="TitleChar">
-    <w:name w:val="Title Char"/>
-    <w:basedOn w:val="DefaultParagraphFont"/>
-    <w:link w:val="Title"/>
-    <w:uiPriority w:val="10"/>
-    <w:rsid w:val="000F6AEB"/>
-    <w:rPr>
-      <w:rFonts w:asciiTheme="majorHAnsi" w:eastAsiaTheme="majorEastAsia" w:hAnsiTheme="majorHAnsi" w:cstheme="majorBidi"/>
-      <w:color w:val="17365D" w:themeColor="text2" w:themeShade="BF"/>
-      <w:spacing w:val="5"/>
-      <w:kern w:val="28"/>
-      <w:sz w:val="52"/>
-      <w:szCs w:val="52"/>
-    </w:rPr>
-  </w:style>
-  <w:style w:type="character" w:customStyle="1" w:styleId="Heading1Char">
-    <w:name w:val="Heading 1 Char"/>
-    <w:basedOn w:val="DefaultParagraphFont"/>
-    <w:link w:val="Heading1"/>
-    <w:uiPriority w:val="9"/>
-    <w:rsid w:val="00BB126D"/>
-    <w:rPr>
-      <w:rFonts w:asciiTheme="majorHAnsi" w:eastAsiaTheme="majorEastAsia" w:hAnsiTheme="majorHAnsi" w:cstheme="majorBidi"/>
       <w:b/>
       <w:bCs/>
-      <w:color w:val="345A8A" w:themeColor="accent1" w:themeShade="B5"/>
-      <w:sz w:val="32"/>
-      <w:szCs w:val="32"/>
-    </w:rPr>
-  </w:style>
-  <w:style w:type="character" w:customStyle="1" w:styleId="Heading2Char">
-    <w:name w:val="Heading 2 Char"/>
-    <w:basedOn w:val="DefaultParagraphFont"/>
-    <w:link w:val="Heading2"/>
-    <w:uiPriority w:val="9"/>
-    <w:rsid w:val="00BB126D"/>
-    <w:rPr>
-      <w:rFonts w:asciiTheme="majorHAnsi" w:eastAsiaTheme="majorEastAsia" w:hAnsiTheme="majorHAnsi" w:cstheme="majorBidi"/>
-      <w:b/>
-      <w:bCs/>
-      <w:color w:val="4F81BD" w:themeColor="accent1"/>
-      <w:sz w:val="26"/>
-      <w:szCs w:val="26"/>
-    </w:rPr>
-  </w:style>
-  <w:style w:type="character" w:customStyle="1" w:styleId="Heading3Char">
-    <w:name w:val="Heading 3 Char"/>
-    <w:basedOn w:val="DefaultParagraphFont"/>
-    <w:link w:val="Heading3"/>
-    <w:uiPriority w:val="9"/>
-    <w:rsid w:val="00BB126D"/>
-    <w:rPr>
-      <w:rFonts w:asciiTheme="majorHAnsi" w:eastAsiaTheme="majorEastAsia" w:hAnsiTheme="majorHAnsi" w:cstheme="majorBidi"/>
-      <w:b/>
-      <w:bCs/>
-      <w:color w:val="4F81BD" w:themeColor="accent1"/>
-    </w:rPr>
-  </w:style>
-  <w:style w:type="paragraph" w:styleId="BalloonText">
-    <w:name w:val="Balloon Text"/>
-    <w:basedOn w:val="Normal"/>
-    <w:link w:val="BalloonTextChar"/>
-    <w:uiPriority w:val="99"/>
-    <w:semiHidden/>
-    <w:unhideWhenUsed/>
-    <w:rsid w:val="00801104"/>
-    <w:pPr>
-      <w:spacing w:after="0"/>
-    </w:pPr>
-    <w:rPr>
-      <w:rFonts w:ascii="Lucida Grande" w:hAnsi="Lucida Grande"/>
-      <w:sz w:val="18"/>
-      <w:szCs w:val="18"/>
-    </w:rPr>
-  </w:style>
-  <w:style w:type="character" w:customStyle="1" w:styleId="BalloonTextChar">
-    <w:name w:val="Balloon Text Char"/>
-    <w:basedOn w:val="DefaultParagraphFont"/>
-    <w:link w:val="BalloonText"/>
-    <w:uiPriority w:val="99"/>
-    <w:semiHidden/>
-    <w:rsid w:val="00801104"/>
-    <w:rPr>
-      <w:rFonts w:ascii="Lucida Grande" w:hAnsi="Lucida Grande"/>
-      <w:sz w:val="18"/>
-      <w:szCs w:val="18"/>
-    </w:rPr>
-  </w:style>
-  <w:style w:type="paragraph" w:styleId="TOC1">
-    <w:name w:val="toc 1"/>
-    <w:basedOn w:val="Normal"/>
-    <w:next w:val="Normal"/>
-    <w:autoRedefine/>
-    <w:uiPriority w:val="39"/>
-    <w:unhideWhenUsed/>
-    <w:rsid w:val="006D0C9D"/>
-    <w:pPr>
-      <w:spacing w:before="360" w:after="0"/>
-    </w:pPr>
-    <w:rPr>
-      <w:rFonts w:asciiTheme="majorHAnsi" w:hAnsiTheme="majorHAnsi"/>
-      <w:b/>
-      <w:caps/>
-    </w:rPr>
-  </w:style>
-  <w:style w:type="paragraph" w:styleId="TOC2">
-    <w:name w:val="toc 2"/>
-    <w:basedOn w:val="Normal"/>
-    <w:next w:val="Normal"/>
-    <w:autoRedefine/>
-    <w:uiPriority w:val="39"/>
-    <w:unhideWhenUsed/>
-    <w:rsid w:val="006D0C9D"/>
-    <w:pPr>
-      <w:spacing w:before="240" w:after="0"/>
-    </w:pPr>
-    <w:rPr>
-      <w:b/>
       <w:sz w:val="20"/>
       <w:szCs w:val="20"/>
     </w:rPr>
-  </w:style>
-  <w:style w:type="paragraph" w:styleId="TOC3">
-    <w:name w:val="toc 3"/>
-    <w:basedOn w:val="Normal"/>
-    <w:next w:val="Normal"/>
-    <w:autoRedefine/>
-    <w:uiPriority w:val="39"/>
-    <w:unhideWhenUsed/>
-    <w:rsid w:val="006D0C9D"/>
-    <w:pPr>
-      <w:spacing w:after="0"/>
-      <w:ind w:left="240"/>
-    </w:pPr>
-    <w:rPr>
-      <w:sz w:val="20"/>
-      <w:szCs w:val="20"/>
-    </w:rPr>
-  </w:style>
-  <w:style w:type="paragraph" w:styleId="TOC4">
-    <w:name w:val="toc 4"/>
-    <w:basedOn w:val="Normal"/>
-    <w:next w:val="Normal"/>
-    <w:autoRedefine/>
-    <w:uiPriority w:val="39"/>
-    <w:unhideWhenUsed/>
-    <w:rsid w:val="006D0C9D"/>
-    <w:pPr>
-      <w:spacing w:after="0"/>
-      <w:ind w:left="480"/>
-    </w:pPr>
-    <w:rPr>
-      <w:sz w:val="20"/>
-      <w:szCs w:val="20"/>
-    </w:rPr>
-  </w:style>
-  <w:style w:type="paragraph" w:styleId="TOC5">
-    <w:name w:val="toc 5"/>
-    <w:basedOn w:val="Normal"/>
-    <w:next w:val="Normal"/>
-    <w:autoRedefine/>
-    <w:uiPriority w:val="39"/>
-    <w:unhideWhenUsed/>
-    <w:rsid w:val="006D0C9D"/>
-    <w:pPr>
-      <w:spacing w:after="0"/>
-      <w:ind w:left="720"/>
-    </w:pPr>
-    <w:rPr>
-      <w:sz w:val="20"/>
-      <w:szCs w:val="20"/>
-    </w:rPr>
-  </w:style>
-  <w:style w:type="paragraph" w:styleId="TOC6">
-    <w:name w:val="toc 6"/>
-    <w:basedOn w:val="Normal"/>
-    <w:next w:val="Normal"/>
-    <w:autoRedefine/>
-    <w:uiPriority w:val="39"/>
-    <w:unhideWhenUsed/>
-    <w:rsid w:val="006D0C9D"/>
-    <w:pPr>
-      <w:spacing w:after="0"/>
-      <w:ind w:left="960"/>
-    </w:pPr>
-    <w:rPr>
-      <w:sz w:val="20"/>
-      <w:szCs w:val="20"/>
-    </w:rPr>
-  </w:style>
-  <w:style w:type="paragraph" w:styleId="TOC7">
-    <w:name w:val="toc 7"/>
-    <w:basedOn w:val="Normal"/>
-    <w:next w:val="Normal"/>
-    <w:autoRedefine/>
-    <w:uiPriority w:val="39"/>
-    <w:unhideWhenUsed/>
-    <w:rsid w:val="006D0C9D"/>
-    <w:pPr>
-      <w:spacing w:after="0"/>
-      <w:ind w:left="1200"/>
-    </w:pPr>
-    <w:rPr>
-      <w:sz w:val="20"/>
-      <w:szCs w:val="20"/>
-    </w:rPr>
-  </w:style>
-  <w:style w:type="paragraph" w:styleId="TOC8">
-    <w:name w:val="toc 8"/>
-    <w:basedOn w:val="Normal"/>
-    <w:next w:val="Normal"/>
-    <w:autoRedefine/>
-    <w:uiPriority w:val="39"/>
-    <w:unhideWhenUsed/>
-    <w:rsid w:val="006D0C9D"/>
-    <w:pPr>
-      <w:spacing w:after="0"/>
-      <w:ind w:left="1440"/>
-    </w:pPr>
-    <w:rPr>
-      <w:sz w:val="20"/>
-      <w:szCs w:val="20"/>
-    </w:rPr>
-  </w:style>
-  <w:style w:type="paragraph" w:styleId="TOC9">
-    <w:name w:val="toc 9"/>
-    <w:basedOn w:val="Normal"/>
-    <w:next w:val="Normal"/>
-    <w:autoRedefine/>
-    <w:uiPriority w:val="39"/>
-    <w:unhideWhenUsed/>
-    <w:rsid w:val="006D0C9D"/>
-    <w:pPr>
-      <w:spacing w:after="0"/>
-      <w:ind w:left="1680"/>
-    </w:pPr>
-    <w:rPr>
-      <w:sz w:val="20"/>
-      <w:szCs w:val="20"/>
-    </w:rPr>
-  </w:style>
-  <w:style w:type="table" w:styleId="TableGrid">
-    <w:name w:val="Table Grid"/>
-    <w:basedOn w:val="TableNormal"/>
-    <w:uiPriority w:val="59"/>
-    <w:rsid w:val="00C56A1D"/>
-    <w:pPr>
-      <w:spacing w:after="0"/>
-    </w:pPr>
-    <w:tblPr>
-      <w:tblInd w:w="0" w:type="dxa"/>
-      <w:tblBorders>
-        <w:top w:val="single" w:sz="4" w:space="0" w:color="auto"/>
-        <w:left w:val="single" w:sz="4" w:space="0" w:color="auto"/>
-        <w:bottom w:val="single" w:sz="4" w:space="0" w:color="auto"/>
-        <w:right w:val="single" w:sz="4" w:space="0" w:color="auto"/>
-        <w:insideH w:val="single" w:sz="4" w:space="0" w:color="auto"/>
-        <w:insideV w:val="single" w:sz="4" w:space="0" w:color="auto"/>
-      </w:tblBorders>
-      <w:tblCellMar>
-        <w:top w:w="0" w:type="dxa"/>
-        <w:left w:w="108" w:type="dxa"/>
-        <w:bottom w:w="0" w:type="dxa"/>
-        <w:right w:w="108" w:type="dxa"/>
-      </w:tblCellMar>
-    </w:tblPr>
   </w:style>
 </w:styles>
 </file>
@@ -7829,49 +7899,49 @@
     </dgm:pt>
   </dgm:ptLst>
   <dgm:cxnLst>
-    <dgm:cxn modelId="{5A4AFA43-74D7-FE4A-91FD-B06A3EDC51F1}" type="presOf" srcId="{642604E1-F913-2E40-83DF-6DDB1BAC96D4}" destId="{132D6BDB-B6A8-B24E-95F9-C03D610378B2}" srcOrd="0" destOrd="0" presId="urn:microsoft.com/office/officeart/2005/8/layout/list1"/>
+    <dgm:cxn modelId="{58186DD6-35FE-49B5-899C-595426B2B0A1}" type="presOf" srcId="{642604E1-F913-2E40-83DF-6DDB1BAC96D4}" destId="{EFD967CF-84EC-F648-B5D2-203DC61AADB4}" srcOrd="1" destOrd="0" presId="urn:microsoft.com/office/officeart/2005/8/layout/list1"/>
     <dgm:cxn modelId="{CF04BB27-159F-1243-AD9D-104D3D4960F6}" srcId="{642604E1-F913-2E40-83DF-6DDB1BAC96D4}" destId="{AE678755-34D9-7E4A-915C-FC2C63231EBB}" srcOrd="0" destOrd="0" parTransId="{E60EE9F5-82D1-0649-AAAB-FF9F331161C5}" sibTransId="{EB01B92E-DF20-EF43-B1F5-8D2E8DCA29CD}"/>
+    <dgm:cxn modelId="{18A18937-6730-488D-ACDD-8D2CC5666B66}" type="presOf" srcId="{DD8F5D97-B609-FD4B-BEAE-4A0D65577485}" destId="{454CF7E0-0A36-5E4B-8969-4201E5A24B94}" srcOrd="0" destOrd="1" presId="urn:microsoft.com/office/officeart/2005/8/layout/list1"/>
+    <dgm:cxn modelId="{0F747C46-543C-4F48-B261-B65ECCA01AC6}" type="presOf" srcId="{FC90DDFE-9D11-AB48-9901-6960A0161B9A}" destId="{96989650-ADA7-124E-9358-E6D67E2D21AC}" srcOrd="0" destOrd="0" presId="urn:microsoft.com/office/officeart/2005/8/layout/list1"/>
+    <dgm:cxn modelId="{D5B8F7D8-5CA7-4820-A2D0-69E921548A5E}" type="presOf" srcId="{17A62F63-5FE3-5143-A872-F3C175C30110}" destId="{8D954B33-1F07-1640-BABC-2F73259DB681}" srcOrd="0" destOrd="0" presId="urn:microsoft.com/office/officeart/2005/8/layout/list1"/>
+    <dgm:cxn modelId="{E499926D-0460-4BA3-B445-0CD560329C41}" type="presOf" srcId="{C1246001-E9C1-484C-B1E5-E8C5A9335F6B}" destId="{38CCD804-8F5B-484C-861C-8BC41EA43119}" srcOrd="0" destOrd="0" presId="urn:microsoft.com/office/officeart/2005/8/layout/list1"/>
+    <dgm:cxn modelId="{7B2702BE-A884-4640-B9F4-A0BE5F17B55D}" type="presOf" srcId="{FAB95D5D-69F5-7F48-A871-BC063A1EF591}" destId="{8D954B33-1F07-1640-BABC-2F73259DB681}" srcOrd="0" destOrd="2" presId="urn:microsoft.com/office/officeart/2005/8/layout/list1"/>
+    <dgm:cxn modelId="{B50AE044-91A4-EB4E-843C-8DF72B2012A8}" srcId="{C1246001-E9C1-484C-B1E5-E8C5A9335F6B}" destId="{FC90DDFE-9D11-AB48-9901-6960A0161B9A}" srcOrd="0" destOrd="0" parTransId="{26071C56-A602-0441-9939-B1EB76E48577}" sibTransId="{2D2F31AA-F41E-374F-8C4A-D29D55FF1987}"/>
+    <dgm:cxn modelId="{18FACF75-CB7A-E149-9B9F-3390340B88AA}" srcId="{3956EF87-1FB4-0248-8E81-1F7F0A1C44F2}" destId="{FAB95D5D-69F5-7F48-A871-BC063A1EF591}" srcOrd="2" destOrd="0" parTransId="{C3600EAB-D95F-1943-983D-3DA2B5E37AE3}" sibTransId="{42A7B93E-6623-8A41-A5C7-FB114EDC9E38}"/>
+    <dgm:cxn modelId="{5B990739-B078-4B74-99B6-23A61271EC3C}" type="presOf" srcId="{10E895E9-1D48-C744-B86D-82FDA8149570}" destId="{8D954B33-1F07-1640-BABC-2F73259DB681}" srcOrd="0" destOrd="1" presId="urn:microsoft.com/office/officeart/2005/8/layout/list1"/>
+    <dgm:cxn modelId="{6A7F2238-AE7E-46C5-86F4-4ADC28FEBEA2}" type="presOf" srcId="{C1246001-E9C1-484C-B1E5-E8C5A9335F6B}" destId="{2B7A1C2C-3F8F-6B45-9076-B61E7B1CDE90}" srcOrd="1" destOrd="0" presId="urn:microsoft.com/office/officeart/2005/8/layout/list1"/>
+    <dgm:cxn modelId="{BBA6F6E3-1781-614E-AEA5-C5C1270D8E89}" srcId="{43AACC1D-6F5B-8146-B673-48B509B05035}" destId="{C1246001-E9C1-484C-B1E5-E8C5A9335F6B}" srcOrd="2" destOrd="0" parTransId="{71204C26-03B1-7B42-B19A-8C1DA0191B3C}" sibTransId="{BD1028C8-44E4-4443-A33C-FE2D30C41723}"/>
+    <dgm:cxn modelId="{5884171A-8B0E-4057-949C-BE25889AFCF8}" type="presOf" srcId="{AE678755-34D9-7E4A-915C-FC2C63231EBB}" destId="{454CF7E0-0A36-5E4B-8969-4201E5A24B94}" srcOrd="0" destOrd="0" presId="urn:microsoft.com/office/officeart/2005/8/layout/list1"/>
+    <dgm:cxn modelId="{18442017-C864-4A35-BC36-E8F1D901719F}" type="presOf" srcId="{43AACC1D-6F5B-8146-B673-48B509B05035}" destId="{3D1795AF-BF6B-934D-9AAC-7B3342AB7163}" srcOrd="0" destOrd="0" presId="urn:microsoft.com/office/officeart/2005/8/layout/list1"/>
+    <dgm:cxn modelId="{D16B866B-9FCE-EC43-88FA-80B0F3F62981}" srcId="{43AACC1D-6F5B-8146-B673-48B509B05035}" destId="{3956EF87-1FB4-0248-8E81-1F7F0A1C44F2}" srcOrd="0" destOrd="0" parTransId="{8C8B3416-DF81-A040-A0AE-71C44D615E84}" sibTransId="{8D26E07E-F2D2-E740-9429-BB3F9DBE2770}"/>
+    <dgm:cxn modelId="{3F3B00A9-D64C-4BCF-BFEB-F8F735F050BD}" type="presOf" srcId="{3956EF87-1FB4-0248-8E81-1F7F0A1C44F2}" destId="{8945A6BC-BC77-564F-8548-3795AF595003}" srcOrd="0" destOrd="0" presId="urn:microsoft.com/office/officeart/2005/8/layout/list1"/>
+    <dgm:cxn modelId="{2FE9BC9F-491D-49F0-84F0-85659B19B00F}" type="presOf" srcId="{7295F607-8437-7E4B-944F-3B8570FC5543}" destId="{96989650-ADA7-124E-9358-E6D67E2D21AC}" srcOrd="0" destOrd="1" presId="urn:microsoft.com/office/officeart/2005/8/layout/list1"/>
+    <dgm:cxn modelId="{07BC766F-F8BE-4D3C-AB8F-626A9B928B05}" type="presOf" srcId="{3956EF87-1FB4-0248-8E81-1F7F0A1C44F2}" destId="{E16381AB-15D8-F445-AC18-294C8F0D32DD}" srcOrd="1" destOrd="0" presId="urn:microsoft.com/office/officeart/2005/8/layout/list1"/>
+    <dgm:cxn modelId="{684254B9-FA05-8040-9AC4-B7B7C09CE34E}" srcId="{C1246001-E9C1-484C-B1E5-E8C5A9335F6B}" destId="{7DA90015-0604-1449-B99D-50AA37196E0E}" srcOrd="2" destOrd="0" parTransId="{7C5067C1-229A-0D40-B432-B58A59B5FAF0}" sibTransId="{BD7EC4B4-D13B-1B4A-9CA3-CCF7EEBA77A2}"/>
+    <dgm:cxn modelId="{29E77F48-8F60-C04D-AB10-4A4D7B47189E}" srcId="{43AACC1D-6F5B-8146-B673-48B509B05035}" destId="{642604E1-F913-2E40-83DF-6DDB1BAC96D4}" srcOrd="1" destOrd="0" parTransId="{CDBEF173-BBE8-6345-B070-6AAA122D7F01}" sibTransId="{5567C965-D5B9-F244-9A50-616F6B76B46F}"/>
+    <dgm:cxn modelId="{3702E255-4FAB-487F-987C-5CEBE209AF6E}" type="presOf" srcId="{7DA90015-0604-1449-B99D-50AA37196E0E}" destId="{96989650-ADA7-124E-9358-E6D67E2D21AC}" srcOrd="0" destOrd="2" presId="urn:microsoft.com/office/officeart/2005/8/layout/list1"/>
     <dgm:cxn modelId="{4AE1066B-8222-3C4A-91FF-FB6F13C4D285}" srcId="{642604E1-F913-2E40-83DF-6DDB1BAC96D4}" destId="{DD8F5D97-B609-FD4B-BEAE-4A0D65577485}" srcOrd="1" destOrd="0" parTransId="{B07317E0-C287-AD46-93A3-AA93BD862BCB}" sibTransId="{84608136-4719-7B49-A220-F796F7B0C916}"/>
+    <dgm:cxn modelId="{E4666D4B-1BD3-E44D-92F1-B8AA117CB826}" srcId="{3956EF87-1FB4-0248-8E81-1F7F0A1C44F2}" destId="{17A62F63-5FE3-5143-A872-F3C175C30110}" srcOrd="0" destOrd="0" parTransId="{213324C6-F059-8842-A997-58133E173CA0}" sibTransId="{DE649928-B10B-CD46-B1A8-511A68E73BCF}"/>
+    <dgm:cxn modelId="{027C327D-2B4A-43BE-8AE8-301C22603599}" type="presOf" srcId="{642604E1-F913-2E40-83DF-6DDB1BAC96D4}" destId="{132D6BDB-B6A8-B24E-95F9-C03D610378B2}" srcOrd="0" destOrd="0" presId="urn:microsoft.com/office/officeart/2005/8/layout/list1"/>
     <dgm:cxn modelId="{7302E069-BCD5-E848-AB4D-6FAB55AFE916}" srcId="{3956EF87-1FB4-0248-8E81-1F7F0A1C44F2}" destId="{10E895E9-1D48-C744-B86D-82FDA8149570}" srcOrd="1" destOrd="0" parTransId="{08EC74B8-12DE-5D4F-AF04-68ADC0FB6828}" sibTransId="{C26C1A16-C02A-9C41-8168-A057F3A10CDB}"/>
-    <dgm:cxn modelId="{C52D402A-AC64-E342-8AF2-59C16060A0A7}" type="presOf" srcId="{C1246001-E9C1-484C-B1E5-E8C5A9335F6B}" destId="{38CCD804-8F5B-484C-861C-8BC41EA43119}" srcOrd="0" destOrd="0" presId="urn:microsoft.com/office/officeart/2005/8/layout/list1"/>
-    <dgm:cxn modelId="{D082248C-3562-C84D-B2AE-26D299928673}" type="presOf" srcId="{C1246001-E9C1-484C-B1E5-E8C5A9335F6B}" destId="{2B7A1C2C-3F8F-6B45-9076-B61E7B1CDE90}" srcOrd="1" destOrd="0" presId="urn:microsoft.com/office/officeart/2005/8/layout/list1"/>
-    <dgm:cxn modelId="{18FACF75-CB7A-E149-9B9F-3390340B88AA}" srcId="{3956EF87-1FB4-0248-8E81-1F7F0A1C44F2}" destId="{FAB95D5D-69F5-7F48-A871-BC063A1EF591}" srcOrd="2" destOrd="0" parTransId="{C3600EAB-D95F-1943-983D-3DA2B5E37AE3}" sibTransId="{42A7B93E-6623-8A41-A5C7-FB114EDC9E38}"/>
-    <dgm:cxn modelId="{29E77F48-8F60-C04D-AB10-4A4D7B47189E}" srcId="{43AACC1D-6F5B-8146-B673-48B509B05035}" destId="{642604E1-F913-2E40-83DF-6DDB1BAC96D4}" srcOrd="1" destOrd="0" parTransId="{CDBEF173-BBE8-6345-B070-6AAA122D7F01}" sibTransId="{5567C965-D5B9-F244-9A50-616F6B76B46F}"/>
-    <dgm:cxn modelId="{684254B9-FA05-8040-9AC4-B7B7C09CE34E}" srcId="{C1246001-E9C1-484C-B1E5-E8C5A9335F6B}" destId="{7DA90015-0604-1449-B99D-50AA37196E0E}" srcOrd="2" destOrd="0" parTransId="{7C5067C1-229A-0D40-B432-B58A59B5FAF0}" sibTransId="{BD7EC4B4-D13B-1B4A-9CA3-CCF7EEBA77A2}"/>
-    <dgm:cxn modelId="{2130B7AC-E31A-6140-82EB-78E5325531D0}" type="presOf" srcId="{10E895E9-1D48-C744-B86D-82FDA8149570}" destId="{8D954B33-1F07-1640-BABC-2F73259DB681}" srcOrd="0" destOrd="1" presId="urn:microsoft.com/office/officeart/2005/8/layout/list1"/>
-    <dgm:cxn modelId="{84EAE69F-A839-154F-8E02-0CE111340CF8}" type="presOf" srcId="{3956EF87-1FB4-0248-8E81-1F7F0A1C44F2}" destId="{8945A6BC-BC77-564F-8548-3795AF595003}" srcOrd="0" destOrd="0" presId="urn:microsoft.com/office/officeart/2005/8/layout/list1"/>
-    <dgm:cxn modelId="{7682F165-7AB6-F146-8ECB-9D6C20C3E242}" type="presOf" srcId="{FC90DDFE-9D11-AB48-9901-6960A0161B9A}" destId="{96989650-ADA7-124E-9358-E6D67E2D21AC}" srcOrd="0" destOrd="0" presId="urn:microsoft.com/office/officeart/2005/8/layout/list1"/>
-    <dgm:cxn modelId="{D90DABD0-5027-614E-9D19-C756AAF45C33}" type="presOf" srcId="{7DA90015-0604-1449-B99D-50AA37196E0E}" destId="{96989650-ADA7-124E-9358-E6D67E2D21AC}" srcOrd="0" destOrd="2" presId="urn:microsoft.com/office/officeart/2005/8/layout/list1"/>
-    <dgm:cxn modelId="{91D71673-A41F-894C-B01B-FFC1BDC12A65}" type="presOf" srcId="{3956EF87-1FB4-0248-8E81-1F7F0A1C44F2}" destId="{E16381AB-15D8-F445-AC18-294C8F0D32DD}" srcOrd="1" destOrd="0" presId="urn:microsoft.com/office/officeart/2005/8/layout/list1"/>
-    <dgm:cxn modelId="{E4666D4B-1BD3-E44D-92F1-B8AA117CB826}" srcId="{3956EF87-1FB4-0248-8E81-1F7F0A1C44F2}" destId="{17A62F63-5FE3-5143-A872-F3C175C30110}" srcOrd="0" destOrd="0" parTransId="{213324C6-F059-8842-A997-58133E173CA0}" sibTransId="{DE649928-B10B-CD46-B1A8-511A68E73BCF}"/>
     <dgm:cxn modelId="{794DD02A-BD58-B743-AF2D-3634E06DAC01}" srcId="{C1246001-E9C1-484C-B1E5-E8C5A9335F6B}" destId="{7295F607-8437-7E4B-944F-3B8570FC5543}" srcOrd="1" destOrd="0" parTransId="{C37A35C9-C2D6-9649-A10B-48A90DDEB236}" sibTransId="{A22A101A-5BB4-1042-B755-301DCDE7EF37}"/>
-    <dgm:cxn modelId="{11BB109D-E110-114F-921C-7E750E3DD37E}" type="presOf" srcId="{43AACC1D-6F5B-8146-B673-48B509B05035}" destId="{3D1795AF-BF6B-934D-9AAC-7B3342AB7163}" srcOrd="0" destOrd="0" presId="urn:microsoft.com/office/officeart/2005/8/layout/list1"/>
-    <dgm:cxn modelId="{D9F8BFE9-3D47-D84A-AD17-D551DC993EEB}" type="presOf" srcId="{DD8F5D97-B609-FD4B-BEAE-4A0D65577485}" destId="{454CF7E0-0A36-5E4B-8969-4201E5A24B94}" srcOrd="0" destOrd="1" presId="urn:microsoft.com/office/officeart/2005/8/layout/list1"/>
-    <dgm:cxn modelId="{EE37C5C1-7AEE-FE42-86CA-FF7694FD2FEC}" type="presOf" srcId="{17A62F63-5FE3-5143-A872-F3C175C30110}" destId="{8D954B33-1F07-1640-BABC-2F73259DB681}" srcOrd="0" destOrd="0" presId="urn:microsoft.com/office/officeart/2005/8/layout/list1"/>
-    <dgm:cxn modelId="{48733665-11B4-5442-AF65-7D3A5BC418F4}" type="presOf" srcId="{FAB95D5D-69F5-7F48-A871-BC063A1EF591}" destId="{8D954B33-1F07-1640-BABC-2F73259DB681}" srcOrd="0" destOrd="2" presId="urn:microsoft.com/office/officeart/2005/8/layout/list1"/>
-    <dgm:cxn modelId="{7C9E0C74-1D8C-0B46-AEAC-054FDC996A25}" type="presOf" srcId="{642604E1-F913-2E40-83DF-6DDB1BAC96D4}" destId="{EFD967CF-84EC-F648-B5D2-203DC61AADB4}" srcOrd="1" destOrd="0" presId="urn:microsoft.com/office/officeart/2005/8/layout/list1"/>
-    <dgm:cxn modelId="{B50AE044-91A4-EB4E-843C-8DF72B2012A8}" srcId="{C1246001-E9C1-484C-B1E5-E8C5A9335F6B}" destId="{FC90DDFE-9D11-AB48-9901-6960A0161B9A}" srcOrd="0" destOrd="0" parTransId="{26071C56-A602-0441-9939-B1EB76E48577}" sibTransId="{2D2F31AA-F41E-374F-8C4A-D29D55FF1987}"/>
-    <dgm:cxn modelId="{D16B866B-9FCE-EC43-88FA-80B0F3F62981}" srcId="{43AACC1D-6F5B-8146-B673-48B509B05035}" destId="{3956EF87-1FB4-0248-8E81-1F7F0A1C44F2}" srcOrd="0" destOrd="0" parTransId="{8C8B3416-DF81-A040-A0AE-71C44D615E84}" sibTransId="{8D26E07E-F2D2-E740-9429-BB3F9DBE2770}"/>
-    <dgm:cxn modelId="{93CA1AB5-677F-F94E-9897-DD1D6D8BDB64}" type="presOf" srcId="{AE678755-34D9-7E4A-915C-FC2C63231EBB}" destId="{454CF7E0-0A36-5E4B-8969-4201E5A24B94}" srcOrd="0" destOrd="0" presId="urn:microsoft.com/office/officeart/2005/8/layout/list1"/>
-    <dgm:cxn modelId="{803E3030-338B-0E42-899C-970EB85815F0}" type="presOf" srcId="{7295F607-8437-7E4B-944F-3B8570FC5543}" destId="{96989650-ADA7-124E-9358-E6D67E2D21AC}" srcOrd="0" destOrd="1" presId="urn:microsoft.com/office/officeart/2005/8/layout/list1"/>
-    <dgm:cxn modelId="{BBA6F6E3-1781-614E-AEA5-C5C1270D8E89}" srcId="{43AACC1D-6F5B-8146-B673-48B509B05035}" destId="{C1246001-E9C1-484C-B1E5-E8C5A9335F6B}" srcOrd="2" destOrd="0" parTransId="{71204C26-03B1-7B42-B19A-8C1DA0191B3C}" sibTransId="{BD1028C8-44E4-4443-A33C-FE2D30C41723}"/>
-    <dgm:cxn modelId="{70E5983A-4460-F34F-9004-7D7BE5F3CCB1}" type="presParOf" srcId="{3D1795AF-BF6B-934D-9AAC-7B3342AB7163}" destId="{42F99426-8FF0-D14A-85D9-93CFBC766B40}" srcOrd="0" destOrd="0" presId="urn:microsoft.com/office/officeart/2005/8/layout/list1"/>
-    <dgm:cxn modelId="{13E5C1BF-A869-C748-A201-98DB7E788FFB}" type="presParOf" srcId="{42F99426-8FF0-D14A-85D9-93CFBC766B40}" destId="{8945A6BC-BC77-564F-8548-3795AF595003}" srcOrd="0" destOrd="0" presId="urn:microsoft.com/office/officeart/2005/8/layout/list1"/>
-    <dgm:cxn modelId="{3633FCFE-3CB5-EB47-8843-3C877C821E6D}" type="presParOf" srcId="{42F99426-8FF0-D14A-85D9-93CFBC766B40}" destId="{E16381AB-15D8-F445-AC18-294C8F0D32DD}" srcOrd="1" destOrd="0" presId="urn:microsoft.com/office/officeart/2005/8/layout/list1"/>
-    <dgm:cxn modelId="{10E0A4CC-7977-264C-9B34-0212A2DB2C35}" type="presParOf" srcId="{3D1795AF-BF6B-934D-9AAC-7B3342AB7163}" destId="{BAF88751-8B26-7A41-B251-C14F60B61410}" srcOrd="1" destOrd="0" presId="urn:microsoft.com/office/officeart/2005/8/layout/list1"/>
-    <dgm:cxn modelId="{2C62FAFF-BCDD-A34A-8565-72CDF067ECA8}" type="presParOf" srcId="{3D1795AF-BF6B-934D-9AAC-7B3342AB7163}" destId="{8D954B33-1F07-1640-BABC-2F73259DB681}" srcOrd="2" destOrd="0" presId="urn:microsoft.com/office/officeart/2005/8/layout/list1"/>
-    <dgm:cxn modelId="{187789D1-F726-9A41-80D4-BDD7DF2B4067}" type="presParOf" srcId="{3D1795AF-BF6B-934D-9AAC-7B3342AB7163}" destId="{C82E394B-4541-2344-A5D4-6062CF12A0D5}" srcOrd="3" destOrd="0" presId="urn:microsoft.com/office/officeart/2005/8/layout/list1"/>
-    <dgm:cxn modelId="{04A37BB2-6AC3-9349-8F22-18ED55588CAF}" type="presParOf" srcId="{3D1795AF-BF6B-934D-9AAC-7B3342AB7163}" destId="{10605AB3-D164-CE4A-A614-FDFC80BF9CC7}" srcOrd="4" destOrd="0" presId="urn:microsoft.com/office/officeart/2005/8/layout/list1"/>
-    <dgm:cxn modelId="{48B25240-1C26-4843-9E2E-06B8DE33879F}" type="presParOf" srcId="{10605AB3-D164-CE4A-A614-FDFC80BF9CC7}" destId="{132D6BDB-B6A8-B24E-95F9-C03D610378B2}" srcOrd="0" destOrd="0" presId="urn:microsoft.com/office/officeart/2005/8/layout/list1"/>
-    <dgm:cxn modelId="{4CB721B4-910D-214E-9501-FC664F3BD7FA}" type="presParOf" srcId="{10605AB3-D164-CE4A-A614-FDFC80BF9CC7}" destId="{EFD967CF-84EC-F648-B5D2-203DC61AADB4}" srcOrd="1" destOrd="0" presId="urn:microsoft.com/office/officeart/2005/8/layout/list1"/>
-    <dgm:cxn modelId="{FC2B20F5-4190-594A-9610-DA2CBCD33BC5}" type="presParOf" srcId="{3D1795AF-BF6B-934D-9AAC-7B3342AB7163}" destId="{1E7ACB98-92BF-0340-9C98-3D3012D837EB}" srcOrd="5" destOrd="0" presId="urn:microsoft.com/office/officeart/2005/8/layout/list1"/>
-    <dgm:cxn modelId="{8810B3F7-84BA-4F40-9659-3D76A5ED99A9}" type="presParOf" srcId="{3D1795AF-BF6B-934D-9AAC-7B3342AB7163}" destId="{454CF7E0-0A36-5E4B-8969-4201E5A24B94}" srcOrd="6" destOrd="0" presId="urn:microsoft.com/office/officeart/2005/8/layout/list1"/>
-    <dgm:cxn modelId="{9E97123C-42BE-1A45-917A-342690F2F98C}" type="presParOf" srcId="{3D1795AF-BF6B-934D-9AAC-7B3342AB7163}" destId="{CFE57042-C5CF-4F4B-9F5D-BE9977D99151}" srcOrd="7" destOrd="0" presId="urn:microsoft.com/office/officeart/2005/8/layout/list1"/>
-    <dgm:cxn modelId="{D13CF399-D6BF-1147-BE1B-5B0F48B441F7}" type="presParOf" srcId="{3D1795AF-BF6B-934D-9AAC-7B3342AB7163}" destId="{233ECD62-CA3B-DB47-BF41-06CF8DAC9DC5}" srcOrd="8" destOrd="0" presId="urn:microsoft.com/office/officeart/2005/8/layout/list1"/>
-    <dgm:cxn modelId="{9FC35B43-42E1-4D44-A8E2-FE9FAE3BB1C7}" type="presParOf" srcId="{233ECD62-CA3B-DB47-BF41-06CF8DAC9DC5}" destId="{38CCD804-8F5B-484C-861C-8BC41EA43119}" srcOrd="0" destOrd="0" presId="urn:microsoft.com/office/officeart/2005/8/layout/list1"/>
-    <dgm:cxn modelId="{B8F8F7AB-1C25-C446-926A-FE785D60F01B}" type="presParOf" srcId="{233ECD62-CA3B-DB47-BF41-06CF8DAC9DC5}" destId="{2B7A1C2C-3F8F-6B45-9076-B61E7B1CDE90}" srcOrd="1" destOrd="0" presId="urn:microsoft.com/office/officeart/2005/8/layout/list1"/>
-    <dgm:cxn modelId="{CC96E9BC-F4D7-404C-AA27-8D8C27B0C143}" type="presParOf" srcId="{3D1795AF-BF6B-934D-9AAC-7B3342AB7163}" destId="{74113B25-44B9-424D-94F8-E6F9696C869B}" srcOrd="9" destOrd="0" presId="urn:microsoft.com/office/officeart/2005/8/layout/list1"/>
-    <dgm:cxn modelId="{48CF7E5A-8C7A-F443-8239-3F510EBE4104}" type="presParOf" srcId="{3D1795AF-BF6B-934D-9AAC-7B3342AB7163}" destId="{96989650-ADA7-124E-9358-E6D67E2D21AC}" srcOrd="10" destOrd="0" presId="urn:microsoft.com/office/officeart/2005/8/layout/list1"/>
+    <dgm:cxn modelId="{68BEEA78-8E2B-42FB-B1F2-FC1BA1C40A40}" type="presParOf" srcId="{3D1795AF-BF6B-934D-9AAC-7B3342AB7163}" destId="{42F99426-8FF0-D14A-85D9-93CFBC766B40}" srcOrd="0" destOrd="0" presId="urn:microsoft.com/office/officeart/2005/8/layout/list1"/>
+    <dgm:cxn modelId="{E8F257BE-8F64-4F04-926F-07184833928F}" type="presParOf" srcId="{42F99426-8FF0-D14A-85D9-93CFBC766B40}" destId="{8945A6BC-BC77-564F-8548-3795AF595003}" srcOrd="0" destOrd="0" presId="urn:microsoft.com/office/officeart/2005/8/layout/list1"/>
+    <dgm:cxn modelId="{DC8A1487-A81B-4324-9317-469474E0BD3A}" type="presParOf" srcId="{42F99426-8FF0-D14A-85D9-93CFBC766B40}" destId="{E16381AB-15D8-F445-AC18-294C8F0D32DD}" srcOrd="1" destOrd="0" presId="urn:microsoft.com/office/officeart/2005/8/layout/list1"/>
+    <dgm:cxn modelId="{258A1B8D-7592-4736-8DFD-30D2ACB27C6C}" type="presParOf" srcId="{3D1795AF-BF6B-934D-9AAC-7B3342AB7163}" destId="{BAF88751-8B26-7A41-B251-C14F60B61410}" srcOrd="1" destOrd="0" presId="urn:microsoft.com/office/officeart/2005/8/layout/list1"/>
+    <dgm:cxn modelId="{F6ADB162-0E7E-4117-9337-4A50147AA273}" type="presParOf" srcId="{3D1795AF-BF6B-934D-9AAC-7B3342AB7163}" destId="{8D954B33-1F07-1640-BABC-2F73259DB681}" srcOrd="2" destOrd="0" presId="urn:microsoft.com/office/officeart/2005/8/layout/list1"/>
+    <dgm:cxn modelId="{0543BC99-3EFE-4A33-946C-6ACF82823D32}" type="presParOf" srcId="{3D1795AF-BF6B-934D-9AAC-7B3342AB7163}" destId="{C82E394B-4541-2344-A5D4-6062CF12A0D5}" srcOrd="3" destOrd="0" presId="urn:microsoft.com/office/officeart/2005/8/layout/list1"/>
+    <dgm:cxn modelId="{378CE63D-FF4C-4186-95E2-B7B193E9E8CB}" type="presParOf" srcId="{3D1795AF-BF6B-934D-9AAC-7B3342AB7163}" destId="{10605AB3-D164-CE4A-A614-FDFC80BF9CC7}" srcOrd="4" destOrd="0" presId="urn:microsoft.com/office/officeart/2005/8/layout/list1"/>
+    <dgm:cxn modelId="{08457228-27DB-422F-BA8D-C4C479F912FE}" type="presParOf" srcId="{10605AB3-D164-CE4A-A614-FDFC80BF9CC7}" destId="{132D6BDB-B6A8-B24E-95F9-C03D610378B2}" srcOrd="0" destOrd="0" presId="urn:microsoft.com/office/officeart/2005/8/layout/list1"/>
+    <dgm:cxn modelId="{A31954E9-AC3B-439A-9F33-D214774FB5D1}" type="presParOf" srcId="{10605AB3-D164-CE4A-A614-FDFC80BF9CC7}" destId="{EFD967CF-84EC-F648-B5D2-203DC61AADB4}" srcOrd="1" destOrd="0" presId="urn:microsoft.com/office/officeart/2005/8/layout/list1"/>
+    <dgm:cxn modelId="{5ECE8917-2F02-4FAF-B784-D232E3998C91}" type="presParOf" srcId="{3D1795AF-BF6B-934D-9AAC-7B3342AB7163}" destId="{1E7ACB98-92BF-0340-9C98-3D3012D837EB}" srcOrd="5" destOrd="0" presId="urn:microsoft.com/office/officeart/2005/8/layout/list1"/>
+    <dgm:cxn modelId="{8ACD5CA8-917C-477F-ACB1-7C0FD1F88C2E}" type="presParOf" srcId="{3D1795AF-BF6B-934D-9AAC-7B3342AB7163}" destId="{454CF7E0-0A36-5E4B-8969-4201E5A24B94}" srcOrd="6" destOrd="0" presId="urn:microsoft.com/office/officeart/2005/8/layout/list1"/>
+    <dgm:cxn modelId="{DEC6F54E-DA2B-4A5C-B9FF-9C8FD075297A}" type="presParOf" srcId="{3D1795AF-BF6B-934D-9AAC-7B3342AB7163}" destId="{CFE57042-C5CF-4F4B-9F5D-BE9977D99151}" srcOrd="7" destOrd="0" presId="urn:microsoft.com/office/officeart/2005/8/layout/list1"/>
+    <dgm:cxn modelId="{36ED0022-5E7D-4F58-BF0C-9471E618E41C}" type="presParOf" srcId="{3D1795AF-BF6B-934D-9AAC-7B3342AB7163}" destId="{233ECD62-CA3B-DB47-BF41-06CF8DAC9DC5}" srcOrd="8" destOrd="0" presId="urn:microsoft.com/office/officeart/2005/8/layout/list1"/>
+    <dgm:cxn modelId="{9821649F-94FE-4DEF-9344-E9F2C49CA9CF}" type="presParOf" srcId="{233ECD62-CA3B-DB47-BF41-06CF8DAC9DC5}" destId="{38CCD804-8F5B-484C-861C-8BC41EA43119}" srcOrd="0" destOrd="0" presId="urn:microsoft.com/office/officeart/2005/8/layout/list1"/>
+    <dgm:cxn modelId="{66091645-B41A-4472-8A0B-F000186CAAA2}" type="presParOf" srcId="{233ECD62-CA3B-DB47-BF41-06CF8DAC9DC5}" destId="{2B7A1C2C-3F8F-6B45-9076-B61E7B1CDE90}" srcOrd="1" destOrd="0" presId="urn:microsoft.com/office/officeart/2005/8/layout/list1"/>
+    <dgm:cxn modelId="{17BDE3D8-E134-4A98-B610-128EA2B3E498}" type="presParOf" srcId="{3D1795AF-BF6B-934D-9AAC-7B3342AB7163}" destId="{74113B25-44B9-424D-94F8-E6F9696C869B}" srcOrd="9" destOrd="0" presId="urn:microsoft.com/office/officeart/2005/8/layout/list1"/>
+    <dgm:cxn modelId="{E78A34B2-A5EC-40F1-9986-A1CECEAB2113}" type="presParOf" srcId="{3D1795AF-BF6B-934D-9AAC-7B3342AB7163}" destId="{96989650-ADA7-124E-9358-E6D67E2D21AC}" srcOrd="10" destOrd="0" presId="urn:microsoft.com/office/officeart/2005/8/layout/list1"/>
   </dgm:cxnLst>
   <dgm:bg/>
   <dgm:whole/>
@@ -8164,28 +8234,28 @@
     </dgm:pt>
   </dgm:ptLst>
   <dgm:cxnLst>
+    <dgm:cxn modelId="{6F65A5D5-7E02-DF48-8A50-9F61FEB3F2A1}" srcId="{9E86E22E-ECF8-E24A-99AC-866CFFAA6D85}" destId="{D74F872D-E195-8F42-A612-9959D846D40C}" srcOrd="0" destOrd="0" parTransId="{882FDF82-4256-924B-90C9-3536D75CF1A2}" sibTransId="{C6A741C5-53E4-CC40-921B-980770345CEC}"/>
+    <dgm:cxn modelId="{86770028-65E5-4FDF-BE2F-DCC4F99D5158}" type="presOf" srcId="{AC9509FB-E11E-E249-B8E3-CF97BE77938E}" destId="{8D954B33-1F07-1640-BABC-2F73259DB681}" srcOrd="0" destOrd="0" presId="urn:microsoft.com/office/officeart/2005/8/layout/list1"/>
+    <dgm:cxn modelId="{82C946FA-B00E-4078-82B3-A33851E5A682}" type="presOf" srcId="{9E86E22E-ECF8-E24A-99AC-866CFFAA6D85}" destId="{B3A934E0-4DC2-AE4B-AF39-73A594A1198C}" srcOrd="1" destOrd="0" presId="urn:microsoft.com/office/officeart/2005/8/layout/list1"/>
+    <dgm:cxn modelId="{0C0A59F1-59CD-B34A-8443-59695ED529C2}" srcId="{43AACC1D-6F5B-8146-B673-48B509B05035}" destId="{9E86E22E-ECF8-E24A-99AC-866CFFAA6D85}" srcOrd="1" destOrd="0" parTransId="{DEC6DC8D-51BA-134B-B216-B37A0A6F69CA}" sibTransId="{87C571C1-7A55-4E42-979D-E7A1A71A3CB9}"/>
+    <dgm:cxn modelId="{7B8328A2-39C0-4615-9EB5-CB2A47EB3FD7}" type="presOf" srcId="{3956EF87-1FB4-0248-8E81-1F7F0A1C44F2}" destId="{8945A6BC-BC77-564F-8548-3795AF595003}" srcOrd="0" destOrd="0" presId="urn:microsoft.com/office/officeart/2005/8/layout/list1"/>
     <dgm:cxn modelId="{D16B866B-9FCE-EC43-88FA-80B0F3F62981}" srcId="{43AACC1D-6F5B-8146-B673-48B509B05035}" destId="{3956EF87-1FB4-0248-8E81-1F7F0A1C44F2}" srcOrd="0" destOrd="0" parTransId="{8C8B3416-DF81-A040-A0AE-71C44D615E84}" sibTransId="{8D26E07E-F2D2-E740-9429-BB3F9DBE2770}"/>
-    <dgm:cxn modelId="{1578CA9B-2761-3346-905B-CAF7FCDD31BD}" type="presOf" srcId="{D74F872D-E195-8F42-A612-9959D846D40C}" destId="{47B15D63-8B13-AE4F-BB9E-958608ECE3BF}" srcOrd="0" destOrd="0" presId="urn:microsoft.com/office/officeart/2005/8/layout/list1"/>
-    <dgm:cxn modelId="{090E6139-EEC6-5C43-BBE8-E10246ABB103}" type="presOf" srcId="{AC9509FB-E11E-E249-B8E3-CF97BE77938E}" destId="{8D954B33-1F07-1640-BABC-2F73259DB681}" srcOrd="0" destOrd="0" presId="urn:microsoft.com/office/officeart/2005/8/layout/list1"/>
-    <dgm:cxn modelId="{AD9968F7-1ABB-A94A-A089-BD5FFC524025}" type="presOf" srcId="{9E86E22E-ECF8-E24A-99AC-866CFFAA6D85}" destId="{504A7E33-3AC2-BA4A-A9D2-3FC0A26FB52C}" srcOrd="0" destOrd="0" presId="urn:microsoft.com/office/officeart/2005/8/layout/list1"/>
-    <dgm:cxn modelId="{5E5C9A34-2136-424A-A2ED-8DBDB427EFB1}" type="presOf" srcId="{3956EF87-1FB4-0248-8E81-1F7F0A1C44F2}" destId="{E16381AB-15D8-F445-AC18-294C8F0D32DD}" srcOrd="1" destOrd="0" presId="urn:microsoft.com/office/officeart/2005/8/layout/list1"/>
-    <dgm:cxn modelId="{D7A3E587-3F0D-A349-ADCF-624567C4EF39}" type="presOf" srcId="{3956EF87-1FB4-0248-8E81-1F7F0A1C44F2}" destId="{8945A6BC-BC77-564F-8548-3795AF595003}" srcOrd="0" destOrd="0" presId="urn:microsoft.com/office/officeart/2005/8/layout/list1"/>
-    <dgm:cxn modelId="{6F65A5D5-7E02-DF48-8A50-9F61FEB3F2A1}" srcId="{9E86E22E-ECF8-E24A-99AC-866CFFAA6D85}" destId="{D74F872D-E195-8F42-A612-9959D846D40C}" srcOrd="0" destOrd="0" parTransId="{882FDF82-4256-924B-90C9-3536D75CF1A2}" sibTransId="{C6A741C5-53E4-CC40-921B-980770345CEC}"/>
-    <dgm:cxn modelId="{0C0A59F1-59CD-B34A-8443-59695ED529C2}" srcId="{43AACC1D-6F5B-8146-B673-48B509B05035}" destId="{9E86E22E-ECF8-E24A-99AC-866CFFAA6D85}" srcOrd="1" destOrd="0" parTransId="{DEC6DC8D-51BA-134B-B216-B37A0A6F69CA}" sibTransId="{87C571C1-7A55-4E42-979D-E7A1A71A3CB9}"/>
-    <dgm:cxn modelId="{AFAFC66B-5E47-3F44-B0D8-E50ACB4AD5B6}" type="presOf" srcId="{9E86E22E-ECF8-E24A-99AC-866CFFAA6D85}" destId="{B3A934E0-4DC2-AE4B-AF39-73A594A1198C}" srcOrd="1" destOrd="0" presId="urn:microsoft.com/office/officeart/2005/8/layout/list1"/>
+    <dgm:cxn modelId="{D4D0AB92-0DEE-4076-B10D-F20992F40322}" type="presOf" srcId="{3956EF87-1FB4-0248-8E81-1F7F0A1C44F2}" destId="{E16381AB-15D8-F445-AC18-294C8F0D32DD}" srcOrd="1" destOrd="0" presId="urn:microsoft.com/office/officeart/2005/8/layout/list1"/>
     <dgm:cxn modelId="{79BBE25C-3EFC-F641-80E4-CDC729F9DA4A}" srcId="{3956EF87-1FB4-0248-8E81-1F7F0A1C44F2}" destId="{AC9509FB-E11E-E249-B8E3-CF97BE77938E}" srcOrd="0" destOrd="0" parTransId="{C4C4DFB0-7585-C64E-AA90-1BFF4BC79690}" sibTransId="{9F470A9D-8674-FF42-B72E-CDED00652B76}"/>
-    <dgm:cxn modelId="{DEEAB0F9-3E55-4B42-9C87-01BD70AE42B1}" type="presOf" srcId="{43AACC1D-6F5B-8146-B673-48B509B05035}" destId="{3D1795AF-BF6B-934D-9AAC-7B3342AB7163}" srcOrd="0" destOrd="0" presId="urn:microsoft.com/office/officeart/2005/8/layout/list1"/>
-    <dgm:cxn modelId="{A227F368-7C31-DC40-B62D-D24A39E16441}" type="presParOf" srcId="{3D1795AF-BF6B-934D-9AAC-7B3342AB7163}" destId="{42F99426-8FF0-D14A-85D9-93CFBC766B40}" srcOrd="0" destOrd="0" presId="urn:microsoft.com/office/officeart/2005/8/layout/list1"/>
-    <dgm:cxn modelId="{6CE6DA77-9D51-BB40-BE63-AD297815F0FD}" type="presParOf" srcId="{42F99426-8FF0-D14A-85D9-93CFBC766B40}" destId="{8945A6BC-BC77-564F-8548-3795AF595003}" srcOrd="0" destOrd="0" presId="urn:microsoft.com/office/officeart/2005/8/layout/list1"/>
-    <dgm:cxn modelId="{8E6CD0B8-1763-E149-B244-A6CC6424684E}" type="presParOf" srcId="{42F99426-8FF0-D14A-85D9-93CFBC766B40}" destId="{E16381AB-15D8-F445-AC18-294C8F0D32DD}" srcOrd="1" destOrd="0" presId="urn:microsoft.com/office/officeart/2005/8/layout/list1"/>
-    <dgm:cxn modelId="{A2B82CC3-236F-3644-88F5-C9ED68D4A44F}" type="presParOf" srcId="{3D1795AF-BF6B-934D-9AAC-7B3342AB7163}" destId="{BAF88751-8B26-7A41-B251-C14F60B61410}" srcOrd="1" destOrd="0" presId="urn:microsoft.com/office/officeart/2005/8/layout/list1"/>
-    <dgm:cxn modelId="{8ED14E65-2618-5E4D-BCCC-B4300884067C}" type="presParOf" srcId="{3D1795AF-BF6B-934D-9AAC-7B3342AB7163}" destId="{8D954B33-1F07-1640-BABC-2F73259DB681}" srcOrd="2" destOrd="0" presId="urn:microsoft.com/office/officeart/2005/8/layout/list1"/>
-    <dgm:cxn modelId="{E63A4228-DFE9-5A4C-8AE7-65850653FC4C}" type="presParOf" srcId="{3D1795AF-BF6B-934D-9AAC-7B3342AB7163}" destId="{C82E394B-4541-2344-A5D4-6062CF12A0D5}" srcOrd="3" destOrd="0" presId="urn:microsoft.com/office/officeart/2005/8/layout/list1"/>
-    <dgm:cxn modelId="{58689F72-7304-1240-B610-7F8A8AA3B452}" type="presParOf" srcId="{3D1795AF-BF6B-934D-9AAC-7B3342AB7163}" destId="{2D790F4A-4BB9-7741-BB6F-218ACC27AE6F}" srcOrd="4" destOrd="0" presId="urn:microsoft.com/office/officeart/2005/8/layout/list1"/>
-    <dgm:cxn modelId="{AF62C894-1EEA-A14E-88A5-5C39B5A1C0D3}" type="presParOf" srcId="{2D790F4A-4BB9-7741-BB6F-218ACC27AE6F}" destId="{504A7E33-3AC2-BA4A-A9D2-3FC0A26FB52C}" srcOrd="0" destOrd="0" presId="urn:microsoft.com/office/officeart/2005/8/layout/list1"/>
-    <dgm:cxn modelId="{E1CE98E3-9EFB-894C-941C-E5026D0AA037}" type="presParOf" srcId="{2D790F4A-4BB9-7741-BB6F-218ACC27AE6F}" destId="{B3A934E0-4DC2-AE4B-AF39-73A594A1198C}" srcOrd="1" destOrd="0" presId="urn:microsoft.com/office/officeart/2005/8/layout/list1"/>
-    <dgm:cxn modelId="{BD5A40D3-A309-894A-B9A4-FCE2295202D8}" type="presParOf" srcId="{3D1795AF-BF6B-934D-9AAC-7B3342AB7163}" destId="{CD157C77-F11F-EF42-989A-9363B5DFCB07}" srcOrd="5" destOrd="0" presId="urn:microsoft.com/office/officeart/2005/8/layout/list1"/>
-    <dgm:cxn modelId="{930A5594-EE58-7340-862C-F3C1458C246B}" type="presParOf" srcId="{3D1795AF-BF6B-934D-9AAC-7B3342AB7163}" destId="{47B15D63-8B13-AE4F-BB9E-958608ECE3BF}" srcOrd="6" destOrd="0" presId="urn:microsoft.com/office/officeart/2005/8/layout/list1"/>
+    <dgm:cxn modelId="{2AEFEA5C-F679-439A-BACB-986DC1D98C92}" type="presOf" srcId="{D74F872D-E195-8F42-A612-9959D846D40C}" destId="{47B15D63-8B13-AE4F-BB9E-958608ECE3BF}" srcOrd="0" destOrd="0" presId="urn:microsoft.com/office/officeart/2005/8/layout/list1"/>
+    <dgm:cxn modelId="{B2B8FB95-FCC5-468D-9C5A-8E1925131DFF}" type="presOf" srcId="{43AACC1D-6F5B-8146-B673-48B509B05035}" destId="{3D1795AF-BF6B-934D-9AAC-7B3342AB7163}" srcOrd="0" destOrd="0" presId="urn:microsoft.com/office/officeart/2005/8/layout/list1"/>
+    <dgm:cxn modelId="{23AF371B-3AE1-4158-9A0E-4FDA4CFFA44E}" type="presOf" srcId="{9E86E22E-ECF8-E24A-99AC-866CFFAA6D85}" destId="{504A7E33-3AC2-BA4A-A9D2-3FC0A26FB52C}" srcOrd="0" destOrd="0" presId="urn:microsoft.com/office/officeart/2005/8/layout/list1"/>
+    <dgm:cxn modelId="{1AA565BE-88CC-4425-9A52-3E35B9E140F4}" type="presParOf" srcId="{3D1795AF-BF6B-934D-9AAC-7B3342AB7163}" destId="{42F99426-8FF0-D14A-85D9-93CFBC766B40}" srcOrd="0" destOrd="0" presId="urn:microsoft.com/office/officeart/2005/8/layout/list1"/>
+    <dgm:cxn modelId="{DC4BDA86-F9A3-42B0-90D6-A83F90D652E1}" type="presParOf" srcId="{42F99426-8FF0-D14A-85D9-93CFBC766B40}" destId="{8945A6BC-BC77-564F-8548-3795AF595003}" srcOrd="0" destOrd="0" presId="urn:microsoft.com/office/officeart/2005/8/layout/list1"/>
+    <dgm:cxn modelId="{5C305C26-57E8-4FEE-85F9-7291576D328A}" type="presParOf" srcId="{42F99426-8FF0-D14A-85D9-93CFBC766B40}" destId="{E16381AB-15D8-F445-AC18-294C8F0D32DD}" srcOrd="1" destOrd="0" presId="urn:microsoft.com/office/officeart/2005/8/layout/list1"/>
+    <dgm:cxn modelId="{B41D1018-A5A9-484A-9D44-97D2F2057DCD}" type="presParOf" srcId="{3D1795AF-BF6B-934D-9AAC-7B3342AB7163}" destId="{BAF88751-8B26-7A41-B251-C14F60B61410}" srcOrd="1" destOrd="0" presId="urn:microsoft.com/office/officeart/2005/8/layout/list1"/>
+    <dgm:cxn modelId="{81A4A599-1263-42FD-B36D-9851A2C29327}" type="presParOf" srcId="{3D1795AF-BF6B-934D-9AAC-7B3342AB7163}" destId="{8D954B33-1F07-1640-BABC-2F73259DB681}" srcOrd="2" destOrd="0" presId="urn:microsoft.com/office/officeart/2005/8/layout/list1"/>
+    <dgm:cxn modelId="{145EB7F4-C2FC-47AF-B259-9FBCA92CD7D1}" type="presParOf" srcId="{3D1795AF-BF6B-934D-9AAC-7B3342AB7163}" destId="{C82E394B-4541-2344-A5D4-6062CF12A0D5}" srcOrd="3" destOrd="0" presId="urn:microsoft.com/office/officeart/2005/8/layout/list1"/>
+    <dgm:cxn modelId="{4A61CDD9-8C16-4E56-9917-3B5ACF4BFB4F}" type="presParOf" srcId="{3D1795AF-BF6B-934D-9AAC-7B3342AB7163}" destId="{2D790F4A-4BB9-7741-BB6F-218ACC27AE6F}" srcOrd="4" destOrd="0" presId="urn:microsoft.com/office/officeart/2005/8/layout/list1"/>
+    <dgm:cxn modelId="{87F55189-C399-4E05-B4CC-C977C0297FBB}" type="presParOf" srcId="{2D790F4A-4BB9-7741-BB6F-218ACC27AE6F}" destId="{504A7E33-3AC2-BA4A-A9D2-3FC0A26FB52C}" srcOrd="0" destOrd="0" presId="urn:microsoft.com/office/officeart/2005/8/layout/list1"/>
+    <dgm:cxn modelId="{12CA09F0-C3C5-46CA-B98D-FE95CAE84B40}" type="presParOf" srcId="{2D790F4A-4BB9-7741-BB6F-218ACC27AE6F}" destId="{B3A934E0-4DC2-AE4B-AF39-73A594A1198C}" srcOrd="1" destOrd="0" presId="urn:microsoft.com/office/officeart/2005/8/layout/list1"/>
+    <dgm:cxn modelId="{657A9286-886D-4CB6-B794-0441B0EE7479}" type="presParOf" srcId="{3D1795AF-BF6B-934D-9AAC-7B3342AB7163}" destId="{CD157C77-F11F-EF42-989A-9363B5DFCB07}" srcOrd="5" destOrd="0" presId="urn:microsoft.com/office/officeart/2005/8/layout/list1"/>
+    <dgm:cxn modelId="{5D164106-A029-46E1-A87E-287AD7104A49}" type="presParOf" srcId="{3D1795AF-BF6B-934D-9AAC-7B3342AB7163}" destId="{47B15D63-8B13-AE4F-BB9E-958608ECE3BF}" srcOrd="6" destOrd="0" presId="urn:microsoft.com/office/officeart/2005/8/layout/list1"/>
   </dgm:cxnLst>
   <dgm:bg/>
   <dgm:whole/>
@@ -8604,39 +8674,39 @@
     </dgm:pt>
   </dgm:ptLst>
   <dgm:cxnLst>
+    <dgm:cxn modelId="{3C62E2EF-6619-4F80-8262-D037DF79C911}" type="presOf" srcId="{A0B4CDA9-EAAF-054D-B0A3-A53491DE6E8A}" destId="{6F698DE6-B5B1-054D-A329-6A42616523DC}" srcOrd="1" destOrd="0" presId="urn:microsoft.com/office/officeart/2005/8/layout/list1"/>
     <dgm:cxn modelId="{6F206EA6-9A4C-4F4E-944B-2C18D114D483}" srcId="{DD8AA7B8-68BF-D74C-B470-096D76EA8531}" destId="{5C7F60D6-A905-7347-82C9-7B023EEC90ED}" srcOrd="0" destOrd="0" parTransId="{86ADA4DC-12B8-8A44-B637-4428967CC29A}" sibTransId="{E77D06CD-7F4F-DF41-A1EE-A4713B07C50A}"/>
+    <dgm:cxn modelId="{D885F712-23B3-4AC9-A20E-7E98235AF1D8}" type="presOf" srcId="{DC8E80C8-40F4-8D42-B70D-C58960E5F01C}" destId="{38A62B4C-9396-A84F-984A-D5179BB17AC5}" srcOrd="1" destOrd="0" presId="urn:microsoft.com/office/officeart/2005/8/layout/list1"/>
     <dgm:cxn modelId="{CE48D26D-CC48-5345-869B-B8E989608155}" srcId="{D48E0EB1-97AE-8140-AD1D-C43DF025171E}" destId="{DD8AA7B8-68BF-D74C-B470-096D76EA8531}" srcOrd="2" destOrd="0" parTransId="{5F0F9F19-7232-9B47-99F9-531EDBCE9790}" sibTransId="{9E2611A2-71C3-894C-B3DE-F1A111583052}"/>
-    <dgm:cxn modelId="{D79E039C-F119-CD4C-A687-B0B8721C1A2D}" type="presOf" srcId="{DC8E80C8-40F4-8D42-B70D-C58960E5F01C}" destId="{38A62B4C-9396-A84F-984A-D5179BB17AC5}" srcOrd="1" destOrd="0" presId="urn:microsoft.com/office/officeart/2005/8/layout/list1"/>
+    <dgm:cxn modelId="{6227C553-5AB3-40B2-BFA8-8A582F9FCFFC}" type="presOf" srcId="{1DCC08C4-2722-E240-86D6-F790EDD5F99C}" destId="{EE808AEE-D325-EF46-A073-9089B39B9D25}" srcOrd="0" destOrd="0" presId="urn:microsoft.com/office/officeart/2005/8/layout/list1"/>
+    <dgm:cxn modelId="{FB327878-5321-4D18-A37C-42EE22B6B237}" type="presOf" srcId="{DD8AA7B8-68BF-D74C-B470-096D76EA8531}" destId="{E75381EB-A056-474E-8B9A-8B981BD969F0}" srcOrd="0" destOrd="0" presId="urn:microsoft.com/office/officeart/2005/8/layout/list1"/>
+    <dgm:cxn modelId="{935DA69B-1817-424A-9D70-7A75DAC29E6E}" type="presOf" srcId="{5C7F60D6-A905-7347-82C9-7B023EEC90ED}" destId="{AE7F4BB5-7428-E84F-A060-E8EE658FBA90}" srcOrd="0" destOrd="0" presId="urn:microsoft.com/office/officeart/2005/8/layout/list1"/>
     <dgm:cxn modelId="{15695461-9A11-834C-8490-CBB364FFC705}" srcId="{A0B4CDA9-EAAF-054D-B0A3-A53491DE6E8A}" destId="{1DCC08C4-2722-E240-86D6-F790EDD5F99C}" srcOrd="0" destOrd="0" parTransId="{23CE7628-1421-CC46-938D-5C6D92425E33}" sibTransId="{CC8613FF-1493-6D4C-9E84-AF52470EA395}"/>
-    <dgm:cxn modelId="{01D76B97-2704-8044-A523-D7D841FC5D83}" type="presOf" srcId="{DD8AA7B8-68BF-D74C-B470-096D76EA8531}" destId="{E75381EB-A056-474E-8B9A-8B981BD969F0}" srcOrd="0" destOrd="0" presId="urn:microsoft.com/office/officeart/2005/8/layout/list1"/>
-    <dgm:cxn modelId="{18755DB9-86DD-F04A-846B-D83308BD7263}" type="presOf" srcId="{1DCC08C4-2722-E240-86D6-F790EDD5F99C}" destId="{EE808AEE-D325-EF46-A073-9089B39B9D25}" srcOrd="0" destOrd="0" presId="urn:microsoft.com/office/officeart/2005/8/layout/list1"/>
+    <dgm:cxn modelId="{06894BDB-9140-43EC-AFF3-C8C8E86861BE}" type="presOf" srcId="{DD8AA7B8-68BF-D74C-B470-096D76EA8531}" destId="{1BC2A23D-E5BA-B749-8146-90C1EEADAA0E}" srcOrd="1" destOrd="0" presId="urn:microsoft.com/office/officeart/2005/8/layout/list1"/>
     <dgm:cxn modelId="{360B65DD-5220-2E4D-A2B1-DEB0D3D0D894}" srcId="{D48E0EB1-97AE-8140-AD1D-C43DF025171E}" destId="{A0B4CDA9-EAAF-054D-B0A3-A53491DE6E8A}" srcOrd="0" destOrd="0" parTransId="{F7114D4C-FC03-2B4D-9BC3-6B039E8438E2}" sibTransId="{F6EB2555-B71E-3842-88B2-6F5D7CE1BE93}"/>
     <dgm:cxn modelId="{B9C3AFFC-DD20-3A41-B56E-1EC1A4E51D14}" srcId="{D48E0EB1-97AE-8140-AD1D-C43DF025171E}" destId="{DC8E80C8-40F4-8D42-B70D-C58960E5F01C}" srcOrd="1" destOrd="0" parTransId="{6CC77D5A-6AAC-3D4A-AB3E-0433FB87300A}" sibTransId="{D6616737-90DA-4F41-AD98-03FA2299DA78}"/>
-    <dgm:cxn modelId="{3B770DAB-8C49-A646-A3F2-38AACDC1E76E}" type="presOf" srcId="{A0B4CDA9-EAAF-054D-B0A3-A53491DE6E8A}" destId="{2D40204E-2F61-C742-AA34-E815AC13EF04}" srcOrd="0" destOrd="0" presId="urn:microsoft.com/office/officeart/2005/8/layout/list1"/>
+    <dgm:cxn modelId="{757F0C29-AA2D-49D7-8742-92349E05D160}" type="presOf" srcId="{A0B4CDA9-EAAF-054D-B0A3-A53491DE6E8A}" destId="{2D40204E-2F61-C742-AA34-E815AC13EF04}" srcOrd="0" destOrd="0" presId="urn:microsoft.com/office/officeart/2005/8/layout/list1"/>
     <dgm:cxn modelId="{0980D865-0E27-CE4E-A899-0B6500C6805C}" srcId="{DC8E80C8-40F4-8D42-B70D-C58960E5F01C}" destId="{9925A379-769D-EC40-8DE2-6D11987E3C79}" srcOrd="0" destOrd="0" parTransId="{C71C05A8-A03C-D04C-BFE6-3DDABA39548B}" sibTransId="{0A1F4903-7A05-C046-86B2-365DB94FDD82}"/>
-    <dgm:cxn modelId="{A36BC3DC-824B-8043-98ED-4344B73D3A6D}" type="presOf" srcId="{DC8E80C8-40F4-8D42-B70D-C58960E5F01C}" destId="{4B9C98D4-8D5D-5349-9BC2-C1A27605BFFB}" srcOrd="0" destOrd="0" presId="urn:microsoft.com/office/officeart/2005/8/layout/list1"/>
-    <dgm:cxn modelId="{0B168123-6101-0442-8348-9BB8CE45F0DB}" type="presOf" srcId="{9925A379-769D-EC40-8DE2-6D11987E3C79}" destId="{D1CE88ED-2522-2E41-84AD-ED695DFC26CC}" srcOrd="0" destOrd="0" presId="urn:microsoft.com/office/officeart/2005/8/layout/list1"/>
-    <dgm:cxn modelId="{4DB091C2-5968-6C46-9444-56C32D755A74}" type="presOf" srcId="{DD8AA7B8-68BF-D74C-B470-096D76EA8531}" destId="{1BC2A23D-E5BA-B749-8146-90C1EEADAA0E}" srcOrd="1" destOrd="0" presId="urn:microsoft.com/office/officeart/2005/8/layout/list1"/>
-    <dgm:cxn modelId="{B212912E-4C6F-4B43-B6B1-013EC2E88836}" type="presOf" srcId="{5C7F60D6-A905-7347-82C9-7B023EEC90ED}" destId="{AE7F4BB5-7428-E84F-A060-E8EE658FBA90}" srcOrd="0" destOrd="0" presId="urn:microsoft.com/office/officeart/2005/8/layout/list1"/>
-    <dgm:cxn modelId="{56B087FB-0FC5-D04F-AA94-53A124A5E017}" type="presOf" srcId="{A0B4CDA9-EAAF-054D-B0A3-A53491DE6E8A}" destId="{6F698DE6-B5B1-054D-A329-6A42616523DC}" srcOrd="1" destOrd="0" presId="urn:microsoft.com/office/officeart/2005/8/layout/list1"/>
-    <dgm:cxn modelId="{68CA1FD5-63FB-5540-A5D9-D0036F332B1E}" type="presOf" srcId="{D48E0EB1-97AE-8140-AD1D-C43DF025171E}" destId="{8E1E8428-674E-A549-8358-418591F328A8}" srcOrd="0" destOrd="0" presId="urn:microsoft.com/office/officeart/2005/8/layout/list1"/>
-    <dgm:cxn modelId="{5734B904-B8BC-AB41-989E-04FCF86E736F}" type="presParOf" srcId="{8E1E8428-674E-A549-8358-418591F328A8}" destId="{01B536BD-800F-3943-A753-3853BCC2BC2C}" srcOrd="0" destOrd="0" presId="urn:microsoft.com/office/officeart/2005/8/layout/list1"/>
-    <dgm:cxn modelId="{1C3FD338-075A-824A-BF2A-CC417966B840}" type="presParOf" srcId="{01B536BD-800F-3943-A753-3853BCC2BC2C}" destId="{2D40204E-2F61-C742-AA34-E815AC13EF04}" srcOrd="0" destOrd="0" presId="urn:microsoft.com/office/officeart/2005/8/layout/list1"/>
-    <dgm:cxn modelId="{945DE56A-7958-624A-A78E-244399330C4C}" type="presParOf" srcId="{01B536BD-800F-3943-A753-3853BCC2BC2C}" destId="{6F698DE6-B5B1-054D-A329-6A42616523DC}" srcOrd="1" destOrd="0" presId="urn:microsoft.com/office/officeart/2005/8/layout/list1"/>
-    <dgm:cxn modelId="{9C5C7547-4765-5E45-9AF3-AB067B6A7CDF}" type="presParOf" srcId="{8E1E8428-674E-A549-8358-418591F328A8}" destId="{A26DBE55-F47C-8D42-9B1F-AAA430650258}" srcOrd="1" destOrd="0" presId="urn:microsoft.com/office/officeart/2005/8/layout/list1"/>
-    <dgm:cxn modelId="{2EEA80DB-8B07-8C42-A1BD-E5BB9D7336CE}" type="presParOf" srcId="{8E1E8428-674E-A549-8358-418591F328A8}" destId="{EE808AEE-D325-EF46-A073-9089B39B9D25}" srcOrd="2" destOrd="0" presId="urn:microsoft.com/office/officeart/2005/8/layout/list1"/>
-    <dgm:cxn modelId="{3CEC64DB-20CC-E043-B12A-7562941244A2}" type="presParOf" srcId="{8E1E8428-674E-A549-8358-418591F328A8}" destId="{137C75BE-1D9C-4D48-976C-5280320D9739}" srcOrd="3" destOrd="0" presId="urn:microsoft.com/office/officeart/2005/8/layout/list1"/>
-    <dgm:cxn modelId="{A8D02E07-5262-5C49-9CAF-5CCCDFFBF9BE}" type="presParOf" srcId="{8E1E8428-674E-A549-8358-418591F328A8}" destId="{C2DB4BBF-8C99-7A4C-A707-5141DCFD8700}" srcOrd="4" destOrd="0" presId="urn:microsoft.com/office/officeart/2005/8/layout/list1"/>
-    <dgm:cxn modelId="{6DE42013-5E35-144C-87DF-12539E4BB665}" type="presParOf" srcId="{C2DB4BBF-8C99-7A4C-A707-5141DCFD8700}" destId="{4B9C98D4-8D5D-5349-9BC2-C1A27605BFFB}" srcOrd="0" destOrd="0" presId="urn:microsoft.com/office/officeart/2005/8/layout/list1"/>
-    <dgm:cxn modelId="{3669DA01-6B59-D148-9E91-9A4281BBFFB6}" type="presParOf" srcId="{C2DB4BBF-8C99-7A4C-A707-5141DCFD8700}" destId="{38A62B4C-9396-A84F-984A-D5179BB17AC5}" srcOrd="1" destOrd="0" presId="urn:microsoft.com/office/officeart/2005/8/layout/list1"/>
-    <dgm:cxn modelId="{D47A54DF-BDDD-DE4B-916B-47F0E9A1D629}" type="presParOf" srcId="{8E1E8428-674E-A549-8358-418591F328A8}" destId="{B245E29D-18DB-7C4B-BB46-A123AF353479}" srcOrd="5" destOrd="0" presId="urn:microsoft.com/office/officeart/2005/8/layout/list1"/>
-    <dgm:cxn modelId="{BFC293CD-96A2-5245-8D43-84453A7AD89B}" type="presParOf" srcId="{8E1E8428-674E-A549-8358-418591F328A8}" destId="{D1CE88ED-2522-2E41-84AD-ED695DFC26CC}" srcOrd="6" destOrd="0" presId="urn:microsoft.com/office/officeart/2005/8/layout/list1"/>
-    <dgm:cxn modelId="{DB39F7D7-1BC5-7E45-BB05-EA2B6955E720}" type="presParOf" srcId="{8E1E8428-674E-A549-8358-418591F328A8}" destId="{015F58EE-72FD-6046-A3B2-0383AFD0D223}" srcOrd="7" destOrd="0" presId="urn:microsoft.com/office/officeart/2005/8/layout/list1"/>
-    <dgm:cxn modelId="{1518A0D5-74CB-0342-9D97-3802C056DB15}" type="presParOf" srcId="{8E1E8428-674E-A549-8358-418591F328A8}" destId="{52DC8C31-98A5-5549-87F8-75A34176C676}" srcOrd="8" destOrd="0" presId="urn:microsoft.com/office/officeart/2005/8/layout/list1"/>
-    <dgm:cxn modelId="{24134294-420B-4E4A-B99D-9C1F2218CC13}" type="presParOf" srcId="{52DC8C31-98A5-5549-87F8-75A34176C676}" destId="{E75381EB-A056-474E-8B9A-8B981BD969F0}" srcOrd="0" destOrd="0" presId="urn:microsoft.com/office/officeart/2005/8/layout/list1"/>
-    <dgm:cxn modelId="{F2E957F3-5463-FF48-8D71-B73A9402F690}" type="presParOf" srcId="{52DC8C31-98A5-5549-87F8-75A34176C676}" destId="{1BC2A23D-E5BA-B749-8146-90C1EEADAA0E}" srcOrd="1" destOrd="0" presId="urn:microsoft.com/office/officeart/2005/8/layout/list1"/>
-    <dgm:cxn modelId="{7E182CD9-9F90-1D46-A75B-AB52FE3478FC}" type="presParOf" srcId="{8E1E8428-674E-A549-8358-418591F328A8}" destId="{D559FEC0-3810-E447-BA35-88EEE48F0461}" srcOrd="9" destOrd="0" presId="urn:microsoft.com/office/officeart/2005/8/layout/list1"/>
-    <dgm:cxn modelId="{45BF9675-B21C-5F47-B517-95597C31B1D3}" type="presParOf" srcId="{8E1E8428-674E-A549-8358-418591F328A8}" destId="{AE7F4BB5-7428-E84F-A060-E8EE658FBA90}" srcOrd="10" destOrd="0" presId="urn:microsoft.com/office/officeart/2005/8/layout/list1"/>
+    <dgm:cxn modelId="{BE6D8C0E-CE65-4765-ABFA-F66487A2C2B9}" type="presOf" srcId="{9925A379-769D-EC40-8DE2-6D11987E3C79}" destId="{D1CE88ED-2522-2E41-84AD-ED695DFC26CC}" srcOrd="0" destOrd="0" presId="urn:microsoft.com/office/officeart/2005/8/layout/list1"/>
+    <dgm:cxn modelId="{4033D8D6-BF93-4ED1-9200-2A36AA943C1C}" type="presOf" srcId="{D48E0EB1-97AE-8140-AD1D-C43DF025171E}" destId="{8E1E8428-674E-A549-8358-418591F328A8}" srcOrd="0" destOrd="0" presId="urn:microsoft.com/office/officeart/2005/8/layout/list1"/>
+    <dgm:cxn modelId="{A365E5EF-FB29-4FCC-8F8C-E569C03B550C}" type="presOf" srcId="{DC8E80C8-40F4-8D42-B70D-C58960E5F01C}" destId="{4B9C98D4-8D5D-5349-9BC2-C1A27605BFFB}" srcOrd="0" destOrd="0" presId="urn:microsoft.com/office/officeart/2005/8/layout/list1"/>
+    <dgm:cxn modelId="{4CE242F7-7494-41AD-87A3-78E9B8A49FA9}" type="presParOf" srcId="{8E1E8428-674E-A549-8358-418591F328A8}" destId="{01B536BD-800F-3943-A753-3853BCC2BC2C}" srcOrd="0" destOrd="0" presId="urn:microsoft.com/office/officeart/2005/8/layout/list1"/>
+    <dgm:cxn modelId="{8892910B-2E1B-4C02-B62E-B28A07FB31C4}" type="presParOf" srcId="{01B536BD-800F-3943-A753-3853BCC2BC2C}" destId="{2D40204E-2F61-C742-AA34-E815AC13EF04}" srcOrd="0" destOrd="0" presId="urn:microsoft.com/office/officeart/2005/8/layout/list1"/>
+    <dgm:cxn modelId="{5EA9203C-84CE-4610-BEE1-A7D3FB8F2FE1}" type="presParOf" srcId="{01B536BD-800F-3943-A753-3853BCC2BC2C}" destId="{6F698DE6-B5B1-054D-A329-6A42616523DC}" srcOrd="1" destOrd="0" presId="urn:microsoft.com/office/officeart/2005/8/layout/list1"/>
+    <dgm:cxn modelId="{E70AEDD6-D0C5-492F-87D3-4994465EB293}" type="presParOf" srcId="{8E1E8428-674E-A549-8358-418591F328A8}" destId="{A26DBE55-F47C-8D42-9B1F-AAA430650258}" srcOrd="1" destOrd="0" presId="urn:microsoft.com/office/officeart/2005/8/layout/list1"/>
+    <dgm:cxn modelId="{C1448BDF-2EB3-4958-A008-8D2E98BE117E}" type="presParOf" srcId="{8E1E8428-674E-A549-8358-418591F328A8}" destId="{EE808AEE-D325-EF46-A073-9089B39B9D25}" srcOrd="2" destOrd="0" presId="urn:microsoft.com/office/officeart/2005/8/layout/list1"/>
+    <dgm:cxn modelId="{62A9572C-A50D-41D4-B9A8-1FB9DE299F37}" type="presParOf" srcId="{8E1E8428-674E-A549-8358-418591F328A8}" destId="{137C75BE-1D9C-4D48-976C-5280320D9739}" srcOrd="3" destOrd="0" presId="urn:microsoft.com/office/officeart/2005/8/layout/list1"/>
+    <dgm:cxn modelId="{A9F72E3B-DC94-4CCC-B3DB-4522677B2921}" type="presParOf" srcId="{8E1E8428-674E-A549-8358-418591F328A8}" destId="{C2DB4BBF-8C99-7A4C-A707-5141DCFD8700}" srcOrd="4" destOrd="0" presId="urn:microsoft.com/office/officeart/2005/8/layout/list1"/>
+    <dgm:cxn modelId="{01AA584E-8BCB-4145-9F90-4D4079B9B31A}" type="presParOf" srcId="{C2DB4BBF-8C99-7A4C-A707-5141DCFD8700}" destId="{4B9C98D4-8D5D-5349-9BC2-C1A27605BFFB}" srcOrd="0" destOrd="0" presId="urn:microsoft.com/office/officeart/2005/8/layout/list1"/>
+    <dgm:cxn modelId="{B1D04AFE-CD63-4BFB-BC76-11781E115B9C}" type="presParOf" srcId="{C2DB4BBF-8C99-7A4C-A707-5141DCFD8700}" destId="{38A62B4C-9396-A84F-984A-D5179BB17AC5}" srcOrd="1" destOrd="0" presId="urn:microsoft.com/office/officeart/2005/8/layout/list1"/>
+    <dgm:cxn modelId="{6A1F36CD-9BA6-49D5-B5AF-B2ED2236B5D9}" type="presParOf" srcId="{8E1E8428-674E-A549-8358-418591F328A8}" destId="{B245E29D-18DB-7C4B-BB46-A123AF353479}" srcOrd="5" destOrd="0" presId="urn:microsoft.com/office/officeart/2005/8/layout/list1"/>
+    <dgm:cxn modelId="{AAA65C7F-F029-472F-A949-A512B0509D61}" type="presParOf" srcId="{8E1E8428-674E-A549-8358-418591F328A8}" destId="{D1CE88ED-2522-2E41-84AD-ED695DFC26CC}" srcOrd="6" destOrd="0" presId="urn:microsoft.com/office/officeart/2005/8/layout/list1"/>
+    <dgm:cxn modelId="{D58FFB79-58B1-4C1C-B43E-25D9B7C0F655}" type="presParOf" srcId="{8E1E8428-674E-A549-8358-418591F328A8}" destId="{015F58EE-72FD-6046-A3B2-0383AFD0D223}" srcOrd="7" destOrd="0" presId="urn:microsoft.com/office/officeart/2005/8/layout/list1"/>
+    <dgm:cxn modelId="{53A586CF-6DE6-4A60-9DA5-712A40814BE0}" type="presParOf" srcId="{8E1E8428-674E-A549-8358-418591F328A8}" destId="{52DC8C31-98A5-5549-87F8-75A34176C676}" srcOrd="8" destOrd="0" presId="urn:microsoft.com/office/officeart/2005/8/layout/list1"/>
+    <dgm:cxn modelId="{D0854B8C-92B6-4F86-9BAE-975C6A1858B8}" type="presParOf" srcId="{52DC8C31-98A5-5549-87F8-75A34176C676}" destId="{E75381EB-A056-474E-8B9A-8B981BD969F0}" srcOrd="0" destOrd="0" presId="urn:microsoft.com/office/officeart/2005/8/layout/list1"/>
+    <dgm:cxn modelId="{D8F5D8B3-8C50-44E1-87F2-EAFB8670F4B6}" type="presParOf" srcId="{52DC8C31-98A5-5549-87F8-75A34176C676}" destId="{1BC2A23D-E5BA-B749-8146-90C1EEADAA0E}" srcOrd="1" destOrd="0" presId="urn:microsoft.com/office/officeart/2005/8/layout/list1"/>
+    <dgm:cxn modelId="{C0BBC436-7670-432B-9D3E-125062104177}" type="presParOf" srcId="{8E1E8428-674E-A549-8358-418591F328A8}" destId="{D559FEC0-3810-E447-BA35-88EEE48F0461}" srcOrd="9" destOrd="0" presId="urn:microsoft.com/office/officeart/2005/8/layout/list1"/>
+    <dgm:cxn modelId="{09ECD6B5-3695-4660-93B1-76B87E3BBAB5}" type="presParOf" srcId="{8E1E8428-674E-A549-8358-418591F328A8}" destId="{AE7F4BB5-7428-E84F-A060-E8EE658FBA90}" srcOrd="10" destOrd="0" presId="urn:microsoft.com/office/officeart/2005/8/layout/list1"/>
   </dgm:cxnLst>
   <dgm:bg/>
   <dgm:whole/>
@@ -9272,8 +9342,8 @@
       </dsp:nvSpPr>
       <dsp:spPr>
         <a:xfrm>
-          <a:off x="0" y="352799"/>
-          <a:ext cx="5486400" cy="1190700"/>
+          <a:off x="0" y="328050"/>
+          <a:ext cx="5486400" cy="1212750"/>
         </a:xfrm>
         <a:prstGeom prst="rect">
           <a:avLst/>
@@ -9313,12 +9383,12 @@
         <a:fontRef idx="minor"/>
       </dsp:style>
       <dsp:txBody>
-        <a:bodyPr spcFirstLastPara="0" vert="horz" wrap="square" lIns="425806" tIns="437388" rIns="425806" bIns="149352" numCol="1" spcCol="1270" anchor="t" anchorCtr="0">
+        <a:bodyPr spcFirstLastPara="0" vert="horz" wrap="square" lIns="425806" tIns="458216" rIns="425806" bIns="156464" numCol="1" spcCol="1270" anchor="t" anchorCtr="0">
           <a:noAutofit/>
         </a:bodyPr>
         <a:lstStyle/>
         <a:p>
-          <a:pPr marL="228600" lvl="1" indent="-228600" algn="l" defTabSz="933450">
+          <a:pPr marL="228600" lvl="1" indent="-228600" algn="l" defTabSz="977900">
             <a:lnSpc>
               <a:spcPct val="90000"/>
             </a:lnSpc>
@@ -9331,14 +9401,14 @@
             <a:buChar char="••"/>
           </a:pPr>
           <a:r>
-            <a:rPr lang="en-US" sz="2100" kern="1200"/>
+            <a:rPr lang="en-US" sz="2200" kern="1200"/>
             <a:t>having a header version provides a safety valve</a:t>
           </a:r>
         </a:p>
       </dsp:txBody>
       <dsp:txXfrm>
-        <a:off x="0" y="352799"/>
-        <a:ext cx="5486400" cy="1190700"/>
+        <a:off x="0" y="328050"/>
+        <a:ext cx="5486400" cy="1212750"/>
       </dsp:txXfrm>
     </dsp:sp>
     <dsp:sp modelId="{E16381AB-15D8-F445-AC18-294C8F0D32DD}">
@@ -9348,8 +9418,8 @@
       </dsp:nvSpPr>
       <dsp:spPr>
         <a:xfrm>
-          <a:off x="274320" y="42839"/>
-          <a:ext cx="3840480" cy="619920"/>
+          <a:off x="274320" y="3330"/>
+          <a:ext cx="3840480" cy="649440"/>
         </a:xfrm>
         <a:prstGeom prst="roundRect">
           <a:avLst/>
@@ -9412,7 +9482,7 @@
         </a:bodyPr>
         <a:lstStyle/>
         <a:p>
-          <a:pPr lvl="0" algn="l" defTabSz="933450">
+          <a:pPr lvl="0" algn="l" defTabSz="977900">
             <a:lnSpc>
               <a:spcPct val="90000"/>
             </a:lnSpc>
@@ -9424,14 +9494,14 @@
             </a:spcAft>
           </a:pPr>
           <a:r>
-            <a:rPr lang="en-US" sz="2100" kern="1200"/>
+            <a:rPr lang="en-US" sz="2200" kern="1200"/>
             <a:t>header version number</a:t>
           </a:r>
         </a:p>
       </dsp:txBody>
       <dsp:txXfrm>
-        <a:off x="304582" y="73101"/>
-        <a:ext cx="3779956" cy="559396"/>
+        <a:off x="306023" y="35033"/>
+        <a:ext cx="3777074" cy="586034"/>
       </dsp:txXfrm>
     </dsp:sp>
     <dsp:sp modelId="{47B15D63-8B13-AE4F-BB9E-958608ECE3BF}">
@@ -9441,8 +9511,8 @@
       </dsp:nvSpPr>
       <dsp:spPr>
         <a:xfrm>
-          <a:off x="0" y="1966860"/>
-          <a:ext cx="5486400" cy="1190700"/>
+          <a:off x="0" y="1984320"/>
+          <a:ext cx="5486400" cy="1212750"/>
         </a:xfrm>
         <a:prstGeom prst="rect">
           <a:avLst/>
@@ -9482,12 +9552,12 @@
         <a:fontRef idx="minor"/>
       </dsp:style>
       <dsp:txBody>
-        <a:bodyPr spcFirstLastPara="0" vert="horz" wrap="square" lIns="425806" tIns="437388" rIns="425806" bIns="149352" numCol="1" spcCol="1270" anchor="t" anchorCtr="0">
+        <a:bodyPr spcFirstLastPara="0" vert="horz" wrap="square" lIns="425806" tIns="458216" rIns="425806" bIns="156464" numCol="1" spcCol="1270" anchor="t" anchorCtr="0">
           <a:noAutofit/>
         </a:bodyPr>
         <a:lstStyle/>
         <a:p>
-          <a:pPr marL="228600" lvl="1" indent="-228600" algn="l" defTabSz="933450">
+          <a:pPr marL="228600" lvl="1" indent="-228600" algn="l" defTabSz="977900">
             <a:lnSpc>
               <a:spcPct val="90000"/>
             </a:lnSpc>
@@ -9500,14 +9570,14 @@
             <a:buChar char="••"/>
           </a:pPr>
           <a:r>
-            <a:rPr lang="en-US" sz="2100" kern="1200"/>
+            <a:rPr lang="en-US" sz="2200" kern="1200"/>
             <a:t>provides details on how to demodulate what follows</a:t>
           </a:r>
         </a:p>
       </dsp:txBody>
       <dsp:txXfrm>
-        <a:off x="0" y="1966860"/>
-        <a:ext cx="5486400" cy="1190700"/>
+        <a:off x="0" y="1984320"/>
+        <a:ext cx="5486400" cy="1212750"/>
       </dsp:txXfrm>
     </dsp:sp>
     <dsp:sp modelId="{B3A934E0-4DC2-AE4B-AF39-73A594A1198C}">
@@ -9517,8 +9587,8 @@
       </dsp:nvSpPr>
       <dsp:spPr>
         <a:xfrm>
-          <a:off x="274320" y="1656900"/>
-          <a:ext cx="3840480" cy="619920"/>
+          <a:off x="274320" y="1659600"/>
+          <a:ext cx="3840480" cy="649440"/>
         </a:xfrm>
         <a:prstGeom prst="roundRect">
           <a:avLst/>
@@ -9581,7 +9651,7 @@
         </a:bodyPr>
         <a:lstStyle/>
         <a:p>
-          <a:pPr lvl="0" algn="l" defTabSz="933450">
+          <a:pPr lvl="0" algn="l" defTabSz="977900">
             <a:lnSpc>
               <a:spcPct val="90000"/>
             </a:lnSpc>
@@ -9593,14 +9663,14 @@
             </a:spcAft>
           </a:pPr>
           <a:r>
-            <a:rPr lang="en-US" sz="2100" kern="1200"/>
+            <a:rPr lang="en-US" sz="2200" kern="1200"/>
             <a:t>next header field</a:t>
           </a:r>
         </a:p>
       </dsp:txBody>
       <dsp:txXfrm>
-        <a:off x="304582" y="1687162"/>
-        <a:ext cx="3779956" cy="559396"/>
+        <a:off x="306023" y="1691303"/>
+        <a:ext cx="3777074" cy="586034"/>
       </dsp:txXfrm>
     </dsp:sp>
   </dsp:spTree>
@@ -9622,8 +9692,8 @@
       </dsp:nvSpPr>
       <dsp:spPr>
         <a:xfrm>
-          <a:off x="0" y="375120"/>
-          <a:ext cx="5486400" cy="680400"/>
+          <a:off x="0" y="394020"/>
+          <a:ext cx="5486400" cy="667800"/>
         </a:xfrm>
         <a:prstGeom prst="rect">
           <a:avLst/>
@@ -9687,8 +9757,8 @@
         </a:p>
       </dsp:txBody>
       <dsp:txXfrm>
-        <a:off x="0" y="375120"/>
-        <a:ext cx="5486400" cy="680400"/>
+        <a:off x="0" y="394020"/>
+        <a:ext cx="5486400" cy="667800"/>
       </dsp:txXfrm>
     </dsp:sp>
     <dsp:sp modelId="{6F698DE6-B5B1-054D-A329-6A42616523DC}">
@@ -9698,7 +9768,7 @@
       </dsp:nvSpPr>
       <dsp:spPr>
         <a:xfrm>
-          <a:off x="274320" y="138959"/>
+          <a:off x="274320" y="157860"/>
           <a:ext cx="3840480" cy="472320"/>
         </a:xfrm>
         <a:prstGeom prst="roundRect">
@@ -9780,7 +9850,7 @@
         </a:p>
       </dsp:txBody>
       <dsp:txXfrm>
-        <a:off x="297377" y="162016"/>
+        <a:off x="297377" y="180917"/>
         <a:ext cx="3794366" cy="426206"/>
       </dsp:txXfrm>
     </dsp:sp>
@@ -9791,8 +9861,8 @@
       </dsp:nvSpPr>
       <dsp:spPr>
         <a:xfrm>
-          <a:off x="0" y="1378080"/>
-          <a:ext cx="5486400" cy="680400"/>
+          <a:off x="0" y="1384380"/>
+          <a:ext cx="5486400" cy="667800"/>
         </a:xfrm>
         <a:prstGeom prst="rect">
           <a:avLst/>
@@ -9856,8 +9926,8 @@
         </a:p>
       </dsp:txBody>
       <dsp:txXfrm>
-        <a:off x="0" y="1378080"/>
-        <a:ext cx="5486400" cy="680400"/>
+        <a:off x="0" y="1384380"/>
+        <a:ext cx="5486400" cy="667800"/>
       </dsp:txXfrm>
     </dsp:sp>
     <dsp:sp modelId="{38A62B4C-9396-A84F-984A-D5179BB17AC5}">
@@ -9867,7 +9937,7 @@
       </dsp:nvSpPr>
       <dsp:spPr>
         <a:xfrm>
-          <a:off x="274320" y="1141920"/>
+          <a:off x="274320" y="1148220"/>
           <a:ext cx="3840480" cy="472320"/>
         </a:xfrm>
         <a:prstGeom prst="roundRect">
@@ -9949,7 +10019,7 @@
         </a:p>
       </dsp:txBody>
       <dsp:txXfrm>
-        <a:off x="297377" y="1164977"/>
+        <a:off x="297377" y="1171277"/>
         <a:ext cx="3794366" cy="426206"/>
       </dsp:txXfrm>
     </dsp:sp>
@@ -9960,8 +10030,8 @@
       </dsp:nvSpPr>
       <dsp:spPr>
         <a:xfrm>
-          <a:off x="0" y="2381040"/>
-          <a:ext cx="5486400" cy="680400"/>
+          <a:off x="0" y="2374740"/>
+          <a:ext cx="5486400" cy="667800"/>
         </a:xfrm>
         <a:prstGeom prst="rect">
           <a:avLst/>
@@ -10025,8 +10095,8 @@
         </a:p>
       </dsp:txBody>
       <dsp:txXfrm>
-        <a:off x="0" y="2381040"/>
-        <a:ext cx="5486400" cy="680400"/>
+        <a:off x="0" y="2374740"/>
+        <a:ext cx="5486400" cy="667800"/>
       </dsp:txXfrm>
     </dsp:sp>
     <dsp:sp modelId="{1BC2A23D-E5BA-B749-8146-90C1EEADAA0E}">
@@ -10036,7 +10106,7 @@
       </dsp:nvSpPr>
       <dsp:spPr>
         <a:xfrm>
-          <a:off x="274320" y="2144880"/>
+          <a:off x="274320" y="2138580"/>
           <a:ext cx="3840480" cy="472320"/>
         </a:xfrm>
         <a:prstGeom prst="roundRect">
@@ -10118,7 +10188,7 @@
         </a:p>
       </dsp:txBody>
       <dsp:txXfrm>
-        <a:off x="297377" y="2167937"/>
+        <a:off x="297377" y="2161637"/>
         <a:ext cx="3794366" cy="426206"/>
       </dsp:txXfrm>
     </dsp:sp>

</xml_diff>

<commit_message>
Channel Allocation Protocol content
Began the process of describing the uplink channel allocation protocol.
</commit_message>
<xml_diff>
--- a/Engineering/Requirements/Air_Interface/Working_Copy_Air_Interface.docx
+++ b/Engineering/Requirements/Air_Interface/Working_Copy_Air_Interface.docx
@@ -1,6 +1,6 @@
 
 <file path=word/document.xml><?xml version="1.0" encoding="utf-8"?>
-<w:document xmlns:wpc="http://schemas.microsoft.com/office/word/2010/wordprocessingCanvas" xmlns:mc="http://schemas.openxmlformats.org/markup-compatibility/2006" xmlns:o="urn:schemas-microsoft-com:office:office" xmlns:r="http://schemas.openxmlformats.org/officeDocument/2006/relationships" xmlns:m="http://schemas.openxmlformats.org/officeDocument/2006/math" xmlns:v="urn:schemas-microsoft-com:vml" xmlns:wp14="http://schemas.microsoft.com/office/word/2010/wordprocessingDrawing" xmlns:wp="http://schemas.openxmlformats.org/drawingml/2006/wordprocessingDrawing" xmlns:w10="urn:schemas-microsoft-com:office:word" xmlns:w="http://schemas.openxmlformats.org/wordprocessingml/2006/main" xmlns:w14="http://schemas.microsoft.com/office/word/2010/wordml" xmlns:w15="http://schemas.microsoft.com/office/word/2012/wordml" xmlns:wpg="http://schemas.microsoft.com/office/word/2010/wordprocessingGroup" xmlns:wpi="http://schemas.microsoft.com/office/word/2010/wordprocessingInk" xmlns:wne="http://schemas.microsoft.com/office/word/2006/wordml" xmlns:wps="http://schemas.microsoft.com/office/word/2010/wordprocessingShape" mc:Ignorable="w14 w15 wp14">
+<w:document xmlns:wpc="http://schemas.microsoft.com/office/word/2010/wordprocessingCanvas" xmlns:mo="http://schemas.microsoft.com/office/mac/office/2008/main" xmlns:mc="http://schemas.openxmlformats.org/markup-compatibility/2006" xmlns:mv="urn:schemas-microsoft-com:mac:vml" xmlns:o="urn:schemas-microsoft-com:office:office" xmlns:r="http://schemas.openxmlformats.org/officeDocument/2006/relationships" xmlns:m="http://schemas.openxmlformats.org/officeDocument/2006/math" xmlns:v="urn:schemas-microsoft-com:vml" xmlns:wp14="http://schemas.microsoft.com/office/word/2010/wordprocessingDrawing" xmlns:wp="http://schemas.openxmlformats.org/drawingml/2006/wordprocessingDrawing" xmlns:w10="urn:schemas-microsoft-com:office:word" xmlns:w="http://schemas.openxmlformats.org/wordprocessingml/2006/main" xmlns:w14="http://schemas.microsoft.com/office/word/2010/wordml" xmlns:wpg="http://schemas.microsoft.com/office/word/2010/wordprocessingGroup" xmlns:wpi="http://schemas.microsoft.com/office/word/2010/wordprocessingInk" xmlns:wne="http://schemas.microsoft.com/office/word/2006/wordml" xmlns:wps="http://schemas.microsoft.com/office/word/2010/wordprocessingShape" mc:Ignorable="w14 wp14">
   <w:body>
     <w:p>
       <w:pPr>
@@ -306,12 +306,22 @@
         </w:rPr>
         <w:fldChar w:fldCharType="separate"/>
       </w:r>
-      <w:r>
-        <w:rPr>
-          <w:noProof/>
-        </w:rPr>
-        <w:t>5</w:t>
-      </w:r>
+      <w:ins w:id="0" w:author="Michelle Thompson" w:date="2016-09-26T13:51:00Z">
+        <w:r>
+          <w:rPr>
+            <w:noProof/>
+          </w:rPr>
+          <w:t>6</w:t>
+        </w:r>
+      </w:ins>
+      <w:del w:id="1" w:author="Michelle Thompson" w:date="2016-09-26T13:51:00Z">
+        <w:r>
+          <w:rPr>
+            <w:noProof/>
+          </w:rPr>
+          <w:delText>5</w:delText>
+        </w:r>
+      </w:del>
       <w:r>
         <w:rPr>
           <w:noProof/>
@@ -368,12 +378,22 @@
         </w:rPr>
         <w:fldChar w:fldCharType="separate"/>
       </w:r>
-      <w:r>
-        <w:rPr>
-          <w:noProof/>
-        </w:rPr>
-        <w:t>5</w:t>
-      </w:r>
+      <w:ins w:id="2" w:author="Michelle Thompson" w:date="2016-09-26T13:51:00Z">
+        <w:r>
+          <w:rPr>
+            <w:noProof/>
+          </w:rPr>
+          <w:t>6</w:t>
+        </w:r>
+      </w:ins>
+      <w:del w:id="3" w:author="Michelle Thompson" w:date="2016-09-26T13:51:00Z">
+        <w:r>
+          <w:rPr>
+            <w:noProof/>
+          </w:rPr>
+          <w:delText>5</w:delText>
+        </w:r>
+      </w:del>
       <w:r>
         <w:rPr>
           <w:noProof/>
@@ -430,12 +450,22 @@
         </w:rPr>
         <w:fldChar w:fldCharType="separate"/>
       </w:r>
-      <w:r>
-        <w:rPr>
-          <w:noProof/>
-        </w:rPr>
-        <w:t>5</w:t>
-      </w:r>
+      <w:ins w:id="4" w:author="Michelle Thompson" w:date="2016-09-26T13:51:00Z">
+        <w:r>
+          <w:rPr>
+            <w:noProof/>
+          </w:rPr>
+          <w:t>6</w:t>
+        </w:r>
+      </w:ins>
+      <w:del w:id="5" w:author="Michelle Thompson" w:date="2016-09-26T13:51:00Z">
+        <w:r>
+          <w:rPr>
+            <w:noProof/>
+          </w:rPr>
+          <w:delText>5</w:delText>
+        </w:r>
+      </w:del>
       <w:r>
         <w:rPr>
           <w:noProof/>
@@ -492,12 +522,22 @@
         </w:rPr>
         <w:fldChar w:fldCharType="separate"/>
       </w:r>
-      <w:r>
-        <w:rPr>
-          <w:noProof/>
-        </w:rPr>
-        <w:t>5</w:t>
-      </w:r>
+      <w:ins w:id="6" w:author="Michelle Thompson" w:date="2016-09-26T13:51:00Z">
+        <w:r>
+          <w:rPr>
+            <w:noProof/>
+          </w:rPr>
+          <w:t>7</w:t>
+        </w:r>
+      </w:ins>
+      <w:del w:id="7" w:author="Michelle Thompson" w:date="2016-09-26T13:51:00Z">
+        <w:r>
+          <w:rPr>
+            <w:noProof/>
+          </w:rPr>
+          <w:delText>5</w:delText>
+        </w:r>
+      </w:del>
       <w:r>
         <w:rPr>
           <w:noProof/>
@@ -554,12 +594,22 @@
         </w:rPr>
         <w:fldChar w:fldCharType="separate"/>
       </w:r>
-      <w:r>
-        <w:rPr>
-          <w:noProof/>
-        </w:rPr>
-        <w:t>6</w:t>
-      </w:r>
+      <w:ins w:id="8" w:author="Michelle Thompson" w:date="2016-09-26T13:51:00Z">
+        <w:r>
+          <w:rPr>
+            <w:noProof/>
+          </w:rPr>
+          <w:t>7</w:t>
+        </w:r>
+      </w:ins>
+      <w:del w:id="9" w:author="Michelle Thompson" w:date="2016-09-26T13:51:00Z">
+        <w:r>
+          <w:rPr>
+            <w:noProof/>
+          </w:rPr>
+          <w:delText>6</w:delText>
+        </w:r>
+      </w:del>
       <w:r>
         <w:rPr>
           <w:noProof/>
@@ -616,12 +666,22 @@
         </w:rPr>
         <w:fldChar w:fldCharType="separate"/>
       </w:r>
-      <w:r>
-        <w:rPr>
-          <w:noProof/>
-        </w:rPr>
-        <w:t>6</w:t>
-      </w:r>
+      <w:ins w:id="10" w:author="Michelle Thompson" w:date="2016-09-26T13:51:00Z">
+        <w:r>
+          <w:rPr>
+            <w:noProof/>
+          </w:rPr>
+          <w:t>7</w:t>
+        </w:r>
+      </w:ins>
+      <w:del w:id="11" w:author="Michelle Thompson" w:date="2016-09-26T13:51:00Z">
+        <w:r>
+          <w:rPr>
+            <w:noProof/>
+          </w:rPr>
+          <w:delText>6</w:delText>
+        </w:r>
+      </w:del>
       <w:r>
         <w:rPr>
           <w:noProof/>
@@ -677,12 +737,22 @@
         </w:rPr>
         <w:fldChar w:fldCharType="separate"/>
       </w:r>
-      <w:r>
-        <w:rPr>
-          <w:noProof/>
-        </w:rPr>
-        <w:t>6</w:t>
-      </w:r>
+      <w:ins w:id="12" w:author="Michelle Thompson" w:date="2016-09-26T13:51:00Z">
+        <w:r>
+          <w:rPr>
+            <w:noProof/>
+          </w:rPr>
+          <w:t>7</w:t>
+        </w:r>
+      </w:ins>
+      <w:del w:id="13" w:author="Michelle Thompson" w:date="2016-09-26T13:51:00Z">
+        <w:r>
+          <w:rPr>
+            <w:noProof/>
+          </w:rPr>
+          <w:delText>6</w:delText>
+        </w:r>
+      </w:del>
       <w:r>
         <w:rPr>
           <w:noProof/>
@@ -738,12 +808,22 @@
         </w:rPr>
         <w:fldChar w:fldCharType="separate"/>
       </w:r>
-      <w:r>
-        <w:rPr>
-          <w:noProof/>
-        </w:rPr>
-        <w:t>6</w:t>
-      </w:r>
+      <w:ins w:id="14" w:author="Michelle Thompson" w:date="2016-09-26T13:51:00Z">
+        <w:r>
+          <w:rPr>
+            <w:noProof/>
+          </w:rPr>
+          <w:t>7</w:t>
+        </w:r>
+      </w:ins>
+      <w:del w:id="15" w:author="Michelle Thompson" w:date="2016-09-26T13:51:00Z">
+        <w:r>
+          <w:rPr>
+            <w:noProof/>
+          </w:rPr>
+          <w:delText>6</w:delText>
+        </w:r>
+      </w:del>
       <w:r>
         <w:rPr>
           <w:noProof/>
@@ -799,12 +879,22 @@
         </w:rPr>
         <w:fldChar w:fldCharType="separate"/>
       </w:r>
-      <w:r>
-        <w:rPr>
-          <w:noProof/>
-        </w:rPr>
-        <w:t>6</w:t>
-      </w:r>
+      <w:ins w:id="16" w:author="Michelle Thompson" w:date="2016-09-26T13:51:00Z">
+        <w:r>
+          <w:rPr>
+            <w:noProof/>
+          </w:rPr>
+          <w:t>8</w:t>
+        </w:r>
+      </w:ins>
+      <w:del w:id="17" w:author="Michelle Thompson" w:date="2016-09-26T13:51:00Z">
+        <w:r>
+          <w:rPr>
+            <w:noProof/>
+          </w:rPr>
+          <w:delText>6</w:delText>
+        </w:r>
+      </w:del>
       <w:r>
         <w:rPr>
           <w:noProof/>
@@ -860,12 +950,22 @@
         </w:rPr>
         <w:fldChar w:fldCharType="separate"/>
       </w:r>
-      <w:r>
-        <w:rPr>
-          <w:noProof/>
-        </w:rPr>
-        <w:t>6</w:t>
-      </w:r>
+      <w:ins w:id="18" w:author="Michelle Thompson" w:date="2016-09-26T13:51:00Z">
+        <w:r>
+          <w:rPr>
+            <w:noProof/>
+          </w:rPr>
+          <w:t>8</w:t>
+        </w:r>
+      </w:ins>
+      <w:del w:id="19" w:author="Michelle Thompson" w:date="2016-09-26T13:51:00Z">
+        <w:r>
+          <w:rPr>
+            <w:noProof/>
+          </w:rPr>
+          <w:delText>6</w:delText>
+        </w:r>
+      </w:del>
       <w:r>
         <w:rPr>
           <w:noProof/>
@@ -922,12 +1022,22 @@
         </w:rPr>
         <w:fldChar w:fldCharType="separate"/>
       </w:r>
-      <w:r>
-        <w:rPr>
-          <w:noProof/>
-        </w:rPr>
-        <w:t>12</w:t>
-      </w:r>
+      <w:ins w:id="20" w:author="Michelle Thompson" w:date="2016-09-26T13:51:00Z">
+        <w:r>
+          <w:rPr>
+            <w:noProof/>
+          </w:rPr>
+          <w:t>13</w:t>
+        </w:r>
+      </w:ins>
+      <w:del w:id="21" w:author="Michelle Thompson" w:date="2016-09-26T13:51:00Z">
+        <w:r>
+          <w:rPr>
+            <w:noProof/>
+          </w:rPr>
+          <w:delText>12</w:delText>
+        </w:r>
+      </w:del>
       <w:r>
         <w:rPr>
           <w:noProof/>
@@ -983,12 +1093,22 @@
         </w:rPr>
         <w:fldChar w:fldCharType="separate"/>
       </w:r>
-      <w:r>
-        <w:rPr>
-          <w:noProof/>
-        </w:rPr>
-        <w:t>12</w:t>
-      </w:r>
+      <w:ins w:id="22" w:author="Michelle Thompson" w:date="2016-09-26T13:51:00Z">
+        <w:r>
+          <w:rPr>
+            <w:noProof/>
+          </w:rPr>
+          <w:t>13</w:t>
+        </w:r>
+      </w:ins>
+      <w:del w:id="23" w:author="Michelle Thompson" w:date="2016-09-26T13:51:00Z">
+        <w:r>
+          <w:rPr>
+            <w:noProof/>
+          </w:rPr>
+          <w:delText>12</w:delText>
+        </w:r>
+      </w:del>
       <w:r>
         <w:rPr>
           <w:noProof/>
@@ -1044,12 +1164,22 @@
         </w:rPr>
         <w:fldChar w:fldCharType="separate"/>
       </w:r>
-      <w:r>
-        <w:rPr>
-          <w:noProof/>
-        </w:rPr>
-        <w:t>12</w:t>
-      </w:r>
+      <w:ins w:id="24" w:author="Michelle Thompson" w:date="2016-09-26T13:51:00Z">
+        <w:r>
+          <w:rPr>
+            <w:noProof/>
+          </w:rPr>
+          <w:t>13</w:t>
+        </w:r>
+      </w:ins>
+      <w:del w:id="25" w:author="Michelle Thompson" w:date="2016-09-26T13:51:00Z">
+        <w:r>
+          <w:rPr>
+            <w:noProof/>
+          </w:rPr>
+          <w:delText>12</w:delText>
+        </w:r>
+      </w:del>
       <w:r>
         <w:rPr>
           <w:noProof/>
@@ -1105,12 +1235,22 @@
         </w:rPr>
         <w:fldChar w:fldCharType="separate"/>
       </w:r>
-      <w:r>
-        <w:rPr>
-          <w:noProof/>
-        </w:rPr>
-        <w:t>13</w:t>
-      </w:r>
+      <w:ins w:id="26" w:author="Michelle Thompson" w:date="2016-09-26T13:51:00Z">
+        <w:r>
+          <w:rPr>
+            <w:noProof/>
+          </w:rPr>
+          <w:t>14</w:t>
+        </w:r>
+      </w:ins>
+      <w:del w:id="27" w:author="Michelle Thompson" w:date="2016-09-26T13:51:00Z">
+        <w:r>
+          <w:rPr>
+            <w:noProof/>
+          </w:rPr>
+          <w:delText>13</w:delText>
+        </w:r>
+      </w:del>
       <w:r>
         <w:rPr>
           <w:noProof/>
@@ -1167,12 +1307,22 @@
         </w:rPr>
         <w:fldChar w:fldCharType="separate"/>
       </w:r>
-      <w:r>
-        <w:rPr>
-          <w:noProof/>
-        </w:rPr>
-        <w:t>13</w:t>
-      </w:r>
+      <w:ins w:id="28" w:author="Michelle Thompson" w:date="2016-09-26T13:51:00Z">
+        <w:r>
+          <w:rPr>
+            <w:noProof/>
+          </w:rPr>
+          <w:t>14</w:t>
+        </w:r>
+      </w:ins>
+      <w:del w:id="29" w:author="Michelle Thompson" w:date="2016-09-26T13:51:00Z">
+        <w:r>
+          <w:rPr>
+            <w:noProof/>
+          </w:rPr>
+          <w:delText>13</w:delText>
+        </w:r>
+      </w:del>
       <w:r>
         <w:rPr>
           <w:noProof/>
@@ -1229,12 +1379,22 @@
         </w:rPr>
         <w:fldChar w:fldCharType="separate"/>
       </w:r>
-      <w:r>
-        <w:rPr>
-          <w:noProof/>
-        </w:rPr>
-        <w:t>13</w:t>
-      </w:r>
+      <w:ins w:id="30" w:author="Michelle Thompson" w:date="2016-09-26T13:51:00Z">
+        <w:r>
+          <w:rPr>
+            <w:noProof/>
+          </w:rPr>
+          <w:t>14</w:t>
+        </w:r>
+      </w:ins>
+      <w:del w:id="31" w:author="Michelle Thompson" w:date="2016-09-26T13:51:00Z">
+        <w:r>
+          <w:rPr>
+            <w:noProof/>
+          </w:rPr>
+          <w:delText>13</w:delText>
+        </w:r>
+      </w:del>
       <w:r>
         <w:rPr>
           <w:noProof/>
@@ -1291,12 +1451,22 @@
         </w:rPr>
         <w:fldChar w:fldCharType="separate"/>
       </w:r>
-      <w:r>
-        <w:rPr>
-          <w:noProof/>
-        </w:rPr>
-        <w:t>13</w:t>
-      </w:r>
+      <w:ins w:id="32" w:author="Michelle Thompson" w:date="2016-09-26T13:51:00Z">
+        <w:r>
+          <w:rPr>
+            <w:noProof/>
+          </w:rPr>
+          <w:t>14</w:t>
+        </w:r>
+      </w:ins>
+      <w:del w:id="33" w:author="Michelle Thompson" w:date="2016-09-26T13:51:00Z">
+        <w:r>
+          <w:rPr>
+            <w:noProof/>
+          </w:rPr>
+          <w:delText>13</w:delText>
+        </w:r>
+      </w:del>
       <w:r>
         <w:rPr>
           <w:noProof/>
@@ -1353,12 +1523,22 @@
         </w:rPr>
         <w:fldChar w:fldCharType="separate"/>
       </w:r>
-      <w:r>
-        <w:rPr>
-          <w:noProof/>
-        </w:rPr>
-        <w:t>13</w:t>
-      </w:r>
+      <w:ins w:id="34" w:author="Michelle Thompson" w:date="2016-09-26T13:51:00Z">
+        <w:r>
+          <w:rPr>
+            <w:noProof/>
+          </w:rPr>
+          <w:t>14</w:t>
+        </w:r>
+      </w:ins>
+      <w:del w:id="35" w:author="Michelle Thompson" w:date="2016-09-26T13:51:00Z">
+        <w:r>
+          <w:rPr>
+            <w:noProof/>
+          </w:rPr>
+          <w:delText>13</w:delText>
+        </w:r>
+      </w:del>
       <w:r>
         <w:rPr>
           <w:noProof/>
@@ -1415,12 +1595,22 @@
         </w:rPr>
         <w:fldChar w:fldCharType="separate"/>
       </w:r>
-      <w:r>
-        <w:rPr>
-          <w:noProof/>
-        </w:rPr>
-        <w:t>14</w:t>
-      </w:r>
+      <w:ins w:id="36" w:author="Michelle Thompson" w:date="2016-09-26T13:51:00Z">
+        <w:r>
+          <w:rPr>
+            <w:noProof/>
+          </w:rPr>
+          <w:t>15</w:t>
+        </w:r>
+      </w:ins>
+      <w:del w:id="37" w:author="Michelle Thompson" w:date="2016-09-26T13:51:00Z">
+        <w:r>
+          <w:rPr>
+            <w:noProof/>
+          </w:rPr>
+          <w:delText>14</w:delText>
+        </w:r>
+      </w:del>
       <w:r>
         <w:rPr>
           <w:noProof/>
@@ -1477,12 +1667,22 @@
         </w:rPr>
         <w:fldChar w:fldCharType="separate"/>
       </w:r>
-      <w:r>
-        <w:rPr>
-          <w:noProof/>
-        </w:rPr>
-        <w:t>14</w:t>
-      </w:r>
+      <w:ins w:id="38" w:author="Michelle Thompson" w:date="2016-09-26T13:51:00Z">
+        <w:r>
+          <w:rPr>
+            <w:noProof/>
+          </w:rPr>
+          <w:t>15</w:t>
+        </w:r>
+      </w:ins>
+      <w:del w:id="39" w:author="Michelle Thompson" w:date="2016-09-26T13:51:00Z">
+        <w:r>
+          <w:rPr>
+            <w:noProof/>
+          </w:rPr>
+          <w:delText>14</w:delText>
+        </w:r>
+      </w:del>
       <w:r>
         <w:rPr>
           <w:noProof/>
@@ -1539,12 +1739,22 @@
         </w:rPr>
         <w:fldChar w:fldCharType="separate"/>
       </w:r>
-      <w:r>
-        <w:rPr>
-          <w:noProof/>
-        </w:rPr>
-        <w:t>14</w:t>
-      </w:r>
+      <w:ins w:id="40" w:author="Michelle Thompson" w:date="2016-09-26T13:51:00Z">
+        <w:r>
+          <w:rPr>
+            <w:noProof/>
+          </w:rPr>
+          <w:t>15</w:t>
+        </w:r>
+      </w:ins>
+      <w:del w:id="41" w:author="Michelle Thompson" w:date="2016-09-26T13:51:00Z">
+        <w:r>
+          <w:rPr>
+            <w:noProof/>
+          </w:rPr>
+          <w:delText>14</w:delText>
+        </w:r>
+      </w:del>
       <w:r>
         <w:rPr>
           <w:noProof/>
@@ -1600,12 +1810,22 @@
         </w:rPr>
         <w:fldChar w:fldCharType="separate"/>
       </w:r>
-      <w:r>
-        <w:rPr>
-          <w:noProof/>
-        </w:rPr>
-        <w:t>14</w:t>
-      </w:r>
+      <w:ins w:id="42" w:author="Michelle Thompson" w:date="2016-09-26T13:51:00Z">
+        <w:r>
+          <w:rPr>
+            <w:noProof/>
+          </w:rPr>
+          <w:t>15</w:t>
+        </w:r>
+      </w:ins>
+      <w:del w:id="43" w:author="Michelle Thompson" w:date="2016-09-26T13:51:00Z">
+        <w:r>
+          <w:rPr>
+            <w:noProof/>
+          </w:rPr>
+          <w:delText>14</w:delText>
+        </w:r>
+      </w:del>
       <w:r>
         <w:rPr>
           <w:noProof/>
@@ -1661,12 +1881,22 @@
         </w:rPr>
         <w:fldChar w:fldCharType="separate"/>
       </w:r>
-      <w:r>
-        <w:rPr>
-          <w:noProof/>
-        </w:rPr>
-        <w:t>14</w:t>
-      </w:r>
+      <w:ins w:id="44" w:author="Michelle Thompson" w:date="2016-09-26T13:51:00Z">
+        <w:r>
+          <w:rPr>
+            <w:noProof/>
+          </w:rPr>
+          <w:t>15</w:t>
+        </w:r>
+      </w:ins>
+      <w:del w:id="45" w:author="Michelle Thompson" w:date="2016-09-26T13:51:00Z">
+        <w:r>
+          <w:rPr>
+            <w:noProof/>
+          </w:rPr>
+          <w:delText>14</w:delText>
+        </w:r>
+      </w:del>
       <w:r>
         <w:rPr>
           <w:noProof/>
@@ -1689,21 +1919,21 @@
       <w:pPr>
         <w:pStyle w:val="Heading1"/>
       </w:pPr>
-      <w:bookmarkStart w:id="0" w:name="_Toc452196085"/>
+      <w:bookmarkStart w:id="46" w:name="_Toc452196085"/>
       <w:r>
         <w:t>Part</w:t>
       </w:r>
       <w:r>
         <w:t xml:space="preserve"> 1 – General Information</w:t>
       </w:r>
-      <w:bookmarkEnd w:id="0"/>
+      <w:bookmarkEnd w:id="46"/>
     </w:p>
     <w:p/>
     <w:p>
       <w:pPr>
         <w:pStyle w:val="Heading2"/>
       </w:pPr>
-      <w:bookmarkStart w:id="1" w:name="_Toc452196086"/>
+      <w:bookmarkStart w:id="47" w:name="_Toc452196086"/>
       <w:r>
         <w:lastRenderedPageBreak/>
         <w:t xml:space="preserve">Chapter 1 </w:t>
@@ -1714,7 +1944,7 @@
       <w:r>
         <w:t>Overhead</w:t>
       </w:r>
-      <w:bookmarkEnd w:id="1"/>
+      <w:bookmarkEnd w:id="47"/>
       <w:r>
         <w:t xml:space="preserve"> </w:t>
       </w:r>
@@ -1740,11 +1970,11 @@
       <w:pPr>
         <w:pStyle w:val="Heading3"/>
       </w:pPr>
-      <w:bookmarkStart w:id="2" w:name="_Toc452196087"/>
+      <w:bookmarkStart w:id="48" w:name="_Toc452196087"/>
       <w:r>
         <w:t>Origin of this Document</w:t>
       </w:r>
-      <w:bookmarkEnd w:id="2"/>
+      <w:bookmarkEnd w:id="48"/>
     </w:p>
     <w:p>
       <w:r>
@@ -1772,16 +2002,6 @@
       </w:r>
     </w:p>
     <w:p>
-      <w:r>
-        <w:lastRenderedPageBreak/>
-        <w:fldChar w:fldCharType="begin"/>
-      </w:r>
-      <w:r>
-        <w:instrText xml:space="preserve"> LINK Word.Document.12 "Macintosh HD:Users:w5nyv:Documents:documents:Engineering:Requirements:Phase_4_Terms_and_Definitions.docx" "" \a \p \f 0 </w:instrText>
-      </w:r>
-      <w:r>
-        <w:fldChar w:fldCharType="separate"/>
-      </w:r>
       <w:r>
         <w:object w:dxaOrig="8640" w:dyaOrig="12500" w14:anchorId="26D46A8B">
           <v:shapetype id="_x0000_t75" coordsize="21600,21600" o:spt="75" o:preferrelative="t" path="m@4@5l@4@11@9@11@9@5xe" filled="f" stroked="f">
@@ -1803,20 +2023,22 @@
             <v:path o:extrusionok="f" gradientshapeok="t" o:connecttype="rect"/>
             <o:lock v:ext="edit" aspectratio="t"/>
           </v:shapetype>
-          <v:shape id="_x0000_i1025" type="#_x0000_t75" style="width:6in;height:624.75pt">
-            <v:imagedata r:id="rId5" o:title=""/>
+          <v:shape id="_x0000_i1027" type="#_x0000_t75" style="width:6in;height:625.15pt" o:ole="">
+            <v:imagedata r:id="rId7" o:title=""/>
           </v:shape>
+          <o:OLEObject Type="Link" ProgID="Word.Document.12" ShapeID="_x0000_i1027" DrawAspect="Content" r:id="rId8" UpdateMode="Always">
+            <o:LinkType>Picture</o:LinkType>
+            <o:LockedField>false</o:LockedField>
+            <o:FieldCodes>\f 0</o:FieldCodes>
+          </o:OLEObject>
         </w:object>
-      </w:r>
-      <w:r>
-        <w:fldChar w:fldCharType="end"/>
       </w:r>
     </w:p>
     <w:p>
       <w:pPr>
         <w:pStyle w:val="Heading3"/>
       </w:pPr>
-      <w:bookmarkStart w:id="3" w:name="_Toc452196088"/>
+      <w:bookmarkStart w:id="49" w:name="_Toc452196088"/>
       <w:r>
         <w:lastRenderedPageBreak/>
         <w:t>Justification</w:t>
@@ -1861,7 +2083,7 @@
                     <pic:cNvPicPr/>
                   </pic:nvPicPr>
                   <pic:blipFill>
-                    <a:blip r:embed="rId6">
+                    <a:blip r:embed="rId9">
                       <a:extLst>
                         <a:ext uri="{28A0092B-C50C-407E-A947-70E740481C1C}">
                           <a14:useLocalDpi xmlns:a14="http://schemas.microsoft.com/office/drawing/2010/main" val="0"/>
@@ -1896,7 +2118,7 @@
         <w:lastRenderedPageBreak/>
         <w:t>Preface</w:t>
       </w:r>
-      <w:bookmarkEnd w:id="3"/>
+      <w:bookmarkEnd w:id="49"/>
     </w:p>
     <w:p>
       <w:r>
@@ -2062,9 +2284,17 @@
     </w:p>
     <w:p>
       <w:r>
-        <w:t xml:space="preserve">DVB-S2 is a widely adopted satellite standard. It is an open standard. The documentation is available free of charge from </w:t>
-      </w:r>
-      <w:hyperlink r:id="rId7" w:history="1">
+        <w:t>DVB-S2</w:t>
+      </w:r>
+      <w:ins w:id="50" w:author="Michelle Thompson" w:date="2016-09-26T13:53:00Z">
+        <w:r>
+          <w:t>/X</w:t>
+        </w:r>
+      </w:ins>
+      <w:r>
+        <w:t xml:space="preserve"> is a widely adopted satellite standard. It is an open standard. The documentation is available free of charge from </w:t>
+      </w:r>
+      <w:hyperlink r:id="rId10" w:history="1">
         <w:r>
           <w:rPr>
             <w:rStyle w:val="Hyperlink"/>
@@ -2094,12 +2324,16 @@
     </w:p>
     <w:p>
       <w:r>
-        <w:t xml:space="preserve">By adopting this standard, we increase the amount of commercial gear that can receive our amateur signals. DVB-S2 receiver cards are widely available. </w:t>
-      </w:r>
+        <w:t xml:space="preserve">By adopting this standard, we increase the amount of commercial gear that can receive our amateur signals. </w:t>
+      </w:r>
+      <w:del w:id="51" w:author="Michelle Thompson" w:date="2016-09-26T13:54:00Z">
+        <w:r>
+          <w:delText xml:space="preserve">DVB-S2 receiver cards are widely available. </w:delText>
+        </w:r>
+      </w:del>
     </w:p>
     <w:p>
       <w:r>
-        <w:lastRenderedPageBreak/>
         <w:t>This document describes the functions and elements of DVB-S2/X that are selected for use by the payload</w:t>
       </w:r>
       <w:r>
@@ -2119,11 +2353,11 @@
       <w:pPr>
         <w:pStyle w:val="Heading2"/>
       </w:pPr>
-      <w:bookmarkStart w:id="4" w:name="_Toc452196089"/>
+      <w:bookmarkStart w:id="52" w:name="_Toc452196089"/>
       <w:r>
         <w:t>Chapter 2 Link Budget</w:t>
       </w:r>
-      <w:bookmarkEnd w:id="4"/>
+      <w:bookmarkEnd w:id="52"/>
       <w:r>
         <w:t xml:space="preserve"> </w:t>
       </w:r>
@@ -2139,7 +2373,7 @@
       </w:r>
     </w:p>
     <w:p>
-      <w:commentRangeStart w:id="5"/>
+      <w:commentRangeStart w:id="53"/>
       <w:r>
         <w:t xml:space="preserve">Current </w:t>
       </w:r>
@@ -2152,32 +2386,20 @@
       <w:r>
         <w:t xml:space="preserve">link budget folder at </w:t>
       </w:r>
-      <w:hyperlink r:id="rId8" w:history="1">
+      <w:hyperlink r:id="rId11" w:history="1">
         <w:r>
           <w:rPr>
             <w:rStyle w:val="Hyperlink"/>
           </w:rPr>
-          <w:t>http</w:t>
-        </w:r>
-        <w:r>
-          <w:rPr>
-            <w:rStyle w:val="Hyperlink"/>
-          </w:rPr>
-          <w:t>s</w:t>
-        </w:r>
-        <w:r>
-          <w:rPr>
-            <w:rStyle w:val="Hyperlink"/>
-          </w:rPr>
-          <w:t>://github.com/phase4ground/documents/tree/master/Engineering/Requirements/Air_Interface</w:t>
+          <w:t>https://github.com/phase4ground/documents/tree/master/Engineering/Requirements/Air_Interface</w:t>
         </w:r>
       </w:hyperlink>
-      <w:commentRangeEnd w:id="5"/>
+      <w:commentRangeEnd w:id="53"/>
       <w:r>
         <w:rPr>
           <w:rStyle w:val="CommentReference"/>
         </w:rPr>
-        <w:commentReference w:id="5"/>
+        <w:commentReference w:id="53"/>
       </w:r>
       <w:r>
         <w:br/>
@@ -2201,15 +2423,7 @@
         <w:t xml:space="preserve">uplink </w:t>
       </w:r>
       <w:r>
-        <w:t xml:space="preserve">with a </w:t>
-      </w:r>
-      <w:proofErr w:type="gramStart"/>
-      <w:r>
-        <w:t>5kHz</w:t>
-      </w:r>
-      <w:proofErr w:type="gramEnd"/>
-      <w:r>
-        <w:t xml:space="preserve"> data rate from</w:t>
+        <w:t>with a 5kHz data rate from</w:t>
       </w:r>
       <w:r>
         <w:t xml:space="preserve"> an</w:t>
@@ -2222,7 +2436,7 @@
       </w:r>
     </w:p>
     <w:p>
-      <w:commentRangeStart w:id="6"/>
+      <w:commentRangeStart w:id="54"/>
       <w:r>
         <w:t xml:space="preserve">Since station types will vary, adaptive coding and modulation is </w:t>
       </w:r>
@@ -2249,12 +2463,12 @@
       <w:r>
         <w:t xml:space="preserve">link budgeting. This increases the complexity of the link budget. </w:t>
       </w:r>
-      <w:commentRangeEnd w:id="6"/>
+      <w:commentRangeEnd w:id="54"/>
       <w:r>
         <w:rPr>
           <w:rStyle w:val="CommentReference"/>
         </w:rPr>
-        <w:commentReference w:id="6"/>
+        <w:commentReference w:id="54"/>
       </w:r>
     </w:p>
     <w:p>
@@ -2279,11 +2493,11 @@
       <w:pPr>
         <w:pStyle w:val="Heading2"/>
       </w:pPr>
-      <w:bookmarkStart w:id="7" w:name="_Toc452196090"/>
+      <w:bookmarkStart w:id="55" w:name="_Toc452196090"/>
       <w:r>
         <w:t>Chapter 3 System Time</w:t>
       </w:r>
-      <w:bookmarkEnd w:id="7"/>
+      <w:bookmarkEnd w:id="55"/>
       <w:r>
         <w:t xml:space="preserve"> </w:t>
       </w:r>
@@ -2309,11 +2523,11 @@
       <w:pPr>
         <w:pStyle w:val="Heading2"/>
       </w:pPr>
-      <w:bookmarkStart w:id="8" w:name="_Toc452196091"/>
+      <w:bookmarkStart w:id="56" w:name="_Toc452196091"/>
       <w:r>
         <w:t>Chapter 4 Tolerances</w:t>
       </w:r>
-      <w:bookmarkEnd w:id="8"/>
+      <w:bookmarkEnd w:id="56"/>
       <w:r>
         <w:t xml:space="preserve"> </w:t>
       </w:r>
@@ -2351,12 +2565,11 @@
       <w:pPr>
         <w:pStyle w:val="Heading2"/>
       </w:pPr>
-      <w:bookmarkStart w:id="9" w:name="_Toc452196092"/>
-      <w:r>
-        <w:lastRenderedPageBreak/>
+      <w:bookmarkStart w:id="57" w:name="_Toc452196092"/>
+      <w:r>
         <w:t>Chapter 5 Forward Compatibility Rules</w:t>
       </w:r>
-      <w:bookmarkEnd w:id="9"/>
+      <w:bookmarkEnd w:id="57"/>
     </w:p>
     <w:p>
       <w:proofErr w:type="gramStart"/>
@@ -2379,21 +2592,21 @@
       <w:pPr>
         <w:pStyle w:val="Heading1"/>
       </w:pPr>
-      <w:bookmarkStart w:id="10" w:name="_Toc452196093"/>
+      <w:bookmarkStart w:id="58" w:name="_Toc452196093"/>
       <w:r>
         <w:t>Part</w:t>
       </w:r>
       <w:r>
         <w:t xml:space="preserve"> 2 – Requirements for Operation</w:t>
       </w:r>
-      <w:bookmarkEnd w:id="10"/>
+      <w:bookmarkEnd w:id="58"/>
     </w:p>
     <w:p/>
     <w:p>
       <w:pPr>
         <w:pStyle w:val="Heading2"/>
       </w:pPr>
-      <w:bookmarkStart w:id="11" w:name="_Toc452196094"/>
+      <w:bookmarkStart w:id="59" w:name="_Toc452196094"/>
       <w:r>
         <w:t xml:space="preserve">Chapter 6 </w:t>
       </w:r>
@@ -2403,17 +2616,17 @@
       <w:r>
         <w:t>s</w:t>
       </w:r>
-      <w:bookmarkEnd w:id="11"/>
+      <w:bookmarkEnd w:id="59"/>
     </w:p>
     <w:p>
       <w:pPr>
         <w:pStyle w:val="Heading3"/>
       </w:pPr>
-      <w:bookmarkStart w:id="12" w:name="_Toc452196095"/>
+      <w:bookmarkStart w:id="60" w:name="_Toc452196095"/>
       <w:r>
         <w:t>Frequencies</w:t>
       </w:r>
-      <w:bookmarkEnd w:id="12"/>
+      <w:bookmarkEnd w:id="60"/>
     </w:p>
     <w:tbl>
       <w:tblPr>
@@ -2499,7 +2712,7 @@
             <w:tcW w:w="1440" w:type="dxa"/>
           </w:tcPr>
           <w:p>
-            <w:commentRangeStart w:id="13"/>
+            <w:commentRangeStart w:id="61"/>
             <w:r>
               <w:t>10MHz</w:t>
             </w:r>
@@ -2522,12 +2735,12 @@
             <w:r>
               <w:t>A 100kHz channelized</w:t>
             </w:r>
-            <w:commentRangeEnd w:id="13"/>
+            <w:commentRangeEnd w:id="61"/>
             <w:r>
               <w:rPr>
                 <w:rStyle w:val="CommentReference"/>
               </w:rPr>
-              <w:commentReference w:id="13"/>
+              <w:commentReference w:id="61"/>
             </w:r>
           </w:p>
         </w:tc>
@@ -2680,34 +2893,29 @@
       <w:r>
         <w:t xml:space="preserve"> output characteristics</w:t>
       </w:r>
-      <w:ins w:id="14" w:author="Kevin Sterne" w:date="2016-06-20T10:56:00Z">
+      <w:ins w:id="62" w:author="Kevin Sterne" w:date="2016-06-20T10:56:00Z">
         <w:r>
           <w:t>:</w:t>
         </w:r>
       </w:ins>
-      <w:ins w:id="15" w:author="Kevin Sterne" w:date="2016-06-20T10:55:00Z">
+      <w:ins w:id="63" w:author="Kevin Sterne" w:date="2016-06-20T10:55:00Z">
         <w:r>
           <w:t xml:space="preserve">  </w:t>
         </w:r>
       </w:ins>
-      <w:ins w:id="16" w:author="Kevin Sterne" w:date="2016-06-20T10:56:00Z">
+      <w:ins w:id="64" w:author="Kevin Sterne" w:date="2016-06-20T10:56:00Z">
         <w:r>
           <w:t>T</w:t>
         </w:r>
       </w:ins>
-      <w:ins w:id="17" w:author="Kevin Sterne" w:date="2016-06-20T10:55:00Z">
+      <w:ins w:id="65" w:author="Kevin Sterne" w:date="2016-06-20T10:55:00Z">
         <w:r>
           <w:t xml:space="preserve">his could be a table of estimated EIRPs that will close the link depending on the coding/modulation used.  </w:t>
         </w:r>
       </w:ins>
-      <w:ins w:id="18" w:author="Kevin Sterne" w:date="2016-06-20T10:56:00Z">
-        <w:r>
-          <w:t>This could be helpful for operators planning a station and knowing t</w:t>
-        </w:r>
-        <w:bookmarkStart w:id="19" w:name="_GoBack"/>
-        <w:bookmarkEnd w:id="19"/>
-        <w:r>
-          <w:t>he amount of power out plus the antenna gain needed be able to get up to the payload.</w:t>
+      <w:ins w:id="66" w:author="Kevin Sterne" w:date="2016-06-20T10:56:00Z">
+        <w:r>
+          <w:t>This could be helpful for operators planning a station and knowing the amount of power out plus the antenna gain needed be able to get up to the payload.</w:t>
         </w:r>
       </w:ins>
     </w:p>
@@ -2728,11 +2936,11 @@
       <w:pPr>
         <w:pStyle w:val="Heading3"/>
       </w:pPr>
-      <w:bookmarkStart w:id="20" w:name="_Toc452196096"/>
+      <w:bookmarkStart w:id="67" w:name="_Toc452196096"/>
       <w:r>
         <w:t>Voice Signal Quality</w:t>
       </w:r>
-      <w:bookmarkEnd w:id="20"/>
+      <w:bookmarkEnd w:id="67"/>
     </w:p>
     <w:p>
       <w:r>
@@ -2776,7 +2984,20 @@
         <w:t>Phase 4 Ground recommend</w:t>
       </w:r>
       <w:r>
-        <w:t xml:space="preserve">s and implements the following CODECs. </w:t>
+        <w:t>s</w:t>
+      </w:r>
+      <w:ins w:id="68" w:author="Michelle Thompson" w:date="2016-09-26T13:55:00Z">
+        <w:r>
+          <w:t xml:space="preserve"> </w:t>
+        </w:r>
+      </w:ins>
+      <w:del w:id="69" w:author="Michelle Thompson" w:date="2016-09-26T13:55:00Z">
+        <w:r>
+          <w:delText xml:space="preserve"> and implements </w:delText>
+        </w:r>
+      </w:del>
+      <w:r>
+        <w:t xml:space="preserve">the following CODECs. </w:t>
       </w:r>
     </w:p>
     <w:p>
@@ -2802,22 +3023,22 @@
       <w:pPr>
         <w:pStyle w:val="Heading3"/>
       </w:pPr>
-      <w:bookmarkStart w:id="21" w:name="_Toc452196097"/>
+      <w:bookmarkStart w:id="70" w:name="_Toc452196097"/>
       <w:r>
         <w:t>Emission Type</w:t>
       </w:r>
-      <w:bookmarkEnd w:id="21"/>
+      <w:bookmarkEnd w:id="70"/>
     </w:p>
     <w:p/>
     <w:p>
       <w:pPr>
         <w:pStyle w:val="Heading3"/>
       </w:pPr>
-      <w:bookmarkStart w:id="22" w:name="_Toc452196098"/>
+      <w:bookmarkStart w:id="71" w:name="_Toc452196098"/>
       <w:r>
         <w:t>Emission Type Designation</w:t>
       </w:r>
-      <w:bookmarkEnd w:id="22"/>
+      <w:bookmarkEnd w:id="71"/>
     </w:p>
     <w:p>
       <w:proofErr w:type="gramStart"/>
@@ -2885,7 +3106,6 @@
           <w:noProof/>
           <w:lang w:eastAsia="en-US"/>
         </w:rPr>
-        <w:lastRenderedPageBreak/>
         <w:drawing>
           <wp:inline distT="0" distB="0" distL="0" distR="0" wp14:anchorId="0DDD72F9" wp14:editId="40C374CA">
             <wp:extent cx="5486400" cy="7861935"/>
@@ -2902,7 +3122,7 @@
                     <pic:cNvPicPr/>
                   </pic:nvPicPr>
                   <pic:blipFill>
-                    <a:blip r:embed="rId11">
+                    <a:blip r:embed="rId13">
                       <a:extLst>
                         <a:ext uri="{28A0092B-C50C-407E-A947-70E740481C1C}">
                           <a14:useLocalDpi xmlns:a14="http://schemas.microsoft.com/office/drawing/2010/main" val="0"/>
@@ -2933,21 +3153,26 @@
     <w:p/>
     <w:p>
       <w:r>
-        <w:t xml:space="preserve">Uplink is expected to be </w:t>
-      </w:r>
-      <w:proofErr w:type="gramStart"/>
-      <w:r>
-        <w:t>5kHz</w:t>
-      </w:r>
-      <w:proofErr w:type="gramEnd"/>
-      <w:r>
-        <w:t xml:space="preserve"> data rate </w:t>
-      </w:r>
-      <w:r>
-        <w:t>(modulation TBD)</w:t>
-      </w:r>
-      <w:r>
-        <w:t xml:space="preserve"> within 100kHz </w:t>
+        <w:t xml:space="preserve">Uplink </w:t>
+      </w:r>
+      <w:ins w:id="72" w:author="Michelle Thompson" w:date="2016-09-26T13:56:00Z">
+        <w:r>
+          <w:t xml:space="preserve">is expected to be 100 </w:t>
+        </w:r>
+      </w:ins>
+      <w:del w:id="73" w:author="Michelle Thompson" w:date="2016-09-26T13:56:00Z">
+        <w:r>
+          <w:delText xml:space="preserve">is expected to be 5kHz data rate </w:delText>
+        </w:r>
+        <w:r>
+          <w:delText>(modulation TBD)</w:delText>
+        </w:r>
+        <w:r>
+          <w:delText xml:space="preserve"> within </w:delText>
+        </w:r>
+      </w:del>
+      <w:r>
+        <w:t xml:space="preserve">100kHz </w:t>
       </w:r>
       <w:r>
         <w:t xml:space="preserve">FDMA </w:t>
@@ -2977,22 +3202,24 @@
         <w:t xml:space="preserve"> mode</w:t>
       </w:r>
       <w:r>
-        <w:t xml:space="preserve"> is expected to be </w:t>
-      </w:r>
-      <w:proofErr w:type="gramStart"/>
-      <w:r>
-        <w:t>1kHz</w:t>
-      </w:r>
-      <w:proofErr w:type="gramEnd"/>
-      <w:r>
-        <w:t xml:space="preserve"> </w:t>
+        <w:t xml:space="preserve"> is expected to be 1kHz </w:t>
       </w:r>
       <w:r>
         <w:t>(modulation TBD)</w:t>
       </w:r>
       <w:r>
-        <w:t xml:space="preserve"> within a subdivided 100kHz channel. </w:t>
-      </w:r>
+        <w:t xml:space="preserve"> within a subdivided 100kHz channel.</w:t>
+      </w:r>
+      <w:ins w:id="74" w:author="Michelle Thompson" w:date="2016-09-26T13:56:00Z">
+        <w:r>
+          <w:t xml:space="preserve"> We expect to achieve 25 subdivisions within a 100kHz channel. </w:t>
+        </w:r>
+      </w:ins>
+      <w:del w:id="75" w:author="Michelle Thompson" w:date="2016-09-26T13:56:00Z">
+        <w:r>
+          <w:delText xml:space="preserve"> </w:delText>
+        </w:r>
+      </w:del>
     </w:p>
     <w:p/>
     <w:p>
@@ -3017,7 +3244,7 @@
                     <pic:cNvPicPr/>
                   </pic:nvPicPr>
                   <pic:blipFill>
-                    <a:blip r:embed="rId12">
+                    <a:blip r:embed="rId14">
                       <a:extLst>
                         <a:ext uri="{28A0092B-C50C-407E-A947-70E740481C1C}">
                           <a14:useLocalDpi xmlns:a14="http://schemas.microsoft.com/office/drawing/2010/main" val="0"/>
@@ -3051,16 +3278,15 @@
     </w:p>
     <w:p>
       <w:r>
-        <w:lastRenderedPageBreak/>
-        <w:t xml:space="preserve">The Phase 4 FDMA uplink channel is currently assumed to be 10MHz wide, consisting of one hundred </w:t>
-      </w:r>
-      <w:proofErr w:type="gramStart"/>
-      <w:r>
-        <w:t>100kHz</w:t>
-      </w:r>
-      <w:proofErr w:type="gramEnd"/>
-      <w:r>
-        <w:t xml:space="preserve"> channels. </w:t>
+        <w:t xml:space="preserve">The Phase 4 FDMA uplink channel is </w:t>
+      </w:r>
+      <w:del w:id="76" w:author="Michelle Thompson" w:date="2016-09-26T13:57:00Z">
+        <w:r>
+          <w:delText xml:space="preserve">currently assumed to be </w:delText>
+        </w:r>
+      </w:del>
+      <w:r>
+        <w:t xml:space="preserve">10MHz wide, consisting of one hundred 100kHz channels. </w:t>
       </w:r>
     </w:p>
     <w:p>
@@ -3096,12 +3322,12 @@
         <w:drawing>
           <wp:inline distT="0" distB="0" distL="0" distR="0" wp14:anchorId="323D1750" wp14:editId="6CB4278F">
             <wp:extent cx="5486400" cy="3200400"/>
-            <wp:effectExtent l="0" t="0" r="19050" b="0"/>
+            <wp:effectExtent l="0" t="0" r="25400" b="0"/>
             <wp:docPr id="3" name="Diagram 3"/>
             <wp:cNvGraphicFramePr/>
             <a:graphic xmlns:a="http://schemas.openxmlformats.org/drawingml/2006/main">
               <a:graphicData uri="http://schemas.openxmlformats.org/drawingml/2006/diagram">
-                <dgm:relIds xmlns:dgm="http://schemas.openxmlformats.org/drawingml/2006/diagram" xmlns:r="http://schemas.openxmlformats.org/officeDocument/2006/relationships" r:dm="rId13" r:lo="rId14" r:qs="rId15" r:cs="rId16"/>
+                <dgm:relIds xmlns:dgm="http://schemas.openxmlformats.org/drawingml/2006/diagram" xmlns:r="http://schemas.openxmlformats.org/officeDocument/2006/relationships" r:dm="rId15" r:lo="rId16" r:qs="rId17" r:cs="rId18"/>
               </a:graphicData>
             </a:graphic>
           </wp:inline>
@@ -3126,12 +3352,12 @@
         <w:drawing>
           <wp:inline distT="0" distB="0" distL="0" distR="0" wp14:anchorId="565E8E70" wp14:editId="048B3156">
             <wp:extent cx="5486400" cy="3200400"/>
-            <wp:effectExtent l="0" t="19050" r="19050" b="19050"/>
+            <wp:effectExtent l="0" t="0" r="25400" b="0"/>
             <wp:docPr id="4" name="Diagram 4"/>
             <wp:cNvGraphicFramePr/>
             <a:graphic xmlns:a="http://schemas.openxmlformats.org/drawingml/2006/main">
               <a:graphicData uri="http://schemas.openxmlformats.org/drawingml/2006/diagram">
-                <dgm:relIds xmlns:dgm="http://schemas.openxmlformats.org/drawingml/2006/diagram" xmlns:r="http://schemas.openxmlformats.org/officeDocument/2006/relationships" r:dm="rId18" r:lo="rId19" r:qs="rId20" r:cs="rId21"/>
+                <dgm:relIds xmlns:dgm="http://schemas.openxmlformats.org/drawingml/2006/diagram" xmlns:r="http://schemas.openxmlformats.org/officeDocument/2006/relationships" r:dm="rId20" r:lo="rId21" r:qs="rId22" r:cs="rId23"/>
               </a:graphicData>
             </a:graphic>
           </wp:inline>
@@ -3140,7 +3366,6 @@
     </w:p>
     <w:p>
       <w:r>
-        <w:lastRenderedPageBreak/>
         <w:t xml:space="preserve">The next header field contains the following information. The modulation, coding, and data rate combinations may be encoded in order to make them as compact as possible. </w:t>
       </w:r>
     </w:p>
@@ -3153,12 +3378,12 @@
         <w:drawing>
           <wp:inline distT="0" distB="0" distL="0" distR="0" wp14:anchorId="6AF07121" wp14:editId="2530E45E">
             <wp:extent cx="5486400" cy="3200400"/>
-            <wp:effectExtent l="0" t="0" r="19050" b="0"/>
+            <wp:effectExtent l="0" t="0" r="25400" b="0"/>
             <wp:docPr id="5" name="Diagram 5"/>
             <wp:cNvGraphicFramePr/>
             <a:graphic xmlns:a="http://schemas.openxmlformats.org/drawingml/2006/main">
               <a:graphicData uri="http://schemas.openxmlformats.org/drawingml/2006/diagram">
-                <dgm:relIds xmlns:dgm="http://schemas.openxmlformats.org/drawingml/2006/diagram" xmlns:r="http://schemas.openxmlformats.org/officeDocument/2006/relationships" r:dm="rId23" r:lo="rId24" r:qs="rId25" r:cs="rId26"/>
+                <dgm:relIds xmlns:dgm="http://schemas.openxmlformats.org/drawingml/2006/diagram" xmlns:r="http://schemas.openxmlformats.org/officeDocument/2006/relationships" r:dm="rId25" r:lo="rId26" r:qs="rId27" r:cs="rId28"/>
               </a:graphicData>
             </a:graphic>
           </wp:inline>
@@ -3173,7 +3398,7 @@
       <w:pPr>
         <w:pStyle w:val="Heading2"/>
       </w:pPr>
-      <w:bookmarkStart w:id="23" w:name="_Toc452196099"/>
+      <w:bookmarkStart w:id="77" w:name="_Toc452196099"/>
       <w:r>
         <w:t xml:space="preserve">Chapter 7 </w:t>
       </w:r>
@@ -3183,17 +3408,17 @@
       <w:r>
         <w:t>s</w:t>
       </w:r>
-      <w:bookmarkEnd w:id="23"/>
+      <w:bookmarkEnd w:id="77"/>
     </w:p>
     <w:p>
       <w:pPr>
         <w:pStyle w:val="Heading3"/>
       </w:pPr>
-      <w:bookmarkStart w:id="24" w:name="_Toc452196100"/>
+      <w:bookmarkStart w:id="78" w:name="_Toc452196100"/>
       <w:r>
         <w:t>Frequencies</w:t>
       </w:r>
-      <w:bookmarkEnd w:id="24"/>
+      <w:bookmarkEnd w:id="78"/>
     </w:p>
     <w:tbl>
       <w:tblPr>
@@ -3282,16 +3507,16 @@
             <w:tcW w:w="1710" w:type="dxa"/>
           </w:tcPr>
           <w:p>
-            <w:commentRangeStart w:id="25"/>
+            <w:commentRangeStart w:id="79"/>
             <w:r>
               <w:t>10MHz</w:t>
             </w:r>
-            <w:commentRangeEnd w:id="25"/>
+            <w:commentRangeEnd w:id="79"/>
             <w:r>
               <w:rPr>
                 <w:rStyle w:val="CommentReference"/>
               </w:rPr>
-              <w:commentReference w:id="25"/>
+              <w:commentReference w:id="79"/>
             </w:r>
           </w:p>
         </w:tc>
@@ -3417,11 +3642,11 @@
       <w:pPr>
         <w:pStyle w:val="Heading3"/>
       </w:pPr>
-      <w:bookmarkStart w:id="26" w:name="_Toc452196101"/>
+      <w:bookmarkStart w:id="80" w:name="_Toc452196101"/>
       <w:r>
         <w:t>Emission Type</w:t>
       </w:r>
-      <w:bookmarkEnd w:id="26"/>
+      <w:bookmarkEnd w:id="80"/>
     </w:p>
     <w:p>
       <w:r>
@@ -3431,19 +3656,28 @@
         <w:t>Modulations for 4B are</w:t>
       </w:r>
       <w:r>
-        <w:t xml:space="preserve"> include 90° BPSK, QPSK, and 8QPSK. Frames are encoded using LDPC-BCH. </w:t>
-      </w:r>
+        <w:t xml:space="preserve"> include 90° BPSK, QPSK, and 8QPSK. Frames are encoded using LDPC-BCH</w:t>
+      </w:r>
+      <w:ins w:id="81" w:author="Michelle Thompson" w:date="2016-09-26T13:58:00Z">
+        <w:r>
+          <w:t xml:space="preserve"> in accordance with DVB-S2/X</w:t>
+        </w:r>
+      </w:ins>
+      <w:del w:id="82" w:author="Michelle Thompson" w:date="2016-09-26T13:58:00Z">
+        <w:r>
+          <w:delText xml:space="preserve">. </w:delText>
+        </w:r>
+      </w:del>
     </w:p>
     <w:p>
       <w:pPr>
         <w:pStyle w:val="Heading3"/>
       </w:pPr>
-      <w:bookmarkStart w:id="27" w:name="_Toc452196102"/>
-      <w:r>
-        <w:lastRenderedPageBreak/>
+      <w:bookmarkStart w:id="83" w:name="_Toc452196102"/>
+      <w:r>
         <w:t>Emission Type Designation</w:t>
       </w:r>
-      <w:bookmarkEnd w:id="27"/>
+      <w:bookmarkEnd w:id="83"/>
     </w:p>
     <w:p/>
     <w:p>
@@ -3464,7 +3698,7 @@
       <w:pPr>
         <w:pStyle w:val="Heading2"/>
       </w:pPr>
-      <w:bookmarkStart w:id="28" w:name="_Toc452196103"/>
+      <w:bookmarkStart w:id="84" w:name="_Toc452196103"/>
       <w:r>
         <w:t>Chapter 8</w:t>
       </w:r>
@@ -3474,7 +3708,7 @@
       <w:r>
         <w:t>Supervision</w:t>
       </w:r>
-      <w:bookmarkEnd w:id="28"/>
+      <w:bookmarkEnd w:id="84"/>
     </w:p>
     <w:p>
       <w:proofErr w:type="gramStart"/>
@@ -3503,7 +3737,7 @@
       <w:pPr>
         <w:pStyle w:val="Heading2"/>
       </w:pPr>
-      <w:bookmarkStart w:id="29" w:name="_Toc452196104"/>
+      <w:bookmarkStart w:id="85" w:name="_Toc452196104"/>
       <w:r>
         <w:t xml:space="preserve">Chapter 9 </w:t>
       </w:r>
@@ -3519,9 +3753,14 @@
       <w:r>
         <w:t>)</w:t>
       </w:r>
-      <w:bookmarkEnd w:id="29"/>
+      <w:bookmarkEnd w:id="85"/>
     </w:p>
     <w:p>
+      <w:pPr>
+        <w:rPr>
+          <w:ins w:id="86" w:author="Michelle Thompson" w:date="2016-09-26T13:59:00Z"/>
+        </w:rPr>
+      </w:pPr>
       <w:r>
         <w:t>initialization, system paramete</w:t>
       </w:r>
@@ -3537,13 +3776,512 @@
       <w:r>
         <w:t xml:space="preserve">Smart people will break this down to several chapters. </w:t>
       </w:r>
+    </w:p>
+    <w:p>
+      <w:pPr>
+        <w:pStyle w:val="Heading3"/>
+        <w:rPr>
+          <w:ins w:id="87" w:author="Michelle Thompson" w:date="2016-09-26T14:00:00Z"/>
+        </w:rPr>
+        <w:pPrChange w:id="88" w:author="Michelle Thompson" w:date="2016-09-26T14:05:00Z">
+          <w:pPr/>
+        </w:pPrChange>
+      </w:pPr>
+      <w:ins w:id="89" w:author="Michelle Thompson" w:date="2016-09-26T13:59:00Z">
+        <w:r>
+          <w:t>System Access</w:t>
+        </w:r>
+      </w:ins>
+    </w:p>
+    <w:p>
+      <w:pPr>
+        <w:rPr>
+          <w:ins w:id="90" w:author="Michelle Thompson" w:date="2016-09-26T14:00:00Z"/>
+        </w:rPr>
+      </w:pPr>
+      <w:ins w:id="91" w:author="Michelle Thompson" w:date="2016-09-26T14:00:00Z">
+        <w:r>
+          <w:t>Radio is powered on.</w:t>
+        </w:r>
+      </w:ins>
+    </w:p>
+    <w:p>
+      <w:pPr>
+        <w:rPr>
+          <w:ins w:id="92" w:author="Michelle Thompson" w:date="2016-09-26T14:15:00Z"/>
+        </w:rPr>
+      </w:pPr>
+      <w:ins w:id="93" w:author="Michelle Thompson" w:date="2016-09-26T14:01:00Z">
+        <w:r>
+          <w:t xml:space="preserve">Receiver </w:t>
+        </w:r>
+      </w:ins>
+      <w:ins w:id="94" w:author="Michelle Thompson" w:date="2016-09-26T14:05:00Z">
+        <w:r>
+          <w:t xml:space="preserve">turns </w:t>
+        </w:r>
+      </w:ins>
+      <w:ins w:id="95" w:author="Michelle Thompson" w:date="2016-09-26T14:01:00Z">
+        <w:r>
+          <w:t>on</w:t>
+        </w:r>
+      </w:ins>
+      <w:ins w:id="96" w:author="Michelle Thompson" w:date="2016-09-26T14:05:00Z">
+        <w:r>
+          <w:t>.</w:t>
+        </w:r>
+      </w:ins>
+    </w:p>
+    <w:p>
+      <w:pPr>
+        <w:pStyle w:val="Heading4"/>
+        <w:rPr>
+          <w:ins w:id="97" w:author="Michelle Thompson" w:date="2016-09-26T14:04:00Z"/>
+        </w:rPr>
+        <w:pPrChange w:id="98" w:author="Michelle Thompson" w:date="2016-09-26T14:16:00Z">
+          <w:pPr/>
+        </w:pPrChange>
+      </w:pPr>
+      <w:ins w:id="99" w:author="Michelle Thompson" w:date="2016-09-26T14:15:00Z">
+        <w:r>
+          <w:t>Symbol Timing Recovery</w:t>
+        </w:r>
+      </w:ins>
+    </w:p>
+    <w:p>
+      <w:pPr>
+        <w:rPr>
+          <w:ins w:id="100" w:author="Michelle Thompson" w:date="2016-09-26T14:16:00Z"/>
+        </w:rPr>
+      </w:pPr>
+      <w:ins w:id="101" w:author="Michelle Thompson" w:date="2016-09-26T14:04:00Z">
+        <w:r>
+          <w:t>The first stage of the demodulator is the symbol timing recovery</w:t>
+        </w:r>
+        <w:r>
+          <w:t>.</w:t>
+        </w:r>
+        <w:r>
+          <w:t xml:space="preserve"> Symbol rate may fluctuate from the satellite to the </w:t>
+        </w:r>
+      </w:ins>
+      <w:ins w:id="102" w:author="Michelle Thompson" w:date="2016-09-26T14:05:00Z">
+        <w:r>
+          <w:t>receiving station</w:t>
+        </w:r>
+        <w:r>
+          <w:t xml:space="preserve">. </w:t>
+        </w:r>
+      </w:ins>
+      <w:ins w:id="103" w:author="Michelle Thompson" w:date="2016-09-26T14:13:00Z">
+        <w:r>
+          <w:t>One way to accomplish symbol timing is</w:t>
+        </w:r>
+      </w:ins>
+      <w:ins w:id="104" w:author="Michelle Thompson" w:date="2016-09-26T14:14:00Z">
+        <w:r>
+          <w:t xml:space="preserve"> by a method called</w:t>
+        </w:r>
+      </w:ins>
+      <w:ins w:id="105" w:author="Michelle Thompson" w:date="2016-09-26T14:13:00Z">
+        <w:r>
+          <w:t xml:space="preserve"> Gardner TED. This method is </w:t>
+        </w:r>
+        <w:r>
+          <w:t>capable of operating under random symbols and unknown carrier frequency offset error without precise carrier synchronization</w:t>
+        </w:r>
+      </w:ins>
+      <w:ins w:id="106" w:author="Michelle Thompson" w:date="2016-09-26T14:14:00Z">
+        <w:r>
+          <w:t xml:space="preserve">. </w:t>
+        </w:r>
+      </w:ins>
+    </w:p>
+    <w:p>
+      <w:pPr>
+        <w:pStyle w:val="Heading4"/>
+        <w:rPr>
+          <w:ins w:id="107" w:author="Michelle Thompson" w:date="2016-09-26T14:01:00Z"/>
+        </w:rPr>
+        <w:pPrChange w:id="108" w:author="Michelle Thompson" w:date="2016-09-26T14:16:00Z">
+          <w:pPr/>
+        </w:pPrChange>
+      </w:pPr>
+      <w:ins w:id="109" w:author="Michelle Thompson" w:date="2016-09-26T14:16:00Z">
+        <w:r>
+          <w:t>Frame Synchronization</w:t>
+        </w:r>
+      </w:ins>
+    </w:p>
+    <w:p>
+      <w:pPr>
+        <w:rPr>
+          <w:ins w:id="110" w:author="Michelle Thompson" w:date="2016-09-26T14:08:00Z"/>
+        </w:rPr>
+      </w:pPr>
+      <w:ins w:id="111" w:author="Michelle Thompson" w:date="2016-09-26T14:06:00Z">
+        <w:r>
+          <w:t xml:space="preserve">After the </w:t>
+        </w:r>
+        <w:r>
+          <w:t>symbol timing recovery</w:t>
+        </w:r>
+        <w:r>
+          <w:t xml:space="preserve"> has </w:t>
+        </w:r>
+      </w:ins>
+      <w:ins w:id="112" w:author="Michelle Thompson" w:date="2016-09-26T14:07:00Z">
+        <w:r>
+          <w:t>stabilized</w:t>
+        </w:r>
+      </w:ins>
+      <w:ins w:id="113" w:author="Michelle Thompson" w:date="2016-09-26T14:06:00Z">
+        <w:r>
+          <w:t xml:space="preserve">, the next </w:t>
+        </w:r>
+      </w:ins>
+      <w:ins w:id="114" w:author="Michelle Thompson" w:date="2016-09-26T14:07:00Z">
+        <w:r>
+          <w:t>job</w:t>
+        </w:r>
+      </w:ins>
+      <w:ins w:id="115" w:author="Michelle Thompson" w:date="2016-09-26T14:06:00Z">
+        <w:r>
+          <w:t xml:space="preserve"> is frame synchronization. </w:t>
+        </w:r>
+      </w:ins>
+      <w:ins w:id="116" w:author="Michelle Thompson" w:date="2016-09-26T14:07:00Z">
+        <w:r>
+          <w:t>Search for</w:t>
+        </w:r>
+      </w:ins>
+      <w:ins w:id="117" w:author="Michelle Thompson" w:date="2016-09-26T14:06:00Z">
+        <w:r>
+          <w:t xml:space="preserve"> the physical layer</w:t>
+        </w:r>
+      </w:ins>
+      <w:ins w:id="118" w:author="Michelle Thompson" w:date="2016-09-26T14:07:00Z">
+        <w:r>
+          <w:t xml:space="preserve"> header</w:t>
+        </w:r>
+      </w:ins>
+      <w:ins w:id="119" w:author="Michelle Thompson" w:date="2016-09-26T14:06:00Z">
+        <w:r>
+          <w:t xml:space="preserve"> (PL</w:t>
+        </w:r>
+      </w:ins>
+      <w:ins w:id="120" w:author="Michelle Thompson" w:date="2016-09-26T14:07:00Z">
+        <w:r>
+          <w:t>HEADER</w:t>
+        </w:r>
+      </w:ins>
+      <w:ins w:id="121" w:author="Michelle Thompson" w:date="2016-09-26T14:06:00Z">
+        <w:r>
+          <w:t xml:space="preserve">). One way to do this is to use </w:t>
+        </w:r>
+      </w:ins>
+      <w:ins w:id="122" w:author="Michelle Thompson" w:date="2016-09-26T14:07:00Z">
+        <w:r>
+          <w:t>a</w:t>
+        </w:r>
+      </w:ins>
+      <w:ins w:id="123" w:author="Michelle Thompson" w:date="2016-09-26T14:06:00Z">
+        <w:r>
+          <w:t xml:space="preserve"> correlator that operates on a symbol-by-symbol basis</w:t>
+        </w:r>
+        <w:r>
+          <w:t xml:space="preserve">. </w:t>
+        </w:r>
+      </w:ins>
+    </w:p>
+    <w:p>
+      <w:pPr>
+        <w:rPr>
+          <w:ins w:id="124" w:author="Michelle Thompson" w:date="2016-09-26T13:59:00Z"/>
+        </w:rPr>
+      </w:pPr>
+      <w:ins w:id="125" w:author="Michelle Thompson" w:date="2016-09-26T14:06:00Z">
+        <w:r>
+          <w:t>Differential detection</w:t>
+        </w:r>
+      </w:ins>
+      <w:ins w:id="126" w:author="Michelle Thompson" w:date="2016-09-26T14:08:00Z">
+        <w:r>
+          <w:t xml:space="preserve"> is a method that</w:t>
+        </w:r>
+      </w:ins>
+      <w:ins w:id="127" w:author="Michelle Thompson" w:date="2016-09-26T14:06:00Z">
+        <w:r>
+          <w:t xml:space="preserve"> allows for </w:t>
+        </w:r>
+        <w:r>
+          <w:t xml:space="preserve">accurate frame synchronization </w:t>
+        </w:r>
+      </w:ins>
+      <w:ins w:id="128" w:author="Michelle Thompson" w:date="2016-09-26T14:08:00Z">
+        <w:r>
+          <w:t xml:space="preserve">even when the carrier has substantial frequency errors. </w:t>
+        </w:r>
+      </w:ins>
+    </w:p>
+    <w:p>
+      <w:pPr>
+        <w:rPr>
+          <w:ins w:id="129" w:author="Michelle Thompson" w:date="2016-09-26T14:10:00Z"/>
+        </w:rPr>
+      </w:pPr>
+      <w:ins w:id="130" w:author="Michelle Thompson" w:date="2016-09-26T14:09:00Z">
+        <w:r>
+          <w:t xml:space="preserve">A </w:t>
+        </w:r>
+        <w:r>
+          <w:t xml:space="preserve">shift-register structure </w:t>
+        </w:r>
+        <w:r>
+          <w:t xml:space="preserve">can be used to detect </w:t>
+        </w:r>
+        <w:r>
+          <w:t>the</w:t>
+        </w:r>
+        <w:r>
+          <w:t xml:space="preserve"> </w:t>
+        </w:r>
+        <w:r>
+          <w:t>frame boundaries.</w:t>
+        </w:r>
+      </w:ins>
+      <w:ins w:id="131" w:author="Michelle Thompson" w:date="2016-09-26T14:10:00Z">
+        <w:r>
+          <w:t xml:space="preserve"> </w:t>
+        </w:r>
+      </w:ins>
+    </w:p>
+    <w:p>
+      <w:pPr>
+        <w:rPr>
+          <w:ins w:id="132" w:author="Michelle Thompson" w:date="2016-09-26T14:16:00Z"/>
+        </w:rPr>
+      </w:pPr>
+      <w:ins w:id="133" w:author="Michelle Thompson" w:date="2016-09-26T14:10:00Z">
+        <w:r>
+          <w:t>The PLHEADER has two parts, the S</w:t>
+        </w:r>
+        <w:r>
+          <w:t xml:space="preserve">tart of Frame (SOF) and the Physical Layer Signaling code (PLSC). SOF is </w:t>
+        </w:r>
+        <w:r>
+          <w:t>a known-in-advance 26-symbol pattern. The</w:t>
+        </w:r>
+        <w:r>
+          <w:t xml:space="preserve"> PLSC is</w:t>
+        </w:r>
+        <w:r>
+          <w:t xml:space="preserve"> a 64-bit linear binary code</w:t>
+        </w:r>
+        <w:r>
+          <w:t xml:space="preserve">. The shift register </w:t>
+        </w:r>
+        <w:r>
+          <w:t xml:space="preserve">has </w:t>
+        </w:r>
+        <w:r>
+          <w:t>two sections. The fi</w:t>
+        </w:r>
+        <w:r>
+          <w:t xml:space="preserve">rst is associated with the SOF and </w:t>
+        </w:r>
+        <w:r>
+          <w:t xml:space="preserve">the second </w:t>
+        </w:r>
+      </w:ins>
+      <w:ins w:id="134" w:author="Michelle Thompson" w:date="2016-09-26T14:11:00Z">
+        <w:r>
+          <w:t xml:space="preserve">is associated </w:t>
+        </w:r>
+      </w:ins>
+      <w:ins w:id="135" w:author="Michelle Thompson" w:date="2016-09-26T14:10:00Z">
+        <w:r>
+          <w:t>with the PLSC. The output of the corre</w:t>
+        </w:r>
+        <w:r>
+          <w:t>lator drives a peak detector. M</w:t>
+        </w:r>
+        <w:r>
+          <w:t xml:space="preserve">aximum value </w:t>
+        </w:r>
+      </w:ins>
+      <w:ins w:id="136" w:author="Michelle Thompson" w:date="2016-09-26T14:11:00Z">
+        <w:r>
+          <w:t>occurs when</w:t>
+        </w:r>
+      </w:ins>
+      <w:ins w:id="137" w:author="Michelle Thompson" w:date="2016-09-26T14:10:00Z">
+        <w:r>
+          <w:t xml:space="preserve"> the whole PL header appears in the shift register</w:t>
+        </w:r>
+        <w:r>
+          <w:t xml:space="preserve"> lined up properly with the detecting sections. </w:t>
+        </w:r>
+      </w:ins>
+    </w:p>
+    <w:p>
+      <w:pPr>
+        <w:pStyle w:val="Heading4"/>
+        <w:rPr>
+          <w:ins w:id="138" w:author="Michelle Thompson" w:date="2016-09-26T14:16:00Z"/>
+        </w:rPr>
+        <w:pPrChange w:id="139" w:author="Michelle Thompson" w:date="2016-09-26T14:16:00Z">
+          <w:pPr/>
+        </w:pPrChange>
+      </w:pPr>
+      <w:ins w:id="140" w:author="Michelle Thompson" w:date="2016-09-26T14:16:00Z">
+        <w:r>
+          <w:t xml:space="preserve">Frame Descrambling </w:t>
+        </w:r>
+      </w:ins>
+    </w:p>
+    <w:p>
+      <w:pPr>
+        <w:rPr>
+          <w:ins w:id="141" w:author="Michelle Thompson" w:date="2016-09-26T14:23:00Z"/>
+        </w:rPr>
+      </w:pPr>
+      <w:ins w:id="142" w:author="Michelle Thompson" w:date="2016-09-26T14:16:00Z">
+        <w:r>
+          <w:t xml:space="preserve">After frame synchronization has </w:t>
+        </w:r>
+      </w:ins>
+      <w:ins w:id="143" w:author="Michelle Thompson" w:date="2016-09-26T14:17:00Z">
+        <w:r>
+          <w:t>been achieved</w:t>
+        </w:r>
+      </w:ins>
+      <w:ins w:id="144" w:author="Michelle Thompson" w:date="2016-09-26T14:16:00Z">
+        <w:r>
+          <w:t>, the data symbols (I/Q) of each frame are descrambled</w:t>
+        </w:r>
+      </w:ins>
+      <w:ins w:id="145" w:author="Michelle Thompson" w:date="2016-09-26T14:17:00Z">
+        <w:r>
+          <w:t xml:space="preserve">. </w:t>
+        </w:r>
+      </w:ins>
+      <w:ins w:id="146" w:author="Michelle Thompson" w:date="2016-09-26T14:16:00Z">
+        <w:r>
+          <w:t xml:space="preserve"> </w:t>
+        </w:r>
+      </w:ins>
+      <w:ins w:id="147" w:author="Michelle Thompson" w:date="2016-09-26T14:17:00Z">
+        <w:r>
+          <w:t xml:space="preserve">The scrambling process at the transmitter </w:t>
+        </w:r>
+        <w:r>
+          <w:t xml:space="preserve">randomizes the symbols in order to disperse energy. </w:t>
+        </w:r>
+      </w:ins>
+      <w:ins w:id="148" w:author="Michelle Thompson" w:date="2016-09-26T14:21:00Z">
+        <w:r>
+          <w:t xml:space="preserve">This randomization helps </w:t>
+        </w:r>
+      </w:ins>
+      <w:ins w:id="149" w:author="Michelle Thompson" w:date="2016-09-26T14:20:00Z">
+        <w:r>
+          <w:t>improve</w:t>
+        </w:r>
+        <w:r>
+          <w:t xml:space="preserve"> accurate timing recovery </w:t>
+        </w:r>
+      </w:ins>
+      <w:ins w:id="150" w:author="Michelle Thompson" w:date="2016-09-26T14:21:00Z">
+        <w:r>
+          <w:t xml:space="preserve">at the </w:t>
+        </w:r>
+      </w:ins>
+      <w:ins w:id="151" w:author="Michelle Thompson" w:date="2016-09-26T14:20:00Z">
+        <w:r>
+          <w:t>receiver</w:t>
+        </w:r>
+      </w:ins>
+      <w:ins w:id="152" w:author="Michelle Thompson" w:date="2016-09-26T14:21:00Z">
+        <w:r>
+          <w:t>,</w:t>
+        </w:r>
+      </w:ins>
+      <w:ins w:id="153" w:author="Michelle Thompson" w:date="2016-09-26T14:22:00Z">
+        <w:r>
+          <w:t xml:space="preserve"> improves</w:t>
+        </w:r>
+      </w:ins>
+      <w:ins w:id="154" w:author="Michelle Thompson" w:date="2016-09-26T14:21:00Z">
+        <w:r>
+          <w:t xml:space="preserve"> automatic gain control, and</w:t>
+        </w:r>
+      </w:ins>
+      <w:ins w:id="155" w:author="Michelle Thompson" w:date="2016-09-26T14:22:00Z">
+        <w:r>
+          <w:t xml:space="preserve"> helps with</w:t>
+        </w:r>
+      </w:ins>
+      <w:ins w:id="156" w:author="Michelle Thompson" w:date="2016-09-26T14:21:00Z">
+        <w:r>
+          <w:t xml:space="preserve"> other adaptive receiver circuits.</w:t>
+        </w:r>
+      </w:ins>
+      <w:ins w:id="157" w:author="Michelle Thompson" w:date="2016-09-26T14:22:00Z">
+        <w:r>
+          <w:t xml:space="preserve"> Scrambling</w:t>
+        </w:r>
+      </w:ins>
+      <w:ins w:id="158" w:author="Michelle Thompson" w:date="2016-09-26T14:20:00Z">
+        <w:r>
+          <w:t xml:space="preserve"> eliminates the dependence of a signal's power spectrum u</w:t>
+        </w:r>
+        <w:r>
+          <w:t xml:space="preserve">pon the actual transmitted data. </w:t>
+        </w:r>
+      </w:ins>
+    </w:p>
+    <w:p>
+      <w:pPr>
+        <w:rPr>
+          <w:del w:id="159" w:author="Michelle Thompson" w:date="2016-09-26T14:23:00Z"/>
+        </w:rPr>
+      </w:pPr>
+      <w:ins w:id="160" w:author="Michelle Thompson" w:date="2016-09-26T14:23:00Z">
+        <w:r>
+          <w:t xml:space="preserve">Descrambling </w:t>
+        </w:r>
+        <w:r>
+          <w:t>sequence</w:t>
+        </w:r>
+      </w:ins>
+      <w:ins w:id="161" w:author="Michelle Thompson" w:date="2016-09-26T14:24:00Z">
+        <w:r>
+          <w:t>s</w:t>
+        </w:r>
+      </w:ins>
+      <w:ins w:id="162" w:author="Michelle Thompson" w:date="2016-09-26T14:23:00Z">
+        <w:r>
+          <w:t xml:space="preserve"> can be</w:t>
+        </w:r>
+        <w:r>
+          <w:t xml:space="preserve"> precalculated and stored locally</w:t>
+        </w:r>
+      </w:ins>
+      <w:ins w:id="163" w:author="Michelle Thompson" w:date="2016-09-26T14:24:00Z">
+        <w:r>
+          <w:t>.</w:t>
+        </w:r>
+      </w:ins>
+      <w:bookmarkStart w:id="164" w:name="_GoBack"/>
+      <w:bookmarkEnd w:id="164"/>
     </w:p>
     <w:p/>
     <w:p>
       <w:pPr>
         <w:pStyle w:val="Heading2"/>
       </w:pPr>
-      <w:bookmarkStart w:id="30" w:name="_Toc452196105"/>
+      <w:bookmarkStart w:id="165" w:name="_Toc452196105"/>
       <w:r>
         <w:t>Chapter 10</w:t>
       </w:r>
@@ -3553,7 +4291,7 @@
       <w:r>
         <w:t>Reconfiguration</w:t>
       </w:r>
-      <w:bookmarkEnd w:id="30"/>
+      <w:bookmarkEnd w:id="165"/>
       <w:r>
         <w:t xml:space="preserve"> </w:t>
       </w:r>
@@ -3604,17 +4342,17 @@
     <w:p>
       <w:pPr>
         <w:rPr>
-          <w:ins w:id="31" w:author="Kevin Sterne" w:date="2016-06-20T10:45:00Z"/>
+          <w:ins w:id="166" w:author="Kevin Sterne" w:date="2016-06-20T10:45:00Z"/>
         </w:rPr>
       </w:pPr>
     </w:p>
     <w:p>
       <w:pPr>
         <w:rPr>
-          <w:del w:id="32" w:author="Kevin Sterne" w:date="2016-06-20T10:45:00Z"/>
+          <w:del w:id="167" w:author="Kevin Sterne" w:date="2016-06-20T10:45:00Z"/>
         </w:rPr>
       </w:pPr>
-      <w:ins w:id="33" w:author="Kevin Sterne" w:date="2016-06-20T10:45:00Z">
+      <w:ins w:id="168" w:author="Kevin Sterne" w:date="2016-06-20T10:45:00Z">
         <w:r>
           <w:t xml:space="preserve">Virginia Tech should be a gate-keeper in the reconfiguration process as they will have an engineering model that will be as close to an identical copy to the flight unit as possible.  New software packages can be uploaded to the engineering model and test performed in order to assess and test key parameters for </w:t>
         </w:r>
@@ -3628,7 +4366,7 @@
       <w:pPr>
         <w:pStyle w:val="Heading2"/>
       </w:pPr>
-      <w:bookmarkStart w:id="34" w:name="_Toc452196106"/>
+      <w:bookmarkStart w:id="169" w:name="_Toc452196106"/>
       <w:r>
         <w:t>Chapter</w:t>
       </w:r>
@@ -3642,7 +4380,7 @@
       <w:r>
         <w:t>Idle State</w:t>
       </w:r>
-      <w:bookmarkEnd w:id="34"/>
+      <w:bookmarkEnd w:id="169"/>
     </w:p>
     <w:p>
       <w:proofErr w:type="gramStart"/>
@@ -3663,11 +4401,7 @@
         <w:t xml:space="preserve"> and processing power is available</w:t>
       </w:r>
       <w:r>
-        <w:t xml:space="preserve">. Defining how to get into and out of </w:t>
-      </w:r>
-      <w:r>
-        <w:lastRenderedPageBreak/>
-        <w:t>idle in order to be able to use the idle state for either just savin</w:t>
+        <w:t>. Defining how to get into and out of idle in order to be able to use the idle state for either just savin</w:t>
       </w:r>
       <w:r>
         <w:t>g power, or some other purpose that we haven’t thought up y</w:t>
@@ -3687,11 +4421,11 @@
       <w:pPr>
         <w:pStyle w:val="Heading2"/>
       </w:pPr>
-      <w:bookmarkStart w:id="35" w:name="_Toc452196107"/>
+      <w:bookmarkStart w:id="170" w:name="_Toc452196107"/>
       <w:r>
         <w:t>Chapter 12 Emergency Communications</w:t>
       </w:r>
-      <w:bookmarkEnd w:id="35"/>
+      <w:bookmarkEnd w:id="170"/>
     </w:p>
     <w:p>
       <w:proofErr w:type="gramStart"/>
@@ -3711,11 +4445,11 @@
       <w:pPr>
         <w:pStyle w:val="Heading2"/>
       </w:pPr>
-      <w:bookmarkStart w:id="36" w:name="_Toc452196108"/>
+      <w:bookmarkStart w:id="171" w:name="_Toc452196108"/>
       <w:r>
         <w:t>Chapter 13 mesh operation</w:t>
       </w:r>
-      <w:bookmarkEnd w:id="36"/>
+      <w:bookmarkEnd w:id="171"/>
     </w:p>
     <w:p>
       <w:r>
@@ -3748,7 +4482,7 @@
       <w:pPr>
         <w:pStyle w:val="Heading2"/>
       </w:pPr>
-      <w:bookmarkStart w:id="37" w:name="_Toc452196109"/>
+      <w:bookmarkStart w:id="172" w:name="_Toc452196109"/>
       <w:r>
         <w:t>Chapter 14</w:t>
       </w:r>
@@ -3758,7 +4492,7 @@
       <w:r>
         <w:t>Gateways to Other Services</w:t>
       </w:r>
-      <w:bookmarkEnd w:id="37"/>
+      <w:bookmarkEnd w:id="172"/>
     </w:p>
     <w:p>
       <w:r>
@@ -3781,17 +4515,17 @@
       <w:pPr>
         <w:pStyle w:val="Heading3"/>
       </w:pPr>
-      <w:bookmarkStart w:id="38" w:name="_Toc452196110"/>
+      <w:bookmarkStart w:id="173" w:name="_Toc452196110"/>
       <w:r>
         <w:t>Amateur Television Network</w:t>
       </w:r>
-      <w:bookmarkEnd w:id="38"/>
+      <w:bookmarkEnd w:id="173"/>
     </w:p>
     <w:p>
       <w:r>
         <w:t xml:space="preserve">The Amateur Television Network </w:t>
       </w:r>
-      <w:hyperlink r:id="rId28" w:history="1">
+      <w:hyperlink r:id="rId30" w:history="1">
         <w:r>
           <w:rPr>
             <w:rStyle w:val="Hyperlink"/>
@@ -3816,11 +4550,11 @@
       <w:pPr>
         <w:pStyle w:val="Heading3"/>
       </w:pPr>
-      <w:bookmarkStart w:id="39" w:name="_Toc452196111"/>
+      <w:bookmarkStart w:id="174" w:name="_Toc452196111"/>
       <w:r>
         <w:t>Amateur Radio Emergency Data Network</w:t>
       </w:r>
-      <w:bookmarkEnd w:id="39"/>
+      <w:bookmarkEnd w:id="174"/>
     </w:p>
     <w:p>
       <w:r>
@@ -3841,7 +4575,7 @@
       <w:r>
         <w:t xml:space="preserve"> AREDN networks. Learn more about AREDN at </w:t>
       </w:r>
-      <w:hyperlink r:id="rId29" w:history="1">
+      <w:hyperlink r:id="rId31" w:history="1">
         <w:r>
           <w:rPr>
             <w:rStyle w:val="Hyperlink"/>
@@ -3877,7 +4611,7 @@
       <w:r>
         <w:t xml:space="preserve">, which stands for Optimized Link State Routing Protocol. It was designed to help establish and maintain routes in mobile ad hoc networks. Read more about it here </w:t>
       </w:r>
-      <w:hyperlink r:id="rId30" w:history="1">
+      <w:hyperlink r:id="rId32" w:history="1">
         <w:r>
           <w:rPr>
             <w:rStyle w:val="Hyperlink"/>
@@ -3933,7 +4667,6 @@
     </w:p>
     <w:p>
       <w:r>
-        <w:lastRenderedPageBreak/>
         <w:t xml:space="preserve">The recommended implementation is </w:t>
       </w:r>
       <w:r>
@@ -4003,8 +4736,8 @@
 </file>
 
 <file path=word/comments.xml><?xml version="1.0" encoding="utf-8"?>
-<w:comments xmlns:wpc="http://schemas.microsoft.com/office/word/2010/wordprocessingCanvas" xmlns:mc="http://schemas.openxmlformats.org/markup-compatibility/2006" xmlns:o="urn:schemas-microsoft-com:office:office" xmlns:r="http://schemas.openxmlformats.org/officeDocument/2006/relationships" xmlns:m="http://schemas.openxmlformats.org/officeDocument/2006/math" xmlns:v="urn:schemas-microsoft-com:vml" xmlns:wp14="http://schemas.microsoft.com/office/word/2010/wordprocessingDrawing" xmlns:wp="http://schemas.openxmlformats.org/drawingml/2006/wordprocessingDrawing" xmlns:w10="urn:schemas-microsoft-com:office:word" xmlns:w="http://schemas.openxmlformats.org/wordprocessingml/2006/main" xmlns:w14="http://schemas.microsoft.com/office/word/2010/wordml" xmlns:w15="http://schemas.microsoft.com/office/word/2012/wordml" xmlns:wpg="http://schemas.microsoft.com/office/word/2010/wordprocessingGroup" xmlns:wpi="http://schemas.microsoft.com/office/word/2010/wordprocessingInk" xmlns:wne="http://schemas.microsoft.com/office/word/2006/wordml" xmlns:wps="http://schemas.microsoft.com/office/word/2010/wordprocessingShape" mc:Ignorable="w14 w15 wp14">
-  <w:comment w:id="5" w:author="Kevin Sterne" w:date="2016-06-20T10:32:00Z" w:initials="KS">
+<w:comments xmlns:wpc="http://schemas.microsoft.com/office/word/2010/wordprocessingCanvas" xmlns:mo="http://schemas.microsoft.com/office/mac/office/2008/main" xmlns:mc="http://schemas.openxmlformats.org/markup-compatibility/2006" xmlns:mv="urn:schemas-microsoft-com:mac:vml" xmlns:o="urn:schemas-microsoft-com:office:office" xmlns:r="http://schemas.openxmlformats.org/officeDocument/2006/relationships" xmlns:m="http://schemas.openxmlformats.org/officeDocument/2006/math" xmlns:v="urn:schemas-microsoft-com:vml" xmlns:wp14="http://schemas.microsoft.com/office/word/2010/wordprocessingDrawing" xmlns:wp="http://schemas.openxmlformats.org/drawingml/2006/wordprocessingDrawing" xmlns:w10="urn:schemas-microsoft-com:office:word" xmlns:w="http://schemas.openxmlformats.org/wordprocessingml/2006/main" xmlns:w14="http://schemas.microsoft.com/office/word/2010/wordml" xmlns:wpg="http://schemas.microsoft.com/office/word/2010/wordprocessingGroup" xmlns:wpi="http://schemas.microsoft.com/office/word/2010/wordprocessingInk" xmlns:wne="http://schemas.microsoft.com/office/word/2006/wordml" xmlns:wps="http://schemas.microsoft.com/office/word/2010/wordprocessingShape" mc:Ignorable="w14 wp14">
+  <w:comment w:id="53" w:author="Kevin Sterne" w:date="2016-06-20T10:32:00Z" w:initials="KS">
     <w:p>
       <w:pPr>
         <w:pStyle w:val="CommentText"/>
@@ -4028,7 +4761,7 @@
       </w:r>
     </w:p>
   </w:comment>
-  <w:comment w:id="6" w:author="Kevin Sterne" w:date="2016-06-20T10:34:00Z" w:initials="KS">
+  <w:comment w:id="54" w:author="Kevin Sterne" w:date="2016-06-20T10:34:00Z" w:initials="KS">
     <w:p>
       <w:pPr>
         <w:pStyle w:val="CommentText"/>
@@ -4044,7 +4777,7 @@
       </w:r>
     </w:p>
   </w:comment>
-  <w:comment w:id="13" w:author="Kevin Sterne" w:date="2016-06-20T10:43:00Z" w:initials="KS">
+  <w:comment w:id="61" w:author="Kevin Sterne" w:date="2016-06-20T10:43:00Z" w:initials="KS">
     <w:p>
       <w:pPr>
         <w:pStyle w:val="CommentText"/>
@@ -4060,7 +4793,7 @@
       </w:r>
     </w:p>
   </w:comment>
-  <w:comment w:id="25" w:author="Kevin Sterne" w:date="2016-06-20T10:42:00Z" w:initials="KS">
+  <w:comment w:id="79" w:author="Kevin Sterne" w:date="2016-06-20T10:42:00Z" w:initials="KS">
     <w:p>
       <w:pPr>
         <w:pStyle w:val="CommentText"/>
@@ -4089,8 +4822,8 @@
 </file>
 
 <file path=word/numbering.xml><?xml version="1.0" encoding="utf-8"?>
-<w:numbering xmlns:wpc="http://schemas.microsoft.com/office/word/2010/wordprocessingCanvas" xmlns:mc="http://schemas.openxmlformats.org/markup-compatibility/2006" xmlns:o="urn:schemas-microsoft-com:office:office" xmlns:r="http://schemas.openxmlformats.org/officeDocument/2006/relationships" xmlns:m="http://schemas.openxmlformats.org/officeDocument/2006/math" xmlns:v="urn:schemas-microsoft-com:vml" xmlns:wp14="http://schemas.microsoft.com/office/word/2010/wordprocessingDrawing" xmlns:wp="http://schemas.openxmlformats.org/drawingml/2006/wordprocessingDrawing" xmlns:w10="urn:schemas-microsoft-com:office:word" xmlns:w="http://schemas.openxmlformats.org/wordprocessingml/2006/main" xmlns:w14="http://schemas.microsoft.com/office/word/2010/wordml" xmlns:w15="http://schemas.microsoft.com/office/word/2012/wordml" xmlns:wpg="http://schemas.microsoft.com/office/word/2010/wordprocessingGroup" xmlns:wpi="http://schemas.microsoft.com/office/word/2010/wordprocessingInk" xmlns:wne="http://schemas.microsoft.com/office/word/2006/wordml" xmlns:wps="http://schemas.microsoft.com/office/word/2010/wordprocessingShape" mc:Ignorable="w14 w15 wp14">
-  <w:abstractNum w:abstractNumId="0" w15:restartNumberingAfterBreak="0">
+<w:numbering xmlns:wpc="http://schemas.microsoft.com/office/word/2010/wordprocessingCanvas" xmlns:mo="http://schemas.microsoft.com/office/mac/office/2008/main" xmlns:mc="http://schemas.openxmlformats.org/markup-compatibility/2006" xmlns:mv="urn:schemas-microsoft-com:mac:vml" xmlns:o="urn:schemas-microsoft-com:office:office" xmlns:r="http://schemas.openxmlformats.org/officeDocument/2006/relationships" xmlns:m="http://schemas.openxmlformats.org/officeDocument/2006/math" xmlns:v="urn:schemas-microsoft-com:vml" xmlns:wp14="http://schemas.microsoft.com/office/word/2010/wordprocessingDrawing" xmlns:wp="http://schemas.openxmlformats.org/drawingml/2006/wordprocessingDrawing" xmlns:w10="urn:schemas-microsoft-com:office:word" xmlns:w="http://schemas.openxmlformats.org/wordprocessingml/2006/main" xmlns:w14="http://schemas.microsoft.com/office/word/2010/wordml" xmlns:wpg="http://schemas.microsoft.com/office/word/2010/wordprocessingGroup" xmlns:wpi="http://schemas.microsoft.com/office/word/2010/wordprocessingInk" xmlns:wne="http://schemas.microsoft.com/office/word/2006/wordml" xmlns:wps="http://schemas.microsoft.com/office/word/2010/wordprocessingShape" mc:Ignorable="w14 wp14">
+  <w:abstractNum w:abstractNumId="0">
     <w:nsid w:val="7A42073E"/>
     <w:multiLevelType w:val="hybridMultilevel"/>
     <w:tmpl w:val="E596546E"/>
@@ -4194,7 +4927,7 @@
 </file>
 
 <file path=word/styles.xml><?xml version="1.0" encoding="utf-8"?>
-<w:styles xmlns:mc="http://schemas.openxmlformats.org/markup-compatibility/2006" xmlns:r="http://schemas.openxmlformats.org/officeDocument/2006/relationships" xmlns:w="http://schemas.openxmlformats.org/wordprocessingml/2006/main" xmlns:w14="http://schemas.microsoft.com/office/word/2010/wordml" xmlns:w15="http://schemas.microsoft.com/office/word/2012/wordml" mc:Ignorable="w14 w15">
+<w:styles xmlns:mc="http://schemas.openxmlformats.org/markup-compatibility/2006" xmlns:r="http://schemas.openxmlformats.org/officeDocument/2006/relationships" xmlns:w="http://schemas.openxmlformats.org/wordprocessingml/2006/main" xmlns:w14="http://schemas.microsoft.com/office/word/2010/wordml" mc:Ignorable="w14">
   <w:docDefaults>
     <w:rPrDefault>
       <w:rPr>
@@ -4210,369 +4943,153 @@
       </w:pPr>
     </w:pPrDefault>
   </w:docDefaults>
-  <w:latentStyles w:defLockedState="0" w:defUIPriority="99" w:defSemiHidden="0" w:defUnhideWhenUsed="0" w:defQFormat="0" w:count="371">
-    <w:lsdException w:name="Normal" w:uiPriority="0" w:qFormat="1"/>
-    <w:lsdException w:name="heading 1" w:uiPriority="9" w:qFormat="1"/>
-    <w:lsdException w:name="heading 2" w:semiHidden="1" w:uiPriority="9" w:unhideWhenUsed="1" w:qFormat="1"/>
-    <w:lsdException w:name="heading 3" w:semiHidden="1" w:uiPriority="9" w:unhideWhenUsed="1" w:qFormat="1"/>
-    <w:lsdException w:name="heading 4" w:semiHidden="1" w:uiPriority="9" w:unhideWhenUsed="1" w:qFormat="1"/>
-    <w:lsdException w:name="heading 5" w:semiHidden="1" w:uiPriority="9" w:unhideWhenUsed="1" w:qFormat="1"/>
-    <w:lsdException w:name="heading 6" w:semiHidden="1" w:uiPriority="9" w:unhideWhenUsed="1" w:qFormat="1"/>
-    <w:lsdException w:name="heading 7" w:semiHidden="1" w:uiPriority="9" w:unhideWhenUsed="1" w:qFormat="1"/>
-    <w:lsdException w:name="heading 8" w:semiHidden="1" w:uiPriority="9" w:unhideWhenUsed="1" w:qFormat="1"/>
-    <w:lsdException w:name="heading 9" w:semiHidden="1" w:uiPriority="9" w:unhideWhenUsed="1" w:qFormat="1"/>
-    <w:lsdException w:name="index 1" w:semiHidden="1" w:unhideWhenUsed="1"/>
-    <w:lsdException w:name="index 2" w:semiHidden="1" w:unhideWhenUsed="1"/>
-    <w:lsdException w:name="index 3" w:semiHidden="1" w:unhideWhenUsed="1"/>
-    <w:lsdException w:name="index 4" w:semiHidden="1" w:unhideWhenUsed="1"/>
-    <w:lsdException w:name="index 5" w:semiHidden="1" w:unhideWhenUsed="1"/>
-    <w:lsdException w:name="index 6" w:semiHidden="1" w:unhideWhenUsed="1"/>
-    <w:lsdException w:name="index 7" w:semiHidden="1" w:unhideWhenUsed="1"/>
-    <w:lsdException w:name="index 8" w:semiHidden="1" w:unhideWhenUsed="1"/>
-    <w:lsdException w:name="index 9" w:semiHidden="1" w:unhideWhenUsed="1"/>
-    <w:lsdException w:name="toc 1" w:semiHidden="1" w:uiPriority="39" w:unhideWhenUsed="1"/>
-    <w:lsdException w:name="toc 2" w:semiHidden="1" w:uiPriority="39" w:unhideWhenUsed="1"/>
-    <w:lsdException w:name="toc 3" w:semiHidden="1" w:uiPriority="39" w:unhideWhenUsed="1"/>
-    <w:lsdException w:name="toc 4" w:semiHidden="1" w:uiPriority="39" w:unhideWhenUsed="1"/>
-    <w:lsdException w:name="toc 5" w:semiHidden="1" w:uiPriority="39" w:unhideWhenUsed="1"/>
-    <w:lsdException w:name="toc 6" w:semiHidden="1" w:uiPriority="39" w:unhideWhenUsed="1"/>
-    <w:lsdException w:name="toc 7" w:semiHidden="1" w:uiPriority="39" w:unhideWhenUsed="1"/>
-    <w:lsdException w:name="toc 8" w:semiHidden="1" w:uiPriority="39" w:unhideWhenUsed="1"/>
-    <w:lsdException w:name="toc 9" w:semiHidden="1" w:uiPriority="39" w:unhideWhenUsed="1"/>
-    <w:lsdException w:name="Normal Indent" w:semiHidden="1" w:unhideWhenUsed="1"/>
-    <w:lsdException w:name="footnote text" w:semiHidden="1" w:unhideWhenUsed="1"/>
-    <w:lsdException w:name="annotation text" w:semiHidden="1" w:unhideWhenUsed="1"/>
-    <w:lsdException w:name="header" w:semiHidden="1" w:unhideWhenUsed="1"/>
-    <w:lsdException w:name="footer" w:semiHidden="1" w:unhideWhenUsed="1"/>
-    <w:lsdException w:name="index heading" w:semiHidden="1" w:unhideWhenUsed="1"/>
-    <w:lsdException w:name="caption" w:semiHidden="1" w:uiPriority="35" w:unhideWhenUsed="1" w:qFormat="1"/>
-    <w:lsdException w:name="table of figures" w:semiHidden="1" w:unhideWhenUsed="1"/>
-    <w:lsdException w:name="envelope address" w:semiHidden="1" w:unhideWhenUsed="1"/>
-    <w:lsdException w:name="envelope return" w:semiHidden="1" w:unhideWhenUsed="1"/>
-    <w:lsdException w:name="footnote reference" w:semiHidden="1" w:unhideWhenUsed="1"/>
-    <w:lsdException w:name="annotation reference" w:semiHidden="1" w:unhideWhenUsed="1"/>
-    <w:lsdException w:name="line number" w:semiHidden="1" w:unhideWhenUsed="1"/>
-    <w:lsdException w:name="page number" w:semiHidden="1" w:unhideWhenUsed="1"/>
-    <w:lsdException w:name="endnote reference" w:semiHidden="1" w:unhideWhenUsed="1"/>
-    <w:lsdException w:name="endnote text" w:semiHidden="1" w:unhideWhenUsed="1"/>
-    <w:lsdException w:name="table of authorities" w:semiHidden="1" w:unhideWhenUsed="1"/>
-    <w:lsdException w:name="macro" w:semiHidden="1" w:unhideWhenUsed="1"/>
-    <w:lsdException w:name="toa heading" w:semiHidden="1" w:unhideWhenUsed="1"/>
-    <w:lsdException w:name="List" w:semiHidden="1" w:unhideWhenUsed="1"/>
-    <w:lsdException w:name="List Bullet" w:semiHidden="1" w:unhideWhenUsed="1"/>
-    <w:lsdException w:name="List Number" w:semiHidden="1" w:unhideWhenUsed="1"/>
-    <w:lsdException w:name="List 2" w:semiHidden="1" w:unhideWhenUsed="1"/>
-    <w:lsdException w:name="List 3" w:semiHidden="1" w:unhideWhenUsed="1"/>
-    <w:lsdException w:name="List 4" w:semiHidden="1" w:unhideWhenUsed="1"/>
-    <w:lsdException w:name="List 5" w:semiHidden="1" w:unhideWhenUsed="1"/>
-    <w:lsdException w:name="List Bullet 2" w:semiHidden="1" w:unhideWhenUsed="1"/>
-    <w:lsdException w:name="List Bullet 3" w:semiHidden="1" w:unhideWhenUsed="1"/>
-    <w:lsdException w:name="List Bullet 4" w:semiHidden="1" w:unhideWhenUsed="1"/>
-    <w:lsdException w:name="List Bullet 5" w:semiHidden="1" w:unhideWhenUsed="1"/>
-    <w:lsdException w:name="List Number 2" w:semiHidden="1" w:unhideWhenUsed="1"/>
-    <w:lsdException w:name="List Number 3" w:semiHidden="1" w:unhideWhenUsed="1"/>
-    <w:lsdException w:name="List Number 4" w:semiHidden="1" w:unhideWhenUsed="1"/>
-    <w:lsdException w:name="List Number 5" w:semiHidden="1" w:unhideWhenUsed="1"/>
-    <w:lsdException w:name="Title" w:uiPriority="10" w:qFormat="1"/>
-    <w:lsdException w:name="Closing" w:semiHidden="1" w:unhideWhenUsed="1"/>
-    <w:lsdException w:name="Signature" w:semiHidden="1" w:unhideWhenUsed="1"/>
-    <w:lsdException w:name="Default Paragraph Font" w:semiHidden="1" w:uiPriority="1" w:unhideWhenUsed="1"/>
-    <w:lsdException w:name="Body Text" w:semiHidden="1" w:unhideWhenUsed="1"/>
-    <w:lsdException w:name="Body Text Indent" w:semiHidden="1" w:unhideWhenUsed="1"/>
-    <w:lsdException w:name="List Continue" w:semiHidden="1" w:unhideWhenUsed="1"/>
-    <w:lsdException w:name="List Continue 2" w:semiHidden="1" w:unhideWhenUsed="1"/>
-    <w:lsdException w:name="List Continue 3" w:semiHidden="1" w:unhideWhenUsed="1"/>
-    <w:lsdException w:name="List Continue 4" w:semiHidden="1" w:unhideWhenUsed="1"/>
-    <w:lsdException w:name="List Continue 5" w:semiHidden="1" w:unhideWhenUsed="1"/>
-    <w:lsdException w:name="Message Header" w:semiHidden="1" w:unhideWhenUsed="1"/>
-    <w:lsdException w:name="Subtitle" w:uiPriority="11" w:qFormat="1"/>
-    <w:lsdException w:name="Salutation" w:semiHidden="1" w:unhideWhenUsed="1"/>
-    <w:lsdException w:name="Date" w:semiHidden="1" w:unhideWhenUsed="1"/>
-    <w:lsdException w:name="Body Text First Indent" w:semiHidden="1" w:unhideWhenUsed="1"/>
-    <w:lsdException w:name="Body Text First Indent 2" w:semiHidden="1" w:unhideWhenUsed="1"/>
-    <w:lsdException w:name="Note Heading" w:semiHidden="1" w:unhideWhenUsed="1"/>
-    <w:lsdException w:name="Body Text 2" w:semiHidden="1" w:unhideWhenUsed="1"/>
-    <w:lsdException w:name="Body Text 3" w:semiHidden="1" w:unhideWhenUsed="1"/>
-    <w:lsdException w:name="Body Text Indent 2" w:semiHidden="1" w:unhideWhenUsed="1"/>
-    <w:lsdException w:name="Body Text Indent 3" w:semiHidden="1" w:unhideWhenUsed="1"/>
-    <w:lsdException w:name="Block Text" w:semiHidden="1" w:unhideWhenUsed="1"/>
-    <w:lsdException w:name="Hyperlink" w:semiHidden="1" w:unhideWhenUsed="1"/>
-    <w:lsdException w:name="FollowedHyperlink" w:semiHidden="1" w:unhideWhenUsed="1"/>
-    <w:lsdException w:name="Strong" w:uiPriority="22" w:qFormat="1"/>
-    <w:lsdException w:name="Emphasis" w:uiPriority="20" w:qFormat="1"/>
-    <w:lsdException w:name="Document Map" w:semiHidden="1" w:unhideWhenUsed="1"/>
-    <w:lsdException w:name="Plain Text" w:semiHidden="1" w:unhideWhenUsed="1"/>
-    <w:lsdException w:name="E-mail Signature" w:semiHidden="1" w:unhideWhenUsed="1"/>
-    <w:lsdException w:name="HTML Top of Form" w:semiHidden="1" w:unhideWhenUsed="1"/>
-    <w:lsdException w:name="HTML Bottom of Form" w:semiHidden="1" w:unhideWhenUsed="1"/>
-    <w:lsdException w:name="Normal (Web)" w:semiHidden="1" w:unhideWhenUsed="1"/>
-    <w:lsdException w:name="HTML Acronym" w:semiHidden="1" w:unhideWhenUsed="1"/>
-    <w:lsdException w:name="HTML Address" w:semiHidden="1" w:unhideWhenUsed="1"/>
-    <w:lsdException w:name="HTML Cite" w:semiHidden="1" w:unhideWhenUsed="1"/>
-    <w:lsdException w:name="HTML Code" w:semiHidden="1" w:unhideWhenUsed="1"/>
-    <w:lsdException w:name="HTML Definition" w:semiHidden="1" w:unhideWhenUsed="1"/>
-    <w:lsdException w:name="HTML Keyboard" w:semiHidden="1" w:unhideWhenUsed="1"/>
-    <w:lsdException w:name="HTML Preformatted" w:semiHidden="1" w:unhideWhenUsed="1"/>
-    <w:lsdException w:name="HTML Sample" w:semiHidden="1" w:unhideWhenUsed="1"/>
-    <w:lsdException w:name="HTML Typewriter" w:semiHidden="1" w:unhideWhenUsed="1"/>
-    <w:lsdException w:name="HTML Variable" w:semiHidden="1" w:unhideWhenUsed="1"/>
-    <w:lsdException w:name="Normal Table" w:semiHidden="1" w:unhideWhenUsed="1"/>
-    <w:lsdException w:name="annotation subject" w:semiHidden="1" w:unhideWhenUsed="1"/>
-    <w:lsdException w:name="No List" w:semiHidden="1" w:unhideWhenUsed="1"/>
-    <w:lsdException w:name="Outline List 1" w:semiHidden="1" w:unhideWhenUsed="1"/>
-    <w:lsdException w:name="Outline List 2" w:semiHidden="1" w:unhideWhenUsed="1"/>
-    <w:lsdException w:name="Outline List 3" w:semiHidden="1" w:unhideWhenUsed="1"/>
-    <w:lsdException w:name="Table Simple 1" w:semiHidden="1" w:unhideWhenUsed="1"/>
-    <w:lsdException w:name="Table Simple 2" w:semiHidden="1" w:unhideWhenUsed="1"/>
-    <w:lsdException w:name="Table Simple 3" w:semiHidden="1" w:unhideWhenUsed="1"/>
-    <w:lsdException w:name="Table Classic 1" w:semiHidden="1" w:unhideWhenUsed="1"/>
-    <w:lsdException w:name="Table Classic 2" w:semiHidden="1" w:unhideWhenUsed="1"/>
-    <w:lsdException w:name="Table Classic 3" w:semiHidden="1" w:unhideWhenUsed="1"/>
-    <w:lsdException w:name="Table Classic 4" w:semiHidden="1" w:unhideWhenUsed="1"/>
-    <w:lsdException w:name="Table Colorful 1" w:semiHidden="1" w:unhideWhenUsed="1"/>
-    <w:lsdException w:name="Table Colorful 2" w:semiHidden="1" w:unhideWhenUsed="1"/>
-    <w:lsdException w:name="Table Colorful 3" w:semiHidden="1" w:unhideWhenUsed="1"/>
-    <w:lsdException w:name="Table Columns 1" w:semiHidden="1" w:unhideWhenUsed="1"/>
-    <w:lsdException w:name="Table Columns 2" w:semiHidden="1" w:unhideWhenUsed="1"/>
-    <w:lsdException w:name="Table Columns 3" w:semiHidden="1" w:unhideWhenUsed="1"/>
-    <w:lsdException w:name="Table Columns 4" w:semiHidden="1" w:unhideWhenUsed="1"/>
-    <w:lsdException w:name="Table Columns 5" w:semiHidden="1" w:unhideWhenUsed="1"/>
-    <w:lsdException w:name="Table Grid 1" w:semiHidden="1" w:unhideWhenUsed="1"/>
-    <w:lsdException w:name="Table Grid 2" w:semiHidden="1" w:unhideWhenUsed="1"/>
-    <w:lsdException w:name="Table Grid 3" w:semiHidden="1" w:unhideWhenUsed="1"/>
-    <w:lsdException w:name="Table Grid 4" w:semiHidden="1" w:unhideWhenUsed="1"/>
-    <w:lsdException w:name="Table Grid 5" w:semiHidden="1" w:unhideWhenUsed="1"/>
-    <w:lsdException w:name="Table Grid 6" w:semiHidden="1" w:unhideWhenUsed="1"/>
-    <w:lsdException w:name="Table Grid 7" w:semiHidden="1" w:unhideWhenUsed="1"/>
-    <w:lsdException w:name="Table Grid 8" w:semiHidden="1" w:unhideWhenUsed="1"/>
-    <w:lsdException w:name="Table List 1" w:semiHidden="1" w:unhideWhenUsed="1"/>
-    <w:lsdException w:name="Table List 2" w:semiHidden="1" w:unhideWhenUsed="1"/>
-    <w:lsdException w:name="Table List 3" w:semiHidden="1" w:unhideWhenUsed="1"/>
-    <w:lsdException w:name="Table List 4" w:semiHidden="1" w:unhideWhenUsed="1"/>
-    <w:lsdException w:name="Table List 5" w:semiHidden="1" w:unhideWhenUsed="1"/>
-    <w:lsdException w:name="Table List 6" w:semiHidden="1" w:unhideWhenUsed="1"/>
-    <w:lsdException w:name="Table List 7" w:semiHidden="1" w:unhideWhenUsed="1"/>
-    <w:lsdException w:name="Table List 8" w:semiHidden="1" w:unhideWhenUsed="1"/>
-    <w:lsdException w:name="Table 3D effects 1" w:semiHidden="1" w:unhideWhenUsed="1"/>
-    <w:lsdException w:name="Table 3D effects 2" w:semiHidden="1" w:unhideWhenUsed="1"/>
-    <w:lsdException w:name="Table 3D effects 3" w:semiHidden="1" w:unhideWhenUsed="1"/>
-    <w:lsdException w:name="Table Contemporary" w:semiHidden="1" w:unhideWhenUsed="1"/>
-    <w:lsdException w:name="Table Elegant" w:semiHidden="1" w:unhideWhenUsed="1"/>
-    <w:lsdException w:name="Table Professional" w:semiHidden="1" w:unhideWhenUsed="1"/>
-    <w:lsdException w:name="Table Subtle 1" w:semiHidden="1" w:unhideWhenUsed="1"/>
-    <w:lsdException w:name="Table Subtle 2" w:semiHidden="1" w:unhideWhenUsed="1"/>
-    <w:lsdException w:name="Table Web 1" w:semiHidden="1" w:unhideWhenUsed="1"/>
-    <w:lsdException w:name="Table Web 2" w:semiHidden="1" w:unhideWhenUsed="1"/>
-    <w:lsdException w:name="Table Web 3" w:semiHidden="1" w:unhideWhenUsed="1"/>
-    <w:lsdException w:name="Balloon Text" w:semiHidden="1" w:unhideWhenUsed="1"/>
-    <w:lsdException w:name="Table Grid" w:uiPriority="59"/>
-    <w:lsdException w:name="Table Theme" w:semiHidden="1" w:unhideWhenUsed="1"/>
-    <w:lsdException w:name="Placeholder Text" w:semiHidden="1"/>
-    <w:lsdException w:name="No Spacing" w:uiPriority="1" w:qFormat="1"/>
-    <w:lsdException w:name="Light Shading" w:uiPriority="60"/>
-    <w:lsdException w:name="Light List" w:uiPriority="61"/>
-    <w:lsdException w:name="Light Grid" w:uiPriority="62"/>
-    <w:lsdException w:name="Medium Shading 1" w:uiPriority="63"/>
-    <w:lsdException w:name="Medium Shading 2" w:uiPriority="64"/>
-    <w:lsdException w:name="Medium List 1" w:uiPriority="65"/>
-    <w:lsdException w:name="Medium List 2" w:uiPriority="66"/>
-    <w:lsdException w:name="Medium Grid 1" w:uiPriority="67"/>
-    <w:lsdException w:name="Medium Grid 2" w:uiPriority="68"/>
-    <w:lsdException w:name="Medium Grid 3" w:uiPriority="69"/>
-    <w:lsdException w:name="Dark List" w:uiPriority="70"/>
-    <w:lsdException w:name="Colorful Shading" w:uiPriority="71"/>
-    <w:lsdException w:name="Colorful List" w:uiPriority="72"/>
-    <w:lsdException w:name="Colorful Grid" w:uiPriority="73"/>
-    <w:lsdException w:name="Light Shading Accent 1" w:uiPriority="60"/>
-    <w:lsdException w:name="Light List Accent 1" w:uiPriority="61"/>
-    <w:lsdException w:name="Light Grid Accent 1" w:uiPriority="62"/>
-    <w:lsdException w:name="Medium Shading 1 Accent 1" w:uiPriority="63"/>
-    <w:lsdException w:name="Medium Shading 2 Accent 1" w:uiPriority="64"/>
-    <w:lsdException w:name="Medium List 1 Accent 1" w:uiPriority="65"/>
-    <w:lsdException w:name="Revision" w:semiHidden="1"/>
-    <w:lsdException w:name="List Paragraph" w:uiPriority="34" w:qFormat="1"/>
-    <w:lsdException w:name="Quote" w:uiPriority="29" w:qFormat="1"/>
-    <w:lsdException w:name="Intense Quote" w:uiPriority="30" w:qFormat="1"/>
-    <w:lsdException w:name="Medium List 2 Accent 1" w:uiPriority="66"/>
-    <w:lsdException w:name="Medium Grid 1 Accent 1" w:uiPriority="67"/>
-    <w:lsdException w:name="Medium Grid 2 Accent 1" w:uiPriority="68"/>
-    <w:lsdException w:name="Medium Grid 3 Accent 1" w:uiPriority="69"/>
-    <w:lsdException w:name="Dark List Accent 1" w:uiPriority="70"/>
-    <w:lsdException w:name="Colorful Shading Accent 1" w:uiPriority="71"/>
-    <w:lsdException w:name="Colorful List Accent 1" w:uiPriority="72"/>
-    <w:lsdException w:name="Colorful Grid Accent 1" w:uiPriority="73"/>
-    <w:lsdException w:name="Light Shading Accent 2" w:uiPriority="60"/>
-    <w:lsdException w:name="Light List Accent 2" w:uiPriority="61"/>
-    <w:lsdException w:name="Light Grid Accent 2" w:uiPriority="62"/>
-    <w:lsdException w:name="Medium Shading 1 Accent 2" w:uiPriority="63"/>
-    <w:lsdException w:name="Medium Shading 2 Accent 2" w:uiPriority="64"/>
-    <w:lsdException w:name="Medium List 1 Accent 2" w:uiPriority="65"/>
-    <w:lsdException w:name="Medium List 2 Accent 2" w:uiPriority="66"/>
-    <w:lsdException w:name="Medium Grid 1 Accent 2" w:uiPriority="67"/>
-    <w:lsdException w:name="Medium Grid 2 Accent 2" w:uiPriority="68"/>
-    <w:lsdException w:name="Medium Grid 3 Accent 2" w:uiPriority="69"/>
-    <w:lsdException w:name="Dark List Accent 2" w:uiPriority="70"/>
-    <w:lsdException w:name="Colorful Shading Accent 2" w:uiPriority="71"/>
-    <w:lsdException w:name="Colorful List Accent 2" w:uiPriority="72"/>
-    <w:lsdException w:name="Colorful Grid Accent 2" w:uiPriority="73"/>
-    <w:lsdException w:name="Light Shading Accent 3" w:uiPriority="60"/>
-    <w:lsdException w:name="Light List Accent 3" w:uiPriority="61"/>
-    <w:lsdException w:name="Light Grid Accent 3" w:uiPriority="62"/>
-    <w:lsdException w:name="Medium Shading 1 Accent 3" w:uiPriority="63"/>
-    <w:lsdException w:name="Medium Shading 2 Accent 3" w:uiPriority="64"/>
-    <w:lsdException w:name="Medium List 1 Accent 3" w:uiPriority="65"/>
-    <w:lsdException w:name="Medium List 2 Accent 3" w:uiPriority="66"/>
-    <w:lsdException w:name="Medium Grid 1 Accent 3" w:uiPriority="67"/>
-    <w:lsdException w:name="Medium Grid 2 Accent 3" w:uiPriority="68"/>
-    <w:lsdException w:name="Medium Grid 3 Accent 3" w:uiPriority="69"/>
-    <w:lsdException w:name="Dark List Accent 3" w:uiPriority="70"/>
-    <w:lsdException w:name="Colorful Shading Accent 3" w:uiPriority="71"/>
-    <w:lsdException w:name="Colorful List Accent 3" w:uiPriority="72"/>
-    <w:lsdException w:name="Colorful Grid Accent 3" w:uiPriority="73"/>
-    <w:lsdException w:name="Light Shading Accent 4" w:uiPriority="60"/>
-    <w:lsdException w:name="Light List Accent 4" w:uiPriority="61"/>
-    <w:lsdException w:name="Light Grid Accent 4" w:uiPriority="62"/>
-    <w:lsdException w:name="Medium Shading 1 Accent 4" w:uiPriority="63"/>
-    <w:lsdException w:name="Medium Shading 2 Accent 4" w:uiPriority="64"/>
-    <w:lsdException w:name="Medium List 1 Accent 4" w:uiPriority="65"/>
-    <w:lsdException w:name="Medium List 2 Accent 4" w:uiPriority="66"/>
-    <w:lsdException w:name="Medium Grid 1 Accent 4" w:uiPriority="67"/>
-    <w:lsdException w:name="Medium Grid 2 Accent 4" w:uiPriority="68"/>
-    <w:lsdException w:name="Medium Grid 3 Accent 4" w:uiPriority="69"/>
-    <w:lsdException w:name="Dark List Accent 4" w:uiPriority="70"/>
-    <w:lsdException w:name="Colorful Shading Accent 4" w:uiPriority="71"/>
-    <w:lsdException w:name="Colorful List Accent 4" w:uiPriority="72"/>
-    <w:lsdException w:name="Colorful Grid Accent 4" w:uiPriority="73"/>
-    <w:lsdException w:name="Light Shading Accent 5" w:uiPriority="60"/>
-    <w:lsdException w:name="Light List Accent 5" w:uiPriority="61"/>
-    <w:lsdException w:name="Light Grid Accent 5" w:uiPriority="62"/>
-    <w:lsdException w:name="Medium Shading 1 Accent 5" w:uiPriority="63"/>
-    <w:lsdException w:name="Medium Shading 2 Accent 5" w:uiPriority="64"/>
-    <w:lsdException w:name="Medium List 1 Accent 5" w:uiPriority="65"/>
-    <w:lsdException w:name="Medium List 2 Accent 5" w:uiPriority="66"/>
-    <w:lsdException w:name="Medium Grid 1 Accent 5" w:uiPriority="67"/>
-    <w:lsdException w:name="Medium Grid 2 Accent 5" w:uiPriority="68"/>
-    <w:lsdException w:name="Medium Grid 3 Accent 5" w:uiPriority="69"/>
-    <w:lsdException w:name="Dark List Accent 5" w:uiPriority="70"/>
-    <w:lsdException w:name="Colorful Shading Accent 5" w:uiPriority="71"/>
-    <w:lsdException w:name="Colorful List Accent 5" w:uiPriority="72"/>
-    <w:lsdException w:name="Colorful Grid Accent 5" w:uiPriority="73"/>
-    <w:lsdException w:name="Light Shading Accent 6" w:uiPriority="60"/>
-    <w:lsdException w:name="Light List Accent 6" w:uiPriority="61"/>
-    <w:lsdException w:name="Light Grid Accent 6" w:uiPriority="62"/>
-    <w:lsdException w:name="Medium Shading 1 Accent 6" w:uiPriority="63"/>
-    <w:lsdException w:name="Medium Shading 2 Accent 6" w:uiPriority="64"/>
-    <w:lsdException w:name="Medium List 1 Accent 6" w:uiPriority="65"/>
-    <w:lsdException w:name="Medium List 2 Accent 6" w:uiPriority="66"/>
-    <w:lsdException w:name="Medium Grid 1 Accent 6" w:uiPriority="67"/>
-    <w:lsdException w:name="Medium Grid 2 Accent 6" w:uiPriority="68"/>
-    <w:lsdException w:name="Medium Grid 3 Accent 6" w:uiPriority="69"/>
-    <w:lsdException w:name="Dark List Accent 6" w:uiPriority="70"/>
-    <w:lsdException w:name="Colorful Shading Accent 6" w:uiPriority="71"/>
-    <w:lsdException w:name="Colorful List Accent 6" w:uiPriority="72"/>
-    <w:lsdException w:name="Colorful Grid Accent 6" w:uiPriority="73"/>
-    <w:lsdException w:name="Subtle Emphasis" w:uiPriority="19" w:qFormat="1"/>
-    <w:lsdException w:name="Intense Emphasis" w:uiPriority="21" w:qFormat="1"/>
-    <w:lsdException w:name="Subtle Reference" w:uiPriority="31" w:qFormat="1"/>
-    <w:lsdException w:name="Intense Reference" w:uiPriority="32" w:qFormat="1"/>
-    <w:lsdException w:name="Book Title" w:uiPriority="33" w:qFormat="1"/>
-    <w:lsdException w:name="Bibliography" w:semiHidden="1" w:uiPriority="37" w:unhideWhenUsed="1"/>
-    <w:lsdException w:name="TOC Heading" w:semiHidden="1" w:uiPriority="39" w:unhideWhenUsed="1" w:qFormat="1"/>
-    <w:lsdException w:name="Grid Table 4" w:uiPriority="49"/>
-    <w:lsdException w:name="Grid Table 5 Dark" w:uiPriority="50"/>
-    <w:lsdException w:name="Grid Table 6 Colorful" w:uiPriority="51"/>
-    <w:lsdException w:name="Grid Table 7 Colorful" w:uiPriority="52"/>
-    <w:lsdException w:name="Grid Table 1 Light Accent 1" w:uiPriority="46"/>
-    <w:lsdException w:name="Grid Table 2 Accent 1" w:uiPriority="47"/>
-    <w:lsdException w:name="Grid Table 3 Accent 1" w:uiPriority="48"/>
-    <w:lsdException w:name="Grid Table 4 Accent 1" w:uiPriority="49"/>
-    <w:lsdException w:name="Grid Table 5 Dark Accent 1" w:uiPriority="50"/>
-    <w:lsdException w:name="Grid Table 6 Colorful Accent 1" w:uiPriority="51"/>
-    <w:lsdException w:name="Grid Table 7 Colorful Accent 1" w:uiPriority="52"/>
-    <w:lsdException w:name="Grid Table 1 Light Accent 2" w:uiPriority="46"/>
-    <w:lsdException w:name="Grid Table 2 Accent 2" w:uiPriority="47"/>
-    <w:lsdException w:name="Grid Table 3 Accent 2" w:uiPriority="48"/>
-    <w:lsdException w:name="Grid Table 4 Accent 2" w:uiPriority="49"/>
-    <w:lsdException w:name="Grid Table 5 Dark Accent 2" w:uiPriority="50"/>
-    <w:lsdException w:name="Grid Table 6 Colorful Accent 2" w:uiPriority="51"/>
-    <w:lsdException w:name="Grid Table 7 Colorful Accent 2" w:uiPriority="52"/>
-    <w:lsdException w:name="Grid Table 1 Light Accent 3" w:uiPriority="46"/>
-    <w:lsdException w:name="Grid Table 2 Accent 3" w:uiPriority="47"/>
-    <w:lsdException w:name="Grid Table 3 Accent 3" w:uiPriority="48"/>
-    <w:lsdException w:name="Grid Table 4 Accent 3" w:uiPriority="49"/>
-    <w:lsdException w:name="Grid Table 5 Dark Accent 3" w:uiPriority="50"/>
-    <w:lsdException w:name="Grid Table 6 Colorful Accent 3" w:uiPriority="51"/>
-    <w:lsdException w:name="Grid Table 7 Colorful Accent 3" w:uiPriority="52"/>
-    <w:lsdException w:name="Grid Table 1 Light Accent 4" w:uiPriority="46"/>
-    <w:lsdException w:name="Grid Table 2 Accent 4" w:uiPriority="47"/>
-    <w:lsdException w:name="Grid Table 3 Accent 4" w:uiPriority="48"/>
-    <w:lsdException w:name="Grid Table 4 Accent 4" w:uiPriority="49"/>
-    <w:lsdException w:name="Grid Table 5 Dark Accent 4" w:uiPriority="50"/>
-    <w:lsdException w:name="Grid Table 6 Colorful Accent 4" w:uiPriority="51"/>
-    <w:lsdException w:name="Grid Table 7 Colorful Accent 4" w:uiPriority="52"/>
-    <w:lsdException w:name="Grid Table 1 Light Accent 5" w:uiPriority="46"/>
-    <w:lsdException w:name="Grid Table 2 Accent 5" w:uiPriority="47"/>
-    <w:lsdException w:name="Grid Table 3 Accent 5" w:uiPriority="48"/>
-    <w:lsdException w:name="Grid Table 4 Accent 5" w:uiPriority="49"/>
-    <w:lsdException w:name="Grid Table 5 Dark Accent 5" w:uiPriority="50"/>
-    <w:lsdException w:name="Grid Table 6 Colorful Accent 5" w:uiPriority="51"/>
-    <w:lsdException w:name="Grid Table 7 Colorful Accent 5" w:uiPriority="52"/>
-    <w:lsdException w:name="Grid Table 1 Light Accent 6" w:uiPriority="46"/>
-    <w:lsdException w:name="Grid Table 2 Accent 6" w:uiPriority="47"/>
-    <w:lsdException w:name="Grid Table 3 Accent 6" w:uiPriority="48"/>
-    <w:lsdException w:name="Grid Table 4 Accent 6" w:uiPriority="49"/>
-    <w:lsdException w:name="Grid Table 5 Dark Accent 6" w:uiPriority="50"/>
-    <w:lsdException w:name="Grid Table 6 Colorful Accent 6" w:uiPriority="51"/>
-    <w:lsdException w:name="Grid Table 7 Colorful Accent 6" w:uiPriority="52"/>
-    <w:lsdException w:name="List Table 1 Light" w:uiPriority="46"/>
-    <w:lsdException w:name="List Table 2" w:uiPriority="47"/>
-    <w:lsdException w:name="List Table 3" w:uiPriority="48"/>
-    <w:lsdException w:name="List Table 4" w:uiPriority="49"/>
-    <w:lsdException w:name="List Table 5 Dark" w:uiPriority="50"/>
-    <w:lsdException w:name="List Table 6 Colorful" w:uiPriority="51"/>
-    <w:lsdException w:name="List Table 7 Colorful" w:uiPriority="52"/>
-    <w:lsdException w:name="List Table 1 Light Accent 1" w:uiPriority="46"/>
-    <w:lsdException w:name="List Table 2 Accent 1" w:uiPriority="47"/>
-    <w:lsdException w:name="List Table 3 Accent 1" w:uiPriority="48"/>
-    <w:lsdException w:name="List Table 4 Accent 1" w:uiPriority="49"/>
-    <w:lsdException w:name="List Table 5 Dark Accent 1" w:uiPriority="50"/>
-    <w:lsdException w:name="List Table 6 Colorful Accent 1" w:uiPriority="51"/>
-    <w:lsdException w:name="List Table 7 Colorful Accent 1" w:uiPriority="52"/>
-    <w:lsdException w:name="List Table 1 Light Accent 2" w:uiPriority="46"/>
-    <w:lsdException w:name="List Table 2 Accent 2" w:uiPriority="47"/>
-    <w:lsdException w:name="List Table 3 Accent 2" w:uiPriority="48"/>
-    <w:lsdException w:name="List Table 4 Accent 2" w:uiPriority="49"/>
-    <w:lsdException w:name="List Table 5 Dark Accent 2" w:uiPriority="50"/>
-    <w:lsdException w:name="List Table 6 Colorful Accent 2" w:uiPriority="51"/>
-    <w:lsdException w:name="List Table 7 Colorful Accent 2" w:uiPriority="52"/>
-    <w:lsdException w:name="List Table 1 Light Accent 3" w:uiPriority="46"/>
-    <w:lsdException w:name="List Table 2 Accent 3" w:uiPriority="47"/>
-    <w:lsdException w:name="List Table 3 Accent 3" w:uiPriority="48"/>
-    <w:lsdException w:name="List Table 4 Accent 3" w:uiPriority="49"/>
-    <w:lsdException w:name="List Table 5 Dark Accent 3" w:uiPriority="50"/>
-    <w:lsdException w:name="List Table 6 Colorful Accent 3" w:uiPriority="51"/>
-    <w:lsdException w:name="List Table 7 Colorful Accent 3" w:uiPriority="52"/>
-    <w:lsdException w:name="List Table 1 Light Accent 4" w:uiPriority="46"/>
-    <w:lsdException w:name="List Table 2 Accent 4" w:uiPriority="47"/>
-    <w:lsdException w:name="List Table 3 Accent 4" w:uiPriority="48"/>
-    <w:lsdException w:name="List Table 4 Accent 4" w:uiPriority="49"/>
-    <w:lsdException w:name="List Table 5 Dark Accent 4" w:uiPriority="50"/>
-    <w:lsdException w:name="List Table 6 Colorful Accent 4" w:uiPriority="51"/>
-    <w:lsdException w:name="List Table 7 Colorful Accent 4" w:uiPriority="52"/>
-    <w:lsdException w:name="List Table 1 Light Accent 5" w:uiPriority="46"/>
-    <w:lsdException w:name="List Table 2 Accent 5" w:uiPriority="47"/>
-    <w:lsdException w:name="List Table 3 Accent 5" w:uiPriority="48"/>
-    <w:lsdException w:name="List Table 4 Accent 5" w:uiPriority="49"/>
-    <w:lsdException w:name="List Table 5 Dark Accent 5" w:uiPriority="50"/>
-    <w:lsdException w:name="List Table 6 Colorful Accent 5" w:uiPriority="51"/>
-    <w:lsdException w:name="List Table 7 Colorful Accent 5" w:uiPriority="52"/>
-    <w:lsdException w:name="List Table 1 Light Accent 6" w:uiPriority="46"/>
-    <w:lsdException w:name="List Table 2 Accent 6" w:uiPriority="47"/>
-    <w:lsdException w:name="List Table 3 Accent 6" w:uiPriority="48"/>
-    <w:lsdException w:name="List Table 4 Accent 6" w:uiPriority="49"/>
-    <w:lsdException w:name="List Table 5 Dark Accent 6" w:uiPriority="50"/>
-    <w:lsdException w:name="List Table 6 Colorful Accent 6" w:uiPriority="51"/>
-    <w:lsdException w:name="List Table 7 Colorful Accent 6" w:uiPriority="52"/>
+  <w:latentStyles w:defLockedState="0" w:defUIPriority="99" w:defSemiHidden="1" w:defUnhideWhenUsed="1" w:defQFormat="0" w:count="276">
+    <w:lsdException w:name="Normal" w:semiHidden="0" w:uiPriority="0" w:unhideWhenUsed="0" w:qFormat="1"/>
+    <w:lsdException w:name="heading 1" w:semiHidden="0" w:uiPriority="9" w:unhideWhenUsed="0" w:qFormat="1"/>
+    <w:lsdException w:name="heading 2" w:uiPriority="9" w:qFormat="1"/>
+    <w:lsdException w:name="heading 3" w:uiPriority="9" w:qFormat="1"/>
+    <w:lsdException w:name="heading 4" w:uiPriority="9" w:qFormat="1"/>
+    <w:lsdException w:name="heading 5" w:uiPriority="9" w:qFormat="1"/>
+    <w:lsdException w:name="heading 6" w:uiPriority="9" w:qFormat="1"/>
+    <w:lsdException w:name="heading 7" w:uiPriority="9" w:qFormat="1"/>
+    <w:lsdException w:name="heading 8" w:uiPriority="9" w:qFormat="1"/>
+    <w:lsdException w:name="heading 9" w:uiPriority="9" w:qFormat="1"/>
+    <w:lsdException w:name="toc 1" w:uiPriority="39"/>
+    <w:lsdException w:name="toc 2" w:uiPriority="39"/>
+    <w:lsdException w:name="toc 3" w:uiPriority="39"/>
+    <w:lsdException w:name="toc 4" w:uiPriority="39"/>
+    <w:lsdException w:name="toc 5" w:uiPriority="39"/>
+    <w:lsdException w:name="toc 6" w:uiPriority="39"/>
+    <w:lsdException w:name="toc 7" w:uiPriority="39"/>
+    <w:lsdException w:name="toc 8" w:uiPriority="39"/>
+    <w:lsdException w:name="toc 9" w:uiPriority="39"/>
+    <w:lsdException w:name="caption" w:uiPriority="35" w:qFormat="1"/>
+    <w:lsdException w:name="Title" w:semiHidden="0" w:uiPriority="10" w:unhideWhenUsed="0" w:qFormat="1"/>
+    <w:lsdException w:name="Default Paragraph Font" w:uiPriority="1"/>
+    <w:lsdException w:name="Subtitle" w:semiHidden="0" w:uiPriority="11" w:unhideWhenUsed="0" w:qFormat="1"/>
+    <w:lsdException w:name="Strong" w:semiHidden="0" w:uiPriority="22" w:unhideWhenUsed="0" w:qFormat="1"/>
+    <w:lsdException w:name="Emphasis" w:semiHidden="0" w:uiPriority="20" w:unhideWhenUsed="0" w:qFormat="1"/>
+    <w:lsdException w:name="Table Grid" w:semiHidden="0" w:uiPriority="59" w:unhideWhenUsed="0"/>
+    <w:lsdException w:name="Note Level 1" w:semiHidden="0" w:unhideWhenUsed="0"/>
+    <w:lsdException w:name="Note Level 2" w:semiHidden="0" w:unhideWhenUsed="0"/>
+    <w:lsdException w:name="Note Level 3" w:semiHidden="0" w:unhideWhenUsed="0"/>
+    <w:lsdException w:name="Note Level 4" w:semiHidden="0" w:unhideWhenUsed="0"/>
+    <w:lsdException w:name="Note Level 5" w:semiHidden="0" w:unhideWhenUsed="0"/>
+    <w:lsdException w:name="Note Level 6" w:semiHidden="0" w:unhideWhenUsed="0"/>
+    <w:lsdException w:name="Note Level 7" w:semiHidden="0" w:unhideWhenUsed="0"/>
+    <w:lsdException w:name="Note Level 8" w:semiHidden="0" w:unhideWhenUsed="0"/>
+    <w:lsdException w:name="Note Level 9" w:semiHidden="0" w:unhideWhenUsed="0"/>
+    <w:lsdException w:name="Placeholder Text" w:unhideWhenUsed="0"/>
+    <w:lsdException w:name="No Spacing" w:semiHidden="0" w:uiPriority="1" w:unhideWhenUsed="0" w:qFormat="1"/>
+    <w:lsdException w:name="Light Shading" w:semiHidden="0" w:uiPriority="60" w:unhideWhenUsed="0"/>
+    <w:lsdException w:name="Light List" w:semiHidden="0" w:uiPriority="61" w:unhideWhenUsed="0"/>
+    <w:lsdException w:name="Light Grid" w:semiHidden="0" w:uiPriority="62" w:unhideWhenUsed="0"/>
+    <w:lsdException w:name="Medium Shading 1" w:semiHidden="0" w:uiPriority="63" w:unhideWhenUsed="0"/>
+    <w:lsdException w:name="Medium Shading 2" w:semiHidden="0" w:uiPriority="64" w:unhideWhenUsed="0"/>
+    <w:lsdException w:name="Medium List 1" w:semiHidden="0" w:uiPriority="65" w:unhideWhenUsed="0"/>
+    <w:lsdException w:name="Medium List 2" w:semiHidden="0" w:uiPriority="66" w:unhideWhenUsed="0"/>
+    <w:lsdException w:name="Medium Grid 1" w:semiHidden="0" w:uiPriority="67" w:unhideWhenUsed="0"/>
+    <w:lsdException w:name="Medium Grid 2" w:semiHidden="0" w:uiPriority="68" w:unhideWhenUsed="0"/>
+    <w:lsdException w:name="Medium Grid 3" w:semiHidden="0" w:uiPriority="69" w:unhideWhenUsed="0"/>
+    <w:lsdException w:name="Dark List" w:semiHidden="0" w:uiPriority="70" w:unhideWhenUsed="0"/>
+    <w:lsdException w:name="Colorful Shading" w:semiHidden="0" w:uiPriority="71" w:unhideWhenUsed="0"/>
+    <w:lsdException w:name="Colorful List" w:semiHidden="0" w:uiPriority="72" w:unhideWhenUsed="0"/>
+    <w:lsdException w:name="Colorful Grid" w:semiHidden="0" w:uiPriority="73" w:unhideWhenUsed="0"/>
+    <w:lsdException w:name="Light Shading Accent 1" w:semiHidden="0" w:uiPriority="60" w:unhideWhenUsed="0"/>
+    <w:lsdException w:name="Light List Accent 1" w:semiHidden="0" w:uiPriority="61" w:unhideWhenUsed="0"/>
+    <w:lsdException w:name="Light Grid Accent 1" w:semiHidden="0" w:uiPriority="62" w:unhideWhenUsed="0"/>
+    <w:lsdException w:name="Medium Shading 1 Accent 1" w:semiHidden="0" w:uiPriority="63" w:unhideWhenUsed="0"/>
+    <w:lsdException w:name="Medium Shading 2 Accent 1" w:semiHidden="0" w:uiPriority="64" w:unhideWhenUsed="0"/>
+    <w:lsdException w:name="Medium List 1 Accent 1" w:semiHidden="0" w:uiPriority="65" w:unhideWhenUsed="0"/>
+    <w:lsdException w:name="Revision" w:unhideWhenUsed="0"/>
+    <w:lsdException w:name="List Paragraph" w:semiHidden="0" w:uiPriority="34" w:unhideWhenUsed="0" w:qFormat="1"/>
+    <w:lsdException w:name="Quote" w:semiHidden="0" w:uiPriority="29" w:unhideWhenUsed="0" w:qFormat="1"/>
+    <w:lsdException w:name="Intense Quote" w:semiHidden="0" w:uiPriority="30" w:unhideWhenUsed="0" w:qFormat="1"/>
+    <w:lsdException w:name="Medium List 2 Accent 1" w:semiHidden="0" w:uiPriority="66" w:unhideWhenUsed="0"/>
+    <w:lsdException w:name="Medium Grid 1 Accent 1" w:semiHidden="0" w:uiPriority="67" w:unhideWhenUsed="0"/>
+    <w:lsdException w:name="Medium Grid 2 Accent 1" w:semiHidden="0" w:uiPriority="68" w:unhideWhenUsed="0"/>
+    <w:lsdException w:name="Medium Grid 3 Accent 1" w:semiHidden="0" w:uiPriority="69" w:unhideWhenUsed="0"/>
+    <w:lsdException w:name="Dark List Accent 1" w:semiHidden="0" w:uiPriority="70" w:unhideWhenUsed="0"/>
+    <w:lsdException w:name="Colorful Shading Accent 1" w:semiHidden="0" w:uiPriority="71" w:unhideWhenUsed="0"/>
+    <w:lsdException w:name="Colorful List Accent 1" w:semiHidden="0" w:uiPriority="72" w:unhideWhenUsed="0"/>
+    <w:lsdException w:name="Colorful Grid Accent 1" w:semiHidden="0" w:uiPriority="73" w:unhideWhenUsed="0"/>
+    <w:lsdException w:name="Light Shading Accent 2" w:semiHidden="0" w:uiPriority="60" w:unhideWhenUsed="0"/>
+    <w:lsdException w:name="Light List Accent 2" w:semiHidden="0" w:uiPriority="61" w:unhideWhenUsed="0"/>
+    <w:lsdException w:name="Light Grid Accent 2" w:semiHidden="0" w:uiPriority="62" w:unhideWhenUsed="0"/>
+    <w:lsdException w:name="Medium Shading 1 Accent 2" w:semiHidden="0" w:uiPriority="63" w:unhideWhenUsed="0"/>
+    <w:lsdException w:name="Medium Shading 2 Accent 2" w:semiHidden="0" w:uiPriority="64" w:unhideWhenUsed="0"/>
+    <w:lsdException w:name="Medium List 1 Accent 2" w:semiHidden="0" w:uiPriority="65" w:unhideWhenUsed="0"/>
+    <w:lsdException w:name="Medium List 2 Accent 2" w:semiHidden="0" w:uiPriority="66" w:unhideWhenUsed="0"/>
+    <w:lsdException w:name="Medium Grid 1 Accent 2" w:semiHidden="0" w:uiPriority="67" w:unhideWhenUsed="0"/>
+    <w:lsdException w:name="Medium Grid 2 Accent 2" w:semiHidden="0" w:uiPriority="68" w:unhideWhenUsed="0"/>
+    <w:lsdException w:name="Medium Grid 3 Accent 2" w:semiHidden="0" w:uiPriority="69" w:unhideWhenUsed="0"/>
+    <w:lsdException w:name="Dark List Accent 2" w:semiHidden="0" w:uiPriority="70" w:unhideWhenUsed="0"/>
+    <w:lsdException w:name="Colorful Shading Accent 2" w:semiHidden="0" w:uiPriority="71" w:unhideWhenUsed="0"/>
+    <w:lsdException w:name="Colorful List Accent 2" w:semiHidden="0" w:uiPriority="72" w:unhideWhenUsed="0"/>
+    <w:lsdException w:name="Colorful Grid Accent 2" w:semiHidden="0" w:uiPriority="73" w:unhideWhenUsed="0"/>
+    <w:lsdException w:name="Light Shading Accent 3" w:semiHidden="0" w:uiPriority="60" w:unhideWhenUsed="0"/>
+    <w:lsdException w:name="Light List Accent 3" w:semiHidden="0" w:uiPriority="61" w:unhideWhenUsed="0"/>
+    <w:lsdException w:name="Light Grid Accent 3" w:semiHidden="0" w:uiPriority="62" w:unhideWhenUsed="0"/>
+    <w:lsdException w:name="Medium Shading 1 Accent 3" w:semiHidden="0" w:uiPriority="63" w:unhideWhenUsed="0"/>
+    <w:lsdException w:name="Medium Shading 2 Accent 3" w:semiHidden="0" w:uiPriority="64" w:unhideWhenUsed="0"/>
+    <w:lsdException w:name="Medium List 1 Accent 3" w:semiHidden="0" w:uiPriority="65" w:unhideWhenUsed="0"/>
+    <w:lsdException w:name="Medium List 2 Accent 3" w:semiHidden="0" w:uiPriority="66" w:unhideWhenUsed="0"/>
+    <w:lsdException w:name="Medium Grid 1 Accent 3" w:semiHidden="0" w:uiPriority="67" w:unhideWhenUsed="0"/>
+    <w:lsdException w:name="Medium Grid 2 Accent 3" w:semiHidden="0" w:uiPriority="68" w:unhideWhenUsed="0"/>
+    <w:lsdException w:name="Medium Grid 3 Accent 3" w:semiHidden="0" w:uiPriority="69" w:unhideWhenUsed="0"/>
+    <w:lsdException w:name="Dark List Accent 3" w:semiHidden="0" w:uiPriority="70" w:unhideWhenUsed="0"/>
+    <w:lsdException w:name="Colorful Shading Accent 3" w:semiHidden="0" w:uiPriority="71" w:unhideWhenUsed="0"/>
+    <w:lsdException w:name="Colorful List Accent 3" w:semiHidden="0" w:uiPriority="72" w:unhideWhenUsed="0"/>
+    <w:lsdException w:name="Colorful Grid Accent 3" w:semiHidden="0" w:uiPriority="73" w:unhideWhenUsed="0"/>
+    <w:lsdException w:name="Light Shading Accent 4" w:semiHidden="0" w:uiPriority="60" w:unhideWhenUsed="0"/>
+    <w:lsdException w:name="Light List Accent 4" w:semiHidden="0" w:uiPriority="61" w:unhideWhenUsed="0"/>
+    <w:lsdException w:name="Light Grid Accent 4" w:semiHidden="0" w:uiPriority="62" w:unhideWhenUsed="0"/>
+    <w:lsdException w:name="Medium Shading 1 Accent 4" w:semiHidden="0" w:uiPriority="63" w:unhideWhenUsed="0"/>
+    <w:lsdException w:name="Medium Shading 2 Accent 4" w:semiHidden="0" w:uiPriority="64" w:unhideWhenUsed="0"/>
+    <w:lsdException w:name="Medium List 1 Accent 4" w:semiHidden="0" w:uiPriority="65" w:unhideWhenUsed="0"/>
+    <w:lsdException w:name="Medium List 2 Accent 4" w:semiHidden="0" w:uiPriority="66" w:unhideWhenUsed="0"/>
+    <w:lsdException w:name="Medium Grid 1 Accent 4" w:semiHidden="0" w:uiPriority="67" w:unhideWhenUsed="0"/>
+    <w:lsdException w:name="Medium Grid 2 Accent 4" w:semiHidden="0" w:uiPriority="68" w:unhideWhenUsed="0"/>
+    <w:lsdException w:name="Medium Grid 3 Accent 4" w:semiHidden="0" w:uiPriority="69" w:unhideWhenUsed="0"/>
+    <w:lsdException w:name="Dark List Accent 4" w:semiHidden="0" w:uiPriority="70" w:unhideWhenUsed="0"/>
+    <w:lsdException w:name="Colorful Shading Accent 4" w:semiHidden="0" w:uiPriority="71" w:unhideWhenUsed="0"/>
+    <w:lsdException w:name="Colorful List Accent 4" w:semiHidden="0" w:uiPriority="72" w:unhideWhenUsed="0"/>
+    <w:lsdException w:name="Colorful Grid Accent 4" w:semiHidden="0" w:uiPriority="73" w:unhideWhenUsed="0"/>
+    <w:lsdException w:name="Light Shading Accent 5" w:semiHidden="0" w:uiPriority="60" w:unhideWhenUsed="0"/>
+    <w:lsdException w:name="Light List Accent 5" w:semiHidden="0" w:uiPriority="61" w:unhideWhenUsed="0"/>
+    <w:lsdException w:name="Light Grid Accent 5" w:semiHidden="0" w:uiPriority="62" w:unhideWhenUsed="0"/>
+    <w:lsdException w:name="Medium Shading 1 Accent 5" w:semiHidden="0" w:uiPriority="63" w:unhideWhenUsed="0"/>
+    <w:lsdException w:name="Medium Shading 2 Accent 5" w:semiHidden="0" w:uiPriority="64" w:unhideWhenUsed="0"/>
+    <w:lsdException w:name="Medium List 1 Accent 5" w:semiHidden="0" w:uiPriority="65" w:unhideWhenUsed="0"/>
+    <w:lsdException w:name="Medium List 2 Accent 5" w:semiHidden="0" w:uiPriority="66" w:unhideWhenUsed="0"/>
+    <w:lsdException w:name="Medium Grid 1 Accent 5" w:semiHidden="0" w:uiPriority="67" w:unhideWhenUsed="0"/>
+    <w:lsdException w:name="Medium Grid 2 Accent 5" w:semiHidden="0" w:uiPriority="68" w:unhideWhenUsed="0"/>
+    <w:lsdException w:name="Medium Grid 3 Accent 5" w:semiHidden="0" w:uiPriority="69" w:unhideWhenUsed="0"/>
+    <w:lsdException w:name="Dark List Accent 5" w:semiHidden="0" w:uiPriority="70" w:unhideWhenUsed="0"/>
+    <w:lsdException w:name="Colorful Shading Accent 5" w:semiHidden="0" w:uiPriority="71" w:unhideWhenUsed="0"/>
+    <w:lsdException w:name="Colorful List Accent 5" w:semiHidden="0" w:uiPriority="72" w:unhideWhenUsed="0"/>
+    <w:lsdException w:name="Colorful Grid Accent 5" w:semiHidden="0" w:uiPriority="73" w:unhideWhenUsed="0"/>
+    <w:lsdException w:name="Light Shading Accent 6" w:semiHidden="0" w:uiPriority="60" w:unhideWhenUsed="0"/>
+    <w:lsdException w:name="Light List Accent 6" w:semiHidden="0" w:uiPriority="61" w:unhideWhenUsed="0"/>
+    <w:lsdException w:name="Light Grid Accent 6" w:semiHidden="0" w:uiPriority="62" w:unhideWhenUsed="0"/>
+    <w:lsdException w:name="Medium Shading 1 Accent 6" w:semiHidden="0" w:uiPriority="63" w:unhideWhenUsed="0"/>
+    <w:lsdException w:name="Medium Shading 2 Accent 6" w:semiHidden="0" w:uiPriority="64" w:unhideWhenUsed="0"/>
+    <w:lsdException w:name="Medium List 1 Accent 6" w:semiHidden="0" w:uiPriority="65" w:unhideWhenUsed="0"/>
+    <w:lsdException w:name="Medium List 2 Accent 6" w:semiHidden="0" w:uiPriority="66" w:unhideWhenUsed="0"/>
+    <w:lsdException w:name="Medium Grid 1 Accent 6" w:semiHidden="0" w:uiPriority="67" w:unhideWhenUsed="0"/>
+    <w:lsdException w:name="Medium Grid 2 Accent 6" w:semiHidden="0" w:uiPriority="68" w:unhideWhenUsed="0"/>
+    <w:lsdException w:name="Medium Grid 3 Accent 6" w:semiHidden="0" w:uiPriority="69" w:unhideWhenUsed="0"/>
+    <w:lsdException w:name="Dark List Accent 6" w:semiHidden="0" w:uiPriority="70" w:unhideWhenUsed="0"/>
+    <w:lsdException w:name="Colorful Shading Accent 6" w:semiHidden="0" w:uiPriority="71" w:unhideWhenUsed="0"/>
+    <w:lsdException w:name="Colorful List Accent 6" w:semiHidden="0" w:uiPriority="72" w:unhideWhenUsed="0"/>
+    <w:lsdException w:name="Colorful Grid Accent 6" w:semiHidden="0" w:uiPriority="73" w:unhideWhenUsed="0"/>
+    <w:lsdException w:name="Subtle Emphasis" w:semiHidden="0" w:uiPriority="19" w:unhideWhenUsed="0" w:qFormat="1"/>
+    <w:lsdException w:name="Intense Emphasis" w:semiHidden="0" w:uiPriority="21" w:unhideWhenUsed="0" w:qFormat="1"/>
+    <w:lsdException w:name="Subtle Reference" w:semiHidden="0" w:uiPriority="31" w:unhideWhenUsed="0" w:qFormat="1"/>
+    <w:lsdException w:name="Intense Reference" w:semiHidden="0" w:uiPriority="32" w:unhideWhenUsed="0" w:qFormat="1"/>
+    <w:lsdException w:name="Book Title" w:semiHidden="0" w:uiPriority="33" w:unhideWhenUsed="0" w:qFormat="1"/>
+    <w:lsdException w:name="Bibliography" w:uiPriority="37"/>
+    <w:lsdException w:name="TOC Heading" w:uiPriority="39" w:qFormat="1"/>
   </w:latentStyles>
   <w:style w:type="paragraph" w:default="1" w:styleId="Normal">
     <w:name w:val="Normal"/>
@@ -4644,6 +5161,30 @@
       <w:rFonts w:asciiTheme="majorHAnsi" w:eastAsiaTheme="majorEastAsia" w:hAnsiTheme="majorHAnsi" w:cstheme="majorBidi"/>
       <w:b/>
       <w:bCs/>
+      <w:color w:val="4F81BD" w:themeColor="accent1"/>
+    </w:rPr>
+  </w:style>
+  <w:style w:type="paragraph" w:styleId="Heading4">
+    <w:name w:val="heading 4"/>
+    <w:basedOn w:val="Normal"/>
+    <w:next w:val="Normal"/>
+    <w:link w:val="Heading4Char"/>
+    <w:uiPriority w:val="9"/>
+    <w:unhideWhenUsed/>
+    <w:qFormat/>
+    <w:rsid w:val="005F2EBC"/>
+    <w:pPr>
+      <w:keepNext/>
+      <w:keepLines/>
+      <w:spacing w:before="200" w:after="0"/>
+      <w:outlineLvl w:val="3"/>
+    </w:pPr>
+    <w:rPr>
+      <w:rFonts w:asciiTheme="majorHAnsi" w:eastAsiaTheme="majorEastAsia" w:hAnsiTheme="majorHAnsi" w:cstheme="majorBidi"/>
+      <w:b/>
+      <w:bCs/>
+      <w:i/>
+      <w:iCs/>
       <w:color w:val="4F81BD" w:themeColor="accent1"/>
     </w:rPr>
   </w:style>
@@ -4981,6 +5522,7 @@
       <w:spacing w:after="0"/>
     </w:pPr>
     <w:tblPr>
+      <w:tblInd w:w="0" w:type="dxa"/>
       <w:tblBorders>
         <w:top w:val="single" w:sz="4" w:space="0" w:color="auto"/>
         <w:left w:val="single" w:sz="4" w:space="0" w:color="auto"/>
@@ -4989,6 +5531,12 @@
         <w:insideH w:val="single" w:sz="4" w:space="0" w:color="auto"/>
         <w:insideV w:val="single" w:sz="4" w:space="0" w:color="auto"/>
       </w:tblBorders>
+      <w:tblCellMar>
+        <w:top w:w="0" w:type="dxa"/>
+        <w:left w:w="108" w:type="dxa"/>
+        <w:bottom w:w="0" w:type="dxa"/>
+        <w:right w:w="108" w:type="dxa"/>
+      </w:tblCellMar>
     </w:tblPr>
   </w:style>
   <w:style w:type="character" w:styleId="FollowedHyperlink">
@@ -5066,6 +5614,729 @@
       <w:bCs/>
       <w:sz w:val="20"/>
       <w:szCs w:val="20"/>
+    </w:rPr>
+  </w:style>
+  <w:style w:type="character" w:customStyle="1" w:styleId="Heading4Char">
+    <w:name w:val="Heading 4 Char"/>
+    <w:basedOn w:val="DefaultParagraphFont"/>
+    <w:link w:val="Heading4"/>
+    <w:uiPriority w:val="9"/>
+    <w:rsid w:val="005F2EBC"/>
+    <w:rPr>
+      <w:rFonts w:asciiTheme="majorHAnsi" w:eastAsiaTheme="majorEastAsia" w:hAnsiTheme="majorHAnsi" w:cstheme="majorBidi"/>
+      <w:b/>
+      <w:bCs/>
+      <w:i/>
+      <w:iCs/>
+      <w:color w:val="4F81BD" w:themeColor="accent1"/>
+    </w:rPr>
+  </w:style>
+</w:styles>
+</file>
+
+<file path=word/stylesWithEffects.xml><?xml version="1.0" encoding="utf-8"?>
+<w:styles xmlns:wpc="http://schemas.microsoft.com/office/word/2010/wordprocessingCanvas" xmlns:mo="http://schemas.microsoft.com/office/mac/office/2008/main" xmlns:mc="http://schemas.openxmlformats.org/markup-compatibility/2006" xmlns:mv="urn:schemas-microsoft-com:mac:vml" xmlns:o="urn:schemas-microsoft-com:office:office" xmlns:r="http://schemas.openxmlformats.org/officeDocument/2006/relationships" xmlns:m="http://schemas.openxmlformats.org/officeDocument/2006/math" xmlns:v="urn:schemas-microsoft-com:vml" xmlns:wp14="http://schemas.microsoft.com/office/word/2010/wordprocessingDrawing" xmlns:wp="http://schemas.openxmlformats.org/drawingml/2006/wordprocessingDrawing" xmlns:w10="urn:schemas-microsoft-com:office:word" xmlns:w="http://schemas.openxmlformats.org/wordprocessingml/2006/main" xmlns:w14="http://schemas.microsoft.com/office/word/2010/wordml" xmlns:wpg="http://schemas.microsoft.com/office/word/2010/wordprocessingGroup" xmlns:wpi="http://schemas.microsoft.com/office/word/2010/wordprocessingInk" xmlns:wne="http://schemas.microsoft.com/office/word/2006/wordml" xmlns:wps="http://schemas.microsoft.com/office/word/2010/wordprocessingShape" mc:Ignorable="w14 wp14">
+  <w:docDefaults>
+    <w:rPrDefault>
+      <w:rPr>
+        <w:rFonts w:asciiTheme="minorHAnsi" w:eastAsiaTheme="minorEastAsia" w:hAnsiTheme="minorHAnsi" w:cstheme="minorBidi"/>
+        <w:sz w:val="24"/>
+        <w:szCs w:val="24"/>
+        <w:lang w:val="en-US" w:eastAsia="ja-JP" w:bidi="ar-SA"/>
+      </w:rPr>
+    </w:rPrDefault>
+    <w:pPrDefault>
+      <w:pPr>
+        <w:spacing w:after="200"/>
+      </w:pPr>
+    </w:pPrDefault>
+  </w:docDefaults>
+  <w:latentStyles w:defLockedState="0" w:defUIPriority="99" w:defSemiHidden="1" w:defUnhideWhenUsed="1" w:defQFormat="0" w:count="276">
+    <w:lsdException w:name="Normal" w:semiHidden="0" w:uiPriority="0" w:unhideWhenUsed="0" w:qFormat="1"/>
+    <w:lsdException w:name="heading 1" w:semiHidden="0" w:uiPriority="9" w:unhideWhenUsed="0" w:qFormat="1"/>
+    <w:lsdException w:name="heading 2" w:uiPriority="9" w:qFormat="1"/>
+    <w:lsdException w:name="heading 3" w:uiPriority="9" w:qFormat="1"/>
+    <w:lsdException w:name="heading 4" w:uiPriority="9" w:qFormat="1"/>
+    <w:lsdException w:name="heading 5" w:uiPriority="9" w:qFormat="1"/>
+    <w:lsdException w:name="heading 6" w:uiPriority="9" w:qFormat="1"/>
+    <w:lsdException w:name="heading 7" w:uiPriority="9" w:qFormat="1"/>
+    <w:lsdException w:name="heading 8" w:uiPriority="9" w:qFormat="1"/>
+    <w:lsdException w:name="heading 9" w:uiPriority="9" w:qFormat="1"/>
+    <w:lsdException w:name="toc 1" w:uiPriority="39"/>
+    <w:lsdException w:name="toc 2" w:uiPriority="39"/>
+    <w:lsdException w:name="toc 3" w:uiPriority="39"/>
+    <w:lsdException w:name="toc 4" w:uiPriority="39"/>
+    <w:lsdException w:name="toc 5" w:uiPriority="39"/>
+    <w:lsdException w:name="toc 6" w:uiPriority="39"/>
+    <w:lsdException w:name="toc 7" w:uiPriority="39"/>
+    <w:lsdException w:name="toc 8" w:uiPriority="39"/>
+    <w:lsdException w:name="toc 9" w:uiPriority="39"/>
+    <w:lsdException w:name="caption" w:uiPriority="35" w:qFormat="1"/>
+    <w:lsdException w:name="Title" w:semiHidden="0" w:uiPriority="10" w:unhideWhenUsed="0" w:qFormat="1"/>
+    <w:lsdException w:name="Default Paragraph Font" w:uiPriority="1"/>
+    <w:lsdException w:name="Subtitle" w:semiHidden="0" w:uiPriority="11" w:unhideWhenUsed="0" w:qFormat="1"/>
+    <w:lsdException w:name="Strong" w:semiHidden="0" w:uiPriority="22" w:unhideWhenUsed="0" w:qFormat="1"/>
+    <w:lsdException w:name="Emphasis" w:semiHidden="0" w:uiPriority="20" w:unhideWhenUsed="0" w:qFormat="1"/>
+    <w:lsdException w:name="Table Grid" w:semiHidden="0" w:uiPriority="59" w:unhideWhenUsed="0"/>
+    <w:lsdException w:name="Note Level 1" w:semiHidden="0" w:unhideWhenUsed="0"/>
+    <w:lsdException w:name="Note Level 2" w:semiHidden="0" w:unhideWhenUsed="0"/>
+    <w:lsdException w:name="Note Level 3" w:semiHidden="0" w:unhideWhenUsed="0"/>
+    <w:lsdException w:name="Note Level 4" w:semiHidden="0" w:unhideWhenUsed="0"/>
+    <w:lsdException w:name="Note Level 5" w:semiHidden="0" w:unhideWhenUsed="0"/>
+    <w:lsdException w:name="Note Level 6" w:semiHidden="0" w:unhideWhenUsed="0"/>
+    <w:lsdException w:name="Note Level 7" w:semiHidden="0" w:unhideWhenUsed="0"/>
+    <w:lsdException w:name="Note Level 8" w:semiHidden="0" w:unhideWhenUsed="0"/>
+    <w:lsdException w:name="Note Level 9" w:semiHidden="0" w:unhideWhenUsed="0"/>
+    <w:lsdException w:name="Placeholder Text" w:unhideWhenUsed="0"/>
+    <w:lsdException w:name="No Spacing" w:semiHidden="0" w:uiPriority="1" w:unhideWhenUsed="0" w:qFormat="1"/>
+    <w:lsdException w:name="Light Shading" w:semiHidden="0" w:uiPriority="60" w:unhideWhenUsed="0"/>
+    <w:lsdException w:name="Light List" w:semiHidden="0" w:uiPriority="61" w:unhideWhenUsed="0"/>
+    <w:lsdException w:name="Light Grid" w:semiHidden="0" w:uiPriority="62" w:unhideWhenUsed="0"/>
+    <w:lsdException w:name="Medium Shading 1" w:semiHidden="0" w:uiPriority="63" w:unhideWhenUsed="0"/>
+    <w:lsdException w:name="Medium Shading 2" w:semiHidden="0" w:uiPriority="64" w:unhideWhenUsed="0"/>
+    <w:lsdException w:name="Medium List 1" w:semiHidden="0" w:uiPriority="65" w:unhideWhenUsed="0"/>
+    <w:lsdException w:name="Medium List 2" w:semiHidden="0" w:uiPriority="66" w:unhideWhenUsed="0"/>
+    <w:lsdException w:name="Medium Grid 1" w:semiHidden="0" w:uiPriority="67" w:unhideWhenUsed="0"/>
+    <w:lsdException w:name="Medium Grid 2" w:semiHidden="0" w:uiPriority="68" w:unhideWhenUsed="0"/>
+    <w:lsdException w:name="Medium Grid 3" w:semiHidden="0" w:uiPriority="69" w:unhideWhenUsed="0"/>
+    <w:lsdException w:name="Dark List" w:semiHidden="0" w:uiPriority="70" w:unhideWhenUsed="0"/>
+    <w:lsdException w:name="Colorful Shading" w:semiHidden="0" w:uiPriority="71" w:unhideWhenUsed="0"/>
+    <w:lsdException w:name="Colorful List" w:semiHidden="0" w:uiPriority="72" w:unhideWhenUsed="0"/>
+    <w:lsdException w:name="Colorful Grid" w:semiHidden="0" w:uiPriority="73" w:unhideWhenUsed="0"/>
+    <w:lsdException w:name="Light Shading Accent 1" w:semiHidden="0" w:uiPriority="60" w:unhideWhenUsed="0"/>
+    <w:lsdException w:name="Light List Accent 1" w:semiHidden="0" w:uiPriority="61" w:unhideWhenUsed="0"/>
+    <w:lsdException w:name="Light Grid Accent 1" w:semiHidden="0" w:uiPriority="62" w:unhideWhenUsed="0"/>
+    <w:lsdException w:name="Medium Shading 1 Accent 1" w:semiHidden="0" w:uiPriority="63" w:unhideWhenUsed="0"/>
+    <w:lsdException w:name="Medium Shading 2 Accent 1" w:semiHidden="0" w:uiPriority="64" w:unhideWhenUsed="0"/>
+    <w:lsdException w:name="Medium List 1 Accent 1" w:semiHidden="0" w:uiPriority="65" w:unhideWhenUsed="0"/>
+    <w:lsdException w:name="Revision" w:unhideWhenUsed="0"/>
+    <w:lsdException w:name="List Paragraph" w:semiHidden="0" w:uiPriority="34" w:unhideWhenUsed="0" w:qFormat="1"/>
+    <w:lsdException w:name="Quote" w:semiHidden="0" w:uiPriority="29" w:unhideWhenUsed="0" w:qFormat="1"/>
+    <w:lsdException w:name="Intense Quote" w:semiHidden="0" w:uiPriority="30" w:unhideWhenUsed="0" w:qFormat="1"/>
+    <w:lsdException w:name="Medium List 2 Accent 1" w:semiHidden="0" w:uiPriority="66" w:unhideWhenUsed="0"/>
+    <w:lsdException w:name="Medium Grid 1 Accent 1" w:semiHidden="0" w:uiPriority="67" w:unhideWhenUsed="0"/>
+    <w:lsdException w:name="Medium Grid 2 Accent 1" w:semiHidden="0" w:uiPriority="68" w:unhideWhenUsed="0"/>
+    <w:lsdException w:name="Medium Grid 3 Accent 1" w:semiHidden="0" w:uiPriority="69" w:unhideWhenUsed="0"/>
+    <w:lsdException w:name="Dark List Accent 1" w:semiHidden="0" w:uiPriority="70" w:unhideWhenUsed="0"/>
+    <w:lsdException w:name="Colorful Shading Accent 1" w:semiHidden="0" w:uiPriority="71" w:unhideWhenUsed="0"/>
+    <w:lsdException w:name="Colorful List Accent 1" w:semiHidden="0" w:uiPriority="72" w:unhideWhenUsed="0"/>
+    <w:lsdException w:name="Colorful Grid Accent 1" w:semiHidden="0" w:uiPriority="73" w:unhideWhenUsed="0"/>
+    <w:lsdException w:name="Light Shading Accent 2" w:semiHidden="0" w:uiPriority="60" w:unhideWhenUsed="0"/>
+    <w:lsdException w:name="Light List Accent 2" w:semiHidden="0" w:uiPriority="61" w:unhideWhenUsed="0"/>
+    <w:lsdException w:name="Light Grid Accent 2" w:semiHidden="0" w:uiPriority="62" w:unhideWhenUsed="0"/>
+    <w:lsdException w:name="Medium Shading 1 Accent 2" w:semiHidden="0" w:uiPriority="63" w:unhideWhenUsed="0"/>
+    <w:lsdException w:name="Medium Shading 2 Accent 2" w:semiHidden="0" w:uiPriority="64" w:unhideWhenUsed="0"/>
+    <w:lsdException w:name="Medium List 1 Accent 2" w:semiHidden="0" w:uiPriority="65" w:unhideWhenUsed="0"/>
+    <w:lsdException w:name="Medium List 2 Accent 2" w:semiHidden="0" w:uiPriority="66" w:unhideWhenUsed="0"/>
+    <w:lsdException w:name="Medium Grid 1 Accent 2" w:semiHidden="0" w:uiPriority="67" w:unhideWhenUsed="0"/>
+    <w:lsdException w:name="Medium Grid 2 Accent 2" w:semiHidden="0" w:uiPriority="68" w:unhideWhenUsed="0"/>
+    <w:lsdException w:name="Medium Grid 3 Accent 2" w:semiHidden="0" w:uiPriority="69" w:unhideWhenUsed="0"/>
+    <w:lsdException w:name="Dark List Accent 2" w:semiHidden="0" w:uiPriority="70" w:unhideWhenUsed="0"/>
+    <w:lsdException w:name="Colorful Shading Accent 2" w:semiHidden="0" w:uiPriority="71" w:unhideWhenUsed="0"/>
+    <w:lsdException w:name="Colorful List Accent 2" w:semiHidden="0" w:uiPriority="72" w:unhideWhenUsed="0"/>
+    <w:lsdException w:name="Colorful Grid Accent 2" w:semiHidden="0" w:uiPriority="73" w:unhideWhenUsed="0"/>
+    <w:lsdException w:name="Light Shading Accent 3" w:semiHidden="0" w:uiPriority="60" w:unhideWhenUsed="0"/>
+    <w:lsdException w:name="Light List Accent 3" w:semiHidden="0" w:uiPriority="61" w:unhideWhenUsed="0"/>
+    <w:lsdException w:name="Light Grid Accent 3" w:semiHidden="0" w:uiPriority="62" w:unhideWhenUsed="0"/>
+    <w:lsdException w:name="Medium Shading 1 Accent 3" w:semiHidden="0" w:uiPriority="63" w:unhideWhenUsed="0"/>
+    <w:lsdException w:name="Medium Shading 2 Accent 3" w:semiHidden="0" w:uiPriority="64" w:unhideWhenUsed="0"/>
+    <w:lsdException w:name="Medium List 1 Accent 3" w:semiHidden="0" w:uiPriority="65" w:unhideWhenUsed="0"/>
+    <w:lsdException w:name="Medium List 2 Accent 3" w:semiHidden="0" w:uiPriority="66" w:unhideWhenUsed="0"/>
+    <w:lsdException w:name="Medium Grid 1 Accent 3" w:semiHidden="0" w:uiPriority="67" w:unhideWhenUsed="0"/>
+    <w:lsdException w:name="Medium Grid 2 Accent 3" w:semiHidden="0" w:uiPriority="68" w:unhideWhenUsed="0"/>
+    <w:lsdException w:name="Medium Grid 3 Accent 3" w:semiHidden="0" w:uiPriority="69" w:unhideWhenUsed="0"/>
+    <w:lsdException w:name="Dark List Accent 3" w:semiHidden="0" w:uiPriority="70" w:unhideWhenUsed="0"/>
+    <w:lsdException w:name="Colorful Shading Accent 3" w:semiHidden="0" w:uiPriority="71" w:unhideWhenUsed="0"/>
+    <w:lsdException w:name="Colorful List Accent 3" w:semiHidden="0" w:uiPriority="72" w:unhideWhenUsed="0"/>
+    <w:lsdException w:name="Colorful Grid Accent 3" w:semiHidden="0" w:uiPriority="73" w:unhideWhenUsed="0"/>
+    <w:lsdException w:name="Light Shading Accent 4" w:semiHidden="0" w:uiPriority="60" w:unhideWhenUsed="0"/>
+    <w:lsdException w:name="Light List Accent 4" w:semiHidden="0" w:uiPriority="61" w:unhideWhenUsed="0"/>
+    <w:lsdException w:name="Light Grid Accent 4" w:semiHidden="0" w:uiPriority="62" w:unhideWhenUsed="0"/>
+    <w:lsdException w:name="Medium Shading 1 Accent 4" w:semiHidden="0" w:uiPriority="63" w:unhideWhenUsed="0"/>
+    <w:lsdException w:name="Medium Shading 2 Accent 4" w:semiHidden="0" w:uiPriority="64" w:unhideWhenUsed="0"/>
+    <w:lsdException w:name="Medium List 1 Accent 4" w:semiHidden="0" w:uiPriority="65" w:unhideWhenUsed="0"/>
+    <w:lsdException w:name="Medium List 2 Accent 4" w:semiHidden="0" w:uiPriority="66" w:unhideWhenUsed="0"/>
+    <w:lsdException w:name="Medium Grid 1 Accent 4" w:semiHidden="0" w:uiPriority="67" w:unhideWhenUsed="0"/>
+    <w:lsdException w:name="Medium Grid 2 Accent 4" w:semiHidden="0" w:uiPriority="68" w:unhideWhenUsed="0"/>
+    <w:lsdException w:name="Medium Grid 3 Accent 4" w:semiHidden="0" w:uiPriority="69" w:unhideWhenUsed="0"/>
+    <w:lsdException w:name="Dark List Accent 4" w:semiHidden="0" w:uiPriority="70" w:unhideWhenUsed="0"/>
+    <w:lsdException w:name="Colorful Shading Accent 4" w:semiHidden="0" w:uiPriority="71" w:unhideWhenUsed="0"/>
+    <w:lsdException w:name="Colorful List Accent 4" w:semiHidden="0" w:uiPriority="72" w:unhideWhenUsed="0"/>
+    <w:lsdException w:name="Colorful Grid Accent 4" w:semiHidden="0" w:uiPriority="73" w:unhideWhenUsed="0"/>
+    <w:lsdException w:name="Light Shading Accent 5" w:semiHidden="0" w:uiPriority="60" w:unhideWhenUsed="0"/>
+    <w:lsdException w:name="Light List Accent 5" w:semiHidden="0" w:uiPriority="61" w:unhideWhenUsed="0"/>
+    <w:lsdException w:name="Light Grid Accent 5" w:semiHidden="0" w:uiPriority="62" w:unhideWhenUsed="0"/>
+    <w:lsdException w:name="Medium Shading 1 Accent 5" w:semiHidden="0" w:uiPriority="63" w:unhideWhenUsed="0"/>
+    <w:lsdException w:name="Medium Shading 2 Accent 5" w:semiHidden="0" w:uiPriority="64" w:unhideWhenUsed="0"/>
+    <w:lsdException w:name="Medium List 1 Accent 5" w:semiHidden="0" w:uiPriority="65" w:unhideWhenUsed="0"/>
+    <w:lsdException w:name="Medium List 2 Accent 5" w:semiHidden="0" w:uiPriority="66" w:unhideWhenUsed="0"/>
+    <w:lsdException w:name="Medium Grid 1 Accent 5" w:semiHidden="0" w:uiPriority="67" w:unhideWhenUsed="0"/>
+    <w:lsdException w:name="Medium Grid 2 Accent 5" w:semiHidden="0" w:uiPriority="68" w:unhideWhenUsed="0"/>
+    <w:lsdException w:name="Medium Grid 3 Accent 5" w:semiHidden="0" w:uiPriority="69" w:unhideWhenUsed="0"/>
+    <w:lsdException w:name="Dark List Accent 5" w:semiHidden="0" w:uiPriority="70" w:unhideWhenUsed="0"/>
+    <w:lsdException w:name="Colorful Shading Accent 5" w:semiHidden="0" w:uiPriority="71" w:unhideWhenUsed="0"/>
+    <w:lsdException w:name="Colorful List Accent 5" w:semiHidden="0" w:uiPriority="72" w:unhideWhenUsed="0"/>
+    <w:lsdException w:name="Colorful Grid Accent 5" w:semiHidden="0" w:uiPriority="73" w:unhideWhenUsed="0"/>
+    <w:lsdException w:name="Light Shading Accent 6" w:semiHidden="0" w:uiPriority="60" w:unhideWhenUsed="0"/>
+    <w:lsdException w:name="Light List Accent 6" w:semiHidden="0" w:uiPriority="61" w:unhideWhenUsed="0"/>
+    <w:lsdException w:name="Light Grid Accent 6" w:semiHidden="0" w:uiPriority="62" w:unhideWhenUsed="0"/>
+    <w:lsdException w:name="Medium Shading 1 Accent 6" w:semiHidden="0" w:uiPriority="63" w:unhideWhenUsed="0"/>
+    <w:lsdException w:name="Medium Shading 2 Accent 6" w:semiHidden="0" w:uiPriority="64" w:unhideWhenUsed="0"/>
+    <w:lsdException w:name="Medium List 1 Accent 6" w:semiHidden="0" w:uiPriority="65" w:unhideWhenUsed="0"/>
+    <w:lsdException w:name="Medium List 2 Accent 6" w:semiHidden="0" w:uiPriority="66" w:unhideWhenUsed="0"/>
+    <w:lsdException w:name="Medium Grid 1 Accent 6" w:semiHidden="0" w:uiPriority="67" w:unhideWhenUsed="0"/>
+    <w:lsdException w:name="Medium Grid 2 Accent 6" w:semiHidden="0" w:uiPriority="68" w:unhideWhenUsed="0"/>
+    <w:lsdException w:name="Medium Grid 3 Accent 6" w:semiHidden="0" w:uiPriority="69" w:unhideWhenUsed="0"/>
+    <w:lsdException w:name="Dark List Accent 6" w:semiHidden="0" w:uiPriority="70" w:unhideWhenUsed="0"/>
+    <w:lsdException w:name="Colorful Shading Accent 6" w:semiHidden="0" w:uiPriority="71" w:unhideWhenUsed="0"/>
+    <w:lsdException w:name="Colorful List Accent 6" w:semiHidden="0" w:uiPriority="72" w:unhideWhenUsed="0"/>
+    <w:lsdException w:name="Colorful Grid Accent 6" w:semiHidden="0" w:uiPriority="73" w:unhideWhenUsed="0"/>
+    <w:lsdException w:name="Subtle Emphasis" w:semiHidden="0" w:uiPriority="19" w:unhideWhenUsed="0" w:qFormat="1"/>
+    <w:lsdException w:name="Intense Emphasis" w:semiHidden="0" w:uiPriority="21" w:unhideWhenUsed="0" w:qFormat="1"/>
+    <w:lsdException w:name="Subtle Reference" w:semiHidden="0" w:uiPriority="31" w:unhideWhenUsed="0" w:qFormat="1"/>
+    <w:lsdException w:name="Intense Reference" w:semiHidden="0" w:uiPriority="32" w:unhideWhenUsed="0" w:qFormat="1"/>
+    <w:lsdException w:name="Book Title" w:semiHidden="0" w:uiPriority="33" w:unhideWhenUsed="0" w:qFormat="1"/>
+    <w:lsdException w:name="Bibliography" w:uiPriority="37"/>
+    <w:lsdException w:name="TOC Heading" w:uiPriority="39" w:qFormat="1"/>
+  </w:latentStyles>
+  <w:style w:type="paragraph" w:default="1" w:styleId="Normal">
+    <w:name w:val="Normal"/>
+    <w:qFormat/>
+  </w:style>
+  <w:style w:type="paragraph" w:styleId="Heading1">
+    <w:name w:val="heading 1"/>
+    <w:basedOn w:val="Normal"/>
+    <w:next w:val="Normal"/>
+    <w:link w:val="Heading1Char"/>
+    <w:uiPriority w:val="9"/>
+    <w:qFormat/>
+    <w:rsid w:val="00BB126D"/>
+    <w:pPr>
+      <w:keepNext/>
+      <w:keepLines/>
+      <w:spacing w:before="480" w:after="0"/>
+      <w:outlineLvl w:val="0"/>
+    </w:pPr>
+    <w:rPr>
+      <w:rFonts w:asciiTheme="majorHAnsi" w:eastAsiaTheme="majorEastAsia" w:hAnsiTheme="majorHAnsi" w:cstheme="majorBidi"/>
+      <w:b/>
+      <w:bCs/>
+      <w:color w:val="345A8A" w:themeColor="accent1" w:themeShade="B5"/>
+      <w:sz w:val="32"/>
+      <w:szCs w:val="32"/>
+    </w:rPr>
+  </w:style>
+  <w:style w:type="paragraph" w:styleId="Heading2">
+    <w:name w:val="heading 2"/>
+    <w:basedOn w:val="Normal"/>
+    <w:next w:val="Normal"/>
+    <w:link w:val="Heading2Char"/>
+    <w:uiPriority w:val="9"/>
+    <w:unhideWhenUsed/>
+    <w:qFormat/>
+    <w:rsid w:val="00BB126D"/>
+    <w:pPr>
+      <w:keepNext/>
+      <w:keepLines/>
+      <w:spacing w:before="200" w:after="0"/>
+      <w:outlineLvl w:val="1"/>
+    </w:pPr>
+    <w:rPr>
+      <w:rFonts w:asciiTheme="majorHAnsi" w:eastAsiaTheme="majorEastAsia" w:hAnsiTheme="majorHAnsi" w:cstheme="majorBidi"/>
+      <w:b/>
+      <w:bCs/>
+      <w:color w:val="4F81BD" w:themeColor="accent1"/>
+      <w:sz w:val="26"/>
+      <w:szCs w:val="26"/>
+    </w:rPr>
+  </w:style>
+  <w:style w:type="paragraph" w:styleId="Heading3">
+    <w:name w:val="heading 3"/>
+    <w:basedOn w:val="Normal"/>
+    <w:next w:val="Normal"/>
+    <w:link w:val="Heading3Char"/>
+    <w:uiPriority w:val="9"/>
+    <w:unhideWhenUsed/>
+    <w:qFormat/>
+    <w:rsid w:val="00BB126D"/>
+    <w:pPr>
+      <w:keepNext/>
+      <w:keepLines/>
+      <w:spacing w:before="200" w:after="0"/>
+      <w:outlineLvl w:val="2"/>
+    </w:pPr>
+    <w:rPr>
+      <w:rFonts w:asciiTheme="majorHAnsi" w:eastAsiaTheme="majorEastAsia" w:hAnsiTheme="majorHAnsi" w:cstheme="majorBidi"/>
+      <w:b/>
+      <w:bCs/>
+      <w:color w:val="4F81BD" w:themeColor="accent1"/>
+    </w:rPr>
+  </w:style>
+  <w:style w:type="paragraph" w:styleId="Heading4">
+    <w:name w:val="heading 4"/>
+    <w:basedOn w:val="Normal"/>
+    <w:next w:val="Normal"/>
+    <w:link w:val="Heading4Char"/>
+    <w:uiPriority w:val="9"/>
+    <w:unhideWhenUsed/>
+    <w:qFormat/>
+    <w:rsid w:val="005F2EBC"/>
+    <w:pPr>
+      <w:keepNext/>
+      <w:keepLines/>
+      <w:spacing w:before="200" w:after="0"/>
+      <w:outlineLvl w:val="3"/>
+    </w:pPr>
+    <w:rPr>
+      <w:rFonts w:asciiTheme="majorHAnsi" w:eastAsiaTheme="majorEastAsia" w:hAnsiTheme="majorHAnsi" w:cstheme="majorBidi"/>
+      <w:b/>
+      <w:bCs/>
+      <w:i/>
+      <w:iCs/>
+      <w:color w:val="4F81BD" w:themeColor="accent1"/>
+    </w:rPr>
+  </w:style>
+  <w:style w:type="character" w:default="1" w:styleId="DefaultParagraphFont">
+    <w:name w:val="Default Paragraph Font"/>
+    <w:uiPriority w:val="1"/>
+    <w:semiHidden/>
+    <w:unhideWhenUsed/>
+  </w:style>
+  <w:style w:type="table" w:default="1" w:styleId="TableNormal">
+    <w:name w:val="Normal Table"/>
+    <w:uiPriority w:val="99"/>
+    <w:semiHidden/>
+    <w:unhideWhenUsed/>
+    <w:tblPr>
+      <w:tblInd w:w="0" w:type="dxa"/>
+      <w:tblCellMar>
+        <w:top w:w="0" w:type="dxa"/>
+        <w:left w:w="108" w:type="dxa"/>
+        <w:bottom w:w="0" w:type="dxa"/>
+        <w:right w:w="108" w:type="dxa"/>
+      </w:tblCellMar>
+    </w:tblPr>
+  </w:style>
+  <w:style w:type="numbering" w:default="1" w:styleId="NoList">
+    <w:name w:val="No List"/>
+    <w:uiPriority w:val="99"/>
+    <w:semiHidden/>
+    <w:unhideWhenUsed/>
+  </w:style>
+  <w:style w:type="paragraph" w:styleId="ListParagraph">
+    <w:name w:val="List Paragraph"/>
+    <w:basedOn w:val="Normal"/>
+    <w:uiPriority w:val="34"/>
+    <w:qFormat/>
+    <w:rsid w:val="00AC5742"/>
+    <w:pPr>
+      <w:ind w:left="720"/>
+      <w:contextualSpacing/>
+    </w:pPr>
+  </w:style>
+  <w:style w:type="character" w:styleId="Strong">
+    <w:name w:val="Strong"/>
+    <w:basedOn w:val="DefaultParagraphFont"/>
+    <w:uiPriority w:val="22"/>
+    <w:qFormat/>
+    <w:rsid w:val="003C6205"/>
+    <w:rPr>
+      <w:b/>
+      <w:bCs/>
+    </w:rPr>
+  </w:style>
+  <w:style w:type="character" w:styleId="Hyperlink">
+    <w:name w:val="Hyperlink"/>
+    <w:basedOn w:val="DefaultParagraphFont"/>
+    <w:uiPriority w:val="99"/>
+    <w:unhideWhenUsed/>
+    <w:rsid w:val="00F11E1B"/>
+    <w:rPr>
+      <w:color w:val="0000FF" w:themeColor="hyperlink"/>
+      <w:u w:val="single"/>
+    </w:rPr>
+  </w:style>
+  <w:style w:type="paragraph" w:styleId="Title">
+    <w:name w:val="Title"/>
+    <w:basedOn w:val="Normal"/>
+    <w:next w:val="Normal"/>
+    <w:link w:val="TitleChar"/>
+    <w:uiPriority w:val="10"/>
+    <w:qFormat/>
+    <w:rsid w:val="000F6AEB"/>
+    <w:pPr>
+      <w:pBdr>
+        <w:bottom w:val="single" w:sz="8" w:space="4" w:color="4F81BD" w:themeColor="accent1"/>
+      </w:pBdr>
+      <w:spacing w:after="300"/>
+      <w:contextualSpacing/>
+    </w:pPr>
+    <w:rPr>
+      <w:rFonts w:asciiTheme="majorHAnsi" w:eastAsiaTheme="majorEastAsia" w:hAnsiTheme="majorHAnsi" w:cstheme="majorBidi"/>
+      <w:color w:val="17365D" w:themeColor="text2" w:themeShade="BF"/>
+      <w:spacing w:val="5"/>
+      <w:kern w:val="28"/>
+      <w:sz w:val="52"/>
+      <w:szCs w:val="52"/>
+    </w:rPr>
+  </w:style>
+  <w:style w:type="character" w:customStyle="1" w:styleId="TitleChar">
+    <w:name w:val="Title Char"/>
+    <w:basedOn w:val="DefaultParagraphFont"/>
+    <w:link w:val="Title"/>
+    <w:uiPriority w:val="10"/>
+    <w:rsid w:val="000F6AEB"/>
+    <w:rPr>
+      <w:rFonts w:asciiTheme="majorHAnsi" w:eastAsiaTheme="majorEastAsia" w:hAnsiTheme="majorHAnsi" w:cstheme="majorBidi"/>
+      <w:color w:val="17365D" w:themeColor="text2" w:themeShade="BF"/>
+      <w:spacing w:val="5"/>
+      <w:kern w:val="28"/>
+      <w:sz w:val="52"/>
+      <w:szCs w:val="52"/>
+    </w:rPr>
+  </w:style>
+  <w:style w:type="character" w:customStyle="1" w:styleId="Heading1Char">
+    <w:name w:val="Heading 1 Char"/>
+    <w:basedOn w:val="DefaultParagraphFont"/>
+    <w:link w:val="Heading1"/>
+    <w:uiPriority w:val="9"/>
+    <w:rsid w:val="00BB126D"/>
+    <w:rPr>
+      <w:rFonts w:asciiTheme="majorHAnsi" w:eastAsiaTheme="majorEastAsia" w:hAnsiTheme="majorHAnsi" w:cstheme="majorBidi"/>
+      <w:b/>
+      <w:bCs/>
+      <w:color w:val="345A8A" w:themeColor="accent1" w:themeShade="B5"/>
+      <w:sz w:val="32"/>
+      <w:szCs w:val="32"/>
+    </w:rPr>
+  </w:style>
+  <w:style w:type="character" w:customStyle="1" w:styleId="Heading2Char">
+    <w:name w:val="Heading 2 Char"/>
+    <w:basedOn w:val="DefaultParagraphFont"/>
+    <w:link w:val="Heading2"/>
+    <w:uiPriority w:val="9"/>
+    <w:rsid w:val="00BB126D"/>
+    <w:rPr>
+      <w:rFonts w:asciiTheme="majorHAnsi" w:eastAsiaTheme="majorEastAsia" w:hAnsiTheme="majorHAnsi" w:cstheme="majorBidi"/>
+      <w:b/>
+      <w:bCs/>
+      <w:color w:val="4F81BD" w:themeColor="accent1"/>
+      <w:sz w:val="26"/>
+      <w:szCs w:val="26"/>
+    </w:rPr>
+  </w:style>
+  <w:style w:type="character" w:customStyle="1" w:styleId="Heading3Char">
+    <w:name w:val="Heading 3 Char"/>
+    <w:basedOn w:val="DefaultParagraphFont"/>
+    <w:link w:val="Heading3"/>
+    <w:uiPriority w:val="9"/>
+    <w:rsid w:val="00BB126D"/>
+    <w:rPr>
+      <w:rFonts w:asciiTheme="majorHAnsi" w:eastAsiaTheme="majorEastAsia" w:hAnsiTheme="majorHAnsi" w:cstheme="majorBidi"/>
+      <w:b/>
+      <w:bCs/>
+      <w:color w:val="4F81BD" w:themeColor="accent1"/>
+    </w:rPr>
+  </w:style>
+  <w:style w:type="paragraph" w:styleId="BalloonText">
+    <w:name w:val="Balloon Text"/>
+    <w:basedOn w:val="Normal"/>
+    <w:link w:val="BalloonTextChar"/>
+    <w:uiPriority w:val="99"/>
+    <w:semiHidden/>
+    <w:unhideWhenUsed/>
+    <w:rsid w:val="00801104"/>
+    <w:pPr>
+      <w:spacing w:after="0"/>
+    </w:pPr>
+    <w:rPr>
+      <w:rFonts w:ascii="Lucida Grande" w:hAnsi="Lucida Grande"/>
+      <w:sz w:val="18"/>
+      <w:szCs w:val="18"/>
+    </w:rPr>
+  </w:style>
+  <w:style w:type="character" w:customStyle="1" w:styleId="BalloonTextChar">
+    <w:name w:val="Balloon Text Char"/>
+    <w:basedOn w:val="DefaultParagraphFont"/>
+    <w:link w:val="BalloonText"/>
+    <w:uiPriority w:val="99"/>
+    <w:semiHidden/>
+    <w:rsid w:val="00801104"/>
+    <w:rPr>
+      <w:rFonts w:ascii="Lucida Grande" w:hAnsi="Lucida Grande"/>
+      <w:sz w:val="18"/>
+      <w:szCs w:val="18"/>
+    </w:rPr>
+  </w:style>
+  <w:style w:type="paragraph" w:styleId="TOC1">
+    <w:name w:val="toc 1"/>
+    <w:basedOn w:val="Normal"/>
+    <w:next w:val="Normal"/>
+    <w:autoRedefine/>
+    <w:uiPriority w:val="39"/>
+    <w:unhideWhenUsed/>
+    <w:rsid w:val="006D0C9D"/>
+    <w:pPr>
+      <w:spacing w:before="360" w:after="0"/>
+    </w:pPr>
+    <w:rPr>
+      <w:rFonts w:asciiTheme="majorHAnsi" w:hAnsiTheme="majorHAnsi"/>
+      <w:b/>
+      <w:caps/>
+    </w:rPr>
+  </w:style>
+  <w:style w:type="paragraph" w:styleId="TOC2">
+    <w:name w:val="toc 2"/>
+    <w:basedOn w:val="Normal"/>
+    <w:next w:val="Normal"/>
+    <w:autoRedefine/>
+    <w:uiPriority w:val="39"/>
+    <w:unhideWhenUsed/>
+    <w:rsid w:val="006D0C9D"/>
+    <w:pPr>
+      <w:spacing w:before="240" w:after="0"/>
+    </w:pPr>
+    <w:rPr>
+      <w:b/>
+      <w:sz w:val="20"/>
+      <w:szCs w:val="20"/>
+    </w:rPr>
+  </w:style>
+  <w:style w:type="paragraph" w:styleId="TOC3">
+    <w:name w:val="toc 3"/>
+    <w:basedOn w:val="Normal"/>
+    <w:next w:val="Normal"/>
+    <w:autoRedefine/>
+    <w:uiPriority w:val="39"/>
+    <w:unhideWhenUsed/>
+    <w:rsid w:val="006D0C9D"/>
+    <w:pPr>
+      <w:spacing w:after="0"/>
+      <w:ind w:left="240"/>
+    </w:pPr>
+    <w:rPr>
+      <w:sz w:val="20"/>
+      <w:szCs w:val="20"/>
+    </w:rPr>
+  </w:style>
+  <w:style w:type="paragraph" w:styleId="TOC4">
+    <w:name w:val="toc 4"/>
+    <w:basedOn w:val="Normal"/>
+    <w:next w:val="Normal"/>
+    <w:autoRedefine/>
+    <w:uiPriority w:val="39"/>
+    <w:unhideWhenUsed/>
+    <w:rsid w:val="006D0C9D"/>
+    <w:pPr>
+      <w:spacing w:after="0"/>
+      <w:ind w:left="480"/>
+    </w:pPr>
+    <w:rPr>
+      <w:sz w:val="20"/>
+      <w:szCs w:val="20"/>
+    </w:rPr>
+  </w:style>
+  <w:style w:type="paragraph" w:styleId="TOC5">
+    <w:name w:val="toc 5"/>
+    <w:basedOn w:val="Normal"/>
+    <w:next w:val="Normal"/>
+    <w:autoRedefine/>
+    <w:uiPriority w:val="39"/>
+    <w:unhideWhenUsed/>
+    <w:rsid w:val="006D0C9D"/>
+    <w:pPr>
+      <w:spacing w:after="0"/>
+      <w:ind w:left="720"/>
+    </w:pPr>
+    <w:rPr>
+      <w:sz w:val="20"/>
+      <w:szCs w:val="20"/>
+    </w:rPr>
+  </w:style>
+  <w:style w:type="paragraph" w:styleId="TOC6">
+    <w:name w:val="toc 6"/>
+    <w:basedOn w:val="Normal"/>
+    <w:next w:val="Normal"/>
+    <w:autoRedefine/>
+    <w:uiPriority w:val="39"/>
+    <w:unhideWhenUsed/>
+    <w:rsid w:val="006D0C9D"/>
+    <w:pPr>
+      <w:spacing w:after="0"/>
+      <w:ind w:left="960"/>
+    </w:pPr>
+    <w:rPr>
+      <w:sz w:val="20"/>
+      <w:szCs w:val="20"/>
+    </w:rPr>
+  </w:style>
+  <w:style w:type="paragraph" w:styleId="TOC7">
+    <w:name w:val="toc 7"/>
+    <w:basedOn w:val="Normal"/>
+    <w:next w:val="Normal"/>
+    <w:autoRedefine/>
+    <w:uiPriority w:val="39"/>
+    <w:unhideWhenUsed/>
+    <w:rsid w:val="006D0C9D"/>
+    <w:pPr>
+      <w:spacing w:after="0"/>
+      <w:ind w:left="1200"/>
+    </w:pPr>
+    <w:rPr>
+      <w:sz w:val="20"/>
+      <w:szCs w:val="20"/>
+    </w:rPr>
+  </w:style>
+  <w:style w:type="paragraph" w:styleId="TOC8">
+    <w:name w:val="toc 8"/>
+    <w:basedOn w:val="Normal"/>
+    <w:next w:val="Normal"/>
+    <w:autoRedefine/>
+    <w:uiPriority w:val="39"/>
+    <w:unhideWhenUsed/>
+    <w:rsid w:val="006D0C9D"/>
+    <w:pPr>
+      <w:spacing w:after="0"/>
+      <w:ind w:left="1440"/>
+    </w:pPr>
+    <w:rPr>
+      <w:sz w:val="20"/>
+      <w:szCs w:val="20"/>
+    </w:rPr>
+  </w:style>
+  <w:style w:type="paragraph" w:styleId="TOC9">
+    <w:name w:val="toc 9"/>
+    <w:basedOn w:val="Normal"/>
+    <w:next w:val="Normal"/>
+    <w:autoRedefine/>
+    <w:uiPriority w:val="39"/>
+    <w:unhideWhenUsed/>
+    <w:rsid w:val="006D0C9D"/>
+    <w:pPr>
+      <w:spacing w:after="0"/>
+      <w:ind w:left="1680"/>
+    </w:pPr>
+    <w:rPr>
+      <w:sz w:val="20"/>
+      <w:szCs w:val="20"/>
+    </w:rPr>
+  </w:style>
+  <w:style w:type="table" w:styleId="TableGrid">
+    <w:name w:val="Table Grid"/>
+    <w:basedOn w:val="TableNormal"/>
+    <w:uiPriority w:val="59"/>
+    <w:rsid w:val="00C56A1D"/>
+    <w:pPr>
+      <w:spacing w:after="0"/>
+    </w:pPr>
+    <w:tblPr>
+      <w:tblInd w:w="0" w:type="dxa"/>
+      <w:tblBorders>
+        <w:top w:val="single" w:sz="4" w:space="0" w:color="auto"/>
+        <w:left w:val="single" w:sz="4" w:space="0" w:color="auto"/>
+        <w:bottom w:val="single" w:sz="4" w:space="0" w:color="auto"/>
+        <w:right w:val="single" w:sz="4" w:space="0" w:color="auto"/>
+        <w:insideH w:val="single" w:sz="4" w:space="0" w:color="auto"/>
+        <w:insideV w:val="single" w:sz="4" w:space="0" w:color="auto"/>
+      </w:tblBorders>
+      <w:tblCellMar>
+        <w:top w:w="0" w:type="dxa"/>
+        <w:left w:w="108" w:type="dxa"/>
+        <w:bottom w:w="0" w:type="dxa"/>
+        <w:right w:w="108" w:type="dxa"/>
+      </w:tblCellMar>
+    </w:tblPr>
+  </w:style>
+  <w:style w:type="character" w:styleId="FollowedHyperlink">
+    <w:name w:val="FollowedHyperlink"/>
+    <w:basedOn w:val="DefaultParagraphFont"/>
+    <w:uiPriority w:val="99"/>
+    <w:semiHidden/>
+    <w:unhideWhenUsed/>
+    <w:rsid w:val="000D2842"/>
+    <w:rPr>
+      <w:color w:val="800080" w:themeColor="followedHyperlink"/>
+      <w:u w:val="single"/>
+    </w:rPr>
+  </w:style>
+  <w:style w:type="character" w:styleId="CommentReference">
+    <w:name w:val="annotation reference"/>
+    <w:basedOn w:val="DefaultParagraphFont"/>
+    <w:uiPriority w:val="99"/>
+    <w:semiHidden/>
+    <w:unhideWhenUsed/>
+    <w:rsid w:val="000D2842"/>
+    <w:rPr>
+      <w:sz w:val="16"/>
+      <w:szCs w:val="16"/>
+    </w:rPr>
+  </w:style>
+  <w:style w:type="paragraph" w:styleId="CommentText">
+    <w:name w:val="annotation text"/>
+    <w:basedOn w:val="Normal"/>
+    <w:link w:val="CommentTextChar"/>
+    <w:uiPriority w:val="99"/>
+    <w:semiHidden/>
+    <w:unhideWhenUsed/>
+    <w:rsid w:val="000D2842"/>
+    <w:rPr>
+      <w:sz w:val="20"/>
+      <w:szCs w:val="20"/>
+    </w:rPr>
+  </w:style>
+  <w:style w:type="character" w:customStyle="1" w:styleId="CommentTextChar">
+    <w:name w:val="Comment Text Char"/>
+    <w:basedOn w:val="DefaultParagraphFont"/>
+    <w:link w:val="CommentText"/>
+    <w:uiPriority w:val="99"/>
+    <w:semiHidden/>
+    <w:rsid w:val="000D2842"/>
+    <w:rPr>
+      <w:sz w:val="20"/>
+      <w:szCs w:val="20"/>
+    </w:rPr>
+  </w:style>
+  <w:style w:type="paragraph" w:styleId="CommentSubject">
+    <w:name w:val="annotation subject"/>
+    <w:basedOn w:val="CommentText"/>
+    <w:next w:val="CommentText"/>
+    <w:link w:val="CommentSubjectChar"/>
+    <w:uiPriority w:val="99"/>
+    <w:semiHidden/>
+    <w:unhideWhenUsed/>
+    <w:rsid w:val="000D2842"/>
+    <w:rPr>
+      <w:b/>
+      <w:bCs/>
+    </w:rPr>
+  </w:style>
+  <w:style w:type="character" w:customStyle="1" w:styleId="CommentSubjectChar">
+    <w:name w:val="Comment Subject Char"/>
+    <w:basedOn w:val="CommentTextChar"/>
+    <w:link w:val="CommentSubject"/>
+    <w:uiPriority w:val="99"/>
+    <w:semiHidden/>
+    <w:rsid w:val="000D2842"/>
+    <w:rPr>
+      <w:b/>
+      <w:bCs/>
+      <w:sz w:val="20"/>
+      <w:szCs w:val="20"/>
+    </w:rPr>
+  </w:style>
+  <w:style w:type="character" w:customStyle="1" w:styleId="Heading4Char">
+    <w:name w:val="Heading 4 Char"/>
+    <w:basedOn w:val="DefaultParagraphFont"/>
+    <w:link w:val="Heading4"/>
+    <w:uiPriority w:val="9"/>
+    <w:rsid w:val="005F2EBC"/>
+    <w:rPr>
+      <w:rFonts w:asciiTheme="majorHAnsi" w:eastAsiaTheme="majorEastAsia" w:hAnsiTheme="majorHAnsi" w:cstheme="majorBidi"/>
+      <w:b/>
+      <w:bCs/>
+      <w:i/>
+      <w:iCs/>
+      <w:color w:val="4F81BD" w:themeColor="accent1"/>
     </w:rPr>
   </w:style>
 </w:styles>
@@ -7947,7 +9218,7 @@
   <dgm:whole/>
   <dgm:extLst>
     <a:ext uri="http://schemas.microsoft.com/office/drawing/2008/diagram">
-      <dsp:dataModelExt xmlns:dsp="http://schemas.microsoft.com/office/drawing/2008/diagram" relId="rId17" minVer="http://schemas.openxmlformats.org/drawingml/2006/diagram"/>
+      <dsp:dataModelExt xmlns:dsp="http://schemas.microsoft.com/office/drawing/2008/diagram" relId="rId19" minVer="http://schemas.openxmlformats.org/drawingml/2006/diagram"/>
     </a:ext>
   </dgm:extLst>
 </dgm:dataModel>
@@ -8261,7 +9532,7 @@
   <dgm:whole/>
   <dgm:extLst>
     <a:ext uri="http://schemas.microsoft.com/office/drawing/2008/diagram">
-      <dsp:dataModelExt xmlns:dsp="http://schemas.microsoft.com/office/drawing/2008/diagram" relId="rId22" minVer="http://schemas.openxmlformats.org/drawingml/2006/diagram"/>
+      <dsp:dataModelExt xmlns:dsp="http://schemas.microsoft.com/office/drawing/2008/diagram" relId="rId24" minVer="http://schemas.openxmlformats.org/drawingml/2006/diagram"/>
     </a:ext>
   </dgm:extLst>
 </dgm:dataModel>
@@ -8712,7 +9983,7 @@
   <dgm:whole/>
   <dgm:extLst>
     <a:ext uri="http://schemas.microsoft.com/office/drawing/2008/diagram">
-      <dsp:dataModelExt xmlns:dsp="http://schemas.microsoft.com/office/drawing/2008/diagram" relId="rId27" minVer="http://schemas.openxmlformats.org/drawingml/2006/diagram"/>
+      <dsp:dataModelExt xmlns:dsp="http://schemas.microsoft.com/office/drawing/2008/diagram" relId="rId29" minVer="http://schemas.openxmlformats.org/drawingml/2006/diagram"/>
     </a:ext>
   </dgm:extLst>
 </dgm:dataModel>
@@ -9342,8 +10613,8 @@
       </dsp:nvSpPr>
       <dsp:spPr>
         <a:xfrm>
-          <a:off x="0" y="328050"/>
-          <a:ext cx="5486400" cy="1212750"/>
+          <a:off x="0" y="352799"/>
+          <a:ext cx="5486400" cy="1190700"/>
         </a:xfrm>
         <a:prstGeom prst="rect">
           <a:avLst/>
@@ -9383,12 +10654,12 @@
         <a:fontRef idx="minor"/>
       </dsp:style>
       <dsp:txBody>
-        <a:bodyPr spcFirstLastPara="0" vert="horz" wrap="square" lIns="425806" tIns="458216" rIns="425806" bIns="156464" numCol="1" spcCol="1270" anchor="t" anchorCtr="0">
+        <a:bodyPr spcFirstLastPara="0" vert="horz" wrap="square" lIns="425806" tIns="437388" rIns="425806" bIns="149352" numCol="1" spcCol="1270" anchor="t" anchorCtr="0">
           <a:noAutofit/>
         </a:bodyPr>
         <a:lstStyle/>
         <a:p>
-          <a:pPr marL="228600" lvl="1" indent="-228600" algn="l" defTabSz="977900">
+          <a:pPr marL="228600" lvl="1" indent="-228600" algn="l" defTabSz="933450">
             <a:lnSpc>
               <a:spcPct val="90000"/>
             </a:lnSpc>
@@ -9401,14 +10672,14 @@
             <a:buChar char="••"/>
           </a:pPr>
           <a:r>
-            <a:rPr lang="en-US" sz="2200" kern="1200"/>
+            <a:rPr lang="en-US" sz="2100" kern="1200"/>
             <a:t>having a header version provides a safety valve</a:t>
           </a:r>
         </a:p>
       </dsp:txBody>
       <dsp:txXfrm>
-        <a:off x="0" y="328050"/>
-        <a:ext cx="5486400" cy="1212750"/>
+        <a:off x="0" y="352799"/>
+        <a:ext cx="5486400" cy="1190700"/>
       </dsp:txXfrm>
     </dsp:sp>
     <dsp:sp modelId="{E16381AB-15D8-F445-AC18-294C8F0D32DD}">
@@ -9418,8 +10689,8 @@
       </dsp:nvSpPr>
       <dsp:spPr>
         <a:xfrm>
-          <a:off x="274320" y="3330"/>
-          <a:ext cx="3840480" cy="649440"/>
+          <a:off x="274320" y="42839"/>
+          <a:ext cx="3840480" cy="619920"/>
         </a:xfrm>
         <a:prstGeom prst="roundRect">
           <a:avLst/>
@@ -9482,7 +10753,7 @@
         </a:bodyPr>
         <a:lstStyle/>
         <a:p>
-          <a:pPr lvl="0" algn="l" defTabSz="977900">
+          <a:pPr lvl="0" algn="l" defTabSz="933450">
             <a:lnSpc>
               <a:spcPct val="90000"/>
             </a:lnSpc>
@@ -9494,14 +10765,14 @@
             </a:spcAft>
           </a:pPr>
           <a:r>
-            <a:rPr lang="en-US" sz="2200" kern="1200"/>
+            <a:rPr lang="en-US" sz="2100" kern="1200"/>
             <a:t>header version number</a:t>
           </a:r>
         </a:p>
       </dsp:txBody>
       <dsp:txXfrm>
-        <a:off x="306023" y="35033"/>
-        <a:ext cx="3777074" cy="586034"/>
+        <a:off x="304582" y="73101"/>
+        <a:ext cx="3779956" cy="559396"/>
       </dsp:txXfrm>
     </dsp:sp>
     <dsp:sp modelId="{47B15D63-8B13-AE4F-BB9E-958608ECE3BF}">
@@ -9511,8 +10782,8 @@
       </dsp:nvSpPr>
       <dsp:spPr>
         <a:xfrm>
-          <a:off x="0" y="1984320"/>
-          <a:ext cx="5486400" cy="1212750"/>
+          <a:off x="0" y="1966860"/>
+          <a:ext cx="5486400" cy="1190700"/>
         </a:xfrm>
         <a:prstGeom prst="rect">
           <a:avLst/>
@@ -9552,12 +10823,12 @@
         <a:fontRef idx="minor"/>
       </dsp:style>
       <dsp:txBody>
-        <a:bodyPr spcFirstLastPara="0" vert="horz" wrap="square" lIns="425806" tIns="458216" rIns="425806" bIns="156464" numCol="1" spcCol="1270" anchor="t" anchorCtr="0">
+        <a:bodyPr spcFirstLastPara="0" vert="horz" wrap="square" lIns="425806" tIns="437388" rIns="425806" bIns="149352" numCol="1" spcCol="1270" anchor="t" anchorCtr="0">
           <a:noAutofit/>
         </a:bodyPr>
         <a:lstStyle/>
         <a:p>
-          <a:pPr marL="228600" lvl="1" indent="-228600" algn="l" defTabSz="977900">
+          <a:pPr marL="228600" lvl="1" indent="-228600" algn="l" defTabSz="933450">
             <a:lnSpc>
               <a:spcPct val="90000"/>
             </a:lnSpc>
@@ -9570,14 +10841,14 @@
             <a:buChar char="••"/>
           </a:pPr>
           <a:r>
-            <a:rPr lang="en-US" sz="2200" kern="1200"/>
+            <a:rPr lang="en-US" sz="2100" kern="1200"/>
             <a:t>provides details on how to demodulate what follows</a:t>
           </a:r>
         </a:p>
       </dsp:txBody>
       <dsp:txXfrm>
-        <a:off x="0" y="1984320"/>
-        <a:ext cx="5486400" cy="1212750"/>
+        <a:off x="0" y="1966860"/>
+        <a:ext cx="5486400" cy="1190700"/>
       </dsp:txXfrm>
     </dsp:sp>
     <dsp:sp modelId="{B3A934E0-4DC2-AE4B-AF39-73A594A1198C}">
@@ -9587,8 +10858,8 @@
       </dsp:nvSpPr>
       <dsp:spPr>
         <a:xfrm>
-          <a:off x="274320" y="1659600"/>
-          <a:ext cx="3840480" cy="649440"/>
+          <a:off x="274320" y="1656900"/>
+          <a:ext cx="3840480" cy="619920"/>
         </a:xfrm>
         <a:prstGeom prst="roundRect">
           <a:avLst/>
@@ -9651,7 +10922,7 @@
         </a:bodyPr>
         <a:lstStyle/>
         <a:p>
-          <a:pPr lvl="0" algn="l" defTabSz="977900">
+          <a:pPr lvl="0" algn="l" defTabSz="933450">
             <a:lnSpc>
               <a:spcPct val="90000"/>
             </a:lnSpc>
@@ -9663,14 +10934,14 @@
             </a:spcAft>
           </a:pPr>
           <a:r>
-            <a:rPr lang="en-US" sz="2200" kern="1200"/>
+            <a:rPr lang="en-US" sz="2100" kern="1200"/>
             <a:t>next header field</a:t>
           </a:r>
         </a:p>
       </dsp:txBody>
       <dsp:txXfrm>
-        <a:off x="306023" y="1691303"/>
-        <a:ext cx="3777074" cy="586034"/>
+        <a:off x="304582" y="1687162"/>
+        <a:ext cx="3779956" cy="559396"/>
       </dsp:txXfrm>
     </dsp:sp>
   </dsp:spTree>
@@ -9692,8 +10963,8 @@
       </dsp:nvSpPr>
       <dsp:spPr>
         <a:xfrm>
-          <a:off x="0" y="394020"/>
-          <a:ext cx="5486400" cy="667800"/>
+          <a:off x="0" y="375120"/>
+          <a:ext cx="5486400" cy="680400"/>
         </a:xfrm>
         <a:prstGeom prst="rect">
           <a:avLst/>
@@ -9757,8 +11028,8 @@
         </a:p>
       </dsp:txBody>
       <dsp:txXfrm>
-        <a:off x="0" y="394020"/>
-        <a:ext cx="5486400" cy="667800"/>
+        <a:off x="0" y="375120"/>
+        <a:ext cx="5486400" cy="680400"/>
       </dsp:txXfrm>
     </dsp:sp>
     <dsp:sp modelId="{6F698DE6-B5B1-054D-A329-6A42616523DC}">
@@ -9768,7 +11039,7 @@
       </dsp:nvSpPr>
       <dsp:spPr>
         <a:xfrm>
-          <a:off x="274320" y="157860"/>
+          <a:off x="274320" y="138959"/>
           <a:ext cx="3840480" cy="472320"/>
         </a:xfrm>
         <a:prstGeom prst="roundRect">
@@ -9850,7 +11121,7 @@
         </a:p>
       </dsp:txBody>
       <dsp:txXfrm>
-        <a:off x="297377" y="180917"/>
+        <a:off x="297377" y="162016"/>
         <a:ext cx="3794366" cy="426206"/>
       </dsp:txXfrm>
     </dsp:sp>
@@ -9861,8 +11132,8 @@
       </dsp:nvSpPr>
       <dsp:spPr>
         <a:xfrm>
-          <a:off x="0" y="1384380"/>
-          <a:ext cx="5486400" cy="667800"/>
+          <a:off x="0" y="1378080"/>
+          <a:ext cx="5486400" cy="680400"/>
         </a:xfrm>
         <a:prstGeom prst="rect">
           <a:avLst/>
@@ -9926,8 +11197,8 @@
         </a:p>
       </dsp:txBody>
       <dsp:txXfrm>
-        <a:off x="0" y="1384380"/>
-        <a:ext cx="5486400" cy="667800"/>
+        <a:off x="0" y="1378080"/>
+        <a:ext cx="5486400" cy="680400"/>
       </dsp:txXfrm>
     </dsp:sp>
     <dsp:sp modelId="{38A62B4C-9396-A84F-984A-D5179BB17AC5}">
@@ -9937,7 +11208,7 @@
       </dsp:nvSpPr>
       <dsp:spPr>
         <a:xfrm>
-          <a:off x="274320" y="1148220"/>
+          <a:off x="274320" y="1141920"/>
           <a:ext cx="3840480" cy="472320"/>
         </a:xfrm>
         <a:prstGeom prst="roundRect">
@@ -10019,7 +11290,7 @@
         </a:p>
       </dsp:txBody>
       <dsp:txXfrm>
-        <a:off x="297377" y="1171277"/>
+        <a:off x="297377" y="1164977"/>
         <a:ext cx="3794366" cy="426206"/>
       </dsp:txXfrm>
     </dsp:sp>
@@ -10030,8 +11301,8 @@
       </dsp:nvSpPr>
       <dsp:spPr>
         <a:xfrm>
-          <a:off x="0" y="2374740"/>
-          <a:ext cx="5486400" cy="667800"/>
+          <a:off x="0" y="2381040"/>
+          <a:ext cx="5486400" cy="680400"/>
         </a:xfrm>
         <a:prstGeom prst="rect">
           <a:avLst/>
@@ -10095,8 +11366,8 @@
         </a:p>
       </dsp:txBody>
       <dsp:txXfrm>
-        <a:off x="0" y="2374740"/>
-        <a:ext cx="5486400" cy="667800"/>
+        <a:off x="0" y="2381040"/>
+        <a:ext cx="5486400" cy="680400"/>
       </dsp:txXfrm>
     </dsp:sp>
     <dsp:sp modelId="{1BC2A23D-E5BA-B749-8146-90C1EEADAA0E}">
@@ -10106,7 +11377,7 @@
       </dsp:nvSpPr>
       <dsp:spPr>
         <a:xfrm>
-          <a:off x="274320" y="2138580"/>
+          <a:off x="274320" y="2144880"/>
           <a:ext cx="3840480" cy="472320"/>
         </a:xfrm>
         <a:prstGeom prst="roundRect">
@@ -10188,7 +11459,7 @@
         </a:p>
       </dsp:txBody>
       <dsp:txXfrm>
-        <a:off x="297377" y="2161637"/>
+        <a:off x="297377" y="2167937"/>
         <a:ext cx="3794366" cy="426206"/>
       </dsp:txXfrm>
     </dsp:sp>
@@ -14289,4 +15560,16 @@
   </a:objectDefaults>
   <a:extraClrSchemeLst/>
 </a:theme>
+</file>
+
+<file path=customXml/item1.xml><?xml version="1.0" encoding="utf-8"?>
+<b:Sources xmlns:b="http://schemas.openxmlformats.org/officeDocument/2006/bibliography" xmlns="http://schemas.openxmlformats.org/officeDocument/2006/bibliography" SelectedStyle="/APA.XSL" StyleName="APA"/>
+</file>
+
+<file path=customXml/itemProps1.xml><?xml version="1.0" encoding="utf-8"?>
+<ds:datastoreItem xmlns:ds="http://schemas.openxmlformats.org/officeDocument/2006/customXml" ds:itemID="{74934E8B-974D-B044-B52B-7A805ECF2DEA}">
+  <ds:schemaRefs>
+    <ds:schemaRef ds:uri="http://schemas.openxmlformats.org/officeDocument/2006/bibliography"/>
+  </ds:schemaRefs>
+</ds:datastoreItem>
 </file>
</xml_diff>

<commit_message>
Beginning of Friday edits
Right before discussion of the emission type designation.
</commit_message>
<xml_diff>
--- a/Engineering/Requirements/Air_Interface/Working_Copy_Air_Interface.docx
+++ b/Engineering/Requirements/Air_Interface/Working_Copy_Air_Interface.docx
@@ -1,9 +1,7 @@
 
 <file path=word/document.xml><?xml version="1.0" encoding="utf-8"?>
-<w:document xmlns:wpc="http://schemas.microsoft.com/office/word/2010/wordprocessingCanvas" xmlns:mo="http://schemas.microsoft.com/office/mac/office/2008/main" xmlns:mc="http://schemas.openxmlformats.org/markup-compatibility/2006" xmlns:mv="urn:schemas-microsoft-com:mac:vml" xmlns:o="urn:schemas-microsoft-com:office:office" xmlns:r="http://schemas.openxmlformats.org/officeDocument/2006/relationships" xmlns:m="http://schemas.openxmlformats.org/officeDocument/2006/math" xmlns:v="urn:schemas-microsoft-com:vml" xmlns:wp14="http://schemas.microsoft.com/office/word/2010/wordprocessingDrawing" xmlns:wp="http://schemas.openxmlformats.org/drawingml/2006/wordprocessingDrawing" xmlns:w10="urn:schemas-microsoft-com:office:word" xmlns:w="http://schemas.openxmlformats.org/wordprocessingml/2006/main" xmlns:w14="http://schemas.microsoft.com/office/word/2010/wordml" xmlns:wpg="http://schemas.microsoft.com/office/word/2010/wordprocessingGroup" xmlns:wpi="http://schemas.microsoft.com/office/word/2010/wordprocessingInk" xmlns:wne="http://schemas.microsoft.com/office/word/2006/wordml" xmlns:wps="http://schemas.microsoft.com/office/word/2010/wordprocessingShape" mc:Ignorable="w14 wp14">
+<w:document xmlns:wpc="http://schemas.microsoft.com/office/word/2010/wordprocessingCanvas" xmlns:cx="http://schemas.microsoft.com/office/drawing/2014/chartex" xmlns:cx1="http://schemas.microsoft.com/office/drawing/2015/9/8/chartex" xmlns:cx2="http://schemas.microsoft.com/office/drawing/2015/10/21/chartex" xmlns:cx3="http://schemas.microsoft.com/office/drawing/2016/5/9/chartex" xmlns:cx4="http://schemas.microsoft.com/office/drawing/2016/5/10/chartex" xmlns:cx5="http://schemas.microsoft.com/office/drawing/2016/5/11/chartex" xmlns:cx6="http://schemas.microsoft.com/office/drawing/2016/5/12/chartex" xmlns:cx7="http://schemas.microsoft.com/office/drawing/2016/5/13/chartex" xmlns:cx8="http://schemas.microsoft.com/office/drawing/2016/5/14/chartex" xmlns:mc="http://schemas.openxmlformats.org/markup-compatibility/2006" xmlns:aink="http://schemas.microsoft.com/office/drawing/2016/ink" xmlns:am3d="http://schemas.microsoft.com/office/drawing/2017/model3d" xmlns:o="urn:schemas-microsoft-com:office:office" xmlns:r="http://schemas.openxmlformats.org/officeDocument/2006/relationships" xmlns:m="http://schemas.openxmlformats.org/officeDocument/2006/math" xmlns:v="urn:schemas-microsoft-com:vml" xmlns:wp14="http://schemas.microsoft.com/office/word/2010/wordprocessingDrawing" xmlns:wp="http://schemas.openxmlformats.org/drawingml/2006/wordprocessingDrawing" xmlns:w10="urn:schemas-microsoft-com:office:word" xmlns:w="http://schemas.openxmlformats.org/wordprocessingml/2006/main" xmlns:w14="http://schemas.microsoft.com/office/word/2010/wordml" xmlns:w15="http://schemas.microsoft.com/office/word/2012/wordml" xmlns:w16cid="http://schemas.microsoft.com/office/word/2016/wordml/cid" xmlns:w16se="http://schemas.microsoft.com/office/word/2015/wordml/symex" xmlns:wpg="http://schemas.microsoft.com/office/word/2010/wordprocessingGroup" xmlns:wpi="http://schemas.microsoft.com/office/word/2010/wordprocessingInk" xmlns:wne="http://schemas.microsoft.com/office/word/2006/wordml" xmlns:wps="http://schemas.microsoft.com/office/word/2010/wordprocessingShape" mc:Ignorable="w14 w15 w16se w16cid wp14">
   <w:body>
-    <w:bookmarkStart w:id="0" w:name="_GoBack"/>
-    <w:bookmarkEnd w:id="0"/>
     <w:p>
       <w:pPr>
         <w:pStyle w:val="TOC1"/>
@@ -308,7 +306,7 @@
         </w:rPr>
         <w:fldChar w:fldCharType="separate"/>
       </w:r>
-      <w:ins w:id="1" w:author="Michelle Thompson" w:date="2016-09-26T13:51:00Z">
+      <w:ins w:id="0" w:author="Michelle Thompson" w:date="2016-09-26T13:51:00Z">
         <w:r>
           <w:rPr>
             <w:noProof/>
@@ -316,7 +314,7 @@
           <w:t>6</w:t>
         </w:r>
       </w:ins>
-      <w:del w:id="2" w:author="Michelle Thompson" w:date="2016-09-26T13:51:00Z">
+      <w:del w:id="1" w:author="Michelle Thompson" w:date="2016-09-26T13:51:00Z">
         <w:r>
           <w:rPr>
             <w:noProof/>
@@ -380,7 +378,7 @@
         </w:rPr>
         <w:fldChar w:fldCharType="separate"/>
       </w:r>
-      <w:ins w:id="3" w:author="Michelle Thompson" w:date="2016-09-26T13:51:00Z">
+      <w:ins w:id="2" w:author="Michelle Thompson" w:date="2016-09-26T13:51:00Z">
         <w:r>
           <w:rPr>
             <w:noProof/>
@@ -388,7 +386,7 @@
           <w:t>6</w:t>
         </w:r>
       </w:ins>
-      <w:del w:id="4" w:author="Michelle Thompson" w:date="2016-09-26T13:51:00Z">
+      <w:del w:id="3" w:author="Michelle Thompson" w:date="2016-09-26T13:51:00Z">
         <w:r>
           <w:rPr>
             <w:noProof/>
@@ -452,7 +450,7 @@
         </w:rPr>
         <w:fldChar w:fldCharType="separate"/>
       </w:r>
-      <w:ins w:id="5" w:author="Michelle Thompson" w:date="2016-09-26T13:51:00Z">
+      <w:ins w:id="4" w:author="Michelle Thompson" w:date="2016-09-26T13:51:00Z">
         <w:r>
           <w:rPr>
             <w:noProof/>
@@ -460,7 +458,7 @@
           <w:t>6</w:t>
         </w:r>
       </w:ins>
-      <w:del w:id="6" w:author="Michelle Thompson" w:date="2016-09-26T13:51:00Z">
+      <w:del w:id="5" w:author="Michelle Thompson" w:date="2016-09-26T13:51:00Z">
         <w:r>
           <w:rPr>
             <w:noProof/>
@@ -524,7 +522,7 @@
         </w:rPr>
         <w:fldChar w:fldCharType="separate"/>
       </w:r>
-      <w:ins w:id="7" w:author="Michelle Thompson" w:date="2016-09-26T13:51:00Z">
+      <w:ins w:id="6" w:author="Michelle Thompson" w:date="2016-09-26T13:51:00Z">
         <w:r>
           <w:rPr>
             <w:noProof/>
@@ -532,7 +530,7 @@
           <w:t>7</w:t>
         </w:r>
       </w:ins>
-      <w:del w:id="8" w:author="Michelle Thompson" w:date="2016-09-26T13:51:00Z">
+      <w:del w:id="7" w:author="Michelle Thompson" w:date="2016-09-26T13:51:00Z">
         <w:r>
           <w:rPr>
             <w:noProof/>
@@ -596,7 +594,7 @@
         </w:rPr>
         <w:fldChar w:fldCharType="separate"/>
       </w:r>
-      <w:ins w:id="9" w:author="Michelle Thompson" w:date="2016-09-26T13:51:00Z">
+      <w:ins w:id="8" w:author="Michelle Thompson" w:date="2016-09-26T13:51:00Z">
         <w:r>
           <w:rPr>
             <w:noProof/>
@@ -604,7 +602,7 @@
           <w:t>7</w:t>
         </w:r>
       </w:ins>
-      <w:del w:id="10" w:author="Michelle Thompson" w:date="2016-09-26T13:51:00Z">
+      <w:del w:id="9" w:author="Michelle Thompson" w:date="2016-09-26T13:51:00Z">
         <w:r>
           <w:rPr>
             <w:noProof/>
@@ -668,7 +666,7 @@
         </w:rPr>
         <w:fldChar w:fldCharType="separate"/>
       </w:r>
-      <w:ins w:id="11" w:author="Michelle Thompson" w:date="2016-09-26T13:51:00Z">
+      <w:ins w:id="10" w:author="Michelle Thompson" w:date="2016-09-26T13:51:00Z">
         <w:r>
           <w:rPr>
             <w:noProof/>
@@ -676,7 +674,7 @@
           <w:t>7</w:t>
         </w:r>
       </w:ins>
-      <w:del w:id="12" w:author="Michelle Thompson" w:date="2016-09-26T13:51:00Z">
+      <w:del w:id="11" w:author="Michelle Thompson" w:date="2016-09-26T13:51:00Z">
         <w:r>
           <w:rPr>
             <w:noProof/>
@@ -739,7 +737,7 @@
         </w:rPr>
         <w:fldChar w:fldCharType="separate"/>
       </w:r>
-      <w:ins w:id="13" w:author="Michelle Thompson" w:date="2016-09-26T13:51:00Z">
+      <w:ins w:id="12" w:author="Michelle Thompson" w:date="2016-09-26T13:51:00Z">
         <w:r>
           <w:rPr>
             <w:noProof/>
@@ -747,7 +745,7 @@
           <w:t>7</w:t>
         </w:r>
       </w:ins>
-      <w:del w:id="14" w:author="Michelle Thompson" w:date="2016-09-26T13:51:00Z">
+      <w:del w:id="13" w:author="Michelle Thompson" w:date="2016-09-26T13:51:00Z">
         <w:r>
           <w:rPr>
             <w:noProof/>
@@ -810,7 +808,7 @@
         </w:rPr>
         <w:fldChar w:fldCharType="separate"/>
       </w:r>
-      <w:ins w:id="15" w:author="Michelle Thompson" w:date="2016-09-26T13:51:00Z">
+      <w:ins w:id="14" w:author="Michelle Thompson" w:date="2016-09-26T13:51:00Z">
         <w:r>
           <w:rPr>
             <w:noProof/>
@@ -818,7 +816,7 @@
           <w:t>7</w:t>
         </w:r>
       </w:ins>
-      <w:del w:id="16" w:author="Michelle Thompson" w:date="2016-09-26T13:51:00Z">
+      <w:del w:id="15" w:author="Michelle Thompson" w:date="2016-09-26T13:51:00Z">
         <w:r>
           <w:rPr>
             <w:noProof/>
@@ -881,7 +879,7 @@
         </w:rPr>
         <w:fldChar w:fldCharType="separate"/>
       </w:r>
-      <w:ins w:id="17" w:author="Michelle Thompson" w:date="2016-09-26T13:51:00Z">
+      <w:ins w:id="16" w:author="Michelle Thompson" w:date="2016-09-26T13:51:00Z">
         <w:r>
           <w:rPr>
             <w:noProof/>
@@ -889,7 +887,7 @@
           <w:t>8</w:t>
         </w:r>
       </w:ins>
-      <w:del w:id="18" w:author="Michelle Thompson" w:date="2016-09-26T13:51:00Z">
+      <w:del w:id="17" w:author="Michelle Thompson" w:date="2016-09-26T13:51:00Z">
         <w:r>
           <w:rPr>
             <w:noProof/>
@@ -952,7 +950,7 @@
         </w:rPr>
         <w:fldChar w:fldCharType="separate"/>
       </w:r>
-      <w:ins w:id="19" w:author="Michelle Thompson" w:date="2016-09-26T13:51:00Z">
+      <w:ins w:id="18" w:author="Michelle Thompson" w:date="2016-09-26T13:51:00Z">
         <w:r>
           <w:rPr>
             <w:noProof/>
@@ -960,7 +958,7 @@
           <w:t>8</w:t>
         </w:r>
       </w:ins>
-      <w:del w:id="20" w:author="Michelle Thompson" w:date="2016-09-26T13:51:00Z">
+      <w:del w:id="19" w:author="Michelle Thompson" w:date="2016-09-26T13:51:00Z">
         <w:r>
           <w:rPr>
             <w:noProof/>
@@ -1024,7 +1022,7 @@
         </w:rPr>
         <w:fldChar w:fldCharType="separate"/>
       </w:r>
-      <w:ins w:id="21" w:author="Michelle Thompson" w:date="2016-09-26T13:51:00Z">
+      <w:ins w:id="20" w:author="Michelle Thompson" w:date="2016-09-26T13:51:00Z">
         <w:r>
           <w:rPr>
             <w:noProof/>
@@ -1032,7 +1030,7 @@
           <w:t>13</w:t>
         </w:r>
       </w:ins>
-      <w:del w:id="22" w:author="Michelle Thompson" w:date="2016-09-26T13:51:00Z">
+      <w:del w:id="21" w:author="Michelle Thompson" w:date="2016-09-26T13:51:00Z">
         <w:r>
           <w:rPr>
             <w:noProof/>
@@ -1095,7 +1093,7 @@
         </w:rPr>
         <w:fldChar w:fldCharType="separate"/>
       </w:r>
-      <w:ins w:id="23" w:author="Michelle Thompson" w:date="2016-09-26T13:51:00Z">
+      <w:ins w:id="22" w:author="Michelle Thompson" w:date="2016-09-26T13:51:00Z">
         <w:r>
           <w:rPr>
             <w:noProof/>
@@ -1103,7 +1101,7 @@
           <w:t>13</w:t>
         </w:r>
       </w:ins>
-      <w:del w:id="24" w:author="Michelle Thompson" w:date="2016-09-26T13:51:00Z">
+      <w:del w:id="23" w:author="Michelle Thompson" w:date="2016-09-26T13:51:00Z">
         <w:r>
           <w:rPr>
             <w:noProof/>
@@ -1166,7 +1164,7 @@
         </w:rPr>
         <w:fldChar w:fldCharType="separate"/>
       </w:r>
-      <w:ins w:id="25" w:author="Michelle Thompson" w:date="2016-09-26T13:51:00Z">
+      <w:ins w:id="24" w:author="Michelle Thompson" w:date="2016-09-26T13:51:00Z">
         <w:r>
           <w:rPr>
             <w:noProof/>
@@ -1174,7 +1172,7 @@
           <w:t>13</w:t>
         </w:r>
       </w:ins>
-      <w:del w:id="26" w:author="Michelle Thompson" w:date="2016-09-26T13:51:00Z">
+      <w:del w:id="25" w:author="Michelle Thompson" w:date="2016-09-26T13:51:00Z">
         <w:r>
           <w:rPr>
             <w:noProof/>
@@ -1237,7 +1235,7 @@
         </w:rPr>
         <w:fldChar w:fldCharType="separate"/>
       </w:r>
-      <w:ins w:id="27" w:author="Michelle Thompson" w:date="2016-09-26T13:51:00Z">
+      <w:ins w:id="26" w:author="Michelle Thompson" w:date="2016-09-26T13:51:00Z">
         <w:r>
           <w:rPr>
             <w:noProof/>
@@ -1245,7 +1243,7 @@
           <w:t>14</w:t>
         </w:r>
       </w:ins>
-      <w:del w:id="28" w:author="Michelle Thompson" w:date="2016-09-26T13:51:00Z">
+      <w:del w:id="27" w:author="Michelle Thompson" w:date="2016-09-26T13:51:00Z">
         <w:r>
           <w:rPr>
             <w:noProof/>
@@ -1309,7 +1307,7 @@
         </w:rPr>
         <w:fldChar w:fldCharType="separate"/>
       </w:r>
-      <w:ins w:id="29" w:author="Michelle Thompson" w:date="2016-09-26T13:51:00Z">
+      <w:ins w:id="28" w:author="Michelle Thompson" w:date="2016-09-26T13:51:00Z">
         <w:r>
           <w:rPr>
             <w:noProof/>
@@ -1317,7 +1315,7 @@
           <w:t>14</w:t>
         </w:r>
       </w:ins>
-      <w:del w:id="30" w:author="Michelle Thompson" w:date="2016-09-26T13:51:00Z">
+      <w:del w:id="29" w:author="Michelle Thompson" w:date="2016-09-26T13:51:00Z">
         <w:r>
           <w:rPr>
             <w:noProof/>
@@ -1381,7 +1379,7 @@
         </w:rPr>
         <w:fldChar w:fldCharType="separate"/>
       </w:r>
-      <w:ins w:id="31" w:author="Michelle Thompson" w:date="2016-09-26T13:51:00Z">
+      <w:ins w:id="30" w:author="Michelle Thompson" w:date="2016-09-26T13:51:00Z">
         <w:r>
           <w:rPr>
             <w:noProof/>
@@ -1389,7 +1387,7 @@
           <w:t>14</w:t>
         </w:r>
       </w:ins>
-      <w:del w:id="32" w:author="Michelle Thompson" w:date="2016-09-26T13:51:00Z">
+      <w:del w:id="31" w:author="Michelle Thompson" w:date="2016-09-26T13:51:00Z">
         <w:r>
           <w:rPr>
             <w:noProof/>
@@ -1453,7 +1451,7 @@
         </w:rPr>
         <w:fldChar w:fldCharType="separate"/>
       </w:r>
-      <w:ins w:id="33" w:author="Michelle Thompson" w:date="2016-09-26T13:51:00Z">
+      <w:ins w:id="32" w:author="Michelle Thompson" w:date="2016-09-26T13:51:00Z">
         <w:r>
           <w:rPr>
             <w:noProof/>
@@ -1461,7 +1459,7 @@
           <w:t>14</w:t>
         </w:r>
       </w:ins>
-      <w:del w:id="34" w:author="Michelle Thompson" w:date="2016-09-26T13:51:00Z">
+      <w:del w:id="33" w:author="Michelle Thompson" w:date="2016-09-26T13:51:00Z">
         <w:r>
           <w:rPr>
             <w:noProof/>
@@ -1525,7 +1523,7 @@
         </w:rPr>
         <w:fldChar w:fldCharType="separate"/>
       </w:r>
-      <w:ins w:id="35" w:author="Michelle Thompson" w:date="2016-09-26T13:51:00Z">
+      <w:ins w:id="34" w:author="Michelle Thompson" w:date="2016-09-26T13:51:00Z">
         <w:r>
           <w:rPr>
             <w:noProof/>
@@ -1533,7 +1531,7 @@
           <w:t>14</w:t>
         </w:r>
       </w:ins>
-      <w:del w:id="36" w:author="Michelle Thompson" w:date="2016-09-26T13:51:00Z">
+      <w:del w:id="35" w:author="Michelle Thompson" w:date="2016-09-26T13:51:00Z">
         <w:r>
           <w:rPr>
             <w:noProof/>
@@ -1597,7 +1595,7 @@
         </w:rPr>
         <w:fldChar w:fldCharType="separate"/>
       </w:r>
-      <w:ins w:id="37" w:author="Michelle Thompson" w:date="2016-09-26T13:51:00Z">
+      <w:ins w:id="36" w:author="Michelle Thompson" w:date="2016-09-26T13:51:00Z">
         <w:r>
           <w:rPr>
             <w:noProof/>
@@ -1605,7 +1603,7 @@
           <w:t>15</w:t>
         </w:r>
       </w:ins>
-      <w:del w:id="38" w:author="Michelle Thompson" w:date="2016-09-26T13:51:00Z">
+      <w:del w:id="37" w:author="Michelle Thompson" w:date="2016-09-26T13:51:00Z">
         <w:r>
           <w:rPr>
             <w:noProof/>
@@ -1669,7 +1667,7 @@
         </w:rPr>
         <w:fldChar w:fldCharType="separate"/>
       </w:r>
-      <w:ins w:id="39" w:author="Michelle Thompson" w:date="2016-09-26T13:51:00Z">
+      <w:ins w:id="38" w:author="Michelle Thompson" w:date="2016-09-26T13:51:00Z">
         <w:r>
           <w:rPr>
             <w:noProof/>
@@ -1677,7 +1675,7 @@
           <w:t>15</w:t>
         </w:r>
       </w:ins>
-      <w:del w:id="40" w:author="Michelle Thompson" w:date="2016-09-26T13:51:00Z">
+      <w:del w:id="39" w:author="Michelle Thompson" w:date="2016-09-26T13:51:00Z">
         <w:r>
           <w:rPr>
             <w:noProof/>
@@ -1741,7 +1739,7 @@
         </w:rPr>
         <w:fldChar w:fldCharType="separate"/>
       </w:r>
-      <w:ins w:id="41" w:author="Michelle Thompson" w:date="2016-09-26T13:51:00Z">
+      <w:ins w:id="40" w:author="Michelle Thompson" w:date="2016-09-26T13:51:00Z">
         <w:r>
           <w:rPr>
             <w:noProof/>
@@ -1749,7 +1747,7 @@
           <w:t>15</w:t>
         </w:r>
       </w:ins>
-      <w:del w:id="42" w:author="Michelle Thompson" w:date="2016-09-26T13:51:00Z">
+      <w:del w:id="41" w:author="Michelle Thompson" w:date="2016-09-26T13:51:00Z">
         <w:r>
           <w:rPr>
             <w:noProof/>
@@ -1812,7 +1810,7 @@
         </w:rPr>
         <w:fldChar w:fldCharType="separate"/>
       </w:r>
-      <w:ins w:id="43" w:author="Michelle Thompson" w:date="2016-09-26T13:51:00Z">
+      <w:ins w:id="42" w:author="Michelle Thompson" w:date="2016-09-26T13:51:00Z">
         <w:r>
           <w:rPr>
             <w:noProof/>
@@ -1820,7 +1818,7 @@
           <w:t>15</w:t>
         </w:r>
       </w:ins>
-      <w:del w:id="44" w:author="Michelle Thompson" w:date="2016-09-26T13:51:00Z">
+      <w:del w:id="43" w:author="Michelle Thompson" w:date="2016-09-26T13:51:00Z">
         <w:r>
           <w:rPr>
             <w:noProof/>
@@ -1883,7 +1881,7 @@
         </w:rPr>
         <w:fldChar w:fldCharType="separate"/>
       </w:r>
-      <w:ins w:id="45" w:author="Michelle Thompson" w:date="2016-09-26T13:51:00Z">
+      <w:ins w:id="44" w:author="Michelle Thompson" w:date="2016-09-26T13:51:00Z">
         <w:r>
           <w:rPr>
             <w:noProof/>
@@ -1891,7 +1889,7 @@
           <w:t>15</w:t>
         </w:r>
       </w:ins>
-      <w:del w:id="46" w:author="Michelle Thompson" w:date="2016-09-26T13:51:00Z">
+      <w:del w:id="45" w:author="Michelle Thompson" w:date="2016-09-26T13:51:00Z">
         <w:r>
           <w:rPr>
             <w:noProof/>
@@ -1921,21 +1919,21 @@
       <w:pPr>
         <w:pStyle w:val="Heading1"/>
       </w:pPr>
-      <w:bookmarkStart w:id="47" w:name="_Toc452196085"/>
+      <w:bookmarkStart w:id="46" w:name="_Toc452196085"/>
       <w:r>
         <w:t>Part</w:t>
       </w:r>
       <w:r>
         <w:t xml:space="preserve"> 1 – General Information</w:t>
       </w:r>
-      <w:bookmarkEnd w:id="47"/>
+      <w:bookmarkEnd w:id="46"/>
     </w:p>
     <w:p/>
     <w:p>
       <w:pPr>
         <w:pStyle w:val="Heading2"/>
       </w:pPr>
-      <w:bookmarkStart w:id="48" w:name="_Toc452196086"/>
+      <w:bookmarkStart w:id="47" w:name="_Toc452196086"/>
       <w:r>
         <w:lastRenderedPageBreak/>
         <w:t xml:space="preserve">Chapter 1 </w:t>
@@ -1946,7 +1944,7 @@
       <w:r>
         <w:t>Overhead</w:t>
       </w:r>
-      <w:bookmarkEnd w:id="48"/>
+      <w:bookmarkEnd w:id="47"/>
       <w:r>
         <w:t xml:space="preserve"> </w:t>
       </w:r>
@@ -1972,11 +1970,11 @@
       <w:pPr>
         <w:pStyle w:val="Heading3"/>
       </w:pPr>
-      <w:bookmarkStart w:id="49" w:name="_Toc452196087"/>
+      <w:bookmarkStart w:id="48" w:name="_Toc452196087"/>
       <w:r>
         <w:t>Origin of this Document</w:t>
       </w:r>
-      <w:bookmarkEnd w:id="49"/>
+      <w:bookmarkEnd w:id="48"/>
     </w:p>
     <w:p>
       <w:r>
@@ -2005,6 +2003,9 @@
     </w:p>
     <w:p>
       <w:r>
+        <w:rPr>
+          <w:noProof/>
+        </w:rPr>
         <w:object w:dxaOrig="8640" w:dyaOrig="12500" w14:anchorId="26D46A8B">
           <v:shapetype id="_x0000_t75" coordsize="21600,21600" o:spt="75" o:preferrelative="t" path="m@4@5l@4@11@9@11@9@5xe" filled="f" stroked="f">
             <v:stroke joinstyle="miter"/>
@@ -2025,10 +2026,10 @@
             <v:path o:extrusionok="f" gradientshapeok="t" o:connecttype="rect"/>
             <o:lock v:ext="edit" aspectratio="t"/>
           </v:shapetype>
-          <v:shape id="_x0000_i1027" type="#_x0000_t75" style="width:6in;height:625.15pt" o:ole="">
-            <v:imagedata r:id="rId7" o:title=""/>
+          <v:shape id="_x0000_i1025" type="#_x0000_t75" alt="" style="width:6in;height:624.85pt;mso-width-percent:0;mso-height-percent:0;mso-width-percent:0;mso-height-percent:0" o:ole="">
+            <v:imagedata r:id="rId6" o:title=""/>
           </v:shape>
-          <o:OLEObject Type="Link" ProgID="Word.Document.12" ShapeID="_x0000_i1027" DrawAspect="Content" r:id="rId8" UpdateMode="Always">
+          <o:OLEObject Type="Link" ProgID="Word.Document.12" ShapeID="_x0000_i1025" DrawAspect="Content" r:id="rId7" UpdateMode="Always">
             <o:LinkType>Picture</o:LinkType>
             <o:LockedField>false</o:LockedField>
             <o:FieldCodes>\f 0</o:FieldCodes>
@@ -2040,8 +2041,9 @@
       <w:pPr>
         <w:pStyle w:val="Heading3"/>
       </w:pPr>
-      <w:bookmarkStart w:id="50" w:name="_Toc452196088"/>
-      <w:r>
+      <w:bookmarkStart w:id="49" w:name="_Toc452196088"/>
+      <w:r>
+        <w:lastRenderedPageBreak/>
         <w:t>Justification</w:t>
       </w:r>
     </w:p>
@@ -2084,7 +2086,7 @@
                     <pic:cNvPicPr/>
                   </pic:nvPicPr>
                   <pic:blipFill>
-                    <a:blip r:embed="rId9">
+                    <a:blip r:embed="rId8">
                       <a:extLst>
                         <a:ext uri="{28A0092B-C50C-407E-A947-70E740481C1C}">
                           <a14:useLocalDpi xmlns:a14="http://schemas.microsoft.com/office/drawing/2010/main" val="0"/>
@@ -2116,35 +2118,77 @@
         <w:pStyle w:val="Heading3"/>
       </w:pPr>
       <w:r>
+        <w:lastRenderedPageBreak/>
         <w:t>Preface</w:t>
       </w:r>
-      <w:bookmarkEnd w:id="50"/>
-    </w:p>
-    <w:p>
-      <w:r>
-        <w:t xml:space="preserve">Phase 4 Ground is the name of an engineering effort sponsored by AMSAT. The focus of this effort is to </w:t>
-      </w:r>
-      <w:r>
-        <w:t>produce an ensemble of open source solutions for the radio problem</w:t>
-      </w:r>
-      <w:r>
-        <w:t>s</w:t>
-      </w:r>
-      <w:r>
-        <w:t xml:space="preserve"> that the AMSAT </w:t>
-      </w:r>
-      <w:r>
-        <w:t xml:space="preserve">digital </w:t>
-      </w:r>
-      <w:r>
-        <w:t xml:space="preserve">microwave </w:t>
-      </w:r>
-      <w:r>
-        <w:t xml:space="preserve">payload </w:t>
-      </w:r>
-      <w:r>
-        <w:t xml:space="preserve">strategy poses. </w:t>
-      </w:r>
+      <w:bookmarkEnd w:id="49"/>
+    </w:p>
+    <w:p>
+      <w:r>
+        <w:t>Phase 4 Ground is the name of an engineering effort</w:t>
+      </w:r>
+      <w:del w:id="50" w:author="Michelle Thompson" w:date="2019-12-13T10:04:00Z">
+        <w:r>
+          <w:delText xml:space="preserve"> </w:delText>
+        </w:r>
+      </w:del>
+      <w:ins w:id="51" w:author="Michelle Thompson" w:date="2019-12-13T10:04:00Z">
+        <w:r>
+          <w:t xml:space="preserve"> for the Amateur Satellite Service</w:t>
+        </w:r>
+      </w:ins>
+      <w:del w:id="52" w:author="Michelle Thompson" w:date="2019-12-13T10:04:00Z">
+        <w:r>
+          <w:delText>sponsored by AMSAT</w:delText>
+        </w:r>
+      </w:del>
+      <w:r>
+        <w:t xml:space="preserve">. The focus of this effort is to </w:t>
+      </w:r>
+      <w:r>
+        <w:t xml:space="preserve">produce an ensemble of open source solutions for </w:t>
+      </w:r>
+      <w:del w:id="53" w:author="Michelle Thompson" w:date="2019-12-13T10:05:00Z">
+        <w:r>
+          <w:delText>the radio problem</w:delText>
+        </w:r>
+        <w:r>
+          <w:delText>s</w:delText>
+        </w:r>
+        <w:r>
+          <w:delText xml:space="preserve"> that the AMSAT </w:delText>
+        </w:r>
+        <w:r>
+          <w:delText xml:space="preserve">digital </w:delText>
+        </w:r>
+        <w:r>
+          <w:delText xml:space="preserve">microwave </w:delText>
+        </w:r>
+        <w:r>
+          <w:delText xml:space="preserve">payload </w:delText>
+        </w:r>
+        <w:r>
+          <w:delText>strategy poses</w:delText>
+        </w:r>
+      </w:del>
+      <w:ins w:id="54" w:author="Michelle Thompson" w:date="2019-12-13T10:05:00Z">
+        <w:r>
+          <w:t>microwave digital payloads</w:t>
+        </w:r>
+      </w:ins>
+      <w:r>
+        <w:t>.</w:t>
+      </w:r>
+      <w:ins w:id="55" w:author="Michelle Thompson" w:date="2019-12-13T10:05:00Z">
+        <w:r>
+          <w:t xml:space="preserve"> </w:t>
+        </w:r>
+      </w:ins>
+      <w:del w:id="56" w:author="Michelle Thompson" w:date="2019-12-13T10:05:00Z">
+        <w:r>
+          <w:delText xml:space="preserve"> </w:delText>
+        </w:r>
+      </w:del>
     </w:p>
     <w:p>
       <w:r>
@@ -2154,30 +2198,61 @@
         <w:t>ation in both 5GHz and 10GHz (Five and Dime</w:t>
       </w:r>
       <w:r>
-        <w:t xml:space="preserve">), and that’s where AMSAT’s microwave satellite strategy is directed. AMSAT considered all the microwave bands, from 1.2 GHz through 24 GHz, and chose </w:t>
-      </w:r>
-      <w:r>
-        <w:t>Five and Dime</w:t>
-      </w:r>
-      <w:r>
-        <w:t xml:space="preserve"> for a combination of technical and regulatory reasons. Choosing the right band for the job involves a lot of moving parts, with each alternative presenting various difficulties and challenges. The selection of </w:t>
-      </w:r>
-      <w:r>
-        <w:t>Five and Dime</w:t>
-      </w:r>
-      <w:r>
-        <w:t xml:space="preserve"> resulted from substantial disc</w:t>
-      </w:r>
-      <w:r>
-        <w:t xml:space="preserve">ussion and consideration. The choice has technical repercussions that are discussed in this document. </w:t>
-      </w:r>
-    </w:p>
-    <w:p>
-      <w:r>
-        <w:t>Phase 4 Ground is pursuing both a</w:t>
-      </w:r>
-      <w:r>
-        <w:t xml:space="preserve"> manufactured solution. We are</w:t>
+        <w:t xml:space="preserve">), and that’s where </w:t>
+      </w:r>
+      <w:del w:id="57" w:author="Michelle Thompson" w:date="2019-12-13T10:05:00Z">
+        <w:r>
+          <w:delText xml:space="preserve">AMSAT’s </w:delText>
+        </w:r>
+      </w:del>
+      <w:proofErr w:type="spellStart"/>
+      <w:ins w:id="58" w:author="Michelle Thompson" w:date="2019-12-13T10:05:00Z">
+        <w:r>
+          <w:t>intial</w:t>
+        </w:r>
+        <w:proofErr w:type="spellEnd"/>
+        <w:r>
+          <w:t xml:space="preserve"> </w:t>
+        </w:r>
+      </w:ins>
+      <w:r>
+        <w:t xml:space="preserve">microwave satellite strategy is directed. </w:t>
+      </w:r>
+      <w:del w:id="59" w:author="Michelle Thompson" w:date="2019-12-13T10:05:00Z">
+        <w:r>
+          <w:delText xml:space="preserve">AMSAT considered all the microwave bands, from 1.2 GHz through 24 GHz, and chose </w:delText>
+        </w:r>
+        <w:r>
+          <w:delText>Five and Dime</w:delText>
+        </w:r>
+        <w:r>
+          <w:delText xml:space="preserve"> for a combination of technical and regulatory reasons. Choosing the right band for the job involves a lot of moving parts, with each alternative presenting various difficulties and challenges. The selection of </w:delText>
+        </w:r>
+        <w:r>
+          <w:delText>Five and Dime</w:delText>
+        </w:r>
+        <w:r>
+          <w:delText xml:space="preserve"> resulted from substantial disc</w:delText>
+        </w:r>
+        <w:r>
+          <w:delText xml:space="preserve">ussion and consideration. The choice has technical repercussions that are discussed in this document. </w:delText>
+        </w:r>
+      </w:del>
+    </w:p>
+    <w:p>
+      <w:r>
+        <w:t xml:space="preserve">Phase 4 Ground is pursuing </w:t>
+      </w:r>
+      <w:del w:id="60" w:author="Michelle Thompson" w:date="2019-12-13T10:06:00Z">
+        <w:r>
+          <w:delText>both a</w:delText>
+        </w:r>
+        <w:r>
+          <w:delText xml:space="preserve"> </w:delText>
+        </w:r>
+      </w:del>
+      <w:r>
+        <w:t>manufactured solution. We are</w:t>
       </w:r>
       <w:r>
         <w:t xml:space="preserve"> also </w:t>
@@ -2268,15 +2343,48 @@
         <w:t>downlink</w:t>
       </w:r>
       <w:r>
-        <w:t>. DVB-T/2 was chosen for terrestrial deployments.</w:t>
-      </w:r>
+        <w:t xml:space="preserve">. </w:t>
+      </w:r>
+      <w:ins w:id="61" w:author="Michelle Thompson" w:date="2019-12-13T10:06:00Z">
+        <w:r>
+          <w:t>It is also expected to be useful for terrestrial deployments. DVB-S, DVB-S2, and DVB-</w:t>
+        </w:r>
+      </w:ins>
+      <w:ins w:id="62" w:author="Michelle Thompson" w:date="2019-12-13T10:07:00Z">
+        <w:r>
+          <w:t>S2X are</w:t>
+        </w:r>
+      </w:ins>
+      <w:ins w:id="63" w:author="Michelle Thompson" w:date="2019-12-13T10:06:00Z">
+        <w:r>
+          <w:t xml:space="preserve"> supported by Amateur Television networks and operators.</w:t>
+        </w:r>
+      </w:ins>
+      <w:del w:id="64" w:author="Michelle Thompson" w:date="2019-12-13T10:06:00Z">
+        <w:r>
+          <w:delText>DVB-T/2 was chosen for terrestrial deployments.</w:delText>
+        </w:r>
+      </w:del>
     </w:p>
     <w:p>
       <w:r>
         <w:t xml:space="preserve">The reasons </w:t>
       </w:r>
       <w:r>
-        <w:t>for this choice are</w:t>
+        <w:t xml:space="preserve">for </w:t>
+      </w:r>
+      <w:ins w:id="65" w:author="Michelle Thompson" w:date="2019-12-13T10:07:00Z">
+        <w:r>
+          <w:t xml:space="preserve">choosing DVB-S2/X </w:t>
+        </w:r>
+      </w:ins>
+      <w:del w:id="66" w:author="Michelle Thompson" w:date="2019-12-13T10:07:00Z">
+        <w:r>
+          <w:delText xml:space="preserve">this choice </w:delText>
+        </w:r>
+      </w:del>
+      <w:r>
+        <w:t>are</w:t>
       </w:r>
       <w:r>
         <w:t xml:space="preserve"> as follows.</w:t>
@@ -2286,7 +2394,7 @@
       <w:r>
         <w:t>DVB-S2</w:t>
       </w:r>
-      <w:ins w:id="51" w:author="Michelle Thompson" w:date="2016-09-26T13:53:00Z">
+      <w:ins w:id="67" w:author="Michelle Thompson" w:date="2016-09-26T13:53:00Z">
         <w:r>
           <w:t>/X</w:t>
         </w:r>
@@ -2294,7 +2402,7 @@
       <w:r>
         <w:t xml:space="preserve"> is a widely adopted satellite standard. It is an open standard. The documentation is available free of charge from </w:t>
       </w:r>
-      <w:hyperlink r:id="rId10" w:history="1">
+      <w:hyperlink r:id="rId9" w:history="1">
         <w:r>
           <w:rPr>
             <w:rStyle w:val="Hyperlink"/>
@@ -2326,7 +2434,7 @@
       <w:r>
         <w:t xml:space="preserve">By adopting this standard, we increase the amount of commercial gear that can receive our amateur signals. </w:t>
       </w:r>
-      <w:del w:id="52" w:author="Michelle Thompson" w:date="2016-09-26T13:54:00Z">
+      <w:del w:id="68" w:author="Michelle Thompson" w:date="2016-09-26T13:54:00Z">
         <w:r>
           <w:delText xml:space="preserve">DVB-S2 receiver cards are widely available. </w:delText>
         </w:r>
@@ -2353,11 +2461,11 @@
       <w:pPr>
         <w:pStyle w:val="Heading2"/>
       </w:pPr>
-      <w:bookmarkStart w:id="53" w:name="_Toc452196089"/>
+      <w:bookmarkStart w:id="69" w:name="_Toc452196089"/>
       <w:r>
         <w:t>Chapter 2 Link Budget</w:t>
       </w:r>
-      <w:bookmarkEnd w:id="53"/>
+      <w:bookmarkEnd w:id="69"/>
       <w:r>
         <w:t xml:space="preserve"> </w:t>
       </w:r>
@@ -2368,7 +2476,7 @@
       </w:r>
     </w:p>
     <w:p>
-      <w:commentRangeStart w:id="54"/>
+      <w:commentRangeStart w:id="70"/>
       <w:r>
         <w:t xml:space="preserve">Current </w:t>
       </w:r>
@@ -2381,7 +2489,7 @@
       <w:r>
         <w:t xml:space="preserve">link budget folder at </w:t>
       </w:r>
-      <w:hyperlink r:id="rId11" w:history="1">
+      <w:hyperlink r:id="rId10" w:history="1">
         <w:r>
           <w:rPr>
             <w:rStyle w:val="Hyperlink"/>
@@ -2389,12 +2497,12 @@
           <w:t>https://github.com/phase4ground/documents/tree/master/Engineering/Requirements/Air_Interface</w:t>
         </w:r>
       </w:hyperlink>
-      <w:commentRangeEnd w:id="54"/>
+      <w:commentRangeEnd w:id="70"/>
       <w:r>
         <w:rPr>
           <w:rStyle w:val="CommentReference"/>
         </w:rPr>
-        <w:commentReference w:id="54"/>
+        <w:commentReference w:id="70"/>
       </w:r>
       <w:r>
         <w:br/>
@@ -2431,7 +2539,7 @@
       </w:r>
     </w:p>
     <w:p>
-      <w:commentRangeStart w:id="55"/>
+      <w:commentRangeStart w:id="71"/>
       <w:r>
         <w:t xml:space="preserve">Since station types will vary, adaptive coding and modulation is </w:t>
       </w:r>
@@ -2447,7 +2555,15 @@
     </w:p>
     <w:p>
       <w:r>
-        <w:t xml:space="preserve">Adaptive coding and modulation means a dynamic link budget. Instead of a single modulation and coding </w:t>
+        <w:t xml:space="preserve">Adaptive coding and modulation </w:t>
+      </w:r>
+      <w:proofErr w:type="gramStart"/>
+      <w:r>
+        <w:t>means</w:t>
+      </w:r>
+      <w:proofErr w:type="gramEnd"/>
+      <w:r>
+        <w:t xml:space="preserve"> a dynamic link budget. Instead of a single modulation and coding </w:t>
       </w:r>
       <w:r>
         <w:t>selected to close a worst-case link, we can provide a set of modulations and codes that al</w:t>
@@ -2458,12 +2574,12 @@
       <w:r>
         <w:t xml:space="preserve">link budgeting. This increases the complexity of the link budget. </w:t>
       </w:r>
-      <w:commentRangeEnd w:id="55"/>
+      <w:commentRangeEnd w:id="71"/>
       <w:r>
         <w:rPr>
           <w:rStyle w:val="CommentReference"/>
         </w:rPr>
-        <w:commentReference w:id="55"/>
+        <w:commentReference w:id="71"/>
       </w:r>
     </w:p>
     <w:p>
@@ -2488,11 +2604,11 @@
       <w:pPr>
         <w:pStyle w:val="Heading2"/>
       </w:pPr>
-      <w:bookmarkStart w:id="56" w:name="_Toc452196090"/>
+      <w:bookmarkStart w:id="72" w:name="_Toc452196090"/>
       <w:r>
         <w:t>Chapter 3 System Time</w:t>
       </w:r>
-      <w:bookmarkEnd w:id="56"/>
+      <w:bookmarkEnd w:id="72"/>
       <w:r>
         <w:t xml:space="preserve"> </w:t>
       </w:r>
@@ -2513,11 +2629,11 @@
       <w:pPr>
         <w:pStyle w:val="Heading2"/>
       </w:pPr>
-      <w:bookmarkStart w:id="57" w:name="_Toc452196091"/>
+      <w:bookmarkStart w:id="73" w:name="_Toc452196091"/>
       <w:r>
         <w:t>Chapter 4 Tolerances</w:t>
       </w:r>
-      <w:bookmarkEnd w:id="57"/>
+      <w:bookmarkEnd w:id="73"/>
       <w:r>
         <w:t xml:space="preserve"> </w:t>
       </w:r>
@@ -2527,10 +2643,18 @@
         <w:t>what parts of the s</w:t>
       </w:r>
       <w:r>
-        <w:t>ystem have a lot of margin and what do not have a lot of margin</w:t>
-      </w:r>
-      <w:r>
-        <w:t>. In SDR-based systems, some parts of the system are high performance so that other parts don’t have to be. This chapter defines what those are and how much slop we have.</w:t>
+        <w:t xml:space="preserve">ystem have a lot of margin and what do not have a lot of </w:t>
+      </w:r>
+      <w:proofErr w:type="gramStart"/>
+      <w:r>
+        <w:t>margin</w:t>
+      </w:r>
+      <w:r>
+        <w:t>.</w:t>
+      </w:r>
+      <w:proofErr w:type="gramEnd"/>
+      <w:r>
+        <w:t xml:space="preserve"> In SDR-based systems, some parts of the system are high performance so that other parts don’t have to be. This chapter defines what those are and how much slop we have.</w:t>
       </w:r>
       <w:r>
         <w:t xml:space="preserve"> </w:t>
@@ -2550,11 +2674,11 @@
       <w:pPr>
         <w:pStyle w:val="Heading2"/>
       </w:pPr>
-      <w:bookmarkStart w:id="58" w:name="_Toc452196092"/>
+      <w:bookmarkStart w:id="74" w:name="_Toc452196092"/>
       <w:r>
         <w:t>Chapter 5 Forward Compatibility Rules</w:t>
       </w:r>
-      <w:bookmarkEnd w:id="58"/>
+      <w:bookmarkEnd w:id="74"/>
     </w:p>
     <w:p>
       <w:r>
@@ -2572,21 +2696,22 @@
       <w:pPr>
         <w:pStyle w:val="Heading1"/>
       </w:pPr>
-      <w:bookmarkStart w:id="59" w:name="_Toc452196093"/>
-      <w:r>
+      <w:bookmarkStart w:id="75" w:name="_Toc452196093"/>
+      <w:r>
+        <w:lastRenderedPageBreak/>
         <w:t>Part</w:t>
       </w:r>
       <w:r>
         <w:t xml:space="preserve"> 2 – Requirements for Operation</w:t>
       </w:r>
-      <w:bookmarkEnd w:id="59"/>
+      <w:bookmarkEnd w:id="75"/>
     </w:p>
     <w:p/>
     <w:p>
       <w:pPr>
         <w:pStyle w:val="Heading2"/>
       </w:pPr>
-      <w:bookmarkStart w:id="60" w:name="_Toc452196094"/>
+      <w:bookmarkStart w:id="76" w:name="_Toc452196094"/>
       <w:r>
         <w:t xml:space="preserve">Chapter 6 </w:t>
       </w:r>
@@ -2596,17 +2721,17 @@
       <w:r>
         <w:t>s</w:t>
       </w:r>
-      <w:bookmarkEnd w:id="60"/>
+      <w:bookmarkEnd w:id="76"/>
     </w:p>
     <w:p>
       <w:pPr>
         <w:pStyle w:val="Heading3"/>
       </w:pPr>
-      <w:bookmarkStart w:id="61" w:name="_Toc452196095"/>
+      <w:bookmarkStart w:id="77" w:name="_Toc452196095"/>
       <w:r>
         <w:t>Frequencies</w:t>
       </w:r>
-      <w:bookmarkEnd w:id="61"/>
+      <w:bookmarkEnd w:id="77"/>
     </w:p>
     <w:tbl>
       <w:tblPr>
@@ -2692,7 +2817,7 @@
             <w:tcW w:w="1440" w:type="dxa"/>
           </w:tcPr>
           <w:p>
-            <w:commentRangeStart w:id="62"/>
+            <w:commentRangeStart w:id="78"/>
             <w:r>
               <w:t>10MHz</w:t>
             </w:r>
@@ -2715,12 +2840,12 @@
             <w:r>
               <w:t>A 100kHz channelized</w:t>
             </w:r>
-            <w:commentRangeEnd w:id="62"/>
+            <w:commentRangeEnd w:id="78"/>
             <w:r>
               <w:rPr>
                 <w:rStyle w:val="CommentReference"/>
               </w:rPr>
-              <w:commentReference w:id="62"/>
+              <w:commentReference w:id="78"/>
             </w:r>
           </w:p>
         </w:tc>
@@ -2851,27 +2976,27 @@
       <w:r>
         <w:t>power output characteristics</w:t>
       </w:r>
-      <w:ins w:id="63" w:author="Kevin Sterne" w:date="2016-06-20T10:56:00Z">
+      <w:ins w:id="79" w:author="Kevin Sterne" w:date="2016-06-20T10:56:00Z">
         <w:r>
           <w:t>:</w:t>
         </w:r>
       </w:ins>
-      <w:ins w:id="64" w:author="Kevin Sterne" w:date="2016-06-20T10:55:00Z">
+      <w:ins w:id="80" w:author="Kevin Sterne" w:date="2016-06-20T10:55:00Z">
         <w:r>
           <w:t xml:space="preserve">  </w:t>
         </w:r>
       </w:ins>
-      <w:ins w:id="65" w:author="Kevin Sterne" w:date="2016-06-20T10:56:00Z">
+      <w:ins w:id="81" w:author="Kevin Sterne" w:date="2016-06-20T10:56:00Z">
         <w:r>
           <w:t>T</w:t>
         </w:r>
       </w:ins>
-      <w:ins w:id="66" w:author="Kevin Sterne" w:date="2016-06-20T10:55:00Z">
+      <w:ins w:id="82" w:author="Kevin Sterne" w:date="2016-06-20T10:55:00Z">
         <w:r>
           <w:t xml:space="preserve">his could be a table of estimated EIRPs that will close the link depending on the coding/modulation used.  </w:t>
         </w:r>
       </w:ins>
-      <w:ins w:id="67" w:author="Kevin Sterne" w:date="2016-06-20T10:56:00Z">
+      <w:ins w:id="83" w:author="Kevin Sterne" w:date="2016-06-20T10:56:00Z">
         <w:r>
           <w:t>This could be helpful for operators planning a station and knowing the amount of power out plus the antenna gain needed be able to get up to the payload.</w:t>
         </w:r>
@@ -2889,11 +3014,11 @@
       <w:pPr>
         <w:pStyle w:val="Heading3"/>
       </w:pPr>
-      <w:bookmarkStart w:id="68" w:name="_Toc452196096"/>
+      <w:bookmarkStart w:id="84" w:name="_Toc452196096"/>
       <w:r>
         <w:t>Voice Signal Quality</w:t>
       </w:r>
-      <w:bookmarkEnd w:id="68"/>
+      <w:bookmarkEnd w:id="84"/>
     </w:p>
     <w:p>
       <w:r>
@@ -2939,12 +3064,12 @@
       <w:r>
         <w:t>s</w:t>
       </w:r>
-      <w:ins w:id="69" w:author="Michelle Thompson" w:date="2016-09-26T13:55:00Z">
+      <w:ins w:id="85" w:author="Michelle Thompson" w:date="2016-09-26T13:55:00Z">
         <w:r>
           <w:t xml:space="preserve"> </w:t>
         </w:r>
       </w:ins>
-      <w:del w:id="70" w:author="Michelle Thompson" w:date="2016-09-26T13:55:00Z">
+      <w:del w:id="86" w:author="Michelle Thompson" w:date="2016-09-26T13:55:00Z">
         <w:r>
           <w:delText xml:space="preserve"> and implements </w:delText>
         </w:r>
@@ -2976,22 +3101,23 @@
       <w:pPr>
         <w:pStyle w:val="Heading3"/>
       </w:pPr>
-      <w:bookmarkStart w:id="71" w:name="_Toc452196097"/>
+      <w:bookmarkStart w:id="87" w:name="_Toc452196097"/>
       <w:r>
         <w:t>Emission Type</w:t>
       </w:r>
-      <w:bookmarkEnd w:id="71"/>
+      <w:bookmarkEnd w:id="87"/>
     </w:p>
     <w:p/>
     <w:p>
       <w:pPr>
         <w:pStyle w:val="Heading3"/>
       </w:pPr>
-      <w:bookmarkStart w:id="72" w:name="_Toc452196098"/>
-      <w:r>
+      <w:bookmarkStart w:id="88" w:name="_Toc452196098"/>
+      <w:r>
+        <w:lastRenderedPageBreak/>
         <w:t>Emission Type Designation</w:t>
       </w:r>
-      <w:bookmarkEnd w:id="72"/>
+      <w:bookmarkEnd w:id="88"/>
     </w:p>
     <w:p>
       <w:r>
@@ -2999,6 +3125,11 @@
       </w:r>
     </w:p>
     <w:p>
+      <w:pPr>
+        <w:rPr>
+          <w:ins w:id="89" w:author="Michelle Thompson" w:date="2019-12-13T10:14:00Z"/>
+        </w:rPr>
+      </w:pPr>
       <w:r>
         <w:t>Downlink shall</w:t>
       </w:r>
@@ -3009,44 +3140,171 @@
         <w:t>X</w:t>
       </w:r>
       <w:r>
-        <w:t>. Cube Quest Challenge, which Phase 4 Ground also supports, is pursuin</w:t>
-      </w:r>
-      <w:r>
-        <w:t>g DVB-S2</w:t>
-      </w:r>
-      <w:r>
-        <w:t>X</w:t>
-      </w:r>
-      <w:r>
-        <w:t>.</w:t>
-      </w:r>
-      <w:r>
-        <w:t xml:space="preserve"> Phase 4 Ground terrestrial effor</w:t>
-      </w:r>
-      <w:r>
-        <w:t>ts are experimenting with DVB-T and DVB-T2</w:t>
-      </w:r>
-      <w:r>
-        <w:t>.</w:t>
-      </w:r>
-      <w:r>
-        <w:t xml:space="preserve"> </w:t>
-      </w:r>
-      <w:r>
-        <w:t>Homebrew CDMA</w:t>
-      </w:r>
-      <w:r>
-        <w:t>, BPSK, and QPSK have</w:t>
-      </w:r>
-      <w:r>
-        <w:t xml:space="preserve"> also been dis</w:t>
-      </w:r>
-      <w:r>
-        <w:t xml:space="preserve">cussed. </w:t>
-      </w:r>
+        <w:t xml:space="preserve">. </w:t>
+      </w:r>
+      <w:del w:id="90" w:author="Michelle Thompson" w:date="2019-12-13T10:14:00Z">
+        <w:r>
+          <w:delText>Cube Quest Challenge, which Phase 4 Ground also supports, is pursuin</w:delText>
+        </w:r>
+        <w:r>
+          <w:delText>g DVB-S2</w:delText>
+        </w:r>
+        <w:r>
+          <w:delText>X</w:delText>
+        </w:r>
+        <w:r>
+          <w:delText>.</w:delText>
+        </w:r>
+        <w:r>
+          <w:delText xml:space="preserve"> Phase 4 Ground terrestrial effor</w:delText>
+        </w:r>
+        <w:r>
+          <w:delText>ts are experimenting with DVB-T and DVB-T2</w:delText>
+        </w:r>
+        <w:r>
+          <w:delText>.</w:delText>
+        </w:r>
+        <w:r>
+          <w:delText xml:space="preserve"> </w:delText>
+        </w:r>
+        <w:r>
+          <w:delText>Homebrew CDMA</w:delText>
+        </w:r>
+        <w:r>
+          <w:delText>, BPSK, and QPSK have</w:delText>
+        </w:r>
+        <w:r>
+          <w:delText xml:space="preserve"> also been dis</w:delText>
+        </w:r>
+        <w:r>
+          <w:delText xml:space="preserve">cussed. </w:delText>
+        </w:r>
+      </w:del>
       <w:r>
         <w:t xml:space="preserve">The downlink shall be linearly polarized, and cross-polarized with respect to the uplink. </w:t>
       </w:r>
+      <w:ins w:id="91" w:author="Michelle Thompson" w:date="2019-12-13T10:38:00Z">
+        <w:r>
+          <w:br/>
+        </w:r>
+        <w:r>
+          <w:br/>
+        </w:r>
+        <w:r>
+          <w:t xml:space="preserve">MCW, phone, image, RTTY, data, SS, </w:t>
+        </w:r>
+        <w:r>
+          <w:t xml:space="preserve">and test are authorized on 5 GHz and 10 GHz. This is from </w:t>
+        </w:r>
+        <w:r>
+          <w:t>§97.305   Authorized emission types</w:t>
+        </w:r>
+      </w:ins>
+      <w:ins w:id="92" w:author="Michelle Thompson" w:date="2019-12-13T10:39:00Z">
+        <w:r>
+          <w:t xml:space="preserve">. This is from </w:t>
+        </w:r>
+        <w:r>
+          <w:t>the table in (c).</w:t>
+        </w:r>
+      </w:ins>
+    </w:p>
+    <w:p>
+      <w:pPr>
+        <w:rPr>
+          <w:ins w:id="93" w:author="Michelle Thompson" w:date="2019-12-13T10:37:00Z"/>
+        </w:rPr>
+      </w:pPr>
+      <w:ins w:id="94" w:author="Michelle Thompson" w:date="2019-12-13T10:39:00Z">
+        <w:r>
+          <w:t>We believe our downlink</w:t>
+        </w:r>
+      </w:ins>
+      <w:ins w:id="95" w:author="Michelle Thompson" w:date="2019-12-13T10:29:00Z">
+        <w:r>
+          <w:t xml:space="preserve"> emission type designation is 10M0 G7W XT.</w:t>
+        </w:r>
+      </w:ins>
+    </w:p>
+    <w:p>
+      <w:pPr>
+        <w:rPr>
+          <w:ins w:id="96" w:author="Michelle Thompson" w:date="2019-12-13T10:37:00Z"/>
+        </w:rPr>
+      </w:pPr>
+      <w:ins w:id="97" w:author="Michelle Thompson" w:date="2019-12-13T10:37:00Z">
+        <w:r>
+          <w:t>§97.307   Emission standards.</w:t>
+        </w:r>
+        <w:r>
+          <w:t xml:space="preserve"> </w:t>
+        </w:r>
+        <w:r>
+          <w:br/>
+        </w:r>
+        <w:r>
+          <w:t xml:space="preserve">(8) A RTTY or data emission having designators with A, B, C, D, E, F, G, H, J or R as the first symbol; 1, 2, 7, 9 or X as the second symbol; and D or </w:t>
+        </w:r>
+        <w:proofErr w:type="spellStart"/>
+        <w:r>
+          <w:t>W as</w:t>
+        </w:r>
+        <w:proofErr w:type="spellEnd"/>
+        <w:r>
+          <w:t xml:space="preserve"> the third symbol is also authorized.</w:t>
+        </w:r>
+      </w:ins>
+    </w:p>
+    <w:p>
+      <w:pPr>
+        <w:rPr>
+          <w:ins w:id="98" w:author="Michelle Thompson" w:date="2019-12-13T10:29:00Z"/>
+        </w:rPr>
+      </w:pPr>
+    </w:p>
+    <w:p>
+      <w:pPr>
+        <w:rPr>
+          <w:ins w:id="99" w:author="Michelle Thompson" w:date="2019-12-13T10:29:00Z"/>
+        </w:rPr>
+      </w:pPr>
+      <w:ins w:id="100" w:author="Michelle Thompson" w:date="2019-12-13T10:29:00Z">
+        <w:r>
+          <w:fldChar w:fldCharType="begin"/>
+        </w:r>
+        <w:r>
+          <w:instrText xml:space="preserve"> HYPERLINK "</w:instrText>
+        </w:r>
+        <w:r>
+          <w:rPr>
+            <w:rPrChange w:id="101" w:author="Michelle Thompson" w:date="2019-12-13T10:29:00Z">
+              <w:rPr>
+                <w:rStyle w:val="Hyperlink"/>
+              </w:rPr>
+            </w:rPrChange>
+          </w:rPr>
+          <w:instrText>https://en.wikipedia.org/wiki/Types_of_radio_emissions</w:instrText>
+        </w:r>
+        <w:r>
+          <w:instrText xml:space="preserve">" </w:instrText>
+        </w:r>
+        <w:r>
+          <w:fldChar w:fldCharType="separate"/>
+        </w:r>
+        <w:r>
+          <w:rPr>
+            <w:rStyle w:val="Hyperlink"/>
+          </w:rPr>
+          <w:t>https://en.wikipedia.org/wiki/Types_of_radio_emissions</w:t>
+        </w:r>
+        <w:r>
+          <w:fldChar w:fldCharType="end"/>
+        </w:r>
+      </w:ins>
+    </w:p>
+    <w:p>
+      <w:bookmarkStart w:id="102" w:name="_GoBack"/>
+      <w:bookmarkEnd w:id="102"/>
     </w:p>
     <w:p>
       <w:r>
@@ -3054,6 +3312,7 @@
           <w:noProof/>
           <w:lang w:eastAsia="en-US"/>
         </w:rPr>
+        <w:lastRenderedPageBreak/>
         <w:drawing>
           <wp:inline distT="0" distB="0" distL="0" distR="0" wp14:anchorId="0DDD72F9" wp14:editId="40C374CA">
             <wp:extent cx="5486400" cy="7861935"/>
@@ -3070,7 +3329,7 @@
                     <pic:cNvPicPr/>
                   </pic:nvPicPr>
                   <pic:blipFill>
-                    <a:blip r:embed="rId13">
+                    <a:blip r:embed="rId14">
                       <a:extLst>
                         <a:ext uri="{28A0092B-C50C-407E-A947-70E740481C1C}">
                           <a14:useLocalDpi xmlns:a14="http://schemas.microsoft.com/office/drawing/2010/main" val="0"/>
@@ -3103,12 +3362,12 @@
       <w:r>
         <w:t xml:space="preserve">Uplink </w:t>
       </w:r>
-      <w:ins w:id="73" w:author="Michelle Thompson" w:date="2016-09-26T13:56:00Z">
+      <w:ins w:id="103" w:author="Michelle Thompson" w:date="2016-09-26T13:56:00Z">
         <w:r>
           <w:t xml:space="preserve">is expected to be 100 </w:t>
         </w:r>
       </w:ins>
-      <w:del w:id="74" w:author="Michelle Thompson" w:date="2016-09-26T13:56:00Z">
+      <w:del w:id="104" w:author="Michelle Thompson" w:date="2016-09-26T13:56:00Z">
         <w:r>
           <w:delText xml:space="preserve">is expected to be 5kHz data rate </w:delText>
         </w:r>
@@ -3138,8 +3397,13 @@
       </w:r>
     </w:p>
     <w:p>
-      <w:r>
-        <w:t>SatChat 1k</w:t>
+      <w:proofErr w:type="spellStart"/>
+      <w:r>
+        <w:t>SatChat</w:t>
+      </w:r>
+      <w:proofErr w:type="spellEnd"/>
+      <w:r>
+        <w:t xml:space="preserve"> 1k</w:t>
       </w:r>
       <w:r>
         <w:t xml:space="preserve"> mode</w:t>
@@ -3153,12 +3417,12 @@
       <w:r>
         <w:t xml:space="preserve"> within a subdivided 100kHz channel.</w:t>
       </w:r>
-      <w:ins w:id="75" w:author="Michelle Thompson" w:date="2016-09-26T13:56:00Z">
+      <w:ins w:id="105" w:author="Michelle Thompson" w:date="2016-09-26T13:56:00Z">
         <w:r>
           <w:t xml:space="preserve"> We expect to achieve 25 subdivisions within a 100kHz channel. </w:t>
         </w:r>
       </w:ins>
-      <w:del w:id="76" w:author="Michelle Thompson" w:date="2016-09-26T13:56:00Z">
+      <w:del w:id="106" w:author="Michelle Thompson" w:date="2016-09-26T13:56:00Z">
         <w:r>
           <w:delText xml:space="preserve"> </w:delText>
         </w:r>
@@ -3187,7 +3451,7 @@
                     <pic:cNvPicPr/>
                   </pic:nvPicPr>
                   <pic:blipFill>
-                    <a:blip r:embed="rId14">
+                    <a:blip r:embed="rId15">
                       <a:extLst>
                         <a:ext uri="{28A0092B-C50C-407E-A947-70E740481C1C}">
                           <a14:useLocalDpi xmlns:a14="http://schemas.microsoft.com/office/drawing/2010/main" val="0"/>
@@ -3221,9 +3485,10 @@
     </w:p>
     <w:p>
       <w:r>
+        <w:lastRenderedPageBreak/>
         <w:t xml:space="preserve">The Phase 4 FDMA uplink channel is </w:t>
       </w:r>
-      <w:del w:id="77" w:author="Michelle Thompson" w:date="2016-09-26T13:57:00Z">
+      <w:del w:id="107" w:author="Michelle Thompson" w:date="2016-09-26T13:57:00Z">
         <w:r>
           <w:delText xml:space="preserve">currently assumed to be </w:delText>
         </w:r>
@@ -3265,12 +3530,12 @@
         <w:drawing>
           <wp:inline distT="0" distB="0" distL="0" distR="0" wp14:anchorId="323D1750" wp14:editId="6CB4278F">
             <wp:extent cx="5486400" cy="3200400"/>
-            <wp:effectExtent l="0" t="0" r="25400" b="0"/>
+            <wp:effectExtent l="0" t="0" r="12700" b="0"/>
             <wp:docPr id="3" name="Diagram 3"/>
             <wp:cNvGraphicFramePr/>
             <a:graphic xmlns:a="http://schemas.openxmlformats.org/drawingml/2006/main">
               <a:graphicData uri="http://schemas.openxmlformats.org/drawingml/2006/diagram">
-                <dgm:relIds xmlns:dgm="http://schemas.openxmlformats.org/drawingml/2006/diagram" xmlns:r="http://schemas.openxmlformats.org/officeDocument/2006/relationships" r:dm="rId15" r:lo="rId16" r:qs="rId17" r:cs="rId18"/>
+                <dgm:relIds xmlns:dgm="http://schemas.openxmlformats.org/drawingml/2006/diagram" xmlns:r="http://schemas.openxmlformats.org/officeDocument/2006/relationships" r:dm="rId16" r:lo="rId17" r:qs="rId18" r:cs="rId19"/>
               </a:graphicData>
             </a:graphic>
           </wp:inline>
@@ -3295,12 +3560,12 @@
         <w:drawing>
           <wp:inline distT="0" distB="0" distL="0" distR="0" wp14:anchorId="565E8E70" wp14:editId="048B3156">
             <wp:extent cx="5486400" cy="3200400"/>
-            <wp:effectExtent l="0" t="0" r="25400" b="0"/>
+            <wp:effectExtent l="0" t="25400" r="12700" b="12700"/>
             <wp:docPr id="4" name="Diagram 4"/>
             <wp:cNvGraphicFramePr/>
             <a:graphic xmlns:a="http://schemas.openxmlformats.org/drawingml/2006/main">
               <a:graphicData uri="http://schemas.openxmlformats.org/drawingml/2006/diagram">
-                <dgm:relIds xmlns:dgm="http://schemas.openxmlformats.org/drawingml/2006/diagram" xmlns:r="http://schemas.openxmlformats.org/officeDocument/2006/relationships" r:dm="rId20" r:lo="rId21" r:qs="rId22" r:cs="rId23"/>
+                <dgm:relIds xmlns:dgm="http://schemas.openxmlformats.org/drawingml/2006/diagram" xmlns:r="http://schemas.openxmlformats.org/officeDocument/2006/relationships" r:dm="rId21" r:lo="rId22" r:qs="rId23" r:cs="rId24"/>
               </a:graphicData>
             </a:graphic>
           </wp:inline>
@@ -3309,6 +3574,7 @@
     </w:p>
     <w:p>
       <w:r>
+        <w:lastRenderedPageBreak/>
         <w:t xml:space="preserve">The next header field contains the following information. The modulation, coding, and data rate combinations may be encoded in order to make them as compact as possible. </w:t>
       </w:r>
     </w:p>
@@ -3321,12 +3587,12 @@
         <w:drawing>
           <wp:inline distT="0" distB="0" distL="0" distR="0" wp14:anchorId="6AF07121" wp14:editId="2530E45E">
             <wp:extent cx="5486400" cy="3200400"/>
-            <wp:effectExtent l="0" t="0" r="25400" b="0"/>
+            <wp:effectExtent l="0" t="0" r="12700" b="0"/>
             <wp:docPr id="5" name="Diagram 5"/>
             <wp:cNvGraphicFramePr/>
             <a:graphic xmlns:a="http://schemas.openxmlformats.org/drawingml/2006/main">
               <a:graphicData uri="http://schemas.openxmlformats.org/drawingml/2006/diagram">
-                <dgm:relIds xmlns:dgm="http://schemas.openxmlformats.org/drawingml/2006/diagram" xmlns:r="http://schemas.openxmlformats.org/officeDocument/2006/relationships" r:dm="rId25" r:lo="rId26" r:qs="rId27" r:cs="rId28"/>
+                <dgm:relIds xmlns:dgm="http://schemas.openxmlformats.org/drawingml/2006/diagram" xmlns:r="http://schemas.openxmlformats.org/officeDocument/2006/relationships" r:dm="rId26" r:lo="rId27" r:qs="rId28" r:cs="rId29"/>
               </a:graphicData>
             </a:graphic>
           </wp:inline>
@@ -3341,7 +3607,7 @@
       <w:pPr>
         <w:pStyle w:val="Heading2"/>
       </w:pPr>
-      <w:bookmarkStart w:id="78" w:name="_Toc452196099"/>
+      <w:bookmarkStart w:id="108" w:name="_Toc452196099"/>
       <w:r>
         <w:t xml:space="preserve">Chapter 7 </w:t>
       </w:r>
@@ -3351,17 +3617,17 @@
       <w:r>
         <w:t>s</w:t>
       </w:r>
-      <w:bookmarkEnd w:id="78"/>
+      <w:bookmarkEnd w:id="108"/>
     </w:p>
     <w:p>
       <w:pPr>
         <w:pStyle w:val="Heading3"/>
       </w:pPr>
-      <w:bookmarkStart w:id="79" w:name="_Toc452196100"/>
+      <w:bookmarkStart w:id="109" w:name="_Toc452196100"/>
       <w:r>
         <w:t>Frequencies</w:t>
       </w:r>
-      <w:bookmarkEnd w:id="79"/>
+      <w:bookmarkEnd w:id="109"/>
     </w:p>
     <w:tbl>
       <w:tblPr>
@@ -3450,16 +3716,16 @@
             <w:tcW w:w="1710" w:type="dxa"/>
           </w:tcPr>
           <w:p>
-            <w:commentRangeStart w:id="80"/>
+            <w:commentRangeStart w:id="110"/>
             <w:r>
               <w:t>10MHz</w:t>
             </w:r>
-            <w:commentRangeEnd w:id="80"/>
+            <w:commentRangeEnd w:id="110"/>
             <w:r>
               <w:rPr>
                 <w:rStyle w:val="CommentReference"/>
               </w:rPr>
-              <w:commentReference w:id="80"/>
+              <w:commentReference w:id="110"/>
             </w:r>
           </w:p>
         </w:tc>
@@ -3578,11 +3844,11 @@
       <w:pPr>
         <w:pStyle w:val="Heading3"/>
       </w:pPr>
-      <w:bookmarkStart w:id="81" w:name="_Toc452196101"/>
+      <w:bookmarkStart w:id="111" w:name="_Toc452196101"/>
       <w:r>
         <w:t>Emission Type</w:t>
       </w:r>
-      <w:bookmarkEnd w:id="81"/>
+      <w:bookmarkEnd w:id="111"/>
     </w:p>
     <w:p>
       <w:r>
@@ -3594,12 +3860,12 @@
       <w:r>
         <w:t xml:space="preserve"> include 90° BPSK, QPSK, and 8QPSK. Frames are encoded using LDPC-BCH</w:t>
       </w:r>
-      <w:ins w:id="82" w:author="Michelle Thompson" w:date="2016-09-26T13:58:00Z">
+      <w:ins w:id="112" w:author="Michelle Thompson" w:date="2016-09-26T13:58:00Z">
         <w:r>
           <w:t xml:space="preserve"> in accordance with DVB-S2/X</w:t>
         </w:r>
       </w:ins>
-      <w:del w:id="83" w:author="Michelle Thompson" w:date="2016-09-26T13:58:00Z">
+      <w:del w:id="113" w:author="Michelle Thompson" w:date="2016-09-26T13:58:00Z">
         <w:r>
           <w:delText xml:space="preserve">. </w:delText>
         </w:r>
@@ -3609,11 +3875,12 @@
       <w:pPr>
         <w:pStyle w:val="Heading3"/>
       </w:pPr>
-      <w:bookmarkStart w:id="84" w:name="_Toc452196102"/>
-      <w:r>
+      <w:bookmarkStart w:id="114" w:name="_Toc452196102"/>
+      <w:r>
+        <w:lastRenderedPageBreak/>
         <w:t>Emission Type Designation</w:t>
       </w:r>
-      <w:bookmarkEnd w:id="84"/>
+      <w:bookmarkEnd w:id="114"/>
     </w:p>
     <w:p/>
     <w:p>
@@ -3629,7 +3896,7 @@
       <w:pPr>
         <w:pStyle w:val="Heading2"/>
       </w:pPr>
-      <w:bookmarkStart w:id="85" w:name="_Toc452196103"/>
+      <w:bookmarkStart w:id="115" w:name="_Toc452196103"/>
       <w:r>
         <w:t>Chapter 8</w:t>
       </w:r>
@@ -3639,7 +3906,7 @@
       <w:r>
         <w:t>Supervision</w:t>
       </w:r>
-      <w:bookmarkEnd w:id="85"/>
+      <w:bookmarkEnd w:id="115"/>
     </w:p>
     <w:p>
       <w:r>
@@ -3663,7 +3930,7 @@
       <w:pPr>
         <w:pStyle w:val="Heading2"/>
       </w:pPr>
-      <w:bookmarkStart w:id="86" w:name="_Toc452196104"/>
+      <w:bookmarkStart w:id="116" w:name="_Toc452196104"/>
       <w:r>
         <w:t xml:space="preserve">Chapter 9 </w:t>
       </w:r>
@@ -3679,12 +3946,12 @@
       <w:r>
         <w:t>)</w:t>
       </w:r>
-      <w:bookmarkEnd w:id="86"/>
+      <w:bookmarkEnd w:id="116"/>
     </w:p>
     <w:p>
       <w:pPr>
         <w:rPr>
-          <w:ins w:id="87" w:author="Michelle Thompson" w:date="2016-09-26T13:59:00Z"/>
+          <w:ins w:id="117" w:author="Michelle Thompson" w:date="2016-09-26T13:59:00Z"/>
         </w:rPr>
       </w:pPr>
       <w:r>
@@ -3707,13 +3974,13 @@
       <w:pPr>
         <w:pStyle w:val="Heading3"/>
         <w:rPr>
-          <w:ins w:id="88" w:author="Michelle Thompson" w:date="2016-09-26T14:00:00Z"/>
-        </w:rPr>
-        <w:pPrChange w:id="89" w:author="Michelle Thompson" w:date="2016-09-26T14:05:00Z">
+          <w:ins w:id="118" w:author="Michelle Thompson" w:date="2016-09-26T14:00:00Z"/>
+        </w:rPr>
+        <w:pPrChange w:id="119" w:author="Michelle Thompson" w:date="2016-09-26T14:05:00Z">
           <w:pPr/>
         </w:pPrChange>
       </w:pPr>
-      <w:ins w:id="90" w:author="Michelle Thompson" w:date="2016-09-26T13:59:00Z">
+      <w:ins w:id="120" w:author="Michelle Thompson" w:date="2016-09-26T13:59:00Z">
         <w:r>
           <w:t>System Access</w:t>
         </w:r>
@@ -3722,10 +3989,10 @@
     <w:p>
       <w:pPr>
         <w:rPr>
-          <w:ins w:id="91" w:author="Michelle Thompson" w:date="2016-09-26T14:00:00Z"/>
+          <w:ins w:id="121" w:author="Michelle Thompson" w:date="2016-09-26T14:00:00Z"/>
         </w:rPr>
       </w:pPr>
-      <w:ins w:id="92" w:author="Michelle Thompson" w:date="2016-09-26T14:00:00Z">
+      <w:ins w:id="122" w:author="Michelle Thompson" w:date="2016-09-26T14:00:00Z">
         <w:r>
           <w:t>Radio is powered on.</w:t>
         </w:r>
@@ -3734,25 +4001,25 @@
     <w:p>
       <w:pPr>
         <w:rPr>
-          <w:ins w:id="93" w:author="Michelle Thompson" w:date="2016-09-26T14:15:00Z"/>
+          <w:ins w:id="123" w:author="Michelle Thompson" w:date="2016-09-26T14:15:00Z"/>
         </w:rPr>
       </w:pPr>
-      <w:ins w:id="94" w:author="Michelle Thompson" w:date="2016-09-26T14:01:00Z">
+      <w:ins w:id="124" w:author="Michelle Thompson" w:date="2016-09-26T14:01:00Z">
         <w:r>
           <w:t xml:space="preserve">Receiver </w:t>
         </w:r>
       </w:ins>
-      <w:ins w:id="95" w:author="Michelle Thompson" w:date="2016-09-26T14:05:00Z">
+      <w:ins w:id="125" w:author="Michelle Thompson" w:date="2016-09-26T14:05:00Z">
         <w:r>
           <w:t xml:space="preserve">turns </w:t>
         </w:r>
       </w:ins>
-      <w:ins w:id="96" w:author="Michelle Thompson" w:date="2016-09-26T14:01:00Z">
+      <w:ins w:id="126" w:author="Michelle Thompson" w:date="2016-09-26T14:01:00Z">
         <w:r>
           <w:t>on</w:t>
         </w:r>
       </w:ins>
-      <w:ins w:id="97" w:author="Michelle Thompson" w:date="2016-09-26T14:05:00Z">
+      <w:ins w:id="127" w:author="Michelle Thompson" w:date="2016-09-26T14:05:00Z">
         <w:r>
           <w:t>.</w:t>
         </w:r>
@@ -3762,13 +4029,13 @@
       <w:pPr>
         <w:pStyle w:val="Heading4"/>
         <w:rPr>
-          <w:ins w:id="98" w:author="Michelle Thompson" w:date="2016-09-26T14:04:00Z"/>
-        </w:rPr>
-        <w:pPrChange w:id="99" w:author="Michelle Thompson" w:date="2016-09-26T14:16:00Z">
+          <w:ins w:id="128" w:author="Michelle Thompson" w:date="2016-09-26T14:04:00Z"/>
+        </w:rPr>
+        <w:pPrChange w:id="129" w:author="Michelle Thompson" w:date="2016-09-26T14:16:00Z">
           <w:pPr/>
         </w:pPrChange>
       </w:pPr>
-      <w:ins w:id="100" w:author="Michelle Thompson" w:date="2016-09-26T14:15:00Z">
+      <w:ins w:id="130" w:author="Michelle Thompson" w:date="2016-09-26T14:15:00Z">
         <w:r>
           <w:t>Symbol Timing Recovery</w:t>
         </w:r>
@@ -3777,10 +4044,10 @@
     <w:p>
       <w:pPr>
         <w:rPr>
-          <w:ins w:id="101" w:author="Michelle Thompson" w:date="2016-09-26T14:16:00Z"/>
+          <w:ins w:id="131" w:author="Michelle Thompson" w:date="2016-09-26T14:16:00Z"/>
         </w:rPr>
       </w:pPr>
-      <w:ins w:id="102" w:author="Michelle Thompson" w:date="2016-09-26T14:04:00Z">
+      <w:ins w:id="132" w:author="Michelle Thompson" w:date="2016-09-26T14:04:00Z">
         <w:r>
           <w:t>The first stage of the demodulator is the symbol timing recovery</w:t>
         </w:r>
@@ -3791,7 +4058,7 @@
           <w:t xml:space="preserve"> Symbol rate may fluctuate from the satellite to the </w:t>
         </w:r>
       </w:ins>
-      <w:ins w:id="103" w:author="Michelle Thompson" w:date="2016-09-26T14:05:00Z">
+      <w:ins w:id="133" w:author="Michelle Thompson" w:date="2016-09-26T14:05:00Z">
         <w:r>
           <w:t>receiving station</w:t>
         </w:r>
@@ -3799,17 +4066,17 @@
           <w:t xml:space="preserve">. </w:t>
         </w:r>
       </w:ins>
-      <w:ins w:id="104" w:author="Michelle Thompson" w:date="2016-09-26T14:13:00Z">
+      <w:ins w:id="134" w:author="Michelle Thompson" w:date="2016-09-26T14:13:00Z">
         <w:r>
           <w:t>One way to accomplish symbol timing is</w:t>
         </w:r>
       </w:ins>
-      <w:ins w:id="105" w:author="Michelle Thompson" w:date="2016-09-26T14:14:00Z">
+      <w:ins w:id="135" w:author="Michelle Thompson" w:date="2016-09-26T14:14:00Z">
         <w:r>
           <w:t xml:space="preserve"> by a method called</w:t>
         </w:r>
       </w:ins>
-      <w:ins w:id="106" w:author="Michelle Thompson" w:date="2016-09-26T14:13:00Z">
+      <w:ins w:id="136" w:author="Michelle Thompson" w:date="2016-09-26T14:13:00Z">
         <w:r>
           <w:t xml:space="preserve"> Gardner TED. This method is </w:t>
         </w:r>
@@ -3817,7 +4084,7 @@
           <w:t>capable of operating under random symbols and unknown carrier frequency offset error without precise carrier synchronization</w:t>
         </w:r>
       </w:ins>
-      <w:ins w:id="107" w:author="Michelle Thompson" w:date="2016-09-26T14:14:00Z">
+      <w:ins w:id="137" w:author="Michelle Thompson" w:date="2016-09-26T14:14:00Z">
         <w:r>
           <w:t xml:space="preserve">. </w:t>
         </w:r>
@@ -3827,13 +4094,13 @@
       <w:pPr>
         <w:pStyle w:val="Heading4"/>
         <w:rPr>
-          <w:ins w:id="108" w:author="Michelle Thompson" w:date="2016-09-26T14:01:00Z"/>
-        </w:rPr>
-        <w:pPrChange w:id="109" w:author="Michelle Thompson" w:date="2016-09-26T14:16:00Z">
+          <w:ins w:id="138" w:author="Michelle Thompson" w:date="2016-09-26T14:01:00Z"/>
+        </w:rPr>
+        <w:pPrChange w:id="139" w:author="Michelle Thompson" w:date="2016-09-26T14:16:00Z">
           <w:pPr/>
         </w:pPrChange>
       </w:pPr>
-      <w:ins w:id="110" w:author="Michelle Thompson" w:date="2016-09-26T14:16:00Z">
+      <w:ins w:id="140" w:author="Michelle Thompson" w:date="2016-09-26T14:16:00Z">
         <w:r>
           <w:t>Frame Synchronization</w:t>
         </w:r>
@@ -3842,10 +4109,10 @@
     <w:p>
       <w:pPr>
         <w:rPr>
-          <w:ins w:id="111" w:author="Michelle Thompson" w:date="2016-09-26T14:08:00Z"/>
+          <w:ins w:id="141" w:author="Michelle Thompson" w:date="2016-09-26T14:08:00Z"/>
         </w:rPr>
       </w:pPr>
-      <w:ins w:id="112" w:author="Michelle Thompson" w:date="2016-09-26T14:06:00Z">
+      <w:ins w:id="142" w:author="Michelle Thompson" w:date="2016-09-26T14:06:00Z">
         <w:r>
           <w:t xml:space="preserve">After the </w:t>
         </w:r>
@@ -3856,62 +4123,62 @@
           <w:t xml:space="preserve"> has </w:t>
         </w:r>
       </w:ins>
-      <w:ins w:id="113" w:author="Michelle Thompson" w:date="2016-09-26T14:07:00Z">
+      <w:ins w:id="143" w:author="Michelle Thompson" w:date="2016-09-26T14:07:00Z">
         <w:r>
           <w:t>stabilized</w:t>
         </w:r>
       </w:ins>
-      <w:ins w:id="114" w:author="Michelle Thompson" w:date="2016-09-26T14:06:00Z">
+      <w:ins w:id="144" w:author="Michelle Thompson" w:date="2016-09-26T14:06:00Z">
         <w:r>
           <w:t xml:space="preserve">, the next </w:t>
         </w:r>
       </w:ins>
-      <w:ins w:id="115" w:author="Michelle Thompson" w:date="2016-09-26T14:07:00Z">
+      <w:ins w:id="145" w:author="Michelle Thompson" w:date="2016-09-26T14:07:00Z">
         <w:r>
           <w:t>job</w:t>
         </w:r>
       </w:ins>
-      <w:ins w:id="116" w:author="Michelle Thompson" w:date="2016-09-26T14:06:00Z">
+      <w:ins w:id="146" w:author="Michelle Thompson" w:date="2016-09-26T14:06:00Z">
         <w:r>
           <w:t xml:space="preserve"> is frame synchronization. </w:t>
         </w:r>
       </w:ins>
-      <w:ins w:id="117" w:author="Michelle Thompson" w:date="2016-09-26T14:07:00Z">
+      <w:ins w:id="147" w:author="Michelle Thompson" w:date="2016-09-26T14:07:00Z">
         <w:r>
           <w:t>Search for</w:t>
         </w:r>
       </w:ins>
-      <w:ins w:id="118" w:author="Michelle Thompson" w:date="2016-09-26T14:06:00Z">
+      <w:ins w:id="148" w:author="Michelle Thompson" w:date="2016-09-26T14:06:00Z">
         <w:r>
           <w:t xml:space="preserve"> the physical layer</w:t>
         </w:r>
       </w:ins>
-      <w:ins w:id="119" w:author="Michelle Thompson" w:date="2016-09-26T14:07:00Z">
+      <w:ins w:id="149" w:author="Michelle Thompson" w:date="2016-09-26T14:07:00Z">
         <w:r>
           <w:t xml:space="preserve"> header</w:t>
         </w:r>
       </w:ins>
-      <w:ins w:id="120" w:author="Michelle Thompson" w:date="2016-09-26T14:06:00Z">
+      <w:ins w:id="150" w:author="Michelle Thompson" w:date="2016-09-26T14:06:00Z">
         <w:r>
           <w:t xml:space="preserve"> (PL</w:t>
         </w:r>
       </w:ins>
-      <w:ins w:id="121" w:author="Michelle Thompson" w:date="2016-09-26T14:07:00Z">
+      <w:ins w:id="151" w:author="Michelle Thompson" w:date="2016-09-26T14:07:00Z">
         <w:r>
           <w:t>HEADER</w:t>
         </w:r>
       </w:ins>
-      <w:ins w:id="122" w:author="Michelle Thompson" w:date="2016-09-26T14:06:00Z">
+      <w:ins w:id="152" w:author="Michelle Thompson" w:date="2016-09-26T14:06:00Z">
         <w:r>
           <w:t xml:space="preserve">). One way to do this is to use </w:t>
         </w:r>
       </w:ins>
-      <w:ins w:id="123" w:author="Michelle Thompson" w:date="2016-09-26T14:07:00Z">
+      <w:ins w:id="153" w:author="Michelle Thompson" w:date="2016-09-26T14:07:00Z">
         <w:r>
           <w:t>a</w:t>
         </w:r>
       </w:ins>
-      <w:ins w:id="124" w:author="Michelle Thompson" w:date="2016-09-26T14:06:00Z">
+      <w:ins w:id="154" w:author="Michelle Thompson" w:date="2016-09-26T14:06:00Z">
         <w:r>
           <w:t xml:space="preserve"> correlator that operates on a symbol-by-symbol basis</w:t>
         </w:r>
@@ -3923,20 +4190,20 @@
     <w:p>
       <w:pPr>
         <w:rPr>
-          <w:ins w:id="125" w:author="Michelle Thompson" w:date="2016-09-26T13:59:00Z"/>
+          <w:ins w:id="155" w:author="Michelle Thompson" w:date="2016-09-26T13:59:00Z"/>
         </w:rPr>
       </w:pPr>
-      <w:ins w:id="126" w:author="Michelle Thompson" w:date="2016-09-26T14:06:00Z">
+      <w:ins w:id="156" w:author="Michelle Thompson" w:date="2016-09-26T14:06:00Z">
         <w:r>
           <w:t>Differential detection</w:t>
         </w:r>
       </w:ins>
-      <w:ins w:id="127" w:author="Michelle Thompson" w:date="2016-09-26T14:08:00Z">
+      <w:ins w:id="157" w:author="Michelle Thompson" w:date="2016-09-26T14:08:00Z">
         <w:r>
           <w:t xml:space="preserve"> is a method that</w:t>
         </w:r>
       </w:ins>
-      <w:ins w:id="128" w:author="Michelle Thompson" w:date="2016-09-26T14:06:00Z">
+      <w:ins w:id="158" w:author="Michelle Thompson" w:date="2016-09-26T14:06:00Z">
         <w:r>
           <w:t xml:space="preserve"> allows for </w:t>
         </w:r>
@@ -3944,7 +4211,7 @@
           <w:t xml:space="preserve">accurate frame synchronization </w:t>
         </w:r>
       </w:ins>
-      <w:ins w:id="129" w:author="Michelle Thompson" w:date="2016-09-26T14:08:00Z">
+      <w:ins w:id="159" w:author="Michelle Thompson" w:date="2016-09-26T14:08:00Z">
         <w:r>
           <w:t xml:space="preserve">even when the carrier has substantial frequency errors. </w:t>
         </w:r>
@@ -3953,10 +4220,10 @@
     <w:p>
       <w:pPr>
         <w:rPr>
-          <w:ins w:id="130" w:author="Michelle Thompson" w:date="2016-09-26T14:10:00Z"/>
+          <w:ins w:id="160" w:author="Michelle Thompson" w:date="2016-09-26T14:10:00Z"/>
         </w:rPr>
       </w:pPr>
-      <w:ins w:id="131" w:author="Michelle Thompson" w:date="2016-09-26T14:09:00Z">
+      <w:ins w:id="161" w:author="Michelle Thompson" w:date="2016-09-26T14:09:00Z">
         <w:r>
           <w:t xml:space="preserve">A </w:t>
         </w:r>
@@ -3976,7 +4243,7 @@
           <w:t>frame boundaries.</w:t>
         </w:r>
       </w:ins>
-      <w:ins w:id="132" w:author="Michelle Thompson" w:date="2016-09-26T14:10:00Z">
+      <w:ins w:id="162" w:author="Michelle Thompson" w:date="2016-09-26T14:10:00Z">
         <w:r>
           <w:t xml:space="preserve"> </w:t>
         </w:r>
@@ -3985,10 +4252,10 @@
     <w:p>
       <w:pPr>
         <w:rPr>
-          <w:ins w:id="133" w:author="Michelle Thompson" w:date="2016-09-26T14:16:00Z"/>
+          <w:ins w:id="163" w:author="Michelle Thompson" w:date="2016-09-26T14:16:00Z"/>
         </w:rPr>
       </w:pPr>
-      <w:ins w:id="134" w:author="Michelle Thompson" w:date="2016-09-26T14:10:00Z">
+      <w:ins w:id="164" w:author="Michelle Thompson" w:date="2016-09-26T14:10:00Z">
         <w:r>
           <w:t>The PLHEADER has two parts, the S</w:t>
         </w:r>
@@ -4020,14 +4287,18 @@
           <w:t xml:space="preserve">the second </w:t>
         </w:r>
       </w:ins>
-      <w:ins w:id="135" w:author="Michelle Thompson" w:date="2016-09-26T14:11:00Z">
+      <w:ins w:id="165" w:author="Michelle Thompson" w:date="2016-09-26T14:11:00Z">
         <w:r>
           <w:t xml:space="preserve">is associated </w:t>
         </w:r>
       </w:ins>
-      <w:ins w:id="136" w:author="Michelle Thompson" w:date="2016-09-26T14:10:00Z">
-        <w:r>
-          <w:t>with the PLSC. The output of the corre</w:t>
+      <w:ins w:id="166" w:author="Michelle Thompson" w:date="2016-09-26T14:10:00Z">
+        <w:r>
+          <w:t xml:space="preserve">with the PLSC. The output of the </w:t>
+        </w:r>
+        <w:r>
+          <w:lastRenderedPageBreak/>
+          <w:t>corre</w:t>
         </w:r>
         <w:r>
           <w:t>lator drives a peak detector. M</w:t>
@@ -4036,12 +4307,12 @@
           <w:t xml:space="preserve">aximum value </w:t>
         </w:r>
       </w:ins>
-      <w:ins w:id="137" w:author="Michelle Thompson" w:date="2016-09-26T14:11:00Z">
+      <w:ins w:id="167" w:author="Michelle Thompson" w:date="2016-09-26T14:11:00Z">
         <w:r>
           <w:t>occurs when</w:t>
         </w:r>
       </w:ins>
-      <w:ins w:id="138" w:author="Michelle Thompson" w:date="2016-09-26T14:10:00Z">
+      <w:ins w:id="168" w:author="Michelle Thompson" w:date="2016-09-26T14:10:00Z">
         <w:r>
           <w:t xml:space="preserve"> the whole PL header appears in the shift register</w:t>
         </w:r>
@@ -4054,13 +4325,13 @@
       <w:pPr>
         <w:pStyle w:val="Heading4"/>
         <w:rPr>
-          <w:ins w:id="139" w:author="Michelle Thompson" w:date="2016-09-26T14:16:00Z"/>
-        </w:rPr>
-        <w:pPrChange w:id="140" w:author="Michelle Thompson" w:date="2016-09-26T14:16:00Z">
+          <w:ins w:id="169" w:author="Michelle Thompson" w:date="2016-09-26T14:16:00Z"/>
+        </w:rPr>
+        <w:pPrChange w:id="170" w:author="Michelle Thompson" w:date="2016-09-26T14:16:00Z">
           <w:pPr/>
         </w:pPrChange>
       </w:pPr>
-      <w:ins w:id="141" w:author="Michelle Thompson" w:date="2016-09-26T14:16:00Z">
+      <w:ins w:id="171" w:author="Michelle Thompson" w:date="2016-09-26T14:16:00Z">
         <w:r>
           <w:t xml:space="preserve">Frame Descrambling </w:t>
         </w:r>
@@ -4069,35 +4340,35 @@
     <w:p>
       <w:pPr>
         <w:rPr>
-          <w:ins w:id="142" w:author="Michelle Thompson" w:date="2016-09-26T14:23:00Z"/>
+          <w:ins w:id="172" w:author="Michelle Thompson" w:date="2016-09-26T14:23:00Z"/>
         </w:rPr>
       </w:pPr>
-      <w:ins w:id="143" w:author="Michelle Thompson" w:date="2016-09-26T14:16:00Z">
+      <w:ins w:id="173" w:author="Michelle Thompson" w:date="2016-09-26T14:16:00Z">
         <w:r>
           <w:t xml:space="preserve">After frame synchronization has </w:t>
         </w:r>
       </w:ins>
-      <w:ins w:id="144" w:author="Michelle Thompson" w:date="2016-09-26T14:17:00Z">
+      <w:ins w:id="174" w:author="Michelle Thompson" w:date="2016-09-26T14:17:00Z">
         <w:r>
           <w:t>been achieved</w:t>
         </w:r>
       </w:ins>
-      <w:ins w:id="145" w:author="Michelle Thompson" w:date="2016-09-26T14:16:00Z">
+      <w:ins w:id="175" w:author="Michelle Thompson" w:date="2016-09-26T14:16:00Z">
         <w:r>
           <w:t>, the data symbols (I/Q) of each frame are descrambled</w:t>
         </w:r>
       </w:ins>
-      <w:ins w:id="146" w:author="Michelle Thompson" w:date="2016-09-26T14:17:00Z">
+      <w:ins w:id="176" w:author="Michelle Thompson" w:date="2016-09-26T14:17:00Z">
         <w:r>
           <w:t xml:space="preserve">. </w:t>
         </w:r>
       </w:ins>
-      <w:ins w:id="147" w:author="Michelle Thompson" w:date="2016-09-26T14:16:00Z">
+      <w:ins w:id="177" w:author="Michelle Thompson" w:date="2016-09-26T14:16:00Z">
         <w:r>
           <w:t xml:space="preserve"> </w:t>
         </w:r>
       </w:ins>
-      <w:ins w:id="148" w:author="Michelle Thompson" w:date="2016-09-26T14:17:00Z">
+      <w:ins w:id="178" w:author="Michelle Thompson" w:date="2016-09-26T14:17:00Z">
         <w:r>
           <w:t xml:space="preserve">The scrambling process at the transmitter </w:t>
         </w:r>
@@ -4105,57 +4376,57 @@
           <w:t xml:space="preserve">randomizes the symbols in order to disperse energy. </w:t>
         </w:r>
       </w:ins>
-      <w:ins w:id="149" w:author="Michelle Thompson" w:date="2016-09-26T14:21:00Z">
+      <w:ins w:id="179" w:author="Michelle Thompson" w:date="2016-09-26T14:21:00Z">
         <w:r>
           <w:t xml:space="preserve">This randomization helps </w:t>
         </w:r>
       </w:ins>
-      <w:ins w:id="150" w:author="Michelle Thompson" w:date="2016-09-26T14:20:00Z">
+      <w:ins w:id="180" w:author="Michelle Thompson" w:date="2016-09-26T14:20:00Z">
         <w:r>
           <w:t xml:space="preserve">improve accurate timing recovery </w:t>
         </w:r>
       </w:ins>
-      <w:ins w:id="151" w:author="Michelle Thompson" w:date="2016-09-26T14:21:00Z">
+      <w:ins w:id="181" w:author="Michelle Thompson" w:date="2016-09-26T14:21:00Z">
         <w:r>
           <w:t xml:space="preserve">at the </w:t>
         </w:r>
       </w:ins>
-      <w:ins w:id="152" w:author="Michelle Thompson" w:date="2016-09-26T14:20:00Z">
+      <w:ins w:id="182" w:author="Michelle Thompson" w:date="2016-09-26T14:20:00Z">
         <w:r>
           <w:t>receiver</w:t>
         </w:r>
       </w:ins>
-      <w:ins w:id="153" w:author="Michelle Thompson" w:date="2016-09-26T14:21:00Z">
+      <w:ins w:id="183" w:author="Michelle Thompson" w:date="2016-09-26T14:21:00Z">
         <w:r>
           <w:t>,</w:t>
         </w:r>
       </w:ins>
-      <w:ins w:id="154" w:author="Michelle Thompson" w:date="2016-09-26T14:22:00Z">
+      <w:ins w:id="184" w:author="Michelle Thompson" w:date="2016-09-26T14:22:00Z">
         <w:r>
           <w:t xml:space="preserve"> improves</w:t>
         </w:r>
       </w:ins>
-      <w:ins w:id="155" w:author="Michelle Thompson" w:date="2016-09-26T14:21:00Z">
+      <w:ins w:id="185" w:author="Michelle Thompson" w:date="2016-09-26T14:21:00Z">
         <w:r>
           <w:t xml:space="preserve"> automatic gain control, and</w:t>
         </w:r>
       </w:ins>
-      <w:ins w:id="156" w:author="Michelle Thompson" w:date="2016-09-26T14:22:00Z">
+      <w:ins w:id="186" w:author="Michelle Thompson" w:date="2016-09-26T14:22:00Z">
         <w:r>
           <w:t xml:space="preserve"> helps with</w:t>
         </w:r>
       </w:ins>
-      <w:ins w:id="157" w:author="Michelle Thompson" w:date="2016-09-26T14:21:00Z">
+      <w:ins w:id="187" w:author="Michelle Thompson" w:date="2016-09-26T14:21:00Z">
         <w:r>
           <w:t xml:space="preserve"> other adaptive receiver circuits.</w:t>
         </w:r>
       </w:ins>
-      <w:ins w:id="158" w:author="Michelle Thompson" w:date="2016-09-26T14:22:00Z">
+      <w:ins w:id="188" w:author="Michelle Thompson" w:date="2016-09-26T14:22:00Z">
         <w:r>
           <w:t xml:space="preserve"> Scrambling</w:t>
         </w:r>
       </w:ins>
-      <w:ins w:id="159" w:author="Michelle Thompson" w:date="2016-09-26T14:20:00Z">
+      <w:ins w:id="189" w:author="Michelle Thompson" w:date="2016-09-26T14:20:00Z">
         <w:r>
           <w:t xml:space="preserve"> eliminates the dependence of a signal's power spectrum u</w:t>
         </w:r>
@@ -4167,10 +4438,10 @@
     <w:p>
       <w:pPr>
         <w:rPr>
-          <w:del w:id="160" w:author="Michelle Thompson" w:date="2016-09-26T14:23:00Z"/>
+          <w:del w:id="190" w:author="Michelle Thompson" w:date="2016-09-26T14:23:00Z"/>
         </w:rPr>
       </w:pPr>
-      <w:ins w:id="161" w:author="Michelle Thompson" w:date="2016-09-26T14:23:00Z">
+      <w:ins w:id="191" w:author="Michelle Thompson" w:date="2016-09-26T14:23:00Z">
         <w:r>
           <w:t xml:space="preserve">Descrambling </w:t>
         </w:r>
@@ -4178,12 +4449,12 @@
           <w:t>sequence</w:t>
         </w:r>
       </w:ins>
-      <w:ins w:id="162" w:author="Michelle Thompson" w:date="2016-09-26T14:24:00Z">
+      <w:ins w:id="192" w:author="Michelle Thompson" w:date="2016-09-26T14:24:00Z">
         <w:r>
           <w:t>s</w:t>
         </w:r>
       </w:ins>
-      <w:ins w:id="163" w:author="Michelle Thompson" w:date="2016-09-26T14:23:00Z">
+      <w:ins w:id="193" w:author="Michelle Thompson" w:date="2016-09-26T14:23:00Z">
         <w:r>
           <w:t xml:space="preserve"> can be</w:t>
         </w:r>
@@ -4191,7 +4462,7 @@
           <w:t xml:space="preserve"> precalculated and stored locally</w:t>
         </w:r>
       </w:ins>
-      <w:ins w:id="164" w:author="Michelle Thompson" w:date="2016-09-26T14:24:00Z">
+      <w:ins w:id="194" w:author="Michelle Thompson" w:date="2016-09-26T14:24:00Z">
         <w:r>
           <w:t>.</w:t>
         </w:r>
@@ -4202,7 +4473,7 @@
       <w:pPr>
         <w:pStyle w:val="Heading2"/>
       </w:pPr>
-      <w:bookmarkStart w:id="165" w:name="_Toc452196105"/>
+      <w:bookmarkStart w:id="195" w:name="_Toc452196105"/>
       <w:r>
         <w:t>Chapter 10</w:t>
       </w:r>
@@ -4212,7 +4483,7 @@
       <w:r>
         <w:t>Reconfiguration</w:t>
       </w:r>
-      <w:bookmarkEnd w:id="165"/>
+      <w:bookmarkEnd w:id="195"/>
       <w:r>
         <w:t xml:space="preserve"> </w:t>
       </w:r>
@@ -4258,19 +4529,23 @@
     <w:p>
       <w:pPr>
         <w:rPr>
-          <w:ins w:id="166" w:author="Kevin Sterne" w:date="2016-06-20T10:45:00Z"/>
+          <w:ins w:id="196" w:author="Kevin Sterne" w:date="2016-06-20T10:45:00Z"/>
         </w:rPr>
       </w:pPr>
     </w:p>
     <w:p>
       <w:pPr>
         <w:rPr>
-          <w:del w:id="167" w:author="Kevin Sterne" w:date="2016-06-20T10:45:00Z"/>
+          <w:del w:id="197" w:author="Kevin Sterne" w:date="2016-06-20T10:45:00Z"/>
         </w:rPr>
       </w:pPr>
-      <w:ins w:id="168" w:author="Kevin Sterne" w:date="2016-06-20T10:45:00Z">
-        <w:r>
-          <w:t>Virginia Tech should be a gate-keeper in the reconfiguration process as they will have an engineering model that will be as close to an identical copy to the flight unit as possible.  New software packages can be uploaded to the engineering model and test performed in order to assess and test key parameters for operations.</w:t>
+      <w:ins w:id="198" w:author="Kevin Sterne" w:date="2016-06-20T10:45:00Z">
+        <w:r>
+          <w:t xml:space="preserve">Virginia Tech should be a gate-keeper in the reconfiguration process as they will have an engineering model that will be as close to an identical copy to the flight unit as possible.  New software packages can be uploaded to the engineering model and test performed in order to assess and test key parameters for </w:t>
+        </w:r>
+        <w:proofErr w:type="spellStart"/>
+        <w:r>
+          <w:t>operations.</w:t>
         </w:r>
       </w:ins>
     </w:p>
@@ -4278,9 +4553,13 @@
       <w:pPr>
         <w:pStyle w:val="Heading2"/>
       </w:pPr>
-      <w:bookmarkStart w:id="169" w:name="_Toc452196106"/>
-      <w:r>
-        <w:t>Chapter 11</w:t>
+      <w:bookmarkStart w:id="199" w:name="_Toc452196106"/>
+      <w:r>
+        <w:t>Chapter</w:t>
+      </w:r>
+      <w:proofErr w:type="spellEnd"/>
+      <w:r>
+        <w:t xml:space="preserve"> 11</w:t>
       </w:r>
       <w:r>
         <w:t xml:space="preserve"> </w:t>
@@ -4288,7 +4567,7 @@
       <w:r>
         <w:t>Idle State</w:t>
       </w:r>
-      <w:bookmarkEnd w:id="169"/>
+      <w:bookmarkEnd w:id="199"/>
     </w:p>
     <w:p>
       <w:r>
@@ -4324,11 +4603,11 @@
       <w:pPr>
         <w:pStyle w:val="Heading2"/>
       </w:pPr>
-      <w:bookmarkStart w:id="170" w:name="_Toc452196107"/>
+      <w:bookmarkStart w:id="200" w:name="_Toc452196107"/>
       <w:r>
         <w:t>Chapter 12 Emergency Communications</w:t>
       </w:r>
-      <w:bookmarkEnd w:id="170"/>
+      <w:bookmarkEnd w:id="200"/>
     </w:p>
     <w:p>
       <w:r>
@@ -4343,11 +4622,11 @@
       <w:pPr>
         <w:pStyle w:val="Heading2"/>
       </w:pPr>
-      <w:bookmarkStart w:id="171" w:name="_Toc452196108"/>
+      <w:bookmarkStart w:id="201" w:name="_Toc452196108"/>
       <w:r>
         <w:t>Chapter 13 mesh operation</w:t>
       </w:r>
-      <w:bookmarkEnd w:id="171"/>
+      <w:bookmarkEnd w:id="201"/>
     </w:p>
     <w:p>
       <w:r>
@@ -4380,7 +4659,7 @@
       <w:pPr>
         <w:pStyle w:val="Heading2"/>
       </w:pPr>
-      <w:bookmarkStart w:id="172" w:name="_Toc452196109"/>
+      <w:bookmarkStart w:id="202" w:name="_Toc452196109"/>
       <w:r>
         <w:t>Chapter 14</w:t>
       </w:r>
@@ -4390,7 +4669,7 @@
       <w:r>
         <w:t>Gateways to Other Services</w:t>
       </w:r>
-      <w:bookmarkEnd w:id="172"/>
+      <w:bookmarkEnd w:id="202"/>
     </w:p>
     <w:p>
       <w:r>
@@ -4413,17 +4692,17 @@
       <w:pPr>
         <w:pStyle w:val="Heading3"/>
       </w:pPr>
-      <w:bookmarkStart w:id="173" w:name="_Toc452196110"/>
+      <w:bookmarkStart w:id="203" w:name="_Toc452196110"/>
       <w:r>
         <w:t>Amateur Television Network</w:t>
       </w:r>
-      <w:bookmarkEnd w:id="173"/>
+      <w:bookmarkEnd w:id="203"/>
     </w:p>
     <w:p>
       <w:r>
         <w:t xml:space="preserve">The Amateur Television Network </w:t>
       </w:r>
-      <w:hyperlink r:id="rId30" w:history="1">
+      <w:hyperlink r:id="rId31" w:history="1">
         <w:r>
           <w:rPr>
             <w:rStyle w:val="Hyperlink"/>
@@ -4448,11 +4727,11 @@
       <w:pPr>
         <w:pStyle w:val="Heading3"/>
       </w:pPr>
-      <w:bookmarkStart w:id="174" w:name="_Toc452196111"/>
+      <w:bookmarkStart w:id="204" w:name="_Toc452196111"/>
       <w:r>
         <w:t>Amateur Radio Emergency Data Network</w:t>
       </w:r>
-      <w:bookmarkEnd w:id="174"/>
+      <w:bookmarkEnd w:id="204"/>
     </w:p>
     <w:p>
       <w:r>
@@ -4473,7 +4752,7 @@
       <w:r>
         <w:t xml:space="preserve"> AREDN networks. Learn more about AREDN at </w:t>
       </w:r>
-      <w:hyperlink r:id="rId31" w:history="1">
+      <w:hyperlink r:id="rId32" w:history="1">
         <w:r>
           <w:rPr>
             <w:rStyle w:val="Hyperlink"/>
@@ -4499,9 +4778,17 @@
     </w:p>
     <w:p>
       <w:r>
-        <w:t xml:space="preserve">Interconnection could be achieved with olsrd, which stands for Optimized Link State Routing Protocol. It was designed to help establish and maintain routes in mobile ad hoc networks. Read more about it here </w:t>
-      </w:r>
-      <w:hyperlink r:id="rId32" w:history="1">
+        <w:t xml:space="preserve">Interconnection could be achieved with </w:t>
+      </w:r>
+      <w:proofErr w:type="spellStart"/>
+      <w:r>
+        <w:t>olsrd</w:t>
+      </w:r>
+      <w:proofErr w:type="spellEnd"/>
+      <w:r>
+        <w:t xml:space="preserve">, which stands for Optimized Link State Routing Protocol. It was designed to help establish and maintain routes in mobile ad hoc networks. Read more about it here </w:t>
+      </w:r>
+      <w:hyperlink r:id="rId33" w:history="1">
         <w:r>
           <w:rPr>
             <w:rStyle w:val="Hyperlink"/>
@@ -4530,13 +4817,29 @@
         <w:t>uses</w:t>
       </w:r>
       <w:r>
-        <w:t xml:space="preserve"> olsrd, then the networ</w:t>
+        <w:t xml:space="preserve"> </w:t>
+      </w:r>
+      <w:proofErr w:type="spellStart"/>
+      <w:r>
+        <w:t>olsrd</w:t>
+      </w:r>
+      <w:proofErr w:type="spellEnd"/>
+      <w:r>
+        <w:t>, then the networ</w:t>
       </w:r>
       <w:r>
         <w:t xml:space="preserve">king interface can be achieved. </w:t>
       </w:r>
       <w:r>
-        <w:t xml:space="preserve">Not all implementations of olsrd support IPv6. Therefore, some care is required in selecting the implementation. </w:t>
+        <w:t xml:space="preserve">Not all implementations of </w:t>
+      </w:r>
+      <w:proofErr w:type="spellStart"/>
+      <w:r>
+        <w:t>olsrd</w:t>
+      </w:r>
+      <w:proofErr w:type="spellEnd"/>
+      <w:r>
+        <w:t xml:space="preserve"> support IPv6. Therefore, some care is required in selecting the implementation. </w:t>
       </w:r>
     </w:p>
     <w:p>
@@ -4610,8 +4913,8 @@
 </file>
 
 <file path=word/comments.xml><?xml version="1.0" encoding="utf-8"?>
-<w:comments xmlns:wpc="http://schemas.microsoft.com/office/word/2010/wordprocessingCanvas" xmlns:mo="http://schemas.microsoft.com/office/mac/office/2008/main" xmlns:mc="http://schemas.openxmlformats.org/markup-compatibility/2006" xmlns:mv="urn:schemas-microsoft-com:mac:vml" xmlns:o="urn:schemas-microsoft-com:office:office" xmlns:r="http://schemas.openxmlformats.org/officeDocument/2006/relationships" xmlns:m="http://schemas.openxmlformats.org/officeDocument/2006/math" xmlns:v="urn:schemas-microsoft-com:vml" xmlns:wp14="http://schemas.microsoft.com/office/word/2010/wordprocessingDrawing" xmlns:wp="http://schemas.openxmlformats.org/drawingml/2006/wordprocessingDrawing" xmlns:w10="urn:schemas-microsoft-com:office:word" xmlns:w="http://schemas.openxmlformats.org/wordprocessingml/2006/main" xmlns:w14="http://schemas.microsoft.com/office/word/2010/wordml" xmlns:wpg="http://schemas.microsoft.com/office/word/2010/wordprocessingGroup" xmlns:wpi="http://schemas.microsoft.com/office/word/2010/wordprocessingInk" xmlns:wne="http://schemas.microsoft.com/office/word/2006/wordml" xmlns:wps="http://schemas.microsoft.com/office/word/2010/wordprocessingShape" mc:Ignorable="w14 wp14">
-  <w:comment w:id="54" w:author="Kevin Sterne" w:date="2016-06-20T10:32:00Z" w:initials="KS">
+<w:comments xmlns:wpc="http://schemas.microsoft.com/office/word/2010/wordprocessingCanvas" xmlns:cx="http://schemas.microsoft.com/office/drawing/2014/chartex" xmlns:cx1="http://schemas.microsoft.com/office/drawing/2015/9/8/chartex" xmlns:cx2="http://schemas.microsoft.com/office/drawing/2015/10/21/chartex" xmlns:cx3="http://schemas.microsoft.com/office/drawing/2016/5/9/chartex" xmlns:cx4="http://schemas.microsoft.com/office/drawing/2016/5/10/chartex" xmlns:cx5="http://schemas.microsoft.com/office/drawing/2016/5/11/chartex" xmlns:cx6="http://schemas.microsoft.com/office/drawing/2016/5/12/chartex" xmlns:cx7="http://schemas.microsoft.com/office/drawing/2016/5/13/chartex" xmlns:cx8="http://schemas.microsoft.com/office/drawing/2016/5/14/chartex" xmlns:mc="http://schemas.openxmlformats.org/markup-compatibility/2006" xmlns:aink="http://schemas.microsoft.com/office/drawing/2016/ink" xmlns:am3d="http://schemas.microsoft.com/office/drawing/2017/model3d" xmlns:o="urn:schemas-microsoft-com:office:office" xmlns:r="http://schemas.openxmlformats.org/officeDocument/2006/relationships" xmlns:m="http://schemas.openxmlformats.org/officeDocument/2006/math" xmlns:v="urn:schemas-microsoft-com:vml" xmlns:wp14="http://schemas.microsoft.com/office/word/2010/wordprocessingDrawing" xmlns:wp="http://schemas.openxmlformats.org/drawingml/2006/wordprocessingDrawing" xmlns:w10="urn:schemas-microsoft-com:office:word" xmlns:w="http://schemas.openxmlformats.org/wordprocessingml/2006/main" xmlns:w14="http://schemas.microsoft.com/office/word/2010/wordml" xmlns:w15="http://schemas.microsoft.com/office/word/2012/wordml" xmlns:w16cid="http://schemas.microsoft.com/office/word/2016/wordml/cid" xmlns:w16se="http://schemas.microsoft.com/office/word/2015/wordml/symex" xmlns:wpg="http://schemas.microsoft.com/office/word/2010/wordprocessingGroup" xmlns:wpi="http://schemas.microsoft.com/office/word/2010/wordprocessingInk" xmlns:wne="http://schemas.microsoft.com/office/word/2006/wordml" xmlns:wps="http://schemas.microsoft.com/office/word/2010/wordprocessingShape" mc:Ignorable="w14 w15 w16se w16cid wp14">
+  <w:comment w:id="70" w:author="Kevin Sterne" w:date="2016-06-20T10:32:00Z" w:initials="KS">
     <w:p>
       <w:pPr>
         <w:pStyle w:val="CommentText"/>
@@ -4623,11 +4926,19 @@
         <w:annotationRef/>
       </w:r>
       <w:r>
-        <w:t>Believe this is old information.  Is this now in Engineering/Link_Budget?</w:t>
+        <w:t>Believe this is old information.  Is this now in Engineering/</w:t>
+      </w:r>
+      <w:proofErr w:type="spellStart"/>
+      <w:r>
+        <w:t>Link_Budget</w:t>
+      </w:r>
+      <w:proofErr w:type="spellEnd"/>
+      <w:r>
+        <w:t>?</w:t>
       </w:r>
     </w:p>
   </w:comment>
-  <w:comment w:id="55" w:author="Kevin Sterne" w:date="2016-06-20T10:34:00Z" w:initials="KS">
+  <w:comment w:id="71" w:author="Kevin Sterne" w:date="2016-06-20T10:34:00Z" w:initials="KS">
     <w:p>
       <w:pPr>
         <w:pStyle w:val="CommentText"/>
@@ -4643,7 +4954,7 @@
       </w:r>
     </w:p>
   </w:comment>
-  <w:comment w:id="62" w:author="Kevin Sterne" w:date="2016-06-20T10:43:00Z" w:initials="KS">
+  <w:comment w:id="78" w:author="Kevin Sterne" w:date="2016-06-20T10:43:00Z" w:initials="KS">
     <w:p>
       <w:pPr>
         <w:pStyle w:val="CommentText"/>
@@ -4659,7 +4970,7 @@
       </w:r>
     </w:p>
   </w:comment>
-  <w:comment w:id="80" w:author="Kevin Sterne" w:date="2016-06-20T10:42:00Z" w:initials="KS">
+  <w:comment w:id="110" w:author="Kevin Sterne" w:date="2016-06-20T10:42:00Z" w:initials="KS">
     <w:p>
       <w:pPr>
         <w:pStyle w:val="CommentText"/>
@@ -4679,7 +4990,7 @@
 </file>
 
 <file path=word/commentsExtended.xml><?xml version="1.0" encoding="utf-8"?>
-<w15:commentsEx xmlns:wpc="http://schemas.microsoft.com/office/word/2010/wordprocessingCanvas" xmlns:mc="http://schemas.openxmlformats.org/markup-compatibility/2006" xmlns:o="urn:schemas-microsoft-com:office:office" xmlns:r="http://schemas.openxmlformats.org/officeDocument/2006/relationships" xmlns:m="http://schemas.openxmlformats.org/officeDocument/2006/math" xmlns:v="urn:schemas-microsoft-com:vml" xmlns:wp14="http://schemas.microsoft.com/office/word/2010/wordprocessingDrawing" xmlns:wp="http://schemas.openxmlformats.org/drawingml/2006/wordprocessingDrawing" xmlns:w10="urn:schemas-microsoft-com:office:word" xmlns:w="http://schemas.openxmlformats.org/wordprocessingml/2006/main" xmlns:w14="http://schemas.microsoft.com/office/word/2010/wordml" xmlns:w15="http://schemas.microsoft.com/office/word/2012/wordml" xmlns:wpg="http://schemas.microsoft.com/office/word/2010/wordprocessingGroup" xmlns:wpi="http://schemas.microsoft.com/office/word/2010/wordprocessingInk" xmlns:wne="http://schemas.microsoft.com/office/word/2006/wordml" xmlns:wps="http://schemas.microsoft.com/office/word/2010/wordprocessingShape" mc:Ignorable="w14 w15 wp14">
+<w15:commentsEx xmlns:wpc="http://schemas.microsoft.com/office/word/2010/wordprocessingCanvas" xmlns:cx="http://schemas.microsoft.com/office/drawing/2014/chartex" xmlns:cx1="http://schemas.microsoft.com/office/drawing/2015/9/8/chartex" xmlns:cx2="http://schemas.microsoft.com/office/drawing/2015/10/21/chartex" xmlns:cx3="http://schemas.microsoft.com/office/drawing/2016/5/9/chartex" xmlns:cx4="http://schemas.microsoft.com/office/drawing/2016/5/10/chartex" xmlns:cx5="http://schemas.microsoft.com/office/drawing/2016/5/11/chartex" xmlns:cx6="http://schemas.microsoft.com/office/drawing/2016/5/12/chartex" xmlns:cx7="http://schemas.microsoft.com/office/drawing/2016/5/13/chartex" xmlns:cx8="http://schemas.microsoft.com/office/drawing/2016/5/14/chartex" xmlns:mc="http://schemas.openxmlformats.org/markup-compatibility/2006" xmlns:aink="http://schemas.microsoft.com/office/drawing/2016/ink" xmlns:am3d="http://schemas.microsoft.com/office/drawing/2017/model3d" xmlns:o="urn:schemas-microsoft-com:office:office" xmlns:r="http://schemas.openxmlformats.org/officeDocument/2006/relationships" xmlns:m="http://schemas.openxmlformats.org/officeDocument/2006/math" xmlns:v="urn:schemas-microsoft-com:vml" xmlns:wp14="http://schemas.microsoft.com/office/word/2010/wordprocessingDrawing" xmlns:wp="http://schemas.openxmlformats.org/drawingml/2006/wordprocessingDrawing" xmlns:w10="urn:schemas-microsoft-com:office:word" xmlns:w="http://schemas.openxmlformats.org/wordprocessingml/2006/main" xmlns:w14="http://schemas.microsoft.com/office/word/2010/wordml" xmlns:w15="http://schemas.microsoft.com/office/word/2012/wordml" xmlns:w16cid="http://schemas.microsoft.com/office/word/2016/wordml/cid" xmlns:w16se="http://schemas.microsoft.com/office/word/2015/wordml/symex" xmlns:wpg="http://schemas.microsoft.com/office/word/2010/wordprocessingGroup" xmlns:wpi="http://schemas.microsoft.com/office/word/2010/wordprocessingInk" xmlns:wne="http://schemas.microsoft.com/office/word/2006/wordml" xmlns:wps="http://schemas.microsoft.com/office/word/2010/wordprocessingShape" mc:Ignorable="w14 w15 w16se w16cid wp14">
   <w15:commentEx w15:paraId="0201B054" w15:done="0"/>
   <w15:commentEx w15:paraId="0D7B9C24" w15:done="0"/>
   <w15:commentEx w15:paraId="0F0A0010" w15:done="0"/>
@@ -4687,9 +4998,18 @@
 </w15:commentsEx>
 </file>
 
+<file path=word/commentsIds.xml><?xml version="1.0" encoding="utf-8"?>
+<w16cid:commentsIds xmlns:wpc="http://schemas.microsoft.com/office/word/2010/wordprocessingCanvas" xmlns:cx="http://schemas.microsoft.com/office/drawing/2014/chartex" xmlns:cx1="http://schemas.microsoft.com/office/drawing/2015/9/8/chartex" xmlns:cx2="http://schemas.microsoft.com/office/drawing/2015/10/21/chartex" xmlns:cx3="http://schemas.microsoft.com/office/drawing/2016/5/9/chartex" xmlns:cx4="http://schemas.microsoft.com/office/drawing/2016/5/10/chartex" xmlns:cx5="http://schemas.microsoft.com/office/drawing/2016/5/11/chartex" xmlns:cx6="http://schemas.microsoft.com/office/drawing/2016/5/12/chartex" xmlns:cx7="http://schemas.microsoft.com/office/drawing/2016/5/13/chartex" xmlns:cx8="http://schemas.microsoft.com/office/drawing/2016/5/14/chartex" xmlns:mc="http://schemas.openxmlformats.org/markup-compatibility/2006" xmlns:aink="http://schemas.microsoft.com/office/drawing/2016/ink" xmlns:am3d="http://schemas.microsoft.com/office/drawing/2017/model3d" xmlns:o="urn:schemas-microsoft-com:office:office" xmlns:r="http://schemas.openxmlformats.org/officeDocument/2006/relationships" xmlns:m="http://schemas.openxmlformats.org/officeDocument/2006/math" xmlns:v="urn:schemas-microsoft-com:vml" xmlns:wp14="http://schemas.microsoft.com/office/word/2010/wordprocessingDrawing" xmlns:wp="http://schemas.openxmlformats.org/drawingml/2006/wordprocessingDrawing" xmlns:w10="urn:schemas-microsoft-com:office:word" xmlns:w="http://schemas.openxmlformats.org/wordprocessingml/2006/main" xmlns:w14="http://schemas.microsoft.com/office/word/2010/wordml" xmlns:w15="http://schemas.microsoft.com/office/word/2012/wordml" xmlns:w16cid="http://schemas.microsoft.com/office/word/2016/wordml/cid" xmlns:w16se="http://schemas.microsoft.com/office/word/2015/wordml/symex" xmlns:wpg="http://schemas.microsoft.com/office/word/2010/wordprocessingGroup" xmlns:wpi="http://schemas.microsoft.com/office/word/2010/wordprocessingInk" xmlns:wne="http://schemas.microsoft.com/office/word/2006/wordml" xmlns:wps="http://schemas.microsoft.com/office/word/2010/wordprocessingShape" mc:Ignorable="w14 w15 w16se w16cid wp14">
+  <w16cid:commentId w16cid:paraId="0201B054" w16cid:durableId="219B6C3A"/>
+  <w16cid:commentId w16cid:paraId="0D7B9C24" w16cid:durableId="219B6C3B"/>
+  <w16cid:commentId w16cid:paraId="0F0A0010" w16cid:durableId="219B6C3C"/>
+  <w16cid:commentId w16cid:paraId="322A2477" w16cid:durableId="219B6C3D"/>
+</w16cid:commentsIds>
+</file>
+
 <file path=word/numbering.xml><?xml version="1.0" encoding="utf-8"?>
-<w:numbering xmlns:wpc="http://schemas.microsoft.com/office/word/2010/wordprocessingCanvas" xmlns:mo="http://schemas.microsoft.com/office/mac/office/2008/main" xmlns:mc="http://schemas.openxmlformats.org/markup-compatibility/2006" xmlns:mv="urn:schemas-microsoft-com:mac:vml" xmlns:o="urn:schemas-microsoft-com:office:office" xmlns:r="http://schemas.openxmlformats.org/officeDocument/2006/relationships" xmlns:m="http://schemas.openxmlformats.org/officeDocument/2006/math" xmlns:v="urn:schemas-microsoft-com:vml" xmlns:wp14="http://schemas.microsoft.com/office/word/2010/wordprocessingDrawing" xmlns:wp="http://schemas.openxmlformats.org/drawingml/2006/wordprocessingDrawing" xmlns:w10="urn:schemas-microsoft-com:office:word" xmlns:w="http://schemas.openxmlformats.org/wordprocessingml/2006/main" xmlns:w14="http://schemas.microsoft.com/office/word/2010/wordml" xmlns:wpg="http://schemas.microsoft.com/office/word/2010/wordprocessingGroup" xmlns:wpi="http://schemas.microsoft.com/office/word/2010/wordprocessingInk" xmlns:wne="http://schemas.microsoft.com/office/word/2006/wordml" xmlns:wps="http://schemas.microsoft.com/office/word/2010/wordprocessingShape" mc:Ignorable="w14 wp14">
-  <w:abstractNum w:abstractNumId="0">
+<w:numbering xmlns:wpc="http://schemas.microsoft.com/office/word/2010/wordprocessingCanvas" xmlns:cx="http://schemas.microsoft.com/office/drawing/2014/chartex" xmlns:cx1="http://schemas.microsoft.com/office/drawing/2015/9/8/chartex" xmlns:cx2="http://schemas.microsoft.com/office/drawing/2015/10/21/chartex" xmlns:cx3="http://schemas.microsoft.com/office/drawing/2016/5/9/chartex" xmlns:cx4="http://schemas.microsoft.com/office/drawing/2016/5/10/chartex" xmlns:cx5="http://schemas.microsoft.com/office/drawing/2016/5/11/chartex" xmlns:cx6="http://schemas.microsoft.com/office/drawing/2016/5/12/chartex" xmlns:cx7="http://schemas.microsoft.com/office/drawing/2016/5/13/chartex" xmlns:cx8="http://schemas.microsoft.com/office/drawing/2016/5/14/chartex" xmlns:mc="http://schemas.openxmlformats.org/markup-compatibility/2006" xmlns:aink="http://schemas.microsoft.com/office/drawing/2016/ink" xmlns:am3d="http://schemas.microsoft.com/office/drawing/2017/model3d" xmlns:o="urn:schemas-microsoft-com:office:office" xmlns:r="http://schemas.openxmlformats.org/officeDocument/2006/relationships" xmlns:m="http://schemas.openxmlformats.org/officeDocument/2006/math" xmlns:v="urn:schemas-microsoft-com:vml" xmlns:wp14="http://schemas.microsoft.com/office/word/2010/wordprocessingDrawing" xmlns:wp="http://schemas.openxmlformats.org/drawingml/2006/wordprocessingDrawing" xmlns:w10="urn:schemas-microsoft-com:office:word" xmlns:w="http://schemas.openxmlformats.org/wordprocessingml/2006/main" xmlns:w14="http://schemas.microsoft.com/office/word/2010/wordml" xmlns:w15="http://schemas.microsoft.com/office/word/2012/wordml" xmlns:w16cid="http://schemas.microsoft.com/office/word/2016/wordml/cid" xmlns:w16se="http://schemas.microsoft.com/office/word/2015/wordml/symex" xmlns:wpg="http://schemas.microsoft.com/office/word/2010/wordprocessingGroup" xmlns:wpi="http://schemas.microsoft.com/office/word/2010/wordprocessingInk" xmlns:wne="http://schemas.microsoft.com/office/word/2006/wordml" xmlns:wps="http://schemas.microsoft.com/office/word/2010/wordprocessingShape" mc:Ignorable="w14 w15 w16se w16cid wp14">
+  <w:abstractNum w:abstractNumId="0" w15:restartNumberingAfterBreak="0">
     <w:nsid w:val="7A42073E"/>
     <w:multiLevelType w:val="hybridMultilevel"/>
     <w:tmpl w:val="E596546E"/>
@@ -4785,7 +5105,10 @@
 </file>
 
 <file path=word/people.xml><?xml version="1.0" encoding="utf-8"?>
-<w15:people xmlns:wpc="http://schemas.microsoft.com/office/word/2010/wordprocessingCanvas" xmlns:mc="http://schemas.openxmlformats.org/markup-compatibility/2006" xmlns:o="urn:schemas-microsoft-com:office:office" xmlns:r="http://schemas.openxmlformats.org/officeDocument/2006/relationships" xmlns:m="http://schemas.openxmlformats.org/officeDocument/2006/math" xmlns:v="urn:schemas-microsoft-com:vml" xmlns:wp14="http://schemas.microsoft.com/office/word/2010/wordprocessingDrawing" xmlns:wp="http://schemas.openxmlformats.org/drawingml/2006/wordprocessingDrawing" xmlns:w10="urn:schemas-microsoft-com:office:word" xmlns:w="http://schemas.openxmlformats.org/wordprocessingml/2006/main" xmlns:w14="http://schemas.microsoft.com/office/word/2010/wordml" xmlns:w15="http://schemas.microsoft.com/office/word/2012/wordml" xmlns:wpg="http://schemas.microsoft.com/office/word/2010/wordprocessingGroup" xmlns:wpi="http://schemas.microsoft.com/office/word/2010/wordprocessingInk" xmlns:wne="http://schemas.microsoft.com/office/word/2006/wordml" xmlns:wps="http://schemas.microsoft.com/office/word/2010/wordprocessingShape" mc:Ignorable="w14 w15 wp14">
+<w15:people xmlns:wpc="http://schemas.microsoft.com/office/word/2010/wordprocessingCanvas" xmlns:cx="http://schemas.microsoft.com/office/drawing/2014/chartex" xmlns:cx1="http://schemas.microsoft.com/office/drawing/2015/9/8/chartex" xmlns:cx2="http://schemas.microsoft.com/office/drawing/2015/10/21/chartex" xmlns:cx3="http://schemas.microsoft.com/office/drawing/2016/5/9/chartex" xmlns:cx4="http://schemas.microsoft.com/office/drawing/2016/5/10/chartex" xmlns:cx5="http://schemas.microsoft.com/office/drawing/2016/5/11/chartex" xmlns:cx6="http://schemas.microsoft.com/office/drawing/2016/5/12/chartex" xmlns:cx7="http://schemas.microsoft.com/office/drawing/2016/5/13/chartex" xmlns:cx8="http://schemas.microsoft.com/office/drawing/2016/5/14/chartex" xmlns:mc="http://schemas.openxmlformats.org/markup-compatibility/2006" xmlns:aink="http://schemas.microsoft.com/office/drawing/2016/ink" xmlns:am3d="http://schemas.microsoft.com/office/drawing/2017/model3d" xmlns:o="urn:schemas-microsoft-com:office:office" xmlns:r="http://schemas.openxmlformats.org/officeDocument/2006/relationships" xmlns:m="http://schemas.openxmlformats.org/officeDocument/2006/math" xmlns:v="urn:schemas-microsoft-com:vml" xmlns:wp14="http://schemas.microsoft.com/office/word/2010/wordprocessingDrawing" xmlns:wp="http://schemas.openxmlformats.org/drawingml/2006/wordprocessingDrawing" xmlns:w10="urn:schemas-microsoft-com:office:word" xmlns:w="http://schemas.openxmlformats.org/wordprocessingml/2006/main" xmlns:w14="http://schemas.microsoft.com/office/word/2010/wordml" xmlns:w15="http://schemas.microsoft.com/office/word/2012/wordml" xmlns:w16cid="http://schemas.microsoft.com/office/word/2016/wordml/cid" xmlns:w16se="http://schemas.microsoft.com/office/word/2015/wordml/symex" xmlns:wpg="http://schemas.microsoft.com/office/word/2010/wordprocessingGroup" xmlns:wpi="http://schemas.microsoft.com/office/word/2010/wordprocessingInk" xmlns:wne="http://schemas.microsoft.com/office/word/2006/wordml" xmlns:wps="http://schemas.microsoft.com/office/word/2010/wordprocessingShape" mc:Ignorable="w14 w15 w16se w16cid wp14">
+  <w15:person w15:author="Michelle Thompson">
+    <w15:presenceInfo w15:providerId="Windows Live" w15:userId="ee3cab453d2e24a1"/>
+  </w15:person>
   <w15:person w15:author="Kevin Sterne">
     <w15:presenceInfo w15:providerId="AD" w15:userId="S-1-5-21-4011480752-3806629830-1581444313-1154"/>
   </w15:person>
@@ -4793,7 +5116,7 @@
 </file>
 
 <file path=word/styles.xml><?xml version="1.0" encoding="utf-8"?>
-<w:styles xmlns:mc="http://schemas.openxmlformats.org/markup-compatibility/2006" xmlns:r="http://schemas.openxmlformats.org/officeDocument/2006/relationships" xmlns:w="http://schemas.openxmlformats.org/wordprocessingml/2006/main" xmlns:w14="http://schemas.microsoft.com/office/word/2010/wordml" mc:Ignorable="w14">
+<w:styles xmlns:mc="http://schemas.openxmlformats.org/markup-compatibility/2006" xmlns:r="http://schemas.openxmlformats.org/officeDocument/2006/relationships" xmlns:w="http://schemas.openxmlformats.org/wordprocessingml/2006/main" xmlns:w14="http://schemas.microsoft.com/office/word/2010/wordml" xmlns:w15="http://schemas.microsoft.com/office/word/2012/wordml" xmlns:w16cid="http://schemas.microsoft.com/office/word/2016/wordml/cid" xmlns:w16se="http://schemas.microsoft.com/office/word/2015/wordml/symex" mc:Ignorable="w14 w15 w16se w16cid">
   <w:docDefaults>
     <w:rPrDefault>
       <w:rPr>
@@ -4809,153 +5132,379 @@
       </w:pPr>
     </w:pPrDefault>
   </w:docDefaults>
-  <w:latentStyles w:defLockedState="0" w:defUIPriority="99" w:defSemiHidden="1" w:defUnhideWhenUsed="1" w:defQFormat="0" w:count="276">
-    <w:lsdException w:name="Normal" w:semiHidden="0" w:uiPriority="0" w:unhideWhenUsed="0" w:qFormat="1"/>
-    <w:lsdException w:name="heading 1" w:semiHidden="0" w:uiPriority="9" w:unhideWhenUsed="0" w:qFormat="1"/>
-    <w:lsdException w:name="heading 2" w:uiPriority="9" w:qFormat="1"/>
-    <w:lsdException w:name="heading 3" w:uiPriority="9" w:qFormat="1"/>
-    <w:lsdException w:name="heading 4" w:uiPriority="9" w:qFormat="1"/>
-    <w:lsdException w:name="heading 5" w:uiPriority="9" w:qFormat="1"/>
-    <w:lsdException w:name="heading 6" w:uiPriority="9" w:qFormat="1"/>
-    <w:lsdException w:name="heading 7" w:uiPriority="9" w:qFormat="1"/>
-    <w:lsdException w:name="heading 8" w:uiPriority="9" w:qFormat="1"/>
-    <w:lsdException w:name="heading 9" w:uiPriority="9" w:qFormat="1"/>
-    <w:lsdException w:name="toc 1" w:uiPriority="39"/>
-    <w:lsdException w:name="toc 2" w:uiPriority="39"/>
-    <w:lsdException w:name="toc 3" w:uiPriority="39"/>
-    <w:lsdException w:name="toc 4" w:uiPriority="39"/>
-    <w:lsdException w:name="toc 5" w:uiPriority="39"/>
-    <w:lsdException w:name="toc 6" w:uiPriority="39"/>
-    <w:lsdException w:name="toc 7" w:uiPriority="39"/>
-    <w:lsdException w:name="toc 8" w:uiPriority="39"/>
-    <w:lsdException w:name="toc 9" w:uiPriority="39"/>
-    <w:lsdException w:name="caption" w:uiPriority="35" w:qFormat="1"/>
-    <w:lsdException w:name="Title" w:semiHidden="0" w:uiPriority="10" w:unhideWhenUsed="0" w:qFormat="1"/>
-    <w:lsdException w:name="Default Paragraph Font" w:uiPriority="1"/>
-    <w:lsdException w:name="Subtitle" w:semiHidden="0" w:uiPriority="11" w:unhideWhenUsed="0" w:qFormat="1"/>
-    <w:lsdException w:name="Strong" w:semiHidden="0" w:uiPriority="22" w:unhideWhenUsed="0" w:qFormat="1"/>
-    <w:lsdException w:name="Emphasis" w:semiHidden="0" w:uiPriority="20" w:unhideWhenUsed="0" w:qFormat="1"/>
-    <w:lsdException w:name="Table Grid" w:semiHidden="0" w:uiPriority="59" w:unhideWhenUsed="0"/>
-    <w:lsdException w:name="Note Level 1" w:semiHidden="0" w:unhideWhenUsed="0"/>
-    <w:lsdException w:name="Note Level 2" w:semiHidden="0" w:unhideWhenUsed="0"/>
-    <w:lsdException w:name="Note Level 3" w:semiHidden="0" w:unhideWhenUsed="0"/>
-    <w:lsdException w:name="Note Level 4" w:semiHidden="0" w:unhideWhenUsed="0"/>
-    <w:lsdException w:name="Note Level 5" w:semiHidden="0" w:unhideWhenUsed="0"/>
-    <w:lsdException w:name="Note Level 6" w:semiHidden="0" w:unhideWhenUsed="0"/>
-    <w:lsdException w:name="Note Level 7" w:semiHidden="0" w:unhideWhenUsed="0"/>
-    <w:lsdException w:name="Note Level 8" w:semiHidden="0" w:unhideWhenUsed="0"/>
-    <w:lsdException w:name="Note Level 9" w:semiHidden="0" w:unhideWhenUsed="0"/>
-    <w:lsdException w:name="Placeholder Text" w:unhideWhenUsed="0"/>
-    <w:lsdException w:name="No Spacing" w:semiHidden="0" w:uiPriority="1" w:unhideWhenUsed="0" w:qFormat="1"/>
-    <w:lsdException w:name="Light Shading" w:semiHidden="0" w:uiPriority="60" w:unhideWhenUsed="0"/>
-    <w:lsdException w:name="Light List" w:semiHidden="0" w:uiPriority="61" w:unhideWhenUsed="0"/>
-    <w:lsdException w:name="Light Grid" w:semiHidden="0" w:uiPriority="62" w:unhideWhenUsed="0"/>
-    <w:lsdException w:name="Medium Shading 1" w:semiHidden="0" w:uiPriority="63" w:unhideWhenUsed="0"/>
-    <w:lsdException w:name="Medium Shading 2" w:semiHidden="0" w:uiPriority="64" w:unhideWhenUsed="0"/>
-    <w:lsdException w:name="Medium List 1" w:semiHidden="0" w:uiPriority="65" w:unhideWhenUsed="0"/>
-    <w:lsdException w:name="Medium List 2" w:semiHidden="0" w:uiPriority="66" w:unhideWhenUsed="0"/>
-    <w:lsdException w:name="Medium Grid 1" w:semiHidden="0" w:uiPriority="67" w:unhideWhenUsed="0"/>
-    <w:lsdException w:name="Medium Grid 2" w:semiHidden="0" w:uiPriority="68" w:unhideWhenUsed="0"/>
-    <w:lsdException w:name="Medium Grid 3" w:semiHidden="0" w:uiPriority="69" w:unhideWhenUsed="0"/>
-    <w:lsdException w:name="Dark List" w:semiHidden="0" w:uiPriority="70" w:unhideWhenUsed="0"/>
-    <w:lsdException w:name="Colorful Shading" w:semiHidden="0" w:uiPriority="71" w:unhideWhenUsed="0"/>
-    <w:lsdException w:name="Colorful List" w:semiHidden="0" w:uiPriority="72" w:unhideWhenUsed="0"/>
-    <w:lsdException w:name="Colorful Grid" w:semiHidden="0" w:uiPriority="73" w:unhideWhenUsed="0"/>
-    <w:lsdException w:name="Light Shading Accent 1" w:semiHidden="0" w:uiPriority="60" w:unhideWhenUsed="0"/>
-    <w:lsdException w:name="Light List Accent 1" w:semiHidden="0" w:uiPriority="61" w:unhideWhenUsed="0"/>
-    <w:lsdException w:name="Light Grid Accent 1" w:semiHidden="0" w:uiPriority="62" w:unhideWhenUsed="0"/>
-    <w:lsdException w:name="Medium Shading 1 Accent 1" w:semiHidden="0" w:uiPriority="63" w:unhideWhenUsed="0"/>
-    <w:lsdException w:name="Medium Shading 2 Accent 1" w:semiHidden="0" w:uiPriority="64" w:unhideWhenUsed="0"/>
-    <w:lsdException w:name="Medium List 1 Accent 1" w:semiHidden="0" w:uiPriority="65" w:unhideWhenUsed="0"/>
-    <w:lsdException w:name="Revision" w:unhideWhenUsed="0"/>
-    <w:lsdException w:name="List Paragraph" w:semiHidden="0" w:uiPriority="34" w:unhideWhenUsed="0" w:qFormat="1"/>
-    <w:lsdException w:name="Quote" w:semiHidden="0" w:uiPriority="29" w:unhideWhenUsed="0" w:qFormat="1"/>
-    <w:lsdException w:name="Intense Quote" w:semiHidden="0" w:uiPriority="30" w:unhideWhenUsed="0" w:qFormat="1"/>
-    <w:lsdException w:name="Medium List 2 Accent 1" w:semiHidden="0" w:uiPriority="66" w:unhideWhenUsed="0"/>
-    <w:lsdException w:name="Medium Grid 1 Accent 1" w:semiHidden="0" w:uiPriority="67" w:unhideWhenUsed="0"/>
-    <w:lsdException w:name="Medium Grid 2 Accent 1" w:semiHidden="0" w:uiPriority="68" w:unhideWhenUsed="0"/>
-    <w:lsdException w:name="Medium Grid 3 Accent 1" w:semiHidden="0" w:uiPriority="69" w:unhideWhenUsed="0"/>
-    <w:lsdException w:name="Dark List Accent 1" w:semiHidden="0" w:uiPriority="70" w:unhideWhenUsed="0"/>
-    <w:lsdException w:name="Colorful Shading Accent 1" w:semiHidden="0" w:uiPriority="71" w:unhideWhenUsed="0"/>
-    <w:lsdException w:name="Colorful List Accent 1" w:semiHidden="0" w:uiPriority="72" w:unhideWhenUsed="0"/>
-    <w:lsdException w:name="Colorful Grid Accent 1" w:semiHidden="0" w:uiPriority="73" w:unhideWhenUsed="0"/>
-    <w:lsdException w:name="Light Shading Accent 2" w:semiHidden="0" w:uiPriority="60" w:unhideWhenUsed="0"/>
-    <w:lsdException w:name="Light List Accent 2" w:semiHidden="0" w:uiPriority="61" w:unhideWhenUsed="0"/>
-    <w:lsdException w:name="Light Grid Accent 2" w:semiHidden="0" w:uiPriority="62" w:unhideWhenUsed="0"/>
-    <w:lsdException w:name="Medium Shading 1 Accent 2" w:semiHidden="0" w:uiPriority="63" w:unhideWhenUsed="0"/>
-    <w:lsdException w:name="Medium Shading 2 Accent 2" w:semiHidden="0" w:uiPriority="64" w:unhideWhenUsed="0"/>
-    <w:lsdException w:name="Medium List 1 Accent 2" w:semiHidden="0" w:uiPriority="65" w:unhideWhenUsed="0"/>
-    <w:lsdException w:name="Medium List 2 Accent 2" w:semiHidden="0" w:uiPriority="66" w:unhideWhenUsed="0"/>
-    <w:lsdException w:name="Medium Grid 1 Accent 2" w:semiHidden="0" w:uiPriority="67" w:unhideWhenUsed="0"/>
-    <w:lsdException w:name="Medium Grid 2 Accent 2" w:semiHidden="0" w:uiPriority="68" w:unhideWhenUsed="0"/>
-    <w:lsdException w:name="Medium Grid 3 Accent 2" w:semiHidden="0" w:uiPriority="69" w:unhideWhenUsed="0"/>
-    <w:lsdException w:name="Dark List Accent 2" w:semiHidden="0" w:uiPriority="70" w:unhideWhenUsed="0"/>
-    <w:lsdException w:name="Colorful Shading Accent 2" w:semiHidden="0" w:uiPriority="71" w:unhideWhenUsed="0"/>
-    <w:lsdException w:name="Colorful List Accent 2" w:semiHidden="0" w:uiPriority="72" w:unhideWhenUsed="0"/>
-    <w:lsdException w:name="Colorful Grid Accent 2" w:semiHidden="0" w:uiPriority="73" w:unhideWhenUsed="0"/>
-    <w:lsdException w:name="Light Shading Accent 3" w:semiHidden="0" w:uiPriority="60" w:unhideWhenUsed="0"/>
-    <w:lsdException w:name="Light List Accent 3" w:semiHidden="0" w:uiPriority="61" w:unhideWhenUsed="0"/>
-    <w:lsdException w:name="Light Grid Accent 3" w:semiHidden="0" w:uiPriority="62" w:unhideWhenUsed="0"/>
-    <w:lsdException w:name="Medium Shading 1 Accent 3" w:semiHidden="0" w:uiPriority="63" w:unhideWhenUsed="0"/>
-    <w:lsdException w:name="Medium Shading 2 Accent 3" w:semiHidden="0" w:uiPriority="64" w:unhideWhenUsed="0"/>
-    <w:lsdException w:name="Medium List 1 Accent 3" w:semiHidden="0" w:uiPriority="65" w:unhideWhenUsed="0"/>
-    <w:lsdException w:name="Medium List 2 Accent 3" w:semiHidden="0" w:uiPriority="66" w:unhideWhenUsed="0"/>
-    <w:lsdException w:name="Medium Grid 1 Accent 3" w:semiHidden="0" w:uiPriority="67" w:unhideWhenUsed="0"/>
-    <w:lsdException w:name="Medium Grid 2 Accent 3" w:semiHidden="0" w:uiPriority="68" w:unhideWhenUsed="0"/>
-    <w:lsdException w:name="Medium Grid 3 Accent 3" w:semiHidden="0" w:uiPriority="69" w:unhideWhenUsed="0"/>
-    <w:lsdException w:name="Dark List Accent 3" w:semiHidden="0" w:uiPriority="70" w:unhideWhenUsed="0"/>
-    <w:lsdException w:name="Colorful Shading Accent 3" w:semiHidden="0" w:uiPriority="71" w:unhideWhenUsed="0"/>
-    <w:lsdException w:name="Colorful List Accent 3" w:semiHidden="0" w:uiPriority="72" w:unhideWhenUsed="0"/>
-    <w:lsdException w:name="Colorful Grid Accent 3" w:semiHidden="0" w:uiPriority="73" w:unhideWhenUsed="0"/>
-    <w:lsdException w:name="Light Shading Accent 4" w:semiHidden="0" w:uiPriority="60" w:unhideWhenUsed="0"/>
-    <w:lsdException w:name="Light List Accent 4" w:semiHidden="0" w:uiPriority="61" w:unhideWhenUsed="0"/>
-    <w:lsdException w:name="Light Grid Accent 4" w:semiHidden="0" w:uiPriority="62" w:unhideWhenUsed="0"/>
-    <w:lsdException w:name="Medium Shading 1 Accent 4" w:semiHidden="0" w:uiPriority="63" w:unhideWhenUsed="0"/>
-    <w:lsdException w:name="Medium Shading 2 Accent 4" w:semiHidden="0" w:uiPriority="64" w:unhideWhenUsed="0"/>
-    <w:lsdException w:name="Medium List 1 Accent 4" w:semiHidden="0" w:uiPriority="65" w:unhideWhenUsed="0"/>
-    <w:lsdException w:name="Medium List 2 Accent 4" w:semiHidden="0" w:uiPriority="66" w:unhideWhenUsed="0"/>
-    <w:lsdException w:name="Medium Grid 1 Accent 4" w:semiHidden="0" w:uiPriority="67" w:unhideWhenUsed="0"/>
-    <w:lsdException w:name="Medium Grid 2 Accent 4" w:semiHidden="0" w:uiPriority="68" w:unhideWhenUsed="0"/>
-    <w:lsdException w:name="Medium Grid 3 Accent 4" w:semiHidden="0" w:uiPriority="69" w:unhideWhenUsed="0"/>
-    <w:lsdException w:name="Dark List Accent 4" w:semiHidden="0" w:uiPriority="70" w:unhideWhenUsed="0"/>
-    <w:lsdException w:name="Colorful Shading Accent 4" w:semiHidden="0" w:uiPriority="71" w:unhideWhenUsed="0"/>
-    <w:lsdException w:name="Colorful List Accent 4" w:semiHidden="0" w:uiPriority="72" w:unhideWhenUsed="0"/>
-    <w:lsdException w:name="Colorful Grid Accent 4" w:semiHidden="0" w:uiPriority="73" w:unhideWhenUsed="0"/>
-    <w:lsdException w:name="Light Shading Accent 5" w:semiHidden="0" w:uiPriority="60" w:unhideWhenUsed="0"/>
-    <w:lsdException w:name="Light List Accent 5" w:semiHidden="0" w:uiPriority="61" w:unhideWhenUsed="0"/>
-    <w:lsdException w:name="Light Grid Accent 5" w:semiHidden="0" w:uiPriority="62" w:unhideWhenUsed="0"/>
-    <w:lsdException w:name="Medium Shading 1 Accent 5" w:semiHidden="0" w:uiPriority="63" w:unhideWhenUsed="0"/>
-    <w:lsdException w:name="Medium Shading 2 Accent 5" w:semiHidden="0" w:uiPriority="64" w:unhideWhenUsed="0"/>
-    <w:lsdException w:name="Medium List 1 Accent 5" w:semiHidden="0" w:uiPriority="65" w:unhideWhenUsed="0"/>
-    <w:lsdException w:name="Medium List 2 Accent 5" w:semiHidden="0" w:uiPriority="66" w:unhideWhenUsed="0"/>
-    <w:lsdException w:name="Medium Grid 1 Accent 5" w:semiHidden="0" w:uiPriority="67" w:unhideWhenUsed="0"/>
-    <w:lsdException w:name="Medium Grid 2 Accent 5" w:semiHidden="0" w:uiPriority="68" w:unhideWhenUsed="0"/>
-    <w:lsdException w:name="Medium Grid 3 Accent 5" w:semiHidden="0" w:uiPriority="69" w:unhideWhenUsed="0"/>
-    <w:lsdException w:name="Dark List Accent 5" w:semiHidden="0" w:uiPriority="70" w:unhideWhenUsed="0"/>
-    <w:lsdException w:name="Colorful Shading Accent 5" w:semiHidden="0" w:uiPriority="71" w:unhideWhenUsed="0"/>
-    <w:lsdException w:name="Colorful List Accent 5" w:semiHidden="0" w:uiPriority="72" w:unhideWhenUsed="0"/>
-    <w:lsdException w:name="Colorful Grid Accent 5" w:semiHidden="0" w:uiPriority="73" w:unhideWhenUsed="0"/>
-    <w:lsdException w:name="Light Shading Accent 6" w:semiHidden="0" w:uiPriority="60" w:unhideWhenUsed="0"/>
-    <w:lsdException w:name="Light List Accent 6" w:semiHidden="0" w:uiPriority="61" w:unhideWhenUsed="0"/>
-    <w:lsdException w:name="Light Grid Accent 6" w:semiHidden="0" w:uiPriority="62" w:unhideWhenUsed="0"/>
-    <w:lsdException w:name="Medium Shading 1 Accent 6" w:semiHidden="0" w:uiPriority="63" w:unhideWhenUsed="0"/>
-    <w:lsdException w:name="Medium Shading 2 Accent 6" w:semiHidden="0" w:uiPriority="64" w:unhideWhenUsed="0"/>
-    <w:lsdException w:name="Medium List 1 Accent 6" w:semiHidden="0" w:uiPriority="65" w:unhideWhenUsed="0"/>
-    <w:lsdException w:name="Medium List 2 Accent 6" w:semiHidden="0" w:uiPriority="66" w:unhideWhenUsed="0"/>
-    <w:lsdException w:name="Medium Grid 1 Accent 6" w:semiHidden="0" w:uiPriority="67" w:unhideWhenUsed="0"/>
-    <w:lsdException w:name="Medium Grid 2 Accent 6" w:semiHidden="0" w:uiPriority="68" w:unhideWhenUsed="0"/>
-    <w:lsdException w:name="Medium Grid 3 Accent 6" w:semiHidden="0" w:uiPriority="69" w:unhideWhenUsed="0"/>
-    <w:lsdException w:name="Dark List Accent 6" w:semiHidden="0" w:uiPriority="70" w:unhideWhenUsed="0"/>
-    <w:lsdException w:name="Colorful Shading Accent 6" w:semiHidden="0" w:uiPriority="71" w:unhideWhenUsed="0"/>
-    <w:lsdException w:name="Colorful List Accent 6" w:semiHidden="0" w:uiPriority="72" w:unhideWhenUsed="0"/>
-    <w:lsdException w:name="Colorful Grid Accent 6" w:semiHidden="0" w:uiPriority="73" w:unhideWhenUsed="0"/>
-    <w:lsdException w:name="Subtle Emphasis" w:semiHidden="0" w:uiPriority="19" w:unhideWhenUsed="0" w:qFormat="1"/>
-    <w:lsdException w:name="Intense Emphasis" w:semiHidden="0" w:uiPriority="21" w:unhideWhenUsed="0" w:qFormat="1"/>
-    <w:lsdException w:name="Subtle Reference" w:semiHidden="0" w:uiPriority="31" w:unhideWhenUsed="0" w:qFormat="1"/>
-    <w:lsdException w:name="Intense Reference" w:semiHidden="0" w:uiPriority="32" w:unhideWhenUsed="0" w:qFormat="1"/>
-    <w:lsdException w:name="Book Title" w:semiHidden="0" w:uiPriority="33" w:unhideWhenUsed="0" w:qFormat="1"/>
-    <w:lsdException w:name="Bibliography" w:uiPriority="37"/>
-    <w:lsdException w:name="TOC Heading" w:uiPriority="39" w:qFormat="1"/>
+  <w:latentStyles w:defLockedState="0" w:defUIPriority="99" w:defSemiHidden="0" w:defUnhideWhenUsed="0" w:defQFormat="0" w:count="376">
+    <w:lsdException w:name="Normal" w:uiPriority="0" w:qFormat="1"/>
+    <w:lsdException w:name="heading 1" w:uiPriority="9" w:qFormat="1"/>
+    <w:lsdException w:name="heading 2" w:semiHidden="1" w:uiPriority="9" w:unhideWhenUsed="1" w:qFormat="1"/>
+    <w:lsdException w:name="heading 3" w:semiHidden="1" w:uiPriority="9" w:unhideWhenUsed="1" w:qFormat="1"/>
+    <w:lsdException w:name="heading 4" w:semiHidden="1" w:uiPriority="9" w:unhideWhenUsed="1" w:qFormat="1"/>
+    <w:lsdException w:name="heading 5" w:semiHidden="1" w:uiPriority="9" w:unhideWhenUsed="1" w:qFormat="1"/>
+    <w:lsdException w:name="heading 6" w:semiHidden="1" w:uiPriority="9" w:unhideWhenUsed="1" w:qFormat="1"/>
+    <w:lsdException w:name="heading 7" w:semiHidden="1" w:uiPriority="9" w:unhideWhenUsed="1" w:qFormat="1"/>
+    <w:lsdException w:name="heading 8" w:semiHidden="1" w:uiPriority="9" w:unhideWhenUsed="1" w:qFormat="1"/>
+    <w:lsdException w:name="heading 9" w:semiHidden="1" w:uiPriority="9" w:unhideWhenUsed="1" w:qFormat="1"/>
+    <w:lsdException w:name="index 1" w:semiHidden="1" w:unhideWhenUsed="1"/>
+    <w:lsdException w:name="index 2" w:semiHidden="1" w:unhideWhenUsed="1"/>
+    <w:lsdException w:name="index 3" w:semiHidden="1" w:unhideWhenUsed="1"/>
+    <w:lsdException w:name="index 4" w:semiHidden="1" w:unhideWhenUsed="1"/>
+    <w:lsdException w:name="index 5" w:semiHidden="1" w:unhideWhenUsed="1"/>
+    <w:lsdException w:name="index 6" w:semiHidden="1" w:unhideWhenUsed="1"/>
+    <w:lsdException w:name="index 7" w:semiHidden="1" w:unhideWhenUsed="1"/>
+    <w:lsdException w:name="index 8" w:semiHidden="1" w:unhideWhenUsed="1"/>
+    <w:lsdException w:name="index 9" w:semiHidden="1" w:unhideWhenUsed="1"/>
+    <w:lsdException w:name="toc 1" w:semiHidden="1" w:uiPriority="39" w:unhideWhenUsed="1"/>
+    <w:lsdException w:name="toc 2" w:semiHidden="1" w:uiPriority="39" w:unhideWhenUsed="1"/>
+    <w:lsdException w:name="toc 3" w:semiHidden="1" w:uiPriority="39" w:unhideWhenUsed="1"/>
+    <w:lsdException w:name="toc 4" w:semiHidden="1" w:uiPriority="39" w:unhideWhenUsed="1"/>
+    <w:lsdException w:name="toc 5" w:semiHidden="1" w:uiPriority="39" w:unhideWhenUsed="1"/>
+    <w:lsdException w:name="toc 6" w:semiHidden="1" w:uiPriority="39" w:unhideWhenUsed="1"/>
+    <w:lsdException w:name="toc 7" w:semiHidden="1" w:uiPriority="39" w:unhideWhenUsed="1"/>
+    <w:lsdException w:name="toc 8" w:semiHidden="1" w:uiPriority="39" w:unhideWhenUsed="1"/>
+    <w:lsdException w:name="toc 9" w:semiHidden="1" w:uiPriority="39" w:unhideWhenUsed="1"/>
+    <w:lsdException w:name="Normal Indent" w:semiHidden="1" w:unhideWhenUsed="1"/>
+    <w:lsdException w:name="footnote text" w:semiHidden="1" w:unhideWhenUsed="1"/>
+    <w:lsdException w:name="annotation text" w:semiHidden="1" w:unhideWhenUsed="1"/>
+    <w:lsdException w:name="header" w:semiHidden="1" w:unhideWhenUsed="1"/>
+    <w:lsdException w:name="footer" w:semiHidden="1" w:unhideWhenUsed="1"/>
+    <w:lsdException w:name="index heading" w:semiHidden="1" w:unhideWhenUsed="1"/>
+    <w:lsdException w:name="caption" w:semiHidden="1" w:uiPriority="35" w:unhideWhenUsed="1" w:qFormat="1"/>
+    <w:lsdException w:name="table of figures" w:semiHidden="1" w:unhideWhenUsed="1"/>
+    <w:lsdException w:name="envelope address" w:semiHidden="1" w:unhideWhenUsed="1"/>
+    <w:lsdException w:name="envelope return" w:semiHidden="1" w:unhideWhenUsed="1"/>
+    <w:lsdException w:name="footnote reference" w:semiHidden="1" w:unhideWhenUsed="1"/>
+    <w:lsdException w:name="annotation reference" w:semiHidden="1" w:unhideWhenUsed="1"/>
+    <w:lsdException w:name="line number" w:semiHidden="1" w:unhideWhenUsed="1"/>
+    <w:lsdException w:name="page number" w:semiHidden="1" w:unhideWhenUsed="1"/>
+    <w:lsdException w:name="endnote reference" w:semiHidden="1" w:unhideWhenUsed="1"/>
+    <w:lsdException w:name="endnote text" w:semiHidden="1" w:unhideWhenUsed="1"/>
+    <w:lsdException w:name="table of authorities" w:semiHidden="1" w:unhideWhenUsed="1"/>
+    <w:lsdException w:name="macro" w:semiHidden="1" w:unhideWhenUsed="1"/>
+    <w:lsdException w:name="toa heading" w:semiHidden="1" w:unhideWhenUsed="1"/>
+    <w:lsdException w:name="List" w:semiHidden="1" w:unhideWhenUsed="1"/>
+    <w:lsdException w:name="List Bullet" w:semiHidden="1" w:unhideWhenUsed="1"/>
+    <w:lsdException w:name="List Number" w:semiHidden="1" w:unhideWhenUsed="1"/>
+    <w:lsdException w:name="List 2" w:semiHidden="1" w:unhideWhenUsed="1"/>
+    <w:lsdException w:name="List 3" w:semiHidden="1" w:unhideWhenUsed="1"/>
+    <w:lsdException w:name="List 4" w:semiHidden="1" w:unhideWhenUsed="1"/>
+    <w:lsdException w:name="List 5" w:semiHidden="1" w:unhideWhenUsed="1"/>
+    <w:lsdException w:name="List Bullet 2" w:semiHidden="1" w:unhideWhenUsed="1"/>
+    <w:lsdException w:name="List Bullet 3" w:semiHidden="1" w:unhideWhenUsed="1"/>
+    <w:lsdException w:name="List Bullet 4" w:semiHidden="1" w:unhideWhenUsed="1"/>
+    <w:lsdException w:name="List Bullet 5" w:semiHidden="1" w:unhideWhenUsed="1"/>
+    <w:lsdException w:name="List Number 2" w:semiHidden="1" w:unhideWhenUsed="1"/>
+    <w:lsdException w:name="List Number 3" w:semiHidden="1" w:unhideWhenUsed="1"/>
+    <w:lsdException w:name="List Number 4" w:semiHidden="1" w:unhideWhenUsed="1"/>
+    <w:lsdException w:name="List Number 5" w:semiHidden="1" w:unhideWhenUsed="1"/>
+    <w:lsdException w:name="Title" w:uiPriority="10" w:qFormat="1"/>
+    <w:lsdException w:name="Closing" w:semiHidden="1" w:unhideWhenUsed="1"/>
+    <w:lsdException w:name="Signature" w:semiHidden="1" w:unhideWhenUsed="1"/>
+    <w:lsdException w:name="Default Paragraph Font" w:semiHidden="1" w:uiPriority="1" w:unhideWhenUsed="1"/>
+    <w:lsdException w:name="Body Text" w:semiHidden="1" w:unhideWhenUsed="1"/>
+    <w:lsdException w:name="Body Text Indent" w:semiHidden="1" w:unhideWhenUsed="1"/>
+    <w:lsdException w:name="List Continue" w:semiHidden="1" w:unhideWhenUsed="1"/>
+    <w:lsdException w:name="List Continue 2" w:semiHidden="1" w:unhideWhenUsed="1"/>
+    <w:lsdException w:name="List Continue 3" w:semiHidden="1" w:unhideWhenUsed="1"/>
+    <w:lsdException w:name="List Continue 4" w:semiHidden="1" w:unhideWhenUsed="1"/>
+    <w:lsdException w:name="List Continue 5" w:semiHidden="1" w:unhideWhenUsed="1"/>
+    <w:lsdException w:name="Message Header" w:semiHidden="1" w:unhideWhenUsed="1"/>
+    <w:lsdException w:name="Subtitle" w:uiPriority="11" w:qFormat="1"/>
+    <w:lsdException w:name="Salutation" w:semiHidden="1" w:unhideWhenUsed="1"/>
+    <w:lsdException w:name="Date" w:semiHidden="1" w:unhideWhenUsed="1"/>
+    <w:lsdException w:name="Body Text First Indent" w:semiHidden="1" w:unhideWhenUsed="1"/>
+    <w:lsdException w:name="Body Text First Indent 2" w:semiHidden="1" w:unhideWhenUsed="1"/>
+    <w:lsdException w:name="Note Heading" w:semiHidden="1" w:unhideWhenUsed="1"/>
+    <w:lsdException w:name="Body Text 2" w:semiHidden="1" w:unhideWhenUsed="1"/>
+    <w:lsdException w:name="Body Text 3" w:semiHidden="1" w:unhideWhenUsed="1"/>
+    <w:lsdException w:name="Body Text Indent 2" w:semiHidden="1" w:unhideWhenUsed="1"/>
+    <w:lsdException w:name="Body Text Indent 3" w:semiHidden="1" w:unhideWhenUsed="1"/>
+    <w:lsdException w:name="Block Text" w:semiHidden="1" w:unhideWhenUsed="1"/>
+    <w:lsdException w:name="Hyperlink" w:semiHidden="1" w:unhideWhenUsed="1"/>
+    <w:lsdException w:name="FollowedHyperlink" w:semiHidden="1" w:unhideWhenUsed="1"/>
+    <w:lsdException w:name="Strong" w:uiPriority="22" w:qFormat="1"/>
+    <w:lsdException w:name="Emphasis" w:uiPriority="20" w:qFormat="1"/>
+    <w:lsdException w:name="Document Map" w:semiHidden="1" w:unhideWhenUsed="1"/>
+    <w:lsdException w:name="Plain Text" w:semiHidden="1" w:unhideWhenUsed="1"/>
+    <w:lsdException w:name="E-mail Signature" w:semiHidden="1" w:unhideWhenUsed="1"/>
+    <w:lsdException w:name="HTML Top of Form" w:semiHidden="1" w:unhideWhenUsed="1"/>
+    <w:lsdException w:name="HTML Bottom of Form" w:semiHidden="1" w:unhideWhenUsed="1"/>
+    <w:lsdException w:name="Normal (Web)" w:semiHidden="1" w:unhideWhenUsed="1"/>
+    <w:lsdException w:name="HTML Acronym" w:semiHidden="1" w:unhideWhenUsed="1"/>
+    <w:lsdException w:name="HTML Address" w:semiHidden="1" w:unhideWhenUsed="1"/>
+    <w:lsdException w:name="HTML Cite" w:semiHidden="1" w:unhideWhenUsed="1"/>
+    <w:lsdException w:name="HTML Code" w:semiHidden="1" w:unhideWhenUsed="1"/>
+    <w:lsdException w:name="HTML Definition" w:semiHidden="1" w:unhideWhenUsed="1"/>
+    <w:lsdException w:name="HTML Keyboard" w:semiHidden="1" w:unhideWhenUsed="1"/>
+    <w:lsdException w:name="HTML Preformatted" w:semiHidden="1" w:unhideWhenUsed="1"/>
+    <w:lsdException w:name="HTML Sample" w:semiHidden="1" w:unhideWhenUsed="1"/>
+    <w:lsdException w:name="HTML Typewriter" w:semiHidden="1" w:unhideWhenUsed="1"/>
+    <w:lsdException w:name="HTML Variable" w:semiHidden="1" w:unhideWhenUsed="1"/>
+    <w:lsdException w:name="Normal Table" w:semiHidden="1" w:unhideWhenUsed="1"/>
+    <w:lsdException w:name="annotation subject" w:semiHidden="1" w:unhideWhenUsed="1"/>
+    <w:lsdException w:name="No List" w:semiHidden="1" w:unhideWhenUsed="1"/>
+    <w:lsdException w:name="Outline List 1" w:semiHidden="1" w:unhideWhenUsed="1"/>
+    <w:lsdException w:name="Outline List 2" w:semiHidden="1" w:unhideWhenUsed="1"/>
+    <w:lsdException w:name="Outline List 3" w:semiHidden="1" w:unhideWhenUsed="1"/>
+    <w:lsdException w:name="Table Simple 1" w:semiHidden="1" w:unhideWhenUsed="1"/>
+    <w:lsdException w:name="Table Simple 2" w:semiHidden="1" w:unhideWhenUsed="1"/>
+    <w:lsdException w:name="Table Simple 3" w:semiHidden="1" w:unhideWhenUsed="1"/>
+    <w:lsdException w:name="Table Classic 1" w:semiHidden="1" w:unhideWhenUsed="1"/>
+    <w:lsdException w:name="Table Classic 2" w:semiHidden="1" w:unhideWhenUsed="1"/>
+    <w:lsdException w:name="Table Classic 3" w:semiHidden="1" w:unhideWhenUsed="1"/>
+    <w:lsdException w:name="Table Classic 4" w:semiHidden="1" w:unhideWhenUsed="1"/>
+    <w:lsdException w:name="Table Colorful 1" w:semiHidden="1" w:unhideWhenUsed="1"/>
+    <w:lsdException w:name="Table Colorful 2" w:semiHidden="1" w:unhideWhenUsed="1"/>
+    <w:lsdException w:name="Table Colorful 3" w:semiHidden="1" w:unhideWhenUsed="1"/>
+    <w:lsdException w:name="Table Columns 1" w:semiHidden="1" w:unhideWhenUsed="1"/>
+    <w:lsdException w:name="Table Columns 2" w:semiHidden="1" w:unhideWhenUsed="1"/>
+    <w:lsdException w:name="Table Columns 3" w:semiHidden="1" w:unhideWhenUsed="1"/>
+    <w:lsdException w:name="Table Columns 4" w:semiHidden="1" w:unhideWhenUsed="1"/>
+    <w:lsdException w:name="Table Columns 5" w:semiHidden="1" w:unhideWhenUsed="1"/>
+    <w:lsdException w:name="Table Grid 1" w:semiHidden="1" w:unhideWhenUsed="1"/>
+    <w:lsdException w:name="Table Grid 2" w:semiHidden="1" w:unhideWhenUsed="1"/>
+    <w:lsdException w:name="Table Grid 3" w:semiHidden="1" w:unhideWhenUsed="1"/>
+    <w:lsdException w:name="Table Grid 4" w:semiHidden="1" w:unhideWhenUsed="1"/>
+    <w:lsdException w:name="Table Grid 5" w:semiHidden="1" w:unhideWhenUsed="1"/>
+    <w:lsdException w:name="Table Grid 6" w:semiHidden="1" w:unhideWhenUsed="1"/>
+    <w:lsdException w:name="Table Grid 7" w:semiHidden="1" w:unhideWhenUsed="1"/>
+    <w:lsdException w:name="Table Grid 8" w:semiHidden="1" w:unhideWhenUsed="1"/>
+    <w:lsdException w:name="Table List 1" w:semiHidden="1" w:unhideWhenUsed="1"/>
+    <w:lsdException w:name="Table List 2" w:semiHidden="1" w:unhideWhenUsed="1"/>
+    <w:lsdException w:name="Table List 3" w:semiHidden="1" w:unhideWhenUsed="1"/>
+    <w:lsdException w:name="Table List 4" w:semiHidden="1" w:unhideWhenUsed="1"/>
+    <w:lsdException w:name="Table List 5" w:semiHidden="1" w:unhideWhenUsed="1"/>
+    <w:lsdException w:name="Table List 6" w:semiHidden="1" w:unhideWhenUsed="1"/>
+    <w:lsdException w:name="Table List 7" w:semiHidden="1" w:unhideWhenUsed="1"/>
+    <w:lsdException w:name="Table List 8" w:semiHidden="1" w:unhideWhenUsed="1"/>
+    <w:lsdException w:name="Table 3D effects 1" w:semiHidden="1" w:unhideWhenUsed="1"/>
+    <w:lsdException w:name="Table 3D effects 2" w:semiHidden="1" w:unhideWhenUsed="1"/>
+    <w:lsdException w:name="Table 3D effects 3" w:semiHidden="1" w:unhideWhenUsed="1"/>
+    <w:lsdException w:name="Table Contemporary" w:semiHidden="1" w:unhideWhenUsed="1"/>
+    <w:lsdException w:name="Table Elegant" w:semiHidden="1" w:unhideWhenUsed="1"/>
+    <w:lsdException w:name="Table Professional" w:semiHidden="1" w:unhideWhenUsed="1"/>
+    <w:lsdException w:name="Table Subtle 1" w:semiHidden="1" w:unhideWhenUsed="1"/>
+    <w:lsdException w:name="Table Subtle 2" w:semiHidden="1" w:unhideWhenUsed="1"/>
+    <w:lsdException w:name="Table Web 1" w:semiHidden="1" w:unhideWhenUsed="1"/>
+    <w:lsdException w:name="Table Web 2" w:semiHidden="1" w:unhideWhenUsed="1"/>
+    <w:lsdException w:name="Table Web 3" w:semiHidden="1" w:unhideWhenUsed="1"/>
+    <w:lsdException w:name="Balloon Text" w:semiHidden="1" w:unhideWhenUsed="1"/>
+    <w:lsdException w:name="Table Grid" w:uiPriority="59"/>
+    <w:lsdException w:name="Table Theme" w:semiHidden="1" w:unhideWhenUsed="1"/>
+    <w:lsdException w:name="Placeholder Text" w:semiHidden="1"/>
+    <w:lsdException w:name="No Spacing" w:uiPriority="1" w:qFormat="1"/>
+    <w:lsdException w:name="Light Shading" w:uiPriority="60"/>
+    <w:lsdException w:name="Light List" w:uiPriority="61"/>
+    <w:lsdException w:name="Light Grid" w:uiPriority="62"/>
+    <w:lsdException w:name="Medium Shading 1" w:uiPriority="63"/>
+    <w:lsdException w:name="Medium Shading 2" w:uiPriority="64"/>
+    <w:lsdException w:name="Medium List 1" w:uiPriority="65"/>
+    <w:lsdException w:name="Medium List 2" w:uiPriority="66"/>
+    <w:lsdException w:name="Medium Grid 1" w:uiPriority="67"/>
+    <w:lsdException w:name="Medium Grid 2" w:uiPriority="68"/>
+    <w:lsdException w:name="Medium Grid 3" w:uiPriority="69"/>
+    <w:lsdException w:name="Dark List" w:uiPriority="70"/>
+    <w:lsdException w:name="Colorful Shading" w:uiPriority="71"/>
+    <w:lsdException w:name="Colorful List" w:uiPriority="72"/>
+    <w:lsdException w:name="Colorful Grid" w:uiPriority="73"/>
+    <w:lsdException w:name="Light Shading Accent 1" w:uiPriority="60"/>
+    <w:lsdException w:name="Light List Accent 1" w:uiPriority="61"/>
+    <w:lsdException w:name="Light Grid Accent 1" w:uiPriority="62"/>
+    <w:lsdException w:name="Medium Shading 1 Accent 1" w:uiPriority="63"/>
+    <w:lsdException w:name="Medium Shading 2 Accent 1" w:uiPriority="64"/>
+    <w:lsdException w:name="Medium List 1 Accent 1" w:uiPriority="65"/>
+    <w:lsdException w:name="Revision" w:semiHidden="1"/>
+    <w:lsdException w:name="List Paragraph" w:uiPriority="34" w:qFormat="1"/>
+    <w:lsdException w:name="Quote" w:uiPriority="29" w:qFormat="1"/>
+    <w:lsdException w:name="Intense Quote" w:uiPriority="30" w:qFormat="1"/>
+    <w:lsdException w:name="Medium List 2 Accent 1" w:uiPriority="66"/>
+    <w:lsdException w:name="Medium Grid 1 Accent 1" w:uiPriority="67"/>
+    <w:lsdException w:name="Medium Grid 2 Accent 1" w:uiPriority="68"/>
+    <w:lsdException w:name="Medium Grid 3 Accent 1" w:uiPriority="69"/>
+    <w:lsdException w:name="Dark List Accent 1" w:uiPriority="70"/>
+    <w:lsdException w:name="Colorful Shading Accent 1" w:uiPriority="71"/>
+    <w:lsdException w:name="Colorful List Accent 1" w:uiPriority="72"/>
+    <w:lsdException w:name="Colorful Grid Accent 1" w:uiPriority="73"/>
+    <w:lsdException w:name="Light Shading Accent 2" w:uiPriority="60"/>
+    <w:lsdException w:name="Light List Accent 2" w:uiPriority="61"/>
+    <w:lsdException w:name="Light Grid Accent 2" w:uiPriority="62"/>
+    <w:lsdException w:name="Medium Shading 1 Accent 2" w:uiPriority="63"/>
+    <w:lsdException w:name="Medium Shading 2 Accent 2" w:uiPriority="64"/>
+    <w:lsdException w:name="Medium List 1 Accent 2" w:uiPriority="65"/>
+    <w:lsdException w:name="Medium List 2 Accent 2" w:uiPriority="66"/>
+    <w:lsdException w:name="Medium Grid 1 Accent 2" w:uiPriority="67"/>
+    <w:lsdException w:name="Medium Grid 2 Accent 2" w:uiPriority="68"/>
+    <w:lsdException w:name="Medium Grid 3 Accent 2" w:uiPriority="69"/>
+    <w:lsdException w:name="Dark List Accent 2" w:uiPriority="70"/>
+    <w:lsdException w:name="Colorful Shading Accent 2" w:uiPriority="71"/>
+    <w:lsdException w:name="Colorful List Accent 2" w:uiPriority="72"/>
+    <w:lsdException w:name="Colorful Grid Accent 2" w:uiPriority="73"/>
+    <w:lsdException w:name="Light Shading Accent 3" w:uiPriority="60"/>
+    <w:lsdException w:name="Light List Accent 3" w:uiPriority="61"/>
+    <w:lsdException w:name="Light Grid Accent 3" w:uiPriority="62"/>
+    <w:lsdException w:name="Medium Shading 1 Accent 3" w:uiPriority="63"/>
+    <w:lsdException w:name="Medium Shading 2 Accent 3" w:uiPriority="64"/>
+    <w:lsdException w:name="Medium List 1 Accent 3" w:uiPriority="65"/>
+    <w:lsdException w:name="Medium List 2 Accent 3" w:uiPriority="66"/>
+    <w:lsdException w:name="Medium Grid 1 Accent 3" w:uiPriority="67"/>
+    <w:lsdException w:name="Medium Grid 2 Accent 3" w:uiPriority="68"/>
+    <w:lsdException w:name="Medium Grid 3 Accent 3" w:uiPriority="69"/>
+    <w:lsdException w:name="Dark List Accent 3" w:uiPriority="70"/>
+    <w:lsdException w:name="Colorful Shading Accent 3" w:uiPriority="71"/>
+    <w:lsdException w:name="Colorful List Accent 3" w:uiPriority="72"/>
+    <w:lsdException w:name="Colorful Grid Accent 3" w:uiPriority="73"/>
+    <w:lsdException w:name="Light Shading Accent 4" w:uiPriority="60"/>
+    <w:lsdException w:name="Light List Accent 4" w:uiPriority="61"/>
+    <w:lsdException w:name="Light Grid Accent 4" w:uiPriority="62"/>
+    <w:lsdException w:name="Medium Shading 1 Accent 4" w:uiPriority="63"/>
+    <w:lsdException w:name="Medium Shading 2 Accent 4" w:uiPriority="64"/>
+    <w:lsdException w:name="Medium List 1 Accent 4" w:uiPriority="65"/>
+    <w:lsdException w:name="Medium List 2 Accent 4" w:uiPriority="66"/>
+    <w:lsdException w:name="Medium Grid 1 Accent 4" w:uiPriority="67"/>
+    <w:lsdException w:name="Medium Grid 2 Accent 4" w:uiPriority="68"/>
+    <w:lsdException w:name="Medium Grid 3 Accent 4" w:uiPriority="69"/>
+    <w:lsdException w:name="Dark List Accent 4" w:uiPriority="70"/>
+    <w:lsdException w:name="Colorful Shading Accent 4" w:uiPriority="71"/>
+    <w:lsdException w:name="Colorful List Accent 4" w:uiPriority="72"/>
+    <w:lsdException w:name="Colorful Grid Accent 4" w:uiPriority="73"/>
+    <w:lsdException w:name="Light Shading Accent 5" w:uiPriority="60"/>
+    <w:lsdException w:name="Light List Accent 5" w:uiPriority="61"/>
+    <w:lsdException w:name="Light Grid Accent 5" w:uiPriority="62"/>
+    <w:lsdException w:name="Medium Shading 1 Accent 5" w:uiPriority="63"/>
+    <w:lsdException w:name="Medium Shading 2 Accent 5" w:uiPriority="64"/>
+    <w:lsdException w:name="Medium List 1 Accent 5" w:uiPriority="65"/>
+    <w:lsdException w:name="Medium List 2 Accent 5" w:uiPriority="66"/>
+    <w:lsdException w:name="Medium Grid 1 Accent 5" w:uiPriority="67"/>
+    <w:lsdException w:name="Medium Grid 2 Accent 5" w:uiPriority="68"/>
+    <w:lsdException w:name="Medium Grid 3 Accent 5" w:uiPriority="69"/>
+    <w:lsdException w:name="Dark List Accent 5" w:uiPriority="70"/>
+    <w:lsdException w:name="Colorful Shading Accent 5" w:uiPriority="71"/>
+    <w:lsdException w:name="Colorful List Accent 5" w:uiPriority="72"/>
+    <w:lsdException w:name="Colorful Grid Accent 5" w:uiPriority="73"/>
+    <w:lsdException w:name="Light Shading Accent 6" w:uiPriority="60"/>
+    <w:lsdException w:name="Light List Accent 6" w:uiPriority="61"/>
+    <w:lsdException w:name="Light Grid Accent 6" w:uiPriority="62"/>
+    <w:lsdException w:name="Medium Shading 1 Accent 6" w:uiPriority="63"/>
+    <w:lsdException w:name="Medium Shading 2 Accent 6" w:uiPriority="64"/>
+    <w:lsdException w:name="Medium List 1 Accent 6" w:uiPriority="65"/>
+    <w:lsdException w:name="Medium List 2 Accent 6" w:uiPriority="66"/>
+    <w:lsdException w:name="Medium Grid 1 Accent 6" w:uiPriority="67"/>
+    <w:lsdException w:name="Medium Grid 2 Accent 6" w:uiPriority="68"/>
+    <w:lsdException w:name="Medium Grid 3 Accent 6" w:uiPriority="69"/>
+    <w:lsdException w:name="Dark List Accent 6" w:uiPriority="70"/>
+    <w:lsdException w:name="Colorful Shading Accent 6" w:uiPriority="71"/>
+    <w:lsdException w:name="Colorful List Accent 6" w:uiPriority="72"/>
+    <w:lsdException w:name="Colorful Grid Accent 6" w:uiPriority="73"/>
+    <w:lsdException w:name="Subtle Emphasis" w:uiPriority="19" w:qFormat="1"/>
+    <w:lsdException w:name="Intense Emphasis" w:uiPriority="21" w:qFormat="1"/>
+    <w:lsdException w:name="Subtle Reference" w:uiPriority="31" w:qFormat="1"/>
+    <w:lsdException w:name="Intense Reference" w:uiPriority="32" w:qFormat="1"/>
+    <w:lsdException w:name="Book Title" w:uiPriority="33" w:qFormat="1"/>
+    <w:lsdException w:name="Bibliography" w:semiHidden="1" w:uiPriority="37" w:unhideWhenUsed="1"/>
+    <w:lsdException w:name="TOC Heading" w:semiHidden="1" w:uiPriority="39" w:unhideWhenUsed="1" w:qFormat="1"/>
+    <w:lsdException w:name="Plain Table 5" w:semiHidden="1" w:unhideWhenUsed="1"/>
+    <w:lsdException w:name="Grid Table Light" w:semiHidden="1" w:unhideWhenUsed="1"/>
+    <w:lsdException w:name="Grid Table 1 Light" w:semiHidden="1" w:unhideWhenUsed="1"/>
+    <w:lsdException w:name="Grid Table 2" w:semiHidden="1" w:unhideWhenUsed="1"/>
+    <w:lsdException w:name="Grid Table 3" w:semiHidden="1" w:unhideWhenUsed="1"/>
+    <w:lsdException w:name="Grid Table 4" w:uiPriority="49"/>
+    <w:lsdException w:name="Grid Table 5 Dark" w:uiPriority="50"/>
+    <w:lsdException w:name="Grid Table 6 Colorful" w:uiPriority="51"/>
+    <w:lsdException w:name="Grid Table 7 Colorful" w:uiPriority="52"/>
+    <w:lsdException w:name="Grid Table 1 Light Accent 1" w:uiPriority="46"/>
+    <w:lsdException w:name="Grid Table 2 Accent 1" w:uiPriority="47"/>
+    <w:lsdException w:name="Grid Table 3 Accent 1" w:uiPriority="48"/>
+    <w:lsdException w:name="Grid Table 4 Accent 1" w:uiPriority="49"/>
+    <w:lsdException w:name="Grid Table 5 Dark Accent 1" w:uiPriority="50"/>
+    <w:lsdException w:name="Grid Table 6 Colorful Accent 1" w:uiPriority="51"/>
+    <w:lsdException w:name="Grid Table 7 Colorful Accent 1" w:uiPriority="52"/>
+    <w:lsdException w:name="Grid Table 1 Light Accent 2" w:uiPriority="46"/>
+    <w:lsdException w:name="Grid Table 2 Accent 2" w:uiPriority="47"/>
+    <w:lsdException w:name="Grid Table 3 Accent 2" w:uiPriority="48"/>
+    <w:lsdException w:name="Grid Table 4 Accent 2" w:uiPriority="49"/>
+    <w:lsdException w:name="Grid Table 5 Dark Accent 2" w:uiPriority="50"/>
+    <w:lsdException w:name="Grid Table 6 Colorful Accent 2" w:uiPriority="51"/>
+    <w:lsdException w:name="Grid Table 7 Colorful Accent 2" w:uiPriority="52"/>
+    <w:lsdException w:name="Grid Table 1 Light Accent 3" w:uiPriority="46"/>
+    <w:lsdException w:name="Grid Table 2 Accent 3" w:uiPriority="47"/>
+    <w:lsdException w:name="Grid Table 3 Accent 3" w:uiPriority="48"/>
+    <w:lsdException w:name="Grid Table 4 Accent 3" w:uiPriority="49"/>
+    <w:lsdException w:name="Grid Table 5 Dark Accent 3" w:uiPriority="50"/>
+    <w:lsdException w:name="Grid Table 6 Colorful Accent 3" w:uiPriority="51"/>
+    <w:lsdException w:name="Grid Table 7 Colorful Accent 3" w:uiPriority="52"/>
+    <w:lsdException w:name="Grid Table 1 Light Accent 4" w:uiPriority="46"/>
+    <w:lsdException w:name="Grid Table 2 Accent 4" w:uiPriority="47"/>
+    <w:lsdException w:name="Grid Table 3 Accent 4" w:uiPriority="48"/>
+    <w:lsdException w:name="Grid Table 4 Accent 4" w:uiPriority="49"/>
+    <w:lsdException w:name="Grid Table 5 Dark Accent 4" w:uiPriority="50"/>
+    <w:lsdException w:name="Grid Table 6 Colorful Accent 4" w:uiPriority="51"/>
+    <w:lsdException w:name="Grid Table 7 Colorful Accent 4" w:uiPriority="52"/>
+    <w:lsdException w:name="Grid Table 1 Light Accent 5" w:uiPriority="46"/>
+    <w:lsdException w:name="Grid Table 2 Accent 5" w:uiPriority="47"/>
+    <w:lsdException w:name="Grid Table 3 Accent 5" w:uiPriority="48"/>
+    <w:lsdException w:name="Grid Table 4 Accent 5" w:uiPriority="49"/>
+    <w:lsdException w:name="Grid Table 5 Dark Accent 5" w:uiPriority="50"/>
+    <w:lsdException w:name="Grid Table 6 Colorful Accent 5" w:uiPriority="51"/>
+    <w:lsdException w:name="Grid Table 7 Colorful Accent 5" w:uiPriority="52"/>
+    <w:lsdException w:name="Grid Table 1 Light Accent 6" w:uiPriority="46"/>
+    <w:lsdException w:name="Grid Table 2 Accent 6" w:uiPriority="47"/>
+    <w:lsdException w:name="Grid Table 3 Accent 6" w:uiPriority="48"/>
+    <w:lsdException w:name="Grid Table 4 Accent 6" w:uiPriority="49"/>
+    <w:lsdException w:name="Grid Table 5 Dark Accent 6" w:uiPriority="50"/>
+    <w:lsdException w:name="Grid Table 6 Colorful Accent 6" w:uiPriority="51"/>
+    <w:lsdException w:name="Grid Table 7 Colorful Accent 6" w:uiPriority="52"/>
+    <w:lsdException w:name="List Table 1 Light" w:uiPriority="46"/>
+    <w:lsdException w:name="List Table 2" w:uiPriority="47"/>
+    <w:lsdException w:name="List Table 3" w:uiPriority="48"/>
+    <w:lsdException w:name="List Table 4" w:uiPriority="49"/>
+    <w:lsdException w:name="List Table 5 Dark" w:uiPriority="50"/>
+    <w:lsdException w:name="List Table 6 Colorful" w:uiPriority="51"/>
+    <w:lsdException w:name="List Table 7 Colorful" w:uiPriority="52"/>
+    <w:lsdException w:name="List Table 1 Light Accent 1" w:uiPriority="46"/>
+    <w:lsdException w:name="List Table 2 Accent 1" w:uiPriority="47"/>
+    <w:lsdException w:name="List Table 3 Accent 1" w:uiPriority="48"/>
+    <w:lsdException w:name="List Table 4 Accent 1" w:uiPriority="49"/>
+    <w:lsdException w:name="List Table 5 Dark Accent 1" w:uiPriority="50"/>
+    <w:lsdException w:name="List Table 6 Colorful Accent 1" w:uiPriority="51"/>
+    <w:lsdException w:name="List Table 7 Colorful Accent 1" w:uiPriority="52"/>
+    <w:lsdException w:name="List Table 1 Light Accent 2" w:uiPriority="46"/>
+    <w:lsdException w:name="List Table 2 Accent 2" w:uiPriority="47"/>
+    <w:lsdException w:name="List Table 3 Accent 2" w:uiPriority="48"/>
+    <w:lsdException w:name="List Table 4 Accent 2" w:uiPriority="49"/>
+    <w:lsdException w:name="List Table 5 Dark Accent 2" w:uiPriority="50"/>
+    <w:lsdException w:name="List Table 6 Colorful Accent 2" w:uiPriority="51"/>
+    <w:lsdException w:name="List Table 7 Colorful Accent 2" w:uiPriority="52"/>
+    <w:lsdException w:name="List Table 1 Light Accent 3" w:uiPriority="46"/>
+    <w:lsdException w:name="List Table 2 Accent 3" w:uiPriority="47"/>
+    <w:lsdException w:name="List Table 3 Accent 3" w:uiPriority="48"/>
+    <w:lsdException w:name="List Table 4 Accent 3" w:uiPriority="49"/>
+    <w:lsdException w:name="List Table 5 Dark Accent 3" w:uiPriority="50"/>
+    <w:lsdException w:name="List Table 6 Colorful Accent 3" w:uiPriority="51"/>
+    <w:lsdException w:name="List Table 7 Colorful Accent 3" w:uiPriority="52"/>
+    <w:lsdException w:name="List Table 1 Light Accent 4" w:uiPriority="46"/>
+    <w:lsdException w:name="List Table 2 Accent 4" w:uiPriority="47"/>
+    <w:lsdException w:name="List Table 3 Accent 4" w:uiPriority="48"/>
+    <w:lsdException w:name="List Table 4 Accent 4" w:uiPriority="49"/>
+    <w:lsdException w:name="List Table 5 Dark Accent 4" w:uiPriority="50"/>
+    <w:lsdException w:name="List Table 6 Colorful Accent 4" w:uiPriority="51"/>
+    <w:lsdException w:name="List Table 7 Colorful Accent 4" w:uiPriority="52"/>
+    <w:lsdException w:name="List Table 1 Light Accent 5" w:uiPriority="46"/>
+    <w:lsdException w:name="List Table 2 Accent 5" w:uiPriority="47"/>
+    <w:lsdException w:name="List Table 3 Accent 5" w:uiPriority="48"/>
+    <w:lsdException w:name="List Table 4 Accent 5" w:uiPriority="49"/>
+    <w:lsdException w:name="List Table 5 Dark Accent 5" w:uiPriority="50"/>
+    <w:lsdException w:name="List Table 6 Colorful Accent 5" w:uiPriority="51"/>
+    <w:lsdException w:name="List Table 7 Colorful Accent 5" w:uiPriority="52"/>
+    <w:lsdException w:name="List Table 1 Light Accent 6" w:uiPriority="46"/>
+    <w:lsdException w:name="List Table 2 Accent 6" w:uiPriority="47"/>
+    <w:lsdException w:name="List Table 3 Accent 6" w:uiPriority="48"/>
+    <w:lsdException w:name="List Table 4 Accent 6" w:uiPriority="49"/>
+    <w:lsdException w:name="List Table 5 Dark Accent 6" w:uiPriority="50"/>
+    <w:lsdException w:name="List Table 6 Colorful Accent 6" w:uiPriority="51"/>
+    <w:lsdException w:name="List Table 7 Colorful Accent 6" w:uiPriority="52"/>
+    <w:lsdException w:name="Mention" w:semiHidden="1" w:unhideWhenUsed="1"/>
+    <w:lsdException w:name="Smart Hyperlink" w:semiHidden="1" w:unhideWhenUsed="1"/>
+    <w:lsdException w:name="Hashtag" w:semiHidden="1" w:unhideWhenUsed="1"/>
+    <w:lsdException w:name="Unresolved Mention" w:semiHidden="1" w:unhideWhenUsed="1"/>
+    <w:lsdException w:name="Smart Link" w:semiHidden="1" w:unhideWhenUsed="1"/>
   </w:latentStyles>
   <w:style w:type="paragraph" w:default="1" w:styleId="Normal">
     <w:name w:val="Normal"/>
@@ -5388,7 +5937,6 @@
       <w:spacing w:after="0"/>
     </w:pPr>
     <w:tblPr>
-      <w:tblInd w:w="0" w:type="dxa"/>
       <w:tblBorders>
         <w:top w:val="single" w:sz="4" w:space="0" w:color="auto"/>
         <w:left w:val="single" w:sz="4" w:space="0" w:color="auto"/>
@@ -5397,12 +5945,6 @@
         <w:insideH w:val="single" w:sz="4" w:space="0" w:color="auto"/>
         <w:insideV w:val="single" w:sz="4" w:space="0" w:color="auto"/>
       </w:tblBorders>
-      <w:tblCellMar>
-        <w:top w:w="0" w:type="dxa"/>
-        <w:left w:w="108" w:type="dxa"/>
-        <w:bottom w:w="0" w:type="dxa"/>
-        <w:right w:w="108" w:type="dxa"/>
-      </w:tblCellMar>
     </w:tblPr>
   </w:style>
   <w:style w:type="character" w:styleId="FollowedHyperlink">
@@ -5497,712 +6039,16 @@
       <w:color w:val="4F81BD" w:themeColor="accent1"/>
     </w:rPr>
   </w:style>
-</w:styles>
-</file>
-
-<file path=word/stylesWithEffects.xml><?xml version="1.0" encoding="utf-8"?>
-<w:styles xmlns:wpc="http://schemas.microsoft.com/office/word/2010/wordprocessingCanvas" xmlns:mo="http://schemas.microsoft.com/office/mac/office/2008/main" xmlns:mc="http://schemas.openxmlformats.org/markup-compatibility/2006" xmlns:mv="urn:schemas-microsoft-com:mac:vml" xmlns:o="urn:schemas-microsoft-com:office:office" xmlns:r="http://schemas.openxmlformats.org/officeDocument/2006/relationships" xmlns:m="http://schemas.openxmlformats.org/officeDocument/2006/math" xmlns:v="urn:schemas-microsoft-com:vml" xmlns:wp14="http://schemas.microsoft.com/office/word/2010/wordprocessingDrawing" xmlns:wp="http://schemas.openxmlformats.org/drawingml/2006/wordprocessingDrawing" xmlns:w10="urn:schemas-microsoft-com:office:word" xmlns:w="http://schemas.openxmlformats.org/wordprocessingml/2006/main" xmlns:w14="http://schemas.microsoft.com/office/word/2010/wordml" xmlns:wpg="http://schemas.microsoft.com/office/word/2010/wordprocessingGroup" xmlns:wpi="http://schemas.microsoft.com/office/word/2010/wordprocessingInk" xmlns:wne="http://schemas.microsoft.com/office/word/2006/wordml" xmlns:wps="http://schemas.microsoft.com/office/word/2010/wordprocessingShape" mc:Ignorable="w14 wp14">
-  <w:docDefaults>
-    <w:rPrDefault>
-      <w:rPr>
-        <w:rFonts w:asciiTheme="minorHAnsi" w:eastAsiaTheme="minorEastAsia" w:hAnsiTheme="minorHAnsi" w:cstheme="minorBidi"/>
-        <w:sz w:val="24"/>
-        <w:szCs w:val="24"/>
-        <w:lang w:val="en-US" w:eastAsia="ja-JP" w:bidi="ar-SA"/>
-      </w:rPr>
-    </w:rPrDefault>
-    <w:pPrDefault>
-      <w:pPr>
-        <w:spacing w:after="200"/>
-      </w:pPr>
-    </w:pPrDefault>
-  </w:docDefaults>
-  <w:latentStyles w:defLockedState="0" w:defUIPriority="99" w:defSemiHidden="1" w:defUnhideWhenUsed="1" w:defQFormat="0" w:count="276">
-    <w:lsdException w:name="Normal" w:semiHidden="0" w:uiPriority="0" w:unhideWhenUsed="0" w:qFormat="1"/>
-    <w:lsdException w:name="heading 1" w:semiHidden="0" w:uiPriority="9" w:unhideWhenUsed="0" w:qFormat="1"/>
-    <w:lsdException w:name="heading 2" w:uiPriority="9" w:qFormat="1"/>
-    <w:lsdException w:name="heading 3" w:uiPriority="9" w:qFormat="1"/>
-    <w:lsdException w:name="heading 4" w:uiPriority="9" w:qFormat="1"/>
-    <w:lsdException w:name="heading 5" w:uiPriority="9" w:qFormat="1"/>
-    <w:lsdException w:name="heading 6" w:uiPriority="9" w:qFormat="1"/>
-    <w:lsdException w:name="heading 7" w:uiPriority="9" w:qFormat="1"/>
-    <w:lsdException w:name="heading 8" w:uiPriority="9" w:qFormat="1"/>
-    <w:lsdException w:name="heading 9" w:uiPriority="9" w:qFormat="1"/>
-    <w:lsdException w:name="toc 1" w:uiPriority="39"/>
-    <w:lsdException w:name="toc 2" w:uiPriority="39"/>
-    <w:lsdException w:name="toc 3" w:uiPriority="39"/>
-    <w:lsdException w:name="toc 4" w:uiPriority="39"/>
-    <w:lsdException w:name="toc 5" w:uiPriority="39"/>
-    <w:lsdException w:name="toc 6" w:uiPriority="39"/>
-    <w:lsdException w:name="toc 7" w:uiPriority="39"/>
-    <w:lsdException w:name="toc 8" w:uiPriority="39"/>
-    <w:lsdException w:name="toc 9" w:uiPriority="39"/>
-    <w:lsdException w:name="caption" w:uiPriority="35" w:qFormat="1"/>
-    <w:lsdException w:name="Title" w:semiHidden="0" w:uiPriority="10" w:unhideWhenUsed="0" w:qFormat="1"/>
-    <w:lsdException w:name="Default Paragraph Font" w:uiPriority="1"/>
-    <w:lsdException w:name="Subtitle" w:semiHidden="0" w:uiPriority="11" w:unhideWhenUsed="0" w:qFormat="1"/>
-    <w:lsdException w:name="Strong" w:semiHidden="0" w:uiPriority="22" w:unhideWhenUsed="0" w:qFormat="1"/>
-    <w:lsdException w:name="Emphasis" w:semiHidden="0" w:uiPriority="20" w:unhideWhenUsed="0" w:qFormat="1"/>
-    <w:lsdException w:name="Table Grid" w:semiHidden="0" w:uiPriority="59" w:unhideWhenUsed="0"/>
-    <w:lsdException w:name="Note Level 1" w:semiHidden="0" w:unhideWhenUsed="0"/>
-    <w:lsdException w:name="Note Level 2" w:semiHidden="0" w:unhideWhenUsed="0"/>
-    <w:lsdException w:name="Note Level 3" w:semiHidden="0" w:unhideWhenUsed="0"/>
-    <w:lsdException w:name="Note Level 4" w:semiHidden="0" w:unhideWhenUsed="0"/>
-    <w:lsdException w:name="Note Level 5" w:semiHidden="0" w:unhideWhenUsed="0"/>
-    <w:lsdException w:name="Note Level 6" w:semiHidden="0" w:unhideWhenUsed="0"/>
-    <w:lsdException w:name="Note Level 7" w:semiHidden="0" w:unhideWhenUsed="0"/>
-    <w:lsdException w:name="Note Level 8" w:semiHidden="0" w:unhideWhenUsed="0"/>
-    <w:lsdException w:name="Note Level 9" w:semiHidden="0" w:unhideWhenUsed="0"/>
-    <w:lsdException w:name="Placeholder Text" w:unhideWhenUsed="0"/>
-    <w:lsdException w:name="No Spacing" w:semiHidden="0" w:uiPriority="1" w:unhideWhenUsed="0" w:qFormat="1"/>
-    <w:lsdException w:name="Light Shading" w:semiHidden="0" w:uiPriority="60" w:unhideWhenUsed="0"/>
-    <w:lsdException w:name="Light List" w:semiHidden="0" w:uiPriority="61" w:unhideWhenUsed="0"/>
-    <w:lsdException w:name="Light Grid" w:semiHidden="0" w:uiPriority="62" w:unhideWhenUsed="0"/>
-    <w:lsdException w:name="Medium Shading 1" w:semiHidden="0" w:uiPriority="63" w:unhideWhenUsed="0"/>
-    <w:lsdException w:name="Medium Shading 2" w:semiHidden="0" w:uiPriority="64" w:unhideWhenUsed="0"/>
-    <w:lsdException w:name="Medium List 1" w:semiHidden="0" w:uiPriority="65" w:unhideWhenUsed="0"/>
-    <w:lsdException w:name="Medium List 2" w:semiHidden="0" w:uiPriority="66" w:unhideWhenUsed="0"/>
-    <w:lsdException w:name="Medium Grid 1" w:semiHidden="0" w:uiPriority="67" w:unhideWhenUsed="0"/>
-    <w:lsdException w:name="Medium Grid 2" w:semiHidden="0" w:uiPriority="68" w:unhideWhenUsed="0"/>
-    <w:lsdException w:name="Medium Grid 3" w:semiHidden="0" w:uiPriority="69" w:unhideWhenUsed="0"/>
-    <w:lsdException w:name="Dark List" w:semiHidden="0" w:uiPriority="70" w:unhideWhenUsed="0"/>
-    <w:lsdException w:name="Colorful Shading" w:semiHidden="0" w:uiPriority="71" w:unhideWhenUsed="0"/>
-    <w:lsdException w:name="Colorful List" w:semiHidden="0" w:uiPriority="72" w:unhideWhenUsed="0"/>
-    <w:lsdException w:name="Colorful Grid" w:semiHidden="0" w:uiPriority="73" w:unhideWhenUsed="0"/>
-    <w:lsdException w:name="Light Shading Accent 1" w:semiHidden="0" w:uiPriority="60" w:unhideWhenUsed="0"/>
-    <w:lsdException w:name="Light List Accent 1" w:semiHidden="0" w:uiPriority="61" w:unhideWhenUsed="0"/>
-    <w:lsdException w:name="Light Grid Accent 1" w:semiHidden="0" w:uiPriority="62" w:unhideWhenUsed="0"/>
-    <w:lsdException w:name="Medium Shading 1 Accent 1" w:semiHidden="0" w:uiPriority="63" w:unhideWhenUsed="0"/>
-    <w:lsdException w:name="Medium Shading 2 Accent 1" w:semiHidden="0" w:uiPriority="64" w:unhideWhenUsed="0"/>
-    <w:lsdException w:name="Medium List 1 Accent 1" w:semiHidden="0" w:uiPriority="65" w:unhideWhenUsed="0"/>
-    <w:lsdException w:name="Revision" w:unhideWhenUsed="0"/>
-    <w:lsdException w:name="List Paragraph" w:semiHidden="0" w:uiPriority="34" w:unhideWhenUsed="0" w:qFormat="1"/>
-    <w:lsdException w:name="Quote" w:semiHidden="0" w:uiPriority="29" w:unhideWhenUsed="0" w:qFormat="1"/>
-    <w:lsdException w:name="Intense Quote" w:semiHidden="0" w:uiPriority="30" w:unhideWhenUsed="0" w:qFormat="1"/>
-    <w:lsdException w:name="Medium List 2 Accent 1" w:semiHidden="0" w:uiPriority="66" w:unhideWhenUsed="0"/>
-    <w:lsdException w:name="Medium Grid 1 Accent 1" w:semiHidden="0" w:uiPriority="67" w:unhideWhenUsed="0"/>
-    <w:lsdException w:name="Medium Grid 2 Accent 1" w:semiHidden="0" w:uiPriority="68" w:unhideWhenUsed="0"/>
-    <w:lsdException w:name="Medium Grid 3 Accent 1" w:semiHidden="0" w:uiPriority="69" w:unhideWhenUsed="0"/>
-    <w:lsdException w:name="Dark List Accent 1" w:semiHidden="0" w:uiPriority="70" w:unhideWhenUsed="0"/>
-    <w:lsdException w:name="Colorful Shading Accent 1" w:semiHidden="0" w:uiPriority="71" w:unhideWhenUsed="0"/>
-    <w:lsdException w:name="Colorful List Accent 1" w:semiHidden="0" w:uiPriority="72" w:unhideWhenUsed="0"/>
-    <w:lsdException w:name="Colorful Grid Accent 1" w:semiHidden="0" w:uiPriority="73" w:unhideWhenUsed="0"/>
-    <w:lsdException w:name="Light Shading Accent 2" w:semiHidden="0" w:uiPriority="60" w:unhideWhenUsed="0"/>
-    <w:lsdException w:name="Light List Accent 2" w:semiHidden="0" w:uiPriority="61" w:unhideWhenUsed="0"/>
-    <w:lsdException w:name="Light Grid Accent 2" w:semiHidden="0" w:uiPriority="62" w:unhideWhenUsed="0"/>
-    <w:lsdException w:name="Medium Shading 1 Accent 2" w:semiHidden="0" w:uiPriority="63" w:unhideWhenUsed="0"/>
-    <w:lsdException w:name="Medium Shading 2 Accent 2" w:semiHidden="0" w:uiPriority="64" w:unhideWhenUsed="0"/>
-    <w:lsdException w:name="Medium List 1 Accent 2" w:semiHidden="0" w:uiPriority="65" w:unhideWhenUsed="0"/>
-    <w:lsdException w:name="Medium List 2 Accent 2" w:semiHidden="0" w:uiPriority="66" w:unhideWhenUsed="0"/>
-    <w:lsdException w:name="Medium Grid 1 Accent 2" w:semiHidden="0" w:uiPriority="67" w:unhideWhenUsed="0"/>
-    <w:lsdException w:name="Medium Grid 2 Accent 2" w:semiHidden="0" w:uiPriority="68" w:unhideWhenUsed="0"/>
-    <w:lsdException w:name="Medium Grid 3 Accent 2" w:semiHidden="0" w:uiPriority="69" w:unhideWhenUsed="0"/>
-    <w:lsdException w:name="Dark List Accent 2" w:semiHidden="0" w:uiPriority="70" w:unhideWhenUsed="0"/>
-    <w:lsdException w:name="Colorful Shading Accent 2" w:semiHidden="0" w:uiPriority="71" w:unhideWhenUsed="0"/>
-    <w:lsdException w:name="Colorful List Accent 2" w:semiHidden="0" w:uiPriority="72" w:unhideWhenUsed="0"/>
-    <w:lsdException w:name="Colorful Grid Accent 2" w:semiHidden="0" w:uiPriority="73" w:unhideWhenUsed="0"/>
-    <w:lsdException w:name="Light Shading Accent 3" w:semiHidden="0" w:uiPriority="60" w:unhideWhenUsed="0"/>
-    <w:lsdException w:name="Light List Accent 3" w:semiHidden="0" w:uiPriority="61" w:unhideWhenUsed="0"/>
-    <w:lsdException w:name="Light Grid Accent 3" w:semiHidden="0" w:uiPriority="62" w:unhideWhenUsed="0"/>
-    <w:lsdException w:name="Medium Shading 1 Accent 3" w:semiHidden="0" w:uiPriority="63" w:unhideWhenUsed="0"/>
-    <w:lsdException w:name="Medium Shading 2 Accent 3" w:semiHidden="0" w:uiPriority="64" w:unhideWhenUsed="0"/>
-    <w:lsdException w:name="Medium List 1 Accent 3" w:semiHidden="0" w:uiPriority="65" w:unhideWhenUsed="0"/>
-    <w:lsdException w:name="Medium List 2 Accent 3" w:semiHidden="0" w:uiPriority="66" w:unhideWhenUsed="0"/>
-    <w:lsdException w:name="Medium Grid 1 Accent 3" w:semiHidden="0" w:uiPriority="67" w:unhideWhenUsed="0"/>
-    <w:lsdException w:name="Medium Grid 2 Accent 3" w:semiHidden="0" w:uiPriority="68" w:unhideWhenUsed="0"/>
-    <w:lsdException w:name="Medium Grid 3 Accent 3" w:semiHidden="0" w:uiPriority="69" w:unhideWhenUsed="0"/>
-    <w:lsdException w:name="Dark List Accent 3" w:semiHidden="0" w:uiPriority="70" w:unhideWhenUsed="0"/>
-    <w:lsdException w:name="Colorful Shading Accent 3" w:semiHidden="0" w:uiPriority="71" w:unhideWhenUsed="0"/>
-    <w:lsdException w:name="Colorful List Accent 3" w:semiHidden="0" w:uiPriority="72" w:unhideWhenUsed="0"/>
-    <w:lsdException w:name="Colorful Grid Accent 3" w:semiHidden="0" w:uiPriority="73" w:unhideWhenUsed="0"/>
-    <w:lsdException w:name="Light Shading Accent 4" w:semiHidden="0" w:uiPriority="60" w:unhideWhenUsed="0"/>
-    <w:lsdException w:name="Light List Accent 4" w:semiHidden="0" w:uiPriority="61" w:unhideWhenUsed="0"/>
-    <w:lsdException w:name="Light Grid Accent 4" w:semiHidden="0" w:uiPriority="62" w:unhideWhenUsed="0"/>
-    <w:lsdException w:name="Medium Shading 1 Accent 4" w:semiHidden="0" w:uiPriority="63" w:unhideWhenUsed="0"/>
-    <w:lsdException w:name="Medium Shading 2 Accent 4" w:semiHidden="0" w:uiPriority="64" w:unhideWhenUsed="0"/>
-    <w:lsdException w:name="Medium List 1 Accent 4" w:semiHidden="0" w:uiPriority="65" w:unhideWhenUsed="0"/>
-    <w:lsdException w:name="Medium List 2 Accent 4" w:semiHidden="0" w:uiPriority="66" w:unhideWhenUsed="0"/>
-    <w:lsdException w:name="Medium Grid 1 Accent 4" w:semiHidden="0" w:uiPriority="67" w:unhideWhenUsed="0"/>
-    <w:lsdException w:name="Medium Grid 2 Accent 4" w:semiHidden="0" w:uiPriority="68" w:unhideWhenUsed="0"/>
-    <w:lsdException w:name="Medium Grid 3 Accent 4" w:semiHidden="0" w:uiPriority="69" w:unhideWhenUsed="0"/>
-    <w:lsdException w:name="Dark List Accent 4" w:semiHidden="0" w:uiPriority="70" w:unhideWhenUsed="0"/>
-    <w:lsdException w:name="Colorful Shading Accent 4" w:semiHidden="0" w:uiPriority="71" w:unhideWhenUsed="0"/>
-    <w:lsdException w:name="Colorful List Accent 4" w:semiHidden="0" w:uiPriority="72" w:unhideWhenUsed="0"/>
-    <w:lsdException w:name="Colorful Grid Accent 4" w:semiHidden="0" w:uiPriority="73" w:unhideWhenUsed="0"/>
-    <w:lsdException w:name="Light Shading Accent 5" w:semiHidden="0" w:uiPriority="60" w:unhideWhenUsed="0"/>
-    <w:lsdException w:name="Light List Accent 5" w:semiHidden="0" w:uiPriority="61" w:unhideWhenUsed="0"/>
-    <w:lsdException w:name="Light Grid Accent 5" w:semiHidden="0" w:uiPriority="62" w:unhideWhenUsed="0"/>
-    <w:lsdException w:name="Medium Shading 1 Accent 5" w:semiHidden="0" w:uiPriority="63" w:unhideWhenUsed="0"/>
-    <w:lsdException w:name="Medium Shading 2 Accent 5" w:semiHidden="0" w:uiPriority="64" w:unhideWhenUsed="0"/>
-    <w:lsdException w:name="Medium List 1 Accent 5" w:semiHidden="0" w:uiPriority="65" w:unhideWhenUsed="0"/>
-    <w:lsdException w:name="Medium List 2 Accent 5" w:semiHidden="0" w:uiPriority="66" w:unhideWhenUsed="0"/>
-    <w:lsdException w:name="Medium Grid 1 Accent 5" w:semiHidden="0" w:uiPriority="67" w:unhideWhenUsed="0"/>
-    <w:lsdException w:name="Medium Grid 2 Accent 5" w:semiHidden="0" w:uiPriority="68" w:unhideWhenUsed="0"/>
-    <w:lsdException w:name="Medium Grid 3 Accent 5" w:semiHidden="0" w:uiPriority="69" w:unhideWhenUsed="0"/>
-    <w:lsdException w:name="Dark List Accent 5" w:semiHidden="0" w:uiPriority="70" w:unhideWhenUsed="0"/>
-    <w:lsdException w:name="Colorful Shading Accent 5" w:semiHidden="0" w:uiPriority="71" w:unhideWhenUsed="0"/>
-    <w:lsdException w:name="Colorful List Accent 5" w:semiHidden="0" w:uiPriority="72" w:unhideWhenUsed="0"/>
-    <w:lsdException w:name="Colorful Grid Accent 5" w:semiHidden="0" w:uiPriority="73" w:unhideWhenUsed="0"/>
-    <w:lsdException w:name="Light Shading Accent 6" w:semiHidden="0" w:uiPriority="60" w:unhideWhenUsed="0"/>
-    <w:lsdException w:name="Light List Accent 6" w:semiHidden="0" w:uiPriority="61" w:unhideWhenUsed="0"/>
-    <w:lsdException w:name="Light Grid Accent 6" w:semiHidden="0" w:uiPriority="62" w:unhideWhenUsed="0"/>
-    <w:lsdException w:name="Medium Shading 1 Accent 6" w:semiHidden="0" w:uiPriority="63" w:unhideWhenUsed="0"/>
-    <w:lsdException w:name="Medium Shading 2 Accent 6" w:semiHidden="0" w:uiPriority="64" w:unhideWhenUsed="0"/>
-    <w:lsdException w:name="Medium List 1 Accent 6" w:semiHidden="0" w:uiPriority="65" w:unhideWhenUsed="0"/>
-    <w:lsdException w:name="Medium List 2 Accent 6" w:semiHidden="0" w:uiPriority="66" w:unhideWhenUsed="0"/>
-    <w:lsdException w:name="Medium Grid 1 Accent 6" w:semiHidden="0" w:uiPriority="67" w:unhideWhenUsed="0"/>
-    <w:lsdException w:name="Medium Grid 2 Accent 6" w:semiHidden="0" w:uiPriority="68" w:unhideWhenUsed="0"/>
-    <w:lsdException w:name="Medium Grid 3 Accent 6" w:semiHidden="0" w:uiPriority="69" w:unhideWhenUsed="0"/>
-    <w:lsdException w:name="Dark List Accent 6" w:semiHidden="0" w:uiPriority="70" w:unhideWhenUsed="0"/>
-    <w:lsdException w:name="Colorful Shading Accent 6" w:semiHidden="0" w:uiPriority="71" w:unhideWhenUsed="0"/>
-    <w:lsdException w:name="Colorful List Accent 6" w:semiHidden="0" w:uiPriority="72" w:unhideWhenUsed="0"/>
-    <w:lsdException w:name="Colorful Grid Accent 6" w:semiHidden="0" w:uiPriority="73" w:unhideWhenUsed="0"/>
-    <w:lsdException w:name="Subtle Emphasis" w:semiHidden="0" w:uiPriority="19" w:unhideWhenUsed="0" w:qFormat="1"/>
-    <w:lsdException w:name="Intense Emphasis" w:semiHidden="0" w:uiPriority="21" w:unhideWhenUsed="0" w:qFormat="1"/>
-    <w:lsdException w:name="Subtle Reference" w:semiHidden="0" w:uiPriority="31" w:unhideWhenUsed="0" w:qFormat="1"/>
-    <w:lsdException w:name="Intense Reference" w:semiHidden="0" w:uiPriority="32" w:unhideWhenUsed="0" w:qFormat="1"/>
-    <w:lsdException w:name="Book Title" w:semiHidden="0" w:uiPriority="33" w:unhideWhenUsed="0" w:qFormat="1"/>
-    <w:lsdException w:name="Bibliography" w:uiPriority="37"/>
-    <w:lsdException w:name="TOC Heading" w:uiPriority="39" w:qFormat="1"/>
-  </w:latentStyles>
-  <w:style w:type="paragraph" w:default="1" w:styleId="Normal">
-    <w:name w:val="Normal"/>
-    <w:qFormat/>
-  </w:style>
-  <w:style w:type="paragraph" w:styleId="Heading1">
-    <w:name w:val="heading 1"/>
-    <w:basedOn w:val="Normal"/>
-    <w:next w:val="Normal"/>
-    <w:link w:val="Heading1Char"/>
-    <w:uiPriority w:val="9"/>
-    <w:qFormat/>
-    <w:rsid w:val="00BB126D"/>
-    <w:pPr>
-      <w:keepNext/>
-      <w:keepLines/>
-      <w:spacing w:before="480" w:after="0"/>
-      <w:outlineLvl w:val="0"/>
-    </w:pPr>
-    <w:rPr>
-      <w:rFonts w:asciiTheme="majorHAnsi" w:eastAsiaTheme="majorEastAsia" w:hAnsiTheme="majorHAnsi" w:cstheme="majorBidi"/>
-      <w:b/>
-      <w:bCs/>
-      <w:color w:val="345A8A" w:themeColor="accent1" w:themeShade="B5"/>
-      <w:sz w:val="32"/>
-      <w:szCs w:val="32"/>
-    </w:rPr>
-  </w:style>
-  <w:style w:type="paragraph" w:styleId="Heading2">
-    <w:name w:val="heading 2"/>
-    <w:basedOn w:val="Normal"/>
-    <w:next w:val="Normal"/>
-    <w:link w:val="Heading2Char"/>
-    <w:uiPriority w:val="9"/>
-    <w:unhideWhenUsed/>
-    <w:qFormat/>
-    <w:rsid w:val="00BB126D"/>
-    <w:pPr>
-      <w:keepNext/>
-      <w:keepLines/>
-      <w:spacing w:before="200" w:after="0"/>
-      <w:outlineLvl w:val="1"/>
-    </w:pPr>
-    <w:rPr>
-      <w:rFonts w:asciiTheme="majorHAnsi" w:eastAsiaTheme="majorEastAsia" w:hAnsiTheme="majorHAnsi" w:cstheme="majorBidi"/>
-      <w:b/>
-      <w:bCs/>
-      <w:color w:val="4F81BD" w:themeColor="accent1"/>
-      <w:sz w:val="26"/>
-      <w:szCs w:val="26"/>
-    </w:rPr>
-  </w:style>
-  <w:style w:type="paragraph" w:styleId="Heading3">
-    <w:name w:val="heading 3"/>
-    <w:basedOn w:val="Normal"/>
-    <w:next w:val="Normal"/>
-    <w:link w:val="Heading3Char"/>
-    <w:uiPriority w:val="9"/>
-    <w:unhideWhenUsed/>
-    <w:qFormat/>
-    <w:rsid w:val="00BB126D"/>
-    <w:pPr>
-      <w:keepNext/>
-      <w:keepLines/>
-      <w:spacing w:before="200" w:after="0"/>
-      <w:outlineLvl w:val="2"/>
-    </w:pPr>
-    <w:rPr>
-      <w:rFonts w:asciiTheme="majorHAnsi" w:eastAsiaTheme="majorEastAsia" w:hAnsiTheme="majorHAnsi" w:cstheme="majorBidi"/>
-      <w:b/>
-      <w:bCs/>
-      <w:color w:val="4F81BD" w:themeColor="accent1"/>
-    </w:rPr>
-  </w:style>
-  <w:style w:type="paragraph" w:styleId="Heading4">
-    <w:name w:val="heading 4"/>
-    <w:basedOn w:val="Normal"/>
-    <w:next w:val="Normal"/>
-    <w:link w:val="Heading4Char"/>
-    <w:uiPriority w:val="9"/>
-    <w:unhideWhenUsed/>
-    <w:qFormat/>
-    <w:rsid w:val="005F2EBC"/>
-    <w:pPr>
-      <w:keepNext/>
-      <w:keepLines/>
-      <w:spacing w:before="200" w:after="0"/>
-      <w:outlineLvl w:val="3"/>
-    </w:pPr>
-    <w:rPr>
-      <w:rFonts w:asciiTheme="majorHAnsi" w:eastAsiaTheme="majorEastAsia" w:hAnsiTheme="majorHAnsi" w:cstheme="majorBidi"/>
-      <w:b/>
-      <w:bCs/>
-      <w:i/>
-      <w:iCs/>
-      <w:color w:val="4F81BD" w:themeColor="accent1"/>
-    </w:rPr>
-  </w:style>
-  <w:style w:type="character" w:default="1" w:styleId="DefaultParagraphFont">
-    <w:name w:val="Default Paragraph Font"/>
-    <w:uiPriority w:val="1"/>
-    <w:semiHidden/>
-    <w:unhideWhenUsed/>
-  </w:style>
-  <w:style w:type="table" w:default="1" w:styleId="TableNormal">
-    <w:name w:val="Normal Table"/>
-    <w:uiPriority w:val="99"/>
-    <w:semiHidden/>
-    <w:unhideWhenUsed/>
-    <w:tblPr>
-      <w:tblInd w:w="0" w:type="dxa"/>
-      <w:tblCellMar>
-        <w:top w:w="0" w:type="dxa"/>
-        <w:left w:w="108" w:type="dxa"/>
-        <w:bottom w:w="0" w:type="dxa"/>
-        <w:right w:w="108" w:type="dxa"/>
-      </w:tblCellMar>
-    </w:tblPr>
-  </w:style>
-  <w:style w:type="numbering" w:default="1" w:styleId="NoList">
-    <w:name w:val="No List"/>
-    <w:uiPriority w:val="99"/>
-    <w:semiHidden/>
-    <w:unhideWhenUsed/>
-  </w:style>
-  <w:style w:type="paragraph" w:styleId="ListParagraph">
-    <w:name w:val="List Paragraph"/>
-    <w:basedOn w:val="Normal"/>
-    <w:uiPriority w:val="34"/>
-    <w:qFormat/>
-    <w:rsid w:val="00AC5742"/>
-    <w:pPr>
-      <w:ind w:left="720"/>
-      <w:contextualSpacing/>
-    </w:pPr>
-  </w:style>
-  <w:style w:type="character" w:styleId="Strong">
-    <w:name w:val="Strong"/>
-    <w:basedOn w:val="DefaultParagraphFont"/>
-    <w:uiPriority w:val="22"/>
-    <w:qFormat/>
-    <w:rsid w:val="003C6205"/>
-    <w:rPr>
-      <w:b/>
-      <w:bCs/>
-    </w:rPr>
-  </w:style>
-  <w:style w:type="character" w:styleId="Hyperlink">
-    <w:name w:val="Hyperlink"/>
-    <w:basedOn w:val="DefaultParagraphFont"/>
-    <w:uiPriority w:val="99"/>
-    <w:unhideWhenUsed/>
-    <w:rsid w:val="00F11E1B"/>
-    <w:rPr>
-      <w:color w:val="0000FF" w:themeColor="hyperlink"/>
-      <w:u w:val="single"/>
-    </w:rPr>
-  </w:style>
-  <w:style w:type="paragraph" w:styleId="Title">
-    <w:name w:val="Title"/>
-    <w:basedOn w:val="Normal"/>
-    <w:next w:val="Normal"/>
-    <w:link w:val="TitleChar"/>
-    <w:uiPriority w:val="10"/>
-    <w:qFormat/>
-    <w:rsid w:val="000F6AEB"/>
-    <w:pPr>
-      <w:pBdr>
-        <w:bottom w:val="single" w:sz="8" w:space="4" w:color="4F81BD" w:themeColor="accent1"/>
-      </w:pBdr>
-      <w:spacing w:after="300"/>
-      <w:contextualSpacing/>
-    </w:pPr>
-    <w:rPr>
-      <w:rFonts w:asciiTheme="majorHAnsi" w:eastAsiaTheme="majorEastAsia" w:hAnsiTheme="majorHAnsi" w:cstheme="majorBidi"/>
-      <w:color w:val="17365D" w:themeColor="text2" w:themeShade="BF"/>
-      <w:spacing w:val="5"/>
-      <w:kern w:val="28"/>
-      <w:sz w:val="52"/>
-      <w:szCs w:val="52"/>
-    </w:rPr>
-  </w:style>
-  <w:style w:type="character" w:customStyle="1" w:styleId="TitleChar">
-    <w:name w:val="Title Char"/>
-    <w:basedOn w:val="DefaultParagraphFont"/>
-    <w:link w:val="Title"/>
-    <w:uiPriority w:val="10"/>
-    <w:rsid w:val="000F6AEB"/>
-    <w:rPr>
-      <w:rFonts w:asciiTheme="majorHAnsi" w:eastAsiaTheme="majorEastAsia" w:hAnsiTheme="majorHAnsi" w:cstheme="majorBidi"/>
-      <w:color w:val="17365D" w:themeColor="text2" w:themeShade="BF"/>
-      <w:spacing w:val="5"/>
-      <w:kern w:val="28"/>
-      <w:sz w:val="52"/>
-      <w:szCs w:val="52"/>
-    </w:rPr>
-  </w:style>
-  <w:style w:type="character" w:customStyle="1" w:styleId="Heading1Char">
-    <w:name w:val="Heading 1 Char"/>
-    <w:basedOn w:val="DefaultParagraphFont"/>
-    <w:link w:val="Heading1"/>
-    <w:uiPriority w:val="9"/>
-    <w:rsid w:val="00BB126D"/>
-    <w:rPr>
-      <w:rFonts w:asciiTheme="majorHAnsi" w:eastAsiaTheme="majorEastAsia" w:hAnsiTheme="majorHAnsi" w:cstheme="majorBidi"/>
-      <w:b/>
-      <w:bCs/>
-      <w:color w:val="345A8A" w:themeColor="accent1" w:themeShade="B5"/>
-      <w:sz w:val="32"/>
-      <w:szCs w:val="32"/>
-    </w:rPr>
-  </w:style>
-  <w:style w:type="character" w:customStyle="1" w:styleId="Heading2Char">
-    <w:name w:val="Heading 2 Char"/>
-    <w:basedOn w:val="DefaultParagraphFont"/>
-    <w:link w:val="Heading2"/>
-    <w:uiPriority w:val="9"/>
-    <w:rsid w:val="00BB126D"/>
-    <w:rPr>
-      <w:rFonts w:asciiTheme="majorHAnsi" w:eastAsiaTheme="majorEastAsia" w:hAnsiTheme="majorHAnsi" w:cstheme="majorBidi"/>
-      <w:b/>
-      <w:bCs/>
-      <w:color w:val="4F81BD" w:themeColor="accent1"/>
-      <w:sz w:val="26"/>
-      <w:szCs w:val="26"/>
-    </w:rPr>
-  </w:style>
-  <w:style w:type="character" w:customStyle="1" w:styleId="Heading3Char">
-    <w:name w:val="Heading 3 Char"/>
-    <w:basedOn w:val="DefaultParagraphFont"/>
-    <w:link w:val="Heading3"/>
-    <w:uiPriority w:val="9"/>
-    <w:rsid w:val="00BB126D"/>
-    <w:rPr>
-      <w:rFonts w:asciiTheme="majorHAnsi" w:eastAsiaTheme="majorEastAsia" w:hAnsiTheme="majorHAnsi" w:cstheme="majorBidi"/>
-      <w:b/>
-      <w:bCs/>
-      <w:color w:val="4F81BD" w:themeColor="accent1"/>
-    </w:rPr>
-  </w:style>
-  <w:style w:type="paragraph" w:styleId="BalloonText">
-    <w:name w:val="Balloon Text"/>
-    <w:basedOn w:val="Normal"/>
-    <w:link w:val="BalloonTextChar"/>
-    <w:uiPriority w:val="99"/>
-    <w:semiHidden/>
-    <w:unhideWhenUsed/>
-    <w:rsid w:val="00801104"/>
-    <w:pPr>
-      <w:spacing w:after="0"/>
-    </w:pPr>
-    <w:rPr>
-      <w:rFonts w:ascii="Lucida Grande" w:hAnsi="Lucida Grande"/>
-      <w:sz w:val="18"/>
-      <w:szCs w:val="18"/>
-    </w:rPr>
-  </w:style>
-  <w:style w:type="character" w:customStyle="1" w:styleId="BalloonTextChar">
-    <w:name w:val="Balloon Text Char"/>
-    <w:basedOn w:val="DefaultParagraphFont"/>
-    <w:link w:val="BalloonText"/>
-    <w:uiPriority w:val="99"/>
-    <w:semiHidden/>
-    <w:rsid w:val="00801104"/>
-    <w:rPr>
-      <w:rFonts w:ascii="Lucida Grande" w:hAnsi="Lucida Grande"/>
-      <w:sz w:val="18"/>
-      <w:szCs w:val="18"/>
-    </w:rPr>
-  </w:style>
-  <w:style w:type="paragraph" w:styleId="TOC1">
-    <w:name w:val="toc 1"/>
-    <w:basedOn w:val="Normal"/>
-    <w:next w:val="Normal"/>
-    <w:autoRedefine/>
-    <w:uiPriority w:val="39"/>
-    <w:unhideWhenUsed/>
-    <w:rsid w:val="006D0C9D"/>
-    <w:pPr>
-      <w:spacing w:before="360" w:after="0"/>
-    </w:pPr>
-    <w:rPr>
-      <w:rFonts w:asciiTheme="majorHAnsi" w:hAnsiTheme="majorHAnsi"/>
-      <w:b/>
-      <w:caps/>
-    </w:rPr>
-  </w:style>
-  <w:style w:type="paragraph" w:styleId="TOC2">
-    <w:name w:val="toc 2"/>
-    <w:basedOn w:val="Normal"/>
-    <w:next w:val="Normal"/>
-    <w:autoRedefine/>
-    <w:uiPriority w:val="39"/>
-    <w:unhideWhenUsed/>
-    <w:rsid w:val="006D0C9D"/>
-    <w:pPr>
-      <w:spacing w:before="240" w:after="0"/>
-    </w:pPr>
-    <w:rPr>
-      <w:b/>
-      <w:sz w:val="20"/>
-      <w:szCs w:val="20"/>
-    </w:rPr>
-  </w:style>
-  <w:style w:type="paragraph" w:styleId="TOC3">
-    <w:name w:val="toc 3"/>
-    <w:basedOn w:val="Normal"/>
-    <w:next w:val="Normal"/>
-    <w:autoRedefine/>
-    <w:uiPriority w:val="39"/>
-    <w:unhideWhenUsed/>
-    <w:rsid w:val="006D0C9D"/>
-    <w:pPr>
-      <w:spacing w:after="0"/>
-      <w:ind w:left="240"/>
-    </w:pPr>
-    <w:rPr>
-      <w:sz w:val="20"/>
-      <w:szCs w:val="20"/>
-    </w:rPr>
-  </w:style>
-  <w:style w:type="paragraph" w:styleId="TOC4">
-    <w:name w:val="toc 4"/>
-    <w:basedOn w:val="Normal"/>
-    <w:next w:val="Normal"/>
-    <w:autoRedefine/>
-    <w:uiPriority w:val="39"/>
-    <w:unhideWhenUsed/>
-    <w:rsid w:val="006D0C9D"/>
-    <w:pPr>
-      <w:spacing w:after="0"/>
-      <w:ind w:left="480"/>
-    </w:pPr>
-    <w:rPr>
-      <w:sz w:val="20"/>
-      <w:szCs w:val="20"/>
-    </w:rPr>
-  </w:style>
-  <w:style w:type="paragraph" w:styleId="TOC5">
-    <w:name w:val="toc 5"/>
-    <w:basedOn w:val="Normal"/>
-    <w:next w:val="Normal"/>
-    <w:autoRedefine/>
-    <w:uiPriority w:val="39"/>
-    <w:unhideWhenUsed/>
-    <w:rsid w:val="006D0C9D"/>
-    <w:pPr>
-      <w:spacing w:after="0"/>
-      <w:ind w:left="720"/>
-    </w:pPr>
-    <w:rPr>
-      <w:sz w:val="20"/>
-      <w:szCs w:val="20"/>
-    </w:rPr>
-  </w:style>
-  <w:style w:type="paragraph" w:styleId="TOC6">
-    <w:name w:val="toc 6"/>
-    <w:basedOn w:val="Normal"/>
-    <w:next w:val="Normal"/>
-    <w:autoRedefine/>
-    <w:uiPriority w:val="39"/>
-    <w:unhideWhenUsed/>
-    <w:rsid w:val="006D0C9D"/>
-    <w:pPr>
-      <w:spacing w:after="0"/>
-      <w:ind w:left="960"/>
-    </w:pPr>
-    <w:rPr>
-      <w:sz w:val="20"/>
-      <w:szCs w:val="20"/>
-    </w:rPr>
-  </w:style>
-  <w:style w:type="paragraph" w:styleId="TOC7">
-    <w:name w:val="toc 7"/>
-    <w:basedOn w:val="Normal"/>
-    <w:next w:val="Normal"/>
-    <w:autoRedefine/>
-    <w:uiPriority w:val="39"/>
-    <w:unhideWhenUsed/>
-    <w:rsid w:val="006D0C9D"/>
-    <w:pPr>
-      <w:spacing w:after="0"/>
-      <w:ind w:left="1200"/>
-    </w:pPr>
-    <w:rPr>
-      <w:sz w:val="20"/>
-      <w:szCs w:val="20"/>
-    </w:rPr>
-  </w:style>
-  <w:style w:type="paragraph" w:styleId="TOC8">
-    <w:name w:val="toc 8"/>
-    <w:basedOn w:val="Normal"/>
-    <w:next w:val="Normal"/>
-    <w:autoRedefine/>
-    <w:uiPriority w:val="39"/>
-    <w:unhideWhenUsed/>
-    <w:rsid w:val="006D0C9D"/>
-    <w:pPr>
-      <w:spacing w:after="0"/>
-      <w:ind w:left="1440"/>
-    </w:pPr>
-    <w:rPr>
-      <w:sz w:val="20"/>
-      <w:szCs w:val="20"/>
-    </w:rPr>
-  </w:style>
-  <w:style w:type="paragraph" w:styleId="TOC9">
-    <w:name w:val="toc 9"/>
-    <w:basedOn w:val="Normal"/>
-    <w:next w:val="Normal"/>
-    <w:autoRedefine/>
-    <w:uiPriority w:val="39"/>
-    <w:unhideWhenUsed/>
-    <w:rsid w:val="006D0C9D"/>
-    <w:pPr>
-      <w:spacing w:after="0"/>
-      <w:ind w:left="1680"/>
-    </w:pPr>
-    <w:rPr>
-      <w:sz w:val="20"/>
-      <w:szCs w:val="20"/>
-    </w:rPr>
-  </w:style>
-  <w:style w:type="table" w:styleId="TableGrid">
-    <w:name w:val="Table Grid"/>
-    <w:basedOn w:val="TableNormal"/>
-    <w:uiPriority w:val="59"/>
-    <w:rsid w:val="00C56A1D"/>
-    <w:pPr>
-      <w:spacing w:after="0"/>
-    </w:pPr>
-    <w:tblPr>
-      <w:tblInd w:w="0" w:type="dxa"/>
-      <w:tblBorders>
-        <w:top w:val="single" w:sz="4" w:space="0" w:color="auto"/>
-        <w:left w:val="single" w:sz="4" w:space="0" w:color="auto"/>
-        <w:bottom w:val="single" w:sz="4" w:space="0" w:color="auto"/>
-        <w:right w:val="single" w:sz="4" w:space="0" w:color="auto"/>
-        <w:insideH w:val="single" w:sz="4" w:space="0" w:color="auto"/>
-        <w:insideV w:val="single" w:sz="4" w:space="0" w:color="auto"/>
-      </w:tblBorders>
-      <w:tblCellMar>
-        <w:top w:w="0" w:type="dxa"/>
-        <w:left w:w="108" w:type="dxa"/>
-        <w:bottom w:w="0" w:type="dxa"/>
-        <w:right w:w="108" w:type="dxa"/>
-      </w:tblCellMar>
-    </w:tblPr>
-  </w:style>
-  <w:style w:type="character" w:styleId="FollowedHyperlink">
-    <w:name w:val="FollowedHyperlink"/>
+  <w:style w:type="character" w:styleId="UnresolvedMention">
+    <w:name w:val="Unresolved Mention"/>
     <w:basedOn w:val="DefaultParagraphFont"/>
     <w:uiPriority w:val="99"/>
     <w:semiHidden/>
     <w:unhideWhenUsed/>
-    <w:rsid w:val="000D2842"/>
+    <w:rsid w:val="005E1600"/>
     <w:rPr>
-      <w:color w:val="800080" w:themeColor="followedHyperlink"/>
-      <w:u w:val="single"/>
-    </w:rPr>
-  </w:style>
-  <w:style w:type="character" w:styleId="CommentReference">
-    <w:name w:val="annotation reference"/>
-    <w:basedOn w:val="DefaultParagraphFont"/>
-    <w:uiPriority w:val="99"/>
-    <w:semiHidden/>
-    <w:unhideWhenUsed/>
-    <w:rsid w:val="000D2842"/>
-    <w:rPr>
-      <w:sz w:val="16"/>
-      <w:szCs w:val="16"/>
-    </w:rPr>
-  </w:style>
-  <w:style w:type="paragraph" w:styleId="CommentText">
-    <w:name w:val="annotation text"/>
-    <w:basedOn w:val="Normal"/>
-    <w:link w:val="CommentTextChar"/>
-    <w:uiPriority w:val="99"/>
-    <w:semiHidden/>
-    <w:unhideWhenUsed/>
-    <w:rsid w:val="000D2842"/>
-    <w:rPr>
-      <w:sz w:val="20"/>
-      <w:szCs w:val="20"/>
-    </w:rPr>
-  </w:style>
-  <w:style w:type="character" w:customStyle="1" w:styleId="CommentTextChar">
-    <w:name w:val="Comment Text Char"/>
-    <w:basedOn w:val="DefaultParagraphFont"/>
-    <w:link w:val="CommentText"/>
-    <w:uiPriority w:val="99"/>
-    <w:semiHidden/>
-    <w:rsid w:val="000D2842"/>
-    <w:rPr>
-      <w:sz w:val="20"/>
-      <w:szCs w:val="20"/>
-    </w:rPr>
-  </w:style>
-  <w:style w:type="paragraph" w:styleId="CommentSubject">
-    <w:name w:val="annotation subject"/>
-    <w:basedOn w:val="CommentText"/>
-    <w:next w:val="CommentText"/>
-    <w:link w:val="CommentSubjectChar"/>
-    <w:uiPriority w:val="99"/>
-    <w:semiHidden/>
-    <w:unhideWhenUsed/>
-    <w:rsid w:val="000D2842"/>
-    <w:rPr>
-      <w:b/>
-      <w:bCs/>
-    </w:rPr>
-  </w:style>
-  <w:style w:type="character" w:customStyle="1" w:styleId="CommentSubjectChar">
-    <w:name w:val="Comment Subject Char"/>
-    <w:basedOn w:val="CommentTextChar"/>
-    <w:link w:val="CommentSubject"/>
-    <w:uiPriority w:val="99"/>
-    <w:semiHidden/>
-    <w:rsid w:val="000D2842"/>
-    <w:rPr>
-      <w:b/>
-      <w:bCs/>
-      <w:sz w:val="20"/>
-      <w:szCs w:val="20"/>
-    </w:rPr>
-  </w:style>
-  <w:style w:type="character" w:customStyle="1" w:styleId="Heading4Char">
-    <w:name w:val="Heading 4 Char"/>
-    <w:basedOn w:val="DefaultParagraphFont"/>
-    <w:link w:val="Heading4"/>
-    <w:uiPriority w:val="9"/>
-    <w:rsid w:val="005F2EBC"/>
-    <w:rPr>
-      <w:rFonts w:asciiTheme="majorHAnsi" w:eastAsiaTheme="majorEastAsia" w:hAnsiTheme="majorHAnsi" w:cstheme="majorBidi"/>
-      <w:b/>
-      <w:bCs/>
-      <w:i/>
-      <w:iCs/>
-      <w:color w:val="4F81BD" w:themeColor="accent1"/>
+      <w:color w:val="605E5C"/>
+      <w:shd w:val="clear" w:color="auto" w:fill="E1DFDD"/>
     </w:rPr>
   </w:style>
 </w:styles>
@@ -8868,13 +8714,6 @@
         </dgm:presLayoutVars>
       </dgm:prSet>
       <dgm:spPr/>
-      <dgm:t>
-        <a:bodyPr/>
-        <a:lstStyle/>
-        <a:p>
-          <a:endParaRPr lang="en-US"/>
-        </a:p>
-      </dgm:t>
     </dgm:pt>
     <dgm:pt modelId="{42F99426-8FF0-D14A-85D9-93CFBC766B40}" type="pres">
       <dgm:prSet presAssocID="{3956EF87-1FB4-0248-8E81-1F7F0A1C44F2}" presName="parentLin" presStyleCnt="0"/>
@@ -8883,13 +8722,6 @@
     <dgm:pt modelId="{8945A6BC-BC77-564F-8548-3795AF595003}" type="pres">
       <dgm:prSet presAssocID="{3956EF87-1FB4-0248-8E81-1F7F0A1C44F2}" presName="parentLeftMargin" presStyleLbl="node1" presStyleIdx="0" presStyleCnt="3"/>
       <dgm:spPr/>
-      <dgm:t>
-        <a:bodyPr/>
-        <a:lstStyle/>
-        <a:p>
-          <a:endParaRPr lang="en-US"/>
-        </a:p>
-      </dgm:t>
     </dgm:pt>
     <dgm:pt modelId="{E16381AB-15D8-F445-AC18-294C8F0D32DD}" type="pres">
       <dgm:prSet presAssocID="{3956EF87-1FB4-0248-8E81-1F7F0A1C44F2}" presName="parentText" presStyleLbl="node1" presStyleIdx="0" presStyleCnt="3">
@@ -8899,13 +8731,6 @@
         </dgm:presLayoutVars>
       </dgm:prSet>
       <dgm:spPr/>
-      <dgm:t>
-        <a:bodyPr/>
-        <a:lstStyle/>
-        <a:p>
-          <a:endParaRPr lang="en-US"/>
-        </a:p>
-      </dgm:t>
     </dgm:pt>
     <dgm:pt modelId="{BAF88751-8B26-7A41-B251-C14F60B61410}" type="pres">
       <dgm:prSet presAssocID="{3956EF87-1FB4-0248-8E81-1F7F0A1C44F2}" presName="negativeSpace" presStyleCnt="0"/>
@@ -8918,13 +8743,6 @@
         </dgm:presLayoutVars>
       </dgm:prSet>
       <dgm:spPr/>
-      <dgm:t>
-        <a:bodyPr/>
-        <a:lstStyle/>
-        <a:p>
-          <a:endParaRPr lang="en-US"/>
-        </a:p>
-      </dgm:t>
     </dgm:pt>
     <dgm:pt modelId="{C82E394B-4541-2344-A5D4-6062CF12A0D5}" type="pres">
       <dgm:prSet presAssocID="{8D26E07E-F2D2-E740-9429-BB3F9DBE2770}" presName="spaceBetweenRectangles" presStyleCnt="0"/>
@@ -8937,13 +8755,6 @@
     <dgm:pt modelId="{132D6BDB-B6A8-B24E-95F9-C03D610378B2}" type="pres">
       <dgm:prSet presAssocID="{642604E1-F913-2E40-83DF-6DDB1BAC96D4}" presName="parentLeftMargin" presStyleLbl="node1" presStyleIdx="0" presStyleCnt="3"/>
       <dgm:spPr/>
-      <dgm:t>
-        <a:bodyPr/>
-        <a:lstStyle/>
-        <a:p>
-          <a:endParaRPr lang="en-US"/>
-        </a:p>
-      </dgm:t>
     </dgm:pt>
     <dgm:pt modelId="{EFD967CF-84EC-F648-B5D2-203DC61AADB4}" type="pres">
       <dgm:prSet presAssocID="{642604E1-F913-2E40-83DF-6DDB1BAC96D4}" presName="parentText" presStyleLbl="node1" presStyleIdx="1" presStyleCnt="3">
@@ -8953,13 +8764,6 @@
         </dgm:presLayoutVars>
       </dgm:prSet>
       <dgm:spPr/>
-      <dgm:t>
-        <a:bodyPr/>
-        <a:lstStyle/>
-        <a:p>
-          <a:endParaRPr lang="en-US"/>
-        </a:p>
-      </dgm:t>
     </dgm:pt>
     <dgm:pt modelId="{1E7ACB98-92BF-0340-9C98-3D3012D837EB}" type="pres">
       <dgm:prSet presAssocID="{642604E1-F913-2E40-83DF-6DDB1BAC96D4}" presName="negativeSpace" presStyleCnt="0"/>
@@ -8972,13 +8776,6 @@
         </dgm:presLayoutVars>
       </dgm:prSet>
       <dgm:spPr/>
-      <dgm:t>
-        <a:bodyPr/>
-        <a:lstStyle/>
-        <a:p>
-          <a:endParaRPr lang="en-US"/>
-        </a:p>
-      </dgm:t>
     </dgm:pt>
     <dgm:pt modelId="{CFE57042-C5CF-4F4B-9F5D-BE9977D99151}" type="pres">
       <dgm:prSet presAssocID="{5567C965-D5B9-F244-9A50-616F6B76B46F}" presName="spaceBetweenRectangles" presStyleCnt="0"/>
@@ -8991,13 +8788,6 @@
     <dgm:pt modelId="{38CCD804-8F5B-484C-861C-8BC41EA43119}" type="pres">
       <dgm:prSet presAssocID="{C1246001-E9C1-484C-B1E5-E8C5A9335F6B}" presName="parentLeftMargin" presStyleLbl="node1" presStyleIdx="1" presStyleCnt="3"/>
       <dgm:spPr/>
-      <dgm:t>
-        <a:bodyPr/>
-        <a:lstStyle/>
-        <a:p>
-          <a:endParaRPr lang="en-US"/>
-        </a:p>
-      </dgm:t>
     </dgm:pt>
     <dgm:pt modelId="{2B7A1C2C-3F8F-6B45-9076-B61E7B1CDE90}" type="pres">
       <dgm:prSet presAssocID="{C1246001-E9C1-484C-B1E5-E8C5A9335F6B}" presName="parentText" presStyleLbl="node1" presStyleIdx="2" presStyleCnt="3">
@@ -9007,13 +8797,6 @@
         </dgm:presLayoutVars>
       </dgm:prSet>
       <dgm:spPr/>
-      <dgm:t>
-        <a:bodyPr/>
-        <a:lstStyle/>
-        <a:p>
-          <a:endParaRPr lang="en-US"/>
-        </a:p>
-      </dgm:t>
     </dgm:pt>
     <dgm:pt modelId="{74113B25-44B9-424D-94F8-E6F9696C869B}" type="pres">
       <dgm:prSet presAssocID="{C1246001-E9C1-484C-B1E5-E8C5A9335F6B}" presName="negativeSpace" presStyleCnt="0"/>
@@ -9026,42 +8809,35 @@
         </dgm:presLayoutVars>
       </dgm:prSet>
       <dgm:spPr/>
-      <dgm:t>
-        <a:bodyPr/>
-        <a:lstStyle/>
-        <a:p>
-          <a:endParaRPr lang="en-US"/>
-        </a:p>
-      </dgm:t>
     </dgm:pt>
   </dgm:ptLst>
   <dgm:cxnLst>
+    <dgm:cxn modelId="{18442017-C864-4A35-BC36-E8F1D901719F}" type="presOf" srcId="{43AACC1D-6F5B-8146-B673-48B509B05035}" destId="{3D1795AF-BF6B-934D-9AAC-7B3342AB7163}" srcOrd="0" destOrd="0" presId="urn:microsoft.com/office/officeart/2005/8/layout/list1"/>
+    <dgm:cxn modelId="{5884171A-8B0E-4057-949C-BE25889AFCF8}" type="presOf" srcId="{AE678755-34D9-7E4A-915C-FC2C63231EBB}" destId="{454CF7E0-0A36-5E4B-8969-4201E5A24B94}" srcOrd="0" destOrd="0" presId="urn:microsoft.com/office/officeart/2005/8/layout/list1"/>
+    <dgm:cxn modelId="{CF04BB27-159F-1243-AD9D-104D3D4960F6}" srcId="{642604E1-F913-2E40-83DF-6DDB1BAC96D4}" destId="{AE678755-34D9-7E4A-915C-FC2C63231EBB}" srcOrd="0" destOrd="0" parTransId="{E60EE9F5-82D1-0649-AAAB-FF9F331161C5}" sibTransId="{EB01B92E-DF20-EF43-B1F5-8D2E8DCA29CD}"/>
+    <dgm:cxn modelId="{794DD02A-BD58-B743-AF2D-3634E06DAC01}" srcId="{C1246001-E9C1-484C-B1E5-E8C5A9335F6B}" destId="{7295F607-8437-7E4B-944F-3B8570FC5543}" srcOrd="1" destOrd="0" parTransId="{C37A35C9-C2D6-9649-A10B-48A90DDEB236}" sibTransId="{A22A101A-5BB4-1042-B755-301DCDE7EF37}"/>
+    <dgm:cxn modelId="{18A18937-6730-488D-ACDD-8D2CC5666B66}" type="presOf" srcId="{DD8F5D97-B609-FD4B-BEAE-4A0D65577485}" destId="{454CF7E0-0A36-5E4B-8969-4201E5A24B94}" srcOrd="0" destOrd="1" presId="urn:microsoft.com/office/officeart/2005/8/layout/list1"/>
+    <dgm:cxn modelId="{6A7F2238-AE7E-46C5-86F4-4ADC28FEBEA2}" type="presOf" srcId="{C1246001-E9C1-484C-B1E5-E8C5A9335F6B}" destId="{2B7A1C2C-3F8F-6B45-9076-B61E7B1CDE90}" srcOrd="1" destOrd="0" presId="urn:microsoft.com/office/officeart/2005/8/layout/list1"/>
+    <dgm:cxn modelId="{5B990739-B078-4B74-99B6-23A61271EC3C}" type="presOf" srcId="{10E895E9-1D48-C744-B86D-82FDA8149570}" destId="{8D954B33-1F07-1640-BABC-2F73259DB681}" srcOrd="0" destOrd="1" presId="urn:microsoft.com/office/officeart/2005/8/layout/list1"/>
+    <dgm:cxn modelId="{B50AE044-91A4-EB4E-843C-8DF72B2012A8}" srcId="{C1246001-E9C1-484C-B1E5-E8C5A9335F6B}" destId="{FC90DDFE-9D11-AB48-9901-6960A0161B9A}" srcOrd="0" destOrd="0" parTransId="{26071C56-A602-0441-9939-B1EB76E48577}" sibTransId="{2D2F31AA-F41E-374F-8C4A-D29D55FF1987}"/>
+    <dgm:cxn modelId="{0F747C46-543C-4F48-B261-B65ECCA01AC6}" type="presOf" srcId="{FC90DDFE-9D11-AB48-9901-6960A0161B9A}" destId="{96989650-ADA7-124E-9358-E6D67E2D21AC}" srcOrd="0" destOrd="0" presId="urn:microsoft.com/office/officeart/2005/8/layout/list1"/>
+    <dgm:cxn modelId="{29E77F48-8F60-C04D-AB10-4A4D7B47189E}" srcId="{43AACC1D-6F5B-8146-B673-48B509B05035}" destId="{642604E1-F913-2E40-83DF-6DDB1BAC96D4}" srcOrd="1" destOrd="0" parTransId="{CDBEF173-BBE8-6345-B070-6AAA122D7F01}" sibTransId="{5567C965-D5B9-F244-9A50-616F6B76B46F}"/>
+    <dgm:cxn modelId="{E4666D4B-1BD3-E44D-92F1-B8AA117CB826}" srcId="{3956EF87-1FB4-0248-8E81-1F7F0A1C44F2}" destId="{17A62F63-5FE3-5143-A872-F3C175C30110}" srcOrd="0" destOrd="0" parTransId="{213324C6-F059-8842-A997-58133E173CA0}" sibTransId="{DE649928-B10B-CD46-B1A8-511A68E73BCF}"/>
+    <dgm:cxn modelId="{3702E255-4FAB-487F-987C-5CEBE209AF6E}" type="presOf" srcId="{7DA90015-0604-1449-B99D-50AA37196E0E}" destId="{96989650-ADA7-124E-9358-E6D67E2D21AC}" srcOrd="0" destOrd="2" presId="urn:microsoft.com/office/officeart/2005/8/layout/list1"/>
+    <dgm:cxn modelId="{7302E069-BCD5-E848-AB4D-6FAB55AFE916}" srcId="{3956EF87-1FB4-0248-8E81-1F7F0A1C44F2}" destId="{10E895E9-1D48-C744-B86D-82FDA8149570}" srcOrd="1" destOrd="0" parTransId="{08EC74B8-12DE-5D4F-AF04-68ADC0FB6828}" sibTransId="{C26C1A16-C02A-9C41-8168-A057F3A10CDB}"/>
+    <dgm:cxn modelId="{4AE1066B-8222-3C4A-91FF-FB6F13C4D285}" srcId="{642604E1-F913-2E40-83DF-6DDB1BAC96D4}" destId="{DD8F5D97-B609-FD4B-BEAE-4A0D65577485}" srcOrd="1" destOrd="0" parTransId="{B07317E0-C287-AD46-93A3-AA93BD862BCB}" sibTransId="{84608136-4719-7B49-A220-F796F7B0C916}"/>
+    <dgm:cxn modelId="{D16B866B-9FCE-EC43-88FA-80B0F3F62981}" srcId="{43AACC1D-6F5B-8146-B673-48B509B05035}" destId="{3956EF87-1FB4-0248-8E81-1F7F0A1C44F2}" srcOrd="0" destOrd="0" parTransId="{8C8B3416-DF81-A040-A0AE-71C44D615E84}" sibTransId="{8D26E07E-F2D2-E740-9429-BB3F9DBE2770}"/>
+    <dgm:cxn modelId="{E499926D-0460-4BA3-B445-0CD560329C41}" type="presOf" srcId="{C1246001-E9C1-484C-B1E5-E8C5A9335F6B}" destId="{38CCD804-8F5B-484C-861C-8BC41EA43119}" srcOrd="0" destOrd="0" presId="urn:microsoft.com/office/officeart/2005/8/layout/list1"/>
+    <dgm:cxn modelId="{07BC766F-F8BE-4D3C-AB8F-626A9B928B05}" type="presOf" srcId="{3956EF87-1FB4-0248-8E81-1F7F0A1C44F2}" destId="{E16381AB-15D8-F445-AC18-294C8F0D32DD}" srcOrd="1" destOrd="0" presId="urn:microsoft.com/office/officeart/2005/8/layout/list1"/>
+    <dgm:cxn modelId="{18FACF75-CB7A-E149-9B9F-3390340B88AA}" srcId="{3956EF87-1FB4-0248-8E81-1F7F0A1C44F2}" destId="{FAB95D5D-69F5-7F48-A871-BC063A1EF591}" srcOrd="2" destOrd="0" parTransId="{C3600EAB-D95F-1943-983D-3DA2B5E37AE3}" sibTransId="{42A7B93E-6623-8A41-A5C7-FB114EDC9E38}"/>
+    <dgm:cxn modelId="{027C327D-2B4A-43BE-8AE8-301C22603599}" type="presOf" srcId="{642604E1-F913-2E40-83DF-6DDB1BAC96D4}" destId="{132D6BDB-B6A8-B24E-95F9-C03D610378B2}" srcOrd="0" destOrd="0" presId="urn:microsoft.com/office/officeart/2005/8/layout/list1"/>
+    <dgm:cxn modelId="{2FE9BC9F-491D-49F0-84F0-85659B19B00F}" type="presOf" srcId="{7295F607-8437-7E4B-944F-3B8570FC5543}" destId="{96989650-ADA7-124E-9358-E6D67E2D21AC}" srcOrd="0" destOrd="1" presId="urn:microsoft.com/office/officeart/2005/8/layout/list1"/>
+    <dgm:cxn modelId="{3F3B00A9-D64C-4BCF-BFEB-F8F735F050BD}" type="presOf" srcId="{3956EF87-1FB4-0248-8E81-1F7F0A1C44F2}" destId="{8945A6BC-BC77-564F-8548-3795AF595003}" srcOrd="0" destOrd="0" presId="urn:microsoft.com/office/officeart/2005/8/layout/list1"/>
+    <dgm:cxn modelId="{684254B9-FA05-8040-9AC4-B7B7C09CE34E}" srcId="{C1246001-E9C1-484C-B1E5-E8C5A9335F6B}" destId="{7DA90015-0604-1449-B99D-50AA37196E0E}" srcOrd="2" destOrd="0" parTransId="{7C5067C1-229A-0D40-B432-B58A59B5FAF0}" sibTransId="{BD7EC4B4-D13B-1B4A-9CA3-CCF7EEBA77A2}"/>
+    <dgm:cxn modelId="{7B2702BE-A884-4640-B9F4-A0BE5F17B55D}" type="presOf" srcId="{FAB95D5D-69F5-7F48-A871-BC063A1EF591}" destId="{8D954B33-1F07-1640-BABC-2F73259DB681}" srcOrd="0" destOrd="2" presId="urn:microsoft.com/office/officeart/2005/8/layout/list1"/>
     <dgm:cxn modelId="{58186DD6-35FE-49B5-899C-595426B2B0A1}" type="presOf" srcId="{642604E1-F913-2E40-83DF-6DDB1BAC96D4}" destId="{EFD967CF-84EC-F648-B5D2-203DC61AADB4}" srcOrd="1" destOrd="0" presId="urn:microsoft.com/office/officeart/2005/8/layout/list1"/>
-    <dgm:cxn modelId="{CF04BB27-159F-1243-AD9D-104D3D4960F6}" srcId="{642604E1-F913-2E40-83DF-6DDB1BAC96D4}" destId="{AE678755-34D9-7E4A-915C-FC2C63231EBB}" srcOrd="0" destOrd="0" parTransId="{E60EE9F5-82D1-0649-AAAB-FF9F331161C5}" sibTransId="{EB01B92E-DF20-EF43-B1F5-8D2E8DCA29CD}"/>
-    <dgm:cxn modelId="{18A18937-6730-488D-ACDD-8D2CC5666B66}" type="presOf" srcId="{DD8F5D97-B609-FD4B-BEAE-4A0D65577485}" destId="{454CF7E0-0A36-5E4B-8969-4201E5A24B94}" srcOrd="0" destOrd="1" presId="urn:microsoft.com/office/officeart/2005/8/layout/list1"/>
-    <dgm:cxn modelId="{0F747C46-543C-4F48-B261-B65ECCA01AC6}" type="presOf" srcId="{FC90DDFE-9D11-AB48-9901-6960A0161B9A}" destId="{96989650-ADA7-124E-9358-E6D67E2D21AC}" srcOrd="0" destOrd="0" presId="urn:microsoft.com/office/officeart/2005/8/layout/list1"/>
     <dgm:cxn modelId="{D5B8F7D8-5CA7-4820-A2D0-69E921548A5E}" type="presOf" srcId="{17A62F63-5FE3-5143-A872-F3C175C30110}" destId="{8D954B33-1F07-1640-BABC-2F73259DB681}" srcOrd="0" destOrd="0" presId="urn:microsoft.com/office/officeart/2005/8/layout/list1"/>
-    <dgm:cxn modelId="{E499926D-0460-4BA3-B445-0CD560329C41}" type="presOf" srcId="{C1246001-E9C1-484C-B1E5-E8C5A9335F6B}" destId="{38CCD804-8F5B-484C-861C-8BC41EA43119}" srcOrd="0" destOrd="0" presId="urn:microsoft.com/office/officeart/2005/8/layout/list1"/>
-    <dgm:cxn modelId="{7B2702BE-A884-4640-B9F4-A0BE5F17B55D}" type="presOf" srcId="{FAB95D5D-69F5-7F48-A871-BC063A1EF591}" destId="{8D954B33-1F07-1640-BABC-2F73259DB681}" srcOrd="0" destOrd="2" presId="urn:microsoft.com/office/officeart/2005/8/layout/list1"/>
-    <dgm:cxn modelId="{B50AE044-91A4-EB4E-843C-8DF72B2012A8}" srcId="{C1246001-E9C1-484C-B1E5-E8C5A9335F6B}" destId="{FC90DDFE-9D11-AB48-9901-6960A0161B9A}" srcOrd="0" destOrd="0" parTransId="{26071C56-A602-0441-9939-B1EB76E48577}" sibTransId="{2D2F31AA-F41E-374F-8C4A-D29D55FF1987}"/>
-    <dgm:cxn modelId="{18FACF75-CB7A-E149-9B9F-3390340B88AA}" srcId="{3956EF87-1FB4-0248-8E81-1F7F0A1C44F2}" destId="{FAB95D5D-69F5-7F48-A871-BC063A1EF591}" srcOrd="2" destOrd="0" parTransId="{C3600EAB-D95F-1943-983D-3DA2B5E37AE3}" sibTransId="{42A7B93E-6623-8A41-A5C7-FB114EDC9E38}"/>
-    <dgm:cxn modelId="{5B990739-B078-4B74-99B6-23A61271EC3C}" type="presOf" srcId="{10E895E9-1D48-C744-B86D-82FDA8149570}" destId="{8D954B33-1F07-1640-BABC-2F73259DB681}" srcOrd="0" destOrd="1" presId="urn:microsoft.com/office/officeart/2005/8/layout/list1"/>
-    <dgm:cxn modelId="{6A7F2238-AE7E-46C5-86F4-4ADC28FEBEA2}" type="presOf" srcId="{C1246001-E9C1-484C-B1E5-E8C5A9335F6B}" destId="{2B7A1C2C-3F8F-6B45-9076-B61E7B1CDE90}" srcOrd="1" destOrd="0" presId="urn:microsoft.com/office/officeart/2005/8/layout/list1"/>
     <dgm:cxn modelId="{BBA6F6E3-1781-614E-AEA5-C5C1270D8E89}" srcId="{43AACC1D-6F5B-8146-B673-48B509B05035}" destId="{C1246001-E9C1-484C-B1E5-E8C5A9335F6B}" srcOrd="2" destOrd="0" parTransId="{71204C26-03B1-7B42-B19A-8C1DA0191B3C}" sibTransId="{BD1028C8-44E4-4443-A33C-FE2D30C41723}"/>
-    <dgm:cxn modelId="{5884171A-8B0E-4057-949C-BE25889AFCF8}" type="presOf" srcId="{AE678755-34D9-7E4A-915C-FC2C63231EBB}" destId="{454CF7E0-0A36-5E4B-8969-4201E5A24B94}" srcOrd="0" destOrd="0" presId="urn:microsoft.com/office/officeart/2005/8/layout/list1"/>
-    <dgm:cxn modelId="{18442017-C864-4A35-BC36-E8F1D901719F}" type="presOf" srcId="{43AACC1D-6F5B-8146-B673-48B509B05035}" destId="{3D1795AF-BF6B-934D-9AAC-7B3342AB7163}" srcOrd="0" destOrd="0" presId="urn:microsoft.com/office/officeart/2005/8/layout/list1"/>
-    <dgm:cxn modelId="{D16B866B-9FCE-EC43-88FA-80B0F3F62981}" srcId="{43AACC1D-6F5B-8146-B673-48B509B05035}" destId="{3956EF87-1FB4-0248-8E81-1F7F0A1C44F2}" srcOrd="0" destOrd="0" parTransId="{8C8B3416-DF81-A040-A0AE-71C44D615E84}" sibTransId="{8D26E07E-F2D2-E740-9429-BB3F9DBE2770}"/>
-    <dgm:cxn modelId="{3F3B00A9-D64C-4BCF-BFEB-F8F735F050BD}" type="presOf" srcId="{3956EF87-1FB4-0248-8E81-1F7F0A1C44F2}" destId="{8945A6BC-BC77-564F-8548-3795AF595003}" srcOrd="0" destOrd="0" presId="urn:microsoft.com/office/officeart/2005/8/layout/list1"/>
-    <dgm:cxn modelId="{2FE9BC9F-491D-49F0-84F0-85659B19B00F}" type="presOf" srcId="{7295F607-8437-7E4B-944F-3B8570FC5543}" destId="{96989650-ADA7-124E-9358-E6D67E2D21AC}" srcOrd="0" destOrd="1" presId="urn:microsoft.com/office/officeart/2005/8/layout/list1"/>
-    <dgm:cxn modelId="{07BC766F-F8BE-4D3C-AB8F-626A9B928B05}" type="presOf" srcId="{3956EF87-1FB4-0248-8E81-1F7F0A1C44F2}" destId="{E16381AB-15D8-F445-AC18-294C8F0D32DD}" srcOrd="1" destOrd="0" presId="urn:microsoft.com/office/officeart/2005/8/layout/list1"/>
-    <dgm:cxn modelId="{684254B9-FA05-8040-9AC4-B7B7C09CE34E}" srcId="{C1246001-E9C1-484C-B1E5-E8C5A9335F6B}" destId="{7DA90015-0604-1449-B99D-50AA37196E0E}" srcOrd="2" destOrd="0" parTransId="{7C5067C1-229A-0D40-B432-B58A59B5FAF0}" sibTransId="{BD7EC4B4-D13B-1B4A-9CA3-CCF7EEBA77A2}"/>
-    <dgm:cxn modelId="{29E77F48-8F60-C04D-AB10-4A4D7B47189E}" srcId="{43AACC1D-6F5B-8146-B673-48B509B05035}" destId="{642604E1-F913-2E40-83DF-6DDB1BAC96D4}" srcOrd="1" destOrd="0" parTransId="{CDBEF173-BBE8-6345-B070-6AAA122D7F01}" sibTransId="{5567C965-D5B9-F244-9A50-616F6B76B46F}"/>
-    <dgm:cxn modelId="{3702E255-4FAB-487F-987C-5CEBE209AF6E}" type="presOf" srcId="{7DA90015-0604-1449-B99D-50AA37196E0E}" destId="{96989650-ADA7-124E-9358-E6D67E2D21AC}" srcOrd="0" destOrd="2" presId="urn:microsoft.com/office/officeart/2005/8/layout/list1"/>
-    <dgm:cxn modelId="{4AE1066B-8222-3C4A-91FF-FB6F13C4D285}" srcId="{642604E1-F913-2E40-83DF-6DDB1BAC96D4}" destId="{DD8F5D97-B609-FD4B-BEAE-4A0D65577485}" srcOrd="1" destOrd="0" parTransId="{B07317E0-C287-AD46-93A3-AA93BD862BCB}" sibTransId="{84608136-4719-7B49-A220-F796F7B0C916}"/>
-    <dgm:cxn modelId="{E4666D4B-1BD3-E44D-92F1-B8AA117CB826}" srcId="{3956EF87-1FB4-0248-8E81-1F7F0A1C44F2}" destId="{17A62F63-5FE3-5143-A872-F3C175C30110}" srcOrd="0" destOrd="0" parTransId="{213324C6-F059-8842-A997-58133E173CA0}" sibTransId="{DE649928-B10B-CD46-B1A8-511A68E73BCF}"/>
-    <dgm:cxn modelId="{027C327D-2B4A-43BE-8AE8-301C22603599}" type="presOf" srcId="{642604E1-F913-2E40-83DF-6DDB1BAC96D4}" destId="{132D6BDB-B6A8-B24E-95F9-C03D610378B2}" srcOrd="0" destOrd="0" presId="urn:microsoft.com/office/officeart/2005/8/layout/list1"/>
-    <dgm:cxn modelId="{7302E069-BCD5-E848-AB4D-6FAB55AFE916}" srcId="{3956EF87-1FB4-0248-8E81-1F7F0A1C44F2}" destId="{10E895E9-1D48-C744-B86D-82FDA8149570}" srcOrd="1" destOrd="0" parTransId="{08EC74B8-12DE-5D4F-AF04-68ADC0FB6828}" sibTransId="{C26C1A16-C02A-9C41-8168-A057F3A10CDB}"/>
-    <dgm:cxn modelId="{794DD02A-BD58-B743-AF2D-3634E06DAC01}" srcId="{C1246001-E9C1-484C-B1E5-E8C5A9335F6B}" destId="{7295F607-8437-7E4B-944F-3B8570FC5543}" srcOrd="1" destOrd="0" parTransId="{C37A35C9-C2D6-9649-A10B-48A90DDEB236}" sibTransId="{A22A101A-5BB4-1042-B755-301DCDE7EF37}"/>
     <dgm:cxn modelId="{68BEEA78-8E2B-42FB-B1F2-FC1BA1C40A40}" type="presParOf" srcId="{3D1795AF-BF6B-934D-9AAC-7B3342AB7163}" destId="{42F99426-8FF0-D14A-85D9-93CFBC766B40}" srcOrd="0" destOrd="0" presId="urn:microsoft.com/office/officeart/2005/8/layout/list1"/>
     <dgm:cxn modelId="{E8F257BE-8F64-4F04-926F-07184833928F}" type="presParOf" srcId="{42F99426-8FF0-D14A-85D9-93CFBC766B40}" destId="{8945A6BC-BC77-564F-8548-3795AF595003}" srcOrd="0" destOrd="0" presId="urn:microsoft.com/office/officeart/2005/8/layout/list1"/>
     <dgm:cxn modelId="{DC8A1487-A81B-4324-9317-469474E0BD3A}" type="presParOf" srcId="{42F99426-8FF0-D14A-85D9-93CFBC766B40}" destId="{E16381AB-15D8-F445-AC18-294C8F0D32DD}" srcOrd="1" destOrd="0" presId="urn:microsoft.com/office/officeart/2005/8/layout/list1"/>
@@ -9084,7 +8860,7 @@
   <dgm:whole/>
   <dgm:extLst>
     <a:ext uri="http://schemas.microsoft.com/office/drawing/2008/diagram">
-      <dsp:dataModelExt xmlns:dsp="http://schemas.microsoft.com/office/drawing/2008/diagram" relId="rId19" minVer="http://schemas.openxmlformats.org/drawingml/2006/diagram"/>
+      <dsp:dataModelExt xmlns:dsp="http://schemas.microsoft.com/office/drawing/2008/diagram" relId="rId20" minVer="http://schemas.openxmlformats.org/drawingml/2006/diagram"/>
     </a:ext>
   </dgm:extLst>
 </dgm:dataModel>
@@ -9257,13 +9033,6 @@
         </dgm:presLayoutVars>
       </dgm:prSet>
       <dgm:spPr/>
-      <dgm:t>
-        <a:bodyPr/>
-        <a:lstStyle/>
-        <a:p>
-          <a:endParaRPr lang="en-US"/>
-        </a:p>
-      </dgm:t>
     </dgm:pt>
     <dgm:pt modelId="{42F99426-8FF0-D14A-85D9-93CFBC766B40}" type="pres">
       <dgm:prSet presAssocID="{3956EF87-1FB4-0248-8E81-1F7F0A1C44F2}" presName="parentLin" presStyleCnt="0"/>
@@ -9272,13 +9041,6 @@
     <dgm:pt modelId="{8945A6BC-BC77-564F-8548-3795AF595003}" type="pres">
       <dgm:prSet presAssocID="{3956EF87-1FB4-0248-8E81-1F7F0A1C44F2}" presName="parentLeftMargin" presStyleLbl="node1" presStyleIdx="0" presStyleCnt="2"/>
       <dgm:spPr/>
-      <dgm:t>
-        <a:bodyPr/>
-        <a:lstStyle/>
-        <a:p>
-          <a:endParaRPr lang="en-US"/>
-        </a:p>
-      </dgm:t>
     </dgm:pt>
     <dgm:pt modelId="{E16381AB-15D8-F445-AC18-294C8F0D32DD}" type="pres">
       <dgm:prSet presAssocID="{3956EF87-1FB4-0248-8E81-1F7F0A1C44F2}" presName="parentText" presStyleLbl="node1" presStyleIdx="0" presStyleCnt="2">
@@ -9288,13 +9050,6 @@
         </dgm:presLayoutVars>
       </dgm:prSet>
       <dgm:spPr/>
-      <dgm:t>
-        <a:bodyPr/>
-        <a:lstStyle/>
-        <a:p>
-          <a:endParaRPr lang="en-US"/>
-        </a:p>
-      </dgm:t>
     </dgm:pt>
     <dgm:pt modelId="{BAF88751-8B26-7A41-B251-C14F60B61410}" type="pres">
       <dgm:prSet presAssocID="{3956EF87-1FB4-0248-8E81-1F7F0A1C44F2}" presName="negativeSpace" presStyleCnt="0"/>
@@ -9307,13 +9062,6 @@
         </dgm:presLayoutVars>
       </dgm:prSet>
       <dgm:spPr/>
-      <dgm:t>
-        <a:bodyPr/>
-        <a:lstStyle/>
-        <a:p>
-          <a:endParaRPr lang="en-US"/>
-        </a:p>
-      </dgm:t>
     </dgm:pt>
     <dgm:pt modelId="{C82E394B-4541-2344-A5D4-6062CF12A0D5}" type="pres">
       <dgm:prSet presAssocID="{8D26E07E-F2D2-E740-9429-BB3F9DBE2770}" presName="spaceBetweenRectangles" presStyleCnt="0"/>
@@ -9326,13 +9074,6 @@
     <dgm:pt modelId="{504A7E33-3AC2-BA4A-A9D2-3FC0A26FB52C}" type="pres">
       <dgm:prSet presAssocID="{9E86E22E-ECF8-E24A-99AC-866CFFAA6D85}" presName="parentLeftMargin" presStyleLbl="node1" presStyleIdx="0" presStyleCnt="2"/>
       <dgm:spPr/>
-      <dgm:t>
-        <a:bodyPr/>
-        <a:lstStyle/>
-        <a:p>
-          <a:endParaRPr lang="en-US"/>
-        </a:p>
-      </dgm:t>
     </dgm:pt>
     <dgm:pt modelId="{B3A934E0-4DC2-AE4B-AF39-73A594A1198C}" type="pres">
       <dgm:prSet presAssocID="{9E86E22E-ECF8-E24A-99AC-866CFFAA6D85}" presName="parentText" presStyleLbl="node1" presStyleIdx="1" presStyleCnt="2">
@@ -9342,13 +9083,6 @@
         </dgm:presLayoutVars>
       </dgm:prSet>
       <dgm:spPr/>
-      <dgm:t>
-        <a:bodyPr/>
-        <a:lstStyle/>
-        <a:p>
-          <a:endParaRPr lang="en-US"/>
-        </a:p>
-      </dgm:t>
     </dgm:pt>
     <dgm:pt modelId="{CD157C77-F11F-EF42-989A-9363B5DFCB07}" type="pres">
       <dgm:prSet presAssocID="{9E86E22E-ECF8-E24A-99AC-866CFFAA6D85}" presName="negativeSpace" presStyleCnt="0"/>
@@ -9361,27 +9095,20 @@
         </dgm:presLayoutVars>
       </dgm:prSet>
       <dgm:spPr/>
-      <dgm:t>
-        <a:bodyPr/>
-        <a:lstStyle/>
-        <a:p>
-          <a:endParaRPr lang="en-US"/>
-        </a:p>
-      </dgm:t>
     </dgm:pt>
   </dgm:ptLst>
   <dgm:cxnLst>
-    <dgm:cxn modelId="{6F65A5D5-7E02-DF48-8A50-9F61FEB3F2A1}" srcId="{9E86E22E-ECF8-E24A-99AC-866CFFAA6D85}" destId="{D74F872D-E195-8F42-A612-9959D846D40C}" srcOrd="0" destOrd="0" parTransId="{882FDF82-4256-924B-90C9-3536D75CF1A2}" sibTransId="{C6A741C5-53E4-CC40-921B-980770345CEC}"/>
+    <dgm:cxn modelId="{23AF371B-3AE1-4158-9A0E-4FDA4CFFA44E}" type="presOf" srcId="{9E86E22E-ECF8-E24A-99AC-866CFFAA6D85}" destId="{504A7E33-3AC2-BA4A-A9D2-3FC0A26FB52C}" srcOrd="0" destOrd="0" presId="urn:microsoft.com/office/officeart/2005/8/layout/list1"/>
     <dgm:cxn modelId="{86770028-65E5-4FDF-BE2F-DCC4F99D5158}" type="presOf" srcId="{AC9509FB-E11E-E249-B8E3-CF97BE77938E}" destId="{8D954B33-1F07-1640-BABC-2F73259DB681}" srcOrd="0" destOrd="0" presId="urn:microsoft.com/office/officeart/2005/8/layout/list1"/>
-    <dgm:cxn modelId="{82C946FA-B00E-4078-82B3-A33851E5A682}" type="presOf" srcId="{9E86E22E-ECF8-E24A-99AC-866CFFAA6D85}" destId="{B3A934E0-4DC2-AE4B-AF39-73A594A1198C}" srcOrd="1" destOrd="0" presId="urn:microsoft.com/office/officeart/2005/8/layout/list1"/>
-    <dgm:cxn modelId="{0C0A59F1-59CD-B34A-8443-59695ED529C2}" srcId="{43AACC1D-6F5B-8146-B673-48B509B05035}" destId="{9E86E22E-ECF8-E24A-99AC-866CFFAA6D85}" srcOrd="1" destOrd="0" parTransId="{DEC6DC8D-51BA-134B-B216-B37A0A6F69CA}" sibTransId="{87C571C1-7A55-4E42-979D-E7A1A71A3CB9}"/>
-    <dgm:cxn modelId="{7B8328A2-39C0-4615-9EB5-CB2A47EB3FD7}" type="presOf" srcId="{3956EF87-1FB4-0248-8E81-1F7F0A1C44F2}" destId="{8945A6BC-BC77-564F-8548-3795AF595003}" srcOrd="0" destOrd="0" presId="urn:microsoft.com/office/officeart/2005/8/layout/list1"/>
+    <dgm:cxn modelId="{79BBE25C-3EFC-F641-80E4-CDC729F9DA4A}" srcId="{3956EF87-1FB4-0248-8E81-1F7F0A1C44F2}" destId="{AC9509FB-E11E-E249-B8E3-CF97BE77938E}" srcOrd="0" destOrd="0" parTransId="{C4C4DFB0-7585-C64E-AA90-1BFF4BC79690}" sibTransId="{9F470A9D-8674-FF42-B72E-CDED00652B76}"/>
+    <dgm:cxn modelId="{2AEFEA5C-F679-439A-BACB-986DC1D98C92}" type="presOf" srcId="{D74F872D-E195-8F42-A612-9959D846D40C}" destId="{47B15D63-8B13-AE4F-BB9E-958608ECE3BF}" srcOrd="0" destOrd="0" presId="urn:microsoft.com/office/officeart/2005/8/layout/list1"/>
     <dgm:cxn modelId="{D16B866B-9FCE-EC43-88FA-80B0F3F62981}" srcId="{43AACC1D-6F5B-8146-B673-48B509B05035}" destId="{3956EF87-1FB4-0248-8E81-1F7F0A1C44F2}" srcOrd="0" destOrd="0" parTransId="{8C8B3416-DF81-A040-A0AE-71C44D615E84}" sibTransId="{8D26E07E-F2D2-E740-9429-BB3F9DBE2770}"/>
     <dgm:cxn modelId="{D4D0AB92-0DEE-4076-B10D-F20992F40322}" type="presOf" srcId="{3956EF87-1FB4-0248-8E81-1F7F0A1C44F2}" destId="{E16381AB-15D8-F445-AC18-294C8F0D32DD}" srcOrd="1" destOrd="0" presId="urn:microsoft.com/office/officeart/2005/8/layout/list1"/>
-    <dgm:cxn modelId="{79BBE25C-3EFC-F641-80E4-CDC729F9DA4A}" srcId="{3956EF87-1FB4-0248-8E81-1F7F0A1C44F2}" destId="{AC9509FB-E11E-E249-B8E3-CF97BE77938E}" srcOrd="0" destOrd="0" parTransId="{C4C4DFB0-7585-C64E-AA90-1BFF4BC79690}" sibTransId="{9F470A9D-8674-FF42-B72E-CDED00652B76}"/>
-    <dgm:cxn modelId="{2AEFEA5C-F679-439A-BACB-986DC1D98C92}" type="presOf" srcId="{D74F872D-E195-8F42-A612-9959D846D40C}" destId="{47B15D63-8B13-AE4F-BB9E-958608ECE3BF}" srcOrd="0" destOrd="0" presId="urn:microsoft.com/office/officeart/2005/8/layout/list1"/>
     <dgm:cxn modelId="{B2B8FB95-FCC5-468D-9C5A-8E1925131DFF}" type="presOf" srcId="{43AACC1D-6F5B-8146-B673-48B509B05035}" destId="{3D1795AF-BF6B-934D-9AAC-7B3342AB7163}" srcOrd="0" destOrd="0" presId="urn:microsoft.com/office/officeart/2005/8/layout/list1"/>
-    <dgm:cxn modelId="{23AF371B-3AE1-4158-9A0E-4FDA4CFFA44E}" type="presOf" srcId="{9E86E22E-ECF8-E24A-99AC-866CFFAA6D85}" destId="{504A7E33-3AC2-BA4A-A9D2-3FC0A26FB52C}" srcOrd="0" destOrd="0" presId="urn:microsoft.com/office/officeart/2005/8/layout/list1"/>
+    <dgm:cxn modelId="{7B8328A2-39C0-4615-9EB5-CB2A47EB3FD7}" type="presOf" srcId="{3956EF87-1FB4-0248-8E81-1F7F0A1C44F2}" destId="{8945A6BC-BC77-564F-8548-3795AF595003}" srcOrd="0" destOrd="0" presId="urn:microsoft.com/office/officeart/2005/8/layout/list1"/>
+    <dgm:cxn modelId="{6F65A5D5-7E02-DF48-8A50-9F61FEB3F2A1}" srcId="{9E86E22E-ECF8-E24A-99AC-866CFFAA6D85}" destId="{D74F872D-E195-8F42-A612-9959D846D40C}" srcOrd="0" destOrd="0" parTransId="{882FDF82-4256-924B-90C9-3536D75CF1A2}" sibTransId="{C6A741C5-53E4-CC40-921B-980770345CEC}"/>
+    <dgm:cxn modelId="{0C0A59F1-59CD-B34A-8443-59695ED529C2}" srcId="{43AACC1D-6F5B-8146-B673-48B509B05035}" destId="{9E86E22E-ECF8-E24A-99AC-866CFFAA6D85}" srcOrd="1" destOrd="0" parTransId="{DEC6DC8D-51BA-134B-B216-B37A0A6F69CA}" sibTransId="{87C571C1-7A55-4E42-979D-E7A1A71A3CB9}"/>
+    <dgm:cxn modelId="{82C946FA-B00E-4078-82B3-A33851E5A682}" type="presOf" srcId="{9E86E22E-ECF8-E24A-99AC-866CFFAA6D85}" destId="{B3A934E0-4DC2-AE4B-AF39-73A594A1198C}" srcOrd="1" destOrd="0" presId="urn:microsoft.com/office/officeart/2005/8/layout/list1"/>
     <dgm:cxn modelId="{1AA565BE-88CC-4425-9A52-3E35B9E140F4}" type="presParOf" srcId="{3D1795AF-BF6B-934D-9AAC-7B3342AB7163}" destId="{42F99426-8FF0-D14A-85D9-93CFBC766B40}" srcOrd="0" destOrd="0" presId="urn:microsoft.com/office/officeart/2005/8/layout/list1"/>
     <dgm:cxn modelId="{DC4BDA86-F9A3-42B0-90D6-A83F90D652E1}" type="presParOf" srcId="{42F99426-8FF0-D14A-85D9-93CFBC766B40}" destId="{8945A6BC-BC77-564F-8548-3795AF595003}" srcOrd="0" destOrd="0" presId="urn:microsoft.com/office/officeart/2005/8/layout/list1"/>
     <dgm:cxn modelId="{5C305C26-57E8-4FEE-85F9-7291576D328A}" type="presParOf" srcId="{42F99426-8FF0-D14A-85D9-93CFBC766B40}" destId="{E16381AB-15D8-F445-AC18-294C8F0D32DD}" srcOrd="1" destOrd="0" presId="urn:microsoft.com/office/officeart/2005/8/layout/list1"/>
@@ -9398,7 +9125,7 @@
   <dgm:whole/>
   <dgm:extLst>
     <a:ext uri="http://schemas.microsoft.com/office/drawing/2008/diagram">
-      <dsp:dataModelExt xmlns:dsp="http://schemas.microsoft.com/office/drawing/2008/diagram" relId="rId24" minVer="http://schemas.openxmlformats.org/drawingml/2006/diagram"/>
+      <dsp:dataModelExt xmlns:dsp="http://schemas.microsoft.com/office/drawing/2008/diagram" relId="rId25" minVer="http://schemas.openxmlformats.org/drawingml/2006/diagram"/>
     </a:ext>
   </dgm:extLst>
 </dgm:dataModel>
@@ -9643,13 +9370,6 @@
         </dgm:presLayoutVars>
       </dgm:prSet>
       <dgm:spPr/>
-      <dgm:t>
-        <a:bodyPr/>
-        <a:lstStyle/>
-        <a:p>
-          <a:endParaRPr lang="en-US"/>
-        </a:p>
-      </dgm:t>
     </dgm:pt>
     <dgm:pt modelId="{01B536BD-800F-3943-A753-3853BCC2BC2C}" type="pres">
       <dgm:prSet presAssocID="{A0B4CDA9-EAAF-054D-B0A3-A53491DE6E8A}" presName="parentLin" presStyleCnt="0"/>
@@ -9658,13 +9378,6 @@
     <dgm:pt modelId="{2D40204E-2F61-C742-AA34-E815AC13EF04}" type="pres">
       <dgm:prSet presAssocID="{A0B4CDA9-EAAF-054D-B0A3-A53491DE6E8A}" presName="parentLeftMargin" presStyleLbl="node1" presStyleIdx="0" presStyleCnt="3"/>
       <dgm:spPr/>
-      <dgm:t>
-        <a:bodyPr/>
-        <a:lstStyle/>
-        <a:p>
-          <a:endParaRPr lang="en-US"/>
-        </a:p>
-      </dgm:t>
     </dgm:pt>
     <dgm:pt modelId="{6F698DE6-B5B1-054D-A329-6A42616523DC}" type="pres">
       <dgm:prSet presAssocID="{A0B4CDA9-EAAF-054D-B0A3-A53491DE6E8A}" presName="parentText" presStyleLbl="node1" presStyleIdx="0" presStyleCnt="3">
@@ -9674,13 +9387,6 @@
         </dgm:presLayoutVars>
       </dgm:prSet>
       <dgm:spPr/>
-      <dgm:t>
-        <a:bodyPr/>
-        <a:lstStyle/>
-        <a:p>
-          <a:endParaRPr lang="en-US"/>
-        </a:p>
-      </dgm:t>
     </dgm:pt>
     <dgm:pt modelId="{A26DBE55-F47C-8D42-9B1F-AAA430650258}" type="pres">
       <dgm:prSet presAssocID="{A0B4CDA9-EAAF-054D-B0A3-A53491DE6E8A}" presName="negativeSpace" presStyleCnt="0"/>
@@ -9693,13 +9399,6 @@
         </dgm:presLayoutVars>
       </dgm:prSet>
       <dgm:spPr/>
-      <dgm:t>
-        <a:bodyPr/>
-        <a:lstStyle/>
-        <a:p>
-          <a:endParaRPr lang="en-US"/>
-        </a:p>
-      </dgm:t>
     </dgm:pt>
     <dgm:pt modelId="{137C75BE-1D9C-4D48-976C-5280320D9739}" type="pres">
       <dgm:prSet presAssocID="{F6EB2555-B71E-3842-88B2-6F5D7CE1BE93}" presName="spaceBetweenRectangles" presStyleCnt="0"/>
@@ -9712,13 +9411,6 @@
     <dgm:pt modelId="{4B9C98D4-8D5D-5349-9BC2-C1A27605BFFB}" type="pres">
       <dgm:prSet presAssocID="{DC8E80C8-40F4-8D42-B70D-C58960E5F01C}" presName="parentLeftMargin" presStyleLbl="node1" presStyleIdx="0" presStyleCnt="3"/>
       <dgm:spPr/>
-      <dgm:t>
-        <a:bodyPr/>
-        <a:lstStyle/>
-        <a:p>
-          <a:endParaRPr lang="en-US"/>
-        </a:p>
-      </dgm:t>
     </dgm:pt>
     <dgm:pt modelId="{38A62B4C-9396-A84F-984A-D5179BB17AC5}" type="pres">
       <dgm:prSet presAssocID="{DC8E80C8-40F4-8D42-B70D-C58960E5F01C}" presName="parentText" presStyleLbl="node1" presStyleIdx="1" presStyleCnt="3">
@@ -9728,13 +9420,6 @@
         </dgm:presLayoutVars>
       </dgm:prSet>
       <dgm:spPr/>
-      <dgm:t>
-        <a:bodyPr/>
-        <a:lstStyle/>
-        <a:p>
-          <a:endParaRPr lang="en-US"/>
-        </a:p>
-      </dgm:t>
     </dgm:pt>
     <dgm:pt modelId="{B245E29D-18DB-7C4B-BB46-A123AF353479}" type="pres">
       <dgm:prSet presAssocID="{DC8E80C8-40F4-8D42-B70D-C58960E5F01C}" presName="negativeSpace" presStyleCnt="0"/>
@@ -9747,13 +9432,6 @@
         </dgm:presLayoutVars>
       </dgm:prSet>
       <dgm:spPr/>
-      <dgm:t>
-        <a:bodyPr/>
-        <a:lstStyle/>
-        <a:p>
-          <a:endParaRPr lang="en-US"/>
-        </a:p>
-      </dgm:t>
     </dgm:pt>
     <dgm:pt modelId="{015F58EE-72FD-6046-A3B2-0383AFD0D223}" type="pres">
       <dgm:prSet presAssocID="{D6616737-90DA-4F41-AD98-03FA2299DA78}" presName="spaceBetweenRectangles" presStyleCnt="0"/>
@@ -9766,13 +9444,6 @@
     <dgm:pt modelId="{E75381EB-A056-474E-8B9A-8B981BD969F0}" type="pres">
       <dgm:prSet presAssocID="{DD8AA7B8-68BF-D74C-B470-096D76EA8531}" presName="parentLeftMargin" presStyleLbl="node1" presStyleIdx="1" presStyleCnt="3"/>
       <dgm:spPr/>
-      <dgm:t>
-        <a:bodyPr/>
-        <a:lstStyle/>
-        <a:p>
-          <a:endParaRPr lang="en-US"/>
-        </a:p>
-      </dgm:t>
     </dgm:pt>
     <dgm:pt modelId="{1BC2A23D-E5BA-B749-8146-90C1EEADAA0E}" type="pres">
       <dgm:prSet presAssocID="{DD8AA7B8-68BF-D74C-B470-096D76EA8531}" presName="parentText" presStyleLbl="node1" presStyleIdx="2" presStyleCnt="3">
@@ -9782,13 +9453,6 @@
         </dgm:presLayoutVars>
       </dgm:prSet>
       <dgm:spPr/>
-      <dgm:t>
-        <a:bodyPr/>
-        <a:lstStyle/>
-        <a:p>
-          <a:endParaRPr lang="en-US"/>
-        </a:p>
-      </dgm:t>
     </dgm:pt>
     <dgm:pt modelId="{D559FEC0-3810-E447-BA35-88EEE48F0461}" type="pres">
       <dgm:prSet presAssocID="{DD8AA7B8-68BF-D74C-B470-096D76EA8531}" presName="negativeSpace" presStyleCnt="0"/>
@@ -9801,32 +9465,25 @@
         </dgm:presLayoutVars>
       </dgm:prSet>
       <dgm:spPr/>
-      <dgm:t>
-        <a:bodyPr/>
-        <a:lstStyle/>
-        <a:p>
-          <a:endParaRPr lang="en-US"/>
-        </a:p>
-      </dgm:t>
     </dgm:pt>
   </dgm:ptLst>
   <dgm:cxnLst>
-    <dgm:cxn modelId="{3C62E2EF-6619-4F80-8262-D037DF79C911}" type="presOf" srcId="{A0B4CDA9-EAAF-054D-B0A3-A53491DE6E8A}" destId="{6F698DE6-B5B1-054D-A329-6A42616523DC}" srcOrd="1" destOrd="0" presId="urn:microsoft.com/office/officeart/2005/8/layout/list1"/>
-    <dgm:cxn modelId="{6F206EA6-9A4C-4F4E-944B-2C18D114D483}" srcId="{DD8AA7B8-68BF-D74C-B470-096D76EA8531}" destId="{5C7F60D6-A905-7347-82C9-7B023EEC90ED}" srcOrd="0" destOrd="0" parTransId="{86ADA4DC-12B8-8A44-B637-4428967CC29A}" sibTransId="{E77D06CD-7F4F-DF41-A1EE-A4713B07C50A}"/>
+    <dgm:cxn modelId="{BE6D8C0E-CE65-4765-ABFA-F66487A2C2B9}" type="presOf" srcId="{9925A379-769D-EC40-8DE2-6D11987E3C79}" destId="{D1CE88ED-2522-2E41-84AD-ED695DFC26CC}" srcOrd="0" destOrd="0" presId="urn:microsoft.com/office/officeart/2005/8/layout/list1"/>
     <dgm:cxn modelId="{D885F712-23B3-4AC9-A20E-7E98235AF1D8}" type="presOf" srcId="{DC8E80C8-40F4-8D42-B70D-C58960E5F01C}" destId="{38A62B4C-9396-A84F-984A-D5179BB17AC5}" srcOrd="1" destOrd="0" presId="urn:microsoft.com/office/officeart/2005/8/layout/list1"/>
+    <dgm:cxn modelId="{757F0C29-AA2D-49D7-8742-92349E05D160}" type="presOf" srcId="{A0B4CDA9-EAAF-054D-B0A3-A53491DE6E8A}" destId="{2D40204E-2F61-C742-AA34-E815AC13EF04}" srcOrd="0" destOrd="0" presId="urn:microsoft.com/office/officeart/2005/8/layout/list1"/>
+    <dgm:cxn modelId="{6227C553-5AB3-40B2-BFA8-8A582F9FCFFC}" type="presOf" srcId="{1DCC08C4-2722-E240-86D6-F790EDD5F99C}" destId="{EE808AEE-D325-EF46-A073-9089B39B9D25}" srcOrd="0" destOrd="0" presId="urn:microsoft.com/office/officeart/2005/8/layout/list1"/>
+    <dgm:cxn modelId="{15695461-9A11-834C-8490-CBB364FFC705}" srcId="{A0B4CDA9-EAAF-054D-B0A3-A53491DE6E8A}" destId="{1DCC08C4-2722-E240-86D6-F790EDD5F99C}" srcOrd="0" destOrd="0" parTransId="{23CE7628-1421-CC46-938D-5C6D92425E33}" sibTransId="{CC8613FF-1493-6D4C-9E84-AF52470EA395}"/>
+    <dgm:cxn modelId="{0980D865-0E27-CE4E-A899-0B6500C6805C}" srcId="{DC8E80C8-40F4-8D42-B70D-C58960E5F01C}" destId="{9925A379-769D-EC40-8DE2-6D11987E3C79}" srcOrd="0" destOrd="0" parTransId="{C71C05A8-A03C-D04C-BFE6-3DDABA39548B}" sibTransId="{0A1F4903-7A05-C046-86B2-365DB94FDD82}"/>
     <dgm:cxn modelId="{CE48D26D-CC48-5345-869B-B8E989608155}" srcId="{D48E0EB1-97AE-8140-AD1D-C43DF025171E}" destId="{DD8AA7B8-68BF-D74C-B470-096D76EA8531}" srcOrd="2" destOrd="0" parTransId="{5F0F9F19-7232-9B47-99F9-531EDBCE9790}" sibTransId="{9E2611A2-71C3-894C-B3DE-F1A111583052}"/>
-    <dgm:cxn modelId="{6227C553-5AB3-40B2-BFA8-8A582F9FCFFC}" type="presOf" srcId="{1DCC08C4-2722-E240-86D6-F790EDD5F99C}" destId="{EE808AEE-D325-EF46-A073-9089B39B9D25}" srcOrd="0" destOrd="0" presId="urn:microsoft.com/office/officeart/2005/8/layout/list1"/>
     <dgm:cxn modelId="{FB327878-5321-4D18-A37C-42EE22B6B237}" type="presOf" srcId="{DD8AA7B8-68BF-D74C-B470-096D76EA8531}" destId="{E75381EB-A056-474E-8B9A-8B981BD969F0}" srcOrd="0" destOrd="0" presId="urn:microsoft.com/office/officeart/2005/8/layout/list1"/>
     <dgm:cxn modelId="{935DA69B-1817-424A-9D70-7A75DAC29E6E}" type="presOf" srcId="{5C7F60D6-A905-7347-82C9-7B023EEC90ED}" destId="{AE7F4BB5-7428-E84F-A060-E8EE658FBA90}" srcOrd="0" destOrd="0" presId="urn:microsoft.com/office/officeart/2005/8/layout/list1"/>
-    <dgm:cxn modelId="{15695461-9A11-834C-8490-CBB364FFC705}" srcId="{A0B4CDA9-EAAF-054D-B0A3-A53491DE6E8A}" destId="{1DCC08C4-2722-E240-86D6-F790EDD5F99C}" srcOrd="0" destOrd="0" parTransId="{23CE7628-1421-CC46-938D-5C6D92425E33}" sibTransId="{CC8613FF-1493-6D4C-9E84-AF52470EA395}"/>
+    <dgm:cxn modelId="{6F206EA6-9A4C-4F4E-944B-2C18D114D483}" srcId="{DD8AA7B8-68BF-D74C-B470-096D76EA8531}" destId="{5C7F60D6-A905-7347-82C9-7B023EEC90ED}" srcOrd="0" destOrd="0" parTransId="{86ADA4DC-12B8-8A44-B637-4428967CC29A}" sibTransId="{E77D06CD-7F4F-DF41-A1EE-A4713B07C50A}"/>
+    <dgm:cxn modelId="{4033D8D6-BF93-4ED1-9200-2A36AA943C1C}" type="presOf" srcId="{D48E0EB1-97AE-8140-AD1D-C43DF025171E}" destId="{8E1E8428-674E-A549-8358-418591F328A8}" srcOrd="0" destOrd="0" presId="urn:microsoft.com/office/officeart/2005/8/layout/list1"/>
     <dgm:cxn modelId="{06894BDB-9140-43EC-AFF3-C8C8E86861BE}" type="presOf" srcId="{DD8AA7B8-68BF-D74C-B470-096D76EA8531}" destId="{1BC2A23D-E5BA-B749-8146-90C1EEADAA0E}" srcOrd="1" destOrd="0" presId="urn:microsoft.com/office/officeart/2005/8/layout/list1"/>
     <dgm:cxn modelId="{360B65DD-5220-2E4D-A2B1-DEB0D3D0D894}" srcId="{D48E0EB1-97AE-8140-AD1D-C43DF025171E}" destId="{A0B4CDA9-EAAF-054D-B0A3-A53491DE6E8A}" srcOrd="0" destOrd="0" parTransId="{F7114D4C-FC03-2B4D-9BC3-6B039E8438E2}" sibTransId="{F6EB2555-B71E-3842-88B2-6F5D7CE1BE93}"/>
+    <dgm:cxn modelId="{3C62E2EF-6619-4F80-8262-D037DF79C911}" type="presOf" srcId="{A0B4CDA9-EAAF-054D-B0A3-A53491DE6E8A}" destId="{6F698DE6-B5B1-054D-A329-6A42616523DC}" srcOrd="1" destOrd="0" presId="urn:microsoft.com/office/officeart/2005/8/layout/list1"/>
+    <dgm:cxn modelId="{A365E5EF-FB29-4FCC-8F8C-E569C03B550C}" type="presOf" srcId="{DC8E80C8-40F4-8D42-B70D-C58960E5F01C}" destId="{4B9C98D4-8D5D-5349-9BC2-C1A27605BFFB}" srcOrd="0" destOrd="0" presId="urn:microsoft.com/office/officeart/2005/8/layout/list1"/>
     <dgm:cxn modelId="{B9C3AFFC-DD20-3A41-B56E-1EC1A4E51D14}" srcId="{D48E0EB1-97AE-8140-AD1D-C43DF025171E}" destId="{DC8E80C8-40F4-8D42-B70D-C58960E5F01C}" srcOrd="1" destOrd="0" parTransId="{6CC77D5A-6AAC-3D4A-AB3E-0433FB87300A}" sibTransId="{D6616737-90DA-4F41-AD98-03FA2299DA78}"/>
-    <dgm:cxn modelId="{757F0C29-AA2D-49D7-8742-92349E05D160}" type="presOf" srcId="{A0B4CDA9-EAAF-054D-B0A3-A53491DE6E8A}" destId="{2D40204E-2F61-C742-AA34-E815AC13EF04}" srcOrd="0" destOrd="0" presId="urn:microsoft.com/office/officeart/2005/8/layout/list1"/>
-    <dgm:cxn modelId="{0980D865-0E27-CE4E-A899-0B6500C6805C}" srcId="{DC8E80C8-40F4-8D42-B70D-C58960E5F01C}" destId="{9925A379-769D-EC40-8DE2-6D11987E3C79}" srcOrd="0" destOrd="0" parTransId="{C71C05A8-A03C-D04C-BFE6-3DDABA39548B}" sibTransId="{0A1F4903-7A05-C046-86B2-365DB94FDD82}"/>
-    <dgm:cxn modelId="{BE6D8C0E-CE65-4765-ABFA-F66487A2C2B9}" type="presOf" srcId="{9925A379-769D-EC40-8DE2-6D11987E3C79}" destId="{D1CE88ED-2522-2E41-84AD-ED695DFC26CC}" srcOrd="0" destOrd="0" presId="urn:microsoft.com/office/officeart/2005/8/layout/list1"/>
-    <dgm:cxn modelId="{4033D8D6-BF93-4ED1-9200-2A36AA943C1C}" type="presOf" srcId="{D48E0EB1-97AE-8140-AD1D-C43DF025171E}" destId="{8E1E8428-674E-A549-8358-418591F328A8}" srcOrd="0" destOrd="0" presId="urn:microsoft.com/office/officeart/2005/8/layout/list1"/>
-    <dgm:cxn modelId="{A365E5EF-FB29-4FCC-8F8C-E569C03B550C}" type="presOf" srcId="{DC8E80C8-40F4-8D42-B70D-C58960E5F01C}" destId="{4B9C98D4-8D5D-5349-9BC2-C1A27605BFFB}" srcOrd="0" destOrd="0" presId="urn:microsoft.com/office/officeart/2005/8/layout/list1"/>
     <dgm:cxn modelId="{4CE242F7-7494-41AD-87A3-78E9B8A49FA9}" type="presParOf" srcId="{8E1E8428-674E-A549-8358-418591F328A8}" destId="{01B536BD-800F-3943-A753-3853BCC2BC2C}" srcOrd="0" destOrd="0" presId="urn:microsoft.com/office/officeart/2005/8/layout/list1"/>
     <dgm:cxn modelId="{8892910B-2E1B-4C02-B62E-B28A07FB31C4}" type="presParOf" srcId="{01B536BD-800F-3943-A753-3853BCC2BC2C}" destId="{2D40204E-2F61-C742-AA34-E815AC13EF04}" srcOrd="0" destOrd="0" presId="urn:microsoft.com/office/officeart/2005/8/layout/list1"/>
     <dgm:cxn modelId="{5EA9203C-84CE-4610-BEE1-A7D3FB8F2FE1}" type="presParOf" srcId="{01B536BD-800F-3943-A753-3853BCC2BC2C}" destId="{6F698DE6-B5B1-054D-A329-6A42616523DC}" srcOrd="1" destOrd="0" presId="urn:microsoft.com/office/officeart/2005/8/layout/list1"/>
@@ -9849,7 +9506,7 @@
   <dgm:whole/>
   <dgm:extLst>
     <a:ext uri="http://schemas.microsoft.com/office/drawing/2008/diagram">
-      <dsp:dataModelExt xmlns:dsp="http://schemas.microsoft.com/office/drawing/2008/diagram" relId="rId29" minVer="http://schemas.openxmlformats.org/drawingml/2006/diagram"/>
+      <dsp:dataModelExt xmlns:dsp="http://schemas.microsoft.com/office/drawing/2008/diagram" relId="rId30" minVer="http://schemas.openxmlformats.org/drawingml/2006/diagram"/>
     </a:ext>
   </dgm:extLst>
 </dgm:dataModel>
@@ -9926,7 +9583,7 @@
             <a:spcAft>
               <a:spcPct val="15000"/>
             </a:spcAft>
-            <a:buChar char="••"/>
+            <a:buChar char="•"/>
           </a:pPr>
           <a:r>
             <a:rPr lang="en-US" sz="1100" kern="1200"/>
@@ -9944,7 +9601,7 @@
             <a:spcAft>
               <a:spcPct val="15000"/>
             </a:spcAft>
-            <a:buChar char="••"/>
+            <a:buChar char="•"/>
           </a:pPr>
           <a:r>
             <a:rPr lang="en-US" sz="1100" kern="1200"/>
@@ -9962,7 +9619,7 @@
             <a:spcAft>
               <a:spcPct val="15000"/>
             </a:spcAft>
-            <a:buChar char="••"/>
+            <a:buChar char="•"/>
           </a:pPr>
           <a:r>
             <a:rPr lang="en-US" sz="1100" kern="1200"/>
@@ -10046,7 +9703,7 @@
         </a:bodyPr>
         <a:lstStyle/>
         <a:p>
-          <a:pPr lvl="0" algn="l" defTabSz="488950">
+          <a:pPr marL="0" lvl="0" indent="0" algn="l" defTabSz="488950">
             <a:lnSpc>
               <a:spcPct val="90000"/>
             </a:lnSpc>
@@ -10056,6 +9713,7 @@
             <a:spcAft>
               <a:spcPct val="35000"/>
             </a:spcAft>
+            <a:buNone/>
           </a:pPr>
           <a:r>
             <a:rPr lang="en-US" sz="1100" kern="1200"/>
@@ -10131,7 +9789,7 @@
             <a:spcAft>
               <a:spcPct val="15000"/>
             </a:spcAft>
-            <a:buChar char="••"/>
+            <a:buChar char="•"/>
           </a:pPr>
           <a:r>
             <a:rPr lang="en-US" sz="1100" kern="1200"/>
@@ -10149,7 +9807,7 @@
             <a:spcAft>
               <a:spcPct val="15000"/>
             </a:spcAft>
-            <a:buChar char="••"/>
+            <a:buChar char="•"/>
           </a:pPr>
           <a:r>
             <a:rPr lang="en-US" sz="1100" kern="1200"/>
@@ -10233,7 +9891,7 @@
         </a:bodyPr>
         <a:lstStyle/>
         <a:p>
-          <a:pPr lvl="0" algn="l" defTabSz="488950">
+          <a:pPr marL="0" lvl="0" indent="0" algn="l" defTabSz="488950">
             <a:lnSpc>
               <a:spcPct val="90000"/>
             </a:lnSpc>
@@ -10243,6 +9901,7 @@
             <a:spcAft>
               <a:spcPct val="35000"/>
             </a:spcAft>
+            <a:buNone/>
           </a:pPr>
           <a:r>
             <a:rPr lang="en-US" sz="1100" kern="1200"/>
@@ -10318,7 +9977,7 @@
             <a:spcAft>
               <a:spcPct val="15000"/>
             </a:spcAft>
-            <a:buChar char="••"/>
+            <a:buChar char="•"/>
           </a:pPr>
           <a:r>
             <a:rPr lang="en-US" sz="1100" kern="1200"/>
@@ -10336,7 +9995,7 @@
             <a:spcAft>
               <a:spcPct val="15000"/>
             </a:spcAft>
-            <a:buChar char="••"/>
+            <a:buChar char="•"/>
           </a:pPr>
           <a:r>
             <a:rPr lang="en-US" sz="1100" kern="1200"/>
@@ -10354,7 +10013,7 @@
             <a:spcAft>
               <a:spcPct val="15000"/>
             </a:spcAft>
-            <a:buChar char="••"/>
+            <a:buChar char="•"/>
           </a:pPr>
           <a:r>
             <a:rPr lang="en-US" sz="1100" kern="1200"/>
@@ -10438,7 +10097,7 @@
         </a:bodyPr>
         <a:lstStyle/>
         <a:p>
-          <a:pPr lvl="0" algn="l" defTabSz="488950">
+          <a:pPr marL="0" lvl="0" indent="0" algn="l" defTabSz="488950">
             <a:lnSpc>
               <a:spcPct val="90000"/>
             </a:lnSpc>
@@ -10448,6 +10107,7 @@
             <a:spcAft>
               <a:spcPct val="35000"/>
             </a:spcAft>
+            <a:buNone/>
           </a:pPr>
           <a:r>
             <a:rPr lang="en-US" sz="1100" kern="1200"/>
@@ -10479,8 +10139,8 @@
       </dsp:nvSpPr>
       <dsp:spPr>
         <a:xfrm>
-          <a:off x="0" y="352799"/>
-          <a:ext cx="5486400" cy="1190700"/>
+          <a:off x="0" y="328050"/>
+          <a:ext cx="5486400" cy="1212750"/>
         </a:xfrm>
         <a:prstGeom prst="rect">
           <a:avLst/>
@@ -10520,12 +10180,12 @@
         <a:fontRef idx="minor"/>
       </dsp:style>
       <dsp:txBody>
-        <a:bodyPr spcFirstLastPara="0" vert="horz" wrap="square" lIns="425806" tIns="437388" rIns="425806" bIns="149352" numCol="1" spcCol="1270" anchor="t" anchorCtr="0">
+        <a:bodyPr spcFirstLastPara="0" vert="horz" wrap="square" lIns="425806" tIns="458216" rIns="425806" bIns="156464" numCol="1" spcCol="1270" anchor="t" anchorCtr="0">
           <a:noAutofit/>
         </a:bodyPr>
         <a:lstStyle/>
         <a:p>
-          <a:pPr marL="228600" lvl="1" indent="-228600" algn="l" defTabSz="933450">
+          <a:pPr marL="228600" lvl="1" indent="-228600" algn="l" defTabSz="977900">
             <a:lnSpc>
               <a:spcPct val="90000"/>
             </a:lnSpc>
@@ -10535,17 +10195,17 @@
             <a:spcAft>
               <a:spcPct val="15000"/>
             </a:spcAft>
-            <a:buChar char="••"/>
+            <a:buChar char="•"/>
           </a:pPr>
           <a:r>
-            <a:rPr lang="en-US" sz="2100" kern="1200"/>
+            <a:rPr lang="en-US" sz="2200" kern="1200"/>
             <a:t>having a header version provides a safety valve</a:t>
           </a:r>
         </a:p>
       </dsp:txBody>
       <dsp:txXfrm>
-        <a:off x="0" y="352799"/>
-        <a:ext cx="5486400" cy="1190700"/>
+        <a:off x="0" y="328050"/>
+        <a:ext cx="5486400" cy="1212750"/>
       </dsp:txXfrm>
     </dsp:sp>
     <dsp:sp modelId="{E16381AB-15D8-F445-AC18-294C8F0D32DD}">
@@ -10555,8 +10215,8 @@
       </dsp:nvSpPr>
       <dsp:spPr>
         <a:xfrm>
-          <a:off x="274320" y="42839"/>
-          <a:ext cx="3840480" cy="619920"/>
+          <a:off x="274320" y="3330"/>
+          <a:ext cx="3840480" cy="649440"/>
         </a:xfrm>
         <a:prstGeom prst="roundRect">
           <a:avLst/>
@@ -10619,7 +10279,7 @@
         </a:bodyPr>
         <a:lstStyle/>
         <a:p>
-          <a:pPr lvl="0" algn="l" defTabSz="933450">
+          <a:pPr marL="0" lvl="0" indent="0" algn="l" defTabSz="977900">
             <a:lnSpc>
               <a:spcPct val="90000"/>
             </a:lnSpc>
@@ -10629,16 +10289,17 @@
             <a:spcAft>
               <a:spcPct val="35000"/>
             </a:spcAft>
+            <a:buNone/>
           </a:pPr>
           <a:r>
-            <a:rPr lang="en-US" sz="2100" kern="1200"/>
+            <a:rPr lang="en-US" sz="2200" kern="1200"/>
             <a:t>header version number</a:t>
           </a:r>
         </a:p>
       </dsp:txBody>
       <dsp:txXfrm>
-        <a:off x="304582" y="73101"/>
-        <a:ext cx="3779956" cy="559396"/>
+        <a:off x="306023" y="35033"/>
+        <a:ext cx="3777074" cy="586034"/>
       </dsp:txXfrm>
     </dsp:sp>
     <dsp:sp modelId="{47B15D63-8B13-AE4F-BB9E-958608ECE3BF}">
@@ -10648,8 +10309,8 @@
       </dsp:nvSpPr>
       <dsp:spPr>
         <a:xfrm>
-          <a:off x="0" y="1966860"/>
-          <a:ext cx="5486400" cy="1190700"/>
+          <a:off x="0" y="1984320"/>
+          <a:ext cx="5486400" cy="1212750"/>
         </a:xfrm>
         <a:prstGeom prst="rect">
           <a:avLst/>
@@ -10689,12 +10350,12 @@
         <a:fontRef idx="minor"/>
       </dsp:style>
       <dsp:txBody>
-        <a:bodyPr spcFirstLastPara="0" vert="horz" wrap="square" lIns="425806" tIns="437388" rIns="425806" bIns="149352" numCol="1" spcCol="1270" anchor="t" anchorCtr="0">
+        <a:bodyPr spcFirstLastPara="0" vert="horz" wrap="square" lIns="425806" tIns="458216" rIns="425806" bIns="156464" numCol="1" spcCol="1270" anchor="t" anchorCtr="0">
           <a:noAutofit/>
         </a:bodyPr>
         <a:lstStyle/>
         <a:p>
-          <a:pPr marL="228600" lvl="1" indent="-228600" algn="l" defTabSz="933450">
+          <a:pPr marL="228600" lvl="1" indent="-228600" algn="l" defTabSz="977900">
             <a:lnSpc>
               <a:spcPct val="90000"/>
             </a:lnSpc>
@@ -10704,17 +10365,17 @@
             <a:spcAft>
               <a:spcPct val="15000"/>
             </a:spcAft>
-            <a:buChar char="••"/>
+            <a:buChar char="•"/>
           </a:pPr>
           <a:r>
-            <a:rPr lang="en-US" sz="2100" kern="1200"/>
+            <a:rPr lang="en-US" sz="2200" kern="1200"/>
             <a:t>provides details on how to demodulate what follows</a:t>
           </a:r>
         </a:p>
       </dsp:txBody>
       <dsp:txXfrm>
-        <a:off x="0" y="1966860"/>
-        <a:ext cx="5486400" cy="1190700"/>
+        <a:off x="0" y="1984320"/>
+        <a:ext cx="5486400" cy="1212750"/>
       </dsp:txXfrm>
     </dsp:sp>
     <dsp:sp modelId="{B3A934E0-4DC2-AE4B-AF39-73A594A1198C}">
@@ -10724,8 +10385,8 @@
       </dsp:nvSpPr>
       <dsp:spPr>
         <a:xfrm>
-          <a:off x="274320" y="1656900"/>
-          <a:ext cx="3840480" cy="619920"/>
+          <a:off x="274320" y="1659600"/>
+          <a:ext cx="3840480" cy="649440"/>
         </a:xfrm>
         <a:prstGeom prst="roundRect">
           <a:avLst/>
@@ -10788,7 +10449,7 @@
         </a:bodyPr>
         <a:lstStyle/>
         <a:p>
-          <a:pPr lvl="0" algn="l" defTabSz="933450">
+          <a:pPr marL="0" lvl="0" indent="0" algn="l" defTabSz="977900">
             <a:lnSpc>
               <a:spcPct val="90000"/>
             </a:lnSpc>
@@ -10798,16 +10459,17 @@
             <a:spcAft>
               <a:spcPct val="35000"/>
             </a:spcAft>
+            <a:buNone/>
           </a:pPr>
           <a:r>
-            <a:rPr lang="en-US" sz="2100" kern="1200"/>
+            <a:rPr lang="en-US" sz="2200" kern="1200"/>
             <a:t>next header field</a:t>
           </a:r>
         </a:p>
       </dsp:txBody>
       <dsp:txXfrm>
-        <a:off x="304582" y="1687162"/>
-        <a:ext cx="3779956" cy="559396"/>
+        <a:off x="306023" y="1691303"/>
+        <a:ext cx="3777074" cy="586034"/>
       </dsp:txXfrm>
     </dsp:sp>
   </dsp:spTree>
@@ -10829,8 +10491,8 @@
       </dsp:nvSpPr>
       <dsp:spPr>
         <a:xfrm>
-          <a:off x="0" y="375120"/>
-          <a:ext cx="5486400" cy="680400"/>
+          <a:off x="0" y="394020"/>
+          <a:ext cx="5486400" cy="667800"/>
         </a:xfrm>
         <a:prstGeom prst="rect">
           <a:avLst/>
@@ -10885,7 +10547,7 @@
             <a:spcAft>
               <a:spcPct val="15000"/>
             </a:spcAft>
-            <a:buChar char="••"/>
+            <a:buChar char="•"/>
           </a:pPr>
           <a:r>
             <a:rPr lang="en-US" sz="1600" kern="1200"/>
@@ -10894,8 +10556,8 @@
         </a:p>
       </dsp:txBody>
       <dsp:txXfrm>
-        <a:off x="0" y="375120"/>
-        <a:ext cx="5486400" cy="680400"/>
+        <a:off x="0" y="394020"/>
+        <a:ext cx="5486400" cy="667800"/>
       </dsp:txXfrm>
     </dsp:sp>
     <dsp:sp modelId="{6F698DE6-B5B1-054D-A329-6A42616523DC}">
@@ -10905,7 +10567,7 @@
       </dsp:nvSpPr>
       <dsp:spPr>
         <a:xfrm>
-          <a:off x="274320" y="138959"/>
+          <a:off x="274320" y="157860"/>
           <a:ext cx="3840480" cy="472320"/>
         </a:xfrm>
         <a:prstGeom prst="roundRect">
@@ -10969,7 +10631,7 @@
         </a:bodyPr>
         <a:lstStyle/>
         <a:p>
-          <a:pPr lvl="0" algn="l" defTabSz="711200">
+          <a:pPr marL="0" lvl="0" indent="0" algn="l" defTabSz="711200">
             <a:lnSpc>
               <a:spcPct val="90000"/>
             </a:lnSpc>
@@ -10979,6 +10641,7 @@
             <a:spcAft>
               <a:spcPct val="35000"/>
             </a:spcAft>
+            <a:buNone/>
           </a:pPr>
           <a:r>
             <a:rPr lang="en-US" sz="1600" kern="1200"/>
@@ -10987,7 +10650,7 @@
         </a:p>
       </dsp:txBody>
       <dsp:txXfrm>
-        <a:off x="297377" y="162016"/>
+        <a:off x="297377" y="180917"/>
         <a:ext cx="3794366" cy="426206"/>
       </dsp:txXfrm>
     </dsp:sp>
@@ -10998,8 +10661,8 @@
       </dsp:nvSpPr>
       <dsp:spPr>
         <a:xfrm>
-          <a:off x="0" y="1378080"/>
-          <a:ext cx="5486400" cy="680400"/>
+          <a:off x="0" y="1384380"/>
+          <a:ext cx="5486400" cy="667800"/>
         </a:xfrm>
         <a:prstGeom prst="rect">
           <a:avLst/>
@@ -11054,7 +10717,7 @@
             <a:spcAft>
               <a:spcPct val="15000"/>
             </a:spcAft>
-            <a:buChar char="••"/>
+            <a:buChar char="•"/>
           </a:pPr>
           <a:r>
             <a:rPr lang="en-US" sz="1600" kern="1200"/>
@@ -11063,8 +10726,8 @@
         </a:p>
       </dsp:txBody>
       <dsp:txXfrm>
-        <a:off x="0" y="1378080"/>
-        <a:ext cx="5486400" cy="680400"/>
+        <a:off x="0" y="1384380"/>
+        <a:ext cx="5486400" cy="667800"/>
       </dsp:txXfrm>
     </dsp:sp>
     <dsp:sp modelId="{38A62B4C-9396-A84F-984A-D5179BB17AC5}">
@@ -11074,7 +10737,7 @@
       </dsp:nvSpPr>
       <dsp:spPr>
         <a:xfrm>
-          <a:off x="274320" y="1141920"/>
+          <a:off x="274320" y="1148220"/>
           <a:ext cx="3840480" cy="472320"/>
         </a:xfrm>
         <a:prstGeom prst="roundRect">
@@ -11138,7 +10801,7 @@
         </a:bodyPr>
         <a:lstStyle/>
         <a:p>
-          <a:pPr lvl="0" algn="l" defTabSz="711200">
+          <a:pPr marL="0" lvl="0" indent="0" algn="l" defTabSz="711200">
             <a:lnSpc>
               <a:spcPct val="90000"/>
             </a:lnSpc>
@@ -11148,6 +10811,7 @@
             <a:spcAft>
               <a:spcPct val="35000"/>
             </a:spcAft>
+            <a:buNone/>
           </a:pPr>
           <a:r>
             <a:rPr lang="en-US" sz="1600" kern="1200"/>
@@ -11156,7 +10820,7 @@
         </a:p>
       </dsp:txBody>
       <dsp:txXfrm>
-        <a:off x="297377" y="1164977"/>
+        <a:off x="297377" y="1171277"/>
         <a:ext cx="3794366" cy="426206"/>
       </dsp:txXfrm>
     </dsp:sp>
@@ -11167,8 +10831,8 @@
       </dsp:nvSpPr>
       <dsp:spPr>
         <a:xfrm>
-          <a:off x="0" y="2381040"/>
-          <a:ext cx="5486400" cy="680400"/>
+          <a:off x="0" y="2374740"/>
+          <a:ext cx="5486400" cy="667800"/>
         </a:xfrm>
         <a:prstGeom prst="rect">
           <a:avLst/>
@@ -11223,7 +10887,7 @@
             <a:spcAft>
               <a:spcPct val="15000"/>
             </a:spcAft>
-            <a:buChar char="••"/>
+            <a:buChar char="•"/>
           </a:pPr>
           <a:r>
             <a:rPr lang="en-US" sz="1600" kern="1200"/>
@@ -11232,8 +10896,8 @@
         </a:p>
       </dsp:txBody>
       <dsp:txXfrm>
-        <a:off x="0" y="2381040"/>
-        <a:ext cx="5486400" cy="680400"/>
+        <a:off x="0" y="2374740"/>
+        <a:ext cx="5486400" cy="667800"/>
       </dsp:txXfrm>
     </dsp:sp>
     <dsp:sp modelId="{1BC2A23D-E5BA-B749-8146-90C1EEADAA0E}">
@@ -11243,7 +10907,7 @@
       </dsp:nvSpPr>
       <dsp:spPr>
         <a:xfrm>
-          <a:off x="274320" y="2144880"/>
+          <a:off x="274320" y="2138580"/>
           <a:ext cx="3840480" cy="472320"/>
         </a:xfrm>
         <a:prstGeom prst="roundRect">
@@ -11307,7 +10971,7 @@
         </a:bodyPr>
         <a:lstStyle/>
         <a:p>
-          <a:pPr lvl="0" algn="l" defTabSz="711200">
+          <a:pPr marL="0" lvl="0" indent="0" algn="l" defTabSz="711200">
             <a:lnSpc>
               <a:spcPct val="90000"/>
             </a:lnSpc>
@@ -11317,6 +10981,7 @@
             <a:spcAft>
               <a:spcPct val="35000"/>
             </a:spcAft>
+            <a:buNone/>
           </a:pPr>
           <a:r>
             <a:rPr lang="en-US" sz="1600" kern="1200"/>
@@ -11325,7 +10990,7 @@
         </a:p>
       </dsp:txBody>
       <dsp:txXfrm>
-        <a:off x="297377" y="2167937"/>
+        <a:off x="297377" y="2161637"/>
         <a:ext cx="3794366" cy="426206"/>
       </dsp:txXfrm>
     </dsp:sp>
@@ -15433,7 +15098,7 @@
 </file>
 
 <file path=customXml/itemProps1.xml><?xml version="1.0" encoding="utf-8"?>
-<ds:datastoreItem xmlns:ds="http://schemas.openxmlformats.org/officeDocument/2006/customXml" ds:itemID="{753F66E8-FD12-A648-A6D3-5F92B885916D}">
+<ds:datastoreItem xmlns:ds="http://schemas.openxmlformats.org/officeDocument/2006/customXml" ds:itemID="{7A4DC91C-661B-7C43-80A7-1EB8A9F1F216}">
   <ds:schemaRefs>
     <ds:schemaRef ds:uri="http://schemas.openxmlformats.org/officeDocument/2006/bibliography"/>
   </ds:schemaRefs>

</xml_diff>

<commit_message>
two documents about USLP and air interface edit
</commit_message>
<xml_diff>
--- a/Engineering/Requirements/Air_Interface/Working_Copy_Air_Interface.docx
+++ b/Engineering/Requirements/Air_Interface/Working_Copy_Air_Interface.docx
@@ -8,6 +8,7 @@
         <w:tabs>
           <w:tab w:val="right" w:pos="8630"/>
         </w:tabs>
+        <w:outlineLvl w:val="0"/>
         <w:rPr>
           <w:rFonts w:asciiTheme="minorHAnsi" w:hAnsiTheme="minorHAnsi"/>
           <w:b w:val="0"/>
@@ -15,6 +16,14 @@
           <w:noProof/>
           <w:lang w:eastAsia="en-US"/>
         </w:rPr>
+        <w:pPrChange w:id="0" w:author="Michelle Thompson" w:date="2020-10-02T13:37:00Z">
+          <w:pPr>
+            <w:pStyle w:val="TOC1"/>
+            <w:tabs>
+              <w:tab w:val="right" w:pos="8630"/>
+            </w:tabs>
+          </w:pPr>
+        </w:pPrChange>
       </w:pPr>
       <w:r>
         <w:fldChar w:fldCharType="begin"/>
@@ -79,6 +88,7 @@
         <w:tabs>
           <w:tab w:val="right" w:pos="8630"/>
         </w:tabs>
+        <w:outlineLvl w:val="0"/>
         <w:rPr>
           <w:b w:val="0"/>
           <w:noProof/>
@@ -86,6 +96,14 @@
           <w:szCs w:val="24"/>
           <w:lang w:eastAsia="en-US"/>
         </w:rPr>
+        <w:pPrChange w:id="1" w:author="Michelle Thompson" w:date="2020-10-02T13:37:00Z">
+          <w:pPr>
+            <w:pStyle w:val="TOC2"/>
+            <w:tabs>
+              <w:tab w:val="right" w:pos="8630"/>
+            </w:tabs>
+          </w:pPr>
+        </w:pPrChange>
       </w:pPr>
       <w:r>
         <w:rPr>
@@ -141,12 +159,21 @@
         <w:tabs>
           <w:tab w:val="right" w:pos="8630"/>
         </w:tabs>
+        <w:outlineLvl w:val="0"/>
         <w:rPr>
           <w:noProof/>
           <w:sz w:val="24"/>
           <w:szCs w:val="24"/>
           <w:lang w:eastAsia="en-US"/>
         </w:rPr>
+        <w:pPrChange w:id="2" w:author="Michelle Thompson" w:date="2020-10-02T13:37:00Z">
+          <w:pPr>
+            <w:pStyle w:val="TOC3"/>
+            <w:tabs>
+              <w:tab w:val="right" w:pos="8630"/>
+            </w:tabs>
+          </w:pPr>
+        </w:pPrChange>
       </w:pPr>
       <w:r>
         <w:rPr>
@@ -202,12 +229,21 @@
         <w:tabs>
           <w:tab w:val="right" w:pos="8630"/>
         </w:tabs>
+        <w:outlineLvl w:val="0"/>
         <w:rPr>
           <w:noProof/>
           <w:sz w:val="24"/>
           <w:szCs w:val="24"/>
           <w:lang w:eastAsia="en-US"/>
         </w:rPr>
+        <w:pPrChange w:id="3" w:author="Michelle Thompson" w:date="2020-10-02T13:37:00Z">
+          <w:pPr>
+            <w:pStyle w:val="TOC3"/>
+            <w:tabs>
+              <w:tab w:val="right" w:pos="8630"/>
+            </w:tabs>
+          </w:pPr>
+        </w:pPrChange>
       </w:pPr>
       <w:r>
         <w:rPr>
@@ -263,6 +299,7 @@
         <w:tabs>
           <w:tab w:val="right" w:pos="8630"/>
         </w:tabs>
+        <w:outlineLvl w:val="0"/>
         <w:rPr>
           <w:b w:val="0"/>
           <w:noProof/>
@@ -270,6 +307,14 @@
           <w:szCs w:val="24"/>
           <w:lang w:eastAsia="en-US"/>
         </w:rPr>
+        <w:pPrChange w:id="4" w:author="Michelle Thompson" w:date="2020-10-02T13:37:00Z">
+          <w:pPr>
+            <w:pStyle w:val="TOC2"/>
+            <w:tabs>
+              <w:tab w:val="right" w:pos="8630"/>
+            </w:tabs>
+          </w:pPr>
+        </w:pPrChange>
       </w:pPr>
       <w:r>
         <w:rPr>
@@ -306,7 +351,7 @@
         </w:rPr>
         <w:fldChar w:fldCharType="separate"/>
       </w:r>
-      <w:ins w:id="0" w:author="Michelle Thompson" w:date="2016-09-26T13:51:00Z">
+      <w:ins w:id="5" w:author="Michelle Thompson" w:date="2016-09-26T13:51:00Z">
         <w:r>
           <w:rPr>
             <w:noProof/>
@@ -314,7 +359,7 @@
           <w:t>6</w:t>
         </w:r>
       </w:ins>
-      <w:del w:id="1" w:author="Michelle Thompson" w:date="2016-09-26T13:51:00Z">
+      <w:del w:id="6" w:author="Michelle Thompson" w:date="2016-09-26T13:51:00Z">
         <w:r>
           <w:rPr>
             <w:noProof/>
@@ -335,6 +380,7 @@
         <w:tabs>
           <w:tab w:val="right" w:pos="8630"/>
         </w:tabs>
+        <w:outlineLvl w:val="0"/>
         <w:rPr>
           <w:b w:val="0"/>
           <w:noProof/>
@@ -342,6 +388,14 @@
           <w:szCs w:val="24"/>
           <w:lang w:eastAsia="en-US"/>
         </w:rPr>
+        <w:pPrChange w:id="7" w:author="Michelle Thompson" w:date="2020-10-02T13:37:00Z">
+          <w:pPr>
+            <w:pStyle w:val="TOC2"/>
+            <w:tabs>
+              <w:tab w:val="right" w:pos="8630"/>
+            </w:tabs>
+          </w:pPr>
+        </w:pPrChange>
       </w:pPr>
       <w:r>
         <w:rPr>
@@ -378,7 +432,7 @@
         </w:rPr>
         <w:fldChar w:fldCharType="separate"/>
       </w:r>
-      <w:ins w:id="2" w:author="Michelle Thompson" w:date="2016-09-26T13:51:00Z">
+      <w:ins w:id="8" w:author="Michelle Thompson" w:date="2016-09-26T13:51:00Z">
         <w:r>
           <w:rPr>
             <w:noProof/>
@@ -386,7 +440,7 @@
           <w:t>6</w:t>
         </w:r>
       </w:ins>
-      <w:del w:id="3" w:author="Michelle Thompson" w:date="2016-09-26T13:51:00Z">
+      <w:del w:id="9" w:author="Michelle Thompson" w:date="2016-09-26T13:51:00Z">
         <w:r>
           <w:rPr>
             <w:noProof/>
@@ -407,6 +461,7 @@
         <w:tabs>
           <w:tab w:val="right" w:pos="8630"/>
         </w:tabs>
+        <w:outlineLvl w:val="0"/>
         <w:rPr>
           <w:b w:val="0"/>
           <w:noProof/>
@@ -414,6 +469,14 @@
           <w:szCs w:val="24"/>
           <w:lang w:eastAsia="en-US"/>
         </w:rPr>
+        <w:pPrChange w:id="10" w:author="Michelle Thompson" w:date="2020-10-02T13:37:00Z">
+          <w:pPr>
+            <w:pStyle w:val="TOC2"/>
+            <w:tabs>
+              <w:tab w:val="right" w:pos="8630"/>
+            </w:tabs>
+          </w:pPr>
+        </w:pPrChange>
       </w:pPr>
       <w:r>
         <w:rPr>
@@ -450,7 +513,7 @@
         </w:rPr>
         <w:fldChar w:fldCharType="separate"/>
       </w:r>
-      <w:ins w:id="4" w:author="Michelle Thompson" w:date="2016-09-26T13:51:00Z">
+      <w:ins w:id="11" w:author="Michelle Thompson" w:date="2016-09-26T13:51:00Z">
         <w:r>
           <w:rPr>
             <w:noProof/>
@@ -458,7 +521,7 @@
           <w:t>6</w:t>
         </w:r>
       </w:ins>
-      <w:del w:id="5" w:author="Michelle Thompson" w:date="2016-09-26T13:51:00Z">
+      <w:del w:id="12" w:author="Michelle Thompson" w:date="2016-09-26T13:51:00Z">
         <w:r>
           <w:rPr>
             <w:noProof/>
@@ -479,6 +542,7 @@
         <w:tabs>
           <w:tab w:val="right" w:pos="8630"/>
         </w:tabs>
+        <w:outlineLvl w:val="0"/>
         <w:rPr>
           <w:b w:val="0"/>
           <w:noProof/>
@@ -486,6 +550,14 @@
           <w:szCs w:val="24"/>
           <w:lang w:eastAsia="en-US"/>
         </w:rPr>
+        <w:pPrChange w:id="13" w:author="Michelle Thompson" w:date="2020-10-02T13:37:00Z">
+          <w:pPr>
+            <w:pStyle w:val="TOC2"/>
+            <w:tabs>
+              <w:tab w:val="right" w:pos="8630"/>
+            </w:tabs>
+          </w:pPr>
+        </w:pPrChange>
       </w:pPr>
       <w:r>
         <w:rPr>
@@ -522,7 +594,7 @@
         </w:rPr>
         <w:fldChar w:fldCharType="separate"/>
       </w:r>
-      <w:ins w:id="6" w:author="Michelle Thompson" w:date="2016-09-26T13:51:00Z">
+      <w:ins w:id="14" w:author="Michelle Thompson" w:date="2016-09-26T13:51:00Z">
         <w:r>
           <w:rPr>
             <w:noProof/>
@@ -530,7 +602,7 @@
           <w:t>7</w:t>
         </w:r>
       </w:ins>
-      <w:del w:id="7" w:author="Michelle Thompson" w:date="2016-09-26T13:51:00Z">
+      <w:del w:id="15" w:author="Michelle Thompson" w:date="2016-09-26T13:51:00Z">
         <w:r>
           <w:rPr>
             <w:noProof/>
@@ -551,6 +623,7 @@
         <w:tabs>
           <w:tab w:val="right" w:pos="8630"/>
         </w:tabs>
+        <w:outlineLvl w:val="0"/>
         <w:rPr>
           <w:rFonts w:asciiTheme="minorHAnsi" w:hAnsiTheme="minorHAnsi"/>
           <w:b w:val="0"/>
@@ -558,6 +631,14 @@
           <w:noProof/>
           <w:lang w:eastAsia="en-US"/>
         </w:rPr>
+        <w:pPrChange w:id="16" w:author="Michelle Thompson" w:date="2020-10-02T13:37:00Z">
+          <w:pPr>
+            <w:pStyle w:val="TOC1"/>
+            <w:tabs>
+              <w:tab w:val="right" w:pos="8630"/>
+            </w:tabs>
+          </w:pPr>
+        </w:pPrChange>
       </w:pPr>
       <w:r>
         <w:rPr>
@@ -594,7 +675,7 @@
         </w:rPr>
         <w:fldChar w:fldCharType="separate"/>
       </w:r>
-      <w:ins w:id="8" w:author="Michelle Thompson" w:date="2016-09-26T13:51:00Z">
+      <w:ins w:id="17" w:author="Michelle Thompson" w:date="2016-09-26T13:51:00Z">
         <w:r>
           <w:rPr>
             <w:noProof/>
@@ -602,7 +683,7 @@
           <w:t>7</w:t>
         </w:r>
       </w:ins>
-      <w:del w:id="9" w:author="Michelle Thompson" w:date="2016-09-26T13:51:00Z">
+      <w:del w:id="18" w:author="Michelle Thompson" w:date="2016-09-26T13:51:00Z">
         <w:r>
           <w:rPr>
             <w:noProof/>
@@ -623,6 +704,7 @@
         <w:tabs>
           <w:tab w:val="right" w:pos="8630"/>
         </w:tabs>
+        <w:outlineLvl w:val="0"/>
         <w:rPr>
           <w:b w:val="0"/>
           <w:noProof/>
@@ -630,6 +712,14 @@
           <w:szCs w:val="24"/>
           <w:lang w:eastAsia="en-US"/>
         </w:rPr>
+        <w:pPrChange w:id="19" w:author="Michelle Thompson" w:date="2020-10-02T13:37:00Z">
+          <w:pPr>
+            <w:pStyle w:val="TOC2"/>
+            <w:tabs>
+              <w:tab w:val="right" w:pos="8630"/>
+            </w:tabs>
+          </w:pPr>
+        </w:pPrChange>
       </w:pPr>
       <w:r>
         <w:rPr>
@@ -666,7 +756,7 @@
         </w:rPr>
         <w:fldChar w:fldCharType="separate"/>
       </w:r>
-      <w:ins w:id="10" w:author="Michelle Thompson" w:date="2016-09-26T13:51:00Z">
+      <w:ins w:id="20" w:author="Michelle Thompson" w:date="2016-09-26T13:51:00Z">
         <w:r>
           <w:rPr>
             <w:noProof/>
@@ -674,7 +764,7 @@
           <w:t>7</w:t>
         </w:r>
       </w:ins>
-      <w:del w:id="11" w:author="Michelle Thompson" w:date="2016-09-26T13:51:00Z">
+      <w:del w:id="21" w:author="Michelle Thompson" w:date="2016-09-26T13:51:00Z">
         <w:r>
           <w:rPr>
             <w:noProof/>
@@ -695,12 +785,21 @@
         <w:tabs>
           <w:tab w:val="right" w:pos="8630"/>
         </w:tabs>
+        <w:outlineLvl w:val="0"/>
         <w:rPr>
           <w:noProof/>
           <w:sz w:val="24"/>
           <w:szCs w:val="24"/>
           <w:lang w:eastAsia="en-US"/>
         </w:rPr>
+        <w:pPrChange w:id="22" w:author="Michelle Thompson" w:date="2020-10-02T13:37:00Z">
+          <w:pPr>
+            <w:pStyle w:val="TOC3"/>
+            <w:tabs>
+              <w:tab w:val="right" w:pos="8630"/>
+            </w:tabs>
+          </w:pPr>
+        </w:pPrChange>
       </w:pPr>
       <w:r>
         <w:rPr>
@@ -737,7 +836,7 @@
         </w:rPr>
         <w:fldChar w:fldCharType="separate"/>
       </w:r>
-      <w:ins w:id="12" w:author="Michelle Thompson" w:date="2016-09-26T13:51:00Z">
+      <w:ins w:id="23" w:author="Michelle Thompson" w:date="2016-09-26T13:51:00Z">
         <w:r>
           <w:rPr>
             <w:noProof/>
@@ -745,7 +844,7 @@
           <w:t>7</w:t>
         </w:r>
       </w:ins>
-      <w:del w:id="13" w:author="Michelle Thompson" w:date="2016-09-26T13:51:00Z">
+      <w:del w:id="24" w:author="Michelle Thompson" w:date="2016-09-26T13:51:00Z">
         <w:r>
           <w:rPr>
             <w:noProof/>
@@ -766,12 +865,21 @@
         <w:tabs>
           <w:tab w:val="right" w:pos="8630"/>
         </w:tabs>
+        <w:outlineLvl w:val="0"/>
         <w:rPr>
           <w:noProof/>
           <w:sz w:val="24"/>
           <w:szCs w:val="24"/>
           <w:lang w:eastAsia="en-US"/>
         </w:rPr>
+        <w:pPrChange w:id="25" w:author="Michelle Thompson" w:date="2020-10-02T13:37:00Z">
+          <w:pPr>
+            <w:pStyle w:val="TOC3"/>
+            <w:tabs>
+              <w:tab w:val="right" w:pos="8630"/>
+            </w:tabs>
+          </w:pPr>
+        </w:pPrChange>
       </w:pPr>
       <w:r>
         <w:rPr>
@@ -808,7 +916,7 @@
         </w:rPr>
         <w:fldChar w:fldCharType="separate"/>
       </w:r>
-      <w:ins w:id="14" w:author="Michelle Thompson" w:date="2016-09-26T13:51:00Z">
+      <w:ins w:id="26" w:author="Michelle Thompson" w:date="2016-09-26T13:51:00Z">
         <w:r>
           <w:rPr>
             <w:noProof/>
@@ -816,7 +924,7 @@
           <w:t>7</w:t>
         </w:r>
       </w:ins>
-      <w:del w:id="15" w:author="Michelle Thompson" w:date="2016-09-26T13:51:00Z">
+      <w:del w:id="27" w:author="Michelle Thompson" w:date="2016-09-26T13:51:00Z">
         <w:r>
           <w:rPr>
             <w:noProof/>
@@ -837,12 +945,21 @@
         <w:tabs>
           <w:tab w:val="right" w:pos="8630"/>
         </w:tabs>
+        <w:outlineLvl w:val="0"/>
         <w:rPr>
           <w:noProof/>
           <w:sz w:val="24"/>
           <w:szCs w:val="24"/>
           <w:lang w:eastAsia="en-US"/>
         </w:rPr>
+        <w:pPrChange w:id="28" w:author="Michelle Thompson" w:date="2020-10-02T13:37:00Z">
+          <w:pPr>
+            <w:pStyle w:val="TOC3"/>
+            <w:tabs>
+              <w:tab w:val="right" w:pos="8630"/>
+            </w:tabs>
+          </w:pPr>
+        </w:pPrChange>
       </w:pPr>
       <w:r>
         <w:rPr>
@@ -879,7 +996,7 @@
         </w:rPr>
         <w:fldChar w:fldCharType="separate"/>
       </w:r>
-      <w:ins w:id="16" w:author="Michelle Thompson" w:date="2016-09-26T13:51:00Z">
+      <w:ins w:id="29" w:author="Michelle Thompson" w:date="2016-09-26T13:51:00Z">
         <w:r>
           <w:rPr>
             <w:noProof/>
@@ -887,7 +1004,7 @@
           <w:t>8</w:t>
         </w:r>
       </w:ins>
-      <w:del w:id="17" w:author="Michelle Thompson" w:date="2016-09-26T13:51:00Z">
+      <w:del w:id="30" w:author="Michelle Thompson" w:date="2016-09-26T13:51:00Z">
         <w:r>
           <w:rPr>
             <w:noProof/>
@@ -908,12 +1025,21 @@
         <w:tabs>
           <w:tab w:val="right" w:pos="8630"/>
         </w:tabs>
+        <w:outlineLvl w:val="0"/>
         <w:rPr>
           <w:noProof/>
           <w:sz w:val="24"/>
           <w:szCs w:val="24"/>
           <w:lang w:eastAsia="en-US"/>
         </w:rPr>
+        <w:pPrChange w:id="31" w:author="Michelle Thompson" w:date="2020-10-02T13:37:00Z">
+          <w:pPr>
+            <w:pStyle w:val="TOC3"/>
+            <w:tabs>
+              <w:tab w:val="right" w:pos="8630"/>
+            </w:tabs>
+          </w:pPr>
+        </w:pPrChange>
       </w:pPr>
       <w:r>
         <w:rPr>
@@ -950,7 +1076,7 @@
         </w:rPr>
         <w:fldChar w:fldCharType="separate"/>
       </w:r>
-      <w:ins w:id="18" w:author="Michelle Thompson" w:date="2016-09-26T13:51:00Z">
+      <w:ins w:id="32" w:author="Michelle Thompson" w:date="2016-09-26T13:51:00Z">
         <w:r>
           <w:rPr>
             <w:noProof/>
@@ -958,7 +1084,7 @@
           <w:t>8</w:t>
         </w:r>
       </w:ins>
-      <w:del w:id="19" w:author="Michelle Thompson" w:date="2016-09-26T13:51:00Z">
+      <w:del w:id="33" w:author="Michelle Thompson" w:date="2016-09-26T13:51:00Z">
         <w:r>
           <w:rPr>
             <w:noProof/>
@@ -979,6 +1105,7 @@
         <w:tabs>
           <w:tab w:val="right" w:pos="8630"/>
         </w:tabs>
+        <w:outlineLvl w:val="0"/>
         <w:rPr>
           <w:b w:val="0"/>
           <w:noProof/>
@@ -986,6 +1113,14 @@
           <w:szCs w:val="24"/>
           <w:lang w:eastAsia="en-US"/>
         </w:rPr>
+        <w:pPrChange w:id="34" w:author="Michelle Thompson" w:date="2020-10-02T13:37:00Z">
+          <w:pPr>
+            <w:pStyle w:val="TOC2"/>
+            <w:tabs>
+              <w:tab w:val="right" w:pos="8630"/>
+            </w:tabs>
+          </w:pPr>
+        </w:pPrChange>
       </w:pPr>
       <w:r>
         <w:rPr>
@@ -1022,7 +1157,7 @@
         </w:rPr>
         <w:fldChar w:fldCharType="separate"/>
       </w:r>
-      <w:ins w:id="20" w:author="Michelle Thompson" w:date="2016-09-26T13:51:00Z">
+      <w:ins w:id="35" w:author="Michelle Thompson" w:date="2016-09-26T13:51:00Z">
         <w:r>
           <w:rPr>
             <w:noProof/>
@@ -1030,7 +1165,7 @@
           <w:t>13</w:t>
         </w:r>
       </w:ins>
-      <w:del w:id="21" w:author="Michelle Thompson" w:date="2016-09-26T13:51:00Z">
+      <w:del w:id="36" w:author="Michelle Thompson" w:date="2016-09-26T13:51:00Z">
         <w:r>
           <w:rPr>
             <w:noProof/>
@@ -1051,12 +1186,21 @@
         <w:tabs>
           <w:tab w:val="right" w:pos="8630"/>
         </w:tabs>
+        <w:outlineLvl w:val="0"/>
         <w:rPr>
           <w:noProof/>
           <w:sz w:val="24"/>
           <w:szCs w:val="24"/>
           <w:lang w:eastAsia="en-US"/>
         </w:rPr>
+        <w:pPrChange w:id="37" w:author="Michelle Thompson" w:date="2020-10-02T13:37:00Z">
+          <w:pPr>
+            <w:pStyle w:val="TOC3"/>
+            <w:tabs>
+              <w:tab w:val="right" w:pos="8630"/>
+            </w:tabs>
+          </w:pPr>
+        </w:pPrChange>
       </w:pPr>
       <w:r>
         <w:rPr>
@@ -1093,7 +1237,7 @@
         </w:rPr>
         <w:fldChar w:fldCharType="separate"/>
       </w:r>
-      <w:ins w:id="22" w:author="Michelle Thompson" w:date="2016-09-26T13:51:00Z">
+      <w:ins w:id="38" w:author="Michelle Thompson" w:date="2016-09-26T13:51:00Z">
         <w:r>
           <w:rPr>
             <w:noProof/>
@@ -1101,7 +1245,7 @@
           <w:t>13</w:t>
         </w:r>
       </w:ins>
-      <w:del w:id="23" w:author="Michelle Thompson" w:date="2016-09-26T13:51:00Z">
+      <w:del w:id="39" w:author="Michelle Thompson" w:date="2016-09-26T13:51:00Z">
         <w:r>
           <w:rPr>
             <w:noProof/>
@@ -1122,12 +1266,21 @@
         <w:tabs>
           <w:tab w:val="right" w:pos="8630"/>
         </w:tabs>
+        <w:outlineLvl w:val="0"/>
         <w:rPr>
           <w:noProof/>
           <w:sz w:val="24"/>
           <w:szCs w:val="24"/>
           <w:lang w:eastAsia="en-US"/>
         </w:rPr>
+        <w:pPrChange w:id="40" w:author="Michelle Thompson" w:date="2020-10-02T13:37:00Z">
+          <w:pPr>
+            <w:pStyle w:val="TOC3"/>
+            <w:tabs>
+              <w:tab w:val="right" w:pos="8630"/>
+            </w:tabs>
+          </w:pPr>
+        </w:pPrChange>
       </w:pPr>
       <w:r>
         <w:rPr>
@@ -1164,7 +1317,7 @@
         </w:rPr>
         <w:fldChar w:fldCharType="separate"/>
       </w:r>
-      <w:ins w:id="24" w:author="Michelle Thompson" w:date="2016-09-26T13:51:00Z">
+      <w:ins w:id="41" w:author="Michelle Thompson" w:date="2016-09-26T13:51:00Z">
         <w:r>
           <w:rPr>
             <w:noProof/>
@@ -1172,7 +1325,7 @@
           <w:t>13</w:t>
         </w:r>
       </w:ins>
-      <w:del w:id="25" w:author="Michelle Thompson" w:date="2016-09-26T13:51:00Z">
+      <w:del w:id="42" w:author="Michelle Thompson" w:date="2016-09-26T13:51:00Z">
         <w:r>
           <w:rPr>
             <w:noProof/>
@@ -1193,12 +1346,21 @@
         <w:tabs>
           <w:tab w:val="right" w:pos="8630"/>
         </w:tabs>
+        <w:outlineLvl w:val="0"/>
         <w:rPr>
           <w:noProof/>
           <w:sz w:val="24"/>
           <w:szCs w:val="24"/>
           <w:lang w:eastAsia="en-US"/>
         </w:rPr>
+        <w:pPrChange w:id="43" w:author="Michelle Thompson" w:date="2020-10-02T13:37:00Z">
+          <w:pPr>
+            <w:pStyle w:val="TOC3"/>
+            <w:tabs>
+              <w:tab w:val="right" w:pos="8630"/>
+            </w:tabs>
+          </w:pPr>
+        </w:pPrChange>
       </w:pPr>
       <w:r>
         <w:rPr>
@@ -1235,7 +1397,7 @@
         </w:rPr>
         <w:fldChar w:fldCharType="separate"/>
       </w:r>
-      <w:ins w:id="26" w:author="Michelle Thompson" w:date="2016-09-26T13:51:00Z">
+      <w:ins w:id="44" w:author="Michelle Thompson" w:date="2016-09-26T13:51:00Z">
         <w:r>
           <w:rPr>
             <w:noProof/>
@@ -1243,7 +1405,7 @@
           <w:t>14</w:t>
         </w:r>
       </w:ins>
-      <w:del w:id="27" w:author="Michelle Thompson" w:date="2016-09-26T13:51:00Z">
+      <w:del w:id="45" w:author="Michelle Thompson" w:date="2016-09-26T13:51:00Z">
         <w:r>
           <w:rPr>
             <w:noProof/>
@@ -1264,6 +1426,7 @@
         <w:tabs>
           <w:tab w:val="right" w:pos="8630"/>
         </w:tabs>
+        <w:outlineLvl w:val="0"/>
         <w:rPr>
           <w:b w:val="0"/>
           <w:noProof/>
@@ -1271,6 +1434,14 @@
           <w:szCs w:val="24"/>
           <w:lang w:eastAsia="en-US"/>
         </w:rPr>
+        <w:pPrChange w:id="46" w:author="Michelle Thompson" w:date="2020-10-02T13:37:00Z">
+          <w:pPr>
+            <w:pStyle w:val="TOC2"/>
+            <w:tabs>
+              <w:tab w:val="right" w:pos="8630"/>
+            </w:tabs>
+          </w:pPr>
+        </w:pPrChange>
       </w:pPr>
       <w:r>
         <w:rPr>
@@ -1307,7 +1478,7 @@
         </w:rPr>
         <w:fldChar w:fldCharType="separate"/>
       </w:r>
-      <w:ins w:id="28" w:author="Michelle Thompson" w:date="2016-09-26T13:51:00Z">
+      <w:ins w:id="47" w:author="Michelle Thompson" w:date="2016-09-26T13:51:00Z">
         <w:r>
           <w:rPr>
             <w:noProof/>
@@ -1315,7 +1486,7 @@
           <w:t>14</w:t>
         </w:r>
       </w:ins>
-      <w:del w:id="29" w:author="Michelle Thompson" w:date="2016-09-26T13:51:00Z">
+      <w:del w:id="48" w:author="Michelle Thompson" w:date="2016-09-26T13:51:00Z">
         <w:r>
           <w:rPr>
             <w:noProof/>
@@ -1336,6 +1507,7 @@
         <w:tabs>
           <w:tab w:val="right" w:pos="8630"/>
         </w:tabs>
+        <w:outlineLvl w:val="0"/>
         <w:rPr>
           <w:b w:val="0"/>
           <w:noProof/>
@@ -1343,6 +1515,14 @@
           <w:szCs w:val="24"/>
           <w:lang w:eastAsia="en-US"/>
         </w:rPr>
+        <w:pPrChange w:id="49" w:author="Michelle Thompson" w:date="2020-10-02T13:37:00Z">
+          <w:pPr>
+            <w:pStyle w:val="TOC2"/>
+            <w:tabs>
+              <w:tab w:val="right" w:pos="8630"/>
+            </w:tabs>
+          </w:pPr>
+        </w:pPrChange>
       </w:pPr>
       <w:r>
         <w:rPr>
@@ -1379,7 +1559,7 @@
         </w:rPr>
         <w:fldChar w:fldCharType="separate"/>
       </w:r>
-      <w:ins w:id="30" w:author="Michelle Thompson" w:date="2016-09-26T13:51:00Z">
+      <w:ins w:id="50" w:author="Michelle Thompson" w:date="2016-09-26T13:51:00Z">
         <w:r>
           <w:rPr>
             <w:noProof/>
@@ -1387,7 +1567,7 @@
           <w:t>14</w:t>
         </w:r>
       </w:ins>
-      <w:del w:id="31" w:author="Michelle Thompson" w:date="2016-09-26T13:51:00Z">
+      <w:del w:id="51" w:author="Michelle Thompson" w:date="2016-09-26T13:51:00Z">
         <w:r>
           <w:rPr>
             <w:noProof/>
@@ -1408,6 +1588,7 @@
         <w:tabs>
           <w:tab w:val="right" w:pos="8630"/>
         </w:tabs>
+        <w:outlineLvl w:val="0"/>
         <w:rPr>
           <w:b w:val="0"/>
           <w:noProof/>
@@ -1415,6 +1596,14 @@
           <w:szCs w:val="24"/>
           <w:lang w:eastAsia="en-US"/>
         </w:rPr>
+        <w:pPrChange w:id="52" w:author="Michelle Thompson" w:date="2020-10-02T13:37:00Z">
+          <w:pPr>
+            <w:pStyle w:val="TOC2"/>
+            <w:tabs>
+              <w:tab w:val="right" w:pos="8630"/>
+            </w:tabs>
+          </w:pPr>
+        </w:pPrChange>
       </w:pPr>
       <w:r>
         <w:rPr>
@@ -1451,7 +1640,7 @@
         </w:rPr>
         <w:fldChar w:fldCharType="separate"/>
       </w:r>
-      <w:ins w:id="32" w:author="Michelle Thompson" w:date="2016-09-26T13:51:00Z">
+      <w:ins w:id="53" w:author="Michelle Thompson" w:date="2016-09-26T13:51:00Z">
         <w:r>
           <w:rPr>
             <w:noProof/>
@@ -1459,7 +1648,7 @@
           <w:t>14</w:t>
         </w:r>
       </w:ins>
-      <w:del w:id="33" w:author="Michelle Thompson" w:date="2016-09-26T13:51:00Z">
+      <w:del w:id="54" w:author="Michelle Thompson" w:date="2016-09-26T13:51:00Z">
         <w:r>
           <w:rPr>
             <w:noProof/>
@@ -1480,6 +1669,7 @@
         <w:tabs>
           <w:tab w:val="right" w:pos="8630"/>
         </w:tabs>
+        <w:outlineLvl w:val="0"/>
         <w:rPr>
           <w:b w:val="0"/>
           <w:noProof/>
@@ -1487,6 +1677,14 @@
           <w:szCs w:val="24"/>
           <w:lang w:eastAsia="en-US"/>
         </w:rPr>
+        <w:pPrChange w:id="55" w:author="Michelle Thompson" w:date="2020-10-02T13:37:00Z">
+          <w:pPr>
+            <w:pStyle w:val="TOC2"/>
+            <w:tabs>
+              <w:tab w:val="right" w:pos="8630"/>
+            </w:tabs>
+          </w:pPr>
+        </w:pPrChange>
       </w:pPr>
       <w:r>
         <w:rPr>
@@ -1523,7 +1721,7 @@
         </w:rPr>
         <w:fldChar w:fldCharType="separate"/>
       </w:r>
-      <w:ins w:id="34" w:author="Michelle Thompson" w:date="2016-09-26T13:51:00Z">
+      <w:ins w:id="56" w:author="Michelle Thompson" w:date="2016-09-26T13:51:00Z">
         <w:r>
           <w:rPr>
             <w:noProof/>
@@ -1531,7 +1729,7 @@
           <w:t>14</w:t>
         </w:r>
       </w:ins>
-      <w:del w:id="35" w:author="Michelle Thompson" w:date="2016-09-26T13:51:00Z">
+      <w:del w:id="57" w:author="Michelle Thompson" w:date="2016-09-26T13:51:00Z">
         <w:r>
           <w:rPr>
             <w:noProof/>
@@ -1552,6 +1750,7 @@
         <w:tabs>
           <w:tab w:val="right" w:pos="8630"/>
         </w:tabs>
+        <w:outlineLvl w:val="0"/>
         <w:rPr>
           <w:b w:val="0"/>
           <w:noProof/>
@@ -1559,6 +1758,14 @@
           <w:szCs w:val="24"/>
           <w:lang w:eastAsia="en-US"/>
         </w:rPr>
+        <w:pPrChange w:id="58" w:author="Michelle Thompson" w:date="2020-10-02T13:37:00Z">
+          <w:pPr>
+            <w:pStyle w:val="TOC2"/>
+            <w:tabs>
+              <w:tab w:val="right" w:pos="8630"/>
+            </w:tabs>
+          </w:pPr>
+        </w:pPrChange>
       </w:pPr>
       <w:r>
         <w:rPr>
@@ -1595,7 +1802,7 @@
         </w:rPr>
         <w:fldChar w:fldCharType="separate"/>
       </w:r>
-      <w:ins w:id="36" w:author="Michelle Thompson" w:date="2016-09-26T13:51:00Z">
+      <w:ins w:id="59" w:author="Michelle Thompson" w:date="2016-09-26T13:51:00Z">
         <w:r>
           <w:rPr>
             <w:noProof/>
@@ -1603,7 +1810,7 @@
           <w:t>15</w:t>
         </w:r>
       </w:ins>
-      <w:del w:id="37" w:author="Michelle Thompson" w:date="2016-09-26T13:51:00Z">
+      <w:del w:id="60" w:author="Michelle Thompson" w:date="2016-09-26T13:51:00Z">
         <w:r>
           <w:rPr>
             <w:noProof/>
@@ -1624,6 +1831,7 @@
         <w:tabs>
           <w:tab w:val="right" w:pos="8630"/>
         </w:tabs>
+        <w:outlineLvl w:val="0"/>
         <w:rPr>
           <w:b w:val="0"/>
           <w:noProof/>
@@ -1631,6 +1839,14 @@
           <w:szCs w:val="24"/>
           <w:lang w:eastAsia="en-US"/>
         </w:rPr>
+        <w:pPrChange w:id="61" w:author="Michelle Thompson" w:date="2020-10-02T13:37:00Z">
+          <w:pPr>
+            <w:pStyle w:val="TOC2"/>
+            <w:tabs>
+              <w:tab w:val="right" w:pos="8630"/>
+            </w:tabs>
+          </w:pPr>
+        </w:pPrChange>
       </w:pPr>
       <w:r>
         <w:rPr>
@@ -1667,7 +1883,7 @@
         </w:rPr>
         <w:fldChar w:fldCharType="separate"/>
       </w:r>
-      <w:ins w:id="38" w:author="Michelle Thompson" w:date="2016-09-26T13:51:00Z">
+      <w:ins w:id="62" w:author="Michelle Thompson" w:date="2016-09-26T13:51:00Z">
         <w:r>
           <w:rPr>
             <w:noProof/>
@@ -1675,7 +1891,7 @@
           <w:t>15</w:t>
         </w:r>
       </w:ins>
-      <w:del w:id="39" w:author="Michelle Thompson" w:date="2016-09-26T13:51:00Z">
+      <w:del w:id="63" w:author="Michelle Thompson" w:date="2016-09-26T13:51:00Z">
         <w:r>
           <w:rPr>
             <w:noProof/>
@@ -1696,6 +1912,7 @@
         <w:tabs>
           <w:tab w:val="right" w:pos="8630"/>
         </w:tabs>
+        <w:outlineLvl w:val="0"/>
         <w:rPr>
           <w:b w:val="0"/>
           <w:noProof/>
@@ -1703,6 +1920,14 @@
           <w:szCs w:val="24"/>
           <w:lang w:eastAsia="en-US"/>
         </w:rPr>
+        <w:pPrChange w:id="64" w:author="Michelle Thompson" w:date="2020-10-02T13:37:00Z">
+          <w:pPr>
+            <w:pStyle w:val="TOC2"/>
+            <w:tabs>
+              <w:tab w:val="right" w:pos="8630"/>
+            </w:tabs>
+          </w:pPr>
+        </w:pPrChange>
       </w:pPr>
       <w:r>
         <w:rPr>
@@ -1739,7 +1964,7 @@
         </w:rPr>
         <w:fldChar w:fldCharType="separate"/>
       </w:r>
-      <w:ins w:id="40" w:author="Michelle Thompson" w:date="2016-09-26T13:51:00Z">
+      <w:ins w:id="65" w:author="Michelle Thompson" w:date="2016-09-26T13:51:00Z">
         <w:r>
           <w:rPr>
             <w:noProof/>
@@ -1747,7 +1972,7 @@
           <w:t>15</w:t>
         </w:r>
       </w:ins>
-      <w:del w:id="41" w:author="Michelle Thompson" w:date="2016-09-26T13:51:00Z">
+      <w:del w:id="66" w:author="Michelle Thompson" w:date="2016-09-26T13:51:00Z">
         <w:r>
           <w:rPr>
             <w:noProof/>
@@ -1768,12 +1993,21 @@
         <w:tabs>
           <w:tab w:val="right" w:pos="8630"/>
         </w:tabs>
+        <w:outlineLvl w:val="0"/>
         <w:rPr>
           <w:noProof/>
           <w:sz w:val="24"/>
           <w:szCs w:val="24"/>
           <w:lang w:eastAsia="en-US"/>
         </w:rPr>
+        <w:pPrChange w:id="67" w:author="Michelle Thompson" w:date="2020-10-02T13:37:00Z">
+          <w:pPr>
+            <w:pStyle w:val="TOC3"/>
+            <w:tabs>
+              <w:tab w:val="right" w:pos="8630"/>
+            </w:tabs>
+          </w:pPr>
+        </w:pPrChange>
       </w:pPr>
       <w:r>
         <w:rPr>
@@ -1810,7 +2044,7 @@
         </w:rPr>
         <w:fldChar w:fldCharType="separate"/>
       </w:r>
-      <w:ins w:id="42" w:author="Michelle Thompson" w:date="2016-09-26T13:51:00Z">
+      <w:ins w:id="68" w:author="Michelle Thompson" w:date="2016-09-26T13:51:00Z">
         <w:r>
           <w:rPr>
             <w:noProof/>
@@ -1818,7 +2052,7 @@
           <w:t>15</w:t>
         </w:r>
       </w:ins>
-      <w:del w:id="43" w:author="Michelle Thompson" w:date="2016-09-26T13:51:00Z">
+      <w:del w:id="69" w:author="Michelle Thompson" w:date="2016-09-26T13:51:00Z">
         <w:r>
           <w:rPr>
             <w:noProof/>
@@ -1839,12 +2073,21 @@
         <w:tabs>
           <w:tab w:val="right" w:pos="8630"/>
         </w:tabs>
+        <w:outlineLvl w:val="0"/>
         <w:rPr>
           <w:noProof/>
           <w:sz w:val="24"/>
           <w:szCs w:val="24"/>
           <w:lang w:eastAsia="en-US"/>
         </w:rPr>
+        <w:pPrChange w:id="70" w:author="Michelle Thompson" w:date="2020-10-02T13:37:00Z">
+          <w:pPr>
+            <w:pStyle w:val="TOC3"/>
+            <w:tabs>
+              <w:tab w:val="right" w:pos="8630"/>
+            </w:tabs>
+          </w:pPr>
+        </w:pPrChange>
       </w:pPr>
       <w:r>
         <w:rPr>
@@ -1881,7 +2124,7 @@
         </w:rPr>
         <w:fldChar w:fldCharType="separate"/>
       </w:r>
-      <w:ins w:id="44" w:author="Michelle Thompson" w:date="2016-09-26T13:51:00Z">
+      <w:ins w:id="71" w:author="Michelle Thompson" w:date="2016-09-26T13:51:00Z">
         <w:r>
           <w:rPr>
             <w:noProof/>
@@ -1889,7 +2132,7 @@
           <w:t>15</w:t>
         </w:r>
       </w:ins>
-      <w:del w:id="45" w:author="Michelle Thompson" w:date="2016-09-26T13:51:00Z">
+      <w:del w:id="72" w:author="Michelle Thompson" w:date="2016-09-26T13:51:00Z">
         <w:r>
           <w:rPr>
             <w:noProof/>
@@ -1905,6 +2148,12 @@
       </w:r>
     </w:p>
     <w:p>
+      <w:pPr>
+        <w:outlineLvl w:val="0"/>
+        <w:pPrChange w:id="73" w:author="Michelle Thompson" w:date="2020-10-02T13:37:00Z">
+          <w:pPr/>
+        </w:pPrChange>
+      </w:pPr>
       <w:r>
         <w:fldChar w:fldCharType="end"/>
       </w:r>
@@ -1919,21 +2168,21 @@
       <w:pPr>
         <w:pStyle w:val="Heading1"/>
       </w:pPr>
-      <w:bookmarkStart w:id="46" w:name="_Toc452196085"/>
+      <w:bookmarkStart w:id="74" w:name="_Toc452196085"/>
       <w:r>
         <w:t>Part</w:t>
       </w:r>
       <w:r>
         <w:t xml:space="preserve"> 1 – General Information</w:t>
       </w:r>
-      <w:bookmarkEnd w:id="46"/>
+      <w:bookmarkEnd w:id="74"/>
     </w:p>
     <w:p/>
     <w:p>
       <w:pPr>
         <w:pStyle w:val="Heading2"/>
       </w:pPr>
-      <w:bookmarkStart w:id="47" w:name="_Toc452196086"/>
+      <w:bookmarkStart w:id="75" w:name="_Toc452196086"/>
       <w:r>
         <w:lastRenderedPageBreak/>
         <w:t xml:space="preserve">Chapter 1 </w:t>
@@ -1944,7 +2193,7 @@
       <w:r>
         <w:t>Overhead</w:t>
       </w:r>
-      <w:bookmarkEnd w:id="47"/>
+      <w:bookmarkEnd w:id="75"/>
       <w:r>
         <w:t xml:space="preserve"> </w:t>
       </w:r>
@@ -1970,11 +2219,11 @@
       <w:pPr>
         <w:pStyle w:val="Heading3"/>
       </w:pPr>
-      <w:bookmarkStart w:id="48" w:name="_Toc452196087"/>
+      <w:bookmarkStart w:id="76" w:name="_Toc452196087"/>
       <w:r>
         <w:t>Origin of this Document</w:t>
       </w:r>
-      <w:bookmarkEnd w:id="48"/>
+      <w:bookmarkEnd w:id="76"/>
     </w:p>
     <w:p>
       <w:r>
@@ -2026,7 +2275,7 @@
             <v:path o:extrusionok="f" gradientshapeok="t" o:connecttype="rect"/>
             <o:lock v:ext="edit" aspectratio="t"/>
           </v:shapetype>
-          <v:shape id="_x0000_i1025" type="#_x0000_t75" alt="" style="width:6in;height:624.85pt;mso-width-percent:0;mso-height-percent:0;mso-width-percent:0;mso-height-percent:0" o:ole="">
+          <v:shape id="_x0000_i1025" type="#_x0000_t75" alt="" style="width:6in;height:625.15pt;mso-width-percent:0;mso-height-percent:0;mso-width-percent:0;mso-height-percent:0" o:ole="">
             <v:imagedata r:id="rId6" o:title=""/>
           </v:shape>
           <o:OLEObject Type="Link" ProgID="Word.Document.12" ShapeID="_x0000_i1025" DrawAspect="Content" r:id="rId7" UpdateMode="Always">
@@ -2041,7 +2290,7 @@
       <w:pPr>
         <w:pStyle w:val="Heading3"/>
       </w:pPr>
-      <w:bookmarkStart w:id="49" w:name="_Toc452196088"/>
+      <w:bookmarkStart w:id="77" w:name="_Toc452196088"/>
       <w:r>
         <w:lastRenderedPageBreak/>
         <w:t>Justification</w:t>
@@ -2121,23 +2370,23 @@
         <w:lastRenderedPageBreak/>
         <w:t>Preface</w:t>
       </w:r>
-      <w:bookmarkEnd w:id="49"/>
+      <w:bookmarkEnd w:id="77"/>
     </w:p>
     <w:p>
       <w:r>
         <w:t>Phase 4 Ground is the name of an engineering effort</w:t>
       </w:r>
-      <w:del w:id="50" w:author="Michelle Thompson" w:date="2019-12-13T10:04:00Z">
+      <w:del w:id="78" w:author="Michelle Thompson" w:date="2019-12-13T10:04:00Z">
         <w:r>
           <w:delText xml:space="preserve"> </w:delText>
         </w:r>
       </w:del>
-      <w:ins w:id="51" w:author="Michelle Thompson" w:date="2019-12-13T10:04:00Z">
+      <w:ins w:id="79" w:author="Michelle Thompson" w:date="2019-12-13T10:04:00Z">
         <w:r>
           <w:t xml:space="preserve"> for the Amateur Satellite Service</w:t>
         </w:r>
       </w:ins>
-      <w:del w:id="52" w:author="Michelle Thompson" w:date="2019-12-13T10:04:00Z">
+      <w:del w:id="80" w:author="Michelle Thompson" w:date="2019-12-13T10:04:00Z">
         <w:r>
           <w:delText>sponsored by AMSAT</w:delText>
         </w:r>
@@ -2148,7 +2397,7 @@
       <w:r>
         <w:t xml:space="preserve">produce an ensemble of open source solutions for </w:t>
       </w:r>
-      <w:del w:id="53" w:author="Michelle Thompson" w:date="2019-12-13T10:05:00Z">
+      <w:del w:id="81" w:author="Michelle Thompson" w:date="2019-12-13T10:05:00Z">
         <w:r>
           <w:delText>the radio problem</w:delText>
         </w:r>
@@ -2171,7 +2420,7 @@
           <w:delText>strategy poses</w:delText>
         </w:r>
       </w:del>
-      <w:ins w:id="54" w:author="Michelle Thompson" w:date="2019-12-13T10:05:00Z">
+      <w:ins w:id="82" w:author="Michelle Thompson" w:date="2019-12-13T10:05:00Z">
         <w:r>
           <w:t>microwave digital payloads</w:t>
         </w:r>
@@ -2179,12 +2428,12 @@
       <w:r>
         <w:t>.</w:t>
       </w:r>
-      <w:ins w:id="55" w:author="Michelle Thompson" w:date="2019-12-13T10:05:00Z">
+      <w:ins w:id="83" w:author="Michelle Thompson" w:date="2019-12-13T10:05:00Z">
         <w:r>
           <w:t xml:space="preserve"> </w:t>
         </w:r>
       </w:ins>
-      <w:del w:id="56" w:author="Michelle Thompson" w:date="2019-12-13T10:05:00Z">
+      <w:del w:id="84" w:author="Michelle Thompson" w:date="2019-12-13T10:05:00Z">
         <w:r>
           <w:delText xml:space="preserve"> </w:delText>
         </w:r>
@@ -2200,13 +2449,13 @@
       <w:r>
         <w:t xml:space="preserve">), and that’s where </w:t>
       </w:r>
-      <w:del w:id="57" w:author="Michelle Thompson" w:date="2019-12-13T10:05:00Z">
+      <w:del w:id="85" w:author="Michelle Thompson" w:date="2019-12-13T10:05:00Z">
         <w:r>
           <w:delText xml:space="preserve">AMSAT’s </w:delText>
         </w:r>
       </w:del>
       <w:proofErr w:type="spellStart"/>
-      <w:ins w:id="58" w:author="Michelle Thompson" w:date="2019-12-13T10:05:00Z">
+      <w:ins w:id="86" w:author="Michelle Thompson" w:date="2019-12-13T10:05:00Z">
         <w:r>
           <w:t>intial</w:t>
         </w:r>
@@ -2218,7 +2467,7 @@
       <w:r>
         <w:t xml:space="preserve">microwave satellite strategy is directed. </w:t>
       </w:r>
-      <w:del w:id="59" w:author="Michelle Thompson" w:date="2019-12-13T10:05:00Z">
+      <w:del w:id="87" w:author="Michelle Thompson" w:date="2019-12-13T10:05:00Z">
         <w:r>
           <w:delText xml:space="preserve">AMSAT considered all the microwave bands, from 1.2 GHz through 24 GHz, and chose </w:delText>
         </w:r>
@@ -2243,7 +2492,7 @@
       <w:r>
         <w:t xml:space="preserve">Phase 4 Ground is pursuing </w:t>
       </w:r>
-      <w:del w:id="60" w:author="Michelle Thompson" w:date="2019-12-13T10:06:00Z">
+      <w:del w:id="88" w:author="Michelle Thompson" w:date="2019-12-13T10:06:00Z">
         <w:r>
           <w:delText>both a</w:delText>
         </w:r>
@@ -2345,22 +2594,22 @@
       <w:r>
         <w:t xml:space="preserve">. </w:t>
       </w:r>
-      <w:ins w:id="61" w:author="Michelle Thompson" w:date="2019-12-13T10:06:00Z">
+      <w:ins w:id="89" w:author="Michelle Thompson" w:date="2019-12-13T10:06:00Z">
         <w:r>
           <w:t>It is also expected to be useful for terrestrial deployments. DVB-S, DVB-S2, and DVB-</w:t>
         </w:r>
       </w:ins>
-      <w:ins w:id="62" w:author="Michelle Thompson" w:date="2019-12-13T10:07:00Z">
+      <w:ins w:id="90" w:author="Michelle Thompson" w:date="2019-12-13T10:07:00Z">
         <w:r>
           <w:t>S2X are</w:t>
         </w:r>
       </w:ins>
-      <w:ins w:id="63" w:author="Michelle Thompson" w:date="2019-12-13T10:06:00Z">
+      <w:ins w:id="91" w:author="Michelle Thompson" w:date="2019-12-13T10:06:00Z">
         <w:r>
           <w:t xml:space="preserve"> supported by Amateur Television networks and operators.</w:t>
         </w:r>
       </w:ins>
-      <w:del w:id="64" w:author="Michelle Thompson" w:date="2019-12-13T10:06:00Z">
+      <w:del w:id="92" w:author="Michelle Thompson" w:date="2019-12-13T10:06:00Z">
         <w:r>
           <w:delText>DVB-T/2 was chosen for terrestrial deployments.</w:delText>
         </w:r>
@@ -2373,12 +2622,12 @@
       <w:r>
         <w:t xml:space="preserve">for </w:t>
       </w:r>
-      <w:ins w:id="65" w:author="Michelle Thompson" w:date="2019-12-13T10:07:00Z">
+      <w:ins w:id="93" w:author="Michelle Thompson" w:date="2019-12-13T10:07:00Z">
         <w:r>
           <w:t xml:space="preserve">choosing DVB-S2/X </w:t>
         </w:r>
       </w:ins>
-      <w:del w:id="66" w:author="Michelle Thompson" w:date="2019-12-13T10:07:00Z">
+      <w:del w:id="94" w:author="Michelle Thompson" w:date="2019-12-13T10:07:00Z">
         <w:r>
           <w:delText xml:space="preserve">this choice </w:delText>
         </w:r>
@@ -2394,7 +2643,7 @@
       <w:r>
         <w:t>DVB-S2</w:t>
       </w:r>
-      <w:ins w:id="67" w:author="Michelle Thompson" w:date="2016-09-26T13:53:00Z">
+      <w:ins w:id="95" w:author="Michelle Thompson" w:date="2016-09-26T13:53:00Z">
         <w:r>
           <w:t>/X</w:t>
         </w:r>
@@ -2434,7 +2683,7 @@
       <w:r>
         <w:t xml:space="preserve">By adopting this standard, we increase the amount of commercial gear that can receive our amateur signals. </w:t>
       </w:r>
-      <w:del w:id="68" w:author="Michelle Thompson" w:date="2016-09-26T13:54:00Z">
+      <w:del w:id="96" w:author="Michelle Thompson" w:date="2016-09-26T13:54:00Z">
         <w:r>
           <w:delText xml:space="preserve">DVB-S2 receiver cards are widely available. </w:delText>
         </w:r>
@@ -2461,11 +2710,11 @@
       <w:pPr>
         <w:pStyle w:val="Heading2"/>
       </w:pPr>
-      <w:bookmarkStart w:id="69" w:name="_Toc452196089"/>
+      <w:bookmarkStart w:id="97" w:name="_Toc452196089"/>
       <w:r>
         <w:t>Chapter 2 Link Budget</w:t>
       </w:r>
-      <w:bookmarkEnd w:id="69"/>
+      <w:bookmarkEnd w:id="97"/>
       <w:r>
         <w:t xml:space="preserve"> </w:t>
       </w:r>
@@ -2476,7 +2725,7 @@
       </w:r>
     </w:p>
     <w:p>
-      <w:commentRangeStart w:id="70"/>
+      <w:commentRangeStart w:id="98"/>
       <w:r>
         <w:t xml:space="preserve">Current </w:t>
       </w:r>
@@ -2497,12 +2746,12 @@
           <w:t>https://github.com/phase4ground/documents/tree/master/Engineering/Requirements/Air_Interface</w:t>
         </w:r>
       </w:hyperlink>
-      <w:commentRangeEnd w:id="70"/>
+      <w:commentRangeEnd w:id="98"/>
       <w:r>
         <w:rPr>
           <w:rStyle w:val="CommentReference"/>
         </w:rPr>
-        <w:commentReference w:id="70"/>
+        <w:commentReference w:id="98"/>
       </w:r>
       <w:r>
         <w:br/>
@@ -2539,7 +2788,7 @@
       </w:r>
     </w:p>
     <w:p>
-      <w:commentRangeStart w:id="71"/>
+      <w:commentRangeStart w:id="99"/>
       <w:r>
         <w:t xml:space="preserve">Since station types will vary, adaptive coding and modulation is </w:t>
       </w:r>
@@ -2574,12 +2823,12 @@
       <w:r>
         <w:t xml:space="preserve">link budgeting. This increases the complexity of the link budget. </w:t>
       </w:r>
-      <w:commentRangeEnd w:id="71"/>
+      <w:commentRangeEnd w:id="99"/>
       <w:r>
         <w:rPr>
           <w:rStyle w:val="CommentReference"/>
         </w:rPr>
-        <w:commentReference w:id="71"/>
+        <w:commentReference w:id="99"/>
       </w:r>
     </w:p>
     <w:p>
@@ -2604,11 +2853,11 @@
       <w:pPr>
         <w:pStyle w:val="Heading2"/>
       </w:pPr>
-      <w:bookmarkStart w:id="72" w:name="_Toc452196090"/>
+      <w:bookmarkStart w:id="100" w:name="_Toc452196090"/>
       <w:r>
         <w:t>Chapter 3 System Time</w:t>
       </w:r>
-      <w:bookmarkEnd w:id="72"/>
+      <w:bookmarkEnd w:id="100"/>
       <w:r>
         <w:t xml:space="preserve"> </w:t>
       </w:r>
@@ -2629,11 +2878,11 @@
       <w:pPr>
         <w:pStyle w:val="Heading2"/>
       </w:pPr>
-      <w:bookmarkStart w:id="73" w:name="_Toc452196091"/>
+      <w:bookmarkStart w:id="101" w:name="_Toc452196091"/>
       <w:r>
         <w:t>Chapter 4 Tolerances</w:t>
       </w:r>
-      <w:bookmarkEnd w:id="73"/>
+      <w:bookmarkEnd w:id="101"/>
       <w:r>
         <w:t xml:space="preserve"> </w:t>
       </w:r>
@@ -2674,11 +2923,11 @@
       <w:pPr>
         <w:pStyle w:val="Heading2"/>
       </w:pPr>
-      <w:bookmarkStart w:id="74" w:name="_Toc452196092"/>
+      <w:bookmarkStart w:id="102" w:name="_Toc452196092"/>
       <w:r>
         <w:t>Chapter 5 Forward Compatibility Rules</w:t>
       </w:r>
-      <w:bookmarkEnd w:id="74"/>
+      <w:bookmarkEnd w:id="102"/>
     </w:p>
     <w:p>
       <w:r>
@@ -2696,7 +2945,7 @@
       <w:pPr>
         <w:pStyle w:val="Heading1"/>
       </w:pPr>
-      <w:bookmarkStart w:id="75" w:name="_Toc452196093"/>
+      <w:bookmarkStart w:id="103" w:name="_Toc452196093"/>
       <w:r>
         <w:lastRenderedPageBreak/>
         <w:t>Part</w:t>
@@ -2704,14 +2953,14 @@
       <w:r>
         <w:t xml:space="preserve"> 2 – Requirements for Operation</w:t>
       </w:r>
-      <w:bookmarkEnd w:id="75"/>
+      <w:bookmarkEnd w:id="103"/>
     </w:p>
     <w:p/>
     <w:p>
       <w:pPr>
         <w:pStyle w:val="Heading2"/>
       </w:pPr>
-      <w:bookmarkStart w:id="76" w:name="_Toc452196094"/>
+      <w:bookmarkStart w:id="104" w:name="_Toc452196094"/>
       <w:r>
         <w:t xml:space="preserve">Chapter 6 </w:t>
       </w:r>
@@ -2721,17 +2970,17 @@
       <w:r>
         <w:t>s</w:t>
       </w:r>
-      <w:bookmarkEnd w:id="76"/>
+      <w:bookmarkEnd w:id="104"/>
     </w:p>
     <w:p>
       <w:pPr>
         <w:pStyle w:val="Heading3"/>
       </w:pPr>
-      <w:bookmarkStart w:id="77" w:name="_Toc452196095"/>
+      <w:bookmarkStart w:id="105" w:name="_Toc452196095"/>
       <w:r>
         <w:t>Frequencies</w:t>
       </w:r>
-      <w:bookmarkEnd w:id="77"/>
+      <w:bookmarkEnd w:id="105"/>
     </w:p>
     <w:tbl>
       <w:tblPr>
@@ -2817,7 +3066,7 @@
             <w:tcW w:w="1440" w:type="dxa"/>
           </w:tcPr>
           <w:p>
-            <w:commentRangeStart w:id="78"/>
+            <w:commentRangeStart w:id="106"/>
             <w:r>
               <w:t>10MHz</w:t>
             </w:r>
@@ -2840,12 +3089,12 @@
             <w:r>
               <w:t>A 100kHz channelized</w:t>
             </w:r>
-            <w:commentRangeEnd w:id="78"/>
+            <w:commentRangeEnd w:id="106"/>
             <w:r>
               <w:rPr>
                 <w:rStyle w:val="CommentReference"/>
               </w:rPr>
-              <w:commentReference w:id="78"/>
+              <w:commentReference w:id="106"/>
             </w:r>
           </w:p>
         </w:tc>
@@ -2915,7 +3164,35 @@
           </w:tcPr>
           <w:p>
             <w:r>
-              <w:t>5655 – 5665</w:t>
+              <w:t>56</w:t>
+            </w:r>
+            <w:ins w:id="107" w:author="Michelle Thompson" w:date="2020-11-18T17:51:00Z">
+              <w:r>
+                <w:t>7</w:t>
+              </w:r>
+            </w:ins>
+            <w:del w:id="108" w:author="Michelle Thompson" w:date="2020-11-18T17:51:00Z">
+              <w:r>
+                <w:delText>5</w:delText>
+              </w:r>
+            </w:del>
+            <w:r>
+              <w:t>5 – 56</w:t>
+            </w:r>
+            <w:ins w:id="109" w:author="Michelle Thompson" w:date="2020-11-18T17:51:00Z">
+              <w:r>
+                <w:t>8</w:t>
+              </w:r>
+            </w:ins>
+            <w:bookmarkStart w:id="110" w:name="_GoBack"/>
+            <w:bookmarkEnd w:id="110"/>
+            <w:del w:id="111" w:author="Michelle Thompson" w:date="2020-11-18T17:51:00Z">
+              <w:r>
+                <w:delText>6</w:delText>
+              </w:r>
+            </w:del>
+            <w:r>
+              <w:t>5</w:t>
             </w:r>
             <w:r>
               <w:t xml:space="preserve"> MHz</w:t>
@@ -2976,27 +3253,27 @@
       <w:r>
         <w:t>power output characteristics</w:t>
       </w:r>
-      <w:ins w:id="79" w:author="Kevin Sterne" w:date="2016-06-20T10:56:00Z">
+      <w:ins w:id="112" w:author="Kevin Sterne" w:date="2016-06-20T10:56:00Z">
         <w:r>
           <w:t>:</w:t>
         </w:r>
       </w:ins>
-      <w:ins w:id="80" w:author="Kevin Sterne" w:date="2016-06-20T10:55:00Z">
+      <w:ins w:id="113" w:author="Kevin Sterne" w:date="2016-06-20T10:55:00Z">
         <w:r>
           <w:t xml:space="preserve">  </w:t>
         </w:r>
       </w:ins>
-      <w:ins w:id="81" w:author="Kevin Sterne" w:date="2016-06-20T10:56:00Z">
+      <w:ins w:id="114" w:author="Kevin Sterne" w:date="2016-06-20T10:56:00Z">
         <w:r>
           <w:t>T</w:t>
         </w:r>
       </w:ins>
-      <w:ins w:id="82" w:author="Kevin Sterne" w:date="2016-06-20T10:55:00Z">
+      <w:ins w:id="115" w:author="Kevin Sterne" w:date="2016-06-20T10:55:00Z">
         <w:r>
           <w:t xml:space="preserve">his could be a table of estimated EIRPs that will close the link depending on the coding/modulation used.  </w:t>
         </w:r>
       </w:ins>
-      <w:ins w:id="83" w:author="Kevin Sterne" w:date="2016-06-20T10:56:00Z">
+      <w:ins w:id="116" w:author="Kevin Sterne" w:date="2016-06-20T10:56:00Z">
         <w:r>
           <w:t>This could be helpful for operators planning a station and knowing the amount of power out plus the antenna gain needed be able to get up to the payload.</w:t>
         </w:r>
@@ -3014,11 +3291,11 @@
       <w:pPr>
         <w:pStyle w:val="Heading3"/>
       </w:pPr>
-      <w:bookmarkStart w:id="84" w:name="_Toc452196096"/>
+      <w:bookmarkStart w:id="117" w:name="_Toc452196096"/>
       <w:r>
         <w:t>Voice Signal Quality</w:t>
       </w:r>
-      <w:bookmarkEnd w:id="84"/>
+      <w:bookmarkEnd w:id="117"/>
     </w:p>
     <w:p>
       <w:r>
@@ -3064,12 +3341,12 @@
       <w:r>
         <w:t>s</w:t>
       </w:r>
-      <w:ins w:id="85" w:author="Michelle Thompson" w:date="2016-09-26T13:55:00Z">
+      <w:ins w:id="118" w:author="Michelle Thompson" w:date="2016-09-26T13:55:00Z">
         <w:r>
           <w:t xml:space="preserve"> </w:t>
         </w:r>
       </w:ins>
-      <w:del w:id="86" w:author="Michelle Thompson" w:date="2016-09-26T13:55:00Z">
+      <w:del w:id="119" w:author="Michelle Thompson" w:date="2016-09-26T13:55:00Z">
         <w:r>
           <w:delText xml:space="preserve"> and implements </w:delText>
         </w:r>
@@ -3101,28 +3378,28 @@
       <w:pPr>
         <w:pStyle w:val="Heading3"/>
       </w:pPr>
-      <w:bookmarkStart w:id="87" w:name="_Toc452196097"/>
+      <w:bookmarkStart w:id="120" w:name="_Toc452196097"/>
       <w:r>
         <w:t>Emission Type</w:t>
       </w:r>
-      <w:bookmarkEnd w:id="87"/>
+      <w:bookmarkEnd w:id="120"/>
     </w:p>
     <w:p/>
     <w:p>
       <w:pPr>
         <w:pStyle w:val="Heading3"/>
       </w:pPr>
-      <w:bookmarkStart w:id="88" w:name="_Toc452196098"/>
+      <w:bookmarkStart w:id="121" w:name="_Toc452196098"/>
       <w:r>
         <w:lastRenderedPageBreak/>
         <w:t>Emission Type Designation</w:t>
       </w:r>
-      <w:bookmarkEnd w:id="88"/>
+      <w:bookmarkEnd w:id="121"/>
     </w:p>
     <w:p>
       <w:pPr>
         <w:rPr>
-          <w:ins w:id="89" w:author="Michelle Thompson" w:date="2019-12-18T13:37:00Z"/>
+          <w:ins w:id="122" w:author="Michelle Thompson" w:date="2019-12-18T13:37:00Z"/>
         </w:rPr>
       </w:pPr>
       <w:r>
@@ -3132,11 +3409,11 @@
     <w:p>
       <w:pPr>
         <w:pStyle w:val="Heading4"/>
-        <w:pPrChange w:id="90" w:author="Michelle Thompson" w:date="2019-12-18T13:37:00Z">
+        <w:pPrChange w:id="123" w:author="Michelle Thompson" w:date="2019-12-18T13:37:00Z">
           <w:pPr/>
         </w:pPrChange>
       </w:pPr>
-      <w:ins w:id="91" w:author="Michelle Thompson" w:date="2019-12-18T13:37:00Z">
+      <w:ins w:id="124" w:author="Michelle Thompson" w:date="2019-12-18T13:37:00Z">
         <w:r>
           <w:t>Downlink</w:t>
         </w:r>
@@ -3145,7 +3422,7 @@
     <w:p>
       <w:pPr>
         <w:rPr>
-          <w:ins w:id="92" w:author="Michelle Thompson" w:date="2019-12-13T10:14:00Z"/>
+          <w:ins w:id="125" w:author="Michelle Thompson" w:date="2019-12-13T10:14:00Z"/>
         </w:rPr>
       </w:pPr>
       <w:r>
@@ -3160,7 +3437,7 @@
       <w:r>
         <w:t xml:space="preserve">. </w:t>
       </w:r>
-      <w:del w:id="93" w:author="Michelle Thompson" w:date="2019-12-13T10:14:00Z">
+      <w:del w:id="126" w:author="Michelle Thompson" w:date="2019-12-13T10:14:00Z">
         <w:r>
           <w:delText>Cube Quest Challenge, which Phase 4 Ground also supports, is pursuin</w:delText>
         </w:r>
@@ -3201,7 +3478,7 @@
       <w:r>
         <w:t xml:space="preserve">The downlink shall be linearly polarized, and cross-polarized with respect to the uplink. </w:t>
       </w:r>
-      <w:ins w:id="94" w:author="Michelle Thompson" w:date="2019-12-13T10:38:00Z">
+      <w:ins w:id="127" w:author="Michelle Thompson" w:date="2019-12-13T10:38:00Z">
         <w:r>
           <w:br/>
         </w:r>
@@ -3218,7 +3495,7 @@
           <w:t>§97.305   Authorized emission types</w:t>
         </w:r>
       </w:ins>
-      <w:ins w:id="95" w:author="Michelle Thompson" w:date="2019-12-13T10:39:00Z">
+      <w:ins w:id="128" w:author="Michelle Thompson" w:date="2019-12-13T10:39:00Z">
         <w:r>
           <w:t xml:space="preserve">. This is from </w:t>
         </w:r>
@@ -3230,15 +3507,12 @@
     <w:p>
       <w:pPr>
         <w:rPr>
-          <w:ins w:id="96" w:author="Michelle Thompson" w:date="2019-12-13T10:29:00Z"/>
+          <w:ins w:id="129" w:author="Michelle Thompson" w:date="2019-12-13T10:29:00Z"/>
         </w:rPr>
       </w:pPr>
-      <w:ins w:id="97" w:author="Michelle Thompson" w:date="2019-12-13T10:37:00Z">
-        <w:r>
-          <w:t>§97.307   Emission standards.</w:t>
-        </w:r>
-        <w:r>
-          <w:t xml:space="preserve"> </w:t>
+      <w:ins w:id="130" w:author="Michelle Thompson" w:date="2019-12-13T10:37:00Z">
+        <w:r>
+          <w:t xml:space="preserve">§97.307   Emission standards. </w:t>
         </w:r>
         <w:r>
           <w:br/>
@@ -3259,10 +3533,10 @@
     <w:p>
       <w:pPr>
         <w:rPr>
-          <w:ins w:id="98" w:author="Michelle Thompson" w:date="2019-12-18T13:36:00Z"/>
+          <w:ins w:id="131" w:author="Michelle Thompson" w:date="2019-12-18T13:36:00Z"/>
         </w:rPr>
       </w:pPr>
-      <w:ins w:id="99" w:author="Michelle Thompson" w:date="2019-12-13T10:29:00Z">
+      <w:ins w:id="132" w:author="Michelle Thompson" w:date="2019-12-13T10:29:00Z">
         <w:r>
           <w:fldChar w:fldCharType="begin"/>
         </w:r>
@@ -3271,7 +3545,7 @@
         </w:r>
         <w:r>
           <w:rPr>
-            <w:rPrChange w:id="100" w:author="Michelle Thompson" w:date="2019-12-13T10:29:00Z">
+            <w:rPrChange w:id="133" w:author="Michelle Thompson" w:date="2019-12-13T10:29:00Z">
               <w:rPr>
                 <w:rStyle w:val="Hyperlink"/>
               </w:rPr>
@@ -3289,31 +3563,7 @@
           <w:rPr>
             <w:rStyle w:val="Hyperlink"/>
           </w:rPr>
-          <w:t>https://en.wikiped</w:t>
-        </w:r>
-        <w:r>
-          <w:rPr>
-            <w:rStyle w:val="Hyperlink"/>
-          </w:rPr>
-          <w:t>i</w:t>
-        </w:r>
-        <w:r>
-          <w:rPr>
-            <w:rStyle w:val="Hyperlink"/>
-          </w:rPr>
-          <w:t>a.org/wiki/Types_of_radi</w:t>
-        </w:r>
-        <w:r>
-          <w:rPr>
-            <w:rStyle w:val="Hyperlink"/>
-          </w:rPr>
-          <w:t>o</w:t>
-        </w:r>
-        <w:r>
-          <w:rPr>
-            <w:rStyle w:val="Hyperlink"/>
-          </w:rPr>
-          <w:t>_emissions</w:t>
+          <w:t>https://en.wikipedia.org/wiki/Types_of_radio_emissions</w:t>
         </w:r>
         <w:r>
           <w:fldChar w:fldCharType="end"/>
@@ -3323,10 +3573,10 @@
     <w:p>
       <w:pPr>
         <w:rPr>
-          <w:ins w:id="101" w:author="Michelle Thompson" w:date="2019-12-18T13:36:00Z"/>
+          <w:ins w:id="134" w:author="Michelle Thompson" w:date="2019-12-18T13:36:00Z"/>
         </w:rPr>
       </w:pPr>
-      <w:ins w:id="102" w:author="Michelle Thompson" w:date="2019-12-18T13:36:00Z">
+      <w:ins w:id="135" w:author="Michelle Thompson" w:date="2019-12-18T13:36:00Z">
         <w:r>
           <w:t xml:space="preserve">Our downlink emission type designation is </w:t>
         </w:r>
@@ -3342,13 +3592,13 @@
       <w:pPr>
         <w:pStyle w:val="Heading4"/>
         <w:rPr>
-          <w:ins w:id="103" w:author="Michelle Thompson" w:date="2019-12-18T13:37:00Z"/>
-        </w:rPr>
-        <w:pPrChange w:id="104" w:author="Michelle Thompson" w:date="2019-12-18T13:38:00Z">
+          <w:ins w:id="136" w:author="Michelle Thompson" w:date="2019-12-18T13:37:00Z"/>
+        </w:rPr>
+        <w:pPrChange w:id="137" w:author="Michelle Thompson" w:date="2019-12-18T13:38:00Z">
           <w:pPr/>
         </w:pPrChange>
       </w:pPr>
-      <w:ins w:id="105" w:author="Michelle Thompson" w:date="2019-12-18T13:37:00Z">
+      <w:ins w:id="138" w:author="Michelle Thompson" w:date="2019-12-18T13:37:00Z">
         <w:r>
           <w:t>Uplink</w:t>
         </w:r>
@@ -3357,10 +3607,10 @@
     <w:p>
       <w:pPr>
         <w:rPr>
-          <w:ins w:id="106" w:author="Michelle Thompson" w:date="2019-12-18T13:38:00Z"/>
+          <w:ins w:id="139" w:author="Michelle Thompson" w:date="2019-12-18T13:38:00Z"/>
         </w:rPr>
       </w:pPr>
-      <w:ins w:id="107" w:author="Michelle Thompson" w:date="2019-12-18T13:38:00Z">
+      <w:ins w:id="140" w:author="Michelle Thompson" w:date="2019-12-18T13:38:00Z">
         <w:r>
           <w:t>Uplink shall be 4-ary minimum shift keying. The uplink shall be linearly polarized, and cross-</w:t>
         </w:r>
@@ -3375,19 +3625,17 @@
       </w:ins>
     </w:p>
     <w:p>
-      <w:ins w:id="108" w:author="Michelle Thompson" w:date="2019-12-18T13:41:00Z">
+      <w:ins w:id="141" w:author="Michelle Thompson" w:date="2019-12-18T13:41:00Z">
         <w:r>
           <w:t>Our uplink emission type designation is 10</w:t>
         </w:r>
       </w:ins>
-      <w:ins w:id="109" w:author="Michelle Thompson" w:date="2019-12-18T13:43:00Z">
+      <w:ins w:id="142" w:author="Michelle Thompson" w:date="2019-12-18T13:43:00Z">
         <w:r>
           <w:t>M0</w:t>
         </w:r>
       </w:ins>
-      <w:bookmarkStart w:id="110" w:name="_GoBack"/>
-      <w:bookmarkEnd w:id="110"/>
-      <w:ins w:id="111" w:author="Michelle Thompson" w:date="2019-12-18T13:42:00Z">
+      <w:ins w:id="143" w:author="Michelle Thompson" w:date="2019-12-18T13:42:00Z">
         <w:r>
           <w:t>G7W.</w:t>
         </w:r>
@@ -3449,12 +3697,12 @@
       <w:r>
         <w:t xml:space="preserve">Uplink </w:t>
       </w:r>
-      <w:ins w:id="112" w:author="Michelle Thompson" w:date="2016-09-26T13:56:00Z">
+      <w:ins w:id="144" w:author="Michelle Thompson" w:date="2016-09-26T13:56:00Z">
         <w:r>
           <w:t xml:space="preserve">is expected to be 100 </w:t>
         </w:r>
       </w:ins>
-      <w:del w:id="113" w:author="Michelle Thompson" w:date="2016-09-26T13:56:00Z">
+      <w:del w:id="145" w:author="Michelle Thompson" w:date="2016-09-26T13:56:00Z">
         <w:r>
           <w:delText xml:space="preserve">is expected to be 5kHz data rate </w:delText>
         </w:r>
@@ -3504,12 +3752,12 @@
       <w:r>
         <w:t xml:space="preserve"> within a subdivided 100kHz channel.</w:t>
       </w:r>
-      <w:ins w:id="114" w:author="Michelle Thompson" w:date="2016-09-26T13:56:00Z">
+      <w:ins w:id="146" w:author="Michelle Thompson" w:date="2016-09-26T13:56:00Z">
         <w:r>
           <w:t xml:space="preserve"> We expect to achieve 25 subdivisions within a 100kHz channel. </w:t>
         </w:r>
       </w:ins>
-      <w:del w:id="115" w:author="Michelle Thompson" w:date="2016-09-26T13:56:00Z">
+      <w:del w:id="147" w:author="Michelle Thompson" w:date="2016-09-26T13:56:00Z">
         <w:r>
           <w:delText xml:space="preserve"> </w:delText>
         </w:r>
@@ -3575,7 +3823,7 @@
         <w:lastRenderedPageBreak/>
         <w:t xml:space="preserve">The Phase 4 FDMA uplink channel is </w:t>
       </w:r>
-      <w:del w:id="116" w:author="Michelle Thompson" w:date="2016-09-26T13:57:00Z">
+      <w:del w:id="148" w:author="Michelle Thompson" w:date="2016-09-26T13:57:00Z">
         <w:r>
           <w:delText xml:space="preserve">currently assumed to be </w:delText>
         </w:r>
@@ -3694,7 +3942,7 @@
       <w:pPr>
         <w:pStyle w:val="Heading2"/>
       </w:pPr>
-      <w:bookmarkStart w:id="117" w:name="_Toc452196099"/>
+      <w:bookmarkStart w:id="149" w:name="_Toc452196099"/>
       <w:r>
         <w:t xml:space="preserve">Chapter 7 </w:t>
       </w:r>
@@ -3704,17 +3952,17 @@
       <w:r>
         <w:t>s</w:t>
       </w:r>
-      <w:bookmarkEnd w:id="117"/>
+      <w:bookmarkEnd w:id="149"/>
     </w:p>
     <w:p>
       <w:pPr>
         <w:pStyle w:val="Heading3"/>
       </w:pPr>
-      <w:bookmarkStart w:id="118" w:name="_Toc452196100"/>
+      <w:bookmarkStart w:id="150" w:name="_Toc452196100"/>
       <w:r>
         <w:t>Frequencies</w:t>
       </w:r>
-      <w:bookmarkEnd w:id="118"/>
+      <w:bookmarkEnd w:id="150"/>
     </w:p>
     <w:tbl>
       <w:tblPr>
@@ -3803,16 +4051,16 @@
             <w:tcW w:w="1710" w:type="dxa"/>
           </w:tcPr>
           <w:p>
-            <w:commentRangeStart w:id="119"/>
+            <w:commentRangeStart w:id="151"/>
             <w:r>
               <w:t>10MHz</w:t>
             </w:r>
-            <w:commentRangeEnd w:id="119"/>
+            <w:commentRangeEnd w:id="151"/>
             <w:r>
               <w:rPr>
                 <w:rStyle w:val="CommentReference"/>
               </w:rPr>
-              <w:commentReference w:id="119"/>
+              <w:commentReference w:id="151"/>
             </w:r>
           </w:p>
         </w:tc>
@@ -3931,11 +4179,11 @@
       <w:pPr>
         <w:pStyle w:val="Heading3"/>
       </w:pPr>
-      <w:bookmarkStart w:id="120" w:name="_Toc452196101"/>
+      <w:bookmarkStart w:id="152" w:name="_Toc452196101"/>
       <w:r>
         <w:t>Emission Type</w:t>
       </w:r>
-      <w:bookmarkEnd w:id="120"/>
+      <w:bookmarkEnd w:id="152"/>
     </w:p>
     <w:p>
       <w:r>
@@ -3947,12 +4195,12 @@
       <w:r>
         <w:t xml:space="preserve"> include 90° BPSK, QPSK, and 8QPSK. Frames are encoded using LDPC-BCH</w:t>
       </w:r>
-      <w:ins w:id="121" w:author="Michelle Thompson" w:date="2016-09-26T13:58:00Z">
+      <w:ins w:id="153" w:author="Michelle Thompson" w:date="2016-09-26T13:58:00Z">
         <w:r>
           <w:t xml:space="preserve"> in accordance with DVB-S2/X</w:t>
         </w:r>
       </w:ins>
-      <w:del w:id="122" w:author="Michelle Thompson" w:date="2016-09-26T13:58:00Z">
+      <w:del w:id="154" w:author="Michelle Thompson" w:date="2016-09-26T13:58:00Z">
         <w:r>
           <w:delText xml:space="preserve">. </w:delText>
         </w:r>
@@ -3962,12 +4210,12 @@
       <w:pPr>
         <w:pStyle w:val="Heading3"/>
       </w:pPr>
-      <w:bookmarkStart w:id="123" w:name="_Toc452196102"/>
+      <w:bookmarkStart w:id="155" w:name="_Toc452196102"/>
       <w:r>
         <w:lastRenderedPageBreak/>
         <w:t>Emission Type Designation</w:t>
       </w:r>
-      <w:bookmarkEnd w:id="123"/>
+      <w:bookmarkEnd w:id="155"/>
     </w:p>
     <w:p/>
     <w:p>
@@ -3983,7 +4231,7 @@
       <w:pPr>
         <w:pStyle w:val="Heading2"/>
       </w:pPr>
-      <w:bookmarkStart w:id="124" w:name="_Toc452196103"/>
+      <w:bookmarkStart w:id="156" w:name="_Toc452196103"/>
       <w:r>
         <w:t>Chapter 8</w:t>
       </w:r>
@@ -3993,7 +4241,7 @@
       <w:r>
         <w:t>Supervision</w:t>
       </w:r>
-      <w:bookmarkEnd w:id="124"/>
+      <w:bookmarkEnd w:id="156"/>
     </w:p>
     <w:p>
       <w:r>
@@ -4017,7 +4265,7 @@
       <w:pPr>
         <w:pStyle w:val="Heading2"/>
       </w:pPr>
-      <w:bookmarkStart w:id="125" w:name="_Toc452196104"/>
+      <w:bookmarkStart w:id="157" w:name="_Toc452196104"/>
       <w:r>
         <w:t xml:space="preserve">Chapter 9 </w:t>
       </w:r>
@@ -4033,12 +4281,12 @@
       <w:r>
         <w:t>)</w:t>
       </w:r>
-      <w:bookmarkEnd w:id="125"/>
+      <w:bookmarkEnd w:id="157"/>
     </w:p>
     <w:p>
       <w:pPr>
         <w:rPr>
-          <w:ins w:id="126" w:author="Michelle Thompson" w:date="2016-09-26T13:59:00Z"/>
+          <w:ins w:id="158" w:author="Michelle Thompson" w:date="2016-09-26T13:59:00Z"/>
         </w:rPr>
       </w:pPr>
       <w:r>
@@ -4061,13 +4309,13 @@
       <w:pPr>
         <w:pStyle w:val="Heading3"/>
         <w:rPr>
-          <w:ins w:id="127" w:author="Michelle Thompson" w:date="2016-09-26T14:00:00Z"/>
-        </w:rPr>
-        <w:pPrChange w:id="128" w:author="Michelle Thompson" w:date="2016-09-26T14:05:00Z">
+          <w:ins w:id="159" w:author="Michelle Thompson" w:date="2016-09-26T14:00:00Z"/>
+        </w:rPr>
+        <w:pPrChange w:id="160" w:author="Michelle Thompson" w:date="2016-09-26T14:05:00Z">
           <w:pPr/>
         </w:pPrChange>
       </w:pPr>
-      <w:ins w:id="129" w:author="Michelle Thompson" w:date="2016-09-26T13:59:00Z">
+      <w:ins w:id="161" w:author="Michelle Thompson" w:date="2016-09-26T13:59:00Z">
         <w:r>
           <w:t>System Access</w:t>
         </w:r>
@@ -4076,10 +4324,10 @@
     <w:p>
       <w:pPr>
         <w:rPr>
-          <w:ins w:id="130" w:author="Michelle Thompson" w:date="2016-09-26T14:00:00Z"/>
+          <w:ins w:id="162" w:author="Michelle Thompson" w:date="2016-09-26T14:00:00Z"/>
         </w:rPr>
       </w:pPr>
-      <w:ins w:id="131" w:author="Michelle Thompson" w:date="2016-09-26T14:00:00Z">
+      <w:ins w:id="163" w:author="Michelle Thompson" w:date="2016-09-26T14:00:00Z">
         <w:r>
           <w:t>Radio is powered on.</w:t>
         </w:r>
@@ -4088,25 +4336,25 @@
     <w:p>
       <w:pPr>
         <w:rPr>
-          <w:ins w:id="132" w:author="Michelle Thompson" w:date="2016-09-26T14:15:00Z"/>
+          <w:ins w:id="164" w:author="Michelle Thompson" w:date="2016-09-26T14:15:00Z"/>
         </w:rPr>
       </w:pPr>
-      <w:ins w:id="133" w:author="Michelle Thompson" w:date="2016-09-26T14:01:00Z">
+      <w:ins w:id="165" w:author="Michelle Thompson" w:date="2016-09-26T14:01:00Z">
         <w:r>
           <w:t xml:space="preserve">Receiver </w:t>
         </w:r>
       </w:ins>
-      <w:ins w:id="134" w:author="Michelle Thompson" w:date="2016-09-26T14:05:00Z">
+      <w:ins w:id="166" w:author="Michelle Thompson" w:date="2016-09-26T14:05:00Z">
         <w:r>
           <w:t xml:space="preserve">turns </w:t>
         </w:r>
       </w:ins>
-      <w:ins w:id="135" w:author="Michelle Thompson" w:date="2016-09-26T14:01:00Z">
+      <w:ins w:id="167" w:author="Michelle Thompson" w:date="2016-09-26T14:01:00Z">
         <w:r>
           <w:t>on</w:t>
         </w:r>
       </w:ins>
-      <w:ins w:id="136" w:author="Michelle Thompson" w:date="2016-09-26T14:05:00Z">
+      <w:ins w:id="168" w:author="Michelle Thompson" w:date="2016-09-26T14:05:00Z">
         <w:r>
           <w:t>.</w:t>
         </w:r>
@@ -4116,13 +4364,13 @@
       <w:pPr>
         <w:pStyle w:val="Heading4"/>
         <w:rPr>
-          <w:ins w:id="137" w:author="Michelle Thompson" w:date="2016-09-26T14:04:00Z"/>
-        </w:rPr>
-        <w:pPrChange w:id="138" w:author="Michelle Thompson" w:date="2016-09-26T14:16:00Z">
+          <w:ins w:id="169" w:author="Michelle Thompson" w:date="2016-09-26T14:04:00Z"/>
+        </w:rPr>
+        <w:pPrChange w:id="170" w:author="Michelle Thompson" w:date="2016-09-26T14:16:00Z">
           <w:pPr/>
         </w:pPrChange>
       </w:pPr>
-      <w:ins w:id="139" w:author="Michelle Thompson" w:date="2016-09-26T14:15:00Z">
+      <w:ins w:id="171" w:author="Michelle Thompson" w:date="2016-09-26T14:15:00Z">
         <w:r>
           <w:t>Symbol Timing Recovery</w:t>
         </w:r>
@@ -4131,10 +4379,10 @@
     <w:p>
       <w:pPr>
         <w:rPr>
-          <w:ins w:id="140" w:author="Michelle Thompson" w:date="2016-09-26T14:16:00Z"/>
+          <w:ins w:id="172" w:author="Michelle Thompson" w:date="2016-09-26T14:16:00Z"/>
         </w:rPr>
       </w:pPr>
-      <w:ins w:id="141" w:author="Michelle Thompson" w:date="2016-09-26T14:04:00Z">
+      <w:ins w:id="173" w:author="Michelle Thompson" w:date="2016-09-26T14:04:00Z">
         <w:r>
           <w:t>The first stage of the demodulator is the symbol timing recovery</w:t>
         </w:r>
@@ -4145,7 +4393,7 @@
           <w:t xml:space="preserve"> Symbol rate may fluctuate from the satellite to the </w:t>
         </w:r>
       </w:ins>
-      <w:ins w:id="142" w:author="Michelle Thompson" w:date="2016-09-26T14:05:00Z">
+      <w:ins w:id="174" w:author="Michelle Thompson" w:date="2016-09-26T14:05:00Z">
         <w:r>
           <w:t>receiving station</w:t>
         </w:r>
@@ -4153,17 +4401,17 @@
           <w:t xml:space="preserve">. </w:t>
         </w:r>
       </w:ins>
-      <w:ins w:id="143" w:author="Michelle Thompson" w:date="2016-09-26T14:13:00Z">
+      <w:ins w:id="175" w:author="Michelle Thompson" w:date="2016-09-26T14:13:00Z">
         <w:r>
           <w:t>One way to accomplish symbol timing is</w:t>
         </w:r>
       </w:ins>
-      <w:ins w:id="144" w:author="Michelle Thompson" w:date="2016-09-26T14:14:00Z">
+      <w:ins w:id="176" w:author="Michelle Thompson" w:date="2016-09-26T14:14:00Z">
         <w:r>
           <w:t xml:space="preserve"> by a method called</w:t>
         </w:r>
       </w:ins>
-      <w:ins w:id="145" w:author="Michelle Thompson" w:date="2016-09-26T14:13:00Z">
+      <w:ins w:id="177" w:author="Michelle Thompson" w:date="2016-09-26T14:13:00Z">
         <w:r>
           <w:t xml:space="preserve"> Gardner TED. This method is </w:t>
         </w:r>
@@ -4171,7 +4419,7 @@
           <w:t>capable of operating under random symbols and unknown carrier frequency offset error without precise carrier synchronization</w:t>
         </w:r>
       </w:ins>
-      <w:ins w:id="146" w:author="Michelle Thompson" w:date="2016-09-26T14:14:00Z">
+      <w:ins w:id="178" w:author="Michelle Thompson" w:date="2016-09-26T14:14:00Z">
         <w:r>
           <w:t xml:space="preserve">. </w:t>
         </w:r>
@@ -4181,13 +4429,13 @@
       <w:pPr>
         <w:pStyle w:val="Heading4"/>
         <w:rPr>
-          <w:ins w:id="147" w:author="Michelle Thompson" w:date="2016-09-26T14:01:00Z"/>
-        </w:rPr>
-        <w:pPrChange w:id="148" w:author="Michelle Thompson" w:date="2016-09-26T14:16:00Z">
+          <w:ins w:id="179" w:author="Michelle Thompson" w:date="2016-09-26T14:01:00Z"/>
+        </w:rPr>
+        <w:pPrChange w:id="180" w:author="Michelle Thompson" w:date="2016-09-26T14:16:00Z">
           <w:pPr/>
         </w:pPrChange>
       </w:pPr>
-      <w:ins w:id="149" w:author="Michelle Thompson" w:date="2016-09-26T14:16:00Z">
+      <w:ins w:id="181" w:author="Michelle Thompson" w:date="2016-09-26T14:16:00Z">
         <w:r>
           <w:t>Frame Synchronization</w:t>
         </w:r>
@@ -4196,10 +4444,10 @@
     <w:p>
       <w:pPr>
         <w:rPr>
-          <w:ins w:id="150" w:author="Michelle Thompson" w:date="2016-09-26T14:08:00Z"/>
+          <w:ins w:id="182" w:author="Michelle Thompson" w:date="2016-09-26T14:08:00Z"/>
         </w:rPr>
       </w:pPr>
-      <w:ins w:id="151" w:author="Michelle Thompson" w:date="2016-09-26T14:06:00Z">
+      <w:ins w:id="183" w:author="Michelle Thompson" w:date="2016-09-26T14:06:00Z">
         <w:r>
           <w:t xml:space="preserve">After the </w:t>
         </w:r>
@@ -4210,62 +4458,62 @@
           <w:t xml:space="preserve"> has </w:t>
         </w:r>
       </w:ins>
-      <w:ins w:id="152" w:author="Michelle Thompson" w:date="2016-09-26T14:07:00Z">
+      <w:ins w:id="184" w:author="Michelle Thompson" w:date="2016-09-26T14:07:00Z">
         <w:r>
           <w:t>stabilized</w:t>
         </w:r>
       </w:ins>
-      <w:ins w:id="153" w:author="Michelle Thompson" w:date="2016-09-26T14:06:00Z">
+      <w:ins w:id="185" w:author="Michelle Thompson" w:date="2016-09-26T14:06:00Z">
         <w:r>
           <w:t xml:space="preserve">, the next </w:t>
         </w:r>
       </w:ins>
-      <w:ins w:id="154" w:author="Michelle Thompson" w:date="2016-09-26T14:07:00Z">
+      <w:ins w:id="186" w:author="Michelle Thompson" w:date="2016-09-26T14:07:00Z">
         <w:r>
           <w:t>job</w:t>
         </w:r>
       </w:ins>
-      <w:ins w:id="155" w:author="Michelle Thompson" w:date="2016-09-26T14:06:00Z">
+      <w:ins w:id="187" w:author="Michelle Thompson" w:date="2016-09-26T14:06:00Z">
         <w:r>
           <w:t xml:space="preserve"> is frame synchronization. </w:t>
         </w:r>
       </w:ins>
-      <w:ins w:id="156" w:author="Michelle Thompson" w:date="2016-09-26T14:07:00Z">
+      <w:ins w:id="188" w:author="Michelle Thompson" w:date="2016-09-26T14:07:00Z">
         <w:r>
           <w:t>Search for</w:t>
         </w:r>
       </w:ins>
-      <w:ins w:id="157" w:author="Michelle Thompson" w:date="2016-09-26T14:06:00Z">
+      <w:ins w:id="189" w:author="Michelle Thompson" w:date="2016-09-26T14:06:00Z">
         <w:r>
           <w:t xml:space="preserve"> the physical layer</w:t>
         </w:r>
       </w:ins>
-      <w:ins w:id="158" w:author="Michelle Thompson" w:date="2016-09-26T14:07:00Z">
+      <w:ins w:id="190" w:author="Michelle Thompson" w:date="2016-09-26T14:07:00Z">
         <w:r>
           <w:t xml:space="preserve"> header</w:t>
         </w:r>
       </w:ins>
-      <w:ins w:id="159" w:author="Michelle Thompson" w:date="2016-09-26T14:06:00Z">
+      <w:ins w:id="191" w:author="Michelle Thompson" w:date="2016-09-26T14:06:00Z">
         <w:r>
           <w:t xml:space="preserve"> (PL</w:t>
         </w:r>
       </w:ins>
-      <w:ins w:id="160" w:author="Michelle Thompson" w:date="2016-09-26T14:07:00Z">
+      <w:ins w:id="192" w:author="Michelle Thompson" w:date="2016-09-26T14:07:00Z">
         <w:r>
           <w:t>HEADER</w:t>
         </w:r>
       </w:ins>
-      <w:ins w:id="161" w:author="Michelle Thompson" w:date="2016-09-26T14:06:00Z">
+      <w:ins w:id="193" w:author="Michelle Thompson" w:date="2016-09-26T14:06:00Z">
         <w:r>
           <w:t xml:space="preserve">). One way to do this is to use </w:t>
         </w:r>
       </w:ins>
-      <w:ins w:id="162" w:author="Michelle Thompson" w:date="2016-09-26T14:07:00Z">
+      <w:ins w:id="194" w:author="Michelle Thompson" w:date="2016-09-26T14:07:00Z">
         <w:r>
           <w:t>a</w:t>
         </w:r>
       </w:ins>
-      <w:ins w:id="163" w:author="Michelle Thompson" w:date="2016-09-26T14:06:00Z">
+      <w:ins w:id="195" w:author="Michelle Thompson" w:date="2016-09-26T14:06:00Z">
         <w:r>
           <w:t xml:space="preserve"> correlator that operates on a symbol-by-symbol basis</w:t>
         </w:r>
@@ -4277,20 +4525,20 @@
     <w:p>
       <w:pPr>
         <w:rPr>
-          <w:ins w:id="164" w:author="Michelle Thompson" w:date="2016-09-26T13:59:00Z"/>
+          <w:ins w:id="196" w:author="Michelle Thompson" w:date="2016-09-26T13:59:00Z"/>
         </w:rPr>
       </w:pPr>
-      <w:ins w:id="165" w:author="Michelle Thompson" w:date="2016-09-26T14:06:00Z">
+      <w:ins w:id="197" w:author="Michelle Thompson" w:date="2016-09-26T14:06:00Z">
         <w:r>
           <w:t>Differential detection</w:t>
         </w:r>
       </w:ins>
-      <w:ins w:id="166" w:author="Michelle Thompson" w:date="2016-09-26T14:08:00Z">
+      <w:ins w:id="198" w:author="Michelle Thompson" w:date="2016-09-26T14:08:00Z">
         <w:r>
           <w:t xml:space="preserve"> is a method that</w:t>
         </w:r>
       </w:ins>
-      <w:ins w:id="167" w:author="Michelle Thompson" w:date="2016-09-26T14:06:00Z">
+      <w:ins w:id="199" w:author="Michelle Thompson" w:date="2016-09-26T14:06:00Z">
         <w:r>
           <w:t xml:space="preserve"> allows for </w:t>
         </w:r>
@@ -4298,7 +4546,7 @@
           <w:t xml:space="preserve">accurate frame synchronization </w:t>
         </w:r>
       </w:ins>
-      <w:ins w:id="168" w:author="Michelle Thompson" w:date="2016-09-26T14:08:00Z">
+      <w:ins w:id="200" w:author="Michelle Thompson" w:date="2016-09-26T14:08:00Z">
         <w:r>
           <w:t xml:space="preserve">even when the carrier has substantial frequency errors. </w:t>
         </w:r>
@@ -4307,10 +4555,10 @@
     <w:p>
       <w:pPr>
         <w:rPr>
-          <w:ins w:id="169" w:author="Michelle Thompson" w:date="2016-09-26T14:10:00Z"/>
+          <w:ins w:id="201" w:author="Michelle Thompson" w:date="2016-09-26T14:10:00Z"/>
         </w:rPr>
       </w:pPr>
-      <w:ins w:id="170" w:author="Michelle Thompson" w:date="2016-09-26T14:09:00Z">
+      <w:ins w:id="202" w:author="Michelle Thompson" w:date="2016-09-26T14:09:00Z">
         <w:r>
           <w:t xml:space="preserve">A </w:t>
         </w:r>
@@ -4330,7 +4578,7 @@
           <w:t>frame boundaries.</w:t>
         </w:r>
       </w:ins>
-      <w:ins w:id="171" w:author="Michelle Thompson" w:date="2016-09-26T14:10:00Z">
+      <w:ins w:id="203" w:author="Michelle Thompson" w:date="2016-09-26T14:10:00Z">
         <w:r>
           <w:t xml:space="preserve"> </w:t>
         </w:r>
@@ -4339,10 +4587,10 @@
     <w:p>
       <w:pPr>
         <w:rPr>
-          <w:ins w:id="172" w:author="Michelle Thompson" w:date="2016-09-26T14:16:00Z"/>
+          <w:ins w:id="204" w:author="Michelle Thompson" w:date="2016-09-26T14:16:00Z"/>
         </w:rPr>
       </w:pPr>
-      <w:ins w:id="173" w:author="Michelle Thompson" w:date="2016-09-26T14:10:00Z">
+      <w:ins w:id="205" w:author="Michelle Thompson" w:date="2016-09-26T14:10:00Z">
         <w:r>
           <w:t>The PLHEADER has two parts, the S</w:t>
         </w:r>
@@ -4374,12 +4622,12 @@
           <w:t xml:space="preserve">the second </w:t>
         </w:r>
       </w:ins>
-      <w:ins w:id="174" w:author="Michelle Thompson" w:date="2016-09-26T14:11:00Z">
+      <w:ins w:id="206" w:author="Michelle Thompson" w:date="2016-09-26T14:11:00Z">
         <w:r>
           <w:t xml:space="preserve">is associated </w:t>
         </w:r>
       </w:ins>
-      <w:ins w:id="175" w:author="Michelle Thompson" w:date="2016-09-26T14:10:00Z">
+      <w:ins w:id="207" w:author="Michelle Thompson" w:date="2016-09-26T14:10:00Z">
         <w:r>
           <w:t xml:space="preserve">with the PLSC. The output of the </w:t>
         </w:r>
@@ -4394,12 +4642,12 @@
           <w:t xml:space="preserve">aximum value </w:t>
         </w:r>
       </w:ins>
-      <w:ins w:id="176" w:author="Michelle Thompson" w:date="2016-09-26T14:11:00Z">
+      <w:ins w:id="208" w:author="Michelle Thompson" w:date="2016-09-26T14:11:00Z">
         <w:r>
           <w:t>occurs when</w:t>
         </w:r>
       </w:ins>
-      <w:ins w:id="177" w:author="Michelle Thompson" w:date="2016-09-26T14:10:00Z">
+      <w:ins w:id="209" w:author="Michelle Thompson" w:date="2016-09-26T14:10:00Z">
         <w:r>
           <w:t xml:space="preserve"> the whole PL header appears in the shift register</w:t>
         </w:r>
@@ -4412,13 +4660,13 @@
       <w:pPr>
         <w:pStyle w:val="Heading4"/>
         <w:rPr>
-          <w:ins w:id="178" w:author="Michelle Thompson" w:date="2016-09-26T14:16:00Z"/>
-        </w:rPr>
-        <w:pPrChange w:id="179" w:author="Michelle Thompson" w:date="2016-09-26T14:16:00Z">
+          <w:ins w:id="210" w:author="Michelle Thompson" w:date="2016-09-26T14:16:00Z"/>
+        </w:rPr>
+        <w:pPrChange w:id="211" w:author="Michelle Thompson" w:date="2016-09-26T14:16:00Z">
           <w:pPr/>
         </w:pPrChange>
       </w:pPr>
-      <w:ins w:id="180" w:author="Michelle Thompson" w:date="2016-09-26T14:16:00Z">
+      <w:ins w:id="212" w:author="Michelle Thompson" w:date="2016-09-26T14:16:00Z">
         <w:r>
           <w:t xml:space="preserve">Frame Descrambling </w:t>
         </w:r>
@@ -4427,35 +4675,35 @@
     <w:p>
       <w:pPr>
         <w:rPr>
-          <w:ins w:id="181" w:author="Michelle Thompson" w:date="2016-09-26T14:23:00Z"/>
+          <w:ins w:id="213" w:author="Michelle Thompson" w:date="2016-09-26T14:23:00Z"/>
         </w:rPr>
       </w:pPr>
-      <w:ins w:id="182" w:author="Michelle Thompson" w:date="2016-09-26T14:16:00Z">
+      <w:ins w:id="214" w:author="Michelle Thompson" w:date="2016-09-26T14:16:00Z">
         <w:r>
           <w:t xml:space="preserve">After frame synchronization has </w:t>
         </w:r>
       </w:ins>
-      <w:ins w:id="183" w:author="Michelle Thompson" w:date="2016-09-26T14:17:00Z">
+      <w:ins w:id="215" w:author="Michelle Thompson" w:date="2016-09-26T14:17:00Z">
         <w:r>
           <w:t>been achieved</w:t>
         </w:r>
       </w:ins>
-      <w:ins w:id="184" w:author="Michelle Thompson" w:date="2016-09-26T14:16:00Z">
+      <w:ins w:id="216" w:author="Michelle Thompson" w:date="2016-09-26T14:16:00Z">
         <w:r>
           <w:t>, the data symbols (I/Q) of each frame are descrambled</w:t>
         </w:r>
       </w:ins>
-      <w:ins w:id="185" w:author="Michelle Thompson" w:date="2016-09-26T14:17:00Z">
+      <w:ins w:id="217" w:author="Michelle Thompson" w:date="2016-09-26T14:17:00Z">
         <w:r>
           <w:t xml:space="preserve">. </w:t>
         </w:r>
       </w:ins>
-      <w:ins w:id="186" w:author="Michelle Thompson" w:date="2016-09-26T14:16:00Z">
+      <w:ins w:id="218" w:author="Michelle Thompson" w:date="2016-09-26T14:16:00Z">
         <w:r>
           <w:t xml:space="preserve"> </w:t>
         </w:r>
       </w:ins>
-      <w:ins w:id="187" w:author="Michelle Thompson" w:date="2016-09-26T14:17:00Z">
+      <w:ins w:id="219" w:author="Michelle Thompson" w:date="2016-09-26T14:17:00Z">
         <w:r>
           <w:t xml:space="preserve">The scrambling process at the transmitter </w:t>
         </w:r>
@@ -4463,57 +4711,57 @@
           <w:t xml:space="preserve">randomizes the symbols in order to disperse energy. </w:t>
         </w:r>
       </w:ins>
-      <w:ins w:id="188" w:author="Michelle Thompson" w:date="2016-09-26T14:21:00Z">
+      <w:ins w:id="220" w:author="Michelle Thompson" w:date="2016-09-26T14:21:00Z">
         <w:r>
           <w:t xml:space="preserve">This randomization helps </w:t>
         </w:r>
       </w:ins>
-      <w:ins w:id="189" w:author="Michelle Thompson" w:date="2016-09-26T14:20:00Z">
+      <w:ins w:id="221" w:author="Michelle Thompson" w:date="2016-09-26T14:20:00Z">
         <w:r>
           <w:t xml:space="preserve">improve accurate timing recovery </w:t>
         </w:r>
       </w:ins>
-      <w:ins w:id="190" w:author="Michelle Thompson" w:date="2016-09-26T14:21:00Z">
+      <w:ins w:id="222" w:author="Michelle Thompson" w:date="2016-09-26T14:21:00Z">
         <w:r>
           <w:t xml:space="preserve">at the </w:t>
         </w:r>
       </w:ins>
-      <w:ins w:id="191" w:author="Michelle Thompson" w:date="2016-09-26T14:20:00Z">
+      <w:ins w:id="223" w:author="Michelle Thompson" w:date="2016-09-26T14:20:00Z">
         <w:r>
           <w:t>receiver</w:t>
         </w:r>
       </w:ins>
-      <w:ins w:id="192" w:author="Michelle Thompson" w:date="2016-09-26T14:21:00Z">
+      <w:ins w:id="224" w:author="Michelle Thompson" w:date="2016-09-26T14:21:00Z">
         <w:r>
           <w:t>,</w:t>
         </w:r>
       </w:ins>
-      <w:ins w:id="193" w:author="Michelle Thompson" w:date="2016-09-26T14:22:00Z">
+      <w:ins w:id="225" w:author="Michelle Thompson" w:date="2016-09-26T14:22:00Z">
         <w:r>
           <w:t xml:space="preserve"> improves</w:t>
         </w:r>
       </w:ins>
-      <w:ins w:id="194" w:author="Michelle Thompson" w:date="2016-09-26T14:21:00Z">
+      <w:ins w:id="226" w:author="Michelle Thompson" w:date="2016-09-26T14:21:00Z">
         <w:r>
           <w:t xml:space="preserve"> automatic gain control, and</w:t>
         </w:r>
       </w:ins>
-      <w:ins w:id="195" w:author="Michelle Thompson" w:date="2016-09-26T14:22:00Z">
+      <w:ins w:id="227" w:author="Michelle Thompson" w:date="2016-09-26T14:22:00Z">
         <w:r>
           <w:t xml:space="preserve"> helps with</w:t>
         </w:r>
       </w:ins>
-      <w:ins w:id="196" w:author="Michelle Thompson" w:date="2016-09-26T14:21:00Z">
+      <w:ins w:id="228" w:author="Michelle Thompson" w:date="2016-09-26T14:21:00Z">
         <w:r>
           <w:t xml:space="preserve"> other adaptive receiver circuits.</w:t>
         </w:r>
       </w:ins>
-      <w:ins w:id="197" w:author="Michelle Thompson" w:date="2016-09-26T14:22:00Z">
+      <w:ins w:id="229" w:author="Michelle Thompson" w:date="2016-09-26T14:22:00Z">
         <w:r>
           <w:t xml:space="preserve"> Scrambling</w:t>
         </w:r>
       </w:ins>
-      <w:ins w:id="198" w:author="Michelle Thompson" w:date="2016-09-26T14:20:00Z">
+      <w:ins w:id="230" w:author="Michelle Thompson" w:date="2016-09-26T14:20:00Z">
         <w:r>
           <w:t xml:space="preserve"> eliminates the dependence of a signal's power spectrum u</w:t>
         </w:r>
@@ -4525,10 +4773,10 @@
     <w:p>
       <w:pPr>
         <w:rPr>
-          <w:del w:id="199" w:author="Michelle Thompson" w:date="2016-09-26T14:23:00Z"/>
+          <w:del w:id="231" w:author="Michelle Thompson" w:date="2016-09-26T14:23:00Z"/>
         </w:rPr>
       </w:pPr>
-      <w:ins w:id="200" w:author="Michelle Thompson" w:date="2016-09-26T14:23:00Z">
+      <w:ins w:id="232" w:author="Michelle Thompson" w:date="2016-09-26T14:23:00Z">
         <w:r>
           <w:t xml:space="preserve">Descrambling </w:t>
         </w:r>
@@ -4536,12 +4784,12 @@
           <w:t>sequence</w:t>
         </w:r>
       </w:ins>
-      <w:ins w:id="201" w:author="Michelle Thompson" w:date="2016-09-26T14:24:00Z">
+      <w:ins w:id="233" w:author="Michelle Thompson" w:date="2016-09-26T14:24:00Z">
         <w:r>
           <w:t>s</w:t>
         </w:r>
       </w:ins>
-      <w:ins w:id="202" w:author="Michelle Thompson" w:date="2016-09-26T14:23:00Z">
+      <w:ins w:id="234" w:author="Michelle Thompson" w:date="2016-09-26T14:23:00Z">
         <w:r>
           <w:t xml:space="preserve"> can be</w:t>
         </w:r>
@@ -4549,7 +4797,7 @@
           <w:t xml:space="preserve"> precalculated and stored locally</w:t>
         </w:r>
       </w:ins>
-      <w:ins w:id="203" w:author="Michelle Thompson" w:date="2016-09-26T14:24:00Z">
+      <w:ins w:id="235" w:author="Michelle Thompson" w:date="2016-09-26T14:24:00Z">
         <w:r>
           <w:t>.</w:t>
         </w:r>
@@ -4560,7 +4808,7 @@
       <w:pPr>
         <w:pStyle w:val="Heading2"/>
       </w:pPr>
-      <w:bookmarkStart w:id="204" w:name="_Toc452196105"/>
+      <w:bookmarkStart w:id="236" w:name="_Toc452196105"/>
       <w:r>
         <w:t>Chapter 10</w:t>
       </w:r>
@@ -4570,7 +4818,7 @@
       <w:r>
         <w:t>Reconfiguration</w:t>
       </w:r>
-      <w:bookmarkEnd w:id="204"/>
+      <w:bookmarkEnd w:id="236"/>
       <w:r>
         <w:t xml:space="preserve"> </w:t>
       </w:r>
@@ -4616,17 +4864,17 @@
     <w:p>
       <w:pPr>
         <w:rPr>
-          <w:ins w:id="205" w:author="Kevin Sterne" w:date="2016-06-20T10:45:00Z"/>
+          <w:ins w:id="237" w:author="Kevin Sterne" w:date="2016-06-20T10:45:00Z"/>
         </w:rPr>
       </w:pPr>
     </w:p>
     <w:p>
       <w:pPr>
         <w:rPr>
-          <w:del w:id="206" w:author="Kevin Sterne" w:date="2016-06-20T10:45:00Z"/>
+          <w:del w:id="238" w:author="Kevin Sterne" w:date="2016-06-20T10:45:00Z"/>
         </w:rPr>
       </w:pPr>
-      <w:ins w:id="207" w:author="Kevin Sterne" w:date="2016-06-20T10:45:00Z">
+      <w:ins w:id="239" w:author="Kevin Sterne" w:date="2016-06-20T10:45:00Z">
         <w:r>
           <w:t xml:space="preserve">Virginia Tech should be a gate-keeper in the reconfiguration process as they will have an engineering model that will be as close to an identical copy to the flight unit as possible.  New software packages can be uploaded to the engineering model and test performed in order to assess and test key parameters for </w:t>
         </w:r>
@@ -4640,7 +4888,7 @@
       <w:pPr>
         <w:pStyle w:val="Heading2"/>
       </w:pPr>
-      <w:bookmarkStart w:id="208" w:name="_Toc452196106"/>
+      <w:bookmarkStart w:id="240" w:name="_Toc452196106"/>
       <w:r>
         <w:t>Chapter</w:t>
       </w:r>
@@ -4654,7 +4902,7 @@
       <w:r>
         <w:t>Idle State</w:t>
       </w:r>
-      <w:bookmarkEnd w:id="208"/>
+      <w:bookmarkEnd w:id="240"/>
     </w:p>
     <w:p>
       <w:r>
@@ -4690,11 +4938,11 @@
       <w:pPr>
         <w:pStyle w:val="Heading2"/>
       </w:pPr>
-      <w:bookmarkStart w:id="209" w:name="_Toc452196107"/>
+      <w:bookmarkStart w:id="241" w:name="_Toc452196107"/>
       <w:r>
         <w:t>Chapter 12 Emergency Communications</w:t>
       </w:r>
-      <w:bookmarkEnd w:id="209"/>
+      <w:bookmarkEnd w:id="241"/>
     </w:p>
     <w:p>
       <w:r>
@@ -4709,11 +4957,11 @@
       <w:pPr>
         <w:pStyle w:val="Heading2"/>
       </w:pPr>
-      <w:bookmarkStart w:id="210" w:name="_Toc452196108"/>
+      <w:bookmarkStart w:id="242" w:name="_Toc452196108"/>
       <w:r>
         <w:t>Chapter 13 mesh operation</w:t>
       </w:r>
-      <w:bookmarkEnd w:id="210"/>
+      <w:bookmarkEnd w:id="242"/>
     </w:p>
     <w:p>
       <w:r>
@@ -4746,7 +4994,7 @@
       <w:pPr>
         <w:pStyle w:val="Heading2"/>
       </w:pPr>
-      <w:bookmarkStart w:id="211" w:name="_Toc452196109"/>
+      <w:bookmarkStart w:id="243" w:name="_Toc452196109"/>
       <w:r>
         <w:t>Chapter 14</w:t>
       </w:r>
@@ -4756,7 +5004,7 @@
       <w:r>
         <w:t>Gateways to Other Services</w:t>
       </w:r>
-      <w:bookmarkEnd w:id="211"/>
+      <w:bookmarkEnd w:id="243"/>
     </w:p>
     <w:p>
       <w:r>
@@ -4779,11 +5027,11 @@
       <w:pPr>
         <w:pStyle w:val="Heading3"/>
       </w:pPr>
-      <w:bookmarkStart w:id="212" w:name="_Toc452196110"/>
+      <w:bookmarkStart w:id="244" w:name="_Toc452196110"/>
       <w:r>
         <w:t>Amateur Television Network</w:t>
       </w:r>
-      <w:bookmarkEnd w:id="212"/>
+      <w:bookmarkEnd w:id="244"/>
     </w:p>
     <w:p>
       <w:r>
@@ -4814,11 +5062,11 @@
       <w:pPr>
         <w:pStyle w:val="Heading3"/>
       </w:pPr>
-      <w:bookmarkStart w:id="213" w:name="_Toc452196111"/>
+      <w:bookmarkStart w:id="245" w:name="_Toc452196111"/>
       <w:r>
         <w:t>Amateur Radio Emergency Data Network</w:t>
       </w:r>
-      <w:bookmarkEnd w:id="213"/>
+      <w:bookmarkEnd w:id="245"/>
     </w:p>
     <w:p>
       <w:r>
@@ -5001,7 +5249,7 @@
 
 <file path=word/comments.xml><?xml version="1.0" encoding="utf-8"?>
 <w:comments xmlns:wpc="http://schemas.microsoft.com/office/word/2010/wordprocessingCanvas" xmlns:cx="http://schemas.microsoft.com/office/drawing/2014/chartex" xmlns:cx1="http://schemas.microsoft.com/office/drawing/2015/9/8/chartex" xmlns:cx2="http://schemas.microsoft.com/office/drawing/2015/10/21/chartex" xmlns:cx3="http://schemas.microsoft.com/office/drawing/2016/5/9/chartex" xmlns:cx4="http://schemas.microsoft.com/office/drawing/2016/5/10/chartex" xmlns:cx5="http://schemas.microsoft.com/office/drawing/2016/5/11/chartex" xmlns:cx6="http://schemas.microsoft.com/office/drawing/2016/5/12/chartex" xmlns:cx7="http://schemas.microsoft.com/office/drawing/2016/5/13/chartex" xmlns:cx8="http://schemas.microsoft.com/office/drawing/2016/5/14/chartex" xmlns:mc="http://schemas.openxmlformats.org/markup-compatibility/2006" xmlns:aink="http://schemas.microsoft.com/office/drawing/2016/ink" xmlns:am3d="http://schemas.microsoft.com/office/drawing/2017/model3d" xmlns:o="urn:schemas-microsoft-com:office:office" xmlns:r="http://schemas.openxmlformats.org/officeDocument/2006/relationships" xmlns:m="http://schemas.openxmlformats.org/officeDocument/2006/math" xmlns:v="urn:schemas-microsoft-com:vml" xmlns:wp14="http://schemas.microsoft.com/office/word/2010/wordprocessingDrawing" xmlns:wp="http://schemas.openxmlformats.org/drawingml/2006/wordprocessingDrawing" xmlns:w10="urn:schemas-microsoft-com:office:word" xmlns:w="http://schemas.openxmlformats.org/wordprocessingml/2006/main" xmlns:w14="http://schemas.microsoft.com/office/word/2010/wordml" xmlns:w15="http://schemas.microsoft.com/office/word/2012/wordml" xmlns:w16cid="http://schemas.microsoft.com/office/word/2016/wordml/cid" xmlns:w16se="http://schemas.microsoft.com/office/word/2015/wordml/symex" xmlns:wpg="http://schemas.microsoft.com/office/word/2010/wordprocessingGroup" xmlns:wpi="http://schemas.microsoft.com/office/word/2010/wordprocessingInk" xmlns:wne="http://schemas.microsoft.com/office/word/2006/wordml" xmlns:wps="http://schemas.microsoft.com/office/word/2010/wordprocessingShape" mc:Ignorable="w14 w15 w16se w16cid wp14">
-  <w:comment w:id="70" w:author="Kevin Sterne" w:date="2016-06-20T10:32:00Z" w:initials="KS">
+  <w:comment w:id="98" w:author="Kevin Sterne" w:date="2016-06-20T10:32:00Z" w:initials="KS">
     <w:p>
       <w:pPr>
         <w:pStyle w:val="CommentText"/>
@@ -5025,7 +5273,7 @@
       </w:r>
     </w:p>
   </w:comment>
-  <w:comment w:id="71" w:author="Kevin Sterne" w:date="2016-06-20T10:34:00Z" w:initials="KS">
+  <w:comment w:id="99" w:author="Kevin Sterne" w:date="2016-06-20T10:34:00Z" w:initials="KS">
     <w:p>
       <w:pPr>
         <w:pStyle w:val="CommentText"/>
@@ -5041,7 +5289,7 @@
       </w:r>
     </w:p>
   </w:comment>
-  <w:comment w:id="78" w:author="Kevin Sterne" w:date="2016-06-20T10:43:00Z" w:initials="KS">
+  <w:comment w:id="106" w:author="Kevin Sterne" w:date="2016-06-20T10:43:00Z" w:initials="KS">
     <w:p>
       <w:pPr>
         <w:pStyle w:val="CommentText"/>
@@ -5057,7 +5305,7 @@
       </w:r>
     </w:p>
   </w:comment>
-  <w:comment w:id="119" w:author="Kevin Sterne" w:date="2016-06-20T10:42:00Z" w:initials="KS">
+  <w:comment w:id="151" w:author="Kevin Sterne" w:date="2016-06-20T10:42:00Z" w:initials="KS">
     <w:p>
       <w:pPr>
         <w:pStyle w:val="CommentText"/>
@@ -5487,11 +5735,6 @@
     <w:lsdException w:name="Book Title" w:uiPriority="33" w:qFormat="1"/>
     <w:lsdException w:name="Bibliography" w:semiHidden="1" w:uiPriority="37" w:unhideWhenUsed="1"/>
     <w:lsdException w:name="TOC Heading" w:semiHidden="1" w:uiPriority="39" w:unhideWhenUsed="1" w:qFormat="1"/>
-    <w:lsdException w:name="Plain Table 5" w:semiHidden="1" w:unhideWhenUsed="1"/>
-    <w:lsdException w:name="Grid Table Light" w:semiHidden="1" w:unhideWhenUsed="1"/>
-    <w:lsdException w:name="Grid Table 1 Light" w:semiHidden="1" w:unhideWhenUsed="1"/>
-    <w:lsdException w:name="Grid Table 2" w:semiHidden="1" w:unhideWhenUsed="1"/>
-    <w:lsdException w:name="Grid Table 3" w:semiHidden="1" w:unhideWhenUsed="1"/>
     <w:lsdException w:name="Grid Table 4" w:uiPriority="49"/>
     <w:lsdException w:name="Grid Table 5 Dark" w:uiPriority="50"/>
     <w:lsdException w:name="Grid Table 6 Colorful" w:uiPriority="51"/>
@@ -15185,7 +15428,7 @@
 </file>
 
 <file path=customXml/itemProps1.xml><?xml version="1.0" encoding="utf-8"?>
-<ds:datastoreItem xmlns:ds="http://schemas.openxmlformats.org/officeDocument/2006/customXml" ds:itemID="{18B20169-1FA1-754A-883C-FC8628695044}">
+<ds:datastoreItem xmlns:ds="http://schemas.openxmlformats.org/officeDocument/2006/customXml" ds:itemID="{85395603-3757-8E46-9486-B574AC1E54EA}">
   <ds:schemaRefs>
     <ds:schemaRef ds:uri="http://schemas.openxmlformats.org/officeDocument/2006/bibliography"/>
   </ds:schemaRefs>

</xml_diff>